<commit_message>
add project motivation and goal
add project motivation and goal
</commit_message>
<xml_diff>
--- a/The Main Documentation File/Documentation.docx
+++ b/The Main Documentation File/Documentation.docx
@@ -1,6 +1,6 @@
 
 <file path=word/document.xml><?xml version="1.0" encoding="utf-8"?>
-<w:document xmlns:wpc="http://schemas.microsoft.com/office/word/2010/wordprocessingCanvas" xmlns:cx="http://schemas.microsoft.com/office/drawing/2014/chartex" xmlns:cx1="http://schemas.microsoft.com/office/drawing/2015/9/8/chartex" xmlns:cx2="http://schemas.microsoft.com/office/drawing/2015/10/21/chartex" xmlns:cx3="http://schemas.microsoft.com/office/drawing/2016/5/9/chartex" xmlns:cx4="http://schemas.microsoft.com/office/drawing/2016/5/10/chartex" xmlns:cx5="http://schemas.microsoft.com/office/drawing/2016/5/11/chartex" xmlns:cx6="http://schemas.microsoft.com/office/drawing/2016/5/12/chartex" xmlns:cx7="http://schemas.microsoft.com/office/drawing/2016/5/13/chartex" xmlns:cx8="http://schemas.microsoft.com/office/drawing/2016/5/14/chartex" xmlns:mc="http://schemas.openxmlformats.org/markup-compatibility/2006" xmlns:aink="http://schemas.microsoft.com/office/drawing/2016/ink" xmlns:am3d="http://schemas.microsoft.com/office/drawing/2017/model3d" xmlns:o="urn:schemas-microsoft-com:office:office" xmlns:r="http://schemas.openxmlformats.org/officeDocument/2006/relationships" xmlns:m="http://schemas.openxmlformats.org/officeDocument/2006/math" xmlns:v="urn:schemas-microsoft-com:vml" xmlns:wp14="http://schemas.microsoft.com/office/word/2010/wordprocessingDrawing" xmlns:wp="http://schemas.openxmlformats.org/drawingml/2006/wordprocessingDrawing" xmlns:w10="urn:schemas-microsoft-com:office:word" xmlns:w="http://schemas.openxmlformats.org/wordprocessingml/2006/main" xmlns:w14="http://schemas.microsoft.com/office/word/2010/wordml" xmlns:w15="http://schemas.microsoft.com/office/word/2012/wordml" xmlns:w16cex="http://schemas.microsoft.com/office/word/2018/wordml/cex" xmlns:w16cid="http://schemas.microsoft.com/office/word/2016/wordml/cid" xmlns:w16="http://schemas.microsoft.com/office/word/2018/wordml" xmlns:w16se="http://schemas.microsoft.com/office/word/2015/wordml/symex" xmlns:wpg="http://schemas.microsoft.com/office/word/2010/wordprocessingGroup" xmlns:wpi="http://schemas.microsoft.com/office/word/2010/wordprocessingInk" xmlns:wne="http://schemas.microsoft.com/office/word/2006/wordml" xmlns:wps="http://schemas.microsoft.com/office/word/2010/wordprocessingShape" mc:Ignorable="w14 w15 w16se w16cid w16 w16cex wp14">
+<w:document xmlns:wpc="http://schemas.microsoft.com/office/word/2010/wordprocessingCanvas" xmlns:cx="http://schemas.microsoft.com/office/drawing/2014/chartex" xmlns:cx1="http://schemas.microsoft.com/office/drawing/2015/9/8/chartex" xmlns:cx2="http://schemas.microsoft.com/office/drawing/2015/10/21/chartex" xmlns:cx3="http://schemas.microsoft.com/office/drawing/2016/5/9/chartex" xmlns:cx4="http://schemas.microsoft.com/office/drawing/2016/5/10/chartex" xmlns:cx5="http://schemas.microsoft.com/office/drawing/2016/5/11/chartex" xmlns:cx6="http://schemas.microsoft.com/office/drawing/2016/5/12/chartex" xmlns:cx7="http://schemas.microsoft.com/office/drawing/2016/5/13/chartex" xmlns:cx8="http://schemas.microsoft.com/office/drawing/2016/5/14/chartex" xmlns:mc="http://schemas.openxmlformats.org/markup-compatibility/2006" xmlns:aink="http://schemas.microsoft.com/office/drawing/2016/ink" xmlns:am3d="http://schemas.microsoft.com/office/drawing/2017/model3d" xmlns:o="urn:schemas-microsoft-com:office:office" xmlns:oel="http://schemas.microsoft.com/office/2019/extlst" xmlns:r="http://schemas.openxmlformats.org/officeDocument/2006/relationships" xmlns:m="http://schemas.openxmlformats.org/officeDocument/2006/math" xmlns:v="urn:schemas-microsoft-com:vml" xmlns:wp14="http://schemas.microsoft.com/office/word/2010/wordprocessingDrawing" xmlns:wp="http://schemas.openxmlformats.org/drawingml/2006/wordprocessingDrawing" xmlns:w10="urn:schemas-microsoft-com:office:word" xmlns:w="http://schemas.openxmlformats.org/wordprocessingml/2006/main" xmlns:w14="http://schemas.microsoft.com/office/word/2010/wordml" xmlns:w15="http://schemas.microsoft.com/office/word/2012/wordml" xmlns:w16cex="http://schemas.microsoft.com/office/word/2018/wordml/cex" xmlns:w16cid="http://schemas.microsoft.com/office/word/2016/wordml/cid" xmlns:w16="http://schemas.microsoft.com/office/word/2018/wordml" xmlns:w16sdtdh="http://schemas.microsoft.com/office/word/2020/wordml/sdtdatahash" xmlns:w16se="http://schemas.microsoft.com/office/word/2015/wordml/symex" xmlns:wpg="http://schemas.microsoft.com/office/word/2010/wordprocessingGroup" xmlns:wpi="http://schemas.microsoft.com/office/word/2010/wordprocessingInk" xmlns:wne="http://schemas.microsoft.com/office/word/2006/wordml" xmlns:wps="http://schemas.microsoft.com/office/word/2010/wordprocessingShape" mc:Ignorable="w14 w15 w16se w16cid w16 w16cex w16sdtdh wp14">
   <w:body>
     <w:p>
       <w:pPr>
@@ -32,19 +32,13 @@
           <w:docPartUnique/>
         </w:docPartObj>
       </w:sdtPr>
-      <w:sdtEndPr/>
       <w:sdtContent>
         <w:p>
           <w:pPr>
             <w:pStyle w:val="TOCHeading"/>
           </w:pPr>
           <w:r>
-            <w:t>Table of Content</w:t>
-          </w:r>
-          <w:bookmarkStart w:id="0" w:name="_GoBack"/>
-          <w:bookmarkEnd w:id="0"/>
-          <w:r>
-            <w:t>s</w:t>
+            <w:t>Table of Contents</w:t>
           </w:r>
         </w:p>
         <w:p>
@@ -1334,7 +1328,7 @@
           <w:iCs/>
         </w:rPr>
       </w:pPr>
-      <w:bookmarkStart w:id="1" w:name="_Toc157892514"/>
+      <w:bookmarkStart w:id="0" w:name="_Toc157892514"/>
       <w:r>
         <w:rPr>
           <w:b/>
@@ -1343,9 +1337,10 @@
           <w:iCs/>
           <w:color w:val="auto"/>
         </w:rPr>
+        <w:lastRenderedPageBreak/>
         <w:t>Chapter 1: Introduction</w:t>
       </w:r>
-      <w:bookmarkEnd w:id="1"/>
+      <w:bookmarkEnd w:id="0"/>
       <w:r>
         <w:rPr>
           <w:b/>
@@ -1377,7 +1372,7 @@
           <w:szCs w:val="28"/>
         </w:rPr>
       </w:pPr>
-      <w:bookmarkStart w:id="2" w:name="_Toc157848737"/>
+      <w:bookmarkStart w:id="1" w:name="_Toc157848737"/>
       <w:r>
         <w:rPr>
           <w:b/>
@@ -1387,9 +1382,10 @@
           <w:sz w:val="28"/>
           <w:szCs w:val="28"/>
         </w:rPr>
+        <w:lastRenderedPageBreak/>
         <w:t>Chapter 1: Introduction</w:t>
       </w:r>
-      <w:bookmarkEnd w:id="2"/>
+      <w:bookmarkEnd w:id="1"/>
     </w:p>
     <w:p>
       <w:pPr>
@@ -1413,8 +1409,8 @@
           <w:szCs w:val="32"/>
         </w:rPr>
       </w:pPr>
-      <w:bookmarkStart w:id="3" w:name="_Toc157848738"/>
-      <w:bookmarkStart w:id="4" w:name="_Toc157892515"/>
+      <w:bookmarkStart w:id="2" w:name="_Toc157848738"/>
+      <w:bookmarkStart w:id="3" w:name="_Toc157892515"/>
       <w:r>
         <w:rPr>
           <w:rFonts w:asciiTheme="majorBidi" w:hAnsiTheme="majorBidi"/>
@@ -1426,7 +1422,7 @@
         </w:rPr>
         <w:t>Introductio</w:t>
       </w:r>
-      <w:bookmarkEnd w:id="3"/>
+      <w:bookmarkEnd w:id="2"/>
       <w:r>
         <w:rPr>
           <w:rFonts w:asciiTheme="majorBidi" w:hAnsiTheme="majorBidi"/>
@@ -1438,7 +1434,7 @@
         </w:rPr>
         <w:t>n</w:t>
       </w:r>
-      <w:bookmarkEnd w:id="4"/>
+      <w:bookmarkEnd w:id="3"/>
     </w:p>
     <w:p>
       <w:pPr>
@@ -1550,6 +1546,7 @@
           <w:sz w:val="28"/>
           <w:szCs w:val="28"/>
         </w:rPr>
+        <w:lastRenderedPageBreak/>
         <w:t>As we embark on this ambitious venture, our mission is clear: to reshape the landscape of healthcare record management, placing the power of advanced technologies at the service of both healthcare professionals and patients. Join us on this journey as we pioneer a new era in healthcare, where data is not just secured but utilized intelligently to improve patient outcomes and transform the way we experience healthcare</w:t>
       </w:r>
       <w:r>
@@ -1584,7 +1581,7 @@
           <w:szCs w:val="32"/>
         </w:rPr>
       </w:pPr>
-      <w:bookmarkStart w:id="5" w:name="_Toc157892516"/>
+      <w:bookmarkStart w:id="4" w:name="_Toc157892516"/>
       <w:r>
         <w:rPr>
           <w:rFonts w:asciiTheme="majorBidi" w:hAnsiTheme="majorBidi"/>
@@ -1596,7 +1593,7 @@
         </w:rPr>
         <w:t>Problem Statement</w:t>
       </w:r>
-      <w:bookmarkEnd w:id="5"/>
+      <w:bookmarkEnd w:id="4"/>
     </w:p>
     <w:p>
       <w:pPr>
@@ -1672,7 +1669,7 @@
           <w:szCs w:val="32"/>
         </w:rPr>
       </w:pPr>
-      <w:bookmarkStart w:id="6" w:name="_Toc157892517"/>
+      <w:bookmarkStart w:id="5" w:name="_Toc157892517"/>
       <w:r>
         <w:rPr>
           <w:rFonts w:asciiTheme="majorBidi" w:hAnsiTheme="majorBidi"/>
@@ -1684,8 +1681,49 @@
         </w:rPr>
         <w:t>Project Motivation</w:t>
       </w:r>
-      <w:bookmarkEnd w:id="6"/>
+      <w:bookmarkEnd w:id="5"/>
     </w:p>
+    <w:p>
+      <w:pPr>
+        <w:pStyle w:val="Signature"/>
+        <w:ind w:left="360"/>
+        <w:rPr>
+          <w:b w:val="0"/>
+          <w:bCs w:val="0"/>
+          <w:color w:val="0D0D0D" w:themeColor="text1" w:themeTint="F2"/>
+          <w:sz w:val="28"/>
+          <w:szCs w:val="28"/>
+        </w:rPr>
+      </w:pPr>
+      <w:r>
+        <w:rPr>
+          <w:rFonts w:ascii="Times New Roman" w:hAnsi="Times New Roman" w:cs="Times New Roman"/>
+          <w:b w:val="0"/>
+          <w:bCs w:val="0"/>
+          <w:color w:val="auto"/>
+          <w:kern w:val="0"/>
+          <w:sz w:val="28"/>
+          <w:szCs w:val="28"/>
+          <w:lang w:eastAsia="en-US"/>
+        </w:rPr>
+        <w:t xml:space="preserve">This project was created with the aim of addressing challenges commonly associated with traditional paper-based systems. The project seeks to tackle current gaps in these systems, which may include inefficiencies, delays, and difficulties in managing information. Additionally, ensuring the security of data is a key goal of the project. This involves protecting information from loss or damage and proposing the adoption of measures to preserve data integrity and provide it permanently. It also requires ensuring user privacy, which includes managing access control permissions and ensuring that users have appropriate and secure access to data while safeguarding sensitive information. In addition to the </w:t>
+      </w:r>
+      <w:r>
+        <w:rPr>
+          <w:rFonts w:ascii="Times New Roman" w:hAnsi="Times New Roman" w:cs="Times New Roman"/>
+          <w:b w:val="0"/>
+          <w:bCs w:val="0"/>
+          <w:color w:val="auto"/>
+          <w:kern w:val="0"/>
+          <w:sz w:val="28"/>
+          <w:szCs w:val="28"/>
+          <w:lang w:eastAsia="en-US"/>
+        </w:rPr>
+        <w:lastRenderedPageBreak/>
+        <w:t>significant advancements in the field of artificial intelligence, this project aims to integrate these capabilities to enhance healthcare efficiency. This is achieved by accelerating data analysis and improving the precision of decision-making.</w:t>
+      </w:r>
+    </w:p>
+    <w:p/>
     <w:p>
       <w:pPr>
         <w:pStyle w:val="Heading2"/>
@@ -1702,7 +1740,7 @@
           <w:szCs w:val="32"/>
         </w:rPr>
       </w:pPr>
-      <w:bookmarkStart w:id="7" w:name="_Toc157892518"/>
+      <w:bookmarkStart w:id="6" w:name="_Toc157892518"/>
       <w:r>
         <w:rPr>
           <w:rFonts w:asciiTheme="majorBidi" w:hAnsiTheme="majorBidi"/>
@@ -1714,8 +1752,64 @@
         </w:rPr>
         <w:t>Project goals</w:t>
       </w:r>
-      <w:bookmarkEnd w:id="7"/>
+      <w:bookmarkEnd w:id="6"/>
     </w:p>
+    <w:p>
+      <w:pPr>
+        <w:pStyle w:val="Signature"/>
+        <w:ind w:left="360"/>
+        <w:rPr>
+          <w:rFonts w:ascii="Times New Roman" w:hAnsi="Times New Roman" w:cs="Times New Roman"/>
+          <w:b w:val="0"/>
+          <w:bCs w:val="0"/>
+          <w:color w:val="auto"/>
+          <w:kern w:val="0"/>
+          <w:sz w:val="28"/>
+          <w:szCs w:val="28"/>
+          <w:lang w:eastAsia="en-US"/>
+        </w:rPr>
+      </w:pPr>
+      <w:r>
+        <w:rPr>
+          <w:rFonts w:ascii="Times New Roman" w:hAnsi="Times New Roman" w:cs="Times New Roman"/>
+          <w:b w:val="0"/>
+          <w:bCs w:val="0"/>
+          <w:color w:val="auto"/>
+          <w:kern w:val="0"/>
+          <w:sz w:val="28"/>
+          <w:szCs w:val="28"/>
+          <w:lang w:eastAsia="en-US"/>
+        </w:rPr>
+        <w:t xml:space="preserve">The main </w:t>
+      </w:r>
+      <w:r>
+        <w:rPr>
+          <w:rFonts w:ascii="Times New Roman" w:hAnsi="Times New Roman" w:cs="Times New Roman"/>
+          <w:b w:val="0"/>
+          <w:bCs w:val="0"/>
+          <w:color w:val="auto"/>
+          <w:kern w:val="0"/>
+          <w:sz w:val="28"/>
+          <w:szCs w:val="28"/>
+          <w:lang w:eastAsia="en-US"/>
+        </w:rPr>
+        <w:t>goal</w:t>
+      </w:r>
+      <w:r>
+        <w:rPr>
+          <w:rFonts w:ascii="Times New Roman" w:hAnsi="Times New Roman" w:cs="Times New Roman"/>
+          <w:b w:val="0"/>
+          <w:bCs w:val="0"/>
+          <w:color w:val="auto"/>
+          <w:kern w:val="0"/>
+          <w:sz w:val="28"/>
+          <w:szCs w:val="28"/>
+          <w:lang w:eastAsia="en-US"/>
+        </w:rPr>
+        <w:t xml:space="preserve"> of this project is to design a web application that supports the properties of decentralized technology (Blockchain) and smart contracts using JavaScript and the React library. The project consists of a control panel and a user interface, aiming to manage patient records and store data in a decentralized manner, contributing to providing more privacy for the user. Additionally, the project seeks to reduce costs for healthcare centers and improve decision-making accuracy through the use of artificial intelligence techniques.</w:t>
+      </w:r>
+    </w:p>
+    <w:p/>
     <w:p>
       <w:pPr>
         <w:pStyle w:val="Heading2"/>
@@ -1729,7 +1823,7 @@
           <w:color w:val="auto"/>
         </w:rPr>
       </w:pPr>
-      <w:bookmarkStart w:id="8" w:name="_Toc157892519"/>
+      <w:bookmarkStart w:id="7" w:name="_Toc157892519"/>
       <w:r>
         <w:rPr>
           <w:rFonts w:asciiTheme="majorBidi" w:hAnsiTheme="majorBidi"/>
@@ -1741,7 +1835,7 @@
         </w:rPr>
         <w:t>Project Objectives</w:t>
       </w:r>
-      <w:bookmarkEnd w:id="8"/>
+      <w:bookmarkEnd w:id="7"/>
     </w:p>
     <w:p>
       <w:pPr>
@@ -1759,7 +1853,7 @@
           <w:szCs w:val="28"/>
         </w:rPr>
       </w:pPr>
-      <w:bookmarkStart w:id="9" w:name="_Toc157892520"/>
+      <w:bookmarkStart w:id="8" w:name="_Toc157892520"/>
       <w:r>
         <w:rPr>
           <w:rFonts w:asciiTheme="majorBidi" w:hAnsiTheme="majorBidi"/>
@@ -1771,7 +1865,7 @@
         </w:rPr>
         <w:t>General Objectives</w:t>
       </w:r>
-      <w:bookmarkEnd w:id="9"/>
+      <w:bookmarkEnd w:id="8"/>
     </w:p>
     <w:p>
       <w:pPr>
@@ -1789,7 +1883,7 @@
           <w:szCs w:val="28"/>
         </w:rPr>
       </w:pPr>
-      <w:bookmarkStart w:id="10" w:name="_Toc157892521"/>
+      <w:bookmarkStart w:id="9" w:name="_Toc157892521"/>
       <w:r>
         <w:rPr>
           <w:rFonts w:asciiTheme="majorBidi" w:hAnsiTheme="majorBidi"/>
@@ -1801,7 +1895,7 @@
         </w:rPr>
         <w:t>Specific Objectives</w:t>
       </w:r>
-      <w:bookmarkEnd w:id="10"/>
+      <w:bookmarkEnd w:id="9"/>
     </w:p>
     <w:p>
       <w:pPr>
@@ -1819,7 +1913,7 @@
           <w:szCs w:val="32"/>
         </w:rPr>
       </w:pPr>
-      <w:bookmarkStart w:id="11" w:name="_Toc157892522"/>
+      <w:bookmarkStart w:id="10" w:name="_Toc157892522"/>
       <w:r>
         <w:rPr>
           <w:rFonts w:asciiTheme="majorBidi" w:hAnsiTheme="majorBidi"/>
@@ -1831,7 +1925,7 @@
         </w:rPr>
         <w:t>Project Scope</w:t>
       </w:r>
-      <w:bookmarkEnd w:id="11"/>
+      <w:bookmarkEnd w:id="10"/>
     </w:p>
     <w:p>
       <w:pPr>
@@ -1849,7 +1943,7 @@
           <w:szCs w:val="32"/>
         </w:rPr>
       </w:pPr>
-      <w:bookmarkStart w:id="12" w:name="_Toc157892523"/>
+      <w:bookmarkStart w:id="11" w:name="_Toc157892523"/>
       <w:r>
         <w:rPr>
           <w:rFonts w:asciiTheme="majorBidi" w:hAnsiTheme="majorBidi"/>
@@ -1861,7 +1955,7 @@
         </w:rPr>
         <w:t>Methodology</w:t>
       </w:r>
-      <w:bookmarkEnd w:id="12"/>
+      <w:bookmarkEnd w:id="11"/>
     </w:p>
     <w:p>
       <w:pPr>
@@ -1969,7 +2063,7 @@
           <w:szCs w:val="32"/>
         </w:rPr>
       </w:pPr>
-      <w:bookmarkStart w:id="13" w:name="_Toc157892524"/>
+      <w:bookmarkStart w:id="12" w:name="_Toc157892524"/>
       <w:r>
         <w:rPr>
           <w:rFonts w:asciiTheme="majorBidi" w:hAnsiTheme="majorBidi"/>
@@ -1981,7 +2075,7 @@
         </w:rPr>
         <w:t>Targeted Customers and Beneficiaries</w:t>
       </w:r>
-      <w:bookmarkEnd w:id="13"/>
+      <w:bookmarkEnd w:id="12"/>
     </w:p>
     <w:p>
       <w:pPr>
@@ -2004,7 +2098,7 @@
           <w:szCs w:val="32"/>
         </w:rPr>
       </w:pPr>
-      <w:bookmarkStart w:id="14" w:name="_Toc157892525"/>
+      <w:bookmarkStart w:id="13" w:name="_Toc157892525"/>
       <w:r>
         <w:rPr>
           <w:rFonts w:asciiTheme="majorBidi" w:hAnsiTheme="majorBidi"/>
@@ -2016,7 +2110,7 @@
         </w:rPr>
         <w:t>Project Structure</w:t>
       </w:r>
-      <w:bookmarkEnd w:id="14"/>
+      <w:bookmarkEnd w:id="13"/>
     </w:p>
     <w:p>
       <w:pPr>
@@ -2085,6 +2179,7 @@
           <w:sz w:val="28"/>
           <w:szCs w:val="28"/>
         </w:rPr>
+        <w:lastRenderedPageBreak/>
         <w:t>The Second chapter:</w:t>
       </w:r>
       <w:r>
@@ -2211,7 +2306,7 @@
           <w:szCs w:val="40"/>
         </w:rPr>
       </w:pPr>
-      <w:bookmarkStart w:id="15" w:name="_Toc157892526"/>
+      <w:bookmarkStart w:id="14" w:name="_Toc157892526"/>
       <w:r>
         <w:rPr>
           <w:b/>
@@ -2224,7 +2319,7 @@
         </w:rPr>
         <w:t>Chapter 2: Literature Review</w:t>
       </w:r>
-      <w:bookmarkEnd w:id="15"/>
+      <w:bookmarkEnd w:id="14"/>
     </w:p>
     <w:p/>
     <w:p/>
@@ -2250,7 +2345,7 @@
 </file>
 
 <file path=word/endnotes.xml><?xml version="1.0" encoding="utf-8"?>
-<w:endnotes xmlns:wpc="http://schemas.microsoft.com/office/word/2010/wordprocessingCanvas" xmlns:cx="http://schemas.microsoft.com/office/drawing/2014/chartex" xmlns:cx1="http://schemas.microsoft.com/office/drawing/2015/9/8/chartex" xmlns:cx2="http://schemas.microsoft.com/office/drawing/2015/10/21/chartex" xmlns:cx3="http://schemas.microsoft.com/office/drawing/2016/5/9/chartex" xmlns:cx4="http://schemas.microsoft.com/office/drawing/2016/5/10/chartex" xmlns:cx5="http://schemas.microsoft.com/office/drawing/2016/5/11/chartex" xmlns:cx6="http://schemas.microsoft.com/office/drawing/2016/5/12/chartex" xmlns:cx7="http://schemas.microsoft.com/office/drawing/2016/5/13/chartex" xmlns:cx8="http://schemas.microsoft.com/office/drawing/2016/5/14/chartex" xmlns:mc="http://schemas.openxmlformats.org/markup-compatibility/2006" xmlns:aink="http://schemas.microsoft.com/office/drawing/2016/ink" xmlns:am3d="http://schemas.microsoft.com/office/drawing/2017/model3d" xmlns:o="urn:schemas-microsoft-com:office:office" xmlns:r="http://schemas.openxmlformats.org/officeDocument/2006/relationships" xmlns:m="http://schemas.openxmlformats.org/officeDocument/2006/math" xmlns:v="urn:schemas-microsoft-com:vml" xmlns:wp14="http://schemas.microsoft.com/office/word/2010/wordprocessingDrawing" xmlns:wp="http://schemas.openxmlformats.org/drawingml/2006/wordprocessingDrawing" xmlns:w10="urn:schemas-microsoft-com:office:word" xmlns:w="http://schemas.openxmlformats.org/wordprocessingml/2006/main" xmlns:w14="http://schemas.microsoft.com/office/word/2010/wordml" xmlns:w15="http://schemas.microsoft.com/office/word/2012/wordml" xmlns:w16cex="http://schemas.microsoft.com/office/word/2018/wordml/cex" xmlns:w16cid="http://schemas.microsoft.com/office/word/2016/wordml/cid" xmlns:w16="http://schemas.microsoft.com/office/word/2018/wordml" xmlns:w16se="http://schemas.microsoft.com/office/word/2015/wordml/symex" xmlns:wpg="http://schemas.microsoft.com/office/word/2010/wordprocessingGroup" xmlns:wpi="http://schemas.microsoft.com/office/word/2010/wordprocessingInk" xmlns:wne="http://schemas.microsoft.com/office/word/2006/wordml" xmlns:wps="http://schemas.microsoft.com/office/word/2010/wordprocessingShape" mc:Ignorable="w14 w15 w16se w16cid w16 w16cex wp14">
+<w:endnotes xmlns:wpc="http://schemas.microsoft.com/office/word/2010/wordprocessingCanvas" xmlns:cx="http://schemas.microsoft.com/office/drawing/2014/chartex" xmlns:cx1="http://schemas.microsoft.com/office/drawing/2015/9/8/chartex" xmlns:cx2="http://schemas.microsoft.com/office/drawing/2015/10/21/chartex" xmlns:cx3="http://schemas.microsoft.com/office/drawing/2016/5/9/chartex" xmlns:cx4="http://schemas.microsoft.com/office/drawing/2016/5/10/chartex" xmlns:cx5="http://schemas.microsoft.com/office/drawing/2016/5/11/chartex" xmlns:cx6="http://schemas.microsoft.com/office/drawing/2016/5/12/chartex" xmlns:cx7="http://schemas.microsoft.com/office/drawing/2016/5/13/chartex" xmlns:cx8="http://schemas.microsoft.com/office/drawing/2016/5/14/chartex" xmlns:mc="http://schemas.openxmlformats.org/markup-compatibility/2006" xmlns:aink="http://schemas.microsoft.com/office/drawing/2016/ink" xmlns:am3d="http://schemas.microsoft.com/office/drawing/2017/model3d" xmlns:o="urn:schemas-microsoft-com:office:office" xmlns:oel="http://schemas.microsoft.com/office/2019/extlst" xmlns:r="http://schemas.openxmlformats.org/officeDocument/2006/relationships" xmlns:m="http://schemas.openxmlformats.org/officeDocument/2006/math" xmlns:v="urn:schemas-microsoft-com:vml" xmlns:wp14="http://schemas.microsoft.com/office/word/2010/wordprocessingDrawing" xmlns:wp="http://schemas.openxmlformats.org/drawingml/2006/wordprocessingDrawing" xmlns:w10="urn:schemas-microsoft-com:office:word" xmlns:w="http://schemas.openxmlformats.org/wordprocessingml/2006/main" xmlns:w14="http://schemas.microsoft.com/office/word/2010/wordml" xmlns:w15="http://schemas.microsoft.com/office/word/2012/wordml" xmlns:w16cex="http://schemas.microsoft.com/office/word/2018/wordml/cex" xmlns:w16cid="http://schemas.microsoft.com/office/word/2016/wordml/cid" xmlns:w16="http://schemas.microsoft.com/office/word/2018/wordml" xmlns:w16sdtdh="http://schemas.microsoft.com/office/word/2020/wordml/sdtdatahash" xmlns:w16se="http://schemas.microsoft.com/office/word/2015/wordml/symex" xmlns:wpg="http://schemas.microsoft.com/office/word/2010/wordprocessingGroup" xmlns:wpi="http://schemas.microsoft.com/office/word/2010/wordprocessingInk" xmlns:wne="http://schemas.microsoft.com/office/word/2006/wordml" xmlns:wps="http://schemas.microsoft.com/office/word/2010/wordprocessingShape" mc:Ignorable="w14 w15 w16se w16cid w16 w16cex w16sdtdh wp14">
   <w:endnote w:type="separator" w:id="-1">
     <w:p>
       <w:pPr>
@@ -2275,7 +2370,7 @@
 </file>
 
 <file path=word/footer1.xml><?xml version="1.0" encoding="utf-8"?>
-<w:ftr xmlns:wpc="http://schemas.microsoft.com/office/word/2010/wordprocessingCanvas" xmlns:cx="http://schemas.microsoft.com/office/drawing/2014/chartex" xmlns:cx1="http://schemas.microsoft.com/office/drawing/2015/9/8/chartex" xmlns:cx2="http://schemas.microsoft.com/office/drawing/2015/10/21/chartex" xmlns:cx3="http://schemas.microsoft.com/office/drawing/2016/5/9/chartex" xmlns:cx4="http://schemas.microsoft.com/office/drawing/2016/5/10/chartex" xmlns:cx5="http://schemas.microsoft.com/office/drawing/2016/5/11/chartex" xmlns:cx6="http://schemas.microsoft.com/office/drawing/2016/5/12/chartex" xmlns:cx7="http://schemas.microsoft.com/office/drawing/2016/5/13/chartex" xmlns:cx8="http://schemas.microsoft.com/office/drawing/2016/5/14/chartex" xmlns:mc="http://schemas.openxmlformats.org/markup-compatibility/2006" xmlns:aink="http://schemas.microsoft.com/office/drawing/2016/ink" xmlns:am3d="http://schemas.microsoft.com/office/drawing/2017/model3d" xmlns:o="urn:schemas-microsoft-com:office:office" xmlns:r="http://schemas.openxmlformats.org/officeDocument/2006/relationships" xmlns:m="http://schemas.openxmlformats.org/officeDocument/2006/math" xmlns:v="urn:schemas-microsoft-com:vml" xmlns:wp14="http://schemas.microsoft.com/office/word/2010/wordprocessingDrawing" xmlns:wp="http://schemas.openxmlformats.org/drawingml/2006/wordprocessingDrawing" xmlns:w10="urn:schemas-microsoft-com:office:word" xmlns:w="http://schemas.openxmlformats.org/wordprocessingml/2006/main" xmlns:w14="http://schemas.microsoft.com/office/word/2010/wordml" xmlns:w15="http://schemas.microsoft.com/office/word/2012/wordml" xmlns:w16cex="http://schemas.microsoft.com/office/word/2018/wordml/cex" xmlns:w16cid="http://schemas.microsoft.com/office/word/2016/wordml/cid" xmlns:w16="http://schemas.microsoft.com/office/word/2018/wordml" xmlns:w16se="http://schemas.microsoft.com/office/word/2015/wordml/symex" xmlns:wpg="http://schemas.microsoft.com/office/word/2010/wordprocessingGroup" xmlns:wpi="http://schemas.microsoft.com/office/word/2010/wordprocessingInk" xmlns:wne="http://schemas.microsoft.com/office/word/2006/wordml" xmlns:wps="http://schemas.microsoft.com/office/word/2010/wordprocessingShape" mc:Ignorable="w14 w15 w16se w16cid w16 w16cex wp14">
+<w:ftr xmlns:wpc="http://schemas.microsoft.com/office/word/2010/wordprocessingCanvas" xmlns:cx="http://schemas.microsoft.com/office/drawing/2014/chartex" xmlns:cx1="http://schemas.microsoft.com/office/drawing/2015/9/8/chartex" xmlns:cx2="http://schemas.microsoft.com/office/drawing/2015/10/21/chartex" xmlns:cx3="http://schemas.microsoft.com/office/drawing/2016/5/9/chartex" xmlns:cx4="http://schemas.microsoft.com/office/drawing/2016/5/10/chartex" xmlns:cx5="http://schemas.microsoft.com/office/drawing/2016/5/11/chartex" xmlns:cx6="http://schemas.microsoft.com/office/drawing/2016/5/12/chartex" xmlns:cx7="http://schemas.microsoft.com/office/drawing/2016/5/13/chartex" xmlns:cx8="http://schemas.microsoft.com/office/drawing/2016/5/14/chartex" xmlns:mc="http://schemas.openxmlformats.org/markup-compatibility/2006" xmlns:aink="http://schemas.microsoft.com/office/drawing/2016/ink" xmlns:am3d="http://schemas.microsoft.com/office/drawing/2017/model3d" xmlns:o="urn:schemas-microsoft-com:office:office" xmlns:oel="http://schemas.microsoft.com/office/2019/extlst" xmlns:r="http://schemas.openxmlformats.org/officeDocument/2006/relationships" xmlns:m="http://schemas.openxmlformats.org/officeDocument/2006/math" xmlns:v="urn:schemas-microsoft-com:vml" xmlns:wp14="http://schemas.microsoft.com/office/word/2010/wordprocessingDrawing" xmlns:wp="http://schemas.openxmlformats.org/drawingml/2006/wordprocessingDrawing" xmlns:w10="urn:schemas-microsoft-com:office:word" xmlns:w="http://schemas.openxmlformats.org/wordprocessingml/2006/main" xmlns:w14="http://schemas.microsoft.com/office/word/2010/wordml" xmlns:w15="http://schemas.microsoft.com/office/word/2012/wordml" xmlns:w16cex="http://schemas.microsoft.com/office/word/2018/wordml/cex" xmlns:w16cid="http://schemas.microsoft.com/office/word/2016/wordml/cid" xmlns:w16="http://schemas.microsoft.com/office/word/2018/wordml" xmlns:w16sdtdh="http://schemas.microsoft.com/office/word/2020/wordml/sdtdatahash" xmlns:w16se="http://schemas.microsoft.com/office/word/2015/wordml/symex" xmlns:wpg="http://schemas.microsoft.com/office/word/2010/wordprocessingGroup" xmlns:wpi="http://schemas.microsoft.com/office/word/2010/wordprocessingInk" xmlns:wne="http://schemas.microsoft.com/office/word/2006/wordml" xmlns:wps="http://schemas.microsoft.com/office/word/2010/wordprocessingShape" mc:Ignorable="w14 w15 w16se w16cid w16 w16cex w16sdtdh wp14">
   <w:sdt>
     <w:sdtPr>
       <w:id w:val="-276958449"/>
@@ -2328,7 +2423,7 @@
 </file>
 
 <file path=word/footer2.xml><?xml version="1.0" encoding="utf-8"?>
-<w:ftr xmlns:wpc="http://schemas.microsoft.com/office/word/2010/wordprocessingCanvas" xmlns:cx="http://schemas.microsoft.com/office/drawing/2014/chartex" xmlns:cx1="http://schemas.microsoft.com/office/drawing/2015/9/8/chartex" xmlns:cx2="http://schemas.microsoft.com/office/drawing/2015/10/21/chartex" xmlns:cx3="http://schemas.microsoft.com/office/drawing/2016/5/9/chartex" xmlns:cx4="http://schemas.microsoft.com/office/drawing/2016/5/10/chartex" xmlns:cx5="http://schemas.microsoft.com/office/drawing/2016/5/11/chartex" xmlns:cx6="http://schemas.microsoft.com/office/drawing/2016/5/12/chartex" xmlns:cx7="http://schemas.microsoft.com/office/drawing/2016/5/13/chartex" xmlns:cx8="http://schemas.microsoft.com/office/drawing/2016/5/14/chartex" xmlns:mc="http://schemas.openxmlformats.org/markup-compatibility/2006" xmlns:aink="http://schemas.microsoft.com/office/drawing/2016/ink" xmlns:am3d="http://schemas.microsoft.com/office/drawing/2017/model3d" xmlns:o="urn:schemas-microsoft-com:office:office" xmlns:r="http://schemas.openxmlformats.org/officeDocument/2006/relationships" xmlns:m="http://schemas.openxmlformats.org/officeDocument/2006/math" xmlns:v="urn:schemas-microsoft-com:vml" xmlns:wp14="http://schemas.microsoft.com/office/word/2010/wordprocessingDrawing" xmlns:wp="http://schemas.openxmlformats.org/drawingml/2006/wordprocessingDrawing" xmlns:w10="urn:schemas-microsoft-com:office:word" xmlns:w="http://schemas.openxmlformats.org/wordprocessingml/2006/main" xmlns:w14="http://schemas.microsoft.com/office/word/2010/wordml" xmlns:w15="http://schemas.microsoft.com/office/word/2012/wordml" xmlns:w16cex="http://schemas.microsoft.com/office/word/2018/wordml/cex" xmlns:w16cid="http://schemas.microsoft.com/office/word/2016/wordml/cid" xmlns:w16="http://schemas.microsoft.com/office/word/2018/wordml" xmlns:w16se="http://schemas.microsoft.com/office/word/2015/wordml/symex" xmlns:wpg="http://schemas.microsoft.com/office/word/2010/wordprocessingGroup" xmlns:wpi="http://schemas.microsoft.com/office/word/2010/wordprocessingInk" xmlns:wne="http://schemas.microsoft.com/office/word/2006/wordml" xmlns:wps="http://schemas.microsoft.com/office/word/2010/wordprocessingShape" mc:Ignorable="w14 w15 w16se w16cid w16 w16cex wp14">
+<w:ftr xmlns:wpc="http://schemas.microsoft.com/office/word/2010/wordprocessingCanvas" xmlns:cx="http://schemas.microsoft.com/office/drawing/2014/chartex" xmlns:cx1="http://schemas.microsoft.com/office/drawing/2015/9/8/chartex" xmlns:cx2="http://schemas.microsoft.com/office/drawing/2015/10/21/chartex" xmlns:cx3="http://schemas.microsoft.com/office/drawing/2016/5/9/chartex" xmlns:cx4="http://schemas.microsoft.com/office/drawing/2016/5/10/chartex" xmlns:cx5="http://schemas.microsoft.com/office/drawing/2016/5/11/chartex" xmlns:cx6="http://schemas.microsoft.com/office/drawing/2016/5/12/chartex" xmlns:cx7="http://schemas.microsoft.com/office/drawing/2016/5/13/chartex" xmlns:cx8="http://schemas.microsoft.com/office/drawing/2016/5/14/chartex" xmlns:mc="http://schemas.openxmlformats.org/markup-compatibility/2006" xmlns:aink="http://schemas.microsoft.com/office/drawing/2016/ink" xmlns:am3d="http://schemas.microsoft.com/office/drawing/2017/model3d" xmlns:o="urn:schemas-microsoft-com:office:office" xmlns:oel="http://schemas.microsoft.com/office/2019/extlst" xmlns:r="http://schemas.openxmlformats.org/officeDocument/2006/relationships" xmlns:m="http://schemas.openxmlformats.org/officeDocument/2006/math" xmlns:v="urn:schemas-microsoft-com:vml" xmlns:wp14="http://schemas.microsoft.com/office/word/2010/wordprocessingDrawing" xmlns:wp="http://schemas.openxmlformats.org/drawingml/2006/wordprocessingDrawing" xmlns:w10="urn:schemas-microsoft-com:office:word" xmlns:w="http://schemas.openxmlformats.org/wordprocessingml/2006/main" xmlns:w14="http://schemas.microsoft.com/office/word/2010/wordml" xmlns:w15="http://schemas.microsoft.com/office/word/2012/wordml" xmlns:w16cex="http://schemas.microsoft.com/office/word/2018/wordml/cex" xmlns:w16cid="http://schemas.microsoft.com/office/word/2016/wordml/cid" xmlns:w16="http://schemas.microsoft.com/office/word/2018/wordml" xmlns:w16sdtdh="http://schemas.microsoft.com/office/word/2020/wordml/sdtdatahash" xmlns:w16se="http://schemas.microsoft.com/office/word/2015/wordml/symex" xmlns:wpg="http://schemas.microsoft.com/office/word/2010/wordprocessingGroup" xmlns:wpi="http://schemas.microsoft.com/office/word/2010/wordprocessingInk" xmlns:wne="http://schemas.microsoft.com/office/word/2006/wordml" xmlns:wps="http://schemas.microsoft.com/office/word/2010/wordprocessingShape" mc:Ignorable="w14 w15 w16se w16cid w16 w16cex w16sdtdh wp14">
   <w:sdt>
     <w:sdtPr>
       <w:id w:val="1496924279"/>
@@ -2376,7 +2471,7 @@
 </file>
 
 <file path=word/footnotes.xml><?xml version="1.0" encoding="utf-8"?>
-<w:footnotes xmlns:wpc="http://schemas.microsoft.com/office/word/2010/wordprocessingCanvas" xmlns:cx="http://schemas.microsoft.com/office/drawing/2014/chartex" xmlns:cx1="http://schemas.microsoft.com/office/drawing/2015/9/8/chartex" xmlns:cx2="http://schemas.microsoft.com/office/drawing/2015/10/21/chartex" xmlns:cx3="http://schemas.microsoft.com/office/drawing/2016/5/9/chartex" xmlns:cx4="http://schemas.microsoft.com/office/drawing/2016/5/10/chartex" xmlns:cx5="http://schemas.microsoft.com/office/drawing/2016/5/11/chartex" xmlns:cx6="http://schemas.microsoft.com/office/drawing/2016/5/12/chartex" xmlns:cx7="http://schemas.microsoft.com/office/drawing/2016/5/13/chartex" xmlns:cx8="http://schemas.microsoft.com/office/drawing/2016/5/14/chartex" xmlns:mc="http://schemas.openxmlformats.org/markup-compatibility/2006" xmlns:aink="http://schemas.microsoft.com/office/drawing/2016/ink" xmlns:am3d="http://schemas.microsoft.com/office/drawing/2017/model3d" xmlns:o="urn:schemas-microsoft-com:office:office" xmlns:r="http://schemas.openxmlformats.org/officeDocument/2006/relationships" xmlns:m="http://schemas.openxmlformats.org/officeDocument/2006/math" xmlns:v="urn:schemas-microsoft-com:vml" xmlns:wp14="http://schemas.microsoft.com/office/word/2010/wordprocessingDrawing" xmlns:wp="http://schemas.openxmlformats.org/drawingml/2006/wordprocessingDrawing" xmlns:w10="urn:schemas-microsoft-com:office:word" xmlns:w="http://schemas.openxmlformats.org/wordprocessingml/2006/main" xmlns:w14="http://schemas.microsoft.com/office/word/2010/wordml" xmlns:w15="http://schemas.microsoft.com/office/word/2012/wordml" xmlns:w16cex="http://schemas.microsoft.com/office/word/2018/wordml/cex" xmlns:w16cid="http://schemas.microsoft.com/office/word/2016/wordml/cid" xmlns:w16="http://schemas.microsoft.com/office/word/2018/wordml" xmlns:w16se="http://schemas.microsoft.com/office/word/2015/wordml/symex" xmlns:wpg="http://schemas.microsoft.com/office/word/2010/wordprocessingGroup" xmlns:wpi="http://schemas.microsoft.com/office/word/2010/wordprocessingInk" xmlns:wne="http://schemas.microsoft.com/office/word/2006/wordml" xmlns:wps="http://schemas.microsoft.com/office/word/2010/wordprocessingShape" mc:Ignorable="w14 w15 w16se w16cid w16 w16cex wp14">
+<w:footnotes xmlns:wpc="http://schemas.microsoft.com/office/word/2010/wordprocessingCanvas" xmlns:cx="http://schemas.microsoft.com/office/drawing/2014/chartex" xmlns:cx1="http://schemas.microsoft.com/office/drawing/2015/9/8/chartex" xmlns:cx2="http://schemas.microsoft.com/office/drawing/2015/10/21/chartex" xmlns:cx3="http://schemas.microsoft.com/office/drawing/2016/5/9/chartex" xmlns:cx4="http://schemas.microsoft.com/office/drawing/2016/5/10/chartex" xmlns:cx5="http://schemas.microsoft.com/office/drawing/2016/5/11/chartex" xmlns:cx6="http://schemas.microsoft.com/office/drawing/2016/5/12/chartex" xmlns:cx7="http://schemas.microsoft.com/office/drawing/2016/5/13/chartex" xmlns:cx8="http://schemas.microsoft.com/office/drawing/2016/5/14/chartex" xmlns:mc="http://schemas.openxmlformats.org/markup-compatibility/2006" xmlns:aink="http://schemas.microsoft.com/office/drawing/2016/ink" xmlns:am3d="http://schemas.microsoft.com/office/drawing/2017/model3d" xmlns:o="urn:schemas-microsoft-com:office:office" xmlns:oel="http://schemas.microsoft.com/office/2019/extlst" xmlns:r="http://schemas.openxmlformats.org/officeDocument/2006/relationships" xmlns:m="http://schemas.openxmlformats.org/officeDocument/2006/math" xmlns:v="urn:schemas-microsoft-com:vml" xmlns:wp14="http://schemas.microsoft.com/office/word/2010/wordprocessingDrawing" xmlns:wp="http://schemas.openxmlformats.org/drawingml/2006/wordprocessingDrawing" xmlns:w10="urn:schemas-microsoft-com:office:word" xmlns:w="http://schemas.openxmlformats.org/wordprocessingml/2006/main" xmlns:w14="http://schemas.microsoft.com/office/word/2010/wordml" xmlns:w15="http://schemas.microsoft.com/office/word/2012/wordml" xmlns:w16cex="http://schemas.microsoft.com/office/word/2018/wordml/cex" xmlns:w16cid="http://schemas.microsoft.com/office/word/2016/wordml/cid" xmlns:w16="http://schemas.microsoft.com/office/word/2018/wordml" xmlns:w16sdtdh="http://schemas.microsoft.com/office/word/2020/wordml/sdtdatahash" xmlns:w16se="http://schemas.microsoft.com/office/word/2015/wordml/symex" xmlns:wpg="http://schemas.microsoft.com/office/word/2010/wordprocessingGroup" xmlns:wpi="http://schemas.microsoft.com/office/word/2010/wordprocessingInk" xmlns:wne="http://schemas.microsoft.com/office/word/2006/wordml" xmlns:wps="http://schemas.microsoft.com/office/word/2010/wordprocessingShape" mc:Ignorable="w14 w15 w16se w16cid w16 w16cex w16sdtdh wp14">
   <w:footnote w:type="separator" w:id="-1">
     <w:p>
       <w:pPr>
@@ -2401,7 +2496,7 @@
 </file>
 
 <file path=word/numbering.xml><?xml version="1.0" encoding="utf-8"?>
-<w:numbering xmlns:wpc="http://schemas.microsoft.com/office/word/2010/wordprocessingCanvas" xmlns:cx="http://schemas.microsoft.com/office/drawing/2014/chartex" xmlns:cx1="http://schemas.microsoft.com/office/drawing/2015/9/8/chartex" xmlns:cx2="http://schemas.microsoft.com/office/drawing/2015/10/21/chartex" xmlns:cx3="http://schemas.microsoft.com/office/drawing/2016/5/9/chartex" xmlns:cx4="http://schemas.microsoft.com/office/drawing/2016/5/10/chartex" xmlns:cx5="http://schemas.microsoft.com/office/drawing/2016/5/11/chartex" xmlns:cx6="http://schemas.microsoft.com/office/drawing/2016/5/12/chartex" xmlns:cx7="http://schemas.microsoft.com/office/drawing/2016/5/13/chartex" xmlns:cx8="http://schemas.microsoft.com/office/drawing/2016/5/14/chartex" xmlns:mc="http://schemas.openxmlformats.org/markup-compatibility/2006" xmlns:aink="http://schemas.microsoft.com/office/drawing/2016/ink" xmlns:am3d="http://schemas.microsoft.com/office/drawing/2017/model3d" xmlns:o="urn:schemas-microsoft-com:office:office" xmlns:r="http://schemas.openxmlformats.org/officeDocument/2006/relationships" xmlns:m="http://schemas.openxmlformats.org/officeDocument/2006/math" xmlns:v="urn:schemas-microsoft-com:vml" xmlns:wp14="http://schemas.microsoft.com/office/word/2010/wordprocessingDrawing" xmlns:wp="http://schemas.openxmlformats.org/drawingml/2006/wordprocessingDrawing" xmlns:w10="urn:schemas-microsoft-com:office:word" xmlns:w="http://schemas.openxmlformats.org/wordprocessingml/2006/main" xmlns:w14="http://schemas.microsoft.com/office/word/2010/wordml" xmlns:w15="http://schemas.microsoft.com/office/word/2012/wordml" xmlns:w16cex="http://schemas.microsoft.com/office/word/2018/wordml/cex" xmlns:w16cid="http://schemas.microsoft.com/office/word/2016/wordml/cid" xmlns:w16="http://schemas.microsoft.com/office/word/2018/wordml" xmlns:w16se="http://schemas.microsoft.com/office/word/2015/wordml/symex" xmlns:wpg="http://schemas.microsoft.com/office/word/2010/wordprocessingGroup" xmlns:wpi="http://schemas.microsoft.com/office/word/2010/wordprocessingInk" xmlns:wne="http://schemas.microsoft.com/office/word/2006/wordml" xmlns:wps="http://schemas.microsoft.com/office/word/2010/wordprocessingShape" mc:Ignorable="w14 w15 w16se w16cid w16 w16cex wp14">
+<w:numbering xmlns:wpc="http://schemas.microsoft.com/office/word/2010/wordprocessingCanvas" xmlns:cx="http://schemas.microsoft.com/office/drawing/2014/chartex" xmlns:cx1="http://schemas.microsoft.com/office/drawing/2015/9/8/chartex" xmlns:cx2="http://schemas.microsoft.com/office/drawing/2015/10/21/chartex" xmlns:cx3="http://schemas.microsoft.com/office/drawing/2016/5/9/chartex" xmlns:cx4="http://schemas.microsoft.com/office/drawing/2016/5/10/chartex" xmlns:cx5="http://schemas.microsoft.com/office/drawing/2016/5/11/chartex" xmlns:cx6="http://schemas.microsoft.com/office/drawing/2016/5/12/chartex" xmlns:cx7="http://schemas.microsoft.com/office/drawing/2016/5/13/chartex" xmlns:cx8="http://schemas.microsoft.com/office/drawing/2016/5/14/chartex" xmlns:mc="http://schemas.openxmlformats.org/markup-compatibility/2006" xmlns:aink="http://schemas.microsoft.com/office/drawing/2016/ink" xmlns:am3d="http://schemas.microsoft.com/office/drawing/2017/model3d" xmlns:o="urn:schemas-microsoft-com:office:office" xmlns:oel="http://schemas.microsoft.com/office/2019/extlst" xmlns:r="http://schemas.openxmlformats.org/officeDocument/2006/relationships" xmlns:m="http://schemas.openxmlformats.org/officeDocument/2006/math" xmlns:v="urn:schemas-microsoft-com:vml" xmlns:wp14="http://schemas.microsoft.com/office/word/2010/wordprocessingDrawing" xmlns:wp="http://schemas.openxmlformats.org/drawingml/2006/wordprocessingDrawing" xmlns:w10="urn:schemas-microsoft-com:office:word" xmlns:w="http://schemas.openxmlformats.org/wordprocessingml/2006/main" xmlns:w14="http://schemas.microsoft.com/office/word/2010/wordml" xmlns:w15="http://schemas.microsoft.com/office/word/2012/wordml" xmlns:w16cex="http://schemas.microsoft.com/office/word/2018/wordml/cex" xmlns:w16cid="http://schemas.microsoft.com/office/word/2016/wordml/cid" xmlns:w16="http://schemas.microsoft.com/office/word/2018/wordml" xmlns:w16sdtdh="http://schemas.microsoft.com/office/word/2020/wordml/sdtdatahash" xmlns:w16se="http://schemas.microsoft.com/office/word/2015/wordml/symex" xmlns:wpg="http://schemas.microsoft.com/office/word/2010/wordprocessingGroup" xmlns:wpi="http://schemas.microsoft.com/office/word/2010/wordprocessingInk" xmlns:wne="http://schemas.microsoft.com/office/word/2006/wordml" xmlns:wps="http://schemas.microsoft.com/office/word/2010/wordprocessingShape" mc:Ignorable="w14 w15 w16se w16cid w16 w16cex w16sdtdh wp14">
   <w:abstractNum w:abstractNumId="0" w15:restartNumberingAfterBreak="0">
     <w:nsid w:val="02384AA0"/>
     <w:multiLevelType w:val="multilevel"/>
@@ -2844,6 +2939,119 @@
     </w:lvl>
   </w:abstractNum>
   <w:abstractNum w:abstractNumId="4" w15:restartNumberingAfterBreak="0">
+    <w:nsid w:val="3EDF2DD4"/>
+    <w:multiLevelType w:val="hybridMultilevel"/>
+    <w:tmpl w:val="A7C81EFE"/>
+    <w:lvl w:ilvl="0" w:tplc="0409000B">
+      <w:start w:val="1"/>
+      <w:numFmt w:val="bullet"/>
+      <w:lvlText w:val=""/>
+      <w:lvlJc w:val="left"/>
+      <w:pPr>
+        <w:ind w:left="1440" w:hanging="360"/>
+      </w:pPr>
+      <w:rPr>
+        <w:rFonts w:ascii="Wingdings" w:hAnsi="Wingdings" w:hint="default"/>
+      </w:rPr>
+    </w:lvl>
+    <w:lvl w:ilvl="1" w:tplc="04090003" w:tentative="1">
+      <w:start w:val="1"/>
+      <w:numFmt w:val="bullet"/>
+      <w:lvlText w:val="o"/>
+      <w:lvlJc w:val="left"/>
+      <w:pPr>
+        <w:ind w:left="2160" w:hanging="360"/>
+      </w:pPr>
+      <w:rPr>
+        <w:rFonts w:ascii="Courier New" w:hAnsi="Courier New" w:cs="Courier New" w:hint="default"/>
+      </w:rPr>
+    </w:lvl>
+    <w:lvl w:ilvl="2" w:tplc="04090005" w:tentative="1">
+      <w:start w:val="1"/>
+      <w:numFmt w:val="bullet"/>
+      <w:lvlText w:val=""/>
+      <w:lvlJc w:val="left"/>
+      <w:pPr>
+        <w:ind w:left="2880" w:hanging="360"/>
+      </w:pPr>
+      <w:rPr>
+        <w:rFonts w:ascii="Wingdings" w:hAnsi="Wingdings" w:hint="default"/>
+      </w:rPr>
+    </w:lvl>
+    <w:lvl w:ilvl="3" w:tplc="04090001" w:tentative="1">
+      <w:start w:val="1"/>
+      <w:numFmt w:val="bullet"/>
+      <w:lvlText w:val=""/>
+      <w:lvlJc w:val="left"/>
+      <w:pPr>
+        <w:ind w:left="3600" w:hanging="360"/>
+      </w:pPr>
+      <w:rPr>
+        <w:rFonts w:ascii="Symbol" w:hAnsi="Symbol" w:hint="default"/>
+      </w:rPr>
+    </w:lvl>
+    <w:lvl w:ilvl="4" w:tplc="04090003" w:tentative="1">
+      <w:start w:val="1"/>
+      <w:numFmt w:val="bullet"/>
+      <w:lvlText w:val="o"/>
+      <w:lvlJc w:val="left"/>
+      <w:pPr>
+        <w:ind w:left="4320" w:hanging="360"/>
+      </w:pPr>
+      <w:rPr>
+        <w:rFonts w:ascii="Courier New" w:hAnsi="Courier New" w:cs="Courier New" w:hint="default"/>
+      </w:rPr>
+    </w:lvl>
+    <w:lvl w:ilvl="5" w:tplc="04090005" w:tentative="1">
+      <w:start w:val="1"/>
+      <w:numFmt w:val="bullet"/>
+      <w:lvlText w:val=""/>
+      <w:lvlJc w:val="left"/>
+      <w:pPr>
+        <w:ind w:left="5040" w:hanging="360"/>
+      </w:pPr>
+      <w:rPr>
+        <w:rFonts w:ascii="Wingdings" w:hAnsi="Wingdings" w:hint="default"/>
+      </w:rPr>
+    </w:lvl>
+    <w:lvl w:ilvl="6" w:tplc="04090001" w:tentative="1">
+      <w:start w:val="1"/>
+      <w:numFmt w:val="bullet"/>
+      <w:lvlText w:val=""/>
+      <w:lvlJc w:val="left"/>
+      <w:pPr>
+        <w:ind w:left="5760" w:hanging="360"/>
+      </w:pPr>
+      <w:rPr>
+        <w:rFonts w:ascii="Symbol" w:hAnsi="Symbol" w:hint="default"/>
+      </w:rPr>
+    </w:lvl>
+    <w:lvl w:ilvl="7" w:tplc="04090003" w:tentative="1">
+      <w:start w:val="1"/>
+      <w:numFmt w:val="bullet"/>
+      <w:lvlText w:val="o"/>
+      <w:lvlJc w:val="left"/>
+      <w:pPr>
+        <w:ind w:left="6480" w:hanging="360"/>
+      </w:pPr>
+      <w:rPr>
+        <w:rFonts w:ascii="Courier New" w:hAnsi="Courier New" w:cs="Courier New" w:hint="default"/>
+      </w:rPr>
+    </w:lvl>
+    <w:lvl w:ilvl="8" w:tplc="04090005" w:tentative="1">
+      <w:start w:val="1"/>
+      <w:numFmt w:val="bullet"/>
+      <w:lvlText w:val=""/>
+      <w:lvlJc w:val="left"/>
+      <w:pPr>
+        <w:ind w:left="7200" w:hanging="360"/>
+      </w:pPr>
+      <w:rPr>
+        <w:rFonts w:ascii="Wingdings" w:hAnsi="Wingdings" w:hint="default"/>
+      </w:rPr>
+    </w:lvl>
+  </w:abstractNum>
+  <w:abstractNum w:abstractNumId="5" w15:restartNumberingAfterBreak="0">
     <w:nsid w:val="410B7A33"/>
     <w:multiLevelType w:val="multilevel"/>
     <w:tmpl w:val="A9362D62"/>
@@ -2992,7 +3200,7 @@
       </w:rPr>
     </w:lvl>
   </w:abstractNum>
-  <w:abstractNum w:abstractNumId="5" w15:restartNumberingAfterBreak="0">
+  <w:abstractNum w:abstractNumId="6" w15:restartNumberingAfterBreak="0">
     <w:nsid w:val="518E07B9"/>
     <w:multiLevelType w:val="multilevel"/>
     <w:tmpl w:val="D1E267B8"/>
@@ -3105,7 +3313,7 @@
       </w:rPr>
     </w:lvl>
   </w:abstractNum>
-  <w:abstractNum w:abstractNumId="6" w15:restartNumberingAfterBreak="0">
+  <w:abstractNum w:abstractNumId="7" w15:restartNumberingAfterBreak="0">
     <w:nsid w:val="5C9C25E3"/>
     <w:multiLevelType w:val="hybridMultilevel"/>
     <w:tmpl w:val="2CECC656"/>
@@ -3194,7 +3402,7 @@
       </w:pPr>
     </w:lvl>
   </w:abstractNum>
-  <w:abstractNum w:abstractNumId="7" w15:restartNumberingAfterBreak="0">
+  <w:abstractNum w:abstractNumId="8" w15:restartNumberingAfterBreak="0">
     <w:nsid w:val="659C5066"/>
     <w:multiLevelType w:val="multilevel"/>
     <w:tmpl w:val="1F3EE8CC"/>
@@ -3307,7 +3515,7 @@
       </w:rPr>
     </w:lvl>
   </w:abstractNum>
-  <w:abstractNum w:abstractNumId="8" w15:restartNumberingAfterBreak="0">
+  <w:abstractNum w:abstractNumId="9" w15:restartNumberingAfterBreak="0">
     <w:nsid w:val="6BDB08A3"/>
     <w:multiLevelType w:val="hybridMultilevel"/>
     <w:tmpl w:val="3BD84E78"/>
@@ -3396,7 +3604,7 @@
       </w:pPr>
     </w:lvl>
   </w:abstractNum>
-  <w:abstractNum w:abstractNumId="9" w15:restartNumberingAfterBreak="0">
+  <w:abstractNum w:abstractNumId="10" w15:restartNumberingAfterBreak="0">
     <w:nsid w:val="7BA717BE"/>
     <w:multiLevelType w:val="multilevel"/>
     <w:tmpl w:val="EEA24E04"/>
@@ -3518,41 +3726,44 @@
       </w:rPr>
     </w:lvl>
   </w:abstractNum>
-  <w:num w:numId="1">
+  <w:num w:numId="1" w16cid:durableId="449662856">
     <w:abstractNumId w:val="2"/>
   </w:num>
-  <w:num w:numId="2">
+  <w:num w:numId="2" w16cid:durableId="1988972210">
+    <w:abstractNumId w:val="7"/>
+  </w:num>
+  <w:num w:numId="3" w16cid:durableId="1394308200">
+    <w:abstractNumId w:val="9"/>
+  </w:num>
+  <w:num w:numId="4" w16cid:durableId="1645965852">
+    <w:abstractNumId w:val="10"/>
+  </w:num>
+  <w:num w:numId="5" w16cid:durableId="1481380500">
     <w:abstractNumId w:val="6"/>
   </w:num>
-  <w:num w:numId="3">
+  <w:num w:numId="6" w16cid:durableId="109209719">
     <w:abstractNumId w:val="8"/>
   </w:num>
-  <w:num w:numId="4">
-    <w:abstractNumId w:val="9"/>
+  <w:num w:numId="7" w16cid:durableId="745107900">
+    <w:abstractNumId w:val="1"/>
   </w:num>
-  <w:num w:numId="5">
+  <w:num w:numId="8" w16cid:durableId="793134226">
     <w:abstractNumId w:val="5"/>
   </w:num>
-  <w:num w:numId="6">
-    <w:abstractNumId w:val="7"/>
-  </w:num>
-  <w:num w:numId="7">
-    <w:abstractNumId w:val="1"/>
-  </w:num>
-  <w:num w:numId="8">
-    <w:abstractNumId w:val="4"/>
-  </w:num>
-  <w:num w:numId="9">
+  <w:num w:numId="9" w16cid:durableId="692419411">
     <w:abstractNumId w:val="0"/>
   </w:num>
-  <w:num w:numId="10">
+  <w:num w:numId="10" w16cid:durableId="577835977">
     <w:abstractNumId w:val="3"/>
+  </w:num>
+  <w:num w:numId="11" w16cid:durableId="302389100">
+    <w:abstractNumId w:val="4"/>
   </w:num>
 </w:numbering>
 </file>
 
 <file path=word/styles.xml><?xml version="1.0" encoding="utf-8"?>
-<w:styles xmlns:mc="http://schemas.openxmlformats.org/markup-compatibility/2006" xmlns:r="http://schemas.openxmlformats.org/officeDocument/2006/relationships" xmlns:w="http://schemas.openxmlformats.org/wordprocessingml/2006/main" xmlns:w14="http://schemas.microsoft.com/office/word/2010/wordml" xmlns:w15="http://schemas.microsoft.com/office/word/2012/wordml" xmlns:w16cex="http://schemas.microsoft.com/office/word/2018/wordml/cex" xmlns:w16cid="http://schemas.microsoft.com/office/word/2016/wordml/cid" xmlns:w16="http://schemas.microsoft.com/office/word/2018/wordml" xmlns:w16se="http://schemas.microsoft.com/office/word/2015/wordml/symex" mc:Ignorable="w14 w15 w16se w16cid w16 w16cex">
+<w:styles xmlns:mc="http://schemas.openxmlformats.org/markup-compatibility/2006" xmlns:r="http://schemas.openxmlformats.org/officeDocument/2006/relationships" xmlns:w="http://schemas.openxmlformats.org/wordprocessingml/2006/main" xmlns:w14="http://schemas.microsoft.com/office/word/2010/wordml" xmlns:w15="http://schemas.microsoft.com/office/word/2012/wordml" xmlns:w16cex="http://schemas.microsoft.com/office/word/2018/wordml/cex" xmlns:w16cid="http://schemas.microsoft.com/office/word/2016/wordml/cid" xmlns:w16="http://schemas.microsoft.com/office/word/2018/wordml" xmlns:w16sdtdh="http://schemas.microsoft.com/office/word/2020/wordml/sdtdatahash" xmlns:w16se="http://schemas.microsoft.com/office/word/2015/wordml/symex" mc:Ignorable="w14 w15 w16se w16cid w16 w16cex w16sdtdh">
   <w:docDefaults>
     <w:rPrDefault>
       <w:rPr>
@@ -3633,7 +3844,7 @@
     <w:lsdException w:name="List Number 5" w:semiHidden="1" w:unhideWhenUsed="1"/>
     <w:lsdException w:name="Title" w:uiPriority="10" w:qFormat="1"/>
     <w:lsdException w:name="Closing" w:semiHidden="1" w:unhideWhenUsed="1"/>
-    <w:lsdException w:name="Signature" w:semiHidden="1" w:unhideWhenUsed="1"/>
+    <w:lsdException w:name="Signature" w:semiHidden="1" w:uiPriority="7" w:unhideWhenUsed="1" w:qFormat="1"/>
     <w:lsdException w:name="Default Paragraph Font" w:semiHidden="1" w:uiPriority="1" w:unhideWhenUsed="1"/>
     <w:lsdException w:name="Body Text" w:semiHidden="1" w:unhideWhenUsed="1"/>
     <w:lsdException w:name="Body Text Indent" w:semiHidden="1" w:unhideWhenUsed="1"/>
@@ -4233,6 +4444,45 @@
     <w:uiPriority w:val="99"/>
     <w:rsid w:val="00415639"/>
   </w:style>
+  <w:style w:type="paragraph" w:styleId="Signature">
+    <w:name w:val="Signature"/>
+    <w:basedOn w:val="Normal"/>
+    <w:link w:val="SignatureChar"/>
+    <w:uiPriority w:val="7"/>
+    <w:unhideWhenUsed/>
+    <w:qFormat/>
+    <w:rsid w:val="00045A3B"/>
+    <w:pPr>
+      <w:spacing w:before="40" w:after="360" w:line="240" w:lineRule="auto"/>
+      <w:ind w:left="720" w:right="720"/>
+      <w:contextualSpacing/>
+    </w:pPr>
+    <w:rPr>
+      <w:b/>
+      <w:bCs/>
+      <w:color w:val="5B9BD5" w:themeColor="accent1"/>
+      <w:kern w:val="20"/>
+      <w:sz w:val="24"/>
+      <w:szCs w:val="20"/>
+      <w:lang w:eastAsia="ja-JP"/>
+    </w:rPr>
+  </w:style>
+  <w:style w:type="character" w:customStyle="1" w:styleId="SignatureChar">
+    <w:name w:val="Signature Char"/>
+    <w:basedOn w:val="DefaultParagraphFont"/>
+    <w:link w:val="Signature"/>
+    <w:uiPriority w:val="7"/>
+    <w:rsid w:val="00045A3B"/>
+    <w:rPr>
+      <w:b/>
+      <w:bCs/>
+      <w:color w:val="5B9BD5" w:themeColor="accent1"/>
+      <w:kern w:val="20"/>
+      <w:sz w:val="24"/>
+      <w:szCs w:val="20"/>
+      <w:lang w:eastAsia="ja-JP"/>
+    </w:rPr>
+  </w:style>
 </w:styles>
 </file>
 

</xml_diff>

<commit_message>
Added Project Scope and Targeted Users to the main documentation
</commit_message>
<xml_diff>
--- a/The Main Documentation File/Documentation.docx
+++ b/The Main Documentation File/Documentation.docx
@@ -1,6 +1,6 @@
 
 <file path=word/document.xml><?xml version="1.0" encoding="utf-8"?>
-<w:document xmlns:wpc="http://schemas.microsoft.com/office/word/2010/wordprocessingCanvas" xmlns:cx="http://schemas.microsoft.com/office/drawing/2014/chartex" xmlns:cx1="http://schemas.microsoft.com/office/drawing/2015/9/8/chartex" xmlns:cx2="http://schemas.microsoft.com/office/drawing/2015/10/21/chartex" xmlns:cx3="http://schemas.microsoft.com/office/drawing/2016/5/9/chartex" xmlns:cx4="http://schemas.microsoft.com/office/drawing/2016/5/10/chartex" xmlns:cx5="http://schemas.microsoft.com/office/drawing/2016/5/11/chartex" xmlns:cx6="http://schemas.microsoft.com/office/drawing/2016/5/12/chartex" xmlns:cx7="http://schemas.microsoft.com/office/drawing/2016/5/13/chartex" xmlns:cx8="http://schemas.microsoft.com/office/drawing/2016/5/14/chartex" xmlns:mc="http://schemas.openxmlformats.org/markup-compatibility/2006" xmlns:aink="http://schemas.microsoft.com/office/drawing/2016/ink" xmlns:am3d="http://schemas.microsoft.com/office/drawing/2017/model3d" xmlns:o="urn:schemas-microsoft-com:office:office" xmlns:oel="http://schemas.microsoft.com/office/2019/extlst" xmlns:r="http://schemas.openxmlformats.org/officeDocument/2006/relationships" xmlns:m="http://schemas.openxmlformats.org/officeDocument/2006/math" xmlns:v="urn:schemas-microsoft-com:vml" xmlns:wp14="http://schemas.microsoft.com/office/word/2010/wordprocessingDrawing" xmlns:wp="http://schemas.openxmlformats.org/drawingml/2006/wordprocessingDrawing" xmlns:w10="urn:schemas-microsoft-com:office:word" xmlns:w="http://schemas.openxmlformats.org/wordprocessingml/2006/main" xmlns:w14="http://schemas.microsoft.com/office/word/2010/wordml" xmlns:w15="http://schemas.microsoft.com/office/word/2012/wordml" xmlns:w16cex="http://schemas.microsoft.com/office/word/2018/wordml/cex" xmlns:w16cid="http://schemas.microsoft.com/office/word/2016/wordml/cid" xmlns:w16="http://schemas.microsoft.com/office/word/2018/wordml" xmlns:w16sdtdh="http://schemas.microsoft.com/office/word/2020/wordml/sdtdatahash" xmlns:w16se="http://schemas.microsoft.com/office/word/2015/wordml/symex" xmlns:wpg="http://schemas.microsoft.com/office/word/2010/wordprocessingGroup" xmlns:wpi="http://schemas.microsoft.com/office/word/2010/wordprocessingInk" xmlns:wne="http://schemas.microsoft.com/office/word/2006/wordml" xmlns:wps="http://schemas.microsoft.com/office/word/2010/wordprocessingShape" mc:Ignorable="w14 w15 w16se w16cid w16 w16cex w16sdtdh wp14">
+<w:document xmlns:wpc="http://schemas.microsoft.com/office/word/2010/wordprocessingCanvas" xmlns:cx="http://schemas.microsoft.com/office/drawing/2014/chartex" xmlns:cx1="http://schemas.microsoft.com/office/drawing/2015/9/8/chartex" xmlns:cx2="http://schemas.microsoft.com/office/drawing/2015/10/21/chartex" xmlns:cx3="http://schemas.microsoft.com/office/drawing/2016/5/9/chartex" xmlns:cx4="http://schemas.microsoft.com/office/drawing/2016/5/10/chartex" xmlns:cx5="http://schemas.microsoft.com/office/drawing/2016/5/11/chartex" xmlns:cx6="http://schemas.microsoft.com/office/drawing/2016/5/12/chartex" xmlns:cx7="http://schemas.microsoft.com/office/drawing/2016/5/13/chartex" xmlns:cx8="http://schemas.microsoft.com/office/drawing/2016/5/14/chartex" xmlns:mc="http://schemas.openxmlformats.org/markup-compatibility/2006" xmlns:aink="http://schemas.microsoft.com/office/drawing/2016/ink" xmlns:am3d="http://schemas.microsoft.com/office/drawing/2017/model3d" xmlns:o="urn:schemas-microsoft-com:office:office" xmlns:r="http://schemas.openxmlformats.org/officeDocument/2006/relationships" xmlns:m="http://schemas.openxmlformats.org/officeDocument/2006/math" xmlns:v="urn:schemas-microsoft-com:vml" xmlns:wp14="http://schemas.microsoft.com/office/word/2010/wordprocessingDrawing" xmlns:wp="http://schemas.openxmlformats.org/drawingml/2006/wordprocessingDrawing" xmlns:w10="urn:schemas-microsoft-com:office:word" xmlns:w="http://schemas.openxmlformats.org/wordprocessingml/2006/main" xmlns:w14="http://schemas.microsoft.com/office/word/2010/wordml" xmlns:w15="http://schemas.microsoft.com/office/word/2012/wordml" xmlns:w16cex="http://schemas.microsoft.com/office/word/2018/wordml/cex" xmlns:w16cid="http://schemas.microsoft.com/office/word/2016/wordml/cid" xmlns:w16="http://schemas.microsoft.com/office/word/2018/wordml" xmlns:w16se="http://schemas.microsoft.com/office/word/2015/wordml/symex" xmlns:wpg="http://schemas.microsoft.com/office/word/2010/wordprocessingGroup" xmlns:wpi="http://schemas.microsoft.com/office/word/2010/wordprocessingInk" xmlns:wne="http://schemas.microsoft.com/office/word/2006/wordml" xmlns:wps="http://schemas.microsoft.com/office/word/2010/wordprocessingShape" mc:Ignorable="w14 w15 w16se w16cid w16 w16cex wp14">
   <w:body>
     <w:p>
       <w:pPr>
@@ -32,6 +32,7 @@
           <w:docPartUnique/>
         </w:docPartObj>
       </w:sdtPr>
+      <w:sdtEndPr/>
       <w:sdtContent>
         <w:p>
           <w:pPr>
@@ -1929,6 +1930,1651 @@
     </w:p>
     <w:p>
       <w:pPr>
+        <w:spacing w:before="100" w:beforeAutospacing="1" w:after="100" w:afterAutospacing="1"/>
+        <w:rPr>
+          <w:rFonts w:asciiTheme="majorBidi" w:eastAsia="Times New Roman" w:hAnsiTheme="majorBidi" w:cstheme="majorBidi"/>
+          <w:b/>
+          <w:bCs/>
+          <w:color w:val="111111"/>
+          <w:sz w:val="26"/>
+          <w:szCs w:val="26"/>
+        </w:rPr>
+      </w:pPr>
+      <w:r>
+        <w:rPr>
+          <w:rFonts w:asciiTheme="majorBidi" w:eastAsia="Times New Roman" w:hAnsiTheme="majorBidi" w:cstheme="majorBidi"/>
+          <w:b/>
+          <w:bCs/>
+          <w:color w:val="111111"/>
+          <w:sz w:val="26"/>
+          <w:szCs w:val="26"/>
+        </w:rPr>
+        <w:t>The project will focus on developing a core platform (web + Mobile Application)</w:t>
+      </w:r>
+      <w:r>
+        <w:rPr>
+          <w:rFonts w:asciiTheme="majorBidi" w:eastAsia="Times New Roman" w:hAnsiTheme="majorBidi" w:cstheme="majorBidi"/>
+          <w:b/>
+          <w:bCs/>
+          <w:color w:val="111111"/>
+          <w:sz w:val="26"/>
+          <w:szCs w:val="26"/>
+        </w:rPr>
+        <w:t xml:space="preserve"> </w:t>
+      </w:r>
+      <w:r>
+        <w:rPr>
+          <w:rFonts w:asciiTheme="majorBidi" w:eastAsia="Times New Roman" w:hAnsiTheme="majorBidi" w:cstheme="majorBidi"/>
+          <w:b/>
+          <w:bCs/>
+          <w:color w:val="111111"/>
+          <w:sz w:val="26"/>
+          <w:szCs w:val="26"/>
+        </w:rPr>
+        <w:t>powered with AI for users:</w:t>
+      </w:r>
+    </w:p>
+    <w:p>
+      <w:pPr>
+        <w:spacing w:before="100" w:beforeAutospacing="1" w:after="100" w:afterAutospacing="1"/>
+        <w:rPr>
+          <w:rFonts w:asciiTheme="majorBidi" w:eastAsia="Times New Roman" w:hAnsiTheme="majorBidi" w:cstheme="majorBidi"/>
+          <w:b/>
+          <w:bCs/>
+          <w:color w:val="111111"/>
+          <w:sz w:val="26"/>
+          <w:szCs w:val="26"/>
+        </w:rPr>
+      </w:pPr>
+      <w:r>
+        <w:rPr>
+          <w:rFonts w:asciiTheme="majorBidi" w:eastAsia="Times New Roman" w:hAnsiTheme="majorBidi" w:cstheme="majorBidi"/>
+          <w:b/>
+          <w:bCs/>
+          <w:color w:val="111111"/>
+          <w:sz w:val="26"/>
+          <w:szCs w:val="26"/>
+        </w:rPr>
+        <w:t>#Patients will be able to:</w:t>
+      </w:r>
+    </w:p>
+    <w:p>
+      <w:pPr>
+        <w:pStyle w:val="ListParagraph"/>
+        <w:numPr>
+          <w:ilvl w:val="0"/>
+          <w:numId w:val="12"/>
+        </w:numPr>
+        <w:spacing w:before="100" w:beforeAutospacing="1" w:after="100" w:afterAutospacing="1" w:line="240" w:lineRule="auto"/>
+        <w:rPr>
+          <w:rFonts w:ascii="Times New Roman" w:hAnsi="Times New Roman" w:cs="Times New Roman"/>
+          <w:sz w:val="28"/>
+          <w:szCs w:val="28"/>
+        </w:rPr>
+      </w:pPr>
+      <w:r>
+        <w:rPr>
+          <w:rFonts w:ascii="Times New Roman" w:hAnsi="Times New Roman" w:cs="Times New Roman"/>
+          <w:sz w:val="28"/>
+          <w:szCs w:val="28"/>
+        </w:rPr>
+        <w:t>Create a patient account on the platform securely and</w:t>
+      </w:r>
+      <w:r>
+        <w:rPr>
+          <w:rFonts w:ascii="Times New Roman" w:hAnsi="Times New Roman" w:cs="Times New Roman"/>
+          <w:sz w:val="28"/>
+          <w:szCs w:val="28"/>
+        </w:rPr>
+        <w:t xml:space="preserve"> </w:t>
+      </w:r>
+      <w:r>
+        <w:rPr>
+          <w:rFonts w:ascii="Times New Roman" w:hAnsi="Times New Roman" w:cs="Times New Roman"/>
+          <w:sz w:val="28"/>
+          <w:szCs w:val="28"/>
+        </w:rPr>
+        <w:t>easily</w:t>
+      </w:r>
+    </w:p>
+    <w:p>
+      <w:pPr>
+        <w:pStyle w:val="ListParagraph"/>
+        <w:numPr>
+          <w:ilvl w:val="0"/>
+          <w:numId w:val="12"/>
+        </w:numPr>
+        <w:spacing w:before="100" w:beforeAutospacing="1" w:after="100" w:afterAutospacing="1" w:line="240" w:lineRule="auto"/>
+        <w:rPr>
+          <w:rFonts w:ascii="Times New Roman" w:hAnsi="Times New Roman" w:cs="Times New Roman"/>
+          <w:sz w:val="28"/>
+          <w:szCs w:val="28"/>
+        </w:rPr>
+      </w:pPr>
+      <w:r>
+        <w:rPr>
+          <w:rFonts w:ascii="Times New Roman" w:hAnsi="Times New Roman" w:cs="Times New Roman"/>
+          <w:sz w:val="28"/>
+          <w:szCs w:val="28"/>
+        </w:rPr>
+        <w:t>Access and manage their own encrypted medical records</w:t>
+      </w:r>
+    </w:p>
+    <w:p>
+      <w:pPr>
+        <w:pStyle w:val="ListParagraph"/>
+        <w:numPr>
+          <w:ilvl w:val="0"/>
+          <w:numId w:val="12"/>
+        </w:numPr>
+        <w:spacing w:before="100" w:beforeAutospacing="1" w:after="100" w:afterAutospacing="1" w:line="240" w:lineRule="auto"/>
+        <w:rPr>
+          <w:rFonts w:ascii="Times New Roman" w:hAnsi="Times New Roman" w:cs="Times New Roman"/>
+          <w:sz w:val="28"/>
+          <w:szCs w:val="28"/>
+        </w:rPr>
+      </w:pPr>
+      <w:r>
+        <w:rPr>
+          <w:rFonts w:ascii="Times New Roman" w:hAnsi="Times New Roman" w:cs="Times New Roman"/>
+          <w:sz w:val="28"/>
+          <w:szCs w:val="28"/>
+        </w:rPr>
+        <w:t>Sync their records across all devices</w:t>
+      </w:r>
+    </w:p>
+    <w:p>
+      <w:pPr>
+        <w:pStyle w:val="ListParagraph"/>
+        <w:numPr>
+          <w:ilvl w:val="0"/>
+          <w:numId w:val="12"/>
+        </w:numPr>
+        <w:spacing w:before="100" w:beforeAutospacing="1" w:after="100" w:afterAutospacing="1" w:line="240" w:lineRule="auto"/>
+        <w:rPr>
+          <w:rFonts w:ascii="Times New Roman" w:hAnsi="Times New Roman" w:cs="Times New Roman"/>
+          <w:sz w:val="28"/>
+          <w:szCs w:val="28"/>
+        </w:rPr>
+      </w:pPr>
+      <w:r>
+        <w:rPr>
+          <w:rFonts w:ascii="Times New Roman" w:hAnsi="Times New Roman" w:cs="Times New Roman"/>
+          <w:sz w:val="28"/>
+          <w:szCs w:val="28"/>
+        </w:rPr>
+        <w:t>Add Emergency contacts for Emergency access Protocol</w:t>
+      </w:r>
+    </w:p>
+    <w:p>
+      <w:pPr>
+        <w:pStyle w:val="ListParagraph"/>
+        <w:numPr>
+          <w:ilvl w:val="0"/>
+          <w:numId w:val="12"/>
+        </w:numPr>
+        <w:spacing w:before="100" w:beforeAutospacing="1" w:after="100" w:afterAutospacing="1" w:line="240" w:lineRule="auto"/>
+        <w:rPr>
+          <w:rFonts w:ascii="Times New Roman" w:hAnsi="Times New Roman" w:cs="Times New Roman"/>
+          <w:sz w:val="28"/>
+          <w:szCs w:val="28"/>
+        </w:rPr>
+      </w:pPr>
+      <w:r>
+        <w:rPr>
+          <w:rFonts w:ascii="Times New Roman" w:hAnsi="Times New Roman" w:cs="Times New Roman"/>
+          <w:sz w:val="28"/>
+          <w:szCs w:val="28"/>
+        </w:rPr>
+        <w:t>Schedule appointments with healthcare providers</w:t>
+      </w:r>
+    </w:p>
+    <w:p>
+      <w:pPr>
+        <w:pStyle w:val="ListParagraph"/>
+        <w:numPr>
+          <w:ilvl w:val="0"/>
+          <w:numId w:val="12"/>
+        </w:numPr>
+        <w:spacing w:before="100" w:beforeAutospacing="1" w:after="100" w:afterAutospacing="1" w:line="240" w:lineRule="auto"/>
+        <w:rPr>
+          <w:rFonts w:ascii="Times New Roman" w:hAnsi="Times New Roman" w:cs="Times New Roman"/>
+          <w:sz w:val="28"/>
+          <w:szCs w:val="28"/>
+        </w:rPr>
+      </w:pPr>
+      <w:r>
+        <w:rPr>
+          <w:rFonts w:ascii="Times New Roman" w:hAnsi="Times New Roman" w:cs="Times New Roman"/>
+          <w:sz w:val="28"/>
+          <w:szCs w:val="28"/>
+        </w:rPr>
+        <w:t>Communicate securely with healthcare providers</w:t>
+      </w:r>
+    </w:p>
+    <w:p>
+      <w:pPr>
+        <w:pStyle w:val="ListParagraph"/>
+        <w:numPr>
+          <w:ilvl w:val="0"/>
+          <w:numId w:val="12"/>
+        </w:numPr>
+        <w:spacing w:before="100" w:beforeAutospacing="1" w:after="100" w:afterAutospacing="1" w:line="240" w:lineRule="auto"/>
+        <w:rPr>
+          <w:rFonts w:ascii="Times New Roman" w:hAnsi="Times New Roman" w:cs="Times New Roman"/>
+          <w:sz w:val="28"/>
+          <w:szCs w:val="28"/>
+        </w:rPr>
+      </w:pPr>
+      <w:r>
+        <w:rPr>
+          <w:rFonts w:ascii="Times New Roman" w:hAnsi="Times New Roman" w:cs="Times New Roman"/>
+          <w:sz w:val="28"/>
+          <w:szCs w:val="28"/>
+        </w:rPr>
+        <w:t>View test results</w:t>
+      </w:r>
+    </w:p>
+    <w:p>
+      <w:pPr>
+        <w:pStyle w:val="ListParagraph"/>
+        <w:numPr>
+          <w:ilvl w:val="0"/>
+          <w:numId w:val="12"/>
+        </w:numPr>
+        <w:spacing w:before="100" w:beforeAutospacing="1" w:after="100" w:afterAutospacing="1" w:line="240" w:lineRule="auto"/>
+        <w:rPr>
+          <w:rFonts w:ascii="Times New Roman" w:hAnsi="Times New Roman" w:cs="Times New Roman"/>
+          <w:sz w:val="28"/>
+          <w:szCs w:val="28"/>
+        </w:rPr>
+      </w:pPr>
+      <w:r>
+        <w:rPr>
+          <w:rFonts w:ascii="Times New Roman" w:hAnsi="Times New Roman" w:cs="Times New Roman"/>
+          <w:sz w:val="28"/>
+          <w:szCs w:val="28"/>
+        </w:rPr>
+        <w:t>Keep track of their medical records and doctor appointments</w:t>
+      </w:r>
+    </w:p>
+    <w:p>
+      <w:pPr>
+        <w:pStyle w:val="ListParagraph"/>
+        <w:numPr>
+          <w:ilvl w:val="0"/>
+          <w:numId w:val="12"/>
+        </w:numPr>
+        <w:spacing w:before="100" w:beforeAutospacing="1" w:after="100" w:afterAutospacing="1" w:line="240" w:lineRule="auto"/>
+        <w:rPr>
+          <w:rFonts w:ascii="Times New Roman" w:hAnsi="Times New Roman" w:cs="Times New Roman"/>
+          <w:sz w:val="28"/>
+          <w:szCs w:val="28"/>
+        </w:rPr>
+      </w:pPr>
+      <w:r>
+        <w:rPr>
+          <w:rFonts w:ascii="Times New Roman" w:hAnsi="Times New Roman" w:cs="Times New Roman"/>
+          <w:sz w:val="28"/>
+          <w:szCs w:val="28"/>
+        </w:rPr>
+        <w:t>Get notified about their medicine time and their appointments</w:t>
+      </w:r>
+    </w:p>
+    <w:p>
+      <w:pPr>
+        <w:pStyle w:val="ListParagraph"/>
+        <w:numPr>
+          <w:ilvl w:val="0"/>
+          <w:numId w:val="12"/>
+        </w:numPr>
+        <w:spacing w:before="100" w:beforeAutospacing="1" w:after="100" w:afterAutospacing="1" w:line="240" w:lineRule="auto"/>
+        <w:rPr>
+          <w:rFonts w:ascii="Times New Roman" w:hAnsi="Times New Roman" w:cs="Times New Roman"/>
+          <w:sz w:val="28"/>
+          <w:szCs w:val="28"/>
+        </w:rPr>
+      </w:pPr>
+      <w:r>
+        <w:rPr>
+          <w:rFonts w:ascii="Times New Roman" w:hAnsi="Times New Roman" w:cs="Times New Roman"/>
+          <w:sz w:val="28"/>
+          <w:szCs w:val="28"/>
+        </w:rPr>
+        <w:lastRenderedPageBreak/>
+        <w:t>Authorize access to their data</w:t>
+      </w:r>
+    </w:p>
+    <w:p>
+      <w:pPr>
+        <w:pStyle w:val="ListParagraph"/>
+        <w:numPr>
+          <w:ilvl w:val="0"/>
+          <w:numId w:val="12"/>
+        </w:numPr>
+        <w:spacing w:before="100" w:beforeAutospacing="1" w:after="100" w:afterAutospacing="1" w:line="240" w:lineRule="auto"/>
+        <w:rPr>
+          <w:rFonts w:ascii="Times New Roman" w:hAnsi="Times New Roman" w:cs="Times New Roman"/>
+          <w:sz w:val="28"/>
+          <w:szCs w:val="28"/>
+        </w:rPr>
+      </w:pPr>
+      <w:r>
+        <w:rPr>
+          <w:rFonts w:ascii="Times New Roman" w:hAnsi="Times New Roman" w:cs="Times New Roman"/>
+          <w:sz w:val="28"/>
+          <w:szCs w:val="28"/>
+        </w:rPr>
+        <w:t>Ability to provide feedback and report issues</w:t>
+      </w:r>
+    </w:p>
+    <w:p>
+      <w:pPr>
+        <w:pStyle w:val="ListParagraph"/>
+        <w:numPr>
+          <w:ilvl w:val="0"/>
+          <w:numId w:val="12"/>
+        </w:numPr>
+        <w:spacing w:before="100" w:beforeAutospacing="1" w:after="100" w:afterAutospacing="1" w:line="240" w:lineRule="auto"/>
+        <w:rPr>
+          <w:rFonts w:ascii="Times New Roman" w:hAnsi="Times New Roman" w:cs="Times New Roman"/>
+          <w:sz w:val="28"/>
+          <w:szCs w:val="28"/>
+        </w:rPr>
+      </w:pPr>
+      <w:r>
+        <w:rPr>
+          <w:rFonts w:ascii="Times New Roman" w:hAnsi="Times New Roman" w:cs="Times New Roman"/>
+          <w:sz w:val="28"/>
+          <w:szCs w:val="28"/>
+        </w:rPr>
+        <w:t>Ability to pay their bills via several options {Bitcoin, Bank, Cash}</w:t>
+      </w:r>
+    </w:p>
+    <w:p>
+      <w:pPr>
+        <w:pStyle w:val="ListParagraph"/>
+        <w:numPr>
+          <w:ilvl w:val="0"/>
+          <w:numId w:val="12"/>
+        </w:numPr>
+        <w:spacing w:before="100" w:beforeAutospacing="1" w:after="100" w:afterAutospacing="1" w:line="240" w:lineRule="auto"/>
+        <w:rPr>
+          <w:rFonts w:ascii="Times New Roman" w:hAnsi="Times New Roman" w:cs="Times New Roman"/>
+          <w:sz w:val="28"/>
+          <w:szCs w:val="28"/>
+        </w:rPr>
+      </w:pPr>
+      <w:r>
+        <w:rPr>
+          <w:rFonts w:ascii="Times New Roman" w:hAnsi="Times New Roman" w:cs="Times New Roman"/>
+          <w:sz w:val="28"/>
+          <w:szCs w:val="28"/>
+        </w:rPr>
+        <w:t>Ability to add their old paper records using only their phone camera with the power of AI implemented in the platform to convert to digital records</w:t>
+      </w:r>
+    </w:p>
+    <w:p>
+      <w:pPr>
+        <w:spacing w:before="100" w:beforeAutospacing="1" w:after="100" w:afterAutospacing="1"/>
+        <w:rPr>
+          <w:rFonts w:ascii="Segoe UI" w:eastAsia="Times New Roman" w:hAnsi="Segoe UI" w:cs="Segoe UI"/>
+          <w:color w:val="111111"/>
+          <w:sz w:val="28"/>
+          <w:szCs w:val="28"/>
+        </w:rPr>
+      </w:pPr>
+    </w:p>
+    <w:p>
+      <w:pPr>
+        <w:spacing w:before="100" w:beforeAutospacing="1" w:after="100" w:afterAutospacing="1"/>
+        <w:rPr>
+          <w:rFonts w:asciiTheme="majorBidi" w:eastAsia="Times New Roman" w:hAnsiTheme="majorBidi" w:cstheme="majorBidi"/>
+          <w:b/>
+          <w:bCs/>
+          <w:color w:val="111111"/>
+          <w:sz w:val="26"/>
+          <w:szCs w:val="26"/>
+        </w:rPr>
+      </w:pPr>
+      <w:r>
+        <w:rPr>
+          <w:rFonts w:asciiTheme="majorBidi" w:eastAsia="Times New Roman" w:hAnsiTheme="majorBidi" w:cstheme="majorBidi"/>
+          <w:b/>
+          <w:bCs/>
+          <w:color w:val="111111"/>
+          <w:sz w:val="26"/>
+          <w:szCs w:val="26"/>
+        </w:rPr>
+        <w:t>#Doctors will be able to:</w:t>
+      </w:r>
+    </w:p>
+    <w:p>
+      <w:pPr>
+        <w:pStyle w:val="ListParagraph"/>
+        <w:numPr>
+          <w:ilvl w:val="0"/>
+          <w:numId w:val="13"/>
+        </w:numPr>
+        <w:spacing w:before="100" w:beforeAutospacing="1" w:after="100" w:afterAutospacing="1" w:line="240" w:lineRule="auto"/>
+        <w:rPr>
+          <w:rFonts w:ascii="Times New Roman" w:hAnsi="Times New Roman" w:cs="Times New Roman"/>
+          <w:sz w:val="28"/>
+          <w:szCs w:val="28"/>
+        </w:rPr>
+      </w:pPr>
+      <w:r>
+        <w:rPr>
+          <w:rFonts w:ascii="Times New Roman" w:hAnsi="Times New Roman" w:cs="Times New Roman"/>
+          <w:sz w:val="28"/>
+          <w:szCs w:val="28"/>
+        </w:rPr>
+        <w:t xml:space="preserve">Create a </w:t>
+      </w:r>
+      <w:r>
+        <w:rPr>
+          <w:rFonts w:ascii="Times New Roman" w:hAnsi="Times New Roman" w:cs="Times New Roman"/>
+          <w:sz w:val="28"/>
+          <w:szCs w:val="28"/>
+        </w:rPr>
+        <w:t>d</w:t>
+      </w:r>
+      <w:r>
+        <w:rPr>
+          <w:rFonts w:ascii="Times New Roman" w:hAnsi="Times New Roman" w:cs="Times New Roman"/>
+          <w:sz w:val="28"/>
+          <w:szCs w:val="28"/>
+        </w:rPr>
+        <w:t>octor account on the platform securely and easily</w:t>
+      </w:r>
+    </w:p>
+    <w:p>
+      <w:pPr>
+        <w:pStyle w:val="ListParagraph"/>
+        <w:numPr>
+          <w:ilvl w:val="0"/>
+          <w:numId w:val="13"/>
+        </w:numPr>
+        <w:spacing w:before="100" w:beforeAutospacing="1" w:after="100" w:afterAutospacing="1" w:line="240" w:lineRule="auto"/>
+        <w:rPr>
+          <w:rFonts w:ascii="Times New Roman" w:hAnsi="Times New Roman" w:cs="Times New Roman"/>
+          <w:sz w:val="28"/>
+          <w:szCs w:val="28"/>
+        </w:rPr>
+      </w:pPr>
+      <w:r>
+        <w:rPr>
+          <w:rFonts w:ascii="Times New Roman" w:hAnsi="Times New Roman" w:cs="Times New Roman"/>
+          <w:sz w:val="28"/>
+          <w:szCs w:val="28"/>
+        </w:rPr>
+        <w:t>Review patient records</w:t>
+      </w:r>
+    </w:p>
+    <w:p>
+      <w:pPr>
+        <w:pStyle w:val="ListParagraph"/>
+        <w:numPr>
+          <w:ilvl w:val="0"/>
+          <w:numId w:val="13"/>
+        </w:numPr>
+        <w:spacing w:before="100" w:beforeAutospacing="1" w:after="100" w:afterAutospacing="1" w:line="240" w:lineRule="auto"/>
+        <w:rPr>
+          <w:rFonts w:ascii="Times New Roman" w:hAnsi="Times New Roman" w:cs="Times New Roman"/>
+          <w:sz w:val="28"/>
+          <w:szCs w:val="28"/>
+        </w:rPr>
+      </w:pPr>
+      <w:r>
+        <w:rPr>
+          <w:rFonts w:ascii="Times New Roman" w:hAnsi="Times New Roman" w:cs="Times New Roman"/>
+          <w:sz w:val="28"/>
+          <w:szCs w:val="28"/>
+        </w:rPr>
+        <w:t>Update patient records</w:t>
+      </w:r>
+    </w:p>
+    <w:p>
+      <w:pPr>
+        <w:pStyle w:val="ListParagraph"/>
+        <w:numPr>
+          <w:ilvl w:val="0"/>
+          <w:numId w:val="13"/>
+        </w:numPr>
+        <w:spacing w:before="100" w:beforeAutospacing="1" w:after="100" w:afterAutospacing="1" w:line="240" w:lineRule="auto"/>
+        <w:rPr>
+          <w:rFonts w:ascii="Times New Roman" w:hAnsi="Times New Roman" w:cs="Times New Roman"/>
+          <w:sz w:val="28"/>
+          <w:szCs w:val="28"/>
+        </w:rPr>
+      </w:pPr>
+      <w:r>
+        <w:rPr>
+          <w:rFonts w:ascii="Times New Roman" w:hAnsi="Times New Roman" w:cs="Times New Roman"/>
+          <w:sz w:val="28"/>
+          <w:szCs w:val="28"/>
+        </w:rPr>
+        <w:t>Prescribe Medications</w:t>
+      </w:r>
+    </w:p>
+    <w:p>
+      <w:pPr>
+        <w:pStyle w:val="ListParagraph"/>
+        <w:numPr>
+          <w:ilvl w:val="0"/>
+          <w:numId w:val="13"/>
+        </w:numPr>
+        <w:spacing w:before="100" w:beforeAutospacing="1" w:after="100" w:afterAutospacing="1" w:line="240" w:lineRule="auto"/>
+        <w:rPr>
+          <w:rFonts w:ascii="Times New Roman" w:hAnsi="Times New Roman" w:cs="Times New Roman"/>
+          <w:sz w:val="28"/>
+          <w:szCs w:val="28"/>
+        </w:rPr>
+      </w:pPr>
+      <w:r>
+        <w:rPr>
+          <w:rFonts w:ascii="Times New Roman" w:hAnsi="Times New Roman" w:cs="Times New Roman"/>
+          <w:sz w:val="28"/>
+          <w:szCs w:val="28"/>
+        </w:rPr>
+        <w:t>Schedule appointments</w:t>
+      </w:r>
+    </w:p>
+    <w:p>
+      <w:pPr>
+        <w:pStyle w:val="ListParagraph"/>
+        <w:numPr>
+          <w:ilvl w:val="0"/>
+          <w:numId w:val="13"/>
+        </w:numPr>
+        <w:spacing w:before="100" w:beforeAutospacing="1" w:after="100" w:afterAutospacing="1" w:line="240" w:lineRule="auto"/>
+        <w:rPr>
+          <w:rFonts w:ascii="Times New Roman" w:hAnsi="Times New Roman" w:cs="Times New Roman"/>
+          <w:sz w:val="28"/>
+          <w:szCs w:val="28"/>
+        </w:rPr>
+      </w:pPr>
+      <w:r>
+        <w:rPr>
+          <w:rFonts w:ascii="Times New Roman" w:hAnsi="Times New Roman" w:cs="Times New Roman"/>
+          <w:sz w:val="28"/>
+          <w:szCs w:val="28"/>
+        </w:rPr>
+        <w:t>Request tests</w:t>
+      </w:r>
+    </w:p>
+    <w:p>
+      <w:pPr>
+        <w:pStyle w:val="ListParagraph"/>
+        <w:numPr>
+          <w:ilvl w:val="0"/>
+          <w:numId w:val="13"/>
+        </w:numPr>
+        <w:spacing w:before="100" w:beforeAutospacing="1" w:after="100" w:afterAutospacing="1" w:line="240" w:lineRule="auto"/>
+        <w:rPr>
+          <w:rFonts w:ascii="Times New Roman" w:hAnsi="Times New Roman" w:cs="Times New Roman"/>
+          <w:sz w:val="28"/>
+          <w:szCs w:val="28"/>
+        </w:rPr>
+      </w:pPr>
+      <w:r>
+        <w:rPr>
+          <w:rFonts w:ascii="Times New Roman" w:hAnsi="Times New Roman" w:cs="Times New Roman"/>
+          <w:sz w:val="28"/>
+          <w:szCs w:val="28"/>
+        </w:rPr>
+        <w:t>View test results</w:t>
+      </w:r>
+    </w:p>
+    <w:p>
+      <w:pPr>
+        <w:pStyle w:val="ListParagraph"/>
+        <w:numPr>
+          <w:ilvl w:val="0"/>
+          <w:numId w:val="13"/>
+        </w:numPr>
+        <w:spacing w:before="100" w:beforeAutospacing="1" w:after="100" w:afterAutospacing="1" w:line="240" w:lineRule="auto"/>
+        <w:rPr>
+          <w:rFonts w:ascii="Times New Roman" w:hAnsi="Times New Roman" w:cs="Times New Roman"/>
+          <w:sz w:val="28"/>
+          <w:szCs w:val="28"/>
+        </w:rPr>
+      </w:pPr>
+      <w:r>
+        <w:rPr>
+          <w:rFonts w:ascii="Times New Roman" w:hAnsi="Times New Roman" w:cs="Times New Roman"/>
+          <w:sz w:val="28"/>
+          <w:szCs w:val="28"/>
+        </w:rPr>
+        <w:t xml:space="preserve">Communicate with patients securely </w:t>
+      </w:r>
+    </w:p>
+    <w:p>
+      <w:pPr>
+        <w:pStyle w:val="ListParagraph"/>
+        <w:numPr>
+          <w:ilvl w:val="0"/>
+          <w:numId w:val="13"/>
+        </w:numPr>
+        <w:spacing w:before="100" w:beforeAutospacing="1" w:after="100" w:afterAutospacing="1" w:line="240" w:lineRule="auto"/>
+        <w:rPr>
+          <w:rFonts w:ascii="Times New Roman" w:hAnsi="Times New Roman" w:cs="Times New Roman"/>
+          <w:sz w:val="28"/>
+          <w:szCs w:val="28"/>
+        </w:rPr>
+      </w:pPr>
+      <w:r>
+        <w:rPr>
+          <w:rFonts w:ascii="Times New Roman" w:hAnsi="Times New Roman" w:cs="Times New Roman"/>
+          <w:sz w:val="28"/>
+          <w:szCs w:val="28"/>
+        </w:rPr>
+        <w:t>Collaborate with other healthcare providers</w:t>
+      </w:r>
+    </w:p>
+    <w:p>
+      <w:pPr>
+        <w:pStyle w:val="ListParagraph"/>
+        <w:numPr>
+          <w:ilvl w:val="0"/>
+          <w:numId w:val="13"/>
+        </w:numPr>
+        <w:spacing w:before="100" w:beforeAutospacing="1" w:after="100" w:afterAutospacing="1" w:line="240" w:lineRule="auto"/>
+        <w:rPr>
+          <w:rFonts w:ascii="Times New Roman" w:hAnsi="Times New Roman" w:cs="Times New Roman"/>
+          <w:sz w:val="28"/>
+          <w:szCs w:val="28"/>
+        </w:rPr>
+      </w:pPr>
+      <w:r>
+        <w:rPr>
+          <w:rFonts w:ascii="Times New Roman" w:hAnsi="Times New Roman" w:cs="Times New Roman"/>
+          <w:sz w:val="28"/>
+          <w:szCs w:val="28"/>
+        </w:rPr>
+        <w:t>Summarize Entire Patient history using AI</w:t>
+      </w:r>
+    </w:p>
+    <w:p>
+      <w:pPr>
+        <w:pStyle w:val="ListParagraph"/>
+        <w:numPr>
+          <w:ilvl w:val="0"/>
+          <w:numId w:val="13"/>
+        </w:numPr>
+        <w:spacing w:before="100" w:beforeAutospacing="1" w:after="100" w:afterAutospacing="1" w:line="240" w:lineRule="auto"/>
+        <w:rPr>
+          <w:rFonts w:ascii="Times New Roman" w:hAnsi="Times New Roman" w:cs="Times New Roman"/>
+          <w:sz w:val="28"/>
+          <w:szCs w:val="28"/>
+        </w:rPr>
+      </w:pPr>
+      <w:r>
+        <w:rPr>
+          <w:rFonts w:ascii="Times New Roman" w:hAnsi="Times New Roman" w:cs="Times New Roman"/>
+          <w:sz w:val="28"/>
+          <w:szCs w:val="28"/>
+        </w:rPr>
+        <w:t>Ability to make accurate diagnosis using AI</w:t>
+      </w:r>
+    </w:p>
+    <w:p>
+      <w:pPr>
+        <w:spacing w:before="100" w:beforeAutospacing="1" w:after="100" w:afterAutospacing="1"/>
+        <w:ind w:left="1080"/>
+        <w:rPr>
+          <w:rFonts w:ascii="Segoe UI" w:eastAsia="Times New Roman" w:hAnsi="Segoe UI" w:cs="Segoe UI"/>
+          <w:color w:val="111111"/>
+          <w:sz w:val="28"/>
+          <w:szCs w:val="28"/>
+        </w:rPr>
+      </w:pPr>
+    </w:p>
+    <w:p>
+      <w:pPr>
+        <w:spacing w:before="100" w:beforeAutospacing="1" w:after="100" w:afterAutospacing="1"/>
+        <w:rPr>
+          <w:rFonts w:asciiTheme="majorBidi" w:eastAsia="Times New Roman" w:hAnsiTheme="majorBidi" w:cstheme="majorBidi"/>
+          <w:b/>
+          <w:bCs/>
+          <w:color w:val="111111"/>
+          <w:sz w:val="26"/>
+          <w:szCs w:val="26"/>
+        </w:rPr>
+      </w:pPr>
+      <w:r>
+        <w:rPr>
+          <w:rFonts w:asciiTheme="majorBidi" w:eastAsia="Times New Roman" w:hAnsiTheme="majorBidi" w:cstheme="majorBidi"/>
+          <w:b/>
+          <w:bCs/>
+          <w:color w:val="111111"/>
+          <w:sz w:val="26"/>
+          <w:szCs w:val="26"/>
+        </w:rPr>
+        <w:t>#Pharmacies will be able to:</w:t>
+      </w:r>
+    </w:p>
+    <w:p>
+      <w:pPr>
+        <w:pStyle w:val="ListParagraph"/>
+        <w:numPr>
+          <w:ilvl w:val="0"/>
+          <w:numId w:val="14"/>
+        </w:numPr>
+        <w:spacing w:before="100" w:beforeAutospacing="1" w:after="100" w:afterAutospacing="1" w:line="240" w:lineRule="auto"/>
+        <w:rPr>
+          <w:rFonts w:ascii="Times New Roman" w:hAnsi="Times New Roman" w:cs="Times New Roman"/>
+          <w:sz w:val="28"/>
+          <w:szCs w:val="28"/>
+        </w:rPr>
+      </w:pPr>
+      <w:r>
+        <w:rPr>
+          <w:rFonts w:ascii="Times New Roman" w:hAnsi="Times New Roman" w:cs="Times New Roman"/>
+          <w:sz w:val="28"/>
+          <w:szCs w:val="28"/>
+        </w:rPr>
+        <w:t>Create a Pharmacy account on the platform securely and easily</w:t>
+      </w:r>
+    </w:p>
+    <w:p>
+      <w:pPr>
+        <w:pStyle w:val="ListParagraph"/>
+        <w:numPr>
+          <w:ilvl w:val="0"/>
+          <w:numId w:val="14"/>
+        </w:numPr>
+        <w:spacing w:before="100" w:beforeAutospacing="1" w:after="100" w:afterAutospacing="1" w:line="240" w:lineRule="auto"/>
+        <w:rPr>
+          <w:rFonts w:ascii="Times New Roman" w:hAnsi="Times New Roman" w:cs="Times New Roman"/>
+          <w:sz w:val="28"/>
+          <w:szCs w:val="28"/>
+        </w:rPr>
+      </w:pPr>
+      <w:r>
+        <w:rPr>
+          <w:rFonts w:ascii="Times New Roman" w:hAnsi="Times New Roman" w:cs="Times New Roman"/>
+          <w:sz w:val="28"/>
+          <w:szCs w:val="28"/>
+        </w:rPr>
+        <w:t>Receive Electronic Perceptions</w:t>
+      </w:r>
+    </w:p>
+    <w:p>
+      <w:pPr>
+        <w:pStyle w:val="ListParagraph"/>
+        <w:numPr>
+          <w:ilvl w:val="0"/>
+          <w:numId w:val="14"/>
+        </w:numPr>
+        <w:spacing w:before="100" w:beforeAutospacing="1" w:after="100" w:afterAutospacing="1" w:line="240" w:lineRule="auto"/>
+        <w:rPr>
+          <w:rFonts w:ascii="Times New Roman" w:hAnsi="Times New Roman" w:cs="Times New Roman"/>
+          <w:sz w:val="28"/>
+          <w:szCs w:val="28"/>
+        </w:rPr>
+      </w:pPr>
+      <w:r>
+        <w:rPr>
+          <w:rFonts w:ascii="Times New Roman" w:hAnsi="Times New Roman" w:cs="Times New Roman"/>
+          <w:sz w:val="28"/>
+          <w:szCs w:val="28"/>
+        </w:rPr>
+        <w:t>Dispense medications</w:t>
+      </w:r>
+    </w:p>
+    <w:p>
+      <w:pPr>
+        <w:pStyle w:val="ListParagraph"/>
+        <w:numPr>
+          <w:ilvl w:val="0"/>
+          <w:numId w:val="14"/>
+        </w:numPr>
+        <w:spacing w:before="100" w:beforeAutospacing="1" w:after="100" w:afterAutospacing="1" w:line="240" w:lineRule="auto"/>
+        <w:rPr>
+          <w:rFonts w:ascii="Times New Roman" w:hAnsi="Times New Roman" w:cs="Times New Roman"/>
+          <w:sz w:val="28"/>
+          <w:szCs w:val="28"/>
+        </w:rPr>
+      </w:pPr>
+      <w:r>
+        <w:rPr>
+          <w:rFonts w:ascii="Times New Roman" w:hAnsi="Times New Roman" w:cs="Times New Roman"/>
+          <w:sz w:val="28"/>
+          <w:szCs w:val="28"/>
+        </w:rPr>
+        <w:t>Manage Inventory</w:t>
+      </w:r>
+    </w:p>
+    <w:p>
+      <w:pPr>
+        <w:pStyle w:val="ListParagraph"/>
+        <w:numPr>
+          <w:ilvl w:val="0"/>
+          <w:numId w:val="14"/>
+        </w:numPr>
+        <w:spacing w:before="100" w:beforeAutospacing="1" w:after="100" w:afterAutospacing="1" w:line="240" w:lineRule="auto"/>
+        <w:rPr>
+          <w:rFonts w:ascii="Times New Roman" w:hAnsi="Times New Roman" w:cs="Times New Roman"/>
+          <w:sz w:val="28"/>
+          <w:szCs w:val="28"/>
+        </w:rPr>
+      </w:pPr>
+      <w:r>
+        <w:rPr>
+          <w:rFonts w:ascii="Times New Roman" w:hAnsi="Times New Roman" w:cs="Times New Roman"/>
+          <w:sz w:val="28"/>
+          <w:szCs w:val="28"/>
+        </w:rPr>
+        <w:t>Update patient medication records</w:t>
+      </w:r>
+    </w:p>
+    <w:p>
+      <w:pPr>
+        <w:pStyle w:val="ListParagraph"/>
+        <w:numPr>
+          <w:ilvl w:val="0"/>
+          <w:numId w:val="14"/>
+        </w:numPr>
+        <w:spacing w:before="100" w:beforeAutospacing="1" w:after="100" w:afterAutospacing="1" w:line="240" w:lineRule="auto"/>
+        <w:rPr>
+          <w:rFonts w:ascii="Times New Roman" w:hAnsi="Times New Roman" w:cs="Times New Roman"/>
+          <w:sz w:val="28"/>
+          <w:szCs w:val="28"/>
+        </w:rPr>
+      </w:pPr>
+      <w:r>
+        <w:rPr>
+          <w:rFonts w:ascii="Times New Roman" w:hAnsi="Times New Roman" w:cs="Times New Roman"/>
+          <w:sz w:val="28"/>
+          <w:szCs w:val="28"/>
+        </w:rPr>
+        <w:t>Ability to get paid via several options {Bitcoin, Banks, cash}</w:t>
+      </w:r>
+    </w:p>
+    <w:p>
+      <w:pPr>
+        <w:pStyle w:val="ListParagraph"/>
+        <w:spacing w:before="100" w:beforeAutospacing="1" w:after="100" w:afterAutospacing="1" w:line="240" w:lineRule="auto"/>
+        <w:ind w:left="1440"/>
+        <w:rPr>
+          <w:rFonts w:ascii="Segoe UI" w:eastAsia="Times New Roman" w:hAnsi="Segoe UI" w:cs="Segoe UI"/>
+          <w:color w:val="111111"/>
+          <w:sz w:val="28"/>
+          <w:szCs w:val="28"/>
+        </w:rPr>
+      </w:pPr>
+    </w:p>
+    <w:p>
+      <w:pPr>
+        <w:pStyle w:val="ListParagraph"/>
+        <w:spacing w:before="100" w:beforeAutospacing="1" w:after="100" w:afterAutospacing="1" w:line="240" w:lineRule="auto"/>
+        <w:ind w:left="1440"/>
+        <w:rPr>
+          <w:rFonts w:ascii="Segoe UI" w:eastAsia="Times New Roman" w:hAnsi="Segoe UI" w:cs="Segoe UI"/>
+          <w:color w:val="111111"/>
+          <w:sz w:val="28"/>
+          <w:szCs w:val="28"/>
+        </w:rPr>
+      </w:pPr>
+    </w:p>
+    <w:p>
+      <w:pPr>
+        <w:spacing w:before="100" w:beforeAutospacing="1" w:after="100" w:afterAutospacing="1"/>
+        <w:rPr>
+          <w:rFonts w:asciiTheme="majorBidi" w:eastAsia="Times New Roman" w:hAnsiTheme="majorBidi" w:cstheme="majorBidi"/>
+          <w:b/>
+          <w:bCs/>
+          <w:color w:val="111111"/>
+          <w:sz w:val="26"/>
+          <w:szCs w:val="26"/>
+        </w:rPr>
+      </w:pPr>
+      <w:r>
+        <w:rPr>
+          <w:rFonts w:asciiTheme="majorBidi" w:eastAsia="Times New Roman" w:hAnsiTheme="majorBidi" w:cstheme="majorBidi"/>
+          <w:b/>
+          <w:bCs/>
+          <w:color w:val="111111"/>
+          <w:sz w:val="26"/>
+          <w:szCs w:val="26"/>
+        </w:rPr>
+        <w:lastRenderedPageBreak/>
+        <w:t>#</w:t>
+      </w:r>
+      <w:bookmarkStart w:id="11" w:name="_Hlk157889112"/>
+      <w:r>
+        <w:rPr>
+          <w:rFonts w:asciiTheme="majorBidi" w:eastAsia="Times New Roman" w:hAnsiTheme="majorBidi" w:cstheme="majorBidi"/>
+          <w:b/>
+          <w:bCs/>
+          <w:color w:val="111111"/>
+          <w:sz w:val="26"/>
+          <w:szCs w:val="26"/>
+        </w:rPr>
+        <w:t xml:space="preserve">Laboratories </w:t>
+      </w:r>
+      <w:bookmarkEnd w:id="11"/>
+      <w:r>
+        <w:rPr>
+          <w:rFonts w:asciiTheme="majorBidi" w:eastAsia="Times New Roman" w:hAnsiTheme="majorBidi" w:cstheme="majorBidi"/>
+          <w:b/>
+          <w:bCs/>
+          <w:color w:val="111111"/>
+          <w:sz w:val="26"/>
+          <w:szCs w:val="26"/>
+        </w:rPr>
+        <w:t>will be able to:</w:t>
+      </w:r>
+    </w:p>
+    <w:p>
+      <w:pPr>
+        <w:pStyle w:val="ListParagraph"/>
+        <w:numPr>
+          <w:ilvl w:val="0"/>
+          <w:numId w:val="15"/>
+        </w:numPr>
+        <w:spacing w:before="100" w:beforeAutospacing="1" w:after="100" w:afterAutospacing="1" w:line="240" w:lineRule="auto"/>
+        <w:rPr>
+          <w:rFonts w:ascii="Times New Roman" w:hAnsi="Times New Roman" w:cs="Times New Roman"/>
+          <w:sz w:val="28"/>
+          <w:szCs w:val="28"/>
+        </w:rPr>
+      </w:pPr>
+      <w:r>
+        <w:rPr>
+          <w:rFonts w:ascii="Times New Roman" w:hAnsi="Times New Roman" w:cs="Times New Roman"/>
+          <w:sz w:val="28"/>
+          <w:szCs w:val="28"/>
+        </w:rPr>
+        <w:t>Create a Laboratory account on the platform securely and easily</w:t>
+      </w:r>
+    </w:p>
+    <w:p>
+      <w:pPr>
+        <w:pStyle w:val="ListParagraph"/>
+        <w:numPr>
+          <w:ilvl w:val="0"/>
+          <w:numId w:val="15"/>
+        </w:numPr>
+        <w:spacing w:before="100" w:beforeAutospacing="1" w:after="100" w:afterAutospacing="1" w:line="240" w:lineRule="auto"/>
+        <w:rPr>
+          <w:rFonts w:ascii="Times New Roman" w:hAnsi="Times New Roman" w:cs="Times New Roman"/>
+          <w:sz w:val="28"/>
+          <w:szCs w:val="28"/>
+        </w:rPr>
+      </w:pPr>
+      <w:r>
+        <w:rPr>
+          <w:rFonts w:ascii="Times New Roman" w:hAnsi="Times New Roman" w:cs="Times New Roman"/>
+          <w:sz w:val="28"/>
+          <w:szCs w:val="28"/>
+        </w:rPr>
+        <w:t>Receive and process test orders from doctors or patients</w:t>
+      </w:r>
+    </w:p>
+    <w:p>
+      <w:pPr>
+        <w:pStyle w:val="ListParagraph"/>
+        <w:numPr>
+          <w:ilvl w:val="0"/>
+          <w:numId w:val="15"/>
+        </w:numPr>
+        <w:spacing w:before="100" w:beforeAutospacing="1" w:after="100" w:afterAutospacing="1" w:line="240" w:lineRule="auto"/>
+        <w:rPr>
+          <w:rFonts w:ascii="Times New Roman" w:hAnsi="Times New Roman" w:cs="Times New Roman"/>
+          <w:sz w:val="28"/>
+          <w:szCs w:val="28"/>
+        </w:rPr>
+      </w:pPr>
+      <w:r>
+        <w:rPr>
+          <w:rFonts w:ascii="Times New Roman" w:hAnsi="Times New Roman" w:cs="Times New Roman"/>
+          <w:sz w:val="28"/>
+          <w:szCs w:val="28"/>
+        </w:rPr>
+        <w:t xml:space="preserve">Perform tests </w:t>
+      </w:r>
+    </w:p>
+    <w:p>
+      <w:pPr>
+        <w:pStyle w:val="ListParagraph"/>
+        <w:numPr>
+          <w:ilvl w:val="0"/>
+          <w:numId w:val="15"/>
+        </w:numPr>
+        <w:spacing w:before="100" w:beforeAutospacing="1" w:after="100" w:afterAutospacing="1" w:line="240" w:lineRule="auto"/>
+        <w:rPr>
+          <w:rFonts w:ascii="Times New Roman" w:hAnsi="Times New Roman" w:cs="Times New Roman"/>
+          <w:sz w:val="28"/>
+          <w:szCs w:val="28"/>
+        </w:rPr>
+      </w:pPr>
+      <w:r>
+        <w:rPr>
+          <w:rFonts w:ascii="Times New Roman" w:hAnsi="Times New Roman" w:cs="Times New Roman"/>
+          <w:sz w:val="28"/>
+          <w:szCs w:val="28"/>
+        </w:rPr>
+        <w:t>Upload results to the system</w:t>
+      </w:r>
+    </w:p>
+    <w:p>
+      <w:pPr>
+        <w:pStyle w:val="ListParagraph"/>
+        <w:numPr>
+          <w:ilvl w:val="0"/>
+          <w:numId w:val="15"/>
+        </w:numPr>
+        <w:spacing w:before="100" w:beforeAutospacing="1" w:after="100" w:afterAutospacing="1" w:line="240" w:lineRule="auto"/>
+        <w:rPr>
+          <w:rFonts w:ascii="Times New Roman" w:hAnsi="Times New Roman" w:cs="Times New Roman"/>
+          <w:sz w:val="28"/>
+          <w:szCs w:val="28"/>
+        </w:rPr>
+      </w:pPr>
+      <w:r>
+        <w:rPr>
+          <w:rFonts w:ascii="Times New Roman" w:hAnsi="Times New Roman" w:cs="Times New Roman"/>
+          <w:sz w:val="28"/>
+          <w:szCs w:val="28"/>
+        </w:rPr>
+        <w:t>Securely share results with doctors and patients</w:t>
+      </w:r>
+    </w:p>
+    <w:p>
+      <w:pPr>
+        <w:pStyle w:val="ListParagraph"/>
+        <w:numPr>
+          <w:ilvl w:val="0"/>
+          <w:numId w:val="15"/>
+        </w:numPr>
+        <w:spacing w:before="100" w:beforeAutospacing="1" w:after="100" w:afterAutospacing="1" w:line="240" w:lineRule="auto"/>
+        <w:rPr>
+          <w:rFonts w:ascii="Times New Roman" w:hAnsi="Times New Roman" w:cs="Times New Roman"/>
+          <w:sz w:val="28"/>
+          <w:szCs w:val="28"/>
+        </w:rPr>
+      </w:pPr>
+      <w:r>
+        <w:rPr>
+          <w:rFonts w:ascii="Times New Roman" w:hAnsi="Times New Roman" w:cs="Times New Roman"/>
+          <w:sz w:val="28"/>
+          <w:szCs w:val="28"/>
+        </w:rPr>
+        <w:t>Communicate with doctors and patients securely</w:t>
+      </w:r>
+    </w:p>
+    <w:p>
+      <w:pPr>
+        <w:pStyle w:val="ListParagraph"/>
+        <w:numPr>
+          <w:ilvl w:val="0"/>
+          <w:numId w:val="15"/>
+        </w:numPr>
+        <w:spacing w:before="100" w:beforeAutospacing="1" w:after="100" w:afterAutospacing="1" w:line="240" w:lineRule="auto"/>
+        <w:rPr>
+          <w:rFonts w:ascii="Times New Roman" w:hAnsi="Times New Roman" w:cs="Times New Roman"/>
+          <w:sz w:val="28"/>
+          <w:szCs w:val="28"/>
+        </w:rPr>
+      </w:pPr>
+      <w:r>
+        <w:rPr>
+          <w:rFonts w:ascii="Times New Roman" w:hAnsi="Times New Roman" w:cs="Times New Roman"/>
+          <w:sz w:val="28"/>
+          <w:szCs w:val="28"/>
+        </w:rPr>
+        <w:t>Ability to get paid via several options {Bitcoin, Banks, cash}</w:t>
+      </w:r>
+    </w:p>
+    <w:p>
+      <w:pPr>
+        <w:spacing w:before="100" w:beforeAutospacing="1" w:after="100" w:afterAutospacing="1"/>
+        <w:rPr>
+          <w:rFonts w:asciiTheme="majorBidi" w:eastAsia="Times New Roman" w:hAnsiTheme="majorBidi" w:cstheme="majorBidi"/>
+          <w:b/>
+          <w:bCs/>
+          <w:color w:val="111111"/>
+          <w:sz w:val="26"/>
+          <w:szCs w:val="26"/>
+        </w:rPr>
+      </w:pPr>
+      <w:r>
+        <w:rPr>
+          <w:rFonts w:asciiTheme="majorBidi" w:eastAsia="Times New Roman" w:hAnsiTheme="majorBidi" w:cstheme="majorBidi"/>
+          <w:b/>
+          <w:bCs/>
+          <w:color w:val="111111"/>
+          <w:sz w:val="26"/>
+          <w:szCs w:val="26"/>
+        </w:rPr>
+        <w:t>#</w:t>
+      </w:r>
+      <w:bookmarkStart w:id="12" w:name="_Hlk157889156"/>
+      <w:r>
+        <w:rPr>
+          <w:rFonts w:asciiTheme="majorBidi" w:eastAsia="Times New Roman" w:hAnsiTheme="majorBidi" w:cstheme="majorBidi"/>
+          <w:b/>
+          <w:bCs/>
+          <w:color w:val="111111"/>
+          <w:sz w:val="26"/>
+          <w:szCs w:val="26"/>
+        </w:rPr>
+        <w:t>X-Ray Section</w:t>
+      </w:r>
+      <w:bookmarkEnd w:id="12"/>
+      <w:r>
+        <w:rPr>
+          <w:rFonts w:asciiTheme="majorBidi" w:eastAsia="Times New Roman" w:hAnsiTheme="majorBidi" w:cstheme="majorBidi"/>
+          <w:b/>
+          <w:bCs/>
+          <w:color w:val="111111"/>
+          <w:sz w:val="26"/>
+          <w:szCs w:val="26"/>
+        </w:rPr>
+        <w:t xml:space="preserve"> will be able to:</w:t>
+      </w:r>
+    </w:p>
+    <w:p>
+      <w:pPr>
+        <w:pStyle w:val="ListParagraph"/>
+        <w:numPr>
+          <w:ilvl w:val="0"/>
+          <w:numId w:val="16"/>
+        </w:numPr>
+        <w:spacing w:before="100" w:beforeAutospacing="1" w:after="100" w:afterAutospacing="1" w:line="240" w:lineRule="auto"/>
+        <w:rPr>
+          <w:rFonts w:ascii="Times New Roman" w:hAnsi="Times New Roman" w:cs="Times New Roman"/>
+          <w:sz w:val="28"/>
+          <w:szCs w:val="28"/>
+        </w:rPr>
+      </w:pPr>
+      <w:r>
+        <w:rPr>
+          <w:rFonts w:ascii="Times New Roman" w:hAnsi="Times New Roman" w:cs="Times New Roman"/>
+          <w:sz w:val="28"/>
+          <w:szCs w:val="28"/>
+        </w:rPr>
+        <w:t>Create an X-Ray Section account on the platform securely and easily</w:t>
+      </w:r>
+    </w:p>
+    <w:p>
+      <w:pPr>
+        <w:pStyle w:val="ListParagraph"/>
+        <w:numPr>
+          <w:ilvl w:val="0"/>
+          <w:numId w:val="16"/>
+        </w:numPr>
+        <w:spacing w:before="100" w:beforeAutospacing="1" w:after="100" w:afterAutospacing="1" w:line="240" w:lineRule="auto"/>
+        <w:rPr>
+          <w:rFonts w:ascii="Times New Roman" w:hAnsi="Times New Roman" w:cs="Times New Roman"/>
+          <w:sz w:val="28"/>
+          <w:szCs w:val="28"/>
+        </w:rPr>
+      </w:pPr>
+      <w:r>
+        <w:rPr>
+          <w:rFonts w:ascii="Times New Roman" w:hAnsi="Times New Roman" w:cs="Times New Roman"/>
+          <w:sz w:val="28"/>
+          <w:szCs w:val="28"/>
+        </w:rPr>
+        <w:t>Schedule and perform imaging tests</w:t>
+      </w:r>
+    </w:p>
+    <w:p>
+      <w:pPr>
+        <w:pStyle w:val="ListParagraph"/>
+        <w:numPr>
+          <w:ilvl w:val="0"/>
+          <w:numId w:val="16"/>
+        </w:numPr>
+        <w:spacing w:before="100" w:beforeAutospacing="1" w:after="100" w:afterAutospacing="1" w:line="240" w:lineRule="auto"/>
+        <w:rPr>
+          <w:rFonts w:ascii="Times New Roman" w:hAnsi="Times New Roman" w:cs="Times New Roman"/>
+          <w:sz w:val="28"/>
+          <w:szCs w:val="28"/>
+        </w:rPr>
+      </w:pPr>
+      <w:r>
+        <w:rPr>
+          <w:rFonts w:ascii="Times New Roman" w:hAnsi="Times New Roman" w:cs="Times New Roman"/>
+          <w:sz w:val="28"/>
+          <w:szCs w:val="28"/>
+        </w:rPr>
+        <w:t>Upload images and reports to the system</w:t>
+      </w:r>
+    </w:p>
+    <w:p>
+      <w:pPr>
+        <w:pStyle w:val="ListParagraph"/>
+        <w:numPr>
+          <w:ilvl w:val="0"/>
+          <w:numId w:val="16"/>
+        </w:numPr>
+        <w:spacing w:before="100" w:beforeAutospacing="1" w:after="100" w:afterAutospacing="1" w:line="240" w:lineRule="auto"/>
+        <w:rPr>
+          <w:rFonts w:ascii="Times New Roman" w:hAnsi="Times New Roman" w:cs="Times New Roman"/>
+          <w:sz w:val="28"/>
+          <w:szCs w:val="28"/>
+        </w:rPr>
+      </w:pPr>
+      <w:r>
+        <w:rPr>
+          <w:rFonts w:ascii="Times New Roman" w:hAnsi="Times New Roman" w:cs="Times New Roman"/>
+          <w:sz w:val="28"/>
+          <w:szCs w:val="28"/>
+        </w:rPr>
+        <w:t>Securely share results with doctors and patients</w:t>
+      </w:r>
+    </w:p>
+    <w:p>
+      <w:pPr>
+        <w:pStyle w:val="ListParagraph"/>
+        <w:numPr>
+          <w:ilvl w:val="0"/>
+          <w:numId w:val="16"/>
+        </w:numPr>
+        <w:spacing w:before="100" w:beforeAutospacing="1" w:after="100" w:afterAutospacing="1" w:line="240" w:lineRule="auto"/>
+        <w:rPr>
+          <w:rFonts w:ascii="Times New Roman" w:hAnsi="Times New Roman" w:cs="Times New Roman"/>
+          <w:sz w:val="28"/>
+          <w:szCs w:val="28"/>
+        </w:rPr>
+      </w:pPr>
+      <w:r>
+        <w:rPr>
+          <w:rFonts w:ascii="Times New Roman" w:hAnsi="Times New Roman" w:cs="Times New Roman"/>
+          <w:sz w:val="28"/>
+          <w:szCs w:val="28"/>
+        </w:rPr>
+        <w:t xml:space="preserve">Collaborate with doctors to interpret results </w:t>
+      </w:r>
+    </w:p>
+    <w:p>
+      <w:pPr>
+        <w:pStyle w:val="ListParagraph"/>
+        <w:numPr>
+          <w:ilvl w:val="0"/>
+          <w:numId w:val="16"/>
+        </w:numPr>
+        <w:spacing w:before="100" w:beforeAutospacing="1" w:after="100" w:afterAutospacing="1" w:line="240" w:lineRule="auto"/>
+        <w:rPr>
+          <w:rFonts w:ascii="Times New Roman" w:hAnsi="Times New Roman" w:cs="Times New Roman"/>
+          <w:sz w:val="28"/>
+          <w:szCs w:val="28"/>
+        </w:rPr>
+      </w:pPr>
+      <w:r>
+        <w:rPr>
+          <w:rFonts w:ascii="Times New Roman" w:hAnsi="Times New Roman" w:cs="Times New Roman"/>
+          <w:sz w:val="28"/>
+          <w:szCs w:val="28"/>
+        </w:rPr>
+        <w:t>Communicate with doctors and patients securely</w:t>
+      </w:r>
+    </w:p>
+    <w:p>
+      <w:pPr>
+        <w:pStyle w:val="ListParagraph"/>
+        <w:numPr>
+          <w:ilvl w:val="0"/>
+          <w:numId w:val="16"/>
+        </w:numPr>
+        <w:spacing w:before="100" w:beforeAutospacing="1" w:after="100" w:afterAutospacing="1" w:line="240" w:lineRule="auto"/>
+        <w:rPr>
+          <w:rFonts w:ascii="Segoe UI" w:eastAsia="Times New Roman" w:hAnsi="Segoe UI" w:cs="Segoe UI"/>
+          <w:color w:val="111111"/>
+          <w:sz w:val="28"/>
+          <w:szCs w:val="28"/>
+        </w:rPr>
+      </w:pPr>
+      <w:r>
+        <w:rPr>
+          <w:rFonts w:ascii="Times New Roman" w:hAnsi="Times New Roman" w:cs="Times New Roman"/>
+          <w:sz w:val="28"/>
+          <w:szCs w:val="28"/>
+        </w:rPr>
+        <w:t>Ability to get paid via several options {Bitcoin, Banks, cash}</w:t>
+      </w:r>
+    </w:p>
+    <w:p>
+      <w:pPr>
+        <w:pStyle w:val="ListParagraph"/>
+        <w:spacing w:before="100" w:beforeAutospacing="1" w:after="100" w:afterAutospacing="1" w:line="240" w:lineRule="auto"/>
+        <w:ind w:left="1440"/>
+        <w:rPr>
+          <w:rFonts w:ascii="Segoe UI" w:eastAsia="Times New Roman" w:hAnsi="Segoe UI" w:cs="Segoe UI"/>
+          <w:color w:val="111111"/>
+          <w:sz w:val="28"/>
+          <w:szCs w:val="28"/>
+        </w:rPr>
+      </w:pPr>
+    </w:p>
+    <w:p>
+      <w:pPr>
+        <w:spacing w:before="100" w:beforeAutospacing="1" w:after="100" w:afterAutospacing="1"/>
+        <w:rPr>
+          <w:rFonts w:asciiTheme="majorBidi" w:eastAsia="Times New Roman" w:hAnsiTheme="majorBidi" w:cstheme="majorBidi"/>
+          <w:b/>
+          <w:bCs/>
+          <w:color w:val="111111"/>
+          <w:sz w:val="26"/>
+          <w:szCs w:val="26"/>
+        </w:rPr>
+      </w:pPr>
+      <w:r>
+        <w:rPr>
+          <w:rFonts w:asciiTheme="majorBidi" w:eastAsia="Times New Roman" w:hAnsiTheme="majorBidi" w:cstheme="majorBidi"/>
+          <w:b/>
+          <w:bCs/>
+          <w:color w:val="111111"/>
+          <w:sz w:val="26"/>
+          <w:szCs w:val="26"/>
+        </w:rPr>
+        <w:t>#Hospitals and Clinics will be able to:</w:t>
+      </w:r>
+    </w:p>
+    <w:p>
+      <w:pPr>
+        <w:pStyle w:val="ListParagraph"/>
+        <w:numPr>
+          <w:ilvl w:val="0"/>
+          <w:numId w:val="17"/>
+        </w:numPr>
+        <w:spacing w:before="100" w:beforeAutospacing="1" w:after="100" w:afterAutospacing="1" w:line="240" w:lineRule="auto"/>
+        <w:rPr>
+          <w:rFonts w:ascii="Times New Roman" w:hAnsi="Times New Roman" w:cs="Times New Roman"/>
+          <w:sz w:val="28"/>
+          <w:szCs w:val="28"/>
+        </w:rPr>
+      </w:pPr>
+      <w:r>
+        <w:rPr>
+          <w:rFonts w:ascii="Times New Roman" w:hAnsi="Times New Roman" w:cs="Times New Roman"/>
+          <w:sz w:val="28"/>
+          <w:szCs w:val="28"/>
+        </w:rPr>
+        <w:t xml:space="preserve">Create a </w:t>
+      </w:r>
+      <w:proofErr w:type="gramStart"/>
+      <w:r>
+        <w:rPr>
+          <w:rFonts w:ascii="Times New Roman" w:hAnsi="Times New Roman" w:cs="Times New Roman"/>
+          <w:sz w:val="28"/>
+          <w:szCs w:val="28"/>
+        </w:rPr>
+        <w:t>Hospital</w:t>
+      </w:r>
+      <w:proofErr w:type="gramEnd"/>
+      <w:r>
+        <w:rPr>
+          <w:rFonts w:ascii="Times New Roman" w:hAnsi="Times New Roman" w:cs="Times New Roman"/>
+          <w:sz w:val="28"/>
+          <w:szCs w:val="28"/>
+        </w:rPr>
+        <w:t xml:space="preserve"> or clinic account on the platform securely and easily</w:t>
+      </w:r>
+    </w:p>
+    <w:p>
+      <w:pPr>
+        <w:pStyle w:val="ListParagraph"/>
+        <w:numPr>
+          <w:ilvl w:val="0"/>
+          <w:numId w:val="17"/>
+        </w:numPr>
+        <w:spacing w:before="100" w:beforeAutospacing="1" w:after="100" w:afterAutospacing="1" w:line="240" w:lineRule="auto"/>
+        <w:rPr>
+          <w:rFonts w:ascii="Times New Roman" w:hAnsi="Times New Roman" w:cs="Times New Roman"/>
+          <w:sz w:val="28"/>
+          <w:szCs w:val="28"/>
+        </w:rPr>
+      </w:pPr>
+      <w:r>
+        <w:rPr>
+          <w:rFonts w:ascii="Times New Roman" w:hAnsi="Times New Roman" w:cs="Times New Roman"/>
+          <w:sz w:val="28"/>
+          <w:szCs w:val="28"/>
+        </w:rPr>
+        <w:t xml:space="preserve">Manage their </w:t>
+      </w:r>
+      <w:proofErr w:type="spellStart"/>
+      <w:proofErr w:type="gramStart"/>
+      <w:r>
+        <w:rPr>
+          <w:rFonts w:ascii="Times New Roman" w:hAnsi="Times New Roman" w:cs="Times New Roman"/>
+          <w:sz w:val="28"/>
+          <w:szCs w:val="28"/>
+        </w:rPr>
+        <w:t>doctors</w:t>
+      </w:r>
+      <w:proofErr w:type="spellEnd"/>
+      <w:proofErr w:type="gramEnd"/>
+      <w:r>
+        <w:rPr>
+          <w:rFonts w:ascii="Times New Roman" w:hAnsi="Times New Roman" w:cs="Times New Roman"/>
+          <w:sz w:val="28"/>
+          <w:szCs w:val="28"/>
+        </w:rPr>
+        <w:t xml:space="preserve"> appointments </w:t>
+      </w:r>
+    </w:p>
+    <w:p>
+      <w:pPr>
+        <w:pStyle w:val="ListParagraph"/>
+        <w:numPr>
+          <w:ilvl w:val="0"/>
+          <w:numId w:val="17"/>
+        </w:numPr>
+        <w:spacing w:before="100" w:beforeAutospacing="1" w:after="100" w:afterAutospacing="1" w:line="240" w:lineRule="auto"/>
+        <w:rPr>
+          <w:rFonts w:ascii="Times New Roman" w:hAnsi="Times New Roman" w:cs="Times New Roman"/>
+          <w:sz w:val="28"/>
+          <w:szCs w:val="28"/>
+        </w:rPr>
+      </w:pPr>
+      <w:r>
+        <w:rPr>
+          <w:rFonts w:ascii="Times New Roman" w:hAnsi="Times New Roman" w:cs="Times New Roman"/>
+          <w:sz w:val="28"/>
+          <w:szCs w:val="28"/>
+        </w:rPr>
+        <w:t xml:space="preserve">Ability to access patients records in critical or urgent </w:t>
+      </w:r>
+      <w:r>
+        <w:rPr>
+          <w:rFonts w:ascii="Times New Roman" w:hAnsi="Times New Roman" w:cs="Times New Roman"/>
+          <w:sz w:val="28"/>
+          <w:szCs w:val="28"/>
+        </w:rPr>
+        <w:t>situations</w:t>
+      </w:r>
+    </w:p>
+    <w:p>
+      <w:pPr>
+        <w:pStyle w:val="ListParagraph"/>
+        <w:numPr>
+          <w:ilvl w:val="0"/>
+          <w:numId w:val="17"/>
+        </w:numPr>
+        <w:spacing w:before="100" w:beforeAutospacing="1" w:after="100" w:afterAutospacing="1" w:line="240" w:lineRule="auto"/>
+        <w:rPr>
+          <w:rFonts w:ascii="Times New Roman" w:hAnsi="Times New Roman" w:cs="Times New Roman"/>
+          <w:sz w:val="28"/>
+          <w:szCs w:val="28"/>
+        </w:rPr>
+      </w:pPr>
+      <w:r>
+        <w:rPr>
+          <w:rFonts w:ascii="Times New Roman" w:hAnsi="Times New Roman" w:cs="Times New Roman"/>
+          <w:sz w:val="28"/>
+          <w:szCs w:val="28"/>
+        </w:rPr>
+        <w:t>Ability to get paid via several options {Bitcoin, Banks, cash}</w:t>
+      </w:r>
+    </w:p>
+    <w:p>
+      <w:pPr>
+        <w:pStyle w:val="ListParagraph"/>
+        <w:spacing w:before="100" w:beforeAutospacing="1" w:after="100" w:afterAutospacing="1" w:line="240" w:lineRule="auto"/>
+        <w:ind w:left="1440"/>
+        <w:rPr>
+          <w:rFonts w:ascii="Times New Roman" w:hAnsi="Times New Roman" w:cs="Times New Roman"/>
+          <w:sz w:val="28"/>
+          <w:szCs w:val="28"/>
+        </w:rPr>
+      </w:pPr>
+    </w:p>
+    <w:p>
+      <w:pPr>
+        <w:spacing w:before="100" w:beforeAutospacing="1" w:after="100" w:afterAutospacing="1"/>
+        <w:rPr>
+          <w:rFonts w:asciiTheme="majorBidi" w:eastAsia="Times New Roman" w:hAnsiTheme="majorBidi" w:cstheme="majorBidi"/>
+          <w:b/>
+          <w:bCs/>
+          <w:color w:val="111111"/>
+          <w:sz w:val="26"/>
+          <w:szCs w:val="26"/>
+        </w:rPr>
+      </w:pPr>
+      <w:r>
+        <w:rPr>
+          <w:rFonts w:asciiTheme="majorBidi" w:eastAsia="Times New Roman" w:hAnsiTheme="majorBidi" w:cstheme="majorBidi"/>
+          <w:b/>
+          <w:bCs/>
+          <w:color w:val="111111"/>
+          <w:sz w:val="26"/>
+          <w:szCs w:val="26"/>
+        </w:rPr>
+        <w:t>#</w:t>
+      </w:r>
+      <w:bookmarkStart w:id="13" w:name="_Hlk157926804"/>
+      <w:r>
+        <w:rPr>
+          <w:rFonts w:asciiTheme="majorBidi" w:eastAsia="Times New Roman" w:hAnsiTheme="majorBidi" w:cstheme="majorBidi"/>
+          <w:b/>
+          <w:bCs/>
+          <w:color w:val="111111"/>
+          <w:sz w:val="26"/>
+          <w:szCs w:val="26"/>
+        </w:rPr>
+        <w:t>Researchers and Public health authorities</w:t>
+      </w:r>
+      <w:bookmarkEnd w:id="13"/>
+      <w:r>
+        <w:rPr>
+          <w:rFonts w:asciiTheme="majorBidi" w:eastAsia="Times New Roman" w:hAnsiTheme="majorBidi" w:cstheme="majorBidi"/>
+          <w:b/>
+          <w:bCs/>
+          <w:color w:val="111111"/>
+          <w:sz w:val="26"/>
+          <w:szCs w:val="26"/>
+        </w:rPr>
+        <w:t xml:space="preserve"> will be able to:</w:t>
+      </w:r>
+    </w:p>
+    <w:p>
+      <w:pPr>
+        <w:pStyle w:val="ListParagraph"/>
+        <w:numPr>
+          <w:ilvl w:val="0"/>
+          <w:numId w:val="18"/>
+        </w:numPr>
+        <w:spacing w:before="100" w:beforeAutospacing="1" w:after="100" w:afterAutospacing="1" w:line="240" w:lineRule="auto"/>
+        <w:rPr>
+          <w:rFonts w:ascii="Segoe UI" w:eastAsia="Times New Roman" w:hAnsi="Segoe UI" w:cs="Segoe UI"/>
+          <w:color w:val="111111"/>
+          <w:sz w:val="28"/>
+          <w:szCs w:val="28"/>
+        </w:rPr>
+      </w:pPr>
+      <w:r>
+        <w:rPr>
+          <w:rFonts w:asciiTheme="majorBidi" w:eastAsia="Times New Roman" w:hAnsiTheme="majorBidi" w:cstheme="majorBidi"/>
+          <w:b/>
+          <w:bCs/>
+          <w:color w:val="111111"/>
+          <w:sz w:val="26"/>
+          <w:szCs w:val="26"/>
+        </w:rPr>
+        <w:t>Researchers</w:t>
+      </w:r>
+      <w:r>
+        <w:rPr>
+          <w:rFonts w:ascii="Segoe UI" w:eastAsia="Times New Roman" w:hAnsi="Segoe UI" w:cs="Segoe UI"/>
+          <w:b/>
+          <w:bCs/>
+          <w:color w:val="111111"/>
+          <w:sz w:val="26"/>
+          <w:szCs w:val="26"/>
+        </w:rPr>
+        <w:t>:</w:t>
+      </w:r>
+      <w:r>
+        <w:rPr>
+          <w:rFonts w:ascii="Segoe UI" w:eastAsia="Times New Roman" w:hAnsi="Segoe UI" w:cs="Segoe UI"/>
+          <w:color w:val="111111"/>
+          <w:sz w:val="28"/>
+          <w:szCs w:val="28"/>
+        </w:rPr>
+        <w:t xml:space="preserve"> </w:t>
+      </w:r>
+      <w:r>
+        <w:rPr>
+          <w:rFonts w:ascii="Times New Roman" w:hAnsi="Times New Roman" w:cs="Times New Roman"/>
+          <w:sz w:val="28"/>
+          <w:szCs w:val="28"/>
+        </w:rPr>
+        <w:t>Access to a larger pool of di-identified data for clinical trials and other research purposes, leading to faster development of new treatments and theories</w:t>
+      </w:r>
+    </w:p>
+    <w:p>
+      <w:pPr>
+        <w:pStyle w:val="ListParagraph"/>
+        <w:numPr>
+          <w:ilvl w:val="0"/>
+          <w:numId w:val="18"/>
+        </w:numPr>
+      </w:pPr>
+      <w:r>
+        <w:rPr>
+          <w:rFonts w:asciiTheme="majorBidi" w:eastAsia="Times New Roman" w:hAnsiTheme="majorBidi" w:cstheme="majorBidi"/>
+          <w:b/>
+          <w:bCs/>
+          <w:color w:val="111111"/>
+          <w:sz w:val="26"/>
+          <w:szCs w:val="26"/>
+        </w:rPr>
+        <w:t>Public Health Authorities:</w:t>
+      </w:r>
+      <w:r>
+        <w:rPr>
+          <w:rFonts w:ascii="Segoe UI" w:eastAsia="Times New Roman" w:hAnsi="Segoe UI" w:cs="Segoe UI"/>
+          <w:b/>
+          <w:bCs/>
+          <w:color w:val="111111"/>
+          <w:sz w:val="26"/>
+          <w:szCs w:val="26"/>
+        </w:rPr>
+        <w:t xml:space="preserve"> </w:t>
+      </w:r>
+      <w:r>
+        <w:rPr>
+          <w:rFonts w:ascii="Times New Roman" w:hAnsi="Times New Roman" w:cs="Times New Roman"/>
+          <w:sz w:val="28"/>
+          <w:szCs w:val="28"/>
+        </w:rPr>
+        <w:t>Leverage the platform for disease surveillance and outbreak tracking and management</w:t>
+      </w:r>
+    </w:p>
+    <w:p>
+      <w:pPr>
+        <w:pStyle w:val="ListParagraph"/>
+        <w:ind w:left="1440"/>
+      </w:pPr>
+    </w:p>
+    <w:p>
+      <w:pPr>
         <w:pStyle w:val="Heading2"/>
         <w:numPr>
           <w:ilvl w:val="1"/>
@@ -1943,7 +3589,7 @@
           <w:szCs w:val="32"/>
         </w:rPr>
       </w:pPr>
-      <w:bookmarkStart w:id="11" w:name="_Toc157892523"/>
+      <w:bookmarkStart w:id="14" w:name="_Toc157892523"/>
       <w:r>
         <w:rPr>
           <w:rFonts w:asciiTheme="majorBidi" w:hAnsiTheme="majorBidi"/>
@@ -1953,9 +3599,10 @@
           <w:sz w:val="32"/>
           <w:szCs w:val="32"/>
         </w:rPr>
+        <w:lastRenderedPageBreak/>
         <w:t>Methodology</w:t>
       </w:r>
-      <w:bookmarkEnd w:id="11"/>
+      <w:bookmarkEnd w:id="14"/>
     </w:p>
     <w:p>
       <w:pPr>
@@ -2063,7 +3710,7 @@
           <w:szCs w:val="32"/>
         </w:rPr>
       </w:pPr>
-      <w:bookmarkStart w:id="12" w:name="_Toc157892524"/>
+      <w:bookmarkStart w:id="15" w:name="_Toc157892524"/>
       <w:r>
         <w:rPr>
           <w:rFonts w:asciiTheme="majorBidi" w:hAnsiTheme="majorBidi"/>
@@ -2075,7 +3722,173 @@
         </w:rPr>
         <w:t>Targeted Customers and Beneficiaries</w:t>
       </w:r>
-      <w:bookmarkEnd w:id="12"/>
+      <w:bookmarkEnd w:id="15"/>
+    </w:p>
+    <w:p>
+      <w:pPr>
+        <w:ind w:left="360"/>
+        <w:rPr>
+          <w:rFonts w:ascii="Times New Roman" w:hAnsi="Times New Roman" w:cs="Times New Roman"/>
+          <w:sz w:val="28"/>
+          <w:szCs w:val="28"/>
+        </w:rPr>
+      </w:pPr>
+      <w:r>
+        <w:rPr>
+          <w:rFonts w:ascii="Times New Roman" w:hAnsi="Times New Roman" w:cs="Times New Roman"/>
+          <w:b/>
+          <w:bCs/>
+          <w:i/>
+          <w:iCs/>
+          <w:sz w:val="28"/>
+          <w:szCs w:val="28"/>
+        </w:rPr>
+        <w:t>1. Patients:</w:t>
+      </w:r>
+      <w:r>
+        <w:rPr>
+          <w:rFonts w:ascii="Times New Roman" w:hAnsi="Times New Roman" w:cs="Times New Roman"/>
+          <w:sz w:val="28"/>
+          <w:szCs w:val="28"/>
+        </w:rPr>
+        <w:t xml:space="preserve"> </w:t>
+      </w:r>
+      <w:r>
+        <w:rPr>
+          <w:rFonts w:ascii="Times New Roman" w:hAnsi="Times New Roman" w:cs="Times New Roman"/>
+          <w:sz w:val="26"/>
+          <w:szCs w:val="26"/>
+        </w:rPr>
+        <w:t>Users will have access to secure and accurate medical records and will be able to share these records with whom they want on the system</w:t>
+      </w:r>
+    </w:p>
+    <w:p>
+      <w:pPr>
+        <w:ind w:left="360"/>
+        <w:rPr>
+          <w:rFonts w:ascii="Times New Roman" w:hAnsi="Times New Roman" w:cs="Times New Roman"/>
+          <w:sz w:val="28"/>
+          <w:szCs w:val="28"/>
+        </w:rPr>
+      </w:pPr>
+      <w:r>
+        <w:rPr>
+          <w:rFonts w:ascii="Times New Roman" w:hAnsi="Times New Roman" w:cs="Times New Roman"/>
+          <w:b/>
+          <w:bCs/>
+          <w:i/>
+          <w:iCs/>
+          <w:sz w:val="28"/>
+          <w:szCs w:val="28"/>
+        </w:rPr>
+        <w:t>2. Health Organi</w:t>
+      </w:r>
+      <w:r>
+        <w:rPr>
+          <w:rFonts w:ascii="Times New Roman" w:hAnsi="Times New Roman" w:cs="Times New Roman"/>
+          <w:b/>
+          <w:bCs/>
+          <w:i/>
+          <w:iCs/>
+          <w:sz w:val="28"/>
+          <w:szCs w:val="28"/>
+        </w:rPr>
+        <w:t>z</w:t>
+      </w:r>
+      <w:r>
+        <w:rPr>
+          <w:rFonts w:ascii="Times New Roman" w:hAnsi="Times New Roman" w:cs="Times New Roman"/>
+          <w:b/>
+          <w:bCs/>
+          <w:i/>
+          <w:iCs/>
+          <w:sz w:val="28"/>
+          <w:szCs w:val="28"/>
+        </w:rPr>
+        <w:t>ations:</w:t>
+      </w:r>
+      <w:r>
+        <w:rPr>
+          <w:rFonts w:ascii="Times New Roman" w:hAnsi="Times New Roman" w:cs="Times New Roman"/>
+          <w:sz w:val="28"/>
+          <w:szCs w:val="28"/>
+        </w:rPr>
+        <w:t xml:space="preserve"> </w:t>
+      </w:r>
+      <w:r>
+        <w:rPr>
+          <w:rFonts w:ascii="Times New Roman" w:hAnsi="Times New Roman" w:cs="Times New Roman"/>
+          <w:sz w:val="26"/>
+          <w:szCs w:val="26"/>
+        </w:rPr>
+        <w:t>Users will have access to secure and accurate medical records with ability to update them and add new records</w:t>
+      </w:r>
+      <w:r>
+        <w:rPr>
+          <w:rFonts w:ascii="Times New Roman" w:hAnsi="Times New Roman" w:cs="Times New Roman"/>
+          <w:sz w:val="28"/>
+          <w:szCs w:val="28"/>
+        </w:rPr>
+        <w:t xml:space="preserve"> </w:t>
+      </w:r>
+    </w:p>
+    <w:p>
+      <w:pPr>
+        <w:ind w:left="360"/>
+        <w:rPr>
+          <w:rFonts w:ascii="Times New Roman" w:hAnsi="Times New Roman" w:cs="Times New Roman"/>
+          <w:sz w:val="26"/>
+          <w:szCs w:val="26"/>
+        </w:rPr>
+      </w:pPr>
+      <w:r>
+        <w:rPr>
+          <w:rFonts w:ascii="Times New Roman" w:hAnsi="Times New Roman" w:cs="Times New Roman"/>
+          <w:b/>
+          <w:bCs/>
+          <w:i/>
+          <w:iCs/>
+          <w:sz w:val="28"/>
+          <w:szCs w:val="28"/>
+        </w:rPr>
+        <w:t xml:space="preserve">3. </w:t>
+      </w:r>
+      <w:r>
+        <w:rPr>
+          <w:rFonts w:ascii="Times New Roman" w:hAnsi="Times New Roman" w:cs="Times New Roman"/>
+          <w:b/>
+          <w:bCs/>
+          <w:i/>
+          <w:iCs/>
+          <w:sz w:val="28"/>
+          <w:szCs w:val="28"/>
+        </w:rPr>
+        <w:t>Researchers and Public health authorities</w:t>
+      </w:r>
+      <w:r>
+        <w:rPr>
+          <w:rFonts w:ascii="Times New Roman" w:hAnsi="Times New Roman" w:cs="Times New Roman"/>
+          <w:sz w:val="28"/>
+          <w:szCs w:val="28"/>
+        </w:rPr>
+        <w:t xml:space="preserve">: </w:t>
+      </w:r>
+      <w:r>
+        <w:rPr>
+          <w:rFonts w:ascii="Times New Roman" w:hAnsi="Times New Roman" w:cs="Times New Roman"/>
+          <w:sz w:val="26"/>
+          <w:szCs w:val="26"/>
+        </w:rPr>
+        <w:t xml:space="preserve">Users will have access to secure and accurate de-identified medical records just to read them without </w:t>
+      </w:r>
+      <w:r>
+        <w:rPr>
+          <w:rFonts w:ascii="Times New Roman" w:hAnsi="Times New Roman" w:cs="Times New Roman"/>
+          <w:sz w:val="26"/>
+          <w:szCs w:val="26"/>
+        </w:rPr>
+        <w:t>any ability to edit or update them</w:t>
+      </w:r>
     </w:p>
     <w:p>
       <w:pPr>
@@ -2098,7 +3911,7 @@
           <w:szCs w:val="32"/>
         </w:rPr>
       </w:pPr>
-      <w:bookmarkStart w:id="13" w:name="_Toc157892525"/>
+      <w:bookmarkStart w:id="16" w:name="_Toc157892525"/>
       <w:r>
         <w:rPr>
           <w:rFonts w:asciiTheme="majorBidi" w:hAnsiTheme="majorBidi"/>
@@ -2110,7 +3923,7 @@
         </w:rPr>
         <w:t>Project Structure</w:t>
       </w:r>
-      <w:bookmarkEnd w:id="13"/>
+      <w:bookmarkEnd w:id="16"/>
     </w:p>
     <w:p>
       <w:pPr>
@@ -2179,7 +3992,6 @@
           <w:sz w:val="28"/>
           <w:szCs w:val="28"/>
         </w:rPr>
-        <w:lastRenderedPageBreak/>
         <w:t>The Second chapter:</w:t>
       </w:r>
       <w:r>
@@ -2306,7 +4118,7 @@
           <w:szCs w:val="40"/>
         </w:rPr>
       </w:pPr>
-      <w:bookmarkStart w:id="14" w:name="_Toc157892526"/>
+      <w:bookmarkStart w:id="17" w:name="_Toc157892526"/>
       <w:r>
         <w:rPr>
           <w:b/>
@@ -2319,7 +4131,7 @@
         </w:rPr>
         <w:t>Chapter 2: Literature Review</w:t>
       </w:r>
-      <w:bookmarkEnd w:id="14"/>
+      <w:bookmarkEnd w:id="17"/>
     </w:p>
     <w:p/>
     <w:p/>
@@ -2345,7 +4157,7 @@
 </file>
 
 <file path=word/endnotes.xml><?xml version="1.0" encoding="utf-8"?>
-<w:endnotes xmlns:wpc="http://schemas.microsoft.com/office/word/2010/wordprocessingCanvas" xmlns:cx="http://schemas.microsoft.com/office/drawing/2014/chartex" xmlns:cx1="http://schemas.microsoft.com/office/drawing/2015/9/8/chartex" xmlns:cx2="http://schemas.microsoft.com/office/drawing/2015/10/21/chartex" xmlns:cx3="http://schemas.microsoft.com/office/drawing/2016/5/9/chartex" xmlns:cx4="http://schemas.microsoft.com/office/drawing/2016/5/10/chartex" xmlns:cx5="http://schemas.microsoft.com/office/drawing/2016/5/11/chartex" xmlns:cx6="http://schemas.microsoft.com/office/drawing/2016/5/12/chartex" xmlns:cx7="http://schemas.microsoft.com/office/drawing/2016/5/13/chartex" xmlns:cx8="http://schemas.microsoft.com/office/drawing/2016/5/14/chartex" xmlns:mc="http://schemas.openxmlformats.org/markup-compatibility/2006" xmlns:aink="http://schemas.microsoft.com/office/drawing/2016/ink" xmlns:am3d="http://schemas.microsoft.com/office/drawing/2017/model3d" xmlns:o="urn:schemas-microsoft-com:office:office" xmlns:oel="http://schemas.microsoft.com/office/2019/extlst" xmlns:r="http://schemas.openxmlformats.org/officeDocument/2006/relationships" xmlns:m="http://schemas.openxmlformats.org/officeDocument/2006/math" xmlns:v="urn:schemas-microsoft-com:vml" xmlns:wp14="http://schemas.microsoft.com/office/word/2010/wordprocessingDrawing" xmlns:wp="http://schemas.openxmlformats.org/drawingml/2006/wordprocessingDrawing" xmlns:w10="urn:schemas-microsoft-com:office:word" xmlns:w="http://schemas.openxmlformats.org/wordprocessingml/2006/main" xmlns:w14="http://schemas.microsoft.com/office/word/2010/wordml" xmlns:w15="http://schemas.microsoft.com/office/word/2012/wordml" xmlns:w16cex="http://schemas.microsoft.com/office/word/2018/wordml/cex" xmlns:w16cid="http://schemas.microsoft.com/office/word/2016/wordml/cid" xmlns:w16="http://schemas.microsoft.com/office/word/2018/wordml" xmlns:w16sdtdh="http://schemas.microsoft.com/office/word/2020/wordml/sdtdatahash" xmlns:w16se="http://schemas.microsoft.com/office/word/2015/wordml/symex" xmlns:wpg="http://schemas.microsoft.com/office/word/2010/wordprocessingGroup" xmlns:wpi="http://schemas.microsoft.com/office/word/2010/wordprocessingInk" xmlns:wne="http://schemas.microsoft.com/office/word/2006/wordml" xmlns:wps="http://schemas.microsoft.com/office/word/2010/wordprocessingShape" mc:Ignorable="w14 w15 w16se w16cid w16 w16cex w16sdtdh wp14">
+<w:endnotes xmlns:wpc="http://schemas.microsoft.com/office/word/2010/wordprocessingCanvas" xmlns:cx="http://schemas.microsoft.com/office/drawing/2014/chartex" xmlns:cx1="http://schemas.microsoft.com/office/drawing/2015/9/8/chartex" xmlns:cx2="http://schemas.microsoft.com/office/drawing/2015/10/21/chartex" xmlns:cx3="http://schemas.microsoft.com/office/drawing/2016/5/9/chartex" xmlns:cx4="http://schemas.microsoft.com/office/drawing/2016/5/10/chartex" xmlns:cx5="http://schemas.microsoft.com/office/drawing/2016/5/11/chartex" xmlns:cx6="http://schemas.microsoft.com/office/drawing/2016/5/12/chartex" xmlns:cx7="http://schemas.microsoft.com/office/drawing/2016/5/13/chartex" xmlns:cx8="http://schemas.microsoft.com/office/drawing/2016/5/14/chartex" xmlns:mc="http://schemas.openxmlformats.org/markup-compatibility/2006" xmlns:aink="http://schemas.microsoft.com/office/drawing/2016/ink" xmlns:am3d="http://schemas.microsoft.com/office/drawing/2017/model3d" xmlns:o="urn:schemas-microsoft-com:office:office" xmlns:r="http://schemas.openxmlformats.org/officeDocument/2006/relationships" xmlns:m="http://schemas.openxmlformats.org/officeDocument/2006/math" xmlns:v="urn:schemas-microsoft-com:vml" xmlns:wp14="http://schemas.microsoft.com/office/word/2010/wordprocessingDrawing" xmlns:wp="http://schemas.openxmlformats.org/drawingml/2006/wordprocessingDrawing" xmlns:w10="urn:schemas-microsoft-com:office:word" xmlns:w="http://schemas.openxmlformats.org/wordprocessingml/2006/main" xmlns:w14="http://schemas.microsoft.com/office/word/2010/wordml" xmlns:w15="http://schemas.microsoft.com/office/word/2012/wordml" xmlns:w16cex="http://schemas.microsoft.com/office/word/2018/wordml/cex" xmlns:w16cid="http://schemas.microsoft.com/office/word/2016/wordml/cid" xmlns:w16="http://schemas.microsoft.com/office/word/2018/wordml" xmlns:w16se="http://schemas.microsoft.com/office/word/2015/wordml/symex" xmlns:wpg="http://schemas.microsoft.com/office/word/2010/wordprocessingGroup" xmlns:wpi="http://schemas.microsoft.com/office/word/2010/wordprocessingInk" xmlns:wne="http://schemas.microsoft.com/office/word/2006/wordml" xmlns:wps="http://schemas.microsoft.com/office/word/2010/wordprocessingShape" mc:Ignorable="w14 w15 w16se w16cid w16 w16cex wp14">
   <w:endnote w:type="separator" w:id="-1">
     <w:p>
       <w:pPr>
@@ -2370,7 +4182,7 @@
 </file>
 
 <file path=word/footer1.xml><?xml version="1.0" encoding="utf-8"?>
-<w:ftr xmlns:wpc="http://schemas.microsoft.com/office/word/2010/wordprocessingCanvas" xmlns:cx="http://schemas.microsoft.com/office/drawing/2014/chartex" xmlns:cx1="http://schemas.microsoft.com/office/drawing/2015/9/8/chartex" xmlns:cx2="http://schemas.microsoft.com/office/drawing/2015/10/21/chartex" xmlns:cx3="http://schemas.microsoft.com/office/drawing/2016/5/9/chartex" xmlns:cx4="http://schemas.microsoft.com/office/drawing/2016/5/10/chartex" xmlns:cx5="http://schemas.microsoft.com/office/drawing/2016/5/11/chartex" xmlns:cx6="http://schemas.microsoft.com/office/drawing/2016/5/12/chartex" xmlns:cx7="http://schemas.microsoft.com/office/drawing/2016/5/13/chartex" xmlns:cx8="http://schemas.microsoft.com/office/drawing/2016/5/14/chartex" xmlns:mc="http://schemas.openxmlformats.org/markup-compatibility/2006" xmlns:aink="http://schemas.microsoft.com/office/drawing/2016/ink" xmlns:am3d="http://schemas.microsoft.com/office/drawing/2017/model3d" xmlns:o="urn:schemas-microsoft-com:office:office" xmlns:oel="http://schemas.microsoft.com/office/2019/extlst" xmlns:r="http://schemas.openxmlformats.org/officeDocument/2006/relationships" xmlns:m="http://schemas.openxmlformats.org/officeDocument/2006/math" xmlns:v="urn:schemas-microsoft-com:vml" xmlns:wp14="http://schemas.microsoft.com/office/word/2010/wordprocessingDrawing" xmlns:wp="http://schemas.openxmlformats.org/drawingml/2006/wordprocessingDrawing" xmlns:w10="urn:schemas-microsoft-com:office:word" xmlns:w="http://schemas.openxmlformats.org/wordprocessingml/2006/main" xmlns:w14="http://schemas.microsoft.com/office/word/2010/wordml" xmlns:w15="http://schemas.microsoft.com/office/word/2012/wordml" xmlns:w16cex="http://schemas.microsoft.com/office/word/2018/wordml/cex" xmlns:w16cid="http://schemas.microsoft.com/office/word/2016/wordml/cid" xmlns:w16="http://schemas.microsoft.com/office/word/2018/wordml" xmlns:w16sdtdh="http://schemas.microsoft.com/office/word/2020/wordml/sdtdatahash" xmlns:w16se="http://schemas.microsoft.com/office/word/2015/wordml/symex" xmlns:wpg="http://schemas.microsoft.com/office/word/2010/wordprocessingGroup" xmlns:wpi="http://schemas.microsoft.com/office/word/2010/wordprocessingInk" xmlns:wne="http://schemas.microsoft.com/office/word/2006/wordml" xmlns:wps="http://schemas.microsoft.com/office/word/2010/wordprocessingShape" mc:Ignorable="w14 w15 w16se w16cid w16 w16cex w16sdtdh wp14">
+<w:ftr xmlns:wpc="http://schemas.microsoft.com/office/word/2010/wordprocessingCanvas" xmlns:cx="http://schemas.microsoft.com/office/drawing/2014/chartex" xmlns:cx1="http://schemas.microsoft.com/office/drawing/2015/9/8/chartex" xmlns:cx2="http://schemas.microsoft.com/office/drawing/2015/10/21/chartex" xmlns:cx3="http://schemas.microsoft.com/office/drawing/2016/5/9/chartex" xmlns:cx4="http://schemas.microsoft.com/office/drawing/2016/5/10/chartex" xmlns:cx5="http://schemas.microsoft.com/office/drawing/2016/5/11/chartex" xmlns:cx6="http://schemas.microsoft.com/office/drawing/2016/5/12/chartex" xmlns:cx7="http://schemas.microsoft.com/office/drawing/2016/5/13/chartex" xmlns:cx8="http://schemas.microsoft.com/office/drawing/2016/5/14/chartex" xmlns:mc="http://schemas.openxmlformats.org/markup-compatibility/2006" xmlns:aink="http://schemas.microsoft.com/office/drawing/2016/ink" xmlns:am3d="http://schemas.microsoft.com/office/drawing/2017/model3d" xmlns:o="urn:schemas-microsoft-com:office:office" xmlns:r="http://schemas.openxmlformats.org/officeDocument/2006/relationships" xmlns:m="http://schemas.openxmlformats.org/officeDocument/2006/math" xmlns:v="urn:schemas-microsoft-com:vml" xmlns:wp14="http://schemas.microsoft.com/office/word/2010/wordprocessingDrawing" xmlns:wp="http://schemas.openxmlformats.org/drawingml/2006/wordprocessingDrawing" xmlns:w10="urn:schemas-microsoft-com:office:word" xmlns:w="http://schemas.openxmlformats.org/wordprocessingml/2006/main" xmlns:w14="http://schemas.microsoft.com/office/word/2010/wordml" xmlns:w15="http://schemas.microsoft.com/office/word/2012/wordml" xmlns:w16cex="http://schemas.microsoft.com/office/word/2018/wordml/cex" xmlns:w16cid="http://schemas.microsoft.com/office/word/2016/wordml/cid" xmlns:w16="http://schemas.microsoft.com/office/word/2018/wordml" xmlns:w16se="http://schemas.microsoft.com/office/word/2015/wordml/symex" xmlns:wpg="http://schemas.microsoft.com/office/word/2010/wordprocessingGroup" xmlns:wpi="http://schemas.microsoft.com/office/word/2010/wordprocessingInk" xmlns:wne="http://schemas.microsoft.com/office/word/2006/wordml" xmlns:wps="http://schemas.microsoft.com/office/word/2010/wordprocessingShape" mc:Ignorable="w14 w15 w16se w16cid w16 w16cex wp14">
   <w:sdt>
     <w:sdtPr>
       <w:id w:val="-276958449"/>
@@ -2388,7 +4200,7 @@
       <w:p>
         <w:pPr>
           <w:pStyle w:val="Footer"/>
-          <w:jc w:val="right"/>
+          <w:jc w:val="center"/>
         </w:pPr>
         <w:r>
           <w:fldChar w:fldCharType="begin"/>
@@ -2423,7 +4235,7 @@
 </file>
 
 <file path=word/footer2.xml><?xml version="1.0" encoding="utf-8"?>
-<w:ftr xmlns:wpc="http://schemas.microsoft.com/office/word/2010/wordprocessingCanvas" xmlns:cx="http://schemas.microsoft.com/office/drawing/2014/chartex" xmlns:cx1="http://schemas.microsoft.com/office/drawing/2015/9/8/chartex" xmlns:cx2="http://schemas.microsoft.com/office/drawing/2015/10/21/chartex" xmlns:cx3="http://schemas.microsoft.com/office/drawing/2016/5/9/chartex" xmlns:cx4="http://schemas.microsoft.com/office/drawing/2016/5/10/chartex" xmlns:cx5="http://schemas.microsoft.com/office/drawing/2016/5/11/chartex" xmlns:cx6="http://schemas.microsoft.com/office/drawing/2016/5/12/chartex" xmlns:cx7="http://schemas.microsoft.com/office/drawing/2016/5/13/chartex" xmlns:cx8="http://schemas.microsoft.com/office/drawing/2016/5/14/chartex" xmlns:mc="http://schemas.openxmlformats.org/markup-compatibility/2006" xmlns:aink="http://schemas.microsoft.com/office/drawing/2016/ink" xmlns:am3d="http://schemas.microsoft.com/office/drawing/2017/model3d" xmlns:o="urn:schemas-microsoft-com:office:office" xmlns:oel="http://schemas.microsoft.com/office/2019/extlst" xmlns:r="http://schemas.openxmlformats.org/officeDocument/2006/relationships" xmlns:m="http://schemas.openxmlformats.org/officeDocument/2006/math" xmlns:v="urn:schemas-microsoft-com:vml" xmlns:wp14="http://schemas.microsoft.com/office/word/2010/wordprocessingDrawing" xmlns:wp="http://schemas.openxmlformats.org/drawingml/2006/wordprocessingDrawing" xmlns:w10="urn:schemas-microsoft-com:office:word" xmlns:w="http://schemas.openxmlformats.org/wordprocessingml/2006/main" xmlns:w14="http://schemas.microsoft.com/office/word/2010/wordml" xmlns:w15="http://schemas.microsoft.com/office/word/2012/wordml" xmlns:w16cex="http://schemas.microsoft.com/office/word/2018/wordml/cex" xmlns:w16cid="http://schemas.microsoft.com/office/word/2016/wordml/cid" xmlns:w16="http://schemas.microsoft.com/office/word/2018/wordml" xmlns:w16sdtdh="http://schemas.microsoft.com/office/word/2020/wordml/sdtdatahash" xmlns:w16se="http://schemas.microsoft.com/office/word/2015/wordml/symex" xmlns:wpg="http://schemas.microsoft.com/office/word/2010/wordprocessingGroup" xmlns:wpi="http://schemas.microsoft.com/office/word/2010/wordprocessingInk" xmlns:wne="http://schemas.microsoft.com/office/word/2006/wordml" xmlns:wps="http://schemas.microsoft.com/office/word/2010/wordprocessingShape" mc:Ignorable="w14 w15 w16se w16cid w16 w16cex w16sdtdh wp14">
+<w:ftr xmlns:wpc="http://schemas.microsoft.com/office/word/2010/wordprocessingCanvas" xmlns:cx="http://schemas.microsoft.com/office/drawing/2014/chartex" xmlns:cx1="http://schemas.microsoft.com/office/drawing/2015/9/8/chartex" xmlns:cx2="http://schemas.microsoft.com/office/drawing/2015/10/21/chartex" xmlns:cx3="http://schemas.microsoft.com/office/drawing/2016/5/9/chartex" xmlns:cx4="http://schemas.microsoft.com/office/drawing/2016/5/10/chartex" xmlns:cx5="http://schemas.microsoft.com/office/drawing/2016/5/11/chartex" xmlns:cx6="http://schemas.microsoft.com/office/drawing/2016/5/12/chartex" xmlns:cx7="http://schemas.microsoft.com/office/drawing/2016/5/13/chartex" xmlns:cx8="http://schemas.microsoft.com/office/drawing/2016/5/14/chartex" xmlns:mc="http://schemas.openxmlformats.org/markup-compatibility/2006" xmlns:aink="http://schemas.microsoft.com/office/drawing/2016/ink" xmlns:am3d="http://schemas.microsoft.com/office/drawing/2017/model3d" xmlns:o="urn:schemas-microsoft-com:office:office" xmlns:r="http://schemas.openxmlformats.org/officeDocument/2006/relationships" xmlns:m="http://schemas.openxmlformats.org/officeDocument/2006/math" xmlns:v="urn:schemas-microsoft-com:vml" xmlns:wp14="http://schemas.microsoft.com/office/word/2010/wordprocessingDrawing" xmlns:wp="http://schemas.openxmlformats.org/drawingml/2006/wordprocessingDrawing" xmlns:w10="urn:schemas-microsoft-com:office:word" xmlns:w="http://schemas.openxmlformats.org/wordprocessingml/2006/main" xmlns:w14="http://schemas.microsoft.com/office/word/2010/wordml" xmlns:w15="http://schemas.microsoft.com/office/word/2012/wordml" xmlns:w16cex="http://schemas.microsoft.com/office/word/2018/wordml/cex" xmlns:w16cid="http://schemas.microsoft.com/office/word/2016/wordml/cid" xmlns:w16="http://schemas.microsoft.com/office/word/2018/wordml" xmlns:w16se="http://schemas.microsoft.com/office/word/2015/wordml/symex" xmlns:wpg="http://schemas.microsoft.com/office/word/2010/wordprocessingGroup" xmlns:wpi="http://schemas.microsoft.com/office/word/2010/wordprocessingInk" xmlns:wne="http://schemas.microsoft.com/office/word/2006/wordml" xmlns:wps="http://schemas.microsoft.com/office/word/2010/wordprocessingShape" mc:Ignorable="w14 w15 w16se w16cid w16 w16cex wp14">
   <w:sdt>
     <w:sdtPr>
       <w:id w:val="1496924279"/>
@@ -2432,11 +4244,12 @@
         <w:docPartUnique/>
       </w:docPartObj>
     </w:sdtPr>
+    <w:sdtEndPr/>
     <w:sdtContent>
       <w:p>
         <w:pPr>
           <w:pStyle w:val="Footer"/>
-          <w:jc w:val="right"/>
+          <w:jc w:val="center"/>
         </w:pPr>
         <w:r>
           <w:fldChar w:fldCharType="begin"/>
@@ -2471,7 +4284,7 @@
 </file>
 
 <file path=word/footnotes.xml><?xml version="1.0" encoding="utf-8"?>
-<w:footnotes xmlns:wpc="http://schemas.microsoft.com/office/word/2010/wordprocessingCanvas" xmlns:cx="http://schemas.microsoft.com/office/drawing/2014/chartex" xmlns:cx1="http://schemas.microsoft.com/office/drawing/2015/9/8/chartex" xmlns:cx2="http://schemas.microsoft.com/office/drawing/2015/10/21/chartex" xmlns:cx3="http://schemas.microsoft.com/office/drawing/2016/5/9/chartex" xmlns:cx4="http://schemas.microsoft.com/office/drawing/2016/5/10/chartex" xmlns:cx5="http://schemas.microsoft.com/office/drawing/2016/5/11/chartex" xmlns:cx6="http://schemas.microsoft.com/office/drawing/2016/5/12/chartex" xmlns:cx7="http://schemas.microsoft.com/office/drawing/2016/5/13/chartex" xmlns:cx8="http://schemas.microsoft.com/office/drawing/2016/5/14/chartex" xmlns:mc="http://schemas.openxmlformats.org/markup-compatibility/2006" xmlns:aink="http://schemas.microsoft.com/office/drawing/2016/ink" xmlns:am3d="http://schemas.microsoft.com/office/drawing/2017/model3d" xmlns:o="urn:schemas-microsoft-com:office:office" xmlns:oel="http://schemas.microsoft.com/office/2019/extlst" xmlns:r="http://schemas.openxmlformats.org/officeDocument/2006/relationships" xmlns:m="http://schemas.openxmlformats.org/officeDocument/2006/math" xmlns:v="urn:schemas-microsoft-com:vml" xmlns:wp14="http://schemas.microsoft.com/office/word/2010/wordprocessingDrawing" xmlns:wp="http://schemas.openxmlformats.org/drawingml/2006/wordprocessingDrawing" xmlns:w10="urn:schemas-microsoft-com:office:word" xmlns:w="http://schemas.openxmlformats.org/wordprocessingml/2006/main" xmlns:w14="http://schemas.microsoft.com/office/word/2010/wordml" xmlns:w15="http://schemas.microsoft.com/office/word/2012/wordml" xmlns:w16cex="http://schemas.microsoft.com/office/word/2018/wordml/cex" xmlns:w16cid="http://schemas.microsoft.com/office/word/2016/wordml/cid" xmlns:w16="http://schemas.microsoft.com/office/word/2018/wordml" xmlns:w16sdtdh="http://schemas.microsoft.com/office/word/2020/wordml/sdtdatahash" xmlns:w16se="http://schemas.microsoft.com/office/word/2015/wordml/symex" xmlns:wpg="http://schemas.microsoft.com/office/word/2010/wordprocessingGroup" xmlns:wpi="http://schemas.microsoft.com/office/word/2010/wordprocessingInk" xmlns:wne="http://schemas.microsoft.com/office/word/2006/wordml" xmlns:wps="http://schemas.microsoft.com/office/word/2010/wordprocessingShape" mc:Ignorable="w14 w15 w16se w16cid w16 w16cex w16sdtdh wp14">
+<w:footnotes xmlns:wpc="http://schemas.microsoft.com/office/word/2010/wordprocessingCanvas" xmlns:cx="http://schemas.microsoft.com/office/drawing/2014/chartex" xmlns:cx1="http://schemas.microsoft.com/office/drawing/2015/9/8/chartex" xmlns:cx2="http://schemas.microsoft.com/office/drawing/2015/10/21/chartex" xmlns:cx3="http://schemas.microsoft.com/office/drawing/2016/5/9/chartex" xmlns:cx4="http://schemas.microsoft.com/office/drawing/2016/5/10/chartex" xmlns:cx5="http://schemas.microsoft.com/office/drawing/2016/5/11/chartex" xmlns:cx6="http://schemas.microsoft.com/office/drawing/2016/5/12/chartex" xmlns:cx7="http://schemas.microsoft.com/office/drawing/2016/5/13/chartex" xmlns:cx8="http://schemas.microsoft.com/office/drawing/2016/5/14/chartex" xmlns:mc="http://schemas.openxmlformats.org/markup-compatibility/2006" xmlns:aink="http://schemas.microsoft.com/office/drawing/2016/ink" xmlns:am3d="http://schemas.microsoft.com/office/drawing/2017/model3d" xmlns:o="urn:schemas-microsoft-com:office:office" xmlns:r="http://schemas.openxmlformats.org/officeDocument/2006/relationships" xmlns:m="http://schemas.openxmlformats.org/officeDocument/2006/math" xmlns:v="urn:schemas-microsoft-com:vml" xmlns:wp14="http://schemas.microsoft.com/office/word/2010/wordprocessingDrawing" xmlns:wp="http://schemas.openxmlformats.org/drawingml/2006/wordprocessingDrawing" xmlns:w10="urn:schemas-microsoft-com:office:word" xmlns:w="http://schemas.openxmlformats.org/wordprocessingml/2006/main" xmlns:w14="http://schemas.microsoft.com/office/word/2010/wordml" xmlns:w15="http://schemas.microsoft.com/office/word/2012/wordml" xmlns:w16cex="http://schemas.microsoft.com/office/word/2018/wordml/cex" xmlns:w16cid="http://schemas.microsoft.com/office/word/2016/wordml/cid" xmlns:w16="http://schemas.microsoft.com/office/word/2018/wordml" xmlns:w16se="http://schemas.microsoft.com/office/word/2015/wordml/symex" xmlns:wpg="http://schemas.microsoft.com/office/word/2010/wordprocessingGroup" xmlns:wpi="http://schemas.microsoft.com/office/word/2010/wordprocessingInk" xmlns:wne="http://schemas.microsoft.com/office/word/2006/wordml" xmlns:wps="http://schemas.microsoft.com/office/word/2010/wordprocessingShape" mc:Ignorable="w14 w15 w16se w16cid w16 w16cex wp14">
   <w:footnote w:type="separator" w:id="-1">
     <w:p>
       <w:pPr>
@@ -2496,7 +4309,7 @@
 </file>
 
 <file path=word/numbering.xml><?xml version="1.0" encoding="utf-8"?>
-<w:numbering xmlns:wpc="http://schemas.microsoft.com/office/word/2010/wordprocessingCanvas" xmlns:cx="http://schemas.microsoft.com/office/drawing/2014/chartex" xmlns:cx1="http://schemas.microsoft.com/office/drawing/2015/9/8/chartex" xmlns:cx2="http://schemas.microsoft.com/office/drawing/2015/10/21/chartex" xmlns:cx3="http://schemas.microsoft.com/office/drawing/2016/5/9/chartex" xmlns:cx4="http://schemas.microsoft.com/office/drawing/2016/5/10/chartex" xmlns:cx5="http://schemas.microsoft.com/office/drawing/2016/5/11/chartex" xmlns:cx6="http://schemas.microsoft.com/office/drawing/2016/5/12/chartex" xmlns:cx7="http://schemas.microsoft.com/office/drawing/2016/5/13/chartex" xmlns:cx8="http://schemas.microsoft.com/office/drawing/2016/5/14/chartex" xmlns:mc="http://schemas.openxmlformats.org/markup-compatibility/2006" xmlns:aink="http://schemas.microsoft.com/office/drawing/2016/ink" xmlns:am3d="http://schemas.microsoft.com/office/drawing/2017/model3d" xmlns:o="urn:schemas-microsoft-com:office:office" xmlns:oel="http://schemas.microsoft.com/office/2019/extlst" xmlns:r="http://schemas.openxmlformats.org/officeDocument/2006/relationships" xmlns:m="http://schemas.openxmlformats.org/officeDocument/2006/math" xmlns:v="urn:schemas-microsoft-com:vml" xmlns:wp14="http://schemas.microsoft.com/office/word/2010/wordprocessingDrawing" xmlns:wp="http://schemas.openxmlformats.org/drawingml/2006/wordprocessingDrawing" xmlns:w10="urn:schemas-microsoft-com:office:word" xmlns:w="http://schemas.openxmlformats.org/wordprocessingml/2006/main" xmlns:w14="http://schemas.microsoft.com/office/word/2010/wordml" xmlns:w15="http://schemas.microsoft.com/office/word/2012/wordml" xmlns:w16cex="http://schemas.microsoft.com/office/word/2018/wordml/cex" xmlns:w16cid="http://schemas.microsoft.com/office/word/2016/wordml/cid" xmlns:w16="http://schemas.microsoft.com/office/word/2018/wordml" xmlns:w16sdtdh="http://schemas.microsoft.com/office/word/2020/wordml/sdtdatahash" xmlns:w16se="http://schemas.microsoft.com/office/word/2015/wordml/symex" xmlns:wpg="http://schemas.microsoft.com/office/word/2010/wordprocessingGroup" xmlns:wpi="http://schemas.microsoft.com/office/word/2010/wordprocessingInk" xmlns:wne="http://schemas.microsoft.com/office/word/2006/wordml" xmlns:wps="http://schemas.microsoft.com/office/word/2010/wordprocessingShape" mc:Ignorable="w14 w15 w16se w16cid w16 w16cex w16sdtdh wp14">
+<w:numbering xmlns:wpc="http://schemas.microsoft.com/office/word/2010/wordprocessingCanvas" xmlns:cx="http://schemas.microsoft.com/office/drawing/2014/chartex" xmlns:cx1="http://schemas.microsoft.com/office/drawing/2015/9/8/chartex" xmlns:cx2="http://schemas.microsoft.com/office/drawing/2015/10/21/chartex" xmlns:cx3="http://schemas.microsoft.com/office/drawing/2016/5/9/chartex" xmlns:cx4="http://schemas.microsoft.com/office/drawing/2016/5/10/chartex" xmlns:cx5="http://schemas.microsoft.com/office/drawing/2016/5/11/chartex" xmlns:cx6="http://schemas.microsoft.com/office/drawing/2016/5/12/chartex" xmlns:cx7="http://schemas.microsoft.com/office/drawing/2016/5/13/chartex" xmlns:cx8="http://schemas.microsoft.com/office/drawing/2016/5/14/chartex" xmlns:mc="http://schemas.openxmlformats.org/markup-compatibility/2006" xmlns:aink="http://schemas.microsoft.com/office/drawing/2016/ink" xmlns:am3d="http://schemas.microsoft.com/office/drawing/2017/model3d" xmlns:o="urn:schemas-microsoft-com:office:office" xmlns:r="http://schemas.openxmlformats.org/officeDocument/2006/relationships" xmlns:m="http://schemas.openxmlformats.org/officeDocument/2006/math" xmlns:v="urn:schemas-microsoft-com:vml" xmlns:wp14="http://schemas.microsoft.com/office/word/2010/wordprocessingDrawing" xmlns:wp="http://schemas.openxmlformats.org/drawingml/2006/wordprocessingDrawing" xmlns:w10="urn:schemas-microsoft-com:office:word" xmlns:w="http://schemas.openxmlformats.org/wordprocessingml/2006/main" xmlns:w14="http://schemas.microsoft.com/office/word/2010/wordml" xmlns:w15="http://schemas.microsoft.com/office/word/2012/wordml" xmlns:w16cex="http://schemas.microsoft.com/office/word/2018/wordml/cex" xmlns:w16cid="http://schemas.microsoft.com/office/word/2016/wordml/cid" xmlns:w16="http://schemas.microsoft.com/office/word/2018/wordml" xmlns:w16se="http://schemas.microsoft.com/office/word/2015/wordml/symex" xmlns:wpg="http://schemas.microsoft.com/office/word/2010/wordprocessingGroup" xmlns:wpi="http://schemas.microsoft.com/office/word/2010/wordprocessingInk" xmlns:wne="http://schemas.microsoft.com/office/word/2006/wordml" xmlns:wps="http://schemas.microsoft.com/office/word/2010/wordprocessingShape" mc:Ignorable="w14 w15 w16se w16cid w16 w16cex wp14">
   <w:abstractNum w:abstractNumId="0" w15:restartNumberingAfterBreak="0">
     <w:nsid w:val="02384AA0"/>
     <w:multiLevelType w:val="multilevel"/>
@@ -2760,6 +4573,119 @@
     </w:lvl>
   </w:abstractNum>
   <w:abstractNum w:abstractNumId="2" w15:restartNumberingAfterBreak="0">
+    <w:nsid w:val="26FF4FBB"/>
+    <w:multiLevelType w:val="hybridMultilevel"/>
+    <w:tmpl w:val="BD1093B2"/>
+    <w:lvl w:ilvl="0" w:tplc="B57A9F8C">
+      <w:start w:val="1"/>
+      <w:numFmt w:val="decimal"/>
+      <w:lvlText w:val="%1"/>
+      <w:lvlJc w:val="left"/>
+      <w:pPr>
+        <w:ind w:left="1440" w:hanging="360"/>
+      </w:pPr>
+      <w:rPr>
+        <w:rFonts w:ascii="Segoe UI" w:eastAsia="Times New Roman" w:hAnsi="Segoe UI" w:cs="Segoe UI"/>
+      </w:rPr>
+    </w:lvl>
+    <w:lvl w:ilvl="1" w:tplc="08090003">
+      <w:start w:val="1"/>
+      <w:numFmt w:val="bullet"/>
+      <w:lvlText w:val="o"/>
+      <w:lvlJc w:val="left"/>
+      <w:pPr>
+        <w:ind w:left="2160" w:hanging="360"/>
+      </w:pPr>
+      <w:rPr>
+        <w:rFonts w:ascii="Courier New" w:hAnsi="Courier New" w:cs="Courier New" w:hint="default"/>
+      </w:rPr>
+    </w:lvl>
+    <w:lvl w:ilvl="2" w:tplc="08090005">
+      <w:start w:val="1"/>
+      <w:numFmt w:val="bullet"/>
+      <w:lvlText w:val=""/>
+      <w:lvlJc w:val="left"/>
+      <w:pPr>
+        <w:ind w:left="2880" w:hanging="360"/>
+      </w:pPr>
+      <w:rPr>
+        <w:rFonts w:ascii="Wingdings" w:hAnsi="Wingdings" w:hint="default"/>
+      </w:rPr>
+    </w:lvl>
+    <w:lvl w:ilvl="3" w:tplc="08090001" w:tentative="1">
+      <w:start w:val="1"/>
+      <w:numFmt w:val="bullet"/>
+      <w:lvlText w:val=""/>
+      <w:lvlJc w:val="left"/>
+      <w:pPr>
+        <w:ind w:left="3600" w:hanging="360"/>
+      </w:pPr>
+      <w:rPr>
+        <w:rFonts w:ascii="Symbol" w:hAnsi="Symbol" w:hint="default"/>
+      </w:rPr>
+    </w:lvl>
+    <w:lvl w:ilvl="4" w:tplc="08090003" w:tentative="1">
+      <w:start w:val="1"/>
+      <w:numFmt w:val="bullet"/>
+      <w:lvlText w:val="o"/>
+      <w:lvlJc w:val="left"/>
+      <w:pPr>
+        <w:ind w:left="4320" w:hanging="360"/>
+      </w:pPr>
+      <w:rPr>
+        <w:rFonts w:ascii="Courier New" w:hAnsi="Courier New" w:cs="Courier New" w:hint="default"/>
+      </w:rPr>
+    </w:lvl>
+    <w:lvl w:ilvl="5" w:tplc="08090005" w:tentative="1">
+      <w:start w:val="1"/>
+      <w:numFmt w:val="bullet"/>
+      <w:lvlText w:val=""/>
+      <w:lvlJc w:val="left"/>
+      <w:pPr>
+        <w:ind w:left="5040" w:hanging="360"/>
+      </w:pPr>
+      <w:rPr>
+        <w:rFonts w:ascii="Wingdings" w:hAnsi="Wingdings" w:hint="default"/>
+      </w:rPr>
+    </w:lvl>
+    <w:lvl w:ilvl="6" w:tplc="08090001" w:tentative="1">
+      <w:start w:val="1"/>
+      <w:numFmt w:val="bullet"/>
+      <w:lvlText w:val=""/>
+      <w:lvlJc w:val="left"/>
+      <w:pPr>
+        <w:ind w:left="5760" w:hanging="360"/>
+      </w:pPr>
+      <w:rPr>
+        <w:rFonts w:ascii="Symbol" w:hAnsi="Symbol" w:hint="default"/>
+      </w:rPr>
+    </w:lvl>
+    <w:lvl w:ilvl="7" w:tplc="08090003" w:tentative="1">
+      <w:start w:val="1"/>
+      <w:numFmt w:val="bullet"/>
+      <w:lvlText w:val="o"/>
+      <w:lvlJc w:val="left"/>
+      <w:pPr>
+        <w:ind w:left="6480" w:hanging="360"/>
+      </w:pPr>
+      <w:rPr>
+        <w:rFonts w:ascii="Courier New" w:hAnsi="Courier New" w:cs="Courier New" w:hint="default"/>
+      </w:rPr>
+    </w:lvl>
+    <w:lvl w:ilvl="8" w:tplc="08090005" w:tentative="1">
+      <w:start w:val="1"/>
+      <w:numFmt w:val="bullet"/>
+      <w:lvlText w:val=""/>
+      <w:lvlJc w:val="left"/>
+      <w:pPr>
+        <w:ind w:left="7200" w:hanging="360"/>
+      </w:pPr>
+      <w:rPr>
+        <w:rFonts w:ascii="Wingdings" w:hAnsi="Wingdings" w:hint="default"/>
+      </w:rPr>
+    </w:lvl>
+  </w:abstractNum>
+  <w:abstractNum w:abstractNumId="3" w15:restartNumberingAfterBreak="0">
     <w:nsid w:val="28B84556"/>
     <w:multiLevelType w:val="hybridMultilevel"/>
     <w:tmpl w:val="F47A997A"/>
@@ -2848,7 +4774,7 @@
       </w:pPr>
     </w:lvl>
   </w:abstractNum>
-  <w:abstractNum w:abstractNumId="3" w15:restartNumberingAfterBreak="0">
+  <w:abstractNum w:abstractNumId="4" w15:restartNumberingAfterBreak="0">
     <w:nsid w:val="29100CB0"/>
     <w:multiLevelType w:val="hybridMultilevel"/>
     <w:tmpl w:val="CA1C3C9C"/>
@@ -2938,7 +4864,100 @@
       </w:pPr>
     </w:lvl>
   </w:abstractNum>
-  <w:abstractNum w:abstractNumId="4" w15:restartNumberingAfterBreak="0">
+  <w:abstractNum w:abstractNumId="5" w15:restartNumberingAfterBreak="0">
+    <w:nsid w:val="3E661BAF"/>
+    <w:multiLevelType w:val="hybridMultilevel"/>
+    <w:tmpl w:val="4FD2797E"/>
+    <w:lvl w:ilvl="0" w:tplc="40323860">
+      <w:start w:val="1"/>
+      <w:numFmt w:val="decimal"/>
+      <w:lvlText w:val="%1."/>
+      <w:lvlJc w:val="left"/>
+      <w:pPr>
+        <w:ind w:left="1440" w:hanging="360"/>
+      </w:pPr>
+      <w:rPr>
+        <w:rFonts w:hint="default"/>
+        <w:b/>
+        <w:bCs/>
+        <w:sz w:val="28"/>
+        <w:szCs w:val="28"/>
+      </w:rPr>
+    </w:lvl>
+    <w:lvl w:ilvl="1" w:tplc="08090019">
+      <w:start w:val="1"/>
+      <w:numFmt w:val="lowerLetter"/>
+      <w:lvlText w:val="%2."/>
+      <w:lvlJc w:val="left"/>
+      <w:pPr>
+        <w:ind w:left="2160" w:hanging="360"/>
+      </w:pPr>
+    </w:lvl>
+    <w:lvl w:ilvl="2" w:tplc="0809001B" w:tentative="1">
+      <w:start w:val="1"/>
+      <w:numFmt w:val="lowerRoman"/>
+      <w:lvlText w:val="%3."/>
+      <w:lvlJc w:val="right"/>
+      <w:pPr>
+        <w:ind w:left="2880" w:hanging="180"/>
+      </w:pPr>
+    </w:lvl>
+    <w:lvl w:ilvl="3" w:tplc="0809000F" w:tentative="1">
+      <w:start w:val="1"/>
+      <w:numFmt w:val="decimal"/>
+      <w:lvlText w:val="%4."/>
+      <w:lvlJc w:val="left"/>
+      <w:pPr>
+        <w:ind w:left="3600" w:hanging="360"/>
+      </w:pPr>
+    </w:lvl>
+    <w:lvl w:ilvl="4" w:tplc="08090019" w:tentative="1">
+      <w:start w:val="1"/>
+      <w:numFmt w:val="lowerLetter"/>
+      <w:lvlText w:val="%5."/>
+      <w:lvlJc w:val="left"/>
+      <w:pPr>
+        <w:ind w:left="4320" w:hanging="360"/>
+      </w:pPr>
+    </w:lvl>
+    <w:lvl w:ilvl="5" w:tplc="0809001B" w:tentative="1">
+      <w:start w:val="1"/>
+      <w:numFmt w:val="lowerRoman"/>
+      <w:lvlText w:val="%6."/>
+      <w:lvlJc w:val="right"/>
+      <w:pPr>
+        <w:ind w:left="5040" w:hanging="180"/>
+      </w:pPr>
+    </w:lvl>
+    <w:lvl w:ilvl="6" w:tplc="0809000F" w:tentative="1">
+      <w:start w:val="1"/>
+      <w:numFmt w:val="decimal"/>
+      <w:lvlText w:val="%7."/>
+      <w:lvlJc w:val="left"/>
+      <w:pPr>
+        <w:ind w:left="5760" w:hanging="360"/>
+      </w:pPr>
+    </w:lvl>
+    <w:lvl w:ilvl="7" w:tplc="08090019" w:tentative="1">
+      <w:start w:val="1"/>
+      <w:numFmt w:val="lowerLetter"/>
+      <w:lvlText w:val="%8."/>
+      <w:lvlJc w:val="left"/>
+      <w:pPr>
+        <w:ind w:left="6480" w:hanging="360"/>
+      </w:pPr>
+    </w:lvl>
+    <w:lvl w:ilvl="8" w:tplc="0809001B" w:tentative="1">
+      <w:start w:val="1"/>
+      <w:numFmt w:val="lowerRoman"/>
+      <w:lvlText w:val="%9."/>
+      <w:lvlJc w:val="right"/>
+      <w:pPr>
+        <w:ind w:left="7200" w:hanging="180"/>
+      </w:pPr>
+    </w:lvl>
+  </w:abstractNum>
+  <w:abstractNum w:abstractNumId="6" w15:restartNumberingAfterBreak="0">
     <w:nsid w:val="3EDF2DD4"/>
     <w:multiLevelType w:val="hybridMultilevel"/>
     <w:tmpl w:val="A7C81EFE"/>
@@ -3051,7 +5070,7 @@
       </w:rPr>
     </w:lvl>
   </w:abstractNum>
-  <w:abstractNum w:abstractNumId="5" w15:restartNumberingAfterBreak="0">
+  <w:abstractNum w:abstractNumId="7" w15:restartNumberingAfterBreak="0">
     <w:nsid w:val="410B7A33"/>
     <w:multiLevelType w:val="multilevel"/>
     <w:tmpl w:val="A9362D62"/>
@@ -3200,7 +5219,7 @@
       </w:rPr>
     </w:lvl>
   </w:abstractNum>
-  <w:abstractNum w:abstractNumId="6" w15:restartNumberingAfterBreak="0">
+  <w:abstractNum w:abstractNumId="8" w15:restartNumberingAfterBreak="0">
     <w:nsid w:val="518E07B9"/>
     <w:multiLevelType w:val="multilevel"/>
     <w:tmpl w:val="D1E267B8"/>
@@ -3313,7 +5332,274 @@
       </w:rPr>
     </w:lvl>
   </w:abstractNum>
-  <w:abstractNum w:abstractNumId="7" w15:restartNumberingAfterBreak="0">
+  <w:abstractNum w:abstractNumId="9" w15:restartNumberingAfterBreak="0">
+    <w:nsid w:val="55351E88"/>
+    <w:multiLevelType w:val="hybridMultilevel"/>
+    <w:tmpl w:val="F4284A06"/>
+    <w:lvl w:ilvl="0" w:tplc="4D229A2C">
+      <w:start w:val="1"/>
+      <w:numFmt w:val="decimal"/>
+      <w:lvlText w:val="%1."/>
+      <w:lvlJc w:val="left"/>
+      <w:pPr>
+        <w:ind w:left="1440" w:hanging="360"/>
+      </w:pPr>
+      <w:rPr>
+        <w:rFonts w:hint="default"/>
+      </w:rPr>
+    </w:lvl>
+    <w:lvl w:ilvl="1" w:tplc="08090019" w:tentative="1">
+      <w:start w:val="1"/>
+      <w:numFmt w:val="lowerLetter"/>
+      <w:lvlText w:val="%2."/>
+      <w:lvlJc w:val="left"/>
+      <w:pPr>
+        <w:ind w:left="2160" w:hanging="360"/>
+      </w:pPr>
+    </w:lvl>
+    <w:lvl w:ilvl="2" w:tplc="0809001B" w:tentative="1">
+      <w:start w:val="1"/>
+      <w:numFmt w:val="lowerRoman"/>
+      <w:lvlText w:val="%3."/>
+      <w:lvlJc w:val="right"/>
+      <w:pPr>
+        <w:ind w:left="2880" w:hanging="180"/>
+      </w:pPr>
+    </w:lvl>
+    <w:lvl w:ilvl="3" w:tplc="0809000F" w:tentative="1">
+      <w:start w:val="1"/>
+      <w:numFmt w:val="decimal"/>
+      <w:lvlText w:val="%4."/>
+      <w:lvlJc w:val="left"/>
+      <w:pPr>
+        <w:ind w:left="3600" w:hanging="360"/>
+      </w:pPr>
+    </w:lvl>
+    <w:lvl w:ilvl="4" w:tplc="08090019" w:tentative="1">
+      <w:start w:val="1"/>
+      <w:numFmt w:val="lowerLetter"/>
+      <w:lvlText w:val="%5."/>
+      <w:lvlJc w:val="left"/>
+      <w:pPr>
+        <w:ind w:left="4320" w:hanging="360"/>
+      </w:pPr>
+    </w:lvl>
+    <w:lvl w:ilvl="5" w:tplc="0809001B" w:tentative="1">
+      <w:start w:val="1"/>
+      <w:numFmt w:val="lowerRoman"/>
+      <w:lvlText w:val="%6."/>
+      <w:lvlJc w:val="right"/>
+      <w:pPr>
+        <w:ind w:left="5040" w:hanging="180"/>
+      </w:pPr>
+    </w:lvl>
+    <w:lvl w:ilvl="6" w:tplc="0809000F" w:tentative="1">
+      <w:start w:val="1"/>
+      <w:numFmt w:val="decimal"/>
+      <w:lvlText w:val="%7."/>
+      <w:lvlJc w:val="left"/>
+      <w:pPr>
+        <w:ind w:left="5760" w:hanging="360"/>
+      </w:pPr>
+    </w:lvl>
+    <w:lvl w:ilvl="7" w:tplc="08090019" w:tentative="1">
+      <w:start w:val="1"/>
+      <w:numFmt w:val="lowerLetter"/>
+      <w:lvlText w:val="%8."/>
+      <w:lvlJc w:val="left"/>
+      <w:pPr>
+        <w:ind w:left="6480" w:hanging="360"/>
+      </w:pPr>
+    </w:lvl>
+    <w:lvl w:ilvl="8" w:tplc="0809001B" w:tentative="1">
+      <w:start w:val="1"/>
+      <w:numFmt w:val="lowerRoman"/>
+      <w:lvlText w:val="%9."/>
+      <w:lvlJc w:val="right"/>
+      <w:pPr>
+        <w:ind w:left="7200" w:hanging="180"/>
+      </w:pPr>
+    </w:lvl>
+  </w:abstractNum>
+  <w:abstractNum w:abstractNumId="10" w15:restartNumberingAfterBreak="0">
+    <w:nsid w:val="578B4539"/>
+    <w:multiLevelType w:val="hybridMultilevel"/>
+    <w:tmpl w:val="49AA75BE"/>
+    <w:lvl w:ilvl="0" w:tplc="5D585B86">
+      <w:start w:val="1"/>
+      <w:numFmt w:val="decimal"/>
+      <w:lvlText w:val="%1"/>
+      <w:lvlJc w:val="left"/>
+      <w:pPr>
+        <w:ind w:left="1440" w:hanging="360"/>
+      </w:pPr>
+      <w:rPr>
+        <w:rFonts w:ascii="Segoe UI" w:eastAsia="Times New Roman" w:hAnsi="Segoe UI" w:cs="Segoe UI"/>
+      </w:rPr>
+    </w:lvl>
+    <w:lvl w:ilvl="1" w:tplc="08090019" w:tentative="1">
+      <w:start w:val="1"/>
+      <w:numFmt w:val="lowerLetter"/>
+      <w:lvlText w:val="%2."/>
+      <w:lvlJc w:val="left"/>
+      <w:pPr>
+        <w:ind w:left="2160" w:hanging="360"/>
+      </w:pPr>
+    </w:lvl>
+    <w:lvl w:ilvl="2" w:tplc="0809001B" w:tentative="1">
+      <w:start w:val="1"/>
+      <w:numFmt w:val="lowerRoman"/>
+      <w:lvlText w:val="%3."/>
+      <w:lvlJc w:val="right"/>
+      <w:pPr>
+        <w:ind w:left="2880" w:hanging="180"/>
+      </w:pPr>
+    </w:lvl>
+    <w:lvl w:ilvl="3" w:tplc="0809000F" w:tentative="1">
+      <w:start w:val="1"/>
+      <w:numFmt w:val="decimal"/>
+      <w:lvlText w:val="%4."/>
+      <w:lvlJc w:val="left"/>
+      <w:pPr>
+        <w:ind w:left="3600" w:hanging="360"/>
+      </w:pPr>
+    </w:lvl>
+    <w:lvl w:ilvl="4" w:tplc="08090019" w:tentative="1">
+      <w:start w:val="1"/>
+      <w:numFmt w:val="lowerLetter"/>
+      <w:lvlText w:val="%5."/>
+      <w:lvlJc w:val="left"/>
+      <w:pPr>
+        <w:ind w:left="4320" w:hanging="360"/>
+      </w:pPr>
+    </w:lvl>
+    <w:lvl w:ilvl="5" w:tplc="0809001B" w:tentative="1">
+      <w:start w:val="1"/>
+      <w:numFmt w:val="lowerRoman"/>
+      <w:lvlText w:val="%6."/>
+      <w:lvlJc w:val="right"/>
+      <w:pPr>
+        <w:ind w:left="5040" w:hanging="180"/>
+      </w:pPr>
+    </w:lvl>
+    <w:lvl w:ilvl="6" w:tplc="0809000F" w:tentative="1">
+      <w:start w:val="1"/>
+      <w:numFmt w:val="decimal"/>
+      <w:lvlText w:val="%7."/>
+      <w:lvlJc w:val="left"/>
+      <w:pPr>
+        <w:ind w:left="5760" w:hanging="360"/>
+      </w:pPr>
+    </w:lvl>
+    <w:lvl w:ilvl="7" w:tplc="08090019" w:tentative="1">
+      <w:start w:val="1"/>
+      <w:numFmt w:val="lowerLetter"/>
+      <w:lvlText w:val="%8."/>
+      <w:lvlJc w:val="left"/>
+      <w:pPr>
+        <w:ind w:left="6480" w:hanging="360"/>
+      </w:pPr>
+    </w:lvl>
+    <w:lvl w:ilvl="8" w:tplc="0809001B" w:tentative="1">
+      <w:start w:val="1"/>
+      <w:numFmt w:val="lowerRoman"/>
+      <w:lvlText w:val="%9."/>
+      <w:lvlJc w:val="right"/>
+      <w:pPr>
+        <w:ind w:left="7200" w:hanging="180"/>
+      </w:pPr>
+    </w:lvl>
+  </w:abstractNum>
+  <w:abstractNum w:abstractNumId="11" w15:restartNumberingAfterBreak="0">
+    <w:nsid w:val="5A15325A"/>
+    <w:multiLevelType w:val="hybridMultilevel"/>
+    <w:tmpl w:val="A48C138E"/>
+    <w:lvl w:ilvl="0" w:tplc="D242C7B2">
+      <w:start w:val="1"/>
+      <w:numFmt w:val="decimal"/>
+      <w:lvlText w:val="%1"/>
+      <w:lvlJc w:val="left"/>
+      <w:pPr>
+        <w:ind w:left="1440" w:hanging="360"/>
+      </w:pPr>
+      <w:rPr>
+        <w:rFonts w:hint="default"/>
+      </w:rPr>
+    </w:lvl>
+    <w:lvl w:ilvl="1" w:tplc="08090019" w:tentative="1">
+      <w:start w:val="1"/>
+      <w:numFmt w:val="lowerLetter"/>
+      <w:lvlText w:val="%2."/>
+      <w:lvlJc w:val="left"/>
+      <w:pPr>
+        <w:ind w:left="2160" w:hanging="360"/>
+      </w:pPr>
+    </w:lvl>
+    <w:lvl w:ilvl="2" w:tplc="0809001B" w:tentative="1">
+      <w:start w:val="1"/>
+      <w:numFmt w:val="lowerRoman"/>
+      <w:lvlText w:val="%3."/>
+      <w:lvlJc w:val="right"/>
+      <w:pPr>
+        <w:ind w:left="2880" w:hanging="180"/>
+      </w:pPr>
+    </w:lvl>
+    <w:lvl w:ilvl="3" w:tplc="0809000F" w:tentative="1">
+      <w:start w:val="1"/>
+      <w:numFmt w:val="decimal"/>
+      <w:lvlText w:val="%4."/>
+      <w:lvlJc w:val="left"/>
+      <w:pPr>
+        <w:ind w:left="3600" w:hanging="360"/>
+      </w:pPr>
+    </w:lvl>
+    <w:lvl w:ilvl="4" w:tplc="08090019" w:tentative="1">
+      <w:start w:val="1"/>
+      <w:numFmt w:val="lowerLetter"/>
+      <w:lvlText w:val="%5."/>
+      <w:lvlJc w:val="left"/>
+      <w:pPr>
+        <w:ind w:left="4320" w:hanging="360"/>
+      </w:pPr>
+    </w:lvl>
+    <w:lvl w:ilvl="5" w:tplc="0809001B" w:tentative="1">
+      <w:start w:val="1"/>
+      <w:numFmt w:val="lowerRoman"/>
+      <w:lvlText w:val="%6."/>
+      <w:lvlJc w:val="right"/>
+      <w:pPr>
+        <w:ind w:left="5040" w:hanging="180"/>
+      </w:pPr>
+    </w:lvl>
+    <w:lvl w:ilvl="6" w:tplc="0809000F" w:tentative="1">
+      <w:start w:val="1"/>
+      <w:numFmt w:val="decimal"/>
+      <w:lvlText w:val="%7."/>
+      <w:lvlJc w:val="left"/>
+      <w:pPr>
+        <w:ind w:left="5760" w:hanging="360"/>
+      </w:pPr>
+    </w:lvl>
+    <w:lvl w:ilvl="7" w:tplc="08090019" w:tentative="1">
+      <w:start w:val="1"/>
+      <w:numFmt w:val="lowerLetter"/>
+      <w:lvlText w:val="%8."/>
+      <w:lvlJc w:val="left"/>
+      <w:pPr>
+        <w:ind w:left="6480" w:hanging="360"/>
+      </w:pPr>
+    </w:lvl>
+    <w:lvl w:ilvl="8" w:tplc="0809001B" w:tentative="1">
+      <w:start w:val="1"/>
+      <w:numFmt w:val="lowerRoman"/>
+      <w:lvlText w:val="%9."/>
+      <w:lvlJc w:val="right"/>
+      <w:pPr>
+        <w:ind w:left="7200" w:hanging="180"/>
+      </w:pPr>
+    </w:lvl>
+  </w:abstractNum>
+  <w:abstractNum w:abstractNumId="12" w15:restartNumberingAfterBreak="0">
     <w:nsid w:val="5C9C25E3"/>
     <w:multiLevelType w:val="hybridMultilevel"/>
     <w:tmpl w:val="2CECC656"/>
@@ -3402,7 +5688,7 @@
       </w:pPr>
     </w:lvl>
   </w:abstractNum>
-  <w:abstractNum w:abstractNumId="8" w15:restartNumberingAfterBreak="0">
+  <w:abstractNum w:abstractNumId="13" w15:restartNumberingAfterBreak="0">
     <w:nsid w:val="659C5066"/>
     <w:multiLevelType w:val="multilevel"/>
     <w:tmpl w:val="1F3EE8CC"/>
@@ -3515,7 +5801,96 @@
       </w:rPr>
     </w:lvl>
   </w:abstractNum>
-  <w:abstractNum w:abstractNumId="9" w15:restartNumberingAfterBreak="0">
+  <w:abstractNum w:abstractNumId="14" w15:restartNumberingAfterBreak="0">
+    <w:nsid w:val="6B184F1B"/>
+    <w:multiLevelType w:val="hybridMultilevel"/>
+    <w:tmpl w:val="533E01BA"/>
+    <w:lvl w:ilvl="0" w:tplc="9CE2F0DC">
+      <w:start w:val="1"/>
+      <w:numFmt w:val="decimal"/>
+      <w:lvlText w:val="%1"/>
+      <w:lvlJc w:val="left"/>
+      <w:pPr>
+        <w:ind w:left="1440" w:hanging="360"/>
+      </w:pPr>
+      <w:rPr>
+        <w:rFonts w:ascii="Segoe UI" w:eastAsia="Times New Roman" w:hAnsi="Segoe UI" w:cs="Segoe UI"/>
+      </w:rPr>
+    </w:lvl>
+    <w:lvl w:ilvl="1" w:tplc="08090019" w:tentative="1">
+      <w:start w:val="1"/>
+      <w:numFmt w:val="lowerLetter"/>
+      <w:lvlText w:val="%2."/>
+      <w:lvlJc w:val="left"/>
+      <w:pPr>
+        <w:ind w:left="2160" w:hanging="360"/>
+      </w:pPr>
+    </w:lvl>
+    <w:lvl w:ilvl="2" w:tplc="0809001B" w:tentative="1">
+      <w:start w:val="1"/>
+      <w:numFmt w:val="lowerRoman"/>
+      <w:lvlText w:val="%3."/>
+      <w:lvlJc w:val="right"/>
+      <w:pPr>
+        <w:ind w:left="2880" w:hanging="180"/>
+      </w:pPr>
+    </w:lvl>
+    <w:lvl w:ilvl="3" w:tplc="0809000F" w:tentative="1">
+      <w:start w:val="1"/>
+      <w:numFmt w:val="decimal"/>
+      <w:lvlText w:val="%4."/>
+      <w:lvlJc w:val="left"/>
+      <w:pPr>
+        <w:ind w:left="3600" w:hanging="360"/>
+      </w:pPr>
+    </w:lvl>
+    <w:lvl w:ilvl="4" w:tplc="08090019" w:tentative="1">
+      <w:start w:val="1"/>
+      <w:numFmt w:val="lowerLetter"/>
+      <w:lvlText w:val="%5."/>
+      <w:lvlJc w:val="left"/>
+      <w:pPr>
+        <w:ind w:left="4320" w:hanging="360"/>
+      </w:pPr>
+    </w:lvl>
+    <w:lvl w:ilvl="5" w:tplc="0809001B" w:tentative="1">
+      <w:start w:val="1"/>
+      <w:numFmt w:val="lowerRoman"/>
+      <w:lvlText w:val="%6."/>
+      <w:lvlJc w:val="right"/>
+      <w:pPr>
+        <w:ind w:left="5040" w:hanging="180"/>
+      </w:pPr>
+    </w:lvl>
+    <w:lvl w:ilvl="6" w:tplc="0809000F" w:tentative="1">
+      <w:start w:val="1"/>
+      <w:numFmt w:val="decimal"/>
+      <w:lvlText w:val="%7."/>
+      <w:lvlJc w:val="left"/>
+      <w:pPr>
+        <w:ind w:left="5760" w:hanging="360"/>
+      </w:pPr>
+    </w:lvl>
+    <w:lvl w:ilvl="7" w:tplc="08090019" w:tentative="1">
+      <w:start w:val="1"/>
+      <w:numFmt w:val="lowerLetter"/>
+      <w:lvlText w:val="%8."/>
+      <w:lvlJc w:val="left"/>
+      <w:pPr>
+        <w:ind w:left="6480" w:hanging="360"/>
+      </w:pPr>
+    </w:lvl>
+    <w:lvl w:ilvl="8" w:tplc="0809001B" w:tentative="1">
+      <w:start w:val="1"/>
+      <w:numFmt w:val="lowerRoman"/>
+      <w:lvlText w:val="%9."/>
+      <w:lvlJc w:val="right"/>
+      <w:pPr>
+        <w:ind w:left="7200" w:hanging="180"/>
+      </w:pPr>
+    </w:lvl>
+  </w:abstractNum>
+  <w:abstractNum w:abstractNumId="15" w15:restartNumberingAfterBreak="0">
     <w:nsid w:val="6BDB08A3"/>
     <w:multiLevelType w:val="hybridMultilevel"/>
     <w:tmpl w:val="3BD84E78"/>
@@ -3604,7 +5979,96 @@
       </w:pPr>
     </w:lvl>
   </w:abstractNum>
-  <w:abstractNum w:abstractNumId="10" w15:restartNumberingAfterBreak="0">
+  <w:abstractNum w:abstractNumId="16" w15:restartNumberingAfterBreak="0">
+    <w:nsid w:val="722F366B"/>
+    <w:multiLevelType w:val="hybridMultilevel"/>
+    <w:tmpl w:val="7488DFC2"/>
+    <w:lvl w:ilvl="0" w:tplc="ADC61DA8">
+      <w:start w:val="1"/>
+      <w:numFmt w:val="decimal"/>
+      <w:lvlText w:val="%1"/>
+      <w:lvlJc w:val="left"/>
+      <w:pPr>
+        <w:ind w:left="1440" w:hanging="360"/>
+      </w:pPr>
+      <w:rPr>
+        <w:rFonts w:ascii="Segoe UI" w:eastAsia="Times New Roman" w:hAnsi="Segoe UI" w:cs="Segoe UI"/>
+      </w:rPr>
+    </w:lvl>
+    <w:lvl w:ilvl="1" w:tplc="08090019">
+      <w:start w:val="1"/>
+      <w:numFmt w:val="lowerLetter"/>
+      <w:lvlText w:val="%2."/>
+      <w:lvlJc w:val="left"/>
+      <w:pPr>
+        <w:ind w:left="2160" w:hanging="360"/>
+      </w:pPr>
+    </w:lvl>
+    <w:lvl w:ilvl="2" w:tplc="0809001B" w:tentative="1">
+      <w:start w:val="1"/>
+      <w:numFmt w:val="lowerRoman"/>
+      <w:lvlText w:val="%3."/>
+      <w:lvlJc w:val="right"/>
+      <w:pPr>
+        <w:ind w:left="2880" w:hanging="180"/>
+      </w:pPr>
+    </w:lvl>
+    <w:lvl w:ilvl="3" w:tplc="0809000F" w:tentative="1">
+      <w:start w:val="1"/>
+      <w:numFmt w:val="decimal"/>
+      <w:lvlText w:val="%4."/>
+      <w:lvlJc w:val="left"/>
+      <w:pPr>
+        <w:ind w:left="3600" w:hanging="360"/>
+      </w:pPr>
+    </w:lvl>
+    <w:lvl w:ilvl="4" w:tplc="08090019" w:tentative="1">
+      <w:start w:val="1"/>
+      <w:numFmt w:val="lowerLetter"/>
+      <w:lvlText w:val="%5."/>
+      <w:lvlJc w:val="left"/>
+      <w:pPr>
+        <w:ind w:left="4320" w:hanging="360"/>
+      </w:pPr>
+    </w:lvl>
+    <w:lvl w:ilvl="5" w:tplc="0809001B" w:tentative="1">
+      <w:start w:val="1"/>
+      <w:numFmt w:val="lowerRoman"/>
+      <w:lvlText w:val="%6."/>
+      <w:lvlJc w:val="right"/>
+      <w:pPr>
+        <w:ind w:left="5040" w:hanging="180"/>
+      </w:pPr>
+    </w:lvl>
+    <w:lvl w:ilvl="6" w:tplc="0809000F" w:tentative="1">
+      <w:start w:val="1"/>
+      <w:numFmt w:val="decimal"/>
+      <w:lvlText w:val="%7."/>
+      <w:lvlJc w:val="left"/>
+      <w:pPr>
+        <w:ind w:left="5760" w:hanging="360"/>
+      </w:pPr>
+    </w:lvl>
+    <w:lvl w:ilvl="7" w:tplc="08090019" w:tentative="1">
+      <w:start w:val="1"/>
+      <w:numFmt w:val="lowerLetter"/>
+      <w:lvlText w:val="%8."/>
+      <w:lvlJc w:val="left"/>
+      <w:pPr>
+        <w:ind w:left="6480" w:hanging="360"/>
+      </w:pPr>
+    </w:lvl>
+    <w:lvl w:ilvl="8" w:tplc="0809001B" w:tentative="1">
+      <w:start w:val="1"/>
+      <w:numFmt w:val="lowerRoman"/>
+      <w:lvlText w:val="%9."/>
+      <w:lvlJc w:val="right"/>
+      <w:pPr>
+        <w:ind w:left="7200" w:hanging="180"/>
+      </w:pPr>
+    </w:lvl>
+  </w:abstractNum>
+  <w:abstractNum w:abstractNumId="17" w15:restartNumberingAfterBreak="0">
     <w:nsid w:val="7BA717BE"/>
     <w:multiLevelType w:val="multilevel"/>
     <w:tmpl w:val="EEA24E04"/>
@@ -3726,44 +6190,65 @@
       </w:rPr>
     </w:lvl>
   </w:abstractNum>
-  <w:num w:numId="1" w16cid:durableId="449662856">
+  <w:num w:numId="1">
+    <w:abstractNumId w:val="3"/>
+  </w:num>
+  <w:num w:numId="2">
+    <w:abstractNumId w:val="12"/>
+  </w:num>
+  <w:num w:numId="3">
+    <w:abstractNumId w:val="15"/>
+  </w:num>
+  <w:num w:numId="4">
+    <w:abstractNumId w:val="17"/>
+  </w:num>
+  <w:num w:numId="5">
+    <w:abstractNumId w:val="8"/>
+  </w:num>
+  <w:num w:numId="6">
+    <w:abstractNumId w:val="13"/>
+  </w:num>
+  <w:num w:numId="7">
+    <w:abstractNumId w:val="1"/>
+  </w:num>
+  <w:num w:numId="8">
+    <w:abstractNumId w:val="7"/>
+  </w:num>
+  <w:num w:numId="9">
+    <w:abstractNumId w:val="0"/>
+  </w:num>
+  <w:num w:numId="10">
+    <w:abstractNumId w:val="4"/>
+  </w:num>
+  <w:num w:numId="11">
+    <w:abstractNumId w:val="6"/>
+  </w:num>
+  <w:num w:numId="12">
+    <w:abstractNumId w:val="10"/>
+  </w:num>
+  <w:num w:numId="13">
     <w:abstractNumId w:val="2"/>
   </w:num>
-  <w:num w:numId="2" w16cid:durableId="1988972210">
-    <w:abstractNumId w:val="7"/>
+  <w:num w:numId="14">
+    <w:abstractNumId w:val="14"/>
   </w:num>
-  <w:num w:numId="3" w16cid:durableId="1394308200">
+  <w:num w:numId="15">
     <w:abstractNumId w:val="9"/>
   </w:num>
-  <w:num w:numId="4" w16cid:durableId="1645965852">
-    <w:abstractNumId w:val="10"/>
+  <w:num w:numId="16">
+    <w:abstractNumId w:val="11"/>
   </w:num>
-  <w:num w:numId="5" w16cid:durableId="1481380500">
-    <w:abstractNumId w:val="6"/>
+  <w:num w:numId="17">
+    <w:abstractNumId w:val="16"/>
   </w:num>
-  <w:num w:numId="6" w16cid:durableId="109209719">
-    <w:abstractNumId w:val="8"/>
-  </w:num>
-  <w:num w:numId="7" w16cid:durableId="745107900">
-    <w:abstractNumId w:val="1"/>
-  </w:num>
-  <w:num w:numId="8" w16cid:durableId="793134226">
+  <w:num w:numId="18">
     <w:abstractNumId w:val="5"/>
-  </w:num>
-  <w:num w:numId="9" w16cid:durableId="692419411">
-    <w:abstractNumId w:val="0"/>
-  </w:num>
-  <w:num w:numId="10" w16cid:durableId="577835977">
-    <w:abstractNumId w:val="3"/>
-  </w:num>
-  <w:num w:numId="11" w16cid:durableId="302389100">
-    <w:abstractNumId w:val="4"/>
   </w:num>
 </w:numbering>
 </file>
 
 <file path=word/styles.xml><?xml version="1.0" encoding="utf-8"?>
-<w:styles xmlns:mc="http://schemas.openxmlformats.org/markup-compatibility/2006" xmlns:r="http://schemas.openxmlformats.org/officeDocument/2006/relationships" xmlns:w="http://schemas.openxmlformats.org/wordprocessingml/2006/main" xmlns:w14="http://schemas.microsoft.com/office/word/2010/wordml" xmlns:w15="http://schemas.microsoft.com/office/word/2012/wordml" xmlns:w16cex="http://schemas.microsoft.com/office/word/2018/wordml/cex" xmlns:w16cid="http://schemas.microsoft.com/office/word/2016/wordml/cid" xmlns:w16="http://schemas.microsoft.com/office/word/2018/wordml" xmlns:w16sdtdh="http://schemas.microsoft.com/office/word/2020/wordml/sdtdatahash" xmlns:w16se="http://schemas.microsoft.com/office/word/2015/wordml/symex" mc:Ignorable="w14 w15 w16se w16cid w16 w16cex w16sdtdh">
+<w:styles xmlns:mc="http://schemas.openxmlformats.org/markup-compatibility/2006" xmlns:r="http://schemas.openxmlformats.org/officeDocument/2006/relationships" xmlns:w="http://schemas.openxmlformats.org/wordprocessingml/2006/main" xmlns:w14="http://schemas.microsoft.com/office/word/2010/wordml" xmlns:w15="http://schemas.microsoft.com/office/word/2012/wordml" xmlns:w16cex="http://schemas.microsoft.com/office/word/2018/wordml/cex" xmlns:w16cid="http://schemas.microsoft.com/office/word/2016/wordml/cid" xmlns:w16="http://schemas.microsoft.com/office/word/2018/wordml" xmlns:w16se="http://schemas.microsoft.com/office/word/2015/wordml/symex" mc:Ignorable="w14 w15 w16se w16cid w16 w16cex">
   <w:docDefaults>
     <w:rPrDefault>
       <w:rPr>

</xml_diff>

<commit_message>
Added AI Background and Overview document
</commit_message>
<xml_diff>
--- a/The Main Documentation File/Documentation.docx
+++ b/The Main Documentation File/Documentation.docx
@@ -24,8 +24,6 @@
         </w:rPr>
         <w:tab/>
       </w:r>
-      <w:bookmarkStart w:id="0" w:name="_GoBack"/>
-      <w:bookmarkEnd w:id="0"/>
     </w:p>
     <w:p>
       <w:r>
@@ -66,6 +64,7 @@
             <w:rPr>
               <w:rFonts w:cstheme="minorBidi"/>
               <w:noProof/>
+              <w:lang w:val="en-GB" w:eastAsia="en-GB"/>
             </w:rPr>
           </w:pPr>
           <w:r>
@@ -77,7 +76,7 @@
           <w:r>
             <w:fldChar w:fldCharType="separate"/>
           </w:r>
-          <w:hyperlink w:anchor="_Toc157947693" w:history="1">
+          <w:hyperlink w:anchor="_Toc158125569" w:history="1">
             <w:r>
               <w:rPr>
                 <w:rStyle w:val="Hyperlink"/>
@@ -93,6 +92,7 @@
               <w:rPr>
                 <w:rFonts w:cstheme="minorBidi"/>
                 <w:noProof/>
+                <w:lang w:val="en-GB" w:eastAsia="en-GB"/>
               </w:rPr>
               <w:tab/>
             </w:r>
@@ -116,9 +116,8 @@
             </w:r>
             <w:r>
               <w:rPr>
-                <w:rStyle w:val="Hyperlink"/>
-                <w:noProof/>
-                <w:rtl/>
+                <w:noProof/>
+                <w:webHidden/>
               </w:rPr>
               <w:fldChar w:fldCharType="begin"/>
             </w:r>
@@ -127,20 +126,18 @@
                 <w:noProof/>
                 <w:webHidden/>
               </w:rPr>
-              <w:instrText xml:space="preserve"> PAGEREF _Toc157947693 \h </w:instrText>
-            </w:r>
-            <w:r>
-              <w:rPr>
-                <w:rStyle w:val="Hyperlink"/>
-                <w:noProof/>
-                <w:rtl/>
-              </w:rPr>
-            </w:r>
-            <w:r>
-              <w:rPr>
-                <w:rStyle w:val="Hyperlink"/>
-                <w:noProof/>
-                <w:rtl/>
+              <w:instrText xml:space="preserve"> PAGEREF _Toc158125569 \h </w:instrText>
+            </w:r>
+            <w:r>
+              <w:rPr>
+                <w:noProof/>
+                <w:webHidden/>
+              </w:rPr>
+            </w:r>
+            <w:r>
+              <w:rPr>
+                <w:noProof/>
+                <w:webHidden/>
               </w:rPr>
               <w:fldChar w:fldCharType="separate"/>
             </w:r>
@@ -153,9 +150,8 @@
             </w:r>
             <w:r>
               <w:rPr>
-                <w:rStyle w:val="Hyperlink"/>
-                <w:noProof/>
-                <w:rtl/>
+                <w:noProof/>
+                <w:webHidden/>
               </w:rPr>
               <w:fldChar w:fldCharType="end"/>
             </w:r>
@@ -171,9 +167,10 @@
             <w:rPr>
               <w:rFonts w:cstheme="minorBidi"/>
               <w:noProof/>
+              <w:lang w:val="en-GB" w:eastAsia="en-GB"/>
             </w:rPr>
           </w:pPr>
-          <w:hyperlink w:anchor="_Toc157947694" w:history="1">
+          <w:hyperlink w:anchor="_Toc158125570" w:history="1">
             <w:r>
               <w:rPr>
                 <w:rStyle w:val="Hyperlink"/>
@@ -188,6 +185,7 @@
               <w:rPr>
                 <w:rFonts w:cstheme="minorBidi"/>
                 <w:noProof/>
+                <w:lang w:val="en-GB" w:eastAsia="en-GB"/>
               </w:rPr>
               <w:tab/>
             </w:r>
@@ -210,9 +208,8 @@
             </w:r>
             <w:r>
               <w:rPr>
-                <w:rStyle w:val="Hyperlink"/>
-                <w:noProof/>
-                <w:rtl/>
+                <w:noProof/>
+                <w:webHidden/>
               </w:rPr>
               <w:fldChar w:fldCharType="begin"/>
             </w:r>
@@ -221,20 +218,18 @@
                 <w:noProof/>
                 <w:webHidden/>
               </w:rPr>
-              <w:instrText xml:space="preserve"> PAGEREF _Toc157947694 \h </w:instrText>
-            </w:r>
-            <w:r>
-              <w:rPr>
-                <w:rStyle w:val="Hyperlink"/>
-                <w:noProof/>
-                <w:rtl/>
-              </w:rPr>
-            </w:r>
-            <w:r>
-              <w:rPr>
-                <w:rStyle w:val="Hyperlink"/>
-                <w:noProof/>
-                <w:rtl/>
+              <w:instrText xml:space="preserve"> PAGEREF _Toc158125570 \h </w:instrText>
+            </w:r>
+            <w:r>
+              <w:rPr>
+                <w:noProof/>
+                <w:webHidden/>
+              </w:rPr>
+            </w:r>
+            <w:r>
+              <w:rPr>
+                <w:noProof/>
+                <w:webHidden/>
               </w:rPr>
               <w:fldChar w:fldCharType="separate"/>
             </w:r>
@@ -247,9 +242,8 @@
             </w:r>
             <w:r>
               <w:rPr>
-                <w:rStyle w:val="Hyperlink"/>
-                <w:noProof/>
-                <w:rtl/>
+                <w:noProof/>
+                <w:webHidden/>
               </w:rPr>
               <w:fldChar w:fldCharType="end"/>
             </w:r>
@@ -265,9 +259,10 @@
             <w:rPr>
               <w:rFonts w:cstheme="minorBidi"/>
               <w:noProof/>
+              <w:lang w:val="en-GB" w:eastAsia="en-GB"/>
             </w:rPr>
           </w:pPr>
-          <w:hyperlink w:anchor="_Toc157947695" w:history="1">
+          <w:hyperlink w:anchor="_Toc158125571" w:history="1">
             <w:r>
               <w:rPr>
                 <w:rStyle w:val="Hyperlink"/>
@@ -282,6 +277,7 @@
               <w:rPr>
                 <w:rFonts w:cstheme="minorBidi"/>
                 <w:noProof/>
+                <w:lang w:val="en-GB" w:eastAsia="en-GB"/>
               </w:rPr>
               <w:tab/>
             </w:r>
@@ -304,9 +300,8 @@
             </w:r>
             <w:r>
               <w:rPr>
-                <w:rStyle w:val="Hyperlink"/>
-                <w:noProof/>
-                <w:rtl/>
+                <w:noProof/>
+                <w:webHidden/>
               </w:rPr>
               <w:fldChar w:fldCharType="begin"/>
             </w:r>
@@ -315,20 +310,18 @@
                 <w:noProof/>
                 <w:webHidden/>
               </w:rPr>
-              <w:instrText xml:space="preserve"> PAGEREF _Toc157947695 \h </w:instrText>
-            </w:r>
-            <w:r>
-              <w:rPr>
-                <w:rStyle w:val="Hyperlink"/>
-                <w:noProof/>
-                <w:rtl/>
-              </w:rPr>
-            </w:r>
-            <w:r>
-              <w:rPr>
-                <w:rStyle w:val="Hyperlink"/>
-                <w:noProof/>
-                <w:rtl/>
+              <w:instrText xml:space="preserve"> PAGEREF _Toc158125571 \h </w:instrText>
+            </w:r>
+            <w:r>
+              <w:rPr>
+                <w:noProof/>
+                <w:webHidden/>
+              </w:rPr>
+            </w:r>
+            <w:r>
+              <w:rPr>
+                <w:noProof/>
+                <w:webHidden/>
               </w:rPr>
               <w:fldChar w:fldCharType="separate"/>
             </w:r>
@@ -341,9 +334,8 @@
             </w:r>
             <w:r>
               <w:rPr>
-                <w:rStyle w:val="Hyperlink"/>
-                <w:noProof/>
-                <w:rtl/>
+                <w:noProof/>
+                <w:webHidden/>
               </w:rPr>
               <w:fldChar w:fldCharType="end"/>
             </w:r>
@@ -359,9 +351,10 @@
             <w:rPr>
               <w:rFonts w:cstheme="minorBidi"/>
               <w:noProof/>
+              <w:lang w:val="en-GB" w:eastAsia="en-GB"/>
             </w:rPr>
           </w:pPr>
-          <w:hyperlink w:anchor="_Toc157947696" w:history="1">
+          <w:hyperlink w:anchor="_Toc158125572" w:history="1">
             <w:r>
               <w:rPr>
                 <w:rStyle w:val="Hyperlink"/>
@@ -376,6 +369,7 @@
               <w:rPr>
                 <w:rFonts w:cstheme="minorBidi"/>
                 <w:noProof/>
+                <w:lang w:val="en-GB" w:eastAsia="en-GB"/>
               </w:rPr>
               <w:tab/>
             </w:r>
@@ -398,9 +392,8 @@
             </w:r>
             <w:r>
               <w:rPr>
-                <w:rStyle w:val="Hyperlink"/>
-                <w:noProof/>
-                <w:rtl/>
+                <w:noProof/>
+                <w:webHidden/>
               </w:rPr>
               <w:fldChar w:fldCharType="begin"/>
             </w:r>
@@ -409,20 +402,18 @@
                 <w:noProof/>
                 <w:webHidden/>
               </w:rPr>
-              <w:instrText xml:space="preserve"> PAGEREF _Toc157947696 \h </w:instrText>
-            </w:r>
-            <w:r>
-              <w:rPr>
-                <w:rStyle w:val="Hyperlink"/>
-                <w:noProof/>
-                <w:rtl/>
-              </w:rPr>
-            </w:r>
-            <w:r>
-              <w:rPr>
-                <w:rStyle w:val="Hyperlink"/>
-                <w:noProof/>
-                <w:rtl/>
+              <w:instrText xml:space="preserve"> PAGEREF _Toc158125572 \h </w:instrText>
+            </w:r>
+            <w:r>
+              <w:rPr>
+                <w:noProof/>
+                <w:webHidden/>
+              </w:rPr>
+            </w:r>
+            <w:r>
+              <w:rPr>
+                <w:noProof/>
+                <w:webHidden/>
               </w:rPr>
               <w:fldChar w:fldCharType="separate"/>
             </w:r>
@@ -435,9 +426,8 @@
             </w:r>
             <w:r>
               <w:rPr>
-                <w:rStyle w:val="Hyperlink"/>
-                <w:noProof/>
-                <w:rtl/>
+                <w:noProof/>
+                <w:webHidden/>
               </w:rPr>
               <w:fldChar w:fldCharType="end"/>
             </w:r>
@@ -453,9 +443,10 @@
             <w:rPr>
               <w:rFonts w:cstheme="minorBidi"/>
               <w:noProof/>
+              <w:lang w:val="en-GB" w:eastAsia="en-GB"/>
             </w:rPr>
           </w:pPr>
-          <w:hyperlink w:anchor="_Toc157947697" w:history="1">
+          <w:hyperlink w:anchor="_Toc158125573" w:history="1">
             <w:r>
               <w:rPr>
                 <w:rStyle w:val="Hyperlink"/>
@@ -470,6 +461,7 @@
               <w:rPr>
                 <w:rFonts w:cstheme="minorBidi"/>
                 <w:noProof/>
+                <w:lang w:val="en-GB" w:eastAsia="en-GB"/>
               </w:rPr>
               <w:tab/>
             </w:r>
@@ -492,9 +484,8 @@
             </w:r>
             <w:r>
               <w:rPr>
-                <w:rStyle w:val="Hyperlink"/>
-                <w:noProof/>
-                <w:rtl/>
+                <w:noProof/>
+                <w:webHidden/>
               </w:rPr>
               <w:fldChar w:fldCharType="begin"/>
             </w:r>
@@ -503,20 +494,18 @@
                 <w:noProof/>
                 <w:webHidden/>
               </w:rPr>
-              <w:instrText xml:space="preserve"> PAGEREF _Toc157947697 \h </w:instrText>
-            </w:r>
-            <w:r>
-              <w:rPr>
-                <w:rStyle w:val="Hyperlink"/>
-                <w:noProof/>
-                <w:rtl/>
-              </w:rPr>
-            </w:r>
-            <w:r>
-              <w:rPr>
-                <w:rStyle w:val="Hyperlink"/>
-                <w:noProof/>
-                <w:rtl/>
+              <w:instrText xml:space="preserve"> PAGEREF _Toc158125573 \h </w:instrText>
+            </w:r>
+            <w:r>
+              <w:rPr>
+                <w:noProof/>
+                <w:webHidden/>
+              </w:rPr>
+            </w:r>
+            <w:r>
+              <w:rPr>
+                <w:noProof/>
+                <w:webHidden/>
               </w:rPr>
               <w:fldChar w:fldCharType="separate"/>
             </w:r>
@@ -529,9 +518,8 @@
             </w:r>
             <w:r>
               <w:rPr>
-                <w:rStyle w:val="Hyperlink"/>
-                <w:noProof/>
-                <w:rtl/>
+                <w:noProof/>
+                <w:webHidden/>
               </w:rPr>
               <w:fldChar w:fldCharType="end"/>
             </w:r>
@@ -547,9 +535,10 @@
             <w:rPr>
               <w:rFonts w:cstheme="minorBidi"/>
               <w:noProof/>
+              <w:lang w:val="en-GB" w:eastAsia="en-GB"/>
             </w:rPr>
           </w:pPr>
-          <w:hyperlink w:anchor="_Toc157947698" w:history="1">
+          <w:hyperlink w:anchor="_Toc158125574" w:history="1">
             <w:r>
               <w:rPr>
                 <w:rStyle w:val="Hyperlink"/>
@@ -564,6 +553,7 @@
               <w:rPr>
                 <w:rFonts w:cstheme="minorBidi"/>
                 <w:noProof/>
+                <w:lang w:val="en-GB" w:eastAsia="en-GB"/>
               </w:rPr>
               <w:tab/>
             </w:r>
@@ -586,9 +576,8 @@
             </w:r>
             <w:r>
               <w:rPr>
-                <w:rStyle w:val="Hyperlink"/>
-                <w:noProof/>
-                <w:rtl/>
+                <w:noProof/>
+                <w:webHidden/>
               </w:rPr>
               <w:fldChar w:fldCharType="begin"/>
             </w:r>
@@ -597,20 +586,18 @@
                 <w:noProof/>
                 <w:webHidden/>
               </w:rPr>
-              <w:instrText xml:space="preserve"> PAGEREF _Toc157947698 \h </w:instrText>
-            </w:r>
-            <w:r>
-              <w:rPr>
-                <w:rStyle w:val="Hyperlink"/>
-                <w:noProof/>
-                <w:rtl/>
-              </w:rPr>
-            </w:r>
-            <w:r>
-              <w:rPr>
-                <w:rStyle w:val="Hyperlink"/>
-                <w:noProof/>
-                <w:rtl/>
+              <w:instrText xml:space="preserve"> PAGEREF _Toc158125574 \h </w:instrText>
+            </w:r>
+            <w:r>
+              <w:rPr>
+                <w:noProof/>
+                <w:webHidden/>
+              </w:rPr>
+            </w:r>
+            <w:r>
+              <w:rPr>
+                <w:noProof/>
+                <w:webHidden/>
               </w:rPr>
               <w:fldChar w:fldCharType="separate"/>
             </w:r>
@@ -623,9 +610,8 @@
             </w:r>
             <w:r>
               <w:rPr>
-                <w:rStyle w:val="Hyperlink"/>
-                <w:noProof/>
-                <w:rtl/>
+                <w:noProof/>
+                <w:webHidden/>
               </w:rPr>
               <w:fldChar w:fldCharType="end"/>
             </w:r>
@@ -641,9 +627,10 @@
             <w:rPr>
               <w:rFonts w:cstheme="minorBidi"/>
               <w:noProof/>
+              <w:lang w:val="en-GB" w:eastAsia="en-GB"/>
             </w:rPr>
           </w:pPr>
-          <w:hyperlink w:anchor="_Toc157947699" w:history="1">
+          <w:hyperlink w:anchor="_Toc158125575" w:history="1">
             <w:r>
               <w:rPr>
                 <w:rStyle w:val="Hyperlink"/>
@@ -658,6 +645,7 @@
               <w:rPr>
                 <w:rFonts w:cstheme="minorBidi"/>
                 <w:noProof/>
+                <w:lang w:val="en-GB" w:eastAsia="en-GB"/>
               </w:rPr>
               <w:tab/>
             </w:r>
@@ -680,9 +668,8 @@
             </w:r>
             <w:r>
               <w:rPr>
-                <w:rStyle w:val="Hyperlink"/>
-                <w:noProof/>
-                <w:rtl/>
+                <w:noProof/>
+                <w:webHidden/>
               </w:rPr>
               <w:fldChar w:fldCharType="begin"/>
             </w:r>
@@ -691,20 +678,18 @@
                 <w:noProof/>
                 <w:webHidden/>
               </w:rPr>
-              <w:instrText xml:space="preserve"> PAGEREF _Toc157947699 \h </w:instrText>
-            </w:r>
-            <w:r>
-              <w:rPr>
-                <w:rStyle w:val="Hyperlink"/>
-                <w:noProof/>
-                <w:rtl/>
-              </w:rPr>
-            </w:r>
-            <w:r>
-              <w:rPr>
-                <w:rStyle w:val="Hyperlink"/>
-                <w:noProof/>
-                <w:rtl/>
+              <w:instrText xml:space="preserve"> PAGEREF _Toc158125575 \h </w:instrText>
+            </w:r>
+            <w:r>
+              <w:rPr>
+                <w:noProof/>
+                <w:webHidden/>
+              </w:rPr>
+            </w:r>
+            <w:r>
+              <w:rPr>
+                <w:noProof/>
+                <w:webHidden/>
               </w:rPr>
               <w:fldChar w:fldCharType="separate"/>
             </w:r>
@@ -717,9 +702,8 @@
             </w:r>
             <w:r>
               <w:rPr>
-                <w:rStyle w:val="Hyperlink"/>
-                <w:noProof/>
-                <w:rtl/>
+                <w:noProof/>
+                <w:webHidden/>
               </w:rPr>
               <w:fldChar w:fldCharType="end"/>
             </w:r>
@@ -735,9 +719,10 @@
             <w:rPr>
               <w:rFonts w:cstheme="minorBidi"/>
               <w:noProof/>
+              <w:lang w:val="en-GB" w:eastAsia="en-GB"/>
             </w:rPr>
           </w:pPr>
-          <w:hyperlink w:anchor="_Toc157947700" w:history="1">
+          <w:hyperlink w:anchor="_Toc158125576" w:history="1">
             <w:r>
               <w:rPr>
                 <w:rStyle w:val="Hyperlink"/>
@@ -752,6 +737,7 @@
               <w:rPr>
                 <w:rFonts w:cstheme="minorBidi"/>
                 <w:noProof/>
+                <w:lang w:val="en-GB" w:eastAsia="en-GB"/>
               </w:rPr>
               <w:tab/>
             </w:r>
@@ -774,9 +760,8 @@
             </w:r>
             <w:r>
               <w:rPr>
-                <w:rStyle w:val="Hyperlink"/>
-                <w:noProof/>
-                <w:rtl/>
+                <w:noProof/>
+                <w:webHidden/>
               </w:rPr>
               <w:fldChar w:fldCharType="begin"/>
             </w:r>
@@ -785,20 +770,18 @@
                 <w:noProof/>
                 <w:webHidden/>
               </w:rPr>
-              <w:instrText xml:space="preserve"> PAGEREF _Toc157947700 \h </w:instrText>
-            </w:r>
-            <w:r>
-              <w:rPr>
-                <w:rStyle w:val="Hyperlink"/>
-                <w:noProof/>
-                <w:rtl/>
-              </w:rPr>
-            </w:r>
-            <w:r>
-              <w:rPr>
-                <w:rStyle w:val="Hyperlink"/>
-                <w:noProof/>
-                <w:rtl/>
+              <w:instrText xml:space="preserve"> PAGEREF _Toc158125576 \h </w:instrText>
+            </w:r>
+            <w:r>
+              <w:rPr>
+                <w:noProof/>
+                <w:webHidden/>
+              </w:rPr>
+            </w:r>
+            <w:r>
+              <w:rPr>
+                <w:noProof/>
+                <w:webHidden/>
               </w:rPr>
               <w:fldChar w:fldCharType="separate"/>
             </w:r>
@@ -811,9 +794,8 @@
             </w:r>
             <w:r>
               <w:rPr>
-                <w:rStyle w:val="Hyperlink"/>
-                <w:noProof/>
-                <w:rtl/>
+                <w:noProof/>
+                <w:webHidden/>
               </w:rPr>
               <w:fldChar w:fldCharType="end"/>
             </w:r>
@@ -829,9 +811,10 @@
             <w:rPr>
               <w:rFonts w:cstheme="minorBidi"/>
               <w:noProof/>
+              <w:lang w:val="en-GB" w:eastAsia="en-GB"/>
             </w:rPr>
           </w:pPr>
-          <w:hyperlink w:anchor="_Toc157947701" w:history="1">
+          <w:hyperlink w:anchor="_Toc158125577" w:history="1">
             <w:r>
               <w:rPr>
                 <w:rStyle w:val="Hyperlink"/>
@@ -846,6 +829,7 @@
               <w:rPr>
                 <w:rFonts w:cstheme="minorBidi"/>
                 <w:noProof/>
+                <w:lang w:val="en-GB" w:eastAsia="en-GB"/>
               </w:rPr>
               <w:tab/>
             </w:r>
@@ -868,9 +852,8 @@
             </w:r>
             <w:r>
               <w:rPr>
-                <w:rStyle w:val="Hyperlink"/>
-                <w:noProof/>
-                <w:rtl/>
+                <w:noProof/>
+                <w:webHidden/>
               </w:rPr>
               <w:fldChar w:fldCharType="begin"/>
             </w:r>
@@ -879,20 +862,18 @@
                 <w:noProof/>
                 <w:webHidden/>
               </w:rPr>
-              <w:instrText xml:space="preserve"> PAGEREF _Toc157947701 \h </w:instrText>
-            </w:r>
-            <w:r>
-              <w:rPr>
-                <w:rStyle w:val="Hyperlink"/>
-                <w:noProof/>
-                <w:rtl/>
-              </w:rPr>
-            </w:r>
-            <w:r>
-              <w:rPr>
-                <w:rStyle w:val="Hyperlink"/>
-                <w:noProof/>
-                <w:rtl/>
+              <w:instrText xml:space="preserve"> PAGEREF _Toc158125577 \h </w:instrText>
+            </w:r>
+            <w:r>
+              <w:rPr>
+                <w:noProof/>
+                <w:webHidden/>
+              </w:rPr>
+            </w:r>
+            <w:r>
+              <w:rPr>
+                <w:noProof/>
+                <w:webHidden/>
               </w:rPr>
               <w:fldChar w:fldCharType="separate"/>
             </w:r>
@@ -905,9 +886,8 @@
             </w:r>
             <w:r>
               <w:rPr>
-                <w:rStyle w:val="Hyperlink"/>
-                <w:noProof/>
-                <w:rtl/>
+                <w:noProof/>
+                <w:webHidden/>
               </w:rPr>
               <w:fldChar w:fldCharType="end"/>
             </w:r>
@@ -923,9 +903,10 @@
             <w:rPr>
               <w:rFonts w:cstheme="minorBidi"/>
               <w:noProof/>
+              <w:lang w:val="en-GB" w:eastAsia="en-GB"/>
             </w:rPr>
           </w:pPr>
-          <w:hyperlink w:anchor="_Toc157947702" w:history="1">
+          <w:hyperlink w:anchor="_Toc158125578" w:history="1">
             <w:r>
               <w:rPr>
                 <w:rStyle w:val="Hyperlink"/>
@@ -940,6 +921,7 @@
               <w:rPr>
                 <w:rFonts w:cstheme="minorBidi"/>
                 <w:noProof/>
+                <w:lang w:val="en-GB" w:eastAsia="en-GB"/>
               </w:rPr>
               <w:tab/>
             </w:r>
@@ -962,9 +944,8 @@
             </w:r>
             <w:r>
               <w:rPr>
-                <w:rStyle w:val="Hyperlink"/>
-                <w:noProof/>
-                <w:rtl/>
+                <w:noProof/>
+                <w:webHidden/>
               </w:rPr>
               <w:fldChar w:fldCharType="begin"/>
             </w:r>
@@ -973,20 +954,18 @@
                 <w:noProof/>
                 <w:webHidden/>
               </w:rPr>
-              <w:instrText xml:space="preserve"> PAGEREF _Toc157947702 \h </w:instrText>
-            </w:r>
-            <w:r>
-              <w:rPr>
-                <w:rStyle w:val="Hyperlink"/>
-                <w:noProof/>
-                <w:rtl/>
-              </w:rPr>
-            </w:r>
-            <w:r>
-              <w:rPr>
-                <w:rStyle w:val="Hyperlink"/>
-                <w:noProof/>
-                <w:rtl/>
+              <w:instrText xml:space="preserve"> PAGEREF _Toc158125578 \h </w:instrText>
+            </w:r>
+            <w:r>
+              <w:rPr>
+                <w:noProof/>
+                <w:webHidden/>
+              </w:rPr>
+            </w:r>
+            <w:r>
+              <w:rPr>
+                <w:noProof/>
+                <w:webHidden/>
               </w:rPr>
               <w:fldChar w:fldCharType="separate"/>
             </w:r>
@@ -999,9 +978,8 @@
             </w:r>
             <w:r>
               <w:rPr>
-                <w:rStyle w:val="Hyperlink"/>
-                <w:noProof/>
-                <w:rtl/>
+                <w:noProof/>
+                <w:webHidden/>
               </w:rPr>
               <w:fldChar w:fldCharType="end"/>
             </w:r>
@@ -1017,9 +995,10 @@
             <w:rPr>
               <w:rFonts w:cstheme="minorBidi"/>
               <w:noProof/>
+              <w:lang w:val="en-GB" w:eastAsia="en-GB"/>
             </w:rPr>
           </w:pPr>
-          <w:hyperlink w:anchor="_Toc157947703" w:history="1">
+          <w:hyperlink w:anchor="_Toc158125579" w:history="1">
             <w:r>
               <w:rPr>
                 <w:rStyle w:val="Hyperlink"/>
@@ -1034,6 +1013,7 @@
               <w:rPr>
                 <w:rFonts w:cstheme="minorBidi"/>
                 <w:noProof/>
+                <w:lang w:val="en-GB" w:eastAsia="en-GB"/>
               </w:rPr>
               <w:tab/>
             </w:r>
@@ -1056,9 +1036,8 @@
             </w:r>
             <w:r>
               <w:rPr>
-                <w:rStyle w:val="Hyperlink"/>
-                <w:noProof/>
-                <w:rtl/>
+                <w:noProof/>
+                <w:webHidden/>
               </w:rPr>
               <w:fldChar w:fldCharType="begin"/>
             </w:r>
@@ -1067,20 +1046,18 @@
                 <w:noProof/>
                 <w:webHidden/>
               </w:rPr>
-              <w:instrText xml:space="preserve"> PAGEREF _Toc157947703 \h </w:instrText>
-            </w:r>
-            <w:r>
-              <w:rPr>
-                <w:rStyle w:val="Hyperlink"/>
-                <w:noProof/>
-                <w:rtl/>
-              </w:rPr>
-            </w:r>
-            <w:r>
-              <w:rPr>
-                <w:rStyle w:val="Hyperlink"/>
-                <w:noProof/>
-                <w:rtl/>
+              <w:instrText xml:space="preserve"> PAGEREF _Toc158125579 \h </w:instrText>
+            </w:r>
+            <w:r>
+              <w:rPr>
+                <w:noProof/>
+                <w:webHidden/>
+              </w:rPr>
+            </w:r>
+            <w:r>
+              <w:rPr>
+                <w:noProof/>
+                <w:webHidden/>
               </w:rPr>
               <w:fldChar w:fldCharType="separate"/>
             </w:r>
@@ -1089,13 +1066,12 @@
                 <w:noProof/>
                 <w:webHidden/>
               </w:rPr>
-              <w:t>8</w:t>
-            </w:r>
-            <w:r>
-              <w:rPr>
-                <w:rStyle w:val="Hyperlink"/>
-                <w:noProof/>
-                <w:rtl/>
+              <w:t>9</w:t>
+            </w:r>
+            <w:r>
+              <w:rPr>
+                <w:noProof/>
+                <w:webHidden/>
               </w:rPr>
               <w:fldChar w:fldCharType="end"/>
             </w:r>
@@ -1111,9 +1087,10 @@
             <w:rPr>
               <w:rFonts w:cstheme="minorBidi"/>
               <w:noProof/>
+              <w:lang w:val="en-GB" w:eastAsia="en-GB"/>
             </w:rPr>
           </w:pPr>
-          <w:hyperlink w:anchor="_Toc157947704" w:history="1">
+          <w:hyperlink w:anchor="_Toc158125580" w:history="1">
             <w:r>
               <w:rPr>
                 <w:rStyle w:val="Hyperlink"/>
@@ -1128,6 +1105,7 @@
               <w:rPr>
                 <w:rFonts w:cstheme="minorBidi"/>
                 <w:noProof/>
+                <w:lang w:val="en-GB" w:eastAsia="en-GB"/>
               </w:rPr>
               <w:tab/>
             </w:r>
@@ -1150,9 +1128,8 @@
             </w:r>
             <w:r>
               <w:rPr>
-                <w:rStyle w:val="Hyperlink"/>
-                <w:noProof/>
-                <w:rtl/>
+                <w:noProof/>
+                <w:webHidden/>
               </w:rPr>
               <w:fldChar w:fldCharType="begin"/>
             </w:r>
@@ -1161,20 +1138,18 @@
                 <w:noProof/>
                 <w:webHidden/>
               </w:rPr>
-              <w:instrText xml:space="preserve"> PAGEREF _Toc157947704 \h </w:instrText>
-            </w:r>
-            <w:r>
-              <w:rPr>
-                <w:rStyle w:val="Hyperlink"/>
-                <w:noProof/>
-                <w:rtl/>
-              </w:rPr>
-            </w:r>
-            <w:r>
-              <w:rPr>
-                <w:rStyle w:val="Hyperlink"/>
-                <w:noProof/>
-                <w:rtl/>
+              <w:instrText xml:space="preserve"> PAGEREF _Toc158125580 \h </w:instrText>
+            </w:r>
+            <w:r>
+              <w:rPr>
+                <w:noProof/>
+                <w:webHidden/>
+              </w:rPr>
+            </w:r>
+            <w:r>
+              <w:rPr>
+                <w:noProof/>
+                <w:webHidden/>
               </w:rPr>
               <w:fldChar w:fldCharType="separate"/>
             </w:r>
@@ -1187,9 +1162,8 @@
             </w:r>
             <w:r>
               <w:rPr>
-                <w:rStyle w:val="Hyperlink"/>
-                <w:noProof/>
-                <w:rtl/>
+                <w:noProof/>
+                <w:webHidden/>
               </w:rPr>
               <w:fldChar w:fldCharType="end"/>
             </w:r>
@@ -1205,9 +1179,10 @@
             <w:rPr>
               <w:rFonts w:cstheme="minorBidi"/>
               <w:noProof/>
+              <w:lang w:val="en-GB" w:eastAsia="en-GB"/>
             </w:rPr>
           </w:pPr>
-          <w:hyperlink w:anchor="_Toc157947705" w:history="1">
+          <w:hyperlink w:anchor="_Toc158125581" w:history="1">
             <w:r>
               <w:rPr>
                 <w:rStyle w:val="Hyperlink"/>
@@ -1223,6 +1198,7 @@
               <w:rPr>
                 <w:rFonts w:cstheme="minorBidi"/>
                 <w:noProof/>
+                <w:lang w:val="en-GB" w:eastAsia="en-GB"/>
               </w:rPr>
               <w:tab/>
             </w:r>
@@ -1235,7 +1211,7 @@
                 <w:iCs/>
                 <w:noProof/>
               </w:rPr>
-              <w:t>Chapter 2: Literature Review</w:t>
+              <w:t>Chapter 2: Literature Review and Background</w:t>
             </w:r>
             <w:r>
               <w:rPr>
@@ -1246,9 +1222,8 @@
             </w:r>
             <w:r>
               <w:rPr>
-                <w:rStyle w:val="Hyperlink"/>
-                <w:noProof/>
-                <w:rtl/>
+                <w:noProof/>
+                <w:webHidden/>
               </w:rPr>
               <w:fldChar w:fldCharType="begin"/>
             </w:r>
@@ -1257,20 +1232,18 @@
                 <w:noProof/>
                 <w:webHidden/>
               </w:rPr>
-              <w:instrText xml:space="preserve"> PAGEREF _Toc157947705 \h </w:instrText>
-            </w:r>
-            <w:r>
-              <w:rPr>
-                <w:rStyle w:val="Hyperlink"/>
-                <w:noProof/>
-                <w:rtl/>
-              </w:rPr>
-            </w:r>
-            <w:r>
-              <w:rPr>
-                <w:rStyle w:val="Hyperlink"/>
-                <w:noProof/>
-                <w:rtl/>
+              <w:instrText xml:space="preserve"> PAGEREF _Toc158125581 \h </w:instrText>
+            </w:r>
+            <w:r>
+              <w:rPr>
+                <w:noProof/>
+                <w:webHidden/>
+              </w:rPr>
+            </w:r>
+            <w:r>
+              <w:rPr>
+                <w:noProof/>
+                <w:webHidden/>
               </w:rPr>
               <w:fldChar w:fldCharType="separate"/>
             </w:r>
@@ -1283,9 +1256,8 @@
             </w:r>
             <w:r>
               <w:rPr>
-                <w:rStyle w:val="Hyperlink"/>
-                <w:noProof/>
-                <w:rtl/>
+                <w:noProof/>
+                <w:webHidden/>
               </w:rPr>
               <w:fldChar w:fldCharType="end"/>
             </w:r>
@@ -1344,7 +1316,7 @@
           <w:iCs/>
         </w:rPr>
       </w:pPr>
-      <w:bookmarkStart w:id="1" w:name="_Toc157947693"/>
+      <w:bookmarkStart w:id="0" w:name="_Toc158125569"/>
       <w:r>
         <w:rPr>
           <w:b/>
@@ -1353,9 +1325,10 @@
           <w:iCs/>
           <w:color w:val="auto"/>
         </w:rPr>
+        <w:lastRenderedPageBreak/>
         <w:t>Chapter 1: Introduction</w:t>
       </w:r>
-      <w:bookmarkEnd w:id="1"/>
+      <w:bookmarkEnd w:id="0"/>
       <w:r>
         <w:rPr>
           <w:b/>
@@ -1387,7 +1360,7 @@
           <w:szCs w:val="28"/>
         </w:rPr>
       </w:pPr>
-      <w:bookmarkStart w:id="2" w:name="_Toc157848737"/>
+      <w:bookmarkStart w:id="1" w:name="_Toc157848737"/>
       <w:r>
         <w:rPr>
           <w:b/>
@@ -1397,9 +1370,10 @@
           <w:sz w:val="28"/>
           <w:szCs w:val="28"/>
         </w:rPr>
+        <w:lastRenderedPageBreak/>
         <w:t>Chapter 1: Introduction</w:t>
       </w:r>
-      <w:bookmarkEnd w:id="2"/>
+      <w:bookmarkEnd w:id="1"/>
     </w:p>
     <w:p>
       <w:pPr>
@@ -1423,8 +1397,8 @@
           <w:szCs w:val="32"/>
         </w:rPr>
       </w:pPr>
-      <w:bookmarkStart w:id="3" w:name="_Toc157848738"/>
-      <w:bookmarkStart w:id="4" w:name="_Toc157947694"/>
+      <w:bookmarkStart w:id="2" w:name="_Toc157848738"/>
+      <w:bookmarkStart w:id="3" w:name="_Toc158125570"/>
       <w:r>
         <w:rPr>
           <w:rFonts w:asciiTheme="majorBidi" w:hAnsiTheme="majorBidi"/>
@@ -1436,7 +1410,7 @@
         </w:rPr>
         <w:t>Introductio</w:t>
       </w:r>
-      <w:bookmarkEnd w:id="3"/>
+      <w:bookmarkEnd w:id="2"/>
       <w:r>
         <w:rPr>
           <w:rFonts w:asciiTheme="majorBidi" w:hAnsiTheme="majorBidi"/>
@@ -1448,7 +1422,7 @@
         </w:rPr>
         <w:t>n</w:t>
       </w:r>
-      <w:bookmarkEnd w:id="4"/>
+      <w:bookmarkEnd w:id="3"/>
     </w:p>
     <w:p>
       <w:pPr>
@@ -1560,6 +1534,7 @@
           <w:sz w:val="28"/>
           <w:szCs w:val="28"/>
         </w:rPr>
+        <w:lastRenderedPageBreak/>
         <w:t>As we embark on this ambitious venture, our mission is clear: to reshape the landscape of healthcare record management, placing the power of advanced technologies at the service of both healthcare professionals and patients. Join us on this journey as we pioneer a new era in healthcare, where data is not just secured but utilized intelligently to improve patient outcomes and transform the way we experience healthcare</w:t>
       </w:r>
       <w:r>
@@ -1594,7 +1569,7 @@
           <w:szCs w:val="32"/>
         </w:rPr>
       </w:pPr>
-      <w:bookmarkStart w:id="5" w:name="_Toc157947695"/>
+      <w:bookmarkStart w:id="4" w:name="_Toc158125571"/>
       <w:r>
         <w:rPr>
           <w:rFonts w:asciiTheme="majorBidi" w:hAnsiTheme="majorBidi"/>
@@ -1606,7 +1581,7 @@
         </w:rPr>
         <w:t>Problem Statement</w:t>
       </w:r>
-      <w:bookmarkEnd w:id="5"/>
+      <w:bookmarkEnd w:id="4"/>
     </w:p>
     <w:p>
       <w:pPr>
@@ -1664,6 +1639,17 @@
         </w:rPr>
         <w:t>Moreover, traditional databases are susceptible to security breaches, compromising patient confidentiality. There is also a lack of interoperability between different healthcare systems, hindering seamless information exchange.</w:t>
       </w:r>
+    </w:p>
+    <w:p>
+      <w:pPr>
+        <w:spacing w:before="240"/>
+        <w:ind w:left="360"/>
+        <w:rPr>
+          <w:rFonts w:ascii="Times New Roman" w:hAnsi="Times New Roman" w:cs="Times New Roman"/>
+          <w:sz w:val="28"/>
+          <w:szCs w:val="28"/>
+        </w:rPr>
+      </w:pPr>
     </w:p>
     <w:p>
       <w:pPr>
@@ -1682,7 +1668,7 @@
           <w:szCs w:val="32"/>
         </w:rPr>
       </w:pPr>
-      <w:bookmarkStart w:id="6" w:name="_Toc157947696"/>
+      <w:bookmarkStart w:id="5" w:name="_Toc158125572"/>
       <w:r>
         <w:rPr>
           <w:rFonts w:asciiTheme="majorBidi" w:hAnsiTheme="majorBidi"/>
@@ -1694,7 +1680,7 @@
         </w:rPr>
         <w:t>Project Motivation</w:t>
       </w:r>
-      <w:bookmarkEnd w:id="6"/>
+      <w:bookmarkEnd w:id="5"/>
     </w:p>
     <w:p>
       <w:pPr>
@@ -1719,7 +1705,21 @@
           <w:szCs w:val="28"/>
           <w:lang w:eastAsia="en-US"/>
         </w:rPr>
-        <w:t>This project was created with the aim of addressing challenges commonly associated with traditional paper-based systems. The project seeks to tackle current gaps in these systems, which may include inefficiencies, delays, and difficulties in managing information. Additionally, ensuring the security of data is a key goal of the project. This involves protecting information from loss or damage and proposing the adoption of measures to preserve data integrity and provide it permanently. It also requires ensuring user privacy, which includes managing access control permissions and ensuring that users have appropriate and secure access to data while safeguarding sensitive information. In addition to the significant advancements in the field of artificial intelligence, this project aims to integrate these capabilities to enhance healthcare efficiency. This is achieved by accelerating data analysis and improving the precision of decision-making.</w:t>
+        <w:t xml:space="preserve">This project was created with the aim of addressing challenges commonly associated with traditional paper-based systems. The project seeks to tackle current gaps in these systems, which may include inefficiencies, delays, and difficulties in managing information. Additionally, ensuring the security of data is a key goal of the project. This involves protecting information from loss or damage and proposing the adoption of measures to preserve data integrity and provide it permanently. It also requires ensuring user privacy, which includes managing access control permissions and </w:t>
+      </w:r>
+      <w:r>
+        <w:rPr>
+          <w:rFonts w:ascii="Times New Roman" w:hAnsi="Times New Roman" w:cs="Times New Roman"/>
+          <w:b w:val="0"/>
+          <w:bCs w:val="0"/>
+          <w:color w:val="auto"/>
+          <w:kern w:val="0"/>
+          <w:sz w:val="28"/>
+          <w:szCs w:val="28"/>
+          <w:lang w:eastAsia="en-US"/>
+        </w:rPr>
+        <w:lastRenderedPageBreak/>
+        <w:t>ensuring that users have appropriate and secure access to data while safeguarding sensitive information. In addition to the significant advancements in the field of artificial intelligence, this project aims to integrate these capabilities to enhance healthcare efficiency. This is achieved by accelerating data analysis and improving the precision of decision-making.</w:t>
       </w:r>
     </w:p>
     <w:p/>
@@ -1740,7 +1740,7 @@
           <w:szCs w:val="32"/>
         </w:rPr>
       </w:pPr>
-      <w:bookmarkStart w:id="7" w:name="_Toc157947697"/>
+      <w:bookmarkStart w:id="6" w:name="_Toc158125573"/>
       <w:r>
         <w:rPr>
           <w:rFonts w:asciiTheme="majorBidi" w:hAnsiTheme="majorBidi"/>
@@ -1752,7 +1752,7 @@
         </w:rPr>
         <w:t>Project goals</w:t>
       </w:r>
-      <w:bookmarkEnd w:id="7"/>
+      <w:bookmarkEnd w:id="6"/>
     </w:p>
     <w:p>
       <w:pPr>
@@ -1827,7 +1827,7 @@
           <w:szCs w:val="32"/>
         </w:rPr>
       </w:pPr>
-      <w:bookmarkStart w:id="8" w:name="_Toc157947698"/>
+      <w:bookmarkStart w:id="7" w:name="_Toc158125574"/>
       <w:r>
         <w:rPr>
           <w:rFonts w:asciiTheme="majorBidi" w:hAnsiTheme="majorBidi"/>
@@ -1839,7 +1839,7 @@
         </w:rPr>
         <w:t>Project Objectives</w:t>
       </w:r>
-      <w:bookmarkEnd w:id="8"/>
+      <w:bookmarkEnd w:id="7"/>
     </w:p>
     <w:p>
       <w:pPr>
@@ -1859,7 +1859,7 @@
           <w:szCs w:val="32"/>
         </w:rPr>
       </w:pPr>
-      <w:bookmarkStart w:id="9" w:name="_Toc157947699"/>
+      <w:bookmarkStart w:id="8" w:name="_Toc158125575"/>
       <w:r>
         <w:rPr>
           <w:rFonts w:asciiTheme="majorBidi" w:hAnsiTheme="majorBidi"/>
@@ -1871,7 +1871,7 @@
         </w:rPr>
         <w:t>General Objectives</w:t>
       </w:r>
-      <w:bookmarkEnd w:id="9"/>
+      <w:bookmarkEnd w:id="8"/>
     </w:p>
     <w:p>
       <w:pPr>
@@ -2022,6 +2022,7 @@
           <w:sz w:val="26"/>
           <w:szCs w:val="26"/>
         </w:rPr>
+        <w:lastRenderedPageBreak/>
         <w:t>Extract valuable insights from the data to enhance diagnostic accuracy and treatment effectiveness.</w:t>
       </w:r>
     </w:p>
@@ -2204,7 +2205,7 @@
           <w:szCs w:val="32"/>
         </w:rPr>
       </w:pPr>
-      <w:bookmarkStart w:id="10" w:name="_Toc157947700"/>
+      <w:bookmarkStart w:id="9" w:name="_Toc158125576"/>
       <w:r>
         <w:rPr>
           <w:rFonts w:asciiTheme="majorBidi" w:hAnsiTheme="majorBidi"/>
@@ -2216,7 +2217,7 @@
         </w:rPr>
         <w:t>Specific Objectives</w:t>
       </w:r>
-      <w:bookmarkEnd w:id="10"/>
+      <w:bookmarkEnd w:id="9"/>
     </w:p>
     <w:p>
       <w:pPr>
@@ -2503,6 +2504,7 @@
           <w:sz w:val="26"/>
           <w:szCs w:val="26"/>
         </w:rPr>
+        <w:lastRenderedPageBreak/>
         <w:t>Ensure that patient data access is strictly governed by predefined rules and permissions.</w:t>
       </w:r>
     </w:p>
@@ -2551,7 +2553,7 @@
           <w:szCs w:val="32"/>
         </w:rPr>
       </w:pPr>
-      <w:bookmarkStart w:id="11" w:name="_Toc157947701"/>
+      <w:bookmarkStart w:id="10" w:name="_Toc158125577"/>
       <w:r>
         <w:rPr>
           <w:rFonts w:asciiTheme="majorBidi" w:hAnsiTheme="majorBidi"/>
@@ -2563,7 +2565,7 @@
         </w:rPr>
         <w:t>Project Scope</w:t>
       </w:r>
-      <w:bookmarkEnd w:id="11"/>
+      <w:bookmarkEnd w:id="10"/>
     </w:p>
     <w:p>
       <w:pPr>
@@ -2985,6 +2987,7 @@
           <w:sz w:val="28"/>
           <w:szCs w:val="28"/>
         </w:rPr>
+        <w:lastRenderedPageBreak/>
         <w:t xml:space="preserve">Create a </w:t>
       </w:r>
       <w:r>
@@ -3475,7 +3478,7 @@
         </w:rPr>
         <w:t>#</w:t>
       </w:r>
-      <w:bookmarkStart w:id="12" w:name="_Hlk157889112"/>
+      <w:bookmarkStart w:id="11" w:name="_Hlk157889112"/>
       <w:r>
         <w:rPr>
           <w:rFonts w:asciiTheme="majorBidi" w:eastAsia="Times New Roman" w:hAnsiTheme="majorBidi" w:cstheme="majorBidi"/>
@@ -3487,7 +3490,7 @@
         </w:rPr>
         <w:t xml:space="preserve">Laboratories </w:t>
       </w:r>
-      <w:bookmarkEnd w:id="12"/>
+      <w:bookmarkEnd w:id="11"/>
       <w:r>
         <w:rPr>
           <w:rFonts w:asciiTheme="majorBidi" w:eastAsia="Times New Roman" w:hAnsiTheme="majorBidi" w:cstheme="majorBidi"/>
@@ -3692,7 +3695,7 @@
         </w:rPr>
         <w:t>#</w:t>
       </w:r>
-      <w:bookmarkStart w:id="13" w:name="_Hlk157889156"/>
+      <w:bookmarkStart w:id="12" w:name="_Hlk157889156"/>
       <w:r>
         <w:rPr>
           <w:rFonts w:asciiTheme="majorBidi" w:eastAsia="Times New Roman" w:hAnsiTheme="majorBidi" w:cstheme="majorBidi"/>
@@ -3704,7 +3707,7 @@
         </w:rPr>
         <w:t>X-Ray Section</w:t>
       </w:r>
-      <w:bookmarkEnd w:id="13"/>
+      <w:bookmarkEnd w:id="12"/>
       <w:r>
         <w:rPr>
           <w:rFonts w:asciiTheme="majorBidi" w:eastAsia="Times New Roman" w:hAnsiTheme="majorBidi" w:cstheme="majorBidi"/>
@@ -3738,6 +3741,7 @@
           <w:sz w:val="28"/>
           <w:szCs w:val="28"/>
         </w:rPr>
+        <w:lastRenderedPageBreak/>
         <w:t>Create an X-Ray Section account on the platform securely and easily</w:t>
       </w:r>
     </w:p>
@@ -4084,7 +4088,7 @@
         </w:rPr>
         <w:t>#</w:t>
       </w:r>
-      <w:bookmarkStart w:id="14" w:name="_Hlk157926804"/>
+      <w:bookmarkStart w:id="13" w:name="_Hlk157926804"/>
       <w:r>
         <w:rPr>
           <w:rFonts w:asciiTheme="majorBidi" w:eastAsia="Times New Roman" w:hAnsiTheme="majorBidi" w:cstheme="majorBidi"/>
@@ -4096,7 +4100,7 @@
         </w:rPr>
         <w:t>Researchers and Public health authorities</w:t>
       </w:r>
-      <w:bookmarkEnd w:id="14"/>
+      <w:bookmarkEnd w:id="13"/>
       <w:r>
         <w:rPr>
           <w:rFonts w:asciiTheme="majorBidi" w:eastAsia="Times New Roman" w:hAnsiTheme="majorBidi" w:cstheme="majorBidi"/>
@@ -4228,7 +4232,7 @@
           <w:szCs w:val="32"/>
         </w:rPr>
       </w:pPr>
-      <w:bookmarkStart w:id="15" w:name="_Toc157947702"/>
+      <w:bookmarkStart w:id="14" w:name="_Toc158125578"/>
       <w:r>
         <w:rPr>
           <w:rFonts w:asciiTheme="majorBidi" w:hAnsiTheme="majorBidi"/>
@@ -4240,7 +4244,7 @@
         </w:rPr>
         <w:t>Methodology</w:t>
       </w:r>
-      <w:bookmarkEnd w:id="15"/>
+      <w:bookmarkEnd w:id="14"/>
     </w:p>
     <w:p>
       <w:pPr>
@@ -4357,7 +4361,7 @@
           <w:szCs w:val="32"/>
         </w:rPr>
       </w:pPr>
-      <w:bookmarkStart w:id="16" w:name="_Toc157947703"/>
+      <w:bookmarkStart w:id="15" w:name="_Toc158125579"/>
       <w:r>
         <w:rPr>
           <w:rFonts w:asciiTheme="majorBidi" w:hAnsiTheme="majorBidi"/>
@@ -4367,9 +4371,10 @@
           <w:sz w:val="32"/>
           <w:szCs w:val="32"/>
         </w:rPr>
+        <w:lastRenderedPageBreak/>
         <w:t>Targeted Customers and Beneficiaries</w:t>
       </w:r>
-      <w:bookmarkEnd w:id="16"/>
+      <w:bookmarkEnd w:id="15"/>
     </w:p>
     <w:p>
       <w:pPr>
@@ -4523,7 +4528,7 @@
           <w:szCs w:val="32"/>
         </w:rPr>
       </w:pPr>
-      <w:bookmarkStart w:id="17" w:name="_Toc157947704"/>
+      <w:bookmarkStart w:id="16" w:name="_Toc158125580"/>
       <w:r>
         <w:rPr>
           <w:rFonts w:asciiTheme="majorBidi" w:hAnsiTheme="majorBidi"/>
@@ -4535,7 +4540,7 @@
         </w:rPr>
         <w:t>Project Structure</w:t>
       </w:r>
-      <w:bookmarkEnd w:id="17"/>
+      <w:bookmarkEnd w:id="16"/>
     </w:p>
     <w:p>
       <w:pPr>
@@ -4730,7 +4735,7 @@
           <w:szCs w:val="40"/>
         </w:rPr>
       </w:pPr>
-      <w:bookmarkStart w:id="18" w:name="_Toc157947705"/>
+      <w:bookmarkStart w:id="17" w:name="_Toc158125581"/>
       <w:r>
         <w:rPr>
           <w:b/>
@@ -4743,7 +4748,19 @@
         </w:rPr>
         <w:t>Chapter 2: Literature Review</w:t>
       </w:r>
-      <w:bookmarkEnd w:id="18"/>
+      <w:r>
+        <w:rPr>
+          <w:b/>
+          <w:bCs/>
+          <w:i/>
+          <w:iCs/>
+          <w:color w:val="auto"/>
+          <w:sz w:val="40"/>
+          <w:szCs w:val="40"/>
+        </w:rPr>
+        <w:t xml:space="preserve"> and Background</w:t>
+      </w:r>
+      <w:bookmarkEnd w:id="17"/>
     </w:p>
     <w:p/>
     <w:p/>

</xml_diff>

<commit_message>
Update the main documentation file by adding E-Healthcare Records Background and Importance
</commit_message>
<xml_diff>
--- a/The Main Documentation File/Documentation.docx
+++ b/The Main Documentation File/Documentation.docx
@@ -44,6 +44,7 @@
           <w:docPartUnique/>
         </w:docPartObj>
       </w:sdtPr>
+      <w:sdtEndPr/>
       <w:sdtContent>
         <w:p>
           <w:pPr>
@@ -1506,19 +1507,7 @@
                 <w:bCs/>
                 <w:noProof/>
               </w:rPr>
-              <w:t>Imp</w:t>
-            </w:r>
-            <w:bookmarkStart w:id="0" w:name="_GoBack"/>
-            <w:bookmarkEnd w:id="0"/>
-            <w:r>
-              <w:rPr>
-                <w:rStyle w:val="Hyperlink"/>
-                <w:rFonts w:asciiTheme="majorBidi" w:hAnsiTheme="majorBidi"/>
-                <w:b/>
-                <w:bCs/>
-                <w:noProof/>
-              </w:rPr>
-              <w:t>ortance of Healthcare</w:t>
+              <w:t>Importance of Healthcare</w:t>
             </w:r>
             <w:r>
               <w:rPr>
@@ -3489,7 +3478,7 @@
           <w:iCs/>
         </w:rPr>
       </w:pPr>
-      <w:bookmarkStart w:id="1" w:name="_Toc158135951"/>
+      <w:bookmarkStart w:id="0" w:name="_Toc158135951"/>
       <w:r>
         <w:rPr>
           <w:b/>
@@ -3500,7 +3489,7 @@
         </w:rPr>
         <w:t>Chapter 1: Introduction</w:t>
       </w:r>
-      <w:bookmarkEnd w:id="1"/>
+      <w:bookmarkEnd w:id="0"/>
       <w:r>
         <w:rPr>
           <w:b/>
@@ -3532,7 +3521,7 @@
           <w:szCs w:val="28"/>
         </w:rPr>
       </w:pPr>
-      <w:bookmarkStart w:id="2" w:name="_Toc157848737"/>
+      <w:bookmarkStart w:id="1" w:name="_Toc157848737"/>
       <w:r>
         <w:rPr>
           <w:b/>
@@ -3544,7 +3533,7 @@
         </w:rPr>
         <w:t>Chapter 1: Introduction</w:t>
       </w:r>
-      <w:bookmarkEnd w:id="2"/>
+      <w:bookmarkEnd w:id="1"/>
     </w:p>
     <w:p>
       <w:pPr>
@@ -3568,8 +3557,8 @@
           <w:szCs w:val="32"/>
         </w:rPr>
       </w:pPr>
-      <w:bookmarkStart w:id="3" w:name="_Toc157848738"/>
-      <w:bookmarkStart w:id="4" w:name="_Toc158135952"/>
+      <w:bookmarkStart w:id="2" w:name="_Toc157848738"/>
+      <w:bookmarkStart w:id="3" w:name="_Toc158135952"/>
       <w:r>
         <w:rPr>
           <w:rFonts w:asciiTheme="majorBidi" w:hAnsiTheme="majorBidi"/>
@@ -3581,7 +3570,7 @@
         </w:rPr>
         <w:t>Introductio</w:t>
       </w:r>
-      <w:bookmarkEnd w:id="3"/>
+      <w:bookmarkEnd w:id="2"/>
       <w:r>
         <w:rPr>
           <w:rFonts w:asciiTheme="majorBidi" w:hAnsiTheme="majorBidi"/>
@@ -3593,7 +3582,7 @@
         </w:rPr>
         <w:t>n</w:t>
       </w:r>
-      <w:bookmarkEnd w:id="4"/>
+      <w:bookmarkEnd w:id="3"/>
     </w:p>
     <w:p>
       <w:pPr>
@@ -3739,7 +3728,7 @@
           <w:szCs w:val="32"/>
         </w:rPr>
       </w:pPr>
-      <w:bookmarkStart w:id="5" w:name="_Toc158135953"/>
+      <w:bookmarkStart w:id="4" w:name="_Toc158135953"/>
       <w:r>
         <w:rPr>
           <w:rFonts w:asciiTheme="majorBidi" w:hAnsiTheme="majorBidi"/>
@@ -3751,7 +3740,7 @@
         </w:rPr>
         <w:t>Problem Statement</w:t>
       </w:r>
-      <w:bookmarkEnd w:id="5"/>
+      <w:bookmarkEnd w:id="4"/>
     </w:p>
     <w:p>
       <w:pPr>
@@ -3838,7 +3827,7 @@
           <w:szCs w:val="32"/>
         </w:rPr>
       </w:pPr>
-      <w:bookmarkStart w:id="6" w:name="_Toc158135954"/>
+      <w:bookmarkStart w:id="5" w:name="_Toc158135954"/>
       <w:r>
         <w:rPr>
           <w:rFonts w:asciiTheme="majorBidi" w:hAnsiTheme="majorBidi"/>
@@ -3850,7 +3839,7 @@
         </w:rPr>
         <w:t>Project Motivation</w:t>
       </w:r>
-      <w:bookmarkEnd w:id="6"/>
+      <w:bookmarkEnd w:id="5"/>
     </w:p>
     <w:p>
       <w:pPr>
@@ -3896,7 +3885,7 @@
           <w:szCs w:val="32"/>
         </w:rPr>
       </w:pPr>
-      <w:bookmarkStart w:id="7" w:name="_Toc158135955"/>
+      <w:bookmarkStart w:id="6" w:name="_Toc158135955"/>
       <w:r>
         <w:rPr>
           <w:rFonts w:asciiTheme="majorBidi" w:hAnsiTheme="majorBidi"/>
@@ -3908,7 +3897,7 @@
         </w:rPr>
         <w:t>Project goals</w:t>
       </w:r>
-      <w:bookmarkEnd w:id="7"/>
+      <w:bookmarkEnd w:id="6"/>
     </w:p>
     <w:p>
       <w:pPr>
@@ -3983,7 +3972,7 @@
           <w:szCs w:val="32"/>
         </w:rPr>
       </w:pPr>
-      <w:bookmarkStart w:id="8" w:name="_Toc158135956"/>
+      <w:bookmarkStart w:id="7" w:name="_Toc158135956"/>
       <w:r>
         <w:rPr>
           <w:rFonts w:asciiTheme="majorBidi" w:hAnsiTheme="majorBidi"/>
@@ -3995,7 +3984,7 @@
         </w:rPr>
         <w:t>Project Objectives</w:t>
       </w:r>
-      <w:bookmarkEnd w:id="8"/>
+      <w:bookmarkEnd w:id="7"/>
     </w:p>
     <w:p>
       <w:pPr>
@@ -4015,7 +4004,7 @@
           <w:szCs w:val="32"/>
         </w:rPr>
       </w:pPr>
-      <w:bookmarkStart w:id="9" w:name="_Toc158135957"/>
+      <w:bookmarkStart w:id="8" w:name="_Toc158135957"/>
       <w:r>
         <w:rPr>
           <w:rFonts w:asciiTheme="majorBidi" w:hAnsiTheme="majorBidi"/>
@@ -4027,7 +4016,7 @@
         </w:rPr>
         <w:t>General Objectives</w:t>
       </w:r>
-      <w:bookmarkEnd w:id="9"/>
+      <w:bookmarkEnd w:id="8"/>
     </w:p>
     <w:p>
       <w:pPr>
@@ -4360,7 +4349,7 @@
           <w:szCs w:val="32"/>
         </w:rPr>
       </w:pPr>
-      <w:bookmarkStart w:id="10" w:name="_Toc158135958"/>
+      <w:bookmarkStart w:id="9" w:name="_Toc158135958"/>
       <w:r>
         <w:rPr>
           <w:rFonts w:asciiTheme="majorBidi" w:hAnsiTheme="majorBidi"/>
@@ -4372,7 +4361,7 @@
         </w:rPr>
         <w:t>Specific Objectives</w:t>
       </w:r>
-      <w:bookmarkEnd w:id="10"/>
+      <w:bookmarkEnd w:id="9"/>
     </w:p>
     <w:p>
       <w:pPr>
@@ -4707,7 +4696,7 @@
           <w:szCs w:val="32"/>
         </w:rPr>
       </w:pPr>
-      <w:bookmarkStart w:id="11" w:name="_Toc158135959"/>
+      <w:bookmarkStart w:id="10" w:name="_Toc158135959"/>
       <w:r>
         <w:rPr>
           <w:rFonts w:asciiTheme="majorBidi" w:hAnsiTheme="majorBidi"/>
@@ -4719,7 +4708,7 @@
         </w:rPr>
         <w:t>Project Scope</w:t>
       </w:r>
-      <w:bookmarkEnd w:id="11"/>
+      <w:bookmarkEnd w:id="10"/>
     </w:p>
     <w:p>
       <w:pPr>
@@ -5631,7 +5620,7 @@
         </w:rPr>
         <w:t>#</w:t>
       </w:r>
-      <w:bookmarkStart w:id="12" w:name="_Hlk157889112"/>
+      <w:bookmarkStart w:id="11" w:name="_Hlk157889112"/>
       <w:r>
         <w:rPr>
           <w:rFonts w:asciiTheme="majorBidi" w:eastAsia="Times New Roman" w:hAnsiTheme="majorBidi" w:cstheme="majorBidi"/>
@@ -5643,7 +5632,7 @@
         </w:rPr>
         <w:t xml:space="preserve">Laboratories </w:t>
       </w:r>
-      <w:bookmarkEnd w:id="12"/>
+      <w:bookmarkEnd w:id="11"/>
       <w:r>
         <w:rPr>
           <w:rFonts w:asciiTheme="majorBidi" w:eastAsia="Times New Roman" w:hAnsiTheme="majorBidi" w:cstheme="majorBidi"/>
@@ -5848,7 +5837,7 @@
         </w:rPr>
         <w:t>#</w:t>
       </w:r>
-      <w:bookmarkStart w:id="13" w:name="_Hlk157889156"/>
+      <w:bookmarkStart w:id="12" w:name="_Hlk157889156"/>
       <w:r>
         <w:rPr>
           <w:rFonts w:asciiTheme="majorBidi" w:eastAsia="Times New Roman" w:hAnsiTheme="majorBidi" w:cstheme="majorBidi"/>
@@ -5860,7 +5849,7 @@
         </w:rPr>
         <w:t>X-Ray Section</w:t>
       </w:r>
-      <w:bookmarkEnd w:id="13"/>
+      <w:bookmarkEnd w:id="12"/>
       <w:r>
         <w:rPr>
           <w:rFonts w:asciiTheme="majorBidi" w:eastAsia="Times New Roman" w:hAnsiTheme="majorBidi" w:cstheme="majorBidi"/>
@@ -6240,7 +6229,7 @@
         </w:rPr>
         <w:t>#</w:t>
       </w:r>
-      <w:bookmarkStart w:id="14" w:name="_Hlk157926804"/>
+      <w:bookmarkStart w:id="13" w:name="_Hlk157926804"/>
       <w:r>
         <w:rPr>
           <w:rFonts w:asciiTheme="majorBidi" w:eastAsia="Times New Roman" w:hAnsiTheme="majorBidi" w:cstheme="majorBidi"/>
@@ -6252,7 +6241,7 @@
         </w:rPr>
         <w:t>Researchers and Public health authorities</w:t>
       </w:r>
-      <w:bookmarkEnd w:id="14"/>
+      <w:bookmarkEnd w:id="13"/>
       <w:r>
         <w:rPr>
           <w:rFonts w:asciiTheme="majorBidi" w:eastAsia="Times New Roman" w:hAnsiTheme="majorBidi" w:cstheme="majorBidi"/>
@@ -6384,7 +6373,7 @@
           <w:szCs w:val="32"/>
         </w:rPr>
       </w:pPr>
-      <w:bookmarkStart w:id="15" w:name="_Toc158135960"/>
+      <w:bookmarkStart w:id="14" w:name="_Toc158135960"/>
       <w:r>
         <w:rPr>
           <w:rFonts w:asciiTheme="majorBidi" w:hAnsiTheme="majorBidi"/>
@@ -6396,7 +6385,7 @@
         </w:rPr>
         <w:t>Methodology</w:t>
       </w:r>
-      <w:bookmarkEnd w:id="15"/>
+      <w:bookmarkEnd w:id="14"/>
     </w:p>
     <w:p>
       <w:pPr>
@@ -6513,7 +6502,7 @@
           <w:szCs w:val="32"/>
         </w:rPr>
       </w:pPr>
-      <w:bookmarkStart w:id="16" w:name="_Toc158135961"/>
+      <w:bookmarkStart w:id="15" w:name="_Toc158135961"/>
       <w:r>
         <w:rPr>
           <w:rFonts w:asciiTheme="majorBidi" w:hAnsiTheme="majorBidi"/>
@@ -6525,7 +6514,7 @@
         </w:rPr>
         <w:t>Targeted Customers and Beneficiaries</w:t>
       </w:r>
-      <w:bookmarkEnd w:id="16"/>
+      <w:bookmarkEnd w:id="15"/>
     </w:p>
     <w:p>
       <w:pPr>
@@ -6679,7 +6668,7 @@
           <w:szCs w:val="32"/>
         </w:rPr>
       </w:pPr>
-      <w:bookmarkStart w:id="17" w:name="_Toc158135962"/>
+      <w:bookmarkStart w:id="16" w:name="_Toc158135962"/>
       <w:r>
         <w:rPr>
           <w:rFonts w:asciiTheme="majorBidi" w:hAnsiTheme="majorBidi"/>
@@ -6691,7 +6680,7 @@
         </w:rPr>
         <w:t>Project Structure</w:t>
       </w:r>
-      <w:bookmarkEnd w:id="17"/>
+      <w:bookmarkEnd w:id="16"/>
     </w:p>
     <w:p>
       <w:pPr>
@@ -6886,7 +6875,7 @@
           <w:szCs w:val="40"/>
         </w:rPr>
       </w:pPr>
-      <w:bookmarkStart w:id="18" w:name="_Toc158135963"/>
+      <w:bookmarkStart w:id="17" w:name="_Toc158135963"/>
       <w:r>
         <w:rPr>
           <w:b/>
@@ -6899,7 +6888,7 @@
         </w:rPr>
         <w:t xml:space="preserve">Chapter 2: </w:t>
       </w:r>
-      <w:bookmarkStart w:id="19" w:name="_Hlk158133182"/>
+      <w:bookmarkStart w:id="18" w:name="_Hlk158133182"/>
       <w:r>
         <w:rPr>
           <w:b/>
@@ -6924,8 +6913,8 @@
         </w:rPr>
         <w:t xml:space="preserve"> and Background</w:t>
       </w:r>
+      <w:bookmarkEnd w:id="17"/>
       <w:bookmarkEnd w:id="18"/>
-      <w:bookmarkEnd w:id="19"/>
     </w:p>
     <w:p/>
     <w:p/>
@@ -7017,7 +7006,7 @@
           <w:szCs w:val="32"/>
         </w:rPr>
       </w:pPr>
-      <w:bookmarkStart w:id="20" w:name="_Toc158135964"/>
+      <w:bookmarkStart w:id="19" w:name="_Toc158135964"/>
       <w:r>
         <w:rPr>
           <w:rFonts w:asciiTheme="majorBidi" w:hAnsiTheme="majorBidi"/>
@@ -7040,7 +7029,7 @@
         </w:rPr>
         <w:t>e</w:t>
       </w:r>
-      <w:bookmarkEnd w:id="20"/>
+      <w:bookmarkEnd w:id="19"/>
     </w:p>
     <w:p>
       <w:pPr>
@@ -7059,7 +7048,7 @@
           <w:szCs w:val="32"/>
         </w:rPr>
       </w:pPr>
-      <w:bookmarkStart w:id="21" w:name="_Toc158135965"/>
+      <w:bookmarkStart w:id="20" w:name="_Toc158135965"/>
       <w:r>
         <w:rPr>
           <w:rFonts w:asciiTheme="majorBidi" w:hAnsiTheme="majorBidi"/>
@@ -7071,7 +7060,7 @@
         </w:rPr>
         <w:t>Electronic Healthcare</w:t>
       </w:r>
-      <w:bookmarkEnd w:id="21"/>
+      <w:bookmarkEnd w:id="20"/>
     </w:p>
     <w:p>
       <w:pPr>
@@ -7125,7 +7114,7 @@
           <w:szCs w:val="32"/>
         </w:rPr>
       </w:pPr>
-      <w:bookmarkStart w:id="22" w:name="_Toc158135966"/>
+      <w:bookmarkStart w:id="21" w:name="_Toc158135966"/>
       <w:r>
         <w:rPr>
           <w:rFonts w:asciiTheme="majorBidi" w:hAnsiTheme="majorBidi"/>
@@ -7137,7 +7126,7 @@
         </w:rPr>
         <w:t>Importance of Healthcare</w:t>
       </w:r>
-      <w:bookmarkEnd w:id="22"/>
+      <w:bookmarkEnd w:id="21"/>
     </w:p>
     <w:p>
       <w:pPr>
@@ -7431,7 +7420,7 @@
           <w:szCs w:val="32"/>
         </w:rPr>
       </w:pPr>
-      <w:bookmarkStart w:id="23" w:name="_Toc158135967"/>
+      <w:bookmarkStart w:id="22" w:name="_Toc158135967"/>
       <w:r>
         <w:rPr>
           <w:rFonts w:asciiTheme="majorBidi" w:hAnsiTheme="majorBidi"/>
@@ -7454,7 +7443,26 @@
         </w:rPr>
         <w:t xml:space="preserve"> Records</w:t>
       </w:r>
-      <w:bookmarkEnd w:id="23"/>
+      <w:bookmarkEnd w:id="22"/>
+    </w:p>
+    <w:p>
+      <w:pPr>
+        <w:spacing w:before="40" w:after="360" w:line="240" w:lineRule="auto"/>
+        <w:ind w:left="360" w:right="720"/>
+        <w:rPr>
+          <w:rFonts w:asciiTheme="majorBidi" w:hAnsiTheme="majorBidi" w:cstheme="majorBidi"/>
+          <w:sz w:val="28"/>
+          <w:szCs w:val="28"/>
+        </w:rPr>
+      </w:pPr>
+      <w:r>
+        <w:rPr>
+          <w:rFonts w:asciiTheme="majorBidi" w:hAnsiTheme="majorBidi" w:cstheme="majorBidi"/>
+          <w:sz w:val="28"/>
+          <w:szCs w:val="28"/>
+        </w:rPr>
+        <w:t>An Electronic Health Record (EHR) functions as a digital repository, maintaining a comprehensive electronic version of a patient's medical history over time. This encompasses key administrative and clinical data relevant to the individual's care within a specific healthcare provider setting, including demographics, progress notes, problems, medications, vital signs, past medical history, immunizations, laboratory data, and radiology reports. The EHR not only automates information access, streamlining clinician workflows, but also supports various care-related activities through interfaces such as evidence-based decision support, quality management, and outcomes reporting. This technological advancement represents a significant progression in healthcare, fostering a stronger connection between patients and clinicians. The timely and accessible data provided by EHRs enables healthcare providers to make informed decisions, ultimately enhancing patient care. For instance, EHR implementation contributes to reducing medical errors by improving the accuracy and clarity of medical records, while also promoting efficient healthcare delivery by minimizing test duplication, decreasing treatment delays, and empowering patients to make informed decisions. Embracing EHRs stands as a pivotal measure in optimizing the overall healthcare landscape.</w:t>
+      </w:r>
     </w:p>
     <w:p>
       <w:pPr>
@@ -7473,7 +7481,7 @@
           <w:szCs w:val="32"/>
         </w:rPr>
       </w:pPr>
-      <w:bookmarkStart w:id="24" w:name="_Toc158135968"/>
+      <w:bookmarkStart w:id="23" w:name="_Toc158135968"/>
       <w:r>
         <w:rPr>
           <w:rFonts w:asciiTheme="majorBidi" w:hAnsiTheme="majorBidi"/>
@@ -7518,14 +7526,294 @@
         </w:rPr>
         <w:t xml:space="preserve"> Records</w:t>
       </w:r>
+      <w:bookmarkEnd w:id="23"/>
+    </w:p>
+    <w:p>
+      <w:pPr>
+        <w:spacing w:before="40" w:after="360" w:line="240" w:lineRule="auto"/>
+        <w:ind w:left="360" w:right="720"/>
+        <w:rPr>
+          <w:rFonts w:asciiTheme="majorBidi" w:hAnsiTheme="majorBidi" w:cstheme="majorBidi"/>
+          <w:sz w:val="28"/>
+          <w:szCs w:val="28"/>
+        </w:rPr>
+      </w:pPr>
+      <w:r>
+        <w:rPr>
+          <w:rFonts w:asciiTheme="majorBidi" w:hAnsiTheme="majorBidi" w:cstheme="majorBidi"/>
+          <w:sz w:val="28"/>
+          <w:szCs w:val="28"/>
+        </w:rPr>
+        <w:t>Electronic Health Records (EHRs) play a crucial role in modern healthcare systems, offering numerous benefits for both healthcare providers and patients. Here are some key reasons highlighting the importance of electronic health records:</w:t>
+      </w:r>
+    </w:p>
+    <w:p>
+      <w:pPr>
+        <w:pStyle w:val="ListParagraph"/>
+        <w:numPr>
+          <w:ilvl w:val="0"/>
+          <w:numId w:val="32"/>
+        </w:numPr>
+        <w:spacing w:before="40" w:after="360" w:line="240" w:lineRule="auto"/>
+        <w:ind w:right="720"/>
+        <w:rPr>
+          <w:rFonts w:asciiTheme="majorBidi" w:hAnsiTheme="majorBidi" w:cstheme="majorBidi"/>
+          <w:sz w:val="28"/>
+          <w:szCs w:val="28"/>
+        </w:rPr>
+      </w:pPr>
+      <w:r>
+        <w:rPr>
+          <w:rFonts w:asciiTheme="majorBidi" w:hAnsiTheme="majorBidi" w:cstheme="majorBidi"/>
+          <w:sz w:val="28"/>
+          <w:szCs w:val="28"/>
+        </w:rPr>
+        <w:t>Improved Accessibility and Efficiency: EHRs enable quick and easy access to patient information by authorized healthcare professionals, regardless of their physical location. This accessibility enhances the efficiency of healthcare delivery, allowing for faster decision-making and improved coordination of care.</w:t>
+      </w:r>
+    </w:p>
+    <w:p>
+      <w:pPr>
+        <w:pStyle w:val="ListParagraph"/>
+        <w:numPr>
+          <w:ilvl w:val="0"/>
+          <w:numId w:val="32"/>
+        </w:numPr>
+        <w:spacing w:before="40" w:after="360" w:line="240" w:lineRule="auto"/>
+        <w:ind w:right="720"/>
+        <w:rPr>
+          <w:rFonts w:asciiTheme="majorBidi" w:hAnsiTheme="majorBidi" w:cstheme="majorBidi"/>
+          <w:sz w:val="28"/>
+          <w:szCs w:val="28"/>
+        </w:rPr>
+      </w:pPr>
+      <w:r>
+        <w:rPr>
+          <w:rFonts w:asciiTheme="majorBidi" w:hAnsiTheme="majorBidi" w:cstheme="majorBidi"/>
+          <w:sz w:val="28"/>
+          <w:szCs w:val="28"/>
+        </w:rPr>
+        <w:t>Enhanced Patient Care and Safety: EHRs provide a comprehe</w:t>
+      </w:r>
+      <w:bookmarkStart w:id="24" w:name="_GoBack"/>
       <w:bookmarkEnd w:id="24"/>
+      <w:r>
+        <w:rPr>
+          <w:rFonts w:asciiTheme="majorBidi" w:hAnsiTheme="majorBidi" w:cstheme="majorBidi"/>
+          <w:sz w:val="28"/>
+          <w:szCs w:val="28"/>
+        </w:rPr>
+        <w:t>nsive and up-to-date overview of a patient's medical history, medications, allergies, and test results. This information is vital for healthcare providers to make well-informed decisions, leading to better patient care and reduced medical errors.</w:t>
+      </w:r>
+    </w:p>
+    <w:p>
+      <w:pPr>
+        <w:numPr>
+          <w:ilvl w:val="0"/>
+          <w:numId w:val="32"/>
+        </w:numPr>
+        <w:spacing w:before="40" w:after="360" w:line="240" w:lineRule="auto"/>
+        <w:ind w:right="720"/>
+        <w:rPr>
+          <w:rFonts w:asciiTheme="majorBidi" w:hAnsiTheme="majorBidi" w:cstheme="majorBidi"/>
+          <w:sz w:val="28"/>
+          <w:szCs w:val="28"/>
+        </w:rPr>
+      </w:pPr>
+      <w:r>
+        <w:rPr>
+          <w:rFonts w:asciiTheme="majorBidi" w:hAnsiTheme="majorBidi" w:cstheme="majorBidi"/>
+          <w:sz w:val="28"/>
+          <w:szCs w:val="28"/>
+        </w:rPr>
+        <w:t>Coordination of Care: Electronic health records facilitate better communication and coordination among different healthcare providers involved in a patient's care. This is particularly important for patients with chronic conditions or those receiving care from multiple specialists.</w:t>
+      </w:r>
+    </w:p>
+    <w:p>
+      <w:pPr>
+        <w:numPr>
+          <w:ilvl w:val="0"/>
+          <w:numId w:val="32"/>
+        </w:numPr>
+        <w:spacing w:before="40" w:after="360" w:line="240" w:lineRule="auto"/>
+        <w:ind w:right="720"/>
+        <w:rPr>
+          <w:rFonts w:asciiTheme="majorBidi" w:hAnsiTheme="majorBidi" w:cstheme="majorBidi"/>
+          <w:sz w:val="28"/>
+          <w:szCs w:val="28"/>
+        </w:rPr>
+      </w:pPr>
+      <w:r>
+        <w:rPr>
+          <w:rFonts w:asciiTheme="majorBidi" w:hAnsiTheme="majorBidi" w:cstheme="majorBidi"/>
+          <w:sz w:val="28"/>
+          <w:szCs w:val="28"/>
+        </w:rPr>
+        <w:t>Reduced Duplication of Tests and Procedures: EHRs help eliminate unnecessary duplication of tests and procedures by providing a centralized repository of patient information. This not only saves time and resources but also reduces the potential risks associated with repeated diagnostic tests.</w:t>
+      </w:r>
+    </w:p>
+    <w:p>
+      <w:pPr>
+        <w:numPr>
+          <w:ilvl w:val="0"/>
+          <w:numId w:val="32"/>
+        </w:numPr>
+        <w:spacing w:before="40" w:after="360" w:line="240" w:lineRule="auto"/>
+        <w:ind w:right="720"/>
+        <w:rPr>
+          <w:rFonts w:asciiTheme="majorBidi" w:hAnsiTheme="majorBidi" w:cstheme="majorBidi"/>
+          <w:sz w:val="28"/>
+          <w:szCs w:val="28"/>
+        </w:rPr>
+      </w:pPr>
+      <w:r>
+        <w:rPr>
+          <w:rFonts w:asciiTheme="majorBidi" w:hAnsiTheme="majorBidi" w:cstheme="majorBidi"/>
+          <w:sz w:val="28"/>
+          <w:szCs w:val="28"/>
+        </w:rPr>
+        <w:t>Cost Savings: Over time, the implementation of EHRs can lead to cost savings for healthcare organizations. Electronic records reduce paperwork, streamline administrative processes, and contribute to more efficient use of resources.</w:t>
+      </w:r>
+    </w:p>
+    <w:p>
+      <w:pPr>
+        <w:numPr>
+          <w:ilvl w:val="0"/>
+          <w:numId w:val="32"/>
+        </w:numPr>
+        <w:spacing w:before="40" w:after="360" w:line="240" w:lineRule="auto"/>
+        <w:ind w:right="720"/>
+        <w:rPr>
+          <w:rFonts w:asciiTheme="majorBidi" w:hAnsiTheme="majorBidi" w:cstheme="majorBidi"/>
+          <w:sz w:val="28"/>
+          <w:szCs w:val="28"/>
+        </w:rPr>
+      </w:pPr>
+      <w:r>
+        <w:rPr>
+          <w:rFonts w:asciiTheme="majorBidi" w:hAnsiTheme="majorBidi" w:cstheme="majorBidi"/>
+          <w:sz w:val="28"/>
+          <w:szCs w:val="28"/>
+        </w:rPr>
+        <w:t>Data Accuracy and Legibility: EHRs eliminate the issues related to illegible handwriting seen in traditional paper records. Electronic records are typed and standardized, contributing to improved accuracy and reducing the likelihood of errors in documentation.</w:t>
+      </w:r>
+    </w:p>
+    <w:p>
+      <w:pPr>
+        <w:numPr>
+          <w:ilvl w:val="0"/>
+          <w:numId w:val="32"/>
+        </w:numPr>
+        <w:spacing w:before="40" w:after="360" w:line="240" w:lineRule="auto"/>
+        <w:ind w:right="720"/>
+        <w:rPr>
+          <w:rFonts w:asciiTheme="majorBidi" w:hAnsiTheme="majorBidi" w:cstheme="majorBidi"/>
+          <w:sz w:val="28"/>
+          <w:szCs w:val="28"/>
+        </w:rPr>
+      </w:pPr>
+      <w:r>
+        <w:rPr>
+          <w:rFonts w:asciiTheme="majorBidi" w:hAnsiTheme="majorBidi" w:cstheme="majorBidi"/>
+          <w:sz w:val="28"/>
+          <w:szCs w:val="28"/>
+        </w:rPr>
+        <w:t>Population Health Management: EHRs enable healthcare providers to analyze and manage the health of populations more effectively. By aggregating and analyzing data from a large number of patients, providers can identify trends, risk factors, and areas for improvement in public health.</w:t>
+      </w:r>
+    </w:p>
+    <w:p>
+      <w:pPr>
+        <w:numPr>
+          <w:ilvl w:val="0"/>
+          <w:numId w:val="32"/>
+        </w:numPr>
+        <w:spacing w:before="40" w:after="360" w:line="240" w:lineRule="auto"/>
+        <w:ind w:right="720"/>
+        <w:rPr>
+          <w:rFonts w:asciiTheme="majorBidi" w:hAnsiTheme="majorBidi" w:cstheme="majorBidi"/>
+          <w:sz w:val="28"/>
+          <w:szCs w:val="28"/>
+        </w:rPr>
+      </w:pPr>
+      <w:r>
+        <w:rPr>
+          <w:rFonts w:asciiTheme="majorBidi" w:hAnsiTheme="majorBidi" w:cstheme="majorBidi"/>
+          <w:sz w:val="28"/>
+          <w:szCs w:val="28"/>
+        </w:rPr>
+        <w:t>Patient Engagement: EHRs empower patients to actively participate in their healthcare. Patients can access their records, view test results, and communicate with healthcare providers through secure online portals, fostering a more engaged and informed patient population.</w:t>
+      </w:r>
+    </w:p>
+    <w:p>
+      <w:pPr>
+        <w:numPr>
+          <w:ilvl w:val="0"/>
+          <w:numId w:val="32"/>
+        </w:numPr>
+        <w:spacing w:before="40" w:after="360" w:line="240" w:lineRule="auto"/>
+        <w:ind w:right="720"/>
+        <w:rPr>
+          <w:rFonts w:asciiTheme="majorBidi" w:hAnsiTheme="majorBidi" w:cstheme="majorBidi"/>
+          <w:sz w:val="28"/>
+          <w:szCs w:val="28"/>
+        </w:rPr>
+      </w:pPr>
+      <w:r>
+        <w:rPr>
+          <w:rFonts w:asciiTheme="majorBidi" w:hAnsiTheme="majorBidi" w:cstheme="majorBidi"/>
+          <w:sz w:val="28"/>
+          <w:szCs w:val="28"/>
+        </w:rPr>
+        <w:t>Research and Analytics: The aggregated data from EHRs can be valuable for medical research, quality improvement initiatives, and public health studies. Researchers can use anonymized data to identify patterns, discover new treatments, and improve healthcare practices.</w:t>
+      </w:r>
+    </w:p>
+    <w:p>
+      <w:pPr>
+        <w:numPr>
+          <w:ilvl w:val="0"/>
+          <w:numId w:val="32"/>
+        </w:numPr>
+        <w:spacing w:before="40" w:after="360" w:line="240" w:lineRule="auto"/>
+        <w:ind w:right="720"/>
+        <w:rPr>
+          <w:rFonts w:asciiTheme="majorBidi" w:hAnsiTheme="majorBidi" w:cstheme="majorBidi"/>
+          <w:sz w:val="28"/>
+          <w:szCs w:val="28"/>
+        </w:rPr>
+      </w:pPr>
+      <w:r>
+        <w:rPr>
+          <w:rFonts w:asciiTheme="majorBidi" w:hAnsiTheme="majorBidi" w:cstheme="majorBidi"/>
+          <w:sz w:val="28"/>
+          <w:szCs w:val="28"/>
+        </w:rPr>
+        <w:t>Compliance with Regulations: Many healthcare systems around the world have implemented regulations and standards that encourage or mandate the use of electronic health records. Meeting these regulatory requirements ensures that healthcare providers maintain high standards of care and data security.</w:t>
+      </w:r>
+    </w:p>
+    <w:p>
+      <w:pPr>
+        <w:spacing w:before="40" w:after="360" w:line="240" w:lineRule="auto"/>
+        <w:ind w:left="360" w:right="720"/>
+        <w:rPr>
+          <w:rFonts w:asciiTheme="majorBidi" w:hAnsiTheme="majorBidi" w:cstheme="majorBidi"/>
+          <w:sz w:val="28"/>
+          <w:szCs w:val="28"/>
+        </w:rPr>
+      </w:pPr>
+      <w:r>
+        <w:rPr>
+          <w:rFonts w:asciiTheme="majorBidi" w:hAnsiTheme="majorBidi" w:cstheme="majorBidi"/>
+          <w:sz w:val="28"/>
+          <w:szCs w:val="28"/>
+        </w:rPr>
+        <w:t>In summary, electronic health records contribute significantly to the efficiency, safety, and overall quality of healthcare delivery. Their widespread adoption is a key component of the ongoing digital transformation in the healthcare industry.</w:t>
+      </w:r>
     </w:p>
     <w:p>
       <w:pPr>
         <w:pStyle w:val="Heading2"/>
         <w:numPr>
           <w:ilvl w:val="1"/>
-          <w:numId w:val="4"/>
+          <w:numId w:val="32"/>
         </w:numPr>
         <w:spacing w:after="240"/>
         <w:rPr>
@@ -7556,7 +7844,7 @@
         <w:pStyle w:val="Heading2"/>
         <w:numPr>
           <w:ilvl w:val="1"/>
-          <w:numId w:val="4"/>
+          <w:numId w:val="32"/>
         </w:numPr>
         <w:spacing w:after="240"/>
         <w:rPr>
@@ -7587,7 +7875,7 @@
         <w:pStyle w:val="Heading3"/>
         <w:numPr>
           <w:ilvl w:val="2"/>
-          <w:numId w:val="4"/>
+          <w:numId w:val="32"/>
         </w:numPr>
         <w:spacing w:after="240"/>
         <w:ind w:left="1080"/>
@@ -7641,7 +7929,7 @@
         <w:pStyle w:val="Heading3"/>
         <w:numPr>
           <w:ilvl w:val="2"/>
-          <w:numId w:val="4"/>
+          <w:numId w:val="32"/>
         </w:numPr>
         <w:spacing w:after="240"/>
         <w:ind w:left="1080"/>
@@ -7717,7 +8005,7 @@
         <w:pStyle w:val="Heading3"/>
         <w:numPr>
           <w:ilvl w:val="2"/>
-          <w:numId w:val="4"/>
+          <w:numId w:val="32"/>
         </w:numPr>
         <w:spacing w:after="240"/>
         <w:ind w:left="1080"/>
@@ -7771,7 +8059,7 @@
         <w:pStyle w:val="Heading3"/>
         <w:numPr>
           <w:ilvl w:val="2"/>
-          <w:numId w:val="4"/>
+          <w:numId w:val="32"/>
         </w:numPr>
         <w:spacing w:after="240"/>
         <w:ind w:left="1080"/>
@@ -7827,7 +8115,7 @@
         <w:pStyle w:val="Heading3"/>
         <w:numPr>
           <w:ilvl w:val="2"/>
-          <w:numId w:val="4"/>
+          <w:numId w:val="32"/>
         </w:numPr>
         <w:spacing w:after="240"/>
         <w:ind w:left="1080"/>
@@ -7870,7 +8158,7 @@
         <w:pStyle w:val="Heading3"/>
         <w:numPr>
           <w:ilvl w:val="2"/>
-          <w:numId w:val="4"/>
+          <w:numId w:val="32"/>
         </w:numPr>
         <w:spacing w:after="240"/>
         <w:ind w:left="1080"/>
@@ -7926,7 +8214,7 @@
         <w:pStyle w:val="Heading3"/>
         <w:numPr>
           <w:ilvl w:val="2"/>
-          <w:numId w:val="4"/>
+          <w:numId w:val="32"/>
         </w:numPr>
         <w:spacing w:after="240"/>
         <w:ind w:left="1080"/>
@@ -7969,7 +8257,7 @@
         <w:pStyle w:val="Heading3"/>
         <w:numPr>
           <w:ilvl w:val="2"/>
-          <w:numId w:val="4"/>
+          <w:numId w:val="32"/>
         </w:numPr>
         <w:spacing w:after="240"/>
         <w:ind w:left="1080"/>
@@ -8025,7 +8313,7 @@
         <w:pStyle w:val="Heading3"/>
         <w:numPr>
           <w:ilvl w:val="2"/>
-          <w:numId w:val="4"/>
+          <w:numId w:val="32"/>
         </w:numPr>
         <w:spacing w:after="240"/>
         <w:ind w:left="1080"/>
@@ -8068,7 +8356,7 @@
         <w:pStyle w:val="Heading3"/>
         <w:numPr>
           <w:ilvl w:val="2"/>
-          <w:numId w:val="4"/>
+          <w:numId w:val="32"/>
         </w:numPr>
         <w:spacing w:after="240"/>
         <w:ind w:left="1080"/>
@@ -8100,7 +8388,7 @@
         <w:pStyle w:val="Heading3"/>
         <w:numPr>
           <w:ilvl w:val="2"/>
-          <w:numId w:val="4"/>
+          <w:numId w:val="32"/>
         </w:numPr>
         <w:spacing w:after="240"/>
         <w:ind w:left="1080"/>
@@ -8133,7 +8421,7 @@
         <w:pStyle w:val="Heading2"/>
         <w:numPr>
           <w:ilvl w:val="1"/>
-          <w:numId w:val="4"/>
+          <w:numId w:val="32"/>
         </w:numPr>
         <w:spacing w:after="240"/>
         <w:rPr>
@@ -8175,7 +8463,7 @@
         <w:pStyle w:val="Heading2"/>
         <w:numPr>
           <w:ilvl w:val="1"/>
-          <w:numId w:val="4"/>
+          <w:numId w:val="32"/>
         </w:numPr>
         <w:spacing w:after="240"/>
         <w:rPr>
@@ -8206,7 +8494,7 @@
         <w:pStyle w:val="Heading2"/>
         <w:numPr>
           <w:ilvl w:val="1"/>
-          <w:numId w:val="4"/>
+          <w:numId w:val="32"/>
         </w:numPr>
         <w:spacing w:after="240"/>
         <w:rPr>
@@ -8248,7 +8536,7 @@
         <w:pStyle w:val="Heading2"/>
         <w:numPr>
           <w:ilvl w:val="1"/>
-          <w:numId w:val="4"/>
+          <w:numId w:val="32"/>
         </w:numPr>
         <w:spacing w:after="240"/>
         <w:rPr>
@@ -8290,7 +8578,7 @@
         <w:pStyle w:val="Heading2"/>
         <w:numPr>
           <w:ilvl w:val="1"/>
-          <w:numId w:val="4"/>
+          <w:numId w:val="32"/>
         </w:numPr>
         <w:spacing w:after="240"/>
         <w:rPr>
@@ -8429,6 +8717,7 @@
         <w:docPartUnique/>
       </w:docPartObj>
     </w:sdtPr>
+    <w:sdtEndPr/>
     <w:sdtContent>
       <w:p>
         <w:pPr>
@@ -9093,6 +9382,95 @@
     </w:lvl>
   </w:abstractNum>
   <w:abstractNum w:abstractNumId="5" w15:restartNumberingAfterBreak="0">
+    <w:nsid w:val="23B17F9F"/>
+    <w:multiLevelType w:val="hybridMultilevel"/>
+    <w:tmpl w:val="05D2C7F2"/>
+    <w:lvl w:ilvl="0" w:tplc="0409000F">
+      <w:start w:val="1"/>
+      <w:numFmt w:val="decimal"/>
+      <w:lvlText w:val="%1."/>
+      <w:lvlJc w:val="left"/>
+      <w:pPr>
+        <w:ind w:left="720" w:hanging="360"/>
+      </w:pPr>
+      <w:rPr>
+        <w:rFonts w:hint="default"/>
+      </w:rPr>
+    </w:lvl>
+    <w:lvl w:ilvl="1" w:tplc="04090019">
+      <w:start w:val="1"/>
+      <w:numFmt w:val="lowerLetter"/>
+      <w:lvlText w:val="%2."/>
+      <w:lvlJc w:val="left"/>
+      <w:pPr>
+        <w:ind w:left="1440" w:hanging="360"/>
+      </w:pPr>
+    </w:lvl>
+    <w:lvl w:ilvl="2" w:tplc="0409001B">
+      <w:start w:val="1"/>
+      <w:numFmt w:val="lowerRoman"/>
+      <w:lvlText w:val="%3."/>
+      <w:lvlJc w:val="right"/>
+      <w:pPr>
+        <w:ind w:left="2160" w:hanging="180"/>
+      </w:pPr>
+    </w:lvl>
+    <w:lvl w:ilvl="3" w:tplc="0409000F" w:tentative="1">
+      <w:start w:val="1"/>
+      <w:numFmt w:val="decimal"/>
+      <w:lvlText w:val="%4."/>
+      <w:lvlJc w:val="left"/>
+      <w:pPr>
+        <w:ind w:left="2880" w:hanging="360"/>
+      </w:pPr>
+    </w:lvl>
+    <w:lvl w:ilvl="4" w:tplc="04090019" w:tentative="1">
+      <w:start w:val="1"/>
+      <w:numFmt w:val="lowerLetter"/>
+      <w:lvlText w:val="%5."/>
+      <w:lvlJc w:val="left"/>
+      <w:pPr>
+        <w:ind w:left="3600" w:hanging="360"/>
+      </w:pPr>
+    </w:lvl>
+    <w:lvl w:ilvl="5" w:tplc="0409001B" w:tentative="1">
+      <w:start w:val="1"/>
+      <w:numFmt w:val="lowerRoman"/>
+      <w:lvlText w:val="%6."/>
+      <w:lvlJc w:val="right"/>
+      <w:pPr>
+        <w:ind w:left="4320" w:hanging="180"/>
+      </w:pPr>
+    </w:lvl>
+    <w:lvl w:ilvl="6" w:tplc="0409000F" w:tentative="1">
+      <w:start w:val="1"/>
+      <w:numFmt w:val="decimal"/>
+      <w:lvlText w:val="%7."/>
+      <w:lvlJc w:val="left"/>
+      <w:pPr>
+        <w:ind w:left="5040" w:hanging="360"/>
+      </w:pPr>
+    </w:lvl>
+    <w:lvl w:ilvl="7" w:tplc="04090019" w:tentative="1">
+      <w:start w:val="1"/>
+      <w:numFmt w:val="lowerLetter"/>
+      <w:lvlText w:val="%8."/>
+      <w:lvlJc w:val="left"/>
+      <w:pPr>
+        <w:ind w:left="5760" w:hanging="360"/>
+      </w:pPr>
+    </w:lvl>
+    <w:lvl w:ilvl="8" w:tplc="0409001B" w:tentative="1">
+      <w:start w:val="1"/>
+      <w:numFmt w:val="lowerRoman"/>
+      <w:lvlText w:val="%9."/>
+      <w:lvlJc w:val="right"/>
+      <w:pPr>
+        <w:ind w:left="6480" w:hanging="180"/>
+      </w:pPr>
+    </w:lvl>
+  </w:abstractNum>
+  <w:abstractNum w:abstractNumId="6" w15:restartNumberingAfterBreak="0">
     <w:nsid w:val="26FF4FBB"/>
     <w:multiLevelType w:val="hybridMultilevel"/>
     <w:tmpl w:val="BD1093B2"/>
@@ -9205,7 +9583,7 @@
       </w:rPr>
     </w:lvl>
   </w:abstractNum>
-  <w:abstractNum w:abstractNumId="6" w15:restartNumberingAfterBreak="0">
+  <w:abstractNum w:abstractNumId="7" w15:restartNumberingAfterBreak="0">
     <w:nsid w:val="28B84556"/>
     <w:multiLevelType w:val="hybridMultilevel"/>
     <w:tmpl w:val="F47A997A"/>
@@ -9294,7 +9672,7 @@
       </w:pPr>
     </w:lvl>
   </w:abstractNum>
-  <w:abstractNum w:abstractNumId="7" w15:restartNumberingAfterBreak="0">
+  <w:abstractNum w:abstractNumId="8" w15:restartNumberingAfterBreak="0">
     <w:nsid w:val="29100CB0"/>
     <w:multiLevelType w:val="hybridMultilevel"/>
     <w:tmpl w:val="E66EA9B4"/>
@@ -9387,7 +9765,7 @@
       </w:pPr>
     </w:lvl>
   </w:abstractNum>
-  <w:abstractNum w:abstractNumId="8" w15:restartNumberingAfterBreak="0">
+  <w:abstractNum w:abstractNumId="9" w15:restartNumberingAfterBreak="0">
     <w:nsid w:val="29FA0C16"/>
     <w:multiLevelType w:val="hybridMultilevel"/>
     <w:tmpl w:val="9E62804E"/>
@@ -9499,7 +9877,7 @@
       </w:rPr>
     </w:lvl>
   </w:abstractNum>
-  <w:abstractNum w:abstractNumId="9" w15:restartNumberingAfterBreak="0">
+  <w:abstractNum w:abstractNumId="10" w15:restartNumberingAfterBreak="0">
     <w:nsid w:val="3E661BAF"/>
     <w:multiLevelType w:val="hybridMultilevel"/>
     <w:tmpl w:val="4FD2797E"/>
@@ -9592,7 +9970,7 @@
       </w:pPr>
     </w:lvl>
   </w:abstractNum>
-  <w:abstractNum w:abstractNumId="10" w15:restartNumberingAfterBreak="0">
+  <w:abstractNum w:abstractNumId="11" w15:restartNumberingAfterBreak="0">
     <w:nsid w:val="3EDF2DD4"/>
     <w:multiLevelType w:val="hybridMultilevel"/>
     <w:tmpl w:val="A7C81EFE"/>
@@ -9705,7 +10083,124 @@
       </w:rPr>
     </w:lvl>
   </w:abstractNum>
-  <w:abstractNum w:abstractNumId="11" w15:restartNumberingAfterBreak="0">
+  <w:abstractNum w:abstractNumId="12" w15:restartNumberingAfterBreak="0">
+    <w:nsid w:val="3FD92923"/>
+    <w:multiLevelType w:val="multilevel"/>
+    <w:tmpl w:val="E1FCFE10"/>
+    <w:lvl w:ilvl="0">
+      <w:start w:val="1"/>
+      <w:numFmt w:val="decimal"/>
+      <w:lvlText w:val="%1."/>
+      <w:lvlJc w:val="left"/>
+      <w:pPr>
+        <w:tabs>
+          <w:tab w:val="num" w:pos="720"/>
+        </w:tabs>
+        <w:ind w:left="720" w:hanging="360"/>
+      </w:pPr>
+    </w:lvl>
+    <w:lvl w:ilvl="1">
+      <w:start w:val="1"/>
+      <w:numFmt w:val="bullet"/>
+      <w:lvlText w:val=""/>
+      <w:lvlJc w:val="left"/>
+      <w:pPr>
+        <w:tabs>
+          <w:tab w:val="num" w:pos="1440"/>
+        </w:tabs>
+        <w:ind w:left="1440" w:hanging="360"/>
+      </w:pPr>
+      <w:rPr>
+        <w:rFonts w:ascii="Symbol" w:hAnsi="Symbol" w:hint="default"/>
+        <w:sz w:val="20"/>
+      </w:rPr>
+    </w:lvl>
+    <w:lvl w:ilvl="2" w:tentative="1">
+      <w:start w:val="1"/>
+      <w:numFmt w:val="decimal"/>
+      <w:lvlText w:val="%3."/>
+      <w:lvlJc w:val="left"/>
+      <w:pPr>
+        <w:tabs>
+          <w:tab w:val="num" w:pos="2160"/>
+        </w:tabs>
+        <w:ind w:left="2160" w:hanging="360"/>
+      </w:pPr>
+    </w:lvl>
+    <w:lvl w:ilvl="3" w:tentative="1">
+      <w:start w:val="1"/>
+      <w:numFmt w:val="decimal"/>
+      <w:lvlText w:val="%4."/>
+      <w:lvlJc w:val="left"/>
+      <w:pPr>
+        <w:tabs>
+          <w:tab w:val="num" w:pos="2880"/>
+        </w:tabs>
+        <w:ind w:left="2880" w:hanging="360"/>
+      </w:pPr>
+    </w:lvl>
+    <w:lvl w:ilvl="4" w:tentative="1">
+      <w:start w:val="1"/>
+      <w:numFmt w:val="decimal"/>
+      <w:lvlText w:val="%5."/>
+      <w:lvlJc w:val="left"/>
+      <w:pPr>
+        <w:tabs>
+          <w:tab w:val="num" w:pos="3600"/>
+        </w:tabs>
+        <w:ind w:left="3600" w:hanging="360"/>
+      </w:pPr>
+    </w:lvl>
+    <w:lvl w:ilvl="5" w:tentative="1">
+      <w:start w:val="1"/>
+      <w:numFmt w:val="decimal"/>
+      <w:lvlText w:val="%6."/>
+      <w:lvlJc w:val="left"/>
+      <w:pPr>
+        <w:tabs>
+          <w:tab w:val="num" w:pos="4320"/>
+        </w:tabs>
+        <w:ind w:left="4320" w:hanging="360"/>
+      </w:pPr>
+    </w:lvl>
+    <w:lvl w:ilvl="6" w:tentative="1">
+      <w:start w:val="1"/>
+      <w:numFmt w:val="decimal"/>
+      <w:lvlText w:val="%7."/>
+      <w:lvlJc w:val="left"/>
+      <w:pPr>
+        <w:tabs>
+          <w:tab w:val="num" w:pos="5040"/>
+        </w:tabs>
+        <w:ind w:left="5040" w:hanging="360"/>
+      </w:pPr>
+    </w:lvl>
+    <w:lvl w:ilvl="7" w:tentative="1">
+      <w:start w:val="1"/>
+      <w:numFmt w:val="decimal"/>
+      <w:lvlText w:val="%8."/>
+      <w:lvlJc w:val="left"/>
+      <w:pPr>
+        <w:tabs>
+          <w:tab w:val="num" w:pos="5760"/>
+        </w:tabs>
+        <w:ind w:left="5760" w:hanging="360"/>
+      </w:pPr>
+    </w:lvl>
+    <w:lvl w:ilvl="8" w:tentative="1">
+      <w:start w:val="1"/>
+      <w:numFmt w:val="decimal"/>
+      <w:lvlText w:val="%9."/>
+      <w:lvlJc w:val="left"/>
+      <w:pPr>
+        <w:tabs>
+          <w:tab w:val="num" w:pos="6480"/>
+        </w:tabs>
+        <w:ind w:left="6480" w:hanging="360"/>
+      </w:pPr>
+    </w:lvl>
+  </w:abstractNum>
+  <w:abstractNum w:abstractNumId="13" w15:restartNumberingAfterBreak="0">
     <w:nsid w:val="410B7A33"/>
     <w:multiLevelType w:val="multilevel"/>
     <w:tmpl w:val="A9362D62"/>
@@ -9854,7 +10349,7 @@
       </w:rPr>
     </w:lvl>
   </w:abstractNum>
-  <w:abstractNum w:abstractNumId="12" w15:restartNumberingAfterBreak="0">
+  <w:abstractNum w:abstractNumId="14" w15:restartNumberingAfterBreak="0">
     <w:nsid w:val="47926B71"/>
     <w:multiLevelType w:val="hybridMultilevel"/>
     <w:tmpl w:val="395CFBDA"/>
@@ -9967,7 +10462,7 @@
       </w:rPr>
     </w:lvl>
   </w:abstractNum>
-  <w:abstractNum w:abstractNumId="13" w15:restartNumberingAfterBreak="0">
+  <w:abstractNum w:abstractNumId="15" w15:restartNumberingAfterBreak="0">
     <w:nsid w:val="4D917C67"/>
     <w:multiLevelType w:val="hybridMultilevel"/>
     <w:tmpl w:val="7BC6CC92"/>
@@ -10079,7 +10574,7 @@
       </w:rPr>
     </w:lvl>
   </w:abstractNum>
-  <w:abstractNum w:abstractNumId="14" w15:restartNumberingAfterBreak="0">
+  <w:abstractNum w:abstractNumId="16" w15:restartNumberingAfterBreak="0">
     <w:nsid w:val="4D99196E"/>
     <w:multiLevelType w:val="hybridMultilevel"/>
     <w:tmpl w:val="6B6EBA50"/>
@@ -10191,7 +10686,7 @@
       </w:rPr>
     </w:lvl>
   </w:abstractNum>
-  <w:abstractNum w:abstractNumId="15" w15:restartNumberingAfterBreak="0">
+  <w:abstractNum w:abstractNumId="17" w15:restartNumberingAfterBreak="0">
     <w:nsid w:val="518E07B9"/>
     <w:multiLevelType w:val="multilevel"/>
     <w:tmpl w:val="D1E267B8"/>
@@ -10304,7 +10799,7 @@
       </w:rPr>
     </w:lvl>
   </w:abstractNum>
-  <w:abstractNum w:abstractNumId="16" w15:restartNumberingAfterBreak="0">
+  <w:abstractNum w:abstractNumId="18" w15:restartNumberingAfterBreak="0">
     <w:nsid w:val="55351E88"/>
     <w:multiLevelType w:val="hybridMultilevel"/>
     <w:tmpl w:val="F4284A06"/>
@@ -10393,7 +10888,7 @@
       </w:pPr>
     </w:lvl>
   </w:abstractNum>
-  <w:abstractNum w:abstractNumId="17" w15:restartNumberingAfterBreak="0">
+  <w:abstractNum w:abstractNumId="19" w15:restartNumberingAfterBreak="0">
     <w:nsid w:val="578B4539"/>
     <w:multiLevelType w:val="hybridMultilevel"/>
     <w:tmpl w:val="49AA75BE"/>
@@ -10482,7 +10977,7 @@
       </w:pPr>
     </w:lvl>
   </w:abstractNum>
-  <w:abstractNum w:abstractNumId="18" w15:restartNumberingAfterBreak="0">
+  <w:abstractNum w:abstractNumId="20" w15:restartNumberingAfterBreak="0">
     <w:nsid w:val="5A15325A"/>
     <w:multiLevelType w:val="hybridMultilevel"/>
     <w:tmpl w:val="A48C138E"/>
@@ -10571,7 +11066,7 @@
       </w:pPr>
     </w:lvl>
   </w:abstractNum>
-  <w:abstractNum w:abstractNumId="19" w15:restartNumberingAfterBreak="0">
+  <w:abstractNum w:abstractNumId="21" w15:restartNumberingAfterBreak="0">
     <w:nsid w:val="5C9C25E3"/>
     <w:multiLevelType w:val="hybridMultilevel"/>
     <w:tmpl w:val="2CECC656"/>
@@ -10660,7 +11155,7 @@
       </w:pPr>
     </w:lvl>
   </w:abstractNum>
-  <w:abstractNum w:abstractNumId="20" w15:restartNumberingAfterBreak="0">
+  <w:abstractNum w:abstractNumId="22" w15:restartNumberingAfterBreak="0">
     <w:nsid w:val="5CCA73E3"/>
     <w:multiLevelType w:val="hybridMultilevel"/>
     <w:tmpl w:val="4E24127A"/>
@@ -10772,7 +11267,7 @@
       </w:rPr>
     </w:lvl>
   </w:abstractNum>
-  <w:abstractNum w:abstractNumId="21" w15:restartNumberingAfterBreak="0">
+  <w:abstractNum w:abstractNumId="23" w15:restartNumberingAfterBreak="0">
     <w:nsid w:val="60E042A9"/>
     <w:multiLevelType w:val="hybridMultilevel"/>
     <w:tmpl w:val="2ABA6AB2"/>
@@ -10884,7 +11379,7 @@
       </w:rPr>
     </w:lvl>
   </w:abstractNum>
-  <w:abstractNum w:abstractNumId="22" w15:restartNumberingAfterBreak="0">
+  <w:abstractNum w:abstractNumId="24" w15:restartNumberingAfterBreak="0">
     <w:nsid w:val="659C5066"/>
     <w:multiLevelType w:val="multilevel"/>
     <w:tmpl w:val="1F3EE8CC"/>
@@ -10997,7 +11492,7 @@
       </w:rPr>
     </w:lvl>
   </w:abstractNum>
-  <w:abstractNum w:abstractNumId="23" w15:restartNumberingAfterBreak="0">
+  <w:abstractNum w:abstractNumId="25" w15:restartNumberingAfterBreak="0">
     <w:nsid w:val="6640603A"/>
     <w:multiLevelType w:val="hybridMultilevel"/>
     <w:tmpl w:val="9260F8EC"/>
@@ -11110,7 +11605,7 @@
       </w:rPr>
     </w:lvl>
   </w:abstractNum>
-  <w:abstractNum w:abstractNumId="24" w15:restartNumberingAfterBreak="0">
+  <w:abstractNum w:abstractNumId="26" w15:restartNumberingAfterBreak="0">
     <w:nsid w:val="6B184F1B"/>
     <w:multiLevelType w:val="hybridMultilevel"/>
     <w:tmpl w:val="533E01BA"/>
@@ -11199,7 +11694,7 @@
       </w:pPr>
     </w:lvl>
   </w:abstractNum>
-  <w:abstractNum w:abstractNumId="25" w15:restartNumberingAfterBreak="0">
+  <w:abstractNum w:abstractNumId="27" w15:restartNumberingAfterBreak="0">
     <w:nsid w:val="6BDB08A3"/>
     <w:multiLevelType w:val="hybridMultilevel"/>
     <w:tmpl w:val="3BD84E78"/>
@@ -11288,7 +11783,7 @@
       </w:pPr>
     </w:lvl>
   </w:abstractNum>
-  <w:abstractNum w:abstractNumId="26" w15:restartNumberingAfterBreak="0">
+  <w:abstractNum w:abstractNumId="28" w15:restartNumberingAfterBreak="0">
     <w:nsid w:val="722F366B"/>
     <w:multiLevelType w:val="hybridMultilevel"/>
     <w:tmpl w:val="7488DFC2"/>
@@ -11377,7 +11872,7 @@
       </w:pPr>
     </w:lvl>
   </w:abstractNum>
-  <w:abstractNum w:abstractNumId="27" w15:restartNumberingAfterBreak="0">
+  <w:abstractNum w:abstractNumId="29" w15:restartNumberingAfterBreak="0">
     <w:nsid w:val="772B6BAC"/>
     <w:multiLevelType w:val="multilevel"/>
     <w:tmpl w:val="D61460EA"/>
@@ -11490,7 +11985,7 @@
       </w:pPr>
     </w:lvl>
   </w:abstractNum>
-  <w:abstractNum w:abstractNumId="28" w15:restartNumberingAfterBreak="0">
+  <w:abstractNum w:abstractNumId="30" w15:restartNumberingAfterBreak="0">
     <w:nsid w:val="78582254"/>
     <w:multiLevelType w:val="hybridMultilevel"/>
     <w:tmpl w:val="1DB63406"/>
@@ -11579,7 +12074,7 @@
       </w:pPr>
     </w:lvl>
   </w:abstractNum>
-  <w:abstractNum w:abstractNumId="29" w15:restartNumberingAfterBreak="0">
+  <w:abstractNum w:abstractNumId="31" w15:restartNumberingAfterBreak="0">
     <w:nsid w:val="7BA717BE"/>
     <w:multiLevelType w:val="multilevel"/>
     <w:tmpl w:val="86C4AAB8"/>
@@ -11702,79 +12197,79 @@
     </w:lvl>
   </w:abstractNum>
   <w:num w:numId="1">
-    <w:abstractNumId w:val="6"/>
+    <w:abstractNumId w:val="7"/>
   </w:num>
   <w:num w:numId="2">
-    <w:abstractNumId w:val="19"/>
+    <w:abstractNumId w:val="21"/>
   </w:num>
   <w:num w:numId="3">
-    <w:abstractNumId w:val="25"/>
+    <w:abstractNumId w:val="27"/>
   </w:num>
   <w:num w:numId="4">
-    <w:abstractNumId w:val="29"/>
+    <w:abstractNumId w:val="31"/>
   </w:num>
   <w:num w:numId="5">
-    <w:abstractNumId w:val="15"/>
+    <w:abstractNumId w:val="17"/>
   </w:num>
   <w:num w:numId="6">
-    <w:abstractNumId w:val="22"/>
+    <w:abstractNumId w:val="24"/>
   </w:num>
   <w:num w:numId="7">
     <w:abstractNumId w:val="3"/>
   </w:num>
   <w:num w:numId="8">
-    <w:abstractNumId w:val="11"/>
+    <w:abstractNumId w:val="13"/>
   </w:num>
   <w:num w:numId="9">
     <w:abstractNumId w:val="0"/>
   </w:num>
   <w:num w:numId="10">
-    <w:abstractNumId w:val="7"/>
+    <w:abstractNumId w:val="8"/>
   </w:num>
   <w:num w:numId="11">
+    <w:abstractNumId w:val="11"/>
+  </w:num>
+  <w:num w:numId="12">
+    <w:abstractNumId w:val="19"/>
+  </w:num>
+  <w:num w:numId="13">
+    <w:abstractNumId w:val="6"/>
+  </w:num>
+  <w:num w:numId="14">
+    <w:abstractNumId w:val="26"/>
+  </w:num>
+  <w:num w:numId="15">
+    <w:abstractNumId w:val="18"/>
+  </w:num>
+  <w:num w:numId="16">
+    <w:abstractNumId w:val="20"/>
+  </w:num>
+  <w:num w:numId="17">
+    <w:abstractNumId w:val="28"/>
+  </w:num>
+  <w:num w:numId="18">
     <w:abstractNumId w:val="10"/>
   </w:num>
-  <w:num w:numId="12">
-    <w:abstractNumId w:val="17"/>
-  </w:num>
-  <w:num w:numId="13">
-    <w:abstractNumId w:val="5"/>
-  </w:num>
-  <w:num w:numId="14">
-    <w:abstractNumId w:val="24"/>
-  </w:num>
-  <w:num w:numId="15">
-    <w:abstractNumId w:val="16"/>
-  </w:num>
-  <w:num w:numId="16">
-    <w:abstractNumId w:val="18"/>
-  </w:num>
-  <w:num w:numId="17">
-    <w:abstractNumId w:val="26"/>
-  </w:num>
-  <w:num w:numId="18">
-    <w:abstractNumId w:val="9"/>
-  </w:num>
   <w:num w:numId="19">
-    <w:abstractNumId w:val="23"/>
+    <w:abstractNumId w:val="25"/>
   </w:num>
   <w:num w:numId="20">
-    <w:abstractNumId w:val="20"/>
+    <w:abstractNumId w:val="22"/>
   </w:num>
   <w:num w:numId="21">
-    <w:abstractNumId w:val="14"/>
+    <w:abstractNumId w:val="16"/>
   </w:num>
   <w:num w:numId="22">
     <w:abstractNumId w:val="1"/>
   </w:num>
   <w:num w:numId="23">
-    <w:abstractNumId w:val="8"/>
+    <w:abstractNumId w:val="9"/>
   </w:num>
   <w:num w:numId="24">
-    <w:abstractNumId w:val="13"/>
+    <w:abstractNumId w:val="15"/>
   </w:num>
   <w:num w:numId="25">
-    <w:abstractNumId w:val="28"/>
+    <w:abstractNumId w:val="30"/>
   </w:num>
   <w:num w:numId="26">
     <w:abstractNumId w:val="2"/>
@@ -11783,13 +12278,19 @@
     <w:abstractNumId w:val="4"/>
   </w:num>
   <w:num w:numId="28">
+    <w:abstractNumId w:val="14"/>
+  </w:num>
+  <w:num w:numId="29">
+    <w:abstractNumId w:val="23"/>
+  </w:num>
+  <w:num w:numId="30">
+    <w:abstractNumId w:val="29"/>
+  </w:num>
+  <w:num w:numId="31">
     <w:abstractNumId w:val="12"/>
   </w:num>
-  <w:num w:numId="29">
-    <w:abstractNumId w:val="21"/>
-  </w:num>
-  <w:num w:numId="30">
-    <w:abstractNumId w:val="27"/>
+  <w:num w:numId="32">
+    <w:abstractNumId w:val="5"/>
   </w:num>
 </w:numbering>
 </file>
@@ -12262,6 +12763,7 @@
   <w:style w:type="character" w:default="1" w:styleId="DefaultParagraphFont">
     <w:name w:val="Default Paragraph Font"/>
     <w:uiPriority w:val="1"/>
+    <w:semiHidden/>
     <w:unhideWhenUsed/>
   </w:style>
   <w:style w:type="table" w:default="1" w:styleId="TableNormal">
@@ -12788,7 +13290,7 @@
 </file>
 
 <file path=customXml/itemProps1.xml><?xml version="1.0" encoding="utf-8"?>
-<ds:datastoreItem xmlns:ds="http://schemas.openxmlformats.org/officeDocument/2006/customXml" ds:itemID="{708143E5-B981-404D-A72C-86EDB44D6A19}">
+<ds:datastoreItem xmlns:ds="http://schemas.openxmlformats.org/officeDocument/2006/customXml" ds:itemID="{9EE772F2-26F1-402B-9AC8-DF1EF9D47A67}">
   <ds:schemaRefs>
     <ds:schemaRef ds:uri="http://schemas.openxmlformats.org/officeDocument/2006/bibliography"/>
   </ds:schemaRefs>

</xml_diff>

<commit_message>
Added Traditional Healthcare Overview file and Updated the main documentation file by adding Traditional Healthcare Over view
</commit_message>
<xml_diff>
--- a/The Main Documentation File/Documentation.docx
+++ b/The Main Documentation File/Documentation.docx
@@ -3414,7 +3414,6 @@
           <w:iCs/>
           <w:color w:val="auto"/>
         </w:rPr>
-        <w:lastRenderedPageBreak/>
         <w:t>Chapter 1: Introduction</w:t>
       </w:r>
       <w:bookmarkEnd w:id="0"/>
@@ -3459,7 +3458,6 @@
           <w:sz w:val="28"/>
           <w:szCs w:val="28"/>
         </w:rPr>
-        <w:lastRenderedPageBreak/>
         <w:t>Chapter 1: Introduction</w:t>
       </w:r>
       <w:bookmarkEnd w:id="1"/>
@@ -3623,7 +3621,6 @@
           <w:sz w:val="28"/>
           <w:szCs w:val="28"/>
         </w:rPr>
-        <w:lastRenderedPageBreak/>
         <w:t>As we embark on this ambitious venture, our mission is clear: to reshape the landscape of healthcare record management, placing the power of advanced technologies at the service of both healthcare professionals and patients. Join us on this journey as we pioneer a new era in healthcare, where data is not just secured but utilized intelligently to improve patient outcomes and transform the way we experience healthcare</w:t>
       </w:r>
       <w:r>
@@ -3794,21 +3791,7 @@
           <w:szCs w:val="28"/>
           <w:lang w:eastAsia="en-US"/>
         </w:rPr>
-        <w:t xml:space="preserve">This project was created with the aim of addressing challenges commonly associated with traditional paper-based systems. The project seeks to tackle current gaps in these systems, which may include inefficiencies, delays, and difficulties in managing information. Additionally, ensuring the security of data is a key goal of the project. This involves protecting information from loss or damage and proposing the adoption of measures to preserve data integrity and provide it permanently. It also requires ensuring user privacy, which includes managing access control permissions and </w:t>
-      </w:r>
-      <w:r>
-        <w:rPr>
-          <w:rFonts w:ascii="Times New Roman" w:hAnsi="Times New Roman" w:cs="Times New Roman"/>
-          <w:b w:val="0"/>
-          <w:bCs w:val="0"/>
-          <w:color w:val="auto"/>
-          <w:kern w:val="0"/>
-          <w:sz w:val="28"/>
-          <w:szCs w:val="28"/>
-          <w:lang w:eastAsia="en-US"/>
-        </w:rPr>
-        <w:lastRenderedPageBreak/>
-        <w:t>ensuring that users have appropriate and secure access to data while safeguarding sensitive information. In addition to the significant advancements in the field of artificial intelligence, this project aims to integrate these capabilities to enhance healthcare efficiency. This is achieved by accelerating data analysis and improving the precision of decision-making.</w:t>
+        <w:t>This project was created with the aim of addressing challenges commonly associated with traditional paper-based systems. The project seeks to tackle current gaps in these systems, which may include inefficiencies, delays, and difficulties in managing information. Additionally, ensuring the security of data is a key goal of the project. This involves protecting information from loss or damage and proposing the adoption of measures to preserve data integrity and provide it permanently. It also requires ensuring user privacy, which includes managing access control permissions and ensuring that users have appropriate and secure access to data while safeguarding sensitive information. In addition to the significant advancements in the field of artificial intelligence, this project aims to integrate these capabilities to enhance healthcare efficiency. This is achieved by accelerating data analysis and improving the precision of decision-making.</w:t>
       </w:r>
     </w:p>
     <w:p/>
@@ -4111,7 +4094,6 @@
           <w:sz w:val="26"/>
           <w:szCs w:val="26"/>
         </w:rPr>
-        <w:lastRenderedPageBreak/>
         <w:t>Extract valuable insights from the data to enhance diagnostic accuracy and treatment effectiveness.</w:t>
       </w:r>
     </w:p>
@@ -4593,7 +4575,6 @@
           <w:sz w:val="26"/>
           <w:szCs w:val="26"/>
         </w:rPr>
-        <w:lastRenderedPageBreak/>
         <w:t>Ensure that patient data access is strictly governed by predefined rules and permissions.</w:t>
       </w:r>
     </w:p>
@@ -5076,7 +5057,6 @@
           <w:sz w:val="28"/>
           <w:szCs w:val="28"/>
         </w:rPr>
-        <w:lastRenderedPageBreak/>
         <w:t xml:space="preserve">Create a </w:t>
       </w:r>
       <w:r>
@@ -5830,7 +5810,6 @@
           <w:sz w:val="28"/>
           <w:szCs w:val="28"/>
         </w:rPr>
-        <w:lastRenderedPageBreak/>
         <w:t>Create an X-Ray Section account on the platform securely and easily</w:t>
       </w:r>
     </w:p>
@@ -6460,7 +6439,6 @@
           <w:sz w:val="32"/>
           <w:szCs w:val="32"/>
         </w:rPr>
-        <w:lastRenderedPageBreak/>
         <w:t>Targeted Customers and Beneficiaries</w:t>
       </w:r>
       <w:bookmarkEnd w:id="15"/>
@@ -6902,7 +6880,6 @@
           <w:sz w:val="28"/>
           <w:szCs w:val="28"/>
         </w:rPr>
-        <w:lastRenderedPageBreak/>
         <w:t xml:space="preserve">Chapter </w:t>
       </w:r>
       <w:r>
@@ -6983,6 +6960,163 @@
     </w:p>
     <w:p>
       <w:pPr>
+        <w:spacing w:before="240"/>
+        <w:ind w:left="360"/>
+        <w:rPr>
+          <w:rFonts w:asciiTheme="majorBidi" w:hAnsiTheme="majorBidi" w:cstheme="majorBidi"/>
+          <w:sz w:val="28"/>
+          <w:szCs w:val="28"/>
+        </w:rPr>
+      </w:pPr>
+      <w:r>
+        <w:rPr>
+          <w:rFonts w:asciiTheme="majorBidi" w:hAnsiTheme="majorBidi" w:cstheme="majorBidi"/>
+          <w:sz w:val="28"/>
+          <w:szCs w:val="28"/>
+        </w:rPr>
+        <w:t>Traditional healthcare refers to the conventional methods of providing medical care and treatment that have been practiced for centuries. It encompasses a wide range of practices, including diagnosis, treatment, and prevention of illnesses, as well as the promotion of overall well-being. Traditional healthcare typically involves face-to-face interactions between patients and healthcare providers, such as doctors, nurses, and other medical professionals, in settings such as hospitals, clinics, and private practices.</w:t>
+      </w:r>
+    </w:p>
+    <w:p>
+      <w:pPr>
+        <w:spacing w:before="240"/>
+        <w:ind w:left="360"/>
+        <w:rPr>
+          <w:rFonts w:asciiTheme="majorBidi" w:hAnsiTheme="majorBidi" w:cstheme="majorBidi"/>
+          <w:sz w:val="28"/>
+          <w:szCs w:val="28"/>
+        </w:rPr>
+      </w:pPr>
+      <w:r>
+        <w:rPr>
+          <w:rFonts w:asciiTheme="majorBidi" w:hAnsiTheme="majorBidi" w:cstheme="majorBidi"/>
+          <w:sz w:val="28"/>
+          <w:szCs w:val="28"/>
+        </w:rPr>
+        <w:t xml:space="preserve">Key features of traditional healthcare include physical consultations where patients visit healthcare facilities for in-person discussions about medical history, symptoms, and treatment options, often involving physical examinations and diagnostic tests. Patient records, including medical history, test results, diagnoses, and treatment plans, are often maintained manually using paper-based systems, leading to challenges related to storage, retrieval, and organization of information. </w:t>
+      </w:r>
+    </w:p>
+    <w:p>
+      <w:pPr>
+        <w:spacing w:before="240"/>
+        <w:ind w:left="360"/>
+        <w:rPr>
+          <w:rFonts w:asciiTheme="majorBidi" w:hAnsiTheme="majorBidi" w:cstheme="majorBidi"/>
+          <w:sz w:val="28"/>
+          <w:szCs w:val="28"/>
+        </w:rPr>
+      </w:pPr>
+      <w:r>
+        <w:rPr>
+          <w:rFonts w:asciiTheme="majorBidi" w:hAnsiTheme="majorBidi" w:cstheme="majorBidi"/>
+          <w:sz w:val="28"/>
+          <w:szCs w:val="28"/>
+        </w:rPr>
+        <w:t>Traditional healthcare emphasizes direct interactions between patients and healthcare providers, allowing for personalized care and tailored treatment plans based on clinical judgment, medical knowledge, and established guidelines and protocols. However, access to traditional healthcare services may be limited by factors such as geographic location, socioeconomic status, and availability of healthcare providers and facilities. Additionally, traditional healthcare practices may be influenced by cultural beliefs, customs, and traditions, with healthcare providers often considering patients' cultural backgrounds and preferences when delivering care. Despite its historical dominance, traditional healthcare is evolving to meet the demands of modern healthcare systems, sometimes integrating with emerging approaches such as electronic healthcare.</w:t>
+      </w:r>
+    </w:p>
+    <w:p>
+      <w:pPr>
+        <w:spacing w:before="240"/>
+        <w:ind w:left="360"/>
+        <w:rPr>
+          <w:rFonts w:asciiTheme="majorBidi" w:hAnsiTheme="majorBidi" w:cstheme="majorBidi"/>
+          <w:sz w:val="28"/>
+          <w:szCs w:val="28"/>
+        </w:rPr>
+      </w:pPr>
+      <w:r>
+        <w:rPr>
+          <w:rFonts w:asciiTheme="majorBidi" w:hAnsiTheme="majorBidi" w:cstheme="majorBidi"/>
+          <w:sz w:val="28"/>
+          <w:szCs w:val="28"/>
+        </w:rPr>
+        <w:t>Traditional healthcare faces several challenges in modern healthcare systems. One significant challenge is the reliance on manual record-keeping systems, which are often paper-based. This outdated method can result in inefficiencies in storing, retrieving, and organizing patient information, leading to potential errors and delays in healthcare delivery.</w:t>
+      </w:r>
+    </w:p>
+    <w:p>
+      <w:pPr>
+        <w:spacing w:before="240"/>
+        <w:ind w:left="360"/>
+        <w:rPr>
+          <w:rFonts w:asciiTheme="majorBidi" w:hAnsiTheme="majorBidi" w:cstheme="majorBidi"/>
+          <w:sz w:val="28"/>
+          <w:szCs w:val="28"/>
+        </w:rPr>
+      </w:pPr>
+      <w:r>
+        <w:rPr>
+          <w:rFonts w:asciiTheme="majorBidi" w:hAnsiTheme="majorBidi" w:cstheme="majorBidi"/>
+          <w:sz w:val="28"/>
+          <w:szCs w:val="28"/>
+        </w:rPr>
+        <w:t>Furthermore, limited accessibility to traditional healthcare services is a prevalent issue, particularly in rural areas and underserved communities. Factors such as geographic location, socioeconomic status, and the availability of healthcare providers and facilities can pose barriers to accessing timely and quality healthcare.</w:t>
+      </w:r>
+    </w:p>
+    <w:p>
+      <w:pPr>
+        <w:spacing w:before="240"/>
+        <w:ind w:left="360"/>
+        <w:rPr>
+          <w:rFonts w:asciiTheme="majorBidi" w:hAnsiTheme="majorBidi" w:cstheme="majorBidi"/>
+          <w:sz w:val="28"/>
+          <w:szCs w:val="28"/>
+        </w:rPr>
+      </w:pPr>
+      <w:r>
+        <w:rPr>
+          <w:rFonts w:asciiTheme="majorBidi" w:hAnsiTheme="majorBidi" w:cstheme="majorBidi"/>
+          <w:sz w:val="28"/>
+          <w:szCs w:val="28"/>
+        </w:rPr>
+        <w:t>Cultural influences also play a role in traditional healthcare practices, which can both enrich and complicate care delivery. Healthcare providers must navigate diverse cultural beliefs, customs, and traditions, while also ensuring that care is culturally sensitive and respectful of patients' backgrounds and preferences.</w:t>
+      </w:r>
+    </w:p>
+    <w:p>
+      <w:pPr>
+        <w:spacing w:before="240"/>
+        <w:ind w:left="360"/>
+        <w:rPr>
+          <w:rFonts w:asciiTheme="majorBidi" w:hAnsiTheme="majorBidi" w:cstheme="majorBidi"/>
+          <w:sz w:val="28"/>
+          <w:szCs w:val="28"/>
+        </w:rPr>
+      </w:pPr>
+      <w:r>
+        <w:rPr>
+          <w:rFonts w:asciiTheme="majorBidi" w:hAnsiTheme="majorBidi" w:cstheme="majorBidi"/>
+          <w:sz w:val="28"/>
+          <w:szCs w:val="28"/>
+        </w:rPr>
+        <w:t>Moreover, the traditional model of face-to-face interactions between patients and healthcare providers may not always align with the evolving needs and preferences of patients, particularly in an increasingly digital world. Integrating new technologies and approaches, such as telemedicine and electronic health records, into traditional healthcare settings presents both opportunities and challenges in maintaining personalized care while embracing innovation.</w:t>
+      </w:r>
+    </w:p>
+    <w:p>
+      <w:pPr>
+        <w:spacing w:before="240"/>
+        <w:ind w:left="360"/>
+        <w:rPr>
+          <w:rFonts w:asciiTheme="majorBidi" w:hAnsiTheme="majorBidi" w:cstheme="majorBidi"/>
+          <w:sz w:val="28"/>
+          <w:szCs w:val="28"/>
+        </w:rPr>
+      </w:pPr>
+      <w:r>
+        <w:rPr>
+          <w:rFonts w:asciiTheme="majorBidi" w:hAnsiTheme="majorBidi" w:cstheme="majorBidi"/>
+          <w:sz w:val="28"/>
+          <w:szCs w:val="28"/>
+        </w:rPr>
+        <w:t>Overall, while traditional healthcare has been foundational in addressing healthcare needs for centuries, it must adapt to meet the demands of modern healthcare systems, addressing challenges related to accessibility, record-keeping, cultural competency, and technological integration to ensure the delivery of high-quality, patient-centered care.</w:t>
+      </w:r>
+    </w:p>
+    <w:p>
+      <w:pPr>
+        <w:ind w:left="360"/>
+      </w:pPr>
+    </w:p>
+    <w:p>
+      <w:pPr>
         <w:pStyle w:val="Heading2"/>
         <w:numPr>
           <w:ilvl w:val="1"/>
@@ -7044,16 +7178,7 @@
           <w:sz w:val="28"/>
           <w:szCs w:val="28"/>
         </w:rPr>
-        <w:t xml:space="preserve">access. Mobile Health (mHealth) integrates mobile devices and applications for health monitoring, while Remote Patient Monitoring (RPM) utilizes technology to track real-time health data, especially for managing chronic conditions. Health Information Exchange (HIE) ensures secure data sharing across healthcare entities, promoting better care coordination. Big Data Analytics and Artificial Intelligence (AI) contribute to data-driven decision-making, enabling predictive analytics and personalized medicine. E-Prescribing streamlines medication management, and Patient Portals empower individuals to access their health information and communicate with providers securely. Cybersecurity measures remain critical in safeguarding patient data within this evolving digital landscape. While E-Healthcare offers significant advantages, ongoing efforts are crucial to address challenges related to interoperability, security, and ensuring equitable access to digital healthcare services. E-Healthcare, or electronic healthcare, is a dynamic and transformative approach to healthcare services that leverages information technology. This innovative paradigm encompasses various elements shaping modern healthcare. Interoperability is a central focus, aiming to facilitate seamless data exchange among different systems. Artificial Intelligence (AI) and Machine Learning (ML) are revolutionizing diagnostics and treatment planning by analyzing extensive datasets. Blockchain technology is explored for secure health record management, ensuring </w:t>
-      </w:r>
-      <w:r>
-        <w:rPr>
-          <w:rFonts w:asciiTheme="majorBidi" w:hAnsiTheme="majorBidi" w:cstheme="majorBidi"/>
-          <w:sz w:val="28"/>
-          <w:szCs w:val="28"/>
-        </w:rPr>
-        <w:lastRenderedPageBreak/>
-        <w:t>data security and integrity. The Internet of Things (IoT) plays a vital role by connecting medical devices, wearables, and sensors for real-time patient monitoring and telemedicine. Virtual Reality (VR) and Augmented Reality (AR) find applications in medical training and patient education. Genomics and personalized medicine are advancing, tailoring treatments to individuals' genetic makeup. Addressing cybersecurity challenges and ethical considerations is crucial, given the reliance on digital systems and sensitive health data. E-Healthcare also empowers patients through access to health information and active participation in decision-making. The global impact of E-Healthcare is evident in telemedicine connecting patients and providers globally. Regulatory frameworks are evolving to ensure ethical technology use and innovation. As E-Healthcare continues to evolve, interdisciplinary collaboration and ongoing technological innovation will be essential for realizing its full potential.</w:t>
+        <w:t>access. Mobile Health (mHealth) integrates mobile devices and applications for health monitoring, while Remote Patient Monitoring (RPM) utilizes technology to track real-time health data, especially for managing chronic conditions. Health Information Exchange (HIE) ensures secure data sharing across healthcare entities, promoting better care coordination. Big Data Analytics and Artificial Intelligence (AI) contribute to data-driven decision-making, enabling predictive analytics and personalized medicine. E-Prescribing streamlines medication management, and Patient Portals empower individuals to access their health information and communicate with providers securely. Cybersecurity measures remain critical in safeguarding patient data within this evolving digital landscape. While E-Healthcare offers significant advantages, ongoing efforts are crucial to address challenges related to interoperability, security, and ensuring equitable access to digital healthcare services. E-Healthcare, or electronic healthcare, is a dynamic and transformative approach to healthcare services that leverages information technology. This innovative paradigm encompasses various elements shaping modern healthcare. Interoperability is a central focus, aiming to facilitate seamless data exchange among different systems. Artificial Intelligence (AI) and Machine Learning (ML) are revolutionizing diagnostics and treatment planning by analyzing extensive datasets. Blockchain technology is explored for secure health record management, ensuring data security and integrity. The Internet of Things (IoT) plays a vital role by connecting medical devices, wearables, and sensors for real-time patient monitoring and telemedicine. Virtual Reality (VR) and Augmented Reality (AR) find applications in medical training and patient education. Genomics and personalized medicine are advancing, tailoring treatments to individuals' genetic makeup. Addressing cybersecurity challenges and ethical considerations is crucial, given the reliance on digital systems and sensitive health data. E-Healthcare also empowers patients through access to health information and active participation in decision-making. The global impact of E-Healthcare is evident in telemedicine connecting patients and providers globally. Regulatory frameworks are evolving to ensure ethical technology use and innovation. As E-Healthcare continues to evolve, interdisciplinary collaboration and ongoing technological innovation will be essential for realizing its full potential.</w:t>
       </w:r>
     </w:p>
     <w:p>
@@ -7171,16 +7296,7 @@
           <w:sz w:val="28"/>
           <w:szCs w:val="28"/>
         </w:rPr>
-        <w:t xml:space="preserve">Real-time Monitoring and Management: E-Healthcare incorporates technologies such as Remote Patient Monitoring </w:t>
-      </w:r>
-      <w:r>
-        <w:rPr>
-          <w:rFonts w:asciiTheme="majorBidi" w:hAnsiTheme="majorBidi" w:cstheme="majorBidi"/>
-          <w:sz w:val="28"/>
-          <w:szCs w:val="28"/>
-        </w:rPr>
-        <w:lastRenderedPageBreak/>
-        <w:t>(RPM) and wearable devices, allowing healthcare professionals to monitor patients' health in real-time. This is especially crucial for managing chronic conditions and preventing health issues before they escalate.</w:t>
+        <w:t>Real-time Monitoring and Management: E-Healthcare incorporates technologies such as Remote Patient Monitoring (RPM) and wearable devices, allowing healthcare professionals to monitor patients' health in real-time. This is especially crucial for managing chronic conditions and preventing health issues before they escalate.</w:t>
       </w:r>
     </w:p>
     <w:p>
@@ -7326,16 +7442,7 @@
           <w:sz w:val="28"/>
           <w:szCs w:val="28"/>
         </w:rPr>
-        <w:t xml:space="preserve">Public Health Surveillance: E-Healthcare plays a crucial role in public health surveillance by enabling the timely collection, </w:t>
-      </w:r>
-      <w:r>
-        <w:rPr>
-          <w:rFonts w:asciiTheme="majorBidi" w:hAnsiTheme="majorBidi" w:cstheme="majorBidi"/>
-          <w:sz w:val="28"/>
-          <w:szCs w:val="28"/>
-        </w:rPr>
-        <w:lastRenderedPageBreak/>
-        <w:t>analysis, and reporting of health data. This is particularly valuable in monitoring and responding to emerging health threats, such as infectious diseases or outbreaks.</w:t>
+        <w:t>Public Health Surveillance: E-Healthcare plays a crucial role in public health surveillance by enabling the timely collection, analysis, and reporting of health data. This is particularly valuable in monitoring and responding to emerging health threats, such as infectious diseases or outbreaks.</w:t>
       </w:r>
     </w:p>
     <w:p>
@@ -7438,16 +7545,128 @@
           <w:sz w:val="28"/>
           <w:szCs w:val="28"/>
         </w:rPr>
-        <w:t xml:space="preserve">An Electronic Health Record (EHR) functions as a digital repository, maintaining a comprehensive electronic version of a patient's medical history over time. This encompasses key administrative and clinical data relevant to the individual's care within a specific healthcare provider setting, including demographics, progress notes, problems, medications, vital signs, past medical history, immunizations, laboratory data, and radiology reports. The EHR not only automates information access, streamlining clinician workflows, but also supports various care-related activities through interfaces such as evidence-based decision support, quality management, and outcomes reporting. This technological advancement represents a significant progression in healthcare, fostering a stronger connection between patients and clinicians. The timely and accessible data provided by EHRs enables healthcare providers to make informed decisions, ultimately enhancing patient care. For instance, EHR implementation contributes to reducing medical errors by improving the accuracy and clarity of medical records, while also promoting efficient healthcare delivery by minimizing test duplication, decreasing treatment delays, and empowering patients </w:t>
-      </w:r>
-      <w:r>
+        <w:t>An Electronic Health Record (EHR) functions as a digital repository, maintaining a comprehensive electronic version of a patient's medical history over time. This encompasses key administrative and clinical data relevant to the individual's care within a specific healthcare provider setting, including demographics, progress notes, problems, medications, vital signs, past medical history, immunizations, laboratory data, and radiology reports.</w:t>
+      </w:r>
+    </w:p>
+    <w:p>
+      <w:pPr>
+        <w:spacing w:before="40" w:after="360" w:line="240" w:lineRule="auto"/>
+        <w:ind w:left="360" w:right="720"/>
         <w:rPr>
           <w:rFonts w:asciiTheme="majorBidi" w:hAnsiTheme="majorBidi" w:cstheme="majorBidi"/>
           <w:sz w:val="28"/>
           <w:szCs w:val="28"/>
         </w:rPr>
-        <w:lastRenderedPageBreak/>
-        <w:t>to make informed decisions. Embracing EHRs stands as a pivotal measure in optimizing the overall healthcare landscape.</w:t>
+      </w:pPr>
+      <w:r>
+        <w:rPr>
+          <w:rFonts w:asciiTheme="majorBidi" w:hAnsiTheme="majorBidi" w:cstheme="majorBidi"/>
+          <w:sz w:val="28"/>
+          <w:szCs w:val="28"/>
+        </w:rPr>
+        <w:t>The primary purpose of an EHR is to automate information access, streamlining clinician workflows, and improving the overall efficiency of healthcare delivery. By consolidating patient information into a centralized digital platform, EHRs facilitate seamless communication and coordination among healthcare providers, ensuring that pertinent data is readily accessible when making care-related decisions.</w:t>
+      </w:r>
+    </w:p>
+    <w:p>
+      <w:pPr>
+        <w:spacing w:before="40" w:after="360" w:line="240" w:lineRule="auto"/>
+        <w:ind w:left="360" w:right="720"/>
+        <w:rPr>
+          <w:rFonts w:asciiTheme="majorBidi" w:hAnsiTheme="majorBidi" w:cstheme="majorBidi"/>
+          <w:sz w:val="28"/>
+          <w:szCs w:val="28"/>
+        </w:rPr>
+      </w:pPr>
+      <w:r>
+        <w:rPr>
+          <w:rFonts w:asciiTheme="majorBidi" w:hAnsiTheme="majorBidi" w:cstheme="majorBidi"/>
+          <w:sz w:val="28"/>
+          <w:szCs w:val="28"/>
+        </w:rPr>
+        <w:t>In addition to enhancing workflow efficiency, EHRs also support various care-related activities through interfaces such as evidence-based decision support, quality management, and outcomes reporting. These features enable healthcare providers to leverage data-driven insights and best practices, ultimately improving the quality and safety of patient care.</w:t>
+      </w:r>
+    </w:p>
+    <w:p>
+      <w:pPr>
+        <w:spacing w:before="40" w:after="360" w:line="240" w:lineRule="auto"/>
+        <w:ind w:left="360" w:right="720"/>
+        <w:rPr>
+          <w:rFonts w:asciiTheme="majorBidi" w:hAnsiTheme="majorBidi" w:cstheme="majorBidi"/>
+          <w:sz w:val="28"/>
+          <w:szCs w:val="28"/>
+        </w:rPr>
+      </w:pPr>
+      <w:r>
+        <w:rPr>
+          <w:rFonts w:asciiTheme="majorBidi" w:hAnsiTheme="majorBidi" w:cstheme="majorBidi"/>
+          <w:sz w:val="28"/>
+          <w:szCs w:val="28"/>
+        </w:rPr>
+        <w:t>One of the significant benefits of EHR implementation is its role in reducing medical errors. By improving the accuracy and clarity of medical records, EHRs help mitigate potential errors stemming from illegible handwriting or incomplete documentation. This, in turn, enhances patient safety and reduces the risk of adverse events during treatment.</w:t>
+      </w:r>
+    </w:p>
+    <w:p>
+      <w:pPr>
+        <w:spacing w:before="40" w:after="360" w:line="240" w:lineRule="auto"/>
+        <w:ind w:left="360" w:right="720"/>
+        <w:rPr>
+          <w:rFonts w:asciiTheme="majorBidi" w:hAnsiTheme="majorBidi" w:cstheme="majorBidi"/>
+          <w:sz w:val="28"/>
+          <w:szCs w:val="28"/>
+        </w:rPr>
+      </w:pPr>
+      <w:r>
+        <w:rPr>
+          <w:rFonts w:asciiTheme="majorBidi" w:hAnsiTheme="majorBidi" w:cstheme="majorBidi"/>
+          <w:sz w:val="28"/>
+          <w:szCs w:val="28"/>
+        </w:rPr>
+        <w:t>Furthermore, embracing EHRs empowers patients to actively participate in their healthcare journey. Through secure patient portals and online access to their medical records, individuals can review their health information, track their progress, and communicate with their healthcare providers more effectively. This transparency fosters a stronger connection between patients and clinicians, promoting shared decision-making and personalized care.</w:t>
+      </w:r>
+    </w:p>
+    <w:p>
+      <w:pPr>
+        <w:spacing w:before="40" w:after="360" w:line="240" w:lineRule="auto"/>
+        <w:ind w:left="360" w:right="720"/>
+        <w:rPr>
+          <w:rFonts w:asciiTheme="majorBidi" w:hAnsiTheme="majorBidi" w:cstheme="majorBidi"/>
+          <w:sz w:val="28"/>
+          <w:szCs w:val="28"/>
+        </w:rPr>
+      </w:pPr>
+      <w:r>
+        <w:rPr>
+          <w:rFonts w:asciiTheme="majorBidi" w:hAnsiTheme="majorBidi" w:cstheme="majorBidi"/>
+          <w:sz w:val="28"/>
+          <w:szCs w:val="28"/>
+        </w:rPr>
+        <w:t xml:space="preserve">Overall, the </w:t>
+      </w:r>
+      <w:r>
+        <w:rPr>
+          <w:rFonts w:asciiTheme="majorBidi" w:hAnsiTheme="majorBidi" w:cstheme="majorBidi"/>
+          <w:sz w:val="28"/>
+          <w:szCs w:val="28"/>
+        </w:rPr>
+        <w:t>implementation</w:t>
+      </w:r>
+      <w:r>
+        <w:rPr>
+          <w:rFonts w:asciiTheme="majorBidi" w:hAnsiTheme="majorBidi" w:cstheme="majorBidi"/>
+          <w:sz w:val="28"/>
+          <w:szCs w:val="28"/>
+        </w:rPr>
+        <w:t xml:space="preserve"> of EHRs represents a pivotal measure in optimizing the overall healthcare landscape. By providing timely and accessible data, EHRs enable healthcare provide</w:t>
+      </w:r>
+      <w:bookmarkStart w:id="23" w:name="_GoBack"/>
+      <w:bookmarkEnd w:id="23"/>
+      <w:r>
+        <w:rPr>
+          <w:rFonts w:asciiTheme="majorBidi" w:hAnsiTheme="majorBidi" w:cstheme="majorBidi"/>
+          <w:sz w:val="28"/>
+          <w:szCs w:val="28"/>
+        </w:rPr>
+        <w:t>rs to make informed decisions, improve care coordination, and ultimately enhance the quality and efficiency of patient care delivery.</w:t>
       </w:r>
     </w:p>
     <w:p>
@@ -7467,7 +7686,7 @@
           <w:szCs w:val="32"/>
         </w:rPr>
       </w:pPr>
-      <w:bookmarkStart w:id="23" w:name="_Toc158215845"/>
+      <w:bookmarkStart w:id="24" w:name="_Toc158215845"/>
       <w:r>
         <w:rPr>
           <w:rFonts w:asciiTheme="majorBidi" w:hAnsiTheme="majorBidi"/>
@@ -7512,7 +7731,7 @@
         </w:rPr>
         <w:t xml:space="preserve"> Records</w:t>
       </w:r>
-      <w:bookmarkEnd w:id="23"/>
+      <w:bookmarkEnd w:id="24"/>
     </w:p>
     <w:p>
       <w:pPr>
@@ -7670,7 +7889,6 @@
           <w:sz w:val="28"/>
           <w:szCs w:val="28"/>
         </w:rPr>
-        <w:lastRenderedPageBreak/>
         <w:t>Data Accuracy and Legibility: EHRs eliminate the issues related to illegible handwriting seen in traditional paper records. Electronic records are typed and standardized, contributing to improved accuracy and reducing the likelihood of errors in documentation.</w:t>
       </w:r>
     </w:p>
@@ -7802,7 +8020,7 @@
           <w:szCs w:val="32"/>
         </w:rPr>
       </w:pPr>
-      <w:bookmarkStart w:id="24" w:name="_Toc158215846"/>
+      <w:bookmarkStart w:id="25" w:name="_Toc158215846"/>
       <w:r>
         <w:rPr>
           <w:rFonts w:asciiTheme="majorBidi" w:hAnsiTheme="majorBidi"/>
@@ -7814,7 +8032,7 @@
         </w:rPr>
         <w:t>Blockchain</w:t>
       </w:r>
-      <w:bookmarkEnd w:id="24"/>
+      <w:bookmarkEnd w:id="25"/>
     </w:p>
     <w:p>
       <w:pPr>
@@ -7833,7 +8051,7 @@
           <w:szCs w:val="32"/>
         </w:rPr>
       </w:pPr>
-      <w:bookmarkStart w:id="25" w:name="_Toc158215847"/>
+      <w:bookmarkStart w:id="26" w:name="_Toc158215847"/>
       <w:r>
         <w:rPr>
           <w:rFonts w:asciiTheme="majorBidi" w:hAnsiTheme="majorBidi"/>
@@ -7845,7 +8063,7 @@
         </w:rPr>
         <w:t>Blockchain Platforms</w:t>
       </w:r>
-      <w:bookmarkEnd w:id="25"/>
+      <w:bookmarkEnd w:id="26"/>
     </w:p>
     <w:p>
       <w:pPr>
@@ -7876,7 +8094,7 @@
         </w:rPr>
         <w:t xml:space="preserve"> </w:t>
       </w:r>
-      <w:bookmarkStart w:id="26" w:name="_Toc158215848"/>
+      <w:bookmarkStart w:id="27" w:name="_Toc158215848"/>
       <w:r>
         <w:rPr>
           <w:rFonts w:asciiTheme="majorBidi" w:hAnsiTheme="majorBidi"/>
@@ -7899,7 +8117,7 @@
         </w:rPr>
         <w:t xml:space="preserve"> Platform</w:t>
       </w:r>
-      <w:bookmarkEnd w:id="26"/>
+      <w:bookmarkEnd w:id="27"/>
     </w:p>
     <w:p>
       <w:pPr>
@@ -7930,7 +8148,7 @@
         </w:rPr>
         <w:t xml:space="preserve"> </w:t>
       </w:r>
-      <w:bookmarkStart w:id="27" w:name="_Toc158215849"/>
+      <w:bookmarkStart w:id="28" w:name="_Toc158215849"/>
       <w:r>
         <w:rPr>
           <w:rFonts w:asciiTheme="majorBidi" w:hAnsiTheme="majorBidi"/>
@@ -7975,7 +8193,7 @@
         </w:rPr>
         <w:t xml:space="preserve"> Platform</w:t>
       </w:r>
-      <w:bookmarkEnd w:id="27"/>
+      <w:bookmarkEnd w:id="28"/>
     </w:p>
     <w:p>
       <w:pPr>
@@ -8006,7 +8224,7 @@
         </w:rPr>
         <w:t xml:space="preserve"> </w:t>
       </w:r>
-      <w:bookmarkStart w:id="28" w:name="_Toc158215850"/>
+      <w:bookmarkStart w:id="29" w:name="_Toc158215850"/>
       <w:r>
         <w:rPr>
           <w:rFonts w:asciiTheme="majorBidi" w:hAnsiTheme="majorBidi"/>
@@ -8029,7 +8247,7 @@
         </w:rPr>
         <w:t xml:space="preserve"> Platform</w:t>
       </w:r>
-      <w:bookmarkEnd w:id="28"/>
+      <w:bookmarkEnd w:id="29"/>
     </w:p>
     <w:p>
       <w:pPr>
@@ -8060,7 +8278,7 @@
         </w:rPr>
         <w:t xml:space="preserve"> </w:t>
       </w:r>
-      <w:bookmarkStart w:id="29" w:name="_Toc158215851"/>
+      <w:bookmarkStart w:id="30" w:name="_Toc158215851"/>
       <w:proofErr w:type="spellStart"/>
       <w:r>
         <w:rPr>
@@ -8085,7 +8303,7 @@
         </w:rPr>
         <w:t xml:space="preserve"> Platform</w:t>
       </w:r>
-      <w:bookmarkEnd w:id="29"/>
+      <w:bookmarkEnd w:id="30"/>
     </w:p>
     <w:p>
       <w:pPr>
@@ -8116,7 +8334,7 @@
         </w:rPr>
         <w:t xml:space="preserve"> </w:t>
       </w:r>
-      <w:bookmarkStart w:id="30" w:name="_Toc158215852"/>
+      <w:bookmarkStart w:id="31" w:name="_Toc158215852"/>
       <w:r>
         <w:rPr>
           <w:rFonts w:asciiTheme="majorBidi" w:hAnsiTheme="majorBidi"/>
@@ -8128,7 +8346,7 @@
         </w:rPr>
         <w:t>R3 Corda Platform</w:t>
       </w:r>
-      <w:bookmarkEnd w:id="30"/>
+      <w:bookmarkEnd w:id="31"/>
     </w:p>
     <w:p>
       <w:pPr>
@@ -8159,7 +8377,7 @@
         </w:rPr>
         <w:t xml:space="preserve"> </w:t>
       </w:r>
-      <w:bookmarkStart w:id="31" w:name="_Toc158215853"/>
+      <w:bookmarkStart w:id="32" w:name="_Toc158215853"/>
       <w:proofErr w:type="spellStart"/>
       <w:r>
         <w:rPr>
@@ -8184,7 +8402,7 @@
         </w:rPr>
         <w:t xml:space="preserve"> Platform</w:t>
       </w:r>
-      <w:bookmarkEnd w:id="31"/>
+      <w:bookmarkEnd w:id="32"/>
     </w:p>
     <w:p>
       <w:pPr>
@@ -8215,7 +8433,7 @@
         </w:rPr>
         <w:t xml:space="preserve"> </w:t>
       </w:r>
-      <w:bookmarkStart w:id="32" w:name="_Toc158215854"/>
+      <w:bookmarkStart w:id="33" w:name="_Toc158215854"/>
       <w:r>
         <w:rPr>
           <w:rFonts w:asciiTheme="majorBidi" w:hAnsiTheme="majorBidi"/>
@@ -8227,7 +8445,7 @@
         </w:rPr>
         <w:t>BigchainDB Platform</w:t>
       </w:r>
-      <w:bookmarkEnd w:id="32"/>
+      <w:bookmarkEnd w:id="33"/>
     </w:p>
     <w:p>
       <w:pPr>
@@ -8258,7 +8476,7 @@
         </w:rPr>
         <w:t xml:space="preserve"> </w:t>
       </w:r>
-      <w:bookmarkStart w:id="33" w:name="_Toc158215855"/>
+      <w:bookmarkStart w:id="34" w:name="_Toc158215855"/>
       <w:proofErr w:type="spellStart"/>
       <w:r>
         <w:rPr>
@@ -8283,7 +8501,7 @@
         </w:rPr>
         <w:t xml:space="preserve"> Platform</w:t>
       </w:r>
-      <w:bookmarkEnd w:id="33"/>
+      <w:bookmarkEnd w:id="34"/>
     </w:p>
     <w:p>
       <w:pPr>
@@ -8314,7 +8532,7 @@
         </w:rPr>
         <w:t xml:space="preserve"> </w:t>
       </w:r>
-      <w:bookmarkStart w:id="34" w:name="_Toc158215856"/>
+      <w:bookmarkStart w:id="35" w:name="_Toc158215856"/>
       <w:r>
         <w:rPr>
           <w:rFonts w:asciiTheme="majorBidi" w:hAnsiTheme="majorBidi"/>
@@ -8326,7 +8544,7 @@
         </w:rPr>
         <w:t>Quorum Blockchain Platform</w:t>
       </w:r>
-      <w:bookmarkEnd w:id="34"/>
+      <w:bookmarkEnd w:id="35"/>
     </w:p>
     <w:p>
       <w:pPr>
@@ -8346,7 +8564,7 @@
           <w:szCs w:val="32"/>
         </w:rPr>
       </w:pPr>
-      <w:bookmarkStart w:id="35" w:name="_Toc158215857"/>
+      <w:bookmarkStart w:id="36" w:name="_Toc158215857"/>
       <w:r>
         <w:rPr>
           <w:rFonts w:asciiTheme="majorBidi" w:hAnsiTheme="majorBidi"/>
@@ -8358,7 +8576,7 @@
         </w:rPr>
         <w:t>EOS Blockchain Platform</w:t>
       </w:r>
-      <w:bookmarkEnd w:id="35"/>
+      <w:bookmarkEnd w:id="36"/>
     </w:p>
     <w:p>
       <w:pPr>
@@ -8378,7 +8596,7 @@
           <w:szCs w:val="32"/>
         </w:rPr>
       </w:pPr>
-      <w:bookmarkStart w:id="36" w:name="_Toc158215858"/>
+      <w:bookmarkStart w:id="37" w:name="_Toc158215858"/>
       <w:r>
         <w:rPr>
           <w:rFonts w:asciiTheme="majorBidi" w:hAnsiTheme="majorBidi"/>
@@ -8390,7 +8608,7 @@
         </w:rPr>
         <w:t>Other Blockchain Platforms</w:t>
       </w:r>
-      <w:bookmarkEnd w:id="36"/>
+      <w:bookmarkEnd w:id="37"/>
     </w:p>
     <w:p/>
     <w:p>
@@ -8410,7 +8628,7 @@
           <w:szCs w:val="32"/>
         </w:rPr>
       </w:pPr>
-      <w:bookmarkStart w:id="37" w:name="_Toc158215859"/>
+      <w:bookmarkStart w:id="38" w:name="_Toc158215859"/>
       <w:r>
         <w:rPr>
           <w:rFonts w:asciiTheme="majorBidi" w:hAnsiTheme="majorBidi"/>
@@ -8420,7 +8638,6 @@
           <w:sz w:val="32"/>
           <w:szCs w:val="32"/>
         </w:rPr>
-        <w:lastRenderedPageBreak/>
         <w:t>Blockchain in</w:t>
       </w:r>
       <w:r>
@@ -8434,7 +8651,7 @@
         </w:rPr>
         <w:t xml:space="preserve"> Healthcare</w:t>
       </w:r>
-      <w:bookmarkEnd w:id="37"/>
+      <w:bookmarkEnd w:id="38"/>
     </w:p>
     <w:p>
       <w:pPr>
@@ -8453,7 +8670,7 @@
           <w:szCs w:val="32"/>
         </w:rPr>
       </w:pPr>
-      <w:bookmarkStart w:id="38" w:name="_Toc158215860"/>
+      <w:bookmarkStart w:id="39" w:name="_Toc158215860"/>
       <w:r>
         <w:rPr>
           <w:rFonts w:asciiTheme="majorBidi" w:hAnsiTheme="majorBidi"/>
@@ -8465,7 +8682,7 @@
         </w:rPr>
         <w:t>AI</w:t>
       </w:r>
-      <w:bookmarkEnd w:id="38"/>
+      <w:bookmarkEnd w:id="39"/>
     </w:p>
     <w:p>
       <w:pPr>
@@ -8628,7 +8845,6 @@
           <w:szCs w:val="28"/>
           <w:lang w:val="en-GB"/>
         </w:rPr>
-        <w:lastRenderedPageBreak/>
         <w:t>Deep Learning:</w:t>
       </w:r>
       <w:r>
@@ -8878,7 +9094,6 @@
           <w:szCs w:val="28"/>
           <w:lang w:val="en-GB"/>
         </w:rPr>
-        <w:lastRenderedPageBreak/>
         <w:t>Retail: AI-driven recommendation systems, demand forecasting, and inventory management are enhancing the customer experience and optimizing operations in retail.</w:t>
       </w:r>
     </w:p>
@@ -8927,7 +9142,7 @@
           <w:szCs w:val="32"/>
         </w:rPr>
       </w:pPr>
-      <w:bookmarkStart w:id="39" w:name="_Toc158215861"/>
+      <w:bookmarkStart w:id="40" w:name="_Toc158215861"/>
       <w:r>
         <w:rPr>
           <w:rFonts w:asciiTheme="majorBidi" w:hAnsiTheme="majorBidi"/>
@@ -8950,7 +9165,7 @@
         </w:rPr>
         <w:t>of AI in Healthcare</w:t>
       </w:r>
-      <w:bookmarkEnd w:id="39"/>
+      <w:bookmarkEnd w:id="40"/>
     </w:p>
     <w:p>
       <w:pPr>
@@ -9009,16 +9224,7 @@
           <w:szCs w:val="28"/>
           <w:lang w:val="en-GB"/>
         </w:rPr>
-        <w:t>In p</w:t>
-      </w:r>
-      <w:r>
-        <w:rPr>
-          <w:rFonts w:ascii="Times New Roman" w:eastAsia="Calibri" w:hAnsi="Times New Roman" w:cs="Times New Roman"/>
-          <w:sz w:val="28"/>
-          <w:szCs w:val="28"/>
-          <w:lang w:val="en-GB"/>
-        </w:rPr>
-        <w:t>ersonalized Patient Care</w:t>
+        <w:t>In personalized Patient Care</w:t>
       </w:r>
       <w:r>
         <w:rPr>
@@ -9144,7 +9350,6 @@
           <w:szCs w:val="28"/>
           <w:lang w:val="en-GB"/>
         </w:rPr>
-        <w:lastRenderedPageBreak/>
         <w:t>In h</w:t>
       </w:r>
       <w:r>
@@ -9185,17 +9390,7 @@
           <w:szCs w:val="28"/>
           <w:lang w:val="en-GB"/>
         </w:rPr>
-        <w:t>In d</w:t>
-      </w:r>
-      <w:r>
-        <w:rPr>
-          <w:rFonts w:ascii="Times New Roman" w:eastAsia="Calibri" w:hAnsi="Times New Roman" w:cs="Times New Roman"/>
-          <w:bCs/>
-          <w:sz w:val="28"/>
-          <w:szCs w:val="28"/>
-          <w:lang w:val="en-GB"/>
-        </w:rPr>
-        <w:t>rug Discovery and Development</w:t>
+        <w:t>In drug Discovery and Development</w:t>
       </w:r>
       <w:r>
         <w:rPr>
@@ -9235,16 +9430,7 @@
           <w:szCs w:val="28"/>
           <w:lang w:val="en-GB"/>
         </w:rPr>
-        <w:t xml:space="preserve">In </w:t>
-      </w:r>
-      <w:r>
-        <w:rPr>
-          <w:rFonts w:ascii="Times New Roman" w:eastAsia="Calibri" w:hAnsi="Times New Roman" w:cs="Times New Roman"/>
-          <w:sz w:val="28"/>
-          <w:szCs w:val="28"/>
-          <w:lang w:val="en-GB"/>
-        </w:rPr>
-        <w:t>Clinical Decision Support Systems</w:t>
+        <w:t>In Clinical Decision Support Systems</w:t>
       </w:r>
       <w:r>
         <w:rPr>
@@ -9387,7 +9573,7 @@
           <w:szCs w:val="32"/>
         </w:rPr>
       </w:pPr>
-      <w:bookmarkStart w:id="40" w:name="_Toc158215862"/>
+      <w:bookmarkStart w:id="41" w:name="_Toc158215862"/>
       <w:r>
         <w:rPr>
           <w:rFonts w:asciiTheme="majorBidi" w:hAnsiTheme="majorBidi"/>
@@ -9410,7 +9596,7 @@
         </w:rPr>
         <w:t>of AI in Patients Record Management System</w:t>
       </w:r>
-      <w:bookmarkEnd w:id="40"/>
+      <w:bookmarkEnd w:id="41"/>
     </w:p>
     <w:p>
       <w:pPr>
@@ -9430,17 +9616,7 @@
           <w:szCs w:val="28"/>
           <w:lang w:val="en-GB" w:eastAsia="en-GB"/>
         </w:rPr>
-        <w:t xml:space="preserve">The integration of Artificial Intelligence (AI) in a Blockchain-based platform for patient records management represents a groundbreaking approach that addresses critical challenges in the healthcare industry. </w:t>
-      </w:r>
-      <w:r>
-        <w:rPr>
-          <w:rFonts w:ascii="Times New Roman" w:eastAsia="Times New Roman" w:hAnsi="Times New Roman" w:cs="Times New Roman"/>
-          <w:sz w:val="28"/>
-          <w:szCs w:val="28"/>
-          <w:lang w:val="en-GB" w:eastAsia="en-GB"/>
-        </w:rPr>
-        <w:lastRenderedPageBreak/>
-        <w:t>This convergence of technologies offers unique advantages, revolutionizing how patient data is managed, secured, and utilize</w:t>
+        <w:t>The integration of Artificial Intelligence (AI) in a Blockchain-based platform for patient records management represents a groundbreaking approach that addresses critical challenges in the healthcare industry. This convergence of technologies offers unique advantages, revolutionizing how patient data is managed, secured, and utilize</w:t>
       </w:r>
       <w:r>
         <w:rPr>
@@ -9674,7 +9850,6 @@
           <w:szCs w:val="28"/>
           <w:lang w:val="en-GB" w:eastAsia="en-GB"/>
         </w:rPr>
-        <w:lastRenderedPageBreak/>
         <w:t xml:space="preserve">Moreover, </w:t>
       </w:r>
       <w:r>
@@ -9750,8 +9925,8 @@
         </w:rPr>
         <w:t xml:space="preserve"> </w:t>
       </w:r>
-      <w:bookmarkStart w:id="41" w:name="_Toc158215863"/>
-      <w:bookmarkEnd w:id="41"/>
+      <w:bookmarkStart w:id="42" w:name="_Toc158215863"/>
+      <w:bookmarkEnd w:id="42"/>
     </w:p>
     <w:p/>
     <w:p/>
@@ -14823,7 +14998,7 @@
 </file>
 
 <file path=customXml/itemProps1.xml><?xml version="1.0" encoding="utf-8"?>
-<ds:datastoreItem xmlns:ds="http://schemas.openxmlformats.org/officeDocument/2006/customXml" ds:itemID="{9EE772F2-26F1-402B-9AC8-DF1EF9D47A67}">
+<ds:datastoreItem xmlns:ds="http://schemas.openxmlformats.org/officeDocument/2006/customXml" ds:itemID="{F1E6B94F-25AD-4939-B467-7B67AF0FBD09}">
   <ds:schemaRefs>
     <ds:schemaRef ds:uri="http://schemas.openxmlformats.org/officeDocument/2006/bibliography"/>
   </ds:schemaRefs>

</xml_diff>

<commit_message>
add two files blockchain and blockchain in healthcare
add the files in ch2 and modifying main documentation
</commit_message>
<xml_diff>
--- a/The Main Documentation File/Documentation.docx
+++ b/The Main Documentation File/Documentation.docx
@@ -1,6 +1,6 @@
 
 <file path=word/document.xml><?xml version="1.0" encoding="utf-8"?>
-<w:document xmlns:wpc="http://schemas.microsoft.com/office/word/2010/wordprocessingCanvas" xmlns:cx="http://schemas.microsoft.com/office/drawing/2014/chartex" xmlns:cx1="http://schemas.microsoft.com/office/drawing/2015/9/8/chartex" xmlns:cx2="http://schemas.microsoft.com/office/drawing/2015/10/21/chartex" xmlns:cx3="http://schemas.microsoft.com/office/drawing/2016/5/9/chartex" xmlns:cx4="http://schemas.microsoft.com/office/drawing/2016/5/10/chartex" xmlns:cx5="http://schemas.microsoft.com/office/drawing/2016/5/11/chartex" xmlns:cx6="http://schemas.microsoft.com/office/drawing/2016/5/12/chartex" xmlns:cx7="http://schemas.microsoft.com/office/drawing/2016/5/13/chartex" xmlns:cx8="http://schemas.microsoft.com/office/drawing/2016/5/14/chartex" xmlns:mc="http://schemas.openxmlformats.org/markup-compatibility/2006" xmlns:aink="http://schemas.microsoft.com/office/drawing/2016/ink" xmlns:am3d="http://schemas.microsoft.com/office/drawing/2017/model3d" xmlns:o="urn:schemas-microsoft-com:office:office" xmlns:r="http://schemas.openxmlformats.org/officeDocument/2006/relationships" xmlns:m="http://schemas.openxmlformats.org/officeDocument/2006/math" xmlns:v="urn:schemas-microsoft-com:vml" xmlns:wp14="http://schemas.microsoft.com/office/word/2010/wordprocessingDrawing" xmlns:wp="http://schemas.openxmlformats.org/drawingml/2006/wordprocessingDrawing" xmlns:w10="urn:schemas-microsoft-com:office:word" xmlns:w="http://schemas.openxmlformats.org/wordprocessingml/2006/main" xmlns:w14="http://schemas.microsoft.com/office/word/2010/wordml" xmlns:w15="http://schemas.microsoft.com/office/word/2012/wordml" xmlns:w16cex="http://schemas.microsoft.com/office/word/2018/wordml/cex" xmlns:w16cid="http://schemas.microsoft.com/office/word/2016/wordml/cid" xmlns:w16="http://schemas.microsoft.com/office/word/2018/wordml" xmlns:w16se="http://schemas.microsoft.com/office/word/2015/wordml/symex" xmlns:wpg="http://schemas.microsoft.com/office/word/2010/wordprocessingGroup" xmlns:wpi="http://schemas.microsoft.com/office/word/2010/wordprocessingInk" xmlns:wne="http://schemas.microsoft.com/office/word/2006/wordml" xmlns:wps="http://schemas.microsoft.com/office/word/2010/wordprocessingShape" mc:Ignorable="w14 w15 w16se w16cid w16 w16cex wp14">
+<w:document xmlns:wpc="http://schemas.microsoft.com/office/word/2010/wordprocessingCanvas" xmlns:cx="http://schemas.microsoft.com/office/drawing/2014/chartex" xmlns:cx1="http://schemas.microsoft.com/office/drawing/2015/9/8/chartex" xmlns:cx2="http://schemas.microsoft.com/office/drawing/2015/10/21/chartex" xmlns:cx3="http://schemas.microsoft.com/office/drawing/2016/5/9/chartex" xmlns:cx4="http://schemas.microsoft.com/office/drawing/2016/5/10/chartex" xmlns:cx5="http://schemas.microsoft.com/office/drawing/2016/5/11/chartex" xmlns:cx6="http://schemas.microsoft.com/office/drawing/2016/5/12/chartex" xmlns:cx7="http://schemas.microsoft.com/office/drawing/2016/5/13/chartex" xmlns:cx8="http://schemas.microsoft.com/office/drawing/2016/5/14/chartex" xmlns:mc="http://schemas.openxmlformats.org/markup-compatibility/2006" xmlns:aink="http://schemas.microsoft.com/office/drawing/2016/ink" xmlns:am3d="http://schemas.microsoft.com/office/drawing/2017/model3d" xmlns:o="urn:schemas-microsoft-com:office:office" xmlns:oel="http://schemas.microsoft.com/office/2019/extlst" xmlns:r="http://schemas.openxmlformats.org/officeDocument/2006/relationships" xmlns:m="http://schemas.openxmlformats.org/officeDocument/2006/math" xmlns:v="urn:schemas-microsoft-com:vml" xmlns:wp14="http://schemas.microsoft.com/office/word/2010/wordprocessingDrawing" xmlns:wp="http://schemas.openxmlformats.org/drawingml/2006/wordprocessingDrawing" xmlns:w10="urn:schemas-microsoft-com:office:word" xmlns:w="http://schemas.openxmlformats.org/wordprocessingml/2006/main" xmlns:w14="http://schemas.microsoft.com/office/word/2010/wordml" xmlns:w15="http://schemas.microsoft.com/office/word/2012/wordml" xmlns:w16cex="http://schemas.microsoft.com/office/word/2018/wordml/cex" xmlns:w16cid="http://schemas.microsoft.com/office/word/2016/wordml/cid" xmlns:w16="http://schemas.microsoft.com/office/word/2018/wordml" xmlns:w16sdtdh="http://schemas.microsoft.com/office/word/2020/wordml/sdtdatahash" xmlns:w16se="http://schemas.microsoft.com/office/word/2015/wordml/symex" xmlns:wpg="http://schemas.microsoft.com/office/word/2010/wordprocessingGroup" xmlns:wpi="http://schemas.microsoft.com/office/word/2010/wordprocessingInk" xmlns:wne="http://schemas.microsoft.com/office/word/2006/wordml" xmlns:wps="http://schemas.microsoft.com/office/word/2010/wordprocessingShape" mc:Ignorable="w14 w15 w16se w16cid w16 w16cex w16sdtdh wp14">
   <w:body>
     <w:p>
       <w:pPr>
@@ -58,7 +58,6 @@
           <w:docPartUnique/>
         </w:docPartObj>
       </w:sdtPr>
-      <w:sdtEndPr/>
       <w:sdtContent>
         <w:p>
           <w:pPr>
@@ -85,136 +84,85 @@
           <w:r>
             <w:fldChar w:fldCharType="separate"/>
           </w:r>
-          <w:bookmarkStart w:id="0" w:name="_GoBack"/>
-          <w:bookmarkEnd w:id="0"/>
-          <w:r>
-            <w:rPr>
-              <w:rStyle w:val="Hyperlink"/>
-              <w:noProof/>
-              <w:rtl/>
-            </w:rPr>
-            <w:fldChar w:fldCharType="begin"/>
-          </w:r>
-          <w:r>
-            <w:rPr>
-              <w:rStyle w:val="Hyperlink"/>
-              <w:noProof/>
-            </w:rPr>
-            <w:instrText xml:space="preserve"> </w:instrText>
-          </w:r>
-          <w:r>
-            <w:rPr>
-              <w:noProof/>
-            </w:rPr>
-            <w:instrText>HYPERLINK \l "_Toc158276678"</w:instrText>
-          </w:r>
-          <w:r>
-            <w:rPr>
-              <w:rStyle w:val="Hyperlink"/>
-              <w:noProof/>
-            </w:rPr>
-            <w:instrText xml:space="preserve"> </w:instrText>
-          </w:r>
-          <w:r>
-            <w:rPr>
-              <w:rStyle w:val="Hyperlink"/>
-              <w:noProof/>
-              <w:rtl/>
-            </w:rPr>
-          </w:r>
-          <w:r>
-            <w:rPr>
-              <w:rStyle w:val="Hyperlink"/>
-              <w:noProof/>
-              <w:rtl/>
-            </w:rPr>
-            <w:fldChar w:fldCharType="separate"/>
-          </w:r>
-          <w:r>
-            <w:rPr>
-              <w:rStyle w:val="Hyperlink"/>
-              <w:b/>
-              <w:bCs/>
-              <w:i/>
-              <w:iCs/>
-              <w:noProof/>
-            </w:rPr>
-            <w:t>1.</w:t>
-          </w:r>
-          <w:r>
-            <w:rPr>
-              <w:rFonts w:cstheme="minorBidi"/>
-              <w:noProof/>
-            </w:rPr>
-            <w:tab/>
-          </w:r>
-          <w:r>
-            <w:rPr>
-              <w:rStyle w:val="Hyperlink"/>
-              <w:b/>
-              <w:bCs/>
-              <w:i/>
-              <w:iCs/>
-              <w:noProof/>
-            </w:rPr>
-            <w:t>Chapter 1: Introduction</w:t>
-          </w:r>
-          <w:r>
-            <w:rPr>
-              <w:noProof/>
-              <w:webHidden/>
-            </w:rPr>
-            <w:tab/>
-          </w:r>
-          <w:r>
-            <w:rPr>
-              <w:noProof/>
-              <w:webHidden/>
-            </w:rPr>
-            <w:fldChar w:fldCharType="begin"/>
-          </w:r>
-          <w:r>
-            <w:rPr>
-              <w:noProof/>
-              <w:webHidden/>
-            </w:rPr>
-            <w:instrText xml:space="preserve"> PAGEREF _Toc158276678 \h </w:instrText>
-          </w:r>
-          <w:r>
-            <w:rPr>
-              <w:noProof/>
-              <w:webHidden/>
-            </w:rPr>
-          </w:r>
-          <w:r>
-            <w:rPr>
-              <w:noProof/>
-              <w:webHidden/>
-            </w:rPr>
-            <w:fldChar w:fldCharType="separate"/>
-          </w:r>
-          <w:r>
-            <w:rPr>
-              <w:noProof/>
-              <w:webHidden/>
-            </w:rPr>
-            <w:t>1</w:t>
-          </w:r>
-          <w:r>
-            <w:rPr>
-              <w:noProof/>
-              <w:webHidden/>
-            </w:rPr>
-            <w:fldChar w:fldCharType="end"/>
-          </w:r>
-          <w:r>
-            <w:rPr>
-              <w:rStyle w:val="Hyperlink"/>
-              <w:noProof/>
-              <w:rtl/>
-            </w:rPr>
-            <w:fldChar w:fldCharType="end"/>
-          </w:r>
+          <w:hyperlink w:anchor="_Toc158276678" w:history="1">
+            <w:r>
+              <w:rPr>
+                <w:rStyle w:val="Hyperlink"/>
+                <w:b/>
+                <w:bCs/>
+                <w:i/>
+                <w:iCs/>
+                <w:noProof/>
+              </w:rPr>
+              <w:t>1.</w:t>
+            </w:r>
+            <w:r>
+              <w:rPr>
+                <w:rFonts w:cstheme="minorBidi"/>
+                <w:noProof/>
+              </w:rPr>
+              <w:tab/>
+            </w:r>
+            <w:r>
+              <w:rPr>
+                <w:rStyle w:val="Hyperlink"/>
+                <w:b/>
+                <w:bCs/>
+                <w:i/>
+                <w:iCs/>
+                <w:noProof/>
+              </w:rPr>
+              <w:t>Chapter 1: Introduction</w:t>
+            </w:r>
+            <w:r>
+              <w:rPr>
+                <w:noProof/>
+                <w:webHidden/>
+              </w:rPr>
+              <w:tab/>
+            </w:r>
+            <w:r>
+              <w:rPr>
+                <w:noProof/>
+                <w:webHidden/>
+              </w:rPr>
+              <w:fldChar w:fldCharType="begin"/>
+            </w:r>
+            <w:r>
+              <w:rPr>
+                <w:noProof/>
+                <w:webHidden/>
+              </w:rPr>
+              <w:instrText xml:space="preserve"> PAGEREF _Toc158276678 \h </w:instrText>
+            </w:r>
+            <w:r>
+              <w:rPr>
+                <w:noProof/>
+                <w:webHidden/>
+              </w:rPr>
+            </w:r>
+            <w:r>
+              <w:rPr>
+                <w:noProof/>
+                <w:webHidden/>
+              </w:rPr>
+              <w:fldChar w:fldCharType="separate"/>
+            </w:r>
+            <w:r>
+              <w:rPr>
+                <w:noProof/>
+                <w:webHidden/>
+              </w:rPr>
+              <w:t>1</w:t>
+            </w:r>
+            <w:r>
+              <w:rPr>
+                <w:noProof/>
+                <w:webHidden/>
+              </w:rPr>
+              <w:fldChar w:fldCharType="end"/>
+            </w:r>
+          </w:hyperlink>
         </w:p>
         <w:p>
           <w:pPr>
@@ -3579,7 +3527,7 @@
           <w:iCs/>
         </w:rPr>
       </w:pPr>
-      <w:bookmarkStart w:id="1" w:name="_Toc158276678"/>
+      <w:bookmarkStart w:id="0" w:name="_Toc158276678"/>
       <w:r>
         <w:rPr>
           <w:b/>
@@ -3588,9 +3536,10 @@
           <w:iCs/>
           <w:color w:val="auto"/>
         </w:rPr>
+        <w:lastRenderedPageBreak/>
         <w:t>Chapter 1: Introduction</w:t>
       </w:r>
-      <w:bookmarkEnd w:id="1"/>
+      <w:bookmarkEnd w:id="0"/>
       <w:r>
         <w:rPr>
           <w:b/>
@@ -3622,7 +3571,7 @@
           <w:szCs w:val="28"/>
         </w:rPr>
       </w:pPr>
-      <w:bookmarkStart w:id="2" w:name="_Toc157848737"/>
+      <w:bookmarkStart w:id="1" w:name="_Toc157848737"/>
       <w:r>
         <w:rPr>
           <w:b/>
@@ -3632,9 +3581,10 @@
           <w:sz w:val="28"/>
           <w:szCs w:val="28"/>
         </w:rPr>
+        <w:lastRenderedPageBreak/>
         <w:t>Chapter 1: Introduction</w:t>
       </w:r>
-      <w:bookmarkEnd w:id="2"/>
+      <w:bookmarkEnd w:id="1"/>
     </w:p>
     <w:p>
       <w:pPr>
@@ -3658,8 +3608,8 @@
           <w:szCs w:val="32"/>
         </w:rPr>
       </w:pPr>
-      <w:bookmarkStart w:id="3" w:name="_Toc157848738"/>
-      <w:bookmarkStart w:id="4" w:name="_Toc158276679"/>
+      <w:bookmarkStart w:id="2" w:name="_Toc157848738"/>
+      <w:bookmarkStart w:id="3" w:name="_Toc158276679"/>
       <w:r>
         <w:rPr>
           <w:rFonts w:asciiTheme="majorBidi" w:hAnsiTheme="majorBidi"/>
@@ -3671,7 +3621,7 @@
         </w:rPr>
         <w:t>Introductio</w:t>
       </w:r>
-      <w:bookmarkEnd w:id="3"/>
+      <w:bookmarkEnd w:id="2"/>
       <w:r>
         <w:rPr>
           <w:rFonts w:asciiTheme="majorBidi" w:hAnsiTheme="majorBidi"/>
@@ -3683,7 +3633,7 @@
         </w:rPr>
         <w:t>n</w:t>
       </w:r>
-      <w:bookmarkEnd w:id="4"/>
+      <w:bookmarkEnd w:id="3"/>
     </w:p>
     <w:p>
       <w:pPr>
@@ -3795,6 +3745,7 @@
           <w:sz w:val="28"/>
           <w:szCs w:val="28"/>
         </w:rPr>
+        <w:lastRenderedPageBreak/>
         <w:t>As we embark on this ambitious venture, our mission is clear: to reshape the landscape of healthcare record management, placing the power of advanced technologies at the service of both healthcare professionals and patients. Join us on this journey as we pioneer a new era in healthcare, where data is not just secured but utilized intelligently to improve patient outcomes and transform the way we experience healthcare</w:t>
       </w:r>
       <w:r>
@@ -3829,7 +3780,7 @@
           <w:szCs w:val="32"/>
         </w:rPr>
       </w:pPr>
-      <w:bookmarkStart w:id="5" w:name="_Toc158276680"/>
+      <w:bookmarkStart w:id="4" w:name="_Toc158276680"/>
       <w:r>
         <w:rPr>
           <w:rFonts w:asciiTheme="majorBidi" w:hAnsiTheme="majorBidi"/>
@@ -3841,7 +3792,7 @@
         </w:rPr>
         <w:t>Problem Statement</w:t>
       </w:r>
-      <w:bookmarkEnd w:id="5"/>
+      <w:bookmarkEnd w:id="4"/>
     </w:p>
     <w:p>
       <w:pPr>
@@ -3928,7 +3879,7 @@
           <w:szCs w:val="32"/>
         </w:rPr>
       </w:pPr>
-      <w:bookmarkStart w:id="6" w:name="_Toc158276681"/>
+      <w:bookmarkStart w:id="5" w:name="_Toc158276681"/>
       <w:r>
         <w:rPr>
           <w:rFonts w:asciiTheme="majorBidi" w:hAnsiTheme="majorBidi"/>
@@ -3940,7 +3891,7 @@
         </w:rPr>
         <w:t>Existing System and Its Problems</w:t>
       </w:r>
-      <w:bookmarkEnd w:id="6"/>
+      <w:bookmarkEnd w:id="5"/>
     </w:p>
     <w:p>
       <w:pPr>
@@ -3957,7 +3908,16 @@
           <w:sz w:val="28"/>
           <w:szCs w:val="28"/>
         </w:rPr>
-        <w:t>The existing patient records management system operates on traditional paper-based methods, involving manual recording and storage of patient information in physical files. Administrative staff are responsible for inputting, organizing, retrieving, and updating patient records, which are stored in filing cabinets within healthcare facilities. Patient information, including personal details, medical history, test results, diagnoses, and treatment plans, is collected and documented on paper forms during registration or appointments. Each patient visit or encounter results in the creation of a new paper record, with subsequent updates made manually. However, this system functions independently of digital technologies and lacks integration with electronic health record (EHR) systems or other digital platforms, necessitating physical transfer of records between healthcare providers or departments. Performance is hindered by manual data entry and retrieval processes, leading to potential errors, longer wait times, and scalability limitations due to physical storage constraints. Moreover, security concerns arise from the vulnerability of paper records to loss, theft, or damage, with limited control over access and viewing privileges. Maintenance involves regular upkeep of filing systems and support for staff training on record-keeping procedures, but transitioning to a digital system could offer significant improvements in efficiency, accessibility, and security for patient record management.</w:t>
+        <w:t xml:space="preserve">The existing patient records management system operates on traditional paper-based methods, involving manual recording and storage of patient information in physical files. Administrative staff are responsible for inputting, organizing, retrieving, and updating patient records, which are stored in filing cabinets within healthcare facilities. Patient information, including personal details, medical history, test results, diagnoses, and treatment plans, is collected and documented on paper forms during registration or appointments. Each patient visit or encounter results in the creation of a new paper record, with subsequent updates made manually. </w:t>
+      </w:r>
+      <w:r>
+        <w:rPr>
+          <w:rFonts w:asciiTheme="majorBidi" w:hAnsiTheme="majorBidi" w:cstheme="majorBidi"/>
+          <w:sz w:val="28"/>
+          <w:szCs w:val="28"/>
+        </w:rPr>
+        <w:lastRenderedPageBreak/>
+        <w:t>However, this system functions independently of digital technologies and lacks integration with electronic health record (EHR) systems or other digital platforms, necessitating physical transfer of records between healthcare providers or departments. Performance is hindered by manual data entry and retrieval processes, leading to potential errors, longer wait times, and scalability limitations due to physical storage constraints. Moreover, security concerns arise from the vulnerability of paper records to loss, theft, or damage, with limited control over access and viewing privileges. Maintenance involves regular upkeep of filing systems and support for staff training on record-keeping procedures, but transitioning to a digital system could offer significant improvements in efficiency, accessibility, and security for patient record management.</w:t>
       </w:r>
     </w:p>
     <w:p>
@@ -4107,7 +4067,16 @@
           <w:sz w:val="26"/>
           <w:szCs w:val="26"/>
         </w:rPr>
-        <w:t xml:space="preserve"> The lack of standardized formats and protocols for sharing patient information across different healthcare settings complicates care coordination and continuity. In today's interconnected healthcare landscape, where patients may receive treatment from multiple providers and institutions, seamless data exchange is essential for delivering comprehensive and integrated care. The absence of interoperability hampers communication between healthcare professionals, leading to fragmented care and potential gaps in treatment.</w:t>
+        <w:t xml:space="preserve"> The lack of standardized formats and protocols for sharing patient information across different healthcare settings complicates care coordination and continuity. In today's interconnected healthcare landscape, where patients may receive treatment </w:t>
+      </w:r>
+      <w:r>
+        <w:rPr>
+          <w:rFonts w:asciiTheme="majorBidi" w:hAnsiTheme="majorBidi" w:cstheme="majorBidi"/>
+          <w:sz w:val="26"/>
+          <w:szCs w:val="26"/>
+        </w:rPr>
+        <w:lastRenderedPageBreak/>
+        <w:t>from multiple providers and institutions, seamless data exchange is essential for delivering comprehensive and integrated care. The absence of interoperability hampers communication between healthcare professionals, leading to fragmented care and potential gaps in treatment.</w:t>
       </w:r>
     </w:p>
     <w:p>
@@ -4216,7 +4185,7 @@
           <w:szCs w:val="32"/>
         </w:rPr>
       </w:pPr>
-      <w:bookmarkStart w:id="7" w:name="_Toc158276682"/>
+      <w:bookmarkStart w:id="6" w:name="_Toc158276682"/>
       <w:r>
         <w:rPr>
           <w:rFonts w:asciiTheme="majorBidi" w:hAnsiTheme="majorBidi"/>
@@ -4228,7 +4197,7 @@
         </w:rPr>
         <w:t>Proposed System</w:t>
       </w:r>
-      <w:bookmarkEnd w:id="7"/>
+      <w:bookmarkEnd w:id="6"/>
     </w:p>
     <w:p>
       <w:pPr>
@@ -4247,7 +4216,7 @@
           <w:szCs w:val="32"/>
         </w:rPr>
       </w:pPr>
-      <w:bookmarkStart w:id="8" w:name="_Toc158276683"/>
+      <w:bookmarkStart w:id="7" w:name="_Toc158276683"/>
       <w:r>
         <w:rPr>
           <w:rFonts w:asciiTheme="majorBidi" w:hAnsiTheme="majorBidi"/>
@@ -4259,7 +4228,7 @@
         </w:rPr>
         <w:t>Project Motivation</w:t>
       </w:r>
-      <w:bookmarkEnd w:id="8"/>
+      <w:bookmarkEnd w:id="7"/>
     </w:p>
     <w:p>
       <w:pPr>
@@ -4284,7 +4253,21 @@
           <w:szCs w:val="28"/>
           <w:lang w:eastAsia="en-US"/>
         </w:rPr>
-        <w:t>This project was created with the aim of addressing challenges commonly associated with traditional paper-based systems. The project seeks to tackle current gaps in these systems, which may include inefficiencies, delays, and difficulties in managing information. Additionally, ensuring the security of data is a key goal of the project. This involves protecting information from loss or damage and proposing the adoption of measures to preserve data integrity and provide it permanently. It also requires ensuring user privacy, which includes managing access control permissions and ensuring that users have appropriate and secure access to data while safeguarding sensitive information. In addition to the significant advancements in the field of artificial intelligence, this project aims to integrate these capabilities to enhance healthcare efficiency. This is achieved by accelerating data analysis and improving the precision of decision-making.</w:t>
+        <w:t xml:space="preserve">This project was created with the aim of addressing challenges commonly associated with traditional paper-based systems. The project seeks to tackle current gaps in these systems, which may include inefficiencies, delays, and difficulties in managing information. Additionally, ensuring the security of data is a key goal of the project. This involves protecting information from loss or damage and proposing the adoption of measures to preserve data integrity and provide it permanently. It also requires ensuring user privacy, which includes managing access control permissions and ensuring that users have appropriate and secure access to data </w:t>
+      </w:r>
+      <w:r>
+        <w:rPr>
+          <w:rFonts w:ascii="Times New Roman" w:hAnsi="Times New Roman" w:cs="Times New Roman"/>
+          <w:b w:val="0"/>
+          <w:bCs w:val="0"/>
+          <w:color w:val="auto"/>
+          <w:kern w:val="0"/>
+          <w:sz w:val="28"/>
+          <w:szCs w:val="28"/>
+          <w:lang w:eastAsia="en-US"/>
+        </w:rPr>
+        <w:lastRenderedPageBreak/>
+        <w:t>while safeguarding sensitive information. In addition to the significant advancements in the field of artificial intelligence, this project aims to integrate these capabilities to enhance healthcare efficiency. This is achieved by accelerating data analysis and improving the precision of decision-making.</w:t>
       </w:r>
     </w:p>
     <w:p/>
@@ -4305,7 +4288,7 @@
           <w:szCs w:val="32"/>
         </w:rPr>
       </w:pPr>
-      <w:bookmarkStart w:id="9" w:name="_Toc158276684"/>
+      <w:bookmarkStart w:id="8" w:name="_Toc158276684"/>
       <w:r>
         <w:rPr>
           <w:rFonts w:asciiTheme="majorBidi" w:hAnsiTheme="majorBidi"/>
@@ -4317,7 +4300,7 @@
         </w:rPr>
         <w:t>Project goals</w:t>
       </w:r>
-      <w:bookmarkEnd w:id="9"/>
+      <w:bookmarkEnd w:id="8"/>
     </w:p>
     <w:p>
       <w:pPr>
@@ -4392,7 +4375,7 @@
           <w:szCs w:val="32"/>
         </w:rPr>
       </w:pPr>
-      <w:bookmarkStart w:id="10" w:name="_Toc158276685"/>
+      <w:bookmarkStart w:id="9" w:name="_Toc158276685"/>
       <w:r>
         <w:rPr>
           <w:rFonts w:asciiTheme="majorBidi" w:hAnsiTheme="majorBidi"/>
@@ -4404,7 +4387,7 @@
         </w:rPr>
         <w:t>Project Objectives</w:t>
       </w:r>
-      <w:bookmarkEnd w:id="10"/>
+      <w:bookmarkEnd w:id="9"/>
     </w:p>
     <w:p>
       <w:pPr>
@@ -4424,7 +4407,7 @@
           <w:szCs w:val="32"/>
         </w:rPr>
       </w:pPr>
-      <w:bookmarkStart w:id="11" w:name="_Toc158276686"/>
+      <w:bookmarkStart w:id="10" w:name="_Toc158276686"/>
       <w:r>
         <w:rPr>
           <w:rFonts w:asciiTheme="majorBidi" w:hAnsiTheme="majorBidi"/>
@@ -4436,7 +4419,7 @@
         </w:rPr>
         <w:t>General Objectives</w:t>
       </w:r>
-      <w:bookmarkEnd w:id="11"/>
+      <w:bookmarkEnd w:id="10"/>
     </w:p>
     <w:p>
       <w:pPr>
@@ -4587,6 +4570,7 @@
           <w:sz w:val="26"/>
           <w:szCs w:val="26"/>
         </w:rPr>
+        <w:lastRenderedPageBreak/>
         <w:t>Extract valuable insights from the data to enhance diagnostic accuracy and treatment effectiveness.</w:t>
       </w:r>
     </w:p>
@@ -4769,7 +4753,7 @@
           <w:szCs w:val="32"/>
         </w:rPr>
       </w:pPr>
-      <w:bookmarkStart w:id="12" w:name="_Toc158276687"/>
+      <w:bookmarkStart w:id="11" w:name="_Toc158276687"/>
       <w:r>
         <w:rPr>
           <w:rFonts w:asciiTheme="majorBidi" w:hAnsiTheme="majorBidi"/>
@@ -4781,7 +4765,7 @@
         </w:rPr>
         <w:t>Specific Objectives</w:t>
       </w:r>
-      <w:bookmarkEnd w:id="12"/>
+      <w:bookmarkEnd w:id="11"/>
     </w:p>
     <w:p>
       <w:pPr>
@@ -5068,6 +5052,7 @@
           <w:sz w:val="26"/>
           <w:szCs w:val="26"/>
         </w:rPr>
+        <w:lastRenderedPageBreak/>
         <w:t>Ensure that patient data access is strictly governed by predefined rules and permissions.</w:t>
       </w:r>
     </w:p>
@@ -5116,7 +5101,7 @@
           <w:szCs w:val="32"/>
         </w:rPr>
       </w:pPr>
-      <w:bookmarkStart w:id="13" w:name="_Toc158276688"/>
+      <w:bookmarkStart w:id="12" w:name="_Toc158276688"/>
       <w:r>
         <w:rPr>
           <w:rFonts w:asciiTheme="majorBidi" w:hAnsiTheme="majorBidi"/>
@@ -5128,7 +5113,7 @@
         </w:rPr>
         <w:t>Project Scope</w:t>
       </w:r>
-      <w:bookmarkEnd w:id="13"/>
+      <w:bookmarkEnd w:id="12"/>
     </w:p>
     <w:p>
       <w:pPr>
@@ -5550,6 +5535,7 @@
           <w:sz w:val="28"/>
           <w:szCs w:val="28"/>
         </w:rPr>
+        <w:lastRenderedPageBreak/>
         <w:t xml:space="preserve">Create a </w:t>
       </w:r>
       <w:r>
@@ -6040,7 +6026,7 @@
         </w:rPr>
         <w:t>#</w:t>
       </w:r>
-      <w:bookmarkStart w:id="14" w:name="_Hlk157889112"/>
+      <w:bookmarkStart w:id="13" w:name="_Hlk157889112"/>
       <w:r>
         <w:rPr>
           <w:rFonts w:asciiTheme="majorBidi" w:eastAsia="Times New Roman" w:hAnsiTheme="majorBidi" w:cstheme="majorBidi"/>
@@ -6052,7 +6038,7 @@
         </w:rPr>
         <w:t xml:space="preserve">Laboratories </w:t>
       </w:r>
-      <w:bookmarkEnd w:id="14"/>
+      <w:bookmarkEnd w:id="13"/>
       <w:r>
         <w:rPr>
           <w:rFonts w:asciiTheme="majorBidi" w:eastAsia="Times New Roman" w:hAnsiTheme="majorBidi" w:cstheme="majorBidi"/>
@@ -6257,7 +6243,7 @@
         </w:rPr>
         <w:t>#</w:t>
       </w:r>
-      <w:bookmarkStart w:id="15" w:name="_Hlk157889156"/>
+      <w:bookmarkStart w:id="14" w:name="_Hlk157889156"/>
       <w:r>
         <w:rPr>
           <w:rFonts w:asciiTheme="majorBidi" w:eastAsia="Times New Roman" w:hAnsiTheme="majorBidi" w:cstheme="majorBidi"/>
@@ -6269,7 +6255,7 @@
         </w:rPr>
         <w:t>X-Ray Section</w:t>
       </w:r>
-      <w:bookmarkEnd w:id="15"/>
+      <w:bookmarkEnd w:id="14"/>
       <w:r>
         <w:rPr>
           <w:rFonts w:asciiTheme="majorBidi" w:eastAsia="Times New Roman" w:hAnsiTheme="majorBidi" w:cstheme="majorBidi"/>
@@ -6303,6 +6289,7 @@
           <w:sz w:val="28"/>
           <w:szCs w:val="28"/>
         </w:rPr>
+        <w:lastRenderedPageBreak/>
         <w:t>Create an X-Ray Section account on the platform securely and easily</w:t>
       </w:r>
     </w:p>
@@ -6534,25 +6521,7 @@
           <w:sz w:val="28"/>
           <w:szCs w:val="28"/>
         </w:rPr>
-        <w:t xml:space="preserve">Manage their </w:t>
-      </w:r>
-      <w:proofErr w:type="spellStart"/>
-      <w:r>
-        <w:rPr>
-          <w:rFonts w:ascii="Times New Roman" w:hAnsi="Times New Roman" w:cs="Times New Roman"/>
-          <w:sz w:val="28"/>
-          <w:szCs w:val="28"/>
-        </w:rPr>
-        <w:t>doctors</w:t>
-      </w:r>
-      <w:proofErr w:type="spellEnd"/>
-      <w:r>
-        <w:rPr>
-          <w:rFonts w:ascii="Times New Roman" w:hAnsi="Times New Roman" w:cs="Times New Roman"/>
-          <w:sz w:val="28"/>
-          <w:szCs w:val="28"/>
-        </w:rPr>
-        <w:t xml:space="preserve"> appointments </w:t>
+        <w:t xml:space="preserve">Manage their doctors appointments </w:t>
       </w:r>
     </w:p>
     <w:p>
@@ -6647,7 +6616,7 @@
         </w:rPr>
         <w:t>#</w:t>
       </w:r>
-      <w:bookmarkStart w:id="16" w:name="_Hlk157926804"/>
+      <w:bookmarkStart w:id="15" w:name="_Hlk157926804"/>
       <w:r>
         <w:rPr>
           <w:rFonts w:asciiTheme="majorBidi" w:eastAsia="Times New Roman" w:hAnsiTheme="majorBidi" w:cstheme="majorBidi"/>
@@ -6659,7 +6628,7 @@
         </w:rPr>
         <w:t>Researchers and Public health authorities</w:t>
       </w:r>
-      <w:bookmarkEnd w:id="16"/>
+      <w:bookmarkEnd w:id="15"/>
       <w:r>
         <w:rPr>
           <w:rFonts w:asciiTheme="majorBidi" w:eastAsia="Times New Roman" w:hAnsiTheme="majorBidi" w:cstheme="majorBidi"/>
@@ -6791,7 +6760,7 @@
           <w:szCs w:val="32"/>
         </w:rPr>
       </w:pPr>
-      <w:bookmarkStart w:id="17" w:name="_Toc158276689"/>
+      <w:bookmarkStart w:id="16" w:name="_Toc158276689"/>
       <w:r>
         <w:rPr>
           <w:rFonts w:asciiTheme="majorBidi" w:hAnsiTheme="majorBidi"/>
@@ -6803,7 +6772,7 @@
         </w:rPr>
         <w:t>Methodology</w:t>
       </w:r>
-      <w:bookmarkEnd w:id="17"/>
+      <w:bookmarkEnd w:id="16"/>
     </w:p>
     <w:p>
       <w:pPr>
@@ -6920,7 +6889,7 @@
           <w:szCs w:val="32"/>
         </w:rPr>
       </w:pPr>
-      <w:bookmarkStart w:id="18" w:name="_Toc158276690"/>
+      <w:bookmarkStart w:id="17" w:name="_Toc158276690"/>
       <w:r>
         <w:rPr>
           <w:rFonts w:asciiTheme="majorBidi" w:hAnsiTheme="majorBidi"/>
@@ -6930,9 +6899,10 @@
           <w:sz w:val="32"/>
           <w:szCs w:val="32"/>
         </w:rPr>
+        <w:lastRenderedPageBreak/>
         <w:t>Targeted Customers and Beneficiaries</w:t>
       </w:r>
-      <w:bookmarkEnd w:id="18"/>
+      <w:bookmarkEnd w:id="17"/>
     </w:p>
     <w:p>
       <w:pPr>
@@ -7086,7 +7056,7 @@
           <w:szCs w:val="32"/>
         </w:rPr>
       </w:pPr>
-      <w:bookmarkStart w:id="19" w:name="_Toc158276691"/>
+      <w:bookmarkStart w:id="18" w:name="_Toc158276691"/>
       <w:r>
         <w:rPr>
           <w:rFonts w:asciiTheme="majorBidi" w:hAnsiTheme="majorBidi"/>
@@ -7098,7 +7068,7 @@
         </w:rPr>
         <w:t>Project Structure</w:t>
       </w:r>
-      <w:bookmarkEnd w:id="19"/>
+      <w:bookmarkEnd w:id="18"/>
     </w:p>
     <w:p>
       <w:pPr>
@@ -7293,7 +7263,7 @@
           <w:szCs w:val="40"/>
         </w:rPr>
       </w:pPr>
-      <w:bookmarkStart w:id="20" w:name="_Toc158276692"/>
+      <w:bookmarkStart w:id="19" w:name="_Toc158276692"/>
       <w:r>
         <w:rPr>
           <w:b/>
@@ -7306,7 +7276,7 @@
         </w:rPr>
         <w:t xml:space="preserve">Chapter 2: </w:t>
       </w:r>
-      <w:bookmarkStart w:id="21" w:name="_Hlk158133182"/>
+      <w:bookmarkStart w:id="20" w:name="_Hlk158133182"/>
       <w:r>
         <w:rPr>
           <w:b/>
@@ -7331,8 +7301,8 @@
         </w:rPr>
         <w:t xml:space="preserve"> and Background</w:t>
       </w:r>
+      <w:bookmarkEnd w:id="19"/>
       <w:bookmarkEnd w:id="20"/>
-      <w:bookmarkEnd w:id="21"/>
     </w:p>
     <w:p/>
     <w:p/>
@@ -7371,6 +7341,7 @@
           <w:sz w:val="28"/>
           <w:szCs w:val="28"/>
         </w:rPr>
+        <w:lastRenderedPageBreak/>
         <w:t xml:space="preserve">Chapter </w:t>
       </w:r>
       <w:r>
@@ -7424,7 +7395,7 @@
           <w:szCs w:val="32"/>
         </w:rPr>
       </w:pPr>
-      <w:bookmarkStart w:id="22" w:name="_Toc158276693"/>
+      <w:bookmarkStart w:id="21" w:name="_Toc158276693"/>
       <w:r>
         <w:rPr>
           <w:rFonts w:asciiTheme="majorBidi" w:hAnsiTheme="majorBidi"/>
@@ -7447,7 +7418,7 @@
         </w:rPr>
         <w:t>e</w:t>
       </w:r>
-      <w:bookmarkEnd w:id="22"/>
+      <w:bookmarkEnd w:id="21"/>
     </w:p>
     <w:p>
       <w:pPr>
@@ -7522,7 +7493,16 @@
           <w:sz w:val="28"/>
           <w:szCs w:val="28"/>
         </w:rPr>
-        <w:t>Traditional healthcare faces several challenges in modern healthcare systems. One significant challenge is the reliance on manual record-keeping systems, which are often paper-based. This outdated method can result in inefficiencies in storing, retrieving, and organizing patient information, leading to potential errors and delays in healthcare delivery.</w:t>
+        <w:t xml:space="preserve">Traditional healthcare faces several challenges in modern healthcare systems. One significant challenge is the reliance on manual record-keeping systems, which are often paper-based. This outdated method can </w:t>
+      </w:r>
+      <w:r>
+        <w:rPr>
+          <w:rFonts w:asciiTheme="majorBidi" w:hAnsiTheme="majorBidi" w:cstheme="majorBidi"/>
+          <w:sz w:val="28"/>
+          <w:szCs w:val="28"/>
+        </w:rPr>
+        <w:lastRenderedPageBreak/>
+        <w:t>result in inefficiencies in storing, retrieving, and organizing patient information, leading to potential errors and delays in healthcare delivery.</w:t>
       </w:r>
     </w:p>
     <w:p>
@@ -7623,7 +7603,7 @@
           <w:szCs w:val="32"/>
         </w:rPr>
       </w:pPr>
-      <w:bookmarkStart w:id="23" w:name="_Toc158276694"/>
+      <w:bookmarkStart w:id="22" w:name="_Toc158276694"/>
       <w:r>
         <w:rPr>
           <w:rFonts w:asciiTheme="majorBidi" w:hAnsiTheme="majorBidi"/>
@@ -7635,7 +7615,7 @@
         </w:rPr>
         <w:t>Electronic Healthcare</w:t>
       </w:r>
-      <w:bookmarkEnd w:id="23"/>
+      <w:bookmarkEnd w:id="22"/>
     </w:p>
     <w:p>
       <w:pPr>
@@ -7652,7 +7632,16 @@
           <w:sz w:val="28"/>
           <w:szCs w:val="28"/>
         </w:rPr>
-        <w:t>E-Healthcare, or electronic healthcare, involves the integration of information technology and electronic communication into the healthcare industry with the goal of improving the efficiency, accessibility, and quality of healthcare services. This digital transformation encompasses a broad spectrum of technologies and applications designed to enhance the overall delivery of healthcare. Electronic Health Records (EHRs) replace traditional paper-based records, facilitating seamless data sharing among healthcare providers. Telemedicine and Telehealth leverage telecommunications technology for remote clinical services and health-related education, expanding healthcare</w:t>
+        <w:t xml:space="preserve">E-Healthcare, or electronic healthcare, involves the integration of information technology and electronic communication into the healthcare industry with the goal of improving the efficiency, accessibility, and quality of healthcare services. This digital transformation encompasses a broad spectrum of technologies and applications designed to enhance the overall delivery of healthcare. Electronic Health Records (EHRs) replace traditional paper-based records, facilitating seamless data sharing among </w:t>
+      </w:r>
+      <w:r>
+        <w:rPr>
+          <w:rFonts w:asciiTheme="majorBidi" w:hAnsiTheme="majorBidi" w:cstheme="majorBidi"/>
+          <w:sz w:val="28"/>
+          <w:szCs w:val="28"/>
+        </w:rPr>
+        <w:lastRenderedPageBreak/>
+        <w:t>healthcare providers. Telemedicine and Telehealth leverage telecommunications technology for remote clinical services and health-related education, expanding healthcare</w:t>
       </w:r>
       <w:r>
         <w:rPr>
@@ -7669,7 +7658,16 @@
           <w:sz w:val="28"/>
           <w:szCs w:val="28"/>
         </w:rPr>
-        <w:t>access. Mobile Health (mHealth) integrates mobile devices and applications for health monitoring, while Remote Patient Monitoring (RPM) utilizes technology to track real-time health data, especially for managing chronic conditions. Health Information Exchange (HIE) ensures secure data sharing across healthcare entities, promoting better care coordination. Big Data Analytics and Artificial Intelligence (AI) contribute to data-driven decision-making, enabling predictive analytics and personalized medicine. E-Prescribing streamlines medication management, and Patient Portals empower individuals to access their health information and communicate with providers securely. Cybersecurity measures remain critical in safeguarding patient data within this evolving digital landscape. While E-Healthcare offers significant advantages, ongoing efforts are crucial to address challenges related to interoperability, security, and ensuring equitable access to digital healthcare services. E-Healthcare, or electronic healthcare, is a dynamic and transformative approach to healthcare services that leverages information technology. This innovative paradigm encompasses various elements shaping modern healthcare. Interoperability is a central focus, aiming to facilitate seamless data exchange among different systems. Artificial Intelligence (AI) and Machine Learning (ML) are revolutionizing diagnostics and treatment planning by analyzing extensive datasets. Blockchain technology is explored for secure health record management, ensuring data security and integrity. The Internet of Things (IoT) plays a vital role by connecting medical devices, wearables, and sensors for real-time patient monitoring and telemedicine. Virtual Reality (VR) and Augmented Reality (AR) find applications in medical training and patient education. Genomics and personalized medicine are advancing, tailoring treatments to individuals' genetic makeup. Addressing cybersecurity challenges and ethical considerations is crucial, given the reliance on digital systems and sensitive health data. E-Healthcare also empowers patients through access to health information and active participation in decision-making. The global impact of E-Healthcare is evident in telemedicine connecting patients and providers globally. Regulatory frameworks are evolving to ensure ethical technology use and innovation. As E-Healthcare continues to evolve, interdisciplinary collaboration and ongoing technological innovation will be essential for realizing its full potential.</w:t>
+        <w:t xml:space="preserve">access. Mobile Health (mHealth) integrates mobile devices and applications for health monitoring, while Remote Patient Monitoring (RPM) utilizes technology to track real-time health data, especially for managing chronic conditions. Health Information Exchange (HIE) ensures secure data sharing across healthcare entities, promoting better care coordination. Big Data Analytics and Artificial Intelligence (AI) contribute to data-driven decision-making, enabling predictive analytics and personalized medicine. E-Prescribing streamlines medication management, and Patient Portals empower individuals to access their health information and communicate with providers securely. Cybersecurity measures remain critical in safeguarding patient data within this evolving digital landscape. While E-Healthcare offers significant advantages, ongoing efforts are crucial to address challenges related to interoperability, security, and ensuring equitable access to digital healthcare services. E-Healthcare, or electronic healthcare, is a dynamic and transformative approach to healthcare services that leverages information technology. This innovative paradigm encompasses various elements shaping modern healthcare. Interoperability is a central focus, aiming to facilitate seamless data exchange among different systems. Artificial Intelligence (AI) and Machine Learning (ML) are revolutionizing diagnostics and treatment planning by analyzing extensive datasets. Blockchain technology is explored for secure health record management, ensuring data security and integrity. The Internet of Things (IoT) plays a vital role by connecting medical devices, wearables, and sensors for real-time patient monitoring and telemedicine. Virtual Reality (VR) and Augmented Reality (AR) find applications in medical training and patient education. Genomics and personalized medicine are advancing, tailoring treatments to individuals' genetic makeup. Addressing cybersecurity challenges and ethical considerations is crucial, given the reliance on digital systems and sensitive health data. E-Healthcare also empowers patients through access to health information and active participation in decision-making. The global impact of E-Healthcare is evident in telemedicine connecting patients and providers globally. Regulatory frameworks are evolving to ensure ethical technology use and innovation. </w:t>
+      </w:r>
+      <w:r>
+        <w:rPr>
+          <w:rFonts w:asciiTheme="majorBidi" w:hAnsiTheme="majorBidi" w:cstheme="majorBidi"/>
+          <w:sz w:val="28"/>
+          <w:szCs w:val="28"/>
+        </w:rPr>
+        <w:lastRenderedPageBreak/>
+        <w:t>As E-Healthcare continues to evolve, interdisciplinary collaboration and ongoing technological innovation will be essential for realizing its full potential.</w:t>
       </w:r>
     </w:p>
     <w:p>
@@ -7689,7 +7687,7 @@
           <w:szCs w:val="32"/>
         </w:rPr>
       </w:pPr>
-      <w:bookmarkStart w:id="24" w:name="_Toc158276695"/>
+      <w:bookmarkStart w:id="23" w:name="_Toc158276695"/>
       <w:r>
         <w:rPr>
           <w:rFonts w:asciiTheme="majorBidi" w:hAnsiTheme="majorBidi"/>
@@ -7701,7 +7699,7 @@
         </w:rPr>
         <w:t>Importance of Healthcare</w:t>
       </w:r>
-      <w:bookmarkEnd w:id="24"/>
+      <w:bookmarkEnd w:id="23"/>
     </w:p>
     <w:p>
       <w:pPr>
@@ -7833,6 +7831,7 @@
           <w:sz w:val="28"/>
           <w:szCs w:val="28"/>
         </w:rPr>
+        <w:lastRenderedPageBreak/>
         <w:t>Patient Empowerment: E-Healthcare empowers patients by providing them with access to their health information, enabling</w:t>
       </w:r>
       <w:r>
@@ -7975,6 +7974,7 @@
           <w:sz w:val="28"/>
           <w:szCs w:val="28"/>
         </w:rPr>
+        <w:lastRenderedPageBreak/>
         <w:t>In summary, E-Healthcare is vital for creating a more accessible, efficient, and patient-centered healthcare ecosystem. By embracing digital technologies, healthcare providers can improve the overall quality of care, enhance patient outcomes, and contribute to the evolution of modern healthcare practices.</w:t>
       </w:r>
     </w:p>
@@ -7995,7 +7995,7 @@
           <w:szCs w:val="32"/>
         </w:rPr>
       </w:pPr>
-      <w:bookmarkStart w:id="25" w:name="_Toc158276696"/>
+      <w:bookmarkStart w:id="24" w:name="_Toc158276696"/>
       <w:r>
         <w:rPr>
           <w:rFonts w:asciiTheme="majorBidi" w:hAnsiTheme="majorBidi"/>
@@ -8018,7 +8018,7 @@
         </w:rPr>
         <w:t xml:space="preserve"> Records</w:t>
       </w:r>
-      <w:bookmarkEnd w:id="25"/>
+      <w:bookmarkEnd w:id="24"/>
     </w:p>
     <w:p>
       <w:pPr>
@@ -8112,6 +8112,7 @@
           <w:sz w:val="28"/>
           <w:szCs w:val="28"/>
         </w:rPr>
+        <w:lastRenderedPageBreak/>
         <w:t>Furthermore, embracing EHRs empowers patients to actively participate in their healthcare journey. Through secure patient portals and online access to their medical records, individuals can review their health information, track their progress, and communicate with their healthcare providers more effectively. This transparency fosters a stronger connection between patients and clinicians, promoting shared decision-making and personalized care.</w:t>
       </w:r>
     </w:p>
@@ -8167,7 +8168,7 @@
           <w:szCs w:val="32"/>
         </w:rPr>
       </w:pPr>
-      <w:bookmarkStart w:id="26" w:name="_Toc158276697"/>
+      <w:bookmarkStart w:id="25" w:name="_Toc158276697"/>
       <w:r>
         <w:rPr>
           <w:rFonts w:asciiTheme="majorBidi" w:hAnsiTheme="majorBidi"/>
@@ -8212,7 +8213,7 @@
         </w:rPr>
         <w:t xml:space="preserve"> Records</w:t>
       </w:r>
-      <w:bookmarkEnd w:id="26"/>
+      <w:bookmarkEnd w:id="25"/>
     </w:p>
     <w:p>
       <w:pPr>
@@ -8301,7 +8302,16 @@
           <w:sz w:val="28"/>
           <w:szCs w:val="28"/>
         </w:rPr>
-        <w:t>Coordination of Care: Electronic health records facilitate better communication and coordination among different healthcare providers involved in a patient's care. This is particularly important for patients with chronic conditions or those receiving care from multiple specialists.</w:t>
+        <w:t xml:space="preserve">Coordination of Care: Electronic health records facilitate better communication and coordination among different healthcare providers involved in a patient's care. This is particularly </w:t>
+      </w:r>
+      <w:r>
+        <w:rPr>
+          <w:rFonts w:asciiTheme="majorBidi" w:hAnsiTheme="majorBidi" w:cstheme="majorBidi"/>
+          <w:sz w:val="28"/>
+          <w:szCs w:val="28"/>
+        </w:rPr>
+        <w:lastRenderedPageBreak/>
+        <w:t>important for patients with chronic conditions or those receiving care from multiple specialists.</w:t>
       </w:r>
     </w:p>
     <w:p>
@@ -8462,6 +8472,7 @@
           <w:sz w:val="28"/>
           <w:szCs w:val="28"/>
         </w:rPr>
+        <w:lastRenderedPageBreak/>
         <w:t>Compliance with Regulations: Many healthcare systems around the world have implemented regulations and standards that encourage or mandate the use of electronic health records. Meeting these regulatory requirements ensures that healthcare providers maintain high standards of care and data security.</w:t>
       </w:r>
     </w:p>
@@ -8501,7 +8512,7 @@
           <w:szCs w:val="32"/>
         </w:rPr>
       </w:pPr>
-      <w:bookmarkStart w:id="27" w:name="_Toc158276698"/>
+      <w:bookmarkStart w:id="26" w:name="_Toc158276698"/>
       <w:r>
         <w:rPr>
           <w:rFonts w:asciiTheme="majorBidi" w:hAnsiTheme="majorBidi"/>
@@ -8513,7 +8524,437 @@
         </w:rPr>
         <w:t>Blockchain</w:t>
       </w:r>
-      <w:bookmarkEnd w:id="27"/>
+      <w:bookmarkEnd w:id="26"/>
+    </w:p>
+    <w:p>
+      <w:pPr>
+        <w:ind w:left="360"/>
+      </w:pPr>
+      <w:r>
+        <w:rPr>
+          <w:color w:val="0D0D0D" w:themeColor="text1" w:themeTint="F2"/>
+          <w:sz w:val="28"/>
+          <w:szCs w:val="28"/>
+        </w:rPr>
+        <w:t>Blockchain technology is a decentralized, distributed ledger system that records transactions across multiple computers in a way that ensures transparency, security, and immutability.</w:t>
+      </w:r>
+      <w:r>
+        <w:rPr>
+          <w:color w:val="0D0D0D" w:themeColor="text1" w:themeTint="F2"/>
+          <w:sz w:val="28"/>
+          <w:szCs w:val="28"/>
+        </w:rPr>
+        <w:t xml:space="preserve"> </w:t>
+      </w:r>
+      <w:r>
+        <w:rPr>
+          <w:color w:val="0D0D0D" w:themeColor="text1" w:themeTint="F2"/>
+          <w:sz w:val="28"/>
+          <w:szCs w:val="28"/>
+        </w:rPr>
+        <w:t>This term appeared for the first time in 2008 as a paper titled, “Bitcoin: A Peer-to-Peer Electronic Cash System” . The author(s) laid out the framework for blockchain and detailed methods of using a peer-to-peer network to generate a financial database.</w:t>
+      </w:r>
+      <w:r>
+        <w:rPr>
+          <w:color w:val="0D0D0D" w:themeColor="text1" w:themeTint="F2"/>
+          <w:sz w:val="28"/>
+          <w:szCs w:val="28"/>
+        </w:rPr>
+        <w:t xml:space="preserve"> </w:t>
+      </w:r>
+      <w:r>
+        <w:rPr>
+          <w:color w:val="0D0D0D" w:themeColor="text1" w:themeTint="F2"/>
+          <w:sz w:val="28"/>
+          <w:szCs w:val="28"/>
+        </w:rPr>
+        <w:t>Since then, various programmers, cryptographers, and scientists have worked on this concept of blockchain to produce a cryptocurrency network called the bitcoin. The major design goal and the purpose of the blockchain were to solve two major problems. The first is to solve the double spending problem and second was to eliminate the need of central trusted third party.</w:t>
+      </w:r>
+      <w:r>
+        <w:rPr>
+          <w:color w:val="0D0D0D" w:themeColor="text1" w:themeTint="F2"/>
+          <w:sz w:val="28"/>
+          <w:szCs w:val="28"/>
+        </w:rPr>
+        <w:t xml:space="preserve"> </w:t>
+      </w:r>
+      <w:r>
+        <w:rPr>
+          <w:color w:val="0D0D0D" w:themeColor="text1" w:themeTint="F2"/>
+          <w:sz w:val="28"/>
+          <w:szCs w:val="28"/>
+        </w:rPr>
+        <w:t>design and structure of a blockchain system, which consists of various components and elements that interact with each other to enable the functionality and features of the system. Blockchain architecture can vary depending on the type, purpose, and characteristics of the blockchain, but some common components are Node - user or computer within the blockchain architecture (each has an independent copy of the whole blockchain ledger) , Blocks These are the data structures that store a set of transactions that have been validated and verified by the nodes. Each block contains a header and a body. The header contains metadata,</w:t>
+      </w:r>
+      <w:r>
+        <w:rPr>
+          <w:color w:val="0D0D0D" w:themeColor="text1" w:themeTint="F2"/>
+          <w:sz w:val="28"/>
+          <w:szCs w:val="28"/>
+        </w:rPr>
+        <w:t xml:space="preserve"> </w:t>
+      </w:r>
+      <w:r>
+        <w:rPr>
+          <w:color w:val="0D0D0D" w:themeColor="text1" w:themeTint="F2"/>
+          <w:sz w:val="28"/>
+          <w:szCs w:val="28"/>
+        </w:rPr>
+        <w:t xml:space="preserve">such as the hash of the previous block, the timestamp, the nonce, and the Merkle root. The body contains the actual transactions and their </w:t>
+      </w:r>
+      <w:r>
+        <w:rPr>
+          <w:color w:val="0D0D0D" w:themeColor="text1" w:themeTint="F2"/>
+          <w:sz w:val="28"/>
+          <w:szCs w:val="28"/>
+        </w:rPr>
+        <w:lastRenderedPageBreak/>
+        <w:t>details, Transaction - smallest building block of a blockchain system (records, information, etc.) that serves as the purpose of blockchain, Chain - a sequence of blocks in a specific order ,Miners - specific nodes which perform the block verification process before adding anything to the blockchain structure, Consensus (consensus protocol) - a set of rules and arrangements to carry out blockchain operations</w:t>
+      </w:r>
+    </w:p>
+    <w:p>
+      <w:pPr>
+        <w:ind w:left="360"/>
+      </w:pPr>
+      <w:r>
+        <w:rPr>
+          <w:color w:val="0D0D0D" w:themeColor="text1" w:themeTint="F2"/>
+          <w:sz w:val="28"/>
+          <w:szCs w:val="28"/>
+        </w:rPr>
+        <w:t>At the core of blockchain technology lies the concept of "blocks." Data is organized into these interconnected blocks, with each block containing a set of data and a unique identifier known as a hash. These blocks are then linked together in chronological order, forming what we call a "blockchain."</w:t>
+      </w:r>
+      <w:r>
+        <w:rPr>
+          <w:color w:val="0D0D0D" w:themeColor="text1" w:themeTint="F2"/>
+          <w:sz w:val="28"/>
+          <w:szCs w:val="28"/>
+        </w:rPr>
+        <w:t xml:space="preserve"> ,</w:t>
+      </w:r>
+      <w:r>
+        <w:rPr>
+          <w:color w:val="0D0D0D" w:themeColor="text1" w:themeTint="F2"/>
+          <w:sz w:val="28"/>
+          <w:szCs w:val="28"/>
+        </w:rPr>
+        <w:t>The hash is dependent on the contents of a block. The slightest change of the contents can drastically change the hash. Because of this dependency property and the fact that the blockchain is distributed, it makes it difficult to hack. This is because if someone were to change the contents of a block for their own favor, it would change the hash and the block in front of it wouldn’t match the same hash. This way, the blockchain can easily recognize changes</w:t>
+      </w:r>
+    </w:p>
+    <w:p>
+      <w:pPr>
+        <w:pStyle w:val="Signature"/>
+        <w:ind w:left="360"/>
+        <w:rPr>
+          <w:b w:val="0"/>
+          <w:bCs w:val="0"/>
+          <w:color w:val="0D0D0D" w:themeColor="text1" w:themeTint="F2"/>
+          <w:sz w:val="28"/>
+          <w:szCs w:val="28"/>
+        </w:rPr>
+      </w:pPr>
+      <w:r>
+        <w:rPr>
+          <w:b w:val="0"/>
+          <w:bCs w:val="0"/>
+          <w:color w:val="0D0D0D" w:themeColor="text1" w:themeTint="F2"/>
+          <w:sz w:val="28"/>
+          <w:szCs w:val="28"/>
+        </w:rPr>
+        <w:t>Decentralization is one of the defining features of blockchain. Unlike traditional systems, there's no central authority controlling the network. Instead, transactions and data are validated and recorded by multiple participants, often referred to as nodes, within the network. This decentralized nature not only enhances security but also eliminates the need for intermediaries, thereby reducing the risk of fraud and manipulation.</w:t>
+      </w:r>
+    </w:p>
+    <w:p>
+      <w:pPr>
+        <w:pStyle w:val="Signature"/>
+        <w:ind w:left="360"/>
+        <w:rPr>
+          <w:b w:val="0"/>
+          <w:bCs w:val="0"/>
+          <w:color w:val="0D0D0D" w:themeColor="text1" w:themeTint="F2"/>
+          <w:sz w:val="28"/>
+          <w:szCs w:val="28"/>
+        </w:rPr>
+      </w:pPr>
+    </w:p>
+    <w:p>
+      <w:pPr>
+        <w:pStyle w:val="Signature"/>
+        <w:ind w:left="360"/>
+        <w:rPr>
+          <w:b w:val="0"/>
+          <w:bCs w:val="0"/>
+          <w:color w:val="0D0D0D" w:themeColor="text1" w:themeTint="F2"/>
+          <w:sz w:val="28"/>
+          <w:szCs w:val="28"/>
+        </w:rPr>
+      </w:pPr>
+      <w:r>
+        <w:rPr>
+          <w:b w:val="0"/>
+          <w:bCs w:val="0"/>
+          <w:color w:val="0D0D0D" w:themeColor="text1" w:themeTint="F2"/>
+          <w:sz w:val="28"/>
+          <w:szCs w:val="28"/>
+        </w:rPr>
+        <w:t>The applications of blockchain extend far beyond cryptocurrencies like Bitcoin. It has the potential to revolutionize various industries such as finance, supply chain management, healthcare, and more. By streamlining processes, enhancing transparency, and ensuring the integrity of data transactions,</w:t>
+      </w:r>
+    </w:p>
+    <w:p>
+      <w:pPr>
+        <w:pStyle w:val="Signature"/>
+        <w:ind w:left="360"/>
+        <w:rPr>
+          <w:b w:val="0"/>
+          <w:bCs w:val="0"/>
+          <w:color w:val="0D0D0D" w:themeColor="text1" w:themeTint="F2"/>
+          <w:sz w:val="28"/>
+          <w:szCs w:val="28"/>
+        </w:rPr>
+      </w:pPr>
+    </w:p>
+    <w:p>
+      <w:pPr>
+        <w:pStyle w:val="Signature"/>
+        <w:ind w:left="360"/>
+        <w:rPr>
+          <w:b w:val="0"/>
+          <w:bCs w:val="0"/>
+          <w:color w:val="0D0D0D" w:themeColor="text1" w:themeTint="F2"/>
+          <w:sz w:val="28"/>
+          <w:szCs w:val="28"/>
+        </w:rPr>
+      </w:pPr>
+      <w:r>
+        <w:rPr>
+          <w:b w:val="0"/>
+          <w:bCs w:val="0"/>
+          <w:color w:val="0D0D0D" w:themeColor="text1" w:themeTint="F2"/>
+          <w:sz w:val="28"/>
+          <w:szCs w:val="28"/>
+        </w:rPr>
+        <w:t>There are two type</w:t>
+      </w:r>
+      <w:r>
+        <w:rPr>
+          <w:b w:val="0"/>
+          <w:bCs w:val="0"/>
+          <w:color w:val="0D0D0D" w:themeColor="text1" w:themeTint="F2"/>
+          <w:sz w:val="28"/>
+          <w:szCs w:val="28"/>
+        </w:rPr>
+        <w:t>s</w:t>
+      </w:r>
+      <w:r>
+        <w:rPr>
+          <w:b w:val="0"/>
+          <w:bCs w:val="0"/>
+          <w:color w:val="0D0D0D" w:themeColor="text1" w:themeTint="F2"/>
+          <w:sz w:val="28"/>
+          <w:szCs w:val="28"/>
+        </w:rPr>
+        <w:t xml:space="preserve"> of blockchain:</w:t>
+      </w:r>
+    </w:p>
+    <w:p>
+      <w:pPr>
+        <w:pStyle w:val="Signature"/>
+        <w:ind w:left="360"/>
+        <w:rPr>
+          <w:b w:val="0"/>
+          <w:bCs w:val="0"/>
+          <w:color w:val="0D0D0D" w:themeColor="text1" w:themeTint="F2"/>
+          <w:sz w:val="28"/>
+          <w:szCs w:val="28"/>
+        </w:rPr>
+      </w:pPr>
+      <w:r>
+        <w:rPr>
+          <w:b w:val="0"/>
+          <w:bCs w:val="0"/>
+          <w:color w:val="0D0D0D" w:themeColor="text1" w:themeTint="F2"/>
+          <w:sz w:val="28"/>
+          <w:szCs w:val="28"/>
+        </w:rPr>
+        <w:t>public blockchain network</w:t>
+      </w:r>
+      <w:r>
+        <w:rPr>
+          <w:b w:val="0"/>
+          <w:bCs w:val="0"/>
+          <w:color w:val="0D0D0D" w:themeColor="text1" w:themeTint="F2"/>
+          <w:sz w:val="28"/>
+          <w:szCs w:val="28"/>
+        </w:rPr>
+        <w:t>,</w:t>
+      </w:r>
+      <w:r>
+        <w:rPr>
+          <w:b w:val="0"/>
+          <w:bCs w:val="0"/>
+          <w:color w:val="0D0D0D" w:themeColor="text1" w:themeTint="F2"/>
+          <w:sz w:val="28"/>
+          <w:szCs w:val="28"/>
+        </w:rPr>
+        <w:t xml:space="preserve"> </w:t>
+      </w:r>
+      <w:r>
+        <w:rPr>
+          <w:b w:val="0"/>
+          <w:bCs w:val="0"/>
+          <w:color w:val="0D0D0D" w:themeColor="text1" w:themeTint="F2"/>
+          <w:sz w:val="28"/>
+          <w:szCs w:val="28"/>
+        </w:rPr>
+        <w:t xml:space="preserve">blockchains are not owned by anyone. They are open to the public, and anyone can participate as a node </w:t>
+      </w:r>
+      <w:r>
+        <w:rPr>
+          <w:b w:val="0"/>
+          <w:bCs w:val="0"/>
+          <w:color w:val="0D0D0D" w:themeColor="text1" w:themeTint="F2"/>
+          <w:sz w:val="28"/>
+          <w:szCs w:val="28"/>
+        </w:rPr>
+        <w:lastRenderedPageBreak/>
+        <w:t>in the decision-making process. Users</w:t>
+      </w:r>
+      <w:r>
+        <w:rPr>
+          <w:b w:val="0"/>
+          <w:bCs w:val="0"/>
+          <w:color w:val="0D0D0D" w:themeColor="text1" w:themeTint="F2"/>
+          <w:sz w:val="28"/>
+          <w:szCs w:val="28"/>
+        </w:rPr>
+        <w:t xml:space="preserve"> </w:t>
+      </w:r>
+      <w:r>
+        <w:rPr>
+          <w:b w:val="0"/>
+          <w:bCs w:val="0"/>
+          <w:color w:val="0D0D0D" w:themeColor="text1" w:themeTint="F2"/>
+          <w:sz w:val="28"/>
+          <w:szCs w:val="28"/>
+        </w:rPr>
+        <w:t>may or may not be</w:t>
+      </w:r>
+      <w:r>
+        <w:rPr>
+          <w:b w:val="0"/>
+          <w:bCs w:val="0"/>
+          <w:color w:val="0D0D0D" w:themeColor="text1" w:themeTint="F2"/>
+          <w:sz w:val="28"/>
+          <w:szCs w:val="28"/>
+        </w:rPr>
+        <w:t xml:space="preserve"> </w:t>
+      </w:r>
+      <w:r>
+        <w:rPr>
+          <w:b w:val="0"/>
+          <w:bCs w:val="0"/>
+          <w:color w:val="0D0D0D" w:themeColor="text1" w:themeTint="F2"/>
+          <w:sz w:val="28"/>
+          <w:szCs w:val="28"/>
+        </w:rPr>
+        <w:t>rewarded for their participation</w:t>
+      </w:r>
+      <w:r>
+        <w:rPr>
+          <w:b w:val="0"/>
+          <w:bCs w:val="0"/>
+          <w:color w:val="0D0D0D" w:themeColor="text1" w:themeTint="F2"/>
+          <w:sz w:val="28"/>
+          <w:szCs w:val="28"/>
+        </w:rPr>
+        <w:t xml:space="preserve">, </w:t>
+      </w:r>
+    </w:p>
+    <w:p>
+      <w:pPr>
+        <w:pStyle w:val="Signature"/>
+        <w:ind w:left="360"/>
+        <w:rPr>
+          <w:b w:val="0"/>
+          <w:bCs w:val="0"/>
+          <w:color w:val="0D0D0D" w:themeColor="text1" w:themeTint="F2"/>
+          <w:sz w:val="28"/>
+          <w:szCs w:val="28"/>
+        </w:rPr>
+      </w:pPr>
+      <w:r>
+        <w:rPr>
+          <w:b w:val="0"/>
+          <w:bCs w:val="0"/>
+          <w:color w:val="0D0D0D" w:themeColor="text1" w:themeTint="F2"/>
+          <w:sz w:val="28"/>
+          <w:szCs w:val="28"/>
+        </w:rPr>
+        <w:t>private blockchain network</w:t>
+      </w:r>
+      <w:r>
+        <w:rPr>
+          <w:b w:val="0"/>
+          <w:bCs w:val="0"/>
+          <w:color w:val="0D0D0D" w:themeColor="text1" w:themeTint="F2"/>
+          <w:sz w:val="28"/>
+          <w:szCs w:val="28"/>
+        </w:rPr>
+        <w:t>,</w:t>
+      </w:r>
+      <w:r>
+        <w:rPr>
+          <w:b w:val="0"/>
+          <w:bCs w:val="0"/>
+          <w:color w:val="0D0D0D" w:themeColor="text1" w:themeTint="F2"/>
+          <w:sz w:val="28"/>
+          <w:szCs w:val="28"/>
+        </w:rPr>
+        <w:t xml:space="preserve"> blockchains operate on closed networks and have access restrictions, they tend to work well for private businesses and organizations.</w:t>
+      </w:r>
+    </w:p>
+    <w:p>
+      <w:pPr>
+        <w:pStyle w:val="Signature"/>
+        <w:ind w:left="360"/>
+        <w:rPr>
+          <w:b w:val="0"/>
+          <w:bCs w:val="0"/>
+          <w:color w:val="0D0D0D" w:themeColor="text1" w:themeTint="F2"/>
+          <w:sz w:val="28"/>
+          <w:szCs w:val="28"/>
+        </w:rPr>
+      </w:pPr>
+      <w:r>
+        <w:rPr>
+          <w:b w:val="0"/>
+          <w:bCs w:val="0"/>
+          <w:color w:val="0D0D0D" w:themeColor="text1" w:themeTint="F2"/>
+          <w:sz w:val="28"/>
+          <w:szCs w:val="28"/>
+        </w:rPr>
+        <w:t xml:space="preserve"> Companies can use private blockchains to customize their accessibility and authorization preferences, and other important security options. Only one authority manages a private blockchain</w:t>
+      </w:r>
+      <w:r>
+        <w:rPr>
+          <w:b w:val="0"/>
+          <w:bCs w:val="0"/>
+          <w:color w:val="0D0D0D" w:themeColor="text1" w:themeTint="F2"/>
+          <w:sz w:val="28"/>
+          <w:szCs w:val="28"/>
+        </w:rPr>
+        <w:t xml:space="preserve"> </w:t>
+      </w:r>
+      <w:r>
+        <w:rPr>
+          <w:b w:val="0"/>
+          <w:bCs w:val="0"/>
+          <w:color w:val="0D0D0D" w:themeColor="text1" w:themeTint="F2"/>
+          <w:sz w:val="28"/>
+          <w:szCs w:val="28"/>
+        </w:rPr>
+        <w:t>network.</w:t>
+      </w:r>
     </w:p>
     <w:p>
       <w:pPr>
@@ -8532,7 +8973,7 @@
           <w:szCs w:val="32"/>
         </w:rPr>
       </w:pPr>
-      <w:bookmarkStart w:id="28" w:name="_Toc158276699"/>
+      <w:bookmarkStart w:id="27" w:name="_Toc158276699"/>
       <w:r>
         <w:rPr>
           <w:rFonts w:asciiTheme="majorBidi" w:hAnsiTheme="majorBidi"/>
@@ -8544,7 +8985,7 @@
         </w:rPr>
         <w:t>Blockchain Platforms</w:t>
       </w:r>
-      <w:bookmarkEnd w:id="28"/>
+      <w:bookmarkEnd w:id="27"/>
     </w:p>
     <w:p>
       <w:pPr>
@@ -8575,7 +9016,7 @@
         </w:rPr>
         <w:t xml:space="preserve"> </w:t>
       </w:r>
-      <w:bookmarkStart w:id="29" w:name="_Toc158276700"/>
+      <w:bookmarkStart w:id="28" w:name="_Toc158276700"/>
       <w:r>
         <w:rPr>
           <w:rFonts w:asciiTheme="majorBidi" w:hAnsiTheme="majorBidi"/>
@@ -8598,7 +9039,7 @@
         </w:rPr>
         <w:t xml:space="preserve"> Platform</w:t>
       </w:r>
-      <w:bookmarkEnd w:id="29"/>
+      <w:bookmarkEnd w:id="28"/>
     </w:p>
     <w:p>
       <w:pPr>
@@ -8629,7 +9070,7 @@
         </w:rPr>
         <w:t xml:space="preserve"> </w:t>
       </w:r>
-      <w:bookmarkStart w:id="30" w:name="_Toc158276701"/>
+      <w:bookmarkStart w:id="29" w:name="_Toc158276701"/>
       <w:r>
         <w:rPr>
           <w:rFonts w:asciiTheme="majorBidi" w:hAnsiTheme="majorBidi"/>
@@ -8674,7 +9115,7 @@
         </w:rPr>
         <w:t xml:space="preserve"> Platform</w:t>
       </w:r>
-      <w:bookmarkEnd w:id="30"/>
+      <w:bookmarkEnd w:id="29"/>
     </w:p>
     <w:p>
       <w:pPr>
@@ -8705,7 +9146,7 @@
         </w:rPr>
         <w:t xml:space="preserve"> </w:t>
       </w:r>
-      <w:bookmarkStart w:id="31" w:name="_Toc158276702"/>
+      <w:bookmarkStart w:id="30" w:name="_Toc158276702"/>
       <w:r>
         <w:rPr>
           <w:rFonts w:asciiTheme="majorBidi" w:hAnsiTheme="majorBidi"/>
@@ -8728,7 +9169,7 @@
         </w:rPr>
         <w:t xml:space="preserve"> Platform</w:t>
       </w:r>
-      <w:bookmarkEnd w:id="31"/>
+      <w:bookmarkEnd w:id="30"/>
     </w:p>
     <w:p>
       <w:pPr>
@@ -8759,8 +9200,7 @@
         </w:rPr>
         <w:t xml:space="preserve"> </w:t>
       </w:r>
-      <w:bookmarkStart w:id="32" w:name="_Toc158276703"/>
-      <w:proofErr w:type="spellStart"/>
+      <w:bookmarkStart w:id="31" w:name="_Toc158276703"/>
       <w:r>
         <w:rPr>
           <w:rFonts w:asciiTheme="majorBidi" w:hAnsiTheme="majorBidi"/>
@@ -8770,21 +9210,9 @@
           <w:sz w:val="32"/>
           <w:szCs w:val="32"/>
         </w:rPr>
-        <w:t>Hydrachain</w:t>
-      </w:r>
-      <w:proofErr w:type="spellEnd"/>
-      <w:r>
-        <w:rPr>
-          <w:rFonts w:asciiTheme="majorBidi" w:hAnsiTheme="majorBidi"/>
-          <w:b/>
-          <w:bCs/>
-          <w:color w:val="auto"/>
-          <w:sz w:val="32"/>
-          <w:szCs w:val="32"/>
-        </w:rPr>
-        <w:t xml:space="preserve"> Platform</w:t>
-      </w:r>
-      <w:bookmarkEnd w:id="32"/>
+        <w:t>Hydrachain Platform</w:t>
+      </w:r>
+      <w:bookmarkEnd w:id="31"/>
     </w:p>
     <w:p>
       <w:pPr>
@@ -8815,7 +9243,7 @@
         </w:rPr>
         <w:t xml:space="preserve"> </w:t>
       </w:r>
-      <w:bookmarkStart w:id="33" w:name="_Toc158276704"/>
+      <w:bookmarkStart w:id="32" w:name="_Toc158276704"/>
       <w:r>
         <w:rPr>
           <w:rFonts w:asciiTheme="majorBidi" w:hAnsiTheme="majorBidi"/>
@@ -8827,7 +9255,7 @@
         </w:rPr>
         <w:t>R3 Corda Platform</w:t>
       </w:r>
-      <w:bookmarkEnd w:id="33"/>
+      <w:bookmarkEnd w:id="32"/>
     </w:p>
     <w:p>
       <w:pPr>
@@ -8858,8 +9286,7 @@
         </w:rPr>
         <w:t xml:space="preserve"> </w:t>
       </w:r>
-      <w:bookmarkStart w:id="34" w:name="_Toc158276705"/>
-      <w:proofErr w:type="spellStart"/>
+      <w:bookmarkStart w:id="33" w:name="_Toc158276705"/>
       <w:r>
         <w:rPr>
           <w:rFonts w:asciiTheme="majorBidi" w:hAnsiTheme="majorBidi"/>
@@ -8869,21 +9296,9 @@
           <w:sz w:val="32"/>
           <w:szCs w:val="32"/>
         </w:rPr>
-        <w:t>MultiChain</w:t>
-      </w:r>
-      <w:proofErr w:type="spellEnd"/>
-      <w:r>
-        <w:rPr>
-          <w:rFonts w:asciiTheme="majorBidi" w:hAnsiTheme="majorBidi"/>
-          <w:b/>
-          <w:bCs/>
-          <w:color w:val="auto"/>
-          <w:sz w:val="32"/>
-          <w:szCs w:val="32"/>
-        </w:rPr>
-        <w:t xml:space="preserve"> Platform</w:t>
-      </w:r>
-      <w:bookmarkEnd w:id="34"/>
+        <w:t>MultiChain Platform</w:t>
+      </w:r>
+      <w:bookmarkEnd w:id="33"/>
     </w:p>
     <w:p>
       <w:pPr>
@@ -8914,7 +9329,7 @@
         </w:rPr>
         <w:t xml:space="preserve"> </w:t>
       </w:r>
-      <w:bookmarkStart w:id="35" w:name="_Toc158276706"/>
+      <w:bookmarkStart w:id="34" w:name="_Toc158276706"/>
       <w:r>
         <w:rPr>
           <w:rFonts w:asciiTheme="majorBidi" w:hAnsiTheme="majorBidi"/>
@@ -8926,7 +9341,7 @@
         </w:rPr>
         <w:t>BigchainDB Platform</w:t>
       </w:r>
-      <w:bookmarkEnd w:id="35"/>
+      <w:bookmarkEnd w:id="34"/>
     </w:p>
     <w:p>
       <w:pPr>
@@ -8957,8 +9372,7 @@
         </w:rPr>
         <w:t xml:space="preserve"> </w:t>
       </w:r>
-      <w:bookmarkStart w:id="36" w:name="_Toc158276707"/>
-      <w:proofErr w:type="spellStart"/>
+      <w:bookmarkStart w:id="35" w:name="_Toc158276707"/>
       <w:r>
         <w:rPr>
           <w:rFonts w:asciiTheme="majorBidi" w:hAnsiTheme="majorBidi"/>
@@ -8968,21 +9382,9 @@
           <w:sz w:val="32"/>
           <w:szCs w:val="32"/>
         </w:rPr>
-        <w:t>OpenChain</w:t>
-      </w:r>
-      <w:proofErr w:type="spellEnd"/>
-      <w:r>
-        <w:rPr>
-          <w:rFonts w:asciiTheme="majorBidi" w:hAnsiTheme="majorBidi"/>
-          <w:b/>
-          <w:bCs/>
-          <w:color w:val="auto"/>
-          <w:sz w:val="32"/>
-          <w:szCs w:val="32"/>
-        </w:rPr>
-        <w:t xml:space="preserve"> Platform</w:t>
-      </w:r>
-      <w:bookmarkEnd w:id="36"/>
+        <w:t>OpenChain Platform</w:t>
+      </w:r>
+      <w:bookmarkEnd w:id="35"/>
     </w:p>
     <w:p>
       <w:pPr>
@@ -9013,7 +9415,7 @@
         </w:rPr>
         <w:t xml:space="preserve"> </w:t>
       </w:r>
-      <w:bookmarkStart w:id="37" w:name="_Toc158276708"/>
+      <w:bookmarkStart w:id="36" w:name="_Toc158276708"/>
       <w:r>
         <w:rPr>
           <w:rFonts w:asciiTheme="majorBidi" w:hAnsiTheme="majorBidi"/>
@@ -9025,7 +9427,7 @@
         </w:rPr>
         <w:t>Quorum Blockchain Platform</w:t>
       </w:r>
-      <w:bookmarkEnd w:id="37"/>
+      <w:bookmarkEnd w:id="36"/>
     </w:p>
     <w:p>
       <w:pPr>
@@ -9045,7 +9447,7 @@
           <w:szCs w:val="32"/>
         </w:rPr>
       </w:pPr>
-      <w:bookmarkStart w:id="38" w:name="_Toc158276709"/>
+      <w:bookmarkStart w:id="37" w:name="_Toc158276709"/>
       <w:r>
         <w:rPr>
           <w:rFonts w:asciiTheme="majorBidi" w:hAnsiTheme="majorBidi"/>
@@ -9057,7 +9459,7 @@
         </w:rPr>
         <w:t>EOS Blockchain Platform</w:t>
       </w:r>
-      <w:bookmarkEnd w:id="38"/>
+      <w:bookmarkEnd w:id="37"/>
     </w:p>
     <w:p>
       <w:pPr>
@@ -9077,7 +9479,7 @@
           <w:szCs w:val="32"/>
         </w:rPr>
       </w:pPr>
-      <w:bookmarkStart w:id="39" w:name="_Toc158276710"/>
+      <w:bookmarkStart w:id="38" w:name="_Toc158276710"/>
       <w:r>
         <w:rPr>
           <w:rFonts w:asciiTheme="majorBidi" w:hAnsiTheme="majorBidi"/>
@@ -9089,7 +9491,7 @@
         </w:rPr>
         <w:t>Other Blockchain Platforms</w:t>
       </w:r>
-      <w:bookmarkEnd w:id="39"/>
+      <w:bookmarkEnd w:id="38"/>
     </w:p>
     <w:p/>
     <w:p>
@@ -9109,7 +9511,7 @@
           <w:szCs w:val="32"/>
         </w:rPr>
       </w:pPr>
-      <w:bookmarkStart w:id="40" w:name="_Toc158276711"/>
+      <w:bookmarkStart w:id="39" w:name="_Toc158276711"/>
       <w:r>
         <w:rPr>
           <w:rFonts w:asciiTheme="majorBidi" w:hAnsiTheme="majorBidi"/>
@@ -9132,7 +9534,332 @@
         </w:rPr>
         <w:t xml:space="preserve"> Healthcare</w:t>
       </w:r>
-      <w:bookmarkEnd w:id="40"/>
+      <w:bookmarkEnd w:id="39"/>
+    </w:p>
+    <w:p>
+      <w:pPr>
+        <w:pStyle w:val="Signature"/>
+        <w:ind w:left="360"/>
+        <w:jc w:val="both"/>
+        <w:rPr>
+          <w:b w:val="0"/>
+          <w:bCs w:val="0"/>
+          <w:color w:val="0D0D0D" w:themeColor="text1" w:themeTint="F2"/>
+          <w:sz w:val="28"/>
+          <w:szCs w:val="28"/>
+        </w:rPr>
+      </w:pPr>
+      <w:r>
+        <w:rPr>
+          <w:b w:val="0"/>
+          <w:bCs w:val="0"/>
+          <w:color w:val="0D0D0D" w:themeColor="text1" w:themeTint="F2"/>
+          <w:sz w:val="28"/>
+          <w:szCs w:val="28"/>
+        </w:rPr>
+        <w:t xml:space="preserve">Blockchain technology has emerged as a promising solution to address various challenges in the healthcare industry. By leveraging </w:t>
+      </w:r>
+      <w:r>
+        <w:rPr>
+          <w:b w:val="0"/>
+          <w:bCs w:val="0"/>
+          <w:color w:val="0D0D0D" w:themeColor="text1" w:themeTint="F2"/>
+          <w:sz w:val="28"/>
+          <w:szCs w:val="28"/>
+        </w:rPr>
+        <w:lastRenderedPageBreak/>
+        <w:t>its unique features such as enhanced security, improved interoperability, efficient data management, and patient privacy, blockchain offers transformative potential to revolutionize healthcare systems worldwide.</w:t>
+      </w:r>
+      <w:r>
+        <w:rPr>
+          <w:b w:val="0"/>
+          <w:bCs w:val="0"/>
+          <w:color w:val="0D0D0D" w:themeColor="text1" w:themeTint="F2"/>
+          <w:sz w:val="28"/>
+          <w:szCs w:val="28"/>
+        </w:rPr>
+        <w:t xml:space="preserve"> </w:t>
+      </w:r>
+      <w:r>
+        <w:rPr>
+          <w:b w:val="0"/>
+          <w:bCs w:val="0"/>
+          <w:color w:val="0D0D0D" w:themeColor="text1" w:themeTint="F2"/>
+          <w:sz w:val="28"/>
+          <w:szCs w:val="28"/>
+        </w:rPr>
+        <w:t xml:space="preserve">Blockchain technology was able to solve several problems that existed I paper-based systems as </w:t>
+      </w:r>
+      <w:r>
+        <w:rPr>
+          <w:b w:val="0"/>
+          <w:bCs w:val="0"/>
+          <w:color w:val="0D0D0D" w:themeColor="text1" w:themeTint="F2"/>
+          <w:sz w:val="28"/>
+          <w:szCs w:val="28"/>
+        </w:rPr>
+        <w:t>Securing Health Data Privacy and security are paramount in healthcare, as patient data is sensitive and highly valuable. Blockchain employs cryptographic techniques and consensus mechanisms to ensure the integrity, confidentiality, and immutability of health data. Each transaction recorded on the blockchain is cryptographically linked to previous transactions, making it virtually impossible to alter or delete data retroactively. Moreover, access controls and permissioned blockchain networks enable granular control over who can view, edit, and share sensitive health information, reducing the risk of data breaches and unauthorized access</w:t>
+      </w:r>
+      <w:r>
+        <w:rPr>
+          <w:b w:val="0"/>
+          <w:bCs w:val="0"/>
+          <w:color w:val="0D0D0D" w:themeColor="text1" w:themeTint="F2"/>
+          <w:sz w:val="28"/>
+          <w:szCs w:val="28"/>
+        </w:rPr>
+        <w:t xml:space="preserve"> .also </w:t>
+      </w:r>
+      <w:r>
+        <w:rPr>
+          <w:b w:val="0"/>
+          <w:bCs w:val="0"/>
+          <w:color w:val="0D0D0D" w:themeColor="text1" w:themeTint="F2"/>
+          <w:sz w:val="28"/>
+          <w:szCs w:val="28"/>
+        </w:rPr>
+        <w:t>Reducing Administrative</w:t>
+      </w:r>
+      <w:r>
+        <w:rPr>
+          <w:b w:val="0"/>
+          <w:bCs w:val="0"/>
+          <w:color w:val="0D0D0D" w:themeColor="text1" w:themeTint="F2"/>
+          <w:sz w:val="28"/>
+          <w:szCs w:val="28"/>
+        </w:rPr>
+        <w:t xml:space="preserve"> </w:t>
+      </w:r>
+      <w:r>
+        <w:rPr>
+          <w:b w:val="0"/>
+          <w:bCs w:val="0"/>
+          <w:color w:val="0D0D0D" w:themeColor="text1" w:themeTint="F2"/>
+          <w:sz w:val="28"/>
+          <w:szCs w:val="28"/>
+        </w:rPr>
+        <w:t>Burden and Costs: Healthcare administration is often plagued by inefficiencies, paperwork, and administrative overheads, which contribute to high healthcare costs. Blockchain technology has the potential to streamline administrative processes, such as claims processing, billing, and revenue cycle management, by automating tasks, reducing</w:t>
+      </w:r>
+      <w:r>
+        <w:rPr>
+          <w:b w:val="0"/>
+          <w:bCs w:val="0"/>
+          <w:color w:val="0D0D0D" w:themeColor="text1" w:themeTint="F2"/>
+          <w:sz w:val="28"/>
+          <w:szCs w:val="28"/>
+        </w:rPr>
+        <w:t xml:space="preserve"> </w:t>
+      </w:r>
+      <w:r>
+        <w:rPr>
+          <w:b w:val="0"/>
+          <w:bCs w:val="0"/>
+          <w:color w:val="0D0D0D" w:themeColor="text1" w:themeTint="F2"/>
+          <w:sz w:val="28"/>
+          <w:szCs w:val="28"/>
+        </w:rPr>
+        <w:t>intermediaries, and eliminating redundant paperwork. Smart contracts executed on the blockchain can automate payment settlements, enforce contractual agreements, and facilitate real-time transactions, resulting in cost savings, faster processing times, and improved accuracy in healthcare administration.</w:t>
+      </w:r>
+      <w:r>
+        <w:rPr>
+          <w:b w:val="0"/>
+          <w:bCs w:val="0"/>
+          <w:color w:val="0D0D0D" w:themeColor="text1" w:themeTint="F2"/>
+          <w:sz w:val="28"/>
+          <w:szCs w:val="28"/>
+        </w:rPr>
+        <w:t xml:space="preserve"> These Solution contributed to use Blockchain in </w:t>
+      </w:r>
+      <w:r>
+        <w:rPr>
+          <w:b w:val="0"/>
+          <w:bCs w:val="0"/>
+          <w:color w:val="0D0D0D" w:themeColor="text1" w:themeTint="F2"/>
+          <w:sz w:val="28"/>
+          <w:szCs w:val="28"/>
+        </w:rPr>
+        <w:t>Electronic Health Records (EHRs)</w:t>
+      </w:r>
+    </w:p>
+    <w:p>
+      <w:pPr>
+        <w:pStyle w:val="Signature"/>
+        <w:ind w:left="360"/>
+        <w:jc w:val="both"/>
+        <w:rPr>
+          <w:b w:val="0"/>
+          <w:bCs w:val="0"/>
+          <w:color w:val="0D0D0D" w:themeColor="text1" w:themeTint="F2"/>
+          <w:sz w:val="28"/>
+          <w:szCs w:val="28"/>
+        </w:rPr>
+      </w:pPr>
+      <w:r>
+        <w:rPr>
+          <w:b w:val="0"/>
+          <w:bCs w:val="0"/>
+          <w:color w:val="0D0D0D" w:themeColor="text1" w:themeTint="F2"/>
+          <w:sz w:val="28"/>
+          <w:szCs w:val="28"/>
+        </w:rPr>
+        <w:t>Where it</w:t>
+      </w:r>
+      <w:r>
+        <w:rPr>
+          <w:b w:val="0"/>
+          <w:bCs w:val="0"/>
+          <w:color w:val="0D0D0D" w:themeColor="text1" w:themeTint="F2"/>
+          <w:sz w:val="28"/>
+          <w:szCs w:val="28"/>
+        </w:rPr>
+        <w:t xml:space="preserve"> can facilitate the secure exchange of electronic health records (EHRs) among healthcare providers while ensuring patient privacy and data integrity. By storing encrypted patient data on a decentralized ledger, blockchain enables seamless access to comprehensive patient information across different healthcare organizations. This interoperability streamlines patient care delivery, reduces administrative overhead, and enhances healthcare outcomes.</w:t>
+      </w:r>
+      <w:r>
+        <w:rPr>
+          <w:b w:val="0"/>
+          <w:bCs w:val="0"/>
+          <w:color w:val="0D0D0D" w:themeColor="text1" w:themeTint="F2"/>
+          <w:sz w:val="28"/>
+          <w:szCs w:val="28"/>
+        </w:rPr>
+        <w:t xml:space="preserve"> Therefore the Electronic Health Record has contributed to:</w:t>
+      </w:r>
+    </w:p>
+    <w:p>
+      <w:pPr>
+        <w:pStyle w:val="Signature"/>
+        <w:ind w:left="360"/>
+        <w:rPr>
+          <w:b w:val="0"/>
+          <w:bCs w:val="0"/>
+          <w:color w:val="0D0D0D" w:themeColor="text1" w:themeTint="F2"/>
+          <w:sz w:val="28"/>
+          <w:szCs w:val="28"/>
+        </w:rPr>
+      </w:pPr>
+      <w:r>
+        <w:rPr>
+          <w:b w:val="0"/>
+          <w:bCs w:val="0"/>
+          <w:color w:val="0D0D0D" w:themeColor="text1" w:themeTint="F2"/>
+          <w:sz w:val="28"/>
+          <w:szCs w:val="28"/>
+        </w:rPr>
+        <w:lastRenderedPageBreak/>
+        <w:t xml:space="preserve">Providing Digital Health Identity: </w:t>
+      </w:r>
+      <w:r>
+        <w:rPr>
+          <w:b w:val="0"/>
+          <w:bCs w:val="0"/>
+          <w:color w:val="0D0D0D" w:themeColor="text1" w:themeTint="F2"/>
+          <w:sz w:val="28"/>
+          <w:szCs w:val="28"/>
+        </w:rPr>
+        <w:t>by</w:t>
+      </w:r>
+      <w:r>
+        <w:rPr>
+          <w:b w:val="0"/>
+          <w:bCs w:val="0"/>
+          <w:color w:val="0D0D0D" w:themeColor="text1" w:themeTint="F2"/>
+          <w:sz w:val="28"/>
+          <w:szCs w:val="28"/>
+        </w:rPr>
+        <w:t xml:space="preserve"> facilitate the creation of a unique digital health identity for each patient. This digital health identity includes personal healthcare information such as medical history, prescribed medications, and medical tests, allowing patients to grant easy and secure access to caregivers.</w:t>
+      </w:r>
+    </w:p>
+    <w:p>
+      <w:pPr>
+        <w:pStyle w:val="Signature"/>
+        <w:ind w:left="360"/>
+        <w:rPr>
+          <w:b w:val="0"/>
+          <w:bCs w:val="0"/>
+          <w:color w:val="0D0D0D" w:themeColor="text1" w:themeTint="F2"/>
+          <w:sz w:val="28"/>
+          <w:szCs w:val="28"/>
+        </w:rPr>
+      </w:pPr>
+    </w:p>
+    <w:p>
+      <w:pPr>
+        <w:pStyle w:val="Signature"/>
+        <w:ind w:left="360"/>
+        <w:rPr>
+          <w:b w:val="0"/>
+          <w:bCs w:val="0"/>
+          <w:color w:val="0D0D0D" w:themeColor="text1" w:themeTint="F2"/>
+          <w:sz w:val="28"/>
+          <w:szCs w:val="28"/>
+        </w:rPr>
+      </w:pPr>
+      <w:r>
+        <w:rPr>
+          <w:b w:val="0"/>
+          <w:bCs w:val="0"/>
+          <w:color w:val="0D0D0D" w:themeColor="text1" w:themeTint="F2"/>
+          <w:sz w:val="28"/>
+          <w:szCs w:val="28"/>
+        </w:rPr>
+        <w:t xml:space="preserve">Combating Medical Fraud: </w:t>
+      </w:r>
+      <w:r>
+        <w:rPr>
+          <w:b w:val="0"/>
+          <w:bCs w:val="0"/>
+          <w:color w:val="0D0D0D" w:themeColor="text1" w:themeTint="F2"/>
+          <w:sz w:val="28"/>
+          <w:szCs w:val="28"/>
+        </w:rPr>
+        <w:t>by</w:t>
+      </w:r>
+      <w:r>
+        <w:rPr>
+          <w:b w:val="0"/>
+          <w:bCs w:val="0"/>
+          <w:color w:val="0D0D0D" w:themeColor="text1" w:themeTint="F2"/>
+          <w:sz w:val="28"/>
+          <w:szCs w:val="28"/>
+        </w:rPr>
+        <w:t xml:space="preserve"> combat medical fraud by securely recording all medical information in a tamper-proof manner. Doctors, pharmacists, and healthcare facilities can verify the accuracy of information and prescriptions when needed, reducing the risk of medical data forgery and improper treatments.</w:t>
+      </w:r>
+    </w:p>
+    <w:p>
+      <w:pPr>
+        <w:pStyle w:val="Signature"/>
+        <w:ind w:left="360"/>
+        <w:rPr>
+          <w:b w:val="0"/>
+          <w:bCs w:val="0"/>
+          <w:color w:val="0D0D0D" w:themeColor="text1" w:themeTint="F2"/>
+          <w:sz w:val="28"/>
+          <w:szCs w:val="28"/>
+        </w:rPr>
+      </w:pPr>
+    </w:p>
+    <w:p>
+      <w:pPr>
+        <w:pStyle w:val="Signature"/>
+        <w:ind w:left="360"/>
+        <w:rPr>
+          <w:b w:val="0"/>
+          <w:bCs w:val="0"/>
+          <w:color w:val="0D0D0D" w:themeColor="text1" w:themeTint="F2"/>
+          <w:sz w:val="28"/>
+          <w:szCs w:val="28"/>
+        </w:rPr>
+      </w:pPr>
+      <w:r>
+        <w:rPr>
+          <w:b w:val="0"/>
+          <w:bCs w:val="0"/>
+          <w:color w:val="0D0D0D" w:themeColor="text1" w:themeTint="F2"/>
+          <w:sz w:val="28"/>
+          <w:szCs w:val="28"/>
+        </w:rPr>
+        <w:t>Promoting Medical Research and Innovation: By providing access to reliable and secure health data, researchers and medical institutions can use blockchain technology to accelerate research and development in the field of medicine and health. Data can be exchanged between different parties securely and effectively, promoting collaboration and innovation in healthcare.</w:t>
+      </w:r>
     </w:p>
     <w:p>
       <w:pPr>
@@ -9151,7 +9878,7 @@
           <w:szCs w:val="32"/>
         </w:rPr>
       </w:pPr>
-      <w:bookmarkStart w:id="41" w:name="_Toc158276712"/>
+      <w:bookmarkStart w:id="40" w:name="_Toc158276712"/>
       <w:r>
         <w:rPr>
           <w:rFonts w:asciiTheme="majorBidi" w:hAnsiTheme="majorBidi"/>
@@ -9163,7 +9890,7 @@
         </w:rPr>
         <w:t>AI</w:t>
       </w:r>
-      <w:bookmarkEnd w:id="41"/>
+      <w:bookmarkEnd w:id="40"/>
     </w:p>
     <w:p>
       <w:pPr>
@@ -9483,6 +10210,7 @@
           <w:szCs w:val="28"/>
           <w:lang w:val="en-GB"/>
         </w:rPr>
+        <w:lastRenderedPageBreak/>
         <w:t>Healthcare: AI is revolutionizing medical diagnosis, drug discovery, personalized treatment plans, and patient care management.</w:t>
       </w:r>
     </w:p>
@@ -9623,7 +10351,7 @@
           <w:szCs w:val="32"/>
         </w:rPr>
       </w:pPr>
-      <w:bookmarkStart w:id="42" w:name="_Toc158276713"/>
+      <w:bookmarkStart w:id="41" w:name="_Toc158276713"/>
       <w:r>
         <w:rPr>
           <w:rFonts w:asciiTheme="majorBidi" w:hAnsiTheme="majorBidi"/>
@@ -9646,7 +10374,7 @@
         </w:rPr>
         <w:t>of AI in Healthcare</w:t>
       </w:r>
-      <w:bookmarkEnd w:id="42"/>
+      <w:bookmarkEnd w:id="41"/>
     </w:p>
     <w:p>
       <w:pPr>
@@ -9735,6 +10463,7 @@
           <w:szCs w:val="28"/>
           <w:lang w:val="en-GB"/>
         </w:rPr>
+        <w:lastRenderedPageBreak/>
         <w:t>In d</w:t>
       </w:r>
       <w:r>
@@ -9968,27 +10697,7 @@
           <w:szCs w:val="28"/>
           <w:lang w:val="en-GB" w:eastAsia="en-GB"/>
         </w:rPr>
-        <w:t xml:space="preserve">AI algorithms detect anomalies, patterns, and inconsistencies in healthcare claims data to identify potential cases of fraud, waste, and abuse. Machine learning models analyze billing patterns, patient histories, and provider </w:t>
-      </w:r>
-      <w:proofErr w:type="spellStart"/>
-      <w:r>
-        <w:rPr>
-          <w:rFonts w:ascii="Times New Roman" w:eastAsia="Times New Roman" w:hAnsi="Times New Roman" w:cs="Times New Roman"/>
-          <w:sz w:val="28"/>
-          <w:szCs w:val="28"/>
-          <w:lang w:val="en-GB" w:eastAsia="en-GB"/>
-        </w:rPr>
-        <w:t>behavior</w:t>
-      </w:r>
-      <w:proofErr w:type="spellEnd"/>
-      <w:r>
-        <w:rPr>
-          <w:rFonts w:ascii="Times New Roman" w:eastAsia="Times New Roman" w:hAnsi="Times New Roman" w:cs="Times New Roman"/>
-          <w:sz w:val="28"/>
-          <w:szCs w:val="28"/>
-          <w:lang w:val="en-GB" w:eastAsia="en-GB"/>
-        </w:rPr>
-        <w:t xml:space="preserve"> to flag suspicious activities, mitigate financial losses, and protect the integrity of healthcare systems.</w:t>
+        <w:t>AI algorithms detect anomalies, patterns, and inconsistencies in healthcare claims data to identify potential cases of fraud, waste, and abuse. Machine learning models analyze billing patterns, patient histories, and provider behavior to flag suspicious activities, mitigate financial losses, and protect the integrity of healthcare systems.</w:t>
       </w:r>
     </w:p>
     <w:p>
@@ -10009,6 +10718,7 @@
           <w:szCs w:val="28"/>
           <w:lang w:val="en-GB"/>
         </w:rPr>
+        <w:lastRenderedPageBreak/>
         <w:t>In c</w:t>
       </w:r>
       <w:r>
@@ -10054,7 +10764,7 @@
           <w:szCs w:val="32"/>
         </w:rPr>
       </w:pPr>
-      <w:bookmarkStart w:id="43" w:name="_Toc158276714"/>
+      <w:bookmarkStart w:id="42" w:name="_Toc158276714"/>
       <w:r>
         <w:rPr>
           <w:rFonts w:asciiTheme="majorBidi" w:hAnsiTheme="majorBidi"/>
@@ -10077,7 +10787,7 @@
         </w:rPr>
         <w:t>of AI in Patients Record Management System</w:t>
       </w:r>
-      <w:bookmarkEnd w:id="43"/>
+      <w:bookmarkEnd w:id="42"/>
     </w:p>
     <w:p>
       <w:pPr>
@@ -10262,7 +10972,17 @@
           <w:szCs w:val="28"/>
           <w:lang w:val="en-GB" w:eastAsia="en-GB"/>
         </w:rPr>
-        <w:t>AI-driven insights derived from patient records empower healthcare providers to deliver personalized and precision medicine approaches tailored to individual patient needs. By analyzing historical data, genetic information, and clinical variables, the platform can recommend optimal treatment plans, predict disease progression, and identify personalized interventions for better patient outcomes.</w:t>
+        <w:t xml:space="preserve">AI-driven insights derived from patient records empower healthcare providers to deliver personalized and precision medicine </w:t>
+      </w:r>
+      <w:r>
+        <w:rPr>
+          <w:rFonts w:ascii="Times New Roman" w:eastAsia="Times New Roman" w:hAnsi="Times New Roman" w:cs="Times New Roman"/>
+          <w:sz w:val="28"/>
+          <w:szCs w:val="28"/>
+          <w:lang w:val="en-GB" w:eastAsia="en-GB"/>
+        </w:rPr>
+        <w:lastRenderedPageBreak/>
+        <w:t>approaches tailored to individual patient needs. By analyzing historical data, genetic information, and clinical variables, the platform can recommend optimal treatment plans, predict disease progression, and identify personalized interventions for better patient outcomes.</w:t>
       </w:r>
     </w:p>
     <w:p>
@@ -10406,8 +11126,8 @@
         </w:rPr>
         <w:t xml:space="preserve"> </w:t>
       </w:r>
-      <w:bookmarkStart w:id="44" w:name="_Toc158276715"/>
-      <w:bookmarkEnd w:id="44"/>
+      <w:bookmarkStart w:id="43" w:name="_Toc158276715"/>
+      <w:bookmarkEnd w:id="43"/>
     </w:p>
     <w:p/>
     <w:p/>
@@ -10435,7 +11155,7 @@
 </file>
 
 <file path=word/endnotes.xml><?xml version="1.0" encoding="utf-8"?>
-<w:endnotes xmlns:wpc="http://schemas.microsoft.com/office/word/2010/wordprocessingCanvas" xmlns:cx="http://schemas.microsoft.com/office/drawing/2014/chartex" xmlns:cx1="http://schemas.microsoft.com/office/drawing/2015/9/8/chartex" xmlns:cx2="http://schemas.microsoft.com/office/drawing/2015/10/21/chartex" xmlns:cx3="http://schemas.microsoft.com/office/drawing/2016/5/9/chartex" xmlns:cx4="http://schemas.microsoft.com/office/drawing/2016/5/10/chartex" xmlns:cx5="http://schemas.microsoft.com/office/drawing/2016/5/11/chartex" xmlns:cx6="http://schemas.microsoft.com/office/drawing/2016/5/12/chartex" xmlns:cx7="http://schemas.microsoft.com/office/drawing/2016/5/13/chartex" xmlns:cx8="http://schemas.microsoft.com/office/drawing/2016/5/14/chartex" xmlns:mc="http://schemas.openxmlformats.org/markup-compatibility/2006" xmlns:aink="http://schemas.microsoft.com/office/drawing/2016/ink" xmlns:am3d="http://schemas.microsoft.com/office/drawing/2017/model3d" xmlns:o="urn:schemas-microsoft-com:office:office" xmlns:r="http://schemas.openxmlformats.org/officeDocument/2006/relationships" xmlns:m="http://schemas.openxmlformats.org/officeDocument/2006/math" xmlns:v="urn:schemas-microsoft-com:vml" xmlns:wp14="http://schemas.microsoft.com/office/word/2010/wordprocessingDrawing" xmlns:wp="http://schemas.openxmlformats.org/drawingml/2006/wordprocessingDrawing" xmlns:w10="urn:schemas-microsoft-com:office:word" xmlns:w="http://schemas.openxmlformats.org/wordprocessingml/2006/main" xmlns:w14="http://schemas.microsoft.com/office/word/2010/wordml" xmlns:w15="http://schemas.microsoft.com/office/word/2012/wordml" xmlns:w16cex="http://schemas.microsoft.com/office/word/2018/wordml/cex" xmlns:w16cid="http://schemas.microsoft.com/office/word/2016/wordml/cid" xmlns:w16="http://schemas.microsoft.com/office/word/2018/wordml" xmlns:w16se="http://schemas.microsoft.com/office/word/2015/wordml/symex" xmlns:wpg="http://schemas.microsoft.com/office/word/2010/wordprocessingGroup" xmlns:wpi="http://schemas.microsoft.com/office/word/2010/wordprocessingInk" xmlns:wne="http://schemas.microsoft.com/office/word/2006/wordml" xmlns:wps="http://schemas.microsoft.com/office/word/2010/wordprocessingShape" mc:Ignorable="w14 w15 w16se w16cid w16 w16cex wp14">
+<w:endnotes xmlns:wpc="http://schemas.microsoft.com/office/word/2010/wordprocessingCanvas" xmlns:cx="http://schemas.microsoft.com/office/drawing/2014/chartex" xmlns:cx1="http://schemas.microsoft.com/office/drawing/2015/9/8/chartex" xmlns:cx2="http://schemas.microsoft.com/office/drawing/2015/10/21/chartex" xmlns:cx3="http://schemas.microsoft.com/office/drawing/2016/5/9/chartex" xmlns:cx4="http://schemas.microsoft.com/office/drawing/2016/5/10/chartex" xmlns:cx5="http://schemas.microsoft.com/office/drawing/2016/5/11/chartex" xmlns:cx6="http://schemas.microsoft.com/office/drawing/2016/5/12/chartex" xmlns:cx7="http://schemas.microsoft.com/office/drawing/2016/5/13/chartex" xmlns:cx8="http://schemas.microsoft.com/office/drawing/2016/5/14/chartex" xmlns:mc="http://schemas.openxmlformats.org/markup-compatibility/2006" xmlns:aink="http://schemas.microsoft.com/office/drawing/2016/ink" xmlns:am3d="http://schemas.microsoft.com/office/drawing/2017/model3d" xmlns:o="urn:schemas-microsoft-com:office:office" xmlns:oel="http://schemas.microsoft.com/office/2019/extlst" xmlns:r="http://schemas.openxmlformats.org/officeDocument/2006/relationships" xmlns:m="http://schemas.openxmlformats.org/officeDocument/2006/math" xmlns:v="urn:schemas-microsoft-com:vml" xmlns:wp14="http://schemas.microsoft.com/office/word/2010/wordprocessingDrawing" xmlns:wp="http://schemas.openxmlformats.org/drawingml/2006/wordprocessingDrawing" xmlns:w10="urn:schemas-microsoft-com:office:word" xmlns:w="http://schemas.openxmlformats.org/wordprocessingml/2006/main" xmlns:w14="http://schemas.microsoft.com/office/word/2010/wordml" xmlns:w15="http://schemas.microsoft.com/office/word/2012/wordml" xmlns:w16cex="http://schemas.microsoft.com/office/word/2018/wordml/cex" xmlns:w16cid="http://schemas.microsoft.com/office/word/2016/wordml/cid" xmlns:w16="http://schemas.microsoft.com/office/word/2018/wordml" xmlns:w16sdtdh="http://schemas.microsoft.com/office/word/2020/wordml/sdtdatahash" xmlns:w16se="http://schemas.microsoft.com/office/word/2015/wordml/symex" xmlns:wpg="http://schemas.microsoft.com/office/word/2010/wordprocessingGroup" xmlns:wpi="http://schemas.microsoft.com/office/word/2010/wordprocessingInk" xmlns:wne="http://schemas.microsoft.com/office/word/2006/wordml" xmlns:wps="http://schemas.microsoft.com/office/word/2010/wordprocessingShape" mc:Ignorable="w14 w15 w16se w16cid w16 w16cex w16sdtdh wp14">
   <w:endnote w:type="separator" w:id="-1">
     <w:p>
       <w:pPr>
@@ -10460,7 +11180,7 @@
 </file>
 
 <file path=word/footer1.xml><?xml version="1.0" encoding="utf-8"?>
-<w:ftr xmlns:wpc="http://schemas.microsoft.com/office/word/2010/wordprocessingCanvas" xmlns:cx="http://schemas.microsoft.com/office/drawing/2014/chartex" xmlns:cx1="http://schemas.microsoft.com/office/drawing/2015/9/8/chartex" xmlns:cx2="http://schemas.microsoft.com/office/drawing/2015/10/21/chartex" xmlns:cx3="http://schemas.microsoft.com/office/drawing/2016/5/9/chartex" xmlns:cx4="http://schemas.microsoft.com/office/drawing/2016/5/10/chartex" xmlns:cx5="http://schemas.microsoft.com/office/drawing/2016/5/11/chartex" xmlns:cx6="http://schemas.microsoft.com/office/drawing/2016/5/12/chartex" xmlns:cx7="http://schemas.microsoft.com/office/drawing/2016/5/13/chartex" xmlns:cx8="http://schemas.microsoft.com/office/drawing/2016/5/14/chartex" xmlns:mc="http://schemas.openxmlformats.org/markup-compatibility/2006" xmlns:aink="http://schemas.microsoft.com/office/drawing/2016/ink" xmlns:am3d="http://schemas.microsoft.com/office/drawing/2017/model3d" xmlns:o="urn:schemas-microsoft-com:office:office" xmlns:r="http://schemas.openxmlformats.org/officeDocument/2006/relationships" xmlns:m="http://schemas.openxmlformats.org/officeDocument/2006/math" xmlns:v="urn:schemas-microsoft-com:vml" xmlns:wp14="http://schemas.microsoft.com/office/word/2010/wordprocessingDrawing" xmlns:wp="http://schemas.openxmlformats.org/drawingml/2006/wordprocessingDrawing" xmlns:w10="urn:schemas-microsoft-com:office:word" xmlns:w="http://schemas.openxmlformats.org/wordprocessingml/2006/main" xmlns:w14="http://schemas.microsoft.com/office/word/2010/wordml" xmlns:w15="http://schemas.microsoft.com/office/word/2012/wordml" xmlns:w16cex="http://schemas.microsoft.com/office/word/2018/wordml/cex" xmlns:w16cid="http://schemas.microsoft.com/office/word/2016/wordml/cid" xmlns:w16="http://schemas.microsoft.com/office/word/2018/wordml" xmlns:w16se="http://schemas.microsoft.com/office/word/2015/wordml/symex" xmlns:wpg="http://schemas.microsoft.com/office/word/2010/wordprocessingGroup" xmlns:wpi="http://schemas.microsoft.com/office/word/2010/wordprocessingInk" xmlns:wne="http://schemas.microsoft.com/office/word/2006/wordml" xmlns:wps="http://schemas.microsoft.com/office/word/2010/wordprocessingShape" mc:Ignorable="w14 w15 w16se w16cid w16 w16cex wp14">
+<w:ftr xmlns:wpc="http://schemas.microsoft.com/office/word/2010/wordprocessingCanvas" xmlns:cx="http://schemas.microsoft.com/office/drawing/2014/chartex" xmlns:cx1="http://schemas.microsoft.com/office/drawing/2015/9/8/chartex" xmlns:cx2="http://schemas.microsoft.com/office/drawing/2015/10/21/chartex" xmlns:cx3="http://schemas.microsoft.com/office/drawing/2016/5/9/chartex" xmlns:cx4="http://schemas.microsoft.com/office/drawing/2016/5/10/chartex" xmlns:cx5="http://schemas.microsoft.com/office/drawing/2016/5/11/chartex" xmlns:cx6="http://schemas.microsoft.com/office/drawing/2016/5/12/chartex" xmlns:cx7="http://schemas.microsoft.com/office/drawing/2016/5/13/chartex" xmlns:cx8="http://schemas.microsoft.com/office/drawing/2016/5/14/chartex" xmlns:mc="http://schemas.openxmlformats.org/markup-compatibility/2006" xmlns:aink="http://schemas.microsoft.com/office/drawing/2016/ink" xmlns:am3d="http://schemas.microsoft.com/office/drawing/2017/model3d" xmlns:o="urn:schemas-microsoft-com:office:office" xmlns:oel="http://schemas.microsoft.com/office/2019/extlst" xmlns:r="http://schemas.openxmlformats.org/officeDocument/2006/relationships" xmlns:m="http://schemas.openxmlformats.org/officeDocument/2006/math" xmlns:v="urn:schemas-microsoft-com:vml" xmlns:wp14="http://schemas.microsoft.com/office/word/2010/wordprocessingDrawing" xmlns:wp="http://schemas.openxmlformats.org/drawingml/2006/wordprocessingDrawing" xmlns:w10="urn:schemas-microsoft-com:office:word" xmlns:w="http://schemas.openxmlformats.org/wordprocessingml/2006/main" xmlns:w14="http://schemas.microsoft.com/office/word/2010/wordml" xmlns:w15="http://schemas.microsoft.com/office/word/2012/wordml" xmlns:w16cex="http://schemas.microsoft.com/office/word/2018/wordml/cex" xmlns:w16cid="http://schemas.microsoft.com/office/word/2016/wordml/cid" xmlns:w16="http://schemas.microsoft.com/office/word/2018/wordml" xmlns:w16sdtdh="http://schemas.microsoft.com/office/word/2020/wordml/sdtdatahash" xmlns:w16se="http://schemas.microsoft.com/office/word/2015/wordml/symex" xmlns:wpg="http://schemas.microsoft.com/office/word/2010/wordprocessingGroup" xmlns:wpi="http://schemas.microsoft.com/office/word/2010/wordprocessingInk" xmlns:wne="http://schemas.microsoft.com/office/word/2006/wordml" xmlns:wps="http://schemas.microsoft.com/office/word/2010/wordprocessingShape" mc:Ignorable="w14 w15 w16se w16cid w16 w16cex w16sdtdh wp14">
   <w:sdt>
     <w:sdtPr>
       <w:id w:val="-276958449"/>
@@ -10513,7 +11233,7 @@
 </file>
 
 <file path=word/footer2.xml><?xml version="1.0" encoding="utf-8"?>
-<w:ftr xmlns:wpc="http://schemas.microsoft.com/office/word/2010/wordprocessingCanvas" xmlns:cx="http://schemas.microsoft.com/office/drawing/2014/chartex" xmlns:cx1="http://schemas.microsoft.com/office/drawing/2015/9/8/chartex" xmlns:cx2="http://schemas.microsoft.com/office/drawing/2015/10/21/chartex" xmlns:cx3="http://schemas.microsoft.com/office/drawing/2016/5/9/chartex" xmlns:cx4="http://schemas.microsoft.com/office/drawing/2016/5/10/chartex" xmlns:cx5="http://schemas.microsoft.com/office/drawing/2016/5/11/chartex" xmlns:cx6="http://schemas.microsoft.com/office/drawing/2016/5/12/chartex" xmlns:cx7="http://schemas.microsoft.com/office/drawing/2016/5/13/chartex" xmlns:cx8="http://schemas.microsoft.com/office/drawing/2016/5/14/chartex" xmlns:mc="http://schemas.openxmlformats.org/markup-compatibility/2006" xmlns:aink="http://schemas.microsoft.com/office/drawing/2016/ink" xmlns:am3d="http://schemas.microsoft.com/office/drawing/2017/model3d" xmlns:o="urn:schemas-microsoft-com:office:office" xmlns:r="http://schemas.openxmlformats.org/officeDocument/2006/relationships" xmlns:m="http://schemas.openxmlformats.org/officeDocument/2006/math" xmlns:v="urn:schemas-microsoft-com:vml" xmlns:wp14="http://schemas.microsoft.com/office/word/2010/wordprocessingDrawing" xmlns:wp="http://schemas.openxmlformats.org/drawingml/2006/wordprocessingDrawing" xmlns:w10="urn:schemas-microsoft-com:office:word" xmlns:w="http://schemas.openxmlformats.org/wordprocessingml/2006/main" xmlns:w14="http://schemas.microsoft.com/office/word/2010/wordml" xmlns:w15="http://schemas.microsoft.com/office/word/2012/wordml" xmlns:w16cex="http://schemas.microsoft.com/office/word/2018/wordml/cex" xmlns:w16cid="http://schemas.microsoft.com/office/word/2016/wordml/cid" xmlns:w16="http://schemas.microsoft.com/office/word/2018/wordml" xmlns:w16se="http://schemas.microsoft.com/office/word/2015/wordml/symex" xmlns:wpg="http://schemas.microsoft.com/office/word/2010/wordprocessingGroup" xmlns:wpi="http://schemas.microsoft.com/office/word/2010/wordprocessingInk" xmlns:wne="http://schemas.microsoft.com/office/word/2006/wordml" xmlns:wps="http://schemas.microsoft.com/office/word/2010/wordprocessingShape" mc:Ignorable="w14 w15 w16se w16cid w16 w16cex wp14">
+<w:ftr xmlns:wpc="http://schemas.microsoft.com/office/word/2010/wordprocessingCanvas" xmlns:cx="http://schemas.microsoft.com/office/drawing/2014/chartex" xmlns:cx1="http://schemas.microsoft.com/office/drawing/2015/9/8/chartex" xmlns:cx2="http://schemas.microsoft.com/office/drawing/2015/10/21/chartex" xmlns:cx3="http://schemas.microsoft.com/office/drawing/2016/5/9/chartex" xmlns:cx4="http://schemas.microsoft.com/office/drawing/2016/5/10/chartex" xmlns:cx5="http://schemas.microsoft.com/office/drawing/2016/5/11/chartex" xmlns:cx6="http://schemas.microsoft.com/office/drawing/2016/5/12/chartex" xmlns:cx7="http://schemas.microsoft.com/office/drawing/2016/5/13/chartex" xmlns:cx8="http://schemas.microsoft.com/office/drawing/2016/5/14/chartex" xmlns:mc="http://schemas.openxmlformats.org/markup-compatibility/2006" xmlns:aink="http://schemas.microsoft.com/office/drawing/2016/ink" xmlns:am3d="http://schemas.microsoft.com/office/drawing/2017/model3d" xmlns:o="urn:schemas-microsoft-com:office:office" xmlns:oel="http://schemas.microsoft.com/office/2019/extlst" xmlns:r="http://schemas.openxmlformats.org/officeDocument/2006/relationships" xmlns:m="http://schemas.openxmlformats.org/officeDocument/2006/math" xmlns:v="urn:schemas-microsoft-com:vml" xmlns:wp14="http://schemas.microsoft.com/office/word/2010/wordprocessingDrawing" xmlns:wp="http://schemas.openxmlformats.org/drawingml/2006/wordprocessingDrawing" xmlns:w10="urn:schemas-microsoft-com:office:word" xmlns:w="http://schemas.openxmlformats.org/wordprocessingml/2006/main" xmlns:w14="http://schemas.microsoft.com/office/word/2010/wordml" xmlns:w15="http://schemas.microsoft.com/office/word/2012/wordml" xmlns:w16cex="http://schemas.microsoft.com/office/word/2018/wordml/cex" xmlns:w16cid="http://schemas.microsoft.com/office/word/2016/wordml/cid" xmlns:w16="http://schemas.microsoft.com/office/word/2018/wordml" xmlns:w16sdtdh="http://schemas.microsoft.com/office/word/2020/wordml/sdtdatahash" xmlns:w16se="http://schemas.microsoft.com/office/word/2015/wordml/symex" xmlns:wpg="http://schemas.microsoft.com/office/word/2010/wordprocessingGroup" xmlns:wpi="http://schemas.microsoft.com/office/word/2010/wordprocessingInk" xmlns:wne="http://schemas.microsoft.com/office/word/2006/wordml" xmlns:wps="http://schemas.microsoft.com/office/word/2010/wordprocessingShape" mc:Ignorable="w14 w15 w16se w16cid w16 w16cex w16sdtdh wp14">
   <w:sdt>
     <w:sdtPr>
       <w:id w:val="1496924279"/>
@@ -10522,7 +11242,6 @@
         <w:docPartUnique/>
       </w:docPartObj>
     </w:sdtPr>
-    <w:sdtEndPr/>
     <w:sdtContent>
       <w:p>
         <w:pPr>
@@ -10562,7 +11281,7 @@
 </file>
 
 <file path=word/footnotes.xml><?xml version="1.0" encoding="utf-8"?>
-<w:footnotes xmlns:wpc="http://schemas.microsoft.com/office/word/2010/wordprocessingCanvas" xmlns:cx="http://schemas.microsoft.com/office/drawing/2014/chartex" xmlns:cx1="http://schemas.microsoft.com/office/drawing/2015/9/8/chartex" xmlns:cx2="http://schemas.microsoft.com/office/drawing/2015/10/21/chartex" xmlns:cx3="http://schemas.microsoft.com/office/drawing/2016/5/9/chartex" xmlns:cx4="http://schemas.microsoft.com/office/drawing/2016/5/10/chartex" xmlns:cx5="http://schemas.microsoft.com/office/drawing/2016/5/11/chartex" xmlns:cx6="http://schemas.microsoft.com/office/drawing/2016/5/12/chartex" xmlns:cx7="http://schemas.microsoft.com/office/drawing/2016/5/13/chartex" xmlns:cx8="http://schemas.microsoft.com/office/drawing/2016/5/14/chartex" xmlns:mc="http://schemas.openxmlformats.org/markup-compatibility/2006" xmlns:aink="http://schemas.microsoft.com/office/drawing/2016/ink" xmlns:am3d="http://schemas.microsoft.com/office/drawing/2017/model3d" xmlns:o="urn:schemas-microsoft-com:office:office" xmlns:r="http://schemas.openxmlformats.org/officeDocument/2006/relationships" xmlns:m="http://schemas.openxmlformats.org/officeDocument/2006/math" xmlns:v="urn:schemas-microsoft-com:vml" xmlns:wp14="http://schemas.microsoft.com/office/word/2010/wordprocessingDrawing" xmlns:wp="http://schemas.openxmlformats.org/drawingml/2006/wordprocessingDrawing" xmlns:w10="urn:schemas-microsoft-com:office:word" xmlns:w="http://schemas.openxmlformats.org/wordprocessingml/2006/main" xmlns:w14="http://schemas.microsoft.com/office/word/2010/wordml" xmlns:w15="http://schemas.microsoft.com/office/word/2012/wordml" xmlns:w16cex="http://schemas.microsoft.com/office/word/2018/wordml/cex" xmlns:w16cid="http://schemas.microsoft.com/office/word/2016/wordml/cid" xmlns:w16="http://schemas.microsoft.com/office/word/2018/wordml" xmlns:w16se="http://schemas.microsoft.com/office/word/2015/wordml/symex" xmlns:wpg="http://schemas.microsoft.com/office/word/2010/wordprocessingGroup" xmlns:wpi="http://schemas.microsoft.com/office/word/2010/wordprocessingInk" xmlns:wne="http://schemas.microsoft.com/office/word/2006/wordml" xmlns:wps="http://schemas.microsoft.com/office/word/2010/wordprocessingShape" mc:Ignorable="w14 w15 w16se w16cid w16 w16cex wp14">
+<w:footnotes xmlns:wpc="http://schemas.microsoft.com/office/word/2010/wordprocessingCanvas" xmlns:cx="http://schemas.microsoft.com/office/drawing/2014/chartex" xmlns:cx1="http://schemas.microsoft.com/office/drawing/2015/9/8/chartex" xmlns:cx2="http://schemas.microsoft.com/office/drawing/2015/10/21/chartex" xmlns:cx3="http://schemas.microsoft.com/office/drawing/2016/5/9/chartex" xmlns:cx4="http://schemas.microsoft.com/office/drawing/2016/5/10/chartex" xmlns:cx5="http://schemas.microsoft.com/office/drawing/2016/5/11/chartex" xmlns:cx6="http://schemas.microsoft.com/office/drawing/2016/5/12/chartex" xmlns:cx7="http://schemas.microsoft.com/office/drawing/2016/5/13/chartex" xmlns:cx8="http://schemas.microsoft.com/office/drawing/2016/5/14/chartex" xmlns:mc="http://schemas.openxmlformats.org/markup-compatibility/2006" xmlns:aink="http://schemas.microsoft.com/office/drawing/2016/ink" xmlns:am3d="http://schemas.microsoft.com/office/drawing/2017/model3d" xmlns:o="urn:schemas-microsoft-com:office:office" xmlns:oel="http://schemas.microsoft.com/office/2019/extlst" xmlns:r="http://schemas.openxmlformats.org/officeDocument/2006/relationships" xmlns:m="http://schemas.openxmlformats.org/officeDocument/2006/math" xmlns:v="urn:schemas-microsoft-com:vml" xmlns:wp14="http://schemas.microsoft.com/office/word/2010/wordprocessingDrawing" xmlns:wp="http://schemas.openxmlformats.org/drawingml/2006/wordprocessingDrawing" xmlns:w10="urn:schemas-microsoft-com:office:word" xmlns:w="http://schemas.openxmlformats.org/wordprocessingml/2006/main" xmlns:w14="http://schemas.microsoft.com/office/word/2010/wordml" xmlns:w15="http://schemas.microsoft.com/office/word/2012/wordml" xmlns:w16cex="http://schemas.microsoft.com/office/word/2018/wordml/cex" xmlns:w16cid="http://schemas.microsoft.com/office/word/2016/wordml/cid" xmlns:w16="http://schemas.microsoft.com/office/word/2018/wordml" xmlns:w16sdtdh="http://schemas.microsoft.com/office/word/2020/wordml/sdtdatahash" xmlns:w16se="http://schemas.microsoft.com/office/word/2015/wordml/symex" xmlns:wpg="http://schemas.microsoft.com/office/word/2010/wordprocessingGroup" xmlns:wpi="http://schemas.microsoft.com/office/word/2010/wordprocessingInk" xmlns:wne="http://schemas.microsoft.com/office/word/2006/wordml" xmlns:wps="http://schemas.microsoft.com/office/word/2010/wordprocessingShape" mc:Ignorable="w14 w15 w16se w16cid w16 w16cex w16sdtdh wp14">
   <w:footnote w:type="separator" w:id="-1">
     <w:p>
       <w:pPr>
@@ -10587,7 +11306,7 @@
 </file>
 
 <file path=word/numbering.xml><?xml version="1.0" encoding="utf-8"?>
-<w:numbering xmlns:wpc="http://schemas.microsoft.com/office/word/2010/wordprocessingCanvas" xmlns:cx="http://schemas.microsoft.com/office/drawing/2014/chartex" xmlns:cx1="http://schemas.microsoft.com/office/drawing/2015/9/8/chartex" xmlns:cx2="http://schemas.microsoft.com/office/drawing/2015/10/21/chartex" xmlns:cx3="http://schemas.microsoft.com/office/drawing/2016/5/9/chartex" xmlns:cx4="http://schemas.microsoft.com/office/drawing/2016/5/10/chartex" xmlns:cx5="http://schemas.microsoft.com/office/drawing/2016/5/11/chartex" xmlns:cx6="http://schemas.microsoft.com/office/drawing/2016/5/12/chartex" xmlns:cx7="http://schemas.microsoft.com/office/drawing/2016/5/13/chartex" xmlns:cx8="http://schemas.microsoft.com/office/drawing/2016/5/14/chartex" xmlns:mc="http://schemas.openxmlformats.org/markup-compatibility/2006" xmlns:aink="http://schemas.microsoft.com/office/drawing/2016/ink" xmlns:am3d="http://schemas.microsoft.com/office/drawing/2017/model3d" xmlns:o="urn:schemas-microsoft-com:office:office" xmlns:r="http://schemas.openxmlformats.org/officeDocument/2006/relationships" xmlns:m="http://schemas.openxmlformats.org/officeDocument/2006/math" xmlns:v="urn:schemas-microsoft-com:vml" xmlns:wp14="http://schemas.microsoft.com/office/word/2010/wordprocessingDrawing" xmlns:wp="http://schemas.openxmlformats.org/drawingml/2006/wordprocessingDrawing" xmlns:w10="urn:schemas-microsoft-com:office:word" xmlns:w="http://schemas.openxmlformats.org/wordprocessingml/2006/main" xmlns:w14="http://schemas.microsoft.com/office/word/2010/wordml" xmlns:w15="http://schemas.microsoft.com/office/word/2012/wordml" xmlns:w16cex="http://schemas.microsoft.com/office/word/2018/wordml/cex" xmlns:w16cid="http://schemas.microsoft.com/office/word/2016/wordml/cid" xmlns:w16="http://schemas.microsoft.com/office/word/2018/wordml" xmlns:w16se="http://schemas.microsoft.com/office/word/2015/wordml/symex" xmlns:wpg="http://schemas.microsoft.com/office/word/2010/wordprocessingGroup" xmlns:wpi="http://schemas.microsoft.com/office/word/2010/wordprocessingInk" xmlns:wne="http://schemas.microsoft.com/office/word/2006/wordml" xmlns:wps="http://schemas.microsoft.com/office/word/2010/wordprocessingShape" mc:Ignorable="w14 w15 w16se w16cid w16 w16cex wp14">
+<w:numbering xmlns:wpc="http://schemas.microsoft.com/office/word/2010/wordprocessingCanvas" xmlns:cx="http://schemas.microsoft.com/office/drawing/2014/chartex" xmlns:cx1="http://schemas.microsoft.com/office/drawing/2015/9/8/chartex" xmlns:cx2="http://schemas.microsoft.com/office/drawing/2015/10/21/chartex" xmlns:cx3="http://schemas.microsoft.com/office/drawing/2016/5/9/chartex" xmlns:cx4="http://schemas.microsoft.com/office/drawing/2016/5/10/chartex" xmlns:cx5="http://schemas.microsoft.com/office/drawing/2016/5/11/chartex" xmlns:cx6="http://schemas.microsoft.com/office/drawing/2016/5/12/chartex" xmlns:cx7="http://schemas.microsoft.com/office/drawing/2016/5/13/chartex" xmlns:cx8="http://schemas.microsoft.com/office/drawing/2016/5/14/chartex" xmlns:mc="http://schemas.openxmlformats.org/markup-compatibility/2006" xmlns:aink="http://schemas.microsoft.com/office/drawing/2016/ink" xmlns:am3d="http://schemas.microsoft.com/office/drawing/2017/model3d" xmlns:o="urn:schemas-microsoft-com:office:office" xmlns:oel="http://schemas.microsoft.com/office/2019/extlst" xmlns:r="http://schemas.openxmlformats.org/officeDocument/2006/relationships" xmlns:m="http://schemas.openxmlformats.org/officeDocument/2006/math" xmlns:v="urn:schemas-microsoft-com:vml" xmlns:wp14="http://schemas.microsoft.com/office/word/2010/wordprocessingDrawing" xmlns:wp="http://schemas.openxmlformats.org/drawingml/2006/wordprocessingDrawing" xmlns:w10="urn:schemas-microsoft-com:office:word" xmlns:w="http://schemas.openxmlformats.org/wordprocessingml/2006/main" xmlns:w14="http://schemas.microsoft.com/office/word/2010/wordml" xmlns:w15="http://schemas.microsoft.com/office/word/2012/wordml" xmlns:w16cex="http://schemas.microsoft.com/office/word/2018/wordml/cex" xmlns:w16cid="http://schemas.microsoft.com/office/word/2016/wordml/cid" xmlns:w16="http://schemas.microsoft.com/office/word/2018/wordml" xmlns:w16sdtdh="http://schemas.microsoft.com/office/word/2020/wordml/sdtdatahash" xmlns:w16se="http://schemas.microsoft.com/office/word/2015/wordml/symex" xmlns:wpg="http://schemas.microsoft.com/office/word/2010/wordprocessingGroup" xmlns:wpi="http://schemas.microsoft.com/office/word/2010/wordprocessingInk" xmlns:wne="http://schemas.microsoft.com/office/word/2006/wordml" xmlns:wps="http://schemas.microsoft.com/office/word/2010/wordprocessingShape" mc:Ignorable="w14 w15 w16se w16cid w16 w16cex w16sdtdh wp14">
   <w:abstractNum w:abstractNumId="0" w15:restartNumberingAfterBreak="0">
     <w:nsid w:val="02384AA0"/>
     <w:multiLevelType w:val="multilevel"/>
@@ -14489,119 +15208,119 @@
       </w:rPr>
     </w:lvl>
   </w:abstractNum>
-  <w:num w:numId="1">
+  <w:num w:numId="1" w16cid:durableId="1815678852">
     <w:abstractNumId w:val="7"/>
   </w:num>
-  <w:num w:numId="2">
+  <w:num w:numId="2" w16cid:durableId="1878854880">
     <w:abstractNumId w:val="25"/>
   </w:num>
-  <w:num w:numId="3">
+  <w:num w:numId="3" w16cid:durableId="1030686805">
     <w:abstractNumId w:val="31"/>
   </w:num>
-  <w:num w:numId="4">
+  <w:num w:numId="4" w16cid:durableId="1938979631">
     <w:abstractNumId w:val="35"/>
   </w:num>
-  <w:num w:numId="5">
+  <w:num w:numId="5" w16cid:durableId="1967928631">
     <w:abstractNumId w:val="20"/>
   </w:num>
-  <w:num w:numId="6">
+  <w:num w:numId="6" w16cid:durableId="1318193728">
     <w:abstractNumId w:val="28"/>
   </w:num>
-  <w:num w:numId="7">
+  <w:num w:numId="7" w16cid:durableId="283509027">
     <w:abstractNumId w:val="3"/>
   </w:num>
-  <w:num w:numId="8">
+  <w:num w:numId="8" w16cid:durableId="183597932">
     <w:abstractNumId w:val="16"/>
   </w:num>
-  <w:num w:numId="9">
+  <w:num w:numId="9" w16cid:durableId="829562040">
     <w:abstractNumId w:val="0"/>
   </w:num>
-  <w:num w:numId="10">
+  <w:num w:numId="10" w16cid:durableId="884831564">
     <w:abstractNumId w:val="8"/>
   </w:num>
-  <w:num w:numId="11">
+  <w:num w:numId="11" w16cid:durableId="1758284411">
     <w:abstractNumId w:val="14"/>
   </w:num>
-  <w:num w:numId="12">
+  <w:num w:numId="12" w16cid:durableId="655033913">
     <w:abstractNumId w:val="23"/>
   </w:num>
-  <w:num w:numId="13">
+  <w:num w:numId="13" w16cid:durableId="205996693">
     <w:abstractNumId w:val="6"/>
   </w:num>
-  <w:num w:numId="14">
+  <w:num w:numId="14" w16cid:durableId="777605457">
     <w:abstractNumId w:val="30"/>
   </w:num>
-  <w:num w:numId="15">
+  <w:num w:numId="15" w16cid:durableId="274990864">
     <w:abstractNumId w:val="22"/>
   </w:num>
-  <w:num w:numId="16">
+  <w:num w:numId="16" w16cid:durableId="1546529720">
     <w:abstractNumId w:val="24"/>
   </w:num>
-  <w:num w:numId="17">
+  <w:num w:numId="17" w16cid:durableId="1496922459">
     <w:abstractNumId w:val="32"/>
   </w:num>
-  <w:num w:numId="18">
+  <w:num w:numId="18" w16cid:durableId="429355025">
     <w:abstractNumId w:val="13"/>
   </w:num>
-  <w:num w:numId="19">
+  <w:num w:numId="19" w16cid:durableId="1259602139">
     <w:abstractNumId w:val="29"/>
   </w:num>
-  <w:num w:numId="20">
+  <w:num w:numId="20" w16cid:durableId="1564565237">
     <w:abstractNumId w:val="26"/>
   </w:num>
-  <w:num w:numId="21">
+  <w:num w:numId="21" w16cid:durableId="1803183900">
     <w:abstractNumId w:val="19"/>
   </w:num>
-  <w:num w:numId="22">
+  <w:num w:numId="22" w16cid:durableId="816725227">
     <w:abstractNumId w:val="1"/>
   </w:num>
-  <w:num w:numId="23">
+  <w:num w:numId="23" w16cid:durableId="1276912636">
     <w:abstractNumId w:val="9"/>
   </w:num>
-  <w:num w:numId="24">
+  <w:num w:numId="24" w16cid:durableId="979725516">
     <w:abstractNumId w:val="18"/>
   </w:num>
-  <w:num w:numId="25">
+  <w:num w:numId="25" w16cid:durableId="194122171">
     <w:abstractNumId w:val="34"/>
   </w:num>
-  <w:num w:numId="26">
+  <w:num w:numId="26" w16cid:durableId="614018658">
     <w:abstractNumId w:val="2"/>
   </w:num>
-  <w:num w:numId="27">
+  <w:num w:numId="27" w16cid:durableId="106433072">
     <w:abstractNumId w:val="4"/>
   </w:num>
-  <w:num w:numId="28">
+  <w:num w:numId="28" w16cid:durableId="923683948">
     <w:abstractNumId w:val="17"/>
   </w:num>
-  <w:num w:numId="29">
+  <w:num w:numId="29" w16cid:durableId="193076667">
     <w:abstractNumId w:val="27"/>
   </w:num>
-  <w:num w:numId="30">
+  <w:num w:numId="30" w16cid:durableId="1305963456">
     <w:abstractNumId w:val="33"/>
   </w:num>
-  <w:num w:numId="31">
+  <w:num w:numId="31" w16cid:durableId="1008293408">
     <w:abstractNumId w:val="15"/>
   </w:num>
-  <w:num w:numId="32">
+  <w:num w:numId="32" w16cid:durableId="1457799696">
     <w:abstractNumId w:val="5"/>
   </w:num>
-  <w:num w:numId="33">
+  <w:num w:numId="33" w16cid:durableId="2021076750">
     <w:abstractNumId w:val="12"/>
   </w:num>
-  <w:num w:numId="34">
+  <w:num w:numId="34" w16cid:durableId="1531138317">
     <w:abstractNumId w:val="10"/>
   </w:num>
-  <w:num w:numId="35">
+  <w:num w:numId="35" w16cid:durableId="683440011">
     <w:abstractNumId w:val="11"/>
   </w:num>
-  <w:num w:numId="36">
+  <w:num w:numId="36" w16cid:durableId="192234883">
     <w:abstractNumId w:val="21"/>
   </w:num>
 </w:numbering>
 </file>
 
 <file path=word/styles.xml><?xml version="1.0" encoding="utf-8"?>
-<w:styles xmlns:mc="http://schemas.openxmlformats.org/markup-compatibility/2006" xmlns:r="http://schemas.openxmlformats.org/officeDocument/2006/relationships" xmlns:w="http://schemas.openxmlformats.org/wordprocessingml/2006/main" xmlns:w14="http://schemas.microsoft.com/office/word/2010/wordml" xmlns:w15="http://schemas.microsoft.com/office/word/2012/wordml" xmlns:w16cex="http://schemas.microsoft.com/office/word/2018/wordml/cex" xmlns:w16cid="http://schemas.microsoft.com/office/word/2016/wordml/cid" xmlns:w16="http://schemas.microsoft.com/office/word/2018/wordml" xmlns:w16se="http://schemas.microsoft.com/office/word/2015/wordml/symex" mc:Ignorable="w14 w15 w16se w16cid w16 w16cex">
+<w:styles xmlns:mc="http://schemas.openxmlformats.org/markup-compatibility/2006" xmlns:r="http://schemas.openxmlformats.org/officeDocument/2006/relationships" xmlns:w="http://schemas.openxmlformats.org/wordprocessingml/2006/main" xmlns:w14="http://schemas.microsoft.com/office/word/2010/wordml" xmlns:w15="http://schemas.microsoft.com/office/word/2012/wordml" xmlns:w16cex="http://schemas.microsoft.com/office/word/2018/wordml/cex" xmlns:w16cid="http://schemas.microsoft.com/office/word/2016/wordml/cid" xmlns:w16="http://schemas.microsoft.com/office/word/2018/wordml" xmlns:w16sdtdh="http://schemas.microsoft.com/office/word/2020/wordml/sdtdatahash" xmlns:w16se="http://schemas.microsoft.com/office/word/2015/wordml/symex" mc:Ignorable="w14 w15 w16se w16cid w16 w16cex w16sdtdh">
   <w:docDefaults>
     <w:rPrDefault>
       <w:rPr>

</xml_diff>

<commit_message>
added Traditional Healthcare Records Overview(background)document and added its content to the main documentation file
</commit_message>
<xml_diff>
--- a/The Main Documentation File/Documentation.docx
+++ b/The Main Documentation File/Documentation.docx
@@ -156,7 +156,7 @@
                                     <pic:cNvPicPr/>
                                   </pic:nvPicPr>
                                   <pic:blipFill>
-                                    <a:blip r:embed="rId8">
+                                    <a:blip r:embed="rId9">
                                       <a:extLst>
                                         <a:ext uri="{28A0092B-C50C-407E-A947-70E740481C1C}">
                                           <a14:useLocalDpi xmlns:a14="http://schemas.microsoft.com/office/drawing/2010/main" val="0"/>
@@ -1178,12 +1178,12 @@
             <w:pStyle w:val="TOCHeading"/>
           </w:pPr>
           <w:r>
-            <w:t>Table of Cont</w:t>
+            <w:t>Table of Con</w:t>
           </w:r>
           <w:bookmarkStart w:id="0" w:name="_GoBack"/>
           <w:bookmarkEnd w:id="0"/>
           <w:r>
-            <w:t>ents</w:t>
+            <w:t>tents</w:t>
           </w:r>
         </w:p>
         <w:p>
@@ -1203,7 +1203,7 @@
           <w:r>
             <w:fldChar w:fldCharType="separate"/>
           </w:r>
-          <w:hyperlink w:anchor="_Toc158288234" w:history="1">
+          <w:hyperlink w:anchor="_Toc158307295" w:history="1">
             <w:r>
               <w:rPr>
                 <w:rStyle w:val="Hyperlink"/>
@@ -1242,9 +1242,8 @@
             </w:r>
             <w:r>
               <w:rPr>
-                <w:rStyle w:val="Hyperlink"/>
-                <w:noProof/>
-                <w:rtl/>
+                <w:noProof/>
+                <w:webHidden/>
               </w:rPr>
               <w:fldChar w:fldCharType="begin"/>
             </w:r>
@@ -1253,20 +1252,18 @@
                 <w:noProof/>
                 <w:webHidden/>
               </w:rPr>
-              <w:instrText xml:space="preserve"> PAGEREF _Toc158288234 \h </w:instrText>
-            </w:r>
-            <w:r>
-              <w:rPr>
-                <w:rStyle w:val="Hyperlink"/>
-                <w:noProof/>
-                <w:rtl/>
-              </w:rPr>
-            </w:r>
-            <w:r>
-              <w:rPr>
-                <w:rStyle w:val="Hyperlink"/>
-                <w:noProof/>
-                <w:rtl/>
+              <w:instrText xml:space="preserve"> PAGEREF _Toc158307295 \h </w:instrText>
+            </w:r>
+            <w:r>
+              <w:rPr>
+                <w:noProof/>
+                <w:webHidden/>
+              </w:rPr>
+            </w:r>
+            <w:r>
+              <w:rPr>
+                <w:noProof/>
+                <w:webHidden/>
               </w:rPr>
               <w:fldChar w:fldCharType="separate"/>
             </w:r>
@@ -1279,9 +1276,8 @@
             </w:r>
             <w:r>
               <w:rPr>
-                <w:rStyle w:val="Hyperlink"/>
-                <w:noProof/>
-                <w:rtl/>
+                <w:noProof/>
+                <w:webHidden/>
               </w:rPr>
               <w:fldChar w:fldCharType="end"/>
             </w:r>
@@ -1299,7 +1295,7 @@
               <w:noProof/>
             </w:rPr>
           </w:pPr>
-          <w:hyperlink w:anchor="_Toc158288235" w:history="1">
+          <w:hyperlink w:anchor="_Toc158307296" w:history="1">
             <w:r>
               <w:rPr>
                 <w:rStyle w:val="Hyperlink"/>
@@ -1336,9 +1332,8 @@
             </w:r>
             <w:r>
               <w:rPr>
-                <w:rStyle w:val="Hyperlink"/>
-                <w:noProof/>
-                <w:rtl/>
+                <w:noProof/>
+                <w:webHidden/>
               </w:rPr>
               <w:fldChar w:fldCharType="begin"/>
             </w:r>
@@ -1347,20 +1342,18 @@
                 <w:noProof/>
                 <w:webHidden/>
               </w:rPr>
-              <w:instrText xml:space="preserve"> PAGEREF _Toc158288235 \h </w:instrText>
-            </w:r>
-            <w:r>
-              <w:rPr>
-                <w:rStyle w:val="Hyperlink"/>
-                <w:noProof/>
-                <w:rtl/>
-              </w:rPr>
-            </w:r>
-            <w:r>
-              <w:rPr>
-                <w:rStyle w:val="Hyperlink"/>
-                <w:noProof/>
-                <w:rtl/>
+              <w:instrText xml:space="preserve"> PAGEREF _Toc158307296 \h </w:instrText>
+            </w:r>
+            <w:r>
+              <w:rPr>
+                <w:noProof/>
+                <w:webHidden/>
+              </w:rPr>
+            </w:r>
+            <w:r>
+              <w:rPr>
+                <w:noProof/>
+                <w:webHidden/>
               </w:rPr>
               <w:fldChar w:fldCharType="separate"/>
             </w:r>
@@ -1373,9 +1366,8 @@
             </w:r>
             <w:r>
               <w:rPr>
-                <w:rStyle w:val="Hyperlink"/>
-                <w:noProof/>
-                <w:rtl/>
+                <w:noProof/>
+                <w:webHidden/>
               </w:rPr>
               <w:fldChar w:fldCharType="end"/>
             </w:r>
@@ -1393,7 +1385,7 @@
               <w:noProof/>
             </w:rPr>
           </w:pPr>
-          <w:hyperlink w:anchor="_Toc158288236" w:history="1">
+          <w:hyperlink w:anchor="_Toc158307297" w:history="1">
             <w:r>
               <w:rPr>
                 <w:rStyle w:val="Hyperlink"/>
@@ -1430,9 +1422,8 @@
             </w:r>
             <w:r>
               <w:rPr>
-                <w:rStyle w:val="Hyperlink"/>
-                <w:noProof/>
-                <w:rtl/>
+                <w:noProof/>
+                <w:webHidden/>
               </w:rPr>
               <w:fldChar w:fldCharType="begin"/>
             </w:r>
@@ -1441,20 +1432,18 @@
                 <w:noProof/>
                 <w:webHidden/>
               </w:rPr>
-              <w:instrText xml:space="preserve"> PAGEREF _Toc158288236 \h </w:instrText>
-            </w:r>
-            <w:r>
-              <w:rPr>
-                <w:rStyle w:val="Hyperlink"/>
-                <w:noProof/>
-                <w:rtl/>
-              </w:rPr>
-            </w:r>
-            <w:r>
-              <w:rPr>
-                <w:rStyle w:val="Hyperlink"/>
-                <w:noProof/>
-                <w:rtl/>
+              <w:instrText xml:space="preserve"> PAGEREF _Toc158307297 \h </w:instrText>
+            </w:r>
+            <w:r>
+              <w:rPr>
+                <w:noProof/>
+                <w:webHidden/>
+              </w:rPr>
+            </w:r>
+            <w:r>
+              <w:rPr>
+                <w:noProof/>
+                <w:webHidden/>
               </w:rPr>
               <w:fldChar w:fldCharType="separate"/>
             </w:r>
@@ -1467,9 +1456,8 @@
             </w:r>
             <w:r>
               <w:rPr>
-                <w:rStyle w:val="Hyperlink"/>
-                <w:noProof/>
-                <w:rtl/>
+                <w:noProof/>
+                <w:webHidden/>
               </w:rPr>
               <w:fldChar w:fldCharType="end"/>
             </w:r>
@@ -1487,7 +1475,7 @@
               <w:noProof/>
             </w:rPr>
           </w:pPr>
-          <w:hyperlink w:anchor="_Toc158288237" w:history="1">
+          <w:hyperlink w:anchor="_Toc158307298" w:history="1">
             <w:r>
               <w:rPr>
                 <w:rStyle w:val="Hyperlink"/>
@@ -1524,9 +1512,8 @@
             </w:r>
             <w:r>
               <w:rPr>
-                <w:rStyle w:val="Hyperlink"/>
-                <w:noProof/>
-                <w:rtl/>
+                <w:noProof/>
+                <w:webHidden/>
               </w:rPr>
               <w:fldChar w:fldCharType="begin"/>
             </w:r>
@@ -1535,20 +1522,18 @@
                 <w:noProof/>
                 <w:webHidden/>
               </w:rPr>
-              <w:instrText xml:space="preserve"> PAGEREF _Toc158288237 \h </w:instrText>
-            </w:r>
-            <w:r>
-              <w:rPr>
-                <w:rStyle w:val="Hyperlink"/>
-                <w:noProof/>
-                <w:rtl/>
-              </w:rPr>
-            </w:r>
-            <w:r>
-              <w:rPr>
-                <w:rStyle w:val="Hyperlink"/>
-                <w:noProof/>
-                <w:rtl/>
+              <w:instrText xml:space="preserve"> PAGEREF _Toc158307298 \h </w:instrText>
+            </w:r>
+            <w:r>
+              <w:rPr>
+                <w:noProof/>
+                <w:webHidden/>
+              </w:rPr>
+            </w:r>
+            <w:r>
+              <w:rPr>
+                <w:noProof/>
+                <w:webHidden/>
               </w:rPr>
               <w:fldChar w:fldCharType="separate"/>
             </w:r>
@@ -1561,9 +1546,8 @@
             </w:r>
             <w:r>
               <w:rPr>
-                <w:rStyle w:val="Hyperlink"/>
-                <w:noProof/>
-                <w:rtl/>
+                <w:noProof/>
+                <w:webHidden/>
               </w:rPr>
               <w:fldChar w:fldCharType="end"/>
             </w:r>
@@ -1581,7 +1565,7 @@
               <w:noProof/>
             </w:rPr>
           </w:pPr>
-          <w:hyperlink w:anchor="_Toc158288238" w:history="1">
+          <w:hyperlink w:anchor="_Toc158307299" w:history="1">
             <w:r>
               <w:rPr>
                 <w:rStyle w:val="Hyperlink"/>
@@ -1618,9 +1602,8 @@
             </w:r>
             <w:r>
               <w:rPr>
-                <w:rStyle w:val="Hyperlink"/>
-                <w:noProof/>
-                <w:rtl/>
+                <w:noProof/>
+                <w:webHidden/>
               </w:rPr>
               <w:fldChar w:fldCharType="begin"/>
             </w:r>
@@ -1629,20 +1612,18 @@
                 <w:noProof/>
                 <w:webHidden/>
               </w:rPr>
-              <w:instrText xml:space="preserve"> PAGEREF _Toc158288238 \h </w:instrText>
-            </w:r>
-            <w:r>
-              <w:rPr>
-                <w:rStyle w:val="Hyperlink"/>
-                <w:noProof/>
-                <w:rtl/>
-              </w:rPr>
-            </w:r>
-            <w:r>
-              <w:rPr>
-                <w:rStyle w:val="Hyperlink"/>
-                <w:noProof/>
-                <w:rtl/>
+              <w:instrText xml:space="preserve"> PAGEREF _Toc158307299 \h </w:instrText>
+            </w:r>
+            <w:r>
+              <w:rPr>
+                <w:noProof/>
+                <w:webHidden/>
+              </w:rPr>
+            </w:r>
+            <w:r>
+              <w:rPr>
+                <w:noProof/>
+                <w:webHidden/>
               </w:rPr>
               <w:fldChar w:fldCharType="separate"/>
             </w:r>
@@ -1655,9 +1636,8 @@
             </w:r>
             <w:r>
               <w:rPr>
-                <w:rStyle w:val="Hyperlink"/>
-                <w:noProof/>
-                <w:rtl/>
+                <w:noProof/>
+                <w:webHidden/>
               </w:rPr>
               <w:fldChar w:fldCharType="end"/>
             </w:r>
@@ -1675,7 +1655,7 @@
               <w:noProof/>
             </w:rPr>
           </w:pPr>
-          <w:hyperlink w:anchor="_Toc158288239" w:history="1">
+          <w:hyperlink w:anchor="_Toc158307300" w:history="1">
             <w:r>
               <w:rPr>
                 <w:rStyle w:val="Hyperlink"/>
@@ -1712,9 +1692,8 @@
             </w:r>
             <w:r>
               <w:rPr>
-                <w:rStyle w:val="Hyperlink"/>
-                <w:noProof/>
-                <w:rtl/>
+                <w:noProof/>
+                <w:webHidden/>
               </w:rPr>
               <w:fldChar w:fldCharType="begin"/>
             </w:r>
@@ -1723,20 +1702,18 @@
                 <w:noProof/>
                 <w:webHidden/>
               </w:rPr>
-              <w:instrText xml:space="preserve"> PAGEREF _Toc158288239 \h </w:instrText>
-            </w:r>
-            <w:r>
-              <w:rPr>
-                <w:rStyle w:val="Hyperlink"/>
-                <w:noProof/>
-                <w:rtl/>
-              </w:rPr>
-            </w:r>
-            <w:r>
-              <w:rPr>
-                <w:rStyle w:val="Hyperlink"/>
-                <w:noProof/>
-                <w:rtl/>
+              <w:instrText xml:space="preserve"> PAGEREF _Toc158307300 \h </w:instrText>
+            </w:r>
+            <w:r>
+              <w:rPr>
+                <w:noProof/>
+                <w:webHidden/>
+              </w:rPr>
+            </w:r>
+            <w:r>
+              <w:rPr>
+                <w:noProof/>
+                <w:webHidden/>
               </w:rPr>
               <w:fldChar w:fldCharType="separate"/>
             </w:r>
@@ -1749,9 +1726,8 @@
             </w:r>
             <w:r>
               <w:rPr>
-                <w:rStyle w:val="Hyperlink"/>
-                <w:noProof/>
-                <w:rtl/>
+                <w:noProof/>
+                <w:webHidden/>
               </w:rPr>
               <w:fldChar w:fldCharType="end"/>
             </w:r>
@@ -1769,7 +1745,7 @@
               <w:noProof/>
             </w:rPr>
           </w:pPr>
-          <w:hyperlink w:anchor="_Toc158288240" w:history="1">
+          <w:hyperlink w:anchor="_Toc158307301" w:history="1">
             <w:r>
               <w:rPr>
                 <w:rStyle w:val="Hyperlink"/>
@@ -1806,9 +1782,8 @@
             </w:r>
             <w:r>
               <w:rPr>
-                <w:rStyle w:val="Hyperlink"/>
-                <w:noProof/>
-                <w:rtl/>
+                <w:noProof/>
+                <w:webHidden/>
               </w:rPr>
               <w:fldChar w:fldCharType="begin"/>
             </w:r>
@@ -1817,20 +1792,18 @@
                 <w:noProof/>
                 <w:webHidden/>
               </w:rPr>
-              <w:instrText xml:space="preserve"> PAGEREF _Toc158288240 \h </w:instrText>
-            </w:r>
-            <w:r>
-              <w:rPr>
-                <w:rStyle w:val="Hyperlink"/>
-                <w:noProof/>
-                <w:rtl/>
-              </w:rPr>
-            </w:r>
-            <w:r>
-              <w:rPr>
-                <w:rStyle w:val="Hyperlink"/>
-                <w:noProof/>
-                <w:rtl/>
+              <w:instrText xml:space="preserve"> PAGEREF _Toc158307301 \h </w:instrText>
+            </w:r>
+            <w:r>
+              <w:rPr>
+                <w:noProof/>
+                <w:webHidden/>
+              </w:rPr>
+            </w:r>
+            <w:r>
+              <w:rPr>
+                <w:noProof/>
+                <w:webHidden/>
               </w:rPr>
               <w:fldChar w:fldCharType="separate"/>
             </w:r>
@@ -1843,9 +1816,8 @@
             </w:r>
             <w:r>
               <w:rPr>
-                <w:rStyle w:val="Hyperlink"/>
-                <w:noProof/>
-                <w:rtl/>
+                <w:noProof/>
+                <w:webHidden/>
               </w:rPr>
               <w:fldChar w:fldCharType="end"/>
             </w:r>
@@ -1863,7 +1835,7 @@
               <w:noProof/>
             </w:rPr>
           </w:pPr>
-          <w:hyperlink w:anchor="_Toc158288241" w:history="1">
+          <w:hyperlink w:anchor="_Toc158307302" w:history="1">
             <w:r>
               <w:rPr>
                 <w:rStyle w:val="Hyperlink"/>
@@ -1900,9 +1872,8 @@
             </w:r>
             <w:r>
               <w:rPr>
-                <w:rStyle w:val="Hyperlink"/>
-                <w:noProof/>
-                <w:rtl/>
+                <w:noProof/>
+                <w:webHidden/>
               </w:rPr>
               <w:fldChar w:fldCharType="begin"/>
             </w:r>
@@ -1911,20 +1882,18 @@
                 <w:noProof/>
                 <w:webHidden/>
               </w:rPr>
-              <w:instrText xml:space="preserve"> PAGEREF _Toc158288241 \h </w:instrText>
-            </w:r>
-            <w:r>
-              <w:rPr>
-                <w:rStyle w:val="Hyperlink"/>
-                <w:noProof/>
-                <w:rtl/>
-              </w:rPr>
-            </w:r>
-            <w:r>
-              <w:rPr>
-                <w:rStyle w:val="Hyperlink"/>
-                <w:noProof/>
-                <w:rtl/>
+              <w:instrText xml:space="preserve"> PAGEREF _Toc158307302 \h </w:instrText>
+            </w:r>
+            <w:r>
+              <w:rPr>
+                <w:noProof/>
+                <w:webHidden/>
+              </w:rPr>
+            </w:r>
+            <w:r>
+              <w:rPr>
+                <w:noProof/>
+                <w:webHidden/>
               </w:rPr>
               <w:fldChar w:fldCharType="separate"/>
             </w:r>
@@ -1937,9 +1906,8 @@
             </w:r>
             <w:r>
               <w:rPr>
-                <w:rStyle w:val="Hyperlink"/>
-                <w:noProof/>
-                <w:rtl/>
+                <w:noProof/>
+                <w:webHidden/>
               </w:rPr>
               <w:fldChar w:fldCharType="end"/>
             </w:r>
@@ -1957,7 +1925,7 @@
               <w:noProof/>
             </w:rPr>
           </w:pPr>
-          <w:hyperlink w:anchor="_Toc158288242" w:history="1">
+          <w:hyperlink w:anchor="_Toc158307303" w:history="1">
             <w:r>
               <w:rPr>
                 <w:rStyle w:val="Hyperlink"/>
@@ -1994,9 +1962,8 @@
             </w:r>
             <w:r>
               <w:rPr>
-                <w:rStyle w:val="Hyperlink"/>
-                <w:noProof/>
-                <w:rtl/>
+                <w:noProof/>
+                <w:webHidden/>
               </w:rPr>
               <w:fldChar w:fldCharType="begin"/>
             </w:r>
@@ -2005,20 +1972,18 @@
                 <w:noProof/>
                 <w:webHidden/>
               </w:rPr>
-              <w:instrText xml:space="preserve"> PAGEREF _Toc158288242 \h </w:instrText>
-            </w:r>
-            <w:r>
-              <w:rPr>
-                <w:rStyle w:val="Hyperlink"/>
-                <w:noProof/>
-                <w:rtl/>
-              </w:rPr>
-            </w:r>
-            <w:r>
-              <w:rPr>
-                <w:rStyle w:val="Hyperlink"/>
-                <w:noProof/>
-                <w:rtl/>
+              <w:instrText xml:space="preserve"> PAGEREF _Toc158307303 \h </w:instrText>
+            </w:r>
+            <w:r>
+              <w:rPr>
+                <w:noProof/>
+                <w:webHidden/>
+              </w:rPr>
+            </w:r>
+            <w:r>
+              <w:rPr>
+                <w:noProof/>
+                <w:webHidden/>
               </w:rPr>
               <w:fldChar w:fldCharType="separate"/>
             </w:r>
@@ -2031,9 +1996,8 @@
             </w:r>
             <w:r>
               <w:rPr>
-                <w:rStyle w:val="Hyperlink"/>
-                <w:noProof/>
-                <w:rtl/>
+                <w:noProof/>
+                <w:webHidden/>
               </w:rPr>
               <w:fldChar w:fldCharType="end"/>
             </w:r>
@@ -2051,7 +2015,7 @@
               <w:noProof/>
             </w:rPr>
           </w:pPr>
-          <w:hyperlink w:anchor="_Toc158288243" w:history="1">
+          <w:hyperlink w:anchor="_Toc158307304" w:history="1">
             <w:r>
               <w:rPr>
                 <w:rStyle w:val="Hyperlink"/>
@@ -2088,9 +2052,8 @@
             </w:r>
             <w:r>
               <w:rPr>
-                <w:rStyle w:val="Hyperlink"/>
-                <w:noProof/>
-                <w:rtl/>
+                <w:noProof/>
+                <w:webHidden/>
               </w:rPr>
               <w:fldChar w:fldCharType="begin"/>
             </w:r>
@@ -2099,20 +2062,18 @@
                 <w:noProof/>
                 <w:webHidden/>
               </w:rPr>
-              <w:instrText xml:space="preserve"> PAGEREF _Toc158288243 \h </w:instrText>
-            </w:r>
-            <w:r>
-              <w:rPr>
-                <w:rStyle w:val="Hyperlink"/>
-                <w:noProof/>
-                <w:rtl/>
-              </w:rPr>
-            </w:r>
-            <w:r>
-              <w:rPr>
-                <w:rStyle w:val="Hyperlink"/>
-                <w:noProof/>
-                <w:rtl/>
+              <w:instrText xml:space="preserve"> PAGEREF _Toc158307304 \h </w:instrText>
+            </w:r>
+            <w:r>
+              <w:rPr>
+                <w:noProof/>
+                <w:webHidden/>
+              </w:rPr>
+            </w:r>
+            <w:r>
+              <w:rPr>
+                <w:noProof/>
+                <w:webHidden/>
               </w:rPr>
               <w:fldChar w:fldCharType="separate"/>
             </w:r>
@@ -2125,9 +2086,8 @@
             </w:r>
             <w:r>
               <w:rPr>
-                <w:rStyle w:val="Hyperlink"/>
-                <w:noProof/>
-                <w:rtl/>
+                <w:noProof/>
+                <w:webHidden/>
               </w:rPr>
               <w:fldChar w:fldCharType="end"/>
             </w:r>
@@ -2145,7 +2105,7 @@
               <w:noProof/>
             </w:rPr>
           </w:pPr>
-          <w:hyperlink w:anchor="_Toc158288244" w:history="1">
+          <w:hyperlink w:anchor="_Toc158307305" w:history="1">
             <w:r>
               <w:rPr>
                 <w:rStyle w:val="Hyperlink"/>
@@ -2182,9 +2142,8 @@
             </w:r>
             <w:r>
               <w:rPr>
-                <w:rStyle w:val="Hyperlink"/>
-                <w:noProof/>
-                <w:rtl/>
+                <w:noProof/>
+                <w:webHidden/>
               </w:rPr>
               <w:fldChar w:fldCharType="begin"/>
             </w:r>
@@ -2193,20 +2152,18 @@
                 <w:noProof/>
                 <w:webHidden/>
               </w:rPr>
-              <w:instrText xml:space="preserve"> PAGEREF _Toc158288244 \h </w:instrText>
-            </w:r>
-            <w:r>
-              <w:rPr>
-                <w:rStyle w:val="Hyperlink"/>
-                <w:noProof/>
-                <w:rtl/>
-              </w:rPr>
-            </w:r>
-            <w:r>
-              <w:rPr>
-                <w:rStyle w:val="Hyperlink"/>
-                <w:noProof/>
-                <w:rtl/>
+              <w:instrText xml:space="preserve"> PAGEREF _Toc158307305 \h </w:instrText>
+            </w:r>
+            <w:r>
+              <w:rPr>
+                <w:noProof/>
+                <w:webHidden/>
+              </w:rPr>
+            </w:r>
+            <w:r>
+              <w:rPr>
+                <w:noProof/>
+                <w:webHidden/>
               </w:rPr>
               <w:fldChar w:fldCharType="separate"/>
             </w:r>
@@ -2219,9 +2176,8 @@
             </w:r>
             <w:r>
               <w:rPr>
-                <w:rStyle w:val="Hyperlink"/>
-                <w:noProof/>
-                <w:rtl/>
+                <w:noProof/>
+                <w:webHidden/>
               </w:rPr>
               <w:fldChar w:fldCharType="end"/>
             </w:r>
@@ -2239,7 +2195,7 @@
               <w:noProof/>
             </w:rPr>
           </w:pPr>
-          <w:hyperlink w:anchor="_Toc158288245" w:history="1">
+          <w:hyperlink w:anchor="_Toc158307306" w:history="1">
             <w:r>
               <w:rPr>
                 <w:rStyle w:val="Hyperlink"/>
@@ -2276,9 +2232,8 @@
             </w:r>
             <w:r>
               <w:rPr>
-                <w:rStyle w:val="Hyperlink"/>
-                <w:noProof/>
-                <w:rtl/>
+                <w:noProof/>
+                <w:webHidden/>
               </w:rPr>
               <w:fldChar w:fldCharType="begin"/>
             </w:r>
@@ -2287,20 +2242,18 @@
                 <w:noProof/>
                 <w:webHidden/>
               </w:rPr>
-              <w:instrText xml:space="preserve"> PAGEREF _Toc158288245 \h </w:instrText>
-            </w:r>
-            <w:r>
-              <w:rPr>
-                <w:rStyle w:val="Hyperlink"/>
-                <w:noProof/>
-                <w:rtl/>
-              </w:rPr>
-            </w:r>
-            <w:r>
-              <w:rPr>
-                <w:rStyle w:val="Hyperlink"/>
-                <w:noProof/>
-                <w:rtl/>
+              <w:instrText xml:space="preserve"> PAGEREF _Toc158307306 \h </w:instrText>
+            </w:r>
+            <w:r>
+              <w:rPr>
+                <w:noProof/>
+                <w:webHidden/>
+              </w:rPr>
+            </w:r>
+            <w:r>
+              <w:rPr>
+                <w:noProof/>
+                <w:webHidden/>
               </w:rPr>
               <w:fldChar w:fldCharType="separate"/>
             </w:r>
@@ -2313,9 +2266,8 @@
             </w:r>
             <w:r>
               <w:rPr>
-                <w:rStyle w:val="Hyperlink"/>
-                <w:noProof/>
-                <w:rtl/>
+                <w:noProof/>
+                <w:webHidden/>
               </w:rPr>
               <w:fldChar w:fldCharType="end"/>
             </w:r>
@@ -2333,7 +2285,7 @@
               <w:noProof/>
             </w:rPr>
           </w:pPr>
-          <w:hyperlink w:anchor="_Toc158288246" w:history="1">
+          <w:hyperlink w:anchor="_Toc158307307" w:history="1">
             <w:r>
               <w:rPr>
                 <w:rStyle w:val="Hyperlink"/>
@@ -2370,9 +2322,8 @@
             </w:r>
             <w:r>
               <w:rPr>
-                <w:rStyle w:val="Hyperlink"/>
-                <w:noProof/>
-                <w:rtl/>
+                <w:noProof/>
+                <w:webHidden/>
               </w:rPr>
               <w:fldChar w:fldCharType="begin"/>
             </w:r>
@@ -2381,20 +2332,18 @@
                 <w:noProof/>
                 <w:webHidden/>
               </w:rPr>
-              <w:instrText xml:space="preserve"> PAGEREF _Toc158288246 \h </w:instrText>
-            </w:r>
-            <w:r>
-              <w:rPr>
-                <w:rStyle w:val="Hyperlink"/>
-                <w:noProof/>
-                <w:rtl/>
-              </w:rPr>
-            </w:r>
-            <w:r>
-              <w:rPr>
-                <w:rStyle w:val="Hyperlink"/>
-                <w:noProof/>
-                <w:rtl/>
+              <w:instrText xml:space="preserve"> PAGEREF _Toc158307307 \h </w:instrText>
+            </w:r>
+            <w:r>
+              <w:rPr>
+                <w:noProof/>
+                <w:webHidden/>
+              </w:rPr>
+            </w:r>
+            <w:r>
+              <w:rPr>
+                <w:noProof/>
+                <w:webHidden/>
               </w:rPr>
               <w:fldChar w:fldCharType="separate"/>
             </w:r>
@@ -2407,9 +2356,8 @@
             </w:r>
             <w:r>
               <w:rPr>
-                <w:rStyle w:val="Hyperlink"/>
-                <w:noProof/>
-                <w:rtl/>
+                <w:noProof/>
+                <w:webHidden/>
               </w:rPr>
               <w:fldChar w:fldCharType="end"/>
             </w:r>
@@ -2427,7 +2375,7 @@
               <w:noProof/>
             </w:rPr>
           </w:pPr>
-          <w:hyperlink w:anchor="_Toc158288247" w:history="1">
+          <w:hyperlink w:anchor="_Toc158307308" w:history="1">
             <w:r>
               <w:rPr>
                 <w:rStyle w:val="Hyperlink"/>
@@ -2464,9 +2412,8 @@
             </w:r>
             <w:r>
               <w:rPr>
-                <w:rStyle w:val="Hyperlink"/>
-                <w:noProof/>
-                <w:rtl/>
+                <w:noProof/>
+                <w:webHidden/>
               </w:rPr>
               <w:fldChar w:fldCharType="begin"/>
             </w:r>
@@ -2475,20 +2422,18 @@
                 <w:noProof/>
                 <w:webHidden/>
               </w:rPr>
-              <w:instrText xml:space="preserve"> PAGEREF _Toc158288247 \h </w:instrText>
-            </w:r>
-            <w:r>
-              <w:rPr>
-                <w:rStyle w:val="Hyperlink"/>
-                <w:noProof/>
-                <w:rtl/>
-              </w:rPr>
-            </w:r>
-            <w:r>
-              <w:rPr>
-                <w:rStyle w:val="Hyperlink"/>
-                <w:noProof/>
-                <w:rtl/>
+              <w:instrText xml:space="preserve"> PAGEREF _Toc158307308 \h </w:instrText>
+            </w:r>
+            <w:r>
+              <w:rPr>
+                <w:noProof/>
+                <w:webHidden/>
+              </w:rPr>
+            </w:r>
+            <w:r>
+              <w:rPr>
+                <w:noProof/>
+                <w:webHidden/>
               </w:rPr>
               <w:fldChar w:fldCharType="separate"/>
             </w:r>
@@ -2501,9 +2446,8 @@
             </w:r>
             <w:r>
               <w:rPr>
-                <w:rStyle w:val="Hyperlink"/>
-                <w:noProof/>
-                <w:rtl/>
+                <w:noProof/>
+                <w:webHidden/>
               </w:rPr>
               <w:fldChar w:fldCharType="end"/>
             </w:r>
@@ -2517,7 +2461,7 @@
               <w:noProof/>
             </w:rPr>
           </w:pPr>
-          <w:hyperlink w:anchor="_Toc158288248" w:history="1">
+          <w:hyperlink w:anchor="_Toc158307309" w:history="1">
             <w:r>
               <w:rPr>
                 <w:rStyle w:val="Hyperlink"/>
@@ -2556,9 +2500,8 @@
             </w:r>
             <w:r>
               <w:rPr>
-                <w:rStyle w:val="Hyperlink"/>
-                <w:noProof/>
-                <w:rtl/>
+                <w:noProof/>
+                <w:webHidden/>
               </w:rPr>
               <w:fldChar w:fldCharType="begin"/>
             </w:r>
@@ -2567,20 +2510,18 @@
                 <w:noProof/>
                 <w:webHidden/>
               </w:rPr>
-              <w:instrText xml:space="preserve"> PAGEREF _Toc158288248 \h </w:instrText>
-            </w:r>
-            <w:r>
-              <w:rPr>
-                <w:rStyle w:val="Hyperlink"/>
-                <w:noProof/>
-                <w:rtl/>
-              </w:rPr>
-            </w:r>
-            <w:r>
-              <w:rPr>
-                <w:rStyle w:val="Hyperlink"/>
-                <w:noProof/>
-                <w:rtl/>
+              <w:instrText xml:space="preserve"> PAGEREF _Toc158307309 \h </w:instrText>
+            </w:r>
+            <w:r>
+              <w:rPr>
+                <w:noProof/>
+                <w:webHidden/>
+              </w:rPr>
+            </w:r>
+            <w:r>
+              <w:rPr>
+                <w:noProof/>
+                <w:webHidden/>
               </w:rPr>
               <w:fldChar w:fldCharType="separate"/>
             </w:r>
@@ -2593,9 +2534,8 @@
             </w:r>
             <w:r>
               <w:rPr>
-                <w:rStyle w:val="Hyperlink"/>
-                <w:noProof/>
-                <w:rtl/>
+                <w:noProof/>
+                <w:webHidden/>
               </w:rPr>
               <w:fldChar w:fldCharType="end"/>
             </w:r>
@@ -2613,7 +2553,7 @@
               <w:noProof/>
             </w:rPr>
           </w:pPr>
-          <w:hyperlink w:anchor="_Toc158288249" w:history="1">
+          <w:hyperlink w:anchor="_Toc158307310" w:history="1">
             <w:r>
               <w:rPr>
                 <w:rStyle w:val="Hyperlink"/>
@@ -2650,9 +2590,8 @@
             </w:r>
             <w:r>
               <w:rPr>
-                <w:rStyle w:val="Hyperlink"/>
-                <w:noProof/>
-                <w:rtl/>
+                <w:noProof/>
+                <w:webHidden/>
               </w:rPr>
               <w:fldChar w:fldCharType="begin"/>
             </w:r>
@@ -2661,20 +2600,18 @@
                 <w:noProof/>
                 <w:webHidden/>
               </w:rPr>
-              <w:instrText xml:space="preserve"> PAGEREF _Toc158288249 \h </w:instrText>
-            </w:r>
-            <w:r>
-              <w:rPr>
-                <w:rStyle w:val="Hyperlink"/>
-                <w:noProof/>
-                <w:rtl/>
-              </w:rPr>
-            </w:r>
-            <w:r>
-              <w:rPr>
-                <w:rStyle w:val="Hyperlink"/>
-                <w:noProof/>
-                <w:rtl/>
+              <w:instrText xml:space="preserve"> PAGEREF _Toc158307310 \h </w:instrText>
+            </w:r>
+            <w:r>
+              <w:rPr>
+                <w:noProof/>
+                <w:webHidden/>
+              </w:rPr>
+            </w:r>
+            <w:r>
+              <w:rPr>
+                <w:noProof/>
+                <w:webHidden/>
               </w:rPr>
               <w:fldChar w:fldCharType="separate"/>
             </w:r>
@@ -2687,9 +2624,8 @@
             </w:r>
             <w:r>
               <w:rPr>
-                <w:rStyle w:val="Hyperlink"/>
-                <w:noProof/>
-                <w:rtl/>
+                <w:noProof/>
+                <w:webHidden/>
               </w:rPr>
               <w:fldChar w:fldCharType="end"/>
             </w:r>
@@ -2707,7 +2643,7 @@
               <w:noProof/>
             </w:rPr>
           </w:pPr>
-          <w:hyperlink w:anchor="_Toc158288250" w:history="1">
+          <w:hyperlink w:anchor="_Toc158307311" w:history="1">
             <w:r>
               <w:rPr>
                 <w:rStyle w:val="Hyperlink"/>
@@ -2744,9 +2680,8 @@
             </w:r>
             <w:r>
               <w:rPr>
-                <w:rStyle w:val="Hyperlink"/>
-                <w:noProof/>
-                <w:rtl/>
+                <w:noProof/>
+                <w:webHidden/>
               </w:rPr>
               <w:fldChar w:fldCharType="begin"/>
             </w:r>
@@ -2755,20 +2690,18 @@
                 <w:noProof/>
                 <w:webHidden/>
               </w:rPr>
-              <w:instrText xml:space="preserve"> PAGEREF _Toc158288250 \h </w:instrText>
-            </w:r>
-            <w:r>
-              <w:rPr>
-                <w:rStyle w:val="Hyperlink"/>
-                <w:noProof/>
-                <w:rtl/>
-              </w:rPr>
-            </w:r>
-            <w:r>
-              <w:rPr>
-                <w:rStyle w:val="Hyperlink"/>
-                <w:noProof/>
-                <w:rtl/>
+              <w:instrText xml:space="preserve"> PAGEREF _Toc158307311 \h </w:instrText>
+            </w:r>
+            <w:r>
+              <w:rPr>
+                <w:noProof/>
+                <w:webHidden/>
+              </w:rPr>
+            </w:r>
+            <w:r>
+              <w:rPr>
+                <w:noProof/>
+                <w:webHidden/>
               </w:rPr>
               <w:fldChar w:fldCharType="separate"/>
             </w:r>
@@ -2781,9 +2714,8 @@
             </w:r>
             <w:r>
               <w:rPr>
-                <w:rStyle w:val="Hyperlink"/>
-                <w:noProof/>
-                <w:rtl/>
+                <w:noProof/>
+                <w:webHidden/>
               </w:rPr>
               <w:fldChar w:fldCharType="end"/>
             </w:r>
@@ -2801,7 +2733,7 @@
               <w:noProof/>
             </w:rPr>
           </w:pPr>
-          <w:hyperlink w:anchor="_Toc158288251" w:history="1">
+          <w:hyperlink w:anchor="_Toc158307312" w:history="1">
             <w:r>
               <w:rPr>
                 <w:rStyle w:val="Hyperlink"/>
@@ -2838,9 +2770,8 @@
             </w:r>
             <w:r>
               <w:rPr>
-                <w:rStyle w:val="Hyperlink"/>
-                <w:noProof/>
-                <w:rtl/>
+                <w:noProof/>
+                <w:webHidden/>
               </w:rPr>
               <w:fldChar w:fldCharType="begin"/>
             </w:r>
@@ -2849,20 +2780,18 @@
                 <w:noProof/>
                 <w:webHidden/>
               </w:rPr>
-              <w:instrText xml:space="preserve"> PAGEREF _Toc158288251 \h </w:instrText>
-            </w:r>
-            <w:r>
-              <w:rPr>
-                <w:rStyle w:val="Hyperlink"/>
-                <w:noProof/>
-                <w:rtl/>
-              </w:rPr>
-            </w:r>
-            <w:r>
-              <w:rPr>
-                <w:rStyle w:val="Hyperlink"/>
-                <w:noProof/>
-                <w:rtl/>
+              <w:instrText xml:space="preserve"> PAGEREF _Toc158307312 \h </w:instrText>
+            </w:r>
+            <w:r>
+              <w:rPr>
+                <w:noProof/>
+                <w:webHidden/>
+              </w:rPr>
+            </w:r>
+            <w:r>
+              <w:rPr>
+                <w:noProof/>
+                <w:webHidden/>
               </w:rPr>
               <w:fldChar w:fldCharType="separate"/>
             </w:r>
@@ -2875,9 +2804,8 @@
             </w:r>
             <w:r>
               <w:rPr>
-                <w:rStyle w:val="Hyperlink"/>
-                <w:noProof/>
-                <w:rtl/>
+                <w:noProof/>
+                <w:webHidden/>
               </w:rPr>
               <w:fldChar w:fldCharType="end"/>
             </w:r>
@@ -2895,7 +2823,7 @@
               <w:noProof/>
             </w:rPr>
           </w:pPr>
-          <w:hyperlink w:anchor="_Toc158288252" w:history="1">
+          <w:hyperlink w:anchor="_Toc158307313" w:history="1">
             <w:r>
               <w:rPr>
                 <w:rStyle w:val="Hyperlink"/>
@@ -2921,7 +2849,7 @@
                 <w:bCs/>
                 <w:noProof/>
               </w:rPr>
-              <w:t>Electronic Healthcare Records</w:t>
+              <w:t>Traditional Healthcare Records</w:t>
             </w:r>
             <w:r>
               <w:rPr>
@@ -2932,9 +2860,8 @@
             </w:r>
             <w:r>
               <w:rPr>
-                <w:rStyle w:val="Hyperlink"/>
-                <w:noProof/>
-                <w:rtl/>
+                <w:noProof/>
+                <w:webHidden/>
               </w:rPr>
               <w:fldChar w:fldCharType="begin"/>
             </w:r>
@@ -2943,20 +2870,18 @@
                 <w:noProof/>
                 <w:webHidden/>
               </w:rPr>
-              <w:instrText xml:space="preserve"> PAGEREF _Toc158288252 \h </w:instrText>
-            </w:r>
-            <w:r>
-              <w:rPr>
-                <w:rStyle w:val="Hyperlink"/>
-                <w:noProof/>
-                <w:rtl/>
-              </w:rPr>
-            </w:r>
-            <w:r>
-              <w:rPr>
-                <w:rStyle w:val="Hyperlink"/>
-                <w:noProof/>
-                <w:rtl/>
+              <w:instrText xml:space="preserve"> PAGEREF _Toc158307313 \h </w:instrText>
+            </w:r>
+            <w:r>
+              <w:rPr>
+                <w:noProof/>
+                <w:webHidden/>
+              </w:rPr>
+            </w:r>
+            <w:r>
+              <w:rPr>
+                <w:noProof/>
+                <w:webHidden/>
               </w:rPr>
               <w:fldChar w:fldCharType="separate"/>
             </w:r>
@@ -2969,9 +2894,8 @@
             </w:r>
             <w:r>
               <w:rPr>
-                <w:rStyle w:val="Hyperlink"/>
-                <w:noProof/>
-                <w:rtl/>
+                <w:noProof/>
+                <w:webHidden/>
               </w:rPr>
               <w:fldChar w:fldCharType="end"/>
             </w:r>
@@ -2989,7 +2913,7 @@
               <w:noProof/>
             </w:rPr>
           </w:pPr>
-          <w:hyperlink w:anchor="_Toc158288253" w:history="1">
+          <w:hyperlink w:anchor="_Toc158307314" w:history="1">
             <w:r>
               <w:rPr>
                 <w:rStyle w:val="Hyperlink"/>
@@ -3015,7 +2939,7 @@
                 <w:bCs/>
                 <w:noProof/>
               </w:rPr>
-              <w:t>Importance of Electronic Healthcare Records</w:t>
+              <w:t>Electronic Healthcare Records</w:t>
             </w:r>
             <w:r>
               <w:rPr>
@@ -3026,9 +2950,8 @@
             </w:r>
             <w:r>
               <w:rPr>
-                <w:rStyle w:val="Hyperlink"/>
-                <w:noProof/>
-                <w:rtl/>
+                <w:noProof/>
+                <w:webHidden/>
               </w:rPr>
               <w:fldChar w:fldCharType="begin"/>
             </w:r>
@@ -3037,20 +2960,18 @@
                 <w:noProof/>
                 <w:webHidden/>
               </w:rPr>
-              <w:instrText xml:space="preserve"> PAGEREF _Toc158288253 \h </w:instrText>
-            </w:r>
-            <w:r>
-              <w:rPr>
-                <w:rStyle w:val="Hyperlink"/>
-                <w:noProof/>
-                <w:rtl/>
-              </w:rPr>
-            </w:r>
-            <w:r>
-              <w:rPr>
-                <w:rStyle w:val="Hyperlink"/>
-                <w:noProof/>
-                <w:rtl/>
+              <w:instrText xml:space="preserve"> PAGEREF _Toc158307314 \h </w:instrText>
+            </w:r>
+            <w:r>
+              <w:rPr>
+                <w:noProof/>
+                <w:webHidden/>
+              </w:rPr>
+            </w:r>
+            <w:r>
+              <w:rPr>
+                <w:noProof/>
+                <w:webHidden/>
               </w:rPr>
               <w:fldChar w:fldCharType="separate"/>
             </w:r>
@@ -3059,13 +2980,12 @@
                 <w:noProof/>
                 <w:webHidden/>
               </w:rPr>
-              <w:t>19</w:t>
-            </w:r>
-            <w:r>
-              <w:rPr>
-                <w:rStyle w:val="Hyperlink"/>
-                <w:noProof/>
-                <w:rtl/>
+              <w:t>20</w:t>
+            </w:r>
+            <w:r>
+              <w:rPr>
+                <w:noProof/>
+                <w:webHidden/>
               </w:rPr>
               <w:fldChar w:fldCharType="end"/>
             </w:r>
@@ -3083,7 +3003,7 @@
               <w:noProof/>
             </w:rPr>
           </w:pPr>
-          <w:hyperlink w:anchor="_Toc158288254" w:history="1">
+          <w:hyperlink w:anchor="_Toc158307315" w:history="1">
             <w:r>
               <w:rPr>
                 <w:rStyle w:val="Hyperlink"/>
@@ -3109,7 +3029,7 @@
                 <w:bCs/>
                 <w:noProof/>
               </w:rPr>
-              <w:t>Blockchain</w:t>
+              <w:t>Importance of Electronic Healthcare Records</w:t>
             </w:r>
             <w:r>
               <w:rPr>
@@ -3120,9 +3040,8 @@
             </w:r>
             <w:r>
               <w:rPr>
-                <w:rStyle w:val="Hyperlink"/>
-                <w:noProof/>
-                <w:rtl/>
+                <w:noProof/>
+                <w:webHidden/>
               </w:rPr>
               <w:fldChar w:fldCharType="begin"/>
             </w:r>
@@ -3131,20 +3050,18 @@
                 <w:noProof/>
                 <w:webHidden/>
               </w:rPr>
-              <w:instrText xml:space="preserve"> PAGEREF _Toc158288254 \h </w:instrText>
-            </w:r>
-            <w:r>
-              <w:rPr>
-                <w:rStyle w:val="Hyperlink"/>
-                <w:noProof/>
-                <w:rtl/>
-              </w:rPr>
-            </w:r>
-            <w:r>
-              <w:rPr>
-                <w:rStyle w:val="Hyperlink"/>
-                <w:noProof/>
-                <w:rtl/>
+              <w:instrText xml:space="preserve"> PAGEREF _Toc158307315 \h </w:instrText>
+            </w:r>
+            <w:r>
+              <w:rPr>
+                <w:noProof/>
+                <w:webHidden/>
+              </w:rPr>
+            </w:r>
+            <w:r>
+              <w:rPr>
+                <w:noProof/>
+                <w:webHidden/>
               </w:rPr>
               <w:fldChar w:fldCharType="separate"/>
             </w:r>
@@ -3157,9 +3074,8 @@
             </w:r>
             <w:r>
               <w:rPr>
-                <w:rStyle w:val="Hyperlink"/>
-                <w:noProof/>
-                <w:rtl/>
+                <w:noProof/>
+                <w:webHidden/>
               </w:rPr>
               <w:fldChar w:fldCharType="end"/>
             </w:r>
@@ -3177,7 +3093,7 @@
               <w:noProof/>
             </w:rPr>
           </w:pPr>
-          <w:hyperlink w:anchor="_Toc158288255" w:history="1">
+          <w:hyperlink w:anchor="_Toc158307316" w:history="1">
             <w:r>
               <w:rPr>
                 <w:rStyle w:val="Hyperlink"/>
@@ -3203,6 +3119,96 @@
                 <w:bCs/>
                 <w:noProof/>
               </w:rPr>
+              <w:t>Blockchain</w:t>
+            </w:r>
+            <w:r>
+              <w:rPr>
+                <w:noProof/>
+                <w:webHidden/>
+              </w:rPr>
+              <w:tab/>
+            </w:r>
+            <w:r>
+              <w:rPr>
+                <w:noProof/>
+                <w:webHidden/>
+              </w:rPr>
+              <w:fldChar w:fldCharType="begin"/>
+            </w:r>
+            <w:r>
+              <w:rPr>
+                <w:noProof/>
+                <w:webHidden/>
+              </w:rPr>
+              <w:instrText xml:space="preserve"> PAGEREF _Toc158307316 \h </w:instrText>
+            </w:r>
+            <w:r>
+              <w:rPr>
+                <w:noProof/>
+                <w:webHidden/>
+              </w:rPr>
+            </w:r>
+            <w:r>
+              <w:rPr>
+                <w:noProof/>
+                <w:webHidden/>
+              </w:rPr>
+              <w:fldChar w:fldCharType="separate"/>
+            </w:r>
+            <w:r>
+              <w:rPr>
+                <w:noProof/>
+                <w:webHidden/>
+              </w:rPr>
+              <w:t>23</w:t>
+            </w:r>
+            <w:r>
+              <w:rPr>
+                <w:noProof/>
+                <w:webHidden/>
+              </w:rPr>
+              <w:fldChar w:fldCharType="end"/>
+            </w:r>
+          </w:hyperlink>
+        </w:p>
+        <w:p>
+          <w:pPr>
+            <w:pStyle w:val="TOC2"/>
+            <w:tabs>
+              <w:tab w:val="left" w:pos="880"/>
+              <w:tab w:val="right" w:leader="dot" w:pos="8630"/>
+            </w:tabs>
+            <w:rPr>
+              <w:rFonts w:cstheme="minorBidi"/>
+              <w:noProof/>
+            </w:rPr>
+          </w:pPr>
+          <w:hyperlink w:anchor="_Toc158307317" w:history="1">
+            <w:r>
+              <w:rPr>
+                <w:rStyle w:val="Hyperlink"/>
+                <w:rFonts w:asciiTheme="majorBidi" w:hAnsiTheme="majorBidi"/>
+                <w:b/>
+                <w:bCs/>
+                <w:noProof/>
+              </w:rPr>
+              <w:t>2.8.</w:t>
+            </w:r>
+            <w:r>
+              <w:rPr>
+                <w:rFonts w:cstheme="minorBidi"/>
+                <w:noProof/>
+              </w:rPr>
+              <w:tab/>
+            </w:r>
+            <w:r>
+              <w:rPr>
+                <w:rStyle w:val="Hyperlink"/>
+                <w:rFonts w:asciiTheme="majorBidi" w:hAnsiTheme="majorBidi"/>
+                <w:b/>
+                <w:bCs/>
+                <w:noProof/>
+              </w:rPr>
               <w:t>Blockchain Platforms</w:t>
             </w:r>
             <w:r>
@@ -3214,9 +3220,8 @@
             </w:r>
             <w:r>
               <w:rPr>
-                <w:rStyle w:val="Hyperlink"/>
-                <w:noProof/>
-                <w:rtl/>
+                <w:noProof/>
+                <w:webHidden/>
               </w:rPr>
               <w:fldChar w:fldCharType="begin"/>
             </w:r>
@@ -3225,20 +3230,18 @@
                 <w:noProof/>
                 <w:webHidden/>
               </w:rPr>
-              <w:instrText xml:space="preserve"> PAGEREF _Toc158288255 \h </w:instrText>
-            </w:r>
-            <w:r>
-              <w:rPr>
-                <w:rStyle w:val="Hyperlink"/>
-                <w:noProof/>
-                <w:rtl/>
-              </w:rPr>
-            </w:r>
-            <w:r>
-              <w:rPr>
-                <w:rStyle w:val="Hyperlink"/>
-                <w:noProof/>
-                <w:rtl/>
+              <w:instrText xml:space="preserve"> PAGEREF _Toc158307317 \h </w:instrText>
+            </w:r>
+            <w:r>
+              <w:rPr>
+                <w:noProof/>
+                <w:webHidden/>
+              </w:rPr>
+            </w:r>
+            <w:r>
+              <w:rPr>
+                <w:noProof/>
+                <w:webHidden/>
               </w:rPr>
               <w:fldChar w:fldCharType="separate"/>
             </w:r>
@@ -3247,13 +3250,12 @@
                 <w:noProof/>
                 <w:webHidden/>
               </w:rPr>
-              <w:t>23</w:t>
-            </w:r>
-            <w:r>
-              <w:rPr>
-                <w:rStyle w:val="Hyperlink"/>
-                <w:noProof/>
-                <w:rtl/>
+              <w:t>25</w:t>
+            </w:r>
+            <w:r>
+              <w:rPr>
+                <w:noProof/>
+                <w:webHidden/>
               </w:rPr>
               <w:fldChar w:fldCharType="end"/>
             </w:r>
@@ -3271,7 +3273,7 @@
               <w:noProof/>
             </w:rPr>
           </w:pPr>
-          <w:hyperlink w:anchor="_Toc158288256" w:history="1">
+          <w:hyperlink w:anchor="_Toc158307318" w:history="1">
             <w:r>
               <w:rPr>
                 <w:rStyle w:val="Hyperlink"/>
@@ -3280,7 +3282,7 @@
                 <w:bCs/>
                 <w:noProof/>
               </w:rPr>
-              <w:t>2.7.1.</w:t>
+              <w:t>2.8.1.</w:t>
             </w:r>
             <w:r>
               <w:rPr>
@@ -3308,9 +3310,8 @@
             </w:r>
             <w:r>
               <w:rPr>
-                <w:rStyle w:val="Hyperlink"/>
-                <w:noProof/>
-                <w:rtl/>
+                <w:noProof/>
+                <w:webHidden/>
               </w:rPr>
               <w:fldChar w:fldCharType="begin"/>
             </w:r>
@@ -3319,20 +3320,18 @@
                 <w:noProof/>
                 <w:webHidden/>
               </w:rPr>
-              <w:instrText xml:space="preserve"> PAGEREF _Toc158288256 \h </w:instrText>
-            </w:r>
-            <w:r>
-              <w:rPr>
-                <w:rStyle w:val="Hyperlink"/>
-                <w:noProof/>
-                <w:rtl/>
-              </w:rPr>
-            </w:r>
-            <w:r>
-              <w:rPr>
-                <w:rStyle w:val="Hyperlink"/>
-                <w:noProof/>
-                <w:rtl/>
+              <w:instrText xml:space="preserve"> PAGEREF _Toc158307318 \h </w:instrText>
+            </w:r>
+            <w:r>
+              <w:rPr>
+                <w:noProof/>
+                <w:webHidden/>
+              </w:rPr>
+            </w:r>
+            <w:r>
+              <w:rPr>
+                <w:noProof/>
+                <w:webHidden/>
               </w:rPr>
               <w:fldChar w:fldCharType="separate"/>
             </w:r>
@@ -3341,13 +3340,12 @@
                 <w:noProof/>
                 <w:webHidden/>
               </w:rPr>
-              <w:t>23</w:t>
-            </w:r>
-            <w:r>
-              <w:rPr>
-                <w:rStyle w:val="Hyperlink"/>
-                <w:noProof/>
-                <w:rtl/>
+              <w:t>25</w:t>
+            </w:r>
+            <w:r>
+              <w:rPr>
+                <w:noProof/>
+                <w:webHidden/>
               </w:rPr>
               <w:fldChar w:fldCharType="end"/>
             </w:r>
@@ -3365,7 +3363,7 @@
               <w:noProof/>
             </w:rPr>
           </w:pPr>
-          <w:hyperlink w:anchor="_Toc158288257" w:history="1">
+          <w:hyperlink w:anchor="_Toc158307319" w:history="1">
             <w:r>
               <w:rPr>
                 <w:rStyle w:val="Hyperlink"/>
@@ -3374,7 +3372,7 @@
                 <w:bCs/>
                 <w:noProof/>
               </w:rPr>
-              <w:t>2.7.2.</w:t>
+              <w:t>2.8.2.</w:t>
             </w:r>
             <w:r>
               <w:rPr>
@@ -3402,9 +3400,8 @@
             </w:r>
             <w:r>
               <w:rPr>
-                <w:rStyle w:val="Hyperlink"/>
-                <w:noProof/>
-                <w:rtl/>
+                <w:noProof/>
+                <w:webHidden/>
               </w:rPr>
               <w:fldChar w:fldCharType="begin"/>
             </w:r>
@@ -3413,20 +3410,18 @@
                 <w:noProof/>
                 <w:webHidden/>
               </w:rPr>
-              <w:instrText xml:space="preserve"> PAGEREF _Toc158288257 \h </w:instrText>
-            </w:r>
-            <w:r>
-              <w:rPr>
-                <w:rStyle w:val="Hyperlink"/>
-                <w:noProof/>
-                <w:rtl/>
-              </w:rPr>
-            </w:r>
-            <w:r>
-              <w:rPr>
-                <w:rStyle w:val="Hyperlink"/>
-                <w:noProof/>
-                <w:rtl/>
+              <w:instrText xml:space="preserve"> PAGEREF _Toc158307319 \h </w:instrText>
+            </w:r>
+            <w:r>
+              <w:rPr>
+                <w:noProof/>
+                <w:webHidden/>
+              </w:rPr>
+            </w:r>
+            <w:r>
+              <w:rPr>
+                <w:noProof/>
+                <w:webHidden/>
               </w:rPr>
               <w:fldChar w:fldCharType="separate"/>
             </w:r>
@@ -3435,13 +3430,12 @@
                 <w:noProof/>
                 <w:webHidden/>
               </w:rPr>
-              <w:t>23</w:t>
-            </w:r>
-            <w:r>
-              <w:rPr>
-                <w:rStyle w:val="Hyperlink"/>
-                <w:noProof/>
-                <w:rtl/>
+              <w:t>25</w:t>
+            </w:r>
+            <w:r>
+              <w:rPr>
+                <w:noProof/>
+                <w:webHidden/>
               </w:rPr>
               <w:fldChar w:fldCharType="end"/>
             </w:r>
@@ -3459,7 +3453,7 @@
               <w:noProof/>
             </w:rPr>
           </w:pPr>
-          <w:hyperlink w:anchor="_Toc158288258" w:history="1">
+          <w:hyperlink w:anchor="_Toc158307320" w:history="1">
             <w:r>
               <w:rPr>
                 <w:rStyle w:val="Hyperlink"/>
@@ -3468,7 +3462,7 @@
                 <w:bCs/>
                 <w:noProof/>
               </w:rPr>
-              <w:t>2.7.3.</w:t>
+              <w:t>2.8.3.</w:t>
             </w:r>
             <w:r>
               <w:rPr>
@@ -3496,9 +3490,8 @@
             </w:r>
             <w:r>
               <w:rPr>
-                <w:rStyle w:val="Hyperlink"/>
-                <w:noProof/>
-                <w:rtl/>
+                <w:noProof/>
+                <w:webHidden/>
               </w:rPr>
               <w:fldChar w:fldCharType="begin"/>
             </w:r>
@@ -3507,20 +3500,18 @@
                 <w:noProof/>
                 <w:webHidden/>
               </w:rPr>
-              <w:instrText xml:space="preserve"> PAGEREF _Toc158288258 \h </w:instrText>
-            </w:r>
-            <w:r>
-              <w:rPr>
-                <w:rStyle w:val="Hyperlink"/>
-                <w:noProof/>
-                <w:rtl/>
-              </w:rPr>
-            </w:r>
-            <w:r>
-              <w:rPr>
-                <w:rStyle w:val="Hyperlink"/>
-                <w:noProof/>
-                <w:rtl/>
+              <w:instrText xml:space="preserve"> PAGEREF _Toc158307320 \h </w:instrText>
+            </w:r>
+            <w:r>
+              <w:rPr>
+                <w:noProof/>
+                <w:webHidden/>
+              </w:rPr>
+            </w:r>
+            <w:r>
+              <w:rPr>
+                <w:noProof/>
+                <w:webHidden/>
               </w:rPr>
               <w:fldChar w:fldCharType="separate"/>
             </w:r>
@@ -3529,13 +3520,12 @@
                 <w:noProof/>
                 <w:webHidden/>
               </w:rPr>
-              <w:t>23</w:t>
-            </w:r>
-            <w:r>
-              <w:rPr>
-                <w:rStyle w:val="Hyperlink"/>
-                <w:noProof/>
-                <w:rtl/>
+              <w:t>25</w:t>
+            </w:r>
+            <w:r>
+              <w:rPr>
+                <w:noProof/>
+                <w:webHidden/>
               </w:rPr>
               <w:fldChar w:fldCharType="end"/>
             </w:r>
@@ -3553,7 +3543,7 @@
               <w:noProof/>
             </w:rPr>
           </w:pPr>
-          <w:hyperlink w:anchor="_Toc158288259" w:history="1">
+          <w:hyperlink w:anchor="_Toc158307321" w:history="1">
             <w:r>
               <w:rPr>
                 <w:rStyle w:val="Hyperlink"/>
@@ -3562,7 +3552,7 @@
                 <w:bCs/>
                 <w:noProof/>
               </w:rPr>
-              <w:t>2.7.4.</w:t>
+              <w:t>2.8.4.</w:t>
             </w:r>
             <w:r>
               <w:rPr>
@@ -3590,9 +3580,8 @@
             </w:r>
             <w:r>
               <w:rPr>
-                <w:rStyle w:val="Hyperlink"/>
-                <w:noProof/>
-                <w:rtl/>
+                <w:noProof/>
+                <w:webHidden/>
               </w:rPr>
               <w:fldChar w:fldCharType="begin"/>
             </w:r>
@@ -3601,20 +3590,18 @@
                 <w:noProof/>
                 <w:webHidden/>
               </w:rPr>
-              <w:instrText xml:space="preserve"> PAGEREF _Toc158288259 \h </w:instrText>
-            </w:r>
-            <w:r>
-              <w:rPr>
-                <w:rStyle w:val="Hyperlink"/>
-                <w:noProof/>
-                <w:rtl/>
-              </w:rPr>
-            </w:r>
-            <w:r>
-              <w:rPr>
-                <w:rStyle w:val="Hyperlink"/>
-                <w:noProof/>
-                <w:rtl/>
+              <w:instrText xml:space="preserve"> PAGEREF _Toc158307321 \h </w:instrText>
+            </w:r>
+            <w:r>
+              <w:rPr>
+                <w:noProof/>
+                <w:webHidden/>
+              </w:rPr>
+            </w:r>
+            <w:r>
+              <w:rPr>
+                <w:noProof/>
+                <w:webHidden/>
               </w:rPr>
               <w:fldChar w:fldCharType="separate"/>
             </w:r>
@@ -3623,13 +3610,12 @@
                 <w:noProof/>
                 <w:webHidden/>
               </w:rPr>
-              <w:t>23</w:t>
-            </w:r>
-            <w:r>
-              <w:rPr>
-                <w:rStyle w:val="Hyperlink"/>
-                <w:noProof/>
-                <w:rtl/>
+              <w:t>25</w:t>
+            </w:r>
+            <w:r>
+              <w:rPr>
+                <w:noProof/>
+                <w:webHidden/>
               </w:rPr>
               <w:fldChar w:fldCharType="end"/>
             </w:r>
@@ -3647,7 +3633,7 @@
               <w:noProof/>
             </w:rPr>
           </w:pPr>
-          <w:hyperlink w:anchor="_Toc158288260" w:history="1">
+          <w:hyperlink w:anchor="_Toc158307322" w:history="1">
             <w:r>
               <w:rPr>
                 <w:rStyle w:val="Hyperlink"/>
@@ -3656,7 +3642,7 @@
                 <w:bCs/>
                 <w:noProof/>
               </w:rPr>
-              <w:t>2.7.5.</w:t>
+              <w:t>2.8.5.</w:t>
             </w:r>
             <w:r>
               <w:rPr>
@@ -3684,9 +3670,8 @@
             </w:r>
             <w:r>
               <w:rPr>
-                <w:rStyle w:val="Hyperlink"/>
-                <w:noProof/>
-                <w:rtl/>
+                <w:noProof/>
+                <w:webHidden/>
               </w:rPr>
               <w:fldChar w:fldCharType="begin"/>
             </w:r>
@@ -3695,20 +3680,18 @@
                 <w:noProof/>
                 <w:webHidden/>
               </w:rPr>
-              <w:instrText xml:space="preserve"> PAGEREF _Toc158288260 \h </w:instrText>
-            </w:r>
-            <w:r>
-              <w:rPr>
-                <w:rStyle w:val="Hyperlink"/>
-                <w:noProof/>
-                <w:rtl/>
-              </w:rPr>
-            </w:r>
-            <w:r>
-              <w:rPr>
-                <w:rStyle w:val="Hyperlink"/>
-                <w:noProof/>
-                <w:rtl/>
+              <w:instrText xml:space="preserve"> PAGEREF _Toc158307322 \h </w:instrText>
+            </w:r>
+            <w:r>
+              <w:rPr>
+                <w:noProof/>
+                <w:webHidden/>
+              </w:rPr>
+            </w:r>
+            <w:r>
+              <w:rPr>
+                <w:noProof/>
+                <w:webHidden/>
               </w:rPr>
               <w:fldChar w:fldCharType="separate"/>
             </w:r>
@@ -3717,13 +3700,12 @@
                 <w:noProof/>
                 <w:webHidden/>
               </w:rPr>
-              <w:t>23</w:t>
-            </w:r>
-            <w:r>
-              <w:rPr>
-                <w:rStyle w:val="Hyperlink"/>
-                <w:noProof/>
-                <w:rtl/>
+              <w:t>25</w:t>
+            </w:r>
+            <w:r>
+              <w:rPr>
+                <w:noProof/>
+                <w:webHidden/>
               </w:rPr>
               <w:fldChar w:fldCharType="end"/>
             </w:r>
@@ -3741,7 +3723,7 @@
               <w:noProof/>
             </w:rPr>
           </w:pPr>
-          <w:hyperlink w:anchor="_Toc158288261" w:history="1">
+          <w:hyperlink w:anchor="_Toc158307323" w:history="1">
             <w:r>
               <w:rPr>
                 <w:rStyle w:val="Hyperlink"/>
@@ -3750,7 +3732,7 @@
                 <w:bCs/>
                 <w:noProof/>
               </w:rPr>
-              <w:t>2.7.6.</w:t>
+              <w:t>2.8.6.</w:t>
             </w:r>
             <w:r>
               <w:rPr>
@@ -3778,9 +3760,8 @@
             </w:r>
             <w:r>
               <w:rPr>
-                <w:rStyle w:val="Hyperlink"/>
-                <w:noProof/>
-                <w:rtl/>
+                <w:noProof/>
+                <w:webHidden/>
               </w:rPr>
               <w:fldChar w:fldCharType="begin"/>
             </w:r>
@@ -3789,20 +3770,18 @@
                 <w:noProof/>
                 <w:webHidden/>
               </w:rPr>
-              <w:instrText xml:space="preserve"> PAGEREF _Toc158288261 \h </w:instrText>
-            </w:r>
-            <w:r>
-              <w:rPr>
-                <w:rStyle w:val="Hyperlink"/>
-                <w:noProof/>
-                <w:rtl/>
-              </w:rPr>
-            </w:r>
-            <w:r>
-              <w:rPr>
-                <w:rStyle w:val="Hyperlink"/>
-                <w:noProof/>
-                <w:rtl/>
+              <w:instrText xml:space="preserve"> PAGEREF _Toc158307323 \h </w:instrText>
+            </w:r>
+            <w:r>
+              <w:rPr>
+                <w:noProof/>
+                <w:webHidden/>
+              </w:rPr>
+            </w:r>
+            <w:r>
+              <w:rPr>
+                <w:noProof/>
+                <w:webHidden/>
               </w:rPr>
               <w:fldChar w:fldCharType="separate"/>
             </w:r>
@@ -3811,13 +3790,12 @@
                 <w:noProof/>
                 <w:webHidden/>
               </w:rPr>
-              <w:t>23</w:t>
-            </w:r>
-            <w:r>
-              <w:rPr>
-                <w:rStyle w:val="Hyperlink"/>
-                <w:noProof/>
-                <w:rtl/>
+              <w:t>25</w:t>
+            </w:r>
+            <w:r>
+              <w:rPr>
+                <w:noProof/>
+                <w:webHidden/>
               </w:rPr>
               <w:fldChar w:fldCharType="end"/>
             </w:r>
@@ -3835,7 +3813,7 @@
               <w:noProof/>
             </w:rPr>
           </w:pPr>
-          <w:hyperlink w:anchor="_Toc158288262" w:history="1">
+          <w:hyperlink w:anchor="_Toc158307324" w:history="1">
             <w:r>
               <w:rPr>
                 <w:rStyle w:val="Hyperlink"/>
@@ -3844,7 +3822,7 @@
                 <w:bCs/>
                 <w:noProof/>
               </w:rPr>
-              <w:t>2.7.7.</w:t>
+              <w:t>2.8.7.</w:t>
             </w:r>
             <w:r>
               <w:rPr>
@@ -3872,9 +3850,8 @@
             </w:r>
             <w:r>
               <w:rPr>
-                <w:rStyle w:val="Hyperlink"/>
-                <w:noProof/>
-                <w:rtl/>
+                <w:noProof/>
+                <w:webHidden/>
               </w:rPr>
               <w:fldChar w:fldCharType="begin"/>
             </w:r>
@@ -3883,20 +3860,18 @@
                 <w:noProof/>
                 <w:webHidden/>
               </w:rPr>
-              <w:instrText xml:space="preserve"> PAGEREF _Toc158288262 \h </w:instrText>
-            </w:r>
-            <w:r>
-              <w:rPr>
-                <w:rStyle w:val="Hyperlink"/>
-                <w:noProof/>
-                <w:rtl/>
-              </w:rPr>
-            </w:r>
-            <w:r>
-              <w:rPr>
-                <w:rStyle w:val="Hyperlink"/>
-                <w:noProof/>
-                <w:rtl/>
+              <w:instrText xml:space="preserve"> PAGEREF _Toc158307324 \h </w:instrText>
+            </w:r>
+            <w:r>
+              <w:rPr>
+                <w:noProof/>
+                <w:webHidden/>
+              </w:rPr>
+            </w:r>
+            <w:r>
+              <w:rPr>
+                <w:noProof/>
+                <w:webHidden/>
               </w:rPr>
               <w:fldChar w:fldCharType="separate"/>
             </w:r>
@@ -3905,13 +3880,12 @@
                 <w:noProof/>
                 <w:webHidden/>
               </w:rPr>
-              <w:t>23</w:t>
-            </w:r>
-            <w:r>
-              <w:rPr>
-                <w:rStyle w:val="Hyperlink"/>
-                <w:noProof/>
-                <w:rtl/>
+              <w:t>25</w:t>
+            </w:r>
+            <w:r>
+              <w:rPr>
+                <w:noProof/>
+                <w:webHidden/>
               </w:rPr>
               <w:fldChar w:fldCharType="end"/>
             </w:r>
@@ -3929,7 +3903,7 @@
               <w:noProof/>
             </w:rPr>
           </w:pPr>
-          <w:hyperlink w:anchor="_Toc158288263" w:history="1">
+          <w:hyperlink w:anchor="_Toc158307325" w:history="1">
             <w:r>
               <w:rPr>
                 <w:rStyle w:val="Hyperlink"/>
@@ -3938,7 +3912,7 @@
                 <w:bCs/>
                 <w:noProof/>
               </w:rPr>
-              <w:t>2.7.8.</w:t>
+              <w:t>2.8.8.</w:t>
             </w:r>
             <w:r>
               <w:rPr>
@@ -3966,9 +3940,8 @@
             </w:r>
             <w:r>
               <w:rPr>
-                <w:rStyle w:val="Hyperlink"/>
-                <w:noProof/>
-                <w:rtl/>
+                <w:noProof/>
+                <w:webHidden/>
               </w:rPr>
               <w:fldChar w:fldCharType="begin"/>
             </w:r>
@@ -3977,20 +3950,18 @@
                 <w:noProof/>
                 <w:webHidden/>
               </w:rPr>
-              <w:instrText xml:space="preserve"> PAGEREF _Toc158288263 \h </w:instrText>
-            </w:r>
-            <w:r>
-              <w:rPr>
-                <w:rStyle w:val="Hyperlink"/>
-                <w:noProof/>
-                <w:rtl/>
-              </w:rPr>
-            </w:r>
-            <w:r>
-              <w:rPr>
-                <w:rStyle w:val="Hyperlink"/>
-                <w:noProof/>
-                <w:rtl/>
+              <w:instrText xml:space="preserve"> PAGEREF _Toc158307325 \h </w:instrText>
+            </w:r>
+            <w:r>
+              <w:rPr>
+                <w:noProof/>
+                <w:webHidden/>
+              </w:rPr>
+            </w:r>
+            <w:r>
+              <w:rPr>
+                <w:noProof/>
+                <w:webHidden/>
               </w:rPr>
               <w:fldChar w:fldCharType="separate"/>
             </w:r>
@@ -3999,13 +3970,12 @@
                 <w:noProof/>
                 <w:webHidden/>
               </w:rPr>
-              <w:t>23</w:t>
-            </w:r>
-            <w:r>
-              <w:rPr>
-                <w:rStyle w:val="Hyperlink"/>
-                <w:noProof/>
-                <w:rtl/>
+              <w:t>25</w:t>
+            </w:r>
+            <w:r>
+              <w:rPr>
+                <w:noProof/>
+                <w:webHidden/>
               </w:rPr>
               <w:fldChar w:fldCharType="end"/>
             </w:r>
@@ -4023,7 +3993,7 @@
               <w:noProof/>
             </w:rPr>
           </w:pPr>
-          <w:hyperlink w:anchor="_Toc158288264" w:history="1">
+          <w:hyperlink w:anchor="_Toc158307326" w:history="1">
             <w:r>
               <w:rPr>
                 <w:rStyle w:val="Hyperlink"/>
@@ -4032,7 +4002,7 @@
                 <w:bCs/>
                 <w:noProof/>
               </w:rPr>
-              <w:t>2.7.9.</w:t>
+              <w:t>2.8.9.</w:t>
             </w:r>
             <w:r>
               <w:rPr>
@@ -4060,9 +4030,8 @@
             </w:r>
             <w:r>
               <w:rPr>
-                <w:rStyle w:val="Hyperlink"/>
-                <w:noProof/>
-                <w:rtl/>
+                <w:noProof/>
+                <w:webHidden/>
               </w:rPr>
               <w:fldChar w:fldCharType="begin"/>
             </w:r>
@@ -4071,20 +4040,18 @@
                 <w:noProof/>
                 <w:webHidden/>
               </w:rPr>
-              <w:instrText xml:space="preserve"> PAGEREF _Toc158288264 \h </w:instrText>
-            </w:r>
-            <w:r>
-              <w:rPr>
-                <w:rStyle w:val="Hyperlink"/>
-                <w:noProof/>
-                <w:rtl/>
-              </w:rPr>
-            </w:r>
-            <w:r>
-              <w:rPr>
-                <w:rStyle w:val="Hyperlink"/>
-                <w:noProof/>
-                <w:rtl/>
+              <w:instrText xml:space="preserve"> PAGEREF _Toc158307326 \h </w:instrText>
+            </w:r>
+            <w:r>
+              <w:rPr>
+                <w:noProof/>
+                <w:webHidden/>
+              </w:rPr>
+            </w:r>
+            <w:r>
+              <w:rPr>
+                <w:noProof/>
+                <w:webHidden/>
               </w:rPr>
               <w:fldChar w:fldCharType="separate"/>
             </w:r>
@@ -4093,13 +4060,12 @@
                 <w:noProof/>
                 <w:webHidden/>
               </w:rPr>
-              <w:t>23</w:t>
-            </w:r>
-            <w:r>
-              <w:rPr>
-                <w:rStyle w:val="Hyperlink"/>
-                <w:noProof/>
-                <w:rtl/>
+              <w:t>25</w:t>
+            </w:r>
+            <w:r>
+              <w:rPr>
+                <w:noProof/>
+                <w:webHidden/>
               </w:rPr>
               <w:fldChar w:fldCharType="end"/>
             </w:r>
@@ -4117,7 +4083,7 @@
               <w:noProof/>
             </w:rPr>
           </w:pPr>
-          <w:hyperlink w:anchor="_Toc158288265" w:history="1">
+          <w:hyperlink w:anchor="_Toc158307327" w:history="1">
             <w:r>
               <w:rPr>
                 <w:rStyle w:val="Hyperlink"/>
@@ -4126,7 +4092,7 @@
                 <w:bCs/>
                 <w:noProof/>
               </w:rPr>
-              <w:t>2.7.10.</w:t>
+              <w:t>2.8.10.</w:t>
             </w:r>
             <w:r>
               <w:rPr>
@@ -4154,9 +4120,8 @@
             </w:r>
             <w:r>
               <w:rPr>
-                <w:rStyle w:val="Hyperlink"/>
-                <w:noProof/>
-                <w:rtl/>
+                <w:noProof/>
+                <w:webHidden/>
               </w:rPr>
               <w:fldChar w:fldCharType="begin"/>
             </w:r>
@@ -4165,20 +4130,18 @@
                 <w:noProof/>
                 <w:webHidden/>
               </w:rPr>
-              <w:instrText xml:space="preserve"> PAGEREF _Toc158288265 \h </w:instrText>
-            </w:r>
-            <w:r>
-              <w:rPr>
-                <w:rStyle w:val="Hyperlink"/>
-                <w:noProof/>
-                <w:rtl/>
-              </w:rPr>
-            </w:r>
-            <w:r>
-              <w:rPr>
-                <w:rStyle w:val="Hyperlink"/>
-                <w:noProof/>
-                <w:rtl/>
+              <w:instrText xml:space="preserve"> PAGEREF _Toc158307327 \h </w:instrText>
+            </w:r>
+            <w:r>
+              <w:rPr>
+                <w:noProof/>
+                <w:webHidden/>
+              </w:rPr>
+            </w:r>
+            <w:r>
+              <w:rPr>
+                <w:noProof/>
+                <w:webHidden/>
               </w:rPr>
               <w:fldChar w:fldCharType="separate"/>
             </w:r>
@@ -4187,13 +4150,12 @@
                 <w:noProof/>
                 <w:webHidden/>
               </w:rPr>
-              <w:t>23</w:t>
-            </w:r>
-            <w:r>
-              <w:rPr>
-                <w:rStyle w:val="Hyperlink"/>
-                <w:noProof/>
-                <w:rtl/>
+              <w:t>25</w:t>
+            </w:r>
+            <w:r>
+              <w:rPr>
+                <w:noProof/>
+                <w:webHidden/>
               </w:rPr>
               <w:fldChar w:fldCharType="end"/>
             </w:r>
@@ -4211,7 +4173,7 @@
               <w:noProof/>
             </w:rPr>
           </w:pPr>
-          <w:hyperlink w:anchor="_Toc158288266" w:history="1">
+          <w:hyperlink w:anchor="_Toc158307328" w:history="1">
             <w:r>
               <w:rPr>
                 <w:rStyle w:val="Hyperlink"/>
@@ -4220,7 +4182,7 @@
                 <w:bCs/>
                 <w:noProof/>
               </w:rPr>
-              <w:t>2.7.11.</w:t>
+              <w:t>2.8.11.</w:t>
             </w:r>
             <w:r>
               <w:rPr>
@@ -4248,9 +4210,8 @@
             </w:r>
             <w:r>
               <w:rPr>
-                <w:rStyle w:val="Hyperlink"/>
-                <w:noProof/>
-                <w:rtl/>
+                <w:noProof/>
+                <w:webHidden/>
               </w:rPr>
               <w:fldChar w:fldCharType="begin"/>
             </w:r>
@@ -4259,20 +4220,18 @@
                 <w:noProof/>
                 <w:webHidden/>
               </w:rPr>
-              <w:instrText xml:space="preserve"> PAGEREF _Toc158288266 \h </w:instrText>
-            </w:r>
-            <w:r>
-              <w:rPr>
-                <w:rStyle w:val="Hyperlink"/>
-                <w:noProof/>
-                <w:rtl/>
-              </w:rPr>
-            </w:r>
-            <w:r>
-              <w:rPr>
-                <w:rStyle w:val="Hyperlink"/>
-                <w:noProof/>
-                <w:rtl/>
+              <w:instrText xml:space="preserve"> PAGEREF _Toc158307328 \h </w:instrText>
+            </w:r>
+            <w:r>
+              <w:rPr>
+                <w:noProof/>
+                <w:webHidden/>
+              </w:rPr>
+            </w:r>
+            <w:r>
+              <w:rPr>
+                <w:noProof/>
+                <w:webHidden/>
               </w:rPr>
               <w:fldChar w:fldCharType="separate"/>
             </w:r>
@@ -4281,13 +4240,12 @@
                 <w:noProof/>
                 <w:webHidden/>
               </w:rPr>
-              <w:t>23</w:t>
-            </w:r>
-            <w:r>
-              <w:rPr>
-                <w:rStyle w:val="Hyperlink"/>
-                <w:noProof/>
-                <w:rtl/>
+              <w:t>25</w:t>
+            </w:r>
+            <w:r>
+              <w:rPr>
+                <w:noProof/>
+                <w:webHidden/>
               </w:rPr>
               <w:fldChar w:fldCharType="end"/>
             </w:r>
@@ -4305,7 +4263,7 @@
               <w:noProof/>
             </w:rPr>
           </w:pPr>
-          <w:hyperlink w:anchor="_Toc158288267" w:history="1">
+          <w:hyperlink w:anchor="_Toc158307329" w:history="1">
             <w:r>
               <w:rPr>
                 <w:rStyle w:val="Hyperlink"/>
@@ -4314,7 +4272,7 @@
                 <w:bCs/>
                 <w:noProof/>
               </w:rPr>
-              <w:t>2.8.</w:t>
+              <w:t>2.9.</w:t>
             </w:r>
             <w:r>
               <w:rPr>
@@ -4342,9 +4300,8 @@
             </w:r>
             <w:r>
               <w:rPr>
-                <w:rStyle w:val="Hyperlink"/>
-                <w:noProof/>
-                <w:rtl/>
+                <w:noProof/>
+                <w:webHidden/>
               </w:rPr>
               <w:fldChar w:fldCharType="begin"/>
             </w:r>
@@ -4353,20 +4310,18 @@
                 <w:noProof/>
                 <w:webHidden/>
               </w:rPr>
-              <w:instrText xml:space="preserve"> PAGEREF _Toc158288267 \h </w:instrText>
-            </w:r>
-            <w:r>
-              <w:rPr>
-                <w:rStyle w:val="Hyperlink"/>
-                <w:noProof/>
-                <w:rtl/>
-              </w:rPr>
-            </w:r>
-            <w:r>
-              <w:rPr>
-                <w:rStyle w:val="Hyperlink"/>
-                <w:noProof/>
-                <w:rtl/>
+              <w:instrText xml:space="preserve"> PAGEREF _Toc158307329 \h </w:instrText>
+            </w:r>
+            <w:r>
+              <w:rPr>
+                <w:noProof/>
+                <w:webHidden/>
+              </w:rPr>
+            </w:r>
+            <w:r>
+              <w:rPr>
+                <w:noProof/>
+                <w:webHidden/>
               </w:rPr>
               <w:fldChar w:fldCharType="separate"/>
             </w:r>
@@ -4375,107 +4330,12 @@
                 <w:noProof/>
                 <w:webHidden/>
               </w:rPr>
-              <w:t>23</w:t>
-            </w:r>
-            <w:r>
-              <w:rPr>
-                <w:rStyle w:val="Hyperlink"/>
-                <w:noProof/>
-                <w:rtl/>
-              </w:rPr>
-              <w:fldChar w:fldCharType="end"/>
-            </w:r>
-          </w:hyperlink>
-        </w:p>
-        <w:p>
-          <w:pPr>
-            <w:pStyle w:val="TOC2"/>
-            <w:tabs>
-              <w:tab w:val="left" w:pos="880"/>
-              <w:tab w:val="right" w:leader="dot" w:pos="8630"/>
-            </w:tabs>
-            <w:rPr>
-              <w:rFonts w:cstheme="minorBidi"/>
-              <w:noProof/>
-            </w:rPr>
-          </w:pPr>
-          <w:hyperlink w:anchor="_Toc158288268" w:history="1">
-            <w:r>
-              <w:rPr>
-                <w:rStyle w:val="Hyperlink"/>
-                <w:rFonts w:asciiTheme="majorBidi" w:hAnsiTheme="majorBidi"/>
-                <w:b/>
-                <w:bCs/>
-                <w:noProof/>
-              </w:rPr>
-              <w:t>2.9.</w:t>
-            </w:r>
-            <w:r>
-              <w:rPr>
-                <w:rFonts w:cstheme="minorBidi"/>
-                <w:noProof/>
-              </w:rPr>
-              <w:tab/>
-            </w:r>
-            <w:r>
-              <w:rPr>
-                <w:rStyle w:val="Hyperlink"/>
-                <w:rFonts w:asciiTheme="majorBidi" w:hAnsiTheme="majorBidi"/>
-                <w:b/>
-                <w:bCs/>
-                <w:noProof/>
-              </w:rPr>
-              <w:t>AI</w:t>
-            </w:r>
-            <w:r>
-              <w:rPr>
-                <w:noProof/>
-                <w:webHidden/>
-              </w:rPr>
-              <w:tab/>
-            </w:r>
-            <w:r>
-              <w:rPr>
-                <w:rStyle w:val="Hyperlink"/>
-                <w:noProof/>
-                <w:rtl/>
-              </w:rPr>
-              <w:fldChar w:fldCharType="begin"/>
-            </w:r>
-            <w:r>
-              <w:rPr>
-                <w:noProof/>
-                <w:webHidden/>
-              </w:rPr>
-              <w:instrText xml:space="preserve"> PAGEREF _Toc158288268 \h </w:instrText>
-            </w:r>
-            <w:r>
-              <w:rPr>
-                <w:rStyle w:val="Hyperlink"/>
-                <w:noProof/>
-                <w:rtl/>
-              </w:rPr>
-            </w:r>
-            <w:r>
-              <w:rPr>
-                <w:rStyle w:val="Hyperlink"/>
-                <w:noProof/>
-                <w:rtl/>
-              </w:rPr>
-              <w:fldChar w:fldCharType="separate"/>
-            </w:r>
-            <w:r>
-              <w:rPr>
-                <w:noProof/>
-                <w:webHidden/>
-              </w:rPr>
               <w:t>25</w:t>
             </w:r>
             <w:r>
               <w:rPr>
-                <w:rStyle w:val="Hyperlink"/>
-                <w:noProof/>
-                <w:rtl/>
+                <w:noProof/>
+                <w:webHidden/>
               </w:rPr>
               <w:fldChar w:fldCharType="end"/>
             </w:r>
@@ -4493,7 +4353,7 @@
               <w:noProof/>
             </w:rPr>
           </w:pPr>
-          <w:hyperlink w:anchor="_Toc158288269" w:history="1">
+          <w:hyperlink w:anchor="_Toc158307330" w:history="1">
             <w:r>
               <w:rPr>
                 <w:rStyle w:val="Hyperlink"/>
@@ -4519,7 +4379,7 @@
                 <w:bCs/>
                 <w:noProof/>
               </w:rPr>
-              <w:t>Importance of AI in Healthcare</w:t>
+              <w:t>AI</w:t>
             </w:r>
             <w:r>
               <w:rPr>
@@ -4530,9 +4390,8 @@
             </w:r>
             <w:r>
               <w:rPr>
-                <w:rStyle w:val="Hyperlink"/>
-                <w:noProof/>
-                <w:rtl/>
+                <w:noProof/>
+                <w:webHidden/>
               </w:rPr>
               <w:fldChar w:fldCharType="begin"/>
             </w:r>
@@ -4541,20 +4400,18 @@
                 <w:noProof/>
                 <w:webHidden/>
               </w:rPr>
-              <w:instrText xml:space="preserve"> PAGEREF _Toc158288269 \h </w:instrText>
-            </w:r>
-            <w:r>
-              <w:rPr>
-                <w:rStyle w:val="Hyperlink"/>
-                <w:noProof/>
-                <w:rtl/>
-              </w:rPr>
-            </w:r>
-            <w:r>
-              <w:rPr>
-                <w:rStyle w:val="Hyperlink"/>
-                <w:noProof/>
-                <w:rtl/>
+              <w:instrText xml:space="preserve"> PAGEREF _Toc158307330 \h </w:instrText>
+            </w:r>
+            <w:r>
+              <w:rPr>
+                <w:noProof/>
+                <w:webHidden/>
+              </w:rPr>
+            </w:r>
+            <w:r>
+              <w:rPr>
+                <w:noProof/>
+                <w:webHidden/>
               </w:rPr>
               <w:fldChar w:fldCharType="separate"/>
             </w:r>
@@ -4567,9 +4424,8 @@
             </w:r>
             <w:r>
               <w:rPr>
-                <w:rStyle w:val="Hyperlink"/>
-                <w:noProof/>
-                <w:rtl/>
+                <w:noProof/>
+                <w:webHidden/>
               </w:rPr>
               <w:fldChar w:fldCharType="end"/>
             </w:r>
@@ -4587,7 +4443,7 @@
               <w:noProof/>
             </w:rPr>
           </w:pPr>
-          <w:hyperlink w:anchor="_Toc158288270" w:history="1">
+          <w:hyperlink w:anchor="_Toc158307331" w:history="1">
             <w:r>
               <w:rPr>
                 <w:rStyle w:val="Hyperlink"/>
@@ -4613,6 +4469,96 @@
                 <w:bCs/>
                 <w:noProof/>
               </w:rPr>
+              <w:t>Importance of AI in Healthcare</w:t>
+            </w:r>
+            <w:r>
+              <w:rPr>
+                <w:noProof/>
+                <w:webHidden/>
+              </w:rPr>
+              <w:tab/>
+            </w:r>
+            <w:r>
+              <w:rPr>
+                <w:noProof/>
+                <w:webHidden/>
+              </w:rPr>
+              <w:fldChar w:fldCharType="begin"/>
+            </w:r>
+            <w:r>
+              <w:rPr>
+                <w:noProof/>
+                <w:webHidden/>
+              </w:rPr>
+              <w:instrText xml:space="preserve"> PAGEREF _Toc158307331 \h </w:instrText>
+            </w:r>
+            <w:r>
+              <w:rPr>
+                <w:noProof/>
+                <w:webHidden/>
+              </w:rPr>
+            </w:r>
+            <w:r>
+              <w:rPr>
+                <w:noProof/>
+                <w:webHidden/>
+              </w:rPr>
+              <w:fldChar w:fldCharType="separate"/>
+            </w:r>
+            <w:r>
+              <w:rPr>
+                <w:noProof/>
+                <w:webHidden/>
+              </w:rPr>
+              <w:t>29</w:t>
+            </w:r>
+            <w:r>
+              <w:rPr>
+                <w:noProof/>
+                <w:webHidden/>
+              </w:rPr>
+              <w:fldChar w:fldCharType="end"/>
+            </w:r>
+          </w:hyperlink>
+        </w:p>
+        <w:p>
+          <w:pPr>
+            <w:pStyle w:val="TOC2"/>
+            <w:tabs>
+              <w:tab w:val="left" w:pos="1100"/>
+              <w:tab w:val="right" w:leader="dot" w:pos="8630"/>
+            </w:tabs>
+            <w:rPr>
+              <w:rFonts w:cstheme="minorBidi"/>
+              <w:noProof/>
+            </w:rPr>
+          </w:pPr>
+          <w:hyperlink w:anchor="_Toc158307332" w:history="1">
+            <w:r>
+              <w:rPr>
+                <w:rStyle w:val="Hyperlink"/>
+                <w:rFonts w:asciiTheme="majorBidi" w:hAnsiTheme="majorBidi"/>
+                <w:b/>
+                <w:bCs/>
+                <w:noProof/>
+              </w:rPr>
+              <w:t>2.12.</w:t>
+            </w:r>
+            <w:r>
+              <w:rPr>
+                <w:rFonts w:cstheme="minorBidi"/>
+                <w:noProof/>
+              </w:rPr>
+              <w:tab/>
+            </w:r>
+            <w:r>
+              <w:rPr>
+                <w:rStyle w:val="Hyperlink"/>
+                <w:rFonts w:asciiTheme="majorBidi" w:hAnsiTheme="majorBidi"/>
+                <w:b/>
+                <w:bCs/>
+                <w:noProof/>
+              </w:rPr>
               <w:t>Importance of AI in Patients Record Management System</w:t>
             </w:r>
             <w:r>
@@ -4624,9 +4570,8 @@
             </w:r>
             <w:r>
               <w:rPr>
-                <w:rStyle w:val="Hyperlink"/>
-                <w:noProof/>
-                <w:rtl/>
+                <w:noProof/>
+                <w:webHidden/>
               </w:rPr>
               <w:fldChar w:fldCharType="begin"/>
             </w:r>
@@ -4635,20 +4580,18 @@
                 <w:noProof/>
                 <w:webHidden/>
               </w:rPr>
-              <w:instrText xml:space="preserve"> PAGEREF _Toc158288270 \h </w:instrText>
-            </w:r>
-            <w:r>
-              <w:rPr>
-                <w:rStyle w:val="Hyperlink"/>
-                <w:noProof/>
-                <w:rtl/>
-              </w:rPr>
-            </w:r>
-            <w:r>
-              <w:rPr>
-                <w:rStyle w:val="Hyperlink"/>
-                <w:noProof/>
-                <w:rtl/>
+              <w:instrText xml:space="preserve"> PAGEREF _Toc158307332 \h </w:instrText>
+            </w:r>
+            <w:r>
+              <w:rPr>
+                <w:noProof/>
+                <w:webHidden/>
+              </w:rPr>
+            </w:r>
+            <w:r>
+              <w:rPr>
+                <w:noProof/>
+                <w:webHidden/>
               </w:rPr>
               <w:fldChar w:fldCharType="separate"/>
             </w:r>
@@ -4657,13 +4600,12 @@
                 <w:noProof/>
                 <w:webHidden/>
               </w:rPr>
-              <w:t>29</w:t>
-            </w:r>
-            <w:r>
-              <w:rPr>
-                <w:rStyle w:val="Hyperlink"/>
-                <w:noProof/>
-                <w:rtl/>
+              <w:t>31</w:t>
+            </w:r>
+            <w:r>
+              <w:rPr>
+                <w:noProof/>
+                <w:webHidden/>
               </w:rPr>
               <w:fldChar w:fldCharType="end"/>
             </w:r>
@@ -4680,7 +4622,7 @@
               <w:noProof/>
             </w:rPr>
           </w:pPr>
-          <w:hyperlink w:anchor="_Toc158288271" w:history="1">
+          <w:hyperlink w:anchor="_Toc158307333" w:history="1">
             <w:r>
               <w:rPr>
                 <w:rStyle w:val="Hyperlink"/>
@@ -4689,7 +4631,7 @@
                 <w:bCs/>
                 <w:noProof/>
               </w:rPr>
-              <w:t>2.12.</w:t>
+              <w:t>2.13.</w:t>
             </w:r>
             <w:r>
               <w:rPr>
@@ -4700,9 +4642,8 @@
             </w:r>
             <w:r>
               <w:rPr>
-                <w:rStyle w:val="Hyperlink"/>
-                <w:noProof/>
-                <w:rtl/>
+                <w:noProof/>
+                <w:webHidden/>
               </w:rPr>
               <w:fldChar w:fldCharType="begin"/>
             </w:r>
@@ -4711,20 +4652,18 @@
                 <w:noProof/>
                 <w:webHidden/>
               </w:rPr>
-              <w:instrText xml:space="preserve"> PAGEREF _Toc158288271 \h </w:instrText>
-            </w:r>
-            <w:r>
-              <w:rPr>
-                <w:rStyle w:val="Hyperlink"/>
-                <w:noProof/>
-                <w:rtl/>
-              </w:rPr>
-            </w:r>
-            <w:r>
-              <w:rPr>
-                <w:rStyle w:val="Hyperlink"/>
-                <w:noProof/>
-                <w:rtl/>
+              <w:instrText xml:space="preserve"> PAGEREF _Toc158307333 \h </w:instrText>
+            </w:r>
+            <w:r>
+              <w:rPr>
+                <w:noProof/>
+                <w:webHidden/>
+              </w:rPr>
+            </w:r>
+            <w:r>
+              <w:rPr>
+                <w:noProof/>
+                <w:webHidden/>
               </w:rPr>
               <w:fldChar w:fldCharType="separate"/>
             </w:r>
@@ -4733,13 +4672,12 @@
                 <w:noProof/>
                 <w:webHidden/>
               </w:rPr>
-              <w:t>30</w:t>
-            </w:r>
-            <w:r>
-              <w:rPr>
-                <w:rStyle w:val="Hyperlink"/>
-                <w:noProof/>
-                <w:rtl/>
+              <w:t>32</w:t>
+            </w:r>
+            <w:r>
+              <w:rPr>
+                <w:noProof/>
+                <w:webHidden/>
               </w:rPr>
               <w:fldChar w:fldCharType="end"/>
             </w:r>
@@ -4774,7 +4712,7 @@
         </w:numPr>
         <w:jc w:val="center"/>
         <w:sectPr>
-          <w:footerReference w:type="default" r:id="rId9"/>
+          <w:footerReference w:type="default" r:id="rId10"/>
           <w:pgSz w:w="12240" w:h="15840"/>
           <w:pgMar w:top="1440" w:right="1800" w:bottom="1440" w:left="1800" w:header="708" w:footer="708" w:gutter="0"/>
           <w:pgNumType w:fmt="upperRoman"/>
@@ -4810,7 +4748,7 @@
           <w:iCs/>
         </w:rPr>
       </w:pPr>
-      <w:bookmarkStart w:id="1" w:name="_Toc158288234"/>
+      <w:bookmarkStart w:id="1" w:name="_Toc158307295"/>
       <w:r>
         <w:rPr>
           <w:b/>
@@ -4919,7 +4857,7 @@
         </w:rPr>
       </w:pPr>
       <w:bookmarkStart w:id="3" w:name="_Toc157848738"/>
-      <w:bookmarkStart w:id="4" w:name="_Toc158288235"/>
+      <w:bookmarkStart w:id="4" w:name="_Toc158307296"/>
       <w:r>
         <w:rPr>
           <w:rFonts w:asciiTheme="majorBidi" w:hAnsiTheme="majorBidi"/>
@@ -5089,7 +5027,7 @@
           <w:szCs w:val="32"/>
         </w:rPr>
       </w:pPr>
-      <w:bookmarkStart w:id="5" w:name="_Toc158288236"/>
+      <w:bookmarkStart w:id="5" w:name="_Toc158307297"/>
       <w:r>
         <w:rPr>
           <w:rFonts w:asciiTheme="majorBidi" w:hAnsiTheme="majorBidi"/>
@@ -5188,7 +5126,7 @@
           <w:szCs w:val="32"/>
         </w:rPr>
       </w:pPr>
-      <w:bookmarkStart w:id="6" w:name="_Toc158288237"/>
+      <w:bookmarkStart w:id="6" w:name="_Toc158307298"/>
       <w:r>
         <w:rPr>
           <w:rFonts w:asciiTheme="majorBidi" w:hAnsiTheme="majorBidi"/>
@@ -5494,7 +5432,7 @@
           <w:szCs w:val="32"/>
         </w:rPr>
       </w:pPr>
-      <w:bookmarkStart w:id="7" w:name="_Toc158288238"/>
+      <w:bookmarkStart w:id="7" w:name="_Toc158307299"/>
       <w:r>
         <w:rPr>
           <w:rFonts w:asciiTheme="majorBidi" w:hAnsiTheme="majorBidi"/>
@@ -5525,7 +5463,7 @@
           <w:szCs w:val="32"/>
         </w:rPr>
       </w:pPr>
-      <w:bookmarkStart w:id="8" w:name="_Toc158288239"/>
+      <w:bookmarkStart w:id="8" w:name="_Toc158307300"/>
       <w:r>
         <w:rPr>
           <w:rFonts w:asciiTheme="majorBidi" w:hAnsiTheme="majorBidi"/>
@@ -5583,7 +5521,7 @@
           <w:szCs w:val="32"/>
         </w:rPr>
       </w:pPr>
-      <w:bookmarkStart w:id="9" w:name="_Toc158288240"/>
+      <w:bookmarkStart w:id="9" w:name="_Toc158307301"/>
       <w:r>
         <w:rPr>
           <w:rFonts w:asciiTheme="majorBidi" w:hAnsiTheme="majorBidi"/>
@@ -5670,7 +5608,7 @@
           <w:szCs w:val="32"/>
         </w:rPr>
       </w:pPr>
-      <w:bookmarkStart w:id="10" w:name="_Toc158288241"/>
+      <w:bookmarkStart w:id="10" w:name="_Toc158307302"/>
       <w:r>
         <w:rPr>
           <w:rFonts w:asciiTheme="majorBidi" w:hAnsiTheme="majorBidi"/>
@@ -5702,7 +5640,7 @@
           <w:szCs w:val="32"/>
         </w:rPr>
       </w:pPr>
-      <w:bookmarkStart w:id="11" w:name="_Toc158288242"/>
+      <w:bookmarkStart w:id="11" w:name="_Toc158307303"/>
       <w:r>
         <w:rPr>
           <w:rFonts w:asciiTheme="majorBidi" w:hAnsiTheme="majorBidi"/>
@@ -6047,7 +5985,7 @@
           <w:szCs w:val="32"/>
         </w:rPr>
       </w:pPr>
-      <w:bookmarkStart w:id="12" w:name="_Toc158288243"/>
+      <w:bookmarkStart w:id="12" w:name="_Toc158307304"/>
       <w:r>
         <w:rPr>
           <w:rFonts w:asciiTheme="majorBidi" w:hAnsiTheme="majorBidi"/>
@@ -6394,7 +6332,7 @@
           <w:szCs w:val="32"/>
         </w:rPr>
       </w:pPr>
-      <w:bookmarkStart w:id="13" w:name="_Toc158288244"/>
+      <w:bookmarkStart w:id="13" w:name="_Toc158307305"/>
       <w:r>
         <w:rPr>
           <w:rFonts w:asciiTheme="majorBidi" w:hAnsiTheme="majorBidi"/>
@@ -8071,7 +8009,7 @@
           <w:szCs w:val="32"/>
         </w:rPr>
       </w:pPr>
-      <w:bookmarkStart w:id="17" w:name="_Toc158288245"/>
+      <w:bookmarkStart w:id="17" w:name="_Toc158307306"/>
       <w:r>
         <w:rPr>
           <w:rFonts w:asciiTheme="majorBidi" w:hAnsiTheme="majorBidi"/>
@@ -8200,7 +8138,7 @@
           <w:szCs w:val="32"/>
         </w:rPr>
       </w:pPr>
-      <w:bookmarkStart w:id="18" w:name="_Toc158288246"/>
+      <w:bookmarkStart w:id="18" w:name="_Toc158307307"/>
       <w:r>
         <w:rPr>
           <w:rFonts w:asciiTheme="majorBidi" w:hAnsiTheme="majorBidi"/>
@@ -8366,7 +8304,7 @@
           <w:szCs w:val="32"/>
         </w:rPr>
       </w:pPr>
-      <w:bookmarkStart w:id="19" w:name="_Toc158288247"/>
+      <w:bookmarkStart w:id="19" w:name="_Toc158307308"/>
       <w:r>
         <w:rPr>
           <w:rFonts w:asciiTheme="majorBidi" w:hAnsiTheme="majorBidi"/>
@@ -8581,7 +8519,7 @@
           <w:szCs w:val="40"/>
         </w:rPr>
       </w:pPr>
-      <w:bookmarkStart w:id="20" w:name="_Toc158288248"/>
+      <w:bookmarkStart w:id="20" w:name="_Toc158307309"/>
       <w:r>
         <w:rPr>
           <w:b/>
@@ -8712,7 +8650,7 @@
           <w:szCs w:val="32"/>
         </w:rPr>
       </w:pPr>
-      <w:bookmarkStart w:id="22" w:name="_Toc158288249"/>
+      <w:bookmarkStart w:id="22" w:name="_Toc158307310"/>
       <w:r>
         <w:rPr>
           <w:rFonts w:asciiTheme="majorBidi" w:hAnsiTheme="majorBidi"/>
@@ -8911,7 +8849,7 @@
           <w:szCs w:val="32"/>
         </w:rPr>
       </w:pPr>
-      <w:bookmarkStart w:id="23" w:name="_Toc158288250"/>
+      <w:bookmarkStart w:id="23" w:name="_Toc158307311"/>
       <w:r>
         <w:rPr>
           <w:rFonts w:asciiTheme="majorBidi" w:hAnsiTheme="majorBidi"/>
@@ -8977,7 +8915,7 @@
           <w:szCs w:val="32"/>
         </w:rPr>
       </w:pPr>
-      <w:bookmarkStart w:id="24" w:name="_Toc158288251"/>
+      <w:bookmarkStart w:id="24" w:name="_Toc158307312"/>
       <w:r>
         <w:rPr>
           <w:rFonts w:asciiTheme="majorBidi" w:hAnsiTheme="majorBidi"/>
@@ -9283,7 +9221,7 @@
           <w:szCs w:val="32"/>
         </w:rPr>
       </w:pPr>
-      <w:bookmarkStart w:id="25" w:name="_Toc158288252"/>
+      <w:bookmarkStart w:id="25" w:name="_Toc158307313"/>
       <w:r>
         <w:rPr>
           <w:rFonts w:asciiTheme="majorBidi" w:hAnsiTheme="majorBidi"/>
@@ -9293,8 +9231,9 @@
           <w:sz w:val="32"/>
           <w:szCs w:val="32"/>
         </w:rPr>
-        <w:t>Electronic Healthcare</w:t>
-      </w:r>
+        <w:t>Traditional Healthcare Records</w:t>
+      </w:r>
+      <w:bookmarkEnd w:id="25"/>
       <w:r>
         <w:rPr>
           <w:rFonts w:asciiTheme="majorBidi" w:hAnsiTheme="majorBidi"/>
@@ -9304,139 +9243,198 @@
           <w:sz w:val="32"/>
           <w:szCs w:val="32"/>
         </w:rPr>
-        <w:t xml:space="preserve"> Records</w:t>
-      </w:r>
-      <w:bookmarkEnd w:id="25"/>
-    </w:p>
-    <w:p>
-      <w:pPr>
-        <w:spacing w:before="40" w:after="360" w:line="240" w:lineRule="auto"/>
-        <w:ind w:left="360" w:right="720"/>
-        <w:rPr>
-          <w:rFonts w:asciiTheme="majorBidi" w:hAnsiTheme="majorBidi" w:cstheme="majorBidi"/>
-          <w:sz w:val="28"/>
-          <w:szCs w:val="28"/>
-        </w:rPr>
-      </w:pPr>
-      <w:r>
-        <w:rPr>
-          <w:rFonts w:asciiTheme="majorBidi" w:hAnsiTheme="majorBidi" w:cstheme="majorBidi"/>
-          <w:sz w:val="28"/>
-          <w:szCs w:val="28"/>
-        </w:rPr>
-        <w:t>An Electronic Health Record (EHR) functions as a digital repository, maintaining a comprehensive electronic version of a patient's medical history over time. This encompasses key administrative and clinical data relevant to the individual's care within a specific healthcare provider setting, including demographics, progress notes, problems, medications, vital signs, past medical history, immunizations, laboratory data, and radiology reports.</w:t>
-      </w:r>
-    </w:p>
-    <w:p>
-      <w:pPr>
-        <w:spacing w:before="40" w:after="360" w:line="240" w:lineRule="auto"/>
-        <w:ind w:left="360" w:right="720"/>
-        <w:rPr>
-          <w:rFonts w:asciiTheme="majorBidi" w:hAnsiTheme="majorBidi" w:cstheme="majorBidi"/>
-          <w:sz w:val="28"/>
-          <w:szCs w:val="28"/>
-        </w:rPr>
-      </w:pPr>
-      <w:r>
-        <w:rPr>
-          <w:rFonts w:asciiTheme="majorBidi" w:hAnsiTheme="majorBidi" w:cstheme="majorBidi"/>
-          <w:sz w:val="28"/>
-          <w:szCs w:val="28"/>
-        </w:rPr>
-        <w:t>The primary purpose of an EHR is to automate information access, streamlining clinician workflows, and improving the overall efficiency of healthcare delivery. By consolidating patient information into a centralized digital platform, EHRs facilitate seamless communication and coordination among healthcare providers, ensuring that pertinent data is readily accessible when making care-related decisions.</w:t>
-      </w:r>
-    </w:p>
-    <w:p>
-      <w:pPr>
-        <w:spacing w:before="40" w:after="360" w:line="240" w:lineRule="auto"/>
-        <w:ind w:left="360" w:right="720"/>
-        <w:rPr>
-          <w:rFonts w:asciiTheme="majorBidi" w:hAnsiTheme="majorBidi" w:cstheme="majorBidi"/>
-          <w:sz w:val="28"/>
-          <w:szCs w:val="28"/>
-        </w:rPr>
-      </w:pPr>
-      <w:r>
-        <w:rPr>
-          <w:rFonts w:asciiTheme="majorBidi" w:hAnsiTheme="majorBidi" w:cstheme="majorBidi"/>
-          <w:sz w:val="28"/>
-          <w:szCs w:val="28"/>
-        </w:rPr>
-        <w:t>In addition to enhancing workflow efficiency, EHRs also support various care-related activities through interfaces such as evidence-based decision support, quality management, and outcomes reporting. These features enable healthcare providers to leverage data-driven insights and best practices, ultimately improving the quality and safety of patient care.</w:t>
-      </w:r>
-    </w:p>
-    <w:p>
-      <w:pPr>
-        <w:spacing w:before="40" w:after="360" w:line="240" w:lineRule="auto"/>
-        <w:ind w:left="360" w:right="720"/>
-        <w:rPr>
-          <w:rFonts w:asciiTheme="majorBidi" w:hAnsiTheme="majorBidi" w:cstheme="majorBidi"/>
-          <w:sz w:val="28"/>
-          <w:szCs w:val="28"/>
-        </w:rPr>
-      </w:pPr>
-      <w:r>
-        <w:rPr>
-          <w:rFonts w:asciiTheme="majorBidi" w:hAnsiTheme="majorBidi" w:cstheme="majorBidi"/>
-          <w:sz w:val="28"/>
-          <w:szCs w:val="28"/>
-        </w:rPr>
-        <w:t>One of the significant benefits of EHR implementation is its role in reducing medical errors. By improving the accuracy and clarity of medical records, EHRs help mitigate potential errors stemming from illegible handwriting or incomplete documentation. This, in turn, enhances patient safety and reduces the risk of adverse events during treatment.</w:t>
-      </w:r>
-    </w:p>
-    <w:p>
-      <w:pPr>
-        <w:spacing w:before="40" w:after="360" w:line="240" w:lineRule="auto"/>
-        <w:ind w:left="360" w:right="720"/>
-        <w:rPr>
-          <w:rFonts w:asciiTheme="majorBidi" w:hAnsiTheme="majorBidi" w:cstheme="majorBidi"/>
-          <w:sz w:val="28"/>
-          <w:szCs w:val="28"/>
-        </w:rPr>
-      </w:pPr>
-      <w:r>
-        <w:rPr>
-          <w:rFonts w:asciiTheme="majorBidi" w:hAnsiTheme="majorBidi" w:cstheme="majorBidi"/>
-          <w:sz w:val="28"/>
-          <w:szCs w:val="28"/>
-        </w:rPr>
-        <w:t>Furthermore, embracing EHRs empowers patients to actively participate in their healthcare journey. Through secure patient portals and online access to their medical records, individuals can review their health information, track their progress, and communicate with their healthcare providers more effectively. This transparency fosters a stronger connection between patients and clinicians, promoting shared decision-making and personalized care.</w:t>
-      </w:r>
-    </w:p>
-    <w:p>
-      <w:pPr>
-        <w:spacing w:before="40" w:after="360" w:line="240" w:lineRule="auto"/>
-        <w:ind w:left="360" w:right="720"/>
-        <w:rPr>
-          <w:rFonts w:asciiTheme="majorBidi" w:hAnsiTheme="majorBidi" w:cstheme="majorBidi"/>
-          <w:sz w:val="28"/>
-          <w:szCs w:val="28"/>
-        </w:rPr>
-      </w:pPr>
-      <w:r>
-        <w:rPr>
-          <w:rFonts w:asciiTheme="majorBidi" w:hAnsiTheme="majorBidi" w:cstheme="majorBidi"/>
-          <w:sz w:val="28"/>
-          <w:szCs w:val="28"/>
-        </w:rPr>
-        <w:t xml:space="preserve">Overall, the </w:t>
-      </w:r>
-      <w:r>
-        <w:rPr>
-          <w:rFonts w:asciiTheme="majorBidi" w:hAnsiTheme="majorBidi" w:cstheme="majorBidi"/>
-          <w:sz w:val="28"/>
-          <w:szCs w:val="28"/>
-        </w:rPr>
-        <w:t>implementation</w:t>
-      </w:r>
-      <w:r>
-        <w:rPr>
-          <w:rFonts w:asciiTheme="majorBidi" w:hAnsiTheme="majorBidi" w:cstheme="majorBidi"/>
-          <w:sz w:val="28"/>
-          <w:szCs w:val="28"/>
-        </w:rPr>
-        <w:t xml:space="preserve"> of EHRs represents a pivotal measure in optimizing the overall healthcare landscape. By providing timely and accessible data, EHRs enable healthcare providers to make informed decisions, improve care coordination, and ultimately enhance the quality and efficiency of patient care delivery.</w:t>
-      </w:r>
+        <w:t xml:space="preserve"> </w:t>
+      </w:r>
+    </w:p>
+    <w:p>
+      <w:pPr>
+        <w:ind w:left="360"/>
+        <w:rPr>
+          <w:rFonts w:asciiTheme="majorBidi" w:hAnsiTheme="majorBidi" w:cstheme="majorBidi"/>
+          <w:sz w:val="28"/>
+          <w:szCs w:val="28"/>
+        </w:rPr>
+      </w:pPr>
+      <w:r>
+        <w:rPr>
+          <w:rFonts w:asciiTheme="majorBidi" w:hAnsiTheme="majorBidi" w:cstheme="majorBidi"/>
+          <w:sz w:val="28"/>
+          <w:szCs w:val="28"/>
+        </w:rPr>
+        <w:t>Traditional healthcare records, also known as paper-based medical records, have long been the primary means of documenting patient information in the healthcare industry. These records encompass a wealth of data concerning an individual's medical history, treatments, diagnoses, and interactions with healthcare providers. They are comprised of physical documents such as charts, forms, and files meticulously arranged to provide a comprehensive overview of a patient's health journey.</w:t>
+      </w:r>
+    </w:p>
+    <w:p>
+      <w:pPr>
+        <w:ind w:left="360"/>
+        <w:rPr>
+          <w:rFonts w:asciiTheme="majorBidi" w:hAnsiTheme="majorBidi" w:cstheme="majorBidi"/>
+          <w:sz w:val="28"/>
+          <w:szCs w:val="28"/>
+        </w:rPr>
+      </w:pPr>
+      <w:r>
+        <w:rPr>
+          <w:rFonts w:asciiTheme="majorBidi" w:hAnsiTheme="majorBidi" w:cstheme="majorBidi"/>
+          <w:sz w:val="28"/>
+          <w:szCs w:val="28"/>
+        </w:rPr>
+        <w:t>At the heart of traditional healthcare records lies a section dedicated to patient demographics. Here, basic identifying information such as name, date of birth, gender, address, contact details, and insurance information is recorded, serving as the foundational identifier throughout the record. Following this, a detailed medical history is outlined, cataloging past illnesses, surgeries, medications, allergies, and family medical background. This section offers critical context for current health concerns and informs medical decision-making.</w:t>
+      </w:r>
+    </w:p>
+    <w:p>
+      <w:pPr>
+        <w:ind w:left="360"/>
+        <w:rPr>
+          <w:rFonts w:asciiTheme="majorBidi" w:hAnsiTheme="majorBidi" w:cstheme="majorBidi"/>
+          <w:sz w:val="28"/>
+          <w:szCs w:val="28"/>
+        </w:rPr>
+      </w:pPr>
+      <w:r>
+        <w:rPr>
+          <w:rFonts w:asciiTheme="majorBidi" w:hAnsiTheme="majorBidi" w:cstheme="majorBidi"/>
+          <w:sz w:val="28"/>
+          <w:szCs w:val="28"/>
+        </w:rPr>
+        <w:t xml:space="preserve">Clinical notes form another vital component of traditional healthcare </w:t>
+      </w:r>
+      <w:proofErr w:type="gramStart"/>
+      <w:r>
+        <w:rPr>
+          <w:rFonts w:asciiTheme="majorBidi" w:hAnsiTheme="majorBidi" w:cstheme="majorBidi"/>
+          <w:sz w:val="28"/>
+          <w:szCs w:val="28"/>
+        </w:rPr>
+        <w:t>records</w:t>
+      </w:r>
+      <w:proofErr w:type="gramEnd"/>
+      <w:r>
+        <w:rPr>
+          <w:rFonts w:asciiTheme="majorBidi" w:hAnsiTheme="majorBidi" w:cstheme="majorBidi"/>
+          <w:sz w:val="28"/>
+          <w:szCs w:val="28"/>
+        </w:rPr>
+        <w:t>, serving as a narrative of the patient's medical encounters. These notes capture healthcare providers' observations, assessments, interventions, and progress over time. Additionally, diagnostic reports from various tests including blood work, imaging studies, and electrocardiograms are integrated into the records, providing objective data for diagnosis and treatment planning. Treatment plans, including prescribed medications, procedures, specialist referrals, and follow-up appointments, are meticulously documented to ensure continuity of care.</w:t>
+      </w:r>
+    </w:p>
+    <w:p>
+      <w:pPr>
+        <w:ind w:left="360"/>
+        <w:rPr>
+          <w:rFonts w:asciiTheme="majorBidi" w:hAnsiTheme="majorBidi" w:cstheme="majorBidi"/>
+          <w:sz w:val="28"/>
+          <w:szCs w:val="28"/>
+        </w:rPr>
+      </w:pPr>
+      <w:r>
+        <w:rPr>
+          <w:rFonts w:asciiTheme="majorBidi" w:hAnsiTheme="majorBidi" w:cstheme="majorBidi"/>
+          <w:sz w:val="28"/>
+          <w:szCs w:val="28"/>
+        </w:rPr>
+        <w:t>Regularly updated progress notes document the patient's response to treatment, changes in their condition, and adjustments to the care plan. Consent forms, authorizations for medical information release, and other legal documents ensure patients' rights are upheld and that they have provided informed consent for treatments. Furthermore, billing and insurance information, essential for managing healthcare finances and reimbursement, are included in these records. Legal documents such as advance directives and guardianship papers may also find their place, ensuring compliance with legal and ethical standards in healthcare practice.</w:t>
+      </w:r>
+    </w:p>
+    <w:p>
+      <w:pPr>
+        <w:ind w:left="360"/>
+        <w:rPr>
+          <w:rFonts w:asciiTheme="majorBidi" w:hAnsiTheme="majorBidi" w:cstheme="majorBidi"/>
+          <w:sz w:val="28"/>
+          <w:szCs w:val="28"/>
+        </w:rPr>
+      </w:pPr>
+      <w:r>
+        <w:rPr>
+          <w:rFonts w:asciiTheme="majorBidi" w:hAnsiTheme="majorBidi" w:cstheme="majorBidi"/>
+          <w:sz w:val="28"/>
+          <w:szCs w:val="28"/>
+        </w:rPr>
+        <w:t>Traditional healthcare records are meticulously organized and stored in physical filing systems within healthcare facilities. They are typically sorted alphabetically, by medical record number, or by date of service for ease of retrieval. While these records offer accessibility without relying on technology and are familiar to many healthcare professionals, they present challenges related to storage space, organization, and accessibility for authorized personnel. Nonetheless, traditional healthcare records remain a cornerstone of medical documentation, providing a tangible and comprehensive record of a patient's healthcare journey.</w:t>
+      </w:r>
+    </w:p>
+    <w:p>
+      <w:pPr>
+        <w:ind w:left="360"/>
+        <w:rPr>
+          <w:rFonts w:asciiTheme="majorBidi" w:hAnsiTheme="majorBidi" w:cstheme="majorBidi"/>
+          <w:sz w:val="28"/>
+          <w:szCs w:val="28"/>
+        </w:rPr>
+      </w:pPr>
+      <w:r>
+        <w:rPr>
+          <w:rFonts w:asciiTheme="majorBidi" w:hAnsiTheme="majorBidi" w:cstheme="majorBidi"/>
+          <w:sz w:val="28"/>
+          <w:szCs w:val="28"/>
+        </w:rPr>
+        <w:t>However, traditional healthcare records face several challenges and problems, including massive storage and difficult organization. With the increasing number of patients and the volume of information being recorded, it may become challenging to quickly find specific information. Additionally, paper records are susceptible to loss or damage due to natural disasters such as fires or floods.</w:t>
+      </w:r>
+    </w:p>
+    <w:p>
+      <w:pPr>
+        <w:ind w:left="360"/>
+        <w:rPr>
+          <w:rFonts w:asciiTheme="majorBidi" w:hAnsiTheme="majorBidi" w:cstheme="majorBidi"/>
+          <w:sz w:val="28"/>
+          <w:szCs w:val="28"/>
+        </w:rPr>
+      </w:pPr>
+      <w:r>
+        <w:rPr>
+          <w:rFonts w:asciiTheme="majorBidi" w:hAnsiTheme="majorBidi" w:cstheme="majorBidi"/>
+          <w:sz w:val="28"/>
+          <w:szCs w:val="28"/>
+        </w:rPr>
+        <w:t>Paper records are also vulnerable to unauthorized access, as anyone present in the medical facility can potentially access them, posing a threat to patient privacy and the security of their medical information. Furthermore, paper records may encounter challenges in sharing information among different healthcare providers, as they must be manually transferred between departments and different medical facilities.</w:t>
+      </w:r>
+    </w:p>
+    <w:p>
+      <w:pPr>
+        <w:ind w:left="360"/>
+        <w:rPr>
+          <w:rFonts w:asciiTheme="majorBidi" w:hAnsiTheme="majorBidi" w:cstheme="majorBidi"/>
+          <w:sz w:val="28"/>
+          <w:szCs w:val="28"/>
+        </w:rPr>
+      </w:pPr>
+      <w:r>
+        <w:rPr>
+          <w:rFonts w:asciiTheme="majorBidi" w:hAnsiTheme="majorBidi" w:cstheme="majorBidi"/>
+          <w:sz w:val="28"/>
+          <w:szCs w:val="28"/>
+        </w:rPr>
+        <w:t>Moreover, traditional healthcare records can lead to delays in care delivery and medical decision-making, as manually searching for information can be time-consuming, negatively impacting the patient experience and the quality of care received. Additionally, it may be difficult to detect errors or changes in paper records due to the difficulty of making alterations without leaving a clear trace.</w:t>
+      </w:r>
+    </w:p>
+    <w:p>
+      <w:pPr>
+        <w:ind w:left="360"/>
+        <w:rPr>
+          <w:rFonts w:asciiTheme="majorBidi" w:hAnsiTheme="majorBidi" w:cstheme="majorBidi"/>
+          <w:sz w:val="28"/>
+          <w:szCs w:val="28"/>
+        </w:rPr>
+      </w:pPr>
+      <w:r>
+        <w:rPr>
+          <w:rFonts w:asciiTheme="majorBidi" w:hAnsiTheme="majorBidi" w:cstheme="majorBidi"/>
+          <w:sz w:val="28"/>
+          <w:szCs w:val="28"/>
+        </w:rPr>
+        <w:t>In this way, despite the many benefits offered by traditional healthcare records, they face multiple challenges that require innovative solutions to improve their efficiency and ensure the safety of patient information.</w:t>
+      </w:r>
+    </w:p>
+    <w:p>
+      <w:pPr>
+        <w:ind w:left="360"/>
+        <w:rPr>
+          <w:rFonts w:asciiTheme="majorBidi" w:hAnsiTheme="majorBidi" w:cstheme="majorBidi"/>
+          <w:sz w:val="28"/>
+          <w:szCs w:val="28"/>
+        </w:rPr>
+      </w:pPr>
     </w:p>
     <w:p>
       <w:pPr>
@@ -9455,7 +9453,7 @@
           <w:szCs w:val="32"/>
         </w:rPr>
       </w:pPr>
-      <w:bookmarkStart w:id="26" w:name="_Toc158288253"/>
+      <w:bookmarkStart w:id="26" w:name="_Toc158307314"/>
       <w:r>
         <w:rPr>
           <w:rFonts w:asciiTheme="majorBidi" w:hAnsiTheme="majorBidi"/>
@@ -9465,7 +9463,7 @@
           <w:sz w:val="32"/>
           <w:szCs w:val="32"/>
         </w:rPr>
-        <w:t xml:space="preserve">Importance </w:t>
+        <w:t>Electronic Healthcare</w:t>
       </w:r>
       <w:r>
         <w:rPr>
@@ -9476,9 +9474,148 @@
           <w:sz w:val="32"/>
           <w:szCs w:val="32"/>
         </w:rPr>
-        <w:t xml:space="preserve">of </w:t>
-      </w:r>
-      <w:r>
+        <w:t xml:space="preserve"> Records</w:t>
+      </w:r>
+      <w:bookmarkEnd w:id="26"/>
+    </w:p>
+    <w:p>
+      <w:pPr>
+        <w:spacing w:before="40" w:after="360" w:line="240" w:lineRule="auto"/>
+        <w:ind w:left="360" w:right="720"/>
+        <w:rPr>
+          <w:rFonts w:asciiTheme="majorBidi" w:hAnsiTheme="majorBidi" w:cstheme="majorBidi"/>
+          <w:sz w:val="28"/>
+          <w:szCs w:val="28"/>
+        </w:rPr>
+      </w:pPr>
+      <w:r>
+        <w:rPr>
+          <w:rFonts w:asciiTheme="majorBidi" w:hAnsiTheme="majorBidi" w:cstheme="majorBidi"/>
+          <w:sz w:val="28"/>
+          <w:szCs w:val="28"/>
+        </w:rPr>
+        <w:t>An Electronic Health Record (EHR) functions as a digital repository, maintaining a comprehensive electronic version of a patient's medical history over time. This encompasses key administrative and clinical data relevant to the individual's care within a specific healthcare provider setting, including demographics, progress notes, problems, medications, vital signs, past medical history, immunizations, laboratory data, and radiology reports.</w:t>
+      </w:r>
+    </w:p>
+    <w:p>
+      <w:pPr>
+        <w:spacing w:before="40" w:after="360" w:line="240" w:lineRule="auto"/>
+        <w:ind w:left="360" w:right="720"/>
+        <w:rPr>
+          <w:rFonts w:asciiTheme="majorBidi" w:hAnsiTheme="majorBidi" w:cstheme="majorBidi"/>
+          <w:sz w:val="28"/>
+          <w:szCs w:val="28"/>
+        </w:rPr>
+      </w:pPr>
+      <w:r>
+        <w:rPr>
+          <w:rFonts w:asciiTheme="majorBidi" w:hAnsiTheme="majorBidi" w:cstheme="majorBidi"/>
+          <w:sz w:val="28"/>
+          <w:szCs w:val="28"/>
+        </w:rPr>
+        <w:t>The primary purpose of an EHR is to automate information access, streamlining clinician workflows, and improving the overall efficiency of healthcare delivery. By consolidating patient information into a centralized digital platform, EHRs facilitate seamless communication and coordination among healthcare providers, ensuring that pertinent data is readily accessible when making care-related decisions.</w:t>
+      </w:r>
+    </w:p>
+    <w:p>
+      <w:pPr>
+        <w:spacing w:before="40" w:after="360" w:line="240" w:lineRule="auto"/>
+        <w:ind w:left="360" w:right="720"/>
+        <w:rPr>
+          <w:rFonts w:asciiTheme="majorBidi" w:hAnsiTheme="majorBidi" w:cstheme="majorBidi"/>
+          <w:sz w:val="28"/>
+          <w:szCs w:val="28"/>
+        </w:rPr>
+      </w:pPr>
+      <w:r>
+        <w:rPr>
+          <w:rFonts w:asciiTheme="majorBidi" w:hAnsiTheme="majorBidi" w:cstheme="majorBidi"/>
+          <w:sz w:val="28"/>
+          <w:szCs w:val="28"/>
+        </w:rPr>
+        <w:t>In addition to enhancing workflow efficiency, EHRs also support various care-related activities through interfaces such as evidence-based decision support, quality management, and outcomes reporting. These features enable healthcare providers to leverage data-driven insights and best practices, ultimately improving the quality and safety of patient care.</w:t>
+      </w:r>
+    </w:p>
+    <w:p>
+      <w:pPr>
+        <w:spacing w:before="40" w:after="360" w:line="240" w:lineRule="auto"/>
+        <w:ind w:left="360" w:right="720"/>
+        <w:rPr>
+          <w:rFonts w:asciiTheme="majorBidi" w:hAnsiTheme="majorBidi" w:cstheme="majorBidi"/>
+          <w:sz w:val="28"/>
+          <w:szCs w:val="28"/>
+        </w:rPr>
+      </w:pPr>
+      <w:r>
+        <w:rPr>
+          <w:rFonts w:asciiTheme="majorBidi" w:hAnsiTheme="majorBidi" w:cstheme="majorBidi"/>
+          <w:sz w:val="28"/>
+          <w:szCs w:val="28"/>
+        </w:rPr>
+        <w:t>One of the significant benefits of EHR implementation is its role in reducing medical errors. By improving the accuracy and clarity of medical records, EHRs help mitigate potential errors stemming from illegible handwriting or incomplete documentation. This, in turn, enhances patient safety and reduces the risk of adverse events during treatment.</w:t>
+      </w:r>
+    </w:p>
+    <w:p>
+      <w:pPr>
+        <w:spacing w:before="40" w:after="360" w:line="240" w:lineRule="auto"/>
+        <w:ind w:left="360" w:right="720"/>
+        <w:rPr>
+          <w:rFonts w:asciiTheme="majorBidi" w:hAnsiTheme="majorBidi" w:cstheme="majorBidi"/>
+          <w:sz w:val="28"/>
+          <w:szCs w:val="28"/>
+        </w:rPr>
+      </w:pPr>
+      <w:r>
+        <w:rPr>
+          <w:rFonts w:asciiTheme="majorBidi" w:hAnsiTheme="majorBidi" w:cstheme="majorBidi"/>
+          <w:sz w:val="28"/>
+          <w:szCs w:val="28"/>
+        </w:rPr>
+        <w:t>Furthermore, embracing EHRs empowers patients to actively participate in their healthcare journey. Through secure patient portals and online access to their medical records, individuals can review their health information, track their progress, and communicate with their healthcare providers more effectively. This transparency fosters a stronger connection between patients and clinicians, promoting shared decision-making and personalized care.</w:t>
+      </w:r>
+    </w:p>
+    <w:p>
+      <w:pPr>
+        <w:spacing w:before="40" w:after="360" w:line="240" w:lineRule="auto"/>
+        <w:ind w:left="360" w:right="720"/>
+        <w:rPr>
+          <w:rFonts w:asciiTheme="majorBidi" w:hAnsiTheme="majorBidi" w:cstheme="majorBidi"/>
+          <w:sz w:val="28"/>
+          <w:szCs w:val="28"/>
+        </w:rPr>
+      </w:pPr>
+      <w:r>
+        <w:rPr>
+          <w:rFonts w:asciiTheme="majorBidi" w:hAnsiTheme="majorBidi" w:cstheme="majorBidi"/>
+          <w:sz w:val="28"/>
+          <w:szCs w:val="28"/>
+        </w:rPr>
+        <w:t xml:space="preserve">Overall, the </w:t>
+      </w:r>
+      <w:r>
+        <w:rPr>
+          <w:rFonts w:asciiTheme="majorBidi" w:hAnsiTheme="majorBidi" w:cstheme="majorBidi"/>
+          <w:sz w:val="28"/>
+          <w:szCs w:val="28"/>
+        </w:rPr>
+        <w:t>implementation</w:t>
+      </w:r>
+      <w:r>
+        <w:rPr>
+          <w:rFonts w:asciiTheme="majorBidi" w:hAnsiTheme="majorBidi" w:cstheme="majorBidi"/>
+          <w:sz w:val="28"/>
+          <w:szCs w:val="28"/>
+        </w:rPr>
+        <w:t xml:space="preserve"> of EHRs represents a pivotal measure in optimizing the overall healthcare landscape. By providing timely and accessible data, EHRs enable healthcare providers to make informed decisions, improve care coordination, and ultimately enhance the quality and efficiency of patient care delivery.</w:t>
+      </w:r>
+    </w:p>
+    <w:p>
+      <w:pPr>
+        <w:pStyle w:val="Heading2"/>
+        <w:numPr>
+          <w:ilvl w:val="1"/>
+          <w:numId w:val="4"/>
+        </w:numPr>
+        <w:spacing w:after="240"/>
         <w:rPr>
           <w:rFonts w:asciiTheme="majorBidi" w:hAnsiTheme="majorBidi"/>
           <w:b/>
@@ -9487,8 +9624,8 @@
           <w:sz w:val="32"/>
           <w:szCs w:val="32"/>
         </w:rPr>
-        <w:t>Electronic Healthcare</w:t>
-      </w:r>
+      </w:pPr>
+      <w:bookmarkStart w:id="27" w:name="_Toc158307315"/>
       <w:r>
         <w:rPr>
           <w:rFonts w:asciiTheme="majorBidi" w:hAnsiTheme="majorBidi"/>
@@ -9498,9 +9635,42 @@
           <w:sz w:val="32"/>
           <w:szCs w:val="32"/>
         </w:rPr>
+        <w:t xml:space="preserve">Importance </w:t>
+      </w:r>
+      <w:r>
+        <w:rPr>
+          <w:rFonts w:asciiTheme="majorBidi" w:hAnsiTheme="majorBidi"/>
+          <w:b/>
+          <w:bCs/>
+          <w:color w:val="auto"/>
+          <w:sz w:val="32"/>
+          <w:szCs w:val="32"/>
+        </w:rPr>
+        <w:t xml:space="preserve">of </w:t>
+      </w:r>
+      <w:r>
+        <w:rPr>
+          <w:rFonts w:asciiTheme="majorBidi" w:hAnsiTheme="majorBidi"/>
+          <w:b/>
+          <w:bCs/>
+          <w:color w:val="auto"/>
+          <w:sz w:val="32"/>
+          <w:szCs w:val="32"/>
+        </w:rPr>
+        <w:t>Electronic Healthcare</w:t>
+      </w:r>
+      <w:r>
+        <w:rPr>
+          <w:rFonts w:asciiTheme="majorBidi" w:hAnsiTheme="majorBidi"/>
+          <w:b/>
+          <w:bCs/>
+          <w:color w:val="auto"/>
+          <w:sz w:val="32"/>
+          <w:szCs w:val="32"/>
+        </w:rPr>
         <w:t xml:space="preserve"> Records</w:t>
       </w:r>
-      <w:bookmarkEnd w:id="26"/>
+      <w:bookmarkEnd w:id="27"/>
     </w:p>
     <w:p>
       <w:pPr>
@@ -9789,7 +9959,7 @@
           <w:szCs w:val="32"/>
         </w:rPr>
       </w:pPr>
-      <w:bookmarkStart w:id="27" w:name="_Toc158288254"/>
+      <w:bookmarkStart w:id="28" w:name="_Toc158307316"/>
       <w:r>
         <w:rPr>
           <w:rFonts w:asciiTheme="majorBidi" w:hAnsiTheme="majorBidi"/>
@@ -9801,7 +9971,7 @@
         </w:rPr>
         <w:t>Blockchain</w:t>
       </w:r>
-      <w:bookmarkEnd w:id="27"/>
+      <w:bookmarkEnd w:id="28"/>
     </w:p>
     <w:p>
       <w:pPr>
@@ -10060,7 +10230,7 @@
           <w:szCs w:val="32"/>
         </w:rPr>
       </w:pPr>
-      <w:bookmarkStart w:id="28" w:name="_Toc158288255"/>
+      <w:bookmarkStart w:id="29" w:name="_Toc158307317"/>
       <w:r>
         <w:rPr>
           <w:rFonts w:asciiTheme="majorBidi" w:hAnsiTheme="majorBidi"/>
@@ -10072,7 +10242,7 @@
         </w:rPr>
         <w:t>Blockchain Platforms</w:t>
       </w:r>
-      <w:bookmarkEnd w:id="28"/>
+      <w:bookmarkEnd w:id="29"/>
     </w:p>
     <w:p>
       <w:pPr>
@@ -10103,7 +10273,7 @@
         </w:rPr>
         <w:t xml:space="preserve"> </w:t>
       </w:r>
-      <w:bookmarkStart w:id="29" w:name="_Toc158288256"/>
+      <w:bookmarkStart w:id="30" w:name="_Toc158307318"/>
       <w:r>
         <w:rPr>
           <w:rFonts w:asciiTheme="majorBidi" w:hAnsiTheme="majorBidi"/>
@@ -10126,7 +10296,7 @@
         </w:rPr>
         <w:t xml:space="preserve"> Platform</w:t>
       </w:r>
-      <w:bookmarkEnd w:id="29"/>
+      <w:bookmarkEnd w:id="30"/>
     </w:p>
     <w:p>
       <w:pPr>
@@ -10157,7 +10327,7 @@
         </w:rPr>
         <w:t xml:space="preserve"> </w:t>
       </w:r>
-      <w:bookmarkStart w:id="30" w:name="_Toc158288257"/>
+      <w:bookmarkStart w:id="31" w:name="_Toc158307319"/>
       <w:r>
         <w:rPr>
           <w:rFonts w:asciiTheme="majorBidi" w:hAnsiTheme="majorBidi"/>
@@ -10202,7 +10372,7 @@
         </w:rPr>
         <w:t xml:space="preserve"> Platform</w:t>
       </w:r>
-      <w:bookmarkEnd w:id="30"/>
+      <w:bookmarkEnd w:id="31"/>
     </w:p>
     <w:p>
       <w:pPr>
@@ -10233,7 +10403,7 @@
         </w:rPr>
         <w:t xml:space="preserve"> </w:t>
       </w:r>
-      <w:bookmarkStart w:id="31" w:name="_Toc158288258"/>
+      <w:bookmarkStart w:id="32" w:name="_Toc158307320"/>
       <w:r>
         <w:rPr>
           <w:rFonts w:asciiTheme="majorBidi" w:hAnsiTheme="majorBidi"/>
@@ -10256,7 +10426,7 @@
         </w:rPr>
         <w:t xml:space="preserve"> Platform</w:t>
       </w:r>
-      <w:bookmarkEnd w:id="31"/>
+      <w:bookmarkEnd w:id="32"/>
     </w:p>
     <w:p>
       <w:pPr>
@@ -10287,7 +10457,7 @@
         </w:rPr>
         <w:t xml:space="preserve"> </w:t>
       </w:r>
-      <w:bookmarkStart w:id="32" w:name="_Toc158288259"/>
+      <w:bookmarkStart w:id="33" w:name="_Toc158307321"/>
       <w:proofErr w:type="spellStart"/>
       <w:r>
         <w:rPr>
@@ -10312,7 +10482,7 @@
         </w:rPr>
         <w:t xml:space="preserve"> Platform</w:t>
       </w:r>
-      <w:bookmarkEnd w:id="32"/>
+      <w:bookmarkEnd w:id="33"/>
     </w:p>
     <w:p>
       <w:pPr>
@@ -10343,7 +10513,7 @@
         </w:rPr>
         <w:t xml:space="preserve"> </w:t>
       </w:r>
-      <w:bookmarkStart w:id="33" w:name="_Toc158288260"/>
+      <w:bookmarkStart w:id="34" w:name="_Toc158307322"/>
       <w:r>
         <w:rPr>
           <w:rFonts w:asciiTheme="majorBidi" w:hAnsiTheme="majorBidi"/>
@@ -10355,7 +10525,7 @@
         </w:rPr>
         <w:t>R3 Corda Platform</w:t>
       </w:r>
-      <w:bookmarkEnd w:id="33"/>
+      <w:bookmarkEnd w:id="34"/>
     </w:p>
     <w:p>
       <w:pPr>
@@ -10386,7 +10556,7 @@
         </w:rPr>
         <w:t xml:space="preserve"> </w:t>
       </w:r>
-      <w:bookmarkStart w:id="34" w:name="_Toc158288261"/>
+      <w:bookmarkStart w:id="35" w:name="_Toc158307323"/>
       <w:proofErr w:type="spellStart"/>
       <w:r>
         <w:rPr>
@@ -10411,7 +10581,7 @@
         </w:rPr>
         <w:t xml:space="preserve"> Platform</w:t>
       </w:r>
-      <w:bookmarkEnd w:id="34"/>
+      <w:bookmarkEnd w:id="35"/>
     </w:p>
     <w:p>
       <w:pPr>
@@ -10442,7 +10612,7 @@
         </w:rPr>
         <w:t xml:space="preserve"> </w:t>
       </w:r>
-      <w:bookmarkStart w:id="35" w:name="_Toc158288262"/>
+      <w:bookmarkStart w:id="36" w:name="_Toc158307324"/>
       <w:r>
         <w:rPr>
           <w:rFonts w:asciiTheme="majorBidi" w:hAnsiTheme="majorBidi"/>
@@ -10454,7 +10624,7 @@
         </w:rPr>
         <w:t>BigchainDB Platform</w:t>
       </w:r>
-      <w:bookmarkEnd w:id="35"/>
+      <w:bookmarkEnd w:id="36"/>
     </w:p>
     <w:p>
       <w:pPr>
@@ -10485,7 +10655,7 @@
         </w:rPr>
         <w:t xml:space="preserve"> </w:t>
       </w:r>
-      <w:bookmarkStart w:id="36" w:name="_Toc158288263"/>
+      <w:bookmarkStart w:id="37" w:name="_Toc158307325"/>
       <w:proofErr w:type="spellStart"/>
       <w:r>
         <w:rPr>
@@ -10510,7 +10680,7 @@
         </w:rPr>
         <w:t xml:space="preserve"> Platform</w:t>
       </w:r>
-      <w:bookmarkEnd w:id="36"/>
+      <w:bookmarkEnd w:id="37"/>
     </w:p>
     <w:p>
       <w:pPr>
@@ -10541,7 +10711,7 @@
         </w:rPr>
         <w:t xml:space="preserve"> </w:t>
       </w:r>
-      <w:bookmarkStart w:id="37" w:name="_Toc158288264"/>
+      <w:bookmarkStart w:id="38" w:name="_Toc158307326"/>
       <w:r>
         <w:rPr>
           <w:rFonts w:asciiTheme="majorBidi" w:hAnsiTheme="majorBidi"/>
@@ -10553,7 +10723,7 @@
         </w:rPr>
         <w:t>Quorum Blockchain Platform</w:t>
       </w:r>
-      <w:bookmarkEnd w:id="37"/>
+      <w:bookmarkEnd w:id="38"/>
     </w:p>
     <w:p>
       <w:pPr>
@@ -10573,7 +10743,7 @@
           <w:szCs w:val="32"/>
         </w:rPr>
       </w:pPr>
-      <w:bookmarkStart w:id="38" w:name="_Toc158288265"/>
+      <w:bookmarkStart w:id="39" w:name="_Toc158307327"/>
       <w:r>
         <w:rPr>
           <w:rFonts w:asciiTheme="majorBidi" w:hAnsiTheme="majorBidi"/>
@@ -10585,7 +10755,7 @@
         </w:rPr>
         <w:t>EOS Blockchain Platform</w:t>
       </w:r>
-      <w:bookmarkEnd w:id="38"/>
+      <w:bookmarkEnd w:id="39"/>
     </w:p>
     <w:p>
       <w:pPr>
@@ -10605,7 +10775,7 @@
           <w:szCs w:val="32"/>
         </w:rPr>
       </w:pPr>
-      <w:bookmarkStart w:id="39" w:name="_Toc158288266"/>
+      <w:bookmarkStart w:id="40" w:name="_Toc158307328"/>
       <w:r>
         <w:rPr>
           <w:rFonts w:asciiTheme="majorBidi" w:hAnsiTheme="majorBidi"/>
@@ -10617,7 +10787,7 @@
         </w:rPr>
         <w:t>Other Blockchain Platforms</w:t>
       </w:r>
-      <w:bookmarkEnd w:id="39"/>
+      <w:bookmarkEnd w:id="40"/>
     </w:p>
     <w:p/>
     <w:p>
@@ -10637,7 +10807,7 @@
           <w:szCs w:val="32"/>
         </w:rPr>
       </w:pPr>
-      <w:bookmarkStart w:id="40" w:name="_Toc158288267"/>
+      <w:bookmarkStart w:id="41" w:name="_Toc158307329"/>
       <w:r>
         <w:rPr>
           <w:rFonts w:asciiTheme="majorBidi" w:hAnsiTheme="majorBidi"/>
@@ -10660,7 +10830,7 @@
         </w:rPr>
         <w:t xml:space="preserve"> Healthcare</w:t>
       </w:r>
-      <w:bookmarkEnd w:id="40"/>
+      <w:bookmarkEnd w:id="41"/>
     </w:p>
     <w:p>
       <w:pPr>
@@ -10853,7 +11023,7 @@
           <w:szCs w:val="32"/>
         </w:rPr>
       </w:pPr>
-      <w:bookmarkStart w:id="41" w:name="_Toc158288268"/>
+      <w:bookmarkStart w:id="42" w:name="_Toc158307330"/>
       <w:r>
         <w:rPr>
           <w:rFonts w:asciiTheme="majorBidi" w:hAnsiTheme="majorBidi"/>
@@ -10865,7 +11035,7 @@
         </w:rPr>
         <w:t>AI</w:t>
       </w:r>
-      <w:bookmarkEnd w:id="41"/>
+      <w:bookmarkEnd w:id="42"/>
     </w:p>
     <w:p>
       <w:pPr>
@@ -11325,7 +11495,7 @@
           <w:szCs w:val="32"/>
         </w:rPr>
       </w:pPr>
-      <w:bookmarkStart w:id="42" w:name="_Toc158288269"/>
+      <w:bookmarkStart w:id="43" w:name="_Toc158307331"/>
       <w:r>
         <w:rPr>
           <w:rFonts w:asciiTheme="majorBidi" w:hAnsiTheme="majorBidi"/>
@@ -11348,7 +11518,7 @@
         </w:rPr>
         <w:t>of AI in Healthcare</w:t>
       </w:r>
-      <w:bookmarkEnd w:id="42"/>
+      <w:bookmarkEnd w:id="43"/>
     </w:p>
     <w:p>
       <w:pPr>
@@ -11856,7 +12026,7 @@
           <w:szCs w:val="32"/>
         </w:rPr>
       </w:pPr>
-      <w:bookmarkStart w:id="43" w:name="_Toc158288270"/>
+      <w:bookmarkStart w:id="44" w:name="_Toc158307332"/>
       <w:r>
         <w:rPr>
           <w:rFonts w:asciiTheme="majorBidi" w:hAnsiTheme="majorBidi"/>
@@ -11879,7 +12049,7 @@
         </w:rPr>
         <w:t>of AI in Patients Record Management System</w:t>
       </w:r>
-      <w:bookmarkEnd w:id="43"/>
+      <w:bookmarkEnd w:id="44"/>
     </w:p>
     <w:p>
       <w:pPr>
@@ -12268,8 +12438,8 @@
         </w:rPr>
         <w:t xml:space="preserve"> </w:t>
       </w:r>
-      <w:bookmarkStart w:id="44" w:name="_Toc158288271"/>
-      <w:bookmarkEnd w:id="44"/>
+      <w:bookmarkStart w:id="45" w:name="_Toc158307333"/>
+      <w:bookmarkEnd w:id="45"/>
     </w:p>
     <w:p/>
     <w:p/>
@@ -12285,7 +12455,7 @@
       </w:r>
     </w:p>
     <w:sectPr>
-      <w:footerReference w:type="default" r:id="rId10"/>
+      <w:footerReference w:type="default" r:id="rId11"/>
       <w:pgSz w:w="12240" w:h="15840"/>
       <w:pgMar w:top="1440" w:right="1800" w:bottom="1440" w:left="1800" w:header="708" w:footer="708" w:gutter="0"/>
       <w:pgNumType w:start="1"/>
@@ -17689,7 +17859,7 @@
 </file>
 
 <file path=customXml/itemProps1.xml><?xml version="1.0" encoding="utf-8"?>
-<ds:datastoreItem xmlns:ds="http://schemas.openxmlformats.org/officeDocument/2006/customXml" ds:itemID="{2AC2C933-7204-4AEF-BD28-60C94D1B2F17}">
+<ds:datastoreItem xmlns:ds="http://schemas.openxmlformats.org/officeDocument/2006/customXml" ds:itemID="{4FE8FBAB-6C1F-493A-B1E5-5B3F9161BD3D}">
   <ds:schemaRefs>
     <ds:schemaRef ds:uri="http://schemas.openxmlformats.org/officeDocument/2006/bibliography"/>
   </ds:schemaRefs>

</xml_diff>

<commit_message>
Added Blockchain platforms to the main documentation
</commit_message>
<xml_diff>
--- a/The Main Documentation File/Documentation.docx
+++ b/The Main Documentation File/Documentation.docx
@@ -156,7 +156,7 @@
                                     <pic:cNvPicPr/>
                                   </pic:nvPicPr>
                                   <pic:blipFill>
-                                    <a:blip r:embed="rId9">
+                                    <a:blip r:embed="rId8">
                                       <a:extLst>
                                         <a:ext uri="{28A0092B-C50C-407E-A947-70E740481C1C}">
                                           <a14:useLocalDpi xmlns:a14="http://schemas.microsoft.com/office/drawing/2010/main" val="0"/>
@@ -1178,12 +1178,7 @@
             <w:pStyle w:val="TOCHeading"/>
           </w:pPr>
           <w:r>
-            <w:t>Table of Con</w:t>
-          </w:r>
-          <w:bookmarkStart w:id="0" w:name="_GoBack"/>
-          <w:bookmarkEnd w:id="0"/>
-          <w:r>
-            <w:t>tents</w:t>
+            <w:t>Table of Contents</w:t>
           </w:r>
         </w:p>
         <w:p>
@@ -1192,6 +1187,7 @@
             <w:rPr>
               <w:rFonts w:cstheme="minorBidi"/>
               <w:noProof/>
+              <w:lang w:val="en-GB" w:eastAsia="en-GB"/>
             </w:rPr>
           </w:pPr>
           <w:r>
@@ -1203,7 +1199,7 @@
           <w:r>
             <w:fldChar w:fldCharType="separate"/>
           </w:r>
-          <w:hyperlink w:anchor="_Toc158307295" w:history="1">
+          <w:hyperlink w:anchor="_Toc158383864" w:history="1">
             <w:r>
               <w:rPr>
                 <w:rStyle w:val="Hyperlink"/>
@@ -1219,6 +1215,7 @@
               <w:rPr>
                 <w:rFonts w:cstheme="minorBidi"/>
                 <w:noProof/>
+                <w:lang w:val="en-GB" w:eastAsia="en-GB"/>
               </w:rPr>
               <w:tab/>
             </w:r>
@@ -1252,7 +1249,7 @@
                 <w:noProof/>
                 <w:webHidden/>
               </w:rPr>
-              <w:instrText xml:space="preserve"> PAGEREF _Toc158307295 \h </w:instrText>
+              <w:instrText xml:space="preserve"> PAGEREF _Toc158383864 \h </w:instrText>
             </w:r>
             <w:r>
               <w:rPr>
@@ -1293,9 +1290,10 @@
             <w:rPr>
               <w:rFonts w:cstheme="minorBidi"/>
               <w:noProof/>
+              <w:lang w:val="en-GB" w:eastAsia="en-GB"/>
             </w:rPr>
           </w:pPr>
-          <w:hyperlink w:anchor="_Toc158307296" w:history="1">
+          <w:hyperlink w:anchor="_Toc158383865" w:history="1">
             <w:r>
               <w:rPr>
                 <w:rStyle w:val="Hyperlink"/>
@@ -1310,6 +1308,7 @@
               <w:rPr>
                 <w:rFonts w:cstheme="minorBidi"/>
                 <w:noProof/>
+                <w:lang w:val="en-GB" w:eastAsia="en-GB"/>
               </w:rPr>
               <w:tab/>
             </w:r>
@@ -1342,7 +1341,7 @@
                 <w:noProof/>
                 <w:webHidden/>
               </w:rPr>
-              <w:instrText xml:space="preserve"> PAGEREF _Toc158307296 \h </w:instrText>
+              <w:instrText xml:space="preserve"> PAGEREF _Toc158383865 \h </w:instrText>
             </w:r>
             <w:r>
               <w:rPr>
@@ -1383,9 +1382,10 @@
             <w:rPr>
               <w:rFonts w:cstheme="minorBidi"/>
               <w:noProof/>
+              <w:lang w:val="en-GB" w:eastAsia="en-GB"/>
             </w:rPr>
           </w:pPr>
-          <w:hyperlink w:anchor="_Toc158307297" w:history="1">
+          <w:hyperlink w:anchor="_Toc158383866" w:history="1">
             <w:r>
               <w:rPr>
                 <w:rStyle w:val="Hyperlink"/>
@@ -1400,6 +1400,7 @@
               <w:rPr>
                 <w:rFonts w:cstheme="minorBidi"/>
                 <w:noProof/>
+                <w:lang w:val="en-GB" w:eastAsia="en-GB"/>
               </w:rPr>
               <w:tab/>
             </w:r>
@@ -1432,7 +1433,7 @@
                 <w:noProof/>
                 <w:webHidden/>
               </w:rPr>
-              <w:instrText xml:space="preserve"> PAGEREF _Toc158307297 \h </w:instrText>
+              <w:instrText xml:space="preserve"> PAGEREF _Toc158383866 \h </w:instrText>
             </w:r>
             <w:r>
               <w:rPr>
@@ -1473,9 +1474,10 @@
             <w:rPr>
               <w:rFonts w:cstheme="minorBidi"/>
               <w:noProof/>
+              <w:lang w:val="en-GB" w:eastAsia="en-GB"/>
             </w:rPr>
           </w:pPr>
-          <w:hyperlink w:anchor="_Toc158307298" w:history="1">
+          <w:hyperlink w:anchor="_Toc158383867" w:history="1">
             <w:r>
               <w:rPr>
                 <w:rStyle w:val="Hyperlink"/>
@@ -1490,6 +1492,7 @@
               <w:rPr>
                 <w:rFonts w:cstheme="minorBidi"/>
                 <w:noProof/>
+                <w:lang w:val="en-GB" w:eastAsia="en-GB"/>
               </w:rPr>
               <w:tab/>
             </w:r>
@@ -1501,7 +1504,7 @@
                 <w:bCs/>
                 <w:noProof/>
               </w:rPr>
-              <w:t>Existing System and Its Problems</w:t>
+              <w:t>Existing System and its Problems</w:t>
             </w:r>
             <w:r>
               <w:rPr>
@@ -1522,7 +1525,7 @@
                 <w:noProof/>
                 <w:webHidden/>
               </w:rPr>
-              <w:instrText xml:space="preserve"> PAGEREF _Toc158307298 \h </w:instrText>
+              <w:instrText xml:space="preserve"> PAGEREF _Toc158383867 \h </w:instrText>
             </w:r>
             <w:r>
               <w:rPr>
@@ -1563,9 +1566,10 @@
             <w:rPr>
               <w:rFonts w:cstheme="minorBidi"/>
               <w:noProof/>
+              <w:lang w:val="en-GB" w:eastAsia="en-GB"/>
             </w:rPr>
           </w:pPr>
-          <w:hyperlink w:anchor="_Toc158307299" w:history="1">
+          <w:hyperlink w:anchor="_Toc158383868" w:history="1">
             <w:r>
               <w:rPr>
                 <w:rStyle w:val="Hyperlink"/>
@@ -1580,6 +1584,7 @@
               <w:rPr>
                 <w:rFonts w:cstheme="minorBidi"/>
                 <w:noProof/>
+                <w:lang w:val="en-GB" w:eastAsia="en-GB"/>
               </w:rPr>
               <w:tab/>
             </w:r>
@@ -1612,7 +1617,7 @@
                 <w:noProof/>
                 <w:webHidden/>
               </w:rPr>
-              <w:instrText xml:space="preserve"> PAGEREF _Toc158307299 \h </w:instrText>
+              <w:instrText xml:space="preserve"> PAGEREF _Toc158383868 \h </w:instrText>
             </w:r>
             <w:r>
               <w:rPr>
@@ -1653,9 +1658,10 @@
             <w:rPr>
               <w:rFonts w:cstheme="minorBidi"/>
               <w:noProof/>
+              <w:lang w:val="en-GB" w:eastAsia="en-GB"/>
             </w:rPr>
           </w:pPr>
-          <w:hyperlink w:anchor="_Toc158307300" w:history="1">
+          <w:hyperlink w:anchor="_Toc158383869" w:history="1">
             <w:r>
               <w:rPr>
                 <w:rStyle w:val="Hyperlink"/>
@@ -1670,6 +1676,7 @@
               <w:rPr>
                 <w:rFonts w:cstheme="minorBidi"/>
                 <w:noProof/>
+                <w:lang w:val="en-GB" w:eastAsia="en-GB"/>
               </w:rPr>
               <w:tab/>
             </w:r>
@@ -1702,7 +1709,7 @@
                 <w:noProof/>
                 <w:webHidden/>
               </w:rPr>
-              <w:instrText xml:space="preserve"> PAGEREF _Toc158307300 \h </w:instrText>
+              <w:instrText xml:space="preserve"> PAGEREF _Toc158383869 \h </w:instrText>
             </w:r>
             <w:r>
               <w:rPr>
@@ -1743,9 +1750,10 @@
             <w:rPr>
               <w:rFonts w:cstheme="minorBidi"/>
               <w:noProof/>
+              <w:lang w:val="en-GB" w:eastAsia="en-GB"/>
             </w:rPr>
           </w:pPr>
-          <w:hyperlink w:anchor="_Toc158307301" w:history="1">
+          <w:hyperlink w:anchor="_Toc158383870" w:history="1">
             <w:r>
               <w:rPr>
                 <w:rStyle w:val="Hyperlink"/>
@@ -1760,6 +1768,7 @@
               <w:rPr>
                 <w:rFonts w:cstheme="minorBidi"/>
                 <w:noProof/>
+                <w:lang w:val="en-GB" w:eastAsia="en-GB"/>
               </w:rPr>
               <w:tab/>
             </w:r>
@@ -1792,7 +1801,7 @@
                 <w:noProof/>
                 <w:webHidden/>
               </w:rPr>
-              <w:instrText xml:space="preserve"> PAGEREF _Toc158307301 \h </w:instrText>
+              <w:instrText xml:space="preserve"> PAGEREF _Toc158383870 \h </w:instrText>
             </w:r>
             <w:r>
               <w:rPr>
@@ -1833,9 +1842,10 @@
             <w:rPr>
               <w:rFonts w:cstheme="minorBidi"/>
               <w:noProof/>
+              <w:lang w:val="en-GB" w:eastAsia="en-GB"/>
             </w:rPr>
           </w:pPr>
-          <w:hyperlink w:anchor="_Toc158307302" w:history="1">
+          <w:hyperlink w:anchor="_Toc158383871" w:history="1">
             <w:r>
               <w:rPr>
                 <w:rStyle w:val="Hyperlink"/>
@@ -1850,6 +1860,7 @@
               <w:rPr>
                 <w:rFonts w:cstheme="minorBidi"/>
                 <w:noProof/>
+                <w:lang w:val="en-GB" w:eastAsia="en-GB"/>
               </w:rPr>
               <w:tab/>
             </w:r>
@@ -1882,7 +1893,7 @@
                 <w:noProof/>
                 <w:webHidden/>
               </w:rPr>
-              <w:instrText xml:space="preserve"> PAGEREF _Toc158307302 \h </w:instrText>
+              <w:instrText xml:space="preserve"> PAGEREF _Toc158383871 \h </w:instrText>
             </w:r>
             <w:r>
               <w:rPr>
@@ -1923,9 +1934,10 @@
             <w:rPr>
               <w:rFonts w:cstheme="minorBidi"/>
               <w:noProof/>
+              <w:lang w:val="en-GB" w:eastAsia="en-GB"/>
             </w:rPr>
           </w:pPr>
-          <w:hyperlink w:anchor="_Toc158307303" w:history="1">
+          <w:hyperlink w:anchor="_Toc158383872" w:history="1">
             <w:r>
               <w:rPr>
                 <w:rStyle w:val="Hyperlink"/>
@@ -1940,6 +1952,7 @@
               <w:rPr>
                 <w:rFonts w:cstheme="minorBidi"/>
                 <w:noProof/>
+                <w:lang w:val="en-GB" w:eastAsia="en-GB"/>
               </w:rPr>
               <w:tab/>
             </w:r>
@@ -1972,7 +1985,7 @@
                 <w:noProof/>
                 <w:webHidden/>
               </w:rPr>
-              <w:instrText xml:space="preserve"> PAGEREF _Toc158307303 \h </w:instrText>
+              <w:instrText xml:space="preserve"> PAGEREF _Toc158383872 \h </w:instrText>
             </w:r>
             <w:r>
               <w:rPr>
@@ -2013,9 +2026,10 @@
             <w:rPr>
               <w:rFonts w:cstheme="minorBidi"/>
               <w:noProof/>
+              <w:lang w:val="en-GB" w:eastAsia="en-GB"/>
             </w:rPr>
           </w:pPr>
-          <w:hyperlink w:anchor="_Toc158307304" w:history="1">
+          <w:hyperlink w:anchor="_Toc158383873" w:history="1">
             <w:r>
               <w:rPr>
                 <w:rStyle w:val="Hyperlink"/>
@@ -2030,6 +2044,7 @@
               <w:rPr>
                 <w:rFonts w:cstheme="minorBidi"/>
                 <w:noProof/>
+                <w:lang w:val="en-GB" w:eastAsia="en-GB"/>
               </w:rPr>
               <w:tab/>
             </w:r>
@@ -2062,7 +2077,7 @@
                 <w:noProof/>
                 <w:webHidden/>
               </w:rPr>
-              <w:instrText xml:space="preserve"> PAGEREF _Toc158307304 \h </w:instrText>
+              <w:instrText xml:space="preserve"> PAGEREF _Toc158383873 \h </w:instrText>
             </w:r>
             <w:r>
               <w:rPr>
@@ -2103,9 +2118,10 @@
             <w:rPr>
               <w:rFonts w:cstheme="minorBidi"/>
               <w:noProof/>
+              <w:lang w:val="en-GB" w:eastAsia="en-GB"/>
             </w:rPr>
           </w:pPr>
-          <w:hyperlink w:anchor="_Toc158307305" w:history="1">
+          <w:hyperlink w:anchor="_Toc158383874" w:history="1">
             <w:r>
               <w:rPr>
                 <w:rStyle w:val="Hyperlink"/>
@@ -2120,6 +2136,7 @@
               <w:rPr>
                 <w:rFonts w:cstheme="minorBidi"/>
                 <w:noProof/>
+                <w:lang w:val="en-GB" w:eastAsia="en-GB"/>
               </w:rPr>
               <w:tab/>
             </w:r>
@@ -2152,7 +2169,7 @@
                 <w:noProof/>
                 <w:webHidden/>
               </w:rPr>
-              <w:instrText xml:space="preserve"> PAGEREF _Toc158307305 \h </w:instrText>
+              <w:instrText xml:space="preserve"> PAGEREF _Toc158383874 \h </w:instrText>
             </w:r>
             <w:r>
               <w:rPr>
@@ -2193,9 +2210,10 @@
             <w:rPr>
               <w:rFonts w:cstheme="minorBidi"/>
               <w:noProof/>
+              <w:lang w:val="en-GB" w:eastAsia="en-GB"/>
             </w:rPr>
           </w:pPr>
-          <w:hyperlink w:anchor="_Toc158307306" w:history="1">
+          <w:hyperlink w:anchor="_Toc158383875" w:history="1">
             <w:r>
               <w:rPr>
                 <w:rStyle w:val="Hyperlink"/>
@@ -2210,6 +2228,7 @@
               <w:rPr>
                 <w:rFonts w:cstheme="minorBidi"/>
                 <w:noProof/>
+                <w:lang w:val="en-GB" w:eastAsia="en-GB"/>
               </w:rPr>
               <w:tab/>
             </w:r>
@@ -2242,7 +2261,7 @@
                 <w:noProof/>
                 <w:webHidden/>
               </w:rPr>
-              <w:instrText xml:space="preserve"> PAGEREF _Toc158307306 \h </w:instrText>
+              <w:instrText xml:space="preserve"> PAGEREF _Toc158383875 \h </w:instrText>
             </w:r>
             <w:r>
               <w:rPr>
@@ -2283,9 +2302,10 @@
             <w:rPr>
               <w:rFonts w:cstheme="minorBidi"/>
               <w:noProof/>
+              <w:lang w:val="en-GB" w:eastAsia="en-GB"/>
             </w:rPr>
           </w:pPr>
-          <w:hyperlink w:anchor="_Toc158307307" w:history="1">
+          <w:hyperlink w:anchor="_Toc158383876" w:history="1">
             <w:r>
               <w:rPr>
                 <w:rStyle w:val="Hyperlink"/>
@@ -2300,6 +2320,7 @@
               <w:rPr>
                 <w:rFonts w:cstheme="minorBidi"/>
                 <w:noProof/>
+                <w:lang w:val="en-GB" w:eastAsia="en-GB"/>
               </w:rPr>
               <w:tab/>
             </w:r>
@@ -2332,7 +2353,7 @@
                 <w:noProof/>
                 <w:webHidden/>
               </w:rPr>
-              <w:instrText xml:space="preserve"> PAGEREF _Toc158307307 \h </w:instrText>
+              <w:instrText xml:space="preserve"> PAGEREF _Toc158383876 \h </w:instrText>
             </w:r>
             <w:r>
               <w:rPr>
@@ -2373,9 +2394,10 @@
             <w:rPr>
               <w:rFonts w:cstheme="minorBidi"/>
               <w:noProof/>
+              <w:lang w:val="en-GB" w:eastAsia="en-GB"/>
             </w:rPr>
           </w:pPr>
-          <w:hyperlink w:anchor="_Toc158307308" w:history="1">
+          <w:hyperlink w:anchor="_Toc158383877" w:history="1">
             <w:r>
               <w:rPr>
                 <w:rStyle w:val="Hyperlink"/>
@@ -2390,6 +2412,7 @@
               <w:rPr>
                 <w:rFonts w:cstheme="minorBidi"/>
                 <w:noProof/>
+                <w:lang w:val="en-GB" w:eastAsia="en-GB"/>
               </w:rPr>
               <w:tab/>
             </w:r>
@@ -2422,7 +2445,7 @@
                 <w:noProof/>
                 <w:webHidden/>
               </w:rPr>
-              <w:instrText xml:space="preserve"> PAGEREF _Toc158307308 \h </w:instrText>
+              <w:instrText xml:space="preserve"> PAGEREF _Toc158383877 \h </w:instrText>
             </w:r>
             <w:r>
               <w:rPr>
@@ -2459,9 +2482,10 @@
             <w:rPr>
               <w:rFonts w:cstheme="minorBidi"/>
               <w:noProof/>
+              <w:lang w:val="en-GB" w:eastAsia="en-GB"/>
             </w:rPr>
           </w:pPr>
-          <w:hyperlink w:anchor="_Toc158307309" w:history="1">
+          <w:hyperlink w:anchor="_Toc158383878" w:history="1">
             <w:r>
               <w:rPr>
                 <w:rStyle w:val="Hyperlink"/>
@@ -2477,6 +2501,7 @@
               <w:rPr>
                 <w:rFonts w:cstheme="minorBidi"/>
                 <w:noProof/>
+                <w:lang w:val="en-GB" w:eastAsia="en-GB"/>
               </w:rPr>
               <w:tab/>
             </w:r>
@@ -2510,7 +2535,7 @@
                 <w:noProof/>
                 <w:webHidden/>
               </w:rPr>
-              <w:instrText xml:space="preserve"> PAGEREF _Toc158307309 \h </w:instrText>
+              <w:instrText xml:space="preserve"> PAGEREF _Toc158383878 \h </w:instrText>
             </w:r>
             <w:r>
               <w:rPr>
@@ -2551,9 +2576,10 @@
             <w:rPr>
               <w:rFonts w:cstheme="minorBidi"/>
               <w:noProof/>
+              <w:lang w:val="en-GB" w:eastAsia="en-GB"/>
             </w:rPr>
           </w:pPr>
-          <w:hyperlink w:anchor="_Toc158307310" w:history="1">
+          <w:hyperlink w:anchor="_Toc158383879" w:history="1">
             <w:r>
               <w:rPr>
                 <w:rStyle w:val="Hyperlink"/>
@@ -2568,6 +2594,7 @@
               <w:rPr>
                 <w:rFonts w:cstheme="minorBidi"/>
                 <w:noProof/>
+                <w:lang w:val="en-GB" w:eastAsia="en-GB"/>
               </w:rPr>
               <w:tab/>
             </w:r>
@@ -2600,7 +2627,7 @@
                 <w:noProof/>
                 <w:webHidden/>
               </w:rPr>
-              <w:instrText xml:space="preserve"> PAGEREF _Toc158307310 \h </w:instrText>
+              <w:instrText xml:space="preserve"> PAGEREF _Toc158383879 \h </w:instrText>
             </w:r>
             <w:r>
               <w:rPr>
@@ -2641,9 +2668,10 @@
             <w:rPr>
               <w:rFonts w:cstheme="minorBidi"/>
               <w:noProof/>
+              <w:lang w:val="en-GB" w:eastAsia="en-GB"/>
             </w:rPr>
           </w:pPr>
-          <w:hyperlink w:anchor="_Toc158307311" w:history="1">
+          <w:hyperlink w:anchor="_Toc158383880" w:history="1">
             <w:r>
               <w:rPr>
                 <w:rStyle w:val="Hyperlink"/>
@@ -2658,6 +2686,7 @@
               <w:rPr>
                 <w:rFonts w:cstheme="minorBidi"/>
                 <w:noProof/>
+                <w:lang w:val="en-GB" w:eastAsia="en-GB"/>
               </w:rPr>
               <w:tab/>
             </w:r>
@@ -2690,7 +2719,7 @@
                 <w:noProof/>
                 <w:webHidden/>
               </w:rPr>
-              <w:instrText xml:space="preserve"> PAGEREF _Toc158307311 \h </w:instrText>
+              <w:instrText xml:space="preserve"> PAGEREF _Toc158383880 \h </w:instrText>
             </w:r>
             <w:r>
               <w:rPr>
@@ -2731,9 +2760,10 @@
             <w:rPr>
               <w:rFonts w:cstheme="minorBidi"/>
               <w:noProof/>
+              <w:lang w:val="en-GB" w:eastAsia="en-GB"/>
             </w:rPr>
           </w:pPr>
-          <w:hyperlink w:anchor="_Toc158307312" w:history="1">
+          <w:hyperlink w:anchor="_Toc158383881" w:history="1">
             <w:r>
               <w:rPr>
                 <w:rStyle w:val="Hyperlink"/>
@@ -2748,6 +2778,7 @@
               <w:rPr>
                 <w:rFonts w:cstheme="minorBidi"/>
                 <w:noProof/>
+                <w:lang w:val="en-GB" w:eastAsia="en-GB"/>
               </w:rPr>
               <w:tab/>
             </w:r>
@@ -2780,7 +2811,7 @@
                 <w:noProof/>
                 <w:webHidden/>
               </w:rPr>
-              <w:instrText xml:space="preserve"> PAGEREF _Toc158307312 \h </w:instrText>
+              <w:instrText xml:space="preserve"> PAGEREF _Toc158383881 \h </w:instrText>
             </w:r>
             <w:r>
               <w:rPr>
@@ -2821,9 +2852,10 @@
             <w:rPr>
               <w:rFonts w:cstheme="minorBidi"/>
               <w:noProof/>
+              <w:lang w:val="en-GB" w:eastAsia="en-GB"/>
             </w:rPr>
           </w:pPr>
-          <w:hyperlink w:anchor="_Toc158307313" w:history="1">
+          <w:hyperlink w:anchor="_Toc158383882" w:history="1">
             <w:r>
               <w:rPr>
                 <w:rStyle w:val="Hyperlink"/>
@@ -2838,6 +2870,7 @@
               <w:rPr>
                 <w:rFonts w:cstheme="minorBidi"/>
                 <w:noProof/>
+                <w:lang w:val="en-GB" w:eastAsia="en-GB"/>
               </w:rPr>
               <w:tab/>
             </w:r>
@@ -2870,7 +2903,7 @@
                 <w:noProof/>
                 <w:webHidden/>
               </w:rPr>
-              <w:instrText xml:space="preserve"> PAGEREF _Toc158307313 \h </w:instrText>
+              <w:instrText xml:space="preserve"> PAGEREF _Toc158383882 \h </w:instrText>
             </w:r>
             <w:r>
               <w:rPr>
@@ -2911,9 +2944,10 @@
             <w:rPr>
               <w:rFonts w:cstheme="minorBidi"/>
               <w:noProof/>
+              <w:lang w:val="en-GB" w:eastAsia="en-GB"/>
             </w:rPr>
           </w:pPr>
-          <w:hyperlink w:anchor="_Toc158307314" w:history="1">
+          <w:hyperlink w:anchor="_Toc158383883" w:history="1">
             <w:r>
               <w:rPr>
                 <w:rStyle w:val="Hyperlink"/>
@@ -2928,6 +2962,7 @@
               <w:rPr>
                 <w:rFonts w:cstheme="minorBidi"/>
                 <w:noProof/>
+                <w:lang w:val="en-GB" w:eastAsia="en-GB"/>
               </w:rPr>
               <w:tab/>
             </w:r>
@@ -2960,7 +2995,7 @@
                 <w:noProof/>
                 <w:webHidden/>
               </w:rPr>
-              <w:instrText xml:space="preserve"> PAGEREF _Toc158307314 \h </w:instrText>
+              <w:instrText xml:space="preserve"> PAGEREF _Toc158383883 \h </w:instrText>
             </w:r>
             <w:r>
               <w:rPr>
@@ -3001,9 +3036,10 @@
             <w:rPr>
               <w:rFonts w:cstheme="minorBidi"/>
               <w:noProof/>
+              <w:lang w:val="en-GB" w:eastAsia="en-GB"/>
             </w:rPr>
           </w:pPr>
-          <w:hyperlink w:anchor="_Toc158307315" w:history="1">
+          <w:hyperlink w:anchor="_Toc158383884" w:history="1">
             <w:r>
               <w:rPr>
                 <w:rStyle w:val="Hyperlink"/>
@@ -3018,6 +3054,7 @@
               <w:rPr>
                 <w:rFonts w:cstheme="minorBidi"/>
                 <w:noProof/>
+                <w:lang w:val="en-GB" w:eastAsia="en-GB"/>
               </w:rPr>
               <w:tab/>
             </w:r>
@@ -3050,7 +3087,7 @@
                 <w:noProof/>
                 <w:webHidden/>
               </w:rPr>
-              <w:instrText xml:space="preserve"> PAGEREF _Toc158307315 \h </w:instrText>
+              <w:instrText xml:space="preserve"> PAGEREF _Toc158383884 \h </w:instrText>
             </w:r>
             <w:r>
               <w:rPr>
@@ -3091,9 +3128,10 @@
             <w:rPr>
               <w:rFonts w:cstheme="minorBidi"/>
               <w:noProof/>
+              <w:lang w:val="en-GB" w:eastAsia="en-GB"/>
             </w:rPr>
           </w:pPr>
-          <w:hyperlink w:anchor="_Toc158307316" w:history="1">
+          <w:hyperlink w:anchor="_Toc158383885" w:history="1">
             <w:r>
               <w:rPr>
                 <w:rStyle w:val="Hyperlink"/>
@@ -3108,6 +3146,7 @@
               <w:rPr>
                 <w:rFonts w:cstheme="minorBidi"/>
                 <w:noProof/>
+                <w:lang w:val="en-GB" w:eastAsia="en-GB"/>
               </w:rPr>
               <w:tab/>
             </w:r>
@@ -3140,7 +3179,7 @@
                 <w:noProof/>
                 <w:webHidden/>
               </w:rPr>
-              <w:instrText xml:space="preserve"> PAGEREF _Toc158307316 \h </w:instrText>
+              <w:instrText xml:space="preserve"> PAGEREF _Toc158383885 \h </w:instrText>
             </w:r>
             <w:r>
               <w:rPr>
@@ -3181,9 +3220,10 @@
             <w:rPr>
               <w:rFonts w:cstheme="minorBidi"/>
               <w:noProof/>
+              <w:lang w:val="en-GB" w:eastAsia="en-GB"/>
             </w:rPr>
           </w:pPr>
-          <w:hyperlink w:anchor="_Toc158307317" w:history="1">
+          <w:hyperlink w:anchor="_Toc158383886" w:history="1">
             <w:r>
               <w:rPr>
                 <w:rStyle w:val="Hyperlink"/>
@@ -3198,6 +3238,7 @@
               <w:rPr>
                 <w:rFonts w:cstheme="minorBidi"/>
                 <w:noProof/>
+                <w:lang w:val="en-GB" w:eastAsia="en-GB"/>
               </w:rPr>
               <w:tab/>
             </w:r>
@@ -3230,7 +3271,7 @@
                 <w:noProof/>
                 <w:webHidden/>
               </w:rPr>
-              <w:instrText xml:space="preserve"> PAGEREF _Toc158307317 \h </w:instrText>
+              <w:instrText xml:space="preserve"> PAGEREF _Toc158383886 \h </w:instrText>
             </w:r>
             <w:r>
               <w:rPr>
@@ -3271,9 +3312,10 @@
             <w:rPr>
               <w:rFonts w:cstheme="minorBidi"/>
               <w:noProof/>
+              <w:lang w:val="en-GB" w:eastAsia="en-GB"/>
             </w:rPr>
           </w:pPr>
-          <w:hyperlink w:anchor="_Toc158307318" w:history="1">
+          <w:hyperlink w:anchor="_Toc158383887" w:history="1">
             <w:r>
               <w:rPr>
                 <w:rStyle w:val="Hyperlink"/>
@@ -3288,6 +3330,7 @@
               <w:rPr>
                 <w:rFonts w:cstheme="minorBidi"/>
                 <w:noProof/>
+                <w:lang w:val="en-GB" w:eastAsia="en-GB"/>
               </w:rPr>
               <w:tab/>
             </w:r>
@@ -3320,7 +3363,7 @@
                 <w:noProof/>
                 <w:webHidden/>
               </w:rPr>
-              <w:instrText xml:space="preserve"> PAGEREF _Toc158307318 \h </w:instrText>
+              <w:instrText xml:space="preserve"> PAGEREF _Toc158383887 \h </w:instrText>
             </w:r>
             <w:r>
               <w:rPr>
@@ -3361,9 +3404,10 @@
             <w:rPr>
               <w:rFonts w:cstheme="minorBidi"/>
               <w:noProof/>
+              <w:lang w:val="en-GB" w:eastAsia="en-GB"/>
             </w:rPr>
           </w:pPr>
-          <w:hyperlink w:anchor="_Toc158307319" w:history="1">
+          <w:hyperlink w:anchor="_Toc158383888" w:history="1">
             <w:r>
               <w:rPr>
                 <w:rStyle w:val="Hyperlink"/>
@@ -3378,6 +3422,7 @@
               <w:rPr>
                 <w:rFonts w:cstheme="minorBidi"/>
                 <w:noProof/>
+                <w:lang w:val="en-GB" w:eastAsia="en-GB"/>
               </w:rPr>
               <w:tab/>
             </w:r>
@@ -3410,7 +3455,7 @@
                 <w:noProof/>
                 <w:webHidden/>
               </w:rPr>
-              <w:instrText xml:space="preserve"> PAGEREF _Toc158307319 \h </w:instrText>
+              <w:instrText xml:space="preserve"> PAGEREF _Toc158383888 \h </w:instrText>
             </w:r>
             <w:r>
               <w:rPr>
@@ -3451,9 +3496,10 @@
             <w:rPr>
               <w:rFonts w:cstheme="minorBidi"/>
               <w:noProof/>
+              <w:lang w:val="en-GB" w:eastAsia="en-GB"/>
             </w:rPr>
           </w:pPr>
-          <w:hyperlink w:anchor="_Toc158307320" w:history="1">
+          <w:hyperlink w:anchor="_Toc158383889" w:history="1">
             <w:r>
               <w:rPr>
                 <w:rStyle w:val="Hyperlink"/>
@@ -3468,6 +3514,7 @@
               <w:rPr>
                 <w:rFonts w:cstheme="minorBidi"/>
                 <w:noProof/>
+                <w:lang w:val="en-GB" w:eastAsia="en-GB"/>
               </w:rPr>
               <w:tab/>
             </w:r>
@@ -3500,7 +3547,7 @@
                 <w:noProof/>
                 <w:webHidden/>
               </w:rPr>
-              <w:instrText xml:space="preserve"> PAGEREF _Toc158307320 \h </w:instrText>
+              <w:instrText xml:space="preserve"> PAGEREF _Toc158383889 \h </w:instrText>
             </w:r>
             <w:r>
               <w:rPr>
@@ -3520,7 +3567,7 @@
                 <w:noProof/>
                 <w:webHidden/>
               </w:rPr>
-              <w:t>25</w:t>
+              <w:t>26</w:t>
             </w:r>
             <w:r>
               <w:rPr>
@@ -3541,9 +3588,10 @@
             <w:rPr>
               <w:rFonts w:cstheme="minorBidi"/>
               <w:noProof/>
+              <w:lang w:val="en-GB" w:eastAsia="en-GB"/>
             </w:rPr>
           </w:pPr>
-          <w:hyperlink w:anchor="_Toc158307321" w:history="1">
+          <w:hyperlink w:anchor="_Toc158383890" w:history="1">
             <w:r>
               <w:rPr>
                 <w:rStyle w:val="Hyperlink"/>
@@ -3558,6 +3606,7 @@
               <w:rPr>
                 <w:rFonts w:cstheme="minorBidi"/>
                 <w:noProof/>
+                <w:lang w:val="en-GB" w:eastAsia="en-GB"/>
               </w:rPr>
               <w:tab/>
             </w:r>
@@ -3590,7 +3639,7 @@
                 <w:noProof/>
                 <w:webHidden/>
               </w:rPr>
-              <w:instrText xml:space="preserve"> PAGEREF _Toc158307321 \h </w:instrText>
+              <w:instrText xml:space="preserve"> PAGEREF _Toc158383890 \h </w:instrText>
             </w:r>
             <w:r>
               <w:rPr>
@@ -3610,7 +3659,7 @@
                 <w:noProof/>
                 <w:webHidden/>
               </w:rPr>
-              <w:t>25</w:t>
+              <w:t>26</w:t>
             </w:r>
             <w:r>
               <w:rPr>
@@ -3631,9 +3680,10 @@
             <w:rPr>
               <w:rFonts w:cstheme="minorBidi"/>
               <w:noProof/>
+              <w:lang w:val="en-GB" w:eastAsia="en-GB"/>
             </w:rPr>
           </w:pPr>
-          <w:hyperlink w:anchor="_Toc158307322" w:history="1">
+          <w:hyperlink w:anchor="_Toc158383891" w:history="1">
             <w:r>
               <w:rPr>
                 <w:rStyle w:val="Hyperlink"/>
@@ -3648,6 +3698,7 @@
               <w:rPr>
                 <w:rFonts w:cstheme="minorBidi"/>
                 <w:noProof/>
+                <w:lang w:val="en-GB" w:eastAsia="en-GB"/>
               </w:rPr>
               <w:tab/>
             </w:r>
@@ -3680,7 +3731,7 @@
                 <w:noProof/>
                 <w:webHidden/>
               </w:rPr>
-              <w:instrText xml:space="preserve"> PAGEREF _Toc158307322 \h </w:instrText>
+              <w:instrText xml:space="preserve"> PAGEREF _Toc158383891 \h </w:instrText>
             </w:r>
             <w:r>
               <w:rPr>
@@ -3700,7 +3751,7 @@
                 <w:noProof/>
                 <w:webHidden/>
               </w:rPr>
-              <w:t>25</w:t>
+              <w:t>27</w:t>
             </w:r>
             <w:r>
               <w:rPr>
@@ -3721,9 +3772,10 @@
             <w:rPr>
               <w:rFonts w:cstheme="minorBidi"/>
               <w:noProof/>
+              <w:lang w:val="en-GB" w:eastAsia="en-GB"/>
             </w:rPr>
           </w:pPr>
-          <w:hyperlink w:anchor="_Toc158307323" w:history="1">
+          <w:hyperlink w:anchor="_Toc158383892" w:history="1">
             <w:r>
               <w:rPr>
                 <w:rStyle w:val="Hyperlink"/>
@@ -3738,6 +3790,7 @@
               <w:rPr>
                 <w:rFonts w:cstheme="minorBidi"/>
                 <w:noProof/>
+                <w:lang w:val="en-GB" w:eastAsia="en-GB"/>
               </w:rPr>
               <w:tab/>
             </w:r>
@@ -3749,7 +3802,7 @@
                 <w:bCs/>
                 <w:noProof/>
               </w:rPr>
-              <w:t>MultiChain Platform</w:t>
+              <w:t>Multichain Platform</w:t>
             </w:r>
             <w:r>
               <w:rPr>
@@ -3770,7 +3823,7 @@
                 <w:noProof/>
                 <w:webHidden/>
               </w:rPr>
-              <w:instrText xml:space="preserve"> PAGEREF _Toc158307323 \h </w:instrText>
+              <w:instrText xml:space="preserve"> PAGEREF _Toc158383892 \h </w:instrText>
             </w:r>
             <w:r>
               <w:rPr>
@@ -3790,7 +3843,7 @@
                 <w:noProof/>
                 <w:webHidden/>
               </w:rPr>
-              <w:t>25</w:t>
+              <w:t>27</w:t>
             </w:r>
             <w:r>
               <w:rPr>
@@ -3811,9 +3864,10 @@
             <w:rPr>
               <w:rFonts w:cstheme="minorBidi"/>
               <w:noProof/>
+              <w:lang w:val="en-GB" w:eastAsia="en-GB"/>
             </w:rPr>
           </w:pPr>
-          <w:hyperlink w:anchor="_Toc158307324" w:history="1">
+          <w:hyperlink w:anchor="_Toc158383893" w:history="1">
             <w:r>
               <w:rPr>
                 <w:rStyle w:val="Hyperlink"/>
@@ -3828,6 +3882,7 @@
               <w:rPr>
                 <w:rFonts w:cstheme="minorBidi"/>
                 <w:noProof/>
+                <w:lang w:val="en-GB" w:eastAsia="en-GB"/>
               </w:rPr>
               <w:tab/>
             </w:r>
@@ -3860,7 +3915,7 @@
                 <w:noProof/>
                 <w:webHidden/>
               </w:rPr>
-              <w:instrText xml:space="preserve"> PAGEREF _Toc158307324 \h </w:instrText>
+              <w:instrText xml:space="preserve"> PAGEREF _Toc158383893 \h </w:instrText>
             </w:r>
             <w:r>
               <w:rPr>
@@ -3880,7 +3935,7 @@
                 <w:noProof/>
                 <w:webHidden/>
               </w:rPr>
-              <w:t>25</w:t>
+              <w:t>28</w:t>
             </w:r>
             <w:r>
               <w:rPr>
@@ -3901,9 +3956,10 @@
             <w:rPr>
               <w:rFonts w:cstheme="minorBidi"/>
               <w:noProof/>
+              <w:lang w:val="en-GB" w:eastAsia="en-GB"/>
             </w:rPr>
           </w:pPr>
-          <w:hyperlink w:anchor="_Toc158307325" w:history="1">
+          <w:hyperlink w:anchor="_Toc158383894" w:history="1">
             <w:r>
               <w:rPr>
                 <w:rStyle w:val="Hyperlink"/>
@@ -3918,6 +3974,7 @@
               <w:rPr>
                 <w:rFonts w:cstheme="minorBidi"/>
                 <w:noProof/>
+                <w:lang w:val="en-GB" w:eastAsia="en-GB"/>
               </w:rPr>
               <w:tab/>
             </w:r>
@@ -3950,7 +4007,7 @@
                 <w:noProof/>
                 <w:webHidden/>
               </w:rPr>
-              <w:instrText xml:space="preserve"> PAGEREF _Toc158307325 \h </w:instrText>
+              <w:instrText xml:space="preserve"> PAGEREF _Toc158383894 \h </w:instrText>
             </w:r>
             <w:r>
               <w:rPr>
@@ -3970,7 +4027,7 @@
                 <w:noProof/>
                 <w:webHidden/>
               </w:rPr>
-              <w:t>25</w:t>
+              <w:t>28</w:t>
             </w:r>
             <w:r>
               <w:rPr>
@@ -3991,9 +4048,10 @@
             <w:rPr>
               <w:rFonts w:cstheme="minorBidi"/>
               <w:noProof/>
+              <w:lang w:val="en-GB" w:eastAsia="en-GB"/>
             </w:rPr>
           </w:pPr>
-          <w:hyperlink w:anchor="_Toc158307326" w:history="1">
+          <w:hyperlink w:anchor="_Toc158383895" w:history="1">
             <w:r>
               <w:rPr>
                 <w:rStyle w:val="Hyperlink"/>
@@ -4008,6 +4066,7 @@
               <w:rPr>
                 <w:rFonts w:cstheme="minorBidi"/>
                 <w:noProof/>
+                <w:lang w:val="en-GB" w:eastAsia="en-GB"/>
               </w:rPr>
               <w:tab/>
             </w:r>
@@ -4040,7 +4099,7 @@
                 <w:noProof/>
                 <w:webHidden/>
               </w:rPr>
-              <w:instrText xml:space="preserve"> PAGEREF _Toc158307326 \h </w:instrText>
+              <w:instrText xml:space="preserve"> PAGEREF _Toc158383895 \h </w:instrText>
             </w:r>
             <w:r>
               <w:rPr>
@@ -4060,7 +4119,7 @@
                 <w:noProof/>
                 <w:webHidden/>
               </w:rPr>
-              <w:t>25</w:t>
+              <w:t>28</w:t>
             </w:r>
             <w:r>
               <w:rPr>
@@ -4081,9 +4140,10 @@
             <w:rPr>
               <w:rFonts w:cstheme="minorBidi"/>
               <w:noProof/>
+              <w:lang w:val="en-GB" w:eastAsia="en-GB"/>
             </w:rPr>
           </w:pPr>
-          <w:hyperlink w:anchor="_Toc158307327" w:history="1">
+          <w:hyperlink w:anchor="_Toc158383896" w:history="1">
             <w:r>
               <w:rPr>
                 <w:rStyle w:val="Hyperlink"/>
@@ -4098,6 +4158,7 @@
               <w:rPr>
                 <w:rFonts w:cstheme="minorBidi"/>
                 <w:noProof/>
+                <w:lang w:val="en-GB" w:eastAsia="en-GB"/>
               </w:rPr>
               <w:tab/>
             </w:r>
@@ -4130,7 +4191,7 @@
                 <w:noProof/>
                 <w:webHidden/>
               </w:rPr>
-              <w:instrText xml:space="preserve"> PAGEREF _Toc158307327 \h </w:instrText>
+              <w:instrText xml:space="preserve"> PAGEREF _Toc158383896 \h </w:instrText>
             </w:r>
             <w:r>
               <w:rPr>
@@ -4150,7 +4211,7 @@
                 <w:noProof/>
                 <w:webHidden/>
               </w:rPr>
-              <w:t>25</w:t>
+              <w:t>29</w:t>
             </w:r>
             <w:r>
               <w:rPr>
@@ -4171,9 +4232,10 @@
             <w:rPr>
               <w:rFonts w:cstheme="minorBidi"/>
               <w:noProof/>
+              <w:lang w:val="en-GB" w:eastAsia="en-GB"/>
             </w:rPr>
           </w:pPr>
-          <w:hyperlink w:anchor="_Toc158307328" w:history="1">
+          <w:hyperlink w:anchor="_Toc158383897" w:history="1">
             <w:r>
               <w:rPr>
                 <w:rStyle w:val="Hyperlink"/>
@@ -4188,6 +4250,7 @@
               <w:rPr>
                 <w:rFonts w:cstheme="minorBidi"/>
                 <w:noProof/>
+                <w:lang w:val="en-GB" w:eastAsia="en-GB"/>
               </w:rPr>
               <w:tab/>
             </w:r>
@@ -4220,7 +4283,7 @@
                 <w:noProof/>
                 <w:webHidden/>
               </w:rPr>
-              <w:instrText xml:space="preserve"> PAGEREF _Toc158307328 \h </w:instrText>
+              <w:instrText xml:space="preserve"> PAGEREF _Toc158383897 \h </w:instrText>
             </w:r>
             <w:r>
               <w:rPr>
@@ -4240,7 +4303,7 @@
                 <w:noProof/>
                 <w:webHidden/>
               </w:rPr>
-              <w:t>25</w:t>
+              <w:t>29</w:t>
             </w:r>
             <w:r>
               <w:rPr>
@@ -4261,9 +4324,10 @@
             <w:rPr>
               <w:rFonts w:cstheme="minorBidi"/>
               <w:noProof/>
+              <w:lang w:val="en-GB" w:eastAsia="en-GB"/>
             </w:rPr>
           </w:pPr>
-          <w:hyperlink w:anchor="_Toc158307329" w:history="1">
+          <w:hyperlink w:anchor="_Toc158383898" w:history="1">
             <w:r>
               <w:rPr>
                 <w:rStyle w:val="Hyperlink"/>
@@ -4278,6 +4342,7 @@
               <w:rPr>
                 <w:rFonts w:cstheme="minorBidi"/>
                 <w:noProof/>
+                <w:lang w:val="en-GB" w:eastAsia="en-GB"/>
               </w:rPr>
               <w:tab/>
             </w:r>
@@ -4310,7 +4375,7 @@
                 <w:noProof/>
                 <w:webHidden/>
               </w:rPr>
-              <w:instrText xml:space="preserve"> PAGEREF _Toc158307329 \h </w:instrText>
+              <w:instrText xml:space="preserve"> PAGEREF _Toc158383898 \h </w:instrText>
             </w:r>
             <w:r>
               <w:rPr>
@@ -4330,7 +4395,7 @@
                 <w:noProof/>
                 <w:webHidden/>
               </w:rPr>
-              <w:t>25</w:t>
+              <w:t>29</w:t>
             </w:r>
             <w:r>
               <w:rPr>
@@ -4351,9 +4416,10 @@
             <w:rPr>
               <w:rFonts w:cstheme="minorBidi"/>
               <w:noProof/>
+              <w:lang w:val="en-GB" w:eastAsia="en-GB"/>
             </w:rPr>
           </w:pPr>
-          <w:hyperlink w:anchor="_Toc158307330" w:history="1">
+          <w:hyperlink w:anchor="_Toc158383899" w:history="1">
             <w:r>
               <w:rPr>
                 <w:rStyle w:val="Hyperlink"/>
@@ -4368,6 +4434,7 @@
               <w:rPr>
                 <w:rFonts w:cstheme="minorBidi"/>
                 <w:noProof/>
+                <w:lang w:val="en-GB" w:eastAsia="en-GB"/>
               </w:rPr>
               <w:tab/>
             </w:r>
@@ -4400,7 +4467,7 @@
                 <w:noProof/>
                 <w:webHidden/>
               </w:rPr>
-              <w:instrText xml:space="preserve"> PAGEREF _Toc158307330 \h </w:instrText>
+              <w:instrText xml:space="preserve"> PAGEREF _Toc158383899 \h </w:instrText>
             </w:r>
             <w:r>
               <w:rPr>
@@ -4420,7 +4487,7 @@
                 <w:noProof/>
                 <w:webHidden/>
               </w:rPr>
-              <w:t>27</w:t>
+              <w:t>31</w:t>
             </w:r>
             <w:r>
               <w:rPr>
@@ -4441,9 +4508,10 @@
             <w:rPr>
               <w:rFonts w:cstheme="minorBidi"/>
               <w:noProof/>
+              <w:lang w:val="en-GB" w:eastAsia="en-GB"/>
             </w:rPr>
           </w:pPr>
-          <w:hyperlink w:anchor="_Toc158307331" w:history="1">
+          <w:hyperlink w:anchor="_Toc158383900" w:history="1">
             <w:r>
               <w:rPr>
                 <w:rStyle w:val="Hyperlink"/>
@@ -4458,6 +4526,7 @@
               <w:rPr>
                 <w:rFonts w:cstheme="minorBidi"/>
                 <w:noProof/>
+                <w:lang w:val="en-GB" w:eastAsia="en-GB"/>
               </w:rPr>
               <w:tab/>
             </w:r>
@@ -4490,7 +4559,7 @@
                 <w:noProof/>
                 <w:webHidden/>
               </w:rPr>
-              <w:instrText xml:space="preserve"> PAGEREF _Toc158307331 \h </w:instrText>
+              <w:instrText xml:space="preserve"> PAGEREF _Toc158383900 \h </w:instrText>
             </w:r>
             <w:r>
               <w:rPr>
@@ -4510,7 +4579,7 @@
                 <w:noProof/>
                 <w:webHidden/>
               </w:rPr>
-              <w:t>29</w:t>
+              <w:t>33</w:t>
             </w:r>
             <w:r>
               <w:rPr>
@@ -4531,9 +4600,10 @@
             <w:rPr>
               <w:rFonts w:cstheme="minorBidi"/>
               <w:noProof/>
+              <w:lang w:val="en-GB" w:eastAsia="en-GB"/>
             </w:rPr>
           </w:pPr>
-          <w:hyperlink w:anchor="_Toc158307332" w:history="1">
+          <w:hyperlink w:anchor="_Toc158383901" w:history="1">
             <w:r>
               <w:rPr>
                 <w:rStyle w:val="Hyperlink"/>
@@ -4548,6 +4618,7 @@
               <w:rPr>
                 <w:rFonts w:cstheme="minorBidi"/>
                 <w:noProof/>
+                <w:lang w:val="en-GB" w:eastAsia="en-GB"/>
               </w:rPr>
               <w:tab/>
             </w:r>
@@ -4580,7 +4651,7 @@
                 <w:noProof/>
                 <w:webHidden/>
               </w:rPr>
-              <w:instrText xml:space="preserve"> PAGEREF _Toc158307332 \h </w:instrText>
+              <w:instrText xml:space="preserve"> PAGEREF _Toc158383901 \h </w:instrText>
             </w:r>
             <w:r>
               <w:rPr>
@@ -4600,7 +4671,7 @@
                 <w:noProof/>
                 <w:webHidden/>
               </w:rPr>
-              <w:t>31</w:t>
+              <w:t>35</w:t>
             </w:r>
             <w:r>
               <w:rPr>
@@ -4620,9 +4691,10 @@
             <w:rPr>
               <w:rFonts w:cstheme="minorBidi"/>
               <w:noProof/>
+              <w:lang w:val="en-GB" w:eastAsia="en-GB"/>
             </w:rPr>
           </w:pPr>
-          <w:hyperlink w:anchor="_Toc158307333" w:history="1">
+          <w:hyperlink w:anchor="_Toc158383902" w:history="1">
             <w:r>
               <w:rPr>
                 <w:rStyle w:val="Hyperlink"/>
@@ -4652,7 +4724,7 @@
                 <w:noProof/>
                 <w:webHidden/>
               </w:rPr>
-              <w:instrText xml:space="preserve"> PAGEREF _Toc158307333 \h </w:instrText>
+              <w:instrText xml:space="preserve"> PAGEREF _Toc158383902 \h </w:instrText>
             </w:r>
             <w:r>
               <w:rPr>
@@ -4672,7 +4744,7 @@
                 <w:noProof/>
                 <w:webHidden/>
               </w:rPr>
-              <w:t>32</w:t>
+              <w:t>36</w:t>
             </w:r>
             <w:r>
               <w:rPr>
@@ -4712,7 +4784,7 @@
         </w:numPr>
         <w:jc w:val="center"/>
         <w:sectPr>
-          <w:footerReference w:type="default" r:id="rId10"/>
+          <w:footerReference w:type="default" r:id="rId9"/>
           <w:pgSz w:w="12240" w:h="15840"/>
           <w:pgMar w:top="1440" w:right="1800" w:bottom="1440" w:left="1800" w:header="708" w:footer="708" w:gutter="0"/>
           <w:pgNumType w:fmt="upperRoman"/>
@@ -4748,7 +4820,7 @@
           <w:iCs/>
         </w:rPr>
       </w:pPr>
-      <w:bookmarkStart w:id="1" w:name="_Toc158307295"/>
+      <w:bookmarkStart w:id="0" w:name="_Toc158383864"/>
       <w:r>
         <w:rPr>
           <w:b/>
@@ -4797,7 +4869,7 @@
         </w:rPr>
         <w:t>Introduction</w:t>
       </w:r>
-      <w:bookmarkEnd w:id="1"/>
+      <w:bookmarkEnd w:id="0"/>
       <w:r>
         <w:rPr>
           <w:b/>
@@ -4820,7 +4892,7 @@
           <w:szCs w:val="28"/>
         </w:rPr>
       </w:pPr>
-      <w:bookmarkStart w:id="2" w:name="_Toc157848737"/>
+      <w:bookmarkStart w:id="1" w:name="_Toc157848737"/>
       <w:r>
         <w:rPr>
           <w:b/>
@@ -4830,9 +4902,10 @@
           <w:sz w:val="28"/>
           <w:szCs w:val="28"/>
         </w:rPr>
+        <w:lastRenderedPageBreak/>
         <w:t>Chapter 1: Introduction</w:t>
       </w:r>
-      <w:bookmarkEnd w:id="2"/>
+      <w:bookmarkEnd w:id="1"/>
     </w:p>
     <w:p>
       <w:pPr>
@@ -4856,8 +4929,8 @@
           <w:szCs w:val="32"/>
         </w:rPr>
       </w:pPr>
-      <w:bookmarkStart w:id="3" w:name="_Toc157848738"/>
-      <w:bookmarkStart w:id="4" w:name="_Toc158307296"/>
+      <w:bookmarkStart w:id="2" w:name="_Toc157848738"/>
+      <w:bookmarkStart w:id="3" w:name="_Toc158383865"/>
       <w:r>
         <w:rPr>
           <w:rFonts w:asciiTheme="majorBidi" w:hAnsiTheme="majorBidi"/>
@@ -4869,7 +4942,7 @@
         </w:rPr>
         <w:t>Introductio</w:t>
       </w:r>
-      <w:bookmarkEnd w:id="3"/>
+      <w:bookmarkEnd w:id="2"/>
       <w:r>
         <w:rPr>
           <w:rFonts w:asciiTheme="majorBidi" w:hAnsiTheme="majorBidi"/>
@@ -4881,7 +4954,7 @@
         </w:rPr>
         <w:t>n</w:t>
       </w:r>
-      <w:bookmarkEnd w:id="4"/>
+      <w:bookmarkEnd w:id="3"/>
     </w:p>
     <w:p>
       <w:pPr>
@@ -4993,6 +5066,7 @@
           <w:sz w:val="28"/>
           <w:szCs w:val="28"/>
         </w:rPr>
+        <w:lastRenderedPageBreak/>
         <w:t>As we embark on this ambitious venture, our mission is clear: to reshape the landscape of healthcare record management, placing the power of advanced technologies at the service of both healthcare professionals and patients. Join us on this journey as we pioneer a new era in healthcare, where data is not just secured but utilized intelligently to improve patient outcomes and transform the way we experience healthcare</w:t>
       </w:r>
       <w:r>
@@ -5027,7 +5101,7 @@
           <w:szCs w:val="32"/>
         </w:rPr>
       </w:pPr>
-      <w:bookmarkStart w:id="5" w:name="_Toc158307297"/>
+      <w:bookmarkStart w:id="4" w:name="_Toc158383866"/>
       <w:r>
         <w:rPr>
           <w:rFonts w:asciiTheme="majorBidi" w:hAnsiTheme="majorBidi"/>
@@ -5039,7 +5113,7 @@
         </w:rPr>
         <w:t>Problem Statement</w:t>
       </w:r>
-      <w:bookmarkEnd w:id="5"/>
+      <w:bookmarkEnd w:id="4"/>
     </w:p>
     <w:p>
       <w:pPr>
@@ -5126,7 +5200,7 @@
           <w:szCs w:val="32"/>
         </w:rPr>
       </w:pPr>
-      <w:bookmarkStart w:id="6" w:name="_Toc158307298"/>
+      <w:bookmarkStart w:id="5" w:name="_Toc158383867"/>
       <w:r>
         <w:rPr>
           <w:rFonts w:asciiTheme="majorBidi" w:hAnsiTheme="majorBidi"/>
@@ -5136,9 +5210,31 @@
           <w:sz w:val="32"/>
           <w:szCs w:val="32"/>
         </w:rPr>
-        <w:t>Existing System and Its Problems</w:t>
-      </w:r>
-      <w:bookmarkEnd w:id="6"/>
+        <w:t xml:space="preserve">Existing System and </w:t>
+      </w:r>
+      <w:r>
+        <w:rPr>
+          <w:rFonts w:asciiTheme="majorBidi" w:hAnsiTheme="majorBidi"/>
+          <w:b/>
+          <w:bCs/>
+          <w:color w:val="auto"/>
+          <w:sz w:val="32"/>
+          <w:szCs w:val="32"/>
+        </w:rPr>
+        <w:t>i</w:t>
+      </w:r>
+      <w:r>
+        <w:rPr>
+          <w:rFonts w:asciiTheme="majorBidi" w:hAnsiTheme="majorBidi"/>
+          <w:b/>
+          <w:bCs/>
+          <w:color w:val="auto"/>
+          <w:sz w:val="32"/>
+          <w:szCs w:val="32"/>
+        </w:rPr>
+        <w:t>ts Problems</w:t>
+      </w:r>
+      <w:bookmarkEnd w:id="5"/>
     </w:p>
     <w:p>
       <w:pPr>
@@ -5155,25 +5251,16 @@
           <w:sz w:val="28"/>
           <w:szCs w:val="28"/>
         </w:rPr>
-        <w:t xml:space="preserve">The existing patient records management system operates on traditional paper-based methods, involving manual recording and storage of patient information in physical files. Administrative staff are responsible for inputting, organizing, retrieving, and updating patient records, which are stored in filing cabinets within healthcare facilities. Patient information, including personal details, medical history, test results, diagnoses, and treatment plans, is collected and documented on paper forms during registration or appointments. Each patient </w:t>
-      </w:r>
-      <w:proofErr w:type="gramStart"/>
-      <w:r>
-        <w:rPr>
-          <w:rFonts w:asciiTheme="majorBidi" w:hAnsiTheme="majorBidi" w:cstheme="majorBidi"/>
-          <w:sz w:val="28"/>
-          <w:szCs w:val="28"/>
-        </w:rPr>
-        <w:t>visit</w:t>
-      </w:r>
-      <w:proofErr w:type="gramEnd"/>
-      <w:r>
-        <w:rPr>
-          <w:rFonts w:asciiTheme="majorBidi" w:hAnsiTheme="majorBidi" w:cstheme="majorBidi"/>
-          <w:sz w:val="28"/>
-          <w:szCs w:val="28"/>
-        </w:rPr>
-        <w:t xml:space="preserve"> or encounter results in the creation of a new paper record, with subsequent updates made manually. However, this system functions independently of digital technologies and lacks integration with electronic health record (EHR) systems or other digital platforms, necessitating physical transfer of records between healthcare providers or departments. Performance is hindered by manual data entry and retrieval processes, leading to potential errors, longer wait times, and scalability limitations due to physical storage constraints. Moreover, security concerns arise from the vulnerability of paper records to loss, theft, or damage, with limited control over access and viewing privileges. Maintenance involves regular upkeep of filing systems and support for staff training on record-keeping procedures, but transitioning to a digital system could offer significant improvements in efficiency, accessibility, and security for patient record management.</w:t>
+        <w:t xml:space="preserve">The existing patient records management system operates on traditional paper-based methods, involving manual recording and storage of patient information in physical files. Administrative staff are responsible for inputting, organizing, retrieving, and updating patient records, which are stored in filing cabinets within healthcare facilities. Patient information, including personal details, medical history, test results, diagnoses, and treatment plans, is collected and documented on paper forms during registration or appointments. Each patient visit or encounter results in the creation of a new paper record, with subsequent updates made manually. </w:t>
+      </w:r>
+      <w:r>
+        <w:rPr>
+          <w:rFonts w:asciiTheme="majorBidi" w:hAnsiTheme="majorBidi" w:cstheme="majorBidi"/>
+          <w:sz w:val="28"/>
+          <w:szCs w:val="28"/>
+        </w:rPr>
+        <w:lastRenderedPageBreak/>
+        <w:t>However, this system functions independently of digital technologies and lacks integration with electronic health record (EHR) systems or other digital platforms, necessitating physical transfer of records between healthcare providers or departments. Performance is hindered by manual data entry and retrieval processes, leading to potential errors, longer wait times, and scalability limitations due to physical storage constraints. Moreover, security concerns arise from the vulnerability of paper records to loss, theft, or damage, with limited control over access and viewing privileges. Maintenance involves regular upkeep of filing systems and support for staff training on record-keeping procedures, but transitioning to a digital system could offer significant improvements in efficiency, accessibility, and security for patient record management.</w:t>
       </w:r>
     </w:p>
     <w:p>
@@ -5323,7 +5410,16 @@
           <w:sz w:val="26"/>
           <w:szCs w:val="26"/>
         </w:rPr>
-        <w:t xml:space="preserve"> The lack of standardized formats and protocols for sharing patient information across different healthcare settings complicates care coordination and continuity. In today's interconnected healthcare landscape, where patients may receive treatment from multiple providers and institutions, seamless data exchange is essential for delivering comprehensive and integrated care. The absence of interoperability hampers communication between healthcare professionals, leading to fragmented care and potential gaps in treatment.</w:t>
+        <w:t xml:space="preserve"> The lack of standardized formats and protocols for sharing patient information across different healthcare settings complicates care coordination and continuity. In today's interconnected healthcare landscape, where patients may receive treatment </w:t>
+      </w:r>
+      <w:r>
+        <w:rPr>
+          <w:rFonts w:asciiTheme="majorBidi" w:hAnsiTheme="majorBidi" w:cstheme="majorBidi"/>
+          <w:sz w:val="26"/>
+          <w:szCs w:val="26"/>
+        </w:rPr>
+        <w:lastRenderedPageBreak/>
+        <w:t>from multiple providers and institutions, seamless data exchange is essential for delivering comprehensive and integrated care. The absence of interoperability hampers communication between healthcare professionals, leading to fragmented care and potential gaps in treatment.</w:t>
       </w:r>
     </w:p>
     <w:p>
@@ -5432,7 +5528,7 @@
           <w:szCs w:val="32"/>
         </w:rPr>
       </w:pPr>
-      <w:bookmarkStart w:id="7" w:name="_Toc158307299"/>
+      <w:bookmarkStart w:id="6" w:name="_Toc158383868"/>
       <w:r>
         <w:rPr>
           <w:rFonts w:asciiTheme="majorBidi" w:hAnsiTheme="majorBidi"/>
@@ -5444,7 +5540,7 @@
         </w:rPr>
         <w:t>Proposed System</w:t>
       </w:r>
-      <w:bookmarkEnd w:id="7"/>
+      <w:bookmarkEnd w:id="6"/>
     </w:p>
     <w:p>
       <w:pPr>
@@ -5463,7 +5559,7 @@
           <w:szCs w:val="32"/>
         </w:rPr>
       </w:pPr>
-      <w:bookmarkStart w:id="8" w:name="_Toc158307300"/>
+      <w:bookmarkStart w:id="7" w:name="_Toc158383869"/>
       <w:r>
         <w:rPr>
           <w:rFonts w:asciiTheme="majorBidi" w:hAnsiTheme="majorBidi"/>
@@ -5475,7 +5571,7 @@
         </w:rPr>
         <w:t>Project Motivation</w:t>
       </w:r>
-      <w:bookmarkEnd w:id="8"/>
+      <w:bookmarkEnd w:id="7"/>
     </w:p>
     <w:p>
       <w:pPr>
@@ -5500,7 +5596,21 @@
           <w:szCs w:val="28"/>
           <w:lang w:eastAsia="en-US"/>
         </w:rPr>
-        <w:t>This project was created with the aim of addressing challenges commonly associated with traditional paper-based systems. The project seeks to tackle current gaps in these systems, which may include inefficiencies, delays, and difficulties in managing information. Additionally, ensuring the security of data is a key goal of the project. This involves protecting information from loss or damage and proposing the adoption of measures to preserve data integrity and provide it permanently. It also requires ensuring user privacy, which includes managing access control permissions and ensuring that users have appropriate and secure access to data while safeguarding sensitive information. In addition to the significant advancements in the field of artificial intelligence, this project aims to integrate these capabilities to enhance healthcare efficiency. This is achieved by accelerating data analysis and improving the precision of decision-making.</w:t>
+        <w:t xml:space="preserve">This project was created with the aim of addressing challenges commonly associated with traditional paper-based systems. The project seeks to tackle current gaps in these systems, which may include inefficiencies, delays, and difficulties in managing information. Additionally, ensuring the security of data is a key goal of the project. This involves protecting information from loss or damage and proposing the adoption of measures to preserve data integrity and provide it permanently. It also requires ensuring user privacy, which includes managing access control permissions and ensuring that users have appropriate and secure access to data </w:t>
+      </w:r>
+      <w:r>
+        <w:rPr>
+          <w:rFonts w:ascii="Times New Roman" w:hAnsi="Times New Roman" w:cs="Times New Roman"/>
+          <w:b w:val="0"/>
+          <w:bCs w:val="0"/>
+          <w:color w:val="auto"/>
+          <w:kern w:val="0"/>
+          <w:sz w:val="28"/>
+          <w:szCs w:val="28"/>
+          <w:lang w:eastAsia="en-US"/>
+        </w:rPr>
+        <w:lastRenderedPageBreak/>
+        <w:t>while safeguarding sensitive information. In addition to the significant advancements in the field of artificial intelligence, this project aims to integrate these capabilities to enhance healthcare efficiency. This is achieved by accelerating data analysis and improving the precision of decision-making.</w:t>
       </w:r>
     </w:p>
     <w:p/>
@@ -5521,7 +5631,7 @@
           <w:szCs w:val="32"/>
         </w:rPr>
       </w:pPr>
-      <w:bookmarkStart w:id="9" w:name="_Toc158307301"/>
+      <w:bookmarkStart w:id="8" w:name="_Toc158383870"/>
       <w:r>
         <w:rPr>
           <w:rFonts w:asciiTheme="majorBidi" w:hAnsiTheme="majorBidi"/>
@@ -5533,7 +5643,7 @@
         </w:rPr>
         <w:t>Project goals</w:t>
       </w:r>
-      <w:bookmarkEnd w:id="9"/>
+      <w:bookmarkEnd w:id="8"/>
     </w:p>
     <w:p>
       <w:pPr>
@@ -5608,7 +5718,7 @@
           <w:szCs w:val="32"/>
         </w:rPr>
       </w:pPr>
-      <w:bookmarkStart w:id="10" w:name="_Toc158307302"/>
+      <w:bookmarkStart w:id="9" w:name="_Toc158383871"/>
       <w:r>
         <w:rPr>
           <w:rFonts w:asciiTheme="majorBidi" w:hAnsiTheme="majorBidi"/>
@@ -5620,7 +5730,7 @@
         </w:rPr>
         <w:t>Project Objectives</w:t>
       </w:r>
-      <w:bookmarkEnd w:id="10"/>
+      <w:bookmarkEnd w:id="9"/>
     </w:p>
     <w:p>
       <w:pPr>
@@ -5640,7 +5750,7 @@
           <w:szCs w:val="32"/>
         </w:rPr>
       </w:pPr>
-      <w:bookmarkStart w:id="11" w:name="_Toc158307303"/>
+      <w:bookmarkStart w:id="10" w:name="_Toc158383872"/>
       <w:r>
         <w:rPr>
           <w:rFonts w:asciiTheme="majorBidi" w:hAnsiTheme="majorBidi"/>
@@ -5652,7 +5762,7 @@
         </w:rPr>
         <w:t>General Objectives</w:t>
       </w:r>
-      <w:bookmarkEnd w:id="11"/>
+      <w:bookmarkEnd w:id="10"/>
     </w:p>
     <w:p>
       <w:pPr>
@@ -5803,6 +5913,7 @@
           <w:sz w:val="26"/>
           <w:szCs w:val="26"/>
         </w:rPr>
+        <w:lastRenderedPageBreak/>
         <w:t>Extract valuable insights from the data to enhance diagnostic accuracy and treatment effectiveness.</w:t>
       </w:r>
     </w:p>
@@ -5985,7 +6096,7 @@
           <w:szCs w:val="32"/>
         </w:rPr>
       </w:pPr>
-      <w:bookmarkStart w:id="12" w:name="_Toc158307304"/>
+      <w:bookmarkStart w:id="11" w:name="_Toc158383873"/>
       <w:r>
         <w:rPr>
           <w:rFonts w:asciiTheme="majorBidi" w:hAnsiTheme="majorBidi"/>
@@ -5997,7 +6108,7 @@
         </w:rPr>
         <w:t>Specific Objectives</w:t>
       </w:r>
-      <w:bookmarkEnd w:id="12"/>
+      <w:bookmarkEnd w:id="11"/>
     </w:p>
     <w:p>
       <w:pPr>
@@ -6284,6 +6395,7 @@
           <w:sz w:val="26"/>
           <w:szCs w:val="26"/>
         </w:rPr>
+        <w:lastRenderedPageBreak/>
         <w:t>Ensure that patient data access is strictly governed by predefined rules and permissions.</w:t>
       </w:r>
     </w:p>
@@ -6332,7 +6444,7 @@
           <w:szCs w:val="32"/>
         </w:rPr>
       </w:pPr>
-      <w:bookmarkStart w:id="13" w:name="_Toc158307305"/>
+      <w:bookmarkStart w:id="12" w:name="_Toc158383874"/>
       <w:r>
         <w:rPr>
           <w:rFonts w:asciiTheme="majorBidi" w:hAnsiTheme="majorBidi"/>
@@ -6344,7 +6456,7 @@
         </w:rPr>
         <w:t>Project Scope</w:t>
       </w:r>
-      <w:bookmarkEnd w:id="13"/>
+      <w:bookmarkEnd w:id="12"/>
     </w:p>
     <w:p>
       <w:pPr>
@@ -6766,6 +6878,7 @@
           <w:sz w:val="28"/>
           <w:szCs w:val="28"/>
         </w:rPr>
+        <w:lastRenderedPageBreak/>
         <w:t xml:space="preserve">Create a </w:t>
       </w:r>
       <w:r>
@@ -7256,7 +7369,7 @@
         </w:rPr>
         <w:t>#</w:t>
       </w:r>
-      <w:bookmarkStart w:id="14" w:name="_Hlk157889112"/>
+      <w:bookmarkStart w:id="13" w:name="_Hlk157889112"/>
       <w:r>
         <w:rPr>
           <w:rFonts w:asciiTheme="majorBidi" w:eastAsia="Times New Roman" w:hAnsiTheme="majorBidi" w:cstheme="majorBidi"/>
@@ -7268,7 +7381,7 @@
         </w:rPr>
         <w:t xml:space="preserve">Laboratories </w:t>
       </w:r>
-      <w:bookmarkEnd w:id="14"/>
+      <w:bookmarkEnd w:id="13"/>
       <w:r>
         <w:rPr>
           <w:rFonts w:asciiTheme="majorBidi" w:eastAsia="Times New Roman" w:hAnsiTheme="majorBidi" w:cstheme="majorBidi"/>
@@ -7473,7 +7586,7 @@
         </w:rPr>
         <w:t>#</w:t>
       </w:r>
-      <w:bookmarkStart w:id="15" w:name="_Hlk157889156"/>
+      <w:bookmarkStart w:id="14" w:name="_Hlk157889156"/>
       <w:r>
         <w:rPr>
           <w:rFonts w:asciiTheme="majorBidi" w:eastAsia="Times New Roman" w:hAnsiTheme="majorBidi" w:cstheme="majorBidi"/>
@@ -7485,7 +7598,7 @@
         </w:rPr>
         <w:t>X-Ray Section</w:t>
       </w:r>
-      <w:bookmarkEnd w:id="15"/>
+      <w:bookmarkEnd w:id="14"/>
       <w:r>
         <w:rPr>
           <w:rFonts w:asciiTheme="majorBidi" w:eastAsia="Times New Roman" w:hAnsiTheme="majorBidi" w:cstheme="majorBidi"/>
@@ -7519,6 +7632,7 @@
           <w:sz w:val="28"/>
           <w:szCs w:val="28"/>
         </w:rPr>
+        <w:lastRenderedPageBreak/>
         <w:t>Create an X-Ray Section account on the platform securely and easily</w:t>
       </w:r>
     </w:p>
@@ -7753,7 +7867,6 @@
         <w:t xml:space="preserve">Manage their </w:t>
       </w:r>
       <w:proofErr w:type="spellStart"/>
-      <w:proofErr w:type="gramStart"/>
       <w:r>
         <w:rPr>
           <w:rFonts w:ascii="Times New Roman" w:hAnsi="Times New Roman" w:cs="Times New Roman"/>
@@ -7763,7 +7876,6 @@
         <w:t>doctors</w:t>
       </w:r>
       <w:proofErr w:type="spellEnd"/>
-      <w:proofErr w:type="gramEnd"/>
       <w:r>
         <w:rPr>
           <w:rFonts w:ascii="Times New Roman" w:hAnsi="Times New Roman" w:cs="Times New Roman"/>
@@ -7865,7 +7977,7 @@
         </w:rPr>
         <w:t>#</w:t>
       </w:r>
-      <w:bookmarkStart w:id="16" w:name="_Hlk157926804"/>
+      <w:bookmarkStart w:id="15" w:name="_Hlk157926804"/>
       <w:r>
         <w:rPr>
           <w:rFonts w:asciiTheme="majorBidi" w:eastAsia="Times New Roman" w:hAnsiTheme="majorBidi" w:cstheme="majorBidi"/>
@@ -7877,7 +7989,7 @@
         </w:rPr>
         <w:t>Researchers and Public health authorities</w:t>
       </w:r>
-      <w:bookmarkEnd w:id="16"/>
+      <w:bookmarkEnd w:id="15"/>
       <w:r>
         <w:rPr>
           <w:rFonts w:asciiTheme="majorBidi" w:eastAsia="Times New Roman" w:hAnsiTheme="majorBidi" w:cstheme="majorBidi"/>
@@ -8009,7 +8121,7 @@
           <w:szCs w:val="32"/>
         </w:rPr>
       </w:pPr>
-      <w:bookmarkStart w:id="17" w:name="_Toc158307306"/>
+      <w:bookmarkStart w:id="16" w:name="_Toc158383875"/>
       <w:r>
         <w:rPr>
           <w:rFonts w:asciiTheme="majorBidi" w:hAnsiTheme="majorBidi"/>
@@ -8021,7 +8133,7 @@
         </w:rPr>
         <w:t>Methodology</w:t>
       </w:r>
-      <w:bookmarkEnd w:id="17"/>
+      <w:bookmarkEnd w:id="16"/>
     </w:p>
     <w:p>
       <w:pPr>
@@ -8138,7 +8250,7 @@
           <w:szCs w:val="32"/>
         </w:rPr>
       </w:pPr>
-      <w:bookmarkStart w:id="18" w:name="_Toc158307307"/>
+      <w:bookmarkStart w:id="17" w:name="_Toc158383876"/>
       <w:r>
         <w:rPr>
           <w:rFonts w:asciiTheme="majorBidi" w:hAnsiTheme="majorBidi"/>
@@ -8148,9 +8260,10 @@
           <w:sz w:val="32"/>
           <w:szCs w:val="32"/>
         </w:rPr>
+        <w:lastRenderedPageBreak/>
         <w:t>Targeted Customers and Beneficiaries</w:t>
       </w:r>
-      <w:bookmarkEnd w:id="18"/>
+      <w:bookmarkEnd w:id="17"/>
     </w:p>
     <w:p>
       <w:pPr>
@@ -8304,7 +8417,7 @@
           <w:szCs w:val="32"/>
         </w:rPr>
       </w:pPr>
-      <w:bookmarkStart w:id="19" w:name="_Toc158307308"/>
+      <w:bookmarkStart w:id="18" w:name="_Toc158383877"/>
       <w:r>
         <w:rPr>
           <w:rFonts w:asciiTheme="majorBidi" w:hAnsiTheme="majorBidi"/>
@@ -8316,7 +8429,7 @@
         </w:rPr>
         <w:t>Project Structure</w:t>
       </w:r>
-      <w:bookmarkEnd w:id="19"/>
+      <w:bookmarkEnd w:id="18"/>
     </w:p>
     <w:p>
       <w:pPr>
@@ -8519,7 +8632,7 @@
           <w:szCs w:val="40"/>
         </w:rPr>
       </w:pPr>
-      <w:bookmarkStart w:id="20" w:name="_Toc158307309"/>
+      <w:bookmarkStart w:id="19" w:name="_Toc158383878"/>
       <w:r>
         <w:rPr>
           <w:b/>
@@ -8532,7 +8645,7 @@
         </w:rPr>
         <w:t xml:space="preserve">Chapter 2: </w:t>
       </w:r>
-      <w:bookmarkStart w:id="21" w:name="_Hlk158133182"/>
+      <w:bookmarkStart w:id="20" w:name="_Hlk158133182"/>
       <w:r>
         <w:rPr>
           <w:b/>
@@ -8557,8 +8670,8 @@
         </w:rPr>
         <w:t xml:space="preserve"> and Background</w:t>
       </w:r>
+      <w:bookmarkEnd w:id="19"/>
       <w:bookmarkEnd w:id="20"/>
-      <w:bookmarkEnd w:id="21"/>
     </w:p>
     <w:p/>
     <w:p/>
@@ -8597,6 +8710,7 @@
           <w:sz w:val="28"/>
           <w:szCs w:val="28"/>
         </w:rPr>
+        <w:lastRenderedPageBreak/>
         <w:t xml:space="preserve">Chapter </w:t>
       </w:r>
       <w:r>
@@ -8650,7 +8764,7 @@
           <w:szCs w:val="32"/>
         </w:rPr>
       </w:pPr>
-      <w:bookmarkStart w:id="22" w:name="_Toc158307310"/>
+      <w:bookmarkStart w:id="21" w:name="_Toc158383879"/>
       <w:r>
         <w:rPr>
           <w:rFonts w:asciiTheme="majorBidi" w:hAnsiTheme="majorBidi"/>
@@ -8673,7 +8787,7 @@
         </w:rPr>
         <w:t>e</w:t>
       </w:r>
-      <w:bookmarkEnd w:id="22"/>
+      <w:bookmarkEnd w:id="21"/>
     </w:p>
     <w:p>
       <w:pPr>
@@ -8748,7 +8862,16 @@
           <w:sz w:val="28"/>
           <w:szCs w:val="28"/>
         </w:rPr>
-        <w:t>Traditional healthcare faces several challenges in modern healthcare systems. One significant challenge is the reliance on manual record-keeping systems, which are often paper-based. This outdated method can result in inefficiencies in storing, retrieving, and organizing patient information, leading to potential errors and delays in healthcare delivery.</w:t>
+        <w:t xml:space="preserve">Traditional healthcare faces several challenges in modern healthcare systems. One significant challenge is the reliance on manual record-keeping systems, which are often paper-based. This outdated method can </w:t>
+      </w:r>
+      <w:r>
+        <w:rPr>
+          <w:rFonts w:asciiTheme="majorBidi" w:hAnsiTheme="majorBidi" w:cstheme="majorBidi"/>
+          <w:sz w:val="28"/>
+          <w:szCs w:val="28"/>
+        </w:rPr>
+        <w:lastRenderedPageBreak/>
+        <w:t>result in inefficiencies in storing, retrieving, and organizing patient information, leading to potential errors and delays in healthcare delivery.</w:t>
       </w:r>
     </w:p>
     <w:p>
@@ -8849,7 +8972,7 @@
           <w:szCs w:val="32"/>
         </w:rPr>
       </w:pPr>
-      <w:bookmarkStart w:id="23" w:name="_Toc158307311"/>
+      <w:bookmarkStart w:id="22" w:name="_Toc158383880"/>
       <w:r>
         <w:rPr>
           <w:rFonts w:asciiTheme="majorBidi" w:hAnsiTheme="majorBidi"/>
@@ -8861,7 +8984,7 @@
         </w:rPr>
         <w:t>Electronic Healthcare</w:t>
       </w:r>
-      <w:bookmarkEnd w:id="23"/>
+      <w:bookmarkEnd w:id="22"/>
     </w:p>
     <w:p>
       <w:pPr>
@@ -8878,7 +9001,16 @@
           <w:sz w:val="28"/>
           <w:szCs w:val="28"/>
         </w:rPr>
-        <w:t>E-Healthcare, or electronic healthcare, involves the integration of information technology and electronic communication into the healthcare industry with the goal of improving the efficiency, accessibility, and quality of healthcare services. This digital transformation encompasses a broad spectrum of technologies and applications designed to enhance the overall delivery of healthcare. Electronic Health Records (EHRs) replace traditional paper-based records, facilitating seamless data sharing among healthcare providers. Telemedicine and Telehealth leverage telecommunications technology for remote clinical services and health-related education, expanding healthcare</w:t>
+        <w:t xml:space="preserve">E-Healthcare, or electronic healthcare, involves the integration of information technology and electronic communication into the healthcare industry with the goal of improving the efficiency, accessibility, and quality of healthcare services. This digital transformation encompasses a broad spectrum of technologies and applications designed to enhance the overall delivery of healthcare. Electronic Health Records (EHRs) replace traditional paper-based records, facilitating seamless data sharing among </w:t>
+      </w:r>
+      <w:r>
+        <w:rPr>
+          <w:rFonts w:asciiTheme="majorBidi" w:hAnsiTheme="majorBidi" w:cstheme="majorBidi"/>
+          <w:sz w:val="28"/>
+          <w:szCs w:val="28"/>
+        </w:rPr>
+        <w:lastRenderedPageBreak/>
+        <w:t>healthcare providers. Telemedicine and Telehealth leverage telecommunications technology for remote clinical services and health-related education, expanding healthcare</w:t>
       </w:r>
       <w:r>
         <w:rPr>
@@ -8895,7 +9027,16 @@
           <w:sz w:val="28"/>
           <w:szCs w:val="28"/>
         </w:rPr>
-        <w:t>access. Mobile Health (mHealth) integrates mobile devices and applications for health monitoring, while Remote Patient Monitoring (RPM) utilizes technology to track real-time health data, especially for managing chronic conditions. Health Information Exchange (HIE) ensures secure data sharing across healthcare entities, promoting better care coordination. Big Data Analytics and Artificial Intelligence (AI) contribute to data-driven decision-making, enabling predictive analytics and personalized medicine. E-Prescribing streamlines medication management, and Patient Portals empower individuals to access their health information and communicate with providers securely. Cybersecurity measures remain critical in safeguarding patient data within this evolving digital landscape. While E-Healthcare offers significant advantages, ongoing efforts are crucial to address challenges related to interoperability, security, and ensuring equitable access to digital healthcare services. E-Healthcare, or electronic healthcare, is a dynamic and transformative approach to healthcare services that leverages information technology. This innovative paradigm encompasses various elements shaping modern healthcare. Interoperability is a central focus, aiming to facilitate seamless data exchange among different systems. Artificial Intelligence (AI) and Machine Learning (ML) are revolutionizing diagnostics and treatment planning by analyzing extensive datasets. Blockchain technology is explored for secure health record management, ensuring data security and integrity. The Internet of Things (IoT) plays a vital role by connecting medical devices, wearables, and sensors for real-time patient monitoring and telemedicine. Virtual Reality (VR) and Augmented Reality (AR) find applications in medical training and patient education. Genomics and personalized medicine are advancing, tailoring treatments to individuals' genetic makeup. Addressing cybersecurity challenges and ethical considerations is crucial, given the reliance on digital systems and sensitive health data. E-Healthcare also empowers patients through access to health information and active participation in decision-making. The global impact of E-Healthcare is evident in telemedicine connecting patients and providers globally. Regulatory frameworks are evolving to ensure ethical technology use and innovation. As E-Healthcare continues to evolve, interdisciplinary collaboration and ongoing technological innovation will be essential for realizing its full potential.</w:t>
+        <w:t xml:space="preserve">access. Mobile Health (mHealth) integrates mobile devices and applications for health monitoring, while Remote Patient Monitoring (RPM) utilizes technology to track real-time health data, especially for managing chronic conditions. Health Information Exchange (HIE) ensures secure data sharing across healthcare entities, promoting better care coordination. Big Data Analytics and Artificial Intelligence (AI) contribute to data-driven decision-making, enabling predictive analytics and personalized medicine. E-Prescribing streamlines medication management, and Patient Portals empower individuals to access their health information and communicate with providers securely. Cybersecurity measures remain critical in safeguarding patient data within this evolving digital landscape. While E-Healthcare offers significant advantages, ongoing efforts are crucial to address challenges related to interoperability, security, and ensuring equitable access to digital healthcare services. E-Healthcare, or electronic healthcare, is a dynamic and transformative approach to healthcare services that leverages information technology. This innovative paradigm encompasses various elements shaping modern healthcare. Interoperability is a central focus, aiming to facilitate seamless data exchange among different systems. Artificial Intelligence (AI) and Machine Learning (ML) are revolutionizing diagnostics and treatment planning by analyzing extensive datasets. Blockchain technology is explored for secure health record management, ensuring data security and integrity. The Internet of Things (IoT) plays a vital role by connecting medical devices, wearables, and sensors for real-time patient monitoring and telemedicine. Virtual Reality (VR) and Augmented Reality (AR) find applications in medical training and patient education. Genomics and personalized medicine are advancing, tailoring treatments to individuals' genetic makeup. Addressing cybersecurity challenges and ethical considerations is crucial, given the reliance on digital systems and sensitive health data. E-Healthcare also empowers patients through access to health information and active participation in decision-making. The global impact of E-Healthcare is evident in telemedicine connecting patients and providers globally. Regulatory frameworks are evolving to ensure ethical technology use and innovation. </w:t>
+      </w:r>
+      <w:r>
+        <w:rPr>
+          <w:rFonts w:asciiTheme="majorBidi" w:hAnsiTheme="majorBidi" w:cstheme="majorBidi"/>
+          <w:sz w:val="28"/>
+          <w:szCs w:val="28"/>
+        </w:rPr>
+        <w:lastRenderedPageBreak/>
+        <w:t>As E-Healthcare continues to evolve, interdisciplinary collaboration and ongoing technological innovation will be essential for realizing its full potential.</w:t>
       </w:r>
     </w:p>
     <w:p>
@@ -8915,7 +9056,7 @@
           <w:szCs w:val="32"/>
         </w:rPr>
       </w:pPr>
-      <w:bookmarkStart w:id="24" w:name="_Toc158307312"/>
+      <w:bookmarkStart w:id="23" w:name="_Toc158383881"/>
       <w:r>
         <w:rPr>
           <w:rFonts w:asciiTheme="majorBidi" w:hAnsiTheme="majorBidi"/>
@@ -8927,7 +9068,7 @@
         </w:rPr>
         <w:t>Importance of Healthcare</w:t>
       </w:r>
-      <w:bookmarkEnd w:id="24"/>
+      <w:bookmarkEnd w:id="23"/>
     </w:p>
     <w:p>
       <w:pPr>
@@ -9059,6 +9200,7 @@
           <w:sz w:val="28"/>
           <w:szCs w:val="28"/>
         </w:rPr>
+        <w:lastRenderedPageBreak/>
         <w:t>Patient Empowerment: E-Healthcare empowers patients by providing them with access to their health information, enabling</w:t>
       </w:r>
       <w:r>
@@ -9201,6 +9343,7 @@
           <w:sz w:val="28"/>
           <w:szCs w:val="28"/>
         </w:rPr>
+        <w:lastRenderedPageBreak/>
         <w:t>In summary, E-Healthcare is vital for creating a more accessible, efficient, and patient-centered healthcare ecosystem. By embracing digital technologies, healthcare providers can improve the overall quality of care, enhance patient outcomes, and contribute to the evolution of modern healthcare practices.</w:t>
       </w:r>
     </w:p>
@@ -9221,7 +9364,7 @@
           <w:szCs w:val="32"/>
         </w:rPr>
       </w:pPr>
-      <w:bookmarkStart w:id="25" w:name="_Toc158307313"/>
+      <w:bookmarkStart w:id="24" w:name="_Toc158383882"/>
       <w:r>
         <w:rPr>
           <w:rFonts w:asciiTheme="majorBidi" w:hAnsiTheme="majorBidi"/>
@@ -9233,7 +9376,7 @@
         </w:rPr>
         <w:t>Traditional Healthcare Records</w:t>
       </w:r>
-      <w:bookmarkEnd w:id="25"/>
+      <w:bookmarkEnd w:id="24"/>
       <w:r>
         <w:rPr>
           <w:rFonts w:asciiTheme="majorBidi" w:hAnsiTheme="majorBidi"/>
@@ -9297,25 +9440,7 @@
           <w:sz w:val="28"/>
           <w:szCs w:val="28"/>
         </w:rPr>
-        <w:t xml:space="preserve">Clinical notes form another vital component of traditional healthcare </w:t>
-      </w:r>
-      <w:proofErr w:type="gramStart"/>
-      <w:r>
-        <w:rPr>
-          <w:rFonts w:asciiTheme="majorBidi" w:hAnsiTheme="majorBidi" w:cstheme="majorBidi"/>
-          <w:sz w:val="28"/>
-          <w:szCs w:val="28"/>
-        </w:rPr>
-        <w:t>records</w:t>
-      </w:r>
-      <w:proofErr w:type="gramEnd"/>
-      <w:r>
-        <w:rPr>
-          <w:rFonts w:asciiTheme="majorBidi" w:hAnsiTheme="majorBidi" w:cstheme="majorBidi"/>
-          <w:sz w:val="28"/>
-          <w:szCs w:val="28"/>
-        </w:rPr>
-        <w:t>, serving as a narrative of the patient's medical encounters. These notes capture healthcare providers' observations, assessments, interventions, and progress over time. Additionally, diagnostic reports from various tests including blood work, imaging studies, and electrocardiograms are integrated into the records, providing objective data for diagnosis and treatment planning. Treatment plans, including prescribed medications, procedures, specialist referrals, and follow-up appointments, are meticulously documented to ensure continuity of care.</w:t>
+        <w:t>Clinical notes form another vital component of traditional healthcare records, serving as a narrative of the patient's medical encounters. These notes capture healthcare providers' observations, assessments, interventions, and progress over time. Additionally, diagnostic reports from various tests including blood work, imaging studies, and electrocardiograms are integrated into the records, providing objective data for diagnosis and treatment planning. Treatment plans, including prescribed medications, procedures, specialist referrals, and follow-up appointments, are meticulously documented to ensure continuity of care.</w:t>
       </w:r>
     </w:p>
     <w:p>
@@ -9333,7 +9458,16 @@
           <w:sz w:val="28"/>
           <w:szCs w:val="28"/>
         </w:rPr>
-        <w:t>Regularly updated progress notes document the patient's response to treatment, changes in their condition, and adjustments to the care plan. Consent forms, authorizations for medical information release, and other legal documents ensure patients' rights are upheld and that they have provided informed consent for treatments. Furthermore, billing and insurance information, essential for managing healthcare finances and reimbursement, are included in these records. Legal documents such as advance directives and guardianship papers may also find their place, ensuring compliance with legal and ethical standards in healthcare practice.</w:t>
+        <w:t xml:space="preserve">Regularly updated progress notes document the patient's response to treatment, changes in their condition, and adjustments to the care plan. Consent forms, authorizations for medical information release, and other </w:t>
+      </w:r>
+      <w:r>
+        <w:rPr>
+          <w:rFonts w:asciiTheme="majorBidi" w:hAnsiTheme="majorBidi" w:cstheme="majorBidi"/>
+          <w:sz w:val="28"/>
+          <w:szCs w:val="28"/>
+        </w:rPr>
+        <w:lastRenderedPageBreak/>
+        <w:t>legal documents ensure patients' rights are upheld and that they have provided informed consent for treatments. Furthermore, billing and insurance information, essential for managing healthcare finances and reimbursement, are included in these records. Legal documents such as advance directives and guardianship papers may also find their place, ensuring compliance with legal and ethical standards in healthcare practice.</w:t>
       </w:r>
     </w:p>
     <w:p>
@@ -9423,6 +9557,7 @@
           <w:sz w:val="28"/>
           <w:szCs w:val="28"/>
         </w:rPr>
+        <w:lastRenderedPageBreak/>
         <w:t>In this way, despite the many benefits offered by traditional healthcare records, they face multiple challenges that require innovative solutions to improve their efficiency and ensure the safety of patient information.</w:t>
       </w:r>
     </w:p>
@@ -9453,7 +9588,7 @@
           <w:szCs w:val="32"/>
         </w:rPr>
       </w:pPr>
-      <w:bookmarkStart w:id="26" w:name="_Toc158307314"/>
+      <w:bookmarkStart w:id="25" w:name="_Toc158383883"/>
       <w:r>
         <w:rPr>
           <w:rFonts w:asciiTheme="majorBidi" w:hAnsiTheme="majorBidi"/>
@@ -9476,7 +9611,7 @@
         </w:rPr>
         <w:t xml:space="preserve"> Records</w:t>
       </w:r>
-      <w:bookmarkEnd w:id="26"/>
+      <w:bookmarkEnd w:id="25"/>
     </w:p>
     <w:p>
       <w:pPr>
@@ -9570,6 +9705,7 @@
           <w:sz w:val="28"/>
           <w:szCs w:val="28"/>
         </w:rPr>
+        <w:lastRenderedPageBreak/>
         <w:t>Furthermore, embracing EHRs empowers patients to actively participate in their healthcare journey. Through secure patient portals and online access to their medical records, individuals can review their health information, track their progress, and communicate with their healthcare providers more effectively. This transparency fosters a stronger connection between patients and clinicians, promoting shared decision-making and personalized care.</w:t>
       </w:r>
     </w:p>
@@ -9625,7 +9761,7 @@
           <w:szCs w:val="32"/>
         </w:rPr>
       </w:pPr>
-      <w:bookmarkStart w:id="27" w:name="_Toc158307315"/>
+      <w:bookmarkStart w:id="26" w:name="_Toc158383884"/>
       <w:r>
         <w:rPr>
           <w:rFonts w:asciiTheme="majorBidi" w:hAnsiTheme="majorBidi"/>
@@ -9670,7 +9806,7 @@
         </w:rPr>
         <w:t xml:space="preserve"> Records</w:t>
       </w:r>
-      <w:bookmarkEnd w:id="27"/>
+      <w:bookmarkEnd w:id="26"/>
     </w:p>
     <w:p>
       <w:pPr>
@@ -9759,7 +9895,16 @@
           <w:sz w:val="28"/>
           <w:szCs w:val="28"/>
         </w:rPr>
-        <w:t>Coordination of Care: Electronic health records facilitate better communication and coordination among different healthcare providers involved in a patient's care. This is particularly important for patients with chronic conditions or those receiving care from multiple specialists.</w:t>
+        <w:t xml:space="preserve">Coordination of Care: Electronic health records facilitate better communication and coordination among different healthcare providers involved in a patient's care. This is particularly </w:t>
+      </w:r>
+      <w:r>
+        <w:rPr>
+          <w:rFonts w:asciiTheme="majorBidi" w:hAnsiTheme="majorBidi" w:cstheme="majorBidi"/>
+          <w:sz w:val="28"/>
+          <w:szCs w:val="28"/>
+        </w:rPr>
+        <w:lastRenderedPageBreak/>
+        <w:t>important for patients with chronic conditions or those receiving care from multiple specialists.</w:t>
       </w:r>
     </w:p>
     <w:p>
@@ -9920,6 +10065,7 @@
           <w:sz w:val="28"/>
           <w:szCs w:val="28"/>
         </w:rPr>
+        <w:lastRenderedPageBreak/>
         <w:t>Compliance with Regulations: Many healthcare systems around the world have implemented regulations and standards that encourage or mandate the use of electronic health records. Meeting these regulatory requirements ensures that healthcare providers maintain high standards of care and data security.</w:t>
       </w:r>
     </w:p>
@@ -9959,7 +10105,7 @@
           <w:szCs w:val="32"/>
         </w:rPr>
       </w:pPr>
-      <w:bookmarkStart w:id="28" w:name="_Toc158307316"/>
+      <w:bookmarkStart w:id="27" w:name="_Toc158383885"/>
       <w:r>
         <w:rPr>
           <w:rFonts w:asciiTheme="majorBidi" w:hAnsiTheme="majorBidi"/>
@@ -9971,7 +10117,7 @@
         </w:rPr>
         <w:t>Blockchain</w:t>
       </w:r>
-      <w:bookmarkEnd w:id="28"/>
+      <w:bookmarkEnd w:id="27"/>
     </w:p>
     <w:p>
       <w:pPr>
@@ -9989,25 +10135,16 @@
           <w:sz w:val="28"/>
           <w:szCs w:val="28"/>
         </w:rPr>
-        <w:t>Blockchain technology is a decentralized, distributed ledger system that records transactions across multiple computers in a way that ensures transparency, security, and immutability. This term appeared for the first time in 2008 as a paper titled, “Bitcoin: A Peer-to-Peer Electronic Cash System</w:t>
-      </w:r>
-      <w:proofErr w:type="gramStart"/>
-      <w:r>
-        <w:rPr>
-          <w:rFonts w:asciiTheme="majorBidi" w:hAnsiTheme="majorBidi" w:cstheme="majorBidi"/>
-          <w:sz w:val="28"/>
-          <w:szCs w:val="28"/>
-        </w:rPr>
-        <w:t>” .</w:t>
-      </w:r>
-      <w:proofErr w:type="gramEnd"/>
-      <w:r>
-        <w:rPr>
-          <w:rFonts w:asciiTheme="majorBidi" w:hAnsiTheme="majorBidi" w:cstheme="majorBidi"/>
-          <w:sz w:val="28"/>
-          <w:szCs w:val="28"/>
-        </w:rPr>
-        <w:t xml:space="preserve"> The author(s) laid out the framework for blockchain and detailed methods of using a peer-to-peer network to generate a financial database. Since then, various programmers, cryptographers, and scientists have worked on this concept of blockchain to produce a cryptocurrency network called the bitcoin. The major design goal and the purpose of the blockchain were to solve two major problems. The first is to solve the double spending problem and second was to eliminate the need of central trusted third party. design and structure of a blockchain system, which consists of various components and elements that interact with each other to enable the functionality and features of the system. Blockchain architecture can vary depending on the type, purpose, and characteristics of the blockchain, but some common components are Node - user or computer within the blockchain architecture (each has an independent copy of the whole blockchain ledger) , Blocks These are the data structures that store a set of transactions that have been validated and verified by the nodes. Each block contains a header and a body. The header contains metadata, such as the hash of the previous block, the timestamp, the nonce, and the Merkle root. The body contains the actual transactions and their details, Transaction - smallest building block of a blockchain system (records, information, etc.) that serves as the purpose of blockchain, Chain - a sequence of blocks in a specific order ,Miners - specific nodes which perform the block verification process before adding anything to the blockchain structure, Consensus (consensus protocol) - a set of rules and arrangements to carry out blockchain operations</w:t>
+        <w:t xml:space="preserve">Blockchain technology is a decentralized, distributed ledger system that records transactions across multiple computers in a way that ensures transparency, security, and immutability. This term appeared for the first time in 2008 as a paper titled, “Bitcoin: A Peer-to-Peer Electronic Cash System” . The author(s) laid out the framework for blockchain and detailed methods of using a peer-to-peer network to generate a financial database. Since then, various programmers, cryptographers, and scientists have worked on this concept of blockchain to produce a cryptocurrency network called the bitcoin. The major design goal and the purpose of the blockchain were to solve two major problems. The first is to solve the double spending problem and second was to eliminate the need of central trusted third party. design and structure of a blockchain system, which consists of various components and elements that interact with each other to enable the functionality and features of the system. Blockchain architecture can vary depending on the type, purpose, and characteristics of the blockchain, but some common components are Node - user or computer within the blockchain architecture (each has an independent copy of the whole blockchain ledger) , Blocks These are the data structures that store a set of transactions that have been validated and verified by the nodes. Each block contains a header and a body. The header contains metadata, such as the hash of the previous block, the timestamp, the nonce, and the Merkle root. The body contains the actual transactions and their details, Transaction - smallest building block of a blockchain system (records, information, etc.) that serves as the purpose of blockchain, Chain - a sequence of blocks </w:t>
+      </w:r>
+      <w:r>
+        <w:rPr>
+          <w:rFonts w:asciiTheme="majorBidi" w:hAnsiTheme="majorBidi" w:cstheme="majorBidi"/>
+          <w:sz w:val="28"/>
+          <w:szCs w:val="28"/>
+        </w:rPr>
+        <w:lastRenderedPageBreak/>
+        <w:t>in a specific order ,Miners - specific nodes which perform the block verification process before adding anything to the blockchain structure, Consensus (consensus protocol) - a set of rules and arrangements to carry out blockchain operations</w:t>
       </w:r>
     </w:p>
     <w:p>
@@ -10026,25 +10163,7 @@
           <w:sz w:val="28"/>
           <w:szCs w:val="28"/>
         </w:rPr>
-        <w:t xml:space="preserve">At the core of blockchain technology lies the concept of "blocks." Data is organized into these interconnected blocks, with each block containing a set of data and a unique identifier known as a hash. These blocks are then linked together in chronological order, forming what we call a "blockchain." </w:t>
-      </w:r>
-      <w:proofErr w:type="gramStart"/>
-      <w:r>
-        <w:rPr>
-          <w:rFonts w:asciiTheme="majorBidi" w:hAnsiTheme="majorBidi" w:cstheme="majorBidi"/>
-          <w:sz w:val="28"/>
-          <w:szCs w:val="28"/>
-        </w:rPr>
-        <w:t>,The</w:t>
-      </w:r>
-      <w:proofErr w:type="gramEnd"/>
-      <w:r>
-        <w:rPr>
-          <w:rFonts w:asciiTheme="majorBidi" w:hAnsiTheme="majorBidi" w:cstheme="majorBidi"/>
-          <w:sz w:val="28"/>
-          <w:szCs w:val="28"/>
-        </w:rPr>
-        <w:t xml:space="preserve"> hash is dependent on the contents of a block. The slightest change of the contents can drastically change the hash. Because of this dependency property and the fact that the blockchain is distributed, it makes it difficult to hack. This is because if someone were to change the contents of a block for their own favor, it would change the hash and the block in front of it wouldn’t match the same hash. This way, the blockchain can easily recognize changes</w:t>
+        <w:t>At the core of blockchain technology lies the concept of "blocks." Data is organized into these interconnected blocks, with each block containing a set of data and a unique identifier known as a hash. These blocks are then linked together in chronological order, forming what we call a "blockchain." ,The hash is dependent on the contents of a block. The slightest change of the contents can drastically change the hash. Because of this dependency property and the fact that the blockchain is distributed, it makes it difficult to hack. This is because if someone were to change the contents of a block for their own favor, it would change the hash and the block in front of it wouldn’t match the same hash. This way, the blockchain can easily recognize changes</w:t>
       </w:r>
     </w:p>
     <w:p>
@@ -10171,6 +10290,7 @@
           <w:sz w:val="26"/>
           <w:szCs w:val="26"/>
         </w:rPr>
+        <w:lastRenderedPageBreak/>
         <w:t>P</w:t>
       </w:r>
       <w:r>
@@ -10194,12 +10314,11 @@
     </w:p>
     <w:p>
       <w:pPr>
-        <w:spacing w:after="360" w:line="240" w:lineRule="auto"/>
-        <w:ind w:left="1080" w:right="720"/>
-        <w:rPr>
-          <w:b/>
-          <w:bCs/>
-          <w:color w:val="0D0D0D" w:themeColor="text1" w:themeTint="F2"/>
+        <w:pStyle w:val="ListParagraph"/>
+        <w:spacing w:before="40" w:after="0" w:line="240" w:lineRule="auto"/>
+        <w:ind w:left="786" w:right="720"/>
+        <w:rPr>
+          <w:rFonts w:asciiTheme="majorBidi" w:hAnsiTheme="majorBidi" w:cstheme="majorBidi"/>
           <w:sz w:val="26"/>
           <w:szCs w:val="26"/>
         </w:rPr>
@@ -10210,7 +10329,23 @@
           <w:sz w:val="26"/>
           <w:szCs w:val="26"/>
         </w:rPr>
-        <w:t>Companies can use private blockchains to customize their accessibility and authorization preferences, and other important security options. Only one authority manages a private blockchain network.</w:t>
+        <w:t>Companies can use private blockchains to customize their</w:t>
+      </w:r>
+      <w:r>
+        <w:rPr>
+          <w:rFonts w:asciiTheme="majorBidi" w:hAnsiTheme="majorBidi" w:cstheme="majorBidi"/>
+          <w:sz w:val="26"/>
+          <w:szCs w:val="26"/>
+        </w:rPr>
+        <w:t xml:space="preserve"> </w:t>
+      </w:r>
+      <w:r>
+        <w:rPr>
+          <w:rFonts w:asciiTheme="majorBidi" w:hAnsiTheme="majorBidi" w:cstheme="majorBidi"/>
+          <w:sz w:val="26"/>
+          <w:szCs w:val="26"/>
+        </w:rPr>
+        <w:t>accessibility and authorization preferences, and other important security options. Only one authority manages a private blockchain network.</w:t>
       </w:r>
     </w:p>
     <w:p>
@@ -10230,7 +10365,7 @@
           <w:szCs w:val="32"/>
         </w:rPr>
       </w:pPr>
-      <w:bookmarkStart w:id="29" w:name="_Toc158307317"/>
+      <w:bookmarkStart w:id="28" w:name="_Toc158383886"/>
       <w:r>
         <w:rPr>
           <w:rFonts w:asciiTheme="majorBidi" w:hAnsiTheme="majorBidi"/>
@@ -10242,7 +10377,7 @@
         </w:rPr>
         <w:t>Blockchain Platforms</w:t>
       </w:r>
-      <w:bookmarkEnd w:id="29"/>
+      <w:bookmarkEnd w:id="28"/>
     </w:p>
     <w:p>
       <w:pPr>
@@ -10273,7 +10408,7 @@
         </w:rPr>
         <w:t xml:space="preserve"> </w:t>
       </w:r>
-      <w:bookmarkStart w:id="30" w:name="_Toc158307318"/>
+      <w:bookmarkStart w:id="29" w:name="_Toc158383887"/>
       <w:r>
         <w:rPr>
           <w:rFonts w:asciiTheme="majorBidi" w:hAnsiTheme="majorBidi"/>
@@ -10296,7 +10431,77 @@
         </w:rPr>
         <w:t xml:space="preserve"> Platform</w:t>
       </w:r>
-      <w:bookmarkEnd w:id="30"/>
+      <w:bookmarkEnd w:id="29"/>
+    </w:p>
+    <w:p>
+      <w:pPr>
+        <w:ind w:left="360"/>
+        <w:rPr>
+          <w:rFonts w:asciiTheme="majorBidi" w:hAnsiTheme="majorBidi" w:cstheme="majorBidi"/>
+          <w:sz w:val="28"/>
+          <w:szCs w:val="28"/>
+        </w:rPr>
+      </w:pPr>
+      <w:r>
+        <w:rPr>
+          <w:rFonts w:asciiTheme="majorBidi" w:hAnsiTheme="majorBidi" w:cstheme="majorBidi"/>
+          <w:sz w:val="28"/>
+          <w:szCs w:val="28"/>
+        </w:rPr>
+        <w:t xml:space="preserve">Ethereum is a public network that requires users to make payments in the form of Ether (ETH) to access its computational resources. Ether can be exchanged between users, used for trading, and utilized by developers on the Ethereum blockchain. Ethereum offers advantages such as decentralization, rapid deployment, permissioned network options, network size, private transaction capabilities, scalability, performance, transaction finality, tokenization of assets, and interoperability. However, there are also disadvantages, including the complexity of learning Solidity, scaling issues, and the risks associated with investing in Ethereum due to volatility and fluctuating fees. Ethereum uses programming languages like Solidity, LLL, Serpent, </w:t>
+      </w:r>
+      <w:proofErr w:type="spellStart"/>
+      <w:r>
+        <w:rPr>
+          <w:rFonts w:asciiTheme="majorBidi" w:hAnsiTheme="majorBidi" w:cstheme="majorBidi"/>
+          <w:sz w:val="28"/>
+          <w:szCs w:val="28"/>
+        </w:rPr>
+        <w:t>Vyper</w:t>
+      </w:r>
+      <w:proofErr w:type="spellEnd"/>
+      <w:r>
+        <w:rPr>
+          <w:rFonts w:asciiTheme="majorBidi" w:hAnsiTheme="majorBidi" w:cstheme="majorBidi"/>
+          <w:sz w:val="28"/>
+          <w:szCs w:val="28"/>
+        </w:rPr>
+        <w:t xml:space="preserve">, Bamboo, and others. It can be both public and private, with applications built on the Ethereum </w:t>
+      </w:r>
+      <w:proofErr w:type="spellStart"/>
+      <w:r>
+        <w:rPr>
+          <w:rFonts w:asciiTheme="majorBidi" w:hAnsiTheme="majorBidi" w:cstheme="majorBidi"/>
+          <w:sz w:val="28"/>
+          <w:szCs w:val="28"/>
+        </w:rPr>
+        <w:t>Mainnet</w:t>
+      </w:r>
+      <w:proofErr w:type="spellEnd"/>
+      <w:r>
+        <w:rPr>
+          <w:rFonts w:asciiTheme="majorBidi" w:hAnsiTheme="majorBidi" w:cstheme="majorBidi"/>
+          <w:sz w:val="28"/>
+          <w:szCs w:val="28"/>
+        </w:rPr>
+        <w:t xml:space="preserve"> or private blockchains based on Ethereum technology</w:t>
+      </w:r>
+      <w:r>
+        <w:rPr>
+          <w:rFonts w:asciiTheme="majorBidi" w:hAnsiTheme="majorBidi" w:cstheme="majorBidi"/>
+          <w:sz w:val="28"/>
+          <w:szCs w:val="28"/>
+        </w:rPr>
+        <w:t>.</w:t>
+      </w:r>
+      <w:r>
+        <w:rPr>
+          <w:rFonts w:asciiTheme="majorBidi" w:hAnsiTheme="majorBidi" w:cstheme="majorBidi"/>
+          <w:sz w:val="28"/>
+          <w:szCs w:val="28"/>
+        </w:rPr>
+        <w:t xml:space="preserve"> Data mining in Ethereum involves creating and adding blocks of transactions to the blockchain through the Proof-of-Work consensus mechanism, securing the network.</w:t>
+      </w:r>
     </w:p>
     <w:p>
       <w:pPr>
@@ -10327,7 +10532,7 @@
         </w:rPr>
         <w:t xml:space="preserve"> </w:t>
       </w:r>
-      <w:bookmarkStart w:id="31" w:name="_Toc158307319"/>
+      <w:bookmarkStart w:id="30" w:name="_Toc158383888"/>
       <w:r>
         <w:rPr>
           <w:rFonts w:asciiTheme="majorBidi" w:hAnsiTheme="majorBidi"/>
@@ -10372,7 +10577,78 @@
         </w:rPr>
         <w:t xml:space="preserve"> Platform</w:t>
       </w:r>
-      <w:bookmarkEnd w:id="31"/>
+      <w:bookmarkEnd w:id="30"/>
+    </w:p>
+    <w:p>
+      <w:pPr>
+        <w:ind w:left="360"/>
+        <w:rPr>
+          <w:rFonts w:asciiTheme="majorBidi" w:hAnsiTheme="majorBidi" w:cstheme="majorBidi"/>
+          <w:sz w:val="28"/>
+          <w:szCs w:val="28"/>
+        </w:rPr>
+      </w:pPr>
+      <w:r>
+        <w:rPr>
+          <w:rFonts w:asciiTheme="majorBidi" w:hAnsiTheme="majorBidi" w:cstheme="majorBidi"/>
+          <w:sz w:val="28"/>
+          <w:szCs w:val="28"/>
+        </w:rPr>
+        <w:t>IBM Blockchain is a robust platform developed by IBM to help businesses build and manage blockchain networks for various applications. It offers several advantages such as security, transparency, efficiency, traceability, and scalability. However, there are also challenges associated with its implementation, including complexity, regulatory uncertainty, integration issues, and governance concerns.</w:t>
+      </w:r>
+    </w:p>
+    <w:p>
+      <w:pPr>
+        <w:ind w:left="360"/>
+        <w:rPr>
+          <w:rFonts w:asciiTheme="majorBidi" w:hAnsiTheme="majorBidi" w:cstheme="majorBidi"/>
+          <w:sz w:val="28"/>
+          <w:szCs w:val="28"/>
+        </w:rPr>
+      </w:pPr>
+      <w:r>
+        <w:rPr>
+          <w:rFonts w:asciiTheme="majorBidi" w:hAnsiTheme="majorBidi" w:cstheme="majorBidi"/>
+          <w:sz w:val="28"/>
+          <w:szCs w:val="28"/>
+        </w:rPr>
+        <w:t xml:space="preserve">Smart contracts on IBM Blockchain can be written in languages like Solidity, JavaScript, Go, and Java, catering to different development </w:t>
+      </w:r>
+      <w:r>
+        <w:rPr>
+          <w:rFonts w:asciiTheme="majorBidi" w:hAnsiTheme="majorBidi" w:cstheme="majorBidi"/>
+          <w:sz w:val="28"/>
+          <w:szCs w:val="28"/>
+        </w:rPr>
+        <w:lastRenderedPageBreak/>
+        <w:t>preferences and requirements. The platform supports both public and private network configurations, with transaction costs varying depending on factors like network congestion and configuration.</w:t>
+      </w:r>
+    </w:p>
+    <w:p>
+      <w:pPr>
+        <w:ind w:left="360"/>
+        <w:rPr>
+          <w:rFonts w:asciiTheme="majorBidi" w:hAnsiTheme="majorBidi" w:cstheme="majorBidi"/>
+          <w:sz w:val="28"/>
+          <w:szCs w:val="28"/>
+        </w:rPr>
+      </w:pPr>
+      <w:r>
+        <w:rPr>
+          <w:rFonts w:asciiTheme="majorBidi" w:hAnsiTheme="majorBidi" w:cstheme="majorBidi"/>
+          <w:sz w:val="28"/>
+          <w:szCs w:val="28"/>
+        </w:rPr>
+        <w:t>While IBM Blockchain provides tools and frameworks for developing decentralized applications (dApps), the need for data mining within these applications depends on their specific functionalities and requirements. Overall, IBM Blockchain offers a robust foundation for building secure and scalable blockchain solutions, but businesses should carefully consider their needs and challenges before adopting the platform.</w:t>
+      </w:r>
+      <w:r>
+        <w:rPr>
+          <w:rFonts w:asciiTheme="majorBidi" w:hAnsiTheme="majorBidi" w:cstheme="majorBidi"/>
+          <w:sz w:val="28"/>
+          <w:szCs w:val="28"/>
+        </w:rPr>
+        <w:tab/>
+      </w:r>
     </w:p>
     <w:p>
       <w:pPr>
@@ -10403,7 +10679,7 @@
         </w:rPr>
         <w:t xml:space="preserve"> </w:t>
       </w:r>
-      <w:bookmarkStart w:id="32" w:name="_Toc158307320"/>
+      <w:bookmarkStart w:id="31" w:name="_Toc158383889"/>
       <w:r>
         <w:rPr>
           <w:rFonts w:asciiTheme="majorBidi" w:hAnsiTheme="majorBidi"/>
@@ -10426,7 +10702,25 @@
         </w:rPr>
         <w:t xml:space="preserve"> Platform</w:t>
       </w:r>
-      <w:bookmarkEnd w:id="32"/>
+      <w:bookmarkEnd w:id="31"/>
+    </w:p>
+    <w:p>
+      <w:pPr>
+        <w:ind w:left="360"/>
+        <w:rPr>
+          <w:rFonts w:asciiTheme="majorBidi" w:hAnsiTheme="majorBidi" w:cstheme="majorBidi"/>
+          <w:sz w:val="28"/>
+          <w:szCs w:val="28"/>
+        </w:rPr>
+      </w:pPr>
+      <w:r>
+        <w:rPr>
+          <w:rFonts w:asciiTheme="majorBidi" w:hAnsiTheme="majorBidi" w:cstheme="majorBidi"/>
+          <w:sz w:val="28"/>
+          <w:szCs w:val="28"/>
+        </w:rPr>
+        <w:t>Hyperledger Fabric is an enterprise-grade permissioned blockchain platform that offers advantages such as a permissioned network structure, modular architecture, high performance, privacy features, and robust identity management capabilities. However, it also comes with complexities and resource requirements. Smart contracts on Fabric can be written in languages like Go, JavaScript, and Java, and it's typically deployed as a private network, though certain data or services can be made public if needed. Transaction costs can vary based on network configuration, and dApps built on Fabric do not require data mining for consensus. Overall, Hyperledger Fabric provides a flexible and customizable solution for organizations looking to build secure and scalable blockchain applications.</w:t>
+      </w:r>
     </w:p>
     <w:p>
       <w:pPr>
@@ -10457,8 +10751,7 @@
         </w:rPr>
         <w:t xml:space="preserve"> </w:t>
       </w:r>
-      <w:bookmarkStart w:id="33" w:name="_Toc158307321"/>
-      <w:proofErr w:type="spellStart"/>
+      <w:bookmarkStart w:id="32" w:name="_Toc158383890"/>
       <w:r>
         <w:rPr>
           <w:rFonts w:asciiTheme="majorBidi" w:hAnsiTheme="majorBidi"/>
@@ -10468,21 +10761,36 @@
           <w:sz w:val="32"/>
           <w:szCs w:val="32"/>
         </w:rPr>
-        <w:t>Hydrachain</w:t>
-      </w:r>
-      <w:proofErr w:type="spellEnd"/>
-      <w:r>
-        <w:rPr>
-          <w:rFonts w:asciiTheme="majorBidi" w:hAnsiTheme="majorBidi"/>
-          <w:b/>
-          <w:bCs/>
-          <w:color w:val="auto"/>
-          <w:sz w:val="32"/>
-          <w:szCs w:val="32"/>
-        </w:rPr>
-        <w:t xml:space="preserve"> Platform</w:t>
-      </w:r>
-      <w:bookmarkEnd w:id="33"/>
+        <w:t>Hydrachain Platform</w:t>
+      </w:r>
+      <w:bookmarkEnd w:id="32"/>
+    </w:p>
+    <w:p>
+      <w:pPr>
+        <w:ind w:left="360"/>
+        <w:rPr>
+          <w:rFonts w:asciiTheme="majorBidi" w:hAnsiTheme="majorBidi" w:cstheme="majorBidi"/>
+          <w:sz w:val="28"/>
+          <w:szCs w:val="28"/>
+        </w:rPr>
+      </w:pPr>
+      <w:r>
+        <w:rPr>
+          <w:rFonts w:asciiTheme="majorBidi" w:hAnsiTheme="majorBidi" w:cstheme="majorBidi"/>
+          <w:sz w:val="28"/>
+          <w:szCs w:val="28"/>
+        </w:rPr>
+        <w:t xml:space="preserve">HydraChain is an open-source blockchain platform developed by the Ethereum team. It serves as a flexible framework for building decentralized applications (dApps) and private blockchains. While specific details about HydraChain's features, advantages, and disadvantages may vary, it likely inherits some of the benefits associated with Ethereum, such as decentralization and support for smart contracts written in Solidity. Developers can deploy applications on both public and private networks, with transaction costs varying based on factors like network congestion and gas fees. Whether dApps built on HydraChain require data mining depends on their specific functionalities. Overall, </w:t>
+      </w:r>
+      <w:r>
+        <w:rPr>
+          <w:rFonts w:asciiTheme="majorBidi" w:hAnsiTheme="majorBidi" w:cstheme="majorBidi"/>
+          <w:sz w:val="28"/>
+          <w:szCs w:val="28"/>
+        </w:rPr>
+        <w:lastRenderedPageBreak/>
+        <w:t>HydraChain provides developers with a platform to create decentralized solutions while benefiting from the expertise of the Ethereum team.</w:t>
+      </w:r>
     </w:p>
     <w:p>
       <w:pPr>
@@ -10513,7 +10821,7 @@
         </w:rPr>
         <w:t xml:space="preserve"> </w:t>
       </w:r>
-      <w:bookmarkStart w:id="34" w:name="_Toc158307322"/>
+      <w:bookmarkStart w:id="33" w:name="_Toc158383891"/>
       <w:r>
         <w:rPr>
           <w:rFonts w:asciiTheme="majorBidi" w:hAnsiTheme="majorBidi"/>
@@ -10525,7 +10833,43 @@
         </w:rPr>
         <w:t>R3 Corda Platform</w:t>
       </w:r>
-      <w:bookmarkEnd w:id="34"/>
+      <w:bookmarkEnd w:id="33"/>
+    </w:p>
+    <w:p>
+      <w:pPr>
+        <w:ind w:left="360"/>
+        <w:rPr>
+          <w:rFonts w:asciiTheme="majorBidi" w:hAnsiTheme="majorBidi" w:cstheme="majorBidi"/>
+          <w:sz w:val="28"/>
+          <w:szCs w:val="28"/>
+        </w:rPr>
+      </w:pPr>
+      <w:r>
+        <w:rPr>
+          <w:rFonts w:asciiTheme="majorBidi" w:hAnsiTheme="majorBidi" w:cstheme="majorBidi"/>
+          <w:sz w:val="28"/>
+          <w:szCs w:val="28"/>
+        </w:rPr>
+        <w:t xml:space="preserve">R3 Corda is an open-source blockchain platform designed specifically for the financial services industry. It was developed by R3, a company focused on creating interactive solutions for businesses using blockchain technology. Corda aims to address the specific needs and challenges faced by financial institutions by providing a secure and efficient platform for conducting transactions. Unlike traditional blockchain networks, </w:t>
+      </w:r>
+      <w:proofErr w:type="spellStart"/>
+      <w:r>
+        <w:rPr>
+          <w:rFonts w:asciiTheme="majorBidi" w:hAnsiTheme="majorBidi" w:cstheme="majorBidi"/>
+          <w:sz w:val="28"/>
+          <w:szCs w:val="28"/>
+        </w:rPr>
+        <w:t>Corda's</w:t>
+      </w:r>
+      <w:proofErr w:type="spellEnd"/>
+      <w:r>
+        <w:rPr>
+          <w:rFonts w:asciiTheme="majorBidi" w:hAnsiTheme="majorBidi" w:cstheme="majorBidi"/>
+          <w:sz w:val="28"/>
+          <w:szCs w:val="28"/>
+        </w:rPr>
+        <w:t xml:space="preserve"> architecture is designed to ensure privacy and confidentiality of transaction data, making it suitable for sensitive financial agreements. The platform utilizes a unique consensus mechanism called "Pluggable Consensus" that allows participants to select the consensus algorithm that best fits their needs. This flexibility enables Corda to be adaptable to various regulatory requirements and business preferences. Corda also offers "smart contract" functionality, known as "CorDapps," which are applications running on the network that can automate and enforce the terms of agreements without the need for intermediaries. This feature streamlines processes and increases efficiency in complex financial transactions. Furthermore, Corda emphasizes interoperability and connectivity, allowing different businesses or consortia to easily connect and transact with each other. This makes it easier for financial institutions to collaborate and share information securely within the platform. Overall, R3 Corda provides a robust, secure, and scalable blockchain solution tailored for the unique requirements of the financial services industry. Its focus on privacy, flexibility, and interoperability makes it an attractive choice for organizations seeking to leverage blockchain technology in their operations.</w:t>
+      </w:r>
     </w:p>
     <w:p>
       <w:pPr>
@@ -10556,8 +10900,7 @@
         </w:rPr>
         <w:t xml:space="preserve"> </w:t>
       </w:r>
-      <w:bookmarkStart w:id="35" w:name="_Toc158307323"/>
-      <w:proofErr w:type="spellStart"/>
+      <w:bookmarkStart w:id="34" w:name="_Toc158383892"/>
       <w:r>
         <w:rPr>
           <w:rFonts w:asciiTheme="majorBidi" w:hAnsiTheme="majorBidi"/>
@@ -10567,9 +10910,8 @@
           <w:sz w:val="32"/>
           <w:szCs w:val="32"/>
         </w:rPr>
-        <w:t>MultiChain</w:t>
-      </w:r>
-      <w:proofErr w:type="spellEnd"/>
+        <w:t>Multi</w:t>
+      </w:r>
       <w:r>
         <w:rPr>
           <w:rFonts w:asciiTheme="majorBidi" w:hAnsiTheme="majorBidi"/>
@@ -10579,9 +10921,47 @@
           <w:sz w:val="32"/>
           <w:szCs w:val="32"/>
         </w:rPr>
-        <w:t xml:space="preserve"> Platform</w:t>
-      </w:r>
-      <w:bookmarkEnd w:id="35"/>
+        <w:t>c</w:t>
+      </w:r>
+      <w:r>
+        <w:rPr>
+          <w:rFonts w:asciiTheme="majorBidi" w:hAnsiTheme="majorBidi"/>
+          <w:b/>
+          <w:bCs/>
+          <w:color w:val="auto"/>
+          <w:sz w:val="32"/>
+          <w:szCs w:val="32"/>
+        </w:rPr>
+        <w:t>hain Platform</w:t>
+      </w:r>
+      <w:bookmarkEnd w:id="34"/>
+    </w:p>
+    <w:p>
+      <w:pPr>
+        <w:ind w:left="360"/>
+        <w:rPr>
+          <w:rFonts w:asciiTheme="majorBidi" w:hAnsiTheme="majorBidi" w:cstheme="majorBidi"/>
+          <w:sz w:val="28"/>
+          <w:szCs w:val="28"/>
+        </w:rPr>
+      </w:pPr>
+      <w:r>
+        <w:rPr>
+          <w:rFonts w:asciiTheme="majorBidi" w:hAnsiTheme="majorBidi" w:cstheme="majorBidi"/>
+          <w:sz w:val="28"/>
+          <w:szCs w:val="28"/>
+        </w:rPr>
+        <w:t xml:space="preserve">Multichain is a versatile blockchain platform that allows organizations to create and deploy their own customized blockchain networks. Its advantages include customization, privacy, scalability, interoperability, and cost-effectiveness. However, there are also concerns such as </w:t>
+      </w:r>
+      <w:r>
+        <w:rPr>
+          <w:rFonts w:asciiTheme="majorBidi" w:hAnsiTheme="majorBidi" w:cstheme="majorBidi"/>
+          <w:sz w:val="28"/>
+          <w:szCs w:val="28"/>
+        </w:rPr>
+        <w:lastRenderedPageBreak/>
+        <w:t>centralization, complexity, and limited decentralization. Smart contracts on Multichain can be written in various programming languages, and it supports the creation of both public and private blockchain networks. Transaction costs may vary, and data mining for dApps built on Multichain depends on the specific requirements of the application. Overall, Multichain offers a flexible solution for implementing blockchain technology tailored to the needs of businesses and organizations.</w:t>
+      </w:r>
     </w:p>
     <w:p>
       <w:pPr>
@@ -10612,7 +10992,7 @@
         </w:rPr>
         <w:t xml:space="preserve"> </w:t>
       </w:r>
-      <w:bookmarkStart w:id="36" w:name="_Toc158307324"/>
+      <w:bookmarkStart w:id="35" w:name="_Toc158383893"/>
       <w:r>
         <w:rPr>
           <w:rFonts w:asciiTheme="majorBidi" w:hAnsiTheme="majorBidi"/>
@@ -10624,7 +11004,25 @@
         </w:rPr>
         <w:t>BigchainDB Platform</w:t>
       </w:r>
-      <w:bookmarkEnd w:id="36"/>
+      <w:bookmarkEnd w:id="35"/>
+    </w:p>
+    <w:p>
+      <w:pPr>
+        <w:ind w:left="360"/>
+        <w:rPr>
+          <w:rFonts w:asciiTheme="majorBidi" w:hAnsiTheme="majorBidi" w:cstheme="majorBidi"/>
+          <w:sz w:val="28"/>
+          <w:szCs w:val="28"/>
+        </w:rPr>
+      </w:pPr>
+      <w:r>
+        <w:rPr>
+          <w:rFonts w:asciiTheme="majorBidi" w:hAnsiTheme="majorBidi" w:cstheme="majorBidi"/>
+          <w:sz w:val="28"/>
+          <w:szCs w:val="28"/>
+        </w:rPr>
+        <w:t>BigchainDB is an open-source, decentralized database system that combines the benefits of distributed databases and traditional blockchains. It provides decentralization, immutability, and scalability. While advantageous for various applications, it comes with complexities in implementation, potential storage costs, and a learning curve. BigchainDB supports multiple programming languages, and can be operated publicly or privately. Overall, it offers a flexible and versatile platform with considerations for both advantages and challenges.</w:t>
+      </w:r>
     </w:p>
     <w:p>
       <w:pPr>
@@ -10655,8 +11053,7 @@
         </w:rPr>
         <w:t xml:space="preserve"> </w:t>
       </w:r>
-      <w:bookmarkStart w:id="37" w:name="_Toc158307325"/>
-      <w:proofErr w:type="spellStart"/>
+      <w:bookmarkStart w:id="36" w:name="_Toc158383894"/>
       <w:r>
         <w:rPr>
           <w:rFonts w:asciiTheme="majorBidi" w:hAnsiTheme="majorBidi"/>
@@ -10666,9 +11063,8 @@
           <w:sz w:val="32"/>
           <w:szCs w:val="32"/>
         </w:rPr>
-        <w:t>OpenChain</w:t>
-      </w:r>
-      <w:proofErr w:type="spellEnd"/>
+        <w:t>Open</w:t>
+      </w:r>
       <w:r>
         <w:rPr>
           <w:rFonts w:asciiTheme="majorBidi" w:hAnsiTheme="majorBidi"/>
@@ -10678,9 +11074,88 @@
           <w:sz w:val="32"/>
           <w:szCs w:val="32"/>
         </w:rPr>
-        <w:t xml:space="preserve"> Platform</w:t>
-      </w:r>
-      <w:bookmarkEnd w:id="37"/>
+        <w:t>c</w:t>
+      </w:r>
+      <w:r>
+        <w:rPr>
+          <w:rFonts w:asciiTheme="majorBidi" w:hAnsiTheme="majorBidi"/>
+          <w:b/>
+          <w:bCs/>
+          <w:color w:val="auto"/>
+          <w:sz w:val="32"/>
+          <w:szCs w:val="32"/>
+        </w:rPr>
+        <w:t>hain Platform</w:t>
+      </w:r>
+      <w:bookmarkEnd w:id="36"/>
+    </w:p>
+    <w:p>
+      <w:pPr>
+        <w:ind w:left="360"/>
+        <w:rPr>
+          <w:rFonts w:asciiTheme="majorBidi" w:hAnsiTheme="majorBidi" w:cstheme="majorBidi"/>
+          <w:sz w:val="28"/>
+          <w:szCs w:val="28"/>
+        </w:rPr>
+      </w:pPr>
+      <w:r>
+        <w:rPr>
+          <w:rFonts w:asciiTheme="majorBidi" w:hAnsiTheme="majorBidi" w:cstheme="majorBidi"/>
+          <w:sz w:val="28"/>
+          <w:szCs w:val="28"/>
+        </w:rPr>
+        <w:t xml:space="preserve">Openchain is an open-source distributed ledger technology designed for secure and scalable management of digital assets. It is a private blockchain with advantages like scalability, customization, and interoperability. The platform primarily uses programming languages such as C#, ASP.NET Core, JavaScript/TypeScript, and SQL. </w:t>
+      </w:r>
+    </w:p>
+    <w:p>
+      <w:pPr>
+        <w:ind w:left="360"/>
+        <w:rPr>
+          <w:rFonts w:asciiTheme="majorBidi" w:hAnsiTheme="majorBidi" w:cstheme="majorBidi"/>
+          <w:sz w:val="28"/>
+          <w:szCs w:val="28"/>
+        </w:rPr>
+      </w:pPr>
+      <w:r>
+        <w:rPr>
+          <w:rFonts w:asciiTheme="majorBidi" w:hAnsiTheme="majorBidi" w:cstheme="majorBidi"/>
+          <w:sz w:val="28"/>
+          <w:szCs w:val="28"/>
+        </w:rPr>
+        <w:t>Openchain is free and open source</w:t>
+      </w:r>
+      <w:r>
+        <w:rPr>
+          <w:rFonts w:asciiTheme="majorBidi" w:hAnsiTheme="majorBidi" w:cstheme="majorBidi"/>
+          <w:sz w:val="28"/>
+          <w:szCs w:val="28"/>
+        </w:rPr>
+        <w:t>,</w:t>
+      </w:r>
+      <w:r>
+        <w:rPr>
+          <w:rFonts w:asciiTheme="majorBidi" w:hAnsiTheme="majorBidi" w:cstheme="majorBidi"/>
+          <w:sz w:val="28"/>
+          <w:szCs w:val="28"/>
+        </w:rPr>
+        <w:t xml:space="preserve"> </w:t>
+      </w:r>
+      <w:r>
+        <w:rPr>
+          <w:rFonts w:asciiTheme="majorBidi" w:hAnsiTheme="majorBidi" w:cstheme="majorBidi"/>
+          <w:sz w:val="28"/>
+          <w:szCs w:val="28"/>
+        </w:rPr>
+        <w:t>t</w:t>
+      </w:r>
+      <w:r>
+        <w:rPr>
+          <w:rFonts w:asciiTheme="majorBidi" w:hAnsiTheme="majorBidi" w:cstheme="majorBidi"/>
+          <w:sz w:val="28"/>
+          <w:szCs w:val="28"/>
+        </w:rPr>
+        <w:t>he need for data mining in Openchain depends on the organization's use case and goals, with potential applications in transaction analysis, smart contract monitoring, audit, security analysis, and business intelligence</w:t>
+      </w:r>
     </w:p>
     <w:p>
       <w:pPr>
@@ -10711,7 +11186,7 @@
         </w:rPr>
         <w:t xml:space="preserve"> </w:t>
       </w:r>
-      <w:bookmarkStart w:id="38" w:name="_Toc158307326"/>
+      <w:bookmarkStart w:id="37" w:name="_Toc158383895"/>
       <w:r>
         <w:rPr>
           <w:rFonts w:asciiTheme="majorBidi" w:hAnsiTheme="majorBidi"/>
@@ -10723,7 +11198,34 @@
         </w:rPr>
         <w:t>Quorum Blockchain Platform</w:t>
       </w:r>
-      <w:bookmarkEnd w:id="38"/>
+      <w:bookmarkEnd w:id="37"/>
+    </w:p>
+    <w:p>
+      <w:pPr>
+        <w:ind w:left="360"/>
+        <w:rPr>
+          <w:rFonts w:asciiTheme="majorBidi" w:hAnsiTheme="majorBidi" w:cstheme="majorBidi"/>
+          <w:sz w:val="28"/>
+          <w:szCs w:val="28"/>
+        </w:rPr>
+      </w:pPr>
+      <w:r>
+        <w:rPr>
+          <w:rFonts w:asciiTheme="majorBidi" w:hAnsiTheme="majorBidi" w:cstheme="majorBidi"/>
+          <w:sz w:val="28"/>
+          <w:szCs w:val="28"/>
+        </w:rPr>
+        <w:t xml:space="preserve">Quorum is a permissioned blockchain platform based on the Ethereum protocol, designed for enterprise applications. Its advantages include privacy features, permissioned participation, scalability, and interoperability with Ethereum. However, Quorum can be complex to implement and manage, may face criticism for centralization, and has a </w:t>
+      </w:r>
+      <w:r>
+        <w:rPr>
+          <w:rFonts w:asciiTheme="majorBidi" w:hAnsiTheme="majorBidi" w:cstheme="majorBidi"/>
+          <w:sz w:val="28"/>
+          <w:szCs w:val="28"/>
+        </w:rPr>
+        <w:lastRenderedPageBreak/>
+        <w:t>smaller community compared to public blockchains. Smart contracts on Quorum are typically written in Solidity, and it can be deployed as either a private or consortium network. Transaction fees can vary, and dApps built on Quorum may not require traditional data mining but may still involve data analysis for various purposes. Overall, Quorum presents a viable option for enterprise blockchain solutions, balancing benefits and challenges based on specific use cases and requirements.</w:t>
+      </w:r>
     </w:p>
     <w:p>
       <w:pPr>
@@ -10743,7 +11245,7 @@
           <w:szCs w:val="32"/>
         </w:rPr>
       </w:pPr>
-      <w:bookmarkStart w:id="39" w:name="_Toc158307327"/>
+      <w:bookmarkStart w:id="38" w:name="_Toc158383896"/>
       <w:r>
         <w:rPr>
           <w:rFonts w:asciiTheme="majorBidi" w:hAnsiTheme="majorBidi"/>
@@ -10755,7 +11257,25 @@
         </w:rPr>
         <w:t>EOS Blockchain Platform</w:t>
       </w:r>
-      <w:bookmarkEnd w:id="39"/>
+      <w:bookmarkEnd w:id="38"/>
+    </w:p>
+    <w:p>
+      <w:pPr>
+        <w:ind w:left="360"/>
+        <w:rPr>
+          <w:rFonts w:asciiTheme="majorBidi" w:hAnsiTheme="majorBidi" w:cstheme="majorBidi"/>
+          <w:sz w:val="28"/>
+          <w:szCs w:val="28"/>
+        </w:rPr>
+      </w:pPr>
+      <w:r>
+        <w:rPr>
+          <w:rFonts w:asciiTheme="majorBidi" w:hAnsiTheme="majorBidi" w:cstheme="majorBidi"/>
+          <w:sz w:val="28"/>
+          <w:szCs w:val="28"/>
+        </w:rPr>
+        <w:t>EOS is a public blockchain platform known for its scalability, flexible governance model, and free transaction model for users. It allows for the development and deployment of decentralized applications (dApps) using smart contracts written in EOSIO C++ and other supported languages. While it offers advantages such as high throughput and easy upgrades, it also faces criticism for potential centralization concerns and complexity in development. Overall, EOS provides a platform for developers to build and deploy dApps with varying resource requirements, leveraging its unique features and governance structure.</w:t>
+      </w:r>
     </w:p>
     <w:p>
       <w:pPr>
@@ -10775,7 +11295,7 @@
           <w:szCs w:val="32"/>
         </w:rPr>
       </w:pPr>
-      <w:bookmarkStart w:id="40" w:name="_Toc158307328"/>
+      <w:bookmarkStart w:id="39" w:name="_Toc158383897"/>
       <w:r>
         <w:rPr>
           <w:rFonts w:asciiTheme="majorBidi" w:hAnsiTheme="majorBidi"/>
@@ -10787,7 +11307,217 @@
         </w:rPr>
         <w:t>Other Blockchain Platforms</w:t>
       </w:r>
-      <w:bookmarkEnd w:id="40"/>
+      <w:bookmarkEnd w:id="39"/>
+    </w:p>
+    <w:p>
+      <w:pPr>
+        <w:ind w:left="360"/>
+        <w:rPr>
+          <w:rFonts w:asciiTheme="majorBidi" w:hAnsiTheme="majorBidi" w:cstheme="majorBidi"/>
+          <w:sz w:val="28"/>
+          <w:szCs w:val="28"/>
+        </w:rPr>
+      </w:pPr>
+      <w:r>
+        <w:rPr>
+          <w:rFonts w:asciiTheme="majorBidi" w:hAnsiTheme="majorBidi" w:cstheme="majorBidi"/>
+          <w:sz w:val="28"/>
+          <w:szCs w:val="28"/>
+        </w:rPr>
+        <w:t>There are other Blockchain platforms like:</w:t>
+      </w:r>
+    </w:p>
+    <w:p>
+      <w:pPr>
+        <w:pStyle w:val="ListParagraph"/>
+        <w:numPr>
+          <w:ilvl w:val="0"/>
+          <w:numId w:val="40"/>
+        </w:numPr>
+        <w:rPr>
+          <w:rFonts w:asciiTheme="majorBidi" w:hAnsiTheme="majorBidi" w:cstheme="majorBidi"/>
+          <w:sz w:val="28"/>
+          <w:szCs w:val="28"/>
+        </w:rPr>
+      </w:pPr>
+      <w:r>
+        <w:rPr>
+          <w:rFonts w:asciiTheme="majorBidi" w:hAnsiTheme="majorBidi" w:cstheme="majorBidi"/>
+          <w:sz w:val="28"/>
+          <w:szCs w:val="28"/>
+        </w:rPr>
+        <w:t>Bitcoin</w:t>
+      </w:r>
+    </w:p>
+    <w:p>
+      <w:pPr>
+        <w:pStyle w:val="ListParagraph"/>
+        <w:numPr>
+          <w:ilvl w:val="0"/>
+          <w:numId w:val="40"/>
+        </w:numPr>
+        <w:rPr>
+          <w:rFonts w:asciiTheme="majorBidi" w:hAnsiTheme="majorBidi" w:cstheme="majorBidi"/>
+          <w:sz w:val="28"/>
+          <w:szCs w:val="28"/>
+        </w:rPr>
+      </w:pPr>
+      <w:proofErr w:type="spellStart"/>
+      <w:r>
+        <w:rPr>
+          <w:rFonts w:asciiTheme="majorBidi" w:hAnsiTheme="majorBidi" w:cstheme="majorBidi"/>
+          <w:sz w:val="28"/>
+          <w:szCs w:val="28"/>
+        </w:rPr>
+        <w:t>Binance</w:t>
+      </w:r>
+      <w:proofErr w:type="spellEnd"/>
+      <w:r>
+        <w:rPr>
+          <w:rFonts w:asciiTheme="majorBidi" w:hAnsiTheme="majorBidi" w:cstheme="majorBidi"/>
+          <w:sz w:val="28"/>
+          <w:szCs w:val="28"/>
+        </w:rPr>
+        <w:t xml:space="preserve"> Smart Chain</w:t>
+      </w:r>
+    </w:p>
+    <w:p>
+      <w:pPr>
+        <w:pStyle w:val="ListParagraph"/>
+        <w:numPr>
+          <w:ilvl w:val="0"/>
+          <w:numId w:val="40"/>
+        </w:numPr>
+        <w:rPr>
+          <w:rFonts w:asciiTheme="majorBidi" w:hAnsiTheme="majorBidi" w:cstheme="majorBidi"/>
+          <w:sz w:val="28"/>
+          <w:szCs w:val="28"/>
+        </w:rPr>
+      </w:pPr>
+      <w:proofErr w:type="spellStart"/>
+      <w:r>
+        <w:rPr>
+          <w:rFonts w:asciiTheme="majorBidi" w:hAnsiTheme="majorBidi" w:cstheme="majorBidi"/>
+          <w:sz w:val="28"/>
+          <w:szCs w:val="28"/>
+        </w:rPr>
+        <w:t>Cardano</w:t>
+      </w:r>
+      <w:proofErr w:type="spellEnd"/>
+    </w:p>
+    <w:p>
+      <w:pPr>
+        <w:pStyle w:val="ListParagraph"/>
+        <w:numPr>
+          <w:ilvl w:val="0"/>
+          <w:numId w:val="40"/>
+        </w:numPr>
+        <w:rPr>
+          <w:rFonts w:asciiTheme="majorBidi" w:hAnsiTheme="majorBidi" w:cstheme="majorBidi"/>
+          <w:sz w:val="28"/>
+          <w:szCs w:val="28"/>
+        </w:rPr>
+      </w:pPr>
+      <w:r>
+        <w:rPr>
+          <w:rFonts w:asciiTheme="majorBidi" w:hAnsiTheme="majorBidi" w:cstheme="majorBidi"/>
+          <w:sz w:val="28"/>
+          <w:szCs w:val="28"/>
+        </w:rPr>
+        <w:t>Solana</w:t>
+      </w:r>
+    </w:p>
+    <w:p>
+      <w:pPr>
+        <w:pStyle w:val="ListParagraph"/>
+        <w:numPr>
+          <w:ilvl w:val="0"/>
+          <w:numId w:val="40"/>
+        </w:numPr>
+        <w:rPr>
+          <w:rFonts w:asciiTheme="majorBidi" w:hAnsiTheme="majorBidi" w:cstheme="majorBidi"/>
+          <w:sz w:val="28"/>
+          <w:szCs w:val="28"/>
+        </w:rPr>
+      </w:pPr>
+      <w:proofErr w:type="spellStart"/>
+      <w:r>
+        <w:rPr>
+          <w:rFonts w:asciiTheme="majorBidi" w:hAnsiTheme="majorBidi" w:cstheme="majorBidi"/>
+          <w:sz w:val="28"/>
+          <w:szCs w:val="28"/>
+        </w:rPr>
+        <w:t>Polkadot</w:t>
+      </w:r>
+      <w:proofErr w:type="spellEnd"/>
+    </w:p>
+    <w:p>
+      <w:pPr>
+        <w:pStyle w:val="ListParagraph"/>
+        <w:numPr>
+          <w:ilvl w:val="0"/>
+          <w:numId w:val="40"/>
+        </w:numPr>
+        <w:rPr>
+          <w:rFonts w:asciiTheme="majorBidi" w:hAnsiTheme="majorBidi" w:cstheme="majorBidi"/>
+          <w:sz w:val="28"/>
+          <w:szCs w:val="28"/>
+        </w:rPr>
+      </w:pPr>
+      <w:r>
+        <w:rPr>
+          <w:rFonts w:asciiTheme="majorBidi" w:hAnsiTheme="majorBidi" w:cstheme="majorBidi"/>
+          <w:sz w:val="28"/>
+          <w:szCs w:val="28"/>
+        </w:rPr>
+        <w:t>Avalanche</w:t>
+      </w:r>
+    </w:p>
+    <w:p>
+      <w:pPr>
+        <w:pStyle w:val="ListParagraph"/>
+        <w:numPr>
+          <w:ilvl w:val="0"/>
+          <w:numId w:val="40"/>
+        </w:numPr>
+        <w:rPr>
+          <w:rFonts w:asciiTheme="majorBidi" w:hAnsiTheme="majorBidi" w:cstheme="majorBidi"/>
+          <w:sz w:val="28"/>
+          <w:szCs w:val="28"/>
+        </w:rPr>
+      </w:pPr>
+      <w:proofErr w:type="spellStart"/>
+      <w:r>
+        <w:rPr>
+          <w:rFonts w:asciiTheme="majorBidi" w:hAnsiTheme="majorBidi" w:cstheme="majorBidi"/>
+          <w:sz w:val="28"/>
+          <w:szCs w:val="28"/>
+        </w:rPr>
+        <w:t>Tezos</w:t>
+      </w:r>
+      <w:proofErr w:type="spellEnd"/>
+    </w:p>
+    <w:p>
+      <w:pPr>
+        <w:pStyle w:val="ListParagraph"/>
+        <w:numPr>
+          <w:ilvl w:val="0"/>
+          <w:numId w:val="40"/>
+        </w:numPr>
+        <w:rPr>
+          <w:rFonts w:asciiTheme="majorBidi" w:hAnsiTheme="majorBidi" w:cstheme="majorBidi"/>
+          <w:sz w:val="28"/>
+          <w:szCs w:val="28"/>
+        </w:rPr>
+      </w:pPr>
+      <w:r>
+        <w:rPr>
+          <w:rFonts w:asciiTheme="majorBidi" w:hAnsiTheme="majorBidi" w:cstheme="majorBidi"/>
+          <w:sz w:val="28"/>
+          <w:szCs w:val="28"/>
+        </w:rPr>
+        <w:t>NEO</w:t>
+      </w:r>
     </w:p>
     <w:p/>
     <w:p>
@@ -10807,7 +11537,7 @@
           <w:szCs w:val="32"/>
         </w:rPr>
       </w:pPr>
-      <w:bookmarkStart w:id="41" w:name="_Toc158307329"/>
+      <w:bookmarkStart w:id="40" w:name="_Toc158383898"/>
       <w:r>
         <w:rPr>
           <w:rFonts w:asciiTheme="majorBidi" w:hAnsiTheme="majorBidi"/>
@@ -10830,7 +11560,7 @@
         </w:rPr>
         <w:t xml:space="preserve"> Healthcare</w:t>
       </w:r>
-      <w:bookmarkEnd w:id="41"/>
+      <w:bookmarkEnd w:id="40"/>
     </w:p>
     <w:p>
       <w:pPr>
@@ -10864,7 +11594,16 @@
           <w:sz w:val="28"/>
           <w:szCs w:val="28"/>
         </w:rPr>
-        <w:t>unique features such as enhanced security, improved interoperability, efficient data management, and patient privacy, blockchain offers transformative potential to revolutionize healthcare systems worldwide. Blockchain technology was able to solve several problems that existed I paper-based systems as Securing Health Data Privacy and security are paramount in healthcare, as patient data is sensitive and highly valuable. Blockchain employs cryptographic techniques and consensus mechanisms to ensure the integrity, confidentiality, and immutability of health data. Each transaction recorded on the blockchain is cryptographically linked to previous transactions, making it virtually impossible to alter or delete data retroactively. Moreover, access controls and permissioned blockchain networks enable granular control over who can view, edit, and share sensitive health information, reducing the risk of data breaches and unauthorized access .also Reducing Administrative Burden and Costs: Healthcare administration is often plagued by inefficiencies, paperwork, and administrative overheads, which contribute to high healthcare costs. Blockchain technology has the potential to streamline administrative processes, such as claims processing, billing, and revenue cycle management, by automating tasks, reducing intermediaries, and eliminating redundant paperwork. Smart contracts executed on the blockchain can automate payment settlements, enforce contractual agreements, and facilitate real-time transactions, resulting in cost savings, faster processing times, and improved accuracy in healthcare administration. These Solution contributed to use Blockchain in Electronic Health Records (EHRs)</w:t>
+        <w:t xml:space="preserve">unique features such as enhanced security, improved </w:t>
+      </w:r>
+      <w:r>
+        <w:rPr>
+          <w:rFonts w:asciiTheme="majorBidi" w:hAnsiTheme="majorBidi" w:cstheme="majorBidi"/>
+          <w:sz w:val="28"/>
+          <w:szCs w:val="28"/>
+        </w:rPr>
+        <w:lastRenderedPageBreak/>
+        <w:t>interoperability, efficient data management, and patient privacy, blockchain offers transformative potential to revolutionize healthcare systems worldwide. Blockchain technology was able to solve several problems that existed I paper-based systems as Securing Health Data Privacy and security are paramount in healthcare, as patient data is sensitive and highly valuable. Blockchain employs cryptographic techniques and consensus mechanisms to ensure the integrity, confidentiality, and immutability of health data. Each transaction recorded on the blockchain is cryptographically linked to previous transactions, making it virtually impossible to alter or delete data retroactively. Moreover, access controls and permissioned blockchain networks enable granular control over who can view, edit, and share sensitive health information, reducing the risk of data breaches and unauthorized access .also Reducing Administrative Burden and Costs: Healthcare administration is often plagued by inefficiencies, paperwork, and administrative overheads, which contribute to high healthcare costs. Blockchain technology has the potential to streamline administrative processes, such as claims processing, billing, and revenue cycle management, by automating tasks, reducing intermediaries, and eliminating redundant paperwork. Smart contracts executed on the blockchain can automate payment settlements, enforce contractual agreements, and facilitate real-time transactions, resulting in cost savings, faster processing times, and improved accuracy in healthcare administration. These Solution contributed to use Blockchain in Electronic Health Records (EHRs)</w:t>
       </w:r>
     </w:p>
     <w:p>
@@ -10933,7 +11672,16 @@
           <w:sz w:val="26"/>
           <w:szCs w:val="26"/>
         </w:rPr>
-        <w:t xml:space="preserve"> by facilitate the creation of a unique digital health identity for each patient. This digital health identity includes personal healthcare information such as medical history, prescribed medications, and medical tests, allowing patients to grant easy and secure access to caregivers.</w:t>
+        <w:t xml:space="preserve"> by facilitate the creation of a unique digital health identity for each patient. This digital health </w:t>
+      </w:r>
+      <w:r>
+        <w:rPr>
+          <w:rFonts w:asciiTheme="majorBidi" w:hAnsiTheme="majorBidi" w:cstheme="majorBidi"/>
+          <w:sz w:val="26"/>
+          <w:szCs w:val="26"/>
+        </w:rPr>
+        <w:lastRenderedPageBreak/>
+        <w:t>identity includes personal healthcare information such as medical history, prescribed medications, and medical tests, allowing patients to grant easy and secure access to caregivers.</w:t>
       </w:r>
     </w:p>
     <w:p>
@@ -11023,7 +11771,7 @@
           <w:szCs w:val="32"/>
         </w:rPr>
       </w:pPr>
-      <w:bookmarkStart w:id="42" w:name="_Toc158307330"/>
+      <w:bookmarkStart w:id="41" w:name="_Toc158383899"/>
       <w:r>
         <w:rPr>
           <w:rFonts w:asciiTheme="majorBidi" w:hAnsiTheme="majorBidi"/>
@@ -11035,7 +11783,7 @@
         </w:rPr>
         <w:t>AI</w:t>
       </w:r>
-      <w:bookmarkEnd w:id="42"/>
+      <w:bookmarkEnd w:id="41"/>
     </w:p>
     <w:p>
       <w:pPr>
@@ -11070,6 +11818,7 @@
     </w:p>
     <w:p>
       <w:pPr>
+        <w:ind w:left="360"/>
         <w:rPr>
           <w:rFonts w:ascii="Times New Roman" w:eastAsia="Calibri" w:hAnsi="Times New Roman" w:cs="Times New Roman"/>
           <w:sz w:val="28"/>
@@ -11089,6 +11838,7 @@
     </w:p>
     <w:p>
       <w:pPr>
+        <w:ind w:left="360"/>
         <w:rPr>
           <w:lang w:val="en-GB"/>
         </w:rPr>
@@ -11096,6 +11846,7 @@
     </w:p>
     <w:p>
       <w:pPr>
+        <w:ind w:left="360"/>
         <w:rPr>
           <w:rFonts w:ascii="Times New Roman" w:eastAsia="Calibri" w:hAnsi="Times New Roman" w:cs="Times New Roman"/>
           <w:sz w:val="28"/>
@@ -11110,21 +11861,33 @@
           <w:szCs w:val="28"/>
           <w:lang w:val="en-GB"/>
         </w:rPr>
-        <w:t>Over time, AI has evolved significantly, driven by advancements in computing power, data availability, and algorithmic sophistication. Key milestones include the development of neural networks in the 1950s, the resurgence of deep learning in the 21st century, and breakthroughs in areas such as natural language processing (NLP), computer vision, and reinforcement learning. These advancements have propelled AI from a theoretical concept to practical applications with real-world impact.</w:t>
-      </w:r>
-    </w:p>
-    <w:p>
-      <w:pPr>
+        <w:t xml:space="preserve">Over time, AI has evolved significantly, driven by advancements in computing power, data availability, and algorithmic sophistication. Key milestones include the development of neural networks in the 1950s, the resurgence of deep learning in the 21st century, and breakthroughs in </w:t>
+      </w:r>
+      <w:r>
         <w:rPr>
           <w:rFonts w:ascii="Times New Roman" w:eastAsia="Calibri" w:hAnsi="Times New Roman" w:cs="Times New Roman"/>
           <w:sz w:val="28"/>
           <w:szCs w:val="28"/>
           <w:lang w:val="en-GB"/>
         </w:rPr>
-      </w:pPr>
-    </w:p>
-    <w:p>
-      <w:pPr>
+        <w:lastRenderedPageBreak/>
+        <w:t>areas such as natural language processing (NLP), computer vision, and reinforcement learning. These advancements have propelled AI from a theoretical concept to practical applications with real-world impact.</w:t>
+      </w:r>
+    </w:p>
+    <w:p>
+      <w:pPr>
+        <w:ind w:left="360"/>
+        <w:rPr>
+          <w:rFonts w:ascii="Times New Roman" w:eastAsia="Calibri" w:hAnsi="Times New Roman" w:cs="Times New Roman"/>
+          <w:sz w:val="28"/>
+          <w:szCs w:val="28"/>
+          <w:lang w:val="en-GB"/>
+        </w:rPr>
+      </w:pPr>
+    </w:p>
+    <w:p>
+      <w:pPr>
+        <w:ind w:left="360"/>
         <w:rPr>
           <w:rFonts w:ascii="Times New Roman" w:eastAsia="Calibri" w:hAnsi="Times New Roman" w:cs="Times New Roman"/>
           <w:sz w:val="28"/>
@@ -11148,6 +11911,11 @@
           <w:ilvl w:val="0"/>
           <w:numId w:val="33"/>
         </w:numPr>
+        <w:tabs>
+          <w:tab w:val="clear" w:pos="720"/>
+          <w:tab w:val="num" w:pos="1080"/>
+        </w:tabs>
+        <w:ind w:left="1080"/>
         <w:rPr>
           <w:rFonts w:ascii="Times New Roman" w:eastAsia="Calibri" w:hAnsi="Times New Roman" w:cs="Times New Roman"/>
           <w:sz w:val="28"/>
@@ -11182,6 +11950,11 @@
           <w:ilvl w:val="0"/>
           <w:numId w:val="33"/>
         </w:numPr>
+        <w:tabs>
+          <w:tab w:val="clear" w:pos="720"/>
+          <w:tab w:val="num" w:pos="1080"/>
+        </w:tabs>
+        <w:ind w:left="1080"/>
         <w:rPr>
           <w:rFonts w:ascii="Times New Roman" w:eastAsia="Calibri" w:hAnsi="Times New Roman" w:cs="Times New Roman"/>
           <w:sz w:val="28"/>
@@ -11216,6 +11989,11 @@
           <w:ilvl w:val="0"/>
           <w:numId w:val="33"/>
         </w:numPr>
+        <w:tabs>
+          <w:tab w:val="clear" w:pos="720"/>
+          <w:tab w:val="num" w:pos="1080"/>
+        </w:tabs>
+        <w:ind w:left="1080"/>
         <w:rPr>
           <w:rFonts w:ascii="Times New Roman" w:eastAsia="Calibri" w:hAnsi="Times New Roman" w:cs="Times New Roman"/>
           <w:sz w:val="28"/>
@@ -11250,6 +12028,11 @@
           <w:ilvl w:val="0"/>
           <w:numId w:val="33"/>
         </w:numPr>
+        <w:tabs>
+          <w:tab w:val="clear" w:pos="720"/>
+          <w:tab w:val="num" w:pos="1080"/>
+        </w:tabs>
+        <w:ind w:left="1080"/>
         <w:rPr>
           <w:rFonts w:ascii="Times New Roman" w:eastAsia="Calibri" w:hAnsi="Times New Roman" w:cs="Times New Roman"/>
           <w:sz w:val="28"/>
@@ -11284,6 +12067,11 @@
           <w:ilvl w:val="0"/>
           <w:numId w:val="33"/>
         </w:numPr>
+        <w:tabs>
+          <w:tab w:val="clear" w:pos="720"/>
+          <w:tab w:val="num" w:pos="1080"/>
+        </w:tabs>
+        <w:ind w:left="1080"/>
         <w:rPr>
           <w:lang w:val="en-GB"/>
         </w:rPr>
@@ -11311,6 +12099,7 @@
     </w:p>
     <w:p>
       <w:pPr>
+        <w:ind w:left="360"/>
         <w:rPr>
           <w:lang w:val="en-GB"/>
         </w:rPr>
@@ -11318,6 +12107,7 @@
     </w:p>
     <w:p>
       <w:pPr>
+        <w:ind w:left="360"/>
         <w:rPr>
           <w:rFonts w:ascii="Times New Roman" w:eastAsia="Calibri" w:hAnsi="Times New Roman" w:cs="Times New Roman"/>
           <w:sz w:val="28"/>
@@ -11341,6 +12131,11 @@
           <w:ilvl w:val="0"/>
           <w:numId w:val="34"/>
         </w:numPr>
+        <w:tabs>
+          <w:tab w:val="clear" w:pos="720"/>
+          <w:tab w:val="num" w:pos="1080"/>
+        </w:tabs>
+        <w:ind w:left="1080"/>
         <w:rPr>
           <w:rFonts w:ascii="Times New Roman" w:eastAsia="Calibri" w:hAnsi="Times New Roman" w:cs="Times New Roman"/>
           <w:sz w:val="28"/>
@@ -11364,6 +12159,11 @@
           <w:ilvl w:val="0"/>
           <w:numId w:val="34"/>
         </w:numPr>
+        <w:tabs>
+          <w:tab w:val="clear" w:pos="720"/>
+          <w:tab w:val="num" w:pos="1080"/>
+        </w:tabs>
+        <w:ind w:left="1080"/>
         <w:rPr>
           <w:rFonts w:ascii="Times New Roman" w:eastAsia="Calibri" w:hAnsi="Times New Roman" w:cs="Times New Roman"/>
           <w:sz w:val="28"/>
@@ -11378,6 +12178,7 @@
           <w:szCs w:val="28"/>
           <w:lang w:val="en-GB"/>
         </w:rPr>
+        <w:lastRenderedPageBreak/>
         <w:t>Finance: AI algorithms are used for fraud detection, algorithmic trading, risk assessment, and customer service automation in the financial sector.</w:t>
       </w:r>
     </w:p>
@@ -11387,6 +12188,11 @@
           <w:ilvl w:val="0"/>
           <w:numId w:val="34"/>
         </w:numPr>
+        <w:tabs>
+          <w:tab w:val="clear" w:pos="720"/>
+          <w:tab w:val="num" w:pos="1080"/>
+        </w:tabs>
+        <w:ind w:left="1080"/>
         <w:rPr>
           <w:rFonts w:ascii="Times New Roman" w:eastAsia="Calibri" w:hAnsi="Times New Roman" w:cs="Times New Roman"/>
           <w:sz w:val="28"/>
@@ -11410,6 +12216,11 @@
           <w:ilvl w:val="0"/>
           <w:numId w:val="34"/>
         </w:numPr>
+        <w:tabs>
+          <w:tab w:val="clear" w:pos="720"/>
+          <w:tab w:val="num" w:pos="1080"/>
+        </w:tabs>
+        <w:ind w:left="1080"/>
         <w:rPr>
           <w:rFonts w:ascii="Times New Roman" w:eastAsia="Calibri" w:hAnsi="Times New Roman" w:cs="Times New Roman"/>
           <w:sz w:val="28"/>
@@ -11433,6 +12244,11 @@
           <w:ilvl w:val="0"/>
           <w:numId w:val="34"/>
         </w:numPr>
+        <w:tabs>
+          <w:tab w:val="clear" w:pos="720"/>
+          <w:tab w:val="num" w:pos="1080"/>
+        </w:tabs>
+        <w:ind w:left="1080"/>
         <w:rPr>
           <w:rFonts w:ascii="Times New Roman" w:eastAsia="Calibri" w:hAnsi="Times New Roman" w:cs="Times New Roman"/>
           <w:sz w:val="28"/>
@@ -11452,7 +12268,7 @@
     </w:p>
     <w:p>
       <w:pPr>
-        <w:ind w:left="360"/>
+        <w:ind w:left="720"/>
         <w:rPr>
           <w:rFonts w:ascii="Times New Roman" w:eastAsia="Calibri" w:hAnsi="Times New Roman" w:cs="Times New Roman"/>
           <w:sz w:val="28"/>
@@ -11495,7 +12311,7 @@
           <w:szCs w:val="32"/>
         </w:rPr>
       </w:pPr>
-      <w:bookmarkStart w:id="43" w:name="_Toc158307331"/>
+      <w:bookmarkStart w:id="42" w:name="_Toc158383900"/>
       <w:r>
         <w:rPr>
           <w:rFonts w:asciiTheme="majorBidi" w:hAnsiTheme="majorBidi"/>
@@ -11518,7 +12334,7 @@
         </w:rPr>
         <w:t>of AI in Healthcare</w:t>
       </w:r>
-      <w:bookmarkEnd w:id="43"/>
+      <w:bookmarkEnd w:id="42"/>
     </w:p>
     <w:p>
       <w:pPr>
@@ -11586,27 +12402,7 @@
           <w:szCs w:val="28"/>
           <w:lang w:val="en-GB" w:eastAsia="en-GB"/>
         </w:rPr>
-        <w:t xml:space="preserve"> AI algorithms </w:t>
-      </w:r>
-      <w:proofErr w:type="spellStart"/>
-      <w:r>
-        <w:rPr>
-          <w:rFonts w:ascii="Times New Roman" w:eastAsia="Times New Roman" w:hAnsi="Times New Roman" w:cs="Times New Roman"/>
-          <w:sz w:val="28"/>
-          <w:szCs w:val="28"/>
-          <w:lang w:val="en-GB" w:eastAsia="en-GB"/>
-        </w:rPr>
-        <w:t>analyze</w:t>
-      </w:r>
-      <w:proofErr w:type="spellEnd"/>
-      <w:r>
-        <w:rPr>
-          <w:rFonts w:ascii="Times New Roman" w:eastAsia="Times New Roman" w:hAnsi="Times New Roman" w:cs="Times New Roman"/>
-          <w:sz w:val="28"/>
-          <w:szCs w:val="28"/>
-          <w:lang w:val="en-GB" w:eastAsia="en-GB"/>
-        </w:rPr>
-        <w:t xml:space="preserve"> patient data, including medical records, genomic information, and lifestyle factors, to generate personalized insights and treatment recommendations. This personalized approach enhances patient engagement, improves treatment adherence, and ultimately leads to better health outcomes.</w:t>
+        <w:t xml:space="preserve"> AI algorithms analyze patient data, including medical records, genomic information, and lifestyle factors, to generate personalized insights and treatment recommendations. This personalized approach enhances patient engagement, improves treatment adherence, and ultimately leads to better health outcomes.</w:t>
       </w:r>
     </w:p>
     <w:p>
@@ -11627,6 +12423,7 @@
           <w:szCs w:val="28"/>
           <w:lang w:val="en-GB"/>
         </w:rPr>
+        <w:lastRenderedPageBreak/>
         <w:t>In d</w:t>
       </w:r>
       <w:r>
@@ -11654,27 +12451,7 @@
           <w:szCs w:val="28"/>
           <w:lang w:val="en-GB" w:eastAsia="en-GB"/>
         </w:rPr>
-        <w:t xml:space="preserve">AI-powered diagnostic tools can </w:t>
-      </w:r>
-      <w:proofErr w:type="spellStart"/>
-      <w:r>
-        <w:rPr>
-          <w:rFonts w:ascii="Times New Roman" w:eastAsia="Times New Roman" w:hAnsi="Times New Roman" w:cs="Times New Roman"/>
-          <w:sz w:val="28"/>
-          <w:szCs w:val="28"/>
-          <w:lang w:val="en-GB" w:eastAsia="en-GB"/>
-        </w:rPr>
-        <w:t>analyze</w:t>
-      </w:r>
-      <w:proofErr w:type="spellEnd"/>
-      <w:r>
-        <w:rPr>
-          <w:rFonts w:ascii="Times New Roman" w:eastAsia="Times New Roman" w:hAnsi="Times New Roman" w:cs="Times New Roman"/>
-          <w:sz w:val="28"/>
-          <w:szCs w:val="28"/>
-          <w:lang w:val="en-GB" w:eastAsia="en-GB"/>
-        </w:rPr>
-        <w:t xml:space="preserve"> medical images, pathology slides, and clinical data with remarkable accuracy and speed. Machine learning algorithms trained on vast datasets enable early detection of diseases, reducing diagnostic errors, and facilitating timely interventions.</w:t>
+        <w:t>AI-powered diagnostic tools can analyze medical images, pathology slides, and clinical data with remarkable accuracy and speed. Machine learning algorithms trained on vast datasets enable early detection of diseases, reducing diagnostic errors, and facilitating timely interventions.</w:t>
       </w:r>
     </w:p>
     <w:p>
@@ -11802,27 +12579,7 @@
           <w:szCs w:val="28"/>
           <w:lang w:val="en-GB" w:eastAsia="en-GB"/>
         </w:rPr>
-        <w:t xml:space="preserve">AI accelerates drug discovery and development processes by </w:t>
-      </w:r>
-      <w:proofErr w:type="spellStart"/>
-      <w:r>
-        <w:rPr>
-          <w:rFonts w:ascii="Times New Roman" w:eastAsia="Times New Roman" w:hAnsi="Times New Roman" w:cs="Times New Roman"/>
-          <w:sz w:val="28"/>
-          <w:szCs w:val="28"/>
-          <w:lang w:val="en-GB" w:eastAsia="en-GB"/>
-        </w:rPr>
-        <w:t>analyzing</w:t>
-      </w:r>
-      <w:proofErr w:type="spellEnd"/>
-      <w:r>
-        <w:rPr>
-          <w:rFonts w:ascii="Times New Roman" w:eastAsia="Times New Roman" w:hAnsi="Times New Roman" w:cs="Times New Roman"/>
-          <w:sz w:val="28"/>
-          <w:szCs w:val="28"/>
-          <w:lang w:val="en-GB" w:eastAsia="en-GB"/>
-        </w:rPr>
-        <w:t xml:space="preserve"> vast datasets, simulating biological processes, and identifying potential drug candidates. Machine learning algorithms predict drug-target interactions, optimize drug formulations, and expedite clinical trials, leading to the discovery of novel therapies for various diseases.</w:t>
+        <w:t>AI accelerates drug discovery and development processes by analyzing vast datasets, simulating biological processes, and identifying potential drug candidates. Machine learning algorithms predict drug-target interactions, optimize drug formulations, and expedite clinical trials, leading to the discovery of novel therapies for various diseases.</w:t>
       </w:r>
     </w:p>
     <w:p>
@@ -11852,27 +12609,7 @@
           <w:szCs w:val="28"/>
           <w:lang w:val="en-GB" w:eastAsia="en-GB"/>
         </w:rPr>
-        <w:t xml:space="preserve"> AI-powered clinical decision support systems provide healthcare practitioners with evidence-based recommendations, treatment guidelines, and real-time alerts. These systems </w:t>
-      </w:r>
-      <w:proofErr w:type="spellStart"/>
-      <w:r>
-        <w:rPr>
-          <w:rFonts w:ascii="Times New Roman" w:eastAsia="Times New Roman" w:hAnsi="Times New Roman" w:cs="Times New Roman"/>
-          <w:sz w:val="28"/>
-          <w:szCs w:val="28"/>
-          <w:lang w:val="en-GB" w:eastAsia="en-GB"/>
-        </w:rPr>
-        <w:t>analyze</w:t>
-      </w:r>
-      <w:proofErr w:type="spellEnd"/>
-      <w:r>
-        <w:rPr>
-          <w:rFonts w:ascii="Times New Roman" w:eastAsia="Times New Roman" w:hAnsi="Times New Roman" w:cs="Times New Roman"/>
-          <w:sz w:val="28"/>
-          <w:szCs w:val="28"/>
-          <w:lang w:val="en-GB" w:eastAsia="en-GB"/>
-        </w:rPr>
-        <w:t xml:space="preserve"> patient data, medical literature, and clinical guidelines to assist clinicians in making informed decisions, reducing medical errors, and enhancing patient safety.</w:t>
+        <w:t xml:space="preserve"> AI-powered clinical decision support systems provide healthcare practitioners with evidence-based recommendations, treatment guidelines, and real-time alerts. These systems analyze patient data, medical literature, and clinical guidelines to assist clinicians in making informed decisions, reducing medical errors, and enhancing patient safety.</w:t>
       </w:r>
     </w:p>
     <w:p>
@@ -11920,27 +12657,7 @@
           <w:szCs w:val="28"/>
           <w:lang w:val="en-GB" w:eastAsia="en-GB"/>
         </w:rPr>
-        <w:t xml:space="preserve">AI algorithms detect anomalies, patterns, and inconsistencies in healthcare claims data to identify potential cases of fraud, waste, and abuse. Machine learning models </w:t>
-      </w:r>
-      <w:proofErr w:type="spellStart"/>
-      <w:r>
-        <w:rPr>
-          <w:rFonts w:ascii="Times New Roman" w:eastAsia="Times New Roman" w:hAnsi="Times New Roman" w:cs="Times New Roman"/>
-          <w:sz w:val="28"/>
-          <w:szCs w:val="28"/>
-          <w:lang w:val="en-GB" w:eastAsia="en-GB"/>
-        </w:rPr>
-        <w:t>analyze</w:t>
-      </w:r>
-      <w:proofErr w:type="spellEnd"/>
-      <w:r>
-        <w:rPr>
-          <w:rFonts w:ascii="Times New Roman" w:eastAsia="Times New Roman" w:hAnsi="Times New Roman" w:cs="Times New Roman"/>
-          <w:sz w:val="28"/>
-          <w:szCs w:val="28"/>
-          <w:lang w:val="en-GB" w:eastAsia="en-GB"/>
-        </w:rPr>
-        <w:t xml:space="preserve"> billing patterns, patient histories, and provider </w:t>
+        <w:t xml:space="preserve">AI algorithms detect anomalies, patterns, and inconsistencies in healthcare claims data to identify potential cases of fraud, waste, and abuse. Machine learning models analyze billing patterns, patient histories, and provider </w:t>
       </w:r>
       <w:proofErr w:type="spellStart"/>
       <w:r>
@@ -11981,6 +12698,7 @@
           <w:szCs w:val="28"/>
           <w:lang w:val="en-GB"/>
         </w:rPr>
+        <w:lastRenderedPageBreak/>
         <w:t>In c</w:t>
       </w:r>
       <w:r>
@@ -12026,7 +12744,7 @@
           <w:szCs w:val="32"/>
         </w:rPr>
       </w:pPr>
-      <w:bookmarkStart w:id="44" w:name="_Toc158307332"/>
+      <w:bookmarkStart w:id="43" w:name="_Toc158383901"/>
       <w:r>
         <w:rPr>
           <w:rFonts w:asciiTheme="majorBidi" w:hAnsiTheme="majorBidi"/>
@@ -12049,7 +12767,7 @@
         </w:rPr>
         <w:t>of AI in Patients Record Management System</w:t>
       </w:r>
-      <w:bookmarkEnd w:id="44"/>
+      <w:bookmarkEnd w:id="43"/>
     </w:p>
     <w:p>
       <w:pPr>
@@ -12069,27 +12787,7 @@
           <w:szCs w:val="28"/>
           <w:lang w:val="en-GB" w:eastAsia="en-GB"/>
         </w:rPr>
-        <w:t xml:space="preserve">The integration of Artificial Intelligence (AI) in a Blockchain-based platform for patient records management represents a </w:t>
-      </w:r>
-      <w:proofErr w:type="spellStart"/>
-      <w:r>
-        <w:rPr>
-          <w:rFonts w:ascii="Times New Roman" w:eastAsia="Times New Roman" w:hAnsi="Times New Roman" w:cs="Times New Roman"/>
-          <w:sz w:val="28"/>
-          <w:szCs w:val="28"/>
-          <w:lang w:val="en-GB" w:eastAsia="en-GB"/>
-        </w:rPr>
-        <w:t>groundbreaking</w:t>
-      </w:r>
-      <w:proofErr w:type="spellEnd"/>
-      <w:r>
-        <w:rPr>
-          <w:rFonts w:ascii="Times New Roman" w:eastAsia="Times New Roman" w:hAnsi="Times New Roman" w:cs="Times New Roman"/>
-          <w:sz w:val="28"/>
-          <w:szCs w:val="28"/>
-          <w:lang w:val="en-GB" w:eastAsia="en-GB"/>
-        </w:rPr>
-        <w:t xml:space="preserve"> approach that addresses critical challenges in the healthcare industry. This convergence of technologies offers unique advantages, revolutionizing how patient data is managed, secured, and utilize</w:t>
+        <w:t>The integration of Artificial Intelligence (AI) in a Blockchain-based platform for patient records management represents a groundbreaking approach that addresses critical challenges in the healthcare industry. This convergence of technologies offers unique advantages, revolutionizing how patient data is managed, secured, and utilize</w:t>
       </w:r>
       <w:r>
         <w:rPr>
@@ -12128,27 +12826,7 @@
           <w:szCs w:val="28"/>
           <w:lang w:val="en-GB" w:eastAsia="en-GB"/>
         </w:rPr>
-        <w:t xml:space="preserve">AI algorithms can </w:t>
-      </w:r>
-      <w:proofErr w:type="spellStart"/>
-      <w:r>
-        <w:rPr>
-          <w:rFonts w:ascii="Times New Roman" w:eastAsia="Times New Roman" w:hAnsi="Times New Roman" w:cs="Times New Roman"/>
-          <w:sz w:val="28"/>
-          <w:szCs w:val="28"/>
-          <w:lang w:val="en-GB" w:eastAsia="en-GB"/>
-        </w:rPr>
-        <w:t>analyze</w:t>
-      </w:r>
-      <w:proofErr w:type="spellEnd"/>
-      <w:r>
-        <w:rPr>
-          <w:rFonts w:ascii="Times New Roman" w:eastAsia="Times New Roman" w:hAnsi="Times New Roman" w:cs="Times New Roman"/>
-          <w:sz w:val="28"/>
-          <w:szCs w:val="28"/>
-          <w:lang w:val="en-GB" w:eastAsia="en-GB"/>
-        </w:rPr>
-        <w:t xml:space="preserve"> vast amounts of patient data efficiently, extracting valuable insights to improve healthcare outcomes. By leveraging machine learning techniques, the platform can identify patterns, trends, and anomalies within patient records, aiding in diagnosis, treatment planning, and disease prevention.</w:t>
+        <w:t>AI algorithms can analyze vast amounts of patient data efficiently, extracting valuable insights to improve healthcare outcomes. By leveraging machine learning techniques, the platform can identify patterns, trends, and anomalies within patient records, aiding in diagnosis, treatment planning, and disease prevention.</w:t>
       </w:r>
     </w:p>
     <w:p>
@@ -12274,9 +12952,8 @@
           <w:szCs w:val="28"/>
           <w:lang w:val="en-GB" w:eastAsia="en-GB"/>
         </w:rPr>
-        <w:t xml:space="preserve">AI-driven insights derived from patient records empower healthcare providers to deliver personalized and precision medicine approaches tailored to individual patient needs. By </w:t>
-      </w:r>
-      <w:proofErr w:type="spellStart"/>
+        <w:t xml:space="preserve">AI-driven insights derived from patient records empower healthcare providers to deliver personalized and precision medicine </w:t>
+      </w:r>
       <w:r>
         <w:rPr>
           <w:rFonts w:ascii="Times New Roman" w:eastAsia="Times New Roman" w:hAnsi="Times New Roman" w:cs="Times New Roman"/>
@@ -12284,17 +12961,8 @@
           <w:szCs w:val="28"/>
           <w:lang w:val="en-GB" w:eastAsia="en-GB"/>
         </w:rPr>
-        <w:t>analyzing</w:t>
-      </w:r>
-      <w:proofErr w:type="spellEnd"/>
-      <w:r>
-        <w:rPr>
-          <w:rFonts w:ascii="Times New Roman" w:eastAsia="Times New Roman" w:hAnsi="Times New Roman" w:cs="Times New Roman"/>
-          <w:sz w:val="28"/>
-          <w:szCs w:val="28"/>
-          <w:lang w:val="en-GB" w:eastAsia="en-GB"/>
-        </w:rPr>
-        <w:t xml:space="preserve"> historical data, genetic information, and clinical variables, the platform can recommend optimal treatment plans, predict disease progression, and identify personalized interventions for better patient outcomes.</w:t>
+        <w:lastRenderedPageBreak/>
+        <w:t>approaches tailored to individual patient needs. By analyzing historical data, genetic information, and clinical variables, the platform can recommend optimal treatment plans, predict disease progression, and identify personalized interventions for better patient outcomes.</w:t>
       </w:r>
     </w:p>
     <w:p>
@@ -12438,8 +13106,8 @@
         </w:rPr>
         <w:t xml:space="preserve"> </w:t>
       </w:r>
-      <w:bookmarkStart w:id="45" w:name="_Toc158307333"/>
-      <w:bookmarkEnd w:id="45"/>
+      <w:bookmarkStart w:id="44" w:name="_Toc158383902"/>
+      <w:bookmarkEnd w:id="44"/>
     </w:p>
     <w:p/>
     <w:p/>
@@ -12455,7 +13123,7 @@
       </w:r>
     </w:p>
     <w:sectPr>
-      <w:footerReference w:type="default" r:id="rId11"/>
+      <w:footerReference w:type="default" r:id="rId10"/>
       <w:pgSz w:w="12240" w:h="15840"/>
       <w:pgMar w:top="1440" w:right="1800" w:bottom="1440" w:left="1800" w:header="708" w:footer="708" w:gutter="0"/>
       <w:pgNumType w:start="1"/>
@@ -14788,6 +15456,95 @@
     </w:lvl>
   </w:abstractNum>
   <w:abstractNum w:abstractNumId="19" w15:restartNumberingAfterBreak="0">
+    <w:nsid w:val="444425EB"/>
+    <w:multiLevelType w:val="hybridMultilevel"/>
+    <w:tmpl w:val="74F0A1EC"/>
+    <w:lvl w:ilvl="0" w:tplc="0809000F">
+      <w:start w:val="1"/>
+      <w:numFmt w:val="decimal"/>
+      <w:lvlText w:val="%1."/>
+      <w:lvlJc w:val="left"/>
+      <w:pPr>
+        <w:ind w:left="720" w:hanging="360"/>
+      </w:pPr>
+      <w:rPr>
+        <w:rFonts w:hint="default"/>
+      </w:rPr>
+    </w:lvl>
+    <w:lvl w:ilvl="1" w:tplc="08090019" w:tentative="1">
+      <w:start w:val="1"/>
+      <w:numFmt w:val="lowerLetter"/>
+      <w:lvlText w:val="%2."/>
+      <w:lvlJc w:val="left"/>
+      <w:pPr>
+        <w:ind w:left="1440" w:hanging="360"/>
+      </w:pPr>
+    </w:lvl>
+    <w:lvl w:ilvl="2" w:tplc="0809001B" w:tentative="1">
+      <w:start w:val="1"/>
+      <w:numFmt w:val="lowerRoman"/>
+      <w:lvlText w:val="%3."/>
+      <w:lvlJc w:val="right"/>
+      <w:pPr>
+        <w:ind w:left="2160" w:hanging="180"/>
+      </w:pPr>
+    </w:lvl>
+    <w:lvl w:ilvl="3" w:tplc="0809000F" w:tentative="1">
+      <w:start w:val="1"/>
+      <w:numFmt w:val="decimal"/>
+      <w:lvlText w:val="%4."/>
+      <w:lvlJc w:val="left"/>
+      <w:pPr>
+        <w:ind w:left="2880" w:hanging="360"/>
+      </w:pPr>
+    </w:lvl>
+    <w:lvl w:ilvl="4" w:tplc="08090019" w:tentative="1">
+      <w:start w:val="1"/>
+      <w:numFmt w:val="lowerLetter"/>
+      <w:lvlText w:val="%5."/>
+      <w:lvlJc w:val="left"/>
+      <w:pPr>
+        <w:ind w:left="3600" w:hanging="360"/>
+      </w:pPr>
+    </w:lvl>
+    <w:lvl w:ilvl="5" w:tplc="0809001B" w:tentative="1">
+      <w:start w:val="1"/>
+      <w:numFmt w:val="lowerRoman"/>
+      <w:lvlText w:val="%6."/>
+      <w:lvlJc w:val="right"/>
+      <w:pPr>
+        <w:ind w:left="4320" w:hanging="180"/>
+      </w:pPr>
+    </w:lvl>
+    <w:lvl w:ilvl="6" w:tplc="0809000F" w:tentative="1">
+      <w:start w:val="1"/>
+      <w:numFmt w:val="decimal"/>
+      <w:lvlText w:val="%7."/>
+      <w:lvlJc w:val="left"/>
+      <w:pPr>
+        <w:ind w:left="5040" w:hanging="360"/>
+      </w:pPr>
+    </w:lvl>
+    <w:lvl w:ilvl="7" w:tplc="08090019" w:tentative="1">
+      <w:start w:val="1"/>
+      <w:numFmt w:val="lowerLetter"/>
+      <w:lvlText w:val="%8."/>
+      <w:lvlJc w:val="left"/>
+      <w:pPr>
+        <w:ind w:left="5760" w:hanging="360"/>
+      </w:pPr>
+    </w:lvl>
+    <w:lvl w:ilvl="8" w:tplc="0809001B" w:tentative="1">
+      <w:start w:val="1"/>
+      <w:numFmt w:val="lowerRoman"/>
+      <w:lvlText w:val="%9."/>
+      <w:lvlJc w:val="right"/>
+      <w:pPr>
+        <w:ind w:left="6480" w:hanging="180"/>
+      </w:pPr>
+    </w:lvl>
+  </w:abstractNum>
+  <w:abstractNum w:abstractNumId="20" w15:restartNumberingAfterBreak="0">
     <w:nsid w:val="47926B71"/>
     <w:multiLevelType w:val="hybridMultilevel"/>
     <w:tmpl w:val="395CFBDA"/>
@@ -14900,7 +15657,119 @@
       </w:rPr>
     </w:lvl>
   </w:abstractNum>
-  <w:abstractNum w:abstractNumId="20" w15:restartNumberingAfterBreak="0">
+  <w:abstractNum w:abstractNumId="21" w15:restartNumberingAfterBreak="0">
+    <w:nsid w:val="48ED6FEB"/>
+    <w:multiLevelType w:val="hybridMultilevel"/>
+    <w:tmpl w:val="042085AA"/>
+    <w:lvl w:ilvl="0" w:tplc="862A79E0">
+      <w:numFmt w:val="bullet"/>
+      <w:lvlText w:val="-"/>
+      <w:lvlJc w:val="left"/>
+      <w:pPr>
+        <w:ind w:left="720" w:hanging="360"/>
+      </w:pPr>
+      <w:rPr>
+        <w:rFonts w:ascii="Calibri" w:eastAsiaTheme="minorHAnsi" w:hAnsi="Calibri" w:cs="Calibri" w:hint="default"/>
+      </w:rPr>
+    </w:lvl>
+    <w:lvl w:ilvl="1" w:tplc="08090003" w:tentative="1">
+      <w:start w:val="1"/>
+      <w:numFmt w:val="bullet"/>
+      <w:lvlText w:val="o"/>
+      <w:lvlJc w:val="left"/>
+      <w:pPr>
+        <w:ind w:left="1440" w:hanging="360"/>
+      </w:pPr>
+      <w:rPr>
+        <w:rFonts w:ascii="Courier New" w:hAnsi="Courier New" w:cs="Courier New" w:hint="default"/>
+      </w:rPr>
+    </w:lvl>
+    <w:lvl w:ilvl="2" w:tplc="08090005" w:tentative="1">
+      <w:start w:val="1"/>
+      <w:numFmt w:val="bullet"/>
+      <w:lvlText w:val=""/>
+      <w:lvlJc w:val="left"/>
+      <w:pPr>
+        <w:ind w:left="2160" w:hanging="360"/>
+      </w:pPr>
+      <w:rPr>
+        <w:rFonts w:ascii="Wingdings" w:hAnsi="Wingdings" w:hint="default"/>
+      </w:rPr>
+    </w:lvl>
+    <w:lvl w:ilvl="3" w:tplc="08090001" w:tentative="1">
+      <w:start w:val="1"/>
+      <w:numFmt w:val="bullet"/>
+      <w:lvlText w:val=""/>
+      <w:lvlJc w:val="left"/>
+      <w:pPr>
+        <w:ind w:left="2880" w:hanging="360"/>
+      </w:pPr>
+      <w:rPr>
+        <w:rFonts w:ascii="Symbol" w:hAnsi="Symbol" w:hint="default"/>
+      </w:rPr>
+    </w:lvl>
+    <w:lvl w:ilvl="4" w:tplc="08090003" w:tentative="1">
+      <w:start w:val="1"/>
+      <w:numFmt w:val="bullet"/>
+      <w:lvlText w:val="o"/>
+      <w:lvlJc w:val="left"/>
+      <w:pPr>
+        <w:ind w:left="3600" w:hanging="360"/>
+      </w:pPr>
+      <w:rPr>
+        <w:rFonts w:ascii="Courier New" w:hAnsi="Courier New" w:cs="Courier New" w:hint="default"/>
+      </w:rPr>
+    </w:lvl>
+    <w:lvl w:ilvl="5" w:tplc="08090005" w:tentative="1">
+      <w:start w:val="1"/>
+      <w:numFmt w:val="bullet"/>
+      <w:lvlText w:val=""/>
+      <w:lvlJc w:val="left"/>
+      <w:pPr>
+        <w:ind w:left="4320" w:hanging="360"/>
+      </w:pPr>
+      <w:rPr>
+        <w:rFonts w:ascii="Wingdings" w:hAnsi="Wingdings" w:hint="default"/>
+      </w:rPr>
+    </w:lvl>
+    <w:lvl w:ilvl="6" w:tplc="08090001" w:tentative="1">
+      <w:start w:val="1"/>
+      <w:numFmt w:val="bullet"/>
+      <w:lvlText w:val=""/>
+      <w:lvlJc w:val="left"/>
+      <w:pPr>
+        <w:ind w:left="5040" w:hanging="360"/>
+      </w:pPr>
+      <w:rPr>
+        <w:rFonts w:ascii="Symbol" w:hAnsi="Symbol" w:hint="default"/>
+      </w:rPr>
+    </w:lvl>
+    <w:lvl w:ilvl="7" w:tplc="08090003" w:tentative="1">
+      <w:start w:val="1"/>
+      <w:numFmt w:val="bullet"/>
+      <w:lvlText w:val="o"/>
+      <w:lvlJc w:val="left"/>
+      <w:pPr>
+        <w:ind w:left="5760" w:hanging="360"/>
+      </w:pPr>
+      <w:rPr>
+        <w:rFonts w:ascii="Courier New" w:hAnsi="Courier New" w:cs="Courier New" w:hint="default"/>
+      </w:rPr>
+    </w:lvl>
+    <w:lvl w:ilvl="8" w:tplc="08090005" w:tentative="1">
+      <w:start w:val="1"/>
+      <w:numFmt w:val="bullet"/>
+      <w:lvlText w:val=""/>
+      <w:lvlJc w:val="left"/>
+      <w:pPr>
+        <w:ind w:left="6480" w:hanging="360"/>
+      </w:pPr>
+      <w:rPr>
+        <w:rFonts w:ascii="Wingdings" w:hAnsi="Wingdings" w:hint="default"/>
+      </w:rPr>
+    </w:lvl>
+  </w:abstractNum>
+  <w:abstractNum w:abstractNumId="22" w15:restartNumberingAfterBreak="0">
     <w:nsid w:val="4D917C67"/>
     <w:multiLevelType w:val="hybridMultilevel"/>
     <w:tmpl w:val="7BC6CC92"/>
@@ -15012,7 +15881,7 @@
       </w:rPr>
     </w:lvl>
   </w:abstractNum>
-  <w:abstractNum w:abstractNumId="21" w15:restartNumberingAfterBreak="0">
+  <w:abstractNum w:abstractNumId="23" w15:restartNumberingAfterBreak="0">
     <w:nsid w:val="4D99196E"/>
     <w:multiLevelType w:val="hybridMultilevel"/>
     <w:tmpl w:val="6B6EBA50"/>
@@ -15124,7 +15993,7 @@
       </w:rPr>
     </w:lvl>
   </w:abstractNum>
-  <w:abstractNum w:abstractNumId="22" w15:restartNumberingAfterBreak="0">
+  <w:abstractNum w:abstractNumId="24" w15:restartNumberingAfterBreak="0">
     <w:nsid w:val="518E07B9"/>
     <w:multiLevelType w:val="multilevel"/>
     <w:tmpl w:val="D1E267B8"/>
@@ -15237,7 +16106,7 @@
       </w:rPr>
     </w:lvl>
   </w:abstractNum>
-  <w:abstractNum w:abstractNumId="23" w15:restartNumberingAfterBreak="0">
+  <w:abstractNum w:abstractNumId="25" w15:restartNumberingAfterBreak="0">
     <w:nsid w:val="54F63868"/>
     <w:multiLevelType w:val="hybridMultilevel"/>
     <w:tmpl w:val="7F0698DA"/>
@@ -15350,7 +16219,7 @@
       </w:rPr>
     </w:lvl>
   </w:abstractNum>
-  <w:abstractNum w:abstractNumId="24" w15:restartNumberingAfterBreak="0">
+  <w:abstractNum w:abstractNumId="26" w15:restartNumberingAfterBreak="0">
     <w:nsid w:val="55351E88"/>
     <w:multiLevelType w:val="hybridMultilevel"/>
     <w:tmpl w:val="F4284A06"/>
@@ -15439,7 +16308,7 @@
       </w:pPr>
     </w:lvl>
   </w:abstractNum>
-  <w:abstractNum w:abstractNumId="25" w15:restartNumberingAfterBreak="0">
+  <w:abstractNum w:abstractNumId="27" w15:restartNumberingAfterBreak="0">
     <w:nsid w:val="578B4539"/>
     <w:multiLevelType w:val="hybridMultilevel"/>
     <w:tmpl w:val="49AA75BE"/>
@@ -15528,7 +16397,7 @@
       </w:pPr>
     </w:lvl>
   </w:abstractNum>
-  <w:abstractNum w:abstractNumId="26" w15:restartNumberingAfterBreak="0">
+  <w:abstractNum w:abstractNumId="28" w15:restartNumberingAfterBreak="0">
     <w:nsid w:val="5A15325A"/>
     <w:multiLevelType w:val="hybridMultilevel"/>
     <w:tmpl w:val="A48C138E"/>
@@ -15617,7 +16486,7 @@
       </w:pPr>
     </w:lvl>
   </w:abstractNum>
-  <w:abstractNum w:abstractNumId="27" w15:restartNumberingAfterBreak="0">
+  <w:abstractNum w:abstractNumId="29" w15:restartNumberingAfterBreak="0">
     <w:nsid w:val="5C9C25E3"/>
     <w:multiLevelType w:val="hybridMultilevel"/>
     <w:tmpl w:val="2CECC656"/>
@@ -15706,7 +16575,7 @@
       </w:pPr>
     </w:lvl>
   </w:abstractNum>
-  <w:abstractNum w:abstractNumId="28" w15:restartNumberingAfterBreak="0">
+  <w:abstractNum w:abstractNumId="30" w15:restartNumberingAfterBreak="0">
     <w:nsid w:val="5CCA73E3"/>
     <w:multiLevelType w:val="hybridMultilevel"/>
     <w:tmpl w:val="4E24127A"/>
@@ -15818,7 +16687,7 @@
       </w:rPr>
     </w:lvl>
   </w:abstractNum>
-  <w:abstractNum w:abstractNumId="29" w15:restartNumberingAfterBreak="0">
+  <w:abstractNum w:abstractNumId="31" w15:restartNumberingAfterBreak="0">
     <w:nsid w:val="60E042A9"/>
     <w:multiLevelType w:val="hybridMultilevel"/>
     <w:tmpl w:val="2ABA6AB2"/>
@@ -15930,7 +16799,7 @@
       </w:rPr>
     </w:lvl>
   </w:abstractNum>
-  <w:abstractNum w:abstractNumId="30" w15:restartNumberingAfterBreak="0">
+  <w:abstractNum w:abstractNumId="32" w15:restartNumberingAfterBreak="0">
     <w:nsid w:val="659C5066"/>
     <w:multiLevelType w:val="multilevel"/>
     <w:tmpl w:val="1F3EE8CC"/>
@@ -16043,7 +16912,7 @@
       </w:rPr>
     </w:lvl>
   </w:abstractNum>
-  <w:abstractNum w:abstractNumId="31" w15:restartNumberingAfterBreak="0">
+  <w:abstractNum w:abstractNumId="33" w15:restartNumberingAfterBreak="0">
     <w:nsid w:val="6640603A"/>
     <w:multiLevelType w:val="hybridMultilevel"/>
     <w:tmpl w:val="9260F8EC"/>
@@ -16156,7 +17025,7 @@
       </w:rPr>
     </w:lvl>
   </w:abstractNum>
-  <w:abstractNum w:abstractNumId="32" w15:restartNumberingAfterBreak="0">
+  <w:abstractNum w:abstractNumId="34" w15:restartNumberingAfterBreak="0">
     <w:nsid w:val="6B184F1B"/>
     <w:multiLevelType w:val="hybridMultilevel"/>
     <w:tmpl w:val="533E01BA"/>
@@ -16245,7 +17114,7 @@
       </w:pPr>
     </w:lvl>
   </w:abstractNum>
-  <w:abstractNum w:abstractNumId="33" w15:restartNumberingAfterBreak="0">
+  <w:abstractNum w:abstractNumId="35" w15:restartNumberingAfterBreak="0">
     <w:nsid w:val="6BDB08A3"/>
     <w:multiLevelType w:val="hybridMultilevel"/>
     <w:tmpl w:val="3BD84E78"/>
@@ -16334,7 +17203,7 @@
       </w:pPr>
     </w:lvl>
   </w:abstractNum>
-  <w:abstractNum w:abstractNumId="34" w15:restartNumberingAfterBreak="0">
+  <w:abstractNum w:abstractNumId="36" w15:restartNumberingAfterBreak="0">
     <w:nsid w:val="722F366B"/>
     <w:multiLevelType w:val="hybridMultilevel"/>
     <w:tmpl w:val="7488DFC2"/>
@@ -16423,7 +17292,7 @@
       </w:pPr>
     </w:lvl>
   </w:abstractNum>
-  <w:abstractNum w:abstractNumId="35" w15:restartNumberingAfterBreak="0">
+  <w:abstractNum w:abstractNumId="37" w15:restartNumberingAfterBreak="0">
     <w:nsid w:val="772B6BAC"/>
     <w:multiLevelType w:val="multilevel"/>
     <w:tmpl w:val="D61460EA"/>
@@ -16536,7 +17405,7 @@
       </w:pPr>
     </w:lvl>
   </w:abstractNum>
-  <w:abstractNum w:abstractNumId="36" w15:restartNumberingAfterBreak="0">
+  <w:abstractNum w:abstractNumId="38" w15:restartNumberingAfterBreak="0">
     <w:nsid w:val="78582254"/>
     <w:multiLevelType w:val="hybridMultilevel"/>
     <w:tmpl w:val="1DB63406"/>
@@ -16625,7 +17494,7 @@
       </w:pPr>
     </w:lvl>
   </w:abstractNum>
-  <w:abstractNum w:abstractNumId="37" w15:restartNumberingAfterBreak="0">
+  <w:abstractNum w:abstractNumId="39" w15:restartNumberingAfterBreak="0">
     <w:nsid w:val="7BA717BE"/>
     <w:multiLevelType w:val="multilevel"/>
     <w:tmpl w:val="86C4AAB8"/>
@@ -16751,19 +17620,19 @@
     <w:abstractNumId w:val="9"/>
   </w:num>
   <w:num w:numId="2">
-    <w:abstractNumId w:val="27"/>
+    <w:abstractNumId w:val="29"/>
   </w:num>
   <w:num w:numId="3">
-    <w:abstractNumId w:val="33"/>
+    <w:abstractNumId w:val="35"/>
   </w:num>
   <w:num w:numId="4">
-    <w:abstractNumId w:val="37"/>
+    <w:abstractNumId w:val="39"/>
   </w:num>
   <w:num w:numId="5">
-    <w:abstractNumId w:val="22"/>
+    <w:abstractNumId w:val="24"/>
   </w:num>
   <w:num w:numId="6">
-    <w:abstractNumId w:val="30"/>
+    <w:abstractNumId w:val="32"/>
   </w:num>
   <w:num w:numId="7">
     <w:abstractNumId w:val="4"/>
@@ -16781,34 +17650,34 @@
     <w:abstractNumId w:val="16"/>
   </w:num>
   <w:num w:numId="12">
-    <w:abstractNumId w:val="25"/>
+    <w:abstractNumId w:val="27"/>
   </w:num>
   <w:num w:numId="13">
     <w:abstractNumId w:val="8"/>
   </w:num>
   <w:num w:numId="14">
-    <w:abstractNumId w:val="32"/>
+    <w:abstractNumId w:val="34"/>
   </w:num>
   <w:num w:numId="15">
-    <w:abstractNumId w:val="24"/>
+    <w:abstractNumId w:val="26"/>
   </w:num>
   <w:num w:numId="16">
-    <w:abstractNumId w:val="26"/>
+    <w:abstractNumId w:val="28"/>
   </w:num>
   <w:num w:numId="17">
-    <w:abstractNumId w:val="34"/>
+    <w:abstractNumId w:val="36"/>
   </w:num>
   <w:num w:numId="18">
     <w:abstractNumId w:val="15"/>
   </w:num>
   <w:num w:numId="19">
-    <w:abstractNumId w:val="31"/>
+    <w:abstractNumId w:val="33"/>
   </w:num>
   <w:num w:numId="20">
-    <w:abstractNumId w:val="28"/>
+    <w:abstractNumId w:val="30"/>
   </w:num>
   <w:num w:numId="21">
-    <w:abstractNumId w:val="21"/>
+    <w:abstractNumId w:val="23"/>
   </w:num>
   <w:num w:numId="22">
     <w:abstractNumId w:val="2"/>
@@ -16817,10 +17686,10 @@
     <w:abstractNumId w:val="11"/>
   </w:num>
   <w:num w:numId="24">
-    <w:abstractNumId w:val="20"/>
+    <w:abstractNumId w:val="22"/>
   </w:num>
   <w:num w:numId="25">
-    <w:abstractNumId w:val="36"/>
+    <w:abstractNumId w:val="38"/>
   </w:num>
   <w:num w:numId="26">
     <w:abstractNumId w:val="3"/>
@@ -16829,13 +17698,13 @@
     <w:abstractNumId w:val="6"/>
   </w:num>
   <w:num w:numId="28">
-    <w:abstractNumId w:val="19"/>
+    <w:abstractNumId w:val="20"/>
   </w:num>
   <w:num w:numId="29">
-    <w:abstractNumId w:val="29"/>
+    <w:abstractNumId w:val="31"/>
   </w:num>
   <w:num w:numId="30">
-    <w:abstractNumId w:val="35"/>
+    <w:abstractNumId w:val="37"/>
   </w:num>
   <w:num w:numId="31">
     <w:abstractNumId w:val="17"/>
@@ -16853,13 +17722,19 @@
     <w:abstractNumId w:val="13"/>
   </w:num>
   <w:num w:numId="36">
-    <w:abstractNumId w:val="23"/>
+    <w:abstractNumId w:val="25"/>
   </w:num>
   <w:num w:numId="37">
     <w:abstractNumId w:val="5"/>
   </w:num>
   <w:num w:numId="38">
     <w:abstractNumId w:val="1"/>
+  </w:num>
+  <w:num w:numId="39">
+    <w:abstractNumId w:val="21"/>
+  </w:num>
+  <w:num w:numId="40">
+    <w:abstractNumId w:val="19"/>
   </w:num>
 </w:numbering>
 </file>

</xml_diff>

<commit_message>
Added Proposed System to the main documentation
</commit_message>
<xml_diff>
--- a/The Main Documentation File/Documentation.docx
+++ b/The Main Documentation File/Documentation.docx
@@ -5251,7 +5251,25 @@
           <w:sz w:val="28"/>
           <w:szCs w:val="28"/>
         </w:rPr>
-        <w:t xml:space="preserve">The existing patient records management system operates on traditional paper-based methods, involving manual recording and storage of patient information in physical files. Administrative staff are responsible for inputting, organizing, retrieving, and updating patient records, which are stored in filing cabinets within healthcare facilities. Patient information, including personal details, medical history, test results, diagnoses, and treatment plans, is collected and documented on paper forms during registration or appointments. Each patient visit or encounter results in the creation of a new paper record, with subsequent updates made manually. </w:t>
+        <w:t xml:space="preserve">The existing patient records management system operates on traditional paper-based methods, involving manual recording and storage of patient information in physical files. Administrative staff are responsible for inputting, organizing, retrieving, and updating patient records, which are stored in filing cabinets within healthcare facilities. Patient information, including personal details, medical history, test results, diagnoses, and treatment plans, is collected and documented on paper forms during registration or appointments. Each patient </w:t>
+      </w:r>
+      <w:proofErr w:type="gramStart"/>
+      <w:r>
+        <w:rPr>
+          <w:rFonts w:asciiTheme="majorBidi" w:hAnsiTheme="majorBidi" w:cstheme="majorBidi"/>
+          <w:sz w:val="28"/>
+          <w:szCs w:val="28"/>
+        </w:rPr>
+        <w:t>visit</w:t>
+      </w:r>
+      <w:proofErr w:type="gramEnd"/>
+      <w:r>
+        <w:rPr>
+          <w:rFonts w:asciiTheme="majorBidi" w:hAnsiTheme="majorBidi" w:cstheme="majorBidi"/>
+          <w:sz w:val="28"/>
+          <w:szCs w:val="28"/>
+        </w:rPr>
+        <w:t xml:space="preserve"> or encounter results in the creation of a new paper record, with subsequent updates made manually. </w:t>
       </w:r>
       <w:r>
         <w:rPr>
@@ -5544,6 +5562,705 @@
     </w:p>
     <w:p>
       <w:pPr>
+        <w:ind w:left="360"/>
+        <w:rPr>
+          <w:rFonts w:ascii="Times New Roman" w:eastAsia="Calibri" w:hAnsi="Times New Roman" w:cs="Times New Roman"/>
+          <w:sz w:val="26"/>
+          <w:szCs w:val="26"/>
+          <w:lang w:val="en-GB"/>
+        </w:rPr>
+      </w:pPr>
+      <w:r>
+        <w:rPr>
+          <w:rFonts w:ascii="Times New Roman" w:eastAsia="Calibri" w:hAnsi="Times New Roman" w:cs="Times New Roman"/>
+          <w:sz w:val="26"/>
+          <w:szCs w:val="26"/>
+          <w:lang w:val="en-GB"/>
+        </w:rPr>
+        <w:t>The proposed AI-Driven Blockchain Platform represents a revolutionary solution aimed at transforming the landscape of patient records management in healthcare. By leveraging the synergies of Artificial Intelligence (AI) and blockchain technology, the platform offers a comprehensive and secure ecosystem for storing, accessing, and analyzing patient data.</w:t>
+      </w:r>
+    </w:p>
+    <w:p>
+      <w:pPr>
+        <w:ind w:left="360"/>
+        <w:rPr>
+          <w:rFonts w:ascii="Times New Roman" w:eastAsia="Calibri" w:hAnsi="Times New Roman" w:cs="Times New Roman"/>
+          <w:b/>
+          <w:bCs/>
+          <w:sz w:val="26"/>
+          <w:szCs w:val="26"/>
+          <w:lang w:val="en-GB"/>
+        </w:rPr>
+      </w:pPr>
+      <w:r>
+        <w:rPr>
+          <w:rFonts w:ascii="Times New Roman" w:eastAsia="Calibri" w:hAnsi="Times New Roman" w:cs="Times New Roman"/>
+          <w:b/>
+          <w:bCs/>
+          <w:sz w:val="26"/>
+          <w:szCs w:val="26"/>
+          <w:lang w:val="en-GB"/>
+        </w:rPr>
+        <w:t>Key Components</w:t>
+      </w:r>
+      <w:r>
+        <w:rPr>
+          <w:rFonts w:ascii="Times New Roman" w:eastAsia="Calibri" w:hAnsi="Times New Roman" w:cs="Times New Roman"/>
+          <w:b/>
+          <w:bCs/>
+          <w:sz w:val="26"/>
+          <w:szCs w:val="26"/>
+          <w:lang w:val="en-GB"/>
+        </w:rPr>
+        <w:t>:</w:t>
+      </w:r>
+    </w:p>
+    <w:p>
+      <w:pPr>
+        <w:ind w:left="360"/>
+        <w:rPr>
+          <w:rFonts w:ascii="Times New Roman" w:eastAsia="Calibri" w:hAnsi="Times New Roman" w:cs="Times New Roman"/>
+          <w:sz w:val="26"/>
+          <w:szCs w:val="26"/>
+          <w:lang w:val="en-GB"/>
+        </w:rPr>
+      </w:pPr>
+      <w:r>
+        <w:rPr>
+          <w:rFonts w:ascii="Times New Roman" w:eastAsia="Calibri" w:hAnsi="Times New Roman" w:cs="Times New Roman"/>
+          <w:sz w:val="26"/>
+          <w:szCs w:val="26"/>
+          <w:lang w:val="en-GB"/>
+        </w:rPr>
+        <w:t>The platform consists of several key components, each contributing to its functionality and efficacy:</w:t>
+      </w:r>
+    </w:p>
+    <w:p>
+      <w:pPr>
+        <w:numPr>
+          <w:ilvl w:val="0"/>
+          <w:numId w:val="41"/>
+        </w:numPr>
+        <w:tabs>
+          <w:tab w:val="num" w:pos="1080"/>
+        </w:tabs>
+        <w:ind w:left="720"/>
+        <w:rPr>
+          <w:rFonts w:ascii="Times New Roman" w:eastAsia="Calibri" w:hAnsi="Times New Roman" w:cs="Times New Roman"/>
+          <w:sz w:val="26"/>
+          <w:szCs w:val="26"/>
+          <w:lang w:val="en-GB"/>
+        </w:rPr>
+      </w:pPr>
+      <w:r>
+        <w:rPr>
+          <w:rFonts w:ascii="Times New Roman" w:eastAsia="Calibri" w:hAnsi="Times New Roman" w:cs="Times New Roman"/>
+          <w:b/>
+          <w:bCs/>
+          <w:sz w:val="26"/>
+          <w:szCs w:val="26"/>
+          <w:lang w:val="en-GB"/>
+        </w:rPr>
+        <w:t>Blockchain Infrastructure:</w:t>
+      </w:r>
+      <w:r>
+        <w:rPr>
+          <w:rFonts w:ascii="Times New Roman" w:eastAsia="Calibri" w:hAnsi="Times New Roman" w:cs="Times New Roman"/>
+          <w:sz w:val="26"/>
+          <w:szCs w:val="26"/>
+          <w:lang w:val="en-GB"/>
+        </w:rPr>
+        <w:t xml:space="preserve"> At its core, the platform utilizes a decentralized blockchain infrastructure to ensure data integrity, security, </w:t>
+      </w:r>
+      <w:r>
+        <w:rPr>
+          <w:rFonts w:ascii="Times New Roman" w:eastAsia="Calibri" w:hAnsi="Times New Roman" w:cs="Times New Roman"/>
+          <w:sz w:val="26"/>
+          <w:szCs w:val="26"/>
+          <w:lang w:val="en-GB"/>
+        </w:rPr>
+        <w:lastRenderedPageBreak/>
+        <w:t>and immutability. Transactions related to patient records are cryptographically linked and stored across a distributed network of nodes, eliminating the risk of tampering or unauthorized access.</w:t>
+      </w:r>
+    </w:p>
+    <w:p>
+      <w:pPr>
+        <w:numPr>
+          <w:ilvl w:val="0"/>
+          <w:numId w:val="41"/>
+        </w:numPr>
+        <w:tabs>
+          <w:tab w:val="num" w:pos="1080"/>
+        </w:tabs>
+        <w:ind w:left="720"/>
+        <w:rPr>
+          <w:rFonts w:ascii="Times New Roman" w:eastAsia="Calibri" w:hAnsi="Times New Roman" w:cs="Times New Roman"/>
+          <w:sz w:val="26"/>
+          <w:szCs w:val="26"/>
+          <w:lang w:val="en-GB"/>
+        </w:rPr>
+      </w:pPr>
+      <w:r>
+        <w:rPr>
+          <w:rFonts w:ascii="Times New Roman" w:eastAsia="Calibri" w:hAnsi="Times New Roman" w:cs="Times New Roman"/>
+          <w:b/>
+          <w:bCs/>
+          <w:sz w:val="26"/>
+          <w:szCs w:val="26"/>
+          <w:lang w:val="en-GB"/>
+        </w:rPr>
+        <w:t>Smart Contracts:</w:t>
+      </w:r>
+      <w:r>
+        <w:rPr>
+          <w:rFonts w:ascii="Times New Roman" w:eastAsia="Calibri" w:hAnsi="Times New Roman" w:cs="Times New Roman"/>
+          <w:sz w:val="26"/>
+          <w:szCs w:val="26"/>
+          <w:lang w:val="en-GB"/>
+        </w:rPr>
+        <w:t xml:space="preserve"> Smart contracts, deployed on the blockchain, govern the rules and logic of data access and sharing. These self-executing contracts automate processes such as consent management, data sharing agreements, and access controls, ensuring compliance with privacy regulations and patient preferences.</w:t>
+      </w:r>
+    </w:p>
+    <w:p>
+      <w:pPr>
+        <w:numPr>
+          <w:ilvl w:val="0"/>
+          <w:numId w:val="41"/>
+        </w:numPr>
+        <w:tabs>
+          <w:tab w:val="num" w:pos="1080"/>
+        </w:tabs>
+        <w:ind w:left="720"/>
+        <w:rPr>
+          <w:rFonts w:ascii="Times New Roman" w:eastAsia="Calibri" w:hAnsi="Times New Roman" w:cs="Times New Roman"/>
+          <w:sz w:val="26"/>
+          <w:szCs w:val="26"/>
+          <w:lang w:val="en-GB"/>
+        </w:rPr>
+      </w:pPr>
+      <w:r>
+        <w:rPr>
+          <w:rFonts w:ascii="Times New Roman" w:eastAsia="Calibri" w:hAnsi="Times New Roman" w:cs="Times New Roman"/>
+          <w:b/>
+          <w:bCs/>
+          <w:sz w:val="26"/>
+          <w:szCs w:val="26"/>
+          <w:lang w:val="en-GB"/>
+        </w:rPr>
+        <w:t>Artificial Intelligence (AI) Engine:</w:t>
+      </w:r>
+      <w:r>
+        <w:rPr>
+          <w:rFonts w:ascii="Times New Roman" w:eastAsia="Calibri" w:hAnsi="Times New Roman" w:cs="Times New Roman"/>
+          <w:sz w:val="26"/>
+          <w:szCs w:val="26"/>
+          <w:lang w:val="en-GB"/>
+        </w:rPr>
+        <w:t xml:space="preserve"> The AI engine embedded within the platform enables advanced data analytics and decision support functionalities. Machine learning algorithms analyze patient records, extracting insights, predicting outcomes, and providing personalized recommendations for healthcare professionals.</w:t>
+      </w:r>
+    </w:p>
+    <w:p>
+      <w:pPr>
+        <w:numPr>
+          <w:ilvl w:val="0"/>
+          <w:numId w:val="41"/>
+        </w:numPr>
+        <w:tabs>
+          <w:tab w:val="num" w:pos="1080"/>
+        </w:tabs>
+        <w:ind w:left="720"/>
+        <w:rPr>
+          <w:rFonts w:ascii="Times New Roman" w:eastAsia="Calibri" w:hAnsi="Times New Roman" w:cs="Times New Roman"/>
+          <w:sz w:val="26"/>
+          <w:szCs w:val="26"/>
+          <w:lang w:val="en-GB"/>
+        </w:rPr>
+      </w:pPr>
+      <w:r>
+        <w:rPr>
+          <w:rFonts w:ascii="Times New Roman" w:eastAsia="Calibri" w:hAnsi="Times New Roman" w:cs="Times New Roman"/>
+          <w:b/>
+          <w:bCs/>
+          <w:sz w:val="26"/>
+          <w:szCs w:val="26"/>
+          <w:lang w:val="en-GB"/>
+        </w:rPr>
+        <w:t>User Interface (UI) and Applications:</w:t>
+      </w:r>
+      <w:r>
+        <w:rPr>
+          <w:rFonts w:ascii="Times New Roman" w:eastAsia="Calibri" w:hAnsi="Times New Roman" w:cs="Times New Roman"/>
+          <w:sz w:val="26"/>
+          <w:szCs w:val="26"/>
+          <w:lang w:val="en-GB"/>
+        </w:rPr>
+        <w:t xml:space="preserve"> Intuitive user interfaces and applications provide healthcare professionals and patients with seamless access to the platform's features. These interfaces facilitate secure data entry, retrieval, and visualization, enhancing user experience and promoting adoption.</w:t>
+      </w:r>
+    </w:p>
+    <w:p>
+      <w:pPr>
+        <w:ind w:left="360"/>
+        <w:rPr>
+          <w:rFonts w:ascii="Times New Roman" w:eastAsia="Calibri" w:hAnsi="Times New Roman" w:cs="Times New Roman"/>
+          <w:b/>
+          <w:bCs/>
+          <w:sz w:val="26"/>
+          <w:szCs w:val="26"/>
+          <w:lang w:val="en-GB"/>
+        </w:rPr>
+      </w:pPr>
+      <w:r>
+        <w:rPr>
+          <w:rFonts w:ascii="Times New Roman" w:eastAsia="Calibri" w:hAnsi="Times New Roman" w:cs="Times New Roman"/>
+          <w:b/>
+          <w:bCs/>
+          <w:sz w:val="26"/>
+          <w:szCs w:val="26"/>
+          <w:lang w:val="en-GB"/>
+        </w:rPr>
+        <w:t>Functionalities and Features</w:t>
+      </w:r>
+      <w:r>
+        <w:rPr>
+          <w:rFonts w:ascii="Times New Roman" w:eastAsia="Calibri" w:hAnsi="Times New Roman" w:cs="Times New Roman"/>
+          <w:b/>
+          <w:bCs/>
+          <w:sz w:val="26"/>
+          <w:szCs w:val="26"/>
+          <w:lang w:val="en-GB"/>
+        </w:rPr>
+        <w:t>:</w:t>
+      </w:r>
+    </w:p>
+    <w:p>
+      <w:pPr>
+        <w:ind w:left="360"/>
+        <w:rPr>
+          <w:rFonts w:ascii="Times New Roman" w:eastAsia="Calibri" w:hAnsi="Times New Roman" w:cs="Times New Roman"/>
+          <w:sz w:val="26"/>
+          <w:szCs w:val="26"/>
+          <w:lang w:val="en-GB"/>
+        </w:rPr>
+      </w:pPr>
+      <w:r>
+        <w:rPr>
+          <w:rFonts w:ascii="Times New Roman" w:eastAsia="Calibri" w:hAnsi="Times New Roman" w:cs="Times New Roman"/>
+          <w:sz w:val="26"/>
+          <w:szCs w:val="26"/>
+          <w:lang w:val="en-GB"/>
+        </w:rPr>
+        <w:t>The AI-Driven Blockchain Platform offers a range of functionalities and features designed to address the diverse needs of healthcare stakeholders:</w:t>
+      </w:r>
+    </w:p>
+    <w:p>
+      <w:pPr>
+        <w:numPr>
+          <w:ilvl w:val="0"/>
+          <w:numId w:val="42"/>
+        </w:numPr>
+        <w:tabs>
+          <w:tab w:val="num" w:pos="1080"/>
+        </w:tabs>
+        <w:ind w:left="720"/>
+        <w:rPr>
+          <w:rFonts w:ascii="Times New Roman" w:eastAsia="Calibri" w:hAnsi="Times New Roman" w:cs="Times New Roman"/>
+          <w:sz w:val="26"/>
+          <w:szCs w:val="26"/>
+          <w:lang w:val="en-GB"/>
+        </w:rPr>
+      </w:pPr>
+      <w:r>
+        <w:rPr>
+          <w:rFonts w:ascii="Times New Roman" w:eastAsia="Calibri" w:hAnsi="Times New Roman" w:cs="Times New Roman"/>
+          <w:b/>
+          <w:bCs/>
+          <w:sz w:val="26"/>
+          <w:szCs w:val="26"/>
+          <w:lang w:val="en-GB"/>
+        </w:rPr>
+        <w:t>Secure Data Storage:</w:t>
+      </w:r>
+      <w:r>
+        <w:rPr>
+          <w:rFonts w:ascii="Times New Roman" w:eastAsia="Calibri" w:hAnsi="Times New Roman" w:cs="Times New Roman"/>
+          <w:sz w:val="26"/>
+          <w:szCs w:val="26"/>
+          <w:lang w:val="en-GB"/>
+        </w:rPr>
+        <w:t xml:space="preserve"> Patient records, encrypted and securely stored on the blockchain, remain accessible only to authorized users. The decentralized nature of the blockchain ensures resilience against data breaches and ensures data availability even in the event of network disruptions.</w:t>
+      </w:r>
+    </w:p>
+    <w:p>
+      <w:pPr>
+        <w:numPr>
+          <w:ilvl w:val="0"/>
+          <w:numId w:val="42"/>
+        </w:numPr>
+        <w:tabs>
+          <w:tab w:val="num" w:pos="1080"/>
+        </w:tabs>
+        <w:ind w:left="720"/>
+        <w:rPr>
+          <w:rFonts w:ascii="Times New Roman" w:eastAsia="Calibri" w:hAnsi="Times New Roman" w:cs="Times New Roman"/>
+          <w:sz w:val="26"/>
+          <w:szCs w:val="26"/>
+          <w:lang w:val="en-GB"/>
+        </w:rPr>
+      </w:pPr>
+      <w:r>
+        <w:rPr>
+          <w:rFonts w:ascii="Times New Roman" w:eastAsia="Calibri" w:hAnsi="Times New Roman" w:cs="Times New Roman"/>
+          <w:b/>
+          <w:bCs/>
+          <w:sz w:val="26"/>
+          <w:szCs w:val="26"/>
+          <w:lang w:val="en-GB"/>
+        </w:rPr>
+        <w:t>Interoperable Data Exchange:</w:t>
+      </w:r>
+      <w:r>
+        <w:rPr>
+          <w:rFonts w:ascii="Times New Roman" w:eastAsia="Calibri" w:hAnsi="Times New Roman" w:cs="Times New Roman"/>
+          <w:sz w:val="26"/>
+          <w:szCs w:val="26"/>
+          <w:lang w:val="en-GB"/>
+        </w:rPr>
+        <w:t xml:space="preserve"> The platform facilitates seamless and interoperable exchange of patient data between healthcare providers, laboratories, insurers, and other stakeholders. Smart contracts govern data sharing agreements, ensuring compliance with regulatory requirements and patient consent.</w:t>
+      </w:r>
+    </w:p>
+    <w:p>
+      <w:pPr>
+        <w:numPr>
+          <w:ilvl w:val="0"/>
+          <w:numId w:val="42"/>
+        </w:numPr>
+        <w:tabs>
+          <w:tab w:val="num" w:pos="1080"/>
+        </w:tabs>
+        <w:ind w:left="720"/>
+        <w:rPr>
+          <w:rFonts w:ascii="Times New Roman" w:eastAsia="Calibri" w:hAnsi="Times New Roman" w:cs="Times New Roman"/>
+          <w:sz w:val="26"/>
+          <w:szCs w:val="26"/>
+          <w:lang w:val="en-GB"/>
+        </w:rPr>
+      </w:pPr>
+      <w:r>
+        <w:rPr>
+          <w:rFonts w:ascii="Times New Roman" w:eastAsia="Calibri" w:hAnsi="Times New Roman" w:cs="Times New Roman"/>
+          <w:b/>
+          <w:bCs/>
+          <w:sz w:val="26"/>
+          <w:szCs w:val="26"/>
+          <w:lang w:val="en-GB"/>
+        </w:rPr>
+        <w:t>Advanced Analytics:</w:t>
+      </w:r>
+      <w:r>
+        <w:rPr>
+          <w:rFonts w:ascii="Times New Roman" w:eastAsia="Calibri" w:hAnsi="Times New Roman" w:cs="Times New Roman"/>
+          <w:sz w:val="26"/>
+          <w:szCs w:val="26"/>
+          <w:lang w:val="en-GB"/>
+        </w:rPr>
+        <w:t xml:space="preserve"> AI-driven analytics empower healthcare professionals with actionable insights derived from patient records. Predictive </w:t>
+      </w:r>
+      <w:proofErr w:type="spellStart"/>
+      <w:r>
+        <w:rPr>
+          <w:rFonts w:ascii="Times New Roman" w:eastAsia="Calibri" w:hAnsi="Times New Roman" w:cs="Times New Roman"/>
+          <w:sz w:val="26"/>
+          <w:szCs w:val="26"/>
+          <w:lang w:val="en-GB"/>
+        </w:rPr>
+        <w:t>modeling</w:t>
+      </w:r>
+      <w:proofErr w:type="spellEnd"/>
+      <w:r>
+        <w:rPr>
+          <w:rFonts w:ascii="Times New Roman" w:eastAsia="Calibri" w:hAnsi="Times New Roman" w:cs="Times New Roman"/>
+          <w:sz w:val="26"/>
+          <w:szCs w:val="26"/>
+          <w:lang w:val="en-GB"/>
+        </w:rPr>
+        <w:t>, risk stratification, and population health management capabilities enable proactive interventions and personalized treatment plans.</w:t>
+      </w:r>
+    </w:p>
+    <w:p>
+      <w:pPr>
+        <w:numPr>
+          <w:ilvl w:val="0"/>
+          <w:numId w:val="42"/>
+        </w:numPr>
+        <w:tabs>
+          <w:tab w:val="num" w:pos="1080"/>
+        </w:tabs>
+        <w:ind w:left="720"/>
+        <w:rPr>
+          <w:rFonts w:ascii="Times New Roman" w:eastAsia="Calibri" w:hAnsi="Times New Roman" w:cs="Times New Roman"/>
+          <w:sz w:val="26"/>
+          <w:szCs w:val="26"/>
+          <w:lang w:val="en-GB"/>
+        </w:rPr>
+      </w:pPr>
+      <w:r>
+        <w:rPr>
+          <w:rFonts w:ascii="Times New Roman" w:eastAsia="Calibri" w:hAnsi="Times New Roman" w:cs="Times New Roman"/>
+          <w:b/>
+          <w:bCs/>
+          <w:sz w:val="26"/>
+          <w:szCs w:val="26"/>
+          <w:lang w:val="en-GB"/>
+        </w:rPr>
+        <w:lastRenderedPageBreak/>
+        <w:t>Patient Empowerment:</w:t>
+      </w:r>
+      <w:r>
+        <w:rPr>
+          <w:rFonts w:ascii="Times New Roman" w:eastAsia="Calibri" w:hAnsi="Times New Roman" w:cs="Times New Roman"/>
+          <w:sz w:val="26"/>
+          <w:szCs w:val="26"/>
+          <w:lang w:val="en-GB"/>
+        </w:rPr>
+        <w:t xml:space="preserve"> Patients have greater control over their health data, with the ability to access, monitor, and contribute to their electronic health records. Transparent consent mechanisms allow patients to manage access permissions and track data usage.</w:t>
+      </w:r>
+    </w:p>
+    <w:p>
+      <w:pPr>
+        <w:numPr>
+          <w:ilvl w:val="0"/>
+          <w:numId w:val="42"/>
+        </w:numPr>
+        <w:tabs>
+          <w:tab w:val="num" w:pos="1080"/>
+        </w:tabs>
+        <w:ind w:left="720"/>
+        <w:rPr>
+          <w:rFonts w:ascii="Times New Roman" w:eastAsia="Calibri" w:hAnsi="Times New Roman" w:cs="Times New Roman"/>
+          <w:sz w:val="26"/>
+          <w:szCs w:val="26"/>
+          <w:lang w:val="en-GB"/>
+        </w:rPr>
+      </w:pPr>
+      <w:r>
+        <w:rPr>
+          <w:rFonts w:ascii="Times New Roman" w:eastAsia="Calibri" w:hAnsi="Times New Roman" w:cs="Times New Roman"/>
+          <w:b/>
+          <w:bCs/>
+          <w:sz w:val="26"/>
+          <w:szCs w:val="26"/>
+          <w:lang w:val="en-GB"/>
+        </w:rPr>
+        <w:t>Real-Time Decision Support:</w:t>
+      </w:r>
+      <w:r>
+        <w:rPr>
+          <w:rFonts w:ascii="Times New Roman" w:eastAsia="Calibri" w:hAnsi="Times New Roman" w:cs="Times New Roman"/>
+          <w:sz w:val="26"/>
+          <w:szCs w:val="26"/>
+          <w:lang w:val="en-GB"/>
+        </w:rPr>
+        <w:t xml:space="preserve"> AI-powered decision support tools assist healthcare professionals in making informed clinical decisions. Real-time alerts, diagnostic assistance, and treatment recommendations enhance the efficiency and effectiveness of patient care.</w:t>
+      </w:r>
+    </w:p>
+    <w:p>
+      <w:pPr>
+        <w:ind w:left="360"/>
+        <w:rPr>
+          <w:rFonts w:ascii="Times New Roman" w:eastAsia="Calibri" w:hAnsi="Times New Roman" w:cs="Times New Roman"/>
+          <w:b/>
+          <w:bCs/>
+          <w:sz w:val="26"/>
+          <w:szCs w:val="26"/>
+          <w:lang w:val="en-GB"/>
+        </w:rPr>
+      </w:pPr>
+      <w:r>
+        <w:rPr>
+          <w:rFonts w:ascii="Times New Roman" w:eastAsia="Calibri" w:hAnsi="Times New Roman" w:cs="Times New Roman"/>
+          <w:b/>
+          <w:bCs/>
+          <w:sz w:val="26"/>
+          <w:szCs w:val="26"/>
+          <w:lang w:val="en-GB"/>
+        </w:rPr>
+        <w:t>Benefits and Advantages</w:t>
+      </w:r>
+    </w:p>
+    <w:p>
+      <w:pPr>
+        <w:ind w:left="360"/>
+        <w:rPr>
+          <w:rFonts w:ascii="Times New Roman" w:eastAsia="Calibri" w:hAnsi="Times New Roman" w:cs="Times New Roman"/>
+          <w:sz w:val="26"/>
+          <w:szCs w:val="26"/>
+          <w:lang w:val="en-GB"/>
+        </w:rPr>
+      </w:pPr>
+      <w:r>
+        <w:rPr>
+          <w:rFonts w:ascii="Times New Roman" w:eastAsia="Calibri" w:hAnsi="Times New Roman" w:cs="Times New Roman"/>
+          <w:sz w:val="26"/>
+          <w:szCs w:val="26"/>
+          <w:lang w:val="en-GB"/>
+        </w:rPr>
+        <w:t>The proposed AI-Driven Blockchain Platform offers several benefits and advantages over traditional patient records management systems and even existing Electronic Health Care Systems (EHCS):</w:t>
+      </w:r>
+    </w:p>
+    <w:p>
+      <w:pPr>
+        <w:numPr>
+          <w:ilvl w:val="0"/>
+          <w:numId w:val="43"/>
+        </w:numPr>
+        <w:tabs>
+          <w:tab w:val="num" w:pos="1080"/>
+        </w:tabs>
+        <w:ind w:left="720"/>
+        <w:rPr>
+          <w:rFonts w:ascii="Times New Roman" w:eastAsia="Calibri" w:hAnsi="Times New Roman" w:cs="Times New Roman"/>
+          <w:sz w:val="26"/>
+          <w:szCs w:val="26"/>
+          <w:lang w:val="en-GB"/>
+        </w:rPr>
+      </w:pPr>
+      <w:r>
+        <w:rPr>
+          <w:rFonts w:ascii="Times New Roman" w:eastAsia="Calibri" w:hAnsi="Times New Roman" w:cs="Times New Roman"/>
+          <w:b/>
+          <w:bCs/>
+          <w:sz w:val="26"/>
+          <w:szCs w:val="26"/>
+          <w:lang w:val="en-GB"/>
+        </w:rPr>
+        <w:t>Enhanced Security and Privacy:</w:t>
+      </w:r>
+      <w:r>
+        <w:rPr>
+          <w:rFonts w:ascii="Times New Roman" w:eastAsia="Calibri" w:hAnsi="Times New Roman" w:cs="Times New Roman"/>
+          <w:sz w:val="26"/>
+          <w:szCs w:val="26"/>
+          <w:lang w:val="en-GB"/>
+        </w:rPr>
+        <w:t xml:space="preserve"> The decentralized and immutable nature of the blockchain ensures enhanced security and privacy of patient data, mitigating the risks associated with centralized systems.</w:t>
+      </w:r>
+    </w:p>
+    <w:p>
+      <w:pPr>
+        <w:numPr>
+          <w:ilvl w:val="0"/>
+          <w:numId w:val="43"/>
+        </w:numPr>
+        <w:tabs>
+          <w:tab w:val="num" w:pos="1080"/>
+        </w:tabs>
+        <w:ind w:left="720"/>
+        <w:rPr>
+          <w:rFonts w:ascii="Times New Roman" w:eastAsia="Calibri" w:hAnsi="Times New Roman" w:cs="Times New Roman"/>
+          <w:sz w:val="26"/>
+          <w:szCs w:val="26"/>
+          <w:lang w:val="en-GB"/>
+        </w:rPr>
+      </w:pPr>
+      <w:r>
+        <w:rPr>
+          <w:rFonts w:ascii="Times New Roman" w:eastAsia="Calibri" w:hAnsi="Times New Roman" w:cs="Times New Roman"/>
+          <w:b/>
+          <w:bCs/>
+          <w:sz w:val="26"/>
+          <w:szCs w:val="26"/>
+          <w:lang w:val="en-GB"/>
+        </w:rPr>
+        <w:t>Interoperability and Data Exchange:</w:t>
+      </w:r>
+      <w:r>
+        <w:rPr>
+          <w:rFonts w:ascii="Times New Roman" w:eastAsia="Calibri" w:hAnsi="Times New Roman" w:cs="Times New Roman"/>
+          <w:sz w:val="26"/>
+          <w:szCs w:val="26"/>
+          <w:lang w:val="en-GB"/>
+        </w:rPr>
+        <w:t xml:space="preserve"> The platform promotes interoperability and seamless data exchange between disparate healthcare systems, fostering collaboration and continuity of care.</w:t>
+      </w:r>
+    </w:p>
+    <w:p>
+      <w:pPr>
+        <w:numPr>
+          <w:ilvl w:val="0"/>
+          <w:numId w:val="43"/>
+        </w:numPr>
+        <w:tabs>
+          <w:tab w:val="num" w:pos="1080"/>
+        </w:tabs>
+        <w:ind w:left="720"/>
+        <w:rPr>
+          <w:rFonts w:ascii="Times New Roman" w:eastAsia="Calibri" w:hAnsi="Times New Roman" w:cs="Times New Roman"/>
+          <w:sz w:val="26"/>
+          <w:szCs w:val="26"/>
+          <w:lang w:val="en-GB"/>
+        </w:rPr>
+      </w:pPr>
+      <w:r>
+        <w:rPr>
+          <w:rFonts w:ascii="Times New Roman" w:eastAsia="Calibri" w:hAnsi="Times New Roman" w:cs="Times New Roman"/>
+          <w:b/>
+          <w:bCs/>
+          <w:sz w:val="26"/>
+          <w:szCs w:val="26"/>
+          <w:lang w:val="en-GB"/>
+        </w:rPr>
+        <w:t>Personalized Healthcare:</w:t>
+      </w:r>
+      <w:r>
+        <w:rPr>
+          <w:rFonts w:ascii="Times New Roman" w:eastAsia="Calibri" w:hAnsi="Times New Roman" w:cs="Times New Roman"/>
+          <w:sz w:val="26"/>
+          <w:szCs w:val="26"/>
+          <w:lang w:val="en-GB"/>
+        </w:rPr>
+        <w:t xml:space="preserve"> AI-driven analytics enable personalized medicine, tailoring treatments and interventions based on individual patient characteristics and medical history.</w:t>
+      </w:r>
+    </w:p>
+    <w:p>
+      <w:pPr>
+        <w:numPr>
+          <w:ilvl w:val="0"/>
+          <w:numId w:val="43"/>
+        </w:numPr>
+        <w:tabs>
+          <w:tab w:val="num" w:pos="1080"/>
+        </w:tabs>
+        <w:ind w:left="720"/>
+        <w:rPr>
+          <w:rFonts w:ascii="Times New Roman" w:eastAsia="Calibri" w:hAnsi="Times New Roman" w:cs="Times New Roman"/>
+          <w:sz w:val="26"/>
+          <w:szCs w:val="26"/>
+          <w:lang w:val="en-GB"/>
+        </w:rPr>
+      </w:pPr>
+      <w:r>
+        <w:rPr>
+          <w:rFonts w:ascii="Times New Roman" w:eastAsia="Calibri" w:hAnsi="Times New Roman" w:cs="Times New Roman"/>
+          <w:b/>
+          <w:bCs/>
+          <w:sz w:val="26"/>
+          <w:szCs w:val="26"/>
+          <w:lang w:val="en-GB"/>
+        </w:rPr>
+        <w:t>Efficiency and Cost Savings:</w:t>
+      </w:r>
+      <w:r>
+        <w:rPr>
+          <w:rFonts w:ascii="Times New Roman" w:eastAsia="Calibri" w:hAnsi="Times New Roman" w:cs="Times New Roman"/>
+          <w:sz w:val="26"/>
+          <w:szCs w:val="26"/>
+          <w:lang w:val="en-GB"/>
+        </w:rPr>
+        <w:t xml:space="preserve"> Automation of administrative tasks, coupled with advanced analytics, streamlines processes, reduces paperwork, and optimizes resource allocation, leading to improved efficiency and cost savings.</w:t>
+      </w:r>
+    </w:p>
+    <w:p>
+      <w:pPr>
         <w:pStyle w:val="Heading2"/>
         <w:numPr>
           <w:ilvl w:val="1"/>
@@ -5596,7 +6313,7 @@
           <w:szCs w:val="28"/>
           <w:lang w:eastAsia="en-US"/>
         </w:rPr>
-        <w:t xml:space="preserve">This project was created with the aim of addressing challenges commonly associated with traditional paper-based systems. The project seeks to tackle current gaps in these systems, which may include inefficiencies, delays, and difficulties in managing information. Additionally, ensuring the security of data is a key goal of the project. This involves protecting information from loss or damage and proposing the adoption of measures to preserve data integrity and provide it permanently. It also requires ensuring user privacy, which includes managing access control permissions and ensuring that users have appropriate and secure access to data </w:t>
+        <w:t xml:space="preserve">This project was created with the aim of addressing challenges commonly associated with traditional paper-based systems. The project seeks to tackle current gaps in these systems, which may include inefficiencies, delays, and difficulties in managing information. Additionally, ensuring the security of data is a key goal of the project. This involves protecting information from loss or damage and proposing the adoption of measures to preserve data integrity and provide it permanently. It also requires ensuring user privacy, which includes managing access control permissions and </w:t>
       </w:r>
       <w:r>
         <w:rPr>
@@ -5610,7 +6327,7 @@
           <w:lang w:eastAsia="en-US"/>
         </w:rPr>
         <w:lastRenderedPageBreak/>
-        <w:t>while safeguarding sensitive information. In addition to the significant advancements in the field of artificial intelligence, this project aims to integrate these capabilities to enhance healthcare efficiency. This is achieved by accelerating data analysis and improving the precision of decision-making.</w:t>
+        <w:t>ensuring that users have appropriate and secure access to data while safeguarding sensitive information. In addition to the significant advancements in the field of artificial intelligence, this project aims to integrate these capabilities to enhance healthcare efficiency. This is achieved by accelerating data analysis and improving the precision of decision-making.</w:t>
       </w:r>
     </w:p>
     <w:p/>
@@ -6822,6 +7539,30 @@
     </w:p>
     <w:p>
       <w:pPr>
+        <w:pStyle w:val="ListParagraph"/>
+        <w:spacing w:before="100" w:beforeAutospacing="1" w:after="100" w:afterAutospacing="1" w:line="240" w:lineRule="auto"/>
+        <w:ind w:left="1440"/>
+        <w:rPr>
+          <w:rFonts w:ascii="Times New Roman" w:hAnsi="Times New Roman" w:cs="Times New Roman"/>
+          <w:sz w:val="28"/>
+          <w:szCs w:val="28"/>
+        </w:rPr>
+      </w:pPr>
+    </w:p>
+    <w:p>
+      <w:pPr>
+        <w:pStyle w:val="ListParagraph"/>
+        <w:spacing w:before="100" w:beforeAutospacing="1" w:after="100" w:afterAutospacing="1" w:line="240" w:lineRule="auto"/>
+        <w:ind w:left="1440"/>
+        <w:rPr>
+          <w:rFonts w:ascii="Times New Roman" w:hAnsi="Times New Roman" w:cs="Times New Roman"/>
+          <w:sz w:val="28"/>
+          <w:szCs w:val="28"/>
+        </w:rPr>
+      </w:pPr>
+    </w:p>
+    <w:p>
+      <w:pPr>
         <w:spacing w:before="100" w:beforeAutospacing="1" w:after="100" w:afterAutospacing="1"/>
         <w:ind w:left="360"/>
         <w:rPr>
@@ -6854,6 +7595,7 @@
           <w:sz w:val="26"/>
           <w:szCs w:val="26"/>
         </w:rPr>
+        <w:lastRenderedPageBreak/>
         <w:t>#Doctors will be able to:</w:t>
       </w:r>
     </w:p>
@@ -6878,7 +7620,6 @@
           <w:sz w:val="28"/>
           <w:szCs w:val="28"/>
         </w:rPr>
-        <w:lastRenderedPageBreak/>
         <w:t xml:space="preserve">Create a </w:t>
       </w:r>
       <w:r>
@@ -7584,6 +8325,7 @@
           <w:sz w:val="26"/>
           <w:szCs w:val="26"/>
         </w:rPr>
+        <w:lastRenderedPageBreak/>
         <w:t>#</w:t>
       </w:r>
       <w:bookmarkStart w:id="14" w:name="_Hlk157889156"/>
@@ -7632,7 +8374,6 @@
           <w:sz w:val="28"/>
           <w:szCs w:val="28"/>
         </w:rPr>
-        <w:lastRenderedPageBreak/>
         <w:t>Create an X-Ray Section account on the platform securely and easily</w:t>
       </w:r>
     </w:p>
@@ -7840,7 +8581,25 @@
           <w:sz w:val="28"/>
           <w:szCs w:val="28"/>
         </w:rPr>
-        <w:t>Create a Hospital or clinic account on the platform securely and easily</w:t>
+        <w:t xml:space="preserve">Create a </w:t>
+      </w:r>
+      <w:proofErr w:type="gramStart"/>
+      <w:r>
+        <w:rPr>
+          <w:rFonts w:ascii="Times New Roman" w:hAnsi="Times New Roman" w:cs="Times New Roman"/>
+          <w:sz w:val="28"/>
+          <w:szCs w:val="28"/>
+        </w:rPr>
+        <w:t>Hospital</w:t>
+      </w:r>
+      <w:proofErr w:type="gramEnd"/>
+      <w:r>
+        <w:rPr>
+          <w:rFonts w:ascii="Times New Roman" w:hAnsi="Times New Roman" w:cs="Times New Roman"/>
+          <w:sz w:val="28"/>
+          <w:szCs w:val="28"/>
+        </w:rPr>
+        <w:t xml:space="preserve"> or clinic account on the platform securely and easily</w:t>
       </w:r>
     </w:p>
     <w:p>
@@ -7867,6 +8626,7 @@
         <w:t xml:space="preserve">Manage their </w:t>
       </w:r>
       <w:proofErr w:type="spellStart"/>
+      <w:proofErr w:type="gramStart"/>
       <w:r>
         <w:rPr>
           <w:rFonts w:ascii="Times New Roman" w:hAnsi="Times New Roman" w:cs="Times New Roman"/>
@@ -7876,6 +8636,7 @@
         <w:t>doctors</w:t>
       </w:r>
       <w:proofErr w:type="spellEnd"/>
+      <w:proofErr w:type="gramEnd"/>
       <w:r>
         <w:rPr>
           <w:rFonts w:ascii="Times New Roman" w:hAnsi="Times New Roman" w:cs="Times New Roman"/>
@@ -10135,7 +10896,43 @@
           <w:sz w:val="28"/>
           <w:szCs w:val="28"/>
         </w:rPr>
-        <w:t xml:space="preserve">Blockchain technology is a decentralized, distributed ledger system that records transactions across multiple computers in a way that ensures transparency, security, and immutability. This term appeared for the first time in 2008 as a paper titled, “Bitcoin: A Peer-to-Peer Electronic Cash System” . The author(s) laid out the framework for blockchain and detailed methods of using a peer-to-peer network to generate a financial database. Since then, various programmers, cryptographers, and scientists have worked on this concept of blockchain to produce a cryptocurrency network called the bitcoin. The major design goal and the purpose of the blockchain were to solve two major problems. The first is to solve the double spending problem and second was to eliminate the need of central trusted third party. design and structure of a blockchain system, which consists of various components and elements that interact with each other to enable the functionality and features of the system. Blockchain architecture can vary depending on the type, purpose, and characteristics of the blockchain, but some common components are Node - user or computer within the blockchain architecture (each has an independent copy of the whole blockchain ledger) , Blocks These are the data structures that store a set of transactions that have been validated and verified by the nodes. Each block contains a header and a body. The header contains metadata, such as the hash of the previous block, the timestamp, the nonce, and the Merkle root. The body contains the actual transactions and their details, Transaction - smallest building block of a blockchain system (records, information, etc.) that serves as the purpose of blockchain, Chain - a sequence of blocks </w:t>
+        <w:t>Blockchain technology is a decentralized, distributed ledger system that records transactions across multiple computers in a way that ensures transparency, security, and immutability. This term appeared for the first time in 2008 as a paper titled, “Bitcoin: A Peer-to-Peer Electronic Cash System</w:t>
+      </w:r>
+      <w:proofErr w:type="gramStart"/>
+      <w:r>
+        <w:rPr>
+          <w:rFonts w:asciiTheme="majorBidi" w:hAnsiTheme="majorBidi" w:cstheme="majorBidi"/>
+          <w:sz w:val="28"/>
+          <w:szCs w:val="28"/>
+        </w:rPr>
+        <w:t>” .</w:t>
+      </w:r>
+      <w:proofErr w:type="gramEnd"/>
+      <w:r>
+        <w:rPr>
+          <w:rFonts w:asciiTheme="majorBidi" w:hAnsiTheme="majorBidi" w:cstheme="majorBidi"/>
+          <w:sz w:val="28"/>
+          <w:szCs w:val="28"/>
+        </w:rPr>
+        <w:t xml:space="preserve"> The author(s) laid out the framework for blockchain and detailed methods of using a peer-to-peer network to generate a financial database. Since then, various programmers, cryptographers, and scientists have worked on this concept of blockchain to produce a cryptocurrency network called the bitcoin. The major design goal and the purpose of the blockchain were to solve two major problems. The first is to solve the double spending problem and second was to eliminate the need of central trusted third party. design and structure of a blockchain system, which consists of various components and elements that interact with each other to enable the functionality and features of the system. Blockchain architecture can vary depending on the type, purpose, and characteristics of the blockchain, but some common components are Node - user or computer within the blockchain architecture (each has an independent copy of the whole blockchain ledger</w:t>
+      </w:r>
+      <w:proofErr w:type="gramStart"/>
+      <w:r>
+        <w:rPr>
+          <w:rFonts w:asciiTheme="majorBidi" w:hAnsiTheme="majorBidi" w:cstheme="majorBidi"/>
+          <w:sz w:val="28"/>
+          <w:szCs w:val="28"/>
+        </w:rPr>
+        <w:t>) ,</w:t>
+      </w:r>
+      <w:proofErr w:type="gramEnd"/>
+      <w:r>
+        <w:rPr>
+          <w:rFonts w:asciiTheme="majorBidi" w:hAnsiTheme="majorBidi" w:cstheme="majorBidi"/>
+          <w:sz w:val="28"/>
+          <w:szCs w:val="28"/>
+        </w:rPr>
+        <w:t xml:space="preserve"> Blocks These are the data structures that store a set of transactions that have been validated and verified by the nodes. Each block contains a header and a body. The header contains metadata, such as the hash of the previous block, the timestamp, the nonce, and the Merkle root. The body contains the actual transactions and their details, Transaction - smallest building block of a blockchain system (records, information, etc.) that serves as the purpose of blockchain, Chain - a sequence of blocks </w:t>
       </w:r>
       <w:r>
         <w:rPr>
@@ -10144,7 +10941,25 @@
           <w:szCs w:val="28"/>
         </w:rPr>
         <w:lastRenderedPageBreak/>
-        <w:t>in a specific order ,Miners - specific nodes which perform the block verification process before adding anything to the blockchain structure, Consensus (consensus protocol) - a set of rules and arrangements to carry out blockchain operations</w:t>
+        <w:t xml:space="preserve">in a specific </w:t>
+      </w:r>
+      <w:proofErr w:type="gramStart"/>
+      <w:r>
+        <w:rPr>
+          <w:rFonts w:asciiTheme="majorBidi" w:hAnsiTheme="majorBidi" w:cstheme="majorBidi"/>
+          <w:sz w:val="28"/>
+          <w:szCs w:val="28"/>
+        </w:rPr>
+        <w:t>order ,Miners</w:t>
+      </w:r>
+      <w:proofErr w:type="gramEnd"/>
+      <w:r>
+        <w:rPr>
+          <w:rFonts w:asciiTheme="majorBidi" w:hAnsiTheme="majorBidi" w:cstheme="majorBidi"/>
+          <w:sz w:val="28"/>
+          <w:szCs w:val="28"/>
+        </w:rPr>
+        <w:t xml:space="preserve"> - specific nodes which perform the block verification process before adding anything to the blockchain structure, Consensus (consensus protocol) - a set of rules and arrangements to carry out blockchain operations</w:t>
       </w:r>
     </w:p>
     <w:p>
@@ -10163,7 +10978,25 @@
           <w:sz w:val="28"/>
           <w:szCs w:val="28"/>
         </w:rPr>
-        <w:t>At the core of blockchain technology lies the concept of "blocks." Data is organized into these interconnected blocks, with each block containing a set of data and a unique identifier known as a hash. These blocks are then linked together in chronological order, forming what we call a "blockchain." ,The hash is dependent on the contents of a block. The slightest change of the contents can drastically change the hash. Because of this dependency property and the fact that the blockchain is distributed, it makes it difficult to hack. This is because if someone were to change the contents of a block for their own favor, it would change the hash and the block in front of it wouldn’t match the same hash. This way, the blockchain can easily recognize changes</w:t>
+        <w:t xml:space="preserve">At the core of blockchain technology lies the concept of "blocks." Data is organized into these interconnected blocks, with each block containing a set of data and a unique identifier known as a hash. These blocks are then linked together in chronological order, forming what we call a "blockchain." </w:t>
+      </w:r>
+      <w:proofErr w:type="gramStart"/>
+      <w:r>
+        <w:rPr>
+          <w:rFonts w:asciiTheme="majorBidi" w:hAnsiTheme="majorBidi" w:cstheme="majorBidi"/>
+          <w:sz w:val="28"/>
+          <w:szCs w:val="28"/>
+        </w:rPr>
+        <w:t>,The</w:t>
+      </w:r>
+      <w:proofErr w:type="gramEnd"/>
+      <w:r>
+        <w:rPr>
+          <w:rFonts w:asciiTheme="majorBidi" w:hAnsiTheme="majorBidi" w:cstheme="majorBidi"/>
+          <w:sz w:val="28"/>
+          <w:szCs w:val="28"/>
+        </w:rPr>
+        <w:t xml:space="preserve"> hash is dependent on the contents of a block. The slightest change of the contents can drastically change the hash. Because of this dependency property and the fact that the blockchain is distributed, it makes it difficult to hack. This is because if someone were to change the contents of a block for their own favor, it would change the hash and the block in front of it wouldn’t match the same hash. This way, the blockchain can easily recognize changes</w:t>
       </w:r>
     </w:p>
     <w:p>
@@ -11603,7 +12436,25 @@
           <w:szCs w:val="28"/>
         </w:rPr>
         <w:lastRenderedPageBreak/>
-        <w:t>interoperability, efficient data management, and patient privacy, blockchain offers transformative potential to revolutionize healthcare systems worldwide. Blockchain technology was able to solve several problems that existed I paper-based systems as Securing Health Data Privacy and security are paramount in healthcare, as patient data is sensitive and highly valuable. Blockchain employs cryptographic techniques and consensus mechanisms to ensure the integrity, confidentiality, and immutability of health data. Each transaction recorded on the blockchain is cryptographically linked to previous transactions, making it virtually impossible to alter or delete data retroactively. Moreover, access controls and permissioned blockchain networks enable granular control over who can view, edit, and share sensitive health information, reducing the risk of data breaches and unauthorized access .also Reducing Administrative Burden and Costs: Healthcare administration is often plagued by inefficiencies, paperwork, and administrative overheads, which contribute to high healthcare costs. Blockchain technology has the potential to streamline administrative processes, such as claims processing, billing, and revenue cycle management, by automating tasks, reducing intermediaries, and eliminating redundant paperwork. Smart contracts executed on the blockchain can automate payment settlements, enforce contractual agreements, and facilitate real-time transactions, resulting in cost savings, faster processing times, and improved accuracy in healthcare administration. These Solution contributed to use Blockchain in Electronic Health Records (EHRs)</w:t>
+        <w:t xml:space="preserve">interoperability, efficient data management, and patient privacy, blockchain offers transformative potential to revolutionize healthcare systems worldwide. Blockchain technology was able to solve several problems that existed I paper-based systems as Securing Health Data Privacy and security are paramount in healthcare, as patient data is sensitive and highly valuable. Blockchain employs cryptographic techniques and consensus mechanisms to ensure the integrity, confidentiality, and immutability of health data. Each transaction recorded on the blockchain is cryptographically linked to previous transactions, making it virtually impossible to alter or delete data retroactively. Moreover, access controls and permissioned blockchain networks enable granular control over who can view, edit, and share sensitive health information, reducing the risk of data breaches and unauthorized </w:t>
+      </w:r>
+      <w:proofErr w:type="gramStart"/>
+      <w:r>
+        <w:rPr>
+          <w:rFonts w:asciiTheme="majorBidi" w:hAnsiTheme="majorBidi" w:cstheme="majorBidi"/>
+          <w:sz w:val="28"/>
+          <w:szCs w:val="28"/>
+        </w:rPr>
+        <w:t>access .also</w:t>
+      </w:r>
+      <w:proofErr w:type="gramEnd"/>
+      <w:r>
+        <w:rPr>
+          <w:rFonts w:asciiTheme="majorBidi" w:hAnsiTheme="majorBidi" w:cstheme="majorBidi"/>
+          <w:sz w:val="28"/>
+          <w:szCs w:val="28"/>
+        </w:rPr>
+        <w:t xml:space="preserve"> Reducing Administrative Burden and Costs: Healthcare administration is often plagued by inefficiencies, paperwork, and administrative overheads, which contribute to high healthcare costs. Blockchain technology has the potential to streamline administrative processes, such as claims processing, billing, and revenue cycle management, by automating tasks, reducing intermediaries, and eliminating redundant paperwork. Smart contracts executed on the blockchain can automate payment settlements, enforce contractual agreements, and facilitate real-time transactions, resulting in cost savings, faster processing times, and improved accuracy in healthcare administration. These Solution contributed to use Blockchain in Electronic Health Records (EHRs)</w:t>
       </w:r>
     </w:p>
     <w:p>
@@ -11912,7 +12763,6 @@
           <w:numId w:val="33"/>
         </w:numPr>
         <w:tabs>
-          <w:tab w:val="clear" w:pos="720"/>
           <w:tab w:val="num" w:pos="1080"/>
         </w:tabs>
         <w:ind w:left="1080"/>
@@ -11951,7 +12801,6 @@
           <w:numId w:val="33"/>
         </w:numPr>
         <w:tabs>
-          <w:tab w:val="clear" w:pos="720"/>
           <w:tab w:val="num" w:pos="1080"/>
         </w:tabs>
         <w:ind w:left="1080"/>
@@ -11990,7 +12839,6 @@
           <w:numId w:val="33"/>
         </w:numPr>
         <w:tabs>
-          <w:tab w:val="clear" w:pos="720"/>
           <w:tab w:val="num" w:pos="1080"/>
         </w:tabs>
         <w:ind w:left="1080"/>
@@ -12029,7 +12877,6 @@
           <w:numId w:val="33"/>
         </w:numPr>
         <w:tabs>
-          <w:tab w:val="clear" w:pos="720"/>
           <w:tab w:val="num" w:pos="1080"/>
         </w:tabs>
         <w:ind w:left="1080"/>
@@ -12068,7 +12915,6 @@
           <w:numId w:val="33"/>
         </w:numPr>
         <w:tabs>
-          <w:tab w:val="clear" w:pos="720"/>
           <w:tab w:val="num" w:pos="1080"/>
         </w:tabs>
         <w:ind w:left="1080"/>
@@ -13289,6 +14135,155 @@
 <file path=word/numbering.xml><?xml version="1.0" encoding="utf-8"?>
 <w:numbering xmlns:wpc="http://schemas.microsoft.com/office/word/2010/wordprocessingCanvas" xmlns:cx="http://schemas.microsoft.com/office/drawing/2014/chartex" xmlns:cx1="http://schemas.microsoft.com/office/drawing/2015/9/8/chartex" xmlns:cx2="http://schemas.microsoft.com/office/drawing/2015/10/21/chartex" xmlns:cx3="http://schemas.microsoft.com/office/drawing/2016/5/9/chartex" xmlns:cx4="http://schemas.microsoft.com/office/drawing/2016/5/10/chartex" xmlns:cx5="http://schemas.microsoft.com/office/drawing/2016/5/11/chartex" xmlns:cx6="http://schemas.microsoft.com/office/drawing/2016/5/12/chartex" xmlns:cx7="http://schemas.microsoft.com/office/drawing/2016/5/13/chartex" xmlns:cx8="http://schemas.microsoft.com/office/drawing/2016/5/14/chartex" xmlns:mc="http://schemas.openxmlformats.org/markup-compatibility/2006" xmlns:aink="http://schemas.microsoft.com/office/drawing/2016/ink" xmlns:am3d="http://schemas.microsoft.com/office/drawing/2017/model3d" xmlns:o="urn:schemas-microsoft-com:office:office" xmlns:r="http://schemas.openxmlformats.org/officeDocument/2006/relationships" xmlns:m="http://schemas.openxmlformats.org/officeDocument/2006/math" xmlns:v="urn:schemas-microsoft-com:vml" xmlns:wp14="http://schemas.microsoft.com/office/word/2010/wordprocessingDrawing" xmlns:wp="http://schemas.openxmlformats.org/drawingml/2006/wordprocessingDrawing" xmlns:w10="urn:schemas-microsoft-com:office:word" xmlns:w="http://schemas.openxmlformats.org/wordprocessingml/2006/main" xmlns:w14="http://schemas.microsoft.com/office/word/2010/wordml" xmlns:w15="http://schemas.microsoft.com/office/word/2012/wordml" xmlns:w16cex="http://schemas.microsoft.com/office/word/2018/wordml/cex" xmlns:w16cid="http://schemas.microsoft.com/office/word/2016/wordml/cid" xmlns:w16="http://schemas.microsoft.com/office/word/2018/wordml" xmlns:w16se="http://schemas.microsoft.com/office/word/2015/wordml/symex" xmlns:wpg="http://schemas.microsoft.com/office/word/2010/wordprocessingGroup" xmlns:wpi="http://schemas.microsoft.com/office/word/2010/wordprocessingInk" xmlns:wne="http://schemas.microsoft.com/office/word/2006/wordml" xmlns:wps="http://schemas.microsoft.com/office/word/2010/wordprocessingShape" mc:Ignorable="w14 w15 w16se w16cid w16 w16cex wp14">
   <w:abstractNum w:abstractNumId="0" w15:restartNumberingAfterBreak="0">
+    <w:nsid w:val="013928B1"/>
+    <w:multiLevelType w:val="multilevel"/>
+    <w:tmpl w:val="A514A294"/>
+    <w:lvl w:ilvl="0">
+      <w:start w:val="1"/>
+      <w:numFmt w:val="bullet"/>
+      <w:lvlText w:val=""/>
+      <w:lvlJc w:val="left"/>
+      <w:pPr>
+        <w:tabs>
+          <w:tab w:val="num" w:pos="360"/>
+        </w:tabs>
+        <w:ind w:left="360" w:hanging="360"/>
+      </w:pPr>
+      <w:rPr>
+        <w:rFonts w:ascii="Symbol" w:hAnsi="Symbol" w:hint="default"/>
+        <w:sz w:val="20"/>
+      </w:rPr>
+    </w:lvl>
+    <w:lvl w:ilvl="1" w:tentative="1">
+      <w:start w:val="1"/>
+      <w:numFmt w:val="bullet"/>
+      <w:lvlText w:val=""/>
+      <w:lvlJc w:val="left"/>
+      <w:pPr>
+        <w:tabs>
+          <w:tab w:val="num" w:pos="1080"/>
+        </w:tabs>
+        <w:ind w:left="1080" w:hanging="360"/>
+      </w:pPr>
+      <w:rPr>
+        <w:rFonts w:ascii="Symbol" w:hAnsi="Symbol" w:hint="default"/>
+        <w:sz w:val="20"/>
+      </w:rPr>
+    </w:lvl>
+    <w:lvl w:ilvl="2" w:tentative="1">
+      <w:start w:val="1"/>
+      <w:numFmt w:val="bullet"/>
+      <w:lvlText w:val=""/>
+      <w:lvlJc w:val="left"/>
+      <w:pPr>
+        <w:tabs>
+          <w:tab w:val="num" w:pos="1800"/>
+        </w:tabs>
+        <w:ind w:left="1800" w:hanging="360"/>
+      </w:pPr>
+      <w:rPr>
+        <w:rFonts w:ascii="Symbol" w:hAnsi="Symbol" w:hint="default"/>
+        <w:sz w:val="20"/>
+      </w:rPr>
+    </w:lvl>
+    <w:lvl w:ilvl="3" w:tentative="1">
+      <w:start w:val="1"/>
+      <w:numFmt w:val="bullet"/>
+      <w:lvlText w:val=""/>
+      <w:lvlJc w:val="left"/>
+      <w:pPr>
+        <w:tabs>
+          <w:tab w:val="num" w:pos="2520"/>
+        </w:tabs>
+        <w:ind w:left="2520" w:hanging="360"/>
+      </w:pPr>
+      <w:rPr>
+        <w:rFonts w:ascii="Symbol" w:hAnsi="Symbol" w:hint="default"/>
+        <w:sz w:val="20"/>
+      </w:rPr>
+    </w:lvl>
+    <w:lvl w:ilvl="4" w:tentative="1">
+      <w:start w:val="1"/>
+      <w:numFmt w:val="bullet"/>
+      <w:lvlText w:val=""/>
+      <w:lvlJc w:val="left"/>
+      <w:pPr>
+        <w:tabs>
+          <w:tab w:val="num" w:pos="3240"/>
+        </w:tabs>
+        <w:ind w:left="3240" w:hanging="360"/>
+      </w:pPr>
+      <w:rPr>
+        <w:rFonts w:ascii="Symbol" w:hAnsi="Symbol" w:hint="default"/>
+        <w:sz w:val="20"/>
+      </w:rPr>
+    </w:lvl>
+    <w:lvl w:ilvl="5" w:tentative="1">
+      <w:start w:val="1"/>
+      <w:numFmt w:val="bullet"/>
+      <w:lvlText w:val=""/>
+      <w:lvlJc w:val="left"/>
+      <w:pPr>
+        <w:tabs>
+          <w:tab w:val="num" w:pos="3960"/>
+        </w:tabs>
+        <w:ind w:left="3960" w:hanging="360"/>
+      </w:pPr>
+      <w:rPr>
+        <w:rFonts w:ascii="Symbol" w:hAnsi="Symbol" w:hint="default"/>
+        <w:sz w:val="20"/>
+      </w:rPr>
+    </w:lvl>
+    <w:lvl w:ilvl="6" w:tentative="1">
+      <w:start w:val="1"/>
+      <w:numFmt w:val="bullet"/>
+      <w:lvlText w:val=""/>
+      <w:lvlJc w:val="left"/>
+      <w:pPr>
+        <w:tabs>
+          <w:tab w:val="num" w:pos="4680"/>
+        </w:tabs>
+        <w:ind w:left="4680" w:hanging="360"/>
+      </w:pPr>
+      <w:rPr>
+        <w:rFonts w:ascii="Symbol" w:hAnsi="Symbol" w:hint="default"/>
+        <w:sz w:val="20"/>
+      </w:rPr>
+    </w:lvl>
+    <w:lvl w:ilvl="7" w:tentative="1">
+      <w:start w:val="1"/>
+      <w:numFmt w:val="bullet"/>
+      <w:lvlText w:val=""/>
+      <w:lvlJc w:val="left"/>
+      <w:pPr>
+        <w:tabs>
+          <w:tab w:val="num" w:pos="5400"/>
+        </w:tabs>
+        <w:ind w:left="5400" w:hanging="360"/>
+      </w:pPr>
+      <w:rPr>
+        <w:rFonts w:ascii="Symbol" w:hAnsi="Symbol" w:hint="default"/>
+        <w:sz w:val="20"/>
+      </w:rPr>
+    </w:lvl>
+    <w:lvl w:ilvl="8" w:tentative="1">
+      <w:start w:val="1"/>
+      <w:numFmt w:val="bullet"/>
+      <w:lvlText w:val=""/>
+      <w:lvlJc w:val="left"/>
+      <w:pPr>
+        <w:tabs>
+          <w:tab w:val="num" w:pos="6120"/>
+        </w:tabs>
+        <w:ind w:left="6120" w:hanging="360"/>
+      </w:pPr>
+      <w:rPr>
+        <w:rFonts w:ascii="Symbol" w:hAnsi="Symbol" w:hint="default"/>
+        <w:sz w:val="20"/>
+      </w:rPr>
+    </w:lvl>
+  </w:abstractNum>
+  <w:abstractNum w:abstractNumId="1" w15:restartNumberingAfterBreak="0">
     <w:nsid w:val="02384AA0"/>
     <w:multiLevelType w:val="multilevel"/>
     <w:tmpl w:val="207C8782"/>
@@ -13437,7 +14432,7 @@
       </w:rPr>
     </w:lvl>
   </w:abstractNum>
-  <w:abstractNum w:abstractNumId="1" w15:restartNumberingAfterBreak="0">
+  <w:abstractNum w:abstractNumId="2" w15:restartNumberingAfterBreak="0">
     <w:nsid w:val="09117545"/>
     <w:multiLevelType w:val="hybridMultilevel"/>
     <w:tmpl w:val="2D821A14"/>
@@ -13550,7 +14545,7 @@
       </w:rPr>
     </w:lvl>
   </w:abstractNum>
-  <w:abstractNum w:abstractNumId="2" w15:restartNumberingAfterBreak="0">
+  <w:abstractNum w:abstractNumId="3" w15:restartNumberingAfterBreak="0">
     <w:nsid w:val="09897DAA"/>
     <w:multiLevelType w:val="hybridMultilevel"/>
     <w:tmpl w:val="773A5736"/>
@@ -13662,7 +14657,7 @@
       </w:rPr>
     </w:lvl>
   </w:abstractNum>
-  <w:abstractNum w:abstractNumId="3" w15:restartNumberingAfterBreak="0">
+  <w:abstractNum w:abstractNumId="4" w15:restartNumberingAfterBreak="0">
     <w:nsid w:val="0A2F66B7"/>
     <w:multiLevelType w:val="hybridMultilevel"/>
     <w:tmpl w:val="997CA214"/>
@@ -13774,7 +14769,7 @@
       </w:rPr>
     </w:lvl>
   </w:abstractNum>
-  <w:abstractNum w:abstractNumId="4" w15:restartNumberingAfterBreak="0">
+  <w:abstractNum w:abstractNumId="5" w15:restartNumberingAfterBreak="0">
     <w:nsid w:val="0EC96CED"/>
     <w:multiLevelType w:val="multilevel"/>
     <w:tmpl w:val="285E2A1E"/>
@@ -13887,7 +14882,7 @@
       </w:rPr>
     </w:lvl>
   </w:abstractNum>
-  <w:abstractNum w:abstractNumId="5" w15:restartNumberingAfterBreak="0">
+  <w:abstractNum w:abstractNumId="6" w15:restartNumberingAfterBreak="0">
     <w:nsid w:val="140A696B"/>
     <w:multiLevelType w:val="hybridMultilevel"/>
     <w:tmpl w:val="05EC9FAE"/>
@@ -14000,7 +14995,7 @@
       </w:rPr>
     </w:lvl>
   </w:abstractNum>
-  <w:abstractNum w:abstractNumId="6" w15:restartNumberingAfterBreak="0">
+  <w:abstractNum w:abstractNumId="7" w15:restartNumberingAfterBreak="0">
     <w:nsid w:val="1BD561D9"/>
     <w:multiLevelType w:val="hybridMultilevel"/>
     <w:tmpl w:val="FF60A422"/>
@@ -14112,7 +15107,7 @@
       </w:rPr>
     </w:lvl>
   </w:abstractNum>
-  <w:abstractNum w:abstractNumId="7" w15:restartNumberingAfterBreak="0">
+  <w:abstractNum w:abstractNumId="8" w15:restartNumberingAfterBreak="0">
     <w:nsid w:val="23B17F9F"/>
     <w:multiLevelType w:val="hybridMultilevel"/>
     <w:tmpl w:val="05D2C7F2"/>
@@ -14201,7 +15196,7 @@
       </w:pPr>
     </w:lvl>
   </w:abstractNum>
-  <w:abstractNum w:abstractNumId="8" w15:restartNumberingAfterBreak="0">
+  <w:abstractNum w:abstractNumId="9" w15:restartNumberingAfterBreak="0">
     <w:nsid w:val="26FF4FBB"/>
     <w:multiLevelType w:val="hybridMultilevel"/>
     <w:tmpl w:val="BD1093B2"/>
@@ -14314,7 +15309,7 @@
       </w:rPr>
     </w:lvl>
   </w:abstractNum>
-  <w:abstractNum w:abstractNumId="9" w15:restartNumberingAfterBreak="0">
+  <w:abstractNum w:abstractNumId="10" w15:restartNumberingAfterBreak="0">
     <w:nsid w:val="28B84556"/>
     <w:multiLevelType w:val="hybridMultilevel"/>
     <w:tmpl w:val="F47A997A"/>
@@ -14403,7 +15398,7 @@
       </w:pPr>
     </w:lvl>
   </w:abstractNum>
-  <w:abstractNum w:abstractNumId="10" w15:restartNumberingAfterBreak="0">
+  <w:abstractNum w:abstractNumId="11" w15:restartNumberingAfterBreak="0">
     <w:nsid w:val="29100CB0"/>
     <w:multiLevelType w:val="hybridMultilevel"/>
     <w:tmpl w:val="E66EA9B4"/>
@@ -14496,7 +15491,7 @@
       </w:pPr>
     </w:lvl>
   </w:abstractNum>
-  <w:abstractNum w:abstractNumId="11" w15:restartNumberingAfterBreak="0">
+  <w:abstractNum w:abstractNumId="12" w15:restartNumberingAfterBreak="0">
     <w:nsid w:val="29FA0C16"/>
     <w:multiLevelType w:val="hybridMultilevel"/>
     <w:tmpl w:val="9E62804E"/>
@@ -14608,7 +15603,156 @@
       </w:rPr>
     </w:lvl>
   </w:abstractNum>
-  <w:abstractNum w:abstractNumId="12" w15:restartNumberingAfterBreak="0">
+  <w:abstractNum w:abstractNumId="13" w15:restartNumberingAfterBreak="0">
+    <w:nsid w:val="2B297636"/>
+    <w:multiLevelType w:val="multilevel"/>
+    <w:tmpl w:val="A246F1F6"/>
+    <w:lvl w:ilvl="0">
+      <w:start w:val="1"/>
+      <w:numFmt w:val="bullet"/>
+      <w:lvlText w:val=""/>
+      <w:lvlJc w:val="left"/>
+      <w:pPr>
+        <w:tabs>
+          <w:tab w:val="num" w:pos="360"/>
+        </w:tabs>
+        <w:ind w:left="360" w:hanging="360"/>
+      </w:pPr>
+      <w:rPr>
+        <w:rFonts w:ascii="Symbol" w:hAnsi="Symbol" w:hint="default"/>
+        <w:sz w:val="20"/>
+      </w:rPr>
+    </w:lvl>
+    <w:lvl w:ilvl="1" w:tentative="1">
+      <w:start w:val="1"/>
+      <w:numFmt w:val="bullet"/>
+      <w:lvlText w:val=""/>
+      <w:lvlJc w:val="left"/>
+      <w:pPr>
+        <w:tabs>
+          <w:tab w:val="num" w:pos="1080"/>
+        </w:tabs>
+        <w:ind w:left="1080" w:hanging="360"/>
+      </w:pPr>
+      <w:rPr>
+        <w:rFonts w:ascii="Symbol" w:hAnsi="Symbol" w:hint="default"/>
+        <w:sz w:val="20"/>
+      </w:rPr>
+    </w:lvl>
+    <w:lvl w:ilvl="2" w:tentative="1">
+      <w:start w:val="1"/>
+      <w:numFmt w:val="bullet"/>
+      <w:lvlText w:val=""/>
+      <w:lvlJc w:val="left"/>
+      <w:pPr>
+        <w:tabs>
+          <w:tab w:val="num" w:pos="1800"/>
+        </w:tabs>
+        <w:ind w:left="1800" w:hanging="360"/>
+      </w:pPr>
+      <w:rPr>
+        <w:rFonts w:ascii="Symbol" w:hAnsi="Symbol" w:hint="default"/>
+        <w:sz w:val="20"/>
+      </w:rPr>
+    </w:lvl>
+    <w:lvl w:ilvl="3" w:tentative="1">
+      <w:start w:val="1"/>
+      <w:numFmt w:val="bullet"/>
+      <w:lvlText w:val=""/>
+      <w:lvlJc w:val="left"/>
+      <w:pPr>
+        <w:tabs>
+          <w:tab w:val="num" w:pos="2520"/>
+        </w:tabs>
+        <w:ind w:left="2520" w:hanging="360"/>
+      </w:pPr>
+      <w:rPr>
+        <w:rFonts w:ascii="Symbol" w:hAnsi="Symbol" w:hint="default"/>
+        <w:sz w:val="20"/>
+      </w:rPr>
+    </w:lvl>
+    <w:lvl w:ilvl="4" w:tentative="1">
+      <w:start w:val="1"/>
+      <w:numFmt w:val="bullet"/>
+      <w:lvlText w:val=""/>
+      <w:lvlJc w:val="left"/>
+      <w:pPr>
+        <w:tabs>
+          <w:tab w:val="num" w:pos="3240"/>
+        </w:tabs>
+        <w:ind w:left="3240" w:hanging="360"/>
+      </w:pPr>
+      <w:rPr>
+        <w:rFonts w:ascii="Symbol" w:hAnsi="Symbol" w:hint="default"/>
+        <w:sz w:val="20"/>
+      </w:rPr>
+    </w:lvl>
+    <w:lvl w:ilvl="5" w:tentative="1">
+      <w:start w:val="1"/>
+      <w:numFmt w:val="bullet"/>
+      <w:lvlText w:val=""/>
+      <w:lvlJc w:val="left"/>
+      <w:pPr>
+        <w:tabs>
+          <w:tab w:val="num" w:pos="3960"/>
+        </w:tabs>
+        <w:ind w:left="3960" w:hanging="360"/>
+      </w:pPr>
+      <w:rPr>
+        <w:rFonts w:ascii="Symbol" w:hAnsi="Symbol" w:hint="default"/>
+        <w:sz w:val="20"/>
+      </w:rPr>
+    </w:lvl>
+    <w:lvl w:ilvl="6" w:tentative="1">
+      <w:start w:val="1"/>
+      <w:numFmt w:val="bullet"/>
+      <w:lvlText w:val=""/>
+      <w:lvlJc w:val="left"/>
+      <w:pPr>
+        <w:tabs>
+          <w:tab w:val="num" w:pos="4680"/>
+        </w:tabs>
+        <w:ind w:left="4680" w:hanging="360"/>
+      </w:pPr>
+      <w:rPr>
+        <w:rFonts w:ascii="Symbol" w:hAnsi="Symbol" w:hint="default"/>
+        <w:sz w:val="20"/>
+      </w:rPr>
+    </w:lvl>
+    <w:lvl w:ilvl="7" w:tentative="1">
+      <w:start w:val="1"/>
+      <w:numFmt w:val="bullet"/>
+      <w:lvlText w:val=""/>
+      <w:lvlJc w:val="left"/>
+      <w:pPr>
+        <w:tabs>
+          <w:tab w:val="num" w:pos="5400"/>
+        </w:tabs>
+        <w:ind w:left="5400" w:hanging="360"/>
+      </w:pPr>
+      <w:rPr>
+        <w:rFonts w:ascii="Symbol" w:hAnsi="Symbol" w:hint="default"/>
+        <w:sz w:val="20"/>
+      </w:rPr>
+    </w:lvl>
+    <w:lvl w:ilvl="8" w:tentative="1">
+      <w:start w:val="1"/>
+      <w:numFmt w:val="bullet"/>
+      <w:lvlText w:val=""/>
+      <w:lvlJc w:val="left"/>
+      <w:pPr>
+        <w:tabs>
+          <w:tab w:val="num" w:pos="6120"/>
+        </w:tabs>
+        <w:ind w:left="6120" w:hanging="360"/>
+      </w:pPr>
+      <w:rPr>
+        <w:rFonts w:ascii="Symbol" w:hAnsi="Symbol" w:hint="default"/>
+        <w:sz w:val="20"/>
+      </w:rPr>
+    </w:lvl>
+  </w:abstractNum>
+  <w:abstractNum w:abstractNumId="14" w15:restartNumberingAfterBreak="0">
     <w:nsid w:val="31D61596"/>
     <w:multiLevelType w:val="multilevel"/>
     <w:tmpl w:val="9A505FC0"/>
@@ -14757,7 +15901,7 @@
       </w:rPr>
     </w:lvl>
   </w:abstractNum>
-  <w:abstractNum w:abstractNumId="13" w15:restartNumberingAfterBreak="0">
+  <w:abstractNum w:abstractNumId="15" w15:restartNumberingAfterBreak="0">
     <w:nsid w:val="35EC6B6A"/>
     <w:multiLevelType w:val="multilevel"/>
     <w:tmpl w:val="00A4151E"/>
@@ -14870,7 +16014,7 @@
       </w:pPr>
     </w:lvl>
   </w:abstractNum>
-  <w:abstractNum w:abstractNumId="14" w15:restartNumberingAfterBreak="0">
+  <w:abstractNum w:abstractNumId="16" w15:restartNumberingAfterBreak="0">
     <w:nsid w:val="3D203A70"/>
     <w:multiLevelType w:val="multilevel"/>
     <w:tmpl w:val="25FCB398"/>
@@ -14881,9 +16025,9 @@
       <w:lvlJc w:val="left"/>
       <w:pPr>
         <w:tabs>
-          <w:tab w:val="num" w:pos="720"/>
+          <w:tab w:val="num" w:pos="-1080"/>
         </w:tabs>
-        <w:ind w:left="720" w:hanging="360"/>
+        <w:ind w:left="-1080" w:hanging="360"/>
       </w:pPr>
     </w:lvl>
     <w:lvl w:ilvl="1" w:tentative="1">
@@ -14893,9 +16037,9 @@
       <w:lvlJc w:val="left"/>
       <w:pPr>
         <w:tabs>
-          <w:tab w:val="num" w:pos="1440"/>
+          <w:tab w:val="num" w:pos="-360"/>
         </w:tabs>
-        <w:ind w:left="1440" w:hanging="360"/>
+        <w:ind w:left="-360" w:hanging="360"/>
       </w:pPr>
     </w:lvl>
     <w:lvl w:ilvl="2" w:tentative="1">
@@ -14905,9 +16049,9 @@
       <w:lvlJc w:val="left"/>
       <w:pPr>
         <w:tabs>
-          <w:tab w:val="num" w:pos="2160"/>
+          <w:tab w:val="num" w:pos="360"/>
         </w:tabs>
-        <w:ind w:left="2160" w:hanging="360"/>
+        <w:ind w:left="360" w:hanging="360"/>
       </w:pPr>
     </w:lvl>
     <w:lvl w:ilvl="3" w:tentative="1">
@@ -14917,9 +16061,9 @@
       <w:lvlJc w:val="left"/>
       <w:pPr>
         <w:tabs>
-          <w:tab w:val="num" w:pos="2880"/>
+          <w:tab w:val="num" w:pos="1080"/>
         </w:tabs>
-        <w:ind w:left="2880" w:hanging="360"/>
+        <w:ind w:left="1080" w:hanging="360"/>
       </w:pPr>
     </w:lvl>
     <w:lvl w:ilvl="4" w:tentative="1">
@@ -14929,9 +16073,9 @@
       <w:lvlJc w:val="left"/>
       <w:pPr>
         <w:tabs>
-          <w:tab w:val="num" w:pos="3600"/>
+          <w:tab w:val="num" w:pos="1800"/>
         </w:tabs>
-        <w:ind w:left="3600" w:hanging="360"/>
+        <w:ind w:left="1800" w:hanging="360"/>
       </w:pPr>
     </w:lvl>
     <w:lvl w:ilvl="5" w:tentative="1">
@@ -14941,9 +16085,9 @@
       <w:lvlJc w:val="left"/>
       <w:pPr>
         <w:tabs>
-          <w:tab w:val="num" w:pos="4320"/>
+          <w:tab w:val="num" w:pos="2520"/>
         </w:tabs>
-        <w:ind w:left="4320" w:hanging="360"/>
+        <w:ind w:left="2520" w:hanging="360"/>
       </w:pPr>
     </w:lvl>
     <w:lvl w:ilvl="6" w:tentative="1">
@@ -14953,9 +16097,9 @@
       <w:lvlJc w:val="left"/>
       <w:pPr>
         <w:tabs>
-          <w:tab w:val="num" w:pos="5040"/>
+          <w:tab w:val="num" w:pos="3240"/>
         </w:tabs>
-        <w:ind w:left="5040" w:hanging="360"/>
+        <w:ind w:left="3240" w:hanging="360"/>
       </w:pPr>
     </w:lvl>
     <w:lvl w:ilvl="7" w:tentative="1">
@@ -14965,9 +16109,9 @@
       <w:lvlJc w:val="left"/>
       <w:pPr>
         <w:tabs>
-          <w:tab w:val="num" w:pos="5760"/>
+          <w:tab w:val="num" w:pos="3960"/>
         </w:tabs>
-        <w:ind w:left="5760" w:hanging="360"/>
+        <w:ind w:left="3960" w:hanging="360"/>
       </w:pPr>
     </w:lvl>
     <w:lvl w:ilvl="8" w:tentative="1">
@@ -14977,13 +16121,13 @@
       <w:lvlJc w:val="left"/>
       <w:pPr>
         <w:tabs>
-          <w:tab w:val="num" w:pos="6480"/>
+          <w:tab w:val="num" w:pos="4680"/>
         </w:tabs>
-        <w:ind w:left="6480" w:hanging="360"/>
+        <w:ind w:left="4680" w:hanging="360"/>
       </w:pPr>
     </w:lvl>
   </w:abstractNum>
-  <w:abstractNum w:abstractNumId="15" w15:restartNumberingAfterBreak="0">
+  <w:abstractNum w:abstractNumId="17" w15:restartNumberingAfterBreak="0">
     <w:nsid w:val="3E661BAF"/>
     <w:multiLevelType w:val="hybridMultilevel"/>
     <w:tmpl w:val="4FD2797E"/>
@@ -15076,7 +16220,7 @@
       </w:pPr>
     </w:lvl>
   </w:abstractNum>
-  <w:abstractNum w:abstractNumId="16" w15:restartNumberingAfterBreak="0">
+  <w:abstractNum w:abstractNumId="18" w15:restartNumberingAfterBreak="0">
     <w:nsid w:val="3EDF2DD4"/>
     <w:multiLevelType w:val="hybridMultilevel"/>
     <w:tmpl w:val="A7C81EFE"/>
@@ -15189,7 +16333,7 @@
       </w:rPr>
     </w:lvl>
   </w:abstractNum>
-  <w:abstractNum w:abstractNumId="17" w15:restartNumberingAfterBreak="0">
+  <w:abstractNum w:abstractNumId="19" w15:restartNumberingAfterBreak="0">
     <w:nsid w:val="3FD92923"/>
     <w:multiLevelType w:val="multilevel"/>
     <w:tmpl w:val="E1FCFE10"/>
@@ -15306,7 +16450,7 @@
       </w:pPr>
     </w:lvl>
   </w:abstractNum>
-  <w:abstractNum w:abstractNumId="18" w15:restartNumberingAfterBreak="0">
+  <w:abstractNum w:abstractNumId="20" w15:restartNumberingAfterBreak="0">
     <w:nsid w:val="410B7A33"/>
     <w:multiLevelType w:val="multilevel"/>
     <w:tmpl w:val="A9362D62"/>
@@ -15455,7 +16599,7 @@
       </w:rPr>
     </w:lvl>
   </w:abstractNum>
-  <w:abstractNum w:abstractNumId="19" w15:restartNumberingAfterBreak="0">
+  <w:abstractNum w:abstractNumId="21" w15:restartNumberingAfterBreak="0">
     <w:nsid w:val="444425EB"/>
     <w:multiLevelType w:val="hybridMultilevel"/>
     <w:tmpl w:val="74F0A1EC"/>
@@ -15544,7 +16688,7 @@
       </w:pPr>
     </w:lvl>
   </w:abstractNum>
-  <w:abstractNum w:abstractNumId="20" w15:restartNumberingAfterBreak="0">
+  <w:abstractNum w:abstractNumId="22" w15:restartNumberingAfterBreak="0">
     <w:nsid w:val="47926B71"/>
     <w:multiLevelType w:val="hybridMultilevel"/>
     <w:tmpl w:val="395CFBDA"/>
@@ -15657,7 +16801,7 @@
       </w:rPr>
     </w:lvl>
   </w:abstractNum>
-  <w:abstractNum w:abstractNumId="21" w15:restartNumberingAfterBreak="0">
+  <w:abstractNum w:abstractNumId="23" w15:restartNumberingAfterBreak="0">
     <w:nsid w:val="48ED6FEB"/>
     <w:multiLevelType w:val="hybridMultilevel"/>
     <w:tmpl w:val="042085AA"/>
@@ -15769,7 +16913,7 @@
       </w:rPr>
     </w:lvl>
   </w:abstractNum>
-  <w:abstractNum w:abstractNumId="22" w15:restartNumberingAfterBreak="0">
+  <w:abstractNum w:abstractNumId="24" w15:restartNumberingAfterBreak="0">
     <w:nsid w:val="4D917C67"/>
     <w:multiLevelType w:val="hybridMultilevel"/>
     <w:tmpl w:val="7BC6CC92"/>
@@ -15881,7 +17025,7 @@
       </w:rPr>
     </w:lvl>
   </w:abstractNum>
-  <w:abstractNum w:abstractNumId="23" w15:restartNumberingAfterBreak="0">
+  <w:abstractNum w:abstractNumId="25" w15:restartNumberingAfterBreak="0">
     <w:nsid w:val="4D99196E"/>
     <w:multiLevelType w:val="hybridMultilevel"/>
     <w:tmpl w:val="6B6EBA50"/>
@@ -15993,7 +17137,7 @@
       </w:rPr>
     </w:lvl>
   </w:abstractNum>
-  <w:abstractNum w:abstractNumId="24" w15:restartNumberingAfterBreak="0">
+  <w:abstractNum w:abstractNumId="26" w15:restartNumberingAfterBreak="0">
     <w:nsid w:val="518E07B9"/>
     <w:multiLevelType w:val="multilevel"/>
     <w:tmpl w:val="D1E267B8"/>
@@ -16106,7 +17250,7 @@
       </w:rPr>
     </w:lvl>
   </w:abstractNum>
-  <w:abstractNum w:abstractNumId="25" w15:restartNumberingAfterBreak="0">
+  <w:abstractNum w:abstractNumId="27" w15:restartNumberingAfterBreak="0">
     <w:nsid w:val="54F63868"/>
     <w:multiLevelType w:val="hybridMultilevel"/>
     <w:tmpl w:val="7F0698DA"/>
@@ -16219,7 +17363,7 @@
       </w:rPr>
     </w:lvl>
   </w:abstractNum>
-  <w:abstractNum w:abstractNumId="26" w15:restartNumberingAfterBreak="0">
+  <w:abstractNum w:abstractNumId="28" w15:restartNumberingAfterBreak="0">
     <w:nsid w:val="55351E88"/>
     <w:multiLevelType w:val="hybridMultilevel"/>
     <w:tmpl w:val="F4284A06"/>
@@ -16308,7 +17452,7 @@
       </w:pPr>
     </w:lvl>
   </w:abstractNum>
-  <w:abstractNum w:abstractNumId="27" w15:restartNumberingAfterBreak="0">
+  <w:abstractNum w:abstractNumId="29" w15:restartNumberingAfterBreak="0">
     <w:nsid w:val="578B4539"/>
     <w:multiLevelType w:val="hybridMultilevel"/>
     <w:tmpl w:val="49AA75BE"/>
@@ -16397,7 +17541,7 @@
       </w:pPr>
     </w:lvl>
   </w:abstractNum>
-  <w:abstractNum w:abstractNumId="28" w15:restartNumberingAfterBreak="0">
+  <w:abstractNum w:abstractNumId="30" w15:restartNumberingAfterBreak="0">
     <w:nsid w:val="5A15325A"/>
     <w:multiLevelType w:val="hybridMultilevel"/>
     <w:tmpl w:val="A48C138E"/>
@@ -16486,7 +17630,156 @@
       </w:pPr>
     </w:lvl>
   </w:abstractNum>
-  <w:abstractNum w:abstractNumId="29" w15:restartNumberingAfterBreak="0">
+  <w:abstractNum w:abstractNumId="31" w15:restartNumberingAfterBreak="0">
+    <w:nsid w:val="5C126C6C"/>
+    <w:multiLevelType w:val="multilevel"/>
+    <w:tmpl w:val="8B001FDC"/>
+    <w:lvl w:ilvl="0">
+      <w:start w:val="1"/>
+      <w:numFmt w:val="bullet"/>
+      <w:lvlText w:val=""/>
+      <w:lvlJc w:val="left"/>
+      <w:pPr>
+        <w:tabs>
+          <w:tab w:val="num" w:pos="360"/>
+        </w:tabs>
+        <w:ind w:left="360" w:hanging="360"/>
+      </w:pPr>
+      <w:rPr>
+        <w:rFonts w:ascii="Symbol" w:hAnsi="Symbol" w:hint="default"/>
+        <w:sz w:val="20"/>
+      </w:rPr>
+    </w:lvl>
+    <w:lvl w:ilvl="1" w:tentative="1">
+      <w:start w:val="1"/>
+      <w:numFmt w:val="bullet"/>
+      <w:lvlText w:val=""/>
+      <w:lvlJc w:val="left"/>
+      <w:pPr>
+        <w:tabs>
+          <w:tab w:val="num" w:pos="1080"/>
+        </w:tabs>
+        <w:ind w:left="1080" w:hanging="360"/>
+      </w:pPr>
+      <w:rPr>
+        <w:rFonts w:ascii="Symbol" w:hAnsi="Symbol" w:hint="default"/>
+        <w:sz w:val="20"/>
+      </w:rPr>
+    </w:lvl>
+    <w:lvl w:ilvl="2" w:tentative="1">
+      <w:start w:val="1"/>
+      <w:numFmt w:val="bullet"/>
+      <w:lvlText w:val=""/>
+      <w:lvlJc w:val="left"/>
+      <w:pPr>
+        <w:tabs>
+          <w:tab w:val="num" w:pos="1800"/>
+        </w:tabs>
+        <w:ind w:left="1800" w:hanging="360"/>
+      </w:pPr>
+      <w:rPr>
+        <w:rFonts w:ascii="Symbol" w:hAnsi="Symbol" w:hint="default"/>
+        <w:sz w:val="20"/>
+      </w:rPr>
+    </w:lvl>
+    <w:lvl w:ilvl="3" w:tentative="1">
+      <w:start w:val="1"/>
+      <w:numFmt w:val="bullet"/>
+      <w:lvlText w:val=""/>
+      <w:lvlJc w:val="left"/>
+      <w:pPr>
+        <w:tabs>
+          <w:tab w:val="num" w:pos="2520"/>
+        </w:tabs>
+        <w:ind w:left="2520" w:hanging="360"/>
+      </w:pPr>
+      <w:rPr>
+        <w:rFonts w:ascii="Symbol" w:hAnsi="Symbol" w:hint="default"/>
+        <w:sz w:val="20"/>
+      </w:rPr>
+    </w:lvl>
+    <w:lvl w:ilvl="4" w:tentative="1">
+      <w:start w:val="1"/>
+      <w:numFmt w:val="bullet"/>
+      <w:lvlText w:val=""/>
+      <w:lvlJc w:val="left"/>
+      <w:pPr>
+        <w:tabs>
+          <w:tab w:val="num" w:pos="3240"/>
+        </w:tabs>
+        <w:ind w:left="3240" w:hanging="360"/>
+      </w:pPr>
+      <w:rPr>
+        <w:rFonts w:ascii="Symbol" w:hAnsi="Symbol" w:hint="default"/>
+        <w:sz w:val="20"/>
+      </w:rPr>
+    </w:lvl>
+    <w:lvl w:ilvl="5" w:tentative="1">
+      <w:start w:val="1"/>
+      <w:numFmt w:val="bullet"/>
+      <w:lvlText w:val=""/>
+      <w:lvlJc w:val="left"/>
+      <w:pPr>
+        <w:tabs>
+          <w:tab w:val="num" w:pos="3960"/>
+        </w:tabs>
+        <w:ind w:left="3960" w:hanging="360"/>
+      </w:pPr>
+      <w:rPr>
+        <w:rFonts w:ascii="Symbol" w:hAnsi="Symbol" w:hint="default"/>
+        <w:sz w:val="20"/>
+      </w:rPr>
+    </w:lvl>
+    <w:lvl w:ilvl="6" w:tentative="1">
+      <w:start w:val="1"/>
+      <w:numFmt w:val="bullet"/>
+      <w:lvlText w:val=""/>
+      <w:lvlJc w:val="left"/>
+      <w:pPr>
+        <w:tabs>
+          <w:tab w:val="num" w:pos="4680"/>
+        </w:tabs>
+        <w:ind w:left="4680" w:hanging="360"/>
+      </w:pPr>
+      <w:rPr>
+        <w:rFonts w:ascii="Symbol" w:hAnsi="Symbol" w:hint="default"/>
+        <w:sz w:val="20"/>
+      </w:rPr>
+    </w:lvl>
+    <w:lvl w:ilvl="7" w:tentative="1">
+      <w:start w:val="1"/>
+      <w:numFmt w:val="bullet"/>
+      <w:lvlText w:val=""/>
+      <w:lvlJc w:val="left"/>
+      <w:pPr>
+        <w:tabs>
+          <w:tab w:val="num" w:pos="5400"/>
+        </w:tabs>
+        <w:ind w:left="5400" w:hanging="360"/>
+      </w:pPr>
+      <w:rPr>
+        <w:rFonts w:ascii="Symbol" w:hAnsi="Symbol" w:hint="default"/>
+        <w:sz w:val="20"/>
+      </w:rPr>
+    </w:lvl>
+    <w:lvl w:ilvl="8" w:tentative="1">
+      <w:start w:val="1"/>
+      <w:numFmt w:val="bullet"/>
+      <w:lvlText w:val=""/>
+      <w:lvlJc w:val="left"/>
+      <w:pPr>
+        <w:tabs>
+          <w:tab w:val="num" w:pos="6120"/>
+        </w:tabs>
+        <w:ind w:left="6120" w:hanging="360"/>
+      </w:pPr>
+      <w:rPr>
+        <w:rFonts w:ascii="Symbol" w:hAnsi="Symbol" w:hint="default"/>
+        <w:sz w:val="20"/>
+      </w:rPr>
+    </w:lvl>
+  </w:abstractNum>
+  <w:abstractNum w:abstractNumId="32" w15:restartNumberingAfterBreak="0">
     <w:nsid w:val="5C9C25E3"/>
     <w:multiLevelType w:val="hybridMultilevel"/>
     <w:tmpl w:val="2CECC656"/>
@@ -16575,7 +17868,7 @@
       </w:pPr>
     </w:lvl>
   </w:abstractNum>
-  <w:abstractNum w:abstractNumId="30" w15:restartNumberingAfterBreak="0">
+  <w:abstractNum w:abstractNumId="33" w15:restartNumberingAfterBreak="0">
     <w:nsid w:val="5CCA73E3"/>
     <w:multiLevelType w:val="hybridMultilevel"/>
     <w:tmpl w:val="4E24127A"/>
@@ -16687,7 +17980,7 @@
       </w:rPr>
     </w:lvl>
   </w:abstractNum>
-  <w:abstractNum w:abstractNumId="31" w15:restartNumberingAfterBreak="0">
+  <w:abstractNum w:abstractNumId="34" w15:restartNumberingAfterBreak="0">
     <w:nsid w:val="60E042A9"/>
     <w:multiLevelType w:val="hybridMultilevel"/>
     <w:tmpl w:val="2ABA6AB2"/>
@@ -16799,7 +18092,7 @@
       </w:rPr>
     </w:lvl>
   </w:abstractNum>
-  <w:abstractNum w:abstractNumId="32" w15:restartNumberingAfterBreak="0">
+  <w:abstractNum w:abstractNumId="35" w15:restartNumberingAfterBreak="0">
     <w:nsid w:val="659C5066"/>
     <w:multiLevelType w:val="multilevel"/>
     <w:tmpl w:val="1F3EE8CC"/>
@@ -16912,7 +18205,7 @@
       </w:rPr>
     </w:lvl>
   </w:abstractNum>
-  <w:abstractNum w:abstractNumId="33" w15:restartNumberingAfterBreak="0">
+  <w:abstractNum w:abstractNumId="36" w15:restartNumberingAfterBreak="0">
     <w:nsid w:val="6640603A"/>
     <w:multiLevelType w:val="hybridMultilevel"/>
     <w:tmpl w:val="9260F8EC"/>
@@ -17025,7 +18318,7 @@
       </w:rPr>
     </w:lvl>
   </w:abstractNum>
-  <w:abstractNum w:abstractNumId="34" w15:restartNumberingAfterBreak="0">
+  <w:abstractNum w:abstractNumId="37" w15:restartNumberingAfterBreak="0">
     <w:nsid w:val="6B184F1B"/>
     <w:multiLevelType w:val="hybridMultilevel"/>
     <w:tmpl w:val="533E01BA"/>
@@ -17114,7 +18407,7 @@
       </w:pPr>
     </w:lvl>
   </w:abstractNum>
-  <w:abstractNum w:abstractNumId="35" w15:restartNumberingAfterBreak="0">
+  <w:abstractNum w:abstractNumId="38" w15:restartNumberingAfterBreak="0">
     <w:nsid w:val="6BDB08A3"/>
     <w:multiLevelType w:val="hybridMultilevel"/>
     <w:tmpl w:val="3BD84E78"/>
@@ -17203,7 +18496,7 @@
       </w:pPr>
     </w:lvl>
   </w:abstractNum>
-  <w:abstractNum w:abstractNumId="36" w15:restartNumberingAfterBreak="0">
+  <w:abstractNum w:abstractNumId="39" w15:restartNumberingAfterBreak="0">
     <w:nsid w:val="722F366B"/>
     <w:multiLevelType w:val="hybridMultilevel"/>
     <w:tmpl w:val="7488DFC2"/>
@@ -17292,7 +18585,7 @@
       </w:pPr>
     </w:lvl>
   </w:abstractNum>
-  <w:abstractNum w:abstractNumId="37" w15:restartNumberingAfterBreak="0">
+  <w:abstractNum w:abstractNumId="40" w15:restartNumberingAfterBreak="0">
     <w:nsid w:val="772B6BAC"/>
     <w:multiLevelType w:val="multilevel"/>
     <w:tmpl w:val="D61460EA"/>
@@ -17405,7 +18698,7 @@
       </w:pPr>
     </w:lvl>
   </w:abstractNum>
-  <w:abstractNum w:abstractNumId="38" w15:restartNumberingAfterBreak="0">
+  <w:abstractNum w:abstractNumId="41" w15:restartNumberingAfterBreak="0">
     <w:nsid w:val="78582254"/>
     <w:multiLevelType w:val="hybridMultilevel"/>
     <w:tmpl w:val="1DB63406"/>
@@ -17494,7 +18787,7 @@
       </w:pPr>
     </w:lvl>
   </w:abstractNum>
-  <w:abstractNum w:abstractNumId="39" w15:restartNumberingAfterBreak="0">
+  <w:abstractNum w:abstractNumId="42" w15:restartNumberingAfterBreak="0">
     <w:nsid w:val="7BA717BE"/>
     <w:multiLevelType w:val="multilevel"/>
     <w:tmpl w:val="86C4AAB8"/>
@@ -17617,124 +18910,133 @@
     </w:lvl>
   </w:abstractNum>
   <w:num w:numId="1">
+    <w:abstractNumId w:val="10"/>
+  </w:num>
+  <w:num w:numId="2">
+    <w:abstractNumId w:val="32"/>
+  </w:num>
+  <w:num w:numId="3">
+    <w:abstractNumId w:val="38"/>
+  </w:num>
+  <w:num w:numId="4">
+    <w:abstractNumId w:val="42"/>
+  </w:num>
+  <w:num w:numId="5">
+    <w:abstractNumId w:val="26"/>
+  </w:num>
+  <w:num w:numId="6">
+    <w:abstractNumId w:val="35"/>
+  </w:num>
+  <w:num w:numId="7">
+    <w:abstractNumId w:val="5"/>
+  </w:num>
+  <w:num w:numId="8">
+    <w:abstractNumId w:val="20"/>
+  </w:num>
+  <w:num w:numId="9">
+    <w:abstractNumId w:val="1"/>
+  </w:num>
+  <w:num w:numId="10">
+    <w:abstractNumId w:val="11"/>
+  </w:num>
+  <w:num w:numId="11">
+    <w:abstractNumId w:val="18"/>
+  </w:num>
+  <w:num w:numId="12">
+    <w:abstractNumId w:val="29"/>
+  </w:num>
+  <w:num w:numId="13">
     <w:abstractNumId w:val="9"/>
   </w:num>
-  <w:num w:numId="2">
-    <w:abstractNumId w:val="29"/>
+  <w:num w:numId="14">
+    <w:abstractNumId w:val="37"/>
   </w:num>
-  <w:num w:numId="3">
-    <w:abstractNumId w:val="35"/>
+  <w:num w:numId="15">
+    <w:abstractNumId w:val="28"/>
   </w:num>
-  <w:num w:numId="4">
+  <w:num w:numId="16">
+    <w:abstractNumId w:val="30"/>
+  </w:num>
+  <w:num w:numId="17">
     <w:abstractNumId w:val="39"/>
   </w:num>
-  <w:num w:numId="5">
+  <w:num w:numId="18">
+    <w:abstractNumId w:val="17"/>
+  </w:num>
+  <w:num w:numId="19">
+    <w:abstractNumId w:val="36"/>
+  </w:num>
+  <w:num w:numId="20">
+    <w:abstractNumId w:val="33"/>
+  </w:num>
+  <w:num w:numId="21">
+    <w:abstractNumId w:val="25"/>
+  </w:num>
+  <w:num w:numId="22">
+    <w:abstractNumId w:val="3"/>
+  </w:num>
+  <w:num w:numId="23">
+    <w:abstractNumId w:val="12"/>
+  </w:num>
+  <w:num w:numId="24">
     <w:abstractNumId w:val="24"/>
   </w:num>
-  <w:num w:numId="6">
-    <w:abstractNumId w:val="32"/>
+  <w:num w:numId="25">
+    <w:abstractNumId w:val="41"/>
   </w:num>
-  <w:num w:numId="7">
+  <w:num w:numId="26">
     <w:abstractNumId w:val="4"/>
   </w:num>
-  <w:num w:numId="8">
-    <w:abstractNumId w:val="18"/>
+  <w:num w:numId="27">
+    <w:abstractNumId w:val="7"/>
   </w:num>
-  <w:num w:numId="9">
+  <w:num w:numId="28">
+    <w:abstractNumId w:val="22"/>
+  </w:num>
+  <w:num w:numId="29">
+    <w:abstractNumId w:val="34"/>
+  </w:num>
+  <w:num w:numId="30">
+    <w:abstractNumId w:val="40"/>
+  </w:num>
+  <w:num w:numId="31">
+    <w:abstractNumId w:val="19"/>
+  </w:num>
+  <w:num w:numId="32">
+    <w:abstractNumId w:val="8"/>
+  </w:num>
+  <w:num w:numId="33">
+    <w:abstractNumId w:val="16"/>
+  </w:num>
+  <w:num w:numId="34">
+    <w:abstractNumId w:val="14"/>
+  </w:num>
+  <w:num w:numId="35">
+    <w:abstractNumId w:val="15"/>
+  </w:num>
+  <w:num w:numId="36">
+    <w:abstractNumId w:val="27"/>
+  </w:num>
+  <w:num w:numId="37">
+    <w:abstractNumId w:val="6"/>
+  </w:num>
+  <w:num w:numId="38">
+    <w:abstractNumId w:val="2"/>
+  </w:num>
+  <w:num w:numId="39">
+    <w:abstractNumId w:val="23"/>
+  </w:num>
+  <w:num w:numId="40">
+    <w:abstractNumId w:val="21"/>
+  </w:num>
+  <w:num w:numId="41">
+    <w:abstractNumId w:val="13"/>
+  </w:num>
+  <w:num w:numId="42">
     <w:abstractNumId w:val="0"/>
   </w:num>
-  <w:num w:numId="10">
-    <w:abstractNumId w:val="10"/>
-  </w:num>
-  <w:num w:numId="11">
-    <w:abstractNumId w:val="16"/>
-  </w:num>
-  <w:num w:numId="12">
-    <w:abstractNumId w:val="27"/>
-  </w:num>
-  <w:num w:numId="13">
-    <w:abstractNumId w:val="8"/>
-  </w:num>
-  <w:num w:numId="14">
-    <w:abstractNumId w:val="34"/>
-  </w:num>
-  <w:num w:numId="15">
-    <w:abstractNumId w:val="26"/>
-  </w:num>
-  <w:num w:numId="16">
-    <w:abstractNumId w:val="28"/>
-  </w:num>
-  <w:num w:numId="17">
-    <w:abstractNumId w:val="36"/>
-  </w:num>
-  <w:num w:numId="18">
-    <w:abstractNumId w:val="15"/>
-  </w:num>
-  <w:num w:numId="19">
-    <w:abstractNumId w:val="33"/>
-  </w:num>
-  <w:num w:numId="20">
-    <w:abstractNumId w:val="30"/>
-  </w:num>
-  <w:num w:numId="21">
-    <w:abstractNumId w:val="23"/>
-  </w:num>
-  <w:num w:numId="22">
-    <w:abstractNumId w:val="2"/>
-  </w:num>
-  <w:num w:numId="23">
-    <w:abstractNumId w:val="11"/>
-  </w:num>
-  <w:num w:numId="24">
-    <w:abstractNumId w:val="22"/>
-  </w:num>
-  <w:num w:numId="25">
-    <w:abstractNumId w:val="38"/>
-  </w:num>
-  <w:num w:numId="26">
-    <w:abstractNumId w:val="3"/>
-  </w:num>
-  <w:num w:numId="27">
-    <w:abstractNumId w:val="6"/>
-  </w:num>
-  <w:num w:numId="28">
-    <w:abstractNumId w:val="20"/>
-  </w:num>
-  <w:num w:numId="29">
+  <w:num w:numId="43">
     <w:abstractNumId w:val="31"/>
-  </w:num>
-  <w:num w:numId="30">
-    <w:abstractNumId w:val="37"/>
-  </w:num>
-  <w:num w:numId="31">
-    <w:abstractNumId w:val="17"/>
-  </w:num>
-  <w:num w:numId="32">
-    <w:abstractNumId w:val="7"/>
-  </w:num>
-  <w:num w:numId="33">
-    <w:abstractNumId w:val="14"/>
-  </w:num>
-  <w:num w:numId="34">
-    <w:abstractNumId w:val="12"/>
-  </w:num>
-  <w:num w:numId="35">
-    <w:abstractNumId w:val="13"/>
-  </w:num>
-  <w:num w:numId="36">
-    <w:abstractNumId w:val="25"/>
-  </w:num>
-  <w:num w:numId="37">
-    <w:abstractNumId w:val="5"/>
-  </w:num>
-  <w:num w:numId="38">
-    <w:abstractNumId w:val="1"/>
-  </w:num>
-  <w:num w:numId="39">
-    <w:abstractNumId w:val="21"/>
-  </w:num>
-  <w:num w:numId="40">
-    <w:abstractNumId w:val="19"/>
   </w:num>
 </w:numbering>
 </file>

</xml_diff>

<commit_message>
Added Web Programming Languages SPA vs MPA Frontend Programming Languages (HTML, CSS, JS) to the second chapter of the main documentaion
</commit_message>
<xml_diff>
--- a/The Main Documentation File/Documentation.docx
+++ b/The Main Documentation File/Documentation.docx
@@ -18170,7 +18170,6 @@
           <w:sz w:val="32"/>
           <w:szCs w:val="32"/>
         </w:rPr>
-        <w:lastRenderedPageBreak/>
         <w:t>Internet Technology</w:t>
       </w:r>
       <w:bookmarkEnd w:id="45"/>
@@ -18219,6 +18218,22 @@
     </w:p>
     <w:p>
       <w:pPr>
+        <w:rPr>
+          <w:sz w:val="24"/>
+          <w:szCs w:val="24"/>
+        </w:rPr>
+      </w:pPr>
+      <w:r>
+        <w:rPr>
+          <w:rFonts w:ascii="Times New Roman" w:hAnsi="Times New Roman" w:cs="Times New Roman"/>
+          <w:sz w:val="28"/>
+          <w:szCs w:val="28"/>
+        </w:rPr>
+        <w:t>Web development languages are programming languages used to create websites and web applications. There are several web development languages, each with its own syntax, features, and purpose. Some of these languages are for front-end programming, while others for backend programming. As illustrated in the following sections.</w:t>
+      </w:r>
+    </w:p>
+    <w:p>
+      <w:pPr>
         <w:pStyle w:val="Heading2"/>
         <w:numPr>
           <w:ilvl w:val="1"/>
@@ -18250,6 +18265,488 @@
     </w:p>
     <w:p>
       <w:pPr>
+        <w:autoSpaceDE w:val="0"/>
+        <w:autoSpaceDN w:val="0"/>
+        <w:adjustRightInd w:val="0"/>
+        <w:spacing w:line="240" w:lineRule="auto"/>
+        <w:rPr>
+          <w:rFonts w:ascii="Times New Roman" w:hAnsi="Times New Roman" w:cs="Times New Roman"/>
+          <w:sz w:val="28"/>
+          <w:szCs w:val="28"/>
+        </w:rPr>
+      </w:pPr>
+      <w:r>
+        <w:rPr>
+          <w:rFonts w:ascii="Times New Roman" w:hAnsi="Times New Roman" w:cs="Times New Roman"/>
+          <w:sz w:val="28"/>
+          <w:szCs w:val="28"/>
+        </w:rPr>
+        <w:t>SPA (Single Page Application) and MPA (Multi-Page Application) are two different approaches to building web applications.</w:t>
+      </w:r>
+    </w:p>
+    <w:p>
+      <w:pPr>
+        <w:rPr>
+          <w:rFonts w:ascii="Times New Roman" w:hAnsi="Times New Roman" w:cs="Times New Roman"/>
+          <w:sz w:val="28"/>
+          <w:szCs w:val="28"/>
+        </w:rPr>
+      </w:pPr>
+      <w:r>
+        <w:rPr>
+          <w:rFonts w:ascii="Times New Roman" w:hAnsi="Times New Roman" w:cs="Times New Roman"/>
+          <w:sz w:val="28"/>
+          <w:szCs w:val="28"/>
+        </w:rPr>
+        <w:t>A</w:t>
+      </w:r>
+      <w:r>
+        <w:rPr>
+          <w:rFonts w:ascii="Times New Roman" w:hAnsi="Times New Roman" w:cs="Times New Roman"/>
+          <w:sz w:val="28"/>
+          <w:szCs w:val="28"/>
+        </w:rPr>
+        <w:t>n</w:t>
+      </w:r>
+      <w:r>
+        <w:rPr>
+          <w:rFonts w:ascii="Times New Roman" w:hAnsi="Times New Roman" w:cs="Times New Roman"/>
+          <w:sz w:val="28"/>
+          <w:szCs w:val="28"/>
+        </w:rPr>
+        <w:t xml:space="preserve"> SPA is a web application that loads a single HTML page and dynamically updates the content of that page as the user interacts with the application. The content is usually loaded using JavaScript frameworks such as React, Angular, or Vue. </w:t>
+      </w:r>
+    </w:p>
+    <w:p>
+      <w:pPr>
+        <w:rPr>
+          <w:rFonts w:ascii="Times New Roman" w:hAnsi="Times New Roman" w:cs="Times New Roman"/>
+          <w:sz w:val="28"/>
+          <w:szCs w:val="28"/>
+        </w:rPr>
+      </w:pPr>
+      <w:r>
+        <w:rPr>
+          <w:rFonts w:ascii="Times New Roman" w:hAnsi="Times New Roman" w:cs="Times New Roman"/>
+          <w:sz w:val="28"/>
+          <w:szCs w:val="28"/>
+        </w:rPr>
+        <w:lastRenderedPageBreak/>
+        <w:t>SPAs provide a smooth user experience because they do not require the whole page to reload every time the user performs an action, and they can provide real-time updates without requiring a refresh.</w:t>
+      </w:r>
+    </w:p>
+    <w:p>
+      <w:pPr>
+        <w:autoSpaceDE w:val="0"/>
+        <w:autoSpaceDN w:val="0"/>
+        <w:adjustRightInd w:val="0"/>
+        <w:spacing w:after="0" w:line="240" w:lineRule="auto"/>
+        <w:rPr>
+          <w:rFonts w:ascii="Times New Roman" w:hAnsi="Times New Roman" w:cs="Times New Roman"/>
+          <w:sz w:val="28"/>
+          <w:szCs w:val="28"/>
+        </w:rPr>
+      </w:pPr>
+      <w:r>
+        <w:rPr>
+          <w:rFonts w:ascii="Times New Roman" w:hAnsi="Times New Roman" w:cs="Times New Roman"/>
+          <w:sz w:val="28"/>
+          <w:szCs w:val="28"/>
+        </w:rPr>
+        <w:t xml:space="preserve">On the other hand, an MPA is a web application that consists of multiple HTML pages, where each page represents a different functionality or feature of the application. </w:t>
+      </w:r>
+    </w:p>
+    <w:p>
+      <w:pPr>
+        <w:autoSpaceDE w:val="0"/>
+        <w:autoSpaceDN w:val="0"/>
+        <w:adjustRightInd w:val="0"/>
+        <w:spacing w:after="0" w:line="240" w:lineRule="auto"/>
+        <w:rPr>
+          <w:rFonts w:ascii="Times New Roman" w:hAnsi="Times New Roman" w:cs="Times New Roman"/>
+          <w:sz w:val="28"/>
+          <w:szCs w:val="28"/>
+        </w:rPr>
+      </w:pPr>
+    </w:p>
+    <w:p>
+      <w:pPr>
+        <w:autoSpaceDE w:val="0"/>
+        <w:autoSpaceDN w:val="0"/>
+        <w:adjustRightInd w:val="0"/>
+        <w:spacing w:after="0" w:line="240" w:lineRule="auto"/>
+        <w:rPr>
+          <w:rFonts w:ascii="Times New Roman" w:hAnsi="Times New Roman" w:cs="Times New Roman"/>
+          <w:sz w:val="28"/>
+          <w:szCs w:val="28"/>
+        </w:rPr>
+      </w:pPr>
+      <w:r>
+        <w:rPr>
+          <w:rFonts w:ascii="Times New Roman" w:hAnsi="Times New Roman" w:cs="Times New Roman"/>
+          <w:sz w:val="28"/>
+          <w:szCs w:val="28"/>
+        </w:rPr>
+        <w:t>When the user interacts with the application, the server loads a new page and sends it to the client. MPAs are the traditional way of building web applications, and they provide a simple and straightforward approach to web development.</w:t>
+      </w:r>
+    </w:p>
+    <w:p>
+      <w:pPr>
+        <w:autoSpaceDE w:val="0"/>
+        <w:autoSpaceDN w:val="0"/>
+        <w:adjustRightInd w:val="0"/>
+        <w:spacing w:after="0" w:line="240" w:lineRule="auto"/>
+        <w:rPr>
+          <w:rFonts w:ascii="Times New Roman" w:hAnsi="Times New Roman" w:cs="Times New Roman"/>
+          <w:sz w:val="28"/>
+          <w:szCs w:val="28"/>
+        </w:rPr>
+      </w:pPr>
+    </w:p>
+    <w:p>
+      <w:r>
+        <w:rPr>
+          <w:rFonts w:ascii="Times New Roman" w:hAnsi="Times New Roman" w:cs="Times New Roman"/>
+          <w:sz w:val="28"/>
+          <w:szCs w:val="28"/>
+        </w:rPr>
+        <w:t>Here are some of the key differences between SPA and MPA:</w:t>
+      </w:r>
+    </w:p>
+    <w:p/>
+    <w:tbl>
+      <w:tblPr>
+        <w:tblStyle w:val="GridTable4"/>
+        <w:tblW w:w="0" w:type="auto"/>
+        <w:tblLook w:val="04A0" w:firstRow="1" w:lastRow="0" w:firstColumn="1" w:lastColumn="0" w:noHBand="0" w:noVBand="1"/>
+      </w:tblPr>
+      <w:tblGrid>
+        <w:gridCol w:w="2876"/>
+        <w:gridCol w:w="2877"/>
+        <w:gridCol w:w="2877"/>
+      </w:tblGrid>
+      <w:tr>
+        <w:trPr>
+          <w:cnfStyle w:val="100000000000" w:firstRow="1" w:lastRow="0" w:firstColumn="0" w:lastColumn="0" w:oddVBand="0" w:evenVBand="0" w:oddHBand="0" w:evenHBand="0" w:firstRowFirstColumn="0" w:firstRowLastColumn="0" w:lastRowFirstColumn="0" w:lastRowLastColumn="0"/>
+        </w:trPr>
+        <w:tc>
+          <w:tcPr>
+            <w:cnfStyle w:val="001000000000" w:firstRow="0" w:lastRow="0" w:firstColumn="1" w:lastColumn="0" w:oddVBand="0" w:evenVBand="0" w:oddHBand="0" w:evenHBand="0" w:firstRowFirstColumn="0" w:firstRowLastColumn="0" w:lastRowFirstColumn="0" w:lastRowLastColumn="0"/>
+            <w:tcW w:w="2876" w:type="dxa"/>
+          </w:tcPr>
+          <w:p>
+            <w:pPr>
+              <w:rPr>
+                <w:rFonts w:asciiTheme="majorBidi" w:hAnsiTheme="majorBidi" w:cstheme="majorBidi"/>
+              </w:rPr>
+            </w:pPr>
+            <w:r>
+              <w:rPr>
+                <w:rFonts w:asciiTheme="majorBidi" w:hAnsiTheme="majorBidi" w:cstheme="majorBidi"/>
+              </w:rPr>
+              <w:t xml:space="preserve">Characteristic </w:t>
+            </w:r>
+          </w:p>
+        </w:tc>
+        <w:tc>
+          <w:tcPr>
+            <w:tcW w:w="2877" w:type="dxa"/>
+          </w:tcPr>
+          <w:p>
+            <w:pPr>
+              <w:cnfStyle w:val="100000000000" w:firstRow="1" w:lastRow="0" w:firstColumn="0" w:lastColumn="0" w:oddVBand="0" w:evenVBand="0" w:oddHBand="0" w:evenHBand="0" w:firstRowFirstColumn="0" w:firstRowLastColumn="0" w:lastRowFirstColumn="0" w:lastRowLastColumn="0"/>
+              <w:rPr>
+                <w:rFonts w:asciiTheme="majorBidi" w:hAnsiTheme="majorBidi" w:cstheme="majorBidi"/>
+              </w:rPr>
+            </w:pPr>
+            <w:r>
+              <w:rPr>
+                <w:rFonts w:asciiTheme="majorBidi" w:hAnsiTheme="majorBidi" w:cstheme="majorBidi"/>
+              </w:rPr>
+              <w:t>SPA</w:t>
+            </w:r>
+          </w:p>
+        </w:tc>
+        <w:tc>
+          <w:tcPr>
+            <w:tcW w:w="2877" w:type="dxa"/>
+          </w:tcPr>
+          <w:p>
+            <w:pPr>
+              <w:cnfStyle w:val="100000000000" w:firstRow="1" w:lastRow="0" w:firstColumn="0" w:lastColumn="0" w:oddVBand="0" w:evenVBand="0" w:oddHBand="0" w:evenHBand="0" w:firstRowFirstColumn="0" w:firstRowLastColumn="0" w:lastRowFirstColumn="0" w:lastRowLastColumn="0"/>
+              <w:rPr>
+                <w:rFonts w:asciiTheme="majorBidi" w:hAnsiTheme="majorBidi" w:cstheme="majorBidi"/>
+              </w:rPr>
+            </w:pPr>
+            <w:r>
+              <w:rPr>
+                <w:rFonts w:asciiTheme="majorBidi" w:hAnsiTheme="majorBidi" w:cstheme="majorBidi"/>
+              </w:rPr>
+              <w:t>MPA</w:t>
+            </w:r>
+          </w:p>
+        </w:tc>
+      </w:tr>
+      <w:tr>
+        <w:trPr>
+          <w:cnfStyle w:val="000000100000" w:firstRow="0" w:lastRow="0" w:firstColumn="0" w:lastColumn="0" w:oddVBand="0" w:evenVBand="0" w:oddHBand="1" w:evenHBand="0" w:firstRowFirstColumn="0" w:firstRowLastColumn="0" w:lastRowFirstColumn="0" w:lastRowLastColumn="0"/>
+        </w:trPr>
+        <w:tc>
+          <w:tcPr>
+            <w:cnfStyle w:val="001000000000" w:firstRow="0" w:lastRow="0" w:firstColumn="1" w:lastColumn="0" w:oddVBand="0" w:evenVBand="0" w:oddHBand="0" w:evenHBand="0" w:firstRowFirstColumn="0" w:firstRowLastColumn="0" w:lastRowFirstColumn="0" w:lastRowLastColumn="0"/>
+            <w:tcW w:w="2876" w:type="dxa"/>
+          </w:tcPr>
+          <w:p>
+            <w:pPr>
+              <w:rPr>
+                <w:rFonts w:asciiTheme="majorBidi" w:hAnsiTheme="majorBidi" w:cstheme="majorBidi"/>
+              </w:rPr>
+            </w:pPr>
+            <w:r>
+              <w:rPr>
+                <w:rFonts w:asciiTheme="majorBidi" w:hAnsiTheme="majorBidi" w:cstheme="majorBidi"/>
+              </w:rPr>
+              <w:t>Speed and Performance</w:t>
+            </w:r>
+          </w:p>
+        </w:tc>
+        <w:tc>
+          <w:tcPr>
+            <w:tcW w:w="2877" w:type="dxa"/>
+          </w:tcPr>
+          <w:p>
+            <w:pPr>
+              <w:cnfStyle w:val="000000100000" w:firstRow="0" w:lastRow="0" w:firstColumn="0" w:lastColumn="0" w:oddVBand="0" w:evenVBand="0" w:oddHBand="1" w:evenHBand="0" w:firstRowFirstColumn="0" w:firstRowLastColumn="0" w:lastRowFirstColumn="0" w:lastRowLastColumn="0"/>
+              <w:rPr>
+                <w:rFonts w:asciiTheme="majorBidi" w:hAnsiTheme="majorBidi" w:cstheme="majorBidi"/>
+              </w:rPr>
+            </w:pPr>
+            <w:r>
+              <w:rPr>
+                <w:rFonts w:asciiTheme="majorBidi" w:hAnsiTheme="majorBidi" w:cstheme="majorBidi"/>
+              </w:rPr>
+              <w:t>SPA is usually faster than an MPA as most resources like HTML + CSS + Scripts are only loaded once throughout the lifecycle of applications</w:t>
+            </w:r>
+          </w:p>
+        </w:tc>
+        <w:tc>
+          <w:tcPr>
+            <w:tcW w:w="2877" w:type="dxa"/>
+          </w:tcPr>
+          <w:p>
+            <w:pPr>
+              <w:cnfStyle w:val="000000100000" w:firstRow="0" w:lastRow="0" w:firstColumn="0" w:lastColumn="0" w:oddVBand="0" w:evenVBand="0" w:oddHBand="1" w:evenHBand="0" w:firstRowFirstColumn="0" w:firstRowLastColumn="0" w:lastRowFirstColumn="0" w:lastRowLastColumn="0"/>
+              <w:rPr>
+                <w:rFonts w:asciiTheme="majorBidi" w:hAnsiTheme="majorBidi" w:cstheme="majorBidi"/>
+              </w:rPr>
+            </w:pPr>
+            <w:r>
+              <w:rPr>
+                <w:rFonts w:asciiTheme="majorBidi" w:hAnsiTheme="majorBidi" w:cstheme="majorBidi"/>
+              </w:rPr>
+              <w:t>MPA is usually slower than SPA as Every change request renders a new page from the server in the browser.</w:t>
+            </w:r>
+          </w:p>
+        </w:tc>
+      </w:tr>
+      <w:tr>
+        <w:tc>
+          <w:tcPr>
+            <w:cnfStyle w:val="001000000000" w:firstRow="0" w:lastRow="0" w:firstColumn="1" w:lastColumn="0" w:oddVBand="0" w:evenVBand="0" w:oddHBand="0" w:evenHBand="0" w:firstRowFirstColumn="0" w:firstRowLastColumn="0" w:lastRowFirstColumn="0" w:lastRowLastColumn="0"/>
+            <w:tcW w:w="2876" w:type="dxa"/>
+          </w:tcPr>
+          <w:p>
+            <w:pPr>
+              <w:rPr>
+                <w:rFonts w:asciiTheme="majorBidi" w:hAnsiTheme="majorBidi" w:cstheme="majorBidi"/>
+              </w:rPr>
+            </w:pPr>
+            <w:r>
+              <w:rPr>
+                <w:rFonts w:asciiTheme="majorBidi" w:hAnsiTheme="majorBidi" w:cstheme="majorBidi"/>
+              </w:rPr>
+              <w:t>Development Time</w:t>
+            </w:r>
+          </w:p>
+        </w:tc>
+        <w:tc>
+          <w:tcPr>
+            <w:tcW w:w="2877" w:type="dxa"/>
+          </w:tcPr>
+          <w:p>
+            <w:pPr>
+              <w:cnfStyle w:val="000000000000" w:firstRow="0" w:lastRow="0" w:firstColumn="0" w:lastColumn="0" w:oddVBand="0" w:evenVBand="0" w:oddHBand="0" w:evenHBand="0" w:firstRowFirstColumn="0" w:firstRowLastColumn="0" w:lastRowFirstColumn="0" w:lastRowLastColumn="0"/>
+              <w:rPr>
+                <w:rFonts w:asciiTheme="majorBidi" w:hAnsiTheme="majorBidi" w:cstheme="majorBidi"/>
+              </w:rPr>
+            </w:pPr>
+            <w:r>
+              <w:rPr>
+                <w:rFonts w:asciiTheme="majorBidi" w:hAnsiTheme="majorBidi" w:cstheme="majorBidi"/>
+              </w:rPr>
+              <w:t>Developing, testing, and launching a single-page web app takes a lot less time as there is no need to write code and design an interface for multiple pages</w:t>
+            </w:r>
+          </w:p>
+        </w:tc>
+        <w:tc>
+          <w:tcPr>
+            <w:tcW w:w="2877" w:type="dxa"/>
+          </w:tcPr>
+          <w:p>
+            <w:pPr>
+              <w:cnfStyle w:val="000000000000" w:firstRow="0" w:lastRow="0" w:firstColumn="0" w:lastColumn="0" w:oddVBand="0" w:evenVBand="0" w:oddHBand="0" w:evenHBand="0" w:firstRowFirstColumn="0" w:firstRowLastColumn="0" w:lastRowFirstColumn="0" w:lastRowLastColumn="0"/>
+              <w:rPr>
+                <w:rFonts w:asciiTheme="majorBidi" w:hAnsiTheme="majorBidi" w:cstheme="majorBidi"/>
+              </w:rPr>
+            </w:pPr>
+            <w:r>
+              <w:rPr>
+                <w:rFonts w:asciiTheme="majorBidi" w:hAnsiTheme="majorBidi" w:cstheme="majorBidi"/>
+              </w:rPr>
+              <w:t>Building a multi-page web application takes longer than building a single page app. This is because each page in your web app will need separate code and a separate design. Depending on the number and complexity of features, the time might also affect the cost</w:t>
+            </w:r>
+          </w:p>
+        </w:tc>
+      </w:tr>
+      <w:tr>
+        <w:trPr>
+          <w:cnfStyle w:val="000000100000" w:firstRow="0" w:lastRow="0" w:firstColumn="0" w:lastColumn="0" w:oddVBand="0" w:evenVBand="0" w:oddHBand="1" w:evenHBand="0" w:firstRowFirstColumn="0" w:firstRowLastColumn="0" w:lastRowFirstColumn="0" w:lastRowLastColumn="0"/>
+        </w:trPr>
+        <w:tc>
+          <w:tcPr>
+            <w:cnfStyle w:val="001000000000" w:firstRow="0" w:lastRow="0" w:firstColumn="1" w:lastColumn="0" w:oddVBand="0" w:evenVBand="0" w:oddHBand="0" w:evenHBand="0" w:firstRowFirstColumn="0" w:firstRowLastColumn="0" w:lastRowFirstColumn="0" w:lastRowLastColumn="0"/>
+            <w:tcW w:w="2876" w:type="dxa"/>
+          </w:tcPr>
+          <w:p>
+            <w:pPr>
+              <w:rPr>
+                <w:rFonts w:asciiTheme="majorBidi" w:hAnsiTheme="majorBidi" w:cstheme="majorBidi"/>
+              </w:rPr>
+            </w:pPr>
+            <w:r>
+              <w:rPr>
+                <w:rFonts w:asciiTheme="majorBidi" w:hAnsiTheme="majorBidi" w:cstheme="majorBidi"/>
+              </w:rPr>
+              <w:t>Navigation</w:t>
+            </w:r>
+          </w:p>
+        </w:tc>
+        <w:tc>
+          <w:tcPr>
+            <w:tcW w:w="2877" w:type="dxa"/>
+          </w:tcPr>
+          <w:p>
+            <w:pPr>
+              <w:cnfStyle w:val="000000100000" w:firstRow="0" w:lastRow="0" w:firstColumn="0" w:lastColumn="0" w:oddVBand="0" w:evenVBand="0" w:oddHBand="1" w:evenHBand="0" w:firstRowFirstColumn="0" w:firstRowLastColumn="0" w:lastRowFirstColumn="0" w:lastRowLastColumn="0"/>
+              <w:rPr>
+                <w:rFonts w:asciiTheme="majorBidi" w:hAnsiTheme="majorBidi" w:cstheme="majorBidi"/>
+              </w:rPr>
+            </w:pPr>
+            <w:r>
+              <w:rPr>
+                <w:rFonts w:asciiTheme="majorBidi" w:hAnsiTheme="majorBidi" w:cstheme="majorBidi"/>
+              </w:rPr>
+              <w:t xml:space="preserve">SPA does not directly support back and forth navigation and sharing links of a specific location to a site, for </w:t>
+            </w:r>
+            <w:proofErr w:type="gramStart"/>
+            <w:r>
+              <w:rPr>
+                <w:rFonts w:asciiTheme="majorBidi" w:hAnsiTheme="majorBidi" w:cstheme="majorBidi"/>
+              </w:rPr>
+              <w:t>this developers</w:t>
+            </w:r>
+            <w:proofErr w:type="gramEnd"/>
+            <w:r>
+              <w:rPr>
+                <w:rFonts w:asciiTheme="majorBidi" w:hAnsiTheme="majorBidi" w:cstheme="majorBidi"/>
+              </w:rPr>
+              <w:t xml:space="preserve"> need to use an API.</w:t>
+            </w:r>
+          </w:p>
+        </w:tc>
+        <w:tc>
+          <w:tcPr>
+            <w:tcW w:w="2877" w:type="dxa"/>
+          </w:tcPr>
+          <w:p>
+            <w:pPr>
+              <w:cnfStyle w:val="000000100000" w:firstRow="0" w:lastRow="0" w:firstColumn="0" w:lastColumn="0" w:oddVBand="0" w:evenVBand="0" w:oddHBand="1" w:evenHBand="0" w:firstRowFirstColumn="0" w:firstRowLastColumn="0" w:lastRowFirstColumn="0" w:lastRowLastColumn="0"/>
+              <w:rPr>
+                <w:rFonts w:asciiTheme="majorBidi" w:hAnsiTheme="majorBidi" w:cstheme="majorBidi"/>
+              </w:rPr>
+            </w:pPr>
+            <w:r>
+              <w:rPr>
+                <w:rFonts w:asciiTheme="majorBidi" w:hAnsiTheme="majorBidi" w:cstheme="majorBidi"/>
+              </w:rPr>
+              <w:t>The multi-page web application supports traditional navigation, each page of an MPA has its own URL that users can copy and paste. The backward and forward buttons also work easily.</w:t>
+            </w:r>
+          </w:p>
+        </w:tc>
+      </w:tr>
+      <w:tr>
+        <w:tc>
+          <w:tcPr>
+            <w:cnfStyle w:val="001000000000" w:firstRow="0" w:lastRow="0" w:firstColumn="1" w:lastColumn="0" w:oddVBand="0" w:evenVBand="0" w:oddHBand="0" w:evenHBand="0" w:firstRowFirstColumn="0" w:firstRowLastColumn="0" w:lastRowFirstColumn="0" w:lastRowLastColumn="0"/>
+            <w:tcW w:w="2876" w:type="dxa"/>
+          </w:tcPr>
+          <w:p>
+            <w:pPr>
+              <w:rPr>
+                <w:rFonts w:asciiTheme="majorBidi" w:hAnsiTheme="majorBidi" w:cstheme="majorBidi"/>
+              </w:rPr>
+            </w:pPr>
+            <w:r>
+              <w:rPr>
+                <w:rFonts w:asciiTheme="majorBidi" w:hAnsiTheme="majorBidi" w:cstheme="majorBidi"/>
+              </w:rPr>
+              <w:t>Scalability</w:t>
+            </w:r>
+          </w:p>
+        </w:tc>
+        <w:tc>
+          <w:tcPr>
+            <w:tcW w:w="2877" w:type="dxa"/>
+          </w:tcPr>
+          <w:p>
+            <w:pPr>
+              <w:cnfStyle w:val="000000000000" w:firstRow="0" w:lastRow="0" w:firstColumn="0" w:lastColumn="0" w:oddVBand="0" w:evenVBand="0" w:oddHBand="0" w:evenHBand="0" w:firstRowFirstColumn="0" w:firstRowLastColumn="0" w:lastRowFirstColumn="0" w:lastRowLastColumn="0"/>
+              <w:rPr>
+                <w:rFonts w:asciiTheme="majorBidi" w:hAnsiTheme="majorBidi" w:cstheme="majorBidi"/>
+              </w:rPr>
+            </w:pPr>
+            <w:r>
+              <w:rPr>
+                <w:rFonts w:asciiTheme="majorBidi" w:hAnsiTheme="majorBidi" w:cstheme="majorBidi"/>
+              </w:rPr>
+              <w:t>To make a SPA scalable developer might need to write big chunks of code.</w:t>
+            </w:r>
+          </w:p>
+        </w:tc>
+        <w:tc>
+          <w:tcPr>
+            <w:tcW w:w="2877" w:type="dxa"/>
+          </w:tcPr>
+          <w:p>
+            <w:pPr>
+              <w:cnfStyle w:val="000000000000" w:firstRow="0" w:lastRow="0" w:firstColumn="0" w:lastColumn="0" w:oddVBand="0" w:evenVBand="0" w:oddHBand="0" w:evenHBand="0" w:firstRowFirstColumn="0" w:firstRowLastColumn="0" w:lastRowFirstColumn="0" w:lastRowLastColumn="0"/>
+              <w:rPr>
+                <w:rFonts w:asciiTheme="majorBidi" w:hAnsiTheme="majorBidi" w:cstheme="majorBidi"/>
+              </w:rPr>
+            </w:pPr>
+            <w:r>
+              <w:rPr>
+                <w:rFonts w:asciiTheme="majorBidi" w:hAnsiTheme="majorBidi" w:cstheme="majorBidi"/>
+              </w:rPr>
+              <w:t xml:space="preserve"> MPAs are infinitely scalable.</w:t>
+            </w:r>
+          </w:p>
+        </w:tc>
+      </w:tr>
+    </w:tbl>
+    <w:p/>
+    <w:p>
+      <w:pPr>
         <w:pStyle w:val="Heading2"/>
         <w:numPr>
           <w:ilvl w:val="1"/>
@@ -18275,9 +18772,52 @@
           <w:sz w:val="32"/>
           <w:szCs w:val="32"/>
         </w:rPr>
+        <w:lastRenderedPageBreak/>
         <w:t>Front-End Programing Languages</w:t>
       </w:r>
       <w:bookmarkEnd w:id="48"/>
+    </w:p>
+    <w:p>
+      <w:pPr>
+        <w:rPr>
+          <w:rFonts w:ascii="Times New Roman" w:hAnsi="Times New Roman" w:cs="Times New Roman"/>
+          <w:sz w:val="28"/>
+          <w:szCs w:val="28"/>
+        </w:rPr>
+      </w:pPr>
+      <w:r>
+        <w:rPr>
+          <w:rFonts w:ascii="Times New Roman" w:hAnsi="Times New Roman" w:cs="Times New Roman"/>
+          <w:sz w:val="28"/>
+          <w:szCs w:val="28"/>
+        </w:rPr>
+        <w:t xml:space="preserve">Front-end programming languages are used by developers to create the user interface of websites and web applications. "The component of an app or website that users interact with is called Front End or Client Side of the application. It includes everything that users come across directly including images, buttons, text </w:t>
+      </w:r>
+      <w:r>
+        <w:rPr>
+          <w:rFonts w:ascii="Times New Roman" w:hAnsi="Times New Roman" w:cs="Times New Roman"/>
+          <w:sz w:val="28"/>
+          <w:szCs w:val="28"/>
+        </w:rPr>
+        <w:t>colors</w:t>
+      </w:r>
+      <w:r>
+        <w:rPr>
+          <w:rFonts w:ascii="Times New Roman" w:hAnsi="Times New Roman" w:cs="Times New Roman"/>
+          <w:sz w:val="28"/>
+          <w:szCs w:val="28"/>
+        </w:rPr>
+        <w:t>, graphs, tables, etc." [6]. Some of the most popular front-end languages include HTML, CSS, and JavaScript. HTML and CSS are not programming languages, but a markup and a style sheet language. JavaScript is a programming language and is fundamental for website development.</w:t>
+      </w:r>
+    </w:p>
+    <w:p>
+      <w:pPr>
+        <w:rPr>
+          <w:rFonts w:ascii="Times New Roman" w:hAnsi="Times New Roman" w:cs="Times New Roman"/>
+          <w:sz w:val="28"/>
+          <w:szCs w:val="28"/>
+        </w:rPr>
+      </w:pPr>
     </w:p>
     <w:p>
       <w:pPr>
@@ -18313,6 +18853,24 @@
     </w:p>
     <w:p>
       <w:pPr>
+        <w:rPr>
+          <w:rFonts w:ascii="Times New Roman" w:hAnsi="Times New Roman" w:cs="Times New Roman"/>
+          <w:sz w:val="28"/>
+          <w:szCs w:val="28"/>
+        </w:rPr>
+      </w:pPr>
+      <w:r>
+        <w:rPr>
+          <w:rFonts w:ascii="Times New Roman" w:hAnsi="Times New Roman" w:cs="Times New Roman"/>
+          <w:sz w:val="28"/>
+          <w:szCs w:val="28"/>
+        </w:rPr>
+        <w:t>"The Hypertext Markup Language (HTML) is the standard markup language for documents designed to be displayed in a web browser."[13]. HTML used for creation hypertext documents that are platform independent. HTML gives a web page its structure. It is used to organize, format, and display a web page's content (like text, images, videos). HTML also makes it easier to navigate through the internet through hyperlinks. It allows users to control text and visual elements layout and display.</w:t>
+      </w:r>
+    </w:p>
+    <w:p/>
+    <w:p>
+      <w:pPr>
         <w:pStyle w:val="Heading3"/>
         <w:numPr>
           <w:ilvl w:val="2"/>
@@ -18345,6 +18903,23 @@
     </w:p>
     <w:p>
       <w:pPr>
+        <w:rPr>
+          <w:rFonts w:asciiTheme="majorBidi" w:hAnsiTheme="majorBidi" w:cstheme="majorBidi"/>
+          <w:sz w:val="28"/>
+          <w:szCs w:val="28"/>
+        </w:rPr>
+      </w:pPr>
+      <w:r>
+        <w:rPr>
+          <w:rFonts w:asciiTheme="majorBidi" w:hAnsiTheme="majorBidi" w:cstheme="majorBidi"/>
+          <w:sz w:val="28"/>
+          <w:szCs w:val="28"/>
+        </w:rPr>
+        <w:t>CSS is a World Wide Web Consortium (W3C) standard for describing the appearance of HTML elements. CSS is used to define the presentation of HTML documents. With CSS, we can assign the page layout, font properties, colors, sizes, borders, backgrounds, and positioning elements on the page. It is a markup language like HTML, and the two are frequently used together. CSS enables the display to be adjusted for different types of devices, such as large and small screens or printers. CSS is independent from HTML and does a few things that HTML can’t, which makes it useful for scaling content across different platforms as laptops and mobiles.</w:t>
+      </w:r>
+    </w:p>
+    <w:p>
+      <w:pPr>
         <w:pStyle w:val="Heading3"/>
         <w:numPr>
           <w:ilvl w:val="2"/>
@@ -18371,9 +18946,27 @@
           <w:sz w:val="32"/>
           <w:szCs w:val="32"/>
         </w:rPr>
+        <w:lastRenderedPageBreak/>
         <w:t>JavaScript</w:t>
       </w:r>
       <w:bookmarkEnd w:id="51"/>
+    </w:p>
+    <w:p>
+      <w:pPr>
+        <w:rPr>
+          <w:rFonts w:asciiTheme="majorBidi" w:hAnsiTheme="majorBidi" w:cstheme="majorBidi"/>
+          <w:sz w:val="24"/>
+          <w:szCs w:val="24"/>
+        </w:rPr>
+      </w:pPr>
+      <w:r>
+        <w:rPr>
+          <w:rFonts w:asciiTheme="majorBidi" w:hAnsiTheme="majorBidi" w:cstheme="majorBidi"/>
+          <w:sz w:val="28"/>
+          <w:szCs w:val="28"/>
+        </w:rPr>
+        <w:t>"JavaScript, often abbreviated JS, is a high-level programming language that is one of the core technologies of the World Wide Web, alongside HTML and CSS. Over 97% of websites use JavaScript on the client side for web page behavior, often incorporating third-party libraries. All major web browsers have a dedicated JavaScript engine to execute the code on users' devices." [7]. It is mainly used in web browsers to create more interactive pages. The main peculiarity of this language is that it’s supported by most web browsers. Furthermore, JavaScript is a multi-paradigm language with numerous applications, but its ability to handle object-oriented styles makes it a wonderful companion for Java when it comes to websites. It can handle nested and anonymous functions, as well as classes, with well-structured syntax. So, one can create interactive e-commerce stores that work on almost all web browsers using this coding tool. It also makes websites launch super-fast and provides the end users with enhanced user experience (UX). The web browser can naturally understand the language, like how a native English speaker can naturally understand English.</w:t>
+      </w:r>
     </w:p>
     <w:p>
       <w:pPr>
@@ -18661,6 +19254,7 @@
       </w:r>
       <w:bookmarkEnd w:id="60"/>
     </w:p>
+    <w:p/>
     <w:p>
       <w:pPr>
         <w:pStyle w:val="Heading2"/>
@@ -18688,6 +19282,7 @@
           <w:sz w:val="32"/>
           <w:szCs w:val="32"/>
         </w:rPr>
+        <w:lastRenderedPageBreak/>
         <w:t>GitHub</w:t>
       </w:r>
       <w:bookmarkEnd w:id="61"/>
@@ -18745,60 +19340,27 @@
           <w:sz w:val="28"/>
           <w:szCs w:val="28"/>
         </w:rPr>
-        <w:t xml:space="preserve">It offers developers so many features </w:t>
-      </w:r>
-      <w:proofErr w:type="gramStart"/>
-      <w:r>
-        <w:rPr>
-          <w:rFonts w:asciiTheme="majorBidi" w:hAnsiTheme="majorBidi" w:cstheme="majorBidi"/>
-          <w:sz w:val="28"/>
-          <w:szCs w:val="28"/>
-        </w:rPr>
-        <w:t>like :</w:t>
-      </w:r>
-      <w:proofErr w:type="gramEnd"/>
-    </w:p>
-    <w:p>
-      <w:pPr>
-        <w:rPr>
-          <w:rFonts w:asciiTheme="majorBidi" w:hAnsiTheme="majorBidi" w:cstheme="majorBidi"/>
-          <w:b/>
-          <w:bCs/>
-          <w:sz w:val="28"/>
-          <w:szCs w:val="28"/>
-        </w:rPr>
-      </w:pPr>
-    </w:p>
-    <w:p>
-      <w:pPr>
-        <w:rPr>
-          <w:rFonts w:asciiTheme="majorBidi" w:hAnsiTheme="majorBidi" w:cstheme="majorBidi"/>
-          <w:b/>
-          <w:bCs/>
-          <w:sz w:val="28"/>
-          <w:szCs w:val="28"/>
-        </w:rPr>
-      </w:pPr>
-    </w:p>
-    <w:p>
-      <w:pPr>
-        <w:rPr>
-          <w:rFonts w:asciiTheme="majorBidi" w:hAnsiTheme="majorBidi" w:cstheme="majorBidi"/>
-          <w:b/>
-          <w:bCs/>
-          <w:sz w:val="28"/>
-          <w:szCs w:val="28"/>
-        </w:rPr>
-      </w:pPr>
-      <w:r>
-        <w:rPr>
-          <w:rFonts w:asciiTheme="majorBidi" w:hAnsiTheme="majorBidi" w:cstheme="majorBidi"/>
-          <w:b/>
-          <w:bCs/>
-          <w:sz w:val="28"/>
-          <w:szCs w:val="28"/>
-        </w:rPr>
-        <w:lastRenderedPageBreak/>
+        <w:t>It offers developers so many features like:</w:t>
+      </w:r>
+    </w:p>
+    <w:p>
+      <w:pPr>
+        <w:rPr>
+          <w:rFonts w:asciiTheme="majorBidi" w:hAnsiTheme="majorBidi" w:cstheme="majorBidi"/>
+          <w:b/>
+          <w:bCs/>
+          <w:sz w:val="28"/>
+          <w:szCs w:val="28"/>
+        </w:rPr>
+      </w:pPr>
+      <w:r>
+        <w:rPr>
+          <w:rFonts w:asciiTheme="majorBidi" w:hAnsiTheme="majorBidi" w:cstheme="majorBidi"/>
+          <w:b/>
+          <w:bCs/>
+          <w:sz w:val="28"/>
+          <w:szCs w:val="28"/>
+        </w:rPr>
         <w:t>1.</w:t>
       </w:r>
       <w:r>
@@ -18991,16 +19553,25 @@
       </w:r>
     </w:p>
     <w:p>
-      <w:r>
+      <w:pPr>
         <w:rPr>
           <w:rFonts w:asciiTheme="majorBidi" w:eastAsia="Times New Roman" w:hAnsiTheme="majorBidi" w:cstheme="majorBidi"/>
           <w:color w:val="0D0D0D"/>
           <w:sz w:val="24"/>
           <w:szCs w:val="24"/>
         </w:rPr>
+      </w:pPr>
+      <w:r>
+        <w:rPr>
+          <w:rFonts w:asciiTheme="majorBidi" w:eastAsia="Times New Roman" w:hAnsiTheme="majorBidi" w:cstheme="majorBidi"/>
+          <w:color w:val="0D0D0D"/>
+          <w:sz w:val="24"/>
+          <w:szCs w:val="24"/>
+        </w:rPr>
         <w:t>Integrating GitHub with CI/CD pipelines allows us to automate the testing, building, and deployment processes, ensuring the reliability and stability of our software. GitHub Actions, in particular, provides powerful workflow automation capabilities, seamlessly integrated within our repository.</w:t>
       </w:r>
     </w:p>
+    <w:p/>
     <w:p>
       <w:pPr>
         <w:pStyle w:val="Heading2"/>
@@ -19028,6 +19599,7 @@
           <w:sz w:val="32"/>
           <w:szCs w:val="32"/>
         </w:rPr>
+        <w:lastRenderedPageBreak/>
         <w:t>PostgreSQL</w:t>
       </w:r>
       <w:bookmarkEnd w:id="62"/>
@@ -19082,7 +19654,6 @@
           <w:szCs w:val="28"/>
           <w:lang w:val="en-GB"/>
         </w:rPr>
-        <w:lastRenderedPageBreak/>
         <w:t>Relational Data Management</w:t>
       </w:r>
       <w:r>
@@ -19420,7 +19991,17 @@
           <w:szCs w:val="28"/>
           <w:lang w:val="en-GB"/>
         </w:rPr>
-        <w:t xml:space="preserve"> geospatial analysis, full-text search, or compatibility with popular programming languages and frameworks, PostgreSQL offers numerous extensions and integrations to enhance </w:t>
+        <w:t xml:space="preserve"> </w:t>
+      </w:r>
+      <w:r>
+        <w:rPr>
+          <w:rFonts w:asciiTheme="majorBidi" w:hAnsiTheme="majorBidi" w:cstheme="majorBidi"/>
+          <w:sz w:val="28"/>
+          <w:szCs w:val="28"/>
+          <w:lang w:val="en-GB"/>
+        </w:rPr>
+        <w:lastRenderedPageBreak/>
+        <w:t xml:space="preserve">geospatial analysis, full-text search, or compatibility with popular programming languages and frameworks, PostgreSQL offers numerous extensions and integrations to enhance </w:t>
       </w:r>
       <w:r>
         <w:rPr>
@@ -19475,17 +20056,7 @@
           <w:szCs w:val="28"/>
           <w:lang w:val="en-GB"/>
         </w:rPr>
-        <w:t xml:space="preserve">: PostgreSQL boasts an active community of developers and users who contribute to its ongoing development and provide support through forums, mailing lists, and online resources. This wealth of community-driven knowledge ensures </w:t>
-      </w:r>
-      <w:r>
-        <w:rPr>
-          <w:rFonts w:asciiTheme="majorBidi" w:hAnsiTheme="majorBidi" w:cstheme="majorBidi"/>
-          <w:sz w:val="28"/>
-          <w:szCs w:val="28"/>
-          <w:lang w:val="en-GB"/>
-        </w:rPr>
-        <w:lastRenderedPageBreak/>
-        <w:t xml:space="preserve">that </w:t>
+        <w:t xml:space="preserve">: PostgreSQL boasts an active community of developers and users who contribute to its ongoing development and provide support through forums, mailing lists, and online resources. This wealth of community-driven knowledge ensures that </w:t>
       </w:r>
       <w:r>
         <w:rPr>
@@ -19770,6 +20341,7 @@
           <w:szCs w:val="28"/>
           <w:lang w:val="en-GB"/>
         </w:rPr>
+        <w:lastRenderedPageBreak/>
         <w:t>Enhanced Data Privacy:</w:t>
       </w:r>
       <w:r>
@@ -19813,17 +20385,7 @@
           <w:szCs w:val="28"/>
           <w:lang w:val="en-GB"/>
         </w:rPr>
-        <w:t xml:space="preserve"> IPFS facilitates efficient content distribution by leveraging a distributed network of nodes. Files are </w:t>
-      </w:r>
-      <w:r>
-        <w:rPr>
-          <w:rFonts w:asciiTheme="majorBidi" w:hAnsiTheme="majorBidi" w:cstheme="majorBidi"/>
-          <w:sz w:val="28"/>
-          <w:szCs w:val="28"/>
-          <w:lang w:val="en-GB"/>
-        </w:rPr>
-        <w:lastRenderedPageBreak/>
-        <w:t>cached locally, reducing latency and improving performance for users accessing the content.</w:t>
+        <w:t xml:space="preserve"> IPFS facilitates efficient content distribution by leveraging a distributed network of nodes. Files are cached locally, reducing latency and improving performance for users accessing the content.</w:t>
       </w:r>
     </w:p>
     <w:p>
@@ -20032,7 +20594,16 @@
           <w:sz w:val="28"/>
           <w:szCs w:val="28"/>
         </w:rPr>
-        <w:t>Python is a high-level programming language known for its simplicity and readability. It was created by Guido van Rossum and first released in 1991. Python is versatile and can be used for various purposes, including web development, data analysis, artificial intelligence, scientific computing, automation, and more. It emphasizes code readability and has a large standard library, making it easy to learn and use for both beginners and experienced programmers.</w:t>
+        <w:t xml:space="preserve">Python is a high-level programming language known for its simplicity and readability. It was created by Guido van Rossum and first released in 1991. Python is versatile and can be used for various purposes, including web development, data analysis, artificial intelligence, scientific computing, automation, and more. It emphasizes code readability and has a large </w:t>
+      </w:r>
+      <w:r>
+        <w:rPr>
+          <w:rFonts w:asciiTheme="majorBidi" w:hAnsiTheme="majorBidi" w:cstheme="majorBidi"/>
+          <w:sz w:val="28"/>
+          <w:szCs w:val="28"/>
+        </w:rPr>
+        <w:lastRenderedPageBreak/>
+        <w:t>standard library, making it easy to learn and use for both beginners and experienced programmers.</w:t>
       </w:r>
     </w:p>
     <w:p>
@@ -20090,7 +20661,6 @@
           <w:szCs w:val="28"/>
           <w:lang w:val="en-GB"/>
         </w:rPr>
-        <w:lastRenderedPageBreak/>
         <w:t>Robust Ecosystem for AI Development:</w:t>
       </w:r>
       <w:r>
@@ -20236,7 +20806,17 @@
           <w:szCs w:val="28"/>
           <w:lang w:val="en-GB"/>
         </w:rPr>
-        <w:t xml:space="preserve"> Python benefits from a vibrant community of developers, researchers, and enthusiasts who actively contribute to its growth and evolution. The extensive documentation, tutorials, and community forums associated with Python ensure that our development team has access to ample resources for troubleshooting, learning, and innovation.</w:t>
+        <w:t xml:space="preserve"> Python benefits from a vibrant community of developers, researchers, and enthusiasts who </w:t>
+      </w:r>
+      <w:r>
+        <w:rPr>
+          <w:rFonts w:asciiTheme="majorBidi" w:hAnsiTheme="majorBidi" w:cstheme="majorBidi"/>
+          <w:sz w:val="28"/>
+          <w:szCs w:val="28"/>
+          <w:lang w:val="en-GB"/>
+        </w:rPr>
+        <w:lastRenderedPageBreak/>
+        <w:t>actively contribute to its growth and evolution. The extensive documentation, tutorials, and community forums associated with Python ensure that our development team has access to ample resources for troubleshooting, learning, and innovation.</w:t>
       </w:r>
     </w:p>
     <w:p>
@@ -20276,7 +20856,6 @@
           <w:sz w:val="32"/>
           <w:szCs w:val="32"/>
         </w:rPr>
-        <w:lastRenderedPageBreak/>
         <w:t>Visual Studio Code</w:t>
       </w:r>
       <w:bookmarkEnd w:id="65"/>
@@ -26495,6 +27074,7 @@
   <w:style w:type="character" w:default="1" w:styleId="DefaultParagraphFont">
     <w:name w:val="Default Paragraph Font"/>
     <w:uiPriority w:val="1"/>
+    <w:semiHidden/>
     <w:unhideWhenUsed/>
   </w:style>
   <w:style w:type="table" w:default="1" w:styleId="TableNormal">
@@ -26771,6 +27351,82 @@
       </w:tblBorders>
     </w:tblPr>
   </w:style>
+  <w:style w:type="table" w:styleId="GridTable4">
+    <w:name w:val="Grid Table 4"/>
+    <w:basedOn w:val="TableNormal"/>
+    <w:uiPriority w:val="49"/>
+    <w:rsid w:val="00D20B00"/>
+    <w:pPr>
+      <w:spacing w:after="0" w:line="240" w:lineRule="auto"/>
+    </w:pPr>
+    <w:tblPr>
+      <w:tblStyleRowBandSize w:val="1"/>
+      <w:tblStyleColBandSize w:val="1"/>
+      <w:tblBorders>
+        <w:top w:val="single" w:sz="4" w:space="0" w:color="666666" w:themeColor="text1" w:themeTint="99"/>
+        <w:left w:val="single" w:sz="4" w:space="0" w:color="666666" w:themeColor="text1" w:themeTint="99"/>
+        <w:bottom w:val="single" w:sz="4" w:space="0" w:color="666666" w:themeColor="text1" w:themeTint="99"/>
+        <w:right w:val="single" w:sz="4" w:space="0" w:color="666666" w:themeColor="text1" w:themeTint="99"/>
+        <w:insideH w:val="single" w:sz="4" w:space="0" w:color="666666" w:themeColor="text1" w:themeTint="99"/>
+        <w:insideV w:val="single" w:sz="4" w:space="0" w:color="666666" w:themeColor="text1" w:themeTint="99"/>
+      </w:tblBorders>
+    </w:tblPr>
+    <w:tblStylePr w:type="firstRow">
+      <w:rPr>
+        <w:b/>
+        <w:bCs/>
+        <w:color w:val="FFFFFF" w:themeColor="background1"/>
+      </w:rPr>
+      <w:tblPr/>
+      <w:tcPr>
+        <w:tcBorders>
+          <w:top w:val="single" w:sz="4" w:space="0" w:color="000000" w:themeColor="text1"/>
+          <w:left w:val="single" w:sz="4" w:space="0" w:color="000000" w:themeColor="text1"/>
+          <w:bottom w:val="single" w:sz="4" w:space="0" w:color="000000" w:themeColor="text1"/>
+          <w:right w:val="single" w:sz="4" w:space="0" w:color="000000" w:themeColor="text1"/>
+          <w:insideH w:val="nil"/>
+          <w:insideV w:val="nil"/>
+        </w:tcBorders>
+        <w:shd w:val="clear" w:color="auto" w:fill="000000" w:themeFill="text1"/>
+      </w:tcPr>
+    </w:tblStylePr>
+    <w:tblStylePr w:type="lastRow">
+      <w:rPr>
+        <w:b/>
+        <w:bCs/>
+      </w:rPr>
+      <w:tblPr/>
+      <w:tcPr>
+        <w:tcBorders>
+          <w:top w:val="double" w:sz="4" w:space="0" w:color="000000" w:themeColor="text1"/>
+        </w:tcBorders>
+      </w:tcPr>
+    </w:tblStylePr>
+    <w:tblStylePr w:type="firstCol">
+      <w:rPr>
+        <w:b/>
+        <w:bCs/>
+      </w:rPr>
+    </w:tblStylePr>
+    <w:tblStylePr w:type="lastCol">
+      <w:rPr>
+        <w:b/>
+        <w:bCs/>
+      </w:rPr>
+    </w:tblStylePr>
+    <w:tblStylePr w:type="band1Vert">
+      <w:tblPr/>
+      <w:tcPr>
+        <w:shd w:val="clear" w:color="auto" w:fill="CCCCCC" w:themeFill="text1" w:themeFillTint="33"/>
+      </w:tcPr>
+    </w:tblStylePr>
+    <w:tblStylePr w:type="band1Horz">
+      <w:tblPr/>
+      <w:tcPr>
+        <w:shd w:val="clear" w:color="auto" w:fill="CCCCCC" w:themeFill="text1" w:themeFillTint="33"/>
+      </w:tcPr>
+    </w:tblStylePr>
+  </w:style>
 </w:styles>
 </file>
 

</xml_diff>

<commit_message>
Added Back-End Frameworks and Languages (NodeJS , Laravel, Django , Personal Home Page PHP)  to the second chapter of the main documentaion.
</commit_message>
<xml_diff>
--- a/The Main Documentation File/Documentation.docx
+++ b/The Main Documentation File/Documentation.docx
@@ -904,8 +904,19 @@
                                 <w:sz w:val="28"/>
                                 <w:szCs w:val="28"/>
                               </w:rPr>
-                              <w:t xml:space="preserve"> Abdo Noman Alathwari</w:t>
+                              <w:t xml:space="preserve"> Abdo Noman </w:t>
                             </w:r>
+                            <w:proofErr w:type="spellStart"/>
+                            <w:r>
+                              <w:rPr>
+                                <w:rFonts w:asciiTheme="minorBidi" w:hAnsiTheme="minorBidi"/>
+                                <w:color w:val="auto"/>
+                                <w:sz w:val="28"/>
+                                <w:szCs w:val="28"/>
+                              </w:rPr>
+                              <w:t>Alathwari</w:t>
+                            </w:r>
+                            <w:proofErr w:type="spellEnd"/>
                           </w:p>
                           <w:p>
                             <w:pPr>
@@ -1457,8 +1468,19 @@
                           <w:sz w:val="28"/>
                           <w:szCs w:val="28"/>
                         </w:rPr>
-                        <w:t xml:space="preserve"> Abdo Noman Alathwari</w:t>
+                        <w:t xml:space="preserve"> Abdo Noman </w:t>
                       </w:r>
+                      <w:proofErr w:type="spellStart"/>
+                      <w:r>
+                        <w:rPr>
+                          <w:rFonts w:asciiTheme="minorBidi" w:hAnsiTheme="minorBidi"/>
+                          <w:color w:val="auto"/>
+                          <w:sz w:val="28"/>
+                          <w:szCs w:val="28"/>
+                        </w:rPr>
+                        <w:t>Alathwari</w:t>
+                      </w:r>
+                      <w:proofErr w:type="spellEnd"/>
                     </w:p>
                     <w:p>
                       <w:pPr>
@@ -2170,7 +2192,6 @@
           <w:docPartUnique/>
         </w:docPartObj>
       </w:sdtPr>
-      <w:sdtEndPr/>
       <w:sdtContent>
         <w:p>
           <w:pPr>
@@ -2765,7 +2786,27 @@
                 <w:bCs/>
                 <w:noProof/>
               </w:rPr>
-              <w:t>Project goals</w:t>
+              <w:t>Project go</w:t>
+            </w:r>
+            <w:r>
+              <w:rPr>
+                <w:rStyle w:val="Hyperlink"/>
+                <w:rFonts w:asciiTheme="majorBidi" w:hAnsiTheme="majorBidi"/>
+                <w:b/>
+                <w:bCs/>
+                <w:noProof/>
+              </w:rPr>
+              <w:t>a</w:t>
+            </w:r>
+            <w:r>
+              <w:rPr>
+                <w:rStyle w:val="Hyperlink"/>
+                <w:rFonts w:asciiTheme="majorBidi" w:hAnsiTheme="majorBidi"/>
+                <w:b/>
+                <w:bCs/>
+                <w:noProof/>
+              </w:rPr>
+              <w:t>ls</w:t>
             </w:r>
             <w:r>
               <w:rPr>
@@ -7912,7 +7953,6 @@
           <w:sz w:val="28"/>
           <w:szCs w:val="28"/>
         </w:rPr>
-        <w:lastRenderedPageBreak/>
         <w:t>Chapter 1: Introduction</w:t>
       </w:r>
       <w:bookmarkEnd w:id="1"/>
@@ -8070,7 +8110,6 @@
           <w:sz w:val="28"/>
           <w:szCs w:val="28"/>
         </w:rPr>
-        <w:lastRenderedPageBreak/>
         <w:t>As we embark on this ambitious venture, our mission is clear: to reshape the landscape of healthcare record management, placing the power of advanced technologies at the service of both healthcare professionals and patients. Join us on this journey as we pioneer a new era in healthcare, where data is not just secured but utilized intelligently to improve patient outcomes and transform the way we experience healthcare</w:t>
       </w:r>
       <w:r>
@@ -8269,16 +8308,7 @@
           <w:sz w:val="28"/>
           <w:szCs w:val="28"/>
         </w:rPr>
-        <w:t xml:space="preserve"> or encounter results in the creation of a new paper record, with subsequent updates made manually. </w:t>
-      </w:r>
-      <w:r>
-        <w:rPr>
-          <w:rFonts w:asciiTheme="majorBidi" w:hAnsiTheme="majorBidi" w:cstheme="majorBidi"/>
-          <w:sz w:val="28"/>
-          <w:szCs w:val="28"/>
-        </w:rPr>
-        <w:lastRenderedPageBreak/>
-        <w:t>However, this system functions independently of digital technologies and lacks integration with electronic health record (EHR) systems or other digital platforms, necessitating physical transfer of records between healthcare providers or departments. Performance is hindered by manual data entry and retrieval processes, leading to potential errors, longer wait times, and scalability limitations due to physical storage constraints. Moreover, security concerns arise from the vulnerability of paper records to loss, theft, or damage, with limited control over access and viewing privileges. Maintenance involves regular upkeep of filing systems and support for staff training on record-keeping procedures, but transitioning to a digital system could offer significant improvements in efficiency, accessibility, and security for patient record management.</w:t>
+        <w:t xml:space="preserve"> or encounter results in the creation of a new paper record, with subsequent updates made manually. However, this system functions independently of digital technologies and lacks integration with electronic health record (EHR) systems or other digital platforms, necessitating physical transfer of records between healthcare providers or departments. Performance is hindered by manual data entry and retrieval processes, leading to potential errors, longer wait times, and scalability limitations due to physical storage constraints. Moreover, security concerns arise from the vulnerability of paper records to loss, theft, or damage, with limited control over access and viewing privileges. Maintenance involves regular upkeep of filing systems and support for staff training on record-keeping procedures, but transitioning to a digital system could offer significant improvements in efficiency, accessibility, and security for patient record management.</w:t>
       </w:r>
     </w:p>
     <w:p>
@@ -8423,16 +8453,7 @@
           <w:sz w:val="26"/>
           <w:szCs w:val="26"/>
         </w:rPr>
-        <w:t xml:space="preserve"> The lack of standardized formats and protocols for sharing patient information across different healthcare settings complicates care coordination and continuity. In today's interconnected healthcare landscape, where patients may receive treatment from multiple </w:t>
-      </w:r>
-      <w:r>
-        <w:rPr>
-          <w:rFonts w:asciiTheme="majorBidi" w:hAnsiTheme="majorBidi" w:cstheme="majorBidi"/>
-          <w:sz w:val="26"/>
-          <w:szCs w:val="26"/>
-        </w:rPr>
-        <w:lastRenderedPageBreak/>
-        <w:t>providers and institutions, seamless data exchange is essential for delivering comprehensive and integrated care. The absence of interoperability hampers communication between healthcare professionals, leading to fragmented care and potential gaps in treatment.</w:t>
+        <w:t xml:space="preserve"> The lack of standardized formats and protocols for sharing patient information across different healthcare settings complicates care coordination and continuity. In today's interconnected healthcare landscape, where patients may receive treatment from multiple providers and institutions, seamless data exchange is essential for delivering comprehensive and integrated care. The absence of interoperability hampers communication between healthcare professionals, leading to fragmented care and potential gaps in treatment.</w:t>
       </w:r>
     </w:p>
     <w:p>
@@ -8660,17 +8681,7 @@
           <w:szCs w:val="26"/>
           <w:lang w:val="en-GB"/>
         </w:rPr>
-        <w:t xml:space="preserve"> At its core, the platform utilizes a decentralized blockchain infrastructure to ensure data integrity, security, and immutability. </w:t>
-      </w:r>
-      <w:r>
-        <w:rPr>
-          <w:rFonts w:ascii="Times New Roman" w:eastAsia="Calibri" w:hAnsi="Times New Roman" w:cs="Times New Roman"/>
-          <w:sz w:val="26"/>
-          <w:szCs w:val="26"/>
-          <w:lang w:val="en-GB"/>
-        </w:rPr>
-        <w:lastRenderedPageBreak/>
-        <w:t>Transactions related to patient records are cryptographically linked and stored across a distributed network of nodes, eliminating the risk of tampering or unauthorized access.</w:t>
+        <w:t xml:space="preserve"> At its core, the platform utilizes a decentralized blockchain infrastructure to ensure data integrity, security, and immutability. Transactions related to patient records are cryptographically linked and stored across a distributed network of nodes, eliminating the risk of tampering or unauthorized access.</w:t>
       </w:r>
     </w:p>
     <w:p>
@@ -9014,17 +9025,7 @@
           <w:szCs w:val="26"/>
           <w:lang w:val="en-GB"/>
         </w:rPr>
-        <w:t xml:space="preserve"> Patients have greater control over their health data, with the ability to access, monitor, and contribute to their electronic health </w:t>
-      </w:r>
-      <w:r>
-        <w:rPr>
-          <w:rFonts w:ascii="Times New Roman" w:eastAsia="Calibri" w:hAnsi="Times New Roman" w:cs="Times New Roman"/>
-          <w:sz w:val="26"/>
-          <w:szCs w:val="26"/>
-          <w:lang w:val="en-GB"/>
-        </w:rPr>
-        <w:lastRenderedPageBreak/>
-        <w:t>records. Transparent consent mechanisms allow patients to manage access permissions and track data usage.</w:t>
+        <w:t xml:space="preserve"> Patients have greater control over their health data, with the ability to access, monitor, and contribute to their electronic health records. Transparent consent mechanisms allow patients to manage access permissions and track data usage.</w:t>
       </w:r>
     </w:p>
     <w:p>
@@ -9318,21 +9319,7 @@
           <w:szCs w:val="28"/>
           <w:lang w:eastAsia="en-US"/>
         </w:rPr>
-        <w:t xml:space="preserve">This project was created with the aim of addressing challenges commonly associated with traditional paper-based systems. The project seeks to tackle current gaps in these systems, which may include inefficiencies, delays, and difficulties in managing information. Additionally, ensuring the security of data is a key goal of the project. This involves protecting information from loss or damage and proposing the adoption of measures to preserve data integrity and provide it permanently. It also requires ensuring user privacy, which includes managing access control permissions and ensuring that users have appropriate and secure access to data while safeguarding sensitive information. In addition to the significant advancements in the field of artificial intelligence, this project aims to </w:t>
-      </w:r>
-      <w:r>
-        <w:rPr>
-          <w:rFonts w:ascii="Times New Roman" w:hAnsi="Times New Roman" w:cs="Times New Roman"/>
-          <w:b w:val="0"/>
-          <w:bCs w:val="0"/>
-          <w:color w:val="auto"/>
-          <w:kern w:val="0"/>
-          <w:sz w:val="28"/>
-          <w:szCs w:val="28"/>
-          <w:lang w:eastAsia="en-US"/>
-        </w:rPr>
-        <w:lastRenderedPageBreak/>
-        <w:t>integrate these capabilities to enhance healthcare efficiency. This is achieved by accelerating data analysis and improving the precision of decision-making.</w:t>
+        <w:t>This project was created with the aim of addressing challenges commonly associated with traditional paper-based systems. The project seeks to tackle current gaps in these systems, which may include inefficiencies, delays, and difficulties in managing information. Additionally, ensuring the security of data is a key goal of the project. This involves protecting information from loss or damage and proposing the adoption of measures to preserve data integrity and provide it permanently. It also requires ensuring user privacy, which includes managing access control permissions and ensuring that users have appropriate and secure access to data while safeguarding sensitive information. In addition to the significant advancements in the field of artificial intelligence, this project aims to integrate these capabilities to enhance healthcare efficiency. This is achieved by accelerating data analysis and improving the precision of decision-making.</w:t>
       </w:r>
     </w:p>
     <w:p/>
@@ -9698,7 +9685,6 @@
           <w:sz w:val="28"/>
           <w:szCs w:val="28"/>
         </w:rPr>
-        <w:lastRenderedPageBreak/>
         <w:t>Robust Access Control Mechanism:</w:t>
       </w:r>
     </w:p>
@@ -10181,7 +10167,6 @@
           <w:sz w:val="28"/>
           <w:szCs w:val="28"/>
         </w:rPr>
-        <w:lastRenderedPageBreak/>
         <w:t>By successfully achieving these specific objectives, the project aims to revolutionize patient record management, establishing a secure, AI-driven blockchain platform that ensures privacy, facilitates data sharing, and enhances overall healthcare coordination.</w:t>
       </w:r>
     </w:p>
@@ -10732,7 +10717,6 @@
           <w:sz w:val="28"/>
           <w:szCs w:val="28"/>
         </w:rPr>
-        <w:lastRenderedPageBreak/>
         <w:t>Prescribe Medications</w:t>
       </w:r>
     </w:p>
@@ -11443,7 +11427,6 @@
           <w:sz w:val="28"/>
           <w:szCs w:val="28"/>
         </w:rPr>
-        <w:lastRenderedPageBreak/>
         <w:t>Securely share results with doctors and patients</w:t>
       </w:r>
     </w:p>
@@ -11574,25 +11557,7 @@
           <w:sz w:val="28"/>
           <w:szCs w:val="28"/>
         </w:rPr>
-        <w:t xml:space="preserve">Create a </w:t>
-      </w:r>
-      <w:proofErr w:type="gramStart"/>
-      <w:r>
-        <w:rPr>
-          <w:rFonts w:ascii="Times New Roman" w:hAnsi="Times New Roman" w:cs="Times New Roman"/>
-          <w:sz w:val="28"/>
-          <w:szCs w:val="28"/>
-        </w:rPr>
-        <w:t>Hospital</w:t>
-      </w:r>
-      <w:proofErr w:type="gramEnd"/>
-      <w:r>
-        <w:rPr>
-          <w:rFonts w:ascii="Times New Roman" w:hAnsi="Times New Roman" w:cs="Times New Roman"/>
-          <w:sz w:val="28"/>
-          <w:szCs w:val="28"/>
-        </w:rPr>
-        <w:t xml:space="preserve"> or clinic account on the platform securely and easily</w:t>
+        <w:t>Create a Hospital or clinic account on the platform securely and easily</w:t>
       </w:r>
     </w:p>
     <w:p>
@@ -12111,7 +12076,6 @@
           <w:sz w:val="28"/>
           <w:szCs w:val="28"/>
         </w:rPr>
-        <w:lastRenderedPageBreak/>
         <w:t>3. Researchers and Public health authorities</w:t>
       </w:r>
       <w:r>
@@ -12448,7 +12412,6 @@
           <w:sz w:val="28"/>
           <w:szCs w:val="28"/>
         </w:rPr>
-        <w:lastRenderedPageBreak/>
         <w:t xml:space="preserve">Chapter </w:t>
       </w:r>
       <w:r>
@@ -12614,7 +12577,6 @@
           <w:sz w:val="28"/>
           <w:szCs w:val="28"/>
         </w:rPr>
-        <w:lastRenderedPageBreak/>
         <w:t>Furthermore, limited accessibility to traditional healthcare services is a prevalent issue, particularly in rural areas and underserved communities. Factors such as geographic location, socioeconomic status, and the availability of healthcare providers and facilities can pose barriers to accessing timely and quality healthcare.</w:t>
       </w:r>
     </w:p>
@@ -12722,16 +12684,7 @@
           <w:sz w:val="28"/>
           <w:szCs w:val="28"/>
         </w:rPr>
-        <w:t xml:space="preserve">E-Healthcare, or electronic healthcare, involves the integration of information technology and electronic communication into the healthcare industry with the goal of improving the efficiency, accessibility, and quality of healthcare services. This digital transformation encompasses a broad spectrum of technologies and applications designed to enhance the overall delivery of healthcare. Electronic Health Records (EHRs) replace traditional paper-based records, facilitating seamless data sharing among healthcare providers. Telemedicine and Telehealth leverage telecommunications technology for remote clinical services and health-related education, </w:t>
-      </w:r>
-      <w:r>
-        <w:rPr>
-          <w:rFonts w:asciiTheme="majorBidi" w:hAnsiTheme="majorBidi" w:cstheme="majorBidi"/>
-          <w:sz w:val="28"/>
-          <w:szCs w:val="28"/>
-        </w:rPr>
-        <w:lastRenderedPageBreak/>
-        <w:t>expanding healthcare</w:t>
+        <w:t>E-Healthcare, or electronic healthcare, involves the integration of information technology and electronic communication into the healthcare industry with the goal of improving the efficiency, accessibility, and quality of healthcare services. This digital transformation encompasses a broad spectrum of technologies and applications designed to enhance the overall delivery of healthcare. Electronic Health Records (EHRs) replace traditional paper-based records, facilitating seamless data sharing among healthcare providers. Telemedicine and Telehealth leverage telecommunications technology for remote clinical services and health-related education, expanding healthcare</w:t>
       </w:r>
       <w:r>
         <w:rPr>
@@ -12778,7 +12731,6 @@
           <w:sz w:val="32"/>
           <w:szCs w:val="32"/>
         </w:rPr>
-        <w:lastRenderedPageBreak/>
         <w:t>Importance of Healthcare</w:t>
       </w:r>
       <w:bookmarkEnd w:id="23"/>
@@ -12940,16 +12892,7 @@
           <w:sz w:val="28"/>
           <w:szCs w:val="28"/>
         </w:rPr>
-        <w:t xml:space="preserve"> them to actively participate in their healthcare decisions. Patient </w:t>
-      </w:r>
-      <w:r>
-        <w:rPr>
-          <w:rFonts w:asciiTheme="majorBidi" w:hAnsiTheme="majorBidi" w:cstheme="majorBidi"/>
-          <w:sz w:val="28"/>
-          <w:szCs w:val="28"/>
-        </w:rPr>
-        <w:lastRenderedPageBreak/>
-        <w:t>portals, health apps, and online resources enhance health literacy and encourage proactive engagement in one's well-being.</w:t>
+        <w:t xml:space="preserve"> them to actively participate in their healthcare decisions. Patient portals, health apps, and online resources enhance health literacy and encourage proactive engagement in one's well-being.</w:t>
       </w:r>
     </w:p>
     <w:p>
@@ -13133,7 +13076,6 @@
           <w:sz w:val="32"/>
           <w:szCs w:val="32"/>
         </w:rPr>
-        <w:lastRenderedPageBreak/>
         <w:t>Traditional Healthcare Records</w:t>
       </w:r>
       <w:bookmarkEnd w:id="24"/>
@@ -13231,7 +13173,6 @@
           <w:sz w:val="28"/>
           <w:szCs w:val="28"/>
         </w:rPr>
-        <w:lastRenderedPageBreak/>
         <w:t>Traditional healthcare records are meticulously organized and stored in physical filing systems within healthcare facilities. They are typically sorted alphabetically, by medical record number, or by date of service for ease of retrieval. While these records offer accessibility without relying on technology and are familiar to many healthcare professionals, they present challenges related to storage space, organization, and accessibility for authorized personnel. Nonetheless, traditional healthcare records remain a cornerstone of medical documentation, providing a tangible and comprehensive record of a patient's healthcare journey.</w:t>
       </w:r>
     </w:p>
@@ -13340,7 +13281,6 @@
           <w:sz w:val="32"/>
           <w:szCs w:val="32"/>
         </w:rPr>
-        <w:lastRenderedPageBreak/>
         <w:t>Electronic Healthcare</w:t>
       </w:r>
       <w:r>
@@ -13467,7 +13407,6 @@
           <w:sz w:val="28"/>
           <w:szCs w:val="28"/>
         </w:rPr>
-        <w:lastRenderedPageBreak/>
         <w:t xml:space="preserve">Overall, the </w:t>
       </w:r>
       <w:r>
@@ -13716,16 +13655,7 @@
           <w:sz w:val="28"/>
           <w:szCs w:val="28"/>
         </w:rPr>
-        <w:t xml:space="preserve">E-Healthcare Records: Electronic records eliminate the need for physical storage space. Data is stored digitally on servers or in the cloud, which can be easily scaled to accommodate growing volumes of </w:t>
-      </w:r>
-      <w:r>
-        <w:rPr>
-          <w:rFonts w:asciiTheme="majorBidi" w:hAnsiTheme="majorBidi" w:cstheme="majorBidi"/>
-          <w:sz w:val="28"/>
-          <w:szCs w:val="28"/>
-        </w:rPr>
-        <w:lastRenderedPageBreak/>
-        <w:t>information. This not only saves physical space but also reduces the administrative burden associated with managing paper records.</w:t>
+        <w:t>E-Healthcare Records: Electronic records eliminate the need for physical storage space. Data is stored digitally on servers or in the cloud, which can be easily scaled to accommodate growing volumes of information. This not only saves physical space but also reduces the administrative burden associated with managing paper records.</w:t>
       </w:r>
     </w:p>
     <w:p>
@@ -13920,16 +13850,7 @@
           <w:sz w:val="28"/>
           <w:szCs w:val="28"/>
         </w:rPr>
-        <w:t xml:space="preserve">E-Healthcare Records: Electronic records can be integrated with other healthcare systems, such as pharmacy systems, laboratory databases, and imaging systems, through standardized protocols and interfaces. This interoperability enables seamless exchange of information </w:t>
-      </w:r>
-      <w:r>
-        <w:rPr>
-          <w:rFonts w:asciiTheme="majorBidi" w:hAnsiTheme="majorBidi" w:cstheme="majorBidi"/>
-          <w:sz w:val="28"/>
-          <w:szCs w:val="28"/>
-        </w:rPr>
-        <w:lastRenderedPageBreak/>
-        <w:t>between healthcare providers, resulting in more coordinated and comprehensive care for patients.</w:t>
+        <w:t>E-Healthcare Records: Electronic records can be integrated with other healthcare systems, such as pharmacy systems, laboratory databases, and imaging systems, through standardized protocols and interfaces. This interoperability enables seamless exchange of information between healthcare providers, resulting in more coordinated and comprehensive care for patients.</w:t>
       </w:r>
     </w:p>
     <w:p>
@@ -14499,7 +14420,6 @@
                 <w:sz w:val="28"/>
                 <w:szCs w:val="28"/>
               </w:rPr>
-              <w:lastRenderedPageBreak/>
               <w:t>Efficiency and Workflow</w:t>
             </w:r>
           </w:p>
@@ -14913,16 +14833,7 @@
           <w:sz w:val="28"/>
           <w:szCs w:val="28"/>
         </w:rPr>
-        <w:t xml:space="preserve">Enhanced Patient Care and Safety: EHRs provide a comprehensive and up-to-date overview of a patient's medical history, </w:t>
-      </w:r>
-      <w:r>
-        <w:rPr>
-          <w:rFonts w:asciiTheme="majorBidi" w:hAnsiTheme="majorBidi" w:cstheme="majorBidi"/>
-          <w:sz w:val="28"/>
-          <w:szCs w:val="28"/>
-        </w:rPr>
-        <w:lastRenderedPageBreak/>
-        <w:t>medications, allergies, and test results. This information is vital for healthcare providers to make well-informed decisions, leading to better patient care and reduced medical errors.</w:t>
+        <w:t>Enhanced Patient Care and Safety: EHRs provide a comprehensive and up-to-date overview of a patient's medical history, medications, allergies, and test results. This information is vital for healthcare providers to make well-informed decisions, leading to better patient care and reduced medical errors.</w:t>
       </w:r>
     </w:p>
     <w:p>
@@ -15083,7 +14994,6 @@
           <w:sz w:val="28"/>
           <w:szCs w:val="28"/>
         </w:rPr>
-        <w:lastRenderedPageBreak/>
         <w:t>Research and Analytics: The aggregated data from EHRs can be valuable for medical research, quality improvement initiatives, and public health studies. Researchers can use anonymized data to identify patterns, discover new treatments, and improve healthcare practices.</w:t>
       </w:r>
     </w:p>
@@ -15176,52 +15086,7 @@
           <w:sz w:val="28"/>
           <w:szCs w:val="28"/>
         </w:rPr>
-        <w:t>Blockchain technology is a decentralized, distributed ledger system that records transactions across multiple computers in a way that ensures transparency, security, and immutability. This term appeared for the first time in 2008 as a paper titled, “Bitcoin: A Peer-to-Peer Electronic Cash System”. The author(s) laid out the framework for blockchain and detailed methods of using a peer-to-peer network to generate a financial database. Since then, various programmers, cryptographers, and scientists have worked on this concept of blockchain to produce a cryptocurrency network called the bitcoin. The major design goal and the purpose of the blockchain were to solve two major problems. The first is to solve the double spending problem and second was to eliminate the need of central trusted third party. design and structure of a blockchain system, which consists of various components and elements that interact with each other to enable the functionality and features of the system. Blockchain architecture can vary depending on the type, purpose, and characteristics of the blockchain, but some common components are Node - user or computer within the blockchain architecture (each has an independent copy of the whole blockchain ledger</w:t>
-      </w:r>
-      <w:proofErr w:type="gramStart"/>
-      <w:r>
-        <w:rPr>
-          <w:rFonts w:asciiTheme="majorBidi" w:hAnsiTheme="majorBidi" w:cstheme="majorBidi"/>
-          <w:sz w:val="28"/>
-          <w:szCs w:val="28"/>
-        </w:rPr>
-        <w:t>) ,</w:t>
-      </w:r>
-      <w:proofErr w:type="gramEnd"/>
-      <w:r>
-        <w:rPr>
-          <w:rFonts w:asciiTheme="majorBidi" w:hAnsiTheme="majorBidi" w:cstheme="majorBidi"/>
-          <w:sz w:val="28"/>
-          <w:szCs w:val="28"/>
-        </w:rPr>
-        <w:t xml:space="preserve"> Blocks These are the data structures that store a set of transactions that have been </w:t>
-      </w:r>
-      <w:r>
-        <w:rPr>
-          <w:rFonts w:asciiTheme="majorBidi" w:hAnsiTheme="majorBidi" w:cstheme="majorBidi"/>
-          <w:sz w:val="28"/>
-          <w:szCs w:val="28"/>
-        </w:rPr>
-        <w:lastRenderedPageBreak/>
-        <w:t xml:space="preserve">validated and verified by the nodes. Each block contains a header and a body. The header contains metadata, such as the hash of the previous block, the timestamp, the nonce, and the Merkle root. The body contains the actual transactions and their details, Transaction - smallest building block of a blockchain system (records, information, etc.) that serves as the purpose of blockchain, Chain - a sequence of blocks in a specific </w:t>
-      </w:r>
-      <w:proofErr w:type="gramStart"/>
-      <w:r>
-        <w:rPr>
-          <w:rFonts w:asciiTheme="majorBidi" w:hAnsiTheme="majorBidi" w:cstheme="majorBidi"/>
-          <w:sz w:val="28"/>
-          <w:szCs w:val="28"/>
-        </w:rPr>
-        <w:t>order ,Miners</w:t>
-      </w:r>
-      <w:proofErr w:type="gramEnd"/>
-      <w:r>
-        <w:rPr>
-          <w:rFonts w:asciiTheme="majorBidi" w:hAnsiTheme="majorBidi" w:cstheme="majorBidi"/>
-          <w:sz w:val="28"/>
-          <w:szCs w:val="28"/>
-        </w:rPr>
-        <w:t xml:space="preserve"> - specific nodes which perform the block verification process before adding anything to the blockchain structure, Consensus (consensus protocol) - a set of rules and arrangements to carry out blockchain operations</w:t>
+        <w:t>Blockchain technology is a decentralized, distributed ledger system that records transactions across multiple computers in a way that ensures transparency, security, and immutability. This term appeared for the first time in 2008 as a paper titled, “Bitcoin: A Peer-to-Peer Electronic Cash System”. The author(s) laid out the framework for blockchain and detailed methods of using a peer-to-peer network to generate a financial database. Since then, various programmers, cryptographers, and scientists have worked on this concept of blockchain to produce a cryptocurrency network called the bitcoin. The major design goal and the purpose of the blockchain were to solve two major problems. The first is to solve the double spending problem and second was to eliminate the need of central trusted third party. design and structure of a blockchain system, which consists of various components and elements that interact with each other to enable the functionality and features of the system. Blockchain architecture can vary depending on the type, purpose, and characteristics of the blockchain, but some common components are Node - user or computer within the blockchain architecture (each has an independent copy of the whole blockchain ledger) , Blocks These are the data structures that store a set of transactions that have been validated and verified by the nodes. Each block contains a header and a body. The header contains metadata, such as the hash of the previous block, the timestamp, the nonce, and the Merkle root. The body contains the actual transactions and their details, Transaction - smallest building block of a blockchain system (records, information, etc.) that serves as the purpose of blockchain, Chain - a sequence of blocks in a specific order ,Miners - specific nodes which perform the block verification process before adding anything to the blockchain structure, Consensus (consensus protocol) - a set of rules and arrangements to carry out blockchain operations</w:t>
       </w:r>
     </w:p>
     <w:p>
@@ -15341,7 +15206,6 @@
           <w:sz w:val="26"/>
           <w:szCs w:val="26"/>
         </w:rPr>
-        <w:lastRenderedPageBreak/>
         <w:t>P</w:t>
       </w:r>
       <w:r>
@@ -15716,7 +15580,6 @@
           <w:sz w:val="28"/>
           <w:szCs w:val="28"/>
         </w:rPr>
-        <w:lastRenderedPageBreak/>
         <w:t>Smart contracts on IBM Blockchain can be written in languages like Solidity, JavaScript, Go, and Java, catering to different development preferences and requirements. The platform supports both public and private network configurations, with transaction costs varying depending on factors like network congestion and configuration.</w:t>
       </w:r>
     </w:p>
@@ -15873,16 +15736,7 @@
           <w:sz w:val="28"/>
           <w:szCs w:val="28"/>
         </w:rPr>
-        <w:t xml:space="preserve">HydraChain is an open-source blockchain platform developed by the Ethereum team. It serves as a flexible framework for building decentralized applications (dApps) and private blockchains. While specific details about HydraChain's features, advantages, and disadvantages may vary, it likely inherits some of the benefits associated with Ethereum, such as decentralization and support for smart contracts written in Solidity. Developers can deploy applications on both public and private networks, with transaction costs varying based on factors like network congestion and gas fees. Whether dApps built on HydraChain require data mining depends on their specific functionalities. Overall, HydraChain provides developers </w:t>
-      </w:r>
-      <w:r>
-        <w:rPr>
-          <w:rFonts w:asciiTheme="majorBidi" w:hAnsiTheme="majorBidi" w:cstheme="majorBidi"/>
-          <w:sz w:val="28"/>
-          <w:szCs w:val="28"/>
-        </w:rPr>
-        <w:lastRenderedPageBreak/>
-        <w:t>with a platform to create decentralized solutions while benefiting from the expertise of the Ethereum team.</w:t>
+        <w:t>HydraChain is an open-source blockchain platform developed by the Ethereum team. It serves as a flexible framework for building decentralized applications (dApps) and private blockchains. While specific details about HydraChain's features, advantages, and disadvantages may vary, it likely inherits some of the benefits associated with Ethereum, such as decentralization and support for smart contracts written in Solidity. Developers can deploy applications on both public and private networks, with transaction costs varying based on factors like network congestion and gas fees. Whether dApps built on HydraChain require data mining depends on their specific functionalities. Overall, HydraChain provides developers with a platform to create decentralized solutions while benefiting from the expertise of the Ethereum team.</w:t>
       </w:r>
     </w:p>
     <w:p>
@@ -16042,16 +15896,7 @@
           <w:sz w:val="28"/>
           <w:szCs w:val="28"/>
         </w:rPr>
-        <w:t xml:space="preserve">Multichain is a versatile blockchain platform that allows organizations to create and deploy their own customized blockchain networks. Its advantages include customization, privacy, scalability, interoperability, and cost-effectiveness. However, there are also concerns such as centralization, complexity, and limited decentralization. Smart contracts on Multichain can be written in various programming languages, and it supports the creation of </w:t>
-      </w:r>
-      <w:r>
-        <w:rPr>
-          <w:rFonts w:asciiTheme="majorBidi" w:hAnsiTheme="majorBidi" w:cstheme="majorBidi"/>
-          <w:sz w:val="28"/>
-          <w:szCs w:val="28"/>
-        </w:rPr>
-        <w:lastRenderedPageBreak/>
-        <w:t>both public and private blockchain networks. Transaction costs may vary, and data mining for dApps built on Multichain depends on the specific requirements of the application. Overall, Multichain offers a flexible solution for implementing blockchain technology tailored to the needs of businesses and organizations.</w:t>
+        <w:t>Multichain is a versatile blockchain platform that allows organizations to create and deploy their own customized blockchain networks. Its advantages include customization, privacy, scalability, interoperability, and cost-effectiveness. However, there are also concerns such as centralization, complexity, and limited decentralization. Smart contracts on Multichain can be written in various programming languages, and it supports the creation of both public and private blockchain networks. Transaction costs may vary, and data mining for dApps built on Multichain depends on the specific requirements of the application. Overall, Multichain offers a flexible solution for implementing blockchain technology tailored to the needs of businesses and organizations.</w:t>
       </w:r>
     </w:p>
     <w:p>
@@ -16302,16 +16147,7 @@
           <w:sz w:val="28"/>
           <w:szCs w:val="28"/>
         </w:rPr>
-        <w:t xml:space="preserve">Quorum is a permissioned blockchain platform based on the Ethereum protocol, designed for enterprise applications. Its advantages include privacy features, permissioned participation, scalability, and interoperability with Ethereum. However, Quorum can be complex to implement and manage, may face criticism for centralization, and has a smaller community compared to public blockchains. Smart contracts on Quorum are typically written in Solidity, and it can be deployed as either a private or consortium network. Transaction fees can vary, and dApps built on Quorum may not </w:t>
-      </w:r>
-      <w:r>
-        <w:rPr>
-          <w:rFonts w:asciiTheme="majorBidi" w:hAnsiTheme="majorBidi" w:cstheme="majorBidi"/>
-          <w:sz w:val="28"/>
-          <w:szCs w:val="28"/>
-        </w:rPr>
-        <w:lastRenderedPageBreak/>
-        <w:t>require traditional data mining but may still involve data analysis for various purposes. Overall, Quorum presents a viable option for enterprise blockchain solutions, balancing benefits and challenges based on specific use cases and requirements.</w:t>
+        <w:t>Quorum is a permissioned blockchain platform based on the Ethereum protocol, designed for enterprise applications. Its advantages include privacy features, permissioned participation, scalability, and interoperability with Ethereum. However, Quorum can be complex to implement and manage, may face criticism for centralization, and has a smaller community compared to public blockchains. Smart contracts on Quorum are typically written in Solidity, and it can be deployed as either a private or consortium network. Transaction fees can vary, and dApps built on Quorum may not require traditional data mining but may still involve data analysis for various purposes. Overall, Quorum presents a viable option for enterprise blockchain solutions, balancing benefits and challenges based on specific use cases and requirements.</w:t>
       </w:r>
     </w:p>
     <w:p>
@@ -16687,34 +16523,7 @@
           <w:sz w:val="28"/>
           <w:szCs w:val="28"/>
         </w:rPr>
-        <w:t xml:space="preserve">unique features such as enhanced security, improved interoperability, efficient data management, and patient privacy, blockchain offers transformative potential to revolutionize healthcare systems worldwide. Blockchain technology was able to solve several problems that existed I paper-based systems as Securing Health Data </w:t>
-      </w:r>
-      <w:r>
-        <w:rPr>
-          <w:rFonts w:asciiTheme="majorBidi" w:hAnsiTheme="majorBidi" w:cstheme="majorBidi"/>
-          <w:sz w:val="28"/>
-          <w:szCs w:val="28"/>
-        </w:rPr>
-        <w:lastRenderedPageBreak/>
-        <w:t xml:space="preserve">Privacy and security are paramount in healthcare, as patient data is sensitive and highly valuable. Blockchain employs cryptographic techniques and consensus mechanisms to ensure the integrity, confidentiality, and immutability of health data. Each transaction recorded on the blockchain is cryptographically linked to previous transactions, making it virtually impossible to alter or delete data retroactively. Moreover, access controls and permissioned blockchain networks enable granular control over who can view, edit, and share sensitive health information, reducing the risk of data breaches and unauthorized </w:t>
-      </w:r>
-      <w:proofErr w:type="gramStart"/>
-      <w:r>
-        <w:rPr>
-          <w:rFonts w:asciiTheme="majorBidi" w:hAnsiTheme="majorBidi" w:cstheme="majorBidi"/>
-          <w:sz w:val="28"/>
-          <w:szCs w:val="28"/>
-        </w:rPr>
-        <w:t>access .also</w:t>
-      </w:r>
-      <w:proofErr w:type="gramEnd"/>
-      <w:r>
-        <w:rPr>
-          <w:rFonts w:asciiTheme="majorBidi" w:hAnsiTheme="majorBidi" w:cstheme="majorBidi"/>
-          <w:sz w:val="28"/>
-          <w:szCs w:val="28"/>
-        </w:rPr>
-        <w:t xml:space="preserve"> Reducing Administrative Burden and Costs: Healthcare administration is often plagued by inefficiencies, paperwork, and administrative overheads, which contribute to high healthcare costs. Blockchain technology has the potential to streamline administrative processes, such as claims processing, billing, and revenue cycle management, by automating tasks, reducing intermediaries, and eliminating redundant paperwork. Smart contracts executed on the blockchain can automate payment settlements, enforce contractual agreements, and facilitate real-time transactions, resulting in cost savings, faster processing times, and improved accuracy in healthcare administration. These Solution contributed to use Blockchain in Electronic Health Records (EHRs)</w:t>
+        <w:t>unique features such as enhanced security, improved interoperability, efficient data management, and patient privacy, blockchain offers transformative potential to revolutionize healthcare systems worldwide. Blockchain technology was able to solve several problems that existed I paper-based systems as Securing Health Data Privacy and security are paramount in healthcare, as patient data is sensitive and highly valuable. Blockchain employs cryptographic techniques and consensus mechanisms to ensure the integrity, confidentiality, and immutability of health data. Each transaction recorded on the blockchain is cryptographically linked to previous transactions, making it virtually impossible to alter or delete data retroactively. Moreover, access controls and permissioned blockchain networks enable granular control over who can view, edit, and share sensitive health information, reducing the risk of data breaches and unauthorized access .also Reducing Administrative Burden and Costs: Healthcare administration is often plagued by inefficiencies, paperwork, and administrative overheads, which contribute to high healthcare costs. Blockchain technology has the potential to streamline administrative processes, such as claims processing, billing, and revenue cycle management, by automating tasks, reducing intermediaries, and eliminating redundant paperwork. Smart contracts executed on the blockchain can automate payment settlements, enforce contractual agreements, and facilitate real-time transactions, resulting in cost savings, faster processing times, and improved accuracy in healthcare administration. These Solution contributed to use Blockchain in Electronic Health Records (EHRs)</w:t>
       </w:r>
     </w:p>
     <w:p>
@@ -16817,16 +16626,7 @@
           <w:sz w:val="26"/>
           <w:szCs w:val="26"/>
         </w:rPr>
-        <w:t xml:space="preserve"> by combat medical fraud by securely recording all medical information in a tamper-proof manner. Doctors, pharmacists, and healthcare facilities can verify the accuracy of </w:t>
-      </w:r>
-      <w:r>
-        <w:rPr>
-          <w:rFonts w:asciiTheme="majorBidi" w:hAnsiTheme="majorBidi" w:cstheme="majorBidi"/>
-          <w:sz w:val="26"/>
-          <w:szCs w:val="26"/>
-        </w:rPr>
-        <w:lastRenderedPageBreak/>
-        <w:t>information and prescriptions when needed, reducing the risk of medical data forgery and improper treatments.</w:t>
+        <w:t xml:space="preserve"> by combat medical fraud by securely recording all medical information in a tamper-proof manner. Doctors, pharmacists, and healthcare facilities can verify the accuracy of information and prescriptions when needed, reducing the risk of medical data forgery and improper treatments.</w:t>
       </w:r>
     </w:p>
     <w:p>
@@ -16996,7 +16796,6 @@
           <w:szCs w:val="32"/>
           <w:lang w:val="en-GB"/>
         </w:rPr>
-        <w:lastRenderedPageBreak/>
         <w:t>At its core, AI revolves around several fundamental concepts:</w:t>
       </w:r>
     </w:p>
@@ -17312,7 +17111,6 @@
           <w:szCs w:val="28"/>
           <w:lang w:val="en-GB"/>
         </w:rPr>
-        <w:lastRenderedPageBreak/>
         <w:t>Manufacturing: AI-enabled automation, predictive maintenance, and quality control are enhancing productivity and optimizing manufacturing processes.</w:t>
       </w:r>
     </w:p>
@@ -17567,17 +17365,7 @@
           <w:szCs w:val="28"/>
           <w:lang w:val="en-GB" w:eastAsia="en-GB"/>
         </w:rPr>
-        <w:t xml:space="preserve"> AI enables remote monitoring of patient vital signs, medication adherence, and disease progression, allowing healthcare providers to deliver virtual care effectively. Telemedicine </w:t>
-      </w:r>
-      <w:r>
-        <w:rPr>
-          <w:rFonts w:ascii="Times New Roman" w:eastAsia="Times New Roman" w:hAnsi="Times New Roman" w:cs="Times New Roman"/>
-          <w:sz w:val="28"/>
-          <w:szCs w:val="28"/>
-          <w:lang w:val="en-GB" w:eastAsia="en-GB"/>
-        </w:rPr>
-        <w:lastRenderedPageBreak/>
-        <w:t>platforms equipped with AI-driven chatbots and virtual assistants offer round-the-clock support, triage services, and medical advice to patients, particularly in underserved or remote areas.</w:t>
+        <w:t xml:space="preserve"> AI enables remote monitoring of patient vital signs, medication adherence, and disease progression, allowing healthcare providers to deliver virtual care effectively. Telemedicine platforms equipped with AI-driven chatbots and virtual assistants offer round-the-clock support, triage services, and medical advice to patients, particularly in underserved or remote areas.</w:t>
       </w:r>
     </w:p>
     <w:p>
@@ -17826,7 +17614,6 @@
           <w:sz w:val="32"/>
           <w:szCs w:val="32"/>
         </w:rPr>
-        <w:lastRenderedPageBreak/>
         <w:t xml:space="preserve">Importance </w:t>
       </w:r>
       <w:r>
@@ -18067,17 +17854,7 @@
           <w:szCs w:val="28"/>
           <w:lang w:val="en-GB" w:eastAsia="en-GB"/>
         </w:rPr>
-        <w:t xml:space="preserve"> AI algorithms embedded within the platform offer real-time clinical decision support to healthcare practitioners, assisting them in making evidence-based decisions at the point </w:t>
-      </w:r>
-      <w:r>
-        <w:rPr>
-          <w:rFonts w:ascii="Times New Roman" w:eastAsia="Times New Roman" w:hAnsi="Times New Roman" w:cs="Times New Roman"/>
-          <w:sz w:val="28"/>
-          <w:szCs w:val="28"/>
-          <w:lang w:val="en-GB" w:eastAsia="en-GB"/>
-        </w:rPr>
-        <w:lastRenderedPageBreak/>
-        <w:t>of care. From drug interactions and adverse event predictions to diagnostic assistance and treatment recommendations, AI augments clinician expertise, improving diagnostic accuracy and patient safety.</w:t>
+        <w:t xml:space="preserve"> AI algorithms embedded within the platform offer real-time clinical decision support to healthcare practitioners, assisting them in making evidence-based decisions at the point of care. From drug interactions and adverse event predictions to diagnostic assistance and treatment recommendations, AI augments clinician expertise, improving diagnostic accuracy and patient safety.</w:t>
       </w:r>
     </w:p>
     <w:p>
@@ -18298,40 +18075,23 @@
           <w:sz w:val="28"/>
           <w:szCs w:val="28"/>
         </w:rPr>
-        <w:t>A</w:t>
-      </w:r>
-      <w:r>
+        <w:t xml:space="preserve">An SPA is a web application that loads a single HTML page and dynamically updates the content of that page as the user interacts with the application. The content is usually loaded using JavaScript frameworks such as React, Angular, or Vue. </w:t>
+      </w:r>
+    </w:p>
+    <w:p>
+      <w:pPr>
         <w:rPr>
           <w:rFonts w:ascii="Times New Roman" w:hAnsi="Times New Roman" w:cs="Times New Roman"/>
           <w:sz w:val="28"/>
           <w:szCs w:val="28"/>
         </w:rPr>
-        <w:t>n</w:t>
-      </w:r>
+      </w:pPr>
       <w:r>
         <w:rPr>
           <w:rFonts w:ascii="Times New Roman" w:hAnsi="Times New Roman" w:cs="Times New Roman"/>
           <w:sz w:val="28"/>
           <w:szCs w:val="28"/>
         </w:rPr>
-        <w:t xml:space="preserve"> SPA is a web application that loads a single HTML page and dynamically updates the content of that page as the user interacts with the application. The content is usually loaded using JavaScript frameworks such as React, Angular, or Vue. </w:t>
-      </w:r>
-    </w:p>
-    <w:p>
-      <w:pPr>
-        <w:rPr>
-          <w:rFonts w:ascii="Times New Roman" w:hAnsi="Times New Roman" w:cs="Times New Roman"/>
-          <w:sz w:val="28"/>
-          <w:szCs w:val="28"/>
-        </w:rPr>
-      </w:pPr>
-      <w:r>
-        <w:rPr>
-          <w:rFonts w:ascii="Times New Roman" w:hAnsi="Times New Roman" w:cs="Times New Roman"/>
-          <w:sz w:val="28"/>
-          <w:szCs w:val="28"/>
-        </w:rPr>
-        <w:lastRenderedPageBreak/>
         <w:t>SPAs provide a smooth user experience because they do not require the whole page to reload every time the user performs an action, and they can provide real-time updates without requiring a refresh.</w:t>
       </w:r>
     </w:p>
@@ -18772,7 +18532,6 @@
           <w:sz w:val="32"/>
           <w:szCs w:val="32"/>
         </w:rPr>
-        <w:lastRenderedPageBreak/>
         <w:t>Front-End Programing Languages</w:t>
       </w:r>
       <w:bookmarkEnd w:id="48"/>
@@ -18791,23 +18550,7 @@
           <w:sz w:val="28"/>
           <w:szCs w:val="28"/>
         </w:rPr>
-        <w:t xml:space="preserve">Front-end programming languages are used by developers to create the user interface of websites and web applications. "The component of an app or website that users interact with is called Front End or Client Side of the application. It includes everything that users come across directly including images, buttons, text </w:t>
-      </w:r>
-      <w:r>
-        <w:rPr>
-          <w:rFonts w:ascii="Times New Roman" w:hAnsi="Times New Roman" w:cs="Times New Roman"/>
-          <w:sz w:val="28"/>
-          <w:szCs w:val="28"/>
-        </w:rPr>
-        <w:t>colors</w:t>
-      </w:r>
-      <w:r>
-        <w:rPr>
-          <w:rFonts w:ascii="Times New Roman" w:hAnsi="Times New Roman" w:cs="Times New Roman"/>
-          <w:sz w:val="28"/>
-          <w:szCs w:val="28"/>
-        </w:rPr>
-        <w:t>, graphs, tables, etc." [6]. Some of the most popular front-end languages include HTML, CSS, and JavaScript. HTML and CSS are not programming languages, but a markup and a style sheet language. JavaScript is a programming language and is fundamental for website development.</w:t>
+        <w:t>Front-end programming languages are used by developers to create the user interface of websites and web applications. "The component of an app or website that users interact with is called Front End or Client Side of the application. It includes everything that users come across directly including images, buttons, text colors, graphs, tables, etc." [6]. Some of the most popular front-end languages include HTML, CSS, and JavaScript. HTML and CSS are not programming languages, but a markup and a style sheet language. JavaScript is a programming language and is fundamental for website development.</w:t>
       </w:r>
     </w:p>
     <w:p>
@@ -18946,7 +18689,6 @@
           <w:sz w:val="32"/>
           <w:szCs w:val="32"/>
         </w:rPr>
-        <w:lastRenderedPageBreak/>
         <w:t>JavaScript</w:t>
       </w:r>
       <w:bookmarkEnd w:id="51"/>
@@ -19128,6 +18870,25 @@
     </w:p>
     <w:p>
       <w:pPr>
+        <w:rPr>
+          <w:rFonts w:asciiTheme="majorBidi" w:hAnsiTheme="majorBidi" w:cstheme="majorBidi"/>
+          <w:sz w:val="28"/>
+          <w:szCs w:val="28"/>
+        </w:rPr>
+      </w:pPr>
+      <w:r>
+        <w:rPr>
+          <w:rFonts w:asciiTheme="majorBidi" w:hAnsiTheme="majorBidi" w:cstheme="majorBidi"/>
+          <w:color w:val="0D0D0D"/>
+          <w:sz w:val="28"/>
+          <w:szCs w:val="28"/>
+          <w:shd w:val="clear" w:color="auto" w:fill="FFFFFF"/>
+        </w:rPr>
+        <w:t>"Web creation at the Backend consists of countless activities. For example, protecting APIs (Application Programming Interfaces) against external attacks, authenticating users, enabling seamless interaction with databases, and handling user requests to collect and present the required information, etc. The backend frameworks enable all of these activities to developers simple and trouble-free".</w:t>
+      </w:r>
+    </w:p>
+    <w:p>
+      <w:pPr>
         <w:pStyle w:val="Heading3"/>
         <w:numPr>
           <w:ilvl w:val="2"/>
@@ -19160,6 +18921,70 @@
     </w:p>
     <w:p>
       <w:pPr>
+        <w:rPr>
+          <w:rFonts w:asciiTheme="majorBidi" w:hAnsiTheme="majorBidi" w:cstheme="majorBidi"/>
+          <w:color w:val="0D0D0D"/>
+          <w:sz w:val="28"/>
+          <w:szCs w:val="28"/>
+          <w:shd w:val="clear" w:color="auto" w:fill="FFFFFF"/>
+        </w:rPr>
+      </w:pPr>
+      <w:r>
+        <w:rPr>
+          <w:rFonts w:asciiTheme="majorBidi" w:hAnsiTheme="majorBidi" w:cstheme="majorBidi"/>
+          <w:color w:val="0D0D0D"/>
+          <w:sz w:val="28"/>
+          <w:szCs w:val="28"/>
+          <w:shd w:val="clear" w:color="auto" w:fill="FFFFFF"/>
+        </w:rPr>
+        <w:t xml:space="preserve">"Node.js is a cross-platform, open-source server environment that can run on Windows, Linux, Unix, macOS, and more. Node.js is a back-end JavaScript runtime environment, that runs on the V8 JavaScript Engine and executes JavaScript code outside a web browser " [12]. "Node.js is an asynchronous event-driven JavaScript runtime designed to build scalable network applications. It supports the handling of many connections concurrently. Call back is triggered for each connection and it sleeps if there is no work to be done. This behavior unlike too many other common concurrency models, in which operating system threads are used. Moreover, the users of Node.js need not worry about deadlocks, since there are no locks. Since almost no function performs an I/O in Node.js, the process never blocks. These properties make Node.js scalable. JavaScript language is used to write applications in Node.js and run with Node.js runtime environment. The package ecosystem of Node.js called </w:t>
+      </w:r>
+      <w:proofErr w:type="spellStart"/>
+      <w:r>
+        <w:rPr>
+          <w:rFonts w:asciiTheme="majorBidi" w:hAnsiTheme="majorBidi" w:cstheme="majorBidi"/>
+          <w:color w:val="0D0D0D"/>
+          <w:sz w:val="28"/>
+          <w:szCs w:val="28"/>
+          <w:shd w:val="clear" w:color="auto" w:fill="FFFFFF"/>
+        </w:rPr>
+        <w:t>npm</w:t>
+      </w:r>
+      <w:proofErr w:type="spellEnd"/>
+      <w:r>
+        <w:rPr>
+          <w:rFonts w:asciiTheme="majorBidi" w:hAnsiTheme="majorBidi" w:cstheme="majorBidi"/>
+          <w:color w:val="0D0D0D"/>
+          <w:sz w:val="28"/>
+          <w:szCs w:val="28"/>
+          <w:shd w:val="clear" w:color="auto" w:fill="FFFFFF"/>
+        </w:rPr>
+        <w:t xml:space="preserve"> (node package manager) has a large number of open-source libraries. Node.js uses Google Chrome</w:t>
+      </w:r>
+      <w:r>
+        <w:rPr>
+          <w:rFonts w:asciiTheme="majorBidi" w:hAnsiTheme="majorBidi" w:cstheme="majorBidi" w:hint="cs"/>
+          <w:color w:val="0D0D0D"/>
+          <w:sz w:val="28"/>
+          <w:szCs w:val="28"/>
+          <w:shd w:val="clear" w:color="auto" w:fill="FFFFFF"/>
+        </w:rPr>
+        <w:t>’</w:t>
+      </w:r>
+      <w:r>
+        <w:rPr>
+          <w:rFonts w:asciiTheme="majorBidi" w:hAnsiTheme="majorBidi" w:cstheme="majorBidi"/>
+          <w:color w:val="0D0D0D"/>
+          <w:sz w:val="28"/>
+          <w:szCs w:val="28"/>
+          <w:shd w:val="clear" w:color="auto" w:fill="FFFFFF"/>
+        </w:rPr>
+        <w:t>s super-fast highly optimized V8 execution engine in JIT (Just in Time) compilation fashion to execute JS code by transforming them into machine language and optimizes through complicated methods such as code in lining, copy emission, etc.".</w:t>
+      </w:r>
+    </w:p>
+    <w:p/>
+    <w:p>
+      <w:pPr>
         <w:pStyle w:val="Heading3"/>
         <w:numPr>
           <w:ilvl w:val="2"/>
@@ -19192,6 +19017,89 @@
     </w:p>
     <w:p>
       <w:pPr>
+        <w:rPr>
+          <w:rFonts w:asciiTheme="majorBidi" w:hAnsiTheme="majorBidi" w:cstheme="majorBidi"/>
+          <w:color w:val="0D0D0D"/>
+          <w:sz w:val="28"/>
+          <w:szCs w:val="28"/>
+          <w:shd w:val="clear" w:color="auto" w:fill="FFFFFF"/>
+        </w:rPr>
+      </w:pPr>
+      <w:r>
+        <w:rPr>
+          <w:rFonts w:asciiTheme="majorBidi" w:hAnsiTheme="majorBidi" w:cstheme="majorBidi"/>
+          <w:color w:val="0D0D0D"/>
+          <w:sz w:val="28"/>
+          <w:szCs w:val="28"/>
+          <w:shd w:val="clear" w:color="auto" w:fill="FFFFFF"/>
+        </w:rPr>
+        <w:t xml:space="preserve">Laravel is a free and open-source PHP web framework, created by Taylor </w:t>
+      </w:r>
+      <w:proofErr w:type="spellStart"/>
+      <w:r>
+        <w:rPr>
+          <w:rFonts w:asciiTheme="majorBidi" w:hAnsiTheme="majorBidi" w:cstheme="majorBidi"/>
+          <w:color w:val="0D0D0D"/>
+          <w:sz w:val="28"/>
+          <w:szCs w:val="28"/>
+          <w:shd w:val="clear" w:color="auto" w:fill="FFFFFF"/>
+        </w:rPr>
+        <w:t>Otwell</w:t>
+      </w:r>
+      <w:proofErr w:type="spellEnd"/>
+      <w:r>
+        <w:rPr>
+          <w:rFonts w:asciiTheme="majorBidi" w:hAnsiTheme="majorBidi" w:cstheme="majorBidi"/>
+          <w:color w:val="0D0D0D"/>
+          <w:sz w:val="28"/>
+          <w:szCs w:val="28"/>
+          <w:shd w:val="clear" w:color="auto" w:fill="FFFFFF"/>
+        </w:rPr>
+        <w:t xml:space="preserve"> in 2012 and intended for the development of web applications following the model</w:t>
+      </w:r>
+      <w:r>
+        <w:rPr>
+          <w:rFonts w:asciiTheme="majorBidi" w:hAnsiTheme="majorBidi" w:cstheme="majorBidi" w:hint="cs"/>
+          <w:color w:val="0D0D0D"/>
+          <w:sz w:val="28"/>
+          <w:szCs w:val="28"/>
+          <w:shd w:val="clear" w:color="auto" w:fill="FFFFFF"/>
+        </w:rPr>
+        <w:t>–</w:t>
+      </w:r>
+      <w:r>
+        <w:rPr>
+          <w:rFonts w:asciiTheme="majorBidi" w:hAnsiTheme="majorBidi" w:cstheme="majorBidi"/>
+          <w:color w:val="0D0D0D"/>
+          <w:sz w:val="28"/>
+          <w:szCs w:val="28"/>
+          <w:shd w:val="clear" w:color="auto" w:fill="FFFFFF"/>
+        </w:rPr>
+        <w:t>view</w:t>
+      </w:r>
+      <w:r>
+        <w:rPr>
+          <w:rFonts w:asciiTheme="majorBidi" w:hAnsiTheme="majorBidi" w:cstheme="majorBidi" w:hint="cs"/>
+          <w:color w:val="0D0D0D"/>
+          <w:sz w:val="28"/>
+          <w:szCs w:val="28"/>
+          <w:shd w:val="clear" w:color="auto" w:fill="FFFFFF"/>
+        </w:rPr>
+        <w:t>–</w:t>
+      </w:r>
+      <w:r>
+        <w:rPr>
+          <w:rFonts w:asciiTheme="majorBidi" w:hAnsiTheme="majorBidi" w:cstheme="majorBidi"/>
+          <w:color w:val="0D0D0D"/>
+          <w:sz w:val="28"/>
+          <w:szCs w:val="28"/>
+          <w:shd w:val="clear" w:color="auto" w:fill="FFFFFF"/>
+        </w:rPr>
+        <w:t>controller (MVC) architectural pattern. Laravel attempts to take the pain out of development by easing common tasks used in the majority of web projects, such as authentication, routing, sessions, and caching. "Laravel is a web application framework with expressive, elegant syntax. A web framework provides a structure and starting point for creating your application, allowing you to focus on creating something amazing while we sweat the details. Laravel strives to provide an amazing developer experience while providing powerful features such as thorough dependency injection, an expressive database abstraction layer, queues and scheduled jobs, unit and integration testing, and more. Whether you are new to PHP web frameworks or have years of experience, Laravel is a framework that can grow with you".</w:t>
+      </w:r>
+    </w:p>
+    <w:p>
+      <w:pPr>
         <w:pStyle w:val="Heading3"/>
         <w:numPr>
           <w:ilvl w:val="2"/>
@@ -19224,6 +19132,27 @@
     </w:p>
     <w:p>
       <w:pPr>
+        <w:rPr>
+          <w:rFonts w:asciiTheme="majorBidi" w:hAnsiTheme="majorBidi" w:cstheme="majorBidi"/>
+          <w:color w:val="0D0D0D"/>
+          <w:sz w:val="28"/>
+          <w:szCs w:val="28"/>
+          <w:shd w:val="clear" w:color="auto" w:fill="FFFFFF"/>
+        </w:rPr>
+      </w:pPr>
+      <w:r>
+        <w:rPr>
+          <w:rFonts w:asciiTheme="majorBidi" w:hAnsiTheme="majorBidi" w:cstheme="majorBidi"/>
+          <w:color w:val="0D0D0D"/>
+          <w:sz w:val="28"/>
+          <w:szCs w:val="28"/>
+          <w:shd w:val="clear" w:color="auto" w:fill="FFFFFF"/>
+        </w:rPr>
+        <w:t>"Django is a web framework based on python programming language. It is ridiculously fast and was designed to help developers transform concept to application as quickly as possible. It takes care of much of the struggle of web application development thereby allowing developers to focus on writing actual business logic of the app without needing to reinvent the wheel. It is incredibly versatile. Django takes care of many necessary tasks of web development such as user authentication, site maps, content administration, RSS (Really Simple Syndication) feeds, etc. Famous web applications such as Instagram, Udemy, Mozilla and Pinterest use Django. Django follows a Model-View-Controller (MVC) architecture. The Model is the logical data structure that acts as a mediator between the website interface and the database. The View component contains the user interface logic. The controller is the main control component and acts as the middleman that binds the view and model together, meaning it enables the data passing from model to view. ".</w:t>
+      </w:r>
+    </w:p>
+    <w:p>
+      <w:pPr>
         <w:pStyle w:val="Heading3"/>
         <w:numPr>
           <w:ilvl w:val="2"/>
@@ -19254,7 +19183,53 @@
       </w:r>
       <w:bookmarkEnd w:id="60"/>
     </w:p>
-    <w:p/>
+    <w:p>
+      <w:pPr>
+        <w:rPr>
+          <w:rFonts w:asciiTheme="majorBidi" w:hAnsiTheme="majorBidi" w:cstheme="majorBidi"/>
+          <w:color w:val="0D0D0D"/>
+          <w:sz w:val="28"/>
+          <w:szCs w:val="28"/>
+          <w:shd w:val="clear" w:color="auto" w:fill="FFFFFF"/>
+        </w:rPr>
+      </w:pPr>
+      <w:r>
+        <w:rPr>
+          <w:rFonts w:asciiTheme="majorBidi" w:hAnsiTheme="majorBidi" w:cstheme="majorBidi"/>
+          <w:color w:val="0D0D0D"/>
+          <w:sz w:val="28"/>
+          <w:szCs w:val="28"/>
+          <w:shd w:val="clear" w:color="auto" w:fill="FFFFFF"/>
+        </w:rPr>
+        <w:t xml:space="preserve">"PHP Personal Home Page (PHP) is a general-purpose scripting language geared toward web development. It was originally created by Danish-Canadian programmer Rasmus </w:t>
+      </w:r>
+      <w:proofErr w:type="spellStart"/>
+      <w:r>
+        <w:rPr>
+          <w:rFonts w:asciiTheme="majorBidi" w:hAnsiTheme="majorBidi" w:cstheme="majorBidi"/>
+          <w:color w:val="0D0D0D"/>
+          <w:sz w:val="28"/>
+          <w:szCs w:val="28"/>
+          <w:shd w:val="clear" w:color="auto" w:fill="FFFFFF"/>
+        </w:rPr>
+        <w:t>Lerdorf</w:t>
+      </w:r>
+      <w:proofErr w:type="spellEnd"/>
+      <w:r>
+        <w:rPr>
+          <w:rFonts w:asciiTheme="majorBidi" w:hAnsiTheme="majorBidi" w:cstheme="majorBidi"/>
+          <w:color w:val="0D0D0D"/>
+          <w:sz w:val="28"/>
+          <w:szCs w:val="28"/>
+          <w:shd w:val="clear" w:color="auto" w:fill="FFFFFF"/>
+        </w:rPr>
+        <w:t xml:space="preserve"> in 1994. PHP originally stood for Personal Home Page, but it now stands for the recursive initialism PHP: Hypertext Preprocessor". It is an open source server-side scripting language and a powerful tool for creating dynamic and interactive Web sites. It does not concentrate on client-side or frontend duties. It manages data and server-side processes in the background with the aid of an interpreter. The most significant advantage of PHP is that it can be directly inserted in HTML. It's used to manage dynamic content, databases, and session monitoring. MySQL, PostgreSQL, Oracle, Sybase, Informix, and Microsoft SQL Server are just a few of the databases it supports. POP3, IMAP, and LDAP are just a few of the important protocols that PHP supports.</w:t>
+      </w:r>
+    </w:p>
+    <w:p>
+      <w:bookmarkStart w:id="61" w:name="_GoBack"/>
+      <w:bookmarkEnd w:id="61"/>
+    </w:p>
     <w:p>
       <w:pPr>
         <w:pStyle w:val="Heading2"/>
@@ -19272,7 +19247,7 @@
           <w:szCs w:val="32"/>
         </w:rPr>
       </w:pPr>
-      <w:bookmarkStart w:id="61" w:name="_Toc158461350"/>
+      <w:bookmarkStart w:id="62" w:name="_Toc158461350"/>
       <w:r>
         <w:rPr>
           <w:rFonts w:asciiTheme="majorBidi" w:hAnsiTheme="majorBidi"/>
@@ -19282,10 +19257,9 @@
           <w:sz w:val="32"/>
           <w:szCs w:val="32"/>
         </w:rPr>
-        <w:lastRenderedPageBreak/>
         <w:t>GitHub</w:t>
       </w:r>
-      <w:bookmarkEnd w:id="61"/>
+      <w:bookmarkEnd w:id="62"/>
     </w:p>
     <w:p>
       <w:pPr>
@@ -19589,7 +19563,7 @@
           <w:szCs w:val="32"/>
         </w:rPr>
       </w:pPr>
-      <w:bookmarkStart w:id="62" w:name="_Toc158461351"/>
+      <w:bookmarkStart w:id="63" w:name="_Toc158461351"/>
       <w:r>
         <w:rPr>
           <w:rFonts w:asciiTheme="majorBidi" w:hAnsiTheme="majorBidi"/>
@@ -19599,10 +19573,9 @@
           <w:sz w:val="32"/>
           <w:szCs w:val="32"/>
         </w:rPr>
-        <w:lastRenderedPageBreak/>
         <w:t>PostgreSQL</w:t>
       </w:r>
-      <w:bookmarkEnd w:id="62"/>
+      <w:bookmarkEnd w:id="63"/>
     </w:p>
     <w:p>
       <w:pPr>
@@ -19991,17 +19964,7 @@
           <w:szCs w:val="28"/>
           <w:lang w:val="en-GB"/>
         </w:rPr>
-        <w:t xml:space="preserve"> </w:t>
-      </w:r>
-      <w:r>
-        <w:rPr>
-          <w:rFonts w:asciiTheme="majorBidi" w:hAnsiTheme="majorBidi" w:cstheme="majorBidi"/>
-          <w:sz w:val="28"/>
-          <w:szCs w:val="28"/>
-          <w:lang w:val="en-GB"/>
-        </w:rPr>
-        <w:lastRenderedPageBreak/>
-        <w:t xml:space="preserve">geospatial analysis, full-text search, or compatibility with popular programming languages and frameworks, PostgreSQL offers numerous extensions and integrations to enhance </w:t>
+        <w:t xml:space="preserve"> geospatial analysis, full-text search, or compatibility with popular programming languages and frameworks, PostgreSQL offers numerous extensions and integrations to enhance </w:t>
       </w:r>
       <w:r>
         <w:rPr>
@@ -20139,7 +20102,7 @@
           <w:szCs w:val="32"/>
         </w:rPr>
       </w:pPr>
-      <w:bookmarkStart w:id="63" w:name="_Toc158461352"/>
+      <w:bookmarkStart w:id="64" w:name="_Toc158461352"/>
       <w:r>
         <w:rPr>
           <w:rFonts w:asciiTheme="majorBidi" w:hAnsiTheme="majorBidi"/>
@@ -20151,7 +20114,7 @@
         </w:rPr>
         <w:t>IPFS</w:t>
       </w:r>
-      <w:bookmarkEnd w:id="63"/>
+      <w:bookmarkEnd w:id="64"/>
     </w:p>
     <w:p>
       <w:pPr>
@@ -20341,7 +20304,6 @@
           <w:szCs w:val="28"/>
           <w:lang w:val="en-GB"/>
         </w:rPr>
-        <w:lastRenderedPageBreak/>
         <w:t>Enhanced Data Privacy:</w:t>
       </w:r>
       <w:r>
@@ -20566,7 +20528,7 @@
           <w:szCs w:val="32"/>
         </w:rPr>
       </w:pPr>
-      <w:bookmarkStart w:id="64" w:name="_Toc158461353"/>
+      <w:bookmarkStart w:id="65" w:name="_Toc158461353"/>
       <w:r>
         <w:rPr>
           <w:rFonts w:asciiTheme="majorBidi" w:hAnsiTheme="majorBidi"/>
@@ -20578,32 +20540,23 @@
         </w:rPr>
         <w:t>Python</w:t>
       </w:r>
-      <w:bookmarkEnd w:id="64"/>
-    </w:p>
-    <w:p>
-      <w:pPr>
-        <w:rPr>
-          <w:rFonts w:asciiTheme="majorBidi" w:hAnsiTheme="majorBidi" w:cstheme="majorBidi"/>
-          <w:sz w:val="28"/>
-          <w:szCs w:val="28"/>
-        </w:rPr>
-      </w:pPr>
-      <w:r>
-        <w:rPr>
-          <w:rFonts w:asciiTheme="majorBidi" w:hAnsiTheme="majorBidi" w:cstheme="majorBidi"/>
-          <w:sz w:val="28"/>
-          <w:szCs w:val="28"/>
-        </w:rPr>
-        <w:t xml:space="preserve">Python is a high-level programming language known for its simplicity and readability. It was created by Guido van Rossum and first released in 1991. Python is versatile and can be used for various purposes, including web development, data analysis, artificial intelligence, scientific computing, automation, and more. It emphasizes code readability and has a large </w:t>
-      </w:r>
-      <w:r>
-        <w:rPr>
-          <w:rFonts w:asciiTheme="majorBidi" w:hAnsiTheme="majorBidi" w:cstheme="majorBidi"/>
-          <w:sz w:val="28"/>
-          <w:szCs w:val="28"/>
-        </w:rPr>
-        <w:lastRenderedPageBreak/>
-        <w:t>standard library, making it easy to learn and use for both beginners and experienced programmers.</w:t>
+      <w:bookmarkEnd w:id="65"/>
+    </w:p>
+    <w:p>
+      <w:pPr>
+        <w:rPr>
+          <w:rFonts w:asciiTheme="majorBidi" w:hAnsiTheme="majorBidi" w:cstheme="majorBidi"/>
+          <w:sz w:val="28"/>
+          <w:szCs w:val="28"/>
+        </w:rPr>
+      </w:pPr>
+      <w:r>
+        <w:rPr>
+          <w:rFonts w:asciiTheme="majorBidi" w:hAnsiTheme="majorBidi" w:cstheme="majorBidi"/>
+          <w:sz w:val="28"/>
+          <w:szCs w:val="28"/>
+        </w:rPr>
+        <w:t>Python is a high-level programming language known for its simplicity and readability. It was created by Guido van Rossum and first released in 1991. Python is versatile and can be used for various purposes, including web development, data analysis, artificial intelligence, scientific computing, automation, and more. It emphasizes code readability and has a large standard library, making it easy to learn and use for both beginners and experienced programmers.</w:t>
       </w:r>
     </w:p>
     <w:p>
@@ -20806,17 +20759,7 @@
           <w:szCs w:val="28"/>
           <w:lang w:val="en-GB"/>
         </w:rPr>
-        <w:t xml:space="preserve"> Python benefits from a vibrant community of developers, researchers, and enthusiasts who </w:t>
-      </w:r>
-      <w:r>
-        <w:rPr>
-          <w:rFonts w:asciiTheme="majorBidi" w:hAnsiTheme="majorBidi" w:cstheme="majorBidi"/>
-          <w:sz w:val="28"/>
-          <w:szCs w:val="28"/>
-          <w:lang w:val="en-GB"/>
-        </w:rPr>
-        <w:lastRenderedPageBreak/>
-        <w:t>actively contribute to its growth and evolution. The extensive documentation, tutorials, and community forums associated with Python ensure that our development team has access to ample resources for troubleshooting, learning, and innovation.</w:t>
+        <w:t xml:space="preserve"> Python benefits from a vibrant community of developers, researchers, and enthusiasts who actively contribute to its growth and evolution. The extensive documentation, tutorials, and community forums associated with Python ensure that our development team has access to ample resources for troubleshooting, learning, and innovation.</w:t>
       </w:r>
     </w:p>
     <w:p>
@@ -20846,7 +20789,7 @@
           <w:szCs w:val="32"/>
         </w:rPr>
       </w:pPr>
-      <w:bookmarkStart w:id="65" w:name="_Toc158461354"/>
+      <w:bookmarkStart w:id="66" w:name="_Toc158461354"/>
       <w:r>
         <w:rPr>
           <w:rFonts w:asciiTheme="majorBidi" w:hAnsiTheme="majorBidi"/>
@@ -20858,7 +20801,7 @@
         </w:rPr>
         <w:t>Visual Studio Code</w:t>
       </w:r>
-      <w:bookmarkEnd w:id="65"/>
+      <w:bookmarkEnd w:id="66"/>
     </w:p>
     <w:p>
       <w:pPr>
@@ -20877,7 +20820,7 @@
           <w:szCs w:val="32"/>
         </w:rPr>
       </w:pPr>
-      <w:bookmarkStart w:id="66" w:name="_Toc158461355"/>
+      <w:bookmarkStart w:id="67" w:name="_Toc158461355"/>
       <w:r>
         <w:rPr>
           <w:rFonts w:asciiTheme="majorBidi" w:hAnsiTheme="majorBidi"/>
@@ -20889,7 +20832,7 @@
         </w:rPr>
         <w:t>Smart Contracts</w:t>
       </w:r>
-      <w:bookmarkEnd w:id="66"/>
+      <w:bookmarkEnd w:id="67"/>
     </w:p>
     <w:p>
       <w:pPr>
@@ -20908,7 +20851,7 @@
           <w:szCs w:val="32"/>
         </w:rPr>
       </w:pPr>
-      <w:bookmarkStart w:id="67" w:name="_Toc158461356"/>
+      <w:bookmarkStart w:id="68" w:name="_Toc158461356"/>
       <w:r>
         <w:rPr>
           <w:rFonts w:asciiTheme="majorBidi" w:hAnsiTheme="majorBidi"/>
@@ -20920,7 +20863,7 @@
         </w:rPr>
         <w:t>Conclusion</w:t>
       </w:r>
-      <w:bookmarkEnd w:id="67"/>
+      <w:bookmarkEnd w:id="68"/>
       <w:r>
         <w:rPr>
           <w:rFonts w:asciiTheme="majorBidi" w:hAnsiTheme="majorBidi"/>
@@ -21046,7 +20989,6 @@
         <w:docPartUnique/>
       </w:docPartObj>
     </w:sdtPr>
-    <w:sdtEndPr/>
     <w:sdtContent>
       <w:p>
         <w:pPr>
@@ -27427,6 +27369,18 @@
       </w:tcPr>
     </w:tblStylePr>
   </w:style>
+  <w:style w:type="character" w:styleId="UnresolvedMention">
+    <w:name w:val="Unresolved Mention"/>
+    <w:basedOn w:val="DefaultParagraphFont"/>
+    <w:uiPriority w:val="99"/>
+    <w:semiHidden/>
+    <w:unhideWhenUsed/>
+    <w:rsid w:val="00072BB9"/>
+    <w:rPr>
+      <w:color w:val="605E5C"/>
+      <w:shd w:val="clear" w:color="auto" w:fill="E1DFDD"/>
+    </w:rPr>
+  </w:style>
 </w:styles>
 </file>
 
@@ -27696,7 +27650,7 @@
 </file>
 
 <file path=customXml/itemProps1.xml><?xml version="1.0" encoding="utf-8"?>
-<ds:datastoreItem xmlns:ds="http://schemas.openxmlformats.org/officeDocument/2006/customXml" ds:itemID="{762DC936-EB2B-4D54-A684-792665B3A6F7}">
+<ds:datastoreItem xmlns:ds="http://schemas.openxmlformats.org/officeDocument/2006/customXml" ds:itemID="{2EB553ED-C190-4F45-BB67-A4C5B6FB7D52}">
   <ds:schemaRefs>
     <ds:schemaRef ds:uri="http://schemas.openxmlformats.org/officeDocument/2006/bibliography"/>
   </ds:schemaRefs>

</xml_diff>

<commit_message>
add Frontend Libraries ,Framework and tools
add  Internet Technology ,Angular , React.js , Vue.js , Visual studio code , Smart Contract
</commit_message>
<xml_diff>
--- a/The Main Documentation File/Documentation.docx
+++ b/The Main Documentation File/Documentation.docx
@@ -1,6 +1,6 @@
 
 <file path=word/document.xml><?xml version="1.0" encoding="utf-8"?>
-<w:document xmlns:wpc="http://schemas.microsoft.com/office/word/2010/wordprocessingCanvas" xmlns:cx="http://schemas.microsoft.com/office/drawing/2014/chartex" xmlns:cx1="http://schemas.microsoft.com/office/drawing/2015/9/8/chartex" xmlns:cx2="http://schemas.microsoft.com/office/drawing/2015/10/21/chartex" xmlns:cx3="http://schemas.microsoft.com/office/drawing/2016/5/9/chartex" xmlns:cx4="http://schemas.microsoft.com/office/drawing/2016/5/10/chartex" xmlns:cx5="http://schemas.microsoft.com/office/drawing/2016/5/11/chartex" xmlns:cx6="http://schemas.microsoft.com/office/drawing/2016/5/12/chartex" xmlns:cx7="http://schemas.microsoft.com/office/drawing/2016/5/13/chartex" xmlns:cx8="http://schemas.microsoft.com/office/drawing/2016/5/14/chartex" xmlns:mc="http://schemas.openxmlformats.org/markup-compatibility/2006" xmlns:aink="http://schemas.microsoft.com/office/drawing/2016/ink" xmlns:am3d="http://schemas.microsoft.com/office/drawing/2017/model3d" xmlns:o="urn:schemas-microsoft-com:office:office" xmlns:r="http://schemas.openxmlformats.org/officeDocument/2006/relationships" xmlns:m="http://schemas.openxmlformats.org/officeDocument/2006/math" xmlns:v="urn:schemas-microsoft-com:vml" xmlns:wp14="http://schemas.microsoft.com/office/word/2010/wordprocessingDrawing" xmlns:wp="http://schemas.openxmlformats.org/drawingml/2006/wordprocessingDrawing" xmlns:w10="urn:schemas-microsoft-com:office:word" xmlns:w="http://schemas.openxmlformats.org/wordprocessingml/2006/main" xmlns:w14="http://schemas.microsoft.com/office/word/2010/wordml" xmlns:w15="http://schemas.microsoft.com/office/word/2012/wordml" xmlns:w16cex="http://schemas.microsoft.com/office/word/2018/wordml/cex" xmlns:w16cid="http://schemas.microsoft.com/office/word/2016/wordml/cid" xmlns:w16="http://schemas.microsoft.com/office/word/2018/wordml" xmlns:w16se="http://schemas.microsoft.com/office/word/2015/wordml/symex" xmlns:wpg="http://schemas.microsoft.com/office/word/2010/wordprocessingGroup" xmlns:wpi="http://schemas.microsoft.com/office/word/2010/wordprocessingInk" xmlns:wne="http://schemas.microsoft.com/office/word/2006/wordml" xmlns:wps="http://schemas.microsoft.com/office/word/2010/wordprocessingShape" mc:Ignorable="w14 w15 w16se w16cid w16 w16cex wp14">
+<w:document xmlns:wpc="http://schemas.microsoft.com/office/word/2010/wordprocessingCanvas" xmlns:cx="http://schemas.microsoft.com/office/drawing/2014/chartex" xmlns:cx1="http://schemas.microsoft.com/office/drawing/2015/9/8/chartex" xmlns:cx2="http://schemas.microsoft.com/office/drawing/2015/10/21/chartex" xmlns:cx3="http://schemas.microsoft.com/office/drawing/2016/5/9/chartex" xmlns:cx4="http://schemas.microsoft.com/office/drawing/2016/5/10/chartex" xmlns:cx5="http://schemas.microsoft.com/office/drawing/2016/5/11/chartex" xmlns:cx6="http://schemas.microsoft.com/office/drawing/2016/5/12/chartex" xmlns:cx7="http://schemas.microsoft.com/office/drawing/2016/5/13/chartex" xmlns:cx8="http://schemas.microsoft.com/office/drawing/2016/5/14/chartex" xmlns:mc="http://schemas.openxmlformats.org/markup-compatibility/2006" xmlns:aink="http://schemas.microsoft.com/office/drawing/2016/ink" xmlns:am3d="http://schemas.microsoft.com/office/drawing/2017/model3d" xmlns:o="urn:schemas-microsoft-com:office:office" xmlns:oel="http://schemas.microsoft.com/office/2019/extlst" xmlns:r="http://schemas.openxmlformats.org/officeDocument/2006/relationships" xmlns:m="http://schemas.openxmlformats.org/officeDocument/2006/math" xmlns:v="urn:schemas-microsoft-com:vml" xmlns:wp14="http://schemas.microsoft.com/office/word/2010/wordprocessingDrawing" xmlns:wp="http://schemas.openxmlformats.org/drawingml/2006/wordprocessingDrawing" xmlns:w10="urn:schemas-microsoft-com:office:word" xmlns:w="http://schemas.openxmlformats.org/wordprocessingml/2006/main" xmlns:w14="http://schemas.microsoft.com/office/word/2010/wordml" xmlns:w15="http://schemas.microsoft.com/office/word/2012/wordml" xmlns:w16cex="http://schemas.microsoft.com/office/word/2018/wordml/cex" xmlns:w16cid="http://schemas.microsoft.com/office/word/2016/wordml/cid" xmlns:w16="http://schemas.microsoft.com/office/word/2018/wordml" xmlns:w16sdtdh="http://schemas.microsoft.com/office/word/2020/wordml/sdtdatahash" xmlns:w16se="http://schemas.microsoft.com/office/word/2015/wordml/symex" xmlns:wpg="http://schemas.microsoft.com/office/word/2010/wordprocessingGroup" xmlns:wpi="http://schemas.microsoft.com/office/word/2010/wordprocessingInk" xmlns:wne="http://schemas.microsoft.com/office/word/2006/wordml" xmlns:wps="http://schemas.microsoft.com/office/word/2010/wordprocessingShape" mc:Ignorable="w14 w15 w16se w16cid w16 w16cex w16sdtdh wp14">
   <w:body>
     <w:p>
       <w:pPr>
@@ -259,7 +259,7 @@
                 <v:stroke joinstyle="miter"/>
                 <v:path gradientshapeok="t" o:connecttype="rect"/>
               </v:shapetype>
-              <v:shape id="Text Box 2" o:spid="_x0000_s1026" type="#_x0000_t202" style="position:absolute;margin-left:320.25pt;margin-top:-72.25pt;width:199.5pt;height:151.5pt;z-index:251661312;visibility:visible;mso-wrap-style:square;mso-width-percent:0;mso-height-percent:0;mso-wrap-distance-left:9pt;mso-wrap-distance-top:0;mso-wrap-distance-right:9pt;mso-wrap-distance-bottom:0;mso-position-horizontal:absolute;mso-position-horizontal-relative:text;mso-position-vertical:absolute;mso-position-vertical-relative:text;mso-width-percent:0;mso-height-percent:0;mso-width-relative:margin;mso-height-relative:margin;v-text-anchor:top" o:gfxdata="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" filled="f" stroked="f" strokeweight=".5pt">
+              <v:shape id="Text Box 2" o:spid="_x0000_s1026" type="#_x0000_t202" style="position:absolute;margin-left:320.25pt;margin-top:-72.25pt;width:199.5pt;height:151.5pt;z-index:251661312;visibility:visible;mso-wrap-style:square;mso-width-percent:0;mso-height-percent:0;mso-wrap-distance-left:9pt;mso-wrap-distance-top:0;mso-wrap-distance-right:9pt;mso-wrap-distance-bottom:0;mso-position-horizontal:absolute;mso-position-horizontal-relative:text;mso-position-vertical:absolute;mso-position-vertical-relative:text;mso-width-percent:0;mso-height-percent:0;mso-width-relative:margin;mso-height-relative:margin;v-text-anchor:top" o:gfxdata="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" filled="f" stroked="f" strokeweight=".5pt">
                 <v:textbox>
                   <w:txbxContent>
                     <w:p>
@@ -552,7 +552,7 @@
           </mc:Choice>
           <mc:Fallback>
             <w:pict>
-              <v:shape w14:anchorId="1437A40E" id="Text Box 1" o:spid="_x0000_s1027" type="#_x0000_t202" style="position:absolute;margin-left:0;margin-top:-1in;width:248.5pt;height:153pt;z-index:251660288;visibility:visible;mso-wrap-style:square;mso-width-percent:0;mso-height-percent:0;mso-wrap-distance-left:9pt;mso-wrap-distance-top:0;mso-wrap-distance-right:9pt;mso-wrap-distance-bottom:0;mso-position-horizontal:left;mso-position-horizontal-relative:page;mso-position-vertical:absolute;mso-position-vertical-relative:text;mso-width-percent:0;mso-height-percent:0;mso-width-relative:margin;mso-height-relative:margin;v-text-anchor:top" o:gfxdata="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" filled="f" stroked="f" strokeweight=".5pt">
+              <v:shape w14:anchorId="1437A40E" id="Text Box 1" o:spid="_x0000_s1027" type="#_x0000_t202" style="position:absolute;margin-left:0;margin-top:-1in;width:248.5pt;height:153pt;z-index:251660288;visibility:visible;mso-wrap-style:square;mso-width-percent:0;mso-height-percent:0;mso-wrap-distance-left:9pt;mso-wrap-distance-top:0;mso-wrap-distance-right:9pt;mso-wrap-distance-bottom:0;mso-position-horizontal:left;mso-position-horizontal-relative:page;mso-position-vertical:absolute;mso-position-vertical-relative:text;mso-width-percent:0;mso-height-percent:0;mso-width-relative:margin;mso-height-relative:margin;v-text-anchor:top" o:gfxdata="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" filled="f" stroked="f" strokeweight=".5pt">
                 <v:textbox>
                   <w:txbxContent>
                     <w:p>
@@ -981,111 +981,7 @@
                                 <w:sz w:val="28"/>
                                 <w:szCs w:val="28"/>
                               </w:rPr>
-                              <w:t xml:space="preserve">Ahmed </w:t>
-                            </w:r>
-                            <w:proofErr w:type="spellStart"/>
-                            <w:r>
-                              <w:rPr>
-                                <w:rFonts w:asciiTheme="minorBidi" w:hAnsiTheme="minorBidi"/>
-                                <w:color w:val="auto"/>
-                                <w:sz w:val="28"/>
-                                <w:szCs w:val="28"/>
-                              </w:rPr>
-                              <w:t>Abdulhameed</w:t>
-                            </w:r>
-                            <w:proofErr w:type="spellEnd"/>
-                            <w:r>
-                              <w:rPr>
-                                <w:rFonts w:asciiTheme="minorBidi" w:hAnsiTheme="minorBidi"/>
-                                <w:color w:val="auto"/>
-                                <w:sz w:val="28"/>
-                                <w:szCs w:val="28"/>
-                              </w:rPr>
-                              <w:t xml:space="preserve"> </w:t>
-                            </w:r>
-                            <w:proofErr w:type="spellStart"/>
-                            <w:r>
-                              <w:rPr>
-                                <w:rFonts w:asciiTheme="minorBidi" w:hAnsiTheme="minorBidi"/>
-                                <w:color w:val="auto"/>
-                                <w:sz w:val="28"/>
-                                <w:szCs w:val="28"/>
-                              </w:rPr>
-                              <w:t>Abdulazeez</w:t>
-                            </w:r>
-                            <w:proofErr w:type="spellEnd"/>
-                            <w:r>
-                              <w:rPr>
-                                <w:rFonts w:asciiTheme="minorBidi" w:hAnsiTheme="minorBidi"/>
-                                <w:color w:val="auto"/>
-                                <w:sz w:val="28"/>
-                                <w:szCs w:val="28"/>
-                              </w:rPr>
-                              <w:t xml:space="preserve"> </w:t>
-                            </w:r>
-                            <w:proofErr w:type="spellStart"/>
-                            <w:r>
-                              <w:rPr>
-                                <w:rFonts w:asciiTheme="minorBidi" w:hAnsiTheme="minorBidi"/>
-                                <w:color w:val="auto"/>
-                                <w:sz w:val="28"/>
-                                <w:szCs w:val="28"/>
-                              </w:rPr>
-                              <w:t>qahtan</w:t>
-                            </w:r>
-                            <w:proofErr w:type="spellEnd"/>
-                          </w:p>
-                          <w:p>
-                            <w:pPr>
-                              <w:pStyle w:val="Signature"/>
-                              <w:jc w:val="center"/>
-                              <w:rPr>
-                                <w:rFonts w:asciiTheme="minorBidi" w:hAnsiTheme="minorBidi"/>
-                                <w:color w:val="auto"/>
-                                <w:sz w:val="28"/>
-                                <w:szCs w:val="28"/>
-                              </w:rPr>
-                            </w:pPr>
-                          </w:p>
-                          <w:p>
-                            <w:pPr>
-                              <w:pStyle w:val="Signature"/>
-                              <w:jc w:val="center"/>
-                              <w:rPr>
-                                <w:rFonts w:asciiTheme="minorBidi" w:hAnsiTheme="minorBidi"/>
-                                <w:color w:val="auto"/>
-                                <w:sz w:val="28"/>
-                                <w:szCs w:val="28"/>
-                              </w:rPr>
-                            </w:pPr>
-                            <w:r>
-                              <w:rPr>
-                                <w:rFonts w:asciiTheme="minorBidi" w:hAnsiTheme="minorBidi"/>
-                                <w:color w:val="auto"/>
-                                <w:sz w:val="28"/>
-                                <w:szCs w:val="28"/>
-                              </w:rPr>
-                              <w:t xml:space="preserve">Abdulrahman </w:t>
-                            </w:r>
-                            <w:proofErr w:type="spellStart"/>
-                            <w:r>
-                              <w:rPr>
-                                <w:rFonts w:asciiTheme="minorBidi" w:hAnsiTheme="minorBidi"/>
-                                <w:color w:val="auto"/>
-                                <w:sz w:val="28"/>
-                                <w:szCs w:val="28"/>
-                              </w:rPr>
-                              <w:t>Hamood</w:t>
-                            </w:r>
-                            <w:proofErr w:type="spellEnd"/>
-                            <w:r>
-                              <w:rPr>
-                                <w:rFonts w:asciiTheme="minorBidi" w:hAnsiTheme="minorBidi"/>
-                                <w:color w:val="auto"/>
-                                <w:sz w:val="28"/>
-                                <w:szCs w:val="28"/>
-                              </w:rPr>
-                              <w:t xml:space="preserve"> Mohammed Saeed</w:t>
+                              <w:t>Ahmed Abdulhameed Abdulazeez qahtan</w:t>
                             </w:r>
                           </w:p>
                           <w:p>
@@ -1118,9 +1014,32 @@
                                 <w:sz w:val="28"/>
                                 <w:szCs w:val="28"/>
                               </w:rPr>
-                              <w:t xml:space="preserve">Mohammed </w:t>
+                              <w:t>Abdulrahman Hamood Mohammed Saeed</w:t>
                             </w:r>
-                            <w:proofErr w:type="spellStart"/>
+                          </w:p>
+                          <w:p>
+                            <w:pPr>
+                              <w:pStyle w:val="Signature"/>
+                              <w:jc w:val="center"/>
+                              <w:rPr>
+                                <w:rFonts w:asciiTheme="minorBidi" w:hAnsiTheme="minorBidi"/>
+                                <w:color w:val="auto"/>
+                                <w:sz w:val="28"/>
+                                <w:szCs w:val="28"/>
+                              </w:rPr>
+                            </w:pPr>
+                          </w:p>
+                          <w:p>
+                            <w:pPr>
+                              <w:pStyle w:val="Signature"/>
+                              <w:jc w:val="center"/>
+                              <w:rPr>
+                                <w:rFonts w:asciiTheme="minorBidi" w:hAnsiTheme="minorBidi"/>
+                                <w:color w:val="auto"/>
+                                <w:sz w:val="28"/>
+                                <w:szCs w:val="28"/>
+                              </w:rPr>
+                            </w:pPr>
                             <w:r>
                               <w:rPr>
                                 <w:rFonts w:asciiTheme="minorBidi" w:hAnsiTheme="minorBidi"/>
@@ -1128,37 +1047,7 @@
                                 <w:sz w:val="28"/>
                                 <w:szCs w:val="28"/>
                               </w:rPr>
-                              <w:t>Abdulazeez</w:t>
-                            </w:r>
-                            <w:proofErr w:type="spellEnd"/>
-                            <w:r>
-                              <w:rPr>
-                                <w:rFonts w:asciiTheme="minorBidi" w:hAnsiTheme="minorBidi"/>
-                                <w:color w:val="auto"/>
-                                <w:sz w:val="28"/>
-                                <w:szCs w:val="28"/>
-                              </w:rPr>
-                              <w:t xml:space="preserve"> </w:t>
-                            </w:r>
-                            <w:proofErr w:type="spellStart"/>
-                            <w:r>
-                              <w:rPr>
-                                <w:rFonts w:asciiTheme="minorBidi" w:hAnsiTheme="minorBidi"/>
-                                <w:color w:val="auto"/>
-                                <w:sz w:val="28"/>
-                                <w:szCs w:val="28"/>
-                              </w:rPr>
-                              <w:t>Qasem</w:t>
-                            </w:r>
-                            <w:proofErr w:type="spellEnd"/>
-                            <w:r>
-                              <w:rPr>
-                                <w:rFonts w:asciiTheme="minorBidi" w:hAnsiTheme="minorBidi"/>
-                                <w:color w:val="auto"/>
-                                <w:sz w:val="28"/>
-                                <w:szCs w:val="28"/>
-                              </w:rPr>
-                              <w:t xml:space="preserve"> Mohammed</w:t>
+                              <w:t>Mohammed Abdulazeez Qasem Mohammed</w:t>
                             </w:r>
                           </w:p>
                           <w:p>
@@ -1309,7 +1198,7 @@
           </mc:Choice>
           <mc:Fallback>
             <w:pict>
-              <v:shape w14:anchorId="1DFA01D0" id="_x0000_s1028" type="#_x0000_t202" style="position:absolute;margin-left:0;margin-top:37.5pt;width:416.5pt;height:553pt;z-index:251665408;visibility:visible;mso-wrap-style:square;mso-width-percent:0;mso-height-percent:0;mso-wrap-distance-left:9pt;mso-wrap-distance-top:3.6pt;mso-wrap-distance-right:9pt;mso-wrap-distance-bottom:3.6pt;mso-position-horizontal:center;mso-position-horizontal-relative:margin;mso-position-vertical:absolute;mso-position-vertical-relative:text;mso-width-percent:0;mso-height-percent:0;mso-width-relative:margin;mso-height-relative:margin;v-text-anchor:top" o:gfxdata="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" strokecolor="white [3212]">
+              <v:shape w14:anchorId="1DFA01D0" id="_x0000_s1028" type="#_x0000_t202" style="position:absolute;margin-left:0;margin-top:37.5pt;width:416.5pt;height:553pt;z-index:251665408;visibility:visible;mso-wrap-style:square;mso-width-percent:0;mso-height-percent:0;mso-wrap-distance-left:9pt;mso-wrap-distance-top:3.6pt;mso-wrap-distance-right:9pt;mso-wrap-distance-bottom:3.6pt;mso-position-horizontal:center;mso-position-horizontal-relative:margin;mso-position-vertical:absolute;mso-position-vertical-relative:text;mso-width-percent:0;mso-height-percent:0;mso-width-relative:margin;mso-height-relative:margin;v-text-anchor:top" o:gfxdata="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" strokecolor="white [3212]">
                 <v:textbox>
                   <w:txbxContent>
                     <w:p>
@@ -1545,111 +1434,7 @@
                           <w:sz w:val="28"/>
                           <w:szCs w:val="28"/>
                         </w:rPr>
-                        <w:t xml:space="preserve">Ahmed </w:t>
-                      </w:r>
-                      <w:proofErr w:type="spellStart"/>
-                      <w:r>
-                        <w:rPr>
-                          <w:rFonts w:asciiTheme="minorBidi" w:hAnsiTheme="minorBidi"/>
-                          <w:color w:val="auto"/>
-                          <w:sz w:val="28"/>
-                          <w:szCs w:val="28"/>
-                        </w:rPr>
-                        <w:t>Abdulhameed</w:t>
-                      </w:r>
-                      <w:proofErr w:type="spellEnd"/>
-                      <w:r>
-                        <w:rPr>
-                          <w:rFonts w:asciiTheme="minorBidi" w:hAnsiTheme="minorBidi"/>
-                          <w:color w:val="auto"/>
-                          <w:sz w:val="28"/>
-                          <w:szCs w:val="28"/>
-                        </w:rPr>
-                        <w:t xml:space="preserve"> </w:t>
-                      </w:r>
-                      <w:proofErr w:type="spellStart"/>
-                      <w:r>
-                        <w:rPr>
-                          <w:rFonts w:asciiTheme="minorBidi" w:hAnsiTheme="minorBidi"/>
-                          <w:color w:val="auto"/>
-                          <w:sz w:val="28"/>
-                          <w:szCs w:val="28"/>
-                        </w:rPr>
-                        <w:t>Abdulazeez</w:t>
-                      </w:r>
-                      <w:proofErr w:type="spellEnd"/>
-                      <w:r>
-                        <w:rPr>
-                          <w:rFonts w:asciiTheme="minorBidi" w:hAnsiTheme="minorBidi"/>
-                          <w:color w:val="auto"/>
-                          <w:sz w:val="28"/>
-                          <w:szCs w:val="28"/>
-                        </w:rPr>
-                        <w:t xml:space="preserve"> </w:t>
-                      </w:r>
-                      <w:proofErr w:type="spellStart"/>
-                      <w:r>
-                        <w:rPr>
-                          <w:rFonts w:asciiTheme="minorBidi" w:hAnsiTheme="minorBidi"/>
-                          <w:color w:val="auto"/>
-                          <w:sz w:val="28"/>
-                          <w:szCs w:val="28"/>
-                        </w:rPr>
-                        <w:t>qahtan</w:t>
-                      </w:r>
-                      <w:proofErr w:type="spellEnd"/>
-                    </w:p>
-                    <w:p>
-                      <w:pPr>
-                        <w:pStyle w:val="Signature"/>
-                        <w:jc w:val="center"/>
-                        <w:rPr>
-                          <w:rFonts w:asciiTheme="minorBidi" w:hAnsiTheme="minorBidi"/>
-                          <w:color w:val="auto"/>
-                          <w:sz w:val="28"/>
-                          <w:szCs w:val="28"/>
-                        </w:rPr>
-                      </w:pPr>
-                    </w:p>
-                    <w:p>
-                      <w:pPr>
-                        <w:pStyle w:val="Signature"/>
-                        <w:jc w:val="center"/>
-                        <w:rPr>
-                          <w:rFonts w:asciiTheme="minorBidi" w:hAnsiTheme="minorBidi"/>
-                          <w:color w:val="auto"/>
-                          <w:sz w:val="28"/>
-                          <w:szCs w:val="28"/>
-                        </w:rPr>
-                      </w:pPr>
-                      <w:r>
-                        <w:rPr>
-                          <w:rFonts w:asciiTheme="minorBidi" w:hAnsiTheme="minorBidi"/>
-                          <w:color w:val="auto"/>
-                          <w:sz w:val="28"/>
-                          <w:szCs w:val="28"/>
-                        </w:rPr>
-                        <w:t xml:space="preserve">Abdulrahman </w:t>
-                      </w:r>
-                      <w:proofErr w:type="spellStart"/>
-                      <w:r>
-                        <w:rPr>
-                          <w:rFonts w:asciiTheme="minorBidi" w:hAnsiTheme="minorBidi"/>
-                          <w:color w:val="auto"/>
-                          <w:sz w:val="28"/>
-                          <w:szCs w:val="28"/>
-                        </w:rPr>
-                        <w:t>Hamood</w:t>
-                      </w:r>
-                      <w:proofErr w:type="spellEnd"/>
-                      <w:r>
-                        <w:rPr>
-                          <w:rFonts w:asciiTheme="minorBidi" w:hAnsiTheme="minorBidi"/>
-                          <w:color w:val="auto"/>
-                          <w:sz w:val="28"/>
-                          <w:szCs w:val="28"/>
-                        </w:rPr>
-                        <w:t xml:space="preserve"> Mohammed Saeed</w:t>
+                        <w:t>Ahmed Abdulhameed Abdulazeez qahtan</w:t>
                       </w:r>
                     </w:p>
                     <w:p>
@@ -1682,9 +1467,32 @@
                           <w:sz w:val="28"/>
                           <w:szCs w:val="28"/>
                         </w:rPr>
-                        <w:t xml:space="preserve">Mohammed </w:t>
+                        <w:t>Abdulrahman Hamood Mohammed Saeed</w:t>
                       </w:r>
-                      <w:proofErr w:type="spellStart"/>
+                    </w:p>
+                    <w:p>
+                      <w:pPr>
+                        <w:pStyle w:val="Signature"/>
+                        <w:jc w:val="center"/>
+                        <w:rPr>
+                          <w:rFonts w:asciiTheme="minorBidi" w:hAnsiTheme="minorBidi"/>
+                          <w:color w:val="auto"/>
+                          <w:sz w:val="28"/>
+                          <w:szCs w:val="28"/>
+                        </w:rPr>
+                      </w:pPr>
+                    </w:p>
+                    <w:p>
+                      <w:pPr>
+                        <w:pStyle w:val="Signature"/>
+                        <w:jc w:val="center"/>
+                        <w:rPr>
+                          <w:rFonts w:asciiTheme="minorBidi" w:hAnsiTheme="minorBidi"/>
+                          <w:color w:val="auto"/>
+                          <w:sz w:val="28"/>
+                          <w:szCs w:val="28"/>
+                        </w:rPr>
+                      </w:pPr>
                       <w:r>
                         <w:rPr>
                           <w:rFonts w:asciiTheme="minorBidi" w:hAnsiTheme="minorBidi"/>
@@ -1692,37 +1500,7 @@
                           <w:sz w:val="28"/>
                           <w:szCs w:val="28"/>
                         </w:rPr>
-                        <w:t>Abdulazeez</w:t>
-                      </w:r>
-                      <w:proofErr w:type="spellEnd"/>
-                      <w:r>
-                        <w:rPr>
-                          <w:rFonts w:asciiTheme="minorBidi" w:hAnsiTheme="minorBidi"/>
-                          <w:color w:val="auto"/>
-                          <w:sz w:val="28"/>
-                          <w:szCs w:val="28"/>
-                        </w:rPr>
-                        <w:t xml:space="preserve"> </w:t>
-                      </w:r>
-                      <w:proofErr w:type="spellStart"/>
-                      <w:r>
-                        <w:rPr>
-                          <w:rFonts w:asciiTheme="minorBidi" w:hAnsiTheme="minorBidi"/>
-                          <w:color w:val="auto"/>
-                          <w:sz w:val="28"/>
-                          <w:szCs w:val="28"/>
-                        </w:rPr>
-                        <w:t>Qasem</w:t>
-                      </w:r>
-                      <w:proofErr w:type="spellEnd"/>
-                      <w:r>
-                        <w:rPr>
-                          <w:rFonts w:asciiTheme="minorBidi" w:hAnsiTheme="minorBidi"/>
-                          <w:color w:val="auto"/>
-                          <w:sz w:val="28"/>
-                          <w:szCs w:val="28"/>
-                        </w:rPr>
-                        <w:t xml:space="preserve"> Mohammed</w:t>
+                        <w:t>Mohammed Abdulazeez Qasem Mohammed</w:t>
                       </w:r>
                     </w:p>
                     <w:p>
@@ -2786,27 +2564,7 @@
                 <w:bCs/>
                 <w:noProof/>
               </w:rPr>
-              <w:t>Project go</w:t>
-            </w:r>
-            <w:r>
-              <w:rPr>
-                <w:rStyle w:val="Hyperlink"/>
-                <w:rFonts w:asciiTheme="majorBidi" w:hAnsiTheme="majorBidi"/>
-                <w:b/>
-                <w:bCs/>
-                <w:noProof/>
-              </w:rPr>
-              <w:t>a</w:t>
-            </w:r>
-            <w:r>
-              <w:rPr>
-                <w:rStyle w:val="Hyperlink"/>
-                <w:rFonts w:asciiTheme="majorBidi" w:hAnsiTheme="majorBidi"/>
-                <w:b/>
-                <w:bCs/>
-                <w:noProof/>
-              </w:rPr>
-              <w:t>ls</w:t>
+              <w:t>Project goals</w:t>
             </w:r>
             <w:r>
               <w:rPr>
@@ -7953,6 +7711,7 @@
           <w:sz w:val="28"/>
           <w:szCs w:val="28"/>
         </w:rPr>
+        <w:lastRenderedPageBreak/>
         <w:t>Chapter 1: Introduction</w:t>
       </w:r>
       <w:bookmarkEnd w:id="1"/>
@@ -8110,6 +7869,7 @@
           <w:sz w:val="28"/>
           <w:szCs w:val="28"/>
         </w:rPr>
+        <w:lastRenderedPageBreak/>
         <w:t>As we embark on this ambitious venture, our mission is clear: to reshape the landscape of healthcare record management, placing the power of advanced technologies at the service of both healthcare professionals and patients. Join us on this journey as we pioneer a new era in healthcare, where data is not just secured but utilized intelligently to improve patient outcomes and transform the way we experience healthcare</w:t>
       </w:r>
       <w:r>
@@ -8308,7 +8068,16 @@
           <w:sz w:val="28"/>
           <w:szCs w:val="28"/>
         </w:rPr>
-        <w:t xml:space="preserve"> or encounter results in the creation of a new paper record, with subsequent updates made manually. However, this system functions independently of digital technologies and lacks integration with electronic health record (EHR) systems or other digital platforms, necessitating physical transfer of records between healthcare providers or departments. Performance is hindered by manual data entry and retrieval processes, leading to potential errors, longer wait times, and scalability limitations due to physical storage constraints. Moreover, security concerns arise from the vulnerability of paper records to loss, theft, or damage, with limited control over access and viewing privileges. Maintenance involves regular upkeep of filing systems and support for staff training on record-keeping procedures, but transitioning to a digital system could offer significant improvements in efficiency, accessibility, and security for patient record management.</w:t>
+        <w:t xml:space="preserve"> or encounter results in the creation of a new paper record, with subsequent updates made manually. </w:t>
+      </w:r>
+      <w:r>
+        <w:rPr>
+          <w:rFonts w:asciiTheme="majorBidi" w:hAnsiTheme="majorBidi" w:cstheme="majorBidi"/>
+          <w:sz w:val="28"/>
+          <w:szCs w:val="28"/>
+        </w:rPr>
+        <w:lastRenderedPageBreak/>
+        <w:t>However, this system functions independently of digital technologies and lacks integration with electronic health record (EHR) systems or other digital platforms, necessitating physical transfer of records between healthcare providers or departments. Performance is hindered by manual data entry and retrieval processes, leading to potential errors, longer wait times, and scalability limitations due to physical storage constraints. Moreover, security concerns arise from the vulnerability of paper records to loss, theft, or damage, with limited control over access and viewing privileges. Maintenance involves regular upkeep of filing systems and support for staff training on record-keeping procedures, but transitioning to a digital system could offer significant improvements in efficiency, accessibility, and security for patient record management.</w:t>
       </w:r>
     </w:p>
     <w:p>
@@ -8453,7 +8222,16 @@
           <w:sz w:val="26"/>
           <w:szCs w:val="26"/>
         </w:rPr>
-        <w:t xml:space="preserve"> The lack of standardized formats and protocols for sharing patient information across different healthcare settings complicates care coordination and continuity. In today's interconnected healthcare landscape, where patients may receive treatment from multiple providers and institutions, seamless data exchange is essential for delivering comprehensive and integrated care. The absence of interoperability hampers communication between healthcare professionals, leading to fragmented care and potential gaps in treatment.</w:t>
+        <w:t xml:space="preserve"> The lack of standardized formats and protocols for sharing patient information across different healthcare settings complicates care coordination and continuity. In today's interconnected healthcare landscape, where patients may receive treatment from multiple </w:t>
+      </w:r>
+      <w:r>
+        <w:rPr>
+          <w:rFonts w:asciiTheme="majorBidi" w:hAnsiTheme="majorBidi" w:cstheme="majorBidi"/>
+          <w:sz w:val="26"/>
+          <w:szCs w:val="26"/>
+        </w:rPr>
+        <w:lastRenderedPageBreak/>
+        <w:t>providers and institutions, seamless data exchange is essential for delivering comprehensive and integrated care. The absence of interoperability hampers communication between healthcare professionals, leading to fragmented care and potential gaps in treatment.</w:t>
       </w:r>
     </w:p>
     <w:p>
@@ -8681,7 +8459,17 @@
           <w:szCs w:val="26"/>
           <w:lang w:val="en-GB"/>
         </w:rPr>
-        <w:t xml:space="preserve"> At its core, the platform utilizes a decentralized blockchain infrastructure to ensure data integrity, security, and immutability. Transactions related to patient records are cryptographically linked and stored across a distributed network of nodes, eliminating the risk of tampering or unauthorized access.</w:t>
+        <w:t xml:space="preserve"> At its core, the platform utilizes a decentralized blockchain infrastructure to ensure data integrity, security, and immutability. </w:t>
+      </w:r>
+      <w:r>
+        <w:rPr>
+          <w:rFonts w:ascii="Times New Roman" w:eastAsia="Calibri" w:hAnsi="Times New Roman" w:cs="Times New Roman"/>
+          <w:sz w:val="26"/>
+          <w:szCs w:val="26"/>
+          <w:lang w:val="en-GB"/>
+        </w:rPr>
+        <w:lastRenderedPageBreak/>
+        <w:t>Transactions related to patient records are cryptographically linked and stored across a distributed network of nodes, eliminating the risk of tampering or unauthorized access.</w:t>
       </w:r>
     </w:p>
     <w:p>
@@ -9025,7 +8813,17 @@
           <w:szCs w:val="26"/>
           <w:lang w:val="en-GB"/>
         </w:rPr>
-        <w:t xml:space="preserve"> Patients have greater control over their health data, with the ability to access, monitor, and contribute to their electronic health records. Transparent consent mechanisms allow patients to manage access permissions and track data usage.</w:t>
+        <w:t xml:space="preserve"> Patients have greater control over their health data, with the ability to access, monitor, and contribute to their electronic health </w:t>
+      </w:r>
+      <w:r>
+        <w:rPr>
+          <w:rFonts w:ascii="Times New Roman" w:eastAsia="Calibri" w:hAnsi="Times New Roman" w:cs="Times New Roman"/>
+          <w:sz w:val="26"/>
+          <w:szCs w:val="26"/>
+          <w:lang w:val="en-GB"/>
+        </w:rPr>
+        <w:lastRenderedPageBreak/>
+        <w:t>records. Transparent consent mechanisms allow patients to manage access permissions and track data usage.</w:t>
       </w:r>
     </w:p>
     <w:p>
@@ -9319,7 +9117,21 @@
           <w:szCs w:val="28"/>
           <w:lang w:eastAsia="en-US"/>
         </w:rPr>
-        <w:t>This project was created with the aim of addressing challenges commonly associated with traditional paper-based systems. The project seeks to tackle current gaps in these systems, which may include inefficiencies, delays, and difficulties in managing information. Additionally, ensuring the security of data is a key goal of the project. This involves protecting information from loss or damage and proposing the adoption of measures to preserve data integrity and provide it permanently. It also requires ensuring user privacy, which includes managing access control permissions and ensuring that users have appropriate and secure access to data while safeguarding sensitive information. In addition to the significant advancements in the field of artificial intelligence, this project aims to integrate these capabilities to enhance healthcare efficiency. This is achieved by accelerating data analysis and improving the precision of decision-making.</w:t>
+        <w:t xml:space="preserve">This project was created with the aim of addressing challenges commonly associated with traditional paper-based systems. The project seeks to tackle current gaps in these systems, which may include inefficiencies, delays, and difficulties in managing information. Additionally, ensuring the security of data is a key goal of the project. This involves protecting information from loss or damage and proposing the adoption of measures to preserve data integrity and provide it permanently. It also requires ensuring user privacy, which includes managing access control permissions and ensuring that users have appropriate and secure access to data while safeguarding sensitive information. In addition to the significant advancements in the field of artificial intelligence, this project aims to </w:t>
+      </w:r>
+      <w:r>
+        <w:rPr>
+          <w:rFonts w:ascii="Times New Roman" w:hAnsi="Times New Roman" w:cs="Times New Roman"/>
+          <w:b w:val="0"/>
+          <w:bCs w:val="0"/>
+          <w:color w:val="auto"/>
+          <w:kern w:val="0"/>
+          <w:sz w:val="28"/>
+          <w:szCs w:val="28"/>
+          <w:lang w:eastAsia="en-US"/>
+        </w:rPr>
+        <w:lastRenderedPageBreak/>
+        <w:t>integrate these capabilities to enhance healthcare efficiency. This is achieved by accelerating data analysis and improving the precision of decision-making.</w:t>
       </w:r>
     </w:p>
     <w:p/>
@@ -9685,6 +9497,7 @@
           <w:sz w:val="28"/>
           <w:szCs w:val="28"/>
         </w:rPr>
+        <w:lastRenderedPageBreak/>
         <w:t>Robust Access Control Mechanism:</w:t>
       </w:r>
     </w:p>
@@ -10167,6 +9980,7 @@
           <w:sz w:val="28"/>
           <w:szCs w:val="28"/>
         </w:rPr>
+        <w:lastRenderedPageBreak/>
         <w:t>By successfully achieving these specific objectives, the project aims to revolutionize patient record management, establishing a secure, AI-driven blockchain platform that ensures privacy, facilitates data sharing, and enhances overall healthcare coordination.</w:t>
       </w:r>
     </w:p>
@@ -10717,6 +10531,7 @@
           <w:sz w:val="28"/>
           <w:szCs w:val="28"/>
         </w:rPr>
+        <w:lastRenderedPageBreak/>
         <w:t>Prescribe Medications</w:t>
       </w:r>
     </w:p>
@@ -11427,6 +11242,7 @@
           <w:sz w:val="28"/>
           <w:szCs w:val="28"/>
         </w:rPr>
+        <w:lastRenderedPageBreak/>
         <w:t>Securely share results with doctors and patients</w:t>
       </w:r>
     </w:p>
@@ -11582,7 +11398,6 @@
         </w:rPr>
         <w:t xml:space="preserve">Manage their </w:t>
       </w:r>
-      <w:proofErr w:type="spellStart"/>
       <w:proofErr w:type="gramStart"/>
       <w:r>
         <w:rPr>
@@ -11592,7 +11407,6 @@
         </w:rPr>
         <w:t>doctors</w:t>
       </w:r>
-      <w:proofErr w:type="spellEnd"/>
       <w:proofErr w:type="gramEnd"/>
       <w:r>
         <w:rPr>
@@ -12076,6 +11890,7 @@
           <w:sz w:val="28"/>
           <w:szCs w:val="28"/>
         </w:rPr>
+        <w:lastRenderedPageBreak/>
         <w:t>3. Researchers and Public health authorities</w:t>
       </w:r>
       <w:r>
@@ -12412,6 +12227,7 @@
           <w:sz w:val="28"/>
           <w:szCs w:val="28"/>
         </w:rPr>
+        <w:lastRenderedPageBreak/>
         <w:t xml:space="preserve">Chapter </w:t>
       </w:r>
       <w:r>
@@ -12577,6 +12393,7 @@
           <w:sz w:val="28"/>
           <w:szCs w:val="28"/>
         </w:rPr>
+        <w:lastRenderedPageBreak/>
         <w:t>Furthermore, limited accessibility to traditional healthcare services is a prevalent issue, particularly in rural areas and underserved communities. Factors such as geographic location, socioeconomic status, and the availability of healthcare providers and facilities can pose barriers to accessing timely and quality healthcare.</w:t>
       </w:r>
     </w:p>
@@ -12684,7 +12501,16 @@
           <w:sz w:val="28"/>
           <w:szCs w:val="28"/>
         </w:rPr>
-        <w:t>E-Healthcare, or electronic healthcare, involves the integration of information technology and electronic communication into the healthcare industry with the goal of improving the efficiency, accessibility, and quality of healthcare services. This digital transformation encompasses a broad spectrum of technologies and applications designed to enhance the overall delivery of healthcare. Electronic Health Records (EHRs) replace traditional paper-based records, facilitating seamless data sharing among healthcare providers. Telemedicine and Telehealth leverage telecommunications technology for remote clinical services and health-related education, expanding healthcare</w:t>
+        <w:t xml:space="preserve">E-Healthcare, or electronic healthcare, involves the integration of information technology and electronic communication into the healthcare industry with the goal of improving the efficiency, accessibility, and quality of healthcare services. This digital transformation encompasses a broad spectrum of technologies and applications designed to enhance the overall delivery of healthcare. Electronic Health Records (EHRs) replace traditional paper-based records, facilitating seamless data sharing among healthcare providers. Telemedicine and Telehealth leverage telecommunications technology for remote clinical services and health-related education, </w:t>
+      </w:r>
+      <w:r>
+        <w:rPr>
+          <w:rFonts w:asciiTheme="majorBidi" w:hAnsiTheme="majorBidi" w:cstheme="majorBidi"/>
+          <w:sz w:val="28"/>
+          <w:szCs w:val="28"/>
+        </w:rPr>
+        <w:lastRenderedPageBreak/>
+        <w:t>expanding healthcare</w:t>
       </w:r>
       <w:r>
         <w:rPr>
@@ -12731,6 +12557,7 @@
           <w:sz w:val="32"/>
           <w:szCs w:val="32"/>
         </w:rPr>
+        <w:lastRenderedPageBreak/>
         <w:t>Importance of Healthcare</w:t>
       </w:r>
       <w:bookmarkEnd w:id="23"/>
@@ -12892,7 +12719,16 @@
           <w:sz w:val="28"/>
           <w:szCs w:val="28"/>
         </w:rPr>
-        <w:t xml:space="preserve"> them to actively participate in their healthcare decisions. Patient portals, health apps, and online resources enhance health literacy and encourage proactive engagement in one's well-being.</w:t>
+        <w:t xml:space="preserve"> them to actively participate in their healthcare decisions. Patient </w:t>
+      </w:r>
+      <w:r>
+        <w:rPr>
+          <w:rFonts w:asciiTheme="majorBidi" w:hAnsiTheme="majorBidi" w:cstheme="majorBidi"/>
+          <w:sz w:val="28"/>
+          <w:szCs w:val="28"/>
+        </w:rPr>
+        <w:lastRenderedPageBreak/>
+        <w:t>portals, health apps, and online resources enhance health literacy and encourage proactive engagement in one's well-being.</w:t>
       </w:r>
     </w:p>
     <w:p>
@@ -13076,6 +12912,7 @@
           <w:sz w:val="32"/>
           <w:szCs w:val="32"/>
         </w:rPr>
+        <w:lastRenderedPageBreak/>
         <w:t>Traditional Healthcare Records</w:t>
       </w:r>
       <w:bookmarkEnd w:id="24"/>
@@ -13173,6 +13010,7 @@
           <w:sz w:val="28"/>
           <w:szCs w:val="28"/>
         </w:rPr>
+        <w:lastRenderedPageBreak/>
         <w:t>Traditional healthcare records are meticulously organized and stored in physical filing systems within healthcare facilities. They are typically sorted alphabetically, by medical record number, or by date of service for ease of retrieval. While these records offer accessibility without relying on technology and are familiar to many healthcare professionals, they present challenges related to storage space, organization, and accessibility for authorized personnel. Nonetheless, traditional healthcare records remain a cornerstone of medical documentation, providing a tangible and comprehensive record of a patient's healthcare journey.</w:t>
       </w:r>
     </w:p>
@@ -13281,6 +13119,7 @@
           <w:sz w:val="32"/>
           <w:szCs w:val="32"/>
         </w:rPr>
+        <w:lastRenderedPageBreak/>
         <w:t>Electronic Healthcare</w:t>
       </w:r>
       <w:r>
@@ -13407,6 +13246,7 @@
           <w:sz w:val="28"/>
           <w:szCs w:val="28"/>
         </w:rPr>
+        <w:lastRenderedPageBreak/>
         <w:t xml:space="preserve">Overall, the </w:t>
       </w:r>
       <w:r>
@@ -13655,7 +13495,16 @@
           <w:sz w:val="28"/>
           <w:szCs w:val="28"/>
         </w:rPr>
-        <w:t>E-Healthcare Records: Electronic records eliminate the need for physical storage space. Data is stored digitally on servers or in the cloud, which can be easily scaled to accommodate growing volumes of information. This not only saves physical space but also reduces the administrative burden associated with managing paper records.</w:t>
+        <w:t xml:space="preserve">E-Healthcare Records: Electronic records eliminate the need for physical storage space. Data is stored digitally on servers or in the cloud, which can be easily scaled to accommodate growing volumes of </w:t>
+      </w:r>
+      <w:r>
+        <w:rPr>
+          <w:rFonts w:asciiTheme="majorBidi" w:hAnsiTheme="majorBidi" w:cstheme="majorBidi"/>
+          <w:sz w:val="28"/>
+          <w:szCs w:val="28"/>
+        </w:rPr>
+        <w:lastRenderedPageBreak/>
+        <w:t>information. This not only saves physical space but also reduces the administrative burden associated with managing paper records.</w:t>
       </w:r>
     </w:p>
     <w:p>
@@ -13850,7 +13699,16 @@
           <w:sz w:val="28"/>
           <w:szCs w:val="28"/>
         </w:rPr>
-        <w:t>E-Healthcare Records: Electronic records can be integrated with other healthcare systems, such as pharmacy systems, laboratory databases, and imaging systems, through standardized protocols and interfaces. This interoperability enables seamless exchange of information between healthcare providers, resulting in more coordinated and comprehensive care for patients.</w:t>
+        <w:t xml:space="preserve">E-Healthcare Records: Electronic records can be integrated with other healthcare systems, such as pharmacy systems, laboratory databases, and imaging systems, through standardized protocols and interfaces. This interoperability enables seamless exchange of information </w:t>
+      </w:r>
+      <w:r>
+        <w:rPr>
+          <w:rFonts w:asciiTheme="majorBidi" w:hAnsiTheme="majorBidi" w:cstheme="majorBidi"/>
+          <w:sz w:val="28"/>
+          <w:szCs w:val="28"/>
+        </w:rPr>
+        <w:lastRenderedPageBreak/>
+        <w:t>between healthcare providers, resulting in more coordinated and comprehensive care for patients.</w:t>
       </w:r>
     </w:p>
     <w:p>
@@ -14420,6 +14278,7 @@
                 <w:sz w:val="28"/>
                 <w:szCs w:val="28"/>
               </w:rPr>
+              <w:lastRenderedPageBreak/>
               <w:t>Efficiency and Workflow</w:t>
             </w:r>
           </w:p>
@@ -14833,7 +14692,16 @@
           <w:sz w:val="28"/>
           <w:szCs w:val="28"/>
         </w:rPr>
-        <w:t>Enhanced Patient Care and Safety: EHRs provide a comprehensive and up-to-date overview of a patient's medical history, medications, allergies, and test results. This information is vital for healthcare providers to make well-informed decisions, leading to better patient care and reduced medical errors.</w:t>
+        <w:t xml:space="preserve">Enhanced Patient Care and Safety: EHRs provide a comprehensive and up-to-date overview of a patient's medical history, </w:t>
+      </w:r>
+      <w:r>
+        <w:rPr>
+          <w:rFonts w:asciiTheme="majorBidi" w:hAnsiTheme="majorBidi" w:cstheme="majorBidi"/>
+          <w:sz w:val="28"/>
+          <w:szCs w:val="28"/>
+        </w:rPr>
+        <w:lastRenderedPageBreak/>
+        <w:t>medications, allergies, and test results. This information is vital for healthcare providers to make well-informed decisions, leading to better patient care and reduced medical errors.</w:t>
       </w:r>
     </w:p>
     <w:p>
@@ -14994,6 +14862,7 @@
           <w:sz w:val="28"/>
           <w:szCs w:val="28"/>
         </w:rPr>
+        <w:lastRenderedPageBreak/>
         <w:t>Research and Analytics: The aggregated data from EHRs can be valuable for medical research, quality improvement initiatives, and public health studies. Researchers can use anonymized data to identify patterns, discover new treatments, and improve healthcare practices.</w:t>
       </w:r>
     </w:p>
@@ -15086,7 +14955,16 @@
           <w:sz w:val="28"/>
           <w:szCs w:val="28"/>
         </w:rPr>
-        <w:t>Blockchain technology is a decentralized, distributed ledger system that records transactions across multiple computers in a way that ensures transparency, security, and immutability. This term appeared for the first time in 2008 as a paper titled, “Bitcoin: A Peer-to-Peer Electronic Cash System”. The author(s) laid out the framework for blockchain and detailed methods of using a peer-to-peer network to generate a financial database. Since then, various programmers, cryptographers, and scientists have worked on this concept of blockchain to produce a cryptocurrency network called the bitcoin. The major design goal and the purpose of the blockchain were to solve two major problems. The first is to solve the double spending problem and second was to eliminate the need of central trusted third party. design and structure of a blockchain system, which consists of various components and elements that interact with each other to enable the functionality and features of the system. Blockchain architecture can vary depending on the type, purpose, and characteristics of the blockchain, but some common components are Node - user or computer within the blockchain architecture (each has an independent copy of the whole blockchain ledger) , Blocks These are the data structures that store a set of transactions that have been validated and verified by the nodes. Each block contains a header and a body. The header contains metadata, such as the hash of the previous block, the timestamp, the nonce, and the Merkle root. The body contains the actual transactions and their details, Transaction - smallest building block of a blockchain system (records, information, etc.) that serves as the purpose of blockchain, Chain - a sequence of blocks in a specific order ,Miners - specific nodes which perform the block verification process before adding anything to the blockchain structure, Consensus (consensus protocol) - a set of rules and arrangements to carry out blockchain operations</w:t>
+        <w:t xml:space="preserve">Blockchain technology is a decentralized, distributed ledger system that records transactions across multiple computers in a way that ensures transparency, security, and immutability. This term appeared for the first time in 2008 as a paper titled, “Bitcoin: A Peer-to-Peer Electronic Cash System”. The author(s) laid out the framework for blockchain and detailed methods of using a peer-to-peer network to generate a financial database. Since then, various programmers, cryptographers, and scientists have worked on this concept of blockchain to produce a cryptocurrency network called the bitcoin. The major design goal and the purpose of the blockchain were to solve two major problems. The first is to solve the double spending problem and second was to eliminate the need of central trusted third party. design and structure of a blockchain system, which consists of various components and elements that interact with each other to enable the functionality and features of the system. Blockchain architecture can vary depending on the type, purpose, and characteristics of the blockchain, but some common components are Node - user or computer within the blockchain architecture (each has an independent copy of the whole blockchain ledger) , Blocks These are the data structures that store a set of transactions that have been </w:t>
+      </w:r>
+      <w:r>
+        <w:rPr>
+          <w:rFonts w:asciiTheme="majorBidi" w:hAnsiTheme="majorBidi" w:cstheme="majorBidi"/>
+          <w:sz w:val="28"/>
+          <w:szCs w:val="28"/>
+        </w:rPr>
+        <w:lastRenderedPageBreak/>
+        <w:t>validated and verified by the nodes. Each block contains a header and a body. The header contains metadata, such as the hash of the previous block, the timestamp, the nonce, and the Merkle root. The body contains the actual transactions and their details, Transaction - smallest building block of a blockchain system (records, information, etc.) that serves as the purpose of blockchain, Chain - a sequence of blocks in a specific order ,Miners - specific nodes which perform the block verification process before adding anything to the blockchain structure, Consensus (consensus protocol) - a set of rules and arrangements to carry out blockchain operations</w:t>
       </w:r>
     </w:p>
     <w:p>
@@ -15206,6 +15084,7 @@
           <w:sz w:val="26"/>
           <w:szCs w:val="26"/>
         </w:rPr>
+        <w:lastRenderedPageBreak/>
         <w:t>P</w:t>
       </w:r>
       <w:r>
@@ -15580,6 +15459,7 @@
           <w:sz w:val="28"/>
           <w:szCs w:val="28"/>
         </w:rPr>
+        <w:lastRenderedPageBreak/>
         <w:t>Smart contracts on IBM Blockchain can be written in languages like Solidity, JavaScript, Go, and Java, catering to different development preferences and requirements. The platform supports both public and private network configurations, with transaction costs varying depending on factors like network congestion and configuration.</w:t>
       </w:r>
     </w:p>
@@ -15736,7 +15616,16 @@
           <w:sz w:val="28"/>
           <w:szCs w:val="28"/>
         </w:rPr>
-        <w:t>HydraChain is an open-source blockchain platform developed by the Ethereum team. It serves as a flexible framework for building decentralized applications (dApps) and private blockchains. While specific details about HydraChain's features, advantages, and disadvantages may vary, it likely inherits some of the benefits associated with Ethereum, such as decentralization and support for smart contracts written in Solidity. Developers can deploy applications on both public and private networks, with transaction costs varying based on factors like network congestion and gas fees. Whether dApps built on HydraChain require data mining depends on their specific functionalities. Overall, HydraChain provides developers with a platform to create decentralized solutions while benefiting from the expertise of the Ethereum team.</w:t>
+        <w:t xml:space="preserve">HydraChain is an open-source blockchain platform developed by the Ethereum team. It serves as a flexible framework for building decentralized applications (dApps) and private blockchains. While specific details about HydraChain's features, advantages, and disadvantages may vary, it likely inherits some of the benefits associated with Ethereum, such as decentralization and support for smart contracts written in Solidity. Developers can deploy applications on both public and private networks, with transaction costs varying based on factors like network congestion and gas fees. Whether dApps built on HydraChain require data mining depends on their specific functionalities. Overall, HydraChain provides developers </w:t>
+      </w:r>
+      <w:r>
+        <w:rPr>
+          <w:rFonts w:asciiTheme="majorBidi" w:hAnsiTheme="majorBidi" w:cstheme="majorBidi"/>
+          <w:sz w:val="28"/>
+          <w:szCs w:val="28"/>
+        </w:rPr>
+        <w:lastRenderedPageBreak/>
+        <w:t>with a platform to create decentralized solutions while benefiting from the expertise of the Ethereum team.</w:t>
       </w:r>
     </w:p>
     <w:p>
@@ -15796,25 +15685,7 @@
           <w:sz w:val="28"/>
           <w:szCs w:val="28"/>
         </w:rPr>
-        <w:t xml:space="preserve">R3 Corda is an open-source blockchain platform designed specifically for the financial services industry. It was developed by R3, a company focused on creating interactive solutions for businesses using blockchain technology. Corda aims to address the specific needs and challenges faced by financial institutions by providing a secure and efficient platform for conducting transactions. Unlike traditional blockchain networks, </w:t>
-      </w:r>
-      <w:proofErr w:type="spellStart"/>
-      <w:r>
-        <w:rPr>
-          <w:rFonts w:asciiTheme="majorBidi" w:hAnsiTheme="majorBidi" w:cstheme="majorBidi"/>
-          <w:sz w:val="28"/>
-          <w:szCs w:val="28"/>
-        </w:rPr>
-        <w:t>Corda's</w:t>
-      </w:r>
-      <w:proofErr w:type="spellEnd"/>
-      <w:r>
-        <w:rPr>
-          <w:rFonts w:asciiTheme="majorBidi" w:hAnsiTheme="majorBidi" w:cstheme="majorBidi"/>
-          <w:sz w:val="28"/>
-          <w:szCs w:val="28"/>
-        </w:rPr>
-        <w:t xml:space="preserve"> architecture is designed to ensure privacy and confidentiality of transaction data, making it suitable for sensitive financial agreements. The platform utilizes a unique consensus mechanism called "Pluggable Consensus" that allows participants to select the consensus algorithm that best fits their needs. This flexibility enables Corda to be adaptable to various regulatory requirements and business preferences. Corda also offers "smart contract" functionality, known as "CorDapps," which are applications running on the network that can automate and enforce the terms of agreements without the need for intermediaries. This feature streamlines processes and increases efficiency in complex financial transactions. Furthermore, Corda emphasizes interoperability and connectivity, allowing different businesses or consortia to easily connect and transact with each other. This makes it easier for financial institutions to collaborate and share information securely within the platform. Overall, R3 Corda provides a robust, secure, and scalable blockchain solution tailored for the unique requirements of the financial services industry. Its focus on privacy, flexibility, and interoperability makes it an attractive choice for organizations seeking to leverage blockchain technology in their operations.</w:t>
+        <w:t>R3 Corda is an open-source blockchain platform designed specifically for the financial services industry. It was developed by R3, a company focused on creating interactive solutions for businesses using blockchain technology. Corda aims to address the specific needs and challenges faced by financial institutions by providing a secure and efficient platform for conducting transactions. Unlike traditional blockchain networks, Corda's architecture is designed to ensure privacy and confidentiality of transaction data, making it suitable for sensitive financial agreements. The platform utilizes a unique consensus mechanism called "Pluggable Consensus" that allows participants to select the consensus algorithm that best fits their needs. This flexibility enables Corda to be adaptable to various regulatory requirements and business preferences. Corda also offers "smart contract" functionality, known as "CorDapps," which are applications running on the network that can automate and enforce the terms of agreements without the need for intermediaries. This feature streamlines processes and increases efficiency in complex financial transactions. Furthermore, Corda emphasizes interoperability and connectivity, allowing different businesses or consortia to easily connect and transact with each other. This makes it easier for financial institutions to collaborate and share information securely within the platform. Overall, R3 Corda provides a robust, secure, and scalable blockchain solution tailored for the unique requirements of the financial services industry. Its focus on privacy, flexibility, and interoperability makes it an attractive choice for organizations seeking to leverage blockchain technology in their operations.</w:t>
       </w:r>
     </w:p>
     <w:p>
@@ -15896,7 +15767,16 @@
           <w:sz w:val="28"/>
           <w:szCs w:val="28"/>
         </w:rPr>
-        <w:t>Multichain is a versatile blockchain platform that allows organizations to create and deploy their own customized blockchain networks. Its advantages include customization, privacy, scalability, interoperability, and cost-effectiveness. However, there are also concerns such as centralization, complexity, and limited decentralization. Smart contracts on Multichain can be written in various programming languages, and it supports the creation of both public and private blockchain networks. Transaction costs may vary, and data mining for dApps built on Multichain depends on the specific requirements of the application. Overall, Multichain offers a flexible solution for implementing blockchain technology tailored to the needs of businesses and organizations.</w:t>
+        <w:t xml:space="preserve">Multichain is a versatile blockchain platform that allows organizations to create and deploy their own customized blockchain networks. Its advantages include customization, privacy, scalability, interoperability, and cost-effectiveness. However, there are also concerns such as centralization, complexity, and limited decentralization. Smart contracts on Multichain can be written in various programming languages, and it supports the creation of </w:t>
+      </w:r>
+      <w:r>
+        <w:rPr>
+          <w:rFonts w:asciiTheme="majorBidi" w:hAnsiTheme="majorBidi" w:cstheme="majorBidi"/>
+          <w:sz w:val="28"/>
+          <w:szCs w:val="28"/>
+        </w:rPr>
+        <w:lastRenderedPageBreak/>
+        <w:t>both public and private blockchain networks. Transaction costs may vary, and data mining for dApps built on Multichain depends on the specific requirements of the application. Overall, Multichain offers a flexible solution for implementing blockchain technology tailored to the needs of businesses and organizations.</w:t>
       </w:r>
     </w:p>
     <w:p>
@@ -16147,7 +16027,16 @@
           <w:sz w:val="28"/>
           <w:szCs w:val="28"/>
         </w:rPr>
-        <w:t>Quorum is a permissioned blockchain platform based on the Ethereum protocol, designed for enterprise applications. Its advantages include privacy features, permissioned participation, scalability, and interoperability with Ethereum. However, Quorum can be complex to implement and manage, may face criticism for centralization, and has a smaller community compared to public blockchains. Smart contracts on Quorum are typically written in Solidity, and it can be deployed as either a private or consortium network. Transaction fees can vary, and dApps built on Quorum may not require traditional data mining but may still involve data analysis for various purposes. Overall, Quorum presents a viable option for enterprise blockchain solutions, balancing benefits and challenges based on specific use cases and requirements.</w:t>
+        <w:t xml:space="preserve">Quorum is a permissioned blockchain platform based on the Ethereum protocol, designed for enterprise applications. Its advantages include privacy features, permissioned participation, scalability, and interoperability with Ethereum. However, Quorum can be complex to implement and manage, may face criticism for centralization, and has a smaller community compared to public blockchains. Smart contracts on Quorum are typically written in Solidity, and it can be deployed as either a private or consortium network. Transaction fees can vary, and dApps built on Quorum may not </w:t>
+      </w:r>
+      <w:r>
+        <w:rPr>
+          <w:rFonts w:asciiTheme="majorBidi" w:hAnsiTheme="majorBidi" w:cstheme="majorBidi"/>
+          <w:sz w:val="28"/>
+          <w:szCs w:val="28"/>
+        </w:rPr>
+        <w:lastRenderedPageBreak/>
+        <w:t>require traditional data mining but may still involve data analysis for various purposes. Overall, Quorum presents a viable option for enterprise blockchain solutions, balancing benefits and challenges based on specific use cases and requirements.</w:t>
       </w:r>
     </w:p>
     <w:p>
@@ -16318,7 +16207,6 @@
           <w:szCs w:val="28"/>
         </w:rPr>
       </w:pPr>
-      <w:proofErr w:type="spellStart"/>
       <w:r>
         <w:rPr>
           <w:rFonts w:asciiTheme="majorBidi" w:hAnsiTheme="majorBidi" w:cstheme="majorBidi"/>
@@ -16327,7 +16215,6 @@
         </w:rPr>
         <w:t>Cardano</w:t>
       </w:r>
-      <w:proofErr w:type="spellEnd"/>
     </w:p>
     <w:p>
       <w:pPr>
@@ -16523,7 +16410,16 @@
           <w:sz w:val="28"/>
           <w:szCs w:val="28"/>
         </w:rPr>
-        <w:t>unique features such as enhanced security, improved interoperability, efficient data management, and patient privacy, blockchain offers transformative potential to revolutionize healthcare systems worldwide. Blockchain technology was able to solve several problems that existed I paper-based systems as Securing Health Data Privacy and security are paramount in healthcare, as patient data is sensitive and highly valuable. Blockchain employs cryptographic techniques and consensus mechanisms to ensure the integrity, confidentiality, and immutability of health data. Each transaction recorded on the blockchain is cryptographically linked to previous transactions, making it virtually impossible to alter or delete data retroactively. Moreover, access controls and permissioned blockchain networks enable granular control over who can view, edit, and share sensitive health information, reducing the risk of data breaches and unauthorized access .also Reducing Administrative Burden and Costs: Healthcare administration is often plagued by inefficiencies, paperwork, and administrative overheads, which contribute to high healthcare costs. Blockchain technology has the potential to streamline administrative processes, such as claims processing, billing, and revenue cycle management, by automating tasks, reducing intermediaries, and eliminating redundant paperwork. Smart contracts executed on the blockchain can automate payment settlements, enforce contractual agreements, and facilitate real-time transactions, resulting in cost savings, faster processing times, and improved accuracy in healthcare administration. These Solution contributed to use Blockchain in Electronic Health Records (EHRs)</w:t>
+        <w:t xml:space="preserve">unique features such as enhanced security, improved interoperability, efficient data management, and patient privacy, blockchain offers transformative potential to revolutionize healthcare systems worldwide. Blockchain technology was able to solve several problems that existed I paper-based systems as Securing Health Data </w:t>
+      </w:r>
+      <w:r>
+        <w:rPr>
+          <w:rFonts w:asciiTheme="majorBidi" w:hAnsiTheme="majorBidi" w:cstheme="majorBidi"/>
+          <w:sz w:val="28"/>
+          <w:szCs w:val="28"/>
+        </w:rPr>
+        <w:lastRenderedPageBreak/>
+        <w:t>Privacy and security are paramount in healthcare, as patient data is sensitive and highly valuable. Blockchain employs cryptographic techniques and consensus mechanisms to ensure the integrity, confidentiality, and immutability of health data. Each transaction recorded on the blockchain is cryptographically linked to previous transactions, making it virtually impossible to alter or delete data retroactively. Moreover, access controls and permissioned blockchain networks enable granular control over who can view, edit, and share sensitive health information, reducing the risk of data breaches and unauthorized access .also Reducing Administrative Burden and Costs: Healthcare administration is often plagued by inefficiencies, paperwork, and administrative overheads, which contribute to high healthcare costs. Blockchain technology has the potential to streamline administrative processes, such as claims processing, billing, and revenue cycle management, by automating tasks, reducing intermediaries, and eliminating redundant paperwork. Smart contracts executed on the blockchain can automate payment settlements, enforce contractual agreements, and facilitate real-time transactions, resulting in cost savings, faster processing times, and improved accuracy in healthcare administration. These Solution contributed to use Blockchain in Electronic Health Records (EHRs)</w:t>
       </w:r>
     </w:p>
     <w:p>
@@ -16626,7 +16522,16 @@
           <w:sz w:val="26"/>
           <w:szCs w:val="26"/>
         </w:rPr>
-        <w:t xml:space="preserve"> by combat medical fraud by securely recording all medical information in a tamper-proof manner. Doctors, pharmacists, and healthcare facilities can verify the accuracy of information and prescriptions when needed, reducing the risk of medical data forgery and improper treatments.</w:t>
+        <w:t xml:space="preserve"> by combat medical fraud by securely recording all medical information in a tamper-proof manner. Doctors, pharmacists, and healthcare facilities can verify the accuracy of </w:t>
+      </w:r>
+      <w:r>
+        <w:rPr>
+          <w:rFonts w:asciiTheme="majorBidi" w:hAnsiTheme="majorBidi" w:cstheme="majorBidi"/>
+          <w:sz w:val="26"/>
+          <w:szCs w:val="26"/>
+        </w:rPr>
+        <w:lastRenderedPageBreak/>
+        <w:t>information and prescriptions when needed, reducing the risk of medical data forgery and improper treatments.</w:t>
       </w:r>
     </w:p>
     <w:p>
@@ -16796,6 +16701,7 @@
           <w:szCs w:val="32"/>
           <w:lang w:val="en-GB"/>
         </w:rPr>
+        <w:lastRenderedPageBreak/>
         <w:t>At its core, AI revolves around several fundamental concepts:</w:t>
       </w:r>
     </w:p>
@@ -17111,6 +17017,7 @@
           <w:szCs w:val="28"/>
           <w:lang w:val="en-GB"/>
         </w:rPr>
+        <w:lastRenderedPageBreak/>
         <w:t>Manufacturing: AI-enabled automation, predictive maintenance, and quality control are enhancing productivity and optimizing manufacturing processes.</w:t>
       </w:r>
     </w:p>
@@ -17365,7 +17272,17 @@
           <w:szCs w:val="28"/>
           <w:lang w:val="en-GB" w:eastAsia="en-GB"/>
         </w:rPr>
-        <w:t xml:space="preserve"> AI enables remote monitoring of patient vital signs, medication adherence, and disease progression, allowing healthcare providers to deliver virtual care effectively. Telemedicine platforms equipped with AI-driven chatbots and virtual assistants offer round-the-clock support, triage services, and medical advice to patients, particularly in underserved or remote areas.</w:t>
+        <w:t xml:space="preserve"> AI enables remote monitoring of patient vital signs, medication adherence, and disease progression, allowing healthcare providers to deliver virtual care effectively. Telemedicine </w:t>
+      </w:r>
+      <w:r>
+        <w:rPr>
+          <w:rFonts w:ascii="Times New Roman" w:eastAsia="Times New Roman" w:hAnsi="Times New Roman" w:cs="Times New Roman"/>
+          <w:sz w:val="28"/>
+          <w:szCs w:val="28"/>
+          <w:lang w:val="en-GB" w:eastAsia="en-GB"/>
+        </w:rPr>
+        <w:lastRenderedPageBreak/>
+        <w:t>platforms equipped with AI-driven chatbots and virtual assistants offer round-the-clock support, triage services, and medical advice to patients, particularly in underserved or remote areas.</w:t>
       </w:r>
     </w:p>
     <w:p>
@@ -17614,6 +17531,7 @@
           <w:sz w:val="32"/>
           <w:szCs w:val="32"/>
         </w:rPr>
+        <w:lastRenderedPageBreak/>
         <w:t xml:space="preserve">Importance </w:t>
       </w:r>
       <w:r>
@@ -17854,7 +17772,17 @@
           <w:szCs w:val="28"/>
           <w:lang w:val="en-GB" w:eastAsia="en-GB"/>
         </w:rPr>
-        <w:t xml:space="preserve"> AI algorithms embedded within the platform offer real-time clinical decision support to healthcare practitioners, assisting them in making evidence-based decisions at the point of care. From drug interactions and adverse event predictions to diagnostic assistance and treatment recommendations, AI augments clinician expertise, improving diagnostic accuracy and patient safety.</w:t>
+        <w:t xml:space="preserve"> AI algorithms embedded within the platform offer real-time clinical decision support to healthcare practitioners, assisting them in making evidence-based decisions at the point </w:t>
+      </w:r>
+      <w:r>
+        <w:rPr>
+          <w:rFonts w:ascii="Times New Roman" w:eastAsia="Times New Roman" w:hAnsi="Times New Roman" w:cs="Times New Roman"/>
+          <w:sz w:val="28"/>
+          <w:szCs w:val="28"/>
+          <w:lang w:val="en-GB" w:eastAsia="en-GB"/>
+        </w:rPr>
+        <w:lastRenderedPageBreak/>
+        <w:t>of care. From drug interactions and adverse event predictions to diagnostic assistance and treatment recommendations, AI augments clinician expertise, improving diagnostic accuracy and patient safety.</w:t>
       </w:r>
     </w:p>
     <w:p>
@@ -17964,6 +17892,23 @@
     </w:p>
     <w:p>
       <w:pPr>
+        <w:rPr>
+          <w:rFonts w:ascii="Times New Roman" w:hAnsi="Times New Roman" w:cs="Times New Roman"/>
+          <w:sz w:val="28"/>
+          <w:szCs w:val="28"/>
+        </w:rPr>
+      </w:pPr>
+      <w:r>
+        <w:rPr>
+          <w:rFonts w:ascii="Times New Roman" w:hAnsi="Times New Roman" w:cs="Times New Roman"/>
+          <w:sz w:val="28"/>
+          <w:szCs w:val="28"/>
+        </w:rPr>
+        <w:t>The Internet is defined as an electronic communications network that connects the computer network, public network connecting millions of computers around the world. It consists of millions of governments, academic, commercial and small government networks. The Internet is at the same time a global broadcasting capability, an information dissemination mechanism and a medium for cooperation and interaction between individuals and their computers without regard to their geographical location, Today, the Internet has a great deal of data and services, and perhaps the most commonly used today is web pages and phone applications</w:t>
+      </w:r>
+    </w:p>
+    <w:p>
+      <w:pPr>
         <w:pStyle w:val="Heading2"/>
         <w:numPr>
           <w:ilvl w:val="1"/>
@@ -18036,6 +17981,7 @@
           <w:sz w:val="32"/>
           <w:szCs w:val="32"/>
         </w:rPr>
+        <w:lastRenderedPageBreak/>
         <w:t>Single Page compared to Multi-Page Application</w:t>
       </w:r>
       <w:bookmarkEnd w:id="47"/>
@@ -18406,7 +18352,14 @@
               <w:rPr>
                 <w:rFonts w:asciiTheme="majorBidi" w:hAnsiTheme="majorBidi" w:cstheme="majorBidi"/>
               </w:rPr>
-              <w:t xml:space="preserve">SPA does not directly support back and forth navigation and sharing links of a specific location to a site, for </w:t>
+              <w:t xml:space="preserve">SPA does not directly support back and forth navigation and sharing links of a specific </w:t>
+            </w:r>
+            <w:r>
+              <w:rPr>
+                <w:rFonts w:asciiTheme="majorBidi" w:hAnsiTheme="majorBidi" w:cstheme="majorBidi"/>
+              </w:rPr>
+              <w:lastRenderedPageBreak/>
+              <w:t xml:space="preserve">location to a site, for </w:t>
             </w:r>
             <w:proofErr w:type="gramStart"/>
             <w:r>
@@ -18439,7 +18392,15 @@
               <w:rPr>
                 <w:rFonts w:asciiTheme="majorBidi" w:hAnsiTheme="majorBidi" w:cstheme="majorBidi"/>
               </w:rPr>
-              <w:t>The multi-page web application supports traditional navigation, each page of an MPA has its own URL that users can copy and paste. The backward and forward buttons also work easily.</w:t>
+              <w:lastRenderedPageBreak/>
+              <w:t xml:space="preserve">The multi-page web application supports traditional navigation, each </w:t>
+            </w:r>
+            <w:r>
+              <w:rPr>
+                <w:rFonts w:asciiTheme="majorBidi" w:hAnsiTheme="majorBidi" w:cstheme="majorBidi"/>
+              </w:rPr>
+              <w:lastRenderedPageBreak/>
+              <w:t>page of an MPA has its own URL that users can copy and paste. The backward and forward buttons also work easily.</w:t>
             </w:r>
           </w:p>
         </w:tc>
@@ -18460,6 +18421,7 @@
               <w:rPr>
                 <w:rFonts w:asciiTheme="majorBidi" w:hAnsiTheme="majorBidi" w:cstheme="majorBidi"/>
               </w:rPr>
+              <w:lastRenderedPageBreak/>
               <w:t>Scalability</w:t>
             </w:r>
           </w:p>
@@ -18658,7 +18620,16 @@
           <w:sz w:val="28"/>
           <w:szCs w:val="28"/>
         </w:rPr>
-        <w:t>CSS is a World Wide Web Consortium (W3C) standard for describing the appearance of HTML elements. CSS is used to define the presentation of HTML documents. With CSS, we can assign the page layout, font properties, colors, sizes, borders, backgrounds, and positioning elements on the page. It is a markup language like HTML, and the two are frequently used together. CSS enables the display to be adjusted for different types of devices, such as large and small screens or printers. CSS is independent from HTML and does a few things that HTML can’t, which makes it useful for scaling content across different platforms as laptops and mobiles.</w:t>
+        <w:t xml:space="preserve">CSS is a World Wide Web Consortium (W3C) standard for describing the appearance of HTML elements. CSS is used to define the presentation of HTML documents. With CSS, we can assign the page layout, font properties, colors, sizes, borders, backgrounds, and positioning elements on </w:t>
+      </w:r>
+      <w:r>
+        <w:rPr>
+          <w:rFonts w:asciiTheme="majorBidi" w:hAnsiTheme="majorBidi" w:cstheme="majorBidi"/>
+          <w:sz w:val="28"/>
+          <w:szCs w:val="28"/>
+        </w:rPr>
+        <w:lastRenderedPageBreak/>
+        <w:t>the page. It is a markup language like HTML, and the two are frequently used together. CSS enables the display to be adjusted for different types of devices, such as large and small screens or printers. CSS is independent from HTML and does a few things that HTML can’t, which makes it useful for scaling content across different platforms as laptops and mobiles.</w:t>
       </w:r>
     </w:p>
     <w:p>
@@ -18775,6 +18746,225 @@
     </w:p>
     <w:p>
       <w:pPr>
+        <w:rPr>
+          <w:rFonts w:asciiTheme="majorBidi" w:hAnsiTheme="majorBidi" w:cstheme="majorBidi"/>
+          <w:sz w:val="28"/>
+          <w:szCs w:val="28"/>
+        </w:rPr>
+      </w:pPr>
+      <w:r>
+        <w:rPr>
+          <w:rFonts w:asciiTheme="majorBidi" w:hAnsiTheme="majorBidi" w:cstheme="majorBidi"/>
+          <w:sz w:val="28"/>
+          <w:szCs w:val="28"/>
+        </w:rPr>
+        <w:t>ReactJS is a free and open-source front-end JavaScript library for building user interfaces based on UI components. It is developed by Meta. It can build web applications quickly and efficiently with significantly less code than you would with vanilla JavaScript. In React, you develop your applications by creating reusable components that you can think of as independent blocks.</w:t>
+      </w:r>
+      <w:r>
+        <w:rPr>
+          <w:rFonts w:asciiTheme="majorBidi" w:hAnsiTheme="majorBidi" w:cstheme="majorBidi"/>
+          <w:noProof/>
+          <w:sz w:val="28"/>
+          <w:szCs w:val="28"/>
+        </w:rPr>
+        <w:drawing>
+          <wp:anchor distT="0" distB="0" distL="114300" distR="114300" simplePos="0" relativeHeight="251666432" behindDoc="0" locked="0" layoutInCell="1" allowOverlap="1" wp14:anchorId="19D730B6" wp14:editId="5572F905">
+            <wp:simplePos x="2562225" y="914400"/>
+            <wp:positionH relativeFrom="margin">
+              <wp:align>right</wp:align>
+            </wp:positionH>
+            <wp:positionV relativeFrom="margin">
+              <wp:align>bottom</wp:align>
+            </wp:positionV>
+            <wp:extent cx="2533650" cy="1129665"/>
+            <wp:effectExtent l="0" t="0" r="0" b="0"/>
+            <wp:wrapSquare wrapText="bothSides"/>
+            <wp:docPr id="2089534560" name="Picture 1"/>
+            <wp:cNvGraphicFramePr>
+              <a:graphicFrameLocks xmlns:a="http://schemas.openxmlformats.org/drawingml/2006/main" noChangeAspect="1"/>
+            </wp:cNvGraphicFramePr>
+            <a:graphic xmlns:a="http://schemas.openxmlformats.org/drawingml/2006/main">
+              <a:graphicData uri="http://schemas.openxmlformats.org/drawingml/2006/picture">
+                <pic:pic xmlns:pic="http://schemas.openxmlformats.org/drawingml/2006/picture">
+                  <pic:nvPicPr>
+                    <pic:cNvPr id="2089534560" name="Picture 2089534560"/>
+                    <pic:cNvPicPr/>
+                  </pic:nvPicPr>
+                  <pic:blipFill>
+                    <a:blip r:embed="rId10" cstate="print">
+                      <a:extLst>
+                        <a:ext uri="{28A0092B-C50C-407E-A947-70E740481C1C}">
+                          <a14:useLocalDpi xmlns:a14="http://schemas.microsoft.com/office/drawing/2010/main" val="0"/>
+                        </a:ext>
+                      </a:extLst>
+                    </a:blip>
+                    <a:stretch>
+                      <a:fillRect/>
+                    </a:stretch>
+                  </pic:blipFill>
+                  <pic:spPr>
+                    <a:xfrm>
+                      <a:off x="0" y="0"/>
+                      <a:ext cx="2533650" cy="1129665"/>
+                    </a:xfrm>
+                    <a:prstGeom prst="rect">
+                      <a:avLst/>
+                    </a:prstGeom>
+                  </pic:spPr>
+                </pic:pic>
+              </a:graphicData>
+            </a:graphic>
+          </wp:anchor>
+        </w:drawing>
+      </w:r>
+      <w:r>
+        <w:rPr>
+          <w:rFonts w:asciiTheme="majorBidi" w:hAnsiTheme="majorBidi" w:cstheme="majorBidi"/>
+          <w:sz w:val="28"/>
+          <w:szCs w:val="28"/>
+        </w:rPr>
+        <w:t xml:space="preserve"> These components are individual pieces of a final </w:t>
+      </w:r>
+      <w:r>
+        <w:rPr>
+          <w:rFonts w:asciiTheme="majorBidi" w:hAnsiTheme="majorBidi" w:cstheme="majorBidi"/>
+          <w:sz w:val="28"/>
+          <w:szCs w:val="28"/>
+        </w:rPr>
+        <w:lastRenderedPageBreak/>
+        <w:t>interface, which, when assembled to form the application’s entire user interface</w:t>
+      </w:r>
+      <w:r>
+        <w:rPr>
+          <w:rFonts w:asciiTheme="majorBidi" w:hAnsiTheme="majorBidi" w:cstheme="majorBidi"/>
+          <w:sz w:val="28"/>
+          <w:szCs w:val="28"/>
+        </w:rPr>
+        <w:t>.</w:t>
+      </w:r>
+    </w:p>
+    <w:p>
+      <w:pPr>
+        <w:rPr>
+          <w:rFonts w:asciiTheme="majorBidi" w:hAnsiTheme="majorBidi" w:cstheme="majorBidi"/>
+          <w:sz w:val="28"/>
+          <w:szCs w:val="28"/>
+        </w:rPr>
+      </w:pPr>
+      <w:r>
+        <w:rPr>
+          <w:rFonts w:asciiTheme="majorBidi" w:hAnsiTheme="majorBidi" w:cstheme="majorBidi"/>
+          <w:sz w:val="28"/>
+          <w:szCs w:val="28"/>
+        </w:rPr>
+        <w:t>"ReactJS is a JavaScript library for developing dynamic User Interfaces. It's developed and maintained by Facebook. React is an efficient, declarative and versatile JavaScript library for building user interfaces. Complex UIs can be composed from small, isolated and reusable pieces of code called “components”. ReactJS uses JSX to simplify writing HTML. JSX is a pre-processor that adds XML syntax to JavaScript " [6]. "As one of the top front-end frameworks React is an open-source tool powered by Facebook. It has been a developer’s delight owing to its salient features and user-friendliness. It is ideal for those who assume heavy traffic and need a robust platform for effective management. Its virtual DOM functionality and component-driven architecture offer great results"[21].</w:t>
+      </w:r>
+    </w:p>
+    <w:p>
+      <w:pPr>
+        <w:rPr>
+          <w:rFonts w:asciiTheme="majorBidi" w:hAnsiTheme="majorBidi" w:cstheme="majorBidi"/>
+          <w:sz w:val="28"/>
+          <w:szCs w:val="28"/>
+        </w:rPr>
+      </w:pPr>
+      <w:r>
+        <w:rPr>
+          <w:rFonts w:asciiTheme="majorBidi" w:hAnsiTheme="majorBidi" w:cstheme="majorBidi"/>
+          <w:sz w:val="28"/>
+          <w:szCs w:val="28"/>
+        </w:rPr>
+        <w:t>Key features of React</w:t>
+      </w:r>
+      <w:r>
+        <w:rPr>
+          <w:rFonts w:asciiTheme="majorBidi" w:hAnsiTheme="majorBidi" w:cstheme="majorBidi"/>
+          <w:sz w:val="28"/>
+          <w:szCs w:val="28"/>
+        </w:rPr>
+        <w:t>:</w:t>
+      </w:r>
+    </w:p>
+    <w:p>
+      <w:pPr>
+        <w:rPr>
+          <w:rFonts w:asciiTheme="majorBidi" w:hAnsiTheme="majorBidi" w:cstheme="majorBidi"/>
+          <w:sz w:val="28"/>
+          <w:szCs w:val="28"/>
+        </w:rPr>
+      </w:pPr>
+      <w:r>
+        <w:rPr>
+          <w:rFonts w:asciiTheme="majorBidi" w:hAnsiTheme="majorBidi" w:cstheme="majorBidi"/>
+          <w:sz w:val="28"/>
+          <w:szCs w:val="28"/>
+        </w:rPr>
+        <w:t>• Reusability with high performance</w:t>
+      </w:r>
+    </w:p>
+    <w:p>
+      <w:pPr>
+        <w:rPr>
+          <w:rFonts w:asciiTheme="majorBidi" w:hAnsiTheme="majorBidi" w:cstheme="majorBidi"/>
+          <w:sz w:val="28"/>
+          <w:szCs w:val="28"/>
+        </w:rPr>
+      </w:pPr>
+      <w:r>
+        <w:rPr>
+          <w:rFonts w:asciiTheme="majorBidi" w:hAnsiTheme="majorBidi" w:cstheme="majorBidi"/>
+          <w:sz w:val="28"/>
+          <w:szCs w:val="28"/>
+        </w:rPr>
+        <w:t>• Great community support</w:t>
+      </w:r>
+    </w:p>
+    <w:p>
+      <w:pPr>
+        <w:rPr>
+          <w:rFonts w:asciiTheme="majorBidi" w:hAnsiTheme="majorBidi" w:cstheme="majorBidi"/>
+          <w:sz w:val="28"/>
+          <w:szCs w:val="28"/>
+        </w:rPr>
+      </w:pPr>
+      <w:r>
+        <w:rPr>
+          <w:rFonts w:asciiTheme="majorBidi" w:hAnsiTheme="majorBidi" w:cstheme="majorBidi"/>
+          <w:sz w:val="28"/>
+          <w:szCs w:val="28"/>
+        </w:rPr>
+        <w:t>• SEO and user-friendliness</w:t>
+      </w:r>
+    </w:p>
+    <w:p>
+      <w:pPr>
+        <w:rPr>
+          <w:rFonts w:asciiTheme="majorBidi" w:hAnsiTheme="majorBidi" w:cstheme="majorBidi"/>
+          <w:sz w:val="28"/>
+          <w:szCs w:val="28"/>
+        </w:rPr>
+      </w:pPr>
+      <w:r>
+        <w:rPr>
+          <w:rFonts w:asciiTheme="majorBidi" w:hAnsiTheme="majorBidi" w:cstheme="majorBidi"/>
+          <w:sz w:val="28"/>
+          <w:szCs w:val="28"/>
+        </w:rPr>
+        <w:t>• Good interaction between JavaScript and HTML</w:t>
+      </w:r>
+    </w:p>
+    <w:p>
+      <w:r>
+        <w:rPr>
+          <w:rFonts w:asciiTheme="majorBidi" w:hAnsiTheme="majorBidi" w:cstheme="majorBidi"/>
+          <w:sz w:val="28"/>
+          <w:szCs w:val="28"/>
+        </w:rPr>
+        <w:t>• Friendly syntax with ease of coding</w:t>
+      </w:r>
+    </w:p>
+    <w:p>
+      <w:pPr>
         <w:pStyle w:val="Heading3"/>
         <w:numPr>
           <w:ilvl w:val="2"/>
@@ -18807,6 +18997,192 @@
     </w:p>
     <w:p>
       <w:pPr>
+        <w:rPr>
+          <w:rFonts w:asciiTheme="majorBidi" w:hAnsiTheme="majorBidi" w:cstheme="majorBidi"/>
+          <w:sz w:val="28"/>
+          <w:szCs w:val="28"/>
+        </w:rPr>
+      </w:pPr>
+      <w:r>
+        <w:rPr>
+          <w:rFonts w:asciiTheme="majorBidi" w:hAnsiTheme="majorBidi" w:cstheme="majorBidi"/>
+          <w:sz w:val="28"/>
+          <w:szCs w:val="28"/>
+        </w:rPr>
+        <w:t xml:space="preserve">"Angular is an application-design framework and development platform for creating efficient and sophisticated single-page apps" [9]. "AngularJS is a JavaScript framework for developing dynamic single page web applications. It is developed and maintained by Google. It uses HTML as a template language and extends HTML's syntax to express the application's components clearly and concisely. AngularJS's dependency injection and data binding eliminate much of the code which might otherwise be needed to be written and it all happens within the browser, making it apt with any server technology " [6]. </w:t>
+      </w:r>
+      <w:r>
+        <w:rPr>
+          <w:rFonts w:asciiTheme="majorBidi" w:hAnsiTheme="majorBidi" w:cstheme="majorBidi"/>
+          <w:noProof/>
+          <w:sz w:val="28"/>
+          <w:szCs w:val="28"/>
+        </w:rPr>
+        <w:drawing>
+          <wp:anchor distT="0" distB="0" distL="114300" distR="114300" simplePos="0" relativeHeight="251667456" behindDoc="0" locked="0" layoutInCell="1" allowOverlap="1" wp14:anchorId="3E2DE5C5" wp14:editId="213DA86C">
+            <wp:simplePos x="2867025" y="914400"/>
+            <wp:positionH relativeFrom="margin">
+              <wp:align>right</wp:align>
+            </wp:positionH>
+            <wp:positionV relativeFrom="margin">
+              <wp:align>bottom</wp:align>
+            </wp:positionV>
+            <wp:extent cx="2305050" cy="1522730"/>
+            <wp:effectExtent l="0" t="0" r="0" b="1270"/>
+            <wp:wrapSquare wrapText="bothSides"/>
+            <wp:docPr id="1172461573" name="Picture 2"/>
+            <wp:cNvGraphicFramePr>
+              <a:graphicFrameLocks xmlns:a="http://schemas.openxmlformats.org/drawingml/2006/main" noChangeAspect="1"/>
+            </wp:cNvGraphicFramePr>
+            <a:graphic xmlns:a="http://schemas.openxmlformats.org/drawingml/2006/main">
+              <a:graphicData uri="http://schemas.openxmlformats.org/drawingml/2006/picture">
+                <pic:pic xmlns:pic="http://schemas.openxmlformats.org/drawingml/2006/picture">
+                  <pic:nvPicPr>
+                    <pic:cNvPr id="1172461573" name="Picture 1172461573"/>
+                    <pic:cNvPicPr/>
+                  </pic:nvPicPr>
+                  <pic:blipFill>
+                    <a:blip r:embed="rId11" cstate="print">
+                      <a:extLst>
+                        <a:ext uri="{28A0092B-C50C-407E-A947-70E740481C1C}">
+                          <a14:useLocalDpi xmlns:a14="http://schemas.microsoft.com/office/drawing/2010/main" val="0"/>
+                        </a:ext>
+                      </a:extLst>
+                    </a:blip>
+                    <a:stretch>
+                      <a:fillRect/>
+                    </a:stretch>
+                  </pic:blipFill>
+                  <pic:spPr>
+                    <a:xfrm>
+                      <a:off x="0" y="0"/>
+                      <a:ext cx="2305050" cy="1522730"/>
+                    </a:xfrm>
+                    <a:prstGeom prst="rect">
+                      <a:avLst/>
+                    </a:prstGeom>
+                  </pic:spPr>
+                </pic:pic>
+              </a:graphicData>
+            </a:graphic>
+          </wp:anchor>
+        </w:drawing>
+      </w:r>
+      <w:r>
+        <w:rPr>
+          <w:rFonts w:asciiTheme="majorBidi" w:hAnsiTheme="majorBidi" w:cstheme="majorBidi"/>
+          <w:sz w:val="28"/>
+          <w:szCs w:val="28"/>
+        </w:rPr>
+        <w:t>"AngularJS is one of the best front-</w:t>
+      </w:r>
+      <w:r>
+        <w:rPr>
+          <w:rFonts w:asciiTheme="majorBidi" w:hAnsiTheme="majorBidi" w:cstheme="majorBidi"/>
+          <w:sz w:val="28"/>
+          <w:szCs w:val="28"/>
+        </w:rPr>
+        <w:lastRenderedPageBreak/>
+        <w:t>end frameworks that is popular and simplistic and is based on TypeScript. It showcases a two-way data binding feature with real-time synchronization between view and model. As an open-source web and mobile application framework operated by Google, AngularJS has been contributory in accelerating the development and testing of apps with MVC and MVVM architectures" [8].</w:t>
+      </w:r>
+    </w:p>
+    <w:p>
+      <w:pPr>
+        <w:rPr>
+          <w:rFonts w:asciiTheme="majorBidi" w:hAnsiTheme="majorBidi" w:cstheme="majorBidi"/>
+          <w:sz w:val="28"/>
+          <w:szCs w:val="28"/>
+        </w:rPr>
+      </w:pPr>
+      <w:r>
+        <w:rPr>
+          <w:rFonts w:asciiTheme="majorBidi" w:hAnsiTheme="majorBidi" w:cstheme="majorBidi"/>
+          <w:sz w:val="28"/>
+          <w:szCs w:val="28"/>
+        </w:rPr>
+        <w:t>Key features in Angular:</w:t>
+      </w:r>
+    </w:p>
+    <w:p>
+      <w:pPr>
+        <w:rPr>
+          <w:rFonts w:asciiTheme="majorBidi" w:hAnsiTheme="majorBidi" w:cstheme="majorBidi"/>
+          <w:sz w:val="28"/>
+          <w:szCs w:val="28"/>
+        </w:rPr>
+      </w:pPr>
+      <w:r>
+        <w:rPr>
+          <w:rFonts w:asciiTheme="majorBidi" w:hAnsiTheme="majorBidi" w:cstheme="majorBidi"/>
+          <w:sz w:val="28"/>
+          <w:szCs w:val="28"/>
+        </w:rPr>
+        <w:t>• Reusability and agile approach</w:t>
+      </w:r>
+    </w:p>
+    <w:p>
+      <w:pPr>
+        <w:rPr>
+          <w:rFonts w:asciiTheme="majorBidi" w:hAnsiTheme="majorBidi" w:cstheme="majorBidi"/>
+          <w:sz w:val="28"/>
+          <w:szCs w:val="28"/>
+        </w:rPr>
+      </w:pPr>
+      <w:r>
+        <w:rPr>
+          <w:rFonts w:asciiTheme="majorBidi" w:hAnsiTheme="majorBidi" w:cstheme="majorBidi"/>
+          <w:sz w:val="28"/>
+          <w:szCs w:val="28"/>
+        </w:rPr>
+        <w:t>• Two-way data binding</w:t>
+      </w:r>
+    </w:p>
+    <w:p>
+      <w:pPr>
+        <w:rPr>
+          <w:rFonts w:asciiTheme="majorBidi" w:hAnsiTheme="majorBidi" w:cstheme="majorBidi"/>
+          <w:sz w:val="28"/>
+          <w:szCs w:val="28"/>
+        </w:rPr>
+      </w:pPr>
+      <w:r>
+        <w:rPr>
+          <w:rFonts w:asciiTheme="majorBidi" w:hAnsiTheme="majorBidi" w:cstheme="majorBidi"/>
+          <w:sz w:val="28"/>
+          <w:szCs w:val="28"/>
+        </w:rPr>
+        <w:t>• Plug-and-play components</w:t>
+      </w:r>
+    </w:p>
+    <w:p>
+      <w:pPr>
+        <w:rPr>
+          <w:rFonts w:asciiTheme="majorBidi" w:hAnsiTheme="majorBidi" w:cstheme="majorBidi"/>
+          <w:sz w:val="28"/>
+          <w:szCs w:val="28"/>
+        </w:rPr>
+      </w:pPr>
+      <w:r>
+        <w:rPr>
+          <w:rFonts w:asciiTheme="majorBidi" w:hAnsiTheme="majorBidi" w:cstheme="majorBidi"/>
+          <w:sz w:val="28"/>
+          <w:szCs w:val="28"/>
+        </w:rPr>
+        <w:t>• Fast and quality-based development</w:t>
+      </w:r>
+    </w:p>
+    <w:p>
+      <w:r>
+        <w:rPr>
+          <w:rFonts w:asciiTheme="majorBidi" w:hAnsiTheme="majorBidi" w:cstheme="majorBidi"/>
+          <w:sz w:val="28"/>
+          <w:szCs w:val="28"/>
+        </w:rPr>
+        <w:t>• Customized widget development</w:t>
+      </w:r>
+    </w:p>
+    <w:p>
+      <w:pPr>
         <w:pStyle w:val="Heading3"/>
         <w:numPr>
           <w:ilvl w:val="2"/>
@@ -18839,6 +19215,220 @@
     </w:p>
     <w:p>
       <w:pPr>
+        <w:rPr>
+          <w:rFonts w:asciiTheme="majorBidi" w:hAnsiTheme="majorBidi" w:cstheme="majorBidi"/>
+          <w:sz w:val="28"/>
+          <w:szCs w:val="28"/>
+        </w:rPr>
+      </w:pPr>
+      <w:r>
+        <w:rPr>
+          <w:rFonts w:asciiTheme="majorBidi" w:hAnsiTheme="majorBidi" w:cstheme="majorBidi"/>
+          <w:sz w:val="28"/>
+          <w:szCs w:val="28"/>
+        </w:rPr>
+        <w:t>"Vue is a JavaScript framework for building user interfaces. It builds on top of standard HTML, CSS, and JavaScript and provides a declarative and component-based programming model that helps you efficiently develop user interfaces, be they simple or complex" [10]. "Vue is a progressive framework for building user interfaces and single-page web applications. Vue is designed to be an incrementally adaptable architecture that focuses on declarative rendering and component composition.</w:t>
+      </w:r>
+      <w:r>
+        <w:rPr>
+          <w:rFonts w:asciiTheme="majorBidi" w:hAnsiTheme="majorBidi" w:cstheme="majorBidi"/>
+          <w:noProof/>
+          <w:sz w:val="28"/>
+          <w:szCs w:val="28"/>
+        </w:rPr>
+        <w:drawing>
+          <wp:anchor distT="0" distB="0" distL="114300" distR="114300" simplePos="0" relativeHeight="251668480" behindDoc="0" locked="0" layoutInCell="1" allowOverlap="1" wp14:anchorId="38B77923" wp14:editId="5F17998D">
+            <wp:simplePos x="1143000" y="6219825"/>
+            <wp:positionH relativeFrom="margin">
+              <wp:align>right</wp:align>
+            </wp:positionH>
+            <wp:positionV relativeFrom="margin">
+              <wp:align>center</wp:align>
+            </wp:positionV>
+            <wp:extent cx="2609850" cy="1261110"/>
+            <wp:effectExtent l="0" t="0" r="0" b="0"/>
+            <wp:wrapSquare wrapText="bothSides"/>
+            <wp:docPr id="164328861" name="Picture 3"/>
+            <wp:cNvGraphicFramePr>
+              <a:graphicFrameLocks xmlns:a="http://schemas.openxmlformats.org/drawingml/2006/main" noChangeAspect="1"/>
+            </wp:cNvGraphicFramePr>
+            <a:graphic xmlns:a="http://schemas.openxmlformats.org/drawingml/2006/main">
+              <a:graphicData uri="http://schemas.openxmlformats.org/drawingml/2006/picture">
+                <pic:pic xmlns:pic="http://schemas.openxmlformats.org/drawingml/2006/picture">
+                  <pic:nvPicPr>
+                    <pic:cNvPr id="164328861" name="Picture 164328861"/>
+                    <pic:cNvPicPr/>
+                  </pic:nvPicPr>
+                  <pic:blipFill>
+                    <a:blip r:embed="rId12">
+                      <a:extLst>
+                        <a:ext uri="{28A0092B-C50C-407E-A947-70E740481C1C}">
+                          <a14:useLocalDpi xmlns:a14="http://schemas.microsoft.com/office/drawing/2010/main" val="0"/>
+                        </a:ext>
+                      </a:extLst>
+                    </a:blip>
+                    <a:stretch>
+                      <a:fillRect/>
+                    </a:stretch>
+                  </pic:blipFill>
+                  <pic:spPr>
+                    <a:xfrm>
+                      <a:off x="0" y="0"/>
+                      <a:ext cx="2609850" cy="1261110"/>
+                    </a:xfrm>
+                    <a:prstGeom prst="rect">
+                      <a:avLst/>
+                    </a:prstGeom>
+                  </pic:spPr>
+                </pic:pic>
+              </a:graphicData>
+            </a:graphic>
+          </wp:anchor>
+        </w:drawing>
+      </w:r>
+      <w:r>
+        <w:rPr>
+          <w:rFonts w:asciiTheme="majorBidi" w:hAnsiTheme="majorBidi" w:cstheme="majorBidi"/>
+          <w:sz w:val="28"/>
+          <w:szCs w:val="28"/>
+        </w:rPr>
+        <w:t xml:space="preserve"> </w:t>
+      </w:r>
+      <w:proofErr w:type="spellStart"/>
+      <w:r>
+        <w:rPr>
+          <w:rFonts w:asciiTheme="majorBidi" w:hAnsiTheme="majorBidi" w:cstheme="majorBidi"/>
+          <w:sz w:val="28"/>
+          <w:szCs w:val="28"/>
+        </w:rPr>
+        <w:t>VueJS</w:t>
+      </w:r>
+      <w:proofErr w:type="spellEnd"/>
+      <w:r>
+        <w:rPr>
+          <w:rFonts w:asciiTheme="majorBidi" w:hAnsiTheme="majorBidi" w:cstheme="majorBidi"/>
+          <w:sz w:val="28"/>
+          <w:szCs w:val="28"/>
+        </w:rPr>
+        <w:t xml:space="preserve"> is created and maintained by Evan You. Vue extends HTML with HTML attributes called "directives" [6]. "Vue.js is one of the most capable web front-end frameworks, to create collaborating user interfaces. It has been very straightforward to adapt and is lightweight in nature. It offers data-reactive components that have a simple and flexible API, two-way data binding, Virtual DOM, and component-based programming. It helps in the creation of dynamic web applications with ease and effectiveness" [8].</w:t>
+      </w:r>
+    </w:p>
+    <w:p>
+      <w:pPr>
+        <w:rPr>
+          <w:rFonts w:asciiTheme="majorBidi" w:hAnsiTheme="majorBidi" w:cstheme="majorBidi"/>
+          <w:sz w:val="28"/>
+          <w:szCs w:val="28"/>
+        </w:rPr>
+      </w:pPr>
+      <w:r>
+        <w:rPr>
+          <w:rFonts w:asciiTheme="majorBidi" w:hAnsiTheme="majorBidi" w:cstheme="majorBidi"/>
+          <w:sz w:val="28"/>
+          <w:szCs w:val="28"/>
+        </w:rPr>
+        <w:t xml:space="preserve">Key features in </w:t>
+      </w:r>
+      <w:proofErr w:type="spellStart"/>
+      <w:r>
+        <w:rPr>
+          <w:rFonts w:asciiTheme="majorBidi" w:hAnsiTheme="majorBidi" w:cstheme="majorBidi"/>
+          <w:sz w:val="28"/>
+          <w:szCs w:val="28"/>
+        </w:rPr>
+        <w:t>VueJS</w:t>
+      </w:r>
+      <w:proofErr w:type="spellEnd"/>
+      <w:r>
+        <w:rPr>
+          <w:rFonts w:asciiTheme="majorBidi" w:hAnsiTheme="majorBidi" w:cstheme="majorBidi"/>
+          <w:sz w:val="28"/>
+          <w:szCs w:val="28"/>
+        </w:rPr>
+        <w:t>:</w:t>
+      </w:r>
+    </w:p>
+    <w:p>
+      <w:pPr>
+        <w:rPr>
+          <w:rFonts w:asciiTheme="majorBidi" w:hAnsiTheme="majorBidi" w:cstheme="majorBidi"/>
+          <w:sz w:val="28"/>
+          <w:szCs w:val="28"/>
+        </w:rPr>
+      </w:pPr>
+      <w:r>
+        <w:rPr>
+          <w:rFonts w:asciiTheme="majorBidi" w:hAnsiTheme="majorBidi" w:cstheme="majorBidi"/>
+          <w:sz w:val="28"/>
+          <w:szCs w:val="28"/>
+        </w:rPr>
+        <w:t>• Complicated dynamic apps and simple apps.</w:t>
+      </w:r>
+    </w:p>
+    <w:p>
+      <w:pPr>
+        <w:rPr>
+          <w:rFonts w:asciiTheme="majorBidi" w:hAnsiTheme="majorBidi" w:cstheme="majorBidi"/>
+          <w:sz w:val="28"/>
+          <w:szCs w:val="28"/>
+        </w:rPr>
+      </w:pPr>
+      <w:r>
+        <w:rPr>
+          <w:rFonts w:asciiTheme="majorBidi" w:hAnsiTheme="majorBidi" w:cstheme="majorBidi"/>
+          <w:sz w:val="28"/>
+          <w:szCs w:val="28"/>
+        </w:rPr>
+        <w:lastRenderedPageBreak/>
+        <w:t>• Comprehensive documentation support.</w:t>
+      </w:r>
+    </w:p>
+    <w:p>
+      <w:pPr>
+        <w:rPr>
+          <w:rFonts w:asciiTheme="majorBidi" w:hAnsiTheme="majorBidi" w:cstheme="majorBidi"/>
+          <w:sz w:val="28"/>
+          <w:szCs w:val="28"/>
+        </w:rPr>
+      </w:pPr>
+      <w:r>
+        <w:rPr>
+          <w:rFonts w:asciiTheme="majorBidi" w:hAnsiTheme="majorBidi" w:cstheme="majorBidi"/>
+          <w:sz w:val="28"/>
+          <w:szCs w:val="28"/>
+        </w:rPr>
+        <w:t>• Simple to learn syntax</w:t>
+      </w:r>
+    </w:p>
+    <w:p>
+      <w:pPr>
+        <w:rPr>
+          <w:rFonts w:asciiTheme="majorBidi" w:hAnsiTheme="majorBidi" w:cstheme="majorBidi"/>
+          <w:sz w:val="28"/>
+          <w:szCs w:val="28"/>
+        </w:rPr>
+      </w:pPr>
+      <w:r>
+        <w:rPr>
+          <w:rFonts w:asciiTheme="majorBidi" w:hAnsiTheme="majorBidi" w:cstheme="majorBidi"/>
+          <w:sz w:val="28"/>
+          <w:szCs w:val="28"/>
+        </w:rPr>
+        <w:t>• Declarative rendering.</w:t>
+      </w:r>
+    </w:p>
+    <w:p>
+      <w:r>
+        <w:rPr>
+          <w:rFonts w:asciiTheme="majorBidi" w:hAnsiTheme="majorBidi" w:cstheme="majorBidi"/>
+          <w:sz w:val="28"/>
+          <w:szCs w:val="28"/>
+        </w:rPr>
+        <w:t>• Component level caching</w:t>
+      </w:r>
+    </w:p>
+    <w:p>
+      <w:pPr>
         <w:pStyle w:val="Heading2"/>
         <w:numPr>
           <w:ilvl w:val="1"/>
@@ -19011,6 +19601,7 @@
           <w:sz w:val="32"/>
           <w:szCs w:val="32"/>
         </w:rPr>
+        <w:lastRenderedPageBreak/>
         <w:t>Laravel</w:t>
       </w:r>
       <w:bookmarkEnd w:id="58"/>
@@ -19033,29 +19624,7 @@
           <w:szCs w:val="28"/>
           <w:shd w:val="clear" w:color="auto" w:fill="FFFFFF"/>
         </w:rPr>
-        <w:t xml:space="preserve">Laravel is a free and open-source PHP web framework, created by Taylor </w:t>
-      </w:r>
-      <w:proofErr w:type="spellStart"/>
-      <w:r>
-        <w:rPr>
-          <w:rFonts w:asciiTheme="majorBidi" w:hAnsiTheme="majorBidi" w:cstheme="majorBidi"/>
-          <w:color w:val="0D0D0D"/>
-          <w:sz w:val="28"/>
-          <w:szCs w:val="28"/>
-          <w:shd w:val="clear" w:color="auto" w:fill="FFFFFF"/>
-        </w:rPr>
-        <w:t>Otwell</w:t>
-      </w:r>
-      <w:proofErr w:type="spellEnd"/>
-      <w:r>
-        <w:rPr>
-          <w:rFonts w:asciiTheme="majorBidi" w:hAnsiTheme="majorBidi" w:cstheme="majorBidi"/>
-          <w:color w:val="0D0D0D"/>
-          <w:sz w:val="28"/>
-          <w:szCs w:val="28"/>
-          <w:shd w:val="clear" w:color="auto" w:fill="FFFFFF"/>
-        </w:rPr>
-        <w:t xml:space="preserve"> in 2012 and intended for the development of web applications following the model</w:t>
+        <w:t>Laravel is a free and open-source PHP web framework, created by Taylor Otwell in 2012 and intended for the development of web applications following the model</w:t>
       </w:r>
       <w:r>
         <w:rPr>
@@ -19179,6 +19748,7 @@
           <w:sz w:val="32"/>
           <w:szCs w:val="32"/>
         </w:rPr>
+        <w:lastRenderedPageBreak/>
         <w:t>Personal Home Page PHP</w:t>
       </w:r>
       <w:bookmarkEnd w:id="60"/>
@@ -19201,35 +19771,10 @@
           <w:szCs w:val="28"/>
           <w:shd w:val="clear" w:color="auto" w:fill="FFFFFF"/>
         </w:rPr>
-        <w:t xml:space="preserve">"PHP Personal Home Page (PHP) is a general-purpose scripting language geared toward web development. It was originally created by Danish-Canadian programmer Rasmus </w:t>
-      </w:r>
-      <w:proofErr w:type="spellStart"/>
-      <w:r>
-        <w:rPr>
-          <w:rFonts w:asciiTheme="majorBidi" w:hAnsiTheme="majorBidi" w:cstheme="majorBidi"/>
-          <w:color w:val="0D0D0D"/>
-          <w:sz w:val="28"/>
-          <w:szCs w:val="28"/>
-          <w:shd w:val="clear" w:color="auto" w:fill="FFFFFF"/>
-        </w:rPr>
-        <w:t>Lerdorf</w:t>
-      </w:r>
-      <w:proofErr w:type="spellEnd"/>
-      <w:r>
-        <w:rPr>
-          <w:rFonts w:asciiTheme="majorBidi" w:hAnsiTheme="majorBidi" w:cstheme="majorBidi"/>
-          <w:color w:val="0D0D0D"/>
-          <w:sz w:val="28"/>
-          <w:szCs w:val="28"/>
-          <w:shd w:val="clear" w:color="auto" w:fill="FFFFFF"/>
-        </w:rPr>
-        <w:t xml:space="preserve"> in 1994. PHP originally stood for Personal Home Page, but it now stands for the recursive initialism PHP: Hypertext Preprocessor". It is an open source server-side scripting language and a powerful tool for creating dynamic and interactive Web sites. It does not concentrate on client-side or frontend duties. It manages data and server-side processes in the background with the aid of an interpreter. The most significant advantage of PHP is that it can be directly inserted in HTML. It's used to manage dynamic content, databases, and session monitoring. MySQL, PostgreSQL, Oracle, Sybase, Informix, and Microsoft SQL Server are just a few of the databases it supports. POP3, IMAP, and LDAP are just a few of the important protocols that PHP supports.</w:t>
-      </w:r>
-    </w:p>
-    <w:p>
-      <w:bookmarkStart w:id="61" w:name="_GoBack"/>
-      <w:bookmarkEnd w:id="61"/>
-    </w:p>
+        <w:t>"PHP Personal Home Page (PHP) is a general-purpose scripting language geared toward web development. It was originally created by Danish-Canadian programmer Rasmus Lerdorf in 1994. PHP originally stood for Personal Home Page, but it now stands for the recursive initialism PHP: Hypertext Preprocessor". It is an open source server-side scripting language and a powerful tool for creating dynamic and interactive Web sites. It does not concentrate on client-side or frontend duties. It manages data and server-side processes in the background with the aid of an interpreter. The most significant advantage of PHP is that it can be directly inserted in HTML. It's used to manage dynamic content, databases, and session monitoring. MySQL, PostgreSQL, Oracle, Sybase, Informix, and Microsoft SQL Server are just a few of the databases it supports. POP3, IMAP, and LDAP are just a few of the important protocols that PHP supports.</w:t>
+      </w:r>
+    </w:p>
+    <w:p/>
     <w:p>
       <w:pPr>
         <w:pStyle w:val="Heading2"/>
@@ -19247,7 +19792,7 @@
           <w:szCs w:val="32"/>
         </w:rPr>
       </w:pPr>
-      <w:bookmarkStart w:id="62" w:name="_Toc158461350"/>
+      <w:bookmarkStart w:id="61" w:name="_Toc158461350"/>
       <w:r>
         <w:rPr>
           <w:rFonts w:asciiTheme="majorBidi" w:hAnsiTheme="majorBidi"/>
@@ -19259,7 +19804,7 @@
         </w:rPr>
         <w:t>GitHub</w:t>
       </w:r>
-      <w:bookmarkEnd w:id="62"/>
+      <w:bookmarkEnd w:id="61"/>
     </w:p>
     <w:p>
       <w:pPr>
@@ -19460,7 +20005,17 @@
           <w:sz w:val="24"/>
           <w:szCs w:val="24"/>
         </w:rPr>
-        <w:t>GitHub boasts a vast community of developers and open-source projects. By hosting our project on GitHub, we tap into this vibrant ecosystem, making it easier for others to discover, contribute to, and provide feedback on our project. Additionally, GitHub's integration with various third-party services and tools further enriches our development workflow.</w:t>
+        <w:t xml:space="preserve">GitHub boasts a vast community of developers and open-source projects. By hosting our project on GitHub, we tap into this vibrant ecosystem, making it easier for others to discover, contribute to, and provide feedback on our project. Additionally, GitHub's </w:t>
+      </w:r>
+      <w:r>
+        <w:rPr>
+          <w:rFonts w:asciiTheme="majorBidi" w:eastAsia="Times New Roman" w:hAnsiTheme="majorBidi" w:cstheme="majorBidi"/>
+          <w:color w:val="0D0D0D"/>
+          <w:sz w:val="24"/>
+          <w:szCs w:val="24"/>
+        </w:rPr>
+        <w:lastRenderedPageBreak/>
+        <w:t>integration with various third-party services and tools further enriches our development workflow.</w:t>
       </w:r>
     </w:p>
     <w:p>
@@ -19563,7 +20118,7 @@
           <w:szCs w:val="32"/>
         </w:rPr>
       </w:pPr>
-      <w:bookmarkStart w:id="63" w:name="_Toc158461351"/>
+      <w:bookmarkStart w:id="62" w:name="_Toc158461351"/>
       <w:r>
         <w:rPr>
           <w:rFonts w:asciiTheme="majorBidi" w:hAnsiTheme="majorBidi"/>
@@ -19575,7 +20130,7 @@
         </w:rPr>
         <w:t>PostgreSQL</w:t>
       </w:r>
-      <w:bookmarkEnd w:id="63"/>
+      <w:bookmarkEnd w:id="62"/>
     </w:p>
     <w:p>
       <w:pPr>
@@ -19782,7 +20337,17 @@
           <w:szCs w:val="28"/>
           <w:lang w:val="en-GB"/>
         </w:rPr>
-        <w:t xml:space="preserve"> blockchain network grows and the volume of data increases, PostgreSQL can efficiently handle the load while maintaining high performance. With proper indexing and tuning, </w:t>
+        <w:t xml:space="preserve"> blockchain network grows and the volume of data increases, PostgreSQL can efficiently handle the load </w:t>
+      </w:r>
+      <w:r>
+        <w:rPr>
+          <w:rFonts w:asciiTheme="majorBidi" w:hAnsiTheme="majorBidi" w:cstheme="majorBidi"/>
+          <w:sz w:val="28"/>
+          <w:szCs w:val="28"/>
+          <w:lang w:val="en-GB"/>
+        </w:rPr>
+        <w:lastRenderedPageBreak/>
+        <w:t xml:space="preserve">while maintaining high performance. With proper indexing and tuning, </w:t>
       </w:r>
       <w:r>
         <w:rPr>
@@ -20102,7 +20667,7 @@
           <w:szCs w:val="32"/>
         </w:rPr>
       </w:pPr>
-      <w:bookmarkStart w:id="64" w:name="_Toc158461352"/>
+      <w:bookmarkStart w:id="63" w:name="_Toc158461352"/>
       <w:r>
         <w:rPr>
           <w:rFonts w:asciiTheme="majorBidi" w:hAnsiTheme="majorBidi"/>
@@ -20114,7 +20679,7 @@
         </w:rPr>
         <w:t>IPFS</w:t>
       </w:r>
-      <w:bookmarkEnd w:id="64"/>
+      <w:bookmarkEnd w:id="63"/>
     </w:p>
     <w:p>
       <w:pPr>
@@ -20211,7 +20776,17 @@
           <w:szCs w:val="28"/>
           <w:lang w:val="en-GB"/>
         </w:rPr>
-        <w:t xml:space="preserve"> IPFS provides a decentralized file storage solution, allowing us to store and retrieve large files in a distributed manner. Unlike traditional centralized storage systems, IPFS distributes files across a network of nodes, ensuring redundancy and fault tolerance.</w:t>
+        <w:t xml:space="preserve"> IPFS provides a decentralized file storage solution, allowing us to store and retrieve large files in a </w:t>
+      </w:r>
+      <w:r>
+        <w:rPr>
+          <w:rFonts w:asciiTheme="majorBidi" w:hAnsiTheme="majorBidi" w:cstheme="majorBidi"/>
+          <w:sz w:val="28"/>
+          <w:szCs w:val="28"/>
+          <w:lang w:val="en-GB"/>
+        </w:rPr>
+        <w:lastRenderedPageBreak/>
+        <w:t>distributed manner. Unlike traditional centralized storage systems, IPFS distributes files across a network of nodes, ensuring redundancy and fault tolerance.</w:t>
       </w:r>
     </w:p>
     <w:p>
@@ -20452,7 +21027,17 @@
           <w:szCs w:val="28"/>
           <w:lang w:val="en-GB" w:eastAsia="en-GB"/>
         </w:rPr>
-        <w:t xml:space="preserve"> By offloading file storage to IPFS, we improve the scalability and performance of our Hyperledger Fabric network. This separation of concerns allows the blockchain to focus on transaction processing, while IPFS handles large file storage and retrieval operations.</w:t>
+        <w:t xml:space="preserve"> By offloading file storage to IPFS, we improve the scalability and performance of our Hyperledger Fabric network. This separation of concerns allows the blockchain to focus </w:t>
+      </w:r>
+      <w:r>
+        <w:rPr>
+          <w:rFonts w:asciiTheme="majorBidi" w:eastAsia="Times New Roman" w:hAnsiTheme="majorBidi" w:cstheme="majorBidi"/>
+          <w:sz w:val="28"/>
+          <w:szCs w:val="28"/>
+          <w:lang w:val="en-GB" w:eastAsia="en-GB"/>
+        </w:rPr>
+        <w:lastRenderedPageBreak/>
+        <w:t>on transaction processing, while IPFS handles large file storage and retrieval operations.</w:t>
       </w:r>
     </w:p>
     <w:p>
@@ -20528,7 +21113,7 @@
           <w:szCs w:val="32"/>
         </w:rPr>
       </w:pPr>
-      <w:bookmarkStart w:id="65" w:name="_Toc158461353"/>
+      <w:bookmarkStart w:id="64" w:name="_Toc158461353"/>
       <w:r>
         <w:rPr>
           <w:rFonts w:asciiTheme="majorBidi" w:hAnsiTheme="majorBidi"/>
@@ -20540,7 +21125,7 @@
         </w:rPr>
         <w:t>Python</w:t>
       </w:r>
-      <w:bookmarkEnd w:id="65"/>
+      <w:bookmarkEnd w:id="64"/>
     </w:p>
     <w:p>
       <w:pPr>
@@ -20682,6 +21267,7 @@
           <w:szCs w:val="28"/>
           <w:lang w:val="en-GB"/>
         </w:rPr>
+        <w:lastRenderedPageBreak/>
         <w:t>Efficiency in Prototyping and Iterative Development:</w:t>
       </w:r>
       <w:r>
@@ -20761,6 +21347,17 @@
         </w:rPr>
         <w:t xml:space="preserve"> Python benefits from a vibrant community of developers, researchers, and enthusiasts who actively contribute to its growth and evolution. The extensive documentation, tutorials, and community forums associated with Python ensure that our development team has access to ample resources for troubleshooting, learning, and innovation.</w:t>
       </w:r>
+    </w:p>
+    <w:p>
+      <w:pPr>
+        <w:ind w:left="720"/>
+        <w:rPr>
+          <w:rFonts w:asciiTheme="majorBidi" w:hAnsiTheme="majorBidi" w:cstheme="majorBidi"/>
+          <w:sz w:val="28"/>
+          <w:szCs w:val="28"/>
+          <w:lang w:val="en-GB"/>
+        </w:rPr>
+      </w:pPr>
     </w:p>
     <w:p>
       <w:pPr>
@@ -20789,7 +21386,7 @@
           <w:szCs w:val="32"/>
         </w:rPr>
       </w:pPr>
-      <w:bookmarkStart w:id="66" w:name="_Toc158461354"/>
+      <w:bookmarkStart w:id="65" w:name="_Toc158461354"/>
       <w:r>
         <w:rPr>
           <w:rFonts w:asciiTheme="majorBidi" w:hAnsiTheme="majorBidi"/>
@@ -20801,7 +21398,249 @@
         </w:rPr>
         <w:t>Visual Studio Code</w:t>
       </w:r>
-      <w:bookmarkEnd w:id="66"/>
+      <w:bookmarkEnd w:id="65"/>
+    </w:p>
+    <w:p>
+      <w:pPr>
+        <w:pStyle w:val="Signature"/>
+        <w:rPr>
+          <w:rFonts w:asciiTheme="majorBidi" w:hAnsiTheme="majorBidi" w:cstheme="majorBidi"/>
+          <w:b w:val="0"/>
+          <w:bCs w:val="0"/>
+          <w:color w:val="auto"/>
+          <w:kern w:val="0"/>
+          <w:sz w:val="28"/>
+          <w:szCs w:val="28"/>
+          <w:lang w:val="en-GB" w:eastAsia="en-US"/>
+        </w:rPr>
+      </w:pPr>
+      <w:r>
+        <w:rPr>
+          <w:rFonts w:asciiTheme="majorBidi" w:hAnsiTheme="majorBidi" w:cstheme="majorBidi"/>
+          <w:b w:val="0"/>
+          <w:bCs w:val="0"/>
+          <w:color w:val="auto"/>
+          <w:kern w:val="0"/>
+          <w:sz w:val="28"/>
+          <w:szCs w:val="28"/>
+          <w:lang w:val="en-GB" w:eastAsia="en-US"/>
+        </w:rPr>
+        <w:t xml:space="preserve">Visual studio code provides fast tools also have many </w:t>
+      </w:r>
+      <w:proofErr w:type="gramStart"/>
+      <w:r>
+        <w:rPr>
+          <w:rFonts w:asciiTheme="majorBidi" w:hAnsiTheme="majorBidi" w:cstheme="majorBidi"/>
+          <w:b w:val="0"/>
+          <w:bCs w:val="0"/>
+          <w:color w:val="auto"/>
+          <w:kern w:val="0"/>
+          <w:sz w:val="28"/>
+          <w:szCs w:val="28"/>
+          <w:lang w:val="en-GB" w:eastAsia="en-US"/>
+        </w:rPr>
+        <w:t>package</w:t>
+      </w:r>
+      <w:proofErr w:type="gramEnd"/>
+      <w:r>
+        <w:rPr>
+          <w:rFonts w:asciiTheme="majorBidi" w:hAnsiTheme="majorBidi" w:cstheme="majorBidi"/>
+          <w:b w:val="0"/>
+          <w:bCs w:val="0"/>
+          <w:color w:val="auto"/>
+          <w:kern w:val="0"/>
+          <w:sz w:val="28"/>
+          <w:szCs w:val="28"/>
+          <w:lang w:val="en-GB" w:eastAsia="en-US"/>
+        </w:rPr>
+        <w:t xml:space="preserve"> for many program language that needed to create this web</w:t>
+      </w:r>
+    </w:p>
+    <w:p>
+      <w:pPr>
+        <w:pStyle w:val="Signature"/>
+        <w:rPr>
+          <w:rFonts w:asciiTheme="majorBidi" w:hAnsiTheme="majorBidi" w:cstheme="majorBidi"/>
+          <w:b w:val="0"/>
+          <w:bCs w:val="0"/>
+          <w:noProof/>
+          <w:color w:val="auto"/>
+          <w:kern w:val="0"/>
+          <w:sz w:val="28"/>
+          <w:szCs w:val="28"/>
+          <w:lang w:val="en-GB" w:eastAsia="en-US"/>
+        </w:rPr>
+      </w:pPr>
+      <w:r>
+        <w:rPr>
+          <w:rFonts w:asciiTheme="majorBidi" w:hAnsiTheme="majorBidi" w:cstheme="majorBidi"/>
+          <w:b w:val="0"/>
+          <w:bCs w:val="0"/>
+          <w:noProof/>
+          <w:color w:val="auto"/>
+          <w:kern w:val="0"/>
+          <w:sz w:val="28"/>
+          <w:szCs w:val="28"/>
+          <w:lang w:val="en-GB" w:eastAsia="en-US"/>
+        </w:rPr>
+        <w:drawing>
+          <wp:anchor distT="0" distB="0" distL="114300" distR="114300" simplePos="0" relativeHeight="251669504" behindDoc="0" locked="0" layoutInCell="1" allowOverlap="1" wp14:anchorId="1B9A49F1" wp14:editId="3154C26C">
+            <wp:simplePos x="0" y="0"/>
+            <wp:positionH relativeFrom="margin">
+              <wp:posOffset>3048000</wp:posOffset>
+            </wp:positionH>
+            <wp:positionV relativeFrom="margin">
+              <wp:posOffset>6231890</wp:posOffset>
+            </wp:positionV>
+            <wp:extent cx="2581275" cy="1416685"/>
+            <wp:effectExtent l="0" t="0" r="9525" b="0"/>
+            <wp:wrapSquare wrapText="bothSides"/>
+            <wp:docPr id="1617223200" name="Picture 9"/>
+            <wp:cNvGraphicFramePr>
+              <a:graphicFrameLocks xmlns:a="http://schemas.openxmlformats.org/drawingml/2006/main" noChangeAspect="1"/>
+            </wp:cNvGraphicFramePr>
+            <a:graphic xmlns:a="http://schemas.openxmlformats.org/drawingml/2006/main">
+              <a:graphicData uri="http://schemas.openxmlformats.org/drawingml/2006/picture">
+                <pic:pic xmlns:pic="http://schemas.openxmlformats.org/drawingml/2006/picture">
+                  <pic:nvPicPr>
+                    <pic:cNvPr id="1617223200" name="Picture 1617223200"/>
+                    <pic:cNvPicPr/>
+                  </pic:nvPicPr>
+                  <pic:blipFill>
+                    <a:blip r:embed="rId13" cstate="print">
+                      <a:extLst>
+                        <a:ext uri="{28A0092B-C50C-407E-A947-70E740481C1C}">
+                          <a14:useLocalDpi xmlns:a14="http://schemas.microsoft.com/office/drawing/2010/main" val="0"/>
+                        </a:ext>
+                      </a:extLst>
+                    </a:blip>
+                    <a:stretch>
+                      <a:fillRect/>
+                    </a:stretch>
+                  </pic:blipFill>
+                  <pic:spPr>
+                    <a:xfrm>
+                      <a:off x="0" y="0"/>
+                      <a:ext cx="2581275" cy="1416685"/>
+                    </a:xfrm>
+                    <a:prstGeom prst="rect">
+                      <a:avLst/>
+                    </a:prstGeom>
+                  </pic:spPr>
+                </pic:pic>
+              </a:graphicData>
+            </a:graphic>
+          </wp:anchor>
+        </w:drawing>
+      </w:r>
+      <w:r>
+        <w:rPr>
+          <w:rFonts w:asciiTheme="majorBidi" w:hAnsiTheme="majorBidi" w:cstheme="majorBidi"/>
+          <w:b w:val="0"/>
+          <w:bCs w:val="0"/>
+          <w:color w:val="auto"/>
+          <w:kern w:val="0"/>
+          <w:sz w:val="28"/>
+          <w:szCs w:val="28"/>
+          <w:lang w:val="en-GB" w:eastAsia="en-US"/>
+        </w:rPr>
+        <w:t>Application.</w:t>
+      </w:r>
+      <w:r>
+        <w:rPr>
+          <w:rFonts w:asciiTheme="majorBidi" w:hAnsiTheme="majorBidi" w:cstheme="majorBidi"/>
+          <w:b w:val="0"/>
+          <w:bCs w:val="0"/>
+          <w:color w:val="auto"/>
+          <w:kern w:val="0"/>
+          <w:sz w:val="28"/>
+          <w:szCs w:val="28"/>
+          <w:lang w:val="en-GB" w:eastAsia="en-US"/>
+        </w:rPr>
+        <w:t xml:space="preserve"> </w:t>
+      </w:r>
+    </w:p>
+    <w:p>
+      <w:pPr>
+        <w:pStyle w:val="Signature"/>
+        <w:rPr>
+          <w:rFonts w:asciiTheme="majorBidi" w:hAnsiTheme="majorBidi" w:cstheme="majorBidi"/>
+          <w:b w:val="0"/>
+          <w:bCs w:val="0"/>
+          <w:color w:val="auto"/>
+          <w:kern w:val="0"/>
+          <w:sz w:val="28"/>
+          <w:szCs w:val="28"/>
+          <w:lang w:val="en-GB" w:eastAsia="en-US"/>
+        </w:rPr>
+      </w:pPr>
+      <w:proofErr w:type="gramStart"/>
+      <w:r>
+        <w:rPr>
+          <w:rFonts w:asciiTheme="majorBidi" w:hAnsiTheme="majorBidi" w:cstheme="majorBidi"/>
+          <w:b w:val="0"/>
+          <w:bCs w:val="0"/>
+          <w:color w:val="auto"/>
+          <w:kern w:val="0"/>
+          <w:sz w:val="28"/>
+          <w:szCs w:val="28"/>
+          <w:lang w:val="en-GB" w:eastAsia="en-US"/>
+        </w:rPr>
+        <w:t>Also</w:t>
+      </w:r>
+      <w:proofErr w:type="gramEnd"/>
+      <w:r>
+        <w:rPr>
+          <w:rFonts w:asciiTheme="majorBidi" w:hAnsiTheme="majorBidi" w:cstheme="majorBidi"/>
+          <w:b w:val="0"/>
+          <w:bCs w:val="0"/>
+          <w:color w:val="auto"/>
+          <w:kern w:val="0"/>
+          <w:sz w:val="28"/>
+          <w:szCs w:val="28"/>
+          <w:lang w:val="en-GB" w:eastAsia="en-US"/>
+        </w:rPr>
+        <w:t xml:space="preserve"> it provides many advantages such as ease of use, and the</w:t>
+      </w:r>
+      <w:r>
+        <w:rPr>
+          <w:rFonts w:asciiTheme="majorBidi" w:hAnsiTheme="majorBidi" w:cstheme="majorBidi"/>
+          <w:b w:val="0"/>
+          <w:bCs w:val="0"/>
+          <w:color w:val="auto"/>
+          <w:kern w:val="0"/>
+          <w:sz w:val="28"/>
+          <w:szCs w:val="28"/>
+          <w:lang w:val="en-GB" w:eastAsia="en-US"/>
+        </w:rPr>
+        <w:t xml:space="preserve"> </w:t>
+      </w:r>
+      <w:r>
+        <w:rPr>
+          <w:rFonts w:asciiTheme="majorBidi" w:hAnsiTheme="majorBidi" w:cstheme="majorBidi"/>
+          <w:b w:val="0"/>
+          <w:bCs w:val="0"/>
+          <w:color w:val="auto"/>
+          <w:kern w:val="0"/>
+          <w:sz w:val="28"/>
+          <w:szCs w:val="28"/>
+          <w:lang w:val="en-GB" w:eastAsia="en-US"/>
+        </w:rPr>
+        <w:t>presence of great content to learn to use the program</w:t>
+      </w:r>
+      <w:r>
+        <w:rPr>
+          <w:rFonts w:asciiTheme="majorBidi" w:hAnsiTheme="majorBidi" w:cstheme="majorBidi"/>
+          <w:b w:val="0"/>
+          <w:bCs w:val="0"/>
+          <w:color w:val="auto"/>
+          <w:kern w:val="0"/>
+          <w:sz w:val="28"/>
+          <w:szCs w:val="28"/>
+          <w:lang w:val="en-GB" w:eastAsia="en-US"/>
+        </w:rPr>
+        <w:t>.</w:t>
+      </w:r>
     </w:p>
     <w:p>
       <w:pPr>
@@ -20820,7 +21659,7 @@
           <w:szCs w:val="32"/>
         </w:rPr>
       </w:pPr>
-      <w:bookmarkStart w:id="67" w:name="_Toc158461355"/>
+      <w:bookmarkStart w:id="66" w:name="_Toc158461355"/>
       <w:r>
         <w:rPr>
           <w:rFonts w:asciiTheme="majorBidi" w:hAnsiTheme="majorBidi"/>
@@ -20830,9 +21669,78 @@
           <w:sz w:val="32"/>
           <w:szCs w:val="32"/>
         </w:rPr>
+        <w:lastRenderedPageBreak/>
         <w:t>Smart Contracts</w:t>
       </w:r>
-      <w:bookmarkEnd w:id="67"/>
+      <w:bookmarkEnd w:id="66"/>
+    </w:p>
+    <w:p>
+      <w:pPr>
+        <w:rPr>
+          <w:rFonts w:asciiTheme="majorBidi" w:hAnsiTheme="majorBidi" w:cstheme="majorBidi"/>
+          <w:sz w:val="28"/>
+          <w:szCs w:val="28"/>
+          <w:lang w:val="en-GB"/>
+        </w:rPr>
+      </w:pPr>
+      <w:r>
+        <w:rPr>
+          <w:rFonts w:asciiTheme="majorBidi" w:hAnsiTheme="majorBidi" w:cstheme="majorBidi"/>
+          <w:sz w:val="28"/>
+          <w:szCs w:val="28"/>
+          <w:lang w:val="en-GB"/>
+        </w:rPr>
+        <w:t xml:space="preserve">Smart contracts are self-executing contracts with the terms of the agreement directly written into code. In the context of </w:t>
+      </w:r>
+      <w:proofErr w:type="gramStart"/>
+      <w:r>
+        <w:rPr>
+          <w:rFonts w:asciiTheme="majorBidi" w:hAnsiTheme="majorBidi" w:cstheme="majorBidi"/>
+          <w:sz w:val="28"/>
+          <w:szCs w:val="28"/>
+          <w:lang w:val="en-GB"/>
+        </w:rPr>
+        <w:t>Project ,</w:t>
+      </w:r>
+      <w:proofErr w:type="gramEnd"/>
+      <w:r>
+        <w:rPr>
+          <w:rFonts w:asciiTheme="majorBidi" w:hAnsiTheme="majorBidi" w:cstheme="majorBidi"/>
+          <w:sz w:val="28"/>
+          <w:szCs w:val="28"/>
+          <w:lang w:val="en-GB"/>
+        </w:rPr>
+        <w:t xml:space="preserve"> smart contracts facilitate automated and secure execution of predefined business logic on the blockchain. This ensures transparency, immutability, and trust in the execution of transactions. In the development of Our </w:t>
+      </w:r>
+      <w:proofErr w:type="gramStart"/>
+      <w:r>
+        <w:rPr>
+          <w:rFonts w:asciiTheme="majorBidi" w:hAnsiTheme="majorBidi" w:cstheme="majorBidi"/>
+          <w:sz w:val="28"/>
+          <w:szCs w:val="28"/>
+          <w:lang w:val="en-GB"/>
+        </w:rPr>
+        <w:t>Project ,</w:t>
+      </w:r>
+      <w:proofErr w:type="gramEnd"/>
+      <w:r>
+        <w:rPr>
+          <w:rFonts w:asciiTheme="majorBidi" w:hAnsiTheme="majorBidi" w:cstheme="majorBidi"/>
+          <w:sz w:val="28"/>
+          <w:szCs w:val="28"/>
+          <w:lang w:val="en-GB"/>
+        </w:rPr>
+        <w:t xml:space="preserve"> the decision to use Java as the programming language for writing smart contracts on the Hyperledger Fabric</w:t>
+      </w:r>
+      <w:r>
+        <w:rPr>
+          <w:rFonts w:asciiTheme="majorBidi" w:hAnsiTheme="majorBidi" w:cstheme="majorBidi"/>
+          <w:sz w:val="28"/>
+          <w:szCs w:val="28"/>
+          <w:lang w:val="en-GB"/>
+        </w:rPr>
+        <w:t>.</w:t>
+      </w:r>
     </w:p>
     <w:p>
       <w:pPr>
@@ -20851,7 +21759,7 @@
           <w:szCs w:val="32"/>
         </w:rPr>
       </w:pPr>
-      <w:bookmarkStart w:id="68" w:name="_Toc158461356"/>
+      <w:bookmarkStart w:id="67" w:name="_Toc158461356"/>
       <w:r>
         <w:rPr>
           <w:rFonts w:asciiTheme="majorBidi" w:hAnsiTheme="majorBidi"/>
@@ -20863,7 +21771,7 @@
         </w:rPr>
         <w:t>Conclusion</w:t>
       </w:r>
-      <w:bookmarkEnd w:id="68"/>
+      <w:bookmarkEnd w:id="67"/>
       <w:r>
         <w:rPr>
           <w:rFonts w:asciiTheme="majorBidi" w:hAnsiTheme="majorBidi"/>
@@ -20890,7 +21798,7 @@
       </w:r>
     </w:p>
     <w:sectPr>
-      <w:footerReference w:type="default" r:id="rId10"/>
+      <w:footerReference w:type="default" r:id="rId14"/>
       <w:pgSz w:w="12240" w:h="15840"/>
       <w:pgMar w:top="1440" w:right="1800" w:bottom="1440" w:left="1800" w:header="708" w:footer="708" w:gutter="0"/>
       <w:pgNumType w:start="1"/>
@@ -20902,7 +21810,7 @@
 </file>
 
 <file path=word/endnotes.xml><?xml version="1.0" encoding="utf-8"?>
-<w:endnotes xmlns:wpc="http://schemas.microsoft.com/office/word/2010/wordprocessingCanvas" xmlns:cx="http://schemas.microsoft.com/office/drawing/2014/chartex" xmlns:cx1="http://schemas.microsoft.com/office/drawing/2015/9/8/chartex" xmlns:cx2="http://schemas.microsoft.com/office/drawing/2015/10/21/chartex" xmlns:cx3="http://schemas.microsoft.com/office/drawing/2016/5/9/chartex" xmlns:cx4="http://schemas.microsoft.com/office/drawing/2016/5/10/chartex" xmlns:cx5="http://schemas.microsoft.com/office/drawing/2016/5/11/chartex" xmlns:cx6="http://schemas.microsoft.com/office/drawing/2016/5/12/chartex" xmlns:cx7="http://schemas.microsoft.com/office/drawing/2016/5/13/chartex" xmlns:cx8="http://schemas.microsoft.com/office/drawing/2016/5/14/chartex" xmlns:mc="http://schemas.openxmlformats.org/markup-compatibility/2006" xmlns:aink="http://schemas.microsoft.com/office/drawing/2016/ink" xmlns:am3d="http://schemas.microsoft.com/office/drawing/2017/model3d" xmlns:o="urn:schemas-microsoft-com:office:office" xmlns:r="http://schemas.openxmlformats.org/officeDocument/2006/relationships" xmlns:m="http://schemas.openxmlformats.org/officeDocument/2006/math" xmlns:v="urn:schemas-microsoft-com:vml" xmlns:wp14="http://schemas.microsoft.com/office/word/2010/wordprocessingDrawing" xmlns:wp="http://schemas.openxmlformats.org/drawingml/2006/wordprocessingDrawing" xmlns:w10="urn:schemas-microsoft-com:office:word" xmlns:w="http://schemas.openxmlformats.org/wordprocessingml/2006/main" xmlns:w14="http://schemas.microsoft.com/office/word/2010/wordml" xmlns:w15="http://schemas.microsoft.com/office/word/2012/wordml" xmlns:w16cex="http://schemas.microsoft.com/office/word/2018/wordml/cex" xmlns:w16cid="http://schemas.microsoft.com/office/word/2016/wordml/cid" xmlns:w16="http://schemas.microsoft.com/office/word/2018/wordml" xmlns:w16se="http://schemas.microsoft.com/office/word/2015/wordml/symex" xmlns:wpg="http://schemas.microsoft.com/office/word/2010/wordprocessingGroup" xmlns:wpi="http://schemas.microsoft.com/office/word/2010/wordprocessingInk" xmlns:wne="http://schemas.microsoft.com/office/word/2006/wordml" xmlns:wps="http://schemas.microsoft.com/office/word/2010/wordprocessingShape" mc:Ignorable="w14 w15 w16se w16cid w16 w16cex wp14">
+<w:endnotes xmlns:wpc="http://schemas.microsoft.com/office/word/2010/wordprocessingCanvas" xmlns:cx="http://schemas.microsoft.com/office/drawing/2014/chartex" xmlns:cx1="http://schemas.microsoft.com/office/drawing/2015/9/8/chartex" xmlns:cx2="http://schemas.microsoft.com/office/drawing/2015/10/21/chartex" xmlns:cx3="http://schemas.microsoft.com/office/drawing/2016/5/9/chartex" xmlns:cx4="http://schemas.microsoft.com/office/drawing/2016/5/10/chartex" xmlns:cx5="http://schemas.microsoft.com/office/drawing/2016/5/11/chartex" xmlns:cx6="http://schemas.microsoft.com/office/drawing/2016/5/12/chartex" xmlns:cx7="http://schemas.microsoft.com/office/drawing/2016/5/13/chartex" xmlns:cx8="http://schemas.microsoft.com/office/drawing/2016/5/14/chartex" xmlns:mc="http://schemas.openxmlformats.org/markup-compatibility/2006" xmlns:aink="http://schemas.microsoft.com/office/drawing/2016/ink" xmlns:am3d="http://schemas.microsoft.com/office/drawing/2017/model3d" xmlns:o="urn:schemas-microsoft-com:office:office" xmlns:oel="http://schemas.microsoft.com/office/2019/extlst" xmlns:r="http://schemas.openxmlformats.org/officeDocument/2006/relationships" xmlns:m="http://schemas.openxmlformats.org/officeDocument/2006/math" xmlns:v="urn:schemas-microsoft-com:vml" xmlns:wp14="http://schemas.microsoft.com/office/word/2010/wordprocessingDrawing" xmlns:wp="http://schemas.openxmlformats.org/drawingml/2006/wordprocessingDrawing" xmlns:w10="urn:schemas-microsoft-com:office:word" xmlns:w="http://schemas.openxmlformats.org/wordprocessingml/2006/main" xmlns:w14="http://schemas.microsoft.com/office/word/2010/wordml" xmlns:w15="http://schemas.microsoft.com/office/word/2012/wordml" xmlns:w16cex="http://schemas.microsoft.com/office/word/2018/wordml/cex" xmlns:w16cid="http://schemas.microsoft.com/office/word/2016/wordml/cid" xmlns:w16="http://schemas.microsoft.com/office/word/2018/wordml" xmlns:w16sdtdh="http://schemas.microsoft.com/office/word/2020/wordml/sdtdatahash" xmlns:w16se="http://schemas.microsoft.com/office/word/2015/wordml/symex" xmlns:wpg="http://schemas.microsoft.com/office/word/2010/wordprocessingGroup" xmlns:wpi="http://schemas.microsoft.com/office/word/2010/wordprocessingInk" xmlns:wne="http://schemas.microsoft.com/office/word/2006/wordml" xmlns:wps="http://schemas.microsoft.com/office/word/2010/wordprocessingShape" mc:Ignorable="w14 w15 w16se w16cid w16 w16cex w16sdtdh wp14">
   <w:endnote w:type="separator" w:id="-1">
     <w:p>
       <w:pPr>
@@ -20927,7 +21835,7 @@
 </file>
 
 <file path=word/footer1.xml><?xml version="1.0" encoding="utf-8"?>
-<w:ftr xmlns:wpc="http://schemas.microsoft.com/office/word/2010/wordprocessingCanvas" xmlns:cx="http://schemas.microsoft.com/office/drawing/2014/chartex" xmlns:cx1="http://schemas.microsoft.com/office/drawing/2015/9/8/chartex" xmlns:cx2="http://schemas.microsoft.com/office/drawing/2015/10/21/chartex" xmlns:cx3="http://schemas.microsoft.com/office/drawing/2016/5/9/chartex" xmlns:cx4="http://schemas.microsoft.com/office/drawing/2016/5/10/chartex" xmlns:cx5="http://schemas.microsoft.com/office/drawing/2016/5/11/chartex" xmlns:cx6="http://schemas.microsoft.com/office/drawing/2016/5/12/chartex" xmlns:cx7="http://schemas.microsoft.com/office/drawing/2016/5/13/chartex" xmlns:cx8="http://schemas.microsoft.com/office/drawing/2016/5/14/chartex" xmlns:mc="http://schemas.openxmlformats.org/markup-compatibility/2006" xmlns:aink="http://schemas.microsoft.com/office/drawing/2016/ink" xmlns:am3d="http://schemas.microsoft.com/office/drawing/2017/model3d" xmlns:o="urn:schemas-microsoft-com:office:office" xmlns:r="http://schemas.openxmlformats.org/officeDocument/2006/relationships" xmlns:m="http://schemas.openxmlformats.org/officeDocument/2006/math" xmlns:v="urn:schemas-microsoft-com:vml" xmlns:wp14="http://schemas.microsoft.com/office/word/2010/wordprocessingDrawing" xmlns:wp="http://schemas.openxmlformats.org/drawingml/2006/wordprocessingDrawing" xmlns:w10="urn:schemas-microsoft-com:office:word" xmlns:w="http://schemas.openxmlformats.org/wordprocessingml/2006/main" xmlns:w14="http://schemas.microsoft.com/office/word/2010/wordml" xmlns:w15="http://schemas.microsoft.com/office/word/2012/wordml" xmlns:w16cex="http://schemas.microsoft.com/office/word/2018/wordml/cex" xmlns:w16cid="http://schemas.microsoft.com/office/word/2016/wordml/cid" xmlns:w16="http://schemas.microsoft.com/office/word/2018/wordml" xmlns:w16se="http://schemas.microsoft.com/office/word/2015/wordml/symex" xmlns:wpg="http://schemas.microsoft.com/office/word/2010/wordprocessingGroup" xmlns:wpi="http://schemas.microsoft.com/office/word/2010/wordprocessingInk" xmlns:wne="http://schemas.microsoft.com/office/word/2006/wordml" xmlns:wps="http://schemas.microsoft.com/office/word/2010/wordprocessingShape" mc:Ignorable="w14 w15 w16se w16cid w16 w16cex wp14">
+<w:ftr xmlns:wpc="http://schemas.microsoft.com/office/word/2010/wordprocessingCanvas" xmlns:cx="http://schemas.microsoft.com/office/drawing/2014/chartex" xmlns:cx1="http://schemas.microsoft.com/office/drawing/2015/9/8/chartex" xmlns:cx2="http://schemas.microsoft.com/office/drawing/2015/10/21/chartex" xmlns:cx3="http://schemas.microsoft.com/office/drawing/2016/5/9/chartex" xmlns:cx4="http://schemas.microsoft.com/office/drawing/2016/5/10/chartex" xmlns:cx5="http://schemas.microsoft.com/office/drawing/2016/5/11/chartex" xmlns:cx6="http://schemas.microsoft.com/office/drawing/2016/5/12/chartex" xmlns:cx7="http://schemas.microsoft.com/office/drawing/2016/5/13/chartex" xmlns:cx8="http://schemas.microsoft.com/office/drawing/2016/5/14/chartex" xmlns:mc="http://schemas.openxmlformats.org/markup-compatibility/2006" xmlns:aink="http://schemas.microsoft.com/office/drawing/2016/ink" xmlns:am3d="http://schemas.microsoft.com/office/drawing/2017/model3d" xmlns:o="urn:schemas-microsoft-com:office:office" xmlns:oel="http://schemas.microsoft.com/office/2019/extlst" xmlns:r="http://schemas.openxmlformats.org/officeDocument/2006/relationships" xmlns:m="http://schemas.openxmlformats.org/officeDocument/2006/math" xmlns:v="urn:schemas-microsoft-com:vml" xmlns:wp14="http://schemas.microsoft.com/office/word/2010/wordprocessingDrawing" xmlns:wp="http://schemas.openxmlformats.org/drawingml/2006/wordprocessingDrawing" xmlns:w10="urn:schemas-microsoft-com:office:word" xmlns:w="http://schemas.openxmlformats.org/wordprocessingml/2006/main" xmlns:w14="http://schemas.microsoft.com/office/word/2010/wordml" xmlns:w15="http://schemas.microsoft.com/office/word/2012/wordml" xmlns:w16cex="http://schemas.microsoft.com/office/word/2018/wordml/cex" xmlns:w16cid="http://schemas.microsoft.com/office/word/2016/wordml/cid" xmlns:w16="http://schemas.microsoft.com/office/word/2018/wordml" xmlns:w16sdtdh="http://schemas.microsoft.com/office/word/2020/wordml/sdtdatahash" xmlns:w16se="http://schemas.microsoft.com/office/word/2015/wordml/symex" xmlns:wpg="http://schemas.microsoft.com/office/word/2010/wordprocessingGroup" xmlns:wpi="http://schemas.microsoft.com/office/word/2010/wordprocessingInk" xmlns:wne="http://schemas.microsoft.com/office/word/2006/wordml" xmlns:wps="http://schemas.microsoft.com/office/word/2010/wordprocessingShape" mc:Ignorable="w14 w15 w16se w16cid w16 w16cex w16sdtdh wp14">
   <w:sdt>
     <w:sdtPr>
       <w:id w:val="-276958449"/>
@@ -20980,7 +21888,7 @@
 </file>
 
 <file path=word/footer2.xml><?xml version="1.0" encoding="utf-8"?>
-<w:ftr xmlns:wpc="http://schemas.microsoft.com/office/word/2010/wordprocessingCanvas" xmlns:cx="http://schemas.microsoft.com/office/drawing/2014/chartex" xmlns:cx1="http://schemas.microsoft.com/office/drawing/2015/9/8/chartex" xmlns:cx2="http://schemas.microsoft.com/office/drawing/2015/10/21/chartex" xmlns:cx3="http://schemas.microsoft.com/office/drawing/2016/5/9/chartex" xmlns:cx4="http://schemas.microsoft.com/office/drawing/2016/5/10/chartex" xmlns:cx5="http://schemas.microsoft.com/office/drawing/2016/5/11/chartex" xmlns:cx6="http://schemas.microsoft.com/office/drawing/2016/5/12/chartex" xmlns:cx7="http://schemas.microsoft.com/office/drawing/2016/5/13/chartex" xmlns:cx8="http://schemas.microsoft.com/office/drawing/2016/5/14/chartex" xmlns:mc="http://schemas.openxmlformats.org/markup-compatibility/2006" xmlns:aink="http://schemas.microsoft.com/office/drawing/2016/ink" xmlns:am3d="http://schemas.microsoft.com/office/drawing/2017/model3d" xmlns:o="urn:schemas-microsoft-com:office:office" xmlns:r="http://schemas.openxmlformats.org/officeDocument/2006/relationships" xmlns:m="http://schemas.openxmlformats.org/officeDocument/2006/math" xmlns:v="urn:schemas-microsoft-com:vml" xmlns:wp14="http://schemas.microsoft.com/office/word/2010/wordprocessingDrawing" xmlns:wp="http://schemas.openxmlformats.org/drawingml/2006/wordprocessingDrawing" xmlns:w10="urn:schemas-microsoft-com:office:word" xmlns:w="http://schemas.openxmlformats.org/wordprocessingml/2006/main" xmlns:w14="http://schemas.microsoft.com/office/word/2010/wordml" xmlns:w15="http://schemas.microsoft.com/office/word/2012/wordml" xmlns:w16cex="http://schemas.microsoft.com/office/word/2018/wordml/cex" xmlns:w16cid="http://schemas.microsoft.com/office/word/2016/wordml/cid" xmlns:w16="http://schemas.microsoft.com/office/word/2018/wordml" xmlns:w16se="http://schemas.microsoft.com/office/word/2015/wordml/symex" xmlns:wpg="http://schemas.microsoft.com/office/word/2010/wordprocessingGroup" xmlns:wpi="http://schemas.microsoft.com/office/word/2010/wordprocessingInk" xmlns:wne="http://schemas.microsoft.com/office/word/2006/wordml" xmlns:wps="http://schemas.microsoft.com/office/word/2010/wordprocessingShape" mc:Ignorable="w14 w15 w16se w16cid w16 w16cex wp14">
+<w:ftr xmlns:wpc="http://schemas.microsoft.com/office/word/2010/wordprocessingCanvas" xmlns:cx="http://schemas.microsoft.com/office/drawing/2014/chartex" xmlns:cx1="http://schemas.microsoft.com/office/drawing/2015/9/8/chartex" xmlns:cx2="http://schemas.microsoft.com/office/drawing/2015/10/21/chartex" xmlns:cx3="http://schemas.microsoft.com/office/drawing/2016/5/9/chartex" xmlns:cx4="http://schemas.microsoft.com/office/drawing/2016/5/10/chartex" xmlns:cx5="http://schemas.microsoft.com/office/drawing/2016/5/11/chartex" xmlns:cx6="http://schemas.microsoft.com/office/drawing/2016/5/12/chartex" xmlns:cx7="http://schemas.microsoft.com/office/drawing/2016/5/13/chartex" xmlns:cx8="http://schemas.microsoft.com/office/drawing/2016/5/14/chartex" xmlns:mc="http://schemas.openxmlformats.org/markup-compatibility/2006" xmlns:aink="http://schemas.microsoft.com/office/drawing/2016/ink" xmlns:am3d="http://schemas.microsoft.com/office/drawing/2017/model3d" xmlns:o="urn:schemas-microsoft-com:office:office" xmlns:oel="http://schemas.microsoft.com/office/2019/extlst" xmlns:r="http://schemas.openxmlformats.org/officeDocument/2006/relationships" xmlns:m="http://schemas.openxmlformats.org/officeDocument/2006/math" xmlns:v="urn:schemas-microsoft-com:vml" xmlns:wp14="http://schemas.microsoft.com/office/word/2010/wordprocessingDrawing" xmlns:wp="http://schemas.openxmlformats.org/drawingml/2006/wordprocessingDrawing" xmlns:w10="urn:schemas-microsoft-com:office:word" xmlns:w="http://schemas.openxmlformats.org/wordprocessingml/2006/main" xmlns:w14="http://schemas.microsoft.com/office/word/2010/wordml" xmlns:w15="http://schemas.microsoft.com/office/word/2012/wordml" xmlns:w16cex="http://schemas.microsoft.com/office/word/2018/wordml/cex" xmlns:w16cid="http://schemas.microsoft.com/office/word/2016/wordml/cid" xmlns:w16="http://schemas.microsoft.com/office/word/2018/wordml" xmlns:w16sdtdh="http://schemas.microsoft.com/office/word/2020/wordml/sdtdatahash" xmlns:w16se="http://schemas.microsoft.com/office/word/2015/wordml/symex" xmlns:wpg="http://schemas.microsoft.com/office/word/2010/wordprocessingGroup" xmlns:wpi="http://schemas.microsoft.com/office/word/2010/wordprocessingInk" xmlns:wne="http://schemas.microsoft.com/office/word/2006/wordml" xmlns:wps="http://schemas.microsoft.com/office/word/2010/wordprocessingShape" mc:Ignorable="w14 w15 w16se w16cid w16 w16cex w16sdtdh wp14">
   <w:sdt>
     <w:sdtPr>
       <w:id w:val="1496924279"/>
@@ -21028,7 +21936,7 @@
 </file>
 
 <file path=word/footnotes.xml><?xml version="1.0" encoding="utf-8"?>
-<w:footnotes xmlns:wpc="http://schemas.microsoft.com/office/word/2010/wordprocessingCanvas" xmlns:cx="http://schemas.microsoft.com/office/drawing/2014/chartex" xmlns:cx1="http://schemas.microsoft.com/office/drawing/2015/9/8/chartex" xmlns:cx2="http://schemas.microsoft.com/office/drawing/2015/10/21/chartex" xmlns:cx3="http://schemas.microsoft.com/office/drawing/2016/5/9/chartex" xmlns:cx4="http://schemas.microsoft.com/office/drawing/2016/5/10/chartex" xmlns:cx5="http://schemas.microsoft.com/office/drawing/2016/5/11/chartex" xmlns:cx6="http://schemas.microsoft.com/office/drawing/2016/5/12/chartex" xmlns:cx7="http://schemas.microsoft.com/office/drawing/2016/5/13/chartex" xmlns:cx8="http://schemas.microsoft.com/office/drawing/2016/5/14/chartex" xmlns:mc="http://schemas.openxmlformats.org/markup-compatibility/2006" xmlns:aink="http://schemas.microsoft.com/office/drawing/2016/ink" xmlns:am3d="http://schemas.microsoft.com/office/drawing/2017/model3d" xmlns:o="urn:schemas-microsoft-com:office:office" xmlns:r="http://schemas.openxmlformats.org/officeDocument/2006/relationships" xmlns:m="http://schemas.openxmlformats.org/officeDocument/2006/math" xmlns:v="urn:schemas-microsoft-com:vml" xmlns:wp14="http://schemas.microsoft.com/office/word/2010/wordprocessingDrawing" xmlns:wp="http://schemas.openxmlformats.org/drawingml/2006/wordprocessingDrawing" xmlns:w10="urn:schemas-microsoft-com:office:word" xmlns:w="http://schemas.openxmlformats.org/wordprocessingml/2006/main" xmlns:w14="http://schemas.microsoft.com/office/word/2010/wordml" xmlns:w15="http://schemas.microsoft.com/office/word/2012/wordml" xmlns:w16cex="http://schemas.microsoft.com/office/word/2018/wordml/cex" xmlns:w16cid="http://schemas.microsoft.com/office/word/2016/wordml/cid" xmlns:w16="http://schemas.microsoft.com/office/word/2018/wordml" xmlns:w16se="http://schemas.microsoft.com/office/word/2015/wordml/symex" xmlns:wpg="http://schemas.microsoft.com/office/word/2010/wordprocessingGroup" xmlns:wpi="http://schemas.microsoft.com/office/word/2010/wordprocessingInk" xmlns:wne="http://schemas.microsoft.com/office/word/2006/wordml" xmlns:wps="http://schemas.microsoft.com/office/word/2010/wordprocessingShape" mc:Ignorable="w14 w15 w16se w16cid w16 w16cex wp14">
+<w:footnotes xmlns:wpc="http://schemas.microsoft.com/office/word/2010/wordprocessingCanvas" xmlns:cx="http://schemas.microsoft.com/office/drawing/2014/chartex" xmlns:cx1="http://schemas.microsoft.com/office/drawing/2015/9/8/chartex" xmlns:cx2="http://schemas.microsoft.com/office/drawing/2015/10/21/chartex" xmlns:cx3="http://schemas.microsoft.com/office/drawing/2016/5/9/chartex" xmlns:cx4="http://schemas.microsoft.com/office/drawing/2016/5/10/chartex" xmlns:cx5="http://schemas.microsoft.com/office/drawing/2016/5/11/chartex" xmlns:cx6="http://schemas.microsoft.com/office/drawing/2016/5/12/chartex" xmlns:cx7="http://schemas.microsoft.com/office/drawing/2016/5/13/chartex" xmlns:cx8="http://schemas.microsoft.com/office/drawing/2016/5/14/chartex" xmlns:mc="http://schemas.openxmlformats.org/markup-compatibility/2006" xmlns:aink="http://schemas.microsoft.com/office/drawing/2016/ink" xmlns:am3d="http://schemas.microsoft.com/office/drawing/2017/model3d" xmlns:o="urn:schemas-microsoft-com:office:office" xmlns:oel="http://schemas.microsoft.com/office/2019/extlst" xmlns:r="http://schemas.openxmlformats.org/officeDocument/2006/relationships" xmlns:m="http://schemas.openxmlformats.org/officeDocument/2006/math" xmlns:v="urn:schemas-microsoft-com:vml" xmlns:wp14="http://schemas.microsoft.com/office/word/2010/wordprocessingDrawing" xmlns:wp="http://schemas.openxmlformats.org/drawingml/2006/wordprocessingDrawing" xmlns:w10="urn:schemas-microsoft-com:office:word" xmlns:w="http://schemas.openxmlformats.org/wordprocessingml/2006/main" xmlns:w14="http://schemas.microsoft.com/office/word/2010/wordml" xmlns:w15="http://schemas.microsoft.com/office/word/2012/wordml" xmlns:w16cex="http://schemas.microsoft.com/office/word/2018/wordml/cex" xmlns:w16cid="http://schemas.microsoft.com/office/word/2016/wordml/cid" xmlns:w16="http://schemas.microsoft.com/office/word/2018/wordml" xmlns:w16sdtdh="http://schemas.microsoft.com/office/word/2020/wordml/sdtdatahash" xmlns:w16se="http://schemas.microsoft.com/office/word/2015/wordml/symex" xmlns:wpg="http://schemas.microsoft.com/office/word/2010/wordprocessingGroup" xmlns:wpi="http://schemas.microsoft.com/office/word/2010/wordprocessingInk" xmlns:wne="http://schemas.microsoft.com/office/word/2006/wordml" xmlns:wps="http://schemas.microsoft.com/office/word/2010/wordprocessingShape" mc:Ignorable="w14 w15 w16se w16cid w16 w16cex w16sdtdh wp14">
   <w:footnote w:type="separator" w:id="-1">
     <w:p>
       <w:pPr>
@@ -21053,7 +21961,7 @@
 </file>
 
 <file path=word/numbering.xml><?xml version="1.0" encoding="utf-8"?>
-<w:numbering xmlns:wpc="http://schemas.microsoft.com/office/word/2010/wordprocessingCanvas" xmlns:cx="http://schemas.microsoft.com/office/drawing/2014/chartex" xmlns:cx1="http://schemas.microsoft.com/office/drawing/2015/9/8/chartex" xmlns:cx2="http://schemas.microsoft.com/office/drawing/2015/10/21/chartex" xmlns:cx3="http://schemas.microsoft.com/office/drawing/2016/5/9/chartex" xmlns:cx4="http://schemas.microsoft.com/office/drawing/2016/5/10/chartex" xmlns:cx5="http://schemas.microsoft.com/office/drawing/2016/5/11/chartex" xmlns:cx6="http://schemas.microsoft.com/office/drawing/2016/5/12/chartex" xmlns:cx7="http://schemas.microsoft.com/office/drawing/2016/5/13/chartex" xmlns:cx8="http://schemas.microsoft.com/office/drawing/2016/5/14/chartex" xmlns:mc="http://schemas.openxmlformats.org/markup-compatibility/2006" xmlns:aink="http://schemas.microsoft.com/office/drawing/2016/ink" xmlns:am3d="http://schemas.microsoft.com/office/drawing/2017/model3d" xmlns:o="urn:schemas-microsoft-com:office:office" xmlns:r="http://schemas.openxmlformats.org/officeDocument/2006/relationships" xmlns:m="http://schemas.openxmlformats.org/officeDocument/2006/math" xmlns:v="urn:schemas-microsoft-com:vml" xmlns:wp14="http://schemas.microsoft.com/office/word/2010/wordprocessingDrawing" xmlns:wp="http://schemas.openxmlformats.org/drawingml/2006/wordprocessingDrawing" xmlns:w10="urn:schemas-microsoft-com:office:word" xmlns:w="http://schemas.openxmlformats.org/wordprocessingml/2006/main" xmlns:w14="http://schemas.microsoft.com/office/word/2010/wordml" xmlns:w15="http://schemas.microsoft.com/office/word/2012/wordml" xmlns:w16cex="http://schemas.microsoft.com/office/word/2018/wordml/cex" xmlns:w16cid="http://schemas.microsoft.com/office/word/2016/wordml/cid" xmlns:w16="http://schemas.microsoft.com/office/word/2018/wordml" xmlns:w16se="http://schemas.microsoft.com/office/word/2015/wordml/symex" xmlns:wpg="http://schemas.microsoft.com/office/word/2010/wordprocessingGroup" xmlns:wpi="http://schemas.microsoft.com/office/word/2010/wordprocessingInk" xmlns:wne="http://schemas.microsoft.com/office/word/2006/wordml" xmlns:wps="http://schemas.microsoft.com/office/word/2010/wordprocessingShape" mc:Ignorable="w14 w15 w16se w16cid w16 w16cex wp14">
+<w:numbering xmlns:wpc="http://schemas.microsoft.com/office/word/2010/wordprocessingCanvas" xmlns:cx="http://schemas.microsoft.com/office/drawing/2014/chartex" xmlns:cx1="http://schemas.microsoft.com/office/drawing/2015/9/8/chartex" xmlns:cx2="http://schemas.microsoft.com/office/drawing/2015/10/21/chartex" xmlns:cx3="http://schemas.microsoft.com/office/drawing/2016/5/9/chartex" xmlns:cx4="http://schemas.microsoft.com/office/drawing/2016/5/10/chartex" xmlns:cx5="http://schemas.microsoft.com/office/drawing/2016/5/11/chartex" xmlns:cx6="http://schemas.microsoft.com/office/drawing/2016/5/12/chartex" xmlns:cx7="http://schemas.microsoft.com/office/drawing/2016/5/13/chartex" xmlns:cx8="http://schemas.microsoft.com/office/drawing/2016/5/14/chartex" xmlns:mc="http://schemas.openxmlformats.org/markup-compatibility/2006" xmlns:aink="http://schemas.microsoft.com/office/drawing/2016/ink" xmlns:am3d="http://schemas.microsoft.com/office/drawing/2017/model3d" xmlns:o="urn:schemas-microsoft-com:office:office" xmlns:oel="http://schemas.microsoft.com/office/2019/extlst" xmlns:r="http://schemas.openxmlformats.org/officeDocument/2006/relationships" xmlns:m="http://schemas.openxmlformats.org/officeDocument/2006/math" xmlns:v="urn:schemas-microsoft-com:vml" xmlns:wp14="http://schemas.microsoft.com/office/word/2010/wordprocessingDrawing" xmlns:wp="http://schemas.openxmlformats.org/drawingml/2006/wordprocessingDrawing" xmlns:w10="urn:schemas-microsoft-com:office:word" xmlns:w="http://schemas.openxmlformats.org/wordprocessingml/2006/main" xmlns:w14="http://schemas.microsoft.com/office/word/2010/wordml" xmlns:w15="http://schemas.microsoft.com/office/word/2012/wordml" xmlns:w16cex="http://schemas.microsoft.com/office/word/2018/wordml/cex" xmlns:w16cid="http://schemas.microsoft.com/office/word/2016/wordml/cid" xmlns:w16="http://schemas.microsoft.com/office/word/2018/wordml" xmlns:w16sdtdh="http://schemas.microsoft.com/office/word/2020/wordml/sdtdatahash" xmlns:w16se="http://schemas.microsoft.com/office/word/2015/wordml/symex" xmlns:wpg="http://schemas.microsoft.com/office/word/2010/wordprocessingGroup" xmlns:wpi="http://schemas.microsoft.com/office/word/2010/wordprocessingInk" xmlns:wne="http://schemas.microsoft.com/office/word/2006/wordml" xmlns:wps="http://schemas.microsoft.com/office/word/2010/wordprocessingShape" mc:Ignorable="w14 w15 w16se w16cid w16 w16cex w16sdtdh wp14">
   <w:abstractNum w:abstractNumId="0" w15:restartNumberingAfterBreak="0">
     <w:nsid w:val="013928B1"/>
     <w:multiLevelType w:val="multilevel"/>
@@ -26401,155 +27309,155 @@
       </w:rPr>
     </w:lvl>
   </w:abstractNum>
-  <w:num w:numId="1">
+  <w:num w:numId="1" w16cid:durableId="1597325715">
     <w:abstractNumId w:val="12"/>
   </w:num>
-  <w:num w:numId="2">
+  <w:num w:numId="2" w16cid:durableId="1436093695">
     <w:abstractNumId w:val="37"/>
   </w:num>
-  <w:num w:numId="3">
+  <w:num w:numId="3" w16cid:durableId="484929338">
     <w:abstractNumId w:val="43"/>
   </w:num>
-  <w:num w:numId="4">
+  <w:num w:numId="4" w16cid:durableId="1064336990">
     <w:abstractNumId w:val="47"/>
   </w:num>
-  <w:num w:numId="5">
+  <w:num w:numId="5" w16cid:durableId="566957130">
     <w:abstractNumId w:val="31"/>
   </w:num>
-  <w:num w:numId="6">
+  <w:num w:numId="6" w16cid:durableId="1237518626">
     <w:abstractNumId w:val="40"/>
   </w:num>
-  <w:num w:numId="7">
+  <w:num w:numId="7" w16cid:durableId="1101684985">
     <w:abstractNumId w:val="6"/>
   </w:num>
-  <w:num w:numId="8">
+  <w:num w:numId="8" w16cid:durableId="1534880816">
     <w:abstractNumId w:val="22"/>
   </w:num>
-  <w:num w:numId="9">
+  <w:num w:numId="9" w16cid:durableId="321352062">
     <w:abstractNumId w:val="1"/>
   </w:num>
-  <w:num w:numId="10">
+  <w:num w:numId="10" w16cid:durableId="1879001075">
     <w:abstractNumId w:val="13"/>
   </w:num>
-  <w:num w:numId="11">
+  <w:num w:numId="11" w16cid:durableId="1268583864">
     <w:abstractNumId w:val="20"/>
   </w:num>
-  <w:num w:numId="12">
+  <w:num w:numId="12" w16cid:durableId="648946158">
     <w:abstractNumId w:val="34"/>
   </w:num>
-  <w:num w:numId="13">
+  <w:num w:numId="13" w16cid:durableId="1760717329">
     <w:abstractNumId w:val="11"/>
   </w:num>
-  <w:num w:numId="14">
+  <w:num w:numId="14" w16cid:durableId="970942815">
     <w:abstractNumId w:val="42"/>
   </w:num>
-  <w:num w:numId="15">
+  <w:num w:numId="15" w16cid:durableId="1201549818">
     <w:abstractNumId w:val="33"/>
   </w:num>
-  <w:num w:numId="16">
+  <w:num w:numId="16" w16cid:durableId="1232353715">
     <w:abstractNumId w:val="35"/>
   </w:num>
-  <w:num w:numId="17">
+  <w:num w:numId="17" w16cid:durableId="179010474">
     <w:abstractNumId w:val="44"/>
   </w:num>
-  <w:num w:numId="18">
+  <w:num w:numId="18" w16cid:durableId="1071461928">
     <w:abstractNumId w:val="19"/>
   </w:num>
-  <w:num w:numId="19">
+  <w:num w:numId="19" w16cid:durableId="960300922">
     <w:abstractNumId w:val="41"/>
   </w:num>
-  <w:num w:numId="20">
+  <w:num w:numId="20" w16cid:durableId="690765330">
     <w:abstractNumId w:val="38"/>
   </w:num>
-  <w:num w:numId="21">
+  <w:num w:numId="21" w16cid:durableId="1025015723">
     <w:abstractNumId w:val="30"/>
   </w:num>
-  <w:num w:numId="22">
+  <w:num w:numId="22" w16cid:durableId="1010643981">
     <w:abstractNumId w:val="4"/>
   </w:num>
-  <w:num w:numId="23">
+  <w:num w:numId="23" w16cid:durableId="648369307">
     <w:abstractNumId w:val="14"/>
   </w:num>
-  <w:num w:numId="24">
+  <w:num w:numId="24" w16cid:durableId="1499536596">
     <w:abstractNumId w:val="29"/>
   </w:num>
-  <w:num w:numId="25">
+  <w:num w:numId="25" w16cid:durableId="192424821">
     <w:abstractNumId w:val="46"/>
   </w:num>
-  <w:num w:numId="26">
+  <w:num w:numId="26" w16cid:durableId="546524588">
     <w:abstractNumId w:val="5"/>
   </w:num>
-  <w:num w:numId="27">
+  <w:num w:numId="27" w16cid:durableId="133837925">
     <w:abstractNumId w:val="8"/>
   </w:num>
-  <w:num w:numId="28">
+  <w:num w:numId="28" w16cid:durableId="163402077">
     <w:abstractNumId w:val="26"/>
   </w:num>
-  <w:num w:numId="29">
+  <w:num w:numId="29" w16cid:durableId="1318074584">
     <w:abstractNumId w:val="39"/>
   </w:num>
-  <w:num w:numId="30">
+  <w:num w:numId="30" w16cid:durableId="1387799922">
     <w:abstractNumId w:val="45"/>
   </w:num>
-  <w:num w:numId="31">
+  <w:num w:numId="31" w16cid:durableId="374281372">
     <w:abstractNumId w:val="21"/>
   </w:num>
-  <w:num w:numId="32">
+  <w:num w:numId="32" w16cid:durableId="1930312137">
     <w:abstractNumId w:val="10"/>
   </w:num>
-  <w:num w:numId="33">
+  <w:num w:numId="33" w16cid:durableId="1692685352">
     <w:abstractNumId w:val="18"/>
   </w:num>
-  <w:num w:numId="34">
+  <w:num w:numId="34" w16cid:durableId="2052344802">
     <w:abstractNumId w:val="16"/>
   </w:num>
-  <w:num w:numId="35">
+  <w:num w:numId="35" w16cid:durableId="1138182555">
     <w:abstractNumId w:val="17"/>
   </w:num>
-  <w:num w:numId="36">
+  <w:num w:numId="36" w16cid:durableId="139814244">
     <w:abstractNumId w:val="32"/>
   </w:num>
-  <w:num w:numId="37">
+  <w:num w:numId="37" w16cid:durableId="643320216">
     <w:abstractNumId w:val="7"/>
   </w:num>
-  <w:num w:numId="38">
+  <w:num w:numId="38" w16cid:durableId="183716814">
     <w:abstractNumId w:val="3"/>
   </w:num>
-  <w:num w:numId="39">
+  <w:num w:numId="39" w16cid:durableId="1353340680">
     <w:abstractNumId w:val="27"/>
   </w:num>
-  <w:num w:numId="40">
+  <w:num w:numId="40" w16cid:durableId="1234122972">
     <w:abstractNumId w:val="24"/>
   </w:num>
-  <w:num w:numId="41">
+  <w:num w:numId="41" w16cid:durableId="219949461">
     <w:abstractNumId w:val="15"/>
   </w:num>
-  <w:num w:numId="42">
+  <w:num w:numId="42" w16cid:durableId="1802263126">
     <w:abstractNumId w:val="0"/>
   </w:num>
-  <w:num w:numId="43">
+  <w:num w:numId="43" w16cid:durableId="2085642999">
     <w:abstractNumId w:val="36"/>
   </w:num>
-  <w:num w:numId="44">
+  <w:num w:numId="44" w16cid:durableId="1103262226">
     <w:abstractNumId w:val="28"/>
   </w:num>
-  <w:num w:numId="45">
+  <w:num w:numId="45" w16cid:durableId="1790006513">
     <w:abstractNumId w:val="9"/>
   </w:num>
-  <w:num w:numId="46">
+  <w:num w:numId="46" w16cid:durableId="125467756">
     <w:abstractNumId w:val="23"/>
   </w:num>
-  <w:num w:numId="47">
+  <w:num w:numId="47" w16cid:durableId="78647828">
     <w:abstractNumId w:val="25"/>
   </w:num>
-  <w:num w:numId="48">
+  <w:num w:numId="48" w16cid:durableId="1512144026">
     <w:abstractNumId w:val="2"/>
   </w:num>
 </w:numbering>
 </file>
 
 <file path=word/styles.xml><?xml version="1.0" encoding="utf-8"?>
-<w:styles xmlns:mc="http://schemas.openxmlformats.org/markup-compatibility/2006" xmlns:r="http://schemas.openxmlformats.org/officeDocument/2006/relationships" xmlns:w="http://schemas.openxmlformats.org/wordprocessingml/2006/main" xmlns:w14="http://schemas.microsoft.com/office/word/2010/wordml" xmlns:w15="http://schemas.microsoft.com/office/word/2012/wordml" xmlns:w16cex="http://schemas.microsoft.com/office/word/2018/wordml/cex" xmlns:w16cid="http://schemas.microsoft.com/office/word/2016/wordml/cid" xmlns:w16="http://schemas.microsoft.com/office/word/2018/wordml" xmlns:w16se="http://schemas.microsoft.com/office/word/2015/wordml/symex" mc:Ignorable="w14 w15 w16se w16cid w16 w16cex">
+<w:styles xmlns:mc="http://schemas.openxmlformats.org/markup-compatibility/2006" xmlns:r="http://schemas.openxmlformats.org/officeDocument/2006/relationships" xmlns:w="http://schemas.openxmlformats.org/wordprocessingml/2006/main" xmlns:w14="http://schemas.microsoft.com/office/word/2010/wordml" xmlns:w15="http://schemas.microsoft.com/office/word/2012/wordml" xmlns:w16cex="http://schemas.microsoft.com/office/word/2018/wordml/cex" xmlns:w16cid="http://schemas.microsoft.com/office/word/2016/wordml/cid" xmlns:w16="http://schemas.microsoft.com/office/word/2018/wordml" xmlns:w16sdtdh="http://schemas.microsoft.com/office/word/2020/wordml/sdtdatahash" xmlns:w16se="http://schemas.microsoft.com/office/word/2015/wordml/symex" mc:Ignorable="w14 w15 w16se w16cid w16 w16cex w16sdtdh">
   <w:docDefaults>
     <w:rPrDefault>
       <w:rPr>

</xml_diff>

<commit_message>
Fixed References of Blockchain Platforms
</commit_message>
<xml_diff>
--- a/The Main Documentation File/Documentation.docx
+++ b/The Main Documentation File/Documentation.docx
@@ -1,6 +1,6 @@
 
 <file path=word/document.xml><?xml version="1.0" encoding="utf-8"?>
-<w:document xmlns:wpc="http://schemas.microsoft.com/office/word/2010/wordprocessingCanvas" xmlns:cx="http://schemas.microsoft.com/office/drawing/2014/chartex" xmlns:cx1="http://schemas.microsoft.com/office/drawing/2015/9/8/chartex" xmlns:cx2="http://schemas.microsoft.com/office/drawing/2015/10/21/chartex" xmlns:cx3="http://schemas.microsoft.com/office/drawing/2016/5/9/chartex" xmlns:cx4="http://schemas.microsoft.com/office/drawing/2016/5/10/chartex" xmlns:cx5="http://schemas.microsoft.com/office/drawing/2016/5/11/chartex" xmlns:cx6="http://schemas.microsoft.com/office/drawing/2016/5/12/chartex" xmlns:cx7="http://schemas.microsoft.com/office/drawing/2016/5/13/chartex" xmlns:cx8="http://schemas.microsoft.com/office/drawing/2016/5/14/chartex" xmlns:mc="http://schemas.openxmlformats.org/markup-compatibility/2006" xmlns:aink="http://schemas.microsoft.com/office/drawing/2016/ink" xmlns:am3d="http://schemas.microsoft.com/office/drawing/2017/model3d" xmlns:o="urn:schemas-microsoft-com:office:office" xmlns:oel="http://schemas.microsoft.com/office/2019/extlst" xmlns:r="http://schemas.openxmlformats.org/officeDocument/2006/relationships" xmlns:m="http://schemas.openxmlformats.org/officeDocument/2006/math" xmlns:v="urn:schemas-microsoft-com:vml" xmlns:wp14="http://schemas.microsoft.com/office/word/2010/wordprocessingDrawing" xmlns:wp="http://schemas.openxmlformats.org/drawingml/2006/wordprocessingDrawing" xmlns:w10="urn:schemas-microsoft-com:office:word" xmlns:w="http://schemas.openxmlformats.org/wordprocessingml/2006/main" xmlns:w14="http://schemas.microsoft.com/office/word/2010/wordml" xmlns:w15="http://schemas.microsoft.com/office/word/2012/wordml" xmlns:w16cex="http://schemas.microsoft.com/office/word/2018/wordml/cex" xmlns:w16cid="http://schemas.microsoft.com/office/word/2016/wordml/cid" xmlns:w16="http://schemas.microsoft.com/office/word/2018/wordml" xmlns:w16sdtdh="http://schemas.microsoft.com/office/word/2020/wordml/sdtdatahash" xmlns:w16se="http://schemas.microsoft.com/office/word/2015/wordml/symex" xmlns:wpg="http://schemas.microsoft.com/office/word/2010/wordprocessingGroup" xmlns:wpi="http://schemas.microsoft.com/office/word/2010/wordprocessingInk" xmlns:wne="http://schemas.microsoft.com/office/word/2006/wordml" xmlns:wps="http://schemas.microsoft.com/office/word/2010/wordprocessingShape" mc:Ignorable="w14 w15 w16se w16cid w16 w16cex w16sdtdh wp14">
+<w:document xmlns:wpc="http://schemas.microsoft.com/office/word/2010/wordprocessingCanvas" xmlns:cx="http://schemas.microsoft.com/office/drawing/2014/chartex" xmlns:cx1="http://schemas.microsoft.com/office/drawing/2015/9/8/chartex" xmlns:cx2="http://schemas.microsoft.com/office/drawing/2015/10/21/chartex" xmlns:cx3="http://schemas.microsoft.com/office/drawing/2016/5/9/chartex" xmlns:cx4="http://schemas.microsoft.com/office/drawing/2016/5/10/chartex" xmlns:cx5="http://schemas.microsoft.com/office/drawing/2016/5/11/chartex" xmlns:cx6="http://schemas.microsoft.com/office/drawing/2016/5/12/chartex" xmlns:cx7="http://schemas.microsoft.com/office/drawing/2016/5/13/chartex" xmlns:cx8="http://schemas.microsoft.com/office/drawing/2016/5/14/chartex" xmlns:mc="http://schemas.openxmlformats.org/markup-compatibility/2006" xmlns:aink="http://schemas.microsoft.com/office/drawing/2016/ink" xmlns:am3d="http://schemas.microsoft.com/office/drawing/2017/model3d" xmlns:o="urn:schemas-microsoft-com:office:office" xmlns:r="http://schemas.openxmlformats.org/officeDocument/2006/relationships" xmlns:m="http://schemas.openxmlformats.org/officeDocument/2006/math" xmlns:v="urn:schemas-microsoft-com:vml" xmlns:wp14="http://schemas.microsoft.com/office/word/2010/wordprocessingDrawing" xmlns:wp="http://schemas.openxmlformats.org/drawingml/2006/wordprocessingDrawing" xmlns:w10="urn:schemas-microsoft-com:office:word" xmlns:w="http://schemas.openxmlformats.org/wordprocessingml/2006/main" xmlns:w14="http://schemas.microsoft.com/office/word/2010/wordml" xmlns:w15="http://schemas.microsoft.com/office/word/2012/wordml" xmlns:w16cex="http://schemas.microsoft.com/office/word/2018/wordml/cex" xmlns:w16cid="http://schemas.microsoft.com/office/word/2016/wordml/cid" xmlns:w16="http://schemas.microsoft.com/office/word/2018/wordml" xmlns:w16se="http://schemas.microsoft.com/office/word/2015/wordml/symex" xmlns:wpg="http://schemas.microsoft.com/office/word/2010/wordprocessingGroup" xmlns:wpi="http://schemas.microsoft.com/office/word/2010/wordprocessingInk" xmlns:wne="http://schemas.microsoft.com/office/word/2006/wordml" xmlns:wps="http://schemas.microsoft.com/office/word/2010/wordprocessingShape" mc:Ignorable="w14 w15 w16se w16cid w16 w16cex wp14">
   <w:body>
     <w:p>
       <w:pPr>
@@ -253,7 +253,7 @@
               </wp:anchor>
             </w:drawing>
           </mc:Choice>
-          <mc:Fallback>
+          <mc:Fallback xmlns:w16sdtdh="http://schemas.microsoft.com/office/word/2020/wordml/sdtdatahash" xmlns:oel="http://schemas.microsoft.com/office/2019/extlst">
             <w:pict>
               <v:shapetype w14:anchorId="700D1750" id="_x0000_t202" coordsize="21600,21600" o:spt="202" path="m,l,21600r21600,l21600,xe">
                 <v:stroke joinstyle="miter"/>
@@ -550,7 +550,7 @@
               </wp:anchor>
             </w:drawing>
           </mc:Choice>
-          <mc:Fallback>
+          <mc:Fallback xmlns:w16sdtdh="http://schemas.microsoft.com/office/word/2020/wordml/sdtdatahash" xmlns:oel="http://schemas.microsoft.com/office/2019/extlst">
             <w:pict>
               <v:shape w14:anchorId="1437A40E" id="Text Box 1" o:spid="_x0000_s1027" type="#_x0000_t202" style="position:absolute;margin-left:0;margin-top:-1in;width:248.5pt;height:153pt;z-index:251660288;visibility:visible;mso-wrap-style:square;mso-width-percent:0;mso-height-percent:0;mso-wrap-distance-left:9pt;mso-wrap-distance-top:0;mso-wrap-distance-right:9pt;mso-wrap-distance-bottom:0;mso-position-horizontal:left;mso-position-horizontal-relative:page;mso-position-vertical:absolute;mso-position-vertical-relative:text;mso-width-percent:0;mso-height-percent:0;mso-width-relative:margin;mso-height-relative:margin;v-text-anchor:top" o:gfxdata="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" filled="f" stroked="f" strokeweight=".5pt">
                 <v:textbox>
@@ -904,19 +904,8 @@
                                 <w:sz w:val="28"/>
                                 <w:szCs w:val="28"/>
                               </w:rPr>
-                              <w:t xml:space="preserve"> Abdo Noman </w:t>
+                              <w:t xml:space="preserve"> Abdo Noman Alathwari</w:t>
                             </w:r>
-                            <w:proofErr w:type="spellStart"/>
-                            <w:r>
-                              <w:rPr>
-                                <w:rFonts w:asciiTheme="minorBidi" w:hAnsiTheme="minorBidi"/>
-                                <w:color w:val="auto"/>
-                                <w:sz w:val="28"/>
-                                <w:szCs w:val="28"/>
-                              </w:rPr>
-                              <w:t>Alathwari</w:t>
-                            </w:r>
-                            <w:proofErr w:type="spellEnd"/>
                           </w:p>
                           <w:p>
                             <w:pPr>
@@ -1196,7 +1185,7 @@
               </wp:anchor>
             </w:drawing>
           </mc:Choice>
-          <mc:Fallback>
+          <mc:Fallback xmlns:w16sdtdh="http://schemas.microsoft.com/office/word/2020/wordml/sdtdatahash" xmlns:oel="http://schemas.microsoft.com/office/2019/extlst">
             <w:pict>
               <v:shape w14:anchorId="1DFA01D0" id="_x0000_s1028" type="#_x0000_t202" style="position:absolute;margin-left:0;margin-top:37.5pt;width:416.5pt;height:553pt;z-index:251665408;visibility:visible;mso-wrap-style:square;mso-width-percent:0;mso-height-percent:0;mso-wrap-distance-left:9pt;mso-wrap-distance-top:3.6pt;mso-wrap-distance-right:9pt;mso-wrap-distance-bottom:3.6pt;mso-position-horizontal:center;mso-position-horizontal-relative:margin;mso-position-vertical:absolute;mso-position-vertical-relative:text;mso-width-percent:0;mso-height-percent:0;mso-width-relative:margin;mso-height-relative:margin;v-text-anchor:top" o:gfxdata="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" strokecolor="white [3212]">
                 <v:textbox>
@@ -1704,7 +1693,7 @@
               </wp:anchor>
             </w:drawing>
           </mc:Choice>
-          <mc:Fallback>
+          <mc:Fallback xmlns:w16sdtdh="http://schemas.microsoft.com/office/word/2020/wordml/sdtdatahash" xmlns:oel="http://schemas.microsoft.com/office/2019/extlst">
             <w:pict>
               <v:line w14:anchorId="3A18117A" id="Straight Connector 8" o:spid="_x0000_s1026" style="position:absolute;left:0;text-align:left;flip:y;z-index:251662336;visibility:visible;mso-wrap-style:square;mso-width-percent:0;mso-height-percent:0;mso-wrap-distance-left:9pt;mso-wrap-distance-top:0;mso-wrap-distance-right:9pt;mso-wrap-distance-bottom:0;mso-position-horizontal:absolute;mso-position-horizontal-relative:text;mso-position-vertical:absolute;mso-position-vertical-relative:text;mso-width-percent:0;mso-height-percent:0;mso-width-relative:margin;mso-height-relative:margin" from="-59.25pt,20.5pt" to="491.25pt,20.5pt" o:gfxdata="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" strokecolor="black [3200]" strokeweight=".5pt">
                 <v:stroke joinstyle="miter"/>
@@ -1970,6 +1959,7 @@
           <w:docPartUnique/>
         </w:docPartObj>
       </w:sdtPr>
+      <w:sdtEndPr/>
       <w:sdtContent>
         <w:p>
           <w:pPr>
@@ -15285,19 +15275,122 @@
     </w:p>
     <w:p>
       <w:pPr>
-        <w:rPr>
-          <w:rFonts w:asciiTheme="majorBidi" w:hAnsiTheme="majorBidi" w:cstheme="majorBidi"/>
-          <w:sz w:val="28"/>
-          <w:szCs w:val="28"/>
-        </w:rPr>
-      </w:pPr>
-      <w:r>
-        <w:rPr>
-          <w:rFonts w:asciiTheme="majorBidi" w:hAnsiTheme="majorBidi" w:cstheme="majorBidi"/>
-          <w:sz w:val="28"/>
-          <w:szCs w:val="28"/>
-        </w:rPr>
-        <w:t xml:space="preserve">Ethereum is a public network that requires users to make payments in the form of Ether (ETH) to access its computational resources. Ether can be exchanged between users, used for trading, and utilized by developers on the Ethereum blockchain. Ethereum offers advantages such as decentralization, rapid deployment, permissioned network options, network size, private transaction capabilities, scalability, performance, transaction finality, tokenization of assets, and interoperability. However, there are also disadvantages, including the complexity of learning Solidity, scaling issues, and the risks associated with investing in Ethereum due to volatility and fluctuating fees. Ethereum uses programming languages like Solidity, LLL, Serpent, </w:t>
+        <w:jc w:val="both"/>
+        <w:rPr>
+          <w:rFonts w:asciiTheme="majorBidi" w:hAnsiTheme="majorBidi" w:cstheme="majorBidi"/>
+          <w:sz w:val="28"/>
+          <w:szCs w:val="28"/>
+        </w:rPr>
+      </w:pPr>
+      <w:r>
+        <w:rPr>
+          <w:rFonts w:asciiTheme="majorBidi" w:hAnsiTheme="majorBidi" w:cstheme="majorBidi"/>
+          <w:sz w:val="28"/>
+          <w:szCs w:val="28"/>
+        </w:rPr>
+        <w:t>"</w:t>
+      </w:r>
+      <w:r>
+        <w:rPr>
+          <w:rFonts w:asciiTheme="majorBidi" w:hAnsiTheme="majorBidi" w:cstheme="majorBidi"/>
+          <w:sz w:val="28"/>
+          <w:szCs w:val="28"/>
+        </w:rPr>
+        <w:t>Ethereum is a blockchain with a computer embedded in it. It is the foundation for building apps and organizations in a decentralized, permissionless, censorship-resistant way.</w:t>
+      </w:r>
+      <w:r>
+        <w:rPr>
+          <w:rFonts w:asciiTheme="majorBidi" w:hAnsiTheme="majorBidi" w:cstheme="majorBidi"/>
+          <w:sz w:val="28"/>
+          <w:szCs w:val="28"/>
+        </w:rPr>
+        <w:t>”</w:t>
+      </w:r>
+      <w:r>
+        <w:rPr>
+          <w:rFonts w:asciiTheme="majorBidi" w:hAnsiTheme="majorBidi" w:cstheme="majorBidi"/>
+          <w:sz w:val="28"/>
+          <w:szCs w:val="28"/>
+        </w:rPr>
+        <w:t xml:space="preserve"> </w:t>
+      </w:r>
+      <w:r>
+        <w:rPr>
+          <w:rFonts w:asciiTheme="majorBidi" w:hAnsiTheme="majorBidi" w:cstheme="majorBidi"/>
+          <w:sz w:val="28"/>
+          <w:szCs w:val="28"/>
+        </w:rPr>
+        <w:t>[]</w:t>
+      </w:r>
+    </w:p>
+    <w:p>
+      <w:pPr>
+        <w:jc w:val="both"/>
+        <w:rPr>
+          <w:rFonts w:asciiTheme="majorBidi" w:hAnsiTheme="majorBidi" w:cstheme="majorBidi"/>
+          <w:sz w:val="28"/>
+          <w:szCs w:val="28"/>
+        </w:rPr>
+      </w:pPr>
+      <w:r>
+        <w:rPr>
+          <w:rFonts w:asciiTheme="majorBidi" w:hAnsiTheme="majorBidi" w:cstheme="majorBidi"/>
+          <w:sz w:val="28"/>
+          <w:szCs w:val="28"/>
+        </w:rPr>
+        <w:t>Ethereum is a public network that requires users to make payments in the form of Ether (ETH) to access its computational resources.</w:t>
+      </w:r>
+    </w:p>
+    <w:p>
+      <w:pPr>
+        <w:jc w:val="both"/>
+        <w:rPr>
+          <w:rFonts w:asciiTheme="majorBidi" w:hAnsiTheme="majorBidi" w:cstheme="majorBidi"/>
+          <w:sz w:val="28"/>
+          <w:szCs w:val="28"/>
+        </w:rPr>
+      </w:pPr>
+      <w:r>
+        <w:rPr>
+          <w:rFonts w:asciiTheme="majorBidi" w:hAnsiTheme="majorBidi" w:cstheme="majorBidi"/>
+          <w:sz w:val="28"/>
+          <w:szCs w:val="28"/>
+        </w:rPr>
+        <w:t>“</w:t>
+      </w:r>
+      <w:r>
+        <w:rPr>
+          <w:rFonts w:asciiTheme="majorBidi" w:hAnsiTheme="majorBidi" w:cstheme="majorBidi"/>
+          <w:sz w:val="28"/>
+          <w:szCs w:val="28"/>
+        </w:rPr>
+        <w:t>Ether (ETH) is the native cryptocurrency of Ethereum. The purpose of ETH is to allow for a market for computation. Such a market provides an economic incentive for participants to verify and execute transaction requests and provide computational resources to the network.</w:t>
+      </w:r>
+      <w:r>
+        <w:rPr>
+          <w:rFonts w:asciiTheme="majorBidi" w:hAnsiTheme="majorBidi" w:cstheme="majorBidi"/>
+          <w:sz w:val="28"/>
+          <w:szCs w:val="28"/>
+        </w:rPr>
+        <w:t>” []</w:t>
+      </w:r>
+    </w:p>
+    <w:p>
+      <w:pPr>
+        <w:jc w:val="both"/>
+        <w:rPr>
+          <w:rFonts w:asciiTheme="majorBidi" w:hAnsiTheme="majorBidi" w:cstheme="majorBidi"/>
+          <w:sz w:val="28"/>
+          <w:szCs w:val="28"/>
+        </w:rPr>
+      </w:pPr>
+      <w:r>
+        <w:rPr>
+          <w:rFonts w:asciiTheme="majorBidi" w:hAnsiTheme="majorBidi" w:cstheme="majorBidi"/>
+          <w:sz w:val="28"/>
+          <w:szCs w:val="28"/>
+        </w:rPr>
+        <w:t xml:space="preserve">Ether can be exchanged between users, used for trading, and utilized by developers on the Ethereum blockchain. Ethereum offers advantages such as decentralization, rapid deployment, permissioned network options, network size, private transaction capabilities, scalability, performance, transaction finality, tokenization of assets, and interoperability. However, there are also disadvantages, including the complexity of learning Solidity, scaling issues, and the risks associated with investing in Ethereum due to volatility and fluctuating fees. Ethereum uses programming languages like Solidity, LLL, Serpent, </w:t>
       </w:r>
       <w:proofErr w:type="spellStart"/>
       <w:r>
@@ -15379,6 +15472,7 @@
           <w:sz w:val="32"/>
           <w:szCs w:val="32"/>
         </w:rPr>
+        <w:lastRenderedPageBreak/>
         <w:t xml:space="preserve"> </w:t>
       </w:r>
       <w:bookmarkStart w:id="31" w:name="_Toc158461320"/>
@@ -15430,6 +15524,57 @@
     </w:p>
     <w:p>
       <w:pPr>
+        <w:jc w:val="both"/>
+        <w:rPr>
+          <w:rFonts w:asciiTheme="majorBidi" w:hAnsiTheme="majorBidi" w:cstheme="majorBidi"/>
+          <w:sz w:val="28"/>
+          <w:szCs w:val="28"/>
+        </w:rPr>
+      </w:pPr>
+      <w:r>
+        <w:rPr>
+          <w:rFonts w:asciiTheme="majorBidi" w:hAnsiTheme="majorBidi" w:cstheme="majorBidi"/>
+          <w:sz w:val="28"/>
+          <w:szCs w:val="28"/>
+        </w:rPr>
+        <w:t>“</w:t>
+      </w:r>
+      <w:r>
+        <w:rPr>
+          <w:rFonts w:asciiTheme="majorBidi" w:hAnsiTheme="majorBidi" w:cstheme="majorBidi"/>
+          <w:sz w:val="28"/>
+          <w:szCs w:val="28"/>
+        </w:rPr>
+        <w:t>The IBM Blockchain Platform for IBM Cloud is the next generation of IBM Blockchain Platform offerings, which gives you total control over</w:t>
+      </w:r>
+      <w:r>
+        <w:rPr>
+          <w:rFonts w:asciiTheme="majorBidi" w:hAnsiTheme="majorBidi" w:cstheme="majorBidi"/>
+          <w:sz w:val="28"/>
+          <w:szCs w:val="28"/>
+        </w:rPr>
+        <w:t xml:space="preserve"> </w:t>
+      </w:r>
+      <w:r>
+        <w:rPr>
+          <w:rFonts w:asciiTheme="majorBidi" w:hAnsiTheme="majorBidi" w:cstheme="majorBidi"/>
+          <w:sz w:val="28"/>
+          <w:szCs w:val="28"/>
+        </w:rPr>
+        <w:t>deployments, certificates, and private keys. It includes the new IBM Blockchain Platform console, a user interface that can simplify and accelerate the process of deploying components into a Kubernetes cluster on IBM Cloud managed and controlled by you. For more information about deploying a Kubernetes cluster on IBM Cloud</w:t>
+      </w:r>
+      <w:r>
+        <w:rPr>
+          <w:rFonts w:asciiTheme="majorBidi" w:hAnsiTheme="majorBidi" w:cstheme="majorBidi"/>
+          <w:sz w:val="28"/>
+          <w:szCs w:val="28"/>
+        </w:rPr>
+        <w:t>.” []</w:t>
+      </w:r>
+    </w:p>
+    <w:p>
+      <w:pPr>
+        <w:jc w:val="both"/>
         <w:rPr>
           <w:rFonts w:asciiTheme="majorBidi" w:hAnsiTheme="majorBidi" w:cstheme="majorBidi"/>
           <w:sz w:val="28"/>
@@ -15447,24 +15592,67 @@
     </w:p>
     <w:p>
       <w:pPr>
-        <w:rPr>
-          <w:rFonts w:asciiTheme="majorBidi" w:hAnsiTheme="majorBidi" w:cstheme="majorBidi"/>
-          <w:sz w:val="28"/>
-          <w:szCs w:val="28"/>
-        </w:rPr>
-      </w:pPr>
-      <w:r>
-        <w:rPr>
-          <w:rFonts w:asciiTheme="majorBidi" w:hAnsiTheme="majorBidi" w:cstheme="majorBidi"/>
-          <w:sz w:val="28"/>
-          <w:szCs w:val="28"/>
-        </w:rPr>
-        <w:lastRenderedPageBreak/>
-        <w:t>Smart contracts on IBM Blockchain can be written in languages like Solidity, JavaScript, Go, and Java, catering to different development preferences and requirements. The platform supports both public and private network configurations, with transaction costs varying depending on factors like network congestion and configuration.</w:t>
-      </w:r>
-    </w:p>
-    <w:p>
-      <w:pPr>
+        <w:jc w:val="both"/>
+        <w:rPr>
+          <w:rFonts w:asciiTheme="majorBidi" w:hAnsiTheme="majorBidi" w:cstheme="majorBidi"/>
+          <w:sz w:val="28"/>
+          <w:szCs w:val="28"/>
+        </w:rPr>
+      </w:pPr>
+      <w:r>
+        <w:rPr>
+          <w:rFonts w:asciiTheme="majorBidi" w:hAnsiTheme="majorBidi" w:cstheme="majorBidi"/>
+          <w:sz w:val="28"/>
+          <w:szCs w:val="28"/>
+        </w:rPr>
+        <w:t>“</w:t>
+      </w:r>
+      <w:r>
+        <w:rPr>
+          <w:rFonts w:asciiTheme="majorBidi" w:hAnsiTheme="majorBidi" w:cstheme="majorBidi"/>
+          <w:sz w:val="28"/>
+          <w:szCs w:val="28"/>
+        </w:rPr>
+        <w:t>Smart contracts on IBM Blockchain can be written in languages like Solidity, JavaScript, Go, and Java, catering to different development preferences and requirements.</w:t>
+      </w:r>
+      <w:r>
+        <w:rPr>
+          <w:rFonts w:asciiTheme="majorBidi" w:hAnsiTheme="majorBidi" w:cstheme="majorBidi"/>
+          <w:sz w:val="28"/>
+          <w:szCs w:val="28"/>
+        </w:rPr>
+        <w:t>” []</w:t>
+      </w:r>
+      <w:r>
+        <w:rPr>
+          <w:rFonts w:asciiTheme="majorBidi" w:hAnsiTheme="majorBidi" w:cstheme="majorBidi"/>
+          <w:sz w:val="28"/>
+          <w:szCs w:val="28"/>
+        </w:rPr>
+        <w:t xml:space="preserve"> </w:t>
+      </w:r>
+    </w:p>
+    <w:p>
+      <w:pPr>
+        <w:jc w:val="both"/>
+        <w:rPr>
+          <w:rFonts w:asciiTheme="majorBidi" w:hAnsiTheme="majorBidi" w:cstheme="majorBidi"/>
+          <w:sz w:val="28"/>
+          <w:szCs w:val="28"/>
+        </w:rPr>
+      </w:pPr>
+      <w:r>
+        <w:rPr>
+          <w:rFonts w:asciiTheme="majorBidi" w:hAnsiTheme="majorBidi" w:cstheme="majorBidi"/>
+          <w:sz w:val="28"/>
+          <w:szCs w:val="28"/>
+        </w:rPr>
+        <w:t>The platform supports both public and private network configurations, with transaction costs varying depending on factors like network congestion and configuration.</w:t>
+      </w:r>
+    </w:p>
+    <w:p>
+      <w:pPr>
+        <w:jc w:val="both"/>
         <w:rPr>
           <w:rFonts w:asciiTheme="majorBidi" w:hAnsiTheme="majorBidi" w:cstheme="majorBidi"/>
           <w:sz w:val="28"/>
@@ -15544,19 +15732,113 @@
     </w:p>
     <w:p>
       <w:pPr>
-        <w:rPr>
-          <w:rFonts w:asciiTheme="majorBidi" w:hAnsiTheme="majorBidi" w:cstheme="majorBidi"/>
-          <w:sz w:val="28"/>
-          <w:szCs w:val="28"/>
-        </w:rPr>
-      </w:pPr>
-      <w:r>
-        <w:rPr>
-          <w:rFonts w:asciiTheme="majorBidi" w:hAnsiTheme="majorBidi" w:cstheme="majorBidi"/>
-          <w:sz w:val="28"/>
-          <w:szCs w:val="28"/>
-        </w:rPr>
-        <w:t>Hyperledger Fabric is an enterprise-grade permissioned blockchain platform that offers advantages such as a permissioned network structure, modular architecture, high performance, privacy features, and robust identity management capabilities. However, it also comes with complexities and resource requirements. Smart contracts on Fabric can be written in languages like Go, JavaScript, and Java, and it's typically deployed as a private network, though certain data or services can be made public if needed. Transaction costs can vary based on network configuration, and dApps built on Fabric do not require data mining for consensus. Overall, Hyperledger Fabric provides a flexible and customizable solution for organizations looking to build secure and scalable blockchain applications.</w:t>
+        <w:jc w:val="both"/>
+        <w:rPr>
+          <w:rFonts w:asciiTheme="majorBidi" w:hAnsiTheme="majorBidi" w:cstheme="majorBidi"/>
+          <w:sz w:val="28"/>
+          <w:szCs w:val="28"/>
+        </w:rPr>
+      </w:pPr>
+      <w:r>
+        <w:rPr>
+          <w:rFonts w:asciiTheme="majorBidi" w:hAnsiTheme="majorBidi" w:cstheme="majorBidi"/>
+          <w:sz w:val="28"/>
+          <w:szCs w:val="28"/>
+        </w:rPr>
+        <w:t>“</w:t>
+      </w:r>
+      <w:r>
+        <w:rPr>
+          <w:rFonts w:asciiTheme="majorBidi" w:hAnsiTheme="majorBidi" w:cstheme="majorBidi"/>
+          <w:sz w:val="28"/>
+          <w:szCs w:val="28"/>
+        </w:rPr>
+        <w:t>Hyperledger Fabric is an enterprise-grade permissioned blockchain platform that offers advantages such as a permissioned network structure, modular architecture, high performance, privacy features, and robust identity management capabilities.</w:t>
+      </w:r>
+      <w:r>
+        <w:rPr>
+          <w:rFonts w:asciiTheme="majorBidi" w:hAnsiTheme="majorBidi" w:cstheme="majorBidi"/>
+          <w:sz w:val="28"/>
+          <w:szCs w:val="28"/>
+        </w:rPr>
+        <w:t>” []</w:t>
+      </w:r>
+    </w:p>
+    <w:p>
+      <w:pPr>
+        <w:jc w:val="both"/>
+        <w:rPr>
+          <w:rFonts w:asciiTheme="majorBidi" w:hAnsiTheme="majorBidi" w:cstheme="majorBidi"/>
+          <w:sz w:val="28"/>
+          <w:szCs w:val="28"/>
+        </w:rPr>
+      </w:pPr>
+      <w:r>
+        <w:rPr>
+          <w:rFonts w:asciiTheme="majorBidi" w:hAnsiTheme="majorBidi" w:cstheme="majorBidi"/>
+          <w:sz w:val="28"/>
+          <w:szCs w:val="28"/>
+        </w:rPr>
+        <w:lastRenderedPageBreak/>
+        <w:t>“</w:t>
+      </w:r>
+      <w:r>
+        <w:rPr>
+          <w:rFonts w:asciiTheme="majorBidi" w:hAnsiTheme="majorBidi" w:cstheme="majorBidi"/>
+          <w:sz w:val="28"/>
+          <w:szCs w:val="28"/>
+        </w:rPr>
+        <w:t>Fabric is the first distributed ledger platform to support </w:t>
+      </w:r>
+      <w:r>
+        <w:rPr>
+          <w:rFonts w:asciiTheme="majorBidi" w:hAnsiTheme="majorBidi" w:cstheme="majorBidi"/>
+          <w:sz w:val="28"/>
+          <w:szCs w:val="28"/>
+        </w:rPr>
+        <w:t>smart contracts authored in general-purpose programming languages</w:t>
+      </w:r>
+      <w:r>
+        <w:rPr>
+          <w:rFonts w:asciiTheme="majorBidi" w:hAnsiTheme="majorBidi" w:cstheme="majorBidi"/>
+          <w:sz w:val="28"/>
+          <w:szCs w:val="28"/>
+        </w:rPr>
+        <w:t> such as Java, Go, and Node.js, rather than constrained domain-specific languages (DSL). This means that most enterprises already have the skill set needed to develop smart contracts, and no additional training to learn a new language or DSL is needed.</w:t>
+      </w:r>
+      <w:r>
+        <w:rPr>
+          <w:rFonts w:asciiTheme="majorBidi" w:hAnsiTheme="majorBidi" w:cstheme="majorBidi"/>
+          <w:sz w:val="28"/>
+          <w:szCs w:val="28"/>
+        </w:rPr>
+        <w:t>” []</w:t>
+      </w:r>
+    </w:p>
+    <w:p>
+      <w:pPr>
+        <w:jc w:val="both"/>
+        <w:rPr>
+          <w:rFonts w:asciiTheme="majorBidi" w:hAnsiTheme="majorBidi" w:cstheme="majorBidi"/>
+          <w:sz w:val="28"/>
+          <w:szCs w:val="28"/>
+        </w:rPr>
+      </w:pPr>
+      <w:r>
+        <w:rPr>
+          <w:rFonts w:asciiTheme="majorBidi" w:hAnsiTheme="majorBidi" w:cstheme="majorBidi"/>
+          <w:sz w:val="28"/>
+          <w:szCs w:val="28"/>
+        </w:rPr>
+        <w:t>I</w:t>
+      </w:r>
+      <w:r>
+        <w:rPr>
+          <w:rFonts w:asciiTheme="majorBidi" w:hAnsiTheme="majorBidi" w:cstheme="majorBidi"/>
+          <w:sz w:val="28"/>
+          <w:szCs w:val="28"/>
+        </w:rPr>
+        <w:t>t's typically deployed as a private network, though certain data or services can be made public if needed. Transaction costs can vary based on network configuration, and dApps built on Fabric do not require data mining for consensus. Overall, Hyperledger Fabric provides a flexible and customizable solution for organizations looking to build secure and scalable blockchain applications.</w:t>
       </w:r>
     </w:p>
     <w:p>
@@ -15604,28 +15886,78 @@
     </w:p>
     <w:p>
       <w:pPr>
-        <w:rPr>
-          <w:rFonts w:asciiTheme="majorBidi" w:hAnsiTheme="majorBidi" w:cstheme="majorBidi"/>
-          <w:sz w:val="28"/>
-          <w:szCs w:val="28"/>
-        </w:rPr>
-      </w:pPr>
-      <w:r>
-        <w:rPr>
-          <w:rFonts w:asciiTheme="majorBidi" w:hAnsiTheme="majorBidi" w:cstheme="majorBidi"/>
-          <w:sz w:val="28"/>
-          <w:szCs w:val="28"/>
-        </w:rPr>
-        <w:t xml:space="preserve">HydraChain is an open-source blockchain platform developed by the Ethereum team. It serves as a flexible framework for building decentralized applications (dApps) and private blockchains. While specific details about HydraChain's features, advantages, and disadvantages may vary, it likely inherits some of the benefits associated with Ethereum, such as decentralization and support for smart contracts written in Solidity. Developers can deploy applications on both public and private networks, with transaction costs varying based on factors like network congestion and gas fees. Whether dApps built on HydraChain require data mining depends on their specific functionalities. Overall, HydraChain provides developers </w:t>
-      </w:r>
-      <w:r>
-        <w:rPr>
-          <w:rFonts w:asciiTheme="majorBidi" w:hAnsiTheme="majorBidi" w:cstheme="majorBidi"/>
-          <w:sz w:val="28"/>
-          <w:szCs w:val="28"/>
-        </w:rPr>
-        <w:lastRenderedPageBreak/>
-        <w:t>with a platform to create decentralized solutions while benefiting from the expertise of the Ethereum team.</w:t>
+        <w:jc w:val="both"/>
+        <w:rPr>
+          <w:rFonts w:asciiTheme="majorBidi" w:hAnsiTheme="majorBidi" w:cstheme="majorBidi"/>
+          <w:sz w:val="28"/>
+          <w:szCs w:val="28"/>
+        </w:rPr>
+      </w:pPr>
+      <w:r>
+        <w:rPr>
+          <w:rFonts w:asciiTheme="majorBidi" w:hAnsiTheme="majorBidi" w:cstheme="majorBidi"/>
+          <w:sz w:val="28"/>
+          <w:szCs w:val="28"/>
+        </w:rPr>
+        <w:t>“</w:t>
+      </w:r>
+      <w:r>
+        <w:rPr>
+          <w:rFonts w:asciiTheme="majorBidi" w:hAnsiTheme="majorBidi" w:cstheme="majorBidi"/>
+          <w:sz w:val="28"/>
+          <w:szCs w:val="28"/>
+        </w:rPr>
+        <w:t>In a joint venture of the Ethereum project and Brainbot technologies, Hydrachain is an open-source blockchain platform</w:t>
+      </w:r>
+      <w:r>
+        <w:rPr>
+          <w:rFonts w:asciiTheme="majorBidi" w:hAnsiTheme="majorBidi" w:cstheme="majorBidi"/>
+          <w:sz w:val="28"/>
+          <w:szCs w:val="28"/>
+        </w:rPr>
+        <w:t xml:space="preserve"> </w:t>
+      </w:r>
+      <w:r>
+        <w:rPr>
+          <w:rFonts w:asciiTheme="majorBidi" w:hAnsiTheme="majorBidi" w:cstheme="majorBidi"/>
+          <w:sz w:val="28"/>
+          <w:szCs w:val="28"/>
+        </w:rPr>
+        <w:t>to support and create private/permission Blockchain networks</w:t>
+      </w:r>
+      <w:r>
+        <w:rPr>
+          <w:rFonts w:asciiTheme="majorBidi" w:hAnsiTheme="majorBidi" w:cstheme="majorBidi"/>
+          <w:sz w:val="28"/>
+          <w:szCs w:val="28"/>
+        </w:rPr>
+        <w:t>.” []</w:t>
+      </w:r>
+      <w:r>
+        <w:rPr>
+          <w:rFonts w:asciiTheme="majorBidi" w:hAnsiTheme="majorBidi" w:cstheme="majorBidi"/>
+          <w:sz w:val="28"/>
+          <w:szCs w:val="28"/>
+        </w:rPr>
+        <w:t xml:space="preserve"> </w:t>
+      </w:r>
+    </w:p>
+    <w:p>
+      <w:pPr>
+        <w:jc w:val="both"/>
+        <w:rPr>
+          <w:rFonts w:asciiTheme="majorBidi" w:hAnsiTheme="majorBidi" w:cstheme="majorBidi"/>
+          <w:sz w:val="28"/>
+          <w:szCs w:val="28"/>
+        </w:rPr>
+      </w:pPr>
+      <w:r>
+        <w:rPr>
+          <w:rFonts w:asciiTheme="majorBidi" w:hAnsiTheme="majorBidi" w:cstheme="majorBidi"/>
+          <w:sz w:val="28"/>
+          <w:szCs w:val="28"/>
+        </w:rPr>
+        <w:t>It serves as a flexible framework for building decentralized applications (dApps) and private blockchains. While specific details about HydraChain's features, advantages, and disadvantages may vary, it likely inherits some of the benefits associated with Ethereum, such as decentralization and support for smart contracts written in Solidity. Developers can deploy applications on both public and private networks, with transaction costs varying based on factors like network congestion and gas fees. Whether dApps built on HydraChain require data mining depends on their specific functionalities. Overall, HydraChain provides developers with a platform to create decentralized solutions while benefiting from the expertise of the Ethereum team.</w:t>
       </w:r>
     </w:p>
     <w:p>
@@ -15673,19 +16005,123 @@
     </w:p>
     <w:p>
       <w:pPr>
-        <w:rPr>
-          <w:rFonts w:asciiTheme="majorBidi" w:hAnsiTheme="majorBidi" w:cstheme="majorBidi"/>
-          <w:sz w:val="28"/>
-          <w:szCs w:val="28"/>
-        </w:rPr>
-      </w:pPr>
-      <w:r>
-        <w:rPr>
-          <w:rFonts w:asciiTheme="majorBidi" w:hAnsiTheme="majorBidi" w:cstheme="majorBidi"/>
-          <w:sz w:val="28"/>
-          <w:szCs w:val="28"/>
-        </w:rPr>
-        <w:t>R3 Corda is an open-source blockchain platform designed specifically for the financial services industry. It was developed by R3, a company focused on creating interactive solutions for businesses using blockchain technology. Corda aims to address the specific needs and challenges faced by financial institutions by providing a secure and efficient platform for conducting transactions. Unlike traditional blockchain networks, Corda's architecture is designed to ensure privacy and confidentiality of transaction data, making it suitable for sensitive financial agreements. The platform utilizes a unique consensus mechanism called "Pluggable Consensus" that allows participants to select the consensus algorithm that best fits their needs. This flexibility enables Corda to be adaptable to various regulatory requirements and business preferences. Corda also offers "smart contract" functionality, known as "CorDapps," which are applications running on the network that can automate and enforce the terms of agreements without the need for intermediaries. This feature streamlines processes and increases efficiency in complex financial transactions. Furthermore, Corda emphasizes interoperability and connectivity, allowing different businesses or consortia to easily connect and transact with each other. This makes it easier for financial institutions to collaborate and share information securely within the platform. Overall, R3 Corda provides a robust, secure, and scalable blockchain solution tailored for the unique requirements of the financial services industry. Its focus on privacy, flexibility, and interoperability makes it an attractive choice for organizations seeking to leverage blockchain technology in their operations.</w:t>
+        <w:jc w:val="both"/>
+        <w:rPr>
+          <w:rFonts w:asciiTheme="majorBidi" w:hAnsiTheme="majorBidi" w:cstheme="majorBidi"/>
+          <w:sz w:val="28"/>
+          <w:szCs w:val="28"/>
+        </w:rPr>
+      </w:pPr>
+      <w:r>
+        <w:rPr>
+          <w:rFonts w:asciiTheme="majorBidi" w:hAnsiTheme="majorBidi" w:cstheme="majorBidi"/>
+          <w:sz w:val="28"/>
+          <w:szCs w:val="28"/>
+        </w:rPr>
+        <w:t>“</w:t>
+      </w:r>
+      <w:r>
+        <w:rPr>
+          <w:rFonts w:asciiTheme="majorBidi" w:hAnsiTheme="majorBidi" w:cstheme="majorBidi"/>
+          <w:sz w:val="28"/>
+          <w:szCs w:val="28"/>
+        </w:rPr>
+        <w:t>R3 Corda</w:t>
+      </w:r>
+      <w:r>
+        <w:rPr>
+          <w:rFonts w:asciiTheme="majorBidi" w:hAnsiTheme="majorBidi" w:cstheme="majorBidi"/>
+          <w:sz w:val="28"/>
+          <w:szCs w:val="28"/>
+        </w:rPr>
+        <w:t xml:space="preserve"> is</w:t>
+      </w:r>
+      <w:r>
+        <w:rPr>
+          <w:rFonts w:asciiTheme="majorBidi" w:hAnsiTheme="majorBidi" w:cstheme="majorBidi"/>
+          <w:sz w:val="28"/>
+          <w:szCs w:val="28"/>
+        </w:rPr>
+        <w:t xml:space="preserve"> an enterprise level blockchain technology platform, was founded in 2014 by David E Rutter. It offers to deploy interoperable blockchain networks that interact in rigid privacy and requires two types of</w:t>
+      </w:r>
+      <w:r>
+        <w:rPr>
+          <w:rFonts w:asciiTheme="majorBidi" w:hAnsiTheme="majorBidi" w:cstheme="majorBidi"/>
+          <w:sz w:val="28"/>
+          <w:szCs w:val="28"/>
+        </w:rPr>
+        <w:t xml:space="preserve"> </w:t>
+      </w:r>
+      <w:proofErr w:type="gramStart"/>
+      <w:r>
+        <w:rPr>
+          <w:rFonts w:asciiTheme="majorBidi" w:hAnsiTheme="majorBidi" w:cstheme="majorBidi"/>
+          <w:sz w:val="28"/>
+          <w:szCs w:val="28"/>
+        </w:rPr>
+        <w:t>consensus</w:t>
+      </w:r>
+      <w:proofErr w:type="gramEnd"/>
+      <w:r>
+        <w:rPr>
+          <w:rFonts w:asciiTheme="majorBidi" w:hAnsiTheme="majorBidi" w:cstheme="majorBidi"/>
+          <w:sz w:val="28"/>
+          <w:szCs w:val="28"/>
+        </w:rPr>
+        <w:t>, validity consensus and uniqueness consensus, for a transaction to get indexed inside a block.</w:t>
+      </w:r>
+      <w:r>
+        <w:rPr>
+          <w:rFonts w:asciiTheme="majorBidi" w:hAnsiTheme="majorBidi" w:cstheme="majorBidi"/>
+          <w:sz w:val="28"/>
+          <w:szCs w:val="28"/>
+        </w:rPr>
+        <w:t>” []</w:t>
+      </w:r>
+    </w:p>
+    <w:p>
+      <w:pPr>
+        <w:jc w:val="both"/>
+        <w:rPr>
+          <w:rFonts w:asciiTheme="majorBidi" w:hAnsiTheme="majorBidi" w:cstheme="majorBidi"/>
+          <w:sz w:val="28"/>
+          <w:szCs w:val="28"/>
+        </w:rPr>
+      </w:pPr>
+      <w:r>
+        <w:rPr>
+          <w:rFonts w:asciiTheme="majorBidi" w:hAnsiTheme="majorBidi" w:cstheme="majorBidi"/>
+          <w:sz w:val="28"/>
+          <w:szCs w:val="28"/>
+        </w:rPr>
+        <w:lastRenderedPageBreak/>
+        <w:t xml:space="preserve">It </w:t>
+      </w:r>
+      <w:r>
+        <w:rPr>
+          <w:rFonts w:asciiTheme="majorBidi" w:hAnsiTheme="majorBidi" w:cstheme="majorBidi"/>
+          <w:sz w:val="28"/>
+          <w:szCs w:val="28"/>
+        </w:rPr>
+        <w:t xml:space="preserve">is an open-source blockchain platform designed specifically for the financial services industry. It was developed by R3, a company focused on creating interactive solutions for businesses using blockchain technology. Corda aims to address the specific needs and challenges faced by financial institutions by providing a secure and efficient platform for conducting transactions. Unlike traditional blockchain networks, </w:t>
+      </w:r>
+      <w:proofErr w:type="spellStart"/>
+      <w:r>
+        <w:rPr>
+          <w:rFonts w:asciiTheme="majorBidi" w:hAnsiTheme="majorBidi" w:cstheme="majorBidi"/>
+          <w:sz w:val="28"/>
+          <w:szCs w:val="28"/>
+        </w:rPr>
+        <w:t>Corda's</w:t>
+      </w:r>
+      <w:proofErr w:type="spellEnd"/>
+      <w:r>
+        <w:rPr>
+          <w:rFonts w:asciiTheme="majorBidi" w:hAnsiTheme="majorBidi" w:cstheme="majorBidi"/>
+          <w:sz w:val="28"/>
+          <w:szCs w:val="28"/>
+        </w:rPr>
+        <w:t xml:space="preserve"> architecture is designed to ensure privacy and confidentiality of transaction data, making it suitable for sensitive financial agreements. The platform utilizes a unique consensus mechanism called "Pluggable Consensus" that allows participants to select the consensus algorithm that best fits their needs. This flexibility enables Corda to be adaptable to various regulatory requirements and business preferences. Corda also offers "smart contract" functionality, known as "CorDapps," which are applications running on the network that can automate and enforce the terms of agreements without the need for intermediaries. This feature streamlines processes and increases efficiency in complex financial transactions. Furthermore, Corda emphasizes interoperability and connectivity, allowing different businesses or consortia to easily connect and transact with each other. This makes it easier for financial institutions to collaborate and share information securely within the platform. Overall, R3 Corda provides a robust, secure, and scalable blockchain solution tailored for the unique requirements of the financial services industry. Its focus on privacy, flexibility, and interoperability makes it an attractive choice for organizations seeking to leverage blockchain technology in their operations.</w:t>
       </w:r>
     </w:p>
     <w:p>
@@ -15755,19 +16191,110 @@
     </w:p>
     <w:p>
       <w:pPr>
-        <w:rPr>
-          <w:rFonts w:asciiTheme="majorBidi" w:hAnsiTheme="majorBidi" w:cstheme="majorBidi"/>
-          <w:sz w:val="28"/>
-          <w:szCs w:val="28"/>
-        </w:rPr>
-      </w:pPr>
-      <w:r>
-        <w:rPr>
-          <w:rFonts w:asciiTheme="majorBidi" w:hAnsiTheme="majorBidi" w:cstheme="majorBidi"/>
-          <w:sz w:val="28"/>
-          <w:szCs w:val="28"/>
-        </w:rPr>
-        <w:t xml:space="preserve">Multichain is a versatile blockchain platform that allows organizations to create and deploy their own customized blockchain networks. Its advantages include customization, privacy, scalability, interoperability, and cost-effectiveness. However, there are also concerns such as centralization, complexity, and limited decentralization. Smart contracts on Multichain can be written in various programming languages, and it supports the creation of </w:t>
+        <w:jc w:val="both"/>
+        <w:rPr>
+          <w:rFonts w:asciiTheme="majorBidi" w:hAnsiTheme="majorBidi" w:cstheme="majorBidi"/>
+          <w:sz w:val="28"/>
+          <w:szCs w:val="28"/>
+        </w:rPr>
+      </w:pPr>
+      <w:r>
+        <w:rPr>
+          <w:rFonts w:asciiTheme="majorBidi" w:hAnsiTheme="majorBidi" w:cstheme="majorBidi"/>
+          <w:sz w:val="28"/>
+          <w:szCs w:val="28"/>
+        </w:rPr>
+        <w:t>“</w:t>
+      </w:r>
+      <w:r>
+        <w:rPr>
+          <w:rFonts w:asciiTheme="majorBidi" w:hAnsiTheme="majorBidi" w:cstheme="majorBidi"/>
+          <w:sz w:val="28"/>
+          <w:szCs w:val="28"/>
+        </w:rPr>
+        <w:t>Multi</w:t>
+      </w:r>
+      <w:r>
+        <w:rPr>
+          <w:rFonts w:asciiTheme="majorBidi" w:hAnsiTheme="majorBidi" w:cstheme="majorBidi"/>
+          <w:sz w:val="28"/>
+          <w:szCs w:val="28"/>
+        </w:rPr>
+        <w:t>c</w:t>
+      </w:r>
+      <w:r>
+        <w:rPr>
+          <w:rFonts w:asciiTheme="majorBidi" w:hAnsiTheme="majorBidi" w:cstheme="majorBidi"/>
+          <w:sz w:val="28"/>
+          <w:szCs w:val="28"/>
+        </w:rPr>
+        <w:t>hain blockchain platform facilitates business houses and organizations to build and deploy private blockchain applications with speed and is peculiar for financial transactions only. While in other blockchain platforms, the design parameters are fixed but in Multi</w:t>
+      </w:r>
+      <w:r>
+        <w:rPr>
+          <w:rFonts w:asciiTheme="majorBidi" w:hAnsiTheme="majorBidi" w:cstheme="majorBidi"/>
+          <w:sz w:val="28"/>
+          <w:szCs w:val="28"/>
+        </w:rPr>
+        <w:t>c</w:t>
+      </w:r>
+      <w:r>
+        <w:rPr>
+          <w:rFonts w:asciiTheme="majorBidi" w:hAnsiTheme="majorBidi" w:cstheme="majorBidi"/>
+          <w:sz w:val="28"/>
+          <w:szCs w:val="28"/>
+        </w:rPr>
+        <w:t>hain blockchain platform, a single file params.dat holds the critical parameters which can be tweaked to suit the organizational requirements, and parameters like block incentive and transaction fees are null by default</w:t>
+      </w:r>
+      <w:r>
+        <w:rPr>
+          <w:rFonts w:asciiTheme="majorBidi" w:hAnsiTheme="majorBidi" w:cstheme="majorBidi"/>
+          <w:sz w:val="28"/>
+          <w:szCs w:val="28"/>
+        </w:rPr>
+        <w:t>.” []</w:t>
+      </w:r>
+    </w:p>
+    <w:p>
+      <w:pPr>
+        <w:jc w:val="both"/>
+        <w:rPr>
+          <w:rFonts w:asciiTheme="majorBidi" w:hAnsiTheme="majorBidi" w:cstheme="majorBidi"/>
+          <w:sz w:val="28"/>
+          <w:szCs w:val="28"/>
+        </w:rPr>
+      </w:pPr>
+      <w:r>
+        <w:rPr>
+          <w:rFonts w:asciiTheme="majorBidi" w:hAnsiTheme="majorBidi" w:cstheme="majorBidi"/>
+          <w:sz w:val="28"/>
+          <w:szCs w:val="28"/>
+        </w:rPr>
+        <w:t>It</w:t>
+      </w:r>
+      <w:r>
+        <w:rPr>
+          <w:rFonts w:asciiTheme="majorBidi" w:hAnsiTheme="majorBidi" w:cstheme="majorBidi"/>
+          <w:sz w:val="28"/>
+          <w:szCs w:val="28"/>
+        </w:rPr>
+        <w:t xml:space="preserve"> is</w:t>
+      </w:r>
+      <w:r>
+        <w:rPr>
+          <w:rFonts w:asciiTheme="majorBidi" w:hAnsiTheme="majorBidi" w:cstheme="majorBidi"/>
+          <w:sz w:val="28"/>
+          <w:szCs w:val="28"/>
+        </w:rPr>
+        <w:t xml:space="preserve"> also</w:t>
+      </w:r>
+      <w:r>
+        <w:rPr>
+          <w:rFonts w:asciiTheme="majorBidi" w:hAnsiTheme="majorBidi" w:cstheme="majorBidi"/>
+          <w:sz w:val="28"/>
+          <w:szCs w:val="28"/>
+        </w:rPr>
+        <w:t xml:space="preserve"> a versatile blockchain platform that allows organizations to create and deploy their own customized blockchain networks. Its advantages include customization, privacy, scalability, interoperability, and cost-effectiveness. However, there are also concerns such as centralization, complexity, and </w:t>
       </w:r>
       <w:r>
         <w:rPr>
@@ -15776,7 +16303,7 @@
           <w:szCs w:val="28"/>
         </w:rPr>
         <w:lastRenderedPageBreak/>
-        <w:t>both public and private blockchain networks. Transaction costs may vary, and data mining for dApps built on Multichain depends on the specific requirements of the application. Overall, Multichain offers a flexible solution for implementing blockchain technology tailored to the needs of businesses and organizations.</w:t>
+        <w:t>limited decentralization. Smart contracts on Multichain can be written in various programming languages, and it supports the creation of both public and private blockchain networks. Transaction costs may vary, and data mining for dApps built on Multichain depends on the specific requirements of the application. Overall, Multichain offers a flexible solution for implementing blockchain technology tailored to the needs of businesses and organizations.</w:t>
       </w:r>
     </w:p>
     <w:p>
@@ -15824,6 +16351,67 @@
     </w:p>
     <w:p>
       <w:pPr>
+        <w:jc w:val="both"/>
+        <w:rPr>
+          <w:rFonts w:asciiTheme="majorBidi" w:hAnsiTheme="majorBidi" w:cstheme="majorBidi"/>
+          <w:sz w:val="28"/>
+          <w:szCs w:val="28"/>
+        </w:rPr>
+      </w:pPr>
+      <w:r>
+        <w:rPr>
+          <w:rFonts w:asciiTheme="majorBidi" w:hAnsiTheme="majorBidi" w:cstheme="majorBidi"/>
+          <w:sz w:val="28"/>
+          <w:szCs w:val="28"/>
+        </w:rPr>
+        <w:t>“</w:t>
+      </w:r>
+      <w:r>
+        <w:rPr>
+          <w:rFonts w:asciiTheme="majorBidi" w:hAnsiTheme="majorBidi" w:cstheme="majorBidi"/>
+          <w:sz w:val="28"/>
+          <w:szCs w:val="28"/>
+        </w:rPr>
+        <w:t>It has some database characteristics and some blockchain properties, including decentralization, immutability and native support for assets.</w:t>
+      </w:r>
+      <w:r>
+        <w:rPr>
+          <w:rFonts w:asciiTheme="majorBidi" w:hAnsiTheme="majorBidi" w:cstheme="majorBidi"/>
+          <w:sz w:val="28"/>
+          <w:szCs w:val="28"/>
+        </w:rPr>
+        <w:t xml:space="preserve"> </w:t>
+      </w:r>
+    </w:p>
+    <w:p>
+      <w:pPr>
+        <w:jc w:val="both"/>
+        <w:rPr>
+          <w:rFonts w:asciiTheme="majorBidi" w:hAnsiTheme="majorBidi" w:cstheme="majorBidi"/>
+          <w:sz w:val="28"/>
+          <w:szCs w:val="28"/>
+        </w:rPr>
+      </w:pPr>
+      <w:r>
+        <w:rPr>
+          <w:rFonts w:asciiTheme="majorBidi" w:hAnsiTheme="majorBidi" w:cstheme="majorBidi"/>
+          <w:sz w:val="28"/>
+          <w:szCs w:val="28"/>
+        </w:rPr>
+        <w:t>At a high level, one can communicate with a BigchainDB network (set of nodes) using the BigchainDB HTTP API, or a wrapper for that API, such as the BigchainDB Python Driver. Each BigchainDB node runs BigchainDB Server and various other software.</w:t>
+      </w:r>
+      <w:r>
+        <w:rPr>
+          <w:rFonts w:asciiTheme="majorBidi" w:hAnsiTheme="majorBidi" w:cstheme="majorBidi"/>
+          <w:sz w:val="28"/>
+          <w:szCs w:val="28"/>
+        </w:rPr>
+        <w:t>” []</w:t>
+      </w:r>
+    </w:p>
+    <w:p>
+      <w:pPr>
+        <w:jc w:val="both"/>
         <w:rPr>
           <w:rFonts w:asciiTheme="majorBidi" w:hAnsiTheme="majorBidi" w:cstheme="majorBidi"/>
           <w:sz w:val="28"/>
@@ -15906,23 +16494,91 @@
     </w:p>
     <w:p>
       <w:pPr>
-        <w:rPr>
-          <w:rFonts w:asciiTheme="majorBidi" w:hAnsiTheme="majorBidi" w:cstheme="majorBidi"/>
-          <w:sz w:val="28"/>
-          <w:szCs w:val="28"/>
-        </w:rPr>
-      </w:pPr>
-      <w:r>
-        <w:rPr>
-          <w:rFonts w:asciiTheme="majorBidi" w:hAnsiTheme="majorBidi" w:cstheme="majorBidi"/>
-          <w:sz w:val="28"/>
-          <w:szCs w:val="28"/>
-        </w:rPr>
-        <w:t xml:space="preserve">Openchain is an open-source distributed ledger technology designed for secure and scalable management of digital assets. It is a private blockchain with advantages like scalability, customization, and interoperability. The platform primarily uses programming languages such as C#, ASP.NET Core, JavaScript/TypeScript, and SQL. </w:t>
-      </w:r>
-    </w:p>
-    <w:p>
-      <w:pPr>
+        <w:jc w:val="both"/>
+        <w:rPr>
+          <w:rFonts w:asciiTheme="majorBidi" w:hAnsiTheme="majorBidi" w:cstheme="majorBidi"/>
+          <w:sz w:val="28"/>
+          <w:szCs w:val="28"/>
+        </w:rPr>
+      </w:pPr>
+      <w:r>
+        <w:rPr>
+          <w:rFonts w:asciiTheme="majorBidi" w:hAnsiTheme="majorBidi" w:cstheme="majorBidi"/>
+          <w:sz w:val="28"/>
+          <w:szCs w:val="28"/>
+        </w:rPr>
+        <w:t>“</w:t>
+      </w:r>
+      <w:r>
+        <w:rPr>
+          <w:rFonts w:asciiTheme="majorBidi" w:hAnsiTheme="majorBidi" w:cstheme="majorBidi"/>
+          <w:sz w:val="28"/>
+          <w:szCs w:val="28"/>
+        </w:rPr>
+        <w:t>Openchain is an open-source distributed ledger technology designed for secure and scalable management of digital assets</w:t>
+      </w:r>
+      <w:r>
+        <w:rPr>
+          <w:rFonts w:asciiTheme="majorBidi" w:hAnsiTheme="majorBidi" w:cstheme="majorBidi"/>
+          <w:sz w:val="28"/>
+          <w:szCs w:val="28"/>
+        </w:rPr>
+        <w:t xml:space="preserve">, </w:t>
+      </w:r>
+      <w:r>
+        <w:rPr>
+          <w:rFonts w:asciiTheme="majorBidi" w:hAnsiTheme="majorBidi" w:cstheme="majorBidi"/>
+          <w:sz w:val="28"/>
+          <w:szCs w:val="28"/>
+        </w:rPr>
+        <w:t>is based on partitioned consensus wherein different sets of the data</w:t>
+      </w:r>
+      <w:r>
+        <w:rPr>
+          <w:rFonts w:asciiTheme="majorBidi" w:hAnsiTheme="majorBidi" w:cstheme="majorBidi"/>
+          <w:sz w:val="28"/>
+          <w:szCs w:val="28"/>
+        </w:rPr>
+        <w:t xml:space="preserve"> </w:t>
+      </w:r>
+      <w:r>
+        <w:rPr>
+          <w:rFonts w:asciiTheme="majorBidi" w:hAnsiTheme="majorBidi" w:cstheme="majorBidi"/>
+          <w:sz w:val="28"/>
+          <w:szCs w:val="28"/>
+        </w:rPr>
+        <w:t>take part in different consensus protocols</w:t>
+      </w:r>
+      <w:r>
+        <w:rPr>
+          <w:rFonts w:asciiTheme="majorBidi" w:hAnsiTheme="majorBidi" w:cstheme="majorBidi"/>
+          <w:sz w:val="28"/>
+          <w:szCs w:val="28"/>
+        </w:rPr>
+        <w:t>” []</w:t>
+      </w:r>
+    </w:p>
+    <w:p>
+      <w:pPr>
+        <w:jc w:val="both"/>
+        <w:rPr>
+          <w:rFonts w:asciiTheme="majorBidi" w:hAnsiTheme="majorBidi" w:cstheme="majorBidi"/>
+          <w:sz w:val="28"/>
+          <w:szCs w:val="28"/>
+        </w:rPr>
+      </w:pPr>
+      <w:r>
+        <w:rPr>
+          <w:rFonts w:asciiTheme="majorBidi" w:hAnsiTheme="majorBidi" w:cstheme="majorBidi"/>
+          <w:sz w:val="28"/>
+          <w:szCs w:val="28"/>
+        </w:rPr>
+        <w:t xml:space="preserve">It is a private blockchain with advantages like scalability, customization, and interoperability. The platform primarily uses programming languages such as C#, ASP.NET Core, JavaScript/TypeScript, and SQL. </w:t>
+      </w:r>
+    </w:p>
+    <w:p>
+      <w:pPr>
+        <w:jc w:val="both"/>
         <w:rPr>
           <w:rFonts w:asciiTheme="majorBidi" w:hAnsiTheme="majorBidi" w:cstheme="majorBidi"/>
           <w:sz w:val="28"/>
@@ -15967,7 +16623,16 @@
           <w:sz w:val="28"/>
           <w:szCs w:val="28"/>
         </w:rPr>
-        <w:t>he need for data mining in Openchain depends on the organization's use case and goals, with potential applications in transaction analysis, smart contract monitoring, audit, security analysis, and business intelligence</w:t>
+        <w:t xml:space="preserve">he need for mining in Openchain depends on the organization's use case and goals, with potential applications in </w:t>
+      </w:r>
+      <w:r>
+        <w:rPr>
+          <w:rFonts w:asciiTheme="majorBidi" w:hAnsiTheme="majorBidi" w:cstheme="majorBidi"/>
+          <w:sz w:val="28"/>
+          <w:szCs w:val="28"/>
+        </w:rPr>
+        <w:lastRenderedPageBreak/>
+        <w:t>transaction analysis, smart contract monitoring, audit, security analysis, and business intelligence</w:t>
       </w:r>
     </w:p>
     <w:p>
@@ -16015,28 +16680,78 @@
     </w:p>
     <w:p>
       <w:pPr>
-        <w:rPr>
-          <w:rFonts w:asciiTheme="majorBidi" w:hAnsiTheme="majorBidi" w:cstheme="majorBidi"/>
-          <w:sz w:val="28"/>
-          <w:szCs w:val="28"/>
-        </w:rPr>
-      </w:pPr>
-      <w:r>
-        <w:rPr>
-          <w:rFonts w:asciiTheme="majorBidi" w:hAnsiTheme="majorBidi" w:cstheme="majorBidi"/>
-          <w:sz w:val="28"/>
-          <w:szCs w:val="28"/>
-        </w:rPr>
-        <w:t xml:space="preserve">Quorum is a permissioned blockchain platform based on the Ethereum protocol, designed for enterprise applications. Its advantages include privacy features, permissioned participation, scalability, and interoperability with Ethereum. However, Quorum can be complex to implement and manage, may face criticism for centralization, and has a smaller community compared to public blockchains. Smart contracts on Quorum are typically written in Solidity, and it can be deployed as either a private or consortium network. Transaction fees can vary, and dApps built on Quorum may not </w:t>
-      </w:r>
-      <w:r>
-        <w:rPr>
-          <w:rFonts w:asciiTheme="majorBidi" w:hAnsiTheme="majorBidi" w:cstheme="majorBidi"/>
-          <w:sz w:val="28"/>
-          <w:szCs w:val="28"/>
-        </w:rPr>
-        <w:lastRenderedPageBreak/>
-        <w:t>require traditional data mining but may still involve data analysis for various purposes. Overall, Quorum presents a viable option for enterprise blockchain solutions, balancing benefits and challenges based on specific use cases and requirements.</w:t>
+        <w:jc w:val="both"/>
+        <w:rPr>
+          <w:rFonts w:asciiTheme="majorBidi" w:hAnsiTheme="majorBidi" w:cstheme="majorBidi"/>
+          <w:sz w:val="28"/>
+          <w:szCs w:val="28"/>
+        </w:rPr>
+      </w:pPr>
+      <w:r>
+        <w:rPr>
+          <w:rFonts w:asciiTheme="majorBidi" w:hAnsiTheme="majorBidi" w:cstheme="majorBidi"/>
+          <w:sz w:val="28"/>
+          <w:szCs w:val="28"/>
+        </w:rPr>
+        <w:t>“</w:t>
+      </w:r>
+      <w:r>
+        <w:rPr>
+          <w:rFonts w:asciiTheme="majorBidi" w:hAnsiTheme="majorBidi" w:cstheme="majorBidi"/>
+          <w:sz w:val="28"/>
+          <w:szCs w:val="28"/>
+        </w:rPr>
+        <w:t>Quorum is a private/permissioned blockchain based on the official Go implementation of the Ethereum protocol2. Quorum uses a ‘raft-based’ consensus algorithm (a consensus model for faster blocktimes, transaction finality and on-demand block creation), and achieves Data Privacy through the introduction of a new “private” transaction type. One of the design goals of Quorum is to reuse as much existing technology as possible, minimizing the changes required to go-ethereum in order to reduce the effort required to keep in sync with future versions of the public Ethereum code base</w:t>
+      </w:r>
+      <w:r>
+        <w:rPr>
+          <w:rFonts w:asciiTheme="majorBidi" w:hAnsiTheme="majorBidi" w:cstheme="majorBidi"/>
+          <w:sz w:val="28"/>
+          <w:szCs w:val="28"/>
+        </w:rPr>
+        <w:t>, m</w:t>
+      </w:r>
+      <w:r>
+        <w:rPr>
+          <w:rFonts w:asciiTheme="majorBidi" w:hAnsiTheme="majorBidi" w:cstheme="majorBidi"/>
+          <w:sz w:val="28"/>
+          <w:szCs w:val="28"/>
+        </w:rPr>
+        <w:t>uch of the logic responsible for the additional privacy functionality resides in a layer that sits atop the standard Ethereum protocol layer</w:t>
+      </w:r>
+      <w:r>
+        <w:rPr>
+          <w:rFonts w:asciiTheme="majorBidi" w:hAnsiTheme="majorBidi" w:cstheme="majorBidi"/>
+          <w:sz w:val="28"/>
+          <w:szCs w:val="28"/>
+        </w:rPr>
+        <w:t>” []</w:t>
+      </w:r>
+    </w:p>
+    <w:p>
+      <w:pPr>
+        <w:jc w:val="both"/>
+        <w:rPr>
+          <w:rFonts w:asciiTheme="majorBidi" w:hAnsiTheme="majorBidi" w:cstheme="majorBidi"/>
+          <w:sz w:val="28"/>
+          <w:szCs w:val="28"/>
+        </w:rPr>
+      </w:pPr>
+      <w:r>
+        <w:rPr>
+          <w:rFonts w:asciiTheme="majorBidi" w:hAnsiTheme="majorBidi" w:cstheme="majorBidi"/>
+          <w:sz w:val="28"/>
+          <w:szCs w:val="28"/>
+        </w:rPr>
+        <w:t>C</w:t>
+      </w:r>
+      <w:r>
+        <w:rPr>
+          <w:rFonts w:asciiTheme="majorBidi" w:hAnsiTheme="majorBidi" w:cstheme="majorBidi"/>
+          <w:sz w:val="28"/>
+          <w:szCs w:val="28"/>
+        </w:rPr>
+        <w:t>ompared to public blockchains. Smart contracts on Quorum are typically written in Solidity, and it can be deployed as either a private or consortium network. Transaction fees can vary, and dApps built on Quorum may not require traditional data mining but may still involve data analysis for various purposes. Overall, Quorum presents a viable option for enterprise blockchain solutions, balancing benefits and challenges based on specific use cases and requirements.</w:t>
       </w:r>
     </w:p>
     <w:p>
@@ -16073,19 +16788,63 @@
     </w:p>
     <w:p>
       <w:pPr>
-        <w:rPr>
-          <w:rFonts w:asciiTheme="majorBidi" w:hAnsiTheme="majorBidi" w:cstheme="majorBidi"/>
-          <w:sz w:val="28"/>
-          <w:szCs w:val="28"/>
-        </w:rPr>
-      </w:pPr>
-      <w:r>
-        <w:rPr>
-          <w:rFonts w:asciiTheme="majorBidi" w:hAnsiTheme="majorBidi" w:cstheme="majorBidi"/>
-          <w:sz w:val="28"/>
-          <w:szCs w:val="28"/>
-        </w:rPr>
-        <w:t>EOS is a public blockchain platform known for its scalability, flexible governance model, and free transaction model for users. It allows for the development and deployment of decentralized applications (dApps) using smart contracts written in EOSIO C++ and other supported languages. While it offers advantages such as high throughput and easy upgrades, it also faces criticism for potential centralization concerns and complexity in development. Overall, EOS provides a platform for developers to build and deploy dApps with varying resource requirements, leveraging its unique features and governance structure.</w:t>
+        <w:jc w:val="both"/>
+        <w:rPr>
+          <w:rFonts w:asciiTheme="majorBidi" w:hAnsiTheme="majorBidi" w:cstheme="majorBidi"/>
+          <w:sz w:val="28"/>
+          <w:szCs w:val="28"/>
+        </w:rPr>
+      </w:pPr>
+      <w:r>
+        <w:rPr>
+          <w:rFonts w:asciiTheme="majorBidi" w:hAnsiTheme="majorBidi" w:cstheme="majorBidi"/>
+          <w:sz w:val="28"/>
+          <w:szCs w:val="28"/>
+        </w:rPr>
+        <w:t>“</w:t>
+      </w:r>
+      <w:r>
+        <w:rPr>
+          <w:rFonts w:asciiTheme="majorBidi" w:hAnsiTheme="majorBidi" w:cstheme="majorBidi"/>
+          <w:sz w:val="28"/>
+          <w:szCs w:val="28"/>
+        </w:rPr>
+        <w:t>The EOSIO blockchain platform is the next-generation, open-source platform with industry-leading transaction speed and a flexible utility. As a blockchain platform, EOSIO is designed for enterprise-grade use cases and built for both public and private blockchain deployments. EOSIO is customizable to suit a wide range of business needs across industries with role-based permissions system and secure application transactions processing.</w:t>
+      </w:r>
+      <w:r>
+        <w:rPr>
+          <w:rFonts w:asciiTheme="majorBidi" w:hAnsiTheme="majorBidi" w:cstheme="majorBidi"/>
+          <w:sz w:val="28"/>
+          <w:szCs w:val="28"/>
+        </w:rPr>
+        <w:t>” []</w:t>
+      </w:r>
+    </w:p>
+    <w:p>
+      <w:pPr>
+        <w:jc w:val="both"/>
+        <w:rPr>
+          <w:rFonts w:asciiTheme="majorBidi" w:hAnsiTheme="majorBidi" w:cstheme="majorBidi"/>
+          <w:sz w:val="28"/>
+          <w:szCs w:val="28"/>
+        </w:rPr>
+      </w:pPr>
+      <w:r>
+        <w:rPr>
+          <w:rFonts w:asciiTheme="majorBidi" w:hAnsiTheme="majorBidi" w:cstheme="majorBidi"/>
+          <w:sz w:val="28"/>
+          <w:szCs w:val="28"/>
+        </w:rPr>
+        <w:t xml:space="preserve">EOS is a public blockchain platform known for its scalability, flexible governance model, and free transaction model for users. It allows for the development and deployment of decentralized applications (dApps) using smart contracts written in EOSIO C++ and other supported languages. While it offers advantages such as high throughput and easy upgrades, it also faces </w:t>
+      </w:r>
+      <w:r>
+        <w:rPr>
+          <w:rFonts w:asciiTheme="majorBidi" w:hAnsiTheme="majorBidi" w:cstheme="majorBidi"/>
+          <w:sz w:val="28"/>
+          <w:szCs w:val="28"/>
+        </w:rPr>
+        <w:lastRenderedPageBreak/>
+        <w:t>criticism for potential centralization concerns and complexity in development. Overall, EOS provides a platform for developers to build and deploy dApps with varying resource requirements, leveraging its unique features and governance structure.</w:t>
       </w:r>
     </w:p>
     <w:p>
@@ -16122,6 +16881,7 @@
     </w:p>
     <w:p>
       <w:pPr>
+        <w:jc w:val="both"/>
         <w:rPr>
           <w:rFonts w:asciiTheme="majorBidi" w:hAnsiTheme="majorBidi" w:cstheme="majorBidi"/>
           <w:sz w:val="28"/>
@@ -16145,6 +16905,7 @@
           <w:numId w:val="40"/>
         </w:numPr>
         <w:ind w:left="360"/>
+        <w:jc w:val="both"/>
         <w:rPr>
           <w:rFonts w:asciiTheme="majorBidi" w:hAnsiTheme="majorBidi" w:cstheme="majorBidi"/>
           <w:sz w:val="28"/>
@@ -16168,6 +16929,7 @@
           <w:numId w:val="40"/>
         </w:numPr>
         <w:ind w:left="360"/>
+        <w:jc w:val="both"/>
         <w:rPr>
           <w:rFonts w:asciiTheme="majorBidi" w:hAnsiTheme="majorBidi" w:cstheme="majorBidi"/>
           <w:sz w:val="28"/>
@@ -16201,6 +16963,7 @@
           <w:numId w:val="40"/>
         </w:numPr>
         <w:ind w:left="360"/>
+        <w:jc w:val="both"/>
         <w:rPr>
           <w:rFonts w:asciiTheme="majorBidi" w:hAnsiTheme="majorBidi" w:cstheme="majorBidi"/>
           <w:sz w:val="28"/>
@@ -16224,6 +16987,7 @@
           <w:numId w:val="40"/>
         </w:numPr>
         <w:ind w:left="360"/>
+        <w:jc w:val="both"/>
         <w:rPr>
           <w:rFonts w:asciiTheme="majorBidi" w:hAnsiTheme="majorBidi" w:cstheme="majorBidi"/>
           <w:sz w:val="28"/>
@@ -16247,6 +17011,7 @@
           <w:numId w:val="40"/>
         </w:numPr>
         <w:ind w:left="360"/>
+        <w:jc w:val="both"/>
         <w:rPr>
           <w:rFonts w:asciiTheme="majorBidi" w:hAnsiTheme="majorBidi" w:cstheme="majorBidi"/>
           <w:sz w:val="28"/>
@@ -16272,6 +17037,7 @@
           <w:numId w:val="40"/>
         </w:numPr>
         <w:ind w:left="360"/>
+        <w:jc w:val="both"/>
         <w:rPr>
           <w:rFonts w:asciiTheme="majorBidi" w:hAnsiTheme="majorBidi" w:cstheme="majorBidi"/>
           <w:sz w:val="28"/>
@@ -16295,6 +17061,7 @@
           <w:numId w:val="40"/>
         </w:numPr>
         <w:ind w:left="360"/>
+        <w:jc w:val="both"/>
         <w:rPr>
           <w:rFonts w:asciiTheme="majorBidi" w:hAnsiTheme="majorBidi" w:cstheme="majorBidi"/>
           <w:sz w:val="28"/>
@@ -16320,6 +17087,7 @@
           <w:numId w:val="40"/>
         </w:numPr>
         <w:ind w:left="360"/>
+        <w:jc w:val="both"/>
         <w:rPr>
           <w:rFonts w:asciiTheme="majorBidi" w:hAnsiTheme="majorBidi" w:cstheme="majorBidi"/>
           <w:sz w:val="28"/>
@@ -16410,7 +17178,7 @@
           <w:sz w:val="28"/>
           <w:szCs w:val="28"/>
         </w:rPr>
-        <w:t xml:space="preserve">unique features such as enhanced security, improved interoperability, efficient data management, and patient privacy, blockchain offers transformative potential to revolutionize healthcare systems worldwide. Blockchain technology was able to solve several problems that existed I paper-based systems as Securing Health Data </w:t>
+        <w:t xml:space="preserve">unique features such as enhanced security, improved interoperability, efficient data management, and patient privacy, blockchain offers transformative potential to revolutionize healthcare systems worldwide. Blockchain technology was able to solve several problems that existed I paper-based systems as Securing Health Data Privacy and security are paramount in healthcare, as patient data is sensitive and highly valuable. Blockchain employs cryptographic techniques and consensus mechanisms to ensure the integrity, confidentiality, and immutability of health data. Each transaction recorded on the blockchain is cryptographically linked to previous transactions, making it virtually impossible to alter or delete data retroactively. Moreover, access controls and permissioned blockchain networks enable granular control over who can view, edit, and share sensitive health information, reducing the risk of data breaches and unauthorized access .also Reducing Administrative Burden and Costs: Healthcare administration is often plagued by inefficiencies, paperwork, and administrative overheads, which contribute to high </w:t>
       </w:r>
       <w:r>
         <w:rPr>
@@ -16419,7 +17187,7 @@
           <w:szCs w:val="28"/>
         </w:rPr>
         <w:lastRenderedPageBreak/>
-        <w:t>Privacy and security are paramount in healthcare, as patient data is sensitive and highly valuable. Blockchain employs cryptographic techniques and consensus mechanisms to ensure the integrity, confidentiality, and immutability of health data. Each transaction recorded on the blockchain is cryptographically linked to previous transactions, making it virtually impossible to alter or delete data retroactively. Moreover, access controls and permissioned blockchain networks enable granular control over who can view, edit, and share sensitive health information, reducing the risk of data breaches and unauthorized access .also Reducing Administrative Burden and Costs: Healthcare administration is often plagued by inefficiencies, paperwork, and administrative overheads, which contribute to high healthcare costs. Blockchain technology has the potential to streamline administrative processes, such as claims processing, billing, and revenue cycle management, by automating tasks, reducing intermediaries, and eliminating redundant paperwork. Smart contracts executed on the blockchain can automate payment settlements, enforce contractual agreements, and facilitate real-time transactions, resulting in cost savings, faster processing times, and improved accuracy in healthcare administration. These Solution contributed to use Blockchain in Electronic Health Records (EHRs)</w:t>
+        <w:t>healthcare costs. Blockchain technology has the potential to streamline administrative processes, such as claims processing, billing, and revenue cycle management, by automating tasks, reducing intermediaries, and eliminating redundant paperwork. Smart contracts executed on the blockchain can automate payment settlements, enforce contractual agreements, and facilitate real-time transactions, resulting in cost savings, faster processing times, and improved accuracy in healthcare administration. These Solution contributed to use Blockchain in Electronic Health Records (EHRs)</w:t>
       </w:r>
     </w:p>
     <w:p>
@@ -16522,16 +17290,7 @@
           <w:sz w:val="26"/>
           <w:szCs w:val="26"/>
         </w:rPr>
-        <w:t xml:space="preserve"> by combat medical fraud by securely recording all medical information in a tamper-proof manner. Doctors, pharmacists, and healthcare facilities can verify the accuracy of </w:t>
-      </w:r>
-      <w:r>
-        <w:rPr>
-          <w:rFonts w:asciiTheme="majorBidi" w:hAnsiTheme="majorBidi" w:cstheme="majorBidi"/>
-          <w:sz w:val="26"/>
-          <w:szCs w:val="26"/>
-        </w:rPr>
-        <w:lastRenderedPageBreak/>
-        <w:t>information and prescriptions when needed, reducing the risk of medical data forgery and improper treatments.</w:t>
+        <w:t xml:space="preserve"> by combat medical fraud by securely recording all medical information in a tamper-proof manner. Doctors, pharmacists, and healthcare facilities can verify the accuracy of information and prescriptions when needed, reducing the risk of medical data forgery and improper treatments.</w:t>
       </w:r>
     </w:p>
     <w:p>
@@ -16617,7 +17376,17 @@
           <w:szCs w:val="28"/>
           <w:lang w:val="en-GB"/>
         </w:rPr>
-        <w:t>Artificial Intelligence (AI) is a transformative technology that simulates human intelligence processes using computer systems. It encompasses a wide range of subfields, techniques, and applications aimed at enabling machines to perform tasks that typically require human intelligence. From basic decision-making to complex problem-solving, AI systems have demonstrated remarkable capabilities across various domains, revolutionizing industries and shaping the future of technology.</w:t>
+        <w:t xml:space="preserve">Artificial Intelligence (AI) is a transformative technology that simulates human intelligence processes using computer systems. It encompasses a </w:t>
+      </w:r>
+      <w:r>
+        <w:rPr>
+          <w:rFonts w:ascii="Times New Roman" w:eastAsia="Calibri" w:hAnsi="Times New Roman" w:cs="Times New Roman"/>
+          <w:sz w:val="28"/>
+          <w:szCs w:val="28"/>
+          <w:lang w:val="en-GB"/>
+        </w:rPr>
+        <w:lastRenderedPageBreak/>
+        <w:t>wide range of subfields, techniques, and applications aimed at enabling machines to perform tasks that typically require human intelligence. From basic decision-making to complex problem-solving, AI systems have demonstrated remarkable capabilities across various domains, revolutionizing industries and shaping the future of technology.</w:t>
       </w:r>
     </w:p>
     <w:p>
@@ -16701,7 +17470,6 @@
           <w:szCs w:val="32"/>
           <w:lang w:val="en-GB"/>
         </w:rPr>
-        <w:lastRenderedPageBreak/>
         <w:t>At its core, AI revolves around several fundamental concepts:</w:t>
       </w:r>
     </w:p>
@@ -16813,6 +17581,7 @@
           <w:szCs w:val="28"/>
           <w:lang w:val="en-GB"/>
         </w:rPr>
+        <w:lastRenderedPageBreak/>
         <w:t>Natural Language Processing (NLP):</w:t>
       </w:r>
       <w:r>
@@ -17017,7 +17786,6 @@
           <w:szCs w:val="28"/>
           <w:lang w:val="en-GB"/>
         </w:rPr>
-        <w:lastRenderedPageBreak/>
         <w:t>Manufacturing: AI-enabled automation, predictive maintenance, and quality control are enhancing productivity and optimizing manufacturing processes.</w:t>
       </w:r>
     </w:p>
@@ -17061,7 +17829,17 @@
           <w:szCs w:val="28"/>
           <w:lang w:val="en-GB"/>
         </w:rPr>
-        <w:t>In summary, AI represents a paradigm shift in computing, offering unprecedented opportunities for innovation and societal advancement. By harnessing the power of AI techniques and applications, organizations can unlock new capabilities, streamline operations, and create value in a rapidly evolving digital landscape. However, responsible development and ethical deployment are essential to realize the full potential of AI while mitigating potential risks and challenges.</w:t>
+        <w:t xml:space="preserve">In summary, AI represents a paradigm shift in computing, offering unprecedented opportunities for innovation and societal advancement. By harnessing the power of AI techniques and applications, organizations can unlock new capabilities, streamline operations, and create value in a </w:t>
+      </w:r>
+      <w:r>
+        <w:rPr>
+          <w:rFonts w:ascii="Times New Roman" w:eastAsia="Calibri" w:hAnsi="Times New Roman" w:cs="Times New Roman"/>
+          <w:sz w:val="28"/>
+          <w:szCs w:val="28"/>
+          <w:lang w:val="en-GB"/>
+        </w:rPr>
+        <w:lastRenderedPageBreak/>
+        <w:t>rapidly evolving digital landscape. However, responsible development and ethical deployment are essential to realize the full potential of AI while mitigating potential risks and challenges.</w:t>
       </w:r>
     </w:p>
     <w:p>
@@ -17272,17 +18050,7 @@
           <w:szCs w:val="28"/>
           <w:lang w:val="en-GB" w:eastAsia="en-GB"/>
         </w:rPr>
-        <w:t xml:space="preserve"> AI enables remote monitoring of patient vital signs, medication adherence, and disease progression, allowing healthcare providers to deliver virtual care effectively. Telemedicine </w:t>
-      </w:r>
-      <w:r>
-        <w:rPr>
-          <w:rFonts w:ascii="Times New Roman" w:eastAsia="Times New Roman" w:hAnsi="Times New Roman" w:cs="Times New Roman"/>
-          <w:sz w:val="28"/>
-          <w:szCs w:val="28"/>
-          <w:lang w:val="en-GB" w:eastAsia="en-GB"/>
-        </w:rPr>
-        <w:lastRenderedPageBreak/>
-        <w:t>platforms equipped with AI-driven chatbots and virtual assistants offer round-the-clock support, triage services, and medical advice to patients, particularly in underserved or remote areas.</w:t>
+        <w:t xml:space="preserve"> AI enables remote monitoring of patient vital signs, medication adherence, and disease progression, allowing healthcare providers to deliver virtual care effectively. Telemedicine platforms equipped with AI-driven chatbots and virtual assistants offer round-the-clock support, triage services, and medical advice to patients, particularly in underserved or remote areas.</w:t>
       </w:r>
     </w:p>
     <w:p>
@@ -17360,7 +18128,17 @@
           <w:szCs w:val="28"/>
           <w:lang w:val="en-GB" w:eastAsia="en-GB"/>
         </w:rPr>
-        <w:t>AI accelerates drug discovery and development processes by analyzing vast datasets, simulating biological processes, and identifying potential drug candidates. Machine learning algorithms predict drug-target interactions, optimize drug formulations, and expedite clinical trials, leading to the discovery of novel therapies for various diseases.</w:t>
+        <w:t xml:space="preserve">AI accelerates drug discovery and development processes by analyzing vast datasets, simulating biological processes, and identifying potential drug candidates. Machine learning </w:t>
+      </w:r>
+      <w:r>
+        <w:rPr>
+          <w:rFonts w:ascii="Times New Roman" w:eastAsia="Times New Roman" w:hAnsi="Times New Roman" w:cs="Times New Roman"/>
+          <w:sz w:val="28"/>
+          <w:szCs w:val="28"/>
+          <w:lang w:val="en-GB" w:eastAsia="en-GB"/>
+        </w:rPr>
+        <w:lastRenderedPageBreak/>
+        <w:t>algorithms predict drug-target interactions, optimize drug formulations, and expedite clinical trials, leading to the discovery of novel therapies for various diseases.</w:t>
       </w:r>
     </w:p>
     <w:p>
@@ -17531,7 +18309,6 @@
           <w:sz w:val="32"/>
           <w:szCs w:val="32"/>
         </w:rPr>
-        <w:lastRenderedPageBreak/>
         <w:t xml:space="preserve">Importance </w:t>
       </w:r>
       <w:r>
@@ -17622,6 +18399,7 @@
           <w:szCs w:val="28"/>
           <w:lang w:val="en-GB" w:eastAsia="en-GB"/>
         </w:rPr>
+        <w:lastRenderedPageBreak/>
         <w:t>Moreover,</w:t>
       </w:r>
       <w:r>
@@ -17772,75 +18550,75 @@
           <w:szCs w:val="28"/>
           <w:lang w:val="en-GB" w:eastAsia="en-GB"/>
         </w:rPr>
-        <w:t xml:space="preserve"> AI algorithms embedded within the platform offer real-time clinical decision support to healthcare practitioners, assisting them in making evidence-based decisions at the point </w:t>
-      </w:r>
-      <w:r>
+        <w:t xml:space="preserve"> AI algorithms embedded within the platform offer real-time clinical decision support to healthcare practitioners, assisting them in making evidence-based decisions at the point of care. From drug interactions and adverse event predictions to diagnostic assistance and treatment recommendations, AI augments clinician expertise, improving diagnostic accuracy and patient safety.</w:t>
+      </w:r>
+    </w:p>
+    <w:p>
+      <w:pPr>
+        <w:spacing w:before="300" w:after="300"/>
         <w:rPr>
           <w:rFonts w:ascii="Times New Roman" w:eastAsia="Times New Roman" w:hAnsi="Times New Roman" w:cs="Times New Roman"/>
           <w:sz w:val="28"/>
           <w:szCs w:val="28"/>
           <w:lang w:val="en-GB" w:eastAsia="en-GB"/>
         </w:rPr>
+      </w:pPr>
+      <w:r>
+        <w:rPr>
+          <w:rFonts w:ascii="Times New Roman" w:eastAsia="Times New Roman" w:hAnsi="Times New Roman" w:cs="Times New Roman"/>
+          <w:sz w:val="28"/>
+          <w:szCs w:val="28"/>
+          <w:lang w:val="en-GB" w:eastAsia="en-GB"/>
+        </w:rPr>
+        <w:t xml:space="preserve">Moreover, </w:t>
+      </w:r>
+      <w:r>
+        <w:rPr>
+          <w:rFonts w:ascii="Times New Roman" w:eastAsia="Times New Roman" w:hAnsi="Times New Roman" w:cs="Times New Roman"/>
+          <w:sz w:val="28"/>
+          <w:szCs w:val="28"/>
+          <w:lang w:val="en-GB" w:eastAsia="en-GB"/>
+        </w:rPr>
+        <w:t>AI-enabled predictive analytics optimize resource allocation within healthcare systems, reducing operational costs and improving efficiency. By forecasting patient demand, predicting readmissions, and identifying high-risk populations, the platform enables proactive resource allocation, ensuring that healthcare resources are allocated where they are needed most effectively.</w:t>
+      </w:r>
+    </w:p>
+    <w:p>
+      <w:pPr>
+        <w:spacing w:before="300" w:after="300"/>
+        <w:rPr>
+          <w:rFonts w:ascii="Times New Roman" w:eastAsia="Times New Roman" w:hAnsi="Times New Roman" w:cs="Times New Roman"/>
+          <w:sz w:val="28"/>
+          <w:szCs w:val="28"/>
+          <w:lang w:val="en-GB" w:eastAsia="en-GB"/>
+        </w:rPr>
+      </w:pPr>
+      <w:r>
+        <w:rPr>
+          <w:rFonts w:ascii="Times New Roman" w:eastAsia="Times New Roman" w:hAnsi="Times New Roman" w:cs="Times New Roman"/>
+          <w:sz w:val="28"/>
+          <w:szCs w:val="28"/>
+          <w:lang w:val="en-GB" w:eastAsia="en-GB"/>
+        </w:rPr>
+        <w:t xml:space="preserve">Lastly, </w:t>
+      </w:r>
+      <w:r>
+        <w:rPr>
+          <w:rFonts w:ascii="Times New Roman" w:eastAsia="Times New Roman" w:hAnsi="Times New Roman" w:cs="Times New Roman"/>
+          <w:sz w:val="28"/>
+          <w:szCs w:val="28"/>
+          <w:lang w:val="en-GB" w:eastAsia="en-GB"/>
+        </w:rPr>
+        <w:t xml:space="preserve">AI algorithms learn and adapt over time, continuously improving the performance and capabilities of the platform. Through feedback loops and iterative learning processes, the system evolves to address emerging </w:t>
+      </w:r>
+      <w:r>
+        <w:rPr>
+          <w:rFonts w:ascii="Times New Roman" w:eastAsia="Times New Roman" w:hAnsi="Times New Roman" w:cs="Times New Roman"/>
+          <w:sz w:val="28"/>
+          <w:szCs w:val="28"/>
+          <w:lang w:val="en-GB" w:eastAsia="en-GB"/>
+        </w:rPr>
         <w:lastRenderedPageBreak/>
-        <w:t>of care. From drug interactions and adverse event predictions to diagnostic assistance and treatment recommendations, AI augments clinician expertise, improving diagnostic accuracy and patient safety.</w:t>
-      </w:r>
-    </w:p>
-    <w:p>
-      <w:pPr>
-        <w:spacing w:before="300" w:after="300"/>
-        <w:rPr>
-          <w:rFonts w:ascii="Times New Roman" w:eastAsia="Times New Roman" w:hAnsi="Times New Roman" w:cs="Times New Roman"/>
-          <w:sz w:val="28"/>
-          <w:szCs w:val="28"/>
-          <w:lang w:val="en-GB" w:eastAsia="en-GB"/>
-        </w:rPr>
-      </w:pPr>
-      <w:r>
-        <w:rPr>
-          <w:rFonts w:ascii="Times New Roman" w:eastAsia="Times New Roman" w:hAnsi="Times New Roman" w:cs="Times New Roman"/>
-          <w:sz w:val="28"/>
-          <w:szCs w:val="28"/>
-          <w:lang w:val="en-GB" w:eastAsia="en-GB"/>
-        </w:rPr>
-        <w:t xml:space="preserve">Moreover, </w:t>
-      </w:r>
-      <w:r>
-        <w:rPr>
-          <w:rFonts w:ascii="Times New Roman" w:eastAsia="Times New Roman" w:hAnsi="Times New Roman" w:cs="Times New Roman"/>
-          <w:sz w:val="28"/>
-          <w:szCs w:val="28"/>
-          <w:lang w:val="en-GB" w:eastAsia="en-GB"/>
-        </w:rPr>
-        <w:t>AI-enabled predictive analytics optimize resource allocation within healthcare systems, reducing operational costs and improving efficiency. By forecasting patient demand, predicting readmissions, and identifying high-risk populations, the platform enables proactive resource allocation, ensuring that healthcare resources are allocated where they are needed most effectively.</w:t>
-      </w:r>
-    </w:p>
-    <w:p>
-      <w:pPr>
-        <w:spacing w:before="300" w:after="300"/>
-        <w:rPr>
-          <w:rFonts w:ascii="Times New Roman" w:eastAsia="Times New Roman" w:hAnsi="Times New Roman" w:cs="Times New Roman"/>
-          <w:sz w:val="28"/>
-          <w:szCs w:val="28"/>
-          <w:lang w:val="en-GB" w:eastAsia="en-GB"/>
-        </w:rPr>
-      </w:pPr>
-      <w:r>
-        <w:rPr>
-          <w:rFonts w:ascii="Times New Roman" w:eastAsia="Times New Roman" w:hAnsi="Times New Roman" w:cs="Times New Roman"/>
-          <w:sz w:val="28"/>
-          <w:szCs w:val="28"/>
-          <w:lang w:val="en-GB" w:eastAsia="en-GB"/>
-        </w:rPr>
-        <w:t xml:space="preserve">Lastly, </w:t>
-      </w:r>
-      <w:r>
-        <w:rPr>
-          <w:rFonts w:ascii="Times New Roman" w:eastAsia="Times New Roman" w:hAnsi="Times New Roman" w:cs="Times New Roman"/>
-          <w:sz w:val="28"/>
-          <w:szCs w:val="28"/>
-          <w:lang w:val="en-GB" w:eastAsia="en-GB"/>
-        </w:rPr>
-        <w:t>AI algorithms learn and adapt over time, continuously improving the performance and capabilities of the platform. Through feedback loops and iterative learning processes, the system evolves to address emerging healthcare challenges, incorporate new medical knowledge, and enhance decision-making accuracy, fostering a culture of continuous improvement and innovation in patient care.</w:t>
+        <w:t>healthcare challenges, incorporate new medical knowledge, and enhance decision-making accuracy, fostering a culture of continuous improvement and innovation in patient care.</w:t>
       </w:r>
     </w:p>
     <w:p>
@@ -17981,7 +18759,6 @@
           <w:sz w:val="32"/>
           <w:szCs w:val="32"/>
         </w:rPr>
-        <w:lastRenderedPageBreak/>
         <w:t>Single Page compared to Multi-Page Application</w:t>
       </w:r>
       <w:bookmarkEnd w:id="47"/>
@@ -18059,6 +18836,7 @@
           <w:sz w:val="28"/>
           <w:szCs w:val="28"/>
         </w:rPr>
+        <w:lastRenderedPageBreak/>
         <w:t xml:space="preserve">On the other hand, an MPA is a web application that consists of multiple HTML pages, where each page represents a different functionality or feature of the application. </w:t>
       </w:r>
     </w:p>
@@ -18352,14 +19130,7 @@
               <w:rPr>
                 <w:rFonts w:asciiTheme="majorBidi" w:hAnsiTheme="majorBidi" w:cstheme="majorBidi"/>
               </w:rPr>
-              <w:t xml:space="preserve">SPA does not directly support back and forth navigation and sharing links of a specific </w:t>
-            </w:r>
-            <w:r>
-              <w:rPr>
-                <w:rFonts w:asciiTheme="majorBidi" w:hAnsiTheme="majorBidi" w:cstheme="majorBidi"/>
-              </w:rPr>
-              <w:lastRenderedPageBreak/>
-              <w:t xml:space="preserve">location to a site, for </w:t>
+              <w:t xml:space="preserve">SPA does not directly support back and forth navigation and sharing links of a specific location to a site, for </w:t>
             </w:r>
             <w:proofErr w:type="gramStart"/>
             <w:r>
@@ -18392,15 +19163,7 @@
               <w:rPr>
                 <w:rFonts w:asciiTheme="majorBidi" w:hAnsiTheme="majorBidi" w:cstheme="majorBidi"/>
               </w:rPr>
-              <w:lastRenderedPageBreak/>
-              <w:t xml:space="preserve">The multi-page web application supports traditional navigation, each </w:t>
-            </w:r>
-            <w:r>
-              <w:rPr>
-                <w:rFonts w:asciiTheme="majorBidi" w:hAnsiTheme="majorBidi" w:cstheme="majorBidi"/>
-              </w:rPr>
-              <w:lastRenderedPageBreak/>
-              <w:t>page of an MPA has its own URL that users can copy and paste. The backward and forward buttons also work easily.</w:t>
+              <w:t>The multi-page web application supports traditional navigation, each page of an MPA has its own URL that users can copy and paste. The backward and forward buttons also work easily.</w:t>
             </w:r>
           </w:p>
         </w:tc>
@@ -18421,7 +19184,6 @@
               <w:rPr>
                 <w:rFonts w:asciiTheme="majorBidi" w:hAnsiTheme="majorBidi" w:cstheme="majorBidi"/>
               </w:rPr>
-              <w:lastRenderedPageBreak/>
               <w:t>Scalability</w:t>
             </w:r>
           </w:p>
@@ -18512,7 +19274,16 @@
           <w:sz w:val="28"/>
           <w:szCs w:val="28"/>
         </w:rPr>
-        <w:t>Front-end programming languages are used by developers to create the user interface of websites and web applications. "The component of an app or website that users interact with is called Front End or Client Side of the application. It includes everything that users come across directly including images, buttons, text colors, graphs, tables, etc." [6]. Some of the most popular front-end languages include HTML, CSS, and JavaScript. HTML and CSS are not programming languages, but a markup and a style sheet language. JavaScript is a programming language and is fundamental for website development.</w:t>
+        <w:t xml:space="preserve">Front-end programming languages are used by developers to create the user interface of websites and web applications. "The component of an app or website that users interact with is called Front End or Client Side of the </w:t>
+      </w:r>
+      <w:r>
+        <w:rPr>
+          <w:rFonts w:ascii="Times New Roman" w:hAnsi="Times New Roman" w:cs="Times New Roman"/>
+          <w:sz w:val="28"/>
+          <w:szCs w:val="28"/>
+        </w:rPr>
+        <w:lastRenderedPageBreak/>
+        <w:t>application. It includes everything that users come across directly including images, buttons, text colors, graphs, tables, etc." [6]. Some of the most popular front-end languages include HTML, CSS, and JavaScript. HTML and CSS are not programming languages, but a markup and a style sheet language. JavaScript is a programming language and is fundamental for website development.</w:t>
       </w:r>
     </w:p>
     <w:p>
@@ -18620,16 +19391,7 @@
           <w:sz w:val="28"/>
           <w:szCs w:val="28"/>
         </w:rPr>
-        <w:t xml:space="preserve">CSS is a World Wide Web Consortium (W3C) standard for describing the appearance of HTML elements. CSS is used to define the presentation of HTML documents. With CSS, we can assign the page layout, font properties, colors, sizes, borders, backgrounds, and positioning elements on </w:t>
-      </w:r>
-      <w:r>
-        <w:rPr>
-          <w:rFonts w:asciiTheme="majorBidi" w:hAnsiTheme="majorBidi" w:cstheme="majorBidi"/>
-          <w:sz w:val="28"/>
-          <w:szCs w:val="28"/>
-        </w:rPr>
-        <w:lastRenderedPageBreak/>
-        <w:t>the page. It is a markup language like HTML, and the two are frequently used together. CSS enables the display to be adjusted for different types of devices, such as large and small screens or printers. CSS is independent from HTML and does a few things that HTML can’t, which makes it useful for scaling content across different platforms as laptops and mobiles.</w:t>
+        <w:t>CSS is a World Wide Web Consortium (W3C) standard for describing the appearance of HTML elements. CSS is used to define the presentation of HTML documents. With CSS, we can assign the page layout, font properties, colors, sizes, borders, backgrounds, and positioning elements on the page. It is a markup language like HTML, and the two are frequently used together. CSS enables the display to be adjusted for different types of devices, such as large and small screens or printers. CSS is independent from HTML and does a few things that HTML can’t, which makes it useful for scaling content across different platforms as laptops and mobiles.</w:t>
       </w:r>
     </w:p>
     <w:p>
@@ -18678,7 +19440,16 @@
           <w:sz w:val="28"/>
           <w:szCs w:val="28"/>
         </w:rPr>
-        <w:t>"JavaScript, often abbreviated JS, is a high-level programming language that is one of the core technologies of the World Wide Web, alongside HTML and CSS. Over 97% of websites use JavaScript on the client side for web page behavior, often incorporating third-party libraries. All major web browsers have a dedicated JavaScript engine to execute the code on users' devices." [7]. It is mainly used in web browsers to create more interactive pages. The main peculiarity of this language is that it’s supported by most web browsers. Furthermore, JavaScript is a multi-paradigm language with numerous applications, but its ability to handle object-oriented styles makes it a wonderful companion for Java when it comes to websites. It can handle nested and anonymous functions, as well as classes, with well-structured syntax. So, one can create interactive e-commerce stores that work on almost all web browsers using this coding tool. It also makes websites launch super-fast and provides the end users with enhanced user experience (UX). The web browser can naturally understand the language, like how a native English speaker can naturally understand English.</w:t>
+        <w:t xml:space="preserve">"JavaScript, often abbreviated JS, is a high-level programming language that is one of the core technologies of the World Wide Web, alongside HTML and CSS. Over 97% of websites use JavaScript on the client side for web page behavior, often incorporating third-party libraries. All major web browsers have a dedicated JavaScript engine to execute the code on users' </w:t>
+      </w:r>
+      <w:r>
+        <w:rPr>
+          <w:rFonts w:asciiTheme="majorBidi" w:hAnsiTheme="majorBidi" w:cstheme="majorBidi"/>
+          <w:sz w:val="28"/>
+          <w:szCs w:val="28"/>
+        </w:rPr>
+        <w:lastRenderedPageBreak/>
+        <w:t>devices." [7]. It is mainly used in web browsers to create more interactive pages. The main peculiarity of this language is that it’s supported by most web browsers. Furthermore, JavaScript is a multi-paradigm language with numerous applications, but its ability to handle object-oriented styles makes it a wonderful companion for Java when it comes to websites. It can handle nested and anonymous functions, as well as classes, with well-structured syntax. So, one can create interactive e-commerce stores that work on almost all web browsers using this coding tool. It also makes websites launch super-fast and provides the end users with enhanced user experience (UX). The web browser can naturally understand the language, like how a native English speaker can naturally understand English.</w:t>
       </w:r>
     </w:p>
     <w:p>
@@ -18823,8 +19594,34 @@
           <w:sz w:val="28"/>
           <w:szCs w:val="28"/>
         </w:rPr>
-        <w:t xml:space="preserve"> These components are individual pieces of a final </w:t>
-      </w:r>
+        <w:t xml:space="preserve"> These components are individual pieces of a final interface, which, when assembled to form the application’s entire user interface.</w:t>
+      </w:r>
+    </w:p>
+    <w:p>
+      <w:pPr>
+        <w:rPr>
+          <w:rFonts w:asciiTheme="majorBidi" w:hAnsiTheme="majorBidi" w:cstheme="majorBidi"/>
+          <w:sz w:val="28"/>
+          <w:szCs w:val="28"/>
+        </w:rPr>
+      </w:pPr>
+      <w:r>
+        <w:rPr>
+          <w:rFonts w:asciiTheme="majorBidi" w:hAnsiTheme="majorBidi" w:cstheme="majorBidi"/>
+          <w:sz w:val="28"/>
+          <w:szCs w:val="28"/>
+        </w:rPr>
+        <w:t>"ReactJS is a JavaScript library for developing dynamic User Interfaces. It's developed and maintained by Facebook. React is an efficient, declarative and versatile JavaScript library for building user interfaces. Complex UIs can be composed from small, isolated and reusable pieces of code called “components”. ReactJS uses JSX to simplify writing HTML. JSX is a pre-processor that adds XML syntax to JavaScript " [6]. "As one of the top front-end frameworks React is an open-source tool powered by Facebook. It has been a developer’s delight owing to its salient features and user-friendliness. It is ideal for those who assume heavy traffic and need a robust platform for effective management. Its virtual DOM functionality and component-driven architecture offer great results"[21].</w:t>
+      </w:r>
+    </w:p>
+    <w:p>
+      <w:pPr>
+        <w:rPr>
+          <w:rFonts w:asciiTheme="majorBidi" w:hAnsiTheme="majorBidi" w:cstheme="majorBidi"/>
+          <w:sz w:val="28"/>
+          <w:szCs w:val="28"/>
+        </w:rPr>
+      </w:pPr>
       <w:r>
         <w:rPr>
           <w:rFonts w:asciiTheme="majorBidi" w:hAnsiTheme="majorBidi" w:cstheme="majorBidi"/>
@@ -18832,57 +19629,7 @@
           <w:szCs w:val="28"/>
         </w:rPr>
         <w:lastRenderedPageBreak/>
-        <w:t>interface, which, when assembled to form the application’s entire user interface</w:t>
-      </w:r>
-      <w:r>
-        <w:rPr>
-          <w:rFonts w:asciiTheme="majorBidi" w:hAnsiTheme="majorBidi" w:cstheme="majorBidi"/>
-          <w:sz w:val="28"/>
-          <w:szCs w:val="28"/>
-        </w:rPr>
-        <w:t>.</w:t>
-      </w:r>
-    </w:p>
-    <w:p>
-      <w:pPr>
-        <w:rPr>
-          <w:rFonts w:asciiTheme="majorBidi" w:hAnsiTheme="majorBidi" w:cstheme="majorBidi"/>
-          <w:sz w:val="28"/>
-          <w:szCs w:val="28"/>
-        </w:rPr>
-      </w:pPr>
-      <w:r>
-        <w:rPr>
-          <w:rFonts w:asciiTheme="majorBidi" w:hAnsiTheme="majorBidi" w:cstheme="majorBidi"/>
-          <w:sz w:val="28"/>
-          <w:szCs w:val="28"/>
-        </w:rPr>
-        <w:t>"ReactJS is a JavaScript library for developing dynamic User Interfaces. It's developed and maintained by Facebook. React is an efficient, declarative and versatile JavaScript library for building user interfaces. Complex UIs can be composed from small, isolated and reusable pieces of code called “components”. ReactJS uses JSX to simplify writing HTML. JSX is a pre-processor that adds XML syntax to JavaScript " [6]. "As one of the top front-end frameworks React is an open-source tool powered by Facebook. It has been a developer’s delight owing to its salient features and user-friendliness. It is ideal for those who assume heavy traffic and need a robust platform for effective management. Its virtual DOM functionality and component-driven architecture offer great results"[21].</w:t>
-      </w:r>
-    </w:p>
-    <w:p>
-      <w:pPr>
-        <w:rPr>
-          <w:rFonts w:asciiTheme="majorBidi" w:hAnsiTheme="majorBidi" w:cstheme="majorBidi"/>
-          <w:sz w:val="28"/>
-          <w:szCs w:val="28"/>
-        </w:rPr>
-      </w:pPr>
-      <w:r>
-        <w:rPr>
-          <w:rFonts w:asciiTheme="majorBidi" w:hAnsiTheme="majorBidi" w:cstheme="majorBidi"/>
-          <w:sz w:val="28"/>
-          <w:szCs w:val="28"/>
-        </w:rPr>
-        <w:t>Key features of React</w:t>
-      </w:r>
-      <w:r>
-        <w:rPr>
-          <w:rFonts w:asciiTheme="majorBidi" w:hAnsiTheme="majorBidi" w:cstheme="majorBidi"/>
-          <w:sz w:val="28"/>
-          <w:szCs w:val="28"/>
-        </w:rPr>
-        <w:t>:</w:t>
+        <w:t>Key features of React:</w:t>
       </w:r>
     </w:p>
     <w:p>
@@ -19074,16 +19821,7 @@
           <w:sz w:val="28"/>
           <w:szCs w:val="28"/>
         </w:rPr>
-        <w:t>"AngularJS is one of the best front-</w:t>
-      </w:r>
-      <w:r>
-        <w:rPr>
-          <w:rFonts w:asciiTheme="majorBidi" w:hAnsiTheme="majorBidi" w:cstheme="majorBidi"/>
-          <w:sz w:val="28"/>
-          <w:szCs w:val="28"/>
-        </w:rPr>
-        <w:lastRenderedPageBreak/>
-        <w:t>end frameworks that is popular and simplistic and is based on TypeScript. It showcases a two-way data binding feature with real-time synchronization between view and model. As an open-source web and mobile application framework operated by Google, AngularJS has been contributory in accelerating the development and testing of apps with MVC and MVVM architectures" [8].</w:t>
+        <w:t>"AngularJS is one of the best front-end frameworks that is popular and simplistic and is based on TypeScript. It showcases a two-way data binding feature with real-time synchronization between view and model. As an open-source web and mobile application framework operated by Google, AngularJS has been contributory in accelerating the development and testing of apps with MVC and MVVM architectures" [8].</w:t>
       </w:r>
     </w:p>
     <w:p>
@@ -19209,6 +19947,7 @@
           <w:sz w:val="32"/>
           <w:szCs w:val="32"/>
         </w:rPr>
+        <w:lastRenderedPageBreak/>
         <w:t>Vue.JS</w:t>
       </w:r>
       <w:bookmarkEnd w:id="55"/>
@@ -19379,7 +20118,6 @@
           <w:sz w:val="28"/>
           <w:szCs w:val="28"/>
         </w:rPr>
-        <w:lastRenderedPageBreak/>
         <w:t>• Comprehensive documentation support.</w:t>
       </w:r>
     </w:p>
@@ -19505,6 +20243,7 @@
           <w:sz w:val="32"/>
           <w:szCs w:val="32"/>
         </w:rPr>
+        <w:lastRenderedPageBreak/>
         <w:t>NodeJS</w:t>
       </w:r>
       <w:bookmarkEnd w:id="57"/>
@@ -19601,7 +20340,6 @@
           <w:sz w:val="32"/>
           <w:szCs w:val="32"/>
         </w:rPr>
-        <w:lastRenderedPageBreak/>
         <w:t>Laravel</w:t>
       </w:r>
       <w:bookmarkEnd w:id="58"/>
@@ -19664,7 +20402,18 @@
           <w:szCs w:val="28"/>
           <w:shd w:val="clear" w:color="auto" w:fill="FFFFFF"/>
         </w:rPr>
-        <w:t>controller (MVC) architectural pattern. Laravel attempts to take the pain out of development by easing common tasks used in the majority of web projects, such as authentication, routing, sessions, and caching. "Laravel is a web application framework with expressive, elegant syntax. A web framework provides a structure and starting point for creating your application, allowing you to focus on creating something amazing while we sweat the details. Laravel strives to provide an amazing developer experience while providing powerful features such as thorough dependency injection, an expressive database abstraction layer, queues and scheduled jobs, unit and integration testing, and more. Whether you are new to PHP web frameworks or have years of experience, Laravel is a framework that can grow with you".</w:t>
+        <w:t xml:space="preserve">controller (MVC) architectural pattern. Laravel attempts to take the pain out of development by easing common tasks used in the majority of web projects, such as authentication, routing, sessions, and caching. "Laravel is a web application framework with expressive, elegant syntax. A web framework provides a structure and starting point for creating your application, allowing you to focus on creating something amazing while we sweat the details. Laravel strives to provide an amazing developer experience while providing powerful features such as thorough dependency injection, an expressive database abstraction layer, queues and scheduled jobs, unit and integration testing, and more. Whether you are new to PHP </w:t>
+      </w:r>
+      <w:r>
+        <w:rPr>
+          <w:rFonts w:asciiTheme="majorBidi" w:hAnsiTheme="majorBidi" w:cstheme="majorBidi"/>
+          <w:color w:val="0D0D0D"/>
+          <w:sz w:val="28"/>
+          <w:szCs w:val="28"/>
+          <w:shd w:val="clear" w:color="auto" w:fill="FFFFFF"/>
+        </w:rPr>
+        <w:lastRenderedPageBreak/>
+        <w:t>web frameworks or have years of experience, Laravel is a framework that can grow with you".</w:t>
       </w:r>
     </w:p>
     <w:p>
@@ -19748,7 +20497,6 @@
           <w:sz w:val="32"/>
           <w:szCs w:val="32"/>
         </w:rPr>
-        <w:lastRenderedPageBreak/>
         <w:t>Personal Home Page PHP</w:t>
       </w:r>
       <w:bookmarkEnd w:id="60"/>
@@ -19802,6 +20550,7 @@
           <w:sz w:val="32"/>
           <w:szCs w:val="32"/>
         </w:rPr>
+        <w:lastRenderedPageBreak/>
         <w:t>GitHub</w:t>
       </w:r>
       <w:bookmarkEnd w:id="61"/>
@@ -20005,17 +20754,7 @@
           <w:sz w:val="24"/>
           <w:szCs w:val="24"/>
         </w:rPr>
-        <w:t xml:space="preserve">GitHub boasts a vast community of developers and open-source projects. By hosting our project on GitHub, we tap into this vibrant ecosystem, making it easier for others to discover, contribute to, and provide feedback on our project. Additionally, GitHub's </w:t>
-      </w:r>
-      <w:r>
-        <w:rPr>
-          <w:rFonts w:asciiTheme="majorBidi" w:eastAsia="Times New Roman" w:hAnsiTheme="majorBidi" w:cstheme="majorBidi"/>
-          <w:color w:val="0D0D0D"/>
-          <w:sz w:val="24"/>
-          <w:szCs w:val="24"/>
-        </w:rPr>
-        <w:lastRenderedPageBreak/>
-        <w:t>integration with various third-party services and tools further enriches our development workflow.</w:t>
+        <w:t>GitHub boasts a vast community of developers and open-source projects. By hosting our project on GitHub, we tap into this vibrant ecosystem, making it easier for others to discover, contribute to, and provide feedback on our project. Additionally, GitHub's integration with various third-party services and tools further enriches our development workflow.</w:t>
       </w:r>
     </w:p>
     <w:p>
@@ -20128,6 +20867,7 @@
           <w:sz w:val="32"/>
           <w:szCs w:val="32"/>
         </w:rPr>
+        <w:lastRenderedPageBreak/>
         <w:t>PostgreSQL</w:t>
       </w:r>
       <w:bookmarkEnd w:id="62"/>
@@ -20337,17 +21077,7 @@
           <w:szCs w:val="28"/>
           <w:lang w:val="en-GB"/>
         </w:rPr>
-        <w:t xml:space="preserve"> blockchain network grows and the volume of data increases, PostgreSQL can efficiently handle the load </w:t>
-      </w:r>
-      <w:r>
-        <w:rPr>
-          <w:rFonts w:asciiTheme="majorBidi" w:hAnsiTheme="majorBidi" w:cstheme="majorBidi"/>
-          <w:sz w:val="28"/>
-          <w:szCs w:val="28"/>
-          <w:lang w:val="en-GB"/>
-        </w:rPr>
-        <w:lastRenderedPageBreak/>
-        <w:t xml:space="preserve">while maintaining high performance. With proper indexing and tuning, </w:t>
+        <w:t xml:space="preserve"> blockchain network grows and the volume of data increases, PostgreSQL can efficiently handle the load while maintaining high performance. With proper indexing and tuning, </w:t>
       </w:r>
       <w:r>
         <w:rPr>
@@ -20529,7 +21259,17 @@
           <w:szCs w:val="28"/>
           <w:lang w:val="en-GB"/>
         </w:rPr>
-        <w:t xml:space="preserve"> geospatial analysis, full-text search, or compatibility with popular programming languages and frameworks, PostgreSQL offers numerous extensions and integrations to enhance </w:t>
+        <w:t xml:space="preserve"> </w:t>
+      </w:r>
+      <w:r>
+        <w:rPr>
+          <w:rFonts w:asciiTheme="majorBidi" w:hAnsiTheme="majorBidi" w:cstheme="majorBidi"/>
+          <w:sz w:val="28"/>
+          <w:szCs w:val="28"/>
+          <w:lang w:val="en-GB"/>
+        </w:rPr>
+        <w:lastRenderedPageBreak/>
+        <w:t xml:space="preserve">geospatial analysis, full-text search, or compatibility with popular programming languages and frameworks, PostgreSQL offers numerous extensions and integrations to enhance </w:t>
       </w:r>
       <w:r>
         <w:rPr>
@@ -20776,17 +21516,7 @@
           <w:szCs w:val="28"/>
           <w:lang w:val="en-GB"/>
         </w:rPr>
-        <w:t xml:space="preserve"> IPFS provides a decentralized file storage solution, allowing us to store and retrieve large files in a </w:t>
-      </w:r>
-      <w:r>
-        <w:rPr>
-          <w:rFonts w:asciiTheme="majorBidi" w:hAnsiTheme="majorBidi" w:cstheme="majorBidi"/>
-          <w:sz w:val="28"/>
-          <w:szCs w:val="28"/>
-          <w:lang w:val="en-GB"/>
-        </w:rPr>
-        <w:lastRenderedPageBreak/>
-        <w:t>distributed manner. Unlike traditional centralized storage systems, IPFS distributes files across a network of nodes, ensuring redundancy and fault tolerance.</w:t>
+        <w:t xml:space="preserve"> IPFS provides a decentralized file storage solution, allowing us to store and retrieve large files in a distributed manner. Unlike traditional centralized storage systems, IPFS distributes files across a network of nodes, ensuring redundancy and fault tolerance.</w:t>
       </w:r>
     </w:p>
     <w:p>
@@ -20879,6 +21609,7 @@
           <w:szCs w:val="28"/>
           <w:lang w:val="en-GB"/>
         </w:rPr>
+        <w:lastRenderedPageBreak/>
         <w:t>Enhanced Data Privacy:</w:t>
       </w:r>
       <w:r>
@@ -21027,17 +21758,7 @@
           <w:szCs w:val="28"/>
           <w:lang w:val="en-GB" w:eastAsia="en-GB"/>
         </w:rPr>
-        <w:t xml:space="preserve"> By offloading file storage to IPFS, we improve the scalability and performance of our Hyperledger Fabric network. This separation of concerns allows the blockchain to focus </w:t>
-      </w:r>
-      <w:r>
-        <w:rPr>
-          <w:rFonts w:asciiTheme="majorBidi" w:eastAsia="Times New Roman" w:hAnsiTheme="majorBidi" w:cstheme="majorBidi"/>
-          <w:sz w:val="28"/>
-          <w:szCs w:val="28"/>
-          <w:lang w:val="en-GB" w:eastAsia="en-GB"/>
-        </w:rPr>
-        <w:lastRenderedPageBreak/>
-        <w:t>on transaction processing, while IPFS handles large file storage and retrieval operations.</w:t>
+        <w:t xml:space="preserve"> By offloading file storage to IPFS, we improve the scalability and performance of our Hyperledger Fabric network. This separation of concerns allows the blockchain to focus on transaction processing, while IPFS handles large file storage and retrieval operations.</w:t>
       </w:r>
     </w:p>
     <w:p>
@@ -21141,7 +21862,16 @@
           <w:sz w:val="28"/>
           <w:szCs w:val="28"/>
         </w:rPr>
-        <w:t>Python is a high-level programming language known for its simplicity and readability. It was created by Guido van Rossum and first released in 1991. Python is versatile and can be used for various purposes, including web development, data analysis, artificial intelligence, scientific computing, automation, and more. It emphasizes code readability and has a large standard library, making it easy to learn and use for both beginners and experienced programmers.</w:t>
+        <w:t xml:space="preserve">Python is a high-level programming language known for its simplicity and readability. It was created by Guido van Rossum and first released in 1991. Python is versatile and can be used for various purposes, including web development, data analysis, artificial intelligence, scientific computing, automation, and more. It emphasizes code readability and has a large </w:t>
+      </w:r>
+      <w:r>
+        <w:rPr>
+          <w:rFonts w:asciiTheme="majorBidi" w:hAnsiTheme="majorBidi" w:cstheme="majorBidi"/>
+          <w:sz w:val="28"/>
+          <w:szCs w:val="28"/>
+        </w:rPr>
+        <w:lastRenderedPageBreak/>
+        <w:t>standard library, making it easy to learn and use for both beginners and experienced programmers.</w:t>
       </w:r>
     </w:p>
     <w:p>
@@ -21267,7 +21997,6 @@
           <w:szCs w:val="28"/>
           <w:lang w:val="en-GB"/>
         </w:rPr>
-        <w:lastRenderedPageBreak/>
         <w:t>Efficiency in Prototyping and Iterative Development:</w:t>
       </w:r>
       <w:r>
@@ -21345,7 +22074,17 @@
           <w:szCs w:val="28"/>
           <w:lang w:val="en-GB"/>
         </w:rPr>
-        <w:t xml:space="preserve"> Python benefits from a vibrant community of developers, researchers, and enthusiasts who actively contribute to its growth and evolution. The extensive documentation, tutorials, and community forums associated with Python ensure that our development team has access to ample resources for troubleshooting, learning, and innovation.</w:t>
+        <w:t xml:space="preserve"> Python benefits from a vibrant community of developers, researchers, and enthusiasts who </w:t>
+      </w:r>
+      <w:r>
+        <w:rPr>
+          <w:rFonts w:asciiTheme="majorBidi" w:hAnsiTheme="majorBidi" w:cstheme="majorBidi"/>
+          <w:sz w:val="28"/>
+          <w:szCs w:val="28"/>
+          <w:lang w:val="en-GB"/>
+        </w:rPr>
+        <w:lastRenderedPageBreak/>
+        <w:t>actively contribute to its growth and evolution. The extensive documentation, tutorials, and community forums associated with Python ensure that our development team has access to ample resources for troubleshooting, learning, and innovation.</w:t>
       </w:r>
     </w:p>
     <w:p>
@@ -21403,6 +22142,7 @@
     <w:p>
       <w:pPr>
         <w:pStyle w:val="Signature"/>
+        <w:jc w:val="both"/>
         <w:rPr>
           <w:rFonts w:asciiTheme="majorBidi" w:hAnsiTheme="majorBidi" w:cstheme="majorBidi"/>
           <w:b w:val="0"/>
@@ -21459,6 +22199,7 @@
     <w:p>
       <w:pPr>
         <w:pStyle w:val="Signature"/>
+        <w:jc w:val="both"/>
         <w:rPr>
           <w:rFonts w:asciiTheme="majorBidi" w:hAnsiTheme="majorBidi" w:cstheme="majorBidi"/>
           <w:b w:val="0"/>
@@ -21476,6 +22217,121 @@
           <w:rFonts w:asciiTheme="majorBidi" w:hAnsiTheme="majorBidi" w:cstheme="majorBidi"/>
           <w:b w:val="0"/>
           <w:bCs w:val="0"/>
+          <w:color w:val="auto"/>
+          <w:kern w:val="0"/>
+          <w:sz w:val="28"/>
+          <w:szCs w:val="28"/>
+          <w:lang w:val="en-GB" w:eastAsia="en-US"/>
+        </w:rPr>
+        <w:t>Application.</w:t>
+      </w:r>
+      <w:r>
+        <w:rPr>
+          <w:rFonts w:asciiTheme="majorBidi" w:hAnsiTheme="majorBidi" w:cstheme="majorBidi"/>
+          <w:b w:val="0"/>
+          <w:bCs w:val="0"/>
+          <w:color w:val="auto"/>
+          <w:kern w:val="0"/>
+          <w:sz w:val="28"/>
+          <w:szCs w:val="28"/>
+          <w:lang w:val="en-GB" w:eastAsia="en-US"/>
+        </w:rPr>
+        <w:t xml:space="preserve"> </w:t>
+      </w:r>
+    </w:p>
+    <w:p>
+      <w:pPr>
+        <w:pStyle w:val="Signature"/>
+        <w:jc w:val="both"/>
+        <w:rPr>
+          <w:rFonts w:asciiTheme="majorBidi" w:hAnsiTheme="majorBidi" w:cstheme="majorBidi"/>
+          <w:b w:val="0"/>
+          <w:bCs w:val="0"/>
+          <w:color w:val="auto"/>
+          <w:kern w:val="0"/>
+          <w:sz w:val="28"/>
+          <w:szCs w:val="28"/>
+          <w:lang w:val="en-GB" w:eastAsia="en-US"/>
+        </w:rPr>
+      </w:pPr>
+      <w:proofErr w:type="gramStart"/>
+      <w:r>
+        <w:rPr>
+          <w:rFonts w:asciiTheme="majorBidi" w:hAnsiTheme="majorBidi" w:cstheme="majorBidi"/>
+          <w:b w:val="0"/>
+          <w:bCs w:val="0"/>
+          <w:color w:val="auto"/>
+          <w:kern w:val="0"/>
+          <w:sz w:val="28"/>
+          <w:szCs w:val="28"/>
+          <w:lang w:val="en-GB" w:eastAsia="en-US"/>
+        </w:rPr>
+        <w:t>Also</w:t>
+      </w:r>
+      <w:proofErr w:type="gramEnd"/>
+      <w:r>
+        <w:rPr>
+          <w:rFonts w:asciiTheme="majorBidi" w:hAnsiTheme="majorBidi" w:cstheme="majorBidi"/>
+          <w:b w:val="0"/>
+          <w:bCs w:val="0"/>
+          <w:color w:val="auto"/>
+          <w:kern w:val="0"/>
+          <w:sz w:val="28"/>
+          <w:szCs w:val="28"/>
+          <w:lang w:val="en-GB" w:eastAsia="en-US"/>
+        </w:rPr>
+        <w:t xml:space="preserve"> it provides many advantages such as ease of use, and the presence of great content to learn to use the program</w:t>
+      </w:r>
+      <w:r>
+        <w:rPr>
+          <w:rFonts w:asciiTheme="majorBidi" w:hAnsiTheme="majorBidi" w:cstheme="majorBidi"/>
+          <w:b w:val="0"/>
+          <w:bCs w:val="0"/>
+          <w:color w:val="auto"/>
+          <w:kern w:val="0"/>
+          <w:sz w:val="28"/>
+          <w:szCs w:val="28"/>
+          <w:lang w:val="en-GB" w:eastAsia="en-US"/>
+        </w:rPr>
+        <w:t>.</w:t>
+      </w:r>
+    </w:p>
+    <w:p>
+      <w:pPr>
+        <w:pStyle w:val="Signature"/>
+        <w:jc w:val="both"/>
+        <w:rPr>
+          <w:rFonts w:asciiTheme="majorBidi" w:hAnsiTheme="majorBidi" w:cstheme="majorBidi"/>
+          <w:b w:val="0"/>
+          <w:bCs w:val="0"/>
+          <w:color w:val="auto"/>
+          <w:kern w:val="0"/>
+          <w:sz w:val="28"/>
+          <w:szCs w:val="28"/>
+          <w:lang w:val="en-GB" w:eastAsia="en-US"/>
+        </w:rPr>
+      </w:pPr>
+    </w:p>
+    <w:p>
+      <w:pPr>
+        <w:pStyle w:val="Signature"/>
+        <w:jc w:val="both"/>
+        <w:rPr>
+          <w:rFonts w:asciiTheme="majorBidi" w:hAnsiTheme="majorBidi" w:cstheme="majorBidi"/>
+          <w:b w:val="0"/>
+          <w:bCs w:val="0"/>
+          <w:color w:val="auto"/>
+          <w:kern w:val="0"/>
+          <w:sz w:val="28"/>
+          <w:szCs w:val="28"/>
+          <w:lang w:val="en-GB" w:eastAsia="en-US"/>
+        </w:rPr>
+      </w:pPr>
+      <w:r>
+        <w:rPr>
+          <w:rFonts w:asciiTheme="majorBidi" w:hAnsiTheme="majorBidi" w:cstheme="majorBidi"/>
+          <w:b w:val="0"/>
+          <w:bCs w:val="0"/>
           <w:noProof/>
           <w:color w:val="auto"/>
           <w:kern w:val="0"/>
@@ -21484,17 +22340,17 @@
           <w:lang w:val="en-GB" w:eastAsia="en-US"/>
         </w:rPr>
         <w:drawing>
-          <wp:anchor distT="0" distB="0" distL="114300" distR="114300" simplePos="0" relativeHeight="251669504" behindDoc="0" locked="0" layoutInCell="1" allowOverlap="1" wp14:anchorId="1B9A49F1" wp14:editId="3154C26C">
+          <wp:anchor distT="0" distB="0" distL="114300" distR="114300" simplePos="0" relativeHeight="251669504" behindDoc="0" locked="0" layoutInCell="1" allowOverlap="1" wp14:anchorId="1B9A49F1" wp14:editId="1C0D02F6">
             <wp:simplePos x="0" y="0"/>
             <wp:positionH relativeFrom="margin">
-              <wp:posOffset>3048000</wp:posOffset>
+              <wp:posOffset>746760</wp:posOffset>
             </wp:positionH>
             <wp:positionV relativeFrom="margin">
-              <wp:posOffset>6231890</wp:posOffset>
+              <wp:posOffset>3268980</wp:posOffset>
             </wp:positionV>
-            <wp:extent cx="2581275" cy="1416685"/>
-            <wp:effectExtent l="0" t="0" r="9525" b="0"/>
-            <wp:wrapSquare wrapText="bothSides"/>
+            <wp:extent cx="3421380" cy="1416685"/>
+            <wp:effectExtent l="0" t="0" r="7620" b="0"/>
+            <wp:wrapNone/>
             <wp:docPr id="1617223200" name="Picture 9"/>
             <wp:cNvGraphicFramePr>
               <a:graphicFrameLocks xmlns:a="http://schemas.openxmlformats.org/drawingml/2006/main" noChangeAspect="1"/>
@@ -21521,7 +22377,7 @@
                   <pic:spPr>
                     <a:xfrm>
                       <a:off x="0" y="0"/>
-                      <a:ext cx="2581275" cy="1416685"/>
+                      <a:ext cx="3421380" cy="1416685"/>
                     </a:xfrm>
                     <a:prstGeom prst="rect">
                       <a:avLst/>
@@ -21530,10 +22386,17 @@
                 </pic:pic>
               </a:graphicData>
             </a:graphic>
+            <wp14:sizeRelH relativeFrom="margin">
+              <wp14:pctWidth>0</wp14:pctWidth>
+            </wp14:sizeRelH>
           </wp:anchor>
         </w:drawing>
       </w:r>
-      <w:r>
+    </w:p>
+    <w:p>
+      <w:pPr>
+        <w:pStyle w:val="Signature"/>
+        <w:jc w:val="both"/>
         <w:rPr>
           <w:rFonts w:asciiTheme="majorBidi" w:hAnsiTheme="majorBidi" w:cstheme="majorBidi"/>
           <w:b w:val="0"/>
@@ -21544,9 +22407,12 @@
           <w:szCs w:val="28"/>
           <w:lang w:val="en-GB" w:eastAsia="en-US"/>
         </w:rPr>
-        <w:t>Application.</w:t>
-      </w:r>
-      <w:r>
+      </w:pPr>
+    </w:p>
+    <w:p>
+      <w:pPr>
+        <w:pStyle w:val="Signature"/>
+        <w:jc w:val="both"/>
         <w:rPr>
           <w:rFonts w:asciiTheme="majorBidi" w:hAnsiTheme="majorBidi" w:cstheme="majorBidi"/>
           <w:b w:val="0"/>
@@ -21557,12 +22423,12 @@
           <w:szCs w:val="28"/>
           <w:lang w:val="en-GB" w:eastAsia="en-US"/>
         </w:rPr>
-        <w:t xml:space="preserve"> </w:t>
-      </w:r>
+      </w:pPr>
     </w:p>
     <w:p>
       <w:pPr>
         <w:pStyle w:val="Signature"/>
+        <w:jc w:val="both"/>
         <w:rPr>
           <w:rFonts w:asciiTheme="majorBidi" w:hAnsiTheme="majorBidi" w:cstheme="majorBidi"/>
           <w:b w:val="0"/>
@@ -21574,8 +22440,11 @@
           <w:lang w:val="en-GB" w:eastAsia="en-US"/>
         </w:rPr>
       </w:pPr>
-      <w:proofErr w:type="gramStart"/>
-      <w:r>
+    </w:p>
+    <w:p>
+      <w:pPr>
+        <w:pStyle w:val="Signature"/>
+        <w:jc w:val="both"/>
         <w:rPr>
           <w:rFonts w:asciiTheme="majorBidi" w:hAnsiTheme="majorBidi" w:cstheme="majorBidi"/>
           <w:b w:val="0"/>
@@ -21586,10 +22455,12 @@
           <w:szCs w:val="28"/>
           <w:lang w:val="en-GB" w:eastAsia="en-US"/>
         </w:rPr>
-        <w:t>Also</w:t>
-      </w:r>
-      <w:proofErr w:type="gramEnd"/>
-      <w:r>
+      </w:pPr>
+    </w:p>
+    <w:p>
+      <w:pPr>
+        <w:pStyle w:val="Signature"/>
+        <w:jc w:val="both"/>
         <w:rPr>
           <w:rFonts w:asciiTheme="majorBidi" w:hAnsiTheme="majorBidi" w:cstheme="majorBidi"/>
           <w:b w:val="0"/>
@@ -21600,9 +22471,12 @@
           <w:szCs w:val="28"/>
           <w:lang w:val="en-GB" w:eastAsia="en-US"/>
         </w:rPr>
-        <w:t xml:space="preserve"> it provides many advantages such as ease of use, and the</w:t>
-      </w:r>
-      <w:r>
+      </w:pPr>
+    </w:p>
+    <w:p>
+      <w:pPr>
+        <w:pStyle w:val="Signature"/>
+        <w:jc w:val="both"/>
         <w:rPr>
           <w:rFonts w:asciiTheme="majorBidi" w:hAnsiTheme="majorBidi" w:cstheme="majorBidi"/>
           <w:b w:val="0"/>
@@ -21613,34 +22487,7 @@
           <w:szCs w:val="28"/>
           <w:lang w:val="en-GB" w:eastAsia="en-US"/>
         </w:rPr>
-        <w:t xml:space="preserve"> </w:t>
-      </w:r>
-      <w:r>
-        <w:rPr>
-          <w:rFonts w:asciiTheme="majorBidi" w:hAnsiTheme="majorBidi" w:cstheme="majorBidi"/>
-          <w:b w:val="0"/>
-          <w:bCs w:val="0"/>
-          <w:color w:val="auto"/>
-          <w:kern w:val="0"/>
-          <w:sz w:val="28"/>
-          <w:szCs w:val="28"/>
-          <w:lang w:val="en-GB" w:eastAsia="en-US"/>
-        </w:rPr>
-        <w:t>presence of great content to learn to use the program</w:t>
-      </w:r>
-      <w:r>
-        <w:rPr>
-          <w:rFonts w:asciiTheme="majorBidi" w:hAnsiTheme="majorBidi" w:cstheme="majorBidi"/>
-          <w:b w:val="0"/>
-          <w:bCs w:val="0"/>
-          <w:color w:val="auto"/>
-          <w:kern w:val="0"/>
-          <w:sz w:val="28"/>
-          <w:szCs w:val="28"/>
-          <w:lang w:val="en-GB" w:eastAsia="en-US"/>
-        </w:rPr>
-        <w:t>.</w:t>
-      </w:r>
+      </w:pPr>
     </w:p>
     <w:p>
       <w:pPr>
@@ -21669,13 +22516,13 @@
           <w:sz w:val="32"/>
           <w:szCs w:val="32"/>
         </w:rPr>
-        <w:lastRenderedPageBreak/>
         <w:t>Smart Contracts</w:t>
       </w:r>
       <w:bookmarkEnd w:id="66"/>
     </w:p>
     <w:p>
       <w:pPr>
+        <w:jc w:val="both"/>
         <w:rPr>
           <w:rFonts w:asciiTheme="majorBidi" w:hAnsiTheme="majorBidi" w:cstheme="majorBidi"/>
           <w:sz w:val="28"/>
@@ -21786,16 +22633,12 @@
     </w:p>
     <w:p/>
     <w:p/>
-    <w:p/>
     <w:p>
       <w:pPr>
         <w:tabs>
           <w:tab w:val="left" w:pos="615"/>
         </w:tabs>
       </w:pPr>
-      <w:r>
-        <w:tab/>
-      </w:r>
     </w:p>
     <w:sectPr>
       <w:footerReference w:type="default" r:id="rId14"/>
@@ -21810,7 +22653,7 @@
 </file>
 
 <file path=word/endnotes.xml><?xml version="1.0" encoding="utf-8"?>
-<w:endnotes xmlns:wpc="http://schemas.microsoft.com/office/word/2010/wordprocessingCanvas" xmlns:cx="http://schemas.microsoft.com/office/drawing/2014/chartex" xmlns:cx1="http://schemas.microsoft.com/office/drawing/2015/9/8/chartex" xmlns:cx2="http://schemas.microsoft.com/office/drawing/2015/10/21/chartex" xmlns:cx3="http://schemas.microsoft.com/office/drawing/2016/5/9/chartex" xmlns:cx4="http://schemas.microsoft.com/office/drawing/2016/5/10/chartex" xmlns:cx5="http://schemas.microsoft.com/office/drawing/2016/5/11/chartex" xmlns:cx6="http://schemas.microsoft.com/office/drawing/2016/5/12/chartex" xmlns:cx7="http://schemas.microsoft.com/office/drawing/2016/5/13/chartex" xmlns:cx8="http://schemas.microsoft.com/office/drawing/2016/5/14/chartex" xmlns:mc="http://schemas.openxmlformats.org/markup-compatibility/2006" xmlns:aink="http://schemas.microsoft.com/office/drawing/2016/ink" xmlns:am3d="http://schemas.microsoft.com/office/drawing/2017/model3d" xmlns:o="urn:schemas-microsoft-com:office:office" xmlns:oel="http://schemas.microsoft.com/office/2019/extlst" xmlns:r="http://schemas.openxmlformats.org/officeDocument/2006/relationships" xmlns:m="http://schemas.openxmlformats.org/officeDocument/2006/math" xmlns:v="urn:schemas-microsoft-com:vml" xmlns:wp14="http://schemas.microsoft.com/office/word/2010/wordprocessingDrawing" xmlns:wp="http://schemas.openxmlformats.org/drawingml/2006/wordprocessingDrawing" xmlns:w10="urn:schemas-microsoft-com:office:word" xmlns:w="http://schemas.openxmlformats.org/wordprocessingml/2006/main" xmlns:w14="http://schemas.microsoft.com/office/word/2010/wordml" xmlns:w15="http://schemas.microsoft.com/office/word/2012/wordml" xmlns:w16cex="http://schemas.microsoft.com/office/word/2018/wordml/cex" xmlns:w16cid="http://schemas.microsoft.com/office/word/2016/wordml/cid" xmlns:w16="http://schemas.microsoft.com/office/word/2018/wordml" xmlns:w16sdtdh="http://schemas.microsoft.com/office/word/2020/wordml/sdtdatahash" xmlns:w16se="http://schemas.microsoft.com/office/word/2015/wordml/symex" xmlns:wpg="http://schemas.microsoft.com/office/word/2010/wordprocessingGroup" xmlns:wpi="http://schemas.microsoft.com/office/word/2010/wordprocessingInk" xmlns:wne="http://schemas.microsoft.com/office/word/2006/wordml" xmlns:wps="http://schemas.microsoft.com/office/word/2010/wordprocessingShape" mc:Ignorable="w14 w15 w16se w16cid w16 w16cex w16sdtdh wp14">
+<w:endnotes xmlns:wpc="http://schemas.microsoft.com/office/word/2010/wordprocessingCanvas" xmlns:cx="http://schemas.microsoft.com/office/drawing/2014/chartex" xmlns:cx1="http://schemas.microsoft.com/office/drawing/2015/9/8/chartex" xmlns:cx2="http://schemas.microsoft.com/office/drawing/2015/10/21/chartex" xmlns:cx3="http://schemas.microsoft.com/office/drawing/2016/5/9/chartex" xmlns:cx4="http://schemas.microsoft.com/office/drawing/2016/5/10/chartex" xmlns:cx5="http://schemas.microsoft.com/office/drawing/2016/5/11/chartex" xmlns:cx6="http://schemas.microsoft.com/office/drawing/2016/5/12/chartex" xmlns:cx7="http://schemas.microsoft.com/office/drawing/2016/5/13/chartex" xmlns:cx8="http://schemas.microsoft.com/office/drawing/2016/5/14/chartex" xmlns:mc="http://schemas.openxmlformats.org/markup-compatibility/2006" xmlns:aink="http://schemas.microsoft.com/office/drawing/2016/ink" xmlns:am3d="http://schemas.microsoft.com/office/drawing/2017/model3d" xmlns:o="urn:schemas-microsoft-com:office:office" xmlns:r="http://schemas.openxmlformats.org/officeDocument/2006/relationships" xmlns:m="http://schemas.openxmlformats.org/officeDocument/2006/math" xmlns:v="urn:schemas-microsoft-com:vml" xmlns:wp14="http://schemas.microsoft.com/office/word/2010/wordprocessingDrawing" xmlns:wp="http://schemas.openxmlformats.org/drawingml/2006/wordprocessingDrawing" xmlns:w10="urn:schemas-microsoft-com:office:word" xmlns:w="http://schemas.openxmlformats.org/wordprocessingml/2006/main" xmlns:w14="http://schemas.microsoft.com/office/word/2010/wordml" xmlns:w15="http://schemas.microsoft.com/office/word/2012/wordml" xmlns:w16cex="http://schemas.microsoft.com/office/word/2018/wordml/cex" xmlns:w16cid="http://schemas.microsoft.com/office/word/2016/wordml/cid" xmlns:w16="http://schemas.microsoft.com/office/word/2018/wordml" xmlns:w16se="http://schemas.microsoft.com/office/word/2015/wordml/symex" xmlns:wpg="http://schemas.microsoft.com/office/word/2010/wordprocessingGroup" xmlns:wpi="http://schemas.microsoft.com/office/word/2010/wordprocessingInk" xmlns:wne="http://schemas.microsoft.com/office/word/2006/wordml" xmlns:wps="http://schemas.microsoft.com/office/word/2010/wordprocessingShape" mc:Ignorable="w14 w15 w16se w16cid w16 w16cex wp14">
   <w:endnote w:type="separator" w:id="-1">
     <w:p>
       <w:pPr>
@@ -21835,7 +22678,7 @@
 </file>
 
 <file path=word/footer1.xml><?xml version="1.0" encoding="utf-8"?>
-<w:ftr xmlns:wpc="http://schemas.microsoft.com/office/word/2010/wordprocessingCanvas" xmlns:cx="http://schemas.microsoft.com/office/drawing/2014/chartex" xmlns:cx1="http://schemas.microsoft.com/office/drawing/2015/9/8/chartex" xmlns:cx2="http://schemas.microsoft.com/office/drawing/2015/10/21/chartex" xmlns:cx3="http://schemas.microsoft.com/office/drawing/2016/5/9/chartex" xmlns:cx4="http://schemas.microsoft.com/office/drawing/2016/5/10/chartex" xmlns:cx5="http://schemas.microsoft.com/office/drawing/2016/5/11/chartex" xmlns:cx6="http://schemas.microsoft.com/office/drawing/2016/5/12/chartex" xmlns:cx7="http://schemas.microsoft.com/office/drawing/2016/5/13/chartex" xmlns:cx8="http://schemas.microsoft.com/office/drawing/2016/5/14/chartex" xmlns:mc="http://schemas.openxmlformats.org/markup-compatibility/2006" xmlns:aink="http://schemas.microsoft.com/office/drawing/2016/ink" xmlns:am3d="http://schemas.microsoft.com/office/drawing/2017/model3d" xmlns:o="urn:schemas-microsoft-com:office:office" xmlns:oel="http://schemas.microsoft.com/office/2019/extlst" xmlns:r="http://schemas.openxmlformats.org/officeDocument/2006/relationships" xmlns:m="http://schemas.openxmlformats.org/officeDocument/2006/math" xmlns:v="urn:schemas-microsoft-com:vml" xmlns:wp14="http://schemas.microsoft.com/office/word/2010/wordprocessingDrawing" xmlns:wp="http://schemas.openxmlformats.org/drawingml/2006/wordprocessingDrawing" xmlns:w10="urn:schemas-microsoft-com:office:word" xmlns:w="http://schemas.openxmlformats.org/wordprocessingml/2006/main" xmlns:w14="http://schemas.microsoft.com/office/word/2010/wordml" xmlns:w15="http://schemas.microsoft.com/office/word/2012/wordml" xmlns:w16cex="http://schemas.microsoft.com/office/word/2018/wordml/cex" xmlns:w16cid="http://schemas.microsoft.com/office/word/2016/wordml/cid" xmlns:w16="http://schemas.microsoft.com/office/word/2018/wordml" xmlns:w16sdtdh="http://schemas.microsoft.com/office/word/2020/wordml/sdtdatahash" xmlns:w16se="http://schemas.microsoft.com/office/word/2015/wordml/symex" xmlns:wpg="http://schemas.microsoft.com/office/word/2010/wordprocessingGroup" xmlns:wpi="http://schemas.microsoft.com/office/word/2010/wordprocessingInk" xmlns:wne="http://schemas.microsoft.com/office/word/2006/wordml" xmlns:wps="http://schemas.microsoft.com/office/word/2010/wordprocessingShape" mc:Ignorable="w14 w15 w16se w16cid w16 w16cex w16sdtdh wp14">
+<w:ftr xmlns:wpc="http://schemas.microsoft.com/office/word/2010/wordprocessingCanvas" xmlns:cx="http://schemas.microsoft.com/office/drawing/2014/chartex" xmlns:cx1="http://schemas.microsoft.com/office/drawing/2015/9/8/chartex" xmlns:cx2="http://schemas.microsoft.com/office/drawing/2015/10/21/chartex" xmlns:cx3="http://schemas.microsoft.com/office/drawing/2016/5/9/chartex" xmlns:cx4="http://schemas.microsoft.com/office/drawing/2016/5/10/chartex" xmlns:cx5="http://schemas.microsoft.com/office/drawing/2016/5/11/chartex" xmlns:cx6="http://schemas.microsoft.com/office/drawing/2016/5/12/chartex" xmlns:cx7="http://schemas.microsoft.com/office/drawing/2016/5/13/chartex" xmlns:cx8="http://schemas.microsoft.com/office/drawing/2016/5/14/chartex" xmlns:mc="http://schemas.openxmlformats.org/markup-compatibility/2006" xmlns:aink="http://schemas.microsoft.com/office/drawing/2016/ink" xmlns:am3d="http://schemas.microsoft.com/office/drawing/2017/model3d" xmlns:o="urn:schemas-microsoft-com:office:office" xmlns:r="http://schemas.openxmlformats.org/officeDocument/2006/relationships" xmlns:m="http://schemas.openxmlformats.org/officeDocument/2006/math" xmlns:v="urn:schemas-microsoft-com:vml" xmlns:wp14="http://schemas.microsoft.com/office/word/2010/wordprocessingDrawing" xmlns:wp="http://schemas.openxmlformats.org/drawingml/2006/wordprocessingDrawing" xmlns:w10="urn:schemas-microsoft-com:office:word" xmlns:w="http://schemas.openxmlformats.org/wordprocessingml/2006/main" xmlns:w14="http://schemas.microsoft.com/office/word/2010/wordml" xmlns:w15="http://schemas.microsoft.com/office/word/2012/wordml" xmlns:w16cex="http://schemas.microsoft.com/office/word/2018/wordml/cex" xmlns:w16cid="http://schemas.microsoft.com/office/word/2016/wordml/cid" xmlns:w16="http://schemas.microsoft.com/office/word/2018/wordml" xmlns:w16se="http://schemas.microsoft.com/office/word/2015/wordml/symex" xmlns:wpg="http://schemas.microsoft.com/office/word/2010/wordprocessingGroup" xmlns:wpi="http://schemas.microsoft.com/office/word/2010/wordprocessingInk" xmlns:wne="http://schemas.microsoft.com/office/word/2006/wordml" xmlns:wps="http://schemas.microsoft.com/office/word/2010/wordprocessingShape" mc:Ignorable="w14 w15 w16se w16cid w16 w16cex wp14">
   <w:sdt>
     <w:sdtPr>
       <w:id w:val="-276958449"/>
@@ -21888,7 +22731,7 @@
 </file>
 
 <file path=word/footer2.xml><?xml version="1.0" encoding="utf-8"?>
-<w:ftr xmlns:wpc="http://schemas.microsoft.com/office/word/2010/wordprocessingCanvas" xmlns:cx="http://schemas.microsoft.com/office/drawing/2014/chartex" xmlns:cx1="http://schemas.microsoft.com/office/drawing/2015/9/8/chartex" xmlns:cx2="http://schemas.microsoft.com/office/drawing/2015/10/21/chartex" xmlns:cx3="http://schemas.microsoft.com/office/drawing/2016/5/9/chartex" xmlns:cx4="http://schemas.microsoft.com/office/drawing/2016/5/10/chartex" xmlns:cx5="http://schemas.microsoft.com/office/drawing/2016/5/11/chartex" xmlns:cx6="http://schemas.microsoft.com/office/drawing/2016/5/12/chartex" xmlns:cx7="http://schemas.microsoft.com/office/drawing/2016/5/13/chartex" xmlns:cx8="http://schemas.microsoft.com/office/drawing/2016/5/14/chartex" xmlns:mc="http://schemas.openxmlformats.org/markup-compatibility/2006" xmlns:aink="http://schemas.microsoft.com/office/drawing/2016/ink" xmlns:am3d="http://schemas.microsoft.com/office/drawing/2017/model3d" xmlns:o="urn:schemas-microsoft-com:office:office" xmlns:oel="http://schemas.microsoft.com/office/2019/extlst" xmlns:r="http://schemas.openxmlformats.org/officeDocument/2006/relationships" xmlns:m="http://schemas.openxmlformats.org/officeDocument/2006/math" xmlns:v="urn:schemas-microsoft-com:vml" xmlns:wp14="http://schemas.microsoft.com/office/word/2010/wordprocessingDrawing" xmlns:wp="http://schemas.openxmlformats.org/drawingml/2006/wordprocessingDrawing" xmlns:w10="urn:schemas-microsoft-com:office:word" xmlns:w="http://schemas.openxmlformats.org/wordprocessingml/2006/main" xmlns:w14="http://schemas.microsoft.com/office/word/2010/wordml" xmlns:w15="http://schemas.microsoft.com/office/word/2012/wordml" xmlns:w16cex="http://schemas.microsoft.com/office/word/2018/wordml/cex" xmlns:w16cid="http://schemas.microsoft.com/office/word/2016/wordml/cid" xmlns:w16="http://schemas.microsoft.com/office/word/2018/wordml" xmlns:w16sdtdh="http://schemas.microsoft.com/office/word/2020/wordml/sdtdatahash" xmlns:w16se="http://schemas.microsoft.com/office/word/2015/wordml/symex" xmlns:wpg="http://schemas.microsoft.com/office/word/2010/wordprocessingGroup" xmlns:wpi="http://schemas.microsoft.com/office/word/2010/wordprocessingInk" xmlns:wne="http://schemas.microsoft.com/office/word/2006/wordml" xmlns:wps="http://schemas.microsoft.com/office/word/2010/wordprocessingShape" mc:Ignorable="w14 w15 w16se w16cid w16 w16cex w16sdtdh wp14">
+<w:ftr xmlns:wpc="http://schemas.microsoft.com/office/word/2010/wordprocessingCanvas" xmlns:cx="http://schemas.microsoft.com/office/drawing/2014/chartex" xmlns:cx1="http://schemas.microsoft.com/office/drawing/2015/9/8/chartex" xmlns:cx2="http://schemas.microsoft.com/office/drawing/2015/10/21/chartex" xmlns:cx3="http://schemas.microsoft.com/office/drawing/2016/5/9/chartex" xmlns:cx4="http://schemas.microsoft.com/office/drawing/2016/5/10/chartex" xmlns:cx5="http://schemas.microsoft.com/office/drawing/2016/5/11/chartex" xmlns:cx6="http://schemas.microsoft.com/office/drawing/2016/5/12/chartex" xmlns:cx7="http://schemas.microsoft.com/office/drawing/2016/5/13/chartex" xmlns:cx8="http://schemas.microsoft.com/office/drawing/2016/5/14/chartex" xmlns:mc="http://schemas.openxmlformats.org/markup-compatibility/2006" xmlns:aink="http://schemas.microsoft.com/office/drawing/2016/ink" xmlns:am3d="http://schemas.microsoft.com/office/drawing/2017/model3d" xmlns:o="urn:schemas-microsoft-com:office:office" xmlns:r="http://schemas.openxmlformats.org/officeDocument/2006/relationships" xmlns:m="http://schemas.openxmlformats.org/officeDocument/2006/math" xmlns:v="urn:schemas-microsoft-com:vml" xmlns:wp14="http://schemas.microsoft.com/office/word/2010/wordprocessingDrawing" xmlns:wp="http://schemas.openxmlformats.org/drawingml/2006/wordprocessingDrawing" xmlns:w10="urn:schemas-microsoft-com:office:word" xmlns:w="http://schemas.openxmlformats.org/wordprocessingml/2006/main" xmlns:w14="http://schemas.microsoft.com/office/word/2010/wordml" xmlns:w15="http://schemas.microsoft.com/office/word/2012/wordml" xmlns:w16cex="http://schemas.microsoft.com/office/word/2018/wordml/cex" xmlns:w16cid="http://schemas.microsoft.com/office/word/2016/wordml/cid" xmlns:w16="http://schemas.microsoft.com/office/word/2018/wordml" xmlns:w16se="http://schemas.microsoft.com/office/word/2015/wordml/symex" xmlns:wpg="http://schemas.microsoft.com/office/word/2010/wordprocessingGroup" xmlns:wpi="http://schemas.microsoft.com/office/word/2010/wordprocessingInk" xmlns:wne="http://schemas.microsoft.com/office/word/2006/wordml" xmlns:wps="http://schemas.microsoft.com/office/word/2010/wordprocessingShape" mc:Ignorable="w14 w15 w16se w16cid w16 w16cex wp14">
   <w:sdt>
     <w:sdtPr>
       <w:id w:val="1496924279"/>
@@ -21897,6 +22740,7 @@
         <w:docPartUnique/>
       </w:docPartObj>
     </w:sdtPr>
+    <w:sdtEndPr/>
     <w:sdtContent>
       <w:p>
         <w:pPr>
@@ -21936,7 +22780,7 @@
 </file>
 
 <file path=word/footnotes.xml><?xml version="1.0" encoding="utf-8"?>
-<w:footnotes xmlns:wpc="http://schemas.microsoft.com/office/word/2010/wordprocessingCanvas" xmlns:cx="http://schemas.microsoft.com/office/drawing/2014/chartex" xmlns:cx1="http://schemas.microsoft.com/office/drawing/2015/9/8/chartex" xmlns:cx2="http://schemas.microsoft.com/office/drawing/2015/10/21/chartex" xmlns:cx3="http://schemas.microsoft.com/office/drawing/2016/5/9/chartex" xmlns:cx4="http://schemas.microsoft.com/office/drawing/2016/5/10/chartex" xmlns:cx5="http://schemas.microsoft.com/office/drawing/2016/5/11/chartex" xmlns:cx6="http://schemas.microsoft.com/office/drawing/2016/5/12/chartex" xmlns:cx7="http://schemas.microsoft.com/office/drawing/2016/5/13/chartex" xmlns:cx8="http://schemas.microsoft.com/office/drawing/2016/5/14/chartex" xmlns:mc="http://schemas.openxmlformats.org/markup-compatibility/2006" xmlns:aink="http://schemas.microsoft.com/office/drawing/2016/ink" xmlns:am3d="http://schemas.microsoft.com/office/drawing/2017/model3d" xmlns:o="urn:schemas-microsoft-com:office:office" xmlns:oel="http://schemas.microsoft.com/office/2019/extlst" xmlns:r="http://schemas.openxmlformats.org/officeDocument/2006/relationships" xmlns:m="http://schemas.openxmlformats.org/officeDocument/2006/math" xmlns:v="urn:schemas-microsoft-com:vml" xmlns:wp14="http://schemas.microsoft.com/office/word/2010/wordprocessingDrawing" xmlns:wp="http://schemas.openxmlformats.org/drawingml/2006/wordprocessingDrawing" xmlns:w10="urn:schemas-microsoft-com:office:word" xmlns:w="http://schemas.openxmlformats.org/wordprocessingml/2006/main" xmlns:w14="http://schemas.microsoft.com/office/word/2010/wordml" xmlns:w15="http://schemas.microsoft.com/office/word/2012/wordml" xmlns:w16cex="http://schemas.microsoft.com/office/word/2018/wordml/cex" xmlns:w16cid="http://schemas.microsoft.com/office/word/2016/wordml/cid" xmlns:w16="http://schemas.microsoft.com/office/word/2018/wordml" xmlns:w16sdtdh="http://schemas.microsoft.com/office/word/2020/wordml/sdtdatahash" xmlns:w16se="http://schemas.microsoft.com/office/word/2015/wordml/symex" xmlns:wpg="http://schemas.microsoft.com/office/word/2010/wordprocessingGroup" xmlns:wpi="http://schemas.microsoft.com/office/word/2010/wordprocessingInk" xmlns:wne="http://schemas.microsoft.com/office/word/2006/wordml" xmlns:wps="http://schemas.microsoft.com/office/word/2010/wordprocessingShape" mc:Ignorable="w14 w15 w16se w16cid w16 w16cex w16sdtdh wp14">
+<w:footnotes xmlns:wpc="http://schemas.microsoft.com/office/word/2010/wordprocessingCanvas" xmlns:cx="http://schemas.microsoft.com/office/drawing/2014/chartex" xmlns:cx1="http://schemas.microsoft.com/office/drawing/2015/9/8/chartex" xmlns:cx2="http://schemas.microsoft.com/office/drawing/2015/10/21/chartex" xmlns:cx3="http://schemas.microsoft.com/office/drawing/2016/5/9/chartex" xmlns:cx4="http://schemas.microsoft.com/office/drawing/2016/5/10/chartex" xmlns:cx5="http://schemas.microsoft.com/office/drawing/2016/5/11/chartex" xmlns:cx6="http://schemas.microsoft.com/office/drawing/2016/5/12/chartex" xmlns:cx7="http://schemas.microsoft.com/office/drawing/2016/5/13/chartex" xmlns:cx8="http://schemas.microsoft.com/office/drawing/2016/5/14/chartex" xmlns:mc="http://schemas.openxmlformats.org/markup-compatibility/2006" xmlns:aink="http://schemas.microsoft.com/office/drawing/2016/ink" xmlns:am3d="http://schemas.microsoft.com/office/drawing/2017/model3d" xmlns:o="urn:schemas-microsoft-com:office:office" xmlns:r="http://schemas.openxmlformats.org/officeDocument/2006/relationships" xmlns:m="http://schemas.openxmlformats.org/officeDocument/2006/math" xmlns:v="urn:schemas-microsoft-com:vml" xmlns:wp14="http://schemas.microsoft.com/office/word/2010/wordprocessingDrawing" xmlns:wp="http://schemas.openxmlformats.org/drawingml/2006/wordprocessingDrawing" xmlns:w10="urn:schemas-microsoft-com:office:word" xmlns:w="http://schemas.openxmlformats.org/wordprocessingml/2006/main" xmlns:w14="http://schemas.microsoft.com/office/word/2010/wordml" xmlns:w15="http://schemas.microsoft.com/office/word/2012/wordml" xmlns:w16cex="http://schemas.microsoft.com/office/word/2018/wordml/cex" xmlns:w16cid="http://schemas.microsoft.com/office/word/2016/wordml/cid" xmlns:w16="http://schemas.microsoft.com/office/word/2018/wordml" xmlns:w16se="http://schemas.microsoft.com/office/word/2015/wordml/symex" xmlns:wpg="http://schemas.microsoft.com/office/word/2010/wordprocessingGroup" xmlns:wpi="http://schemas.microsoft.com/office/word/2010/wordprocessingInk" xmlns:wne="http://schemas.microsoft.com/office/word/2006/wordml" xmlns:wps="http://schemas.microsoft.com/office/word/2010/wordprocessingShape" mc:Ignorable="w14 w15 w16se w16cid w16 w16cex wp14">
   <w:footnote w:type="separator" w:id="-1">
     <w:p>
       <w:pPr>
@@ -21961,7 +22805,7 @@
 </file>
 
 <file path=word/numbering.xml><?xml version="1.0" encoding="utf-8"?>
-<w:numbering xmlns:wpc="http://schemas.microsoft.com/office/word/2010/wordprocessingCanvas" xmlns:cx="http://schemas.microsoft.com/office/drawing/2014/chartex" xmlns:cx1="http://schemas.microsoft.com/office/drawing/2015/9/8/chartex" xmlns:cx2="http://schemas.microsoft.com/office/drawing/2015/10/21/chartex" xmlns:cx3="http://schemas.microsoft.com/office/drawing/2016/5/9/chartex" xmlns:cx4="http://schemas.microsoft.com/office/drawing/2016/5/10/chartex" xmlns:cx5="http://schemas.microsoft.com/office/drawing/2016/5/11/chartex" xmlns:cx6="http://schemas.microsoft.com/office/drawing/2016/5/12/chartex" xmlns:cx7="http://schemas.microsoft.com/office/drawing/2016/5/13/chartex" xmlns:cx8="http://schemas.microsoft.com/office/drawing/2016/5/14/chartex" xmlns:mc="http://schemas.openxmlformats.org/markup-compatibility/2006" xmlns:aink="http://schemas.microsoft.com/office/drawing/2016/ink" xmlns:am3d="http://schemas.microsoft.com/office/drawing/2017/model3d" xmlns:o="urn:schemas-microsoft-com:office:office" xmlns:oel="http://schemas.microsoft.com/office/2019/extlst" xmlns:r="http://schemas.openxmlformats.org/officeDocument/2006/relationships" xmlns:m="http://schemas.openxmlformats.org/officeDocument/2006/math" xmlns:v="urn:schemas-microsoft-com:vml" xmlns:wp14="http://schemas.microsoft.com/office/word/2010/wordprocessingDrawing" xmlns:wp="http://schemas.openxmlformats.org/drawingml/2006/wordprocessingDrawing" xmlns:w10="urn:schemas-microsoft-com:office:word" xmlns:w="http://schemas.openxmlformats.org/wordprocessingml/2006/main" xmlns:w14="http://schemas.microsoft.com/office/word/2010/wordml" xmlns:w15="http://schemas.microsoft.com/office/word/2012/wordml" xmlns:w16cex="http://schemas.microsoft.com/office/word/2018/wordml/cex" xmlns:w16cid="http://schemas.microsoft.com/office/word/2016/wordml/cid" xmlns:w16="http://schemas.microsoft.com/office/word/2018/wordml" xmlns:w16sdtdh="http://schemas.microsoft.com/office/word/2020/wordml/sdtdatahash" xmlns:w16se="http://schemas.microsoft.com/office/word/2015/wordml/symex" xmlns:wpg="http://schemas.microsoft.com/office/word/2010/wordprocessingGroup" xmlns:wpi="http://schemas.microsoft.com/office/word/2010/wordprocessingInk" xmlns:wne="http://schemas.microsoft.com/office/word/2006/wordml" xmlns:wps="http://schemas.microsoft.com/office/word/2010/wordprocessingShape" mc:Ignorable="w14 w15 w16se w16cid w16 w16cex w16sdtdh wp14">
+<w:numbering xmlns:wpc="http://schemas.microsoft.com/office/word/2010/wordprocessingCanvas" xmlns:cx="http://schemas.microsoft.com/office/drawing/2014/chartex" xmlns:cx1="http://schemas.microsoft.com/office/drawing/2015/9/8/chartex" xmlns:cx2="http://schemas.microsoft.com/office/drawing/2015/10/21/chartex" xmlns:cx3="http://schemas.microsoft.com/office/drawing/2016/5/9/chartex" xmlns:cx4="http://schemas.microsoft.com/office/drawing/2016/5/10/chartex" xmlns:cx5="http://schemas.microsoft.com/office/drawing/2016/5/11/chartex" xmlns:cx6="http://schemas.microsoft.com/office/drawing/2016/5/12/chartex" xmlns:cx7="http://schemas.microsoft.com/office/drawing/2016/5/13/chartex" xmlns:cx8="http://schemas.microsoft.com/office/drawing/2016/5/14/chartex" xmlns:mc="http://schemas.openxmlformats.org/markup-compatibility/2006" xmlns:aink="http://schemas.microsoft.com/office/drawing/2016/ink" xmlns:am3d="http://schemas.microsoft.com/office/drawing/2017/model3d" xmlns:o="urn:schemas-microsoft-com:office:office" xmlns:r="http://schemas.openxmlformats.org/officeDocument/2006/relationships" xmlns:m="http://schemas.openxmlformats.org/officeDocument/2006/math" xmlns:v="urn:schemas-microsoft-com:vml" xmlns:wp14="http://schemas.microsoft.com/office/word/2010/wordprocessingDrawing" xmlns:wp="http://schemas.openxmlformats.org/drawingml/2006/wordprocessingDrawing" xmlns:w10="urn:schemas-microsoft-com:office:word" xmlns:w="http://schemas.openxmlformats.org/wordprocessingml/2006/main" xmlns:w14="http://schemas.microsoft.com/office/word/2010/wordml" xmlns:w15="http://schemas.microsoft.com/office/word/2012/wordml" xmlns:w16cex="http://schemas.microsoft.com/office/word/2018/wordml/cex" xmlns:w16cid="http://schemas.microsoft.com/office/word/2016/wordml/cid" xmlns:w16="http://schemas.microsoft.com/office/word/2018/wordml" xmlns:w16se="http://schemas.microsoft.com/office/word/2015/wordml/symex" xmlns:wpg="http://schemas.microsoft.com/office/word/2010/wordprocessingGroup" xmlns:wpi="http://schemas.microsoft.com/office/word/2010/wordprocessingInk" xmlns:wne="http://schemas.microsoft.com/office/word/2006/wordml" xmlns:wps="http://schemas.microsoft.com/office/word/2010/wordprocessingShape" mc:Ignorable="w14 w15 w16se w16cid w16 w16cex wp14">
   <w:abstractNum w:abstractNumId="0" w15:restartNumberingAfterBreak="0">
     <w:nsid w:val="013928B1"/>
     <w:multiLevelType w:val="multilevel"/>
@@ -27309,155 +28153,155 @@
       </w:rPr>
     </w:lvl>
   </w:abstractNum>
-  <w:num w:numId="1" w16cid:durableId="1597325715">
+  <w:num w:numId="1">
     <w:abstractNumId w:val="12"/>
   </w:num>
-  <w:num w:numId="2" w16cid:durableId="1436093695">
+  <w:num w:numId="2">
     <w:abstractNumId w:val="37"/>
   </w:num>
-  <w:num w:numId="3" w16cid:durableId="484929338">
+  <w:num w:numId="3">
     <w:abstractNumId w:val="43"/>
   </w:num>
-  <w:num w:numId="4" w16cid:durableId="1064336990">
+  <w:num w:numId="4">
     <w:abstractNumId w:val="47"/>
   </w:num>
-  <w:num w:numId="5" w16cid:durableId="566957130">
+  <w:num w:numId="5">
     <w:abstractNumId w:val="31"/>
   </w:num>
-  <w:num w:numId="6" w16cid:durableId="1237518626">
+  <w:num w:numId="6">
     <w:abstractNumId w:val="40"/>
   </w:num>
-  <w:num w:numId="7" w16cid:durableId="1101684985">
+  <w:num w:numId="7">
     <w:abstractNumId w:val="6"/>
   </w:num>
-  <w:num w:numId="8" w16cid:durableId="1534880816">
+  <w:num w:numId="8">
     <w:abstractNumId w:val="22"/>
   </w:num>
-  <w:num w:numId="9" w16cid:durableId="321352062">
+  <w:num w:numId="9">
     <w:abstractNumId w:val="1"/>
   </w:num>
-  <w:num w:numId="10" w16cid:durableId="1879001075">
+  <w:num w:numId="10">
     <w:abstractNumId w:val="13"/>
   </w:num>
-  <w:num w:numId="11" w16cid:durableId="1268583864">
+  <w:num w:numId="11">
     <w:abstractNumId w:val="20"/>
   </w:num>
-  <w:num w:numId="12" w16cid:durableId="648946158">
+  <w:num w:numId="12">
     <w:abstractNumId w:val="34"/>
   </w:num>
-  <w:num w:numId="13" w16cid:durableId="1760717329">
+  <w:num w:numId="13">
     <w:abstractNumId w:val="11"/>
   </w:num>
-  <w:num w:numId="14" w16cid:durableId="970942815">
+  <w:num w:numId="14">
     <w:abstractNumId w:val="42"/>
   </w:num>
-  <w:num w:numId="15" w16cid:durableId="1201549818">
+  <w:num w:numId="15">
     <w:abstractNumId w:val="33"/>
   </w:num>
-  <w:num w:numId="16" w16cid:durableId="1232353715">
+  <w:num w:numId="16">
     <w:abstractNumId w:val="35"/>
   </w:num>
-  <w:num w:numId="17" w16cid:durableId="179010474">
+  <w:num w:numId="17">
     <w:abstractNumId w:val="44"/>
   </w:num>
-  <w:num w:numId="18" w16cid:durableId="1071461928">
+  <w:num w:numId="18">
     <w:abstractNumId w:val="19"/>
   </w:num>
-  <w:num w:numId="19" w16cid:durableId="960300922">
+  <w:num w:numId="19">
     <w:abstractNumId w:val="41"/>
   </w:num>
-  <w:num w:numId="20" w16cid:durableId="690765330">
+  <w:num w:numId="20">
     <w:abstractNumId w:val="38"/>
   </w:num>
-  <w:num w:numId="21" w16cid:durableId="1025015723">
+  <w:num w:numId="21">
     <w:abstractNumId w:val="30"/>
   </w:num>
-  <w:num w:numId="22" w16cid:durableId="1010643981">
+  <w:num w:numId="22">
     <w:abstractNumId w:val="4"/>
   </w:num>
-  <w:num w:numId="23" w16cid:durableId="648369307">
+  <w:num w:numId="23">
     <w:abstractNumId w:val="14"/>
   </w:num>
-  <w:num w:numId="24" w16cid:durableId="1499536596">
+  <w:num w:numId="24">
     <w:abstractNumId w:val="29"/>
   </w:num>
-  <w:num w:numId="25" w16cid:durableId="192424821">
+  <w:num w:numId="25">
     <w:abstractNumId w:val="46"/>
   </w:num>
-  <w:num w:numId="26" w16cid:durableId="546524588">
+  <w:num w:numId="26">
     <w:abstractNumId w:val="5"/>
   </w:num>
-  <w:num w:numId="27" w16cid:durableId="133837925">
+  <w:num w:numId="27">
     <w:abstractNumId w:val="8"/>
   </w:num>
-  <w:num w:numId="28" w16cid:durableId="163402077">
+  <w:num w:numId="28">
     <w:abstractNumId w:val="26"/>
   </w:num>
-  <w:num w:numId="29" w16cid:durableId="1318074584">
+  <w:num w:numId="29">
     <w:abstractNumId w:val="39"/>
   </w:num>
-  <w:num w:numId="30" w16cid:durableId="1387799922">
+  <w:num w:numId="30">
     <w:abstractNumId w:val="45"/>
   </w:num>
-  <w:num w:numId="31" w16cid:durableId="374281372">
+  <w:num w:numId="31">
     <w:abstractNumId w:val="21"/>
   </w:num>
-  <w:num w:numId="32" w16cid:durableId="1930312137">
+  <w:num w:numId="32">
     <w:abstractNumId w:val="10"/>
   </w:num>
-  <w:num w:numId="33" w16cid:durableId="1692685352">
+  <w:num w:numId="33">
     <w:abstractNumId w:val="18"/>
   </w:num>
-  <w:num w:numId="34" w16cid:durableId="2052344802">
+  <w:num w:numId="34">
     <w:abstractNumId w:val="16"/>
   </w:num>
-  <w:num w:numId="35" w16cid:durableId="1138182555">
+  <w:num w:numId="35">
     <w:abstractNumId w:val="17"/>
   </w:num>
-  <w:num w:numId="36" w16cid:durableId="139814244">
+  <w:num w:numId="36">
     <w:abstractNumId w:val="32"/>
   </w:num>
-  <w:num w:numId="37" w16cid:durableId="643320216">
+  <w:num w:numId="37">
     <w:abstractNumId w:val="7"/>
   </w:num>
-  <w:num w:numId="38" w16cid:durableId="183716814">
+  <w:num w:numId="38">
     <w:abstractNumId w:val="3"/>
   </w:num>
-  <w:num w:numId="39" w16cid:durableId="1353340680">
+  <w:num w:numId="39">
     <w:abstractNumId w:val="27"/>
   </w:num>
-  <w:num w:numId="40" w16cid:durableId="1234122972">
+  <w:num w:numId="40">
     <w:abstractNumId w:val="24"/>
   </w:num>
-  <w:num w:numId="41" w16cid:durableId="219949461">
+  <w:num w:numId="41">
     <w:abstractNumId w:val="15"/>
   </w:num>
-  <w:num w:numId="42" w16cid:durableId="1802263126">
+  <w:num w:numId="42">
     <w:abstractNumId w:val="0"/>
   </w:num>
-  <w:num w:numId="43" w16cid:durableId="2085642999">
+  <w:num w:numId="43">
     <w:abstractNumId w:val="36"/>
   </w:num>
-  <w:num w:numId="44" w16cid:durableId="1103262226">
+  <w:num w:numId="44">
     <w:abstractNumId w:val="28"/>
   </w:num>
-  <w:num w:numId="45" w16cid:durableId="1790006513">
+  <w:num w:numId="45">
     <w:abstractNumId w:val="9"/>
   </w:num>
-  <w:num w:numId="46" w16cid:durableId="125467756">
+  <w:num w:numId="46">
     <w:abstractNumId w:val="23"/>
   </w:num>
-  <w:num w:numId="47" w16cid:durableId="78647828">
+  <w:num w:numId="47">
     <w:abstractNumId w:val="25"/>
   </w:num>
-  <w:num w:numId="48" w16cid:durableId="1512144026">
+  <w:num w:numId="48">
     <w:abstractNumId w:val="2"/>
   </w:num>
 </w:numbering>
 </file>
 
 <file path=word/styles.xml><?xml version="1.0" encoding="utf-8"?>
-<w:styles xmlns:mc="http://schemas.openxmlformats.org/markup-compatibility/2006" xmlns:r="http://schemas.openxmlformats.org/officeDocument/2006/relationships" xmlns:w="http://schemas.openxmlformats.org/wordprocessingml/2006/main" xmlns:w14="http://schemas.microsoft.com/office/word/2010/wordml" xmlns:w15="http://schemas.microsoft.com/office/word/2012/wordml" xmlns:w16cex="http://schemas.microsoft.com/office/word/2018/wordml/cex" xmlns:w16cid="http://schemas.microsoft.com/office/word/2016/wordml/cid" xmlns:w16="http://schemas.microsoft.com/office/word/2018/wordml" xmlns:w16sdtdh="http://schemas.microsoft.com/office/word/2020/wordml/sdtdatahash" xmlns:w16se="http://schemas.microsoft.com/office/word/2015/wordml/symex" mc:Ignorable="w14 w15 w16se w16cid w16 w16cex w16sdtdh">
+<w:styles xmlns:mc="http://schemas.openxmlformats.org/markup-compatibility/2006" xmlns:r="http://schemas.openxmlformats.org/officeDocument/2006/relationships" xmlns:w="http://schemas.openxmlformats.org/wordprocessingml/2006/main" xmlns:w14="http://schemas.microsoft.com/office/word/2010/wordml" xmlns:w15="http://schemas.microsoft.com/office/word/2012/wordml" xmlns:w16cex="http://schemas.microsoft.com/office/word/2018/wordml/cex" xmlns:w16cid="http://schemas.microsoft.com/office/word/2016/wordml/cid" xmlns:w16="http://schemas.microsoft.com/office/word/2018/wordml" xmlns:w16se="http://schemas.microsoft.com/office/word/2015/wordml/symex" mc:Ignorable="w14 w15 w16se w16cid w16 w16cex">
   <w:docDefaults>
     <w:rPrDefault>
       <w:rPr>

</xml_diff>

<commit_message>
Fixed References of AI, it's importance and IPFS
</commit_message>
<xml_diff>
--- a/The Main Documentation File/Documentation.docx
+++ b/The Main Documentation File/Documentation.docx
@@ -1,6 +1,6 @@
 
 <file path=word/document.xml><?xml version="1.0" encoding="utf-8"?>
-<w:document xmlns:wpc="http://schemas.microsoft.com/office/word/2010/wordprocessingCanvas" xmlns:cx="http://schemas.microsoft.com/office/drawing/2014/chartex" xmlns:cx1="http://schemas.microsoft.com/office/drawing/2015/9/8/chartex" xmlns:cx2="http://schemas.microsoft.com/office/drawing/2015/10/21/chartex" xmlns:cx3="http://schemas.microsoft.com/office/drawing/2016/5/9/chartex" xmlns:cx4="http://schemas.microsoft.com/office/drawing/2016/5/10/chartex" xmlns:cx5="http://schemas.microsoft.com/office/drawing/2016/5/11/chartex" xmlns:cx6="http://schemas.microsoft.com/office/drawing/2016/5/12/chartex" xmlns:cx7="http://schemas.microsoft.com/office/drawing/2016/5/13/chartex" xmlns:cx8="http://schemas.microsoft.com/office/drawing/2016/5/14/chartex" xmlns:mc="http://schemas.openxmlformats.org/markup-compatibility/2006" xmlns:aink="http://schemas.microsoft.com/office/drawing/2016/ink" xmlns:am3d="http://schemas.microsoft.com/office/drawing/2017/model3d" xmlns:o="urn:schemas-microsoft-com:office:office" xmlns:oel="http://schemas.microsoft.com/office/2019/extlst" xmlns:r="http://schemas.openxmlformats.org/officeDocument/2006/relationships" xmlns:m="http://schemas.openxmlformats.org/officeDocument/2006/math" xmlns:v="urn:schemas-microsoft-com:vml" xmlns:wp14="http://schemas.microsoft.com/office/word/2010/wordprocessingDrawing" xmlns:wp="http://schemas.openxmlformats.org/drawingml/2006/wordprocessingDrawing" xmlns:w10="urn:schemas-microsoft-com:office:word" xmlns:w="http://schemas.openxmlformats.org/wordprocessingml/2006/main" xmlns:w14="http://schemas.microsoft.com/office/word/2010/wordml" xmlns:w15="http://schemas.microsoft.com/office/word/2012/wordml" xmlns:w16cex="http://schemas.microsoft.com/office/word/2018/wordml/cex" xmlns:w16cid="http://schemas.microsoft.com/office/word/2016/wordml/cid" xmlns:w16="http://schemas.microsoft.com/office/word/2018/wordml" xmlns:w16sdtdh="http://schemas.microsoft.com/office/word/2020/wordml/sdtdatahash" xmlns:w16se="http://schemas.microsoft.com/office/word/2015/wordml/symex" xmlns:wpg="http://schemas.microsoft.com/office/word/2010/wordprocessingGroup" xmlns:wpi="http://schemas.microsoft.com/office/word/2010/wordprocessingInk" xmlns:wne="http://schemas.microsoft.com/office/word/2006/wordml" xmlns:wps="http://schemas.microsoft.com/office/word/2010/wordprocessingShape" mc:Ignorable="w14 w15 w16se w16cid w16 w16cex w16sdtdh wp14">
+<w:document xmlns:wpc="http://schemas.microsoft.com/office/word/2010/wordprocessingCanvas" xmlns:cx="http://schemas.microsoft.com/office/drawing/2014/chartex" xmlns:cx1="http://schemas.microsoft.com/office/drawing/2015/9/8/chartex" xmlns:cx2="http://schemas.microsoft.com/office/drawing/2015/10/21/chartex" xmlns:cx3="http://schemas.microsoft.com/office/drawing/2016/5/9/chartex" xmlns:cx4="http://schemas.microsoft.com/office/drawing/2016/5/10/chartex" xmlns:cx5="http://schemas.microsoft.com/office/drawing/2016/5/11/chartex" xmlns:cx6="http://schemas.microsoft.com/office/drawing/2016/5/12/chartex" xmlns:cx7="http://schemas.microsoft.com/office/drawing/2016/5/13/chartex" xmlns:cx8="http://schemas.microsoft.com/office/drawing/2016/5/14/chartex" xmlns:mc="http://schemas.openxmlformats.org/markup-compatibility/2006" xmlns:aink="http://schemas.microsoft.com/office/drawing/2016/ink" xmlns:am3d="http://schemas.microsoft.com/office/drawing/2017/model3d" xmlns:o="urn:schemas-microsoft-com:office:office" xmlns:r="http://schemas.openxmlformats.org/officeDocument/2006/relationships" xmlns:m="http://schemas.openxmlformats.org/officeDocument/2006/math" xmlns:v="urn:schemas-microsoft-com:vml" xmlns:wp14="http://schemas.microsoft.com/office/word/2010/wordprocessingDrawing" xmlns:wp="http://schemas.openxmlformats.org/drawingml/2006/wordprocessingDrawing" xmlns:w10="urn:schemas-microsoft-com:office:word" xmlns:w="http://schemas.openxmlformats.org/wordprocessingml/2006/main" xmlns:w14="http://schemas.microsoft.com/office/word/2010/wordml" xmlns:w15="http://schemas.microsoft.com/office/word/2012/wordml" xmlns:w16cex="http://schemas.microsoft.com/office/word/2018/wordml/cex" xmlns:w16cid="http://schemas.microsoft.com/office/word/2016/wordml/cid" xmlns:w16="http://schemas.microsoft.com/office/word/2018/wordml" xmlns:w16se="http://schemas.microsoft.com/office/word/2015/wordml/symex" xmlns:wpg="http://schemas.microsoft.com/office/word/2010/wordprocessingGroup" xmlns:wpi="http://schemas.microsoft.com/office/word/2010/wordprocessingInk" xmlns:wne="http://schemas.microsoft.com/office/word/2006/wordml" xmlns:wps="http://schemas.microsoft.com/office/word/2010/wordprocessingShape" mc:Ignorable="w14 w15 w16se w16cid w16 w16cex wp14">
   <w:body>
     <w:p>
       <w:pPr>
@@ -259,7 +259,7 @@
                 <v:stroke joinstyle="miter"/>
                 <v:path gradientshapeok="t" o:connecttype="rect"/>
               </v:shapetype>
-              <v:shape id="Text Box 2" o:spid="_x0000_s1026" type="#_x0000_t202" style="position:absolute;margin-left:320.25pt;margin-top:-72.25pt;width:199.5pt;height:151.5pt;z-index:251661312;visibility:visible;mso-wrap-style:square;mso-width-percent:0;mso-height-percent:0;mso-wrap-distance-left:9pt;mso-wrap-distance-top:0;mso-wrap-distance-right:9pt;mso-wrap-distance-bottom:0;mso-position-horizontal:absolute;mso-position-horizontal-relative:text;mso-position-vertical:absolute;mso-position-vertical-relative:text;mso-width-percent:0;mso-height-percent:0;mso-width-relative:margin;mso-height-relative:margin;v-text-anchor:top" o:gfxdata="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" filled="f" stroked="f" strokeweight=".5pt">
+              <v:shape id="Text Box 2" o:spid="_x0000_s1026" type="#_x0000_t202" style="position:absolute;margin-left:320.25pt;margin-top:-72.25pt;width:199.5pt;height:151.5pt;z-index:251661312;visibility:visible;mso-wrap-style:square;mso-width-percent:0;mso-height-percent:0;mso-wrap-distance-left:9pt;mso-wrap-distance-top:0;mso-wrap-distance-right:9pt;mso-wrap-distance-bottom:0;mso-position-horizontal:absolute;mso-position-horizontal-relative:text;mso-position-vertical:absolute;mso-position-vertical-relative:text;mso-width-percent:0;mso-height-percent:0;mso-width-relative:margin;mso-height-relative:margin;v-text-anchor:top" o:gfxdata="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" filled="f" stroked="f" strokeweight=".5pt">
                 <v:textbox>
                   <w:txbxContent>
                     <w:p>
@@ -552,7 +552,7 @@
           </mc:Choice>
           <mc:Fallback>
             <w:pict>
-              <v:shape w14:anchorId="1437A40E" id="Text Box 1" o:spid="_x0000_s1027" type="#_x0000_t202" style="position:absolute;margin-left:0;margin-top:-1in;width:248.5pt;height:153pt;z-index:251660288;visibility:visible;mso-wrap-style:square;mso-width-percent:0;mso-height-percent:0;mso-wrap-distance-left:9pt;mso-wrap-distance-top:0;mso-wrap-distance-right:9pt;mso-wrap-distance-bottom:0;mso-position-horizontal:left;mso-position-horizontal-relative:page;mso-position-vertical:absolute;mso-position-vertical-relative:text;mso-width-percent:0;mso-height-percent:0;mso-width-relative:margin;mso-height-relative:margin;v-text-anchor:top" o:gfxdata="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" filled="f" stroked="f" strokeweight=".5pt">
+              <v:shape w14:anchorId="1437A40E" id="Text Box 1" o:spid="_x0000_s1027" type="#_x0000_t202" style="position:absolute;margin-left:0;margin-top:-1in;width:248.5pt;height:153pt;z-index:251660288;visibility:visible;mso-wrap-style:square;mso-width-percent:0;mso-height-percent:0;mso-wrap-distance-left:9pt;mso-wrap-distance-top:0;mso-wrap-distance-right:9pt;mso-wrap-distance-bottom:0;mso-position-horizontal:left;mso-position-horizontal-relative:page;mso-position-vertical:absolute;mso-position-vertical-relative:text;mso-width-percent:0;mso-height-percent:0;mso-width-relative:margin;mso-height-relative:margin;v-text-anchor:top" o:gfxdata="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" filled="f" stroked="f" strokeweight=".5pt">
                 <v:textbox>
                   <w:txbxContent>
                     <w:p>
@@ -904,19 +904,8 @@
                                 <w:sz w:val="28"/>
                                 <w:szCs w:val="28"/>
                               </w:rPr>
-                              <w:t xml:space="preserve"> Abdo Noman </w:t>
+                              <w:t xml:space="preserve"> Abdo Noman Alathwari</w:t>
                             </w:r>
-                            <w:proofErr w:type="spellStart"/>
-                            <w:r>
-                              <w:rPr>
-                                <w:rFonts w:asciiTheme="minorBidi" w:hAnsiTheme="minorBidi"/>
-                                <w:color w:val="auto"/>
-                                <w:sz w:val="28"/>
-                                <w:szCs w:val="28"/>
-                              </w:rPr>
-                              <w:t>Alathwari</w:t>
-                            </w:r>
-                            <w:proofErr w:type="spellEnd"/>
                           </w:p>
                           <w:p>
                             <w:pPr>
@@ -1198,7 +1187,7 @@
           </mc:Choice>
           <mc:Fallback>
             <w:pict>
-              <v:shape w14:anchorId="1DFA01D0" id="_x0000_s1028" type="#_x0000_t202" style="position:absolute;margin-left:0;margin-top:37.5pt;width:416.5pt;height:553pt;z-index:251665408;visibility:visible;mso-wrap-style:square;mso-width-percent:0;mso-height-percent:0;mso-wrap-distance-left:9pt;mso-wrap-distance-top:3.6pt;mso-wrap-distance-right:9pt;mso-wrap-distance-bottom:3.6pt;mso-position-horizontal:center;mso-position-horizontal-relative:margin;mso-position-vertical:absolute;mso-position-vertical-relative:text;mso-width-percent:0;mso-height-percent:0;mso-width-relative:margin;mso-height-relative:margin;v-text-anchor:top" o:gfxdata="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" strokecolor="white [3212]">
+              <v:shape w14:anchorId="1DFA01D0" id="_x0000_s1028" type="#_x0000_t202" style="position:absolute;margin-left:0;margin-top:37.5pt;width:416.5pt;height:553pt;z-index:251665408;visibility:visible;mso-wrap-style:square;mso-width-percent:0;mso-height-percent:0;mso-wrap-distance-left:9pt;mso-wrap-distance-top:3.6pt;mso-wrap-distance-right:9pt;mso-wrap-distance-bottom:3.6pt;mso-position-horizontal:center;mso-position-horizontal-relative:margin;mso-position-vertical:absolute;mso-position-vertical-relative:text;mso-width-percent:0;mso-height-percent:0;mso-width-relative:margin;mso-height-relative:margin;v-text-anchor:top" o:gfxdata="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" strokecolor="white [3212]">
                 <v:textbox>
                   <w:txbxContent>
                     <w:p>
@@ -1357,19 +1346,8 @@
                           <w:sz w:val="28"/>
                           <w:szCs w:val="28"/>
                         </w:rPr>
-                        <w:t xml:space="preserve"> Abdo Noman </w:t>
+                        <w:t xml:space="preserve"> Abdo Noman Alathwari</w:t>
                       </w:r>
-                      <w:proofErr w:type="spellStart"/>
-                      <w:r>
-                        <w:rPr>
-                          <w:rFonts w:asciiTheme="minorBidi" w:hAnsiTheme="minorBidi"/>
-                          <w:color w:val="auto"/>
-                          <w:sz w:val="28"/>
-                          <w:szCs w:val="28"/>
-                        </w:rPr>
-                        <w:t>Alathwari</w:t>
-                      </w:r>
-                      <w:proofErr w:type="spellEnd"/>
                     </w:p>
                     <w:p>
                       <w:pPr>
@@ -1704,7 +1682,7 @@
               </wp:anchor>
             </w:drawing>
           </mc:Choice>
-          <mc:Fallback>
+          <mc:Fallback xmlns:w16sdtdh="http://schemas.microsoft.com/office/word/2020/wordml/sdtdatahash" xmlns:oel="http://schemas.microsoft.com/office/2019/extlst">
             <w:pict>
               <v:line w14:anchorId="3A18117A" id="Straight Connector 8" o:spid="_x0000_s1026" style="position:absolute;left:0;text-align:left;flip:y;z-index:251662336;visibility:visible;mso-wrap-style:square;mso-width-percent:0;mso-height-percent:0;mso-wrap-distance-left:9pt;mso-wrap-distance-top:0;mso-wrap-distance-right:9pt;mso-wrap-distance-bottom:0;mso-position-horizontal:absolute;mso-position-horizontal-relative:text;mso-position-vertical:absolute;mso-position-vertical-relative:text;mso-width-percent:0;mso-height-percent:0;mso-width-relative:margin;mso-height-relative:margin" from="-59.25pt,20.5pt" to="491.25pt,20.5pt" o:gfxdata="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" strokecolor="black [3200]" strokeweight=".5pt">
                 <v:stroke joinstyle="miter"/>
@@ -1970,6 +1948,7 @@
           <w:docPartUnique/>
         </w:docPartObj>
       </w:sdtPr>
+      <w:sdtEndPr/>
       <w:sdtContent>
         <w:p>
           <w:pPr>
@@ -13854,7 +13833,27 @@
           <w:sz w:val="24"/>
           <w:szCs w:val="24"/>
         </w:rPr>
-        <w:t>Table 2.1 comparison of traditional healthcare records and e-healthcare records</w:t>
+        <w:t>Table 2</w:t>
+      </w:r>
+      <w:r>
+        <w:rPr>
+          <w:rFonts w:asciiTheme="majorBidi" w:hAnsiTheme="majorBidi" w:cstheme="majorBidi"/>
+          <w:b/>
+          <w:bCs/>
+          <w:sz w:val="24"/>
+          <w:szCs w:val="24"/>
+        </w:rPr>
+        <w:t>-</w:t>
+      </w:r>
+      <w:r>
+        <w:rPr>
+          <w:rFonts w:asciiTheme="majorBidi" w:hAnsiTheme="majorBidi" w:cstheme="majorBidi"/>
+          <w:b/>
+          <w:bCs/>
+          <w:sz w:val="24"/>
+          <w:szCs w:val="24"/>
+        </w:rPr>
+        <w:t>1 comparison of traditional healthcare records and e-healthcare records</w:t>
       </w:r>
     </w:p>
     <w:tbl>
@@ -14955,15 +14954,7 @@
           <w:sz w:val="28"/>
           <w:szCs w:val="28"/>
         </w:rPr>
-        <w:t>Blockchain is a collection of computers connected together in a peer-to-peer (P2P) network. It is a decentralized, distributed ledger system that records transactions across multiple computers in a way that ensures transparency, security, and immutability. It is the combination of existing technologies such as cryptography, shared ledger and distributed network.</w:t>
-      </w:r>
-      <w:r>
-        <w:rPr>
-          <w:rFonts w:asciiTheme="majorBidi" w:hAnsiTheme="majorBidi" w:cstheme="majorBidi"/>
-          <w:sz w:val="28"/>
-          <w:szCs w:val="28"/>
-        </w:rPr>
-        <w:t xml:space="preserve"> </w:t>
+        <w:t xml:space="preserve">Blockchain is a collection of computers connected together in a peer-to-peer (P2P) network. It is a decentralized, distributed ledger system that records transactions across multiple computers in a way that ensures transparency, security, and immutability. It is the combination of existing technologies such as cryptography, shared ledger and distributed network. </w:t>
       </w:r>
       <w:bookmarkStart w:id="29" w:name="_Hlk158629613"/>
       <w:r>
@@ -14981,15 +14972,7 @@
           <w:sz w:val="28"/>
           <w:szCs w:val="28"/>
         </w:rPr>
-        <w:t xml:space="preserve"> </w:t>
-      </w:r>
-      <w:r>
-        <w:rPr>
-          <w:rFonts w:asciiTheme="majorBidi" w:hAnsiTheme="majorBidi" w:cstheme="majorBidi"/>
-          <w:sz w:val="28"/>
-          <w:szCs w:val="28"/>
-        </w:rPr>
-        <w:t xml:space="preserve">Blockchain 1.0 was announced as a bitcoin emergence in 2008; the chains of blocks which contain several units of information and transaction are which leverages the capabilities of digital ledger in an electronic P2P system. In 2013, Blockchain 2.0 introduced a public blockchain named Ethereum blockchain that facilitates a user to record the assets as smart contracts. It acts as a platform for developing many decentralized applications. In 2015, Hyperledger was introduced as an open-source blockchain that promotes global industry collaboration by improving the reliability and performance of current systems. Later, the blockchain networks involving private, public and federated (consortium) </w:t>
+        <w:t xml:space="preserve"> Blockchain 1.0 was announced as a bitcoin emergence in 2008; the chains of blocks which contain several units of information and transaction are which leverages the capabilities of digital ledger in an electronic P2P system. In 2013, Blockchain 2.0 introduced a public blockchain named Ethereum blockchain that facilitates a user to record the assets as smart contracts. It acts as a platform for developing many decentralized applications. In 2015, Hyperledger was introduced as an open-source blockchain that promotes global industry collaboration by improving the reliability and performance of current systems. Later, the blockchain networks involving private, public and federated (consortium) </w:t>
       </w:r>
       <w:bookmarkStart w:id="31" w:name="_Hlk158629712"/>
       <w:bookmarkEnd w:id="30"/>
@@ -15018,15 +15001,7 @@
           <w:sz w:val="28"/>
           <w:szCs w:val="28"/>
         </w:rPr>
-        <w:t xml:space="preserve"> </w:t>
-      </w:r>
-      <w:r>
-        <w:rPr>
-          <w:rFonts w:asciiTheme="majorBidi" w:hAnsiTheme="majorBidi" w:cstheme="majorBidi"/>
-          <w:sz w:val="28"/>
-          <w:szCs w:val="28"/>
-        </w:rPr>
-        <w:t>A transaction is represented by a user initiating a request to create a block and then the transaction being broadcasted for each node that is connected in the P2P network. Using consensus algorithms, all nodes validate each transaction along with the user details in the blockchain network. Once the transaction is validated, the block that is newly created can be added to the existing blockchain. The basic working procedure of blockchain is depicted in Figure</w:t>
+        <w:t xml:space="preserve"> A transaction is represented by a user initiating a request to create a block and then the transaction being broadcasted for each node that is connected in the P2P network. Using consensus algorithms, all nodes validate each transaction along with the user details in the blockchain network. Once the transaction is validated, the block that is newly created can be added to the existing blockchain. The basic working procedure of blockchain is depicted in Figure</w:t>
       </w:r>
     </w:p>
     <w:p>
@@ -15110,31 +15085,7 @@
           <w:sz w:val="28"/>
           <w:szCs w:val="28"/>
         </w:rPr>
-        <w:t>B</w:t>
-      </w:r>
-      <w:r>
-        <w:rPr>
-          <w:rFonts w:asciiTheme="majorBidi" w:hAnsiTheme="majorBidi" w:cstheme="majorBidi"/>
-          <w:sz w:val="28"/>
-          <w:szCs w:val="28"/>
-        </w:rPr>
-        <w:t>lockchain technology has certain inherent features that can be utilized for diversified applications.</w:t>
-      </w:r>
-      <w:r>
-        <w:rPr>
-          <w:rFonts w:asciiTheme="majorBidi" w:hAnsiTheme="majorBidi" w:cstheme="majorBidi"/>
-          <w:sz w:val="28"/>
-          <w:szCs w:val="28"/>
-        </w:rPr>
-        <w:t xml:space="preserve"> </w:t>
-      </w:r>
-      <w:r>
-        <w:rPr>
-          <w:rFonts w:asciiTheme="majorBidi" w:hAnsiTheme="majorBidi" w:cstheme="majorBidi"/>
-          <w:sz w:val="28"/>
-          <w:szCs w:val="28"/>
-        </w:rPr>
-        <w:t>The various characteristics include the following:</w:t>
+        <w:t>Blockchain technology has certain inherent features that can be utilized for diversified applications. The various characteristics include the following:</w:t>
       </w:r>
     </w:p>
     <w:p>
@@ -15229,23 +15180,7 @@
           <w:szCs w:val="28"/>
         </w:rPr>
         <w:lastRenderedPageBreak/>
-        <w:t xml:space="preserve">Persistence: </w:t>
-      </w:r>
-      <w:r>
-        <w:rPr>
-          <w:rFonts w:asciiTheme="majorBidi" w:hAnsiTheme="majorBidi" w:cstheme="majorBidi"/>
-          <w:sz w:val="28"/>
-          <w:szCs w:val="28"/>
-        </w:rPr>
-        <w:t>"</w:t>
-      </w:r>
-      <w:r>
-        <w:rPr>
-          <w:rFonts w:asciiTheme="majorBidi" w:hAnsiTheme="majorBidi" w:cstheme="majorBidi"/>
-          <w:sz w:val="28"/>
-          <w:szCs w:val="28"/>
-        </w:rPr>
-        <w:t>The transactions are distributed over all nodes that are validated and checked by other nodes using a consensus algorithm before it is being added to the block. Hence it is highly difficult to delete or alter any data. The public blockchain is immutable. However, if the majority of the nodes are interested in modifying the consortium and private blockchain, it can be altered</w:t>
+        <w:t>Persistence: "The transactions are distributed over all nodes that are validated and checked by other nodes using a consensus algorithm before it is being added to the block. Hence it is highly difficult to delete or alter any data. The public blockchain is immutable. However, if the majority of the nodes are interested in modifying the consortium and private blockchain, it can be altered</w:t>
       </w:r>
       <w:proofErr w:type="gramStart"/>
       <w:r>
@@ -15353,26 +15288,16 @@
           <w:sz w:val="28"/>
           <w:szCs w:val="28"/>
         </w:rPr>
-        <w:t xml:space="preserve">Basic components of </w:t>
-      </w:r>
-      <w:proofErr w:type="gramStart"/>
-      <w:r>
-        <w:rPr>
-          <w:rFonts w:asciiTheme="majorBidi" w:hAnsiTheme="majorBidi" w:cstheme="majorBidi"/>
-          <w:sz w:val="28"/>
-          <w:szCs w:val="28"/>
-        </w:rPr>
-        <w:t>blockchain</w:t>
-      </w:r>
-      <w:r>
-        <w:rPr>
-          <w:rFonts w:asciiTheme="majorBidi" w:hAnsiTheme="majorBidi" w:cstheme="majorBidi"/>
-          <w:sz w:val="28"/>
-          <w:szCs w:val="28"/>
-        </w:rPr>
-        <w:t xml:space="preserve"> :</w:t>
-      </w:r>
-      <w:proofErr w:type="gramEnd"/>
+        <w:t>Basic components of blockchain</w:t>
+      </w:r>
+      <w:r>
+        <w:rPr>
+          <w:rFonts w:asciiTheme="majorBidi" w:hAnsiTheme="majorBidi" w:cstheme="majorBidi"/>
+          <w:sz w:val="28"/>
+          <w:szCs w:val="28"/>
+        </w:rPr>
+        <w:t>:</w:t>
+      </w:r>
     </w:p>
     <w:p>
       <w:pPr>
@@ -15549,15 +15474,7 @@
           <w:sz w:val="28"/>
           <w:szCs w:val="28"/>
         </w:rPr>
-        <w:t>technology</w:t>
-      </w:r>
-      <w:r>
-        <w:rPr>
-          <w:rFonts w:asciiTheme="majorBidi" w:hAnsiTheme="majorBidi" w:cstheme="majorBidi"/>
-          <w:sz w:val="28"/>
-          <w:szCs w:val="28"/>
-        </w:rPr>
-        <w:t xml:space="preserve"> :</w:t>
+        <w:t>technology :</w:t>
       </w:r>
       <w:proofErr w:type="gramEnd"/>
     </w:p>
@@ -15621,23 +15538,13 @@
           <w:szCs w:val="28"/>
         </w:rPr>
       </w:pPr>
-      <w:proofErr w:type="gramStart"/>
-      <w:r>
-        <w:rPr>
-          <w:rFonts w:asciiTheme="majorBidi" w:hAnsiTheme="majorBidi" w:cstheme="majorBidi"/>
-          <w:sz w:val="28"/>
-          <w:szCs w:val="28"/>
-        </w:rPr>
-        <w:t>Scalability :</w:t>
-      </w:r>
-      <w:proofErr w:type="gramEnd"/>
-      <w:r>
-        <w:rPr>
-          <w:rFonts w:asciiTheme="majorBidi" w:hAnsiTheme="majorBidi" w:cstheme="majorBidi"/>
-          <w:sz w:val="28"/>
-          <w:szCs w:val="28"/>
-        </w:rPr>
-        <w:t xml:space="preserve"> "Blockchain technology should be capable of handling a large number of users and medical devices such as sensors, smart devices or Internet of Things (IoT) that are more prevalent in the health industry. In bitcoin, the rate of growth of the chain for every 10 min is 1 MB per block along with copies of data stored in the nodes". []. </w:t>
+      <w:r>
+        <w:rPr>
+          <w:rFonts w:asciiTheme="majorBidi" w:hAnsiTheme="majorBidi" w:cstheme="majorBidi"/>
+          <w:sz w:val="28"/>
+          <w:szCs w:val="28"/>
+        </w:rPr>
+        <w:t xml:space="preserve">Scalability: "Blockchain technology should be capable of handling a large number of users and medical devices such as sensors, smart devices or Internet of Things (IoT) that are more prevalent in the health industry. In bitcoin, the rate of growth of the chain for every 10 min is 1 MB per block along with copies of data stored in the nodes". []. </w:t>
       </w:r>
     </w:p>
     <w:p>
@@ -15658,23 +15565,37 @@
         </w:rPr>
         <w:t>"Currently, blockchain networks are not as scalable as, for example, current financial networks. This is a known area of concern and a very ripe area for research</w:t>
       </w:r>
-      <w:proofErr w:type="gramStart"/>
-      <w:r>
-        <w:rPr>
-          <w:rFonts w:asciiTheme="majorBidi" w:hAnsiTheme="majorBidi" w:cstheme="majorBidi"/>
-          <w:sz w:val="28"/>
-          <w:szCs w:val="28"/>
-        </w:rPr>
-        <w:t>".[</w:t>
-      </w:r>
-      <w:proofErr w:type="gramEnd"/>
-      <w:r>
-        <w:rPr>
-          <w:rFonts w:asciiTheme="majorBidi" w:hAnsiTheme="majorBidi" w:cstheme="majorBidi"/>
-          <w:sz w:val="28"/>
-          <w:szCs w:val="28"/>
-        </w:rPr>
-        <w:t>].</w:t>
+      <w:r>
+        <w:rPr>
+          <w:rFonts w:asciiTheme="majorBidi" w:hAnsiTheme="majorBidi" w:cstheme="majorBidi"/>
+          <w:sz w:val="28"/>
+          <w:szCs w:val="28"/>
+        </w:rPr>
+        <w:t>.</w:t>
+      </w:r>
+      <w:r>
+        <w:rPr>
+          <w:rFonts w:asciiTheme="majorBidi" w:hAnsiTheme="majorBidi" w:cstheme="majorBidi"/>
+          <w:sz w:val="28"/>
+          <w:szCs w:val="28"/>
+        </w:rPr>
+        <w:t>"</w:t>
+      </w:r>
+      <w:r>
+        <w:rPr>
+          <w:rFonts w:asciiTheme="majorBidi" w:hAnsiTheme="majorBidi" w:cstheme="majorBidi"/>
+          <w:sz w:val="28"/>
+          <w:szCs w:val="28"/>
+        </w:rPr>
+        <w:t xml:space="preserve"> </w:t>
+      </w:r>
+      <w:r>
+        <w:rPr>
+          <w:rFonts w:asciiTheme="majorBidi" w:hAnsiTheme="majorBidi" w:cstheme="majorBidi"/>
+          <w:sz w:val="28"/>
+          <w:szCs w:val="28"/>
+        </w:rPr>
+        <w:t>[].</w:t>
       </w:r>
     </w:p>
     <w:p>
@@ -15698,23 +15619,13 @@
           <w:szCs w:val="28"/>
         </w:rPr>
       </w:pPr>
-      <w:proofErr w:type="gramStart"/>
-      <w:r>
-        <w:rPr>
-          <w:rFonts w:asciiTheme="majorBidi" w:hAnsiTheme="majorBidi" w:cstheme="majorBidi"/>
-          <w:sz w:val="28"/>
-          <w:szCs w:val="28"/>
-        </w:rPr>
-        <w:t>Interoperability :</w:t>
-      </w:r>
-      <w:proofErr w:type="gramEnd"/>
-      <w:r>
-        <w:rPr>
-          <w:rFonts w:asciiTheme="majorBidi" w:hAnsiTheme="majorBidi" w:cstheme="majorBidi"/>
-          <w:sz w:val="28"/>
-          <w:szCs w:val="28"/>
-        </w:rPr>
-        <w:t xml:space="preserve"> "The storage of medical data is done mainly in a centralized database server that leads to data fragmentation, reduced data quantity and quality for medical research, slow access and lack of system interoperability." []. A single patient’s medical record may be present at different locations in various systems. So, sharing and interoperability of data among various communicating providers and services is a major issue in blockchain. The transfer and sharing of data among various sources help health industry in providing improved services to the patients. Blockchain systems should be designed to be interoperable among different medical systems.</w:t>
+      <w:r>
+        <w:rPr>
+          <w:rFonts w:asciiTheme="majorBidi" w:hAnsiTheme="majorBidi" w:cstheme="majorBidi"/>
+          <w:sz w:val="28"/>
+          <w:szCs w:val="28"/>
+        </w:rPr>
+        <w:t>Interoperability: "The storage of medical data is done mainly in a centralized database server that leads to data fragmentation, reduced data quantity and quality for medical research, slow access and lack of system interoperability." []. A single patient’s medical record may be present at different locations in various systems. So, sharing and interoperability of data among various communicating providers and services is a major issue in blockchain. The transfer and sharing of data among various sources help health industry in providing improved services to the patients. Blockchain systems should be designed to be interoperable among different medical systems.</w:t>
       </w:r>
     </w:p>
     <w:p>
@@ -15740,23 +15651,13 @@
           <w:szCs w:val="28"/>
         </w:rPr>
       </w:pPr>
-      <w:proofErr w:type="gramStart"/>
-      <w:r>
-        <w:rPr>
-          <w:rFonts w:asciiTheme="majorBidi" w:hAnsiTheme="majorBidi" w:cstheme="majorBidi"/>
-          <w:sz w:val="28"/>
-          <w:szCs w:val="28"/>
-        </w:rPr>
-        <w:t>Accuracy :</w:t>
-      </w:r>
-      <w:proofErr w:type="gramEnd"/>
-      <w:r>
-        <w:rPr>
-          <w:rFonts w:asciiTheme="majorBidi" w:hAnsiTheme="majorBidi" w:cstheme="majorBidi"/>
-          <w:sz w:val="28"/>
-          <w:szCs w:val="28"/>
-        </w:rPr>
-        <w:t xml:space="preserve"> The conventional health systems face the problem of data inconsistencies as the patient data may not be shared and updated by all parties involved in the system leading to inaccuracies and fragmented data. Rather in blockchain, the data can be shared and verified by all parties connected in the chain and updated immediately.</w:t>
+      <w:r>
+        <w:rPr>
+          <w:rFonts w:asciiTheme="majorBidi" w:hAnsiTheme="majorBidi" w:cstheme="majorBidi"/>
+          <w:sz w:val="28"/>
+          <w:szCs w:val="28"/>
+        </w:rPr>
+        <w:t>Accuracy: The conventional health systems face the problem of data inconsistencies as the patient data may not be shared and updated by all parties involved in the system leading to inaccuracies and fragmented data. Rather in blockchain, the data can be shared and verified by all parties connected in the chain and updated immediately.</w:t>
       </w:r>
     </w:p>
     <w:p>
@@ -15788,18 +15689,8 @@
           <w:sz w:val="28"/>
           <w:szCs w:val="28"/>
         </w:rPr>
-        <w:t xml:space="preserve">Type of </w:t>
-      </w:r>
-      <w:proofErr w:type="gramStart"/>
-      <w:r>
-        <w:rPr>
-          <w:rFonts w:asciiTheme="majorBidi" w:hAnsiTheme="majorBidi" w:cstheme="majorBidi"/>
-          <w:sz w:val="28"/>
-          <w:szCs w:val="28"/>
-        </w:rPr>
-        <w:t>Blockchain :</w:t>
-      </w:r>
-      <w:proofErr w:type="gramEnd"/>
+        <w:t>Type of Blockchain:</w:t>
+      </w:r>
     </w:p>
     <w:p>
       <w:pPr>
@@ -15828,25 +15719,7 @@
           <w:sz w:val="28"/>
           <w:szCs w:val="28"/>
         </w:rPr>
-        <w:t xml:space="preserve">Public </w:t>
-      </w:r>
-      <w:proofErr w:type="gramStart"/>
-      <w:r>
-        <w:rPr>
-          <w:rFonts w:asciiTheme="majorBidi" w:hAnsiTheme="majorBidi" w:cstheme="majorBidi"/>
-          <w:sz w:val="28"/>
-          <w:szCs w:val="28"/>
-        </w:rPr>
-        <w:t>Blockchain :</w:t>
-      </w:r>
-      <w:proofErr w:type="gramEnd"/>
-      <w:r>
-        <w:rPr>
-          <w:rFonts w:asciiTheme="majorBidi" w:hAnsiTheme="majorBidi" w:cstheme="majorBidi"/>
-          <w:sz w:val="28"/>
-          <w:szCs w:val="28"/>
-        </w:rPr>
-        <w:t xml:space="preserve"> Public blockchains are transparent and open, so any participant can avail the blocks at any time. For instance, bitcoin, a cryptocurrency and P2P payment system introduced by Satoshi Nakamoto, is based on public blockchain." In public blockchain, every member in the network can access the block and can make transactions, and every participant can involve in the process of creating the consensus. In this case, there is </w:t>
+        <w:t xml:space="preserve">Public Blockchain: Public blockchains are transparent and open, so any participant can avail the blocks at any time. For instance, bitcoin, a cryptocurrency and P2P payment system introduced by Satoshi Nakamoto, is based on public blockchain." In public blockchain, every member in the network can access the block and can make transactions, and every participant can involve in the process of creating the consensus. In this case, there is </w:t>
       </w:r>
       <w:r>
         <w:rPr>
@@ -15855,15 +15728,7 @@
           <w:szCs w:val="28"/>
         </w:rPr>
         <w:lastRenderedPageBreak/>
-        <w:t>neither an intermediatory register nor a trusted third party."[</w:t>
-      </w:r>
-      <w:r>
-        <w:rPr>
-          <w:rFonts w:asciiTheme="majorBidi" w:hAnsiTheme="majorBidi" w:cstheme="majorBidi"/>
-          <w:sz w:val="28"/>
-          <w:szCs w:val="28"/>
-        </w:rPr>
-        <w:t>].</w:t>
+        <w:t>neither an intermediatory register nor a trusted third party."[].</w:t>
       </w:r>
       <w:r>
         <w:t xml:space="preserve"> </w:t>
@@ -16129,49 +15994,15 @@
           <w:sz w:val="28"/>
           <w:szCs w:val="28"/>
         </w:rPr>
-        <w:t xml:space="preserve">Consortium </w:t>
-      </w:r>
-      <w:proofErr w:type="gramStart"/>
-      <w:r>
-        <w:rPr>
-          <w:rFonts w:asciiTheme="majorBidi" w:hAnsiTheme="majorBidi" w:cstheme="majorBidi"/>
-          <w:sz w:val="28"/>
-          <w:szCs w:val="28"/>
-        </w:rPr>
-        <w:t>blockchain :</w:t>
-      </w:r>
-      <w:proofErr w:type="gramEnd"/>
-      <w:r>
-        <w:rPr>
-          <w:rFonts w:asciiTheme="majorBidi" w:hAnsiTheme="majorBidi" w:cstheme="majorBidi"/>
-          <w:sz w:val="28"/>
-          <w:szCs w:val="28"/>
-        </w:rPr>
-        <w:t xml:space="preserve"> "Consortium blockchain is an amalgamation of public and private blockchains. Private blockchain is applicable for enterprise solutions to preserve business data. The consortium blockchain is considered as a semi-private blockchain with a restricted user group but available across various organizations. In other words, this type of blockchain can be utilized if organizations are ready to share the blockchain, but restrict data access to them, and retain it secure from public access."[] Thus, it possesses the features of both public and private blockchains. Consortium blockchain is a cross-discipline and cross-company solution provider with the support of many blockchain platforms. A blockchain consortium of concurring companies can leverage information to advance workflows, accountability and transparency.</w:t>
-      </w:r>
-      <w:r>
-        <w:rPr>
-          <w:rFonts w:asciiTheme="majorBidi" w:hAnsiTheme="majorBidi" w:cstheme="majorBidi"/>
-          <w:sz w:val="28"/>
-          <w:szCs w:val="28"/>
-        </w:rPr>
-        <w:t xml:space="preserve"> </w:t>
-      </w:r>
-      <w:r>
-        <w:rPr>
-          <w:rFonts w:asciiTheme="majorBidi" w:hAnsiTheme="majorBidi" w:cstheme="majorBidi"/>
-          <w:sz w:val="28"/>
-          <w:szCs w:val="28"/>
-        </w:rPr>
-        <w:t>The structure of Consortium blockchain is shown in Figure</w:t>
-      </w:r>
-      <w:r>
-        <w:rPr>
-          <w:rFonts w:asciiTheme="majorBidi" w:hAnsiTheme="majorBidi" w:cstheme="majorBidi"/>
-          <w:sz w:val="28"/>
-          <w:szCs w:val="28"/>
-        </w:rPr>
-        <w:t>.</w:t>
+        <w:t>Consortium blockchain: "Consortium blockchain is an amalgamation of public and private blockchains. Private blockchain is applicable for enterprise solutions to preserve business data. The consortium blockchain is considered as a semi-private blockchain with a restricted user group but available across various organizations. In other words, this type of blockchain can be utilized if organizations are ready to share the blockchain, but restrict data access to them, and retain it secure from public access."[] Thus, it possesses the features of both public and private blockchains. Consortium blockchain is a cross-discipline and cross-company solution provider with the support of many blockchain platforms. A blockchain consortium of concurring companies can leverage information to advance workflows, accountability and transparency.</w:t>
+      </w:r>
+      <w:r>
+        <w:rPr>
+          <w:rFonts w:asciiTheme="majorBidi" w:hAnsiTheme="majorBidi" w:cstheme="majorBidi"/>
+          <w:sz w:val="28"/>
+          <w:szCs w:val="28"/>
+        </w:rPr>
+        <w:t xml:space="preserve"> The structure of Consortium blockchain is shown in Figure.</w:t>
       </w:r>
     </w:p>
     <w:p>
@@ -18986,6 +18817,7 @@
       <w:pPr>
         <w:spacing w:before="40" w:after="360" w:line="240" w:lineRule="auto"/>
         <w:ind w:right="720"/>
+        <w:jc w:val="both"/>
         <w:rPr>
           <w:rFonts w:asciiTheme="majorBidi" w:hAnsiTheme="majorBidi" w:cstheme="majorBidi"/>
           <w:sz w:val="28"/>
@@ -19014,7 +18846,7 @@
           <w:sz w:val="28"/>
           <w:szCs w:val="28"/>
         </w:rPr>
-        <w:t xml:space="preserve">unique features such as enhanced security, improved </w:t>
+        <w:t xml:space="preserve">unique features such as enhanced security, improved interoperability, efficient </w:t>
       </w:r>
       <w:r>
         <w:rPr>
@@ -19023,7 +18855,7 @@
           <w:szCs w:val="28"/>
         </w:rPr>
         <w:lastRenderedPageBreak/>
-        <w:t>interoperability, efficient data management, and patient privacy, blockchain offers transformative potential to revolutionize healthcare systems worldwide. Blockchain technology was able to solve several problems that existed I paper-based systems as Securing Health Data Privacy and security are paramount in healthcare, as patient data is sensitive and highly valuable. Blockchain employs cryptographic techniques and consensus mechanisms to ensure the integrity, confidentiality, and immutability of health data. Each transaction recorded on the blockchain is cryptographically linked to previous transactions, making it virtually impossible to alter or delete data retroactively. Moreover, access controls and permissioned blockchain networks enable granular control over who can view, edit, and share sensitive health information, reducing the risk of data breaches and unauthorized access .also Reducing Administrative Burden and Costs: Healthcare administration is often plagued by inefficiencies, paperwork, and administrative overheads, which contribute to high healthcare costs. Blockchain technology has the potential to streamline administrative processes, such as claims processing, billing, and revenue cycle management, by automating tasks, reducing intermediaries, and eliminating redundant paperwork. Smart contracts executed on the blockchain can automate payment settlements, enforce contractual agreements, and facilitate real-time transactions, resulting in cost savings, faster processing times, and improved accuracy in healthcare administration. These Solution contributed to use Blockchain in Electronic Health Records (EHRs)</w:t>
+        <w:t>data management, and patient privacy, blockchain offers transformative potential to revolutionize healthcare systems worldwide. Blockchain technology was able to solve several problems that existed I paper-based systems as Securing Health Data Privacy and security are paramount in healthcare, as patient data is sensitive and highly valuable. Blockchain employs cryptographic techniques and consensus mechanisms to ensure the integrity, confidentiality, and immutability of health data. Each transaction recorded on the blockchain is cryptographically linked to previous transactions, making it virtually impossible to alter or delete data retroactively. Moreover, access controls and permissioned blockchain networks enable granular control over who can view, edit, and share sensitive health information, reducing the risk of data breaches and unauthorized access .also Reducing Administrative Burden and Costs: Healthcare administration is often plagued by inefficiencies, paperwork, and administrative overheads, which contribute to high healthcare costs. Blockchain technology has the potential to streamline administrative processes, such as claims processing, billing, and revenue cycle management, by automating tasks, reducing intermediaries, and eliminating redundant paperwork. Smart contracts executed on the blockchain can automate payment settlements, enforce contractual agreements, and facilitate real-time transactions, resulting in cost savings, faster processing times, and improved accuracy in healthcare administration. These Solution contributed to use Blockchain in Electronic Health Records (EHRs)</w:t>
       </w:r>
     </w:p>
     <w:p>
@@ -19070,6 +18902,7 @@
         </w:numPr>
         <w:spacing w:before="40" w:after="360" w:line="240" w:lineRule="auto"/>
         <w:ind w:left="426" w:right="720"/>
+        <w:jc w:val="both"/>
         <w:rPr>
           <w:rFonts w:asciiTheme="majorBidi" w:hAnsiTheme="majorBidi" w:cstheme="majorBidi"/>
           <w:sz w:val="26"/>
@@ -19104,6 +18937,7 @@
         </w:numPr>
         <w:spacing w:before="40" w:after="360" w:line="240" w:lineRule="auto"/>
         <w:ind w:left="426" w:right="720"/>
+        <w:jc w:val="both"/>
         <w:rPr>
           <w:rFonts w:asciiTheme="majorBidi" w:hAnsiTheme="majorBidi" w:cstheme="majorBidi"/>
           <w:sz w:val="26"/>
@@ -19139,6 +18973,7 @@
         </w:numPr>
         <w:spacing w:before="40" w:after="360" w:line="240" w:lineRule="auto"/>
         <w:ind w:left="426" w:right="720"/>
+        <w:jc w:val="both"/>
         <w:rPr>
           <w:b/>
           <w:bCs/>
@@ -19213,28 +19048,28 @@
           <w:szCs w:val="28"/>
           <w:lang w:val="en-GB"/>
         </w:rPr>
-        <w:t>Artificial Intelligence (AI) is a transformative technology that simulates human intelligence processes using computer systems. It encompasses a wide range of subfields, techniques, and applications aimed at enabling machines to perform tasks that typically require human intelligence. From basic decision-making to complex problem-solving, AI systems have demonstrated remarkable capabilities across various domains, revolutionizing industries and shaping the future of technology.</w:t>
-      </w:r>
-    </w:p>
-    <w:p>
-      <w:pPr>
+        <w:t>“</w:t>
+      </w:r>
+      <w:r>
         <w:rPr>
           <w:rFonts w:ascii="Times New Roman" w:eastAsia="Calibri" w:hAnsi="Times New Roman" w:cs="Times New Roman"/>
           <w:sz w:val="28"/>
           <w:szCs w:val="28"/>
           <w:lang w:val="en-GB"/>
         </w:rPr>
-      </w:pPr>
-    </w:p>
-    <w:p>
-      <w:pPr>
+        <w:t xml:space="preserve">AI, a use of man-made brainpower, </w:t>
+      </w:r>
+      <w:proofErr w:type="spellStart"/>
+      <w:r>
         <w:rPr>
           <w:rFonts w:ascii="Times New Roman" w:eastAsia="Calibri" w:hAnsi="Times New Roman" w:cs="Times New Roman"/>
           <w:sz w:val="28"/>
           <w:szCs w:val="28"/>
           <w:lang w:val="en-GB"/>
         </w:rPr>
-      </w:pPr>
+        <w:t>centers</w:t>
+      </w:r>
+      <w:proofErr w:type="spellEnd"/>
       <w:r>
         <w:rPr>
           <w:rFonts w:ascii="Times New Roman" w:eastAsia="Calibri" w:hAnsi="Times New Roman" w:cs="Times New Roman"/>
@@ -19242,34 +19077,138 @@
           <w:szCs w:val="28"/>
           <w:lang w:val="en-GB"/>
         </w:rPr>
+        <w:t xml:space="preserve"> around creating computer programs</w:t>
+      </w:r>
+      <w:r>
+        <w:rPr>
+          <w:rFonts w:ascii="Times New Roman" w:eastAsia="Calibri" w:hAnsi="Times New Roman" w:cs="Times New Roman"/>
+          <w:sz w:val="28"/>
+          <w:szCs w:val="28"/>
+          <w:lang w:val="en-GB"/>
+        </w:rPr>
+        <w:t xml:space="preserve"> </w:t>
+      </w:r>
+      <w:r>
+        <w:rPr>
+          <w:rFonts w:ascii="Times New Roman" w:eastAsia="Calibri" w:hAnsi="Times New Roman" w:cs="Times New Roman"/>
+          <w:sz w:val="28"/>
+          <w:szCs w:val="28"/>
+          <w:lang w:val="en-GB"/>
+        </w:rPr>
+        <w:t>that can get to information and learn to take decisions alone. It gives systems the</w:t>
+      </w:r>
+      <w:r>
+        <w:rPr>
+          <w:rFonts w:ascii="Times New Roman" w:eastAsia="Calibri" w:hAnsi="Times New Roman" w:cs="Times New Roman"/>
+          <w:sz w:val="28"/>
+          <w:szCs w:val="28"/>
+          <w:lang w:val="en-GB"/>
+        </w:rPr>
+        <w:t xml:space="preserve"> </w:t>
+      </w:r>
+      <w:r>
+        <w:rPr>
+          <w:rFonts w:ascii="Times New Roman" w:eastAsia="Calibri" w:hAnsi="Times New Roman" w:cs="Times New Roman"/>
+          <w:sz w:val="28"/>
+          <w:szCs w:val="28"/>
+          <w:lang w:val="en-GB"/>
+        </w:rPr>
+        <w:t>capacity to learn without being unequivocally programmed. Its essential</w:t>
+      </w:r>
+      <w:r>
+        <w:rPr>
+          <w:rFonts w:ascii="Times New Roman" w:eastAsia="Calibri" w:hAnsi="Times New Roman" w:cs="Times New Roman"/>
+          <w:sz w:val="28"/>
+          <w:szCs w:val="28"/>
+          <w:lang w:val="en-GB"/>
+        </w:rPr>
+        <w:t xml:space="preserve"> </w:t>
+      </w:r>
+      <w:r>
+        <w:rPr>
+          <w:rFonts w:ascii="Times New Roman" w:eastAsia="Calibri" w:hAnsi="Times New Roman" w:cs="Times New Roman"/>
+          <w:sz w:val="28"/>
+          <w:szCs w:val="28"/>
+          <w:lang w:val="en-GB"/>
+        </w:rPr>
+        <w:t>objective is to build strong algorithms which can get input information and</w:t>
+      </w:r>
+      <w:r>
+        <w:rPr>
+          <w:rFonts w:ascii="Times New Roman" w:eastAsia="Calibri" w:hAnsi="Times New Roman" w:cs="Times New Roman"/>
+          <w:sz w:val="28"/>
+          <w:szCs w:val="28"/>
+          <w:lang w:val="en-GB"/>
+        </w:rPr>
+        <w:t xml:space="preserve"> </w:t>
+      </w:r>
+      <w:r>
+        <w:rPr>
+          <w:rFonts w:ascii="Times New Roman" w:eastAsia="Calibri" w:hAnsi="Times New Roman" w:cs="Times New Roman"/>
+          <w:sz w:val="28"/>
+          <w:szCs w:val="28"/>
+          <w:lang w:val="en-GB"/>
+        </w:rPr>
+        <w:t>utilize statistical examination for predicting and error-free outputs.</w:t>
+      </w:r>
+      <w:r>
+        <w:rPr>
+          <w:rFonts w:ascii="Times New Roman" w:eastAsia="Calibri" w:hAnsi="Times New Roman" w:cs="Times New Roman"/>
+          <w:sz w:val="28"/>
+          <w:szCs w:val="28"/>
+          <w:lang w:val="en-GB"/>
+        </w:rPr>
+        <w:t>” []</w:t>
+      </w:r>
+    </w:p>
+    <w:p>
+      <w:pPr>
+        <w:spacing w:before="240"/>
+        <w:rPr>
+          <w:rFonts w:ascii="Times New Roman" w:eastAsia="Calibri" w:hAnsi="Times New Roman" w:cs="Times New Roman"/>
+          <w:sz w:val="28"/>
+          <w:szCs w:val="28"/>
+          <w:lang w:val="en-GB"/>
+        </w:rPr>
+      </w:pPr>
+      <w:r>
+        <w:rPr>
+          <w:rFonts w:ascii="Times New Roman" w:eastAsia="Calibri" w:hAnsi="Times New Roman" w:cs="Times New Roman"/>
+          <w:sz w:val="28"/>
+          <w:szCs w:val="28"/>
+          <w:lang w:val="en-GB"/>
+        </w:rPr>
         <w:t>The roots of AI can be traced back to the mid-20th century when pioneers like Alan Turing and John McCarthy laid the groundwork for the field. Turing's concept of a "universal machine" and McCarthy's coining of the term "artificial intelligence" set the stage for decades of exploration and innovation. Early AI systems focused on symbolic reasoning and rule-based approaches, culminating in expert systems that could emulate human expertise in specific domains.</w:t>
       </w:r>
     </w:p>
     <w:p>
       <w:pPr>
         <w:rPr>
+          <w:rFonts w:ascii="Times New Roman" w:eastAsia="Calibri" w:hAnsi="Times New Roman" w:cs="Times New Roman"/>
+          <w:sz w:val="28"/>
+          <w:szCs w:val="28"/>
           <w:lang w:val="en-GB"/>
         </w:rPr>
       </w:pPr>
-    </w:p>
-    <w:p>
-      <w:pPr>
+      <w:r>
         <w:rPr>
           <w:rFonts w:ascii="Times New Roman" w:eastAsia="Calibri" w:hAnsi="Times New Roman" w:cs="Times New Roman"/>
           <w:sz w:val="28"/>
           <w:szCs w:val="28"/>
           <w:lang w:val="en-GB"/>
         </w:rPr>
-      </w:pPr>
-      <w:r>
+        <w:t>Over time, AI has evolved significantly, driven by advancements in computing power, data availability, and algorithmic sophistication. Key milestones include the development of neural networks in the 1950s, the resurgence of deep learning in the 21st century, and breakthroughs in areas such as natural language processing (NLP), computer vision, and reinforcement learning. These advancements have propelled AI from a theoretical concept to practical applications with real-world impact.</w:t>
+      </w:r>
+    </w:p>
+    <w:p>
+      <w:pPr>
         <w:rPr>
           <w:rFonts w:ascii="Times New Roman" w:eastAsia="Calibri" w:hAnsi="Times New Roman" w:cs="Times New Roman"/>
           <w:sz w:val="28"/>
           <w:szCs w:val="28"/>
           <w:lang w:val="en-GB"/>
         </w:rPr>
-        <w:t>Over time, AI has evolved significantly, driven by advancements in computing power, data availability, and algorithmic sophistication. Key milestones include the development of neural networks in the 1950s, the resurgence of deep learning in the 21st century, and breakthroughs in areas such as natural language processing (NLP), computer vision, and reinforcement learning. These advancements have propelled AI from a theoretical concept to practical applications with real-world impact.</w:t>
-      </w:r>
+      </w:pPr>
     </w:p>
     <w:p>
       <w:pPr>
@@ -19283,6 +19222,7 @@
     </w:p>
     <w:p>
       <w:pPr>
+        <w:jc w:val="both"/>
         <w:rPr>
           <w:rFonts w:ascii="Times New Roman" w:eastAsia="Calibri" w:hAnsi="Times New Roman" w:cs="Times New Roman"/>
           <w:sz w:val="28"/>
@@ -19297,6 +19237,7 @@
           <w:szCs w:val="32"/>
           <w:lang w:val="en-GB"/>
         </w:rPr>
+        <w:lastRenderedPageBreak/>
         <w:t>At its core, AI revolves around several fundamental concepts:</w:t>
       </w:r>
     </w:p>
@@ -19312,6 +19253,7 @@
           <w:tab w:val="num" w:pos="1080"/>
         </w:tabs>
         <w:ind w:left="720"/>
+        <w:jc w:val="both"/>
         <w:rPr>
           <w:rFonts w:ascii="Times New Roman" w:eastAsia="Calibri" w:hAnsi="Times New Roman" w:cs="Times New Roman"/>
           <w:sz w:val="28"/>
@@ -19337,7 +19279,57 @@
           <w:szCs w:val="28"/>
           <w:lang w:val="en-GB"/>
         </w:rPr>
-        <w:t xml:space="preserve"> ML algorithms enable systems to learn from data and improve performance over time without being explicitly programmed. Supervised learning, unsupervised learning, and reinforcement learning are common paradigms within ML.</w:t>
+        <w:t xml:space="preserve"> </w:t>
+      </w:r>
+      <w:r>
+        <w:rPr>
+          <w:rFonts w:ascii="Times New Roman" w:eastAsia="Calibri" w:hAnsi="Times New Roman" w:cs="Times New Roman"/>
+          <w:sz w:val="28"/>
+          <w:szCs w:val="28"/>
+          <w:lang w:val="en-GB"/>
+        </w:rPr>
+        <w:t>“</w:t>
+      </w:r>
+      <w:r>
+        <w:rPr>
+          <w:rFonts w:ascii="Times New Roman" w:eastAsia="Calibri" w:hAnsi="Times New Roman" w:cs="Times New Roman"/>
+          <w:sz w:val="28"/>
+          <w:szCs w:val="28"/>
+        </w:rPr>
+        <w:t>Machine learning is a method of data analysis that automates analytical model building. Here the systems can learn from data, identify patterns and make decisions with minimal human interference. ML is an application of artificial intelligence that provides systems the ability to automatically learn and improve without being clearly programmed. It focuses on the development of computer programs that can access data and use them in learning. The process of learning begins with observations, like direct experience, or instructions, in order to find patterns in data and make better decisions for the future</w:t>
+      </w:r>
+      <w:r>
+        <w:rPr>
+          <w:rFonts w:ascii="Times New Roman" w:eastAsia="Calibri" w:hAnsi="Times New Roman" w:cs="Times New Roman"/>
+          <w:sz w:val="28"/>
+          <w:szCs w:val="28"/>
+          <w:lang w:val="en-GB"/>
+        </w:rPr>
+        <w:t>” []</w:t>
+      </w:r>
+    </w:p>
+    <w:p>
+      <w:pPr>
+        <w:tabs>
+          <w:tab w:val="num" w:pos="1080"/>
+        </w:tabs>
+        <w:ind w:left="720"/>
+        <w:jc w:val="both"/>
+        <w:rPr>
+          <w:rFonts w:ascii="Times New Roman" w:eastAsia="Calibri" w:hAnsi="Times New Roman" w:cs="Times New Roman"/>
+          <w:sz w:val="28"/>
+          <w:szCs w:val="28"/>
+          <w:lang w:val="en-GB"/>
+        </w:rPr>
+      </w:pPr>
+      <w:r>
+        <w:rPr>
+          <w:rFonts w:ascii="Times New Roman" w:eastAsia="Calibri" w:hAnsi="Times New Roman" w:cs="Times New Roman"/>
+          <w:sz w:val="28"/>
+          <w:szCs w:val="28"/>
+          <w:lang w:val="en-GB"/>
+        </w:rPr>
+        <w:t>ML algorithms enable systems to learn from data and improve performance over time without being explicitly programmed. Supervised learning, unsupervised learning, and reinforcement learning are common paradigms within ML.</w:t>
       </w:r>
     </w:p>
     <w:p>
@@ -19352,6 +19344,7 @@
           <w:tab w:val="num" w:pos="1080"/>
         </w:tabs>
         <w:ind w:left="720"/>
+        <w:jc w:val="both"/>
         <w:rPr>
           <w:rFonts w:ascii="Times New Roman" w:eastAsia="Calibri" w:hAnsi="Times New Roman" w:cs="Times New Roman"/>
           <w:sz w:val="28"/>
@@ -19377,7 +19370,90 @@
           <w:szCs w:val="28"/>
           <w:lang w:val="en-GB"/>
         </w:rPr>
-        <w:t xml:space="preserve"> Deep learning is a subset of ML that utilizes artificial neural networks with multiple layers to extract hierarchical representations of data. It has driven significant breakthroughs in tasks such as image recognition, speech recognition, and natural language understanding.</w:t>
+        <w:t xml:space="preserve"> </w:t>
+      </w:r>
+      <w:r>
+        <w:rPr>
+          <w:rFonts w:ascii="Times New Roman" w:eastAsia="Calibri" w:hAnsi="Times New Roman" w:cs="Times New Roman"/>
+          <w:sz w:val="28"/>
+          <w:szCs w:val="28"/>
+          <w:lang w:val="en-GB"/>
+        </w:rPr>
+        <w:t>“</w:t>
+      </w:r>
+      <w:r>
+        <w:rPr>
+          <w:rFonts w:ascii="Times New Roman" w:eastAsia="Calibri" w:hAnsi="Times New Roman" w:cs="Times New Roman"/>
+          <w:sz w:val="28"/>
+          <w:szCs w:val="28"/>
+        </w:rPr>
+        <w:t>Deep learning</w:t>
+      </w:r>
+      <w:r>
+        <w:rPr>
+          <w:rFonts w:ascii="Times New Roman" w:eastAsia="Calibri" w:hAnsi="Times New Roman" w:cs="Times New Roman"/>
+          <w:sz w:val="28"/>
+          <w:szCs w:val="28"/>
+        </w:rPr>
+        <w:t xml:space="preserve"> is</w:t>
+      </w:r>
+      <w:r>
+        <w:rPr>
+          <w:rFonts w:ascii="Times New Roman" w:eastAsia="Calibri" w:hAnsi="Times New Roman" w:cs="Times New Roman"/>
+          <w:sz w:val="28"/>
+          <w:szCs w:val="28"/>
+        </w:rPr>
+        <w:t xml:space="preserve"> a branch of ML, uses non-linear algorithms to enhance the performance</w:t>
+      </w:r>
+      <w:r>
+        <w:rPr>
+          <w:rFonts w:ascii="Times New Roman" w:eastAsia="Calibri" w:hAnsi="Times New Roman" w:cs="Times New Roman"/>
+          <w:sz w:val="28"/>
+          <w:szCs w:val="28"/>
+        </w:rPr>
+        <w:t xml:space="preserve"> and</w:t>
+      </w:r>
+      <w:r>
+        <w:rPr>
+          <w:rFonts w:ascii="Times New Roman" w:eastAsia="Calibri" w:hAnsi="Times New Roman" w:cs="Times New Roman"/>
+          <w:sz w:val="28"/>
+          <w:szCs w:val="28"/>
+          <w:lang w:val="en-GB"/>
+        </w:rPr>
+        <w:t xml:space="preserve"> artificial neural networks with multiple layers to extract hierarchical representations of data.</w:t>
+      </w:r>
+      <w:r>
+        <w:rPr>
+          <w:rFonts w:ascii="Times New Roman" w:eastAsia="Calibri" w:hAnsi="Times New Roman" w:cs="Times New Roman"/>
+          <w:sz w:val="28"/>
+          <w:szCs w:val="28"/>
+          <w:lang w:val="en-GB"/>
+        </w:rPr>
+        <w:t>” []</w:t>
+      </w:r>
+    </w:p>
+    <w:p>
+      <w:pPr>
+        <w:tabs>
+          <w:tab w:val="num" w:pos="1080"/>
+        </w:tabs>
+        <w:ind w:left="720"/>
+        <w:jc w:val="both"/>
+        <w:rPr>
+          <w:rFonts w:ascii="Times New Roman" w:eastAsia="Calibri" w:hAnsi="Times New Roman" w:cs="Times New Roman"/>
+          <w:sz w:val="28"/>
+          <w:szCs w:val="28"/>
+          <w:lang w:val="en-GB"/>
+        </w:rPr>
+      </w:pPr>
+      <w:r>
+        <w:rPr>
+          <w:rFonts w:ascii="Times New Roman" w:eastAsia="Calibri" w:hAnsi="Times New Roman" w:cs="Times New Roman"/>
+          <w:sz w:val="28"/>
+          <w:szCs w:val="28"/>
+          <w:lang w:val="en-GB"/>
+        </w:rPr>
+        <w:t>It has driven significant breakthroughs in tasks such as image recognition, speech recognition, and natural language understanding.</w:t>
       </w:r>
     </w:p>
     <w:p>
@@ -19392,6 +19468,7 @@
           <w:tab w:val="num" w:pos="1080"/>
         </w:tabs>
         <w:ind w:left="720"/>
+        <w:jc w:val="both"/>
         <w:rPr>
           <w:rFonts w:ascii="Times New Roman" w:eastAsia="Calibri" w:hAnsi="Times New Roman" w:cs="Times New Roman"/>
           <w:sz w:val="28"/>
@@ -19432,6 +19509,7 @@
           <w:tab w:val="num" w:pos="1080"/>
         </w:tabs>
         <w:ind w:left="720"/>
+        <w:jc w:val="both"/>
         <w:rPr>
           <w:rFonts w:ascii="Times New Roman" w:eastAsia="Calibri" w:hAnsi="Times New Roman" w:cs="Times New Roman"/>
           <w:sz w:val="28"/>
@@ -19472,6 +19550,7 @@
           <w:tab w:val="num" w:pos="1080"/>
         </w:tabs>
         <w:ind w:left="720"/>
+        <w:jc w:val="both"/>
         <w:rPr>
           <w:lang w:val="en-GB"/>
         </w:rPr>
@@ -19506,6 +19585,7 @@
     </w:p>
     <w:p>
       <w:pPr>
+        <w:jc w:val="both"/>
         <w:rPr>
           <w:rFonts w:ascii="Times New Roman" w:eastAsia="Calibri" w:hAnsi="Times New Roman" w:cs="Times New Roman"/>
           <w:sz w:val="28"/>
@@ -19520,6 +19600,7 @@
           <w:szCs w:val="32"/>
           <w:lang w:val="en-GB"/>
         </w:rPr>
+        <w:lastRenderedPageBreak/>
         <w:t>AI has permeated various sectors, transforming industries and driving innovation in areas such as:</w:t>
       </w:r>
     </w:p>
@@ -19529,6 +19610,7 @@
           <w:ilvl w:val="0"/>
           <w:numId w:val="34"/>
         </w:numPr>
+        <w:jc w:val="both"/>
         <w:rPr>
           <w:rFonts w:ascii="Times New Roman" w:eastAsia="Calibri" w:hAnsi="Times New Roman" w:cs="Times New Roman"/>
           <w:sz w:val="28"/>
@@ -19552,6 +19634,7 @@
           <w:ilvl w:val="0"/>
           <w:numId w:val="34"/>
         </w:numPr>
+        <w:jc w:val="both"/>
         <w:rPr>
           <w:rFonts w:ascii="Times New Roman" w:eastAsia="Calibri" w:hAnsi="Times New Roman" w:cs="Times New Roman"/>
           <w:sz w:val="28"/>
@@ -19575,6 +19658,7 @@
           <w:ilvl w:val="0"/>
           <w:numId w:val="34"/>
         </w:numPr>
+        <w:jc w:val="both"/>
         <w:rPr>
           <w:rFonts w:ascii="Times New Roman" w:eastAsia="Calibri" w:hAnsi="Times New Roman" w:cs="Times New Roman"/>
           <w:sz w:val="28"/>
@@ -19589,7 +19673,6 @@
           <w:szCs w:val="28"/>
           <w:lang w:val="en-GB"/>
         </w:rPr>
-        <w:lastRenderedPageBreak/>
         <w:t>Transportation: Autonomous vehicles powered by AI are poised to reshape the transportation landscape, improving safety, efficiency, and accessibility.</w:t>
       </w:r>
     </w:p>
@@ -19599,6 +19682,7 @@
           <w:ilvl w:val="0"/>
           <w:numId w:val="34"/>
         </w:numPr>
+        <w:jc w:val="both"/>
         <w:rPr>
           <w:rFonts w:ascii="Times New Roman" w:eastAsia="Calibri" w:hAnsi="Times New Roman" w:cs="Times New Roman"/>
           <w:sz w:val="28"/>
@@ -19622,6 +19706,7 @@
           <w:ilvl w:val="0"/>
           <w:numId w:val="34"/>
         </w:numPr>
+        <w:jc w:val="both"/>
         <w:rPr>
           <w:rFonts w:ascii="Times New Roman" w:eastAsia="Calibri" w:hAnsi="Times New Roman" w:cs="Times New Roman"/>
           <w:sz w:val="28"/>
@@ -19637,26 +19722,6 @@
           <w:lang w:val="en-GB"/>
         </w:rPr>
         <w:t>Retail: AI-driven recommendation systems, demand forecasting, and inventory management are enhancing the customer experience and optimizing operations in retail.</w:t>
-      </w:r>
-    </w:p>
-    <w:p>
-      <w:pPr>
-        <w:ind w:left="360"/>
-        <w:rPr>
-          <w:rFonts w:ascii="Times New Roman" w:eastAsia="Calibri" w:hAnsi="Times New Roman" w:cs="Times New Roman"/>
-          <w:sz w:val="28"/>
-          <w:szCs w:val="28"/>
-          <w:lang w:val="en-GB"/>
-        </w:rPr>
-      </w:pPr>
-      <w:r>
-        <w:rPr>
-          <w:rFonts w:ascii="Times New Roman" w:eastAsia="Calibri" w:hAnsi="Times New Roman" w:cs="Times New Roman"/>
-          <w:sz w:val="28"/>
-          <w:szCs w:val="28"/>
-          <w:lang w:val="en-GB"/>
-        </w:rPr>
-        <w:t>In summary, AI represents a paradigm shift in computing, offering unprecedented opportunities for innovation and societal advancement. By harnessing the power of AI techniques and applications, organizations can unlock new capabilities, streamline operations, and create value in a rapidly evolving digital landscape. However, responsible development and ethical deployment are essential to realize the full potential of AI while mitigating potential risks and challenges.</w:t>
       </w:r>
     </w:p>
     <w:p>
@@ -19712,6 +19777,7 @@
     <w:p>
       <w:pPr>
         <w:spacing w:before="240"/>
+        <w:jc w:val="both"/>
         <w:rPr>
           <w:rFonts w:ascii="Times New Roman" w:eastAsia="Times New Roman" w:hAnsi="Times New Roman" w:cs="Times New Roman"/>
           <w:sz w:val="28"/>
@@ -19724,9 +19790,67 @@
           <w:rFonts w:ascii="Times New Roman" w:eastAsia="Times New Roman" w:hAnsi="Times New Roman" w:cs="Times New Roman"/>
           <w:sz w:val="28"/>
           <w:szCs w:val="28"/>
+          <w:lang w:eastAsia="en-GB"/>
+        </w:rPr>
+        <w:t>“</w:t>
+      </w:r>
+      <w:r>
+        <w:rPr>
+          <w:rFonts w:ascii="Times New Roman" w:eastAsia="Times New Roman" w:hAnsi="Times New Roman" w:cs="Times New Roman"/>
+          <w:sz w:val="28"/>
+          <w:szCs w:val="28"/>
+          <w:lang w:eastAsia="en-GB"/>
+        </w:rPr>
+        <w:t>The sophistication and growth of healthcare data imply that AI</w:t>
+      </w:r>
+      <w:r>
+        <w:rPr>
+          <w:rFonts w:ascii="Times New Roman" w:eastAsia="Times New Roman" w:hAnsi="Times New Roman" w:cs="Times New Roman"/>
+          <w:sz w:val="28"/>
+          <w:szCs w:val="28"/>
+          <w:lang w:eastAsia="en-GB"/>
+        </w:rPr>
+        <w:tab/>
+      </w:r>
+      <w:r>
+        <w:rPr>
+          <w:rFonts w:ascii="Times New Roman" w:eastAsia="Times New Roman" w:hAnsi="Times New Roman" w:cs="Times New Roman"/>
+          <w:sz w:val="28"/>
+          <w:szCs w:val="28"/>
+          <w:lang w:eastAsia="en-GB"/>
+        </w:rPr>
+        <w:t xml:space="preserve"> is becoming rapidly implemented in the area. Payers and care providers, and life sciences companies are already employing various types of AI. The key classes of utilizations include determination and treatment proposals, quiet commitment and adherence, and regulatory activities. Throughout the healthcare sector, the effect of AI is changing treatment delivery through natural language processing and ML. As is the case for many sectors, these innovations are projected to continue to develop at a steady rate over the next few years. As AI discovers its way into everything from our cell phones to the flexibly chain, applications in medicinal services, its potential in healthcare services may involve activities that vary from easy to complex—everything from answering the phone to analyzing medical history and patterns and the monitoring of public health, developing medicinal medications and tools, interpreting radiology scans, creating clinical diagnosis and treatment decisions and even talking to patients.</w:t>
+      </w:r>
+      <w:r>
+        <w:rPr>
+          <w:rFonts w:ascii="Times New Roman" w:eastAsia="Times New Roman" w:hAnsi="Times New Roman" w:cs="Times New Roman"/>
+          <w:sz w:val="28"/>
+          <w:szCs w:val="28"/>
+          <w:lang w:eastAsia="en-GB"/>
+        </w:rPr>
+        <w:t>” []</w:t>
+      </w:r>
+    </w:p>
+    <w:p>
+      <w:pPr>
+        <w:spacing w:after="0" w:line="240" w:lineRule="auto"/>
+        <w:jc w:val="both"/>
+        <w:rPr>
+          <w:rFonts w:ascii="Times New Roman" w:eastAsia="Times New Roman" w:hAnsi="Times New Roman" w:cs="Times New Roman"/>
+          <w:sz w:val="28"/>
+          <w:szCs w:val="28"/>
           <w:lang w:val="en-GB" w:eastAsia="en-GB"/>
         </w:rPr>
-        <w:t xml:space="preserve">In the rapidly evolving landscape of healthcare, the integration of Artificial Intelligence (AI) has emerged as a transformative force, particularly in the realm of e-healthcare. AI technologies offer a </w:t>
+      </w:pPr>
+      <w:r>
+        <w:rPr>
+          <w:rFonts w:ascii="Times New Roman" w:eastAsia="Calibri" w:hAnsi="Times New Roman" w:cs="Times New Roman"/>
+          <w:sz w:val="28"/>
+          <w:szCs w:val="28"/>
+          <w:lang w:val="en-GB"/>
+        </w:rPr>
+        <w:lastRenderedPageBreak/>
+        <w:t>In personalized Patient Care</w:t>
       </w:r>
       <w:r>
         <w:rPr>
@@ -19735,27 +19859,67 @@
           <w:szCs w:val="28"/>
           <w:lang w:val="en-GB" w:eastAsia="en-GB"/>
         </w:rPr>
-        <w:t xml:space="preserve">lot </w:t>
-      </w:r>
-      <w:r>
+        <w:t xml:space="preserve"> AI algorithms analyze patient data, including medical records, genomic information, and lifestyle factors, to generate personalized insights and treatment recommendations. This personalized approach enhances patient engagement, improves treatment adherence, and ultimately leads to better health outcomes.</w:t>
+      </w:r>
+    </w:p>
+    <w:p>
+      <w:pPr>
+        <w:spacing w:before="240" w:after="0" w:line="240" w:lineRule="auto"/>
+        <w:jc w:val="both"/>
         <w:rPr>
           <w:rFonts w:ascii="Times New Roman" w:eastAsia="Times New Roman" w:hAnsi="Times New Roman" w:cs="Times New Roman"/>
           <w:sz w:val="28"/>
           <w:szCs w:val="28"/>
           <w:lang w:val="en-GB" w:eastAsia="en-GB"/>
         </w:rPr>
-        <w:t>of advantages that revolutionize how healthcare services are delivered, managed, and experienced.</w:t>
-      </w:r>
-    </w:p>
-    <w:p>
-      <w:pPr>
-        <w:spacing w:after="0" w:line="240" w:lineRule="auto"/>
+      </w:pPr>
+      <w:r>
+        <w:rPr>
+          <w:rFonts w:ascii="Times New Roman" w:eastAsia="Calibri" w:hAnsi="Times New Roman" w:cs="Times New Roman"/>
+          <w:sz w:val="28"/>
+          <w:szCs w:val="28"/>
+          <w:lang w:val="en-GB"/>
+        </w:rPr>
+        <w:t>In d</w:t>
+      </w:r>
+      <w:r>
+        <w:rPr>
+          <w:rFonts w:ascii="Times New Roman" w:eastAsia="Calibri" w:hAnsi="Times New Roman" w:cs="Times New Roman"/>
+          <w:sz w:val="28"/>
+          <w:szCs w:val="28"/>
+          <w:lang w:val="en-GB"/>
+        </w:rPr>
+        <w:t>iagnostic Accuracy and Efficiency</w:t>
+      </w:r>
+      <w:r>
+        <w:rPr>
+          <w:rFonts w:ascii="Times New Roman" w:eastAsia="Calibri" w:hAnsi="Times New Roman" w:cs="Times New Roman"/>
+          <w:sz w:val="28"/>
+          <w:szCs w:val="28"/>
+          <w:lang w:val="en-GB"/>
+        </w:rPr>
+        <w:t xml:space="preserve"> </w:t>
+      </w:r>
+      <w:r>
         <w:rPr>
           <w:rFonts w:ascii="Times New Roman" w:eastAsia="Times New Roman" w:hAnsi="Times New Roman" w:cs="Times New Roman"/>
           <w:sz w:val="28"/>
           <w:szCs w:val="28"/>
           <w:lang w:val="en-GB" w:eastAsia="en-GB"/>
         </w:rPr>
+        <w:t>AI-powered diagnostic tools can analyze medical images, pathology slides, and clinical data with remarkable accuracy and speed. Machine learning algorithms trained on vast datasets enable early detection of diseases, reducing diagnostic errors, and facilitating timely interventions.</w:t>
+      </w:r>
+    </w:p>
+    <w:p>
+      <w:pPr>
+        <w:spacing w:before="240" w:after="0" w:line="240" w:lineRule="auto"/>
+        <w:jc w:val="both"/>
+        <w:rPr>
+          <w:rFonts w:ascii="Times New Roman" w:eastAsia="Times New Roman" w:hAnsi="Times New Roman" w:cs="Times New Roman"/>
+          <w:sz w:val="28"/>
+          <w:szCs w:val="28"/>
+          <w:lang w:val="en-GB" w:eastAsia="en-GB"/>
+        </w:rPr>
       </w:pPr>
       <w:r>
         <w:rPr>
@@ -19764,7 +19928,25 @@
           <w:szCs w:val="28"/>
           <w:lang w:val="en-GB"/>
         </w:rPr>
-        <w:t>In personalized Patient Care</w:t>
+        <w:t xml:space="preserve">In </w:t>
+      </w:r>
+      <w:r>
+        <w:rPr>
+          <w:rFonts w:ascii="Times New Roman" w:eastAsia="Calibri" w:hAnsi="Times New Roman" w:cs="Times New Roman"/>
+          <w:sz w:val="28"/>
+          <w:szCs w:val="28"/>
+          <w:lang w:val="en-GB"/>
+        </w:rPr>
+        <w:t>r</w:t>
+      </w:r>
+      <w:r>
+        <w:rPr>
+          <w:rFonts w:ascii="Times New Roman" w:eastAsia="Calibri" w:hAnsi="Times New Roman" w:cs="Times New Roman"/>
+          <w:sz w:val="28"/>
+          <w:szCs w:val="28"/>
+          <w:lang w:val="en-GB"/>
+        </w:rPr>
+        <w:t>emote Monitoring and Telemedicine</w:t>
       </w:r>
       <w:r>
         <w:rPr>
@@ -19773,12 +19955,13 @@
           <w:szCs w:val="28"/>
           <w:lang w:val="en-GB" w:eastAsia="en-GB"/>
         </w:rPr>
-        <w:t xml:space="preserve"> AI algorithms analyze patient data, including medical records, genomic information, and lifestyle factors, to generate personalized insights and treatment recommendations. This personalized approach enhances patient engagement, improves treatment adherence, and ultimately leads to better health outcomes.</w:t>
+        <w:t xml:space="preserve"> AI enables remote monitoring of patient vital signs, medication adherence, and disease progression, allowing healthcare providers to deliver virtual care effectively. Telemedicine platforms equipped with AI-driven chatbots and virtual assistants offer round-the-clock support, triage services, and medical advice to patients, particularly in underserved or remote areas.</w:t>
       </w:r>
     </w:p>
     <w:p>
       <w:pPr>
         <w:spacing w:before="240" w:after="0" w:line="240" w:lineRule="auto"/>
+        <w:jc w:val="both"/>
         <w:rPr>
           <w:rFonts w:ascii="Times New Roman" w:eastAsia="Times New Roman" w:hAnsi="Times New Roman" w:cs="Times New Roman"/>
           <w:sz w:val="28"/>
@@ -19793,7 +19976,7 @@
           <w:szCs w:val="28"/>
           <w:lang w:val="en-GB"/>
         </w:rPr>
-        <w:t>In d</w:t>
+        <w:t>In h</w:t>
       </w:r>
       <w:r>
         <w:rPr>
@@ -19802,16 +19985,7 @@
           <w:szCs w:val="28"/>
           <w:lang w:val="en-GB"/>
         </w:rPr>
-        <w:t>iagnostic Accuracy and Efficiency</w:t>
-      </w:r>
-      <w:r>
-        <w:rPr>
-          <w:rFonts w:ascii="Times New Roman" w:eastAsia="Calibri" w:hAnsi="Times New Roman" w:cs="Times New Roman"/>
-          <w:sz w:val="28"/>
-          <w:szCs w:val="28"/>
-          <w:lang w:val="en-GB"/>
-        </w:rPr>
-        <w:t xml:space="preserve"> </w:t>
+        <w:t>ealthcare Operations Optimization:</w:t>
       </w:r>
       <w:r>
         <w:rPr>
@@ -19820,98 +19994,13 @@
           <w:szCs w:val="28"/>
           <w:lang w:val="en-GB" w:eastAsia="en-GB"/>
         </w:rPr>
-        <w:t>AI-powered diagnostic tools can analyze medical images, pathology slides, and clinical data with remarkable accuracy and speed. Machine learning algorithms trained on vast datasets enable early detection of diseases, reducing diagnostic errors, and facilitating timely interventions.</w:t>
+        <w:t xml:space="preserve"> AI optimizes healthcare operations by streamlining administrative tasks, resource allocation, and workflow management. Predictive analytics models forecast patient demand, optimize bed utilization, and schedule appointments efficiently, reducing waiting times and improving healthcare service delivery.</w:t>
       </w:r>
     </w:p>
     <w:p>
       <w:pPr>
         <w:spacing w:before="240" w:after="0" w:line="240" w:lineRule="auto"/>
-        <w:rPr>
-          <w:rFonts w:ascii="Times New Roman" w:eastAsia="Times New Roman" w:hAnsi="Times New Roman" w:cs="Times New Roman"/>
-          <w:sz w:val="28"/>
-          <w:szCs w:val="28"/>
-          <w:lang w:val="en-GB" w:eastAsia="en-GB"/>
-        </w:rPr>
-      </w:pPr>
-      <w:r>
-        <w:rPr>
-          <w:rFonts w:ascii="Times New Roman" w:eastAsia="Calibri" w:hAnsi="Times New Roman" w:cs="Times New Roman"/>
-          <w:sz w:val="28"/>
-          <w:szCs w:val="28"/>
-          <w:lang w:val="en-GB"/>
-        </w:rPr>
-        <w:lastRenderedPageBreak/>
-        <w:t xml:space="preserve">In </w:t>
-      </w:r>
-      <w:r>
-        <w:rPr>
-          <w:rFonts w:ascii="Times New Roman" w:eastAsia="Calibri" w:hAnsi="Times New Roman" w:cs="Times New Roman"/>
-          <w:sz w:val="28"/>
-          <w:szCs w:val="28"/>
-          <w:lang w:val="en-GB"/>
-        </w:rPr>
-        <w:t>r</w:t>
-      </w:r>
-      <w:r>
-        <w:rPr>
-          <w:rFonts w:ascii="Times New Roman" w:eastAsia="Calibri" w:hAnsi="Times New Roman" w:cs="Times New Roman"/>
-          <w:sz w:val="28"/>
-          <w:szCs w:val="28"/>
-          <w:lang w:val="en-GB"/>
-        </w:rPr>
-        <w:t>emote Monitoring and Telemedicine</w:t>
-      </w:r>
-      <w:r>
-        <w:rPr>
-          <w:rFonts w:ascii="Times New Roman" w:eastAsia="Times New Roman" w:hAnsi="Times New Roman" w:cs="Times New Roman"/>
-          <w:sz w:val="28"/>
-          <w:szCs w:val="28"/>
-          <w:lang w:val="en-GB" w:eastAsia="en-GB"/>
-        </w:rPr>
-        <w:t xml:space="preserve"> AI enables remote monitoring of patient vital signs, medication adherence, and disease progression, allowing healthcare providers to deliver virtual care effectively. Telemedicine platforms equipped with AI-driven chatbots and virtual assistants offer round-the-clock support, triage services, and medical advice to patients, particularly in underserved or remote areas.</w:t>
-      </w:r>
-    </w:p>
-    <w:p>
-      <w:pPr>
-        <w:spacing w:before="240" w:after="0" w:line="240" w:lineRule="auto"/>
-        <w:rPr>
-          <w:rFonts w:ascii="Times New Roman" w:eastAsia="Times New Roman" w:hAnsi="Times New Roman" w:cs="Times New Roman"/>
-          <w:sz w:val="28"/>
-          <w:szCs w:val="28"/>
-          <w:lang w:val="en-GB" w:eastAsia="en-GB"/>
-        </w:rPr>
-      </w:pPr>
-      <w:r>
-        <w:rPr>
-          <w:rFonts w:ascii="Times New Roman" w:eastAsia="Calibri" w:hAnsi="Times New Roman" w:cs="Times New Roman"/>
-          <w:sz w:val="28"/>
-          <w:szCs w:val="28"/>
-          <w:lang w:val="en-GB"/>
-        </w:rPr>
-        <w:t>In h</w:t>
-      </w:r>
-      <w:r>
-        <w:rPr>
-          <w:rFonts w:ascii="Times New Roman" w:eastAsia="Calibri" w:hAnsi="Times New Roman" w:cs="Times New Roman"/>
-          <w:sz w:val="28"/>
-          <w:szCs w:val="28"/>
-          <w:lang w:val="en-GB"/>
-        </w:rPr>
-        <w:t>ealthcare Operations Optimization:</w:t>
-      </w:r>
-      <w:r>
-        <w:rPr>
-          <w:rFonts w:ascii="Times New Roman" w:eastAsia="Times New Roman" w:hAnsi="Times New Roman" w:cs="Times New Roman"/>
-          <w:sz w:val="28"/>
-          <w:szCs w:val="28"/>
-          <w:lang w:val="en-GB" w:eastAsia="en-GB"/>
-        </w:rPr>
-        <w:t xml:space="preserve"> AI optimizes healthcare operations by streamlining administrative tasks, resource allocation, and workflow management. Predictive analytics models forecast patient demand, optimize bed utilization, and schedule appointments efficiently, reducing waiting times and improving healthcare service delivery.</w:t>
-      </w:r>
-    </w:p>
-    <w:p>
-      <w:pPr>
-        <w:spacing w:before="240" w:after="0" w:line="240" w:lineRule="auto"/>
+        <w:jc w:val="both"/>
         <w:rPr>
           <w:rFonts w:ascii="Times New Roman" w:eastAsia="Times New Roman" w:hAnsi="Times New Roman" w:cs="Times New Roman"/>
           <w:sz w:val="28"/>
@@ -19952,6 +20041,7 @@
     <w:p>
       <w:pPr>
         <w:spacing w:before="240" w:after="0" w:line="240" w:lineRule="auto"/>
+        <w:jc w:val="both"/>
         <w:rPr>
           <w:rFonts w:ascii="Times New Roman" w:eastAsia="Times New Roman" w:hAnsi="Times New Roman" w:cs="Times New Roman"/>
           <w:sz w:val="28"/>
@@ -19981,6 +20071,7 @@
     <w:p>
       <w:pPr>
         <w:spacing w:before="240" w:after="0" w:line="240" w:lineRule="auto"/>
+        <w:jc w:val="both"/>
         <w:rPr>
           <w:rFonts w:ascii="Times New Roman" w:eastAsia="Times New Roman" w:hAnsi="Times New Roman" w:cs="Times New Roman"/>
           <w:sz w:val="28"/>
@@ -20022,7 +20113,17 @@
           <w:szCs w:val="28"/>
           <w:lang w:val="en-GB" w:eastAsia="en-GB"/>
         </w:rPr>
-        <w:t xml:space="preserve">AI algorithms detect anomalies, patterns, and inconsistencies in healthcare claims data to identify potential cases of fraud, waste, and abuse. Machine learning models analyze billing patterns, patient histories, and provider </w:t>
+        <w:t xml:space="preserve">AI algorithms detect anomalies, patterns, and inconsistencies in healthcare claims data to identify potential </w:t>
+      </w:r>
+      <w:r>
+        <w:rPr>
+          <w:rFonts w:ascii="Times New Roman" w:eastAsia="Times New Roman" w:hAnsi="Times New Roman" w:cs="Times New Roman"/>
+          <w:sz w:val="28"/>
+          <w:szCs w:val="28"/>
+          <w:lang w:val="en-GB" w:eastAsia="en-GB"/>
+        </w:rPr>
+        <w:lastRenderedPageBreak/>
+        <w:t xml:space="preserve">cases of fraud, waste, and abuse. Machine learning models analyze billing patterns, patient histories, and provider </w:t>
       </w:r>
       <w:proofErr w:type="spellStart"/>
       <w:r>
@@ -20048,6 +20149,7 @@
     <w:p>
       <w:pPr>
         <w:spacing w:before="240" w:after="0" w:line="240" w:lineRule="auto"/>
+        <w:jc w:val="both"/>
         <w:rPr>
           <w:rFonts w:ascii="Times New Roman" w:eastAsia="Times New Roman" w:hAnsi="Times New Roman" w:cs="Times New Roman"/>
           <w:sz w:val="28"/>
@@ -20117,7 +20219,6 @@
           <w:sz w:val="32"/>
           <w:szCs w:val="32"/>
         </w:rPr>
-        <w:lastRenderedPageBreak/>
         <w:t xml:space="preserve">Importance </w:t>
       </w:r>
       <w:r>
@@ -20150,6 +20251,15 @@
           <w:szCs w:val="28"/>
           <w:lang w:val="en-GB" w:eastAsia="en-GB"/>
         </w:rPr>
+        <w:t>“</w:t>
+      </w:r>
+      <w:r>
+        <w:rPr>
+          <w:rFonts w:ascii="Times New Roman" w:eastAsia="Times New Roman" w:hAnsi="Times New Roman" w:cs="Times New Roman"/>
+          <w:sz w:val="28"/>
+          <w:szCs w:val="28"/>
+          <w:lang w:val="en-GB" w:eastAsia="en-GB"/>
+        </w:rPr>
         <w:t>The integration of Artificial Intelligence (AI) in a Blockchain-based platform for patient records management represents a groundbreaking approach that addresses critical challenges in the healthcare industry. This convergence of technologies offers unique advantages, revolutionizing how patient data is managed, secured, and utilize</w:t>
       </w:r>
       <w:r>
@@ -20161,6 +20271,24 @@
         </w:rPr>
         <w:t>d.</w:t>
       </w:r>
+      <w:r>
+        <w:rPr>
+          <w:rFonts w:ascii="Times New Roman" w:eastAsia="Times New Roman" w:hAnsi="Times New Roman" w:cs="Times New Roman"/>
+          <w:sz w:val="28"/>
+          <w:szCs w:val="28"/>
+          <w:lang w:val="en-GB" w:eastAsia="en-GB"/>
+        </w:rPr>
+        <w:t>”</w:t>
+      </w:r>
+      <w:r>
+        <w:rPr>
+          <w:rFonts w:ascii="Times New Roman" w:eastAsia="Times New Roman" w:hAnsi="Times New Roman" w:cs="Times New Roman"/>
+          <w:sz w:val="28"/>
+          <w:szCs w:val="28"/>
+          <w:lang w:val="en-GB" w:eastAsia="en-GB"/>
+        </w:rPr>
+        <w:t xml:space="preserve"> []</w:t>
+      </w:r>
     </w:p>
     <w:p>
       <w:pPr>
@@ -20293,6 +20421,7 @@
           <w:szCs w:val="28"/>
           <w:lang w:val="en-GB" w:eastAsia="en-GB"/>
         </w:rPr>
+        <w:lastRenderedPageBreak/>
         <w:t>Furthermore</w:t>
       </w:r>
       <w:r>
@@ -20358,17 +20487,7 @@
           <w:szCs w:val="28"/>
           <w:lang w:val="en-GB" w:eastAsia="en-GB"/>
         </w:rPr>
-        <w:t xml:space="preserve"> AI algorithms embedded within the platform offer real-time clinical decision support to healthcare practitioners, assisting them in making evidence-based decisions at the point </w:t>
-      </w:r>
-      <w:r>
-        <w:rPr>
-          <w:rFonts w:ascii="Times New Roman" w:eastAsia="Times New Roman" w:hAnsi="Times New Roman" w:cs="Times New Roman"/>
-          <w:sz w:val="28"/>
-          <w:szCs w:val="28"/>
-          <w:lang w:val="en-GB" w:eastAsia="en-GB"/>
-        </w:rPr>
-        <w:lastRenderedPageBreak/>
-        <w:t>of care. From drug interactions and adverse event predictions to diagnostic assistance and treatment recommendations, AI augments clinician expertise, improving diagnostic accuracy and patient safety.</w:t>
+        <w:t xml:space="preserve"> AI algorithms embedded within the platform offer real-time clinical decision support to healthcare practitioners, assisting them in making evidence-based decisions at the point of care. From drug interactions and adverse event predictions to diagnostic assistance and treatment recommendations, AI augments clinician expertise, improving diagnostic accuracy and patient safety.</w:t>
       </w:r>
     </w:p>
     <w:p>
@@ -20490,7 +20609,16 @@
           <w:sz w:val="28"/>
           <w:szCs w:val="28"/>
         </w:rPr>
-        <w:t>The Internet is defined as an electronic communications network that connects the computer network, public network connecting millions of computers around the world. It consists of millions of governments, academic, commercial and small government networks. The Internet is at the same time a global broadcasting capability, an information dissemination mechanism and a medium for cooperation and interaction between individuals and their computers without regard to their geographical location, Today, the Internet has a great deal of data and services, and perhaps the most commonly used today is web pages and phone applications</w:t>
+        <w:t xml:space="preserve">The Internet is defined as an electronic communications network that connects the computer network, public network connecting millions of computers around the world. It consists of millions of governments, academic, commercial and small government networks. The Internet is at the same time a global broadcasting capability, an information dissemination mechanism and a medium for cooperation and interaction between </w:t>
+      </w:r>
+      <w:r>
+        <w:rPr>
+          <w:rFonts w:ascii="Times New Roman" w:hAnsi="Times New Roman" w:cs="Times New Roman"/>
+          <w:sz w:val="28"/>
+          <w:szCs w:val="28"/>
+        </w:rPr>
+        <w:lastRenderedPageBreak/>
+        <w:t>individuals and their computers without regard to their geographical location, Today, the Internet has a great deal of data and services, and perhaps the most commonly used today is web pages and phone applications</w:t>
       </w:r>
     </w:p>
     <w:p>
@@ -20526,6 +20654,7 @@
     </w:p>
     <w:p>
       <w:pPr>
+        <w:jc w:val="both"/>
         <w:rPr>
           <w:sz w:val="24"/>
           <w:szCs w:val="24"/>
@@ -20567,7 +20696,6 @@
           <w:sz w:val="32"/>
           <w:szCs w:val="32"/>
         </w:rPr>
-        <w:lastRenderedPageBreak/>
         <w:t>Single Page compared to Multi-Page Application</w:t>
       </w:r>
       <w:bookmarkEnd w:id="52"/>
@@ -20696,16 +20824,169 @@
       </w:pPr>
     </w:p>
     <w:p>
-      <w:r>
+      <w:pPr>
+        <w:autoSpaceDE w:val="0"/>
+        <w:autoSpaceDN w:val="0"/>
+        <w:adjustRightInd w:val="0"/>
+        <w:spacing w:after="0" w:line="240" w:lineRule="auto"/>
         <w:rPr>
           <w:rFonts w:ascii="Times New Roman" w:hAnsi="Times New Roman" w:cs="Times New Roman"/>
           <w:sz w:val="28"/>
           <w:szCs w:val="28"/>
         </w:rPr>
-        <w:t>Here are some of the key differences between SPA and MPA:</w:t>
-      </w:r>
-    </w:p>
-    <w:p/>
+      </w:pPr>
+    </w:p>
+    <w:p>
+      <w:pPr>
+        <w:autoSpaceDE w:val="0"/>
+        <w:autoSpaceDN w:val="0"/>
+        <w:adjustRightInd w:val="0"/>
+        <w:spacing w:after="0" w:line="240" w:lineRule="auto"/>
+        <w:rPr>
+          <w:rFonts w:ascii="Times New Roman" w:hAnsi="Times New Roman" w:cs="Times New Roman"/>
+          <w:sz w:val="28"/>
+          <w:szCs w:val="28"/>
+        </w:rPr>
+      </w:pPr>
+    </w:p>
+    <w:p>
+      <w:pPr>
+        <w:autoSpaceDE w:val="0"/>
+        <w:autoSpaceDN w:val="0"/>
+        <w:adjustRightInd w:val="0"/>
+        <w:spacing w:after="0" w:line="240" w:lineRule="auto"/>
+        <w:rPr>
+          <w:rFonts w:ascii="Times New Roman" w:hAnsi="Times New Roman" w:cs="Times New Roman"/>
+          <w:sz w:val="28"/>
+          <w:szCs w:val="28"/>
+        </w:rPr>
+      </w:pPr>
+    </w:p>
+    <w:p>
+      <w:pPr>
+        <w:autoSpaceDE w:val="0"/>
+        <w:autoSpaceDN w:val="0"/>
+        <w:adjustRightInd w:val="0"/>
+        <w:spacing w:after="0" w:line="240" w:lineRule="auto"/>
+        <w:rPr>
+          <w:rFonts w:ascii="Times New Roman" w:hAnsi="Times New Roman" w:cs="Times New Roman"/>
+          <w:sz w:val="28"/>
+          <w:szCs w:val="28"/>
+        </w:rPr>
+      </w:pPr>
+    </w:p>
+    <w:p>
+      <w:pPr>
+        <w:autoSpaceDE w:val="0"/>
+        <w:autoSpaceDN w:val="0"/>
+        <w:adjustRightInd w:val="0"/>
+        <w:spacing w:after="0" w:line="240" w:lineRule="auto"/>
+        <w:rPr>
+          <w:rFonts w:ascii="Times New Roman" w:hAnsi="Times New Roman" w:cs="Times New Roman"/>
+          <w:sz w:val="28"/>
+          <w:szCs w:val="28"/>
+        </w:rPr>
+      </w:pPr>
+    </w:p>
+    <w:p>
+      <w:pPr>
+        <w:autoSpaceDE w:val="0"/>
+        <w:autoSpaceDN w:val="0"/>
+        <w:adjustRightInd w:val="0"/>
+        <w:spacing w:after="0" w:line="240" w:lineRule="auto"/>
+        <w:rPr>
+          <w:rFonts w:ascii="Times New Roman" w:hAnsi="Times New Roman" w:cs="Times New Roman"/>
+          <w:sz w:val="28"/>
+          <w:szCs w:val="28"/>
+        </w:rPr>
+      </w:pPr>
+    </w:p>
+    <w:p>
+      <w:pPr>
+        <w:rPr>
+          <w:rFonts w:ascii="Times New Roman" w:hAnsi="Times New Roman" w:cs="Times New Roman"/>
+          <w:sz w:val="28"/>
+          <w:szCs w:val="28"/>
+        </w:rPr>
+      </w:pPr>
+      <w:r>
+        <w:rPr>
+          <w:rFonts w:ascii="Times New Roman" w:hAnsi="Times New Roman" w:cs="Times New Roman"/>
+          <w:sz w:val="28"/>
+          <w:szCs w:val="28"/>
+        </w:rPr>
+        <w:lastRenderedPageBreak/>
+        <w:t>Here are some of the key differences between SPA and MP</w:t>
+      </w:r>
+      <w:r>
+        <w:rPr>
+          <w:rFonts w:ascii="Times New Roman" w:hAnsi="Times New Roman" w:cs="Times New Roman"/>
+          <w:sz w:val="28"/>
+          <w:szCs w:val="28"/>
+        </w:rPr>
+        <w:t>A</w:t>
+      </w:r>
+    </w:p>
+    <w:p>
+      <w:pPr>
+        <w:jc w:val="center"/>
+        <w:rPr>
+          <w:rFonts w:ascii="Times New Roman" w:hAnsi="Times New Roman" w:cs="Times New Roman"/>
+          <w:sz w:val="28"/>
+          <w:szCs w:val="28"/>
+        </w:rPr>
+      </w:pPr>
+      <w:r>
+        <w:rPr>
+          <w:rFonts w:asciiTheme="majorBidi" w:hAnsiTheme="majorBidi" w:cstheme="majorBidi"/>
+          <w:b/>
+          <w:bCs/>
+          <w:sz w:val="24"/>
+          <w:szCs w:val="24"/>
+        </w:rPr>
+        <w:t>Table 2</w:t>
+      </w:r>
+      <w:r>
+        <w:rPr>
+          <w:rFonts w:asciiTheme="majorBidi" w:hAnsiTheme="majorBidi" w:cstheme="majorBidi"/>
+          <w:b/>
+          <w:bCs/>
+          <w:sz w:val="24"/>
+          <w:szCs w:val="24"/>
+        </w:rPr>
+        <w:t>-</w:t>
+      </w:r>
+      <w:r>
+        <w:rPr>
+          <w:rFonts w:asciiTheme="majorBidi" w:hAnsiTheme="majorBidi" w:cstheme="majorBidi"/>
+          <w:b/>
+          <w:bCs/>
+          <w:sz w:val="24"/>
+          <w:szCs w:val="24"/>
+        </w:rPr>
+        <w:t>2</w:t>
+      </w:r>
+      <w:r>
+        <w:rPr>
+          <w:rFonts w:asciiTheme="majorBidi" w:hAnsiTheme="majorBidi" w:cstheme="majorBidi"/>
+          <w:b/>
+          <w:bCs/>
+          <w:sz w:val="24"/>
+          <w:szCs w:val="24"/>
+        </w:rPr>
+        <w:t xml:space="preserve"> </w:t>
+      </w:r>
+      <w:r>
+        <w:rPr>
+          <w:rFonts w:asciiTheme="majorBidi" w:hAnsiTheme="majorBidi" w:cstheme="majorBidi"/>
+          <w:b/>
+          <w:bCs/>
+          <w:sz w:val="24"/>
+          <w:szCs w:val="24"/>
+        </w:rPr>
+        <w:t>key differences between SPA and MPA</w:t>
+      </w:r>
+    </w:p>
     <w:tbl>
       <w:tblPr>
         <w:tblStyle w:val="GridTable4"/>
@@ -20938,14 +21219,7 @@
               <w:rPr>
                 <w:rFonts w:asciiTheme="majorBidi" w:hAnsiTheme="majorBidi" w:cstheme="majorBidi"/>
               </w:rPr>
-              <w:t xml:space="preserve">SPA does not directly support back and forth navigation and sharing links of a specific </w:t>
-            </w:r>
-            <w:r>
-              <w:rPr>
-                <w:rFonts w:asciiTheme="majorBidi" w:hAnsiTheme="majorBidi" w:cstheme="majorBidi"/>
-              </w:rPr>
-              <w:lastRenderedPageBreak/>
-              <w:t xml:space="preserve">location to a site, for </w:t>
+              <w:t xml:space="preserve">SPA does not directly support back and forth navigation and sharing links of a specific location to a site, for </w:t>
             </w:r>
             <w:proofErr w:type="gramStart"/>
             <w:r>
@@ -20978,15 +21252,7 @@
               <w:rPr>
                 <w:rFonts w:asciiTheme="majorBidi" w:hAnsiTheme="majorBidi" w:cstheme="majorBidi"/>
               </w:rPr>
-              <w:lastRenderedPageBreak/>
-              <w:t xml:space="preserve">The multi-page web application supports traditional navigation, each </w:t>
-            </w:r>
-            <w:r>
-              <w:rPr>
-                <w:rFonts w:asciiTheme="majorBidi" w:hAnsiTheme="majorBidi" w:cstheme="majorBidi"/>
-              </w:rPr>
-              <w:lastRenderedPageBreak/>
-              <w:t>page of an MPA has its own URL that users can copy and paste. The backward and forward buttons also work easily.</w:t>
+              <w:t>The multi-page web application supports traditional navigation, each page of an MPA has its own URL that users can copy and paste. The backward and forward buttons also work easily.</w:t>
             </w:r>
           </w:p>
         </w:tc>
@@ -21007,7 +21273,6 @@
               <w:rPr>
                 <w:rFonts w:asciiTheme="majorBidi" w:hAnsiTheme="majorBidi" w:cstheme="majorBidi"/>
               </w:rPr>
-              <w:lastRenderedPageBreak/>
               <w:t>Scalability</w:t>
             </w:r>
           </w:p>
@@ -21098,7 +21363,24 @@
           <w:sz w:val="28"/>
           <w:szCs w:val="28"/>
         </w:rPr>
-        <w:t>Front-end programming languages are used by developers to create the user interface of websites and web applications. "The component of an app or website that users interact with is called Front End or Client Side of the application. It includes everything that users come across directly including images, buttons, text colors, graphs, tables, etc." [6]. Some of the most popular front-end languages include HTML, CSS, and JavaScript. HTML and CSS are not programming languages, but a markup and a style sheet language. JavaScript is a programming language and is fundamental for website development.</w:t>
+        <w:t>Front-end programming languages are used by developers to create the user interface of websites and web applications. "The component of an app or website that users interact with is called Front End or Client Side of the application. It includes everything that users come across directly including images, buttons, text colors, graphs, tables, etc." [6].</w:t>
+      </w:r>
+    </w:p>
+    <w:p>
+      <w:pPr>
+        <w:rPr>
+          <w:rFonts w:ascii="Times New Roman" w:hAnsi="Times New Roman" w:cs="Times New Roman"/>
+          <w:sz w:val="28"/>
+          <w:szCs w:val="28"/>
+        </w:rPr>
+      </w:pPr>
+      <w:r>
+        <w:rPr>
+          <w:rFonts w:ascii="Times New Roman" w:hAnsi="Times New Roman" w:cs="Times New Roman"/>
+          <w:sz w:val="28"/>
+          <w:szCs w:val="28"/>
+        </w:rPr>
+        <w:t>Some of the most popular front-end languages include HTML, CSS, and JavaScript. HTML and CSS are not programming languages, but a markup and a style sheet language. JavaScript is a programming language and is fundamental for website development.</w:t>
       </w:r>
     </w:p>
     <w:p>
@@ -21138,12 +21420,14 @@
           <w:sz w:val="32"/>
           <w:szCs w:val="32"/>
         </w:rPr>
+        <w:lastRenderedPageBreak/>
         <w:t>Hypertext Markup Language HTML</w:t>
       </w:r>
       <w:bookmarkEnd w:id="54"/>
     </w:p>
     <w:p>
       <w:pPr>
+        <w:jc w:val="both"/>
         <w:rPr>
           <w:rFonts w:ascii="Times New Roman" w:hAnsi="Times New Roman" w:cs="Times New Roman"/>
           <w:sz w:val="28"/>
@@ -21156,7 +21440,25 @@
           <w:sz w:val="28"/>
           <w:szCs w:val="28"/>
         </w:rPr>
-        <w:t>"The Hypertext Markup Language (HTML) is the standard markup language for documents designed to be displayed in a web browser."[13]. HTML used for creation hypertext documents that are platform independent. HTML gives a web page its structure. It is used to organize, format, and display a web page's content (like text, images, videos). HTML also makes it easier to navigate through the internet through hyperlinks. It allows users to control text and visual elements layout and display.</w:t>
+        <w:t>"The Hypertext Markup Language (HTML) is the standard markup language for documents designed to be displayed in a web browser."[13].</w:t>
+      </w:r>
+    </w:p>
+    <w:p>
+      <w:pPr>
+        <w:jc w:val="both"/>
+        <w:rPr>
+          <w:rFonts w:ascii="Times New Roman" w:hAnsi="Times New Roman" w:cs="Times New Roman"/>
+          <w:sz w:val="28"/>
+          <w:szCs w:val="28"/>
+        </w:rPr>
+      </w:pPr>
+      <w:r>
+        <w:rPr>
+          <w:rFonts w:ascii="Times New Roman" w:hAnsi="Times New Roman" w:cs="Times New Roman"/>
+          <w:sz w:val="28"/>
+          <w:szCs w:val="28"/>
+        </w:rPr>
+        <w:t>HTML used for creation hypertext documents that are platform independent. HTML gives a web page its structure. It is used to organize, format, and display a web page's content (like text, images, videos). HTML also makes it easier to navigate through the internet through hyperlinks. It allows users to control text and visual elements layout and display.</w:t>
       </w:r>
     </w:p>
     <w:p/>
@@ -21194,28 +21496,20 @@
     </w:p>
     <w:p>
       <w:pPr>
-        <w:rPr>
-          <w:rFonts w:asciiTheme="majorBidi" w:hAnsiTheme="majorBidi" w:cstheme="majorBidi"/>
-          <w:sz w:val="28"/>
-          <w:szCs w:val="28"/>
-        </w:rPr>
-      </w:pPr>
-      <w:r>
-        <w:rPr>
-          <w:rFonts w:asciiTheme="majorBidi" w:hAnsiTheme="majorBidi" w:cstheme="majorBidi"/>
-          <w:sz w:val="28"/>
-          <w:szCs w:val="28"/>
-        </w:rPr>
-        <w:t xml:space="preserve">CSS is a World Wide Web Consortium (W3C) standard for describing the appearance of HTML elements. CSS is used to define the presentation of HTML documents. With CSS, we can assign the page layout, font properties, colors, sizes, borders, backgrounds, and positioning elements on </w:t>
-      </w:r>
-      <w:r>
-        <w:rPr>
-          <w:rFonts w:asciiTheme="majorBidi" w:hAnsiTheme="majorBidi" w:cstheme="majorBidi"/>
-          <w:sz w:val="28"/>
-          <w:szCs w:val="28"/>
-        </w:rPr>
-        <w:lastRenderedPageBreak/>
-        <w:t>the page. It is a markup language like HTML, and the two are frequently used together. CSS enables the display to be adjusted for different types of devices, such as large and small screens or printers. CSS is independent from HTML and does a few things that HTML can’t, which makes it useful for scaling content across different platforms as laptops and mobiles.</w:t>
+        <w:jc w:val="both"/>
+        <w:rPr>
+          <w:rFonts w:asciiTheme="majorBidi" w:hAnsiTheme="majorBidi" w:cstheme="majorBidi"/>
+          <w:sz w:val="28"/>
+          <w:szCs w:val="28"/>
+        </w:rPr>
+      </w:pPr>
+      <w:r>
+        <w:rPr>
+          <w:rFonts w:asciiTheme="majorBidi" w:hAnsiTheme="majorBidi" w:cstheme="majorBidi"/>
+          <w:sz w:val="28"/>
+          <w:szCs w:val="28"/>
+        </w:rPr>
+        <w:t>CSS is a World Wide Web Consortium (W3C) standard for describing the appearance of HTML elements. CSS is used to define the presentation of HTML documents. With CSS, we can assign the page layout, font properties, colors, sizes, borders, backgrounds, and positioning elements on the page. It is a markup language like HTML, and the two are frequently used together. CSS enables the display to be adjusted for different types of devices, such as large and small screens or printers. CSS is independent from HTML and does a few things that HTML can’t, which makes it useful for scaling content across different platforms as laptops and mobiles.</w:t>
       </w:r>
     </w:p>
     <w:p>
@@ -21252,19 +21546,47 @@
     </w:p>
     <w:p>
       <w:pPr>
-        <w:rPr>
-          <w:rFonts w:asciiTheme="majorBidi" w:hAnsiTheme="majorBidi" w:cstheme="majorBidi"/>
-          <w:sz w:val="24"/>
-          <w:szCs w:val="24"/>
-        </w:rPr>
-      </w:pPr>
-      <w:r>
-        <w:rPr>
-          <w:rFonts w:asciiTheme="majorBidi" w:hAnsiTheme="majorBidi" w:cstheme="majorBidi"/>
-          <w:sz w:val="28"/>
-          <w:szCs w:val="28"/>
-        </w:rPr>
-        <w:t>"JavaScript, often abbreviated JS, is a high-level programming language that is one of the core technologies of the World Wide Web, alongside HTML and CSS. Over 97% of websites use JavaScript on the client side for web page behavior, often incorporating third-party libraries. All major web browsers have a dedicated JavaScript engine to execute the code on users' devices." [7]. It is mainly used in web browsers to create more interactive pages. The main peculiarity of this language is that it’s supported by most web browsers. Furthermore, JavaScript is a multi-paradigm language with numerous applications, but its ability to handle object-oriented styles makes it a wonderful companion for Java when it comes to websites. It can handle nested and anonymous functions, as well as classes, with well-structured syntax. So, one can create interactive e-commerce stores that work on almost all web browsers using this coding tool. It also makes websites launch super-fast and provides the end users with enhanced user experience (UX). The web browser can naturally understand the language, like how a native English speaker can naturally understand English.</w:t>
+        <w:jc w:val="both"/>
+        <w:rPr>
+          <w:rFonts w:asciiTheme="majorBidi" w:hAnsiTheme="majorBidi" w:cstheme="majorBidi"/>
+          <w:sz w:val="28"/>
+          <w:szCs w:val="28"/>
+        </w:rPr>
+      </w:pPr>
+      <w:r>
+        <w:rPr>
+          <w:rFonts w:asciiTheme="majorBidi" w:hAnsiTheme="majorBidi" w:cstheme="majorBidi"/>
+          <w:sz w:val="28"/>
+          <w:szCs w:val="28"/>
+        </w:rPr>
+        <w:t>"JavaScript, often abbreviated JS, is a high-level programming language that is one of the core technologies of the World Wide Web, alongside HTML and CSS. Over 97% of websites use JavaScript on the client side for web page behavior, often incorporating third-party libraries. All major web browsers have a dedicated JavaScript engine to execute the code on users' devices." [7].</w:t>
+      </w:r>
+    </w:p>
+    <w:p>
+      <w:pPr>
+        <w:jc w:val="both"/>
+        <w:rPr>
+          <w:rFonts w:asciiTheme="majorBidi" w:hAnsiTheme="majorBidi" w:cstheme="majorBidi"/>
+          <w:sz w:val="28"/>
+          <w:szCs w:val="28"/>
+        </w:rPr>
+      </w:pPr>
+      <w:r>
+        <w:rPr>
+          <w:rFonts w:asciiTheme="majorBidi" w:hAnsiTheme="majorBidi" w:cstheme="majorBidi"/>
+          <w:sz w:val="28"/>
+          <w:szCs w:val="28"/>
+        </w:rPr>
+        <w:t xml:space="preserve">It is mainly used in web browsers to create more interactive pages. The main peculiarity of this language is that it’s supported by most web browsers. Furthermore, JavaScript is a multi-paradigm language with numerous applications, but its ability to handle object-oriented styles makes it a wonderful companion for Java when it comes to websites. It can handle nested and anonymous functions, as well as classes, with well-structured syntax. So, one can create interactive e-commerce stores that work on almost all web </w:t>
+      </w:r>
+      <w:r>
+        <w:rPr>
+          <w:rFonts w:asciiTheme="majorBidi" w:hAnsiTheme="majorBidi" w:cstheme="majorBidi"/>
+          <w:sz w:val="28"/>
+          <w:szCs w:val="28"/>
+        </w:rPr>
+        <w:lastRenderedPageBreak/>
+        <w:t>browsers using this coding tool. It also makes websites launch super-fast and provides the end users with enhanced user experience (UX). The web browser can naturally understand the language, like how a native English speaker can naturally understand English.</w:t>
       </w:r>
     </w:p>
     <w:p>
@@ -21409,16 +21731,7 @@
           <w:sz w:val="28"/>
           <w:szCs w:val="28"/>
         </w:rPr>
-        <w:t xml:space="preserve"> These components are individual pieces of a final </w:t>
-      </w:r>
-      <w:r>
-        <w:rPr>
-          <w:rFonts w:asciiTheme="majorBidi" w:hAnsiTheme="majorBidi" w:cstheme="majorBidi"/>
-          <w:sz w:val="28"/>
-          <w:szCs w:val="28"/>
-        </w:rPr>
-        <w:lastRenderedPageBreak/>
-        <w:t>interface, which, when assembled to form the application’s entire user interface.</w:t>
+        <w:t xml:space="preserve"> These components are individual pieces of a final interface, which, when assembled to form the application’s entire user interface.</w:t>
       </w:r>
     </w:p>
     <w:p>
@@ -21561,6 +21874,7 @@
           <w:sz w:val="32"/>
           <w:szCs w:val="32"/>
         </w:rPr>
+        <w:lastRenderedPageBreak/>
         <w:t>Angular</w:t>
       </w:r>
       <w:bookmarkEnd w:id="59"/>
@@ -21644,16 +21958,7 @@
           <w:sz w:val="28"/>
           <w:szCs w:val="28"/>
         </w:rPr>
-        <w:t>"AngularJS is one of the best front-</w:t>
-      </w:r>
-      <w:r>
-        <w:rPr>
-          <w:rFonts w:asciiTheme="majorBidi" w:hAnsiTheme="majorBidi" w:cstheme="majorBidi"/>
-          <w:sz w:val="28"/>
-          <w:szCs w:val="28"/>
-        </w:rPr>
-        <w:lastRenderedPageBreak/>
-        <w:t>end frameworks that is popular and simplistic and is based on TypeScript. It showcases a two-way data binding feature with real-time synchronization between view and model. As an open-source web and mobile application framework operated by Google, AngularJS has been contributory in accelerating the development and testing of apps with MVC and MVVM architectures" [8].</w:t>
+        <w:t>"AngularJS is one of the best front-end frameworks that is popular and simplistic and is based on TypeScript. It showcases a two-way data binding feature with real-time synchronization between view and model. As an open-source web and mobile application framework operated by Google, AngularJS has been contributory in accelerating the development and testing of apps with MVC and MVVM architectures" [8].</w:t>
       </w:r>
     </w:p>
     <w:p>
@@ -21871,6 +22176,7 @@
           <w:sz w:val="28"/>
           <w:szCs w:val="28"/>
         </w:rPr>
+        <w:lastRenderedPageBreak/>
         <w:t>VueJS</w:t>
       </w:r>
       <w:proofErr w:type="spellEnd"/>
@@ -21949,7 +22255,6 @@
           <w:sz w:val="28"/>
           <w:szCs w:val="28"/>
         </w:rPr>
-        <w:lastRenderedPageBreak/>
         <w:t>• Comprehensive documentation support.</w:t>
       </w:r>
     </w:p>
@@ -22097,7 +22402,18 @@
           <w:szCs w:val="28"/>
           <w:shd w:val="clear" w:color="auto" w:fill="FFFFFF"/>
         </w:rPr>
-        <w:t xml:space="preserve">"Node.js is a cross-platform, open-source server environment that can run on Windows, Linux, Unix, macOS, and more. Node.js is a back-end JavaScript runtime environment, that runs on the V8 JavaScript Engine and executes JavaScript code outside a web browser " [12]. "Node.js is an asynchronous event-driven JavaScript runtime designed to build scalable network applications. It supports the handling of many connections concurrently. Call back is triggered for each connection and it sleeps if there is no work to be done. This behavior unlike too many other common concurrency models, in which operating system threads are used. Moreover, the users of Node.js need not worry about deadlocks, since there are no locks. Since almost no function performs an I/O in Node.js, the process never blocks. These properties make Node.js scalable. JavaScript language is used to write applications in Node.js and run with Node.js runtime environment. The package ecosystem of Node.js called </w:t>
+        <w:t xml:space="preserve">"Node.js is a cross-platform, open-source server environment that can run on Windows, Linux, Unix, macOS, and more. Node.js is a back-end JavaScript runtime environment, that runs on the V8 JavaScript Engine and executes JavaScript code outside a web browser " [12]. "Node.js is an asynchronous event-driven JavaScript runtime designed to build scalable network applications. It supports the handling of many connections concurrently. Call back is triggered for each connection and it sleeps if there is no work to be done. This behavior unlike too many other common concurrency models, in which operating system threads are used. Moreover, the users of Node.js need not worry about deadlocks, since there are no locks. Since almost no function performs an I/O in Node.js, the process never blocks. These </w:t>
+      </w:r>
+      <w:r>
+        <w:rPr>
+          <w:rFonts w:asciiTheme="majorBidi" w:hAnsiTheme="majorBidi" w:cstheme="majorBidi"/>
+          <w:color w:val="0D0D0D"/>
+          <w:sz w:val="28"/>
+          <w:szCs w:val="28"/>
+          <w:shd w:val="clear" w:color="auto" w:fill="FFFFFF"/>
+        </w:rPr>
+        <w:lastRenderedPageBreak/>
+        <w:t xml:space="preserve">properties make Node.js scalable. JavaScript language is used to write applications in Node.js and run with Node.js runtime environment. The package ecosystem of Node.js called </w:t>
       </w:r>
       <w:proofErr w:type="spellStart"/>
       <w:r>
@@ -22171,7 +22487,6 @@
           <w:sz w:val="32"/>
           <w:szCs w:val="32"/>
         </w:rPr>
-        <w:lastRenderedPageBreak/>
         <w:t>Laravel</w:t>
       </w:r>
       <w:bookmarkEnd w:id="63"/>
@@ -22287,7 +22602,18 @@
           <w:szCs w:val="28"/>
           <w:shd w:val="clear" w:color="auto" w:fill="FFFFFF"/>
         </w:rPr>
-        <w:t>"Django is a web framework based on python programming language. It is ridiculously fast and was designed to help developers transform concept to application as quickly as possible. It takes care of much of the struggle of web application development thereby allowing developers to focus on writing actual business logic of the app without needing to reinvent the wheel. It is incredibly versatile. Django takes care of many necessary tasks of web development such as user authentication, site maps, content administration, RSS (Really Simple Syndication) feeds, etc. Famous web applications such as Instagram, Udemy, Mozilla and Pinterest use Django. Django follows a Model-View-Controller (MVC) architecture. The Model is the logical data structure that acts as a mediator between the website interface and the database. The View component contains the user interface logic. The controller is the main control component and acts as the middleman that binds the view and model together, meaning it enables the data passing from model to view. ".</w:t>
+        <w:t xml:space="preserve">"Django is a web framework based on python programming language. It is ridiculously fast and was designed to help developers transform concept to application as quickly as possible. It takes care of much of the struggle of web application development thereby allowing developers to focus on writing actual business logic of the app without needing to reinvent the wheel. It is incredibly versatile. Django takes care of many necessary tasks of web development such as user authentication, site maps, content administration, RSS (Really Simple Syndication) feeds, etc. Famous web applications such as Instagram, Udemy, Mozilla and Pinterest use Django. </w:t>
+      </w:r>
+      <w:r>
+        <w:rPr>
+          <w:rFonts w:asciiTheme="majorBidi" w:hAnsiTheme="majorBidi" w:cstheme="majorBidi"/>
+          <w:color w:val="0D0D0D"/>
+          <w:sz w:val="28"/>
+          <w:szCs w:val="28"/>
+          <w:shd w:val="clear" w:color="auto" w:fill="FFFFFF"/>
+        </w:rPr>
+        <w:lastRenderedPageBreak/>
+        <w:t>Django follows a Model-View-Controller (MVC) architecture. The Model is the logical data structure that acts as a mediator between the website interface and the database. The View component contains the user interface logic. The controller is the main control component and acts as the middleman that binds the view and model together, meaning it enables the data passing from model to view. ".</w:t>
       </w:r>
     </w:p>
     <w:p>
@@ -22318,7 +22644,6 @@
           <w:sz w:val="32"/>
           <w:szCs w:val="32"/>
         </w:rPr>
-        <w:lastRenderedPageBreak/>
         <w:t>Personal Home Page PHP</w:t>
       </w:r>
       <w:bookmarkEnd w:id="65"/>
@@ -22533,50 +22858,51 @@
           <w:sz w:val="24"/>
           <w:szCs w:val="24"/>
         </w:rPr>
-        <w:t>GitHub provides a robust platform for collaboration among team members and external contributors. Its features such as pull requests, issues, and project boards facilitate communication, code review, and task management, thereby enhancing team productivity and fostering a collaborative environment.</w:t>
-      </w:r>
-    </w:p>
-    <w:p>
-      <w:pPr>
-        <w:rPr>
-          <w:rFonts w:asciiTheme="majorBidi" w:hAnsiTheme="majorBidi" w:cstheme="majorBidi"/>
-          <w:b/>
-          <w:bCs/>
-          <w:sz w:val="28"/>
-          <w:szCs w:val="28"/>
-        </w:rPr>
-      </w:pPr>
-      <w:r>
-        <w:rPr>
-          <w:rFonts w:asciiTheme="majorBidi" w:hAnsiTheme="majorBidi" w:cstheme="majorBidi"/>
-          <w:b/>
-          <w:bCs/>
-          <w:sz w:val="28"/>
-          <w:szCs w:val="28"/>
-        </w:rPr>
-        <w:t>3. Community and Ecosystem</w:t>
-      </w:r>
-    </w:p>
-    <w:p>
-      <w:pPr>
-        <w:shd w:val="clear" w:color="auto" w:fill="FFFFFF"/>
-        <w:spacing w:after="300" w:line="240" w:lineRule="auto"/>
+        <w:t xml:space="preserve">GitHub provides a robust platform for collaboration among team members and external contributors. Its features such as pull requests, issues, and project boards facilitate </w:t>
+      </w:r>
+      <w:r>
         <w:rPr>
           <w:rFonts w:asciiTheme="majorBidi" w:eastAsia="Times New Roman" w:hAnsiTheme="majorBidi" w:cstheme="majorBidi"/>
           <w:color w:val="0D0D0D"/>
           <w:sz w:val="24"/>
           <w:szCs w:val="24"/>
         </w:rPr>
-      </w:pPr>
-      <w:r>
+        <w:lastRenderedPageBreak/>
+        <w:t>communication, code review, and task management, thereby enhancing team productivity and fostering a collaborative environment.</w:t>
+      </w:r>
+    </w:p>
+    <w:p>
+      <w:pPr>
+        <w:rPr>
+          <w:rFonts w:asciiTheme="majorBidi" w:hAnsiTheme="majorBidi" w:cstheme="majorBidi"/>
+          <w:b/>
+          <w:bCs/>
+          <w:sz w:val="28"/>
+          <w:szCs w:val="28"/>
+        </w:rPr>
+      </w:pPr>
+      <w:r>
+        <w:rPr>
+          <w:rFonts w:asciiTheme="majorBidi" w:hAnsiTheme="majorBidi" w:cstheme="majorBidi"/>
+          <w:b/>
+          <w:bCs/>
+          <w:sz w:val="28"/>
+          <w:szCs w:val="28"/>
+        </w:rPr>
+        <w:t>3. Community and Ecosystem</w:t>
+      </w:r>
+    </w:p>
+    <w:p>
+      <w:pPr>
+        <w:shd w:val="clear" w:color="auto" w:fill="FFFFFF"/>
+        <w:spacing w:after="300" w:line="240" w:lineRule="auto"/>
         <w:rPr>
           <w:rFonts w:asciiTheme="majorBidi" w:eastAsia="Times New Roman" w:hAnsiTheme="majorBidi" w:cstheme="majorBidi"/>
           <w:color w:val="0D0D0D"/>
           <w:sz w:val="24"/>
           <w:szCs w:val="24"/>
         </w:rPr>
-        <w:t xml:space="preserve">GitHub boasts a vast community of developers and open-source projects. By hosting our project on GitHub, we tap into this vibrant ecosystem, making it easier for others to discover, contribute to, and provide feedback on our project. Additionally, GitHub's </w:t>
-      </w:r>
+      </w:pPr>
       <w:r>
         <w:rPr>
           <w:rFonts w:asciiTheme="majorBidi" w:eastAsia="Times New Roman" w:hAnsiTheme="majorBidi" w:cstheme="majorBidi"/>
@@ -22584,8 +22910,7 @@
           <w:sz w:val="24"/>
           <w:szCs w:val="24"/>
         </w:rPr>
-        <w:lastRenderedPageBreak/>
-        <w:t>integration with various third-party services and tools further enriches our development workflow.</w:t>
+        <w:t>GitHub boasts a vast community of developers and open-source projects. By hosting our project on GitHub, we tap into this vibrant ecosystem, making it easier for others to discover, contribute to, and provide feedback on our project. Additionally, GitHub's integration with various third-party services and tools further enriches our development workflow.</w:t>
       </w:r>
     </w:p>
     <w:p>
@@ -22807,6 +23132,7 @@
           <w:szCs w:val="28"/>
           <w:lang w:val="en-GB"/>
         </w:rPr>
+        <w:lastRenderedPageBreak/>
         <w:t>Querying Flexibility</w:t>
       </w:r>
       <w:r>
@@ -22907,17 +23233,7 @@
           <w:szCs w:val="28"/>
           <w:lang w:val="en-GB"/>
         </w:rPr>
-        <w:t xml:space="preserve"> blockchain network grows and the volume of data increases, PostgreSQL can efficiently handle the load </w:t>
-      </w:r>
-      <w:r>
-        <w:rPr>
-          <w:rFonts w:asciiTheme="majorBidi" w:hAnsiTheme="majorBidi" w:cstheme="majorBidi"/>
-          <w:sz w:val="28"/>
-          <w:szCs w:val="28"/>
-          <w:lang w:val="en-GB"/>
-        </w:rPr>
-        <w:lastRenderedPageBreak/>
-        <w:t xml:space="preserve">while maintaining high performance. With proper indexing and tuning, </w:t>
+        <w:t xml:space="preserve"> blockchain network grows and the volume of data increases, PostgreSQL can efficiently handle the load while maintaining high performance. With proper indexing and tuning, </w:t>
       </w:r>
       <w:r>
         <w:rPr>
@@ -23247,12 +23563,101 @@
           <w:sz w:val="32"/>
           <w:szCs w:val="32"/>
         </w:rPr>
+        <w:lastRenderedPageBreak/>
         <w:t>IPFS</w:t>
       </w:r>
       <w:bookmarkEnd w:id="68"/>
     </w:p>
     <w:p>
       <w:pPr>
+        <w:jc w:val="both"/>
+        <w:rPr>
+          <w:rFonts w:asciiTheme="majorBidi" w:hAnsiTheme="majorBidi" w:cstheme="majorBidi"/>
+          <w:sz w:val="28"/>
+          <w:szCs w:val="28"/>
+        </w:rPr>
+      </w:pPr>
+      <w:r>
+        <w:rPr>
+          <w:rFonts w:asciiTheme="majorBidi" w:hAnsiTheme="majorBidi" w:cstheme="majorBidi"/>
+          <w:sz w:val="28"/>
+          <w:szCs w:val="28"/>
+        </w:rPr>
+        <w:t>“</w:t>
+      </w:r>
+      <w:r>
+        <w:rPr>
+          <w:rFonts w:asciiTheme="majorBidi" w:hAnsiTheme="majorBidi" w:cstheme="majorBidi"/>
+          <w:sz w:val="28"/>
+          <w:szCs w:val="28"/>
+        </w:rPr>
+        <w:t xml:space="preserve">IPFS is a peer-to-peer </w:t>
+      </w:r>
+      <w:proofErr w:type="gramStart"/>
+      <w:r>
+        <w:rPr>
+          <w:rFonts w:asciiTheme="majorBidi" w:hAnsiTheme="majorBidi" w:cstheme="majorBidi"/>
+          <w:sz w:val="28"/>
+          <w:szCs w:val="28"/>
+        </w:rPr>
+        <w:t>version controlled</w:t>
+      </w:r>
+      <w:proofErr w:type="gramEnd"/>
+      <w:r>
+        <w:rPr>
+          <w:rFonts w:asciiTheme="majorBidi" w:hAnsiTheme="majorBidi" w:cstheme="majorBidi"/>
+          <w:sz w:val="28"/>
+          <w:szCs w:val="28"/>
+        </w:rPr>
+        <w:t xml:space="preserve"> filesystem that synthesizes learnings from many previous successful systems. IPFS combines a distributed Hash table, an incentivized block exchange, and a self-certifying namespace. IPFS is a peer-to-peer hypermedia protocol to make the web faster, safer, and more open.</w:t>
+      </w:r>
+    </w:p>
+    <w:p>
+      <w:pPr>
+        <w:jc w:val="both"/>
+        <w:rPr>
+          <w:rFonts w:asciiTheme="majorBidi" w:hAnsiTheme="majorBidi" w:cstheme="majorBidi"/>
+          <w:sz w:val="28"/>
+          <w:szCs w:val="28"/>
+        </w:rPr>
+      </w:pPr>
+      <w:r>
+        <w:rPr>
+          <w:rFonts w:asciiTheme="majorBidi" w:hAnsiTheme="majorBidi" w:cstheme="majorBidi"/>
+          <w:sz w:val="28"/>
+          <w:szCs w:val="28"/>
+        </w:rPr>
+        <w:t>The InterPlanetary File System (IPFS)</w:t>
+      </w:r>
+      <w:r>
+        <w:rPr>
+          <w:rFonts w:asciiTheme="majorBidi" w:hAnsiTheme="majorBidi" w:cstheme="majorBidi"/>
+          <w:sz w:val="28"/>
+          <w:szCs w:val="28"/>
+        </w:rPr>
+        <w:t xml:space="preserve"> </w:t>
+      </w:r>
+      <w:r>
+        <w:rPr>
+          <w:rFonts w:asciiTheme="majorBidi" w:hAnsiTheme="majorBidi" w:cstheme="majorBidi"/>
+          <w:sz w:val="28"/>
+          <w:szCs w:val="28"/>
+        </w:rPr>
+        <w:t>which is a peer-to-peer distributed file system, aims to replace HTTP and build a better web for all of us. IPFS seeks to connect all computing devices with the same system of files. IPFS thinks that HTTP fails to take advantage of dozens of brilliant file distribution techniques invented in the last fifteen years</w:t>
+      </w:r>
+      <w:r>
+        <w:rPr>
+          <w:rFonts w:asciiTheme="majorBidi" w:hAnsiTheme="majorBidi" w:cstheme="majorBidi"/>
+          <w:sz w:val="28"/>
+          <w:szCs w:val="28"/>
+        </w:rPr>
+        <w:t>” []</w:t>
+      </w:r>
+    </w:p>
+    <w:p>
+      <w:pPr>
+        <w:spacing w:before="240"/>
+        <w:jc w:val="both"/>
         <w:rPr>
           <w:rFonts w:asciiTheme="majorBidi" w:hAnsiTheme="majorBidi" w:cstheme="majorBidi"/>
           <w:sz w:val="28"/>
@@ -23265,27 +23670,52 @@
           <w:rFonts w:asciiTheme="majorBidi" w:hAnsiTheme="majorBidi" w:cstheme="majorBidi"/>
           <w:sz w:val="28"/>
           <w:szCs w:val="28"/>
-          <w:lang w:val="en-GB"/>
-        </w:rPr>
-        <w:t>IPFS</w:t>
-      </w:r>
-      <w:r>
-        <w:rPr>
-          <w:rFonts w:asciiTheme="majorBidi" w:hAnsiTheme="majorBidi" w:cstheme="majorBidi"/>
-          <w:sz w:val="28"/>
-          <w:szCs w:val="28"/>
-          <w:lang w:val="en-GB"/>
-        </w:rPr>
-        <w:t xml:space="preserve"> </w:t>
-      </w:r>
-      <w:r>
-        <w:rPr>
-          <w:rFonts w:asciiTheme="majorBidi" w:hAnsiTheme="majorBidi" w:cstheme="majorBidi"/>
-          <w:sz w:val="28"/>
-          <w:szCs w:val="28"/>
-          <w:lang w:val="en-GB"/>
-        </w:rPr>
-        <w:t>is a protocol and network designed to create a peer-to-peer method of storing and sharing hypermedia in a distributed file system. It aims to replace the traditional centralized client-server model with a distributed one, where users can access and share content directly between each other without the need for a central server.</w:t>
+        </w:rPr>
+        <w:t xml:space="preserve">While </w:t>
+      </w:r>
+      <w:r>
+        <w:rPr>
+          <w:rFonts w:asciiTheme="majorBidi" w:hAnsiTheme="majorBidi" w:cstheme="majorBidi"/>
+          <w:sz w:val="28"/>
+          <w:szCs w:val="28"/>
+        </w:rPr>
+        <w:t xml:space="preserve">Bitcoin blockchain has a standard block size of approximately 1 MB, and these contain around 1,500–1,900 transaction details being coordinated from one address to other. On the other hand, if we try to impose the same kind of architecture in healthcare, huge data sets envisaged in the healthcare domain would be a challenge to reckon. Huge data sets as being discussed in the domain of healthcare of the size in zettabytes would not be apt to be indexed in blocks. Even if we increase the block size to contain the healthcare data, it would have a snowball effect into the efficiency and transaction confirmation delays. Thus, there is a need such that the blocks contain the regular hashes of the transaction and data sets are stored in a </w:t>
+      </w:r>
+      <w:proofErr w:type="spellStart"/>
+      <w:r>
+        <w:rPr>
+          <w:rFonts w:asciiTheme="majorBidi" w:hAnsiTheme="majorBidi" w:cstheme="majorBidi"/>
+          <w:sz w:val="28"/>
+          <w:szCs w:val="28"/>
+        </w:rPr>
+        <w:t>decentralised</w:t>
+      </w:r>
+      <w:proofErr w:type="spellEnd"/>
+      <w:r>
+        <w:rPr>
+          <w:rFonts w:asciiTheme="majorBidi" w:hAnsiTheme="majorBidi" w:cstheme="majorBidi"/>
+          <w:sz w:val="28"/>
+          <w:szCs w:val="28"/>
+        </w:rPr>
+        <w:t xml:space="preserve"> manner. This </w:t>
+      </w:r>
+      <w:proofErr w:type="spellStart"/>
+      <w:r>
+        <w:rPr>
+          <w:rFonts w:asciiTheme="majorBidi" w:hAnsiTheme="majorBidi" w:cstheme="majorBidi"/>
+          <w:sz w:val="28"/>
+          <w:szCs w:val="28"/>
+        </w:rPr>
+        <w:t>decentralised</w:t>
+      </w:r>
+      <w:proofErr w:type="spellEnd"/>
+      <w:r>
+        <w:rPr>
+          <w:rFonts w:asciiTheme="majorBidi" w:hAnsiTheme="majorBidi" w:cstheme="majorBidi"/>
+          <w:sz w:val="28"/>
+          <w:szCs w:val="28"/>
+        </w:rPr>
+        <w:t xml:space="preserve"> storage can be coordinated with the aid of IPFS protocol.</w:t>
       </w:r>
       <w:r>
         <w:rPr>
@@ -23321,6 +23751,7 @@
           <w:ilvl w:val="0"/>
           <w:numId w:val="46"/>
         </w:numPr>
+        <w:jc w:val="both"/>
         <w:rPr>
           <w:rFonts w:asciiTheme="majorBidi" w:hAnsiTheme="majorBidi" w:cstheme="majorBidi"/>
           <w:sz w:val="28"/>
@@ -23346,17 +23777,7 @@
           <w:szCs w:val="28"/>
           <w:lang w:val="en-GB"/>
         </w:rPr>
-        <w:t xml:space="preserve"> IPFS provides a decentralized file storage solution, allowing us to store and retrieve large files in a </w:t>
-      </w:r>
-      <w:r>
-        <w:rPr>
-          <w:rFonts w:asciiTheme="majorBidi" w:hAnsiTheme="majorBidi" w:cstheme="majorBidi"/>
-          <w:sz w:val="28"/>
-          <w:szCs w:val="28"/>
-          <w:lang w:val="en-GB"/>
-        </w:rPr>
-        <w:lastRenderedPageBreak/>
-        <w:t>distributed manner. Unlike traditional centralized storage systems, IPFS distributes files across a network of nodes, ensuring redundancy and fault tolerance.</w:t>
+        <w:t xml:space="preserve"> IPFS provides a decentralized file storage solution, allowing us to store and retrieve large files in a distributed manner. Unlike traditional centralized storage systems, IPFS distributes files across a network of nodes, ensuring redundancy and fault tolerance.</w:t>
       </w:r>
     </w:p>
     <w:p>
@@ -23365,6 +23786,7 @@
           <w:ilvl w:val="0"/>
           <w:numId w:val="46"/>
         </w:numPr>
+        <w:jc w:val="both"/>
         <w:rPr>
           <w:rFonts w:asciiTheme="majorBidi" w:hAnsiTheme="majorBidi" w:cstheme="majorBidi"/>
           <w:sz w:val="28"/>
@@ -23399,6 +23821,7 @@
           <w:ilvl w:val="0"/>
           <w:numId w:val="46"/>
         </w:numPr>
+        <w:jc w:val="both"/>
         <w:rPr>
           <w:rFonts w:asciiTheme="majorBidi" w:hAnsiTheme="majorBidi" w:cstheme="majorBidi"/>
           <w:sz w:val="28"/>
@@ -23415,6 +23838,7 @@
           <w:szCs w:val="28"/>
           <w:lang w:val="en-GB"/>
         </w:rPr>
+        <w:lastRenderedPageBreak/>
         <w:t>Reduced Storage Costs:</w:t>
       </w:r>
       <w:r>
@@ -23433,6 +23857,7 @@
           <w:ilvl w:val="0"/>
           <w:numId w:val="46"/>
         </w:numPr>
+        <w:jc w:val="both"/>
         <w:rPr>
           <w:rFonts w:asciiTheme="majorBidi" w:hAnsiTheme="majorBidi" w:cstheme="majorBidi"/>
           <w:sz w:val="28"/>
@@ -23467,6 +23892,7 @@
           <w:ilvl w:val="0"/>
           <w:numId w:val="46"/>
         </w:numPr>
+        <w:jc w:val="both"/>
         <w:rPr>
           <w:rFonts w:asciiTheme="majorBidi" w:hAnsiTheme="majorBidi" w:cstheme="majorBidi"/>
           <w:sz w:val="28"/>
@@ -23502,6 +23928,7 @@
           <w:numId w:val="46"/>
         </w:numPr>
         <w:spacing w:after="0" w:line="240" w:lineRule="auto"/>
+        <w:jc w:val="both"/>
         <w:rPr>
           <w:rFonts w:asciiTheme="majorBidi" w:eastAsia="Times New Roman" w:hAnsiTheme="majorBidi" w:cstheme="majorBidi"/>
           <w:sz w:val="28"/>
@@ -23537,6 +23964,7 @@
           <w:numId w:val="46"/>
         </w:numPr>
         <w:spacing w:after="0" w:line="240" w:lineRule="auto"/>
+        <w:jc w:val="both"/>
         <w:rPr>
           <w:rFonts w:asciiTheme="majorBidi" w:eastAsia="Times New Roman" w:hAnsiTheme="majorBidi" w:cstheme="majorBidi"/>
           <w:sz w:val="28"/>
@@ -23572,6 +24000,7 @@
           <w:numId w:val="46"/>
         </w:numPr>
         <w:spacing w:after="0" w:line="240" w:lineRule="auto"/>
+        <w:jc w:val="both"/>
         <w:rPr>
           <w:rFonts w:asciiTheme="majorBidi" w:eastAsia="Times New Roman" w:hAnsiTheme="majorBidi" w:cstheme="majorBidi"/>
           <w:sz w:val="28"/>
@@ -23597,17 +24026,7 @@
           <w:szCs w:val="28"/>
           <w:lang w:val="en-GB" w:eastAsia="en-GB"/>
         </w:rPr>
-        <w:t xml:space="preserve"> By offloading file storage to IPFS, we improve the scalability and performance of our Hyperledger Fabric network. This separation of concerns allows the blockchain to focus </w:t>
-      </w:r>
-      <w:r>
-        <w:rPr>
-          <w:rFonts w:asciiTheme="majorBidi" w:eastAsia="Times New Roman" w:hAnsiTheme="majorBidi" w:cstheme="majorBidi"/>
-          <w:sz w:val="28"/>
-          <w:szCs w:val="28"/>
-          <w:lang w:val="en-GB" w:eastAsia="en-GB"/>
-        </w:rPr>
-        <w:lastRenderedPageBreak/>
-        <w:t>on transaction processing, while IPFS handles large file storage and retrieval operations.</w:t>
+        <w:t xml:space="preserve"> By offloading file storage to IPFS, we improve the scalability and performance of our Hyperledger Fabric network. This separation of concerns allows the blockchain to focus on transaction processing, while IPFS handles large file storage and retrieval operations.</w:t>
       </w:r>
     </w:p>
     <w:p>
@@ -23617,6 +24036,7 @@
           <w:numId w:val="46"/>
         </w:numPr>
         <w:spacing w:after="0" w:line="240" w:lineRule="auto"/>
+        <w:jc w:val="both"/>
         <w:rPr>
           <w:rFonts w:asciiTheme="majorBidi" w:eastAsia="Times New Roman" w:hAnsiTheme="majorBidi" w:cstheme="majorBidi"/>
           <w:sz w:val="28"/>
@@ -23693,6 +24113,7 @@
           <w:sz w:val="32"/>
           <w:szCs w:val="32"/>
         </w:rPr>
+        <w:lastRenderedPageBreak/>
         <w:t>Python</w:t>
       </w:r>
       <w:bookmarkEnd w:id="69"/>
@@ -23837,7 +24258,6 @@
           <w:szCs w:val="28"/>
           <w:lang w:val="en-GB"/>
         </w:rPr>
-        <w:lastRenderedPageBreak/>
         <w:t>Efficiency in Prototyping and Iterative Development:</w:t>
       </w:r>
       <w:r>
@@ -23881,7 +24301,17 @@
           <w:szCs w:val="28"/>
           <w:lang w:val="en-GB"/>
         </w:rPr>
-        <w:t xml:space="preserve"> Python offers robust support for interfacing with external systems and technologies, including blockchain platforms. Leveraging Python libraries such as web3.py, we can seamlessly interact with blockchain networks, enabling secure and transparent management of patients' medical records. This integration enhances data integrity, privacy, and traceability within our platform.</w:t>
+        <w:t xml:space="preserve"> Python offers robust support for interfacing with external systems and technologies, including blockchain platforms. Leveraging Python libraries such as </w:t>
+      </w:r>
+      <w:r>
+        <w:rPr>
+          <w:rFonts w:asciiTheme="majorBidi" w:hAnsiTheme="majorBidi" w:cstheme="majorBidi"/>
+          <w:sz w:val="28"/>
+          <w:szCs w:val="28"/>
+          <w:lang w:val="en-GB"/>
+        </w:rPr>
+        <w:lastRenderedPageBreak/>
+        <w:t>web3.py, we can seamlessly interact with blockchain networks, enabling secure and transparent management of patients' medical records. This integration enhances data integrity, privacy, and traceability within our platform.</w:t>
       </w:r>
     </w:p>
     <w:p>
@@ -23902,282 +24332,19 @@
           <w:rFonts w:asciiTheme="majorBidi" w:hAnsiTheme="majorBidi" w:cstheme="majorBidi"/>
           <w:b/>
           <w:bCs/>
+          <w:noProof/>
           <w:sz w:val="28"/>
           <w:szCs w:val="28"/>
           <w:lang w:val="en-GB"/>
         </w:rPr>
-        <w:t>Community Support and Documentation:</w:t>
-      </w:r>
-      <w:r>
-        <w:rPr>
-          <w:rFonts w:asciiTheme="majorBidi" w:hAnsiTheme="majorBidi" w:cstheme="majorBidi"/>
-          <w:sz w:val="28"/>
-          <w:szCs w:val="28"/>
-          <w:lang w:val="en-GB"/>
-        </w:rPr>
-        <w:t xml:space="preserve"> Python benefits from a vibrant community of developers, researchers, and enthusiasts who actively contribute to its growth and evolution. The extensive documentation, tutorials, and community forums associated with Python ensure that our development team has access to ample resources for troubleshooting, learning, and innovation.</w:t>
-      </w:r>
-    </w:p>
-    <w:p>
-      <w:pPr>
-        <w:ind w:left="720"/>
-        <w:rPr>
-          <w:rFonts w:asciiTheme="majorBidi" w:hAnsiTheme="majorBidi" w:cstheme="majorBidi"/>
-          <w:sz w:val="28"/>
-          <w:szCs w:val="28"/>
-          <w:lang w:val="en-GB"/>
-        </w:rPr>
-      </w:pPr>
-    </w:p>
-    <w:p>
-      <w:pPr>
-        <w:rPr>
-          <w:rFonts w:asciiTheme="majorBidi" w:hAnsiTheme="majorBidi" w:cstheme="majorBidi"/>
-          <w:sz w:val="28"/>
-          <w:szCs w:val="28"/>
-          <w:lang w:val="en-GB"/>
-        </w:rPr>
-      </w:pPr>
-    </w:p>
-    <w:p>
-      <w:pPr>
-        <w:pStyle w:val="Heading2"/>
-        <w:numPr>
-          <w:ilvl w:val="1"/>
-          <w:numId w:val="4"/>
-        </w:numPr>
-        <w:spacing w:after="240"/>
-        <w:rPr>
-          <w:rFonts w:asciiTheme="majorBidi" w:hAnsiTheme="majorBidi"/>
-          <w:b/>
-          <w:bCs/>
-          <w:color w:val="auto"/>
-          <w:sz w:val="32"/>
-          <w:szCs w:val="32"/>
-        </w:rPr>
-      </w:pPr>
-      <w:bookmarkStart w:id="70" w:name="_Toc158461354"/>
-      <w:r>
-        <w:rPr>
-          <w:rFonts w:asciiTheme="majorBidi" w:hAnsiTheme="majorBidi"/>
-          <w:b/>
-          <w:bCs/>
-          <w:color w:val="auto"/>
-          <w:sz w:val="32"/>
-          <w:szCs w:val="32"/>
-        </w:rPr>
-        <w:t>Visual Studio Code</w:t>
-      </w:r>
-      <w:bookmarkEnd w:id="70"/>
-    </w:p>
-    <w:p>
-      <w:pPr>
-        <w:pStyle w:val="Signature"/>
-        <w:jc w:val="both"/>
-        <w:rPr>
-          <w:rFonts w:asciiTheme="majorBidi" w:hAnsiTheme="majorBidi" w:cstheme="majorBidi"/>
-          <w:b w:val="0"/>
-          <w:bCs w:val="0"/>
-          <w:color w:val="auto"/>
-          <w:kern w:val="0"/>
-          <w:sz w:val="28"/>
-          <w:szCs w:val="28"/>
-          <w:lang w:val="en-GB" w:eastAsia="en-US"/>
-        </w:rPr>
-      </w:pPr>
-      <w:r>
-        <w:rPr>
-          <w:rFonts w:asciiTheme="majorBidi" w:hAnsiTheme="majorBidi" w:cstheme="majorBidi"/>
-          <w:b w:val="0"/>
-          <w:bCs w:val="0"/>
-          <w:color w:val="auto"/>
-          <w:kern w:val="0"/>
-          <w:sz w:val="28"/>
-          <w:szCs w:val="28"/>
-          <w:lang w:val="en-GB" w:eastAsia="en-US"/>
-        </w:rPr>
-        <w:t xml:space="preserve">Visual studio code provides fast tools also have many </w:t>
-      </w:r>
-      <w:proofErr w:type="gramStart"/>
-      <w:r>
-        <w:rPr>
-          <w:rFonts w:asciiTheme="majorBidi" w:hAnsiTheme="majorBidi" w:cstheme="majorBidi"/>
-          <w:b w:val="0"/>
-          <w:bCs w:val="0"/>
-          <w:color w:val="auto"/>
-          <w:kern w:val="0"/>
-          <w:sz w:val="28"/>
-          <w:szCs w:val="28"/>
-          <w:lang w:val="en-GB" w:eastAsia="en-US"/>
-        </w:rPr>
-        <w:t>package</w:t>
-      </w:r>
-      <w:proofErr w:type="gramEnd"/>
-      <w:r>
-        <w:rPr>
-          <w:rFonts w:asciiTheme="majorBidi" w:hAnsiTheme="majorBidi" w:cstheme="majorBidi"/>
-          <w:b w:val="0"/>
-          <w:bCs w:val="0"/>
-          <w:color w:val="auto"/>
-          <w:kern w:val="0"/>
-          <w:sz w:val="28"/>
-          <w:szCs w:val="28"/>
-          <w:lang w:val="en-GB" w:eastAsia="en-US"/>
-        </w:rPr>
-        <w:t xml:space="preserve"> for many program language that needed to create this web</w:t>
-      </w:r>
-    </w:p>
-    <w:p>
-      <w:pPr>
-        <w:pStyle w:val="Signature"/>
-        <w:jc w:val="both"/>
-        <w:rPr>
-          <w:rFonts w:asciiTheme="majorBidi" w:hAnsiTheme="majorBidi" w:cstheme="majorBidi"/>
-          <w:b w:val="0"/>
-          <w:bCs w:val="0"/>
-          <w:noProof/>
-          <w:color w:val="auto"/>
-          <w:kern w:val="0"/>
-          <w:sz w:val="28"/>
-          <w:szCs w:val="28"/>
-          <w:lang w:val="en-GB" w:eastAsia="en-US"/>
-        </w:rPr>
-      </w:pPr>
-      <w:r>
-        <w:rPr>
-          <w:rFonts w:asciiTheme="majorBidi" w:hAnsiTheme="majorBidi" w:cstheme="majorBidi"/>
-          <w:b w:val="0"/>
-          <w:bCs w:val="0"/>
-          <w:color w:val="auto"/>
-          <w:kern w:val="0"/>
-          <w:sz w:val="28"/>
-          <w:szCs w:val="28"/>
-          <w:lang w:val="en-GB" w:eastAsia="en-US"/>
-        </w:rPr>
-        <w:t>Application.</w:t>
-      </w:r>
-      <w:r>
-        <w:rPr>
-          <w:rFonts w:asciiTheme="majorBidi" w:hAnsiTheme="majorBidi" w:cstheme="majorBidi"/>
-          <w:b w:val="0"/>
-          <w:bCs w:val="0"/>
-          <w:color w:val="auto"/>
-          <w:kern w:val="0"/>
-          <w:sz w:val="28"/>
-          <w:szCs w:val="28"/>
-          <w:lang w:val="en-GB" w:eastAsia="en-US"/>
-        </w:rPr>
-        <w:t xml:space="preserve"> </w:t>
-      </w:r>
-    </w:p>
-    <w:p>
-      <w:pPr>
-        <w:pStyle w:val="Signature"/>
-        <w:jc w:val="both"/>
-        <w:rPr>
-          <w:rFonts w:asciiTheme="majorBidi" w:hAnsiTheme="majorBidi" w:cstheme="majorBidi"/>
-          <w:b w:val="0"/>
-          <w:bCs w:val="0"/>
-          <w:color w:val="auto"/>
-          <w:kern w:val="0"/>
-          <w:sz w:val="28"/>
-          <w:szCs w:val="28"/>
-          <w:lang w:val="en-GB" w:eastAsia="en-US"/>
-        </w:rPr>
-      </w:pPr>
-      <w:proofErr w:type="gramStart"/>
-      <w:r>
-        <w:rPr>
-          <w:rFonts w:asciiTheme="majorBidi" w:hAnsiTheme="majorBidi" w:cstheme="majorBidi"/>
-          <w:b w:val="0"/>
-          <w:bCs w:val="0"/>
-          <w:color w:val="auto"/>
-          <w:kern w:val="0"/>
-          <w:sz w:val="28"/>
-          <w:szCs w:val="28"/>
-          <w:lang w:val="en-GB" w:eastAsia="en-US"/>
-        </w:rPr>
-        <w:t>Also</w:t>
-      </w:r>
-      <w:proofErr w:type="gramEnd"/>
-      <w:r>
-        <w:rPr>
-          <w:rFonts w:asciiTheme="majorBidi" w:hAnsiTheme="majorBidi" w:cstheme="majorBidi"/>
-          <w:b w:val="0"/>
-          <w:bCs w:val="0"/>
-          <w:color w:val="auto"/>
-          <w:kern w:val="0"/>
-          <w:sz w:val="28"/>
-          <w:szCs w:val="28"/>
-          <w:lang w:val="en-GB" w:eastAsia="en-US"/>
-        </w:rPr>
-        <w:t xml:space="preserve"> it provides many advantages such as ease of use, and the presence of great content to learn to use the program</w:t>
-      </w:r>
-      <w:r>
-        <w:rPr>
-          <w:rFonts w:asciiTheme="majorBidi" w:hAnsiTheme="majorBidi" w:cstheme="majorBidi"/>
-          <w:b w:val="0"/>
-          <w:bCs w:val="0"/>
-          <w:color w:val="auto"/>
-          <w:kern w:val="0"/>
-          <w:sz w:val="28"/>
-          <w:szCs w:val="28"/>
-          <w:lang w:val="en-GB" w:eastAsia="en-US"/>
-        </w:rPr>
-        <w:t>.</w:t>
-      </w:r>
-    </w:p>
-    <w:p>
-      <w:pPr>
-        <w:pStyle w:val="Signature"/>
-        <w:jc w:val="both"/>
-        <w:rPr>
-          <w:rFonts w:asciiTheme="majorBidi" w:hAnsiTheme="majorBidi" w:cstheme="majorBidi"/>
-          <w:b w:val="0"/>
-          <w:bCs w:val="0"/>
-          <w:color w:val="auto"/>
-          <w:kern w:val="0"/>
-          <w:sz w:val="28"/>
-          <w:szCs w:val="28"/>
-          <w:lang w:val="en-GB" w:eastAsia="en-US"/>
-        </w:rPr>
-      </w:pPr>
-    </w:p>
-    <w:p>
-      <w:pPr>
-        <w:pStyle w:val="Signature"/>
-        <w:jc w:val="both"/>
-        <w:rPr>
-          <w:rFonts w:asciiTheme="majorBidi" w:hAnsiTheme="majorBidi" w:cstheme="majorBidi"/>
-          <w:b w:val="0"/>
-          <w:bCs w:val="0"/>
-          <w:color w:val="auto"/>
-          <w:kern w:val="0"/>
-          <w:sz w:val="28"/>
-          <w:szCs w:val="28"/>
-          <w:lang w:val="en-GB" w:eastAsia="en-US"/>
-        </w:rPr>
-      </w:pPr>
-      <w:r>
-        <w:rPr>
-          <w:rFonts w:asciiTheme="majorBidi" w:hAnsiTheme="majorBidi" w:cstheme="majorBidi"/>
-          <w:b w:val="0"/>
-          <w:bCs w:val="0"/>
-          <w:noProof/>
-          <w:color w:val="auto"/>
-          <w:kern w:val="0"/>
-          <w:sz w:val="28"/>
-          <w:szCs w:val="28"/>
-          <w:lang w:val="en-GB" w:eastAsia="en-US"/>
-        </w:rPr>
         <w:drawing>
-          <wp:anchor distT="0" distB="0" distL="114300" distR="114300" simplePos="0" relativeHeight="251669504" behindDoc="0" locked="0" layoutInCell="1" allowOverlap="1" wp14:anchorId="1B9A49F1" wp14:editId="1C0D02F6">
+          <wp:anchor distT="0" distB="0" distL="114300" distR="114300" simplePos="0" relativeHeight="251669504" behindDoc="0" locked="0" layoutInCell="1" allowOverlap="1" wp14:anchorId="1B9A49F1" wp14:editId="3B328E02">
             <wp:simplePos x="0" y="0"/>
             <wp:positionH relativeFrom="margin">
-              <wp:posOffset>746760</wp:posOffset>
+              <wp:posOffset>975360</wp:posOffset>
             </wp:positionH>
             <wp:positionV relativeFrom="margin">
-              <wp:posOffset>3268980</wp:posOffset>
+              <wp:posOffset>3764280</wp:posOffset>
             </wp:positionV>
             <wp:extent cx="3421380" cy="1416685"/>
             <wp:effectExtent l="0" t="0" r="7620" b="0"/>
@@ -24223,100 +24390,45 @@
           </wp:anchor>
         </w:drawing>
       </w:r>
-    </w:p>
-    <w:p>
-      <w:pPr>
-        <w:pStyle w:val="Signature"/>
-        <w:jc w:val="both"/>
-        <w:rPr>
-          <w:rFonts w:asciiTheme="majorBidi" w:hAnsiTheme="majorBidi" w:cstheme="majorBidi"/>
-          <w:b w:val="0"/>
-          <w:bCs w:val="0"/>
-          <w:color w:val="auto"/>
-          <w:kern w:val="0"/>
-          <w:sz w:val="28"/>
-          <w:szCs w:val="28"/>
-          <w:lang w:val="en-GB" w:eastAsia="en-US"/>
-        </w:rPr>
-      </w:pPr>
-    </w:p>
-    <w:p>
-      <w:pPr>
-        <w:pStyle w:val="Signature"/>
-        <w:jc w:val="both"/>
-        <w:rPr>
-          <w:rFonts w:asciiTheme="majorBidi" w:hAnsiTheme="majorBidi" w:cstheme="majorBidi"/>
-          <w:b w:val="0"/>
-          <w:bCs w:val="0"/>
-          <w:color w:val="auto"/>
-          <w:kern w:val="0"/>
-          <w:sz w:val="28"/>
-          <w:szCs w:val="28"/>
-          <w:lang w:val="en-GB" w:eastAsia="en-US"/>
-        </w:rPr>
-      </w:pPr>
-    </w:p>
-    <w:p>
-      <w:pPr>
-        <w:pStyle w:val="Signature"/>
-        <w:jc w:val="both"/>
-        <w:rPr>
-          <w:rFonts w:asciiTheme="majorBidi" w:hAnsiTheme="majorBidi" w:cstheme="majorBidi"/>
-          <w:b w:val="0"/>
-          <w:bCs w:val="0"/>
-          <w:color w:val="auto"/>
-          <w:kern w:val="0"/>
-          <w:sz w:val="28"/>
-          <w:szCs w:val="28"/>
-          <w:lang w:val="en-GB" w:eastAsia="en-US"/>
-        </w:rPr>
-      </w:pPr>
-    </w:p>
-    <w:p>
-      <w:pPr>
-        <w:pStyle w:val="Signature"/>
-        <w:jc w:val="both"/>
-        <w:rPr>
-          <w:rFonts w:asciiTheme="majorBidi" w:hAnsiTheme="majorBidi" w:cstheme="majorBidi"/>
-          <w:b w:val="0"/>
-          <w:bCs w:val="0"/>
-          <w:color w:val="auto"/>
-          <w:kern w:val="0"/>
-          <w:sz w:val="28"/>
-          <w:szCs w:val="28"/>
-          <w:lang w:val="en-GB" w:eastAsia="en-US"/>
-        </w:rPr>
-      </w:pPr>
-    </w:p>
-    <w:p>
-      <w:pPr>
-        <w:pStyle w:val="Signature"/>
-        <w:jc w:val="both"/>
-        <w:rPr>
-          <w:rFonts w:asciiTheme="majorBidi" w:hAnsiTheme="majorBidi" w:cstheme="majorBidi"/>
-          <w:b w:val="0"/>
-          <w:bCs w:val="0"/>
-          <w:color w:val="auto"/>
-          <w:kern w:val="0"/>
-          <w:sz w:val="28"/>
-          <w:szCs w:val="28"/>
-          <w:lang w:val="en-GB" w:eastAsia="en-US"/>
-        </w:rPr>
-      </w:pPr>
-    </w:p>
-    <w:p>
-      <w:pPr>
-        <w:pStyle w:val="Signature"/>
-        <w:jc w:val="both"/>
-        <w:rPr>
-          <w:rFonts w:asciiTheme="majorBidi" w:hAnsiTheme="majorBidi" w:cstheme="majorBidi"/>
-          <w:b w:val="0"/>
-          <w:bCs w:val="0"/>
-          <w:color w:val="auto"/>
-          <w:kern w:val="0"/>
-          <w:sz w:val="28"/>
-          <w:szCs w:val="28"/>
-          <w:lang w:val="en-GB" w:eastAsia="en-US"/>
+      <w:r>
+        <w:rPr>
+          <w:rFonts w:asciiTheme="majorBidi" w:hAnsiTheme="majorBidi" w:cstheme="majorBidi"/>
+          <w:b/>
+          <w:bCs/>
+          <w:sz w:val="28"/>
+          <w:szCs w:val="28"/>
+          <w:lang w:val="en-GB"/>
+        </w:rPr>
+        <w:t>Community Support and Documentation:</w:t>
+      </w:r>
+      <w:r>
+        <w:rPr>
+          <w:rFonts w:asciiTheme="majorBidi" w:hAnsiTheme="majorBidi" w:cstheme="majorBidi"/>
+          <w:sz w:val="28"/>
+          <w:szCs w:val="28"/>
+          <w:lang w:val="en-GB"/>
+        </w:rPr>
+        <w:t xml:space="preserve"> Python benefits from a vibrant community of developers, researchers, and enthusiasts who actively contribute to its growth and evolution. The extensive documentation, tutorials, and community forums associated with Python ensure that our development team has access to ample resources for troubleshooting, learning, and innovation.</w:t>
+      </w:r>
+    </w:p>
+    <w:p>
+      <w:pPr>
+        <w:ind w:left="720"/>
+        <w:rPr>
+          <w:rFonts w:asciiTheme="majorBidi" w:hAnsiTheme="majorBidi" w:cstheme="majorBidi"/>
+          <w:sz w:val="28"/>
+          <w:szCs w:val="28"/>
+          <w:lang w:val="en-GB"/>
+        </w:rPr>
+      </w:pPr>
+    </w:p>
+    <w:p>
+      <w:pPr>
+        <w:rPr>
+          <w:rFonts w:asciiTheme="majorBidi" w:hAnsiTheme="majorBidi" w:cstheme="majorBidi"/>
+          <w:sz w:val="28"/>
+          <w:szCs w:val="28"/>
+          <w:lang w:val="en-GB"/>
         </w:rPr>
       </w:pPr>
     </w:p>
@@ -24337,7 +24449,7 @@
           <w:szCs w:val="32"/>
         </w:rPr>
       </w:pPr>
-      <w:bookmarkStart w:id="71" w:name="_Toc158461355"/>
+      <w:bookmarkStart w:id="70" w:name="_Toc158461354"/>
       <w:r>
         <w:rPr>
           <w:rFonts w:asciiTheme="majorBidi" w:hAnsiTheme="majorBidi"/>
@@ -24347,6 +24459,322 @@
           <w:sz w:val="32"/>
           <w:szCs w:val="32"/>
         </w:rPr>
+        <w:t>Visual Studio Code</w:t>
+      </w:r>
+      <w:bookmarkEnd w:id="70"/>
+    </w:p>
+    <w:p>
+      <w:pPr>
+        <w:pStyle w:val="Signature"/>
+        <w:jc w:val="both"/>
+        <w:rPr>
+          <w:rFonts w:asciiTheme="majorBidi" w:hAnsiTheme="majorBidi" w:cstheme="majorBidi"/>
+          <w:b w:val="0"/>
+          <w:bCs w:val="0"/>
+          <w:color w:val="auto"/>
+          <w:kern w:val="0"/>
+          <w:sz w:val="28"/>
+          <w:szCs w:val="28"/>
+          <w:lang w:val="en-GB" w:eastAsia="en-US"/>
+        </w:rPr>
+      </w:pPr>
+      <w:r>
+        <w:rPr>
+          <w:rFonts w:asciiTheme="majorBidi" w:hAnsiTheme="majorBidi" w:cstheme="majorBidi"/>
+          <w:b w:val="0"/>
+          <w:bCs w:val="0"/>
+          <w:color w:val="auto"/>
+          <w:kern w:val="0"/>
+          <w:sz w:val="28"/>
+          <w:szCs w:val="28"/>
+          <w:lang w:val="en-GB" w:eastAsia="en-US"/>
+        </w:rPr>
+        <w:t xml:space="preserve">Visual studio code provides fast tools also have many </w:t>
+      </w:r>
+      <w:proofErr w:type="gramStart"/>
+      <w:r>
+        <w:rPr>
+          <w:rFonts w:asciiTheme="majorBidi" w:hAnsiTheme="majorBidi" w:cstheme="majorBidi"/>
+          <w:b w:val="0"/>
+          <w:bCs w:val="0"/>
+          <w:color w:val="auto"/>
+          <w:kern w:val="0"/>
+          <w:sz w:val="28"/>
+          <w:szCs w:val="28"/>
+          <w:lang w:val="en-GB" w:eastAsia="en-US"/>
+        </w:rPr>
+        <w:t>package</w:t>
+      </w:r>
+      <w:proofErr w:type="gramEnd"/>
+      <w:r>
+        <w:rPr>
+          <w:rFonts w:asciiTheme="majorBidi" w:hAnsiTheme="majorBidi" w:cstheme="majorBidi"/>
+          <w:b w:val="0"/>
+          <w:bCs w:val="0"/>
+          <w:color w:val="auto"/>
+          <w:kern w:val="0"/>
+          <w:sz w:val="28"/>
+          <w:szCs w:val="28"/>
+          <w:lang w:val="en-GB" w:eastAsia="en-US"/>
+        </w:rPr>
+        <w:t xml:space="preserve"> for many program language that needed to create this web</w:t>
+      </w:r>
+    </w:p>
+    <w:p>
+      <w:pPr>
+        <w:pStyle w:val="Signature"/>
+        <w:jc w:val="both"/>
+        <w:rPr>
+          <w:rFonts w:asciiTheme="majorBidi" w:hAnsiTheme="majorBidi" w:cstheme="majorBidi"/>
+          <w:b w:val="0"/>
+          <w:bCs w:val="0"/>
+          <w:noProof/>
+          <w:color w:val="auto"/>
+          <w:kern w:val="0"/>
+          <w:sz w:val="28"/>
+          <w:szCs w:val="28"/>
+          <w:lang w:val="en-GB" w:eastAsia="en-US"/>
+        </w:rPr>
+      </w:pPr>
+      <w:r>
+        <w:rPr>
+          <w:rFonts w:asciiTheme="majorBidi" w:hAnsiTheme="majorBidi" w:cstheme="majorBidi"/>
+          <w:b w:val="0"/>
+          <w:bCs w:val="0"/>
+          <w:color w:val="auto"/>
+          <w:kern w:val="0"/>
+          <w:sz w:val="28"/>
+          <w:szCs w:val="28"/>
+          <w:lang w:val="en-GB" w:eastAsia="en-US"/>
+        </w:rPr>
+        <w:t>Application.</w:t>
+      </w:r>
+      <w:r>
+        <w:rPr>
+          <w:rFonts w:asciiTheme="majorBidi" w:hAnsiTheme="majorBidi" w:cstheme="majorBidi"/>
+          <w:b w:val="0"/>
+          <w:bCs w:val="0"/>
+          <w:color w:val="auto"/>
+          <w:kern w:val="0"/>
+          <w:sz w:val="28"/>
+          <w:szCs w:val="28"/>
+          <w:lang w:val="en-GB" w:eastAsia="en-US"/>
+        </w:rPr>
+        <w:t xml:space="preserve"> </w:t>
+      </w:r>
+    </w:p>
+    <w:p>
+      <w:pPr>
+        <w:pStyle w:val="Signature"/>
+        <w:jc w:val="both"/>
+        <w:rPr>
+          <w:rFonts w:asciiTheme="majorBidi" w:hAnsiTheme="majorBidi" w:cstheme="majorBidi"/>
+          <w:b w:val="0"/>
+          <w:bCs w:val="0"/>
+          <w:color w:val="auto"/>
+          <w:kern w:val="0"/>
+          <w:sz w:val="28"/>
+          <w:szCs w:val="28"/>
+          <w:lang w:val="en-GB" w:eastAsia="en-US"/>
+        </w:rPr>
+      </w:pPr>
+      <w:proofErr w:type="gramStart"/>
+      <w:r>
+        <w:rPr>
+          <w:rFonts w:asciiTheme="majorBidi" w:hAnsiTheme="majorBidi" w:cstheme="majorBidi"/>
+          <w:b w:val="0"/>
+          <w:bCs w:val="0"/>
+          <w:color w:val="auto"/>
+          <w:kern w:val="0"/>
+          <w:sz w:val="28"/>
+          <w:szCs w:val="28"/>
+          <w:lang w:val="en-GB" w:eastAsia="en-US"/>
+        </w:rPr>
+        <w:t>Also</w:t>
+      </w:r>
+      <w:proofErr w:type="gramEnd"/>
+      <w:r>
+        <w:rPr>
+          <w:rFonts w:asciiTheme="majorBidi" w:hAnsiTheme="majorBidi" w:cstheme="majorBidi"/>
+          <w:b w:val="0"/>
+          <w:bCs w:val="0"/>
+          <w:color w:val="auto"/>
+          <w:kern w:val="0"/>
+          <w:sz w:val="28"/>
+          <w:szCs w:val="28"/>
+          <w:lang w:val="en-GB" w:eastAsia="en-US"/>
+        </w:rPr>
+        <w:t xml:space="preserve"> it provides many advantages such as ease of use, and the presence of great content to learn to use the program</w:t>
+      </w:r>
+      <w:r>
+        <w:rPr>
+          <w:rFonts w:asciiTheme="majorBidi" w:hAnsiTheme="majorBidi" w:cstheme="majorBidi"/>
+          <w:b w:val="0"/>
+          <w:bCs w:val="0"/>
+          <w:color w:val="auto"/>
+          <w:kern w:val="0"/>
+          <w:sz w:val="28"/>
+          <w:szCs w:val="28"/>
+          <w:lang w:val="en-GB" w:eastAsia="en-US"/>
+        </w:rPr>
+        <w:t>.</w:t>
+      </w:r>
+    </w:p>
+    <w:p>
+      <w:pPr>
+        <w:pStyle w:val="Signature"/>
+        <w:jc w:val="both"/>
+        <w:rPr>
+          <w:rFonts w:asciiTheme="majorBidi" w:hAnsiTheme="majorBidi" w:cstheme="majorBidi"/>
+          <w:b w:val="0"/>
+          <w:bCs w:val="0"/>
+          <w:color w:val="auto"/>
+          <w:kern w:val="0"/>
+          <w:sz w:val="28"/>
+          <w:szCs w:val="28"/>
+          <w:lang w:val="en-GB" w:eastAsia="en-US"/>
+        </w:rPr>
+      </w:pPr>
+    </w:p>
+    <w:p>
+      <w:pPr>
+        <w:pStyle w:val="Signature"/>
+        <w:jc w:val="both"/>
+        <w:rPr>
+          <w:rFonts w:asciiTheme="majorBidi" w:hAnsiTheme="majorBidi" w:cstheme="majorBidi"/>
+          <w:b w:val="0"/>
+          <w:bCs w:val="0"/>
+          <w:color w:val="auto"/>
+          <w:kern w:val="0"/>
+          <w:sz w:val="28"/>
+          <w:szCs w:val="28"/>
+          <w:lang w:val="en-GB" w:eastAsia="en-US"/>
+        </w:rPr>
+      </w:pPr>
+    </w:p>
+    <w:p>
+      <w:pPr>
+        <w:pStyle w:val="Signature"/>
+        <w:jc w:val="both"/>
+        <w:rPr>
+          <w:rFonts w:asciiTheme="majorBidi" w:hAnsiTheme="majorBidi" w:cstheme="majorBidi"/>
+          <w:b w:val="0"/>
+          <w:bCs w:val="0"/>
+          <w:color w:val="auto"/>
+          <w:kern w:val="0"/>
+          <w:sz w:val="28"/>
+          <w:szCs w:val="28"/>
+          <w:lang w:val="en-GB" w:eastAsia="en-US"/>
+        </w:rPr>
+      </w:pPr>
+    </w:p>
+    <w:p>
+      <w:pPr>
+        <w:pStyle w:val="Signature"/>
+        <w:jc w:val="both"/>
+        <w:rPr>
+          <w:rFonts w:asciiTheme="majorBidi" w:hAnsiTheme="majorBidi" w:cstheme="majorBidi"/>
+          <w:b w:val="0"/>
+          <w:bCs w:val="0"/>
+          <w:color w:val="auto"/>
+          <w:kern w:val="0"/>
+          <w:sz w:val="28"/>
+          <w:szCs w:val="28"/>
+          <w:lang w:val="en-GB" w:eastAsia="en-US"/>
+        </w:rPr>
+      </w:pPr>
+    </w:p>
+    <w:p>
+      <w:pPr>
+        <w:pStyle w:val="Signature"/>
+        <w:jc w:val="both"/>
+        <w:rPr>
+          <w:rFonts w:asciiTheme="majorBidi" w:hAnsiTheme="majorBidi" w:cstheme="majorBidi"/>
+          <w:b w:val="0"/>
+          <w:bCs w:val="0"/>
+          <w:color w:val="auto"/>
+          <w:kern w:val="0"/>
+          <w:sz w:val="28"/>
+          <w:szCs w:val="28"/>
+          <w:lang w:val="en-GB" w:eastAsia="en-US"/>
+        </w:rPr>
+      </w:pPr>
+    </w:p>
+    <w:p>
+      <w:pPr>
+        <w:pStyle w:val="Signature"/>
+        <w:jc w:val="both"/>
+        <w:rPr>
+          <w:rFonts w:asciiTheme="majorBidi" w:hAnsiTheme="majorBidi" w:cstheme="majorBidi"/>
+          <w:b w:val="0"/>
+          <w:bCs w:val="0"/>
+          <w:color w:val="auto"/>
+          <w:kern w:val="0"/>
+          <w:sz w:val="28"/>
+          <w:szCs w:val="28"/>
+          <w:lang w:val="en-GB" w:eastAsia="en-US"/>
+        </w:rPr>
+      </w:pPr>
+    </w:p>
+    <w:p>
+      <w:pPr>
+        <w:pStyle w:val="Signature"/>
+        <w:jc w:val="both"/>
+        <w:rPr>
+          <w:rFonts w:asciiTheme="majorBidi" w:hAnsiTheme="majorBidi" w:cstheme="majorBidi"/>
+          <w:b w:val="0"/>
+          <w:bCs w:val="0"/>
+          <w:color w:val="auto"/>
+          <w:kern w:val="0"/>
+          <w:sz w:val="28"/>
+          <w:szCs w:val="28"/>
+          <w:lang w:val="en-GB" w:eastAsia="en-US"/>
+        </w:rPr>
+      </w:pPr>
+    </w:p>
+    <w:p>
+      <w:pPr>
+        <w:pStyle w:val="Signature"/>
+        <w:jc w:val="both"/>
+        <w:rPr>
+          <w:rFonts w:asciiTheme="majorBidi" w:hAnsiTheme="majorBidi" w:cstheme="majorBidi"/>
+          <w:b w:val="0"/>
+          <w:bCs w:val="0"/>
+          <w:color w:val="auto"/>
+          <w:kern w:val="0"/>
+          <w:sz w:val="28"/>
+          <w:szCs w:val="28"/>
+          <w:lang w:val="en-GB" w:eastAsia="en-US"/>
+        </w:rPr>
+      </w:pPr>
+    </w:p>
+    <w:p>
+      <w:pPr>
+        <w:pStyle w:val="Heading2"/>
+        <w:numPr>
+          <w:ilvl w:val="1"/>
+          <w:numId w:val="4"/>
+        </w:numPr>
+        <w:spacing w:after="240"/>
+        <w:rPr>
+          <w:rFonts w:asciiTheme="majorBidi" w:hAnsiTheme="majorBidi"/>
+          <w:b/>
+          <w:bCs/>
+          <w:color w:val="auto"/>
+          <w:sz w:val="32"/>
+          <w:szCs w:val="32"/>
+        </w:rPr>
+      </w:pPr>
+      <w:bookmarkStart w:id="71" w:name="_Toc158461355"/>
+      <w:r>
+        <w:rPr>
+          <w:rFonts w:asciiTheme="majorBidi" w:hAnsiTheme="majorBidi"/>
+          <w:b/>
+          <w:bCs/>
+          <w:color w:val="auto"/>
+          <w:sz w:val="32"/>
+          <w:szCs w:val="32"/>
+        </w:rPr>
         <w:t>Smart Contracts</w:t>
       </w:r>
       <w:bookmarkEnd w:id="71"/>
@@ -24408,7 +24836,17 @@
           <w:szCs w:val="28"/>
           <w:lang w:val="en-GB"/>
         </w:rPr>
-        <w:t xml:space="preserve"> the decision to use Java as the programming language for writing smart contracts on the Hyperledger Fabric</w:t>
+        <w:t xml:space="preserve"> the decision to </w:t>
+      </w:r>
+      <w:r>
+        <w:rPr>
+          <w:rFonts w:asciiTheme="majorBidi" w:hAnsiTheme="majorBidi" w:cstheme="majorBidi"/>
+          <w:sz w:val="28"/>
+          <w:szCs w:val="28"/>
+          <w:lang w:val="en-GB"/>
+        </w:rPr>
+        <w:lastRenderedPageBreak/>
+        <w:t>use Java as the programming language for writing smart contracts on the Hyperledger Fabric</w:t>
       </w:r>
       <w:r>
         <w:rPr>
@@ -24484,7 +24922,7 @@
 </file>
 
 <file path=word/endnotes.xml><?xml version="1.0" encoding="utf-8"?>
-<w:endnotes xmlns:wpc="http://schemas.microsoft.com/office/word/2010/wordprocessingCanvas" xmlns:cx="http://schemas.microsoft.com/office/drawing/2014/chartex" xmlns:cx1="http://schemas.microsoft.com/office/drawing/2015/9/8/chartex" xmlns:cx2="http://schemas.microsoft.com/office/drawing/2015/10/21/chartex" xmlns:cx3="http://schemas.microsoft.com/office/drawing/2016/5/9/chartex" xmlns:cx4="http://schemas.microsoft.com/office/drawing/2016/5/10/chartex" xmlns:cx5="http://schemas.microsoft.com/office/drawing/2016/5/11/chartex" xmlns:cx6="http://schemas.microsoft.com/office/drawing/2016/5/12/chartex" xmlns:cx7="http://schemas.microsoft.com/office/drawing/2016/5/13/chartex" xmlns:cx8="http://schemas.microsoft.com/office/drawing/2016/5/14/chartex" xmlns:mc="http://schemas.openxmlformats.org/markup-compatibility/2006" xmlns:aink="http://schemas.microsoft.com/office/drawing/2016/ink" xmlns:am3d="http://schemas.microsoft.com/office/drawing/2017/model3d" xmlns:o="urn:schemas-microsoft-com:office:office" xmlns:oel="http://schemas.microsoft.com/office/2019/extlst" xmlns:r="http://schemas.openxmlformats.org/officeDocument/2006/relationships" xmlns:m="http://schemas.openxmlformats.org/officeDocument/2006/math" xmlns:v="urn:schemas-microsoft-com:vml" xmlns:wp14="http://schemas.microsoft.com/office/word/2010/wordprocessingDrawing" xmlns:wp="http://schemas.openxmlformats.org/drawingml/2006/wordprocessingDrawing" xmlns:w10="urn:schemas-microsoft-com:office:word" xmlns:w="http://schemas.openxmlformats.org/wordprocessingml/2006/main" xmlns:w14="http://schemas.microsoft.com/office/word/2010/wordml" xmlns:w15="http://schemas.microsoft.com/office/word/2012/wordml" xmlns:w16cex="http://schemas.microsoft.com/office/word/2018/wordml/cex" xmlns:w16cid="http://schemas.microsoft.com/office/word/2016/wordml/cid" xmlns:w16="http://schemas.microsoft.com/office/word/2018/wordml" xmlns:w16sdtdh="http://schemas.microsoft.com/office/word/2020/wordml/sdtdatahash" xmlns:w16se="http://schemas.microsoft.com/office/word/2015/wordml/symex" xmlns:wpg="http://schemas.microsoft.com/office/word/2010/wordprocessingGroup" xmlns:wpi="http://schemas.microsoft.com/office/word/2010/wordprocessingInk" xmlns:wne="http://schemas.microsoft.com/office/word/2006/wordml" xmlns:wps="http://schemas.microsoft.com/office/word/2010/wordprocessingShape" mc:Ignorable="w14 w15 w16se w16cid w16 w16cex w16sdtdh wp14">
+<w:endnotes xmlns:wpc="http://schemas.microsoft.com/office/word/2010/wordprocessingCanvas" xmlns:cx="http://schemas.microsoft.com/office/drawing/2014/chartex" xmlns:cx1="http://schemas.microsoft.com/office/drawing/2015/9/8/chartex" xmlns:cx2="http://schemas.microsoft.com/office/drawing/2015/10/21/chartex" xmlns:cx3="http://schemas.microsoft.com/office/drawing/2016/5/9/chartex" xmlns:cx4="http://schemas.microsoft.com/office/drawing/2016/5/10/chartex" xmlns:cx5="http://schemas.microsoft.com/office/drawing/2016/5/11/chartex" xmlns:cx6="http://schemas.microsoft.com/office/drawing/2016/5/12/chartex" xmlns:cx7="http://schemas.microsoft.com/office/drawing/2016/5/13/chartex" xmlns:cx8="http://schemas.microsoft.com/office/drawing/2016/5/14/chartex" xmlns:mc="http://schemas.openxmlformats.org/markup-compatibility/2006" xmlns:aink="http://schemas.microsoft.com/office/drawing/2016/ink" xmlns:am3d="http://schemas.microsoft.com/office/drawing/2017/model3d" xmlns:o="urn:schemas-microsoft-com:office:office" xmlns:r="http://schemas.openxmlformats.org/officeDocument/2006/relationships" xmlns:m="http://schemas.openxmlformats.org/officeDocument/2006/math" xmlns:v="urn:schemas-microsoft-com:vml" xmlns:wp14="http://schemas.microsoft.com/office/word/2010/wordprocessingDrawing" xmlns:wp="http://schemas.openxmlformats.org/drawingml/2006/wordprocessingDrawing" xmlns:w10="urn:schemas-microsoft-com:office:word" xmlns:w="http://schemas.openxmlformats.org/wordprocessingml/2006/main" xmlns:w14="http://schemas.microsoft.com/office/word/2010/wordml" xmlns:w15="http://schemas.microsoft.com/office/word/2012/wordml" xmlns:w16cex="http://schemas.microsoft.com/office/word/2018/wordml/cex" xmlns:w16cid="http://schemas.microsoft.com/office/word/2016/wordml/cid" xmlns:w16="http://schemas.microsoft.com/office/word/2018/wordml" xmlns:w16se="http://schemas.microsoft.com/office/word/2015/wordml/symex" xmlns:wpg="http://schemas.microsoft.com/office/word/2010/wordprocessingGroup" xmlns:wpi="http://schemas.microsoft.com/office/word/2010/wordprocessingInk" xmlns:wne="http://schemas.microsoft.com/office/word/2006/wordml" xmlns:wps="http://schemas.microsoft.com/office/word/2010/wordprocessingShape" mc:Ignorable="w14 w15 w16se w16cid w16 w16cex wp14">
   <w:endnote w:type="separator" w:id="-1">
     <w:p>
       <w:pPr>
@@ -24509,7 +24947,7 @@
 </file>
 
 <file path=word/footer1.xml><?xml version="1.0" encoding="utf-8"?>
-<w:ftr xmlns:wpc="http://schemas.microsoft.com/office/word/2010/wordprocessingCanvas" xmlns:cx="http://schemas.microsoft.com/office/drawing/2014/chartex" xmlns:cx1="http://schemas.microsoft.com/office/drawing/2015/9/8/chartex" xmlns:cx2="http://schemas.microsoft.com/office/drawing/2015/10/21/chartex" xmlns:cx3="http://schemas.microsoft.com/office/drawing/2016/5/9/chartex" xmlns:cx4="http://schemas.microsoft.com/office/drawing/2016/5/10/chartex" xmlns:cx5="http://schemas.microsoft.com/office/drawing/2016/5/11/chartex" xmlns:cx6="http://schemas.microsoft.com/office/drawing/2016/5/12/chartex" xmlns:cx7="http://schemas.microsoft.com/office/drawing/2016/5/13/chartex" xmlns:cx8="http://schemas.microsoft.com/office/drawing/2016/5/14/chartex" xmlns:mc="http://schemas.openxmlformats.org/markup-compatibility/2006" xmlns:aink="http://schemas.microsoft.com/office/drawing/2016/ink" xmlns:am3d="http://schemas.microsoft.com/office/drawing/2017/model3d" xmlns:o="urn:schemas-microsoft-com:office:office" xmlns:oel="http://schemas.microsoft.com/office/2019/extlst" xmlns:r="http://schemas.openxmlformats.org/officeDocument/2006/relationships" xmlns:m="http://schemas.openxmlformats.org/officeDocument/2006/math" xmlns:v="urn:schemas-microsoft-com:vml" xmlns:wp14="http://schemas.microsoft.com/office/word/2010/wordprocessingDrawing" xmlns:wp="http://schemas.openxmlformats.org/drawingml/2006/wordprocessingDrawing" xmlns:w10="urn:schemas-microsoft-com:office:word" xmlns:w="http://schemas.openxmlformats.org/wordprocessingml/2006/main" xmlns:w14="http://schemas.microsoft.com/office/word/2010/wordml" xmlns:w15="http://schemas.microsoft.com/office/word/2012/wordml" xmlns:w16cex="http://schemas.microsoft.com/office/word/2018/wordml/cex" xmlns:w16cid="http://schemas.microsoft.com/office/word/2016/wordml/cid" xmlns:w16="http://schemas.microsoft.com/office/word/2018/wordml" xmlns:w16sdtdh="http://schemas.microsoft.com/office/word/2020/wordml/sdtdatahash" xmlns:w16se="http://schemas.microsoft.com/office/word/2015/wordml/symex" xmlns:wpg="http://schemas.microsoft.com/office/word/2010/wordprocessingGroup" xmlns:wpi="http://schemas.microsoft.com/office/word/2010/wordprocessingInk" xmlns:wne="http://schemas.microsoft.com/office/word/2006/wordml" xmlns:wps="http://schemas.microsoft.com/office/word/2010/wordprocessingShape" mc:Ignorable="w14 w15 w16se w16cid w16 w16cex w16sdtdh wp14">
+<w:ftr xmlns:wpc="http://schemas.microsoft.com/office/word/2010/wordprocessingCanvas" xmlns:cx="http://schemas.microsoft.com/office/drawing/2014/chartex" xmlns:cx1="http://schemas.microsoft.com/office/drawing/2015/9/8/chartex" xmlns:cx2="http://schemas.microsoft.com/office/drawing/2015/10/21/chartex" xmlns:cx3="http://schemas.microsoft.com/office/drawing/2016/5/9/chartex" xmlns:cx4="http://schemas.microsoft.com/office/drawing/2016/5/10/chartex" xmlns:cx5="http://schemas.microsoft.com/office/drawing/2016/5/11/chartex" xmlns:cx6="http://schemas.microsoft.com/office/drawing/2016/5/12/chartex" xmlns:cx7="http://schemas.microsoft.com/office/drawing/2016/5/13/chartex" xmlns:cx8="http://schemas.microsoft.com/office/drawing/2016/5/14/chartex" xmlns:mc="http://schemas.openxmlformats.org/markup-compatibility/2006" xmlns:aink="http://schemas.microsoft.com/office/drawing/2016/ink" xmlns:am3d="http://schemas.microsoft.com/office/drawing/2017/model3d" xmlns:o="urn:schemas-microsoft-com:office:office" xmlns:r="http://schemas.openxmlformats.org/officeDocument/2006/relationships" xmlns:m="http://schemas.openxmlformats.org/officeDocument/2006/math" xmlns:v="urn:schemas-microsoft-com:vml" xmlns:wp14="http://schemas.microsoft.com/office/word/2010/wordprocessingDrawing" xmlns:wp="http://schemas.openxmlformats.org/drawingml/2006/wordprocessingDrawing" xmlns:w10="urn:schemas-microsoft-com:office:word" xmlns:w="http://schemas.openxmlformats.org/wordprocessingml/2006/main" xmlns:w14="http://schemas.microsoft.com/office/word/2010/wordml" xmlns:w15="http://schemas.microsoft.com/office/word/2012/wordml" xmlns:w16cex="http://schemas.microsoft.com/office/word/2018/wordml/cex" xmlns:w16cid="http://schemas.microsoft.com/office/word/2016/wordml/cid" xmlns:w16="http://schemas.microsoft.com/office/word/2018/wordml" xmlns:w16se="http://schemas.microsoft.com/office/word/2015/wordml/symex" xmlns:wpg="http://schemas.microsoft.com/office/word/2010/wordprocessingGroup" xmlns:wpi="http://schemas.microsoft.com/office/word/2010/wordprocessingInk" xmlns:wne="http://schemas.microsoft.com/office/word/2006/wordml" xmlns:wps="http://schemas.microsoft.com/office/word/2010/wordprocessingShape" mc:Ignorable="w14 w15 w16se w16cid w16 w16cex wp14">
   <w:sdt>
     <w:sdtPr>
       <w:id w:val="-276958449"/>
@@ -24562,7 +25000,7 @@
 </file>
 
 <file path=word/footer2.xml><?xml version="1.0" encoding="utf-8"?>
-<w:ftr xmlns:wpc="http://schemas.microsoft.com/office/word/2010/wordprocessingCanvas" xmlns:cx="http://schemas.microsoft.com/office/drawing/2014/chartex" xmlns:cx1="http://schemas.microsoft.com/office/drawing/2015/9/8/chartex" xmlns:cx2="http://schemas.microsoft.com/office/drawing/2015/10/21/chartex" xmlns:cx3="http://schemas.microsoft.com/office/drawing/2016/5/9/chartex" xmlns:cx4="http://schemas.microsoft.com/office/drawing/2016/5/10/chartex" xmlns:cx5="http://schemas.microsoft.com/office/drawing/2016/5/11/chartex" xmlns:cx6="http://schemas.microsoft.com/office/drawing/2016/5/12/chartex" xmlns:cx7="http://schemas.microsoft.com/office/drawing/2016/5/13/chartex" xmlns:cx8="http://schemas.microsoft.com/office/drawing/2016/5/14/chartex" xmlns:mc="http://schemas.openxmlformats.org/markup-compatibility/2006" xmlns:aink="http://schemas.microsoft.com/office/drawing/2016/ink" xmlns:am3d="http://schemas.microsoft.com/office/drawing/2017/model3d" xmlns:o="urn:schemas-microsoft-com:office:office" xmlns:oel="http://schemas.microsoft.com/office/2019/extlst" xmlns:r="http://schemas.openxmlformats.org/officeDocument/2006/relationships" xmlns:m="http://schemas.openxmlformats.org/officeDocument/2006/math" xmlns:v="urn:schemas-microsoft-com:vml" xmlns:wp14="http://schemas.microsoft.com/office/word/2010/wordprocessingDrawing" xmlns:wp="http://schemas.openxmlformats.org/drawingml/2006/wordprocessingDrawing" xmlns:w10="urn:schemas-microsoft-com:office:word" xmlns:w="http://schemas.openxmlformats.org/wordprocessingml/2006/main" xmlns:w14="http://schemas.microsoft.com/office/word/2010/wordml" xmlns:w15="http://schemas.microsoft.com/office/word/2012/wordml" xmlns:w16cex="http://schemas.microsoft.com/office/word/2018/wordml/cex" xmlns:w16cid="http://schemas.microsoft.com/office/word/2016/wordml/cid" xmlns:w16="http://schemas.microsoft.com/office/word/2018/wordml" xmlns:w16sdtdh="http://schemas.microsoft.com/office/word/2020/wordml/sdtdatahash" xmlns:w16se="http://schemas.microsoft.com/office/word/2015/wordml/symex" xmlns:wpg="http://schemas.microsoft.com/office/word/2010/wordprocessingGroup" xmlns:wpi="http://schemas.microsoft.com/office/word/2010/wordprocessingInk" xmlns:wne="http://schemas.microsoft.com/office/word/2006/wordml" xmlns:wps="http://schemas.microsoft.com/office/word/2010/wordprocessingShape" mc:Ignorable="w14 w15 w16se w16cid w16 w16cex w16sdtdh wp14">
+<w:ftr xmlns:wpc="http://schemas.microsoft.com/office/word/2010/wordprocessingCanvas" xmlns:cx="http://schemas.microsoft.com/office/drawing/2014/chartex" xmlns:cx1="http://schemas.microsoft.com/office/drawing/2015/9/8/chartex" xmlns:cx2="http://schemas.microsoft.com/office/drawing/2015/10/21/chartex" xmlns:cx3="http://schemas.microsoft.com/office/drawing/2016/5/9/chartex" xmlns:cx4="http://schemas.microsoft.com/office/drawing/2016/5/10/chartex" xmlns:cx5="http://schemas.microsoft.com/office/drawing/2016/5/11/chartex" xmlns:cx6="http://schemas.microsoft.com/office/drawing/2016/5/12/chartex" xmlns:cx7="http://schemas.microsoft.com/office/drawing/2016/5/13/chartex" xmlns:cx8="http://schemas.microsoft.com/office/drawing/2016/5/14/chartex" xmlns:mc="http://schemas.openxmlformats.org/markup-compatibility/2006" xmlns:aink="http://schemas.microsoft.com/office/drawing/2016/ink" xmlns:am3d="http://schemas.microsoft.com/office/drawing/2017/model3d" xmlns:o="urn:schemas-microsoft-com:office:office" xmlns:r="http://schemas.openxmlformats.org/officeDocument/2006/relationships" xmlns:m="http://schemas.openxmlformats.org/officeDocument/2006/math" xmlns:v="urn:schemas-microsoft-com:vml" xmlns:wp14="http://schemas.microsoft.com/office/word/2010/wordprocessingDrawing" xmlns:wp="http://schemas.openxmlformats.org/drawingml/2006/wordprocessingDrawing" xmlns:w10="urn:schemas-microsoft-com:office:word" xmlns:w="http://schemas.openxmlformats.org/wordprocessingml/2006/main" xmlns:w14="http://schemas.microsoft.com/office/word/2010/wordml" xmlns:w15="http://schemas.microsoft.com/office/word/2012/wordml" xmlns:w16cex="http://schemas.microsoft.com/office/word/2018/wordml/cex" xmlns:w16cid="http://schemas.microsoft.com/office/word/2016/wordml/cid" xmlns:w16="http://schemas.microsoft.com/office/word/2018/wordml" xmlns:w16se="http://schemas.microsoft.com/office/word/2015/wordml/symex" xmlns:wpg="http://schemas.microsoft.com/office/word/2010/wordprocessingGroup" xmlns:wpi="http://schemas.microsoft.com/office/word/2010/wordprocessingInk" xmlns:wne="http://schemas.microsoft.com/office/word/2006/wordml" xmlns:wps="http://schemas.microsoft.com/office/word/2010/wordprocessingShape" mc:Ignorable="w14 w15 w16se w16cid w16 w16cex wp14">
   <w:sdt>
     <w:sdtPr>
       <w:id w:val="1496924279"/>
@@ -24571,6 +25009,7 @@
         <w:docPartUnique/>
       </w:docPartObj>
     </w:sdtPr>
+    <w:sdtEndPr/>
     <w:sdtContent>
       <w:p>
         <w:pPr>
@@ -24610,7 +25049,7 @@
 </file>
 
 <file path=word/footnotes.xml><?xml version="1.0" encoding="utf-8"?>
-<w:footnotes xmlns:wpc="http://schemas.microsoft.com/office/word/2010/wordprocessingCanvas" xmlns:cx="http://schemas.microsoft.com/office/drawing/2014/chartex" xmlns:cx1="http://schemas.microsoft.com/office/drawing/2015/9/8/chartex" xmlns:cx2="http://schemas.microsoft.com/office/drawing/2015/10/21/chartex" xmlns:cx3="http://schemas.microsoft.com/office/drawing/2016/5/9/chartex" xmlns:cx4="http://schemas.microsoft.com/office/drawing/2016/5/10/chartex" xmlns:cx5="http://schemas.microsoft.com/office/drawing/2016/5/11/chartex" xmlns:cx6="http://schemas.microsoft.com/office/drawing/2016/5/12/chartex" xmlns:cx7="http://schemas.microsoft.com/office/drawing/2016/5/13/chartex" xmlns:cx8="http://schemas.microsoft.com/office/drawing/2016/5/14/chartex" xmlns:mc="http://schemas.openxmlformats.org/markup-compatibility/2006" xmlns:aink="http://schemas.microsoft.com/office/drawing/2016/ink" xmlns:am3d="http://schemas.microsoft.com/office/drawing/2017/model3d" xmlns:o="urn:schemas-microsoft-com:office:office" xmlns:oel="http://schemas.microsoft.com/office/2019/extlst" xmlns:r="http://schemas.openxmlformats.org/officeDocument/2006/relationships" xmlns:m="http://schemas.openxmlformats.org/officeDocument/2006/math" xmlns:v="urn:schemas-microsoft-com:vml" xmlns:wp14="http://schemas.microsoft.com/office/word/2010/wordprocessingDrawing" xmlns:wp="http://schemas.openxmlformats.org/drawingml/2006/wordprocessingDrawing" xmlns:w10="urn:schemas-microsoft-com:office:word" xmlns:w="http://schemas.openxmlformats.org/wordprocessingml/2006/main" xmlns:w14="http://schemas.microsoft.com/office/word/2010/wordml" xmlns:w15="http://schemas.microsoft.com/office/word/2012/wordml" xmlns:w16cex="http://schemas.microsoft.com/office/word/2018/wordml/cex" xmlns:w16cid="http://schemas.microsoft.com/office/word/2016/wordml/cid" xmlns:w16="http://schemas.microsoft.com/office/word/2018/wordml" xmlns:w16sdtdh="http://schemas.microsoft.com/office/word/2020/wordml/sdtdatahash" xmlns:w16se="http://schemas.microsoft.com/office/word/2015/wordml/symex" xmlns:wpg="http://schemas.microsoft.com/office/word/2010/wordprocessingGroup" xmlns:wpi="http://schemas.microsoft.com/office/word/2010/wordprocessingInk" xmlns:wne="http://schemas.microsoft.com/office/word/2006/wordml" xmlns:wps="http://schemas.microsoft.com/office/word/2010/wordprocessingShape" mc:Ignorable="w14 w15 w16se w16cid w16 w16cex w16sdtdh wp14">
+<w:footnotes xmlns:wpc="http://schemas.microsoft.com/office/word/2010/wordprocessingCanvas" xmlns:cx="http://schemas.microsoft.com/office/drawing/2014/chartex" xmlns:cx1="http://schemas.microsoft.com/office/drawing/2015/9/8/chartex" xmlns:cx2="http://schemas.microsoft.com/office/drawing/2015/10/21/chartex" xmlns:cx3="http://schemas.microsoft.com/office/drawing/2016/5/9/chartex" xmlns:cx4="http://schemas.microsoft.com/office/drawing/2016/5/10/chartex" xmlns:cx5="http://schemas.microsoft.com/office/drawing/2016/5/11/chartex" xmlns:cx6="http://schemas.microsoft.com/office/drawing/2016/5/12/chartex" xmlns:cx7="http://schemas.microsoft.com/office/drawing/2016/5/13/chartex" xmlns:cx8="http://schemas.microsoft.com/office/drawing/2016/5/14/chartex" xmlns:mc="http://schemas.openxmlformats.org/markup-compatibility/2006" xmlns:aink="http://schemas.microsoft.com/office/drawing/2016/ink" xmlns:am3d="http://schemas.microsoft.com/office/drawing/2017/model3d" xmlns:o="urn:schemas-microsoft-com:office:office" xmlns:r="http://schemas.openxmlformats.org/officeDocument/2006/relationships" xmlns:m="http://schemas.openxmlformats.org/officeDocument/2006/math" xmlns:v="urn:schemas-microsoft-com:vml" xmlns:wp14="http://schemas.microsoft.com/office/word/2010/wordprocessingDrawing" xmlns:wp="http://schemas.openxmlformats.org/drawingml/2006/wordprocessingDrawing" xmlns:w10="urn:schemas-microsoft-com:office:word" xmlns:w="http://schemas.openxmlformats.org/wordprocessingml/2006/main" xmlns:w14="http://schemas.microsoft.com/office/word/2010/wordml" xmlns:w15="http://schemas.microsoft.com/office/word/2012/wordml" xmlns:w16cex="http://schemas.microsoft.com/office/word/2018/wordml/cex" xmlns:w16cid="http://schemas.microsoft.com/office/word/2016/wordml/cid" xmlns:w16="http://schemas.microsoft.com/office/word/2018/wordml" xmlns:w16se="http://schemas.microsoft.com/office/word/2015/wordml/symex" xmlns:wpg="http://schemas.microsoft.com/office/word/2010/wordprocessingGroup" xmlns:wpi="http://schemas.microsoft.com/office/word/2010/wordprocessingInk" xmlns:wne="http://schemas.microsoft.com/office/word/2006/wordml" xmlns:wps="http://schemas.microsoft.com/office/word/2010/wordprocessingShape" mc:Ignorable="w14 w15 w16se w16cid w16 w16cex wp14">
   <w:footnote w:type="separator" w:id="-1">
     <w:p>
       <w:pPr>
@@ -24635,7 +25074,7 @@
 </file>
 
 <file path=word/numbering.xml><?xml version="1.0" encoding="utf-8"?>
-<w:numbering xmlns:wpc="http://schemas.microsoft.com/office/word/2010/wordprocessingCanvas" xmlns:cx="http://schemas.microsoft.com/office/drawing/2014/chartex" xmlns:cx1="http://schemas.microsoft.com/office/drawing/2015/9/8/chartex" xmlns:cx2="http://schemas.microsoft.com/office/drawing/2015/10/21/chartex" xmlns:cx3="http://schemas.microsoft.com/office/drawing/2016/5/9/chartex" xmlns:cx4="http://schemas.microsoft.com/office/drawing/2016/5/10/chartex" xmlns:cx5="http://schemas.microsoft.com/office/drawing/2016/5/11/chartex" xmlns:cx6="http://schemas.microsoft.com/office/drawing/2016/5/12/chartex" xmlns:cx7="http://schemas.microsoft.com/office/drawing/2016/5/13/chartex" xmlns:cx8="http://schemas.microsoft.com/office/drawing/2016/5/14/chartex" xmlns:mc="http://schemas.openxmlformats.org/markup-compatibility/2006" xmlns:aink="http://schemas.microsoft.com/office/drawing/2016/ink" xmlns:am3d="http://schemas.microsoft.com/office/drawing/2017/model3d" xmlns:o="urn:schemas-microsoft-com:office:office" xmlns:oel="http://schemas.microsoft.com/office/2019/extlst" xmlns:r="http://schemas.openxmlformats.org/officeDocument/2006/relationships" xmlns:m="http://schemas.openxmlformats.org/officeDocument/2006/math" xmlns:v="urn:schemas-microsoft-com:vml" xmlns:wp14="http://schemas.microsoft.com/office/word/2010/wordprocessingDrawing" xmlns:wp="http://schemas.openxmlformats.org/drawingml/2006/wordprocessingDrawing" xmlns:w10="urn:schemas-microsoft-com:office:word" xmlns:w="http://schemas.openxmlformats.org/wordprocessingml/2006/main" xmlns:w14="http://schemas.microsoft.com/office/word/2010/wordml" xmlns:w15="http://schemas.microsoft.com/office/word/2012/wordml" xmlns:w16cex="http://schemas.microsoft.com/office/word/2018/wordml/cex" xmlns:w16cid="http://schemas.microsoft.com/office/word/2016/wordml/cid" xmlns:w16="http://schemas.microsoft.com/office/word/2018/wordml" xmlns:w16sdtdh="http://schemas.microsoft.com/office/word/2020/wordml/sdtdatahash" xmlns:w16se="http://schemas.microsoft.com/office/word/2015/wordml/symex" xmlns:wpg="http://schemas.microsoft.com/office/word/2010/wordprocessingGroup" xmlns:wpi="http://schemas.microsoft.com/office/word/2010/wordprocessingInk" xmlns:wne="http://schemas.microsoft.com/office/word/2006/wordml" xmlns:wps="http://schemas.microsoft.com/office/word/2010/wordprocessingShape" mc:Ignorable="w14 w15 w16se w16cid w16 w16cex w16sdtdh wp14">
+<w:numbering xmlns:wpc="http://schemas.microsoft.com/office/word/2010/wordprocessingCanvas" xmlns:cx="http://schemas.microsoft.com/office/drawing/2014/chartex" xmlns:cx1="http://schemas.microsoft.com/office/drawing/2015/9/8/chartex" xmlns:cx2="http://schemas.microsoft.com/office/drawing/2015/10/21/chartex" xmlns:cx3="http://schemas.microsoft.com/office/drawing/2016/5/9/chartex" xmlns:cx4="http://schemas.microsoft.com/office/drawing/2016/5/10/chartex" xmlns:cx5="http://schemas.microsoft.com/office/drawing/2016/5/11/chartex" xmlns:cx6="http://schemas.microsoft.com/office/drawing/2016/5/12/chartex" xmlns:cx7="http://schemas.microsoft.com/office/drawing/2016/5/13/chartex" xmlns:cx8="http://schemas.microsoft.com/office/drawing/2016/5/14/chartex" xmlns:mc="http://schemas.openxmlformats.org/markup-compatibility/2006" xmlns:aink="http://schemas.microsoft.com/office/drawing/2016/ink" xmlns:am3d="http://schemas.microsoft.com/office/drawing/2017/model3d" xmlns:o="urn:schemas-microsoft-com:office:office" xmlns:r="http://schemas.openxmlformats.org/officeDocument/2006/relationships" xmlns:m="http://schemas.openxmlformats.org/officeDocument/2006/math" xmlns:v="urn:schemas-microsoft-com:vml" xmlns:wp14="http://schemas.microsoft.com/office/word/2010/wordprocessingDrawing" xmlns:wp="http://schemas.openxmlformats.org/drawingml/2006/wordprocessingDrawing" xmlns:w10="urn:schemas-microsoft-com:office:word" xmlns:w="http://schemas.openxmlformats.org/wordprocessingml/2006/main" xmlns:w14="http://schemas.microsoft.com/office/word/2010/wordml" xmlns:w15="http://schemas.microsoft.com/office/word/2012/wordml" xmlns:w16cex="http://schemas.microsoft.com/office/word/2018/wordml/cex" xmlns:w16cid="http://schemas.microsoft.com/office/word/2016/wordml/cid" xmlns:w16="http://schemas.microsoft.com/office/word/2018/wordml" xmlns:w16se="http://schemas.microsoft.com/office/word/2015/wordml/symex" xmlns:wpg="http://schemas.microsoft.com/office/word/2010/wordprocessingGroup" xmlns:wpi="http://schemas.microsoft.com/office/word/2010/wordprocessingInk" xmlns:wne="http://schemas.microsoft.com/office/word/2006/wordml" xmlns:wps="http://schemas.microsoft.com/office/word/2010/wordprocessingShape" mc:Ignorable="w14 w15 w16se w16cid w16 w16cex wp14">
   <w:abstractNum w:abstractNumId="0" w15:restartNumberingAfterBreak="0">
     <w:nsid w:val="013928B1"/>
     <w:multiLevelType w:val="multilevel"/>
@@ -30096,158 +30535,158 @@
       </w:rPr>
     </w:lvl>
   </w:abstractNum>
-  <w:num w:numId="1" w16cid:durableId="1839076028">
+  <w:num w:numId="1">
     <w:abstractNumId w:val="13"/>
   </w:num>
-  <w:num w:numId="2" w16cid:durableId="1901482366">
+  <w:num w:numId="2">
     <w:abstractNumId w:val="38"/>
   </w:num>
-  <w:num w:numId="3" w16cid:durableId="95905341">
+  <w:num w:numId="3">
     <w:abstractNumId w:val="44"/>
   </w:num>
-  <w:num w:numId="4" w16cid:durableId="2145853615">
+  <w:num w:numId="4">
     <w:abstractNumId w:val="48"/>
   </w:num>
-  <w:num w:numId="5" w16cid:durableId="1508402061">
+  <w:num w:numId="5">
     <w:abstractNumId w:val="32"/>
   </w:num>
-  <w:num w:numId="6" w16cid:durableId="1848208250">
+  <w:num w:numId="6">
     <w:abstractNumId w:val="41"/>
   </w:num>
-  <w:num w:numId="7" w16cid:durableId="1761751033">
+  <w:num w:numId="7">
     <w:abstractNumId w:val="6"/>
   </w:num>
-  <w:num w:numId="8" w16cid:durableId="689768337">
+  <w:num w:numId="8">
     <w:abstractNumId w:val="23"/>
   </w:num>
-  <w:num w:numId="9" w16cid:durableId="1072240909">
+  <w:num w:numId="9">
     <w:abstractNumId w:val="1"/>
   </w:num>
-  <w:num w:numId="10" w16cid:durableId="2016876040">
+  <w:num w:numId="10">
     <w:abstractNumId w:val="14"/>
   </w:num>
-  <w:num w:numId="11" w16cid:durableId="1584679985">
+  <w:num w:numId="11">
     <w:abstractNumId w:val="21"/>
   </w:num>
-  <w:num w:numId="12" w16cid:durableId="624582067">
+  <w:num w:numId="12">
     <w:abstractNumId w:val="35"/>
   </w:num>
-  <w:num w:numId="13" w16cid:durableId="150874119">
+  <w:num w:numId="13">
     <w:abstractNumId w:val="12"/>
   </w:num>
-  <w:num w:numId="14" w16cid:durableId="751465959">
+  <w:num w:numId="14">
     <w:abstractNumId w:val="43"/>
   </w:num>
-  <w:num w:numId="15" w16cid:durableId="161940638">
+  <w:num w:numId="15">
     <w:abstractNumId w:val="34"/>
   </w:num>
-  <w:num w:numId="16" w16cid:durableId="1474524837">
+  <w:num w:numId="16">
     <w:abstractNumId w:val="36"/>
   </w:num>
-  <w:num w:numId="17" w16cid:durableId="734007354">
+  <w:num w:numId="17">
     <w:abstractNumId w:val="45"/>
   </w:num>
-  <w:num w:numId="18" w16cid:durableId="1237086417">
+  <w:num w:numId="18">
     <w:abstractNumId w:val="20"/>
   </w:num>
-  <w:num w:numId="19" w16cid:durableId="551695012">
+  <w:num w:numId="19">
     <w:abstractNumId w:val="42"/>
   </w:num>
-  <w:num w:numId="20" w16cid:durableId="743069000">
+  <w:num w:numId="20">
     <w:abstractNumId w:val="39"/>
   </w:num>
-  <w:num w:numId="21" w16cid:durableId="1276253546">
+  <w:num w:numId="21">
     <w:abstractNumId w:val="31"/>
   </w:num>
-  <w:num w:numId="22" w16cid:durableId="1536312984">
+  <w:num w:numId="22">
     <w:abstractNumId w:val="4"/>
   </w:num>
-  <w:num w:numId="23" w16cid:durableId="243497469">
+  <w:num w:numId="23">
     <w:abstractNumId w:val="15"/>
   </w:num>
-  <w:num w:numId="24" w16cid:durableId="1471704194">
+  <w:num w:numId="24">
     <w:abstractNumId w:val="30"/>
   </w:num>
-  <w:num w:numId="25" w16cid:durableId="1580947803">
+  <w:num w:numId="25">
     <w:abstractNumId w:val="47"/>
   </w:num>
-  <w:num w:numId="26" w16cid:durableId="70662737">
+  <w:num w:numId="26">
     <w:abstractNumId w:val="5"/>
   </w:num>
-  <w:num w:numId="27" w16cid:durableId="183446239">
+  <w:num w:numId="27">
     <w:abstractNumId w:val="8"/>
   </w:num>
-  <w:num w:numId="28" w16cid:durableId="1130711820">
+  <w:num w:numId="28">
     <w:abstractNumId w:val="27"/>
   </w:num>
-  <w:num w:numId="29" w16cid:durableId="1944025473">
+  <w:num w:numId="29">
     <w:abstractNumId w:val="40"/>
   </w:num>
-  <w:num w:numId="30" w16cid:durableId="1393581934">
+  <w:num w:numId="30">
     <w:abstractNumId w:val="46"/>
   </w:num>
-  <w:num w:numId="31" w16cid:durableId="308092940">
+  <w:num w:numId="31">
     <w:abstractNumId w:val="22"/>
   </w:num>
-  <w:num w:numId="32" w16cid:durableId="1239553289">
+  <w:num w:numId="32">
     <w:abstractNumId w:val="11"/>
   </w:num>
-  <w:num w:numId="33" w16cid:durableId="1572694989">
+  <w:num w:numId="33">
     <w:abstractNumId w:val="19"/>
   </w:num>
-  <w:num w:numId="34" w16cid:durableId="2070684288">
+  <w:num w:numId="34">
     <w:abstractNumId w:val="17"/>
   </w:num>
-  <w:num w:numId="35" w16cid:durableId="1155414751">
+  <w:num w:numId="35">
     <w:abstractNumId w:val="18"/>
   </w:num>
-  <w:num w:numId="36" w16cid:durableId="184178667">
+  <w:num w:numId="36">
     <w:abstractNumId w:val="33"/>
   </w:num>
-  <w:num w:numId="37" w16cid:durableId="368074482">
+  <w:num w:numId="37">
     <w:abstractNumId w:val="7"/>
   </w:num>
-  <w:num w:numId="38" w16cid:durableId="378091237">
+  <w:num w:numId="38">
     <w:abstractNumId w:val="3"/>
   </w:num>
-  <w:num w:numId="39" w16cid:durableId="126944738">
+  <w:num w:numId="39">
     <w:abstractNumId w:val="28"/>
   </w:num>
-  <w:num w:numId="40" w16cid:durableId="1903786553">
+  <w:num w:numId="40">
     <w:abstractNumId w:val="25"/>
   </w:num>
-  <w:num w:numId="41" w16cid:durableId="1959486099">
+  <w:num w:numId="41">
     <w:abstractNumId w:val="16"/>
   </w:num>
-  <w:num w:numId="42" w16cid:durableId="1396852193">
+  <w:num w:numId="42">
     <w:abstractNumId w:val="0"/>
   </w:num>
-  <w:num w:numId="43" w16cid:durableId="1661499841">
+  <w:num w:numId="43">
     <w:abstractNumId w:val="37"/>
   </w:num>
-  <w:num w:numId="44" w16cid:durableId="412162428">
+  <w:num w:numId="44">
     <w:abstractNumId w:val="29"/>
   </w:num>
-  <w:num w:numId="45" w16cid:durableId="620453162">
+  <w:num w:numId="45">
     <w:abstractNumId w:val="9"/>
   </w:num>
-  <w:num w:numId="46" w16cid:durableId="1122766916">
+  <w:num w:numId="46">
     <w:abstractNumId w:val="24"/>
   </w:num>
-  <w:num w:numId="47" w16cid:durableId="598487215">
+  <w:num w:numId="47">
     <w:abstractNumId w:val="26"/>
   </w:num>
-  <w:num w:numId="48" w16cid:durableId="401489432">
+  <w:num w:numId="48">
     <w:abstractNumId w:val="2"/>
   </w:num>
-  <w:num w:numId="49" w16cid:durableId="1062362418">
+  <w:num w:numId="49">
     <w:abstractNumId w:val="10"/>
   </w:num>
 </w:numbering>
 </file>
 
 <file path=word/styles.xml><?xml version="1.0" encoding="utf-8"?>
-<w:styles xmlns:mc="http://schemas.openxmlformats.org/markup-compatibility/2006" xmlns:r="http://schemas.openxmlformats.org/officeDocument/2006/relationships" xmlns:w="http://schemas.openxmlformats.org/wordprocessingml/2006/main" xmlns:w14="http://schemas.microsoft.com/office/word/2010/wordml" xmlns:w15="http://schemas.microsoft.com/office/word/2012/wordml" xmlns:w16cex="http://schemas.microsoft.com/office/word/2018/wordml/cex" xmlns:w16cid="http://schemas.microsoft.com/office/word/2016/wordml/cid" xmlns:w16="http://schemas.microsoft.com/office/word/2018/wordml" xmlns:w16sdtdh="http://schemas.microsoft.com/office/word/2020/wordml/sdtdatahash" xmlns:w16se="http://schemas.microsoft.com/office/word/2015/wordml/symex" mc:Ignorable="w14 w15 w16se w16cid w16 w16cex w16sdtdh">
+<w:styles xmlns:mc="http://schemas.openxmlformats.org/markup-compatibility/2006" xmlns:r="http://schemas.openxmlformats.org/officeDocument/2006/relationships" xmlns:w="http://schemas.openxmlformats.org/wordprocessingml/2006/main" xmlns:w14="http://schemas.microsoft.com/office/word/2010/wordml" xmlns:w15="http://schemas.microsoft.com/office/word/2012/wordml" xmlns:w16cex="http://schemas.microsoft.com/office/word/2018/wordml/cex" xmlns:w16cid="http://schemas.microsoft.com/office/word/2016/wordml/cid" xmlns:w16="http://schemas.microsoft.com/office/word/2018/wordml" xmlns:w16se="http://schemas.microsoft.com/office/word/2015/wordml/symex" mc:Ignorable="w14 w15 w16se w16cid w16 w16cex">
   <w:docDefaults>
     <w:rPrDefault>
       <w:rPr>

</xml_diff>

<commit_message>
Add and modify some information  in IPFS, Github and PostgreSQL
</commit_message>
<xml_diff>
--- a/The Main Documentation File/Documentation.docx
+++ b/The Main Documentation File/Documentation.docx
@@ -1,6 +1,6 @@
 
 <file path=word/document.xml><?xml version="1.0" encoding="utf-8"?>
-<w:document xmlns:wpc="http://schemas.microsoft.com/office/word/2010/wordprocessingCanvas" xmlns:cx="http://schemas.microsoft.com/office/drawing/2014/chartex" xmlns:cx1="http://schemas.microsoft.com/office/drawing/2015/9/8/chartex" xmlns:cx2="http://schemas.microsoft.com/office/drawing/2015/10/21/chartex" xmlns:cx3="http://schemas.microsoft.com/office/drawing/2016/5/9/chartex" xmlns:cx4="http://schemas.microsoft.com/office/drawing/2016/5/10/chartex" xmlns:cx5="http://schemas.microsoft.com/office/drawing/2016/5/11/chartex" xmlns:cx6="http://schemas.microsoft.com/office/drawing/2016/5/12/chartex" xmlns:cx7="http://schemas.microsoft.com/office/drawing/2016/5/13/chartex" xmlns:cx8="http://schemas.microsoft.com/office/drawing/2016/5/14/chartex" xmlns:mc="http://schemas.openxmlformats.org/markup-compatibility/2006" xmlns:aink="http://schemas.microsoft.com/office/drawing/2016/ink" xmlns:am3d="http://schemas.microsoft.com/office/drawing/2017/model3d" xmlns:o="urn:schemas-microsoft-com:office:office" xmlns:r="http://schemas.openxmlformats.org/officeDocument/2006/relationships" xmlns:m="http://schemas.openxmlformats.org/officeDocument/2006/math" xmlns:v="urn:schemas-microsoft-com:vml" xmlns:wp14="http://schemas.microsoft.com/office/word/2010/wordprocessingDrawing" xmlns:wp="http://schemas.openxmlformats.org/drawingml/2006/wordprocessingDrawing" xmlns:w10="urn:schemas-microsoft-com:office:word" xmlns:w="http://schemas.openxmlformats.org/wordprocessingml/2006/main" xmlns:w14="http://schemas.microsoft.com/office/word/2010/wordml" xmlns:w15="http://schemas.microsoft.com/office/word/2012/wordml" xmlns:w16cex="http://schemas.microsoft.com/office/word/2018/wordml/cex" xmlns:w16cid="http://schemas.microsoft.com/office/word/2016/wordml/cid" xmlns:w16="http://schemas.microsoft.com/office/word/2018/wordml" xmlns:w16se="http://schemas.microsoft.com/office/word/2015/wordml/symex" xmlns:wpg="http://schemas.microsoft.com/office/word/2010/wordprocessingGroup" xmlns:wpi="http://schemas.microsoft.com/office/word/2010/wordprocessingInk" xmlns:wne="http://schemas.microsoft.com/office/word/2006/wordml" xmlns:wps="http://schemas.microsoft.com/office/word/2010/wordprocessingShape" mc:Ignorable="w14 w15 w16se w16cid w16 w16cex wp14">
+<w:document xmlns:wpc="http://schemas.microsoft.com/office/word/2010/wordprocessingCanvas" xmlns:cx="http://schemas.microsoft.com/office/drawing/2014/chartex" xmlns:cx1="http://schemas.microsoft.com/office/drawing/2015/9/8/chartex" xmlns:cx2="http://schemas.microsoft.com/office/drawing/2015/10/21/chartex" xmlns:cx3="http://schemas.microsoft.com/office/drawing/2016/5/9/chartex" xmlns:cx4="http://schemas.microsoft.com/office/drawing/2016/5/10/chartex" xmlns:cx5="http://schemas.microsoft.com/office/drawing/2016/5/11/chartex" xmlns:cx6="http://schemas.microsoft.com/office/drawing/2016/5/12/chartex" xmlns:cx7="http://schemas.microsoft.com/office/drawing/2016/5/13/chartex" xmlns:cx8="http://schemas.microsoft.com/office/drawing/2016/5/14/chartex" xmlns:mc="http://schemas.openxmlformats.org/markup-compatibility/2006" xmlns:aink="http://schemas.microsoft.com/office/drawing/2016/ink" xmlns:am3d="http://schemas.microsoft.com/office/drawing/2017/model3d" xmlns:o="urn:schemas-microsoft-com:office:office" xmlns:oel="http://schemas.microsoft.com/office/2019/extlst" xmlns:r="http://schemas.openxmlformats.org/officeDocument/2006/relationships" xmlns:m="http://schemas.openxmlformats.org/officeDocument/2006/math" xmlns:v="urn:schemas-microsoft-com:vml" xmlns:wp14="http://schemas.microsoft.com/office/word/2010/wordprocessingDrawing" xmlns:wp="http://schemas.openxmlformats.org/drawingml/2006/wordprocessingDrawing" xmlns:w10="urn:schemas-microsoft-com:office:word" xmlns:w="http://schemas.openxmlformats.org/wordprocessingml/2006/main" xmlns:w14="http://schemas.microsoft.com/office/word/2010/wordml" xmlns:w15="http://schemas.microsoft.com/office/word/2012/wordml" xmlns:w16cex="http://schemas.microsoft.com/office/word/2018/wordml/cex" xmlns:w16cid="http://schemas.microsoft.com/office/word/2016/wordml/cid" xmlns:w16="http://schemas.microsoft.com/office/word/2018/wordml" xmlns:w16sdtdh="http://schemas.microsoft.com/office/word/2020/wordml/sdtdatahash" xmlns:w16se="http://schemas.microsoft.com/office/word/2015/wordml/symex" xmlns:wpg="http://schemas.microsoft.com/office/word/2010/wordprocessingGroup" xmlns:wpi="http://schemas.microsoft.com/office/word/2010/wordprocessingInk" xmlns:wne="http://schemas.microsoft.com/office/word/2006/wordml" xmlns:wps="http://schemas.microsoft.com/office/word/2010/wordprocessingShape" mc:Ignorable="w14 w15 w16se w16cid w16 w16cex w16sdtdh wp14">
   <w:body>
     <w:p>
       <w:pPr>
@@ -259,7 +259,7 @@
                 <v:stroke joinstyle="miter"/>
                 <v:path gradientshapeok="t" o:connecttype="rect"/>
               </v:shapetype>
-              <v:shape id="Text Box 2" o:spid="_x0000_s1026" type="#_x0000_t202" style="position:absolute;margin-left:320.25pt;margin-top:-72.25pt;width:199.5pt;height:151.5pt;z-index:251661312;visibility:visible;mso-wrap-style:square;mso-width-percent:0;mso-height-percent:0;mso-wrap-distance-left:9pt;mso-wrap-distance-top:0;mso-wrap-distance-right:9pt;mso-wrap-distance-bottom:0;mso-position-horizontal:absolute;mso-position-horizontal-relative:text;mso-position-vertical:absolute;mso-position-vertical-relative:text;mso-width-percent:0;mso-height-percent:0;mso-width-relative:margin;mso-height-relative:margin;v-text-anchor:top" o:gfxdata="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" filled="f" stroked="f" strokeweight=".5pt">
+              <v:shape id="Text Box 2" o:spid="_x0000_s1026" type="#_x0000_t202" style="position:absolute;margin-left:320.25pt;margin-top:-72.25pt;width:199.5pt;height:151.5pt;z-index:251661312;visibility:visible;mso-wrap-style:square;mso-width-percent:0;mso-height-percent:0;mso-wrap-distance-left:9pt;mso-wrap-distance-top:0;mso-wrap-distance-right:9pt;mso-wrap-distance-bottom:0;mso-position-horizontal:absolute;mso-position-horizontal-relative:text;mso-position-vertical:absolute;mso-position-vertical-relative:text;mso-width-percent:0;mso-height-percent:0;mso-width-relative:margin;mso-height-relative:margin;v-text-anchor:top" o:gfxdata="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" filled="f" stroked="f" strokeweight=".5pt">
                 <v:textbox>
                   <w:txbxContent>
                     <w:p>
@@ -552,7 +552,7 @@
           </mc:Choice>
           <mc:Fallback>
             <w:pict>
-              <v:shape w14:anchorId="1437A40E" id="Text Box 1" o:spid="_x0000_s1027" type="#_x0000_t202" style="position:absolute;margin-left:0;margin-top:-1in;width:248.5pt;height:153pt;z-index:251660288;visibility:visible;mso-wrap-style:square;mso-width-percent:0;mso-height-percent:0;mso-wrap-distance-left:9pt;mso-wrap-distance-top:0;mso-wrap-distance-right:9pt;mso-wrap-distance-bottom:0;mso-position-horizontal:left;mso-position-horizontal-relative:page;mso-position-vertical:absolute;mso-position-vertical-relative:text;mso-width-percent:0;mso-height-percent:0;mso-width-relative:margin;mso-height-relative:margin;v-text-anchor:top" o:gfxdata="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" filled="f" stroked="f" strokeweight=".5pt">
+              <v:shape w14:anchorId="1437A40E" id="Text Box 1" o:spid="_x0000_s1027" type="#_x0000_t202" style="position:absolute;margin-left:0;margin-top:-1in;width:248.5pt;height:153pt;z-index:251660288;visibility:visible;mso-wrap-style:square;mso-width-percent:0;mso-height-percent:0;mso-wrap-distance-left:9pt;mso-wrap-distance-top:0;mso-wrap-distance-right:9pt;mso-wrap-distance-bottom:0;mso-position-horizontal:left;mso-position-horizontal-relative:page;mso-position-vertical:absolute;mso-position-vertical-relative:text;mso-width-percent:0;mso-height-percent:0;mso-width-relative:margin;mso-height-relative:margin;v-text-anchor:top" o:gfxdata="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" filled="f" stroked="f" strokeweight=".5pt">
                 <v:textbox>
                   <w:txbxContent>
                     <w:p>
@@ -904,8 +904,19 @@
                                 <w:sz w:val="28"/>
                                 <w:szCs w:val="28"/>
                               </w:rPr>
-                              <w:t xml:space="preserve"> Abdo Noman Alathwari</w:t>
+                              <w:t xml:space="preserve"> Abdo Noman </w:t>
                             </w:r>
+                            <w:proofErr w:type="spellStart"/>
+                            <w:r>
+                              <w:rPr>
+                                <w:rFonts w:asciiTheme="minorBidi" w:hAnsiTheme="minorBidi"/>
+                                <w:color w:val="auto"/>
+                                <w:sz w:val="28"/>
+                                <w:szCs w:val="28"/>
+                              </w:rPr>
+                              <w:t>Alathwari</w:t>
+                            </w:r>
+                            <w:proofErr w:type="spellEnd"/>
                           </w:p>
                           <w:p>
                             <w:pPr>
@@ -1187,7 +1198,7 @@
           </mc:Choice>
           <mc:Fallback>
             <w:pict>
-              <v:shape w14:anchorId="1DFA01D0" id="_x0000_s1028" type="#_x0000_t202" style="position:absolute;margin-left:0;margin-top:37.5pt;width:416.5pt;height:553pt;z-index:251665408;visibility:visible;mso-wrap-style:square;mso-width-percent:0;mso-height-percent:0;mso-wrap-distance-left:9pt;mso-wrap-distance-top:3.6pt;mso-wrap-distance-right:9pt;mso-wrap-distance-bottom:3.6pt;mso-position-horizontal:center;mso-position-horizontal-relative:margin;mso-position-vertical:absolute;mso-position-vertical-relative:text;mso-width-percent:0;mso-height-percent:0;mso-width-relative:margin;mso-height-relative:margin;v-text-anchor:top" o:gfxdata="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" strokecolor="white [3212]">
+              <v:shape w14:anchorId="1DFA01D0" id="_x0000_s1028" type="#_x0000_t202" style="position:absolute;margin-left:0;margin-top:37.5pt;width:416.5pt;height:553pt;z-index:251665408;visibility:visible;mso-wrap-style:square;mso-width-percent:0;mso-height-percent:0;mso-wrap-distance-left:9pt;mso-wrap-distance-top:3.6pt;mso-wrap-distance-right:9pt;mso-wrap-distance-bottom:3.6pt;mso-position-horizontal:center;mso-position-horizontal-relative:margin;mso-position-vertical:absolute;mso-position-vertical-relative:text;mso-width-percent:0;mso-height-percent:0;mso-width-relative:margin;mso-height-relative:margin;v-text-anchor:top" o:gfxdata="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" strokecolor="white [3212]">
                 <v:textbox>
                   <w:txbxContent>
                     <w:p>
@@ -1346,8 +1357,19 @@
                           <w:sz w:val="28"/>
                           <w:szCs w:val="28"/>
                         </w:rPr>
-                        <w:t xml:space="preserve"> Abdo Noman Alathwari</w:t>
+                        <w:t xml:space="preserve"> Abdo Noman </w:t>
                       </w:r>
+                      <w:proofErr w:type="spellStart"/>
+                      <w:r>
+                        <w:rPr>
+                          <w:rFonts w:asciiTheme="minorBidi" w:hAnsiTheme="minorBidi"/>
+                          <w:color w:val="auto"/>
+                          <w:sz w:val="28"/>
+                          <w:szCs w:val="28"/>
+                        </w:rPr>
+                        <w:t>Alathwari</w:t>
+                      </w:r>
+                      <w:proofErr w:type="spellEnd"/>
                     </w:p>
                     <w:p>
                       <w:pPr>
@@ -1682,7 +1704,7 @@
               </wp:anchor>
             </w:drawing>
           </mc:Choice>
-          <mc:Fallback xmlns:w16sdtdh="http://schemas.microsoft.com/office/word/2020/wordml/sdtdatahash" xmlns:oel="http://schemas.microsoft.com/office/2019/extlst">
+          <mc:Fallback>
             <w:pict>
               <v:line w14:anchorId="3A18117A" id="Straight Connector 8" o:spid="_x0000_s1026" style="position:absolute;left:0;text-align:left;flip:y;z-index:251662336;visibility:visible;mso-wrap-style:square;mso-width-percent:0;mso-height-percent:0;mso-wrap-distance-left:9pt;mso-wrap-distance-top:0;mso-wrap-distance-right:9pt;mso-wrap-distance-bottom:0;mso-position-horizontal:absolute;mso-position-horizontal-relative:text;mso-position-vertical:absolute;mso-position-vertical-relative:text;mso-width-percent:0;mso-height-percent:0;mso-width-relative:margin;mso-height-relative:margin" from="-59.25pt,20.5pt" to="491.25pt,20.5pt" o:gfxdata="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" strokecolor="black [3200]" strokeweight=".5pt">
                 <v:stroke joinstyle="miter"/>
@@ -1948,7 +1970,6 @@
           <w:docPartUnique/>
         </w:docPartObj>
       </w:sdtPr>
-      <w:sdtEndPr/>
       <w:sdtContent>
         <w:p>
           <w:pPr>
@@ -20954,17 +20975,7 @@
           <w:sz w:val="24"/>
           <w:szCs w:val="24"/>
         </w:rPr>
-        <w:t>-</w:t>
-      </w:r>
-      <w:r>
-        <w:rPr>
-          <w:rFonts w:asciiTheme="majorBidi" w:hAnsiTheme="majorBidi" w:cstheme="majorBidi"/>
-          <w:b/>
-          <w:bCs/>
-          <w:sz w:val="24"/>
-          <w:szCs w:val="24"/>
-        </w:rPr>
-        <w:t>2</w:t>
+        <w:t>-2</w:t>
       </w:r>
       <w:r>
         <w:rPr>
@@ -23049,7 +23060,118 @@
           <w:sz w:val="28"/>
           <w:szCs w:val="28"/>
         </w:rPr>
-        <w:t xml:space="preserve"> Which offers so many advantages in our Blockchain based project Like:</w:t>
+        <w:t xml:space="preserve"> </w:t>
+      </w:r>
+    </w:p>
+    <w:p>
+      <w:r>
+        <w:rPr>
+          <w:rFonts w:asciiTheme="majorBidi" w:hAnsiTheme="majorBidi" w:cstheme="majorBidi"/>
+          <w:sz w:val="28"/>
+          <w:szCs w:val="28"/>
+        </w:rPr>
+        <w:t>“</w:t>
+      </w:r>
+      <w:r>
+        <w:rPr>
+          <w:rFonts w:asciiTheme="majorBidi" w:hAnsiTheme="majorBidi" w:cstheme="majorBidi"/>
+          <w:sz w:val="28"/>
+          <w:szCs w:val="28"/>
+        </w:rPr>
+        <w:t xml:space="preserve">PostgreSQL has earned a strong reputation for its proven architecture, reliability, data integrity, robust feature set, extensibility, and the dedication of the </w:t>
+      </w:r>
+      <w:proofErr w:type="gramStart"/>
+      <w:r>
+        <w:rPr>
+          <w:rFonts w:asciiTheme="majorBidi" w:hAnsiTheme="majorBidi" w:cstheme="majorBidi"/>
+          <w:sz w:val="28"/>
+          <w:szCs w:val="28"/>
+        </w:rPr>
+        <w:t>open source</w:t>
+      </w:r>
+      <w:proofErr w:type="gramEnd"/>
+      <w:r>
+        <w:rPr>
+          <w:rFonts w:asciiTheme="majorBidi" w:hAnsiTheme="majorBidi" w:cstheme="majorBidi"/>
+          <w:sz w:val="28"/>
+          <w:szCs w:val="28"/>
+        </w:rPr>
+        <w:t xml:space="preserve"> community behind the software to consistently deliver performant and innovative solutions. PostgreSQL runs on all major operating systems, has been ACID-compliant since 2001, and has powerful add-ons such as the popular </w:t>
+      </w:r>
+      <w:proofErr w:type="spellStart"/>
+      <w:r>
+        <w:rPr>
+          <w:rFonts w:asciiTheme="majorBidi" w:hAnsiTheme="majorBidi" w:cstheme="majorBidi"/>
+          <w:sz w:val="28"/>
+          <w:szCs w:val="28"/>
+        </w:rPr>
+        <w:t>PostGIS</w:t>
+      </w:r>
+      <w:proofErr w:type="spellEnd"/>
+      <w:r>
+        <w:rPr>
+          <w:rFonts w:asciiTheme="majorBidi" w:hAnsiTheme="majorBidi" w:cstheme="majorBidi"/>
+          <w:sz w:val="28"/>
+          <w:szCs w:val="28"/>
+        </w:rPr>
+        <w:t xml:space="preserve"> geospatial database extender. It is no surprise that PostgreSQL has become the </w:t>
+      </w:r>
+      <w:proofErr w:type="gramStart"/>
+      <w:r>
+        <w:rPr>
+          <w:rFonts w:asciiTheme="majorBidi" w:hAnsiTheme="majorBidi" w:cstheme="majorBidi"/>
+          <w:sz w:val="28"/>
+          <w:szCs w:val="28"/>
+        </w:rPr>
+        <w:t>open source</w:t>
+      </w:r>
+      <w:proofErr w:type="gramEnd"/>
+      <w:r>
+        <w:rPr>
+          <w:rFonts w:asciiTheme="majorBidi" w:hAnsiTheme="majorBidi" w:cstheme="majorBidi"/>
+          <w:sz w:val="28"/>
+          <w:szCs w:val="28"/>
+        </w:rPr>
+        <w:t xml:space="preserve"> relational database of choice for many people and </w:t>
+      </w:r>
+      <w:proofErr w:type="spellStart"/>
+      <w:r>
+        <w:rPr>
+          <w:rFonts w:asciiTheme="majorBidi" w:hAnsiTheme="majorBidi" w:cstheme="majorBidi"/>
+          <w:sz w:val="28"/>
+          <w:szCs w:val="28"/>
+        </w:rPr>
+        <w:t>organisations</w:t>
+      </w:r>
+      <w:proofErr w:type="spellEnd"/>
+      <w:r>
+        <w:rPr>
+          <w:rFonts w:asciiTheme="majorBidi" w:hAnsiTheme="majorBidi" w:cstheme="majorBidi"/>
+          <w:sz w:val="28"/>
+          <w:szCs w:val="28"/>
+        </w:rPr>
+        <w:t>”</w:t>
+      </w:r>
+      <w:r>
+        <w:t>.</w:t>
+      </w:r>
+    </w:p>
+    <w:p>
+      <w:pPr>
+        <w:rPr>
+          <w:rFonts w:asciiTheme="majorBidi" w:hAnsiTheme="majorBidi" w:cstheme="majorBidi"/>
+          <w:sz w:val="28"/>
+          <w:szCs w:val="28"/>
+        </w:rPr>
+      </w:pPr>
+      <w:r>
+        <w:rPr>
+          <w:rFonts w:asciiTheme="majorBidi" w:hAnsiTheme="majorBidi" w:cstheme="majorBidi"/>
+          <w:sz w:val="28"/>
+          <w:szCs w:val="28"/>
+        </w:rPr>
+        <w:lastRenderedPageBreak/>
+        <w:t>Which offers so many advantages in our Blockchain based project Like:</w:t>
       </w:r>
     </w:p>
     <w:p>
@@ -23132,7 +23254,6 @@
           <w:szCs w:val="28"/>
           <w:lang w:val="en-GB"/>
         </w:rPr>
-        <w:lastRenderedPageBreak/>
         <w:t>Querying Flexibility</w:t>
       </w:r>
       <w:r>
@@ -23470,7 +23591,17 @@
           <w:szCs w:val="28"/>
           <w:lang w:val="en-GB"/>
         </w:rPr>
-        <w:t xml:space="preserve">: PostgreSQL boasts an active community of developers and users who contribute to its ongoing development and provide support through forums, mailing lists, and online resources. This wealth of community-driven knowledge ensures that </w:t>
+        <w:t xml:space="preserve">: PostgreSQL boasts an active community of developers and users who contribute to its ongoing development and provide support through forums, mailing lists, and </w:t>
+      </w:r>
+      <w:r>
+        <w:rPr>
+          <w:rFonts w:asciiTheme="majorBidi" w:hAnsiTheme="majorBidi" w:cstheme="majorBidi"/>
+          <w:sz w:val="28"/>
+          <w:szCs w:val="28"/>
+          <w:lang w:val="en-GB"/>
+        </w:rPr>
+        <w:lastRenderedPageBreak/>
+        <w:t xml:space="preserve">online resources. This wealth of community-driven knowledge ensures that </w:t>
       </w:r>
       <w:r>
         <w:rPr>
@@ -23563,7 +23694,6 @@
           <w:sz w:val="32"/>
           <w:szCs w:val="32"/>
         </w:rPr>
-        <w:lastRenderedPageBreak/>
         <w:t>IPFS</w:t>
       </w:r>
       <w:bookmarkEnd w:id="68"/>
@@ -23803,6 +23933,7 @@
           <w:szCs w:val="28"/>
           <w:lang w:val="en-GB"/>
         </w:rPr>
+        <w:lastRenderedPageBreak/>
         <w:t>Immutable File System:</w:t>
       </w:r>
       <w:r>
@@ -23838,7 +23969,6 @@
           <w:szCs w:val="28"/>
           <w:lang w:val="en-GB"/>
         </w:rPr>
-        <w:lastRenderedPageBreak/>
         <w:t>Reduced Storage Costs:</w:t>
       </w:r>
       <w:r>
@@ -24062,8 +24192,221 @@
           <w:szCs w:val="28"/>
           <w:lang w:val="en-GB" w:eastAsia="en-GB"/>
         </w:rPr>
-        <w:t xml:space="preserve"> IPFS integration helps address regulatory compliance requirements by providing a secure and auditable solution for storing and managing documents associated with blockchain transactions. Compliance-related documents can be securely stored on IPFS, with their integrity guaranteed by blockchain immutability.</w:t>
-      </w:r>
+        <w:t xml:space="preserve"> IPFS integration helps address regulatory compliance requirements by providing a secure and auditable solution </w:t>
+      </w:r>
+      <w:r>
+        <w:rPr>
+          <w:rFonts w:asciiTheme="majorBidi" w:eastAsia="Times New Roman" w:hAnsiTheme="majorBidi" w:cstheme="majorBidi"/>
+          <w:sz w:val="28"/>
+          <w:szCs w:val="28"/>
+          <w:lang w:val="en-GB" w:eastAsia="en-GB"/>
+        </w:rPr>
+        <w:lastRenderedPageBreak/>
+        <w:t>for storing and managing documents associated with blockchain transactions. Compliance-related documents can be securely stored on IPFS, with their integrity guaranteed by blockchain immutability.</w:t>
+      </w:r>
+    </w:p>
+    <w:p>
+      <w:pPr>
+        <w:numPr>
+          <w:ilvl w:val="0"/>
+          <w:numId w:val="46"/>
+        </w:numPr>
+        <w:spacing w:after="0" w:line="240" w:lineRule="auto"/>
+        <w:rPr>
+          <w:rFonts w:asciiTheme="majorBidi" w:eastAsia="Times New Roman" w:hAnsiTheme="majorBidi" w:cstheme="majorBidi"/>
+          <w:b/>
+          <w:bCs/>
+          <w:sz w:val="28"/>
+          <w:szCs w:val="28"/>
+          <w:lang w:val="en-GB" w:eastAsia="en-GB"/>
+        </w:rPr>
+      </w:pPr>
+      <w:r>
+        <w:rPr>
+          <w:rFonts w:asciiTheme="majorBidi" w:eastAsia="Times New Roman" w:hAnsiTheme="majorBidi" w:cstheme="majorBidi"/>
+          <w:b/>
+          <w:bCs/>
+          <w:sz w:val="28"/>
+          <w:szCs w:val="28"/>
+          <w:lang w:val="en-GB" w:eastAsia="en-GB"/>
+        </w:rPr>
+        <w:t xml:space="preserve">Performance: </w:t>
+      </w:r>
+      <w:r>
+        <w:rPr>
+          <w:rFonts w:asciiTheme="majorBidi" w:eastAsia="Times New Roman" w:hAnsiTheme="majorBidi" w:cstheme="majorBidi"/>
+          <w:sz w:val="28"/>
+          <w:szCs w:val="28"/>
+          <w:lang w:val="en-GB" w:eastAsia="en-GB"/>
+        </w:rPr>
+        <w:t>IPFS provides faster access to data by enabling it to be replicated to and retrieved from multiple locations, and allowing users to access data from the nearest location using content addressing instead of location-based addressing. In other words, because data can be addressed based on its contents, a node on the network can fetch that data from any other node in the network that has the data; thus, performance issues like latency are reduced.</w:t>
+      </w:r>
+    </w:p>
+    <w:p>
+      <w:pPr>
+        <w:numPr>
+          <w:ilvl w:val="0"/>
+          <w:numId w:val="46"/>
+        </w:numPr>
+        <w:spacing w:after="0" w:line="240" w:lineRule="auto"/>
+        <w:rPr>
+          <w:rFonts w:asciiTheme="majorBidi" w:eastAsia="Times New Roman" w:hAnsiTheme="majorBidi" w:cstheme="majorBidi"/>
+          <w:b/>
+          <w:bCs/>
+          <w:sz w:val="28"/>
+          <w:szCs w:val="28"/>
+          <w:lang w:val="en-GB" w:eastAsia="en-GB"/>
+        </w:rPr>
+      </w:pPr>
+      <w:r>
+        <w:rPr>
+          <w:rFonts w:asciiTheme="majorBidi" w:eastAsia="Times New Roman" w:hAnsiTheme="majorBidi" w:cstheme="majorBidi"/>
+          <w:b/>
+          <w:bCs/>
+          <w:sz w:val="28"/>
+          <w:szCs w:val="28"/>
+          <w:lang w:val="en-GB" w:eastAsia="en-GB"/>
+        </w:rPr>
+        <w:t xml:space="preserve">Link rot: </w:t>
+      </w:r>
+      <w:r>
+        <w:rPr>
+          <w:rFonts w:asciiTheme="majorBidi" w:eastAsia="Times New Roman" w:hAnsiTheme="majorBidi" w:cstheme="majorBidi"/>
+          <w:sz w:val="28"/>
+          <w:szCs w:val="28"/>
+          <w:lang w:val="en-GB" w:eastAsia="en-GB"/>
+        </w:rPr>
+        <w:t>IPFS eliminates the problem of link rot by allowing data to be addressed by its content, rather than by its location. So, in other words, content in IPFS is still reachable regardless of its location, and does not depend on specific servers being available</w:t>
+      </w:r>
+      <w:r>
+        <w:rPr>
+          <w:rFonts w:asciiTheme="majorBidi" w:eastAsia="Times New Roman" w:hAnsiTheme="majorBidi" w:cstheme="majorBidi"/>
+          <w:b/>
+          <w:bCs/>
+          <w:sz w:val="28"/>
+          <w:szCs w:val="28"/>
+          <w:lang w:val="en-GB" w:eastAsia="en-GB"/>
+        </w:rPr>
+        <w:t>.</w:t>
+      </w:r>
+    </w:p>
+    <w:p>
+      <w:pPr>
+        <w:numPr>
+          <w:ilvl w:val="0"/>
+          <w:numId w:val="46"/>
+        </w:numPr>
+        <w:spacing w:after="0" w:line="240" w:lineRule="auto"/>
+        <w:rPr>
+          <w:rFonts w:asciiTheme="majorBidi" w:eastAsia="Times New Roman" w:hAnsiTheme="majorBidi" w:cstheme="majorBidi"/>
+          <w:sz w:val="28"/>
+          <w:szCs w:val="28"/>
+          <w:lang w:val="en-GB" w:eastAsia="en-GB"/>
+        </w:rPr>
+      </w:pPr>
+      <w:r>
+        <w:rPr>
+          <w:rFonts w:asciiTheme="majorBidi" w:eastAsia="Times New Roman" w:hAnsiTheme="majorBidi" w:cstheme="majorBidi"/>
+          <w:b/>
+          <w:bCs/>
+          <w:sz w:val="28"/>
+          <w:szCs w:val="28"/>
+          <w:lang w:val="en-GB" w:eastAsia="en-GB"/>
+        </w:rPr>
+        <w:t xml:space="preserve">Data sovereignty: </w:t>
+      </w:r>
+      <w:r>
+        <w:rPr>
+          <w:rFonts w:asciiTheme="majorBidi" w:eastAsia="Times New Roman" w:hAnsiTheme="majorBidi" w:cstheme="majorBidi"/>
+          <w:sz w:val="28"/>
+          <w:szCs w:val="28"/>
+          <w:lang w:val="en-GB" w:eastAsia="en-GB"/>
+        </w:rPr>
+        <w:t>IPFS protects data sovereignty by enabling users to store and access data directly on a decentralized network of nodes, rather than centralized, third-party servers. This eliminates the need for intermediaries to control and manage data, giving users full control and ownership over their data.</w:t>
+      </w:r>
+    </w:p>
+    <w:p>
+      <w:pPr>
+        <w:numPr>
+          <w:ilvl w:val="0"/>
+          <w:numId w:val="46"/>
+        </w:numPr>
+        <w:spacing w:after="0" w:line="240" w:lineRule="auto"/>
+        <w:rPr>
+          <w:rFonts w:asciiTheme="majorBidi" w:eastAsia="Times New Roman" w:hAnsiTheme="majorBidi" w:cstheme="majorBidi"/>
+          <w:sz w:val="28"/>
+          <w:szCs w:val="28"/>
+          <w:lang w:val="en-GB" w:eastAsia="en-GB"/>
+        </w:rPr>
+      </w:pPr>
+      <w:r>
+        <w:rPr>
+          <w:rFonts w:asciiTheme="majorBidi" w:eastAsia="Times New Roman" w:hAnsiTheme="majorBidi" w:cstheme="majorBidi"/>
+          <w:b/>
+          <w:bCs/>
+          <w:sz w:val="28"/>
+          <w:szCs w:val="28"/>
+          <w:lang w:val="en-GB" w:eastAsia="en-GB"/>
+        </w:rPr>
+        <w:t>Local-first software:</w:t>
+      </w:r>
+      <w:r>
+        <w:rPr>
+          <w:rFonts w:asciiTheme="majorBidi" w:eastAsia="Times New Roman" w:hAnsiTheme="majorBidi" w:cstheme="majorBidi"/>
+          <w:sz w:val="28"/>
+          <w:szCs w:val="28"/>
+          <w:lang w:val="en-GB" w:eastAsia="en-GB"/>
+        </w:rPr>
+        <w:t xml:space="preserve"> IPFS benefits local-first software by providing a performant, decentralized, peer-to-peer data addressing, routing, and transfer protocol that prioritizes data storage and processing on individual devices. With IPFS, data can be stored, verified and processed locally, and then synchronized and shared with other IPFS nodes when a network connection is available.</w:t>
+      </w:r>
+    </w:p>
+    <w:p>
+      <w:pPr>
+        <w:numPr>
+          <w:ilvl w:val="0"/>
+          <w:numId w:val="46"/>
+        </w:numPr>
+        <w:spacing w:after="0" w:line="240" w:lineRule="auto"/>
+        <w:rPr>
+          <w:rFonts w:asciiTheme="majorBidi" w:eastAsia="Times New Roman" w:hAnsiTheme="majorBidi" w:cstheme="majorBidi"/>
+          <w:sz w:val="28"/>
+          <w:szCs w:val="28"/>
+          <w:lang w:val="en-GB" w:eastAsia="en-GB"/>
+        </w:rPr>
+      </w:pPr>
+      <w:r>
+        <w:rPr>
+          <w:rFonts w:asciiTheme="majorBidi" w:eastAsia="Times New Roman" w:hAnsiTheme="majorBidi" w:cstheme="majorBidi"/>
+          <w:b/>
+          <w:bCs/>
+          <w:sz w:val="28"/>
+          <w:szCs w:val="28"/>
+          <w:lang w:val="en-GB" w:eastAsia="en-GB"/>
+        </w:rPr>
+        <w:t xml:space="preserve">Vendor lock-in: </w:t>
+      </w:r>
+      <w:r>
+        <w:rPr>
+          <w:rFonts w:asciiTheme="majorBidi" w:eastAsia="Times New Roman" w:hAnsiTheme="majorBidi" w:cstheme="majorBidi"/>
+          <w:sz w:val="28"/>
+          <w:szCs w:val="28"/>
+          <w:lang w:val="en-GB" w:eastAsia="en-GB"/>
+        </w:rPr>
+        <w:t>IPFS prevents vendor lock-in, as users have sovereignty over their data and infrastructure. This is enabled by content-addressing, which decouples the data from a single location or infrastructure provider. Unlike traditional cloud vendors, IPFS enables you to change data storage locations without changing things like APIs and data management. In addition, because IPFS is open-source, community-maintained and modular, users are not obligated to use a particular subsystem (described in How IPFS works). Instead, users can customize IPFS for their preferred technologies, needs and values.</w:t>
+      </w:r>
+    </w:p>
+    <w:p>
+      <w:pPr>
+        <w:spacing w:after="0" w:line="240" w:lineRule="auto"/>
+        <w:ind w:left="720"/>
+        <w:jc w:val="both"/>
+        <w:rPr>
+          <w:rFonts w:asciiTheme="majorBidi" w:eastAsia="Times New Roman" w:hAnsiTheme="majorBidi" w:cstheme="majorBidi"/>
+          <w:sz w:val="28"/>
+          <w:szCs w:val="28"/>
+          <w:lang w:val="en-GB" w:eastAsia="en-GB"/>
+        </w:rPr>
+      </w:pPr>
     </w:p>
     <w:p>
       <w:pPr>
@@ -24922,7 +25265,7 @@
 </file>
 
 <file path=word/endnotes.xml><?xml version="1.0" encoding="utf-8"?>
-<w:endnotes xmlns:wpc="http://schemas.microsoft.com/office/word/2010/wordprocessingCanvas" xmlns:cx="http://schemas.microsoft.com/office/drawing/2014/chartex" xmlns:cx1="http://schemas.microsoft.com/office/drawing/2015/9/8/chartex" xmlns:cx2="http://schemas.microsoft.com/office/drawing/2015/10/21/chartex" xmlns:cx3="http://schemas.microsoft.com/office/drawing/2016/5/9/chartex" xmlns:cx4="http://schemas.microsoft.com/office/drawing/2016/5/10/chartex" xmlns:cx5="http://schemas.microsoft.com/office/drawing/2016/5/11/chartex" xmlns:cx6="http://schemas.microsoft.com/office/drawing/2016/5/12/chartex" xmlns:cx7="http://schemas.microsoft.com/office/drawing/2016/5/13/chartex" xmlns:cx8="http://schemas.microsoft.com/office/drawing/2016/5/14/chartex" xmlns:mc="http://schemas.openxmlformats.org/markup-compatibility/2006" xmlns:aink="http://schemas.microsoft.com/office/drawing/2016/ink" xmlns:am3d="http://schemas.microsoft.com/office/drawing/2017/model3d" xmlns:o="urn:schemas-microsoft-com:office:office" xmlns:r="http://schemas.openxmlformats.org/officeDocument/2006/relationships" xmlns:m="http://schemas.openxmlformats.org/officeDocument/2006/math" xmlns:v="urn:schemas-microsoft-com:vml" xmlns:wp14="http://schemas.microsoft.com/office/word/2010/wordprocessingDrawing" xmlns:wp="http://schemas.openxmlformats.org/drawingml/2006/wordprocessingDrawing" xmlns:w10="urn:schemas-microsoft-com:office:word" xmlns:w="http://schemas.openxmlformats.org/wordprocessingml/2006/main" xmlns:w14="http://schemas.microsoft.com/office/word/2010/wordml" xmlns:w15="http://schemas.microsoft.com/office/word/2012/wordml" xmlns:w16cex="http://schemas.microsoft.com/office/word/2018/wordml/cex" xmlns:w16cid="http://schemas.microsoft.com/office/word/2016/wordml/cid" xmlns:w16="http://schemas.microsoft.com/office/word/2018/wordml" xmlns:w16se="http://schemas.microsoft.com/office/word/2015/wordml/symex" xmlns:wpg="http://schemas.microsoft.com/office/word/2010/wordprocessingGroup" xmlns:wpi="http://schemas.microsoft.com/office/word/2010/wordprocessingInk" xmlns:wne="http://schemas.microsoft.com/office/word/2006/wordml" xmlns:wps="http://schemas.microsoft.com/office/word/2010/wordprocessingShape" mc:Ignorable="w14 w15 w16se w16cid w16 w16cex wp14">
+<w:endnotes xmlns:wpc="http://schemas.microsoft.com/office/word/2010/wordprocessingCanvas" xmlns:cx="http://schemas.microsoft.com/office/drawing/2014/chartex" xmlns:cx1="http://schemas.microsoft.com/office/drawing/2015/9/8/chartex" xmlns:cx2="http://schemas.microsoft.com/office/drawing/2015/10/21/chartex" xmlns:cx3="http://schemas.microsoft.com/office/drawing/2016/5/9/chartex" xmlns:cx4="http://schemas.microsoft.com/office/drawing/2016/5/10/chartex" xmlns:cx5="http://schemas.microsoft.com/office/drawing/2016/5/11/chartex" xmlns:cx6="http://schemas.microsoft.com/office/drawing/2016/5/12/chartex" xmlns:cx7="http://schemas.microsoft.com/office/drawing/2016/5/13/chartex" xmlns:cx8="http://schemas.microsoft.com/office/drawing/2016/5/14/chartex" xmlns:mc="http://schemas.openxmlformats.org/markup-compatibility/2006" xmlns:aink="http://schemas.microsoft.com/office/drawing/2016/ink" xmlns:am3d="http://schemas.microsoft.com/office/drawing/2017/model3d" xmlns:o="urn:schemas-microsoft-com:office:office" xmlns:oel="http://schemas.microsoft.com/office/2019/extlst" xmlns:r="http://schemas.openxmlformats.org/officeDocument/2006/relationships" xmlns:m="http://schemas.openxmlformats.org/officeDocument/2006/math" xmlns:v="urn:schemas-microsoft-com:vml" xmlns:wp14="http://schemas.microsoft.com/office/word/2010/wordprocessingDrawing" xmlns:wp="http://schemas.openxmlformats.org/drawingml/2006/wordprocessingDrawing" xmlns:w10="urn:schemas-microsoft-com:office:word" xmlns:w="http://schemas.openxmlformats.org/wordprocessingml/2006/main" xmlns:w14="http://schemas.microsoft.com/office/word/2010/wordml" xmlns:w15="http://schemas.microsoft.com/office/word/2012/wordml" xmlns:w16cex="http://schemas.microsoft.com/office/word/2018/wordml/cex" xmlns:w16cid="http://schemas.microsoft.com/office/word/2016/wordml/cid" xmlns:w16="http://schemas.microsoft.com/office/word/2018/wordml" xmlns:w16sdtdh="http://schemas.microsoft.com/office/word/2020/wordml/sdtdatahash" xmlns:w16se="http://schemas.microsoft.com/office/word/2015/wordml/symex" xmlns:wpg="http://schemas.microsoft.com/office/word/2010/wordprocessingGroup" xmlns:wpi="http://schemas.microsoft.com/office/word/2010/wordprocessingInk" xmlns:wne="http://schemas.microsoft.com/office/word/2006/wordml" xmlns:wps="http://schemas.microsoft.com/office/word/2010/wordprocessingShape" mc:Ignorable="w14 w15 w16se w16cid w16 w16cex w16sdtdh wp14">
   <w:endnote w:type="separator" w:id="-1">
     <w:p>
       <w:pPr>
@@ -24947,7 +25290,7 @@
 </file>
 
 <file path=word/footer1.xml><?xml version="1.0" encoding="utf-8"?>
-<w:ftr xmlns:wpc="http://schemas.microsoft.com/office/word/2010/wordprocessingCanvas" xmlns:cx="http://schemas.microsoft.com/office/drawing/2014/chartex" xmlns:cx1="http://schemas.microsoft.com/office/drawing/2015/9/8/chartex" xmlns:cx2="http://schemas.microsoft.com/office/drawing/2015/10/21/chartex" xmlns:cx3="http://schemas.microsoft.com/office/drawing/2016/5/9/chartex" xmlns:cx4="http://schemas.microsoft.com/office/drawing/2016/5/10/chartex" xmlns:cx5="http://schemas.microsoft.com/office/drawing/2016/5/11/chartex" xmlns:cx6="http://schemas.microsoft.com/office/drawing/2016/5/12/chartex" xmlns:cx7="http://schemas.microsoft.com/office/drawing/2016/5/13/chartex" xmlns:cx8="http://schemas.microsoft.com/office/drawing/2016/5/14/chartex" xmlns:mc="http://schemas.openxmlformats.org/markup-compatibility/2006" xmlns:aink="http://schemas.microsoft.com/office/drawing/2016/ink" xmlns:am3d="http://schemas.microsoft.com/office/drawing/2017/model3d" xmlns:o="urn:schemas-microsoft-com:office:office" xmlns:r="http://schemas.openxmlformats.org/officeDocument/2006/relationships" xmlns:m="http://schemas.openxmlformats.org/officeDocument/2006/math" xmlns:v="urn:schemas-microsoft-com:vml" xmlns:wp14="http://schemas.microsoft.com/office/word/2010/wordprocessingDrawing" xmlns:wp="http://schemas.openxmlformats.org/drawingml/2006/wordprocessingDrawing" xmlns:w10="urn:schemas-microsoft-com:office:word" xmlns:w="http://schemas.openxmlformats.org/wordprocessingml/2006/main" xmlns:w14="http://schemas.microsoft.com/office/word/2010/wordml" xmlns:w15="http://schemas.microsoft.com/office/word/2012/wordml" xmlns:w16cex="http://schemas.microsoft.com/office/word/2018/wordml/cex" xmlns:w16cid="http://schemas.microsoft.com/office/word/2016/wordml/cid" xmlns:w16="http://schemas.microsoft.com/office/word/2018/wordml" xmlns:w16se="http://schemas.microsoft.com/office/word/2015/wordml/symex" xmlns:wpg="http://schemas.microsoft.com/office/word/2010/wordprocessingGroup" xmlns:wpi="http://schemas.microsoft.com/office/word/2010/wordprocessingInk" xmlns:wne="http://schemas.microsoft.com/office/word/2006/wordml" xmlns:wps="http://schemas.microsoft.com/office/word/2010/wordprocessingShape" mc:Ignorable="w14 w15 w16se w16cid w16 w16cex wp14">
+<w:ftr xmlns:wpc="http://schemas.microsoft.com/office/word/2010/wordprocessingCanvas" xmlns:cx="http://schemas.microsoft.com/office/drawing/2014/chartex" xmlns:cx1="http://schemas.microsoft.com/office/drawing/2015/9/8/chartex" xmlns:cx2="http://schemas.microsoft.com/office/drawing/2015/10/21/chartex" xmlns:cx3="http://schemas.microsoft.com/office/drawing/2016/5/9/chartex" xmlns:cx4="http://schemas.microsoft.com/office/drawing/2016/5/10/chartex" xmlns:cx5="http://schemas.microsoft.com/office/drawing/2016/5/11/chartex" xmlns:cx6="http://schemas.microsoft.com/office/drawing/2016/5/12/chartex" xmlns:cx7="http://schemas.microsoft.com/office/drawing/2016/5/13/chartex" xmlns:cx8="http://schemas.microsoft.com/office/drawing/2016/5/14/chartex" xmlns:mc="http://schemas.openxmlformats.org/markup-compatibility/2006" xmlns:aink="http://schemas.microsoft.com/office/drawing/2016/ink" xmlns:am3d="http://schemas.microsoft.com/office/drawing/2017/model3d" xmlns:o="urn:schemas-microsoft-com:office:office" xmlns:oel="http://schemas.microsoft.com/office/2019/extlst" xmlns:r="http://schemas.openxmlformats.org/officeDocument/2006/relationships" xmlns:m="http://schemas.openxmlformats.org/officeDocument/2006/math" xmlns:v="urn:schemas-microsoft-com:vml" xmlns:wp14="http://schemas.microsoft.com/office/word/2010/wordprocessingDrawing" xmlns:wp="http://schemas.openxmlformats.org/drawingml/2006/wordprocessingDrawing" xmlns:w10="urn:schemas-microsoft-com:office:word" xmlns:w="http://schemas.openxmlformats.org/wordprocessingml/2006/main" xmlns:w14="http://schemas.microsoft.com/office/word/2010/wordml" xmlns:w15="http://schemas.microsoft.com/office/word/2012/wordml" xmlns:w16cex="http://schemas.microsoft.com/office/word/2018/wordml/cex" xmlns:w16cid="http://schemas.microsoft.com/office/word/2016/wordml/cid" xmlns:w16="http://schemas.microsoft.com/office/word/2018/wordml" xmlns:w16sdtdh="http://schemas.microsoft.com/office/word/2020/wordml/sdtdatahash" xmlns:w16se="http://schemas.microsoft.com/office/word/2015/wordml/symex" xmlns:wpg="http://schemas.microsoft.com/office/word/2010/wordprocessingGroup" xmlns:wpi="http://schemas.microsoft.com/office/word/2010/wordprocessingInk" xmlns:wne="http://schemas.microsoft.com/office/word/2006/wordml" xmlns:wps="http://schemas.microsoft.com/office/word/2010/wordprocessingShape" mc:Ignorable="w14 w15 w16se w16cid w16 w16cex w16sdtdh wp14">
   <w:sdt>
     <w:sdtPr>
       <w:id w:val="-276958449"/>
@@ -25000,7 +25343,7 @@
 </file>
 
 <file path=word/footer2.xml><?xml version="1.0" encoding="utf-8"?>
-<w:ftr xmlns:wpc="http://schemas.microsoft.com/office/word/2010/wordprocessingCanvas" xmlns:cx="http://schemas.microsoft.com/office/drawing/2014/chartex" xmlns:cx1="http://schemas.microsoft.com/office/drawing/2015/9/8/chartex" xmlns:cx2="http://schemas.microsoft.com/office/drawing/2015/10/21/chartex" xmlns:cx3="http://schemas.microsoft.com/office/drawing/2016/5/9/chartex" xmlns:cx4="http://schemas.microsoft.com/office/drawing/2016/5/10/chartex" xmlns:cx5="http://schemas.microsoft.com/office/drawing/2016/5/11/chartex" xmlns:cx6="http://schemas.microsoft.com/office/drawing/2016/5/12/chartex" xmlns:cx7="http://schemas.microsoft.com/office/drawing/2016/5/13/chartex" xmlns:cx8="http://schemas.microsoft.com/office/drawing/2016/5/14/chartex" xmlns:mc="http://schemas.openxmlformats.org/markup-compatibility/2006" xmlns:aink="http://schemas.microsoft.com/office/drawing/2016/ink" xmlns:am3d="http://schemas.microsoft.com/office/drawing/2017/model3d" xmlns:o="urn:schemas-microsoft-com:office:office" xmlns:r="http://schemas.openxmlformats.org/officeDocument/2006/relationships" xmlns:m="http://schemas.openxmlformats.org/officeDocument/2006/math" xmlns:v="urn:schemas-microsoft-com:vml" xmlns:wp14="http://schemas.microsoft.com/office/word/2010/wordprocessingDrawing" xmlns:wp="http://schemas.openxmlformats.org/drawingml/2006/wordprocessingDrawing" xmlns:w10="urn:schemas-microsoft-com:office:word" xmlns:w="http://schemas.openxmlformats.org/wordprocessingml/2006/main" xmlns:w14="http://schemas.microsoft.com/office/word/2010/wordml" xmlns:w15="http://schemas.microsoft.com/office/word/2012/wordml" xmlns:w16cex="http://schemas.microsoft.com/office/word/2018/wordml/cex" xmlns:w16cid="http://schemas.microsoft.com/office/word/2016/wordml/cid" xmlns:w16="http://schemas.microsoft.com/office/word/2018/wordml" xmlns:w16se="http://schemas.microsoft.com/office/word/2015/wordml/symex" xmlns:wpg="http://schemas.microsoft.com/office/word/2010/wordprocessingGroup" xmlns:wpi="http://schemas.microsoft.com/office/word/2010/wordprocessingInk" xmlns:wne="http://schemas.microsoft.com/office/word/2006/wordml" xmlns:wps="http://schemas.microsoft.com/office/word/2010/wordprocessingShape" mc:Ignorable="w14 w15 w16se w16cid w16 w16cex wp14">
+<w:ftr xmlns:wpc="http://schemas.microsoft.com/office/word/2010/wordprocessingCanvas" xmlns:cx="http://schemas.microsoft.com/office/drawing/2014/chartex" xmlns:cx1="http://schemas.microsoft.com/office/drawing/2015/9/8/chartex" xmlns:cx2="http://schemas.microsoft.com/office/drawing/2015/10/21/chartex" xmlns:cx3="http://schemas.microsoft.com/office/drawing/2016/5/9/chartex" xmlns:cx4="http://schemas.microsoft.com/office/drawing/2016/5/10/chartex" xmlns:cx5="http://schemas.microsoft.com/office/drawing/2016/5/11/chartex" xmlns:cx6="http://schemas.microsoft.com/office/drawing/2016/5/12/chartex" xmlns:cx7="http://schemas.microsoft.com/office/drawing/2016/5/13/chartex" xmlns:cx8="http://schemas.microsoft.com/office/drawing/2016/5/14/chartex" xmlns:mc="http://schemas.openxmlformats.org/markup-compatibility/2006" xmlns:aink="http://schemas.microsoft.com/office/drawing/2016/ink" xmlns:am3d="http://schemas.microsoft.com/office/drawing/2017/model3d" xmlns:o="urn:schemas-microsoft-com:office:office" xmlns:oel="http://schemas.microsoft.com/office/2019/extlst" xmlns:r="http://schemas.openxmlformats.org/officeDocument/2006/relationships" xmlns:m="http://schemas.openxmlformats.org/officeDocument/2006/math" xmlns:v="urn:schemas-microsoft-com:vml" xmlns:wp14="http://schemas.microsoft.com/office/word/2010/wordprocessingDrawing" xmlns:wp="http://schemas.openxmlformats.org/drawingml/2006/wordprocessingDrawing" xmlns:w10="urn:schemas-microsoft-com:office:word" xmlns:w="http://schemas.openxmlformats.org/wordprocessingml/2006/main" xmlns:w14="http://schemas.microsoft.com/office/word/2010/wordml" xmlns:w15="http://schemas.microsoft.com/office/word/2012/wordml" xmlns:w16cex="http://schemas.microsoft.com/office/word/2018/wordml/cex" xmlns:w16cid="http://schemas.microsoft.com/office/word/2016/wordml/cid" xmlns:w16="http://schemas.microsoft.com/office/word/2018/wordml" xmlns:w16sdtdh="http://schemas.microsoft.com/office/word/2020/wordml/sdtdatahash" xmlns:w16se="http://schemas.microsoft.com/office/word/2015/wordml/symex" xmlns:wpg="http://schemas.microsoft.com/office/word/2010/wordprocessingGroup" xmlns:wpi="http://schemas.microsoft.com/office/word/2010/wordprocessingInk" xmlns:wne="http://schemas.microsoft.com/office/word/2006/wordml" xmlns:wps="http://schemas.microsoft.com/office/word/2010/wordprocessingShape" mc:Ignorable="w14 w15 w16se w16cid w16 w16cex w16sdtdh wp14">
   <w:sdt>
     <w:sdtPr>
       <w:id w:val="1496924279"/>
@@ -25009,7 +25352,6 @@
         <w:docPartUnique/>
       </w:docPartObj>
     </w:sdtPr>
-    <w:sdtEndPr/>
     <w:sdtContent>
       <w:p>
         <w:pPr>
@@ -25049,7 +25391,7 @@
 </file>
 
 <file path=word/footnotes.xml><?xml version="1.0" encoding="utf-8"?>
-<w:footnotes xmlns:wpc="http://schemas.microsoft.com/office/word/2010/wordprocessingCanvas" xmlns:cx="http://schemas.microsoft.com/office/drawing/2014/chartex" xmlns:cx1="http://schemas.microsoft.com/office/drawing/2015/9/8/chartex" xmlns:cx2="http://schemas.microsoft.com/office/drawing/2015/10/21/chartex" xmlns:cx3="http://schemas.microsoft.com/office/drawing/2016/5/9/chartex" xmlns:cx4="http://schemas.microsoft.com/office/drawing/2016/5/10/chartex" xmlns:cx5="http://schemas.microsoft.com/office/drawing/2016/5/11/chartex" xmlns:cx6="http://schemas.microsoft.com/office/drawing/2016/5/12/chartex" xmlns:cx7="http://schemas.microsoft.com/office/drawing/2016/5/13/chartex" xmlns:cx8="http://schemas.microsoft.com/office/drawing/2016/5/14/chartex" xmlns:mc="http://schemas.openxmlformats.org/markup-compatibility/2006" xmlns:aink="http://schemas.microsoft.com/office/drawing/2016/ink" xmlns:am3d="http://schemas.microsoft.com/office/drawing/2017/model3d" xmlns:o="urn:schemas-microsoft-com:office:office" xmlns:r="http://schemas.openxmlformats.org/officeDocument/2006/relationships" xmlns:m="http://schemas.openxmlformats.org/officeDocument/2006/math" xmlns:v="urn:schemas-microsoft-com:vml" xmlns:wp14="http://schemas.microsoft.com/office/word/2010/wordprocessingDrawing" xmlns:wp="http://schemas.openxmlformats.org/drawingml/2006/wordprocessingDrawing" xmlns:w10="urn:schemas-microsoft-com:office:word" xmlns:w="http://schemas.openxmlformats.org/wordprocessingml/2006/main" xmlns:w14="http://schemas.microsoft.com/office/word/2010/wordml" xmlns:w15="http://schemas.microsoft.com/office/word/2012/wordml" xmlns:w16cex="http://schemas.microsoft.com/office/word/2018/wordml/cex" xmlns:w16cid="http://schemas.microsoft.com/office/word/2016/wordml/cid" xmlns:w16="http://schemas.microsoft.com/office/word/2018/wordml" xmlns:w16se="http://schemas.microsoft.com/office/word/2015/wordml/symex" xmlns:wpg="http://schemas.microsoft.com/office/word/2010/wordprocessingGroup" xmlns:wpi="http://schemas.microsoft.com/office/word/2010/wordprocessingInk" xmlns:wne="http://schemas.microsoft.com/office/word/2006/wordml" xmlns:wps="http://schemas.microsoft.com/office/word/2010/wordprocessingShape" mc:Ignorable="w14 w15 w16se w16cid w16 w16cex wp14">
+<w:footnotes xmlns:wpc="http://schemas.microsoft.com/office/word/2010/wordprocessingCanvas" xmlns:cx="http://schemas.microsoft.com/office/drawing/2014/chartex" xmlns:cx1="http://schemas.microsoft.com/office/drawing/2015/9/8/chartex" xmlns:cx2="http://schemas.microsoft.com/office/drawing/2015/10/21/chartex" xmlns:cx3="http://schemas.microsoft.com/office/drawing/2016/5/9/chartex" xmlns:cx4="http://schemas.microsoft.com/office/drawing/2016/5/10/chartex" xmlns:cx5="http://schemas.microsoft.com/office/drawing/2016/5/11/chartex" xmlns:cx6="http://schemas.microsoft.com/office/drawing/2016/5/12/chartex" xmlns:cx7="http://schemas.microsoft.com/office/drawing/2016/5/13/chartex" xmlns:cx8="http://schemas.microsoft.com/office/drawing/2016/5/14/chartex" xmlns:mc="http://schemas.openxmlformats.org/markup-compatibility/2006" xmlns:aink="http://schemas.microsoft.com/office/drawing/2016/ink" xmlns:am3d="http://schemas.microsoft.com/office/drawing/2017/model3d" xmlns:o="urn:schemas-microsoft-com:office:office" xmlns:oel="http://schemas.microsoft.com/office/2019/extlst" xmlns:r="http://schemas.openxmlformats.org/officeDocument/2006/relationships" xmlns:m="http://schemas.openxmlformats.org/officeDocument/2006/math" xmlns:v="urn:schemas-microsoft-com:vml" xmlns:wp14="http://schemas.microsoft.com/office/word/2010/wordprocessingDrawing" xmlns:wp="http://schemas.openxmlformats.org/drawingml/2006/wordprocessingDrawing" xmlns:w10="urn:schemas-microsoft-com:office:word" xmlns:w="http://schemas.openxmlformats.org/wordprocessingml/2006/main" xmlns:w14="http://schemas.microsoft.com/office/word/2010/wordml" xmlns:w15="http://schemas.microsoft.com/office/word/2012/wordml" xmlns:w16cex="http://schemas.microsoft.com/office/word/2018/wordml/cex" xmlns:w16cid="http://schemas.microsoft.com/office/word/2016/wordml/cid" xmlns:w16="http://schemas.microsoft.com/office/word/2018/wordml" xmlns:w16sdtdh="http://schemas.microsoft.com/office/word/2020/wordml/sdtdatahash" xmlns:w16se="http://schemas.microsoft.com/office/word/2015/wordml/symex" xmlns:wpg="http://schemas.microsoft.com/office/word/2010/wordprocessingGroup" xmlns:wpi="http://schemas.microsoft.com/office/word/2010/wordprocessingInk" xmlns:wne="http://schemas.microsoft.com/office/word/2006/wordml" xmlns:wps="http://schemas.microsoft.com/office/word/2010/wordprocessingShape" mc:Ignorable="w14 w15 w16se w16cid w16 w16cex w16sdtdh wp14">
   <w:footnote w:type="separator" w:id="-1">
     <w:p>
       <w:pPr>
@@ -25074,7 +25416,7 @@
 </file>
 
 <file path=word/numbering.xml><?xml version="1.0" encoding="utf-8"?>
-<w:numbering xmlns:wpc="http://schemas.microsoft.com/office/word/2010/wordprocessingCanvas" xmlns:cx="http://schemas.microsoft.com/office/drawing/2014/chartex" xmlns:cx1="http://schemas.microsoft.com/office/drawing/2015/9/8/chartex" xmlns:cx2="http://schemas.microsoft.com/office/drawing/2015/10/21/chartex" xmlns:cx3="http://schemas.microsoft.com/office/drawing/2016/5/9/chartex" xmlns:cx4="http://schemas.microsoft.com/office/drawing/2016/5/10/chartex" xmlns:cx5="http://schemas.microsoft.com/office/drawing/2016/5/11/chartex" xmlns:cx6="http://schemas.microsoft.com/office/drawing/2016/5/12/chartex" xmlns:cx7="http://schemas.microsoft.com/office/drawing/2016/5/13/chartex" xmlns:cx8="http://schemas.microsoft.com/office/drawing/2016/5/14/chartex" xmlns:mc="http://schemas.openxmlformats.org/markup-compatibility/2006" xmlns:aink="http://schemas.microsoft.com/office/drawing/2016/ink" xmlns:am3d="http://schemas.microsoft.com/office/drawing/2017/model3d" xmlns:o="urn:schemas-microsoft-com:office:office" xmlns:r="http://schemas.openxmlformats.org/officeDocument/2006/relationships" xmlns:m="http://schemas.openxmlformats.org/officeDocument/2006/math" xmlns:v="urn:schemas-microsoft-com:vml" xmlns:wp14="http://schemas.microsoft.com/office/word/2010/wordprocessingDrawing" xmlns:wp="http://schemas.openxmlformats.org/drawingml/2006/wordprocessingDrawing" xmlns:w10="urn:schemas-microsoft-com:office:word" xmlns:w="http://schemas.openxmlformats.org/wordprocessingml/2006/main" xmlns:w14="http://schemas.microsoft.com/office/word/2010/wordml" xmlns:w15="http://schemas.microsoft.com/office/word/2012/wordml" xmlns:w16cex="http://schemas.microsoft.com/office/word/2018/wordml/cex" xmlns:w16cid="http://schemas.microsoft.com/office/word/2016/wordml/cid" xmlns:w16="http://schemas.microsoft.com/office/word/2018/wordml" xmlns:w16se="http://schemas.microsoft.com/office/word/2015/wordml/symex" xmlns:wpg="http://schemas.microsoft.com/office/word/2010/wordprocessingGroup" xmlns:wpi="http://schemas.microsoft.com/office/word/2010/wordprocessingInk" xmlns:wne="http://schemas.microsoft.com/office/word/2006/wordml" xmlns:wps="http://schemas.microsoft.com/office/word/2010/wordprocessingShape" mc:Ignorable="w14 w15 w16se w16cid w16 w16cex wp14">
+<w:numbering xmlns:wpc="http://schemas.microsoft.com/office/word/2010/wordprocessingCanvas" xmlns:cx="http://schemas.microsoft.com/office/drawing/2014/chartex" xmlns:cx1="http://schemas.microsoft.com/office/drawing/2015/9/8/chartex" xmlns:cx2="http://schemas.microsoft.com/office/drawing/2015/10/21/chartex" xmlns:cx3="http://schemas.microsoft.com/office/drawing/2016/5/9/chartex" xmlns:cx4="http://schemas.microsoft.com/office/drawing/2016/5/10/chartex" xmlns:cx5="http://schemas.microsoft.com/office/drawing/2016/5/11/chartex" xmlns:cx6="http://schemas.microsoft.com/office/drawing/2016/5/12/chartex" xmlns:cx7="http://schemas.microsoft.com/office/drawing/2016/5/13/chartex" xmlns:cx8="http://schemas.microsoft.com/office/drawing/2016/5/14/chartex" xmlns:mc="http://schemas.openxmlformats.org/markup-compatibility/2006" xmlns:aink="http://schemas.microsoft.com/office/drawing/2016/ink" xmlns:am3d="http://schemas.microsoft.com/office/drawing/2017/model3d" xmlns:o="urn:schemas-microsoft-com:office:office" xmlns:oel="http://schemas.microsoft.com/office/2019/extlst" xmlns:r="http://schemas.openxmlformats.org/officeDocument/2006/relationships" xmlns:m="http://schemas.openxmlformats.org/officeDocument/2006/math" xmlns:v="urn:schemas-microsoft-com:vml" xmlns:wp14="http://schemas.microsoft.com/office/word/2010/wordprocessingDrawing" xmlns:wp="http://schemas.openxmlformats.org/drawingml/2006/wordprocessingDrawing" xmlns:w10="urn:schemas-microsoft-com:office:word" xmlns:w="http://schemas.openxmlformats.org/wordprocessingml/2006/main" xmlns:w14="http://schemas.microsoft.com/office/word/2010/wordml" xmlns:w15="http://schemas.microsoft.com/office/word/2012/wordml" xmlns:w16cex="http://schemas.microsoft.com/office/word/2018/wordml/cex" xmlns:w16cid="http://schemas.microsoft.com/office/word/2016/wordml/cid" xmlns:w16="http://schemas.microsoft.com/office/word/2018/wordml" xmlns:w16sdtdh="http://schemas.microsoft.com/office/word/2020/wordml/sdtdatahash" xmlns:w16se="http://schemas.microsoft.com/office/word/2015/wordml/symex" xmlns:wpg="http://schemas.microsoft.com/office/word/2010/wordprocessingGroup" xmlns:wpi="http://schemas.microsoft.com/office/word/2010/wordprocessingInk" xmlns:wne="http://schemas.microsoft.com/office/word/2006/wordml" xmlns:wps="http://schemas.microsoft.com/office/word/2010/wordprocessingShape" mc:Ignorable="w14 w15 w16se w16cid w16 w16cex w16sdtdh wp14">
   <w:abstractNum w:abstractNumId="0" w15:restartNumberingAfterBreak="0">
     <w:nsid w:val="013928B1"/>
     <w:multiLevelType w:val="multilevel"/>
@@ -30535,158 +30877,188 @@
       </w:rPr>
     </w:lvl>
   </w:abstractNum>
-  <w:num w:numId="1">
+  <w:num w:numId="1" w16cid:durableId="2134905169">
     <w:abstractNumId w:val="13"/>
   </w:num>
-  <w:num w:numId="2">
+  <w:num w:numId="2" w16cid:durableId="586621578">
     <w:abstractNumId w:val="38"/>
   </w:num>
-  <w:num w:numId="3">
+  <w:num w:numId="3" w16cid:durableId="623465402">
     <w:abstractNumId w:val="44"/>
   </w:num>
-  <w:num w:numId="4">
+  <w:num w:numId="4" w16cid:durableId="897933181">
     <w:abstractNumId w:val="48"/>
   </w:num>
-  <w:num w:numId="5">
+  <w:num w:numId="5" w16cid:durableId="766077139">
     <w:abstractNumId w:val="32"/>
   </w:num>
-  <w:num w:numId="6">
+  <w:num w:numId="6" w16cid:durableId="1954703560">
     <w:abstractNumId w:val="41"/>
   </w:num>
-  <w:num w:numId="7">
+  <w:num w:numId="7" w16cid:durableId="675884964">
     <w:abstractNumId w:val="6"/>
   </w:num>
-  <w:num w:numId="8">
+  <w:num w:numId="8" w16cid:durableId="730619677">
     <w:abstractNumId w:val="23"/>
   </w:num>
-  <w:num w:numId="9">
+  <w:num w:numId="9" w16cid:durableId="2127456916">
     <w:abstractNumId w:val="1"/>
   </w:num>
-  <w:num w:numId="10">
+  <w:num w:numId="10" w16cid:durableId="1553688407">
     <w:abstractNumId w:val="14"/>
   </w:num>
-  <w:num w:numId="11">
+  <w:num w:numId="11" w16cid:durableId="244992511">
     <w:abstractNumId w:val="21"/>
   </w:num>
-  <w:num w:numId="12">
+  <w:num w:numId="12" w16cid:durableId="532697505">
     <w:abstractNumId w:val="35"/>
   </w:num>
-  <w:num w:numId="13">
+  <w:num w:numId="13" w16cid:durableId="669987537">
     <w:abstractNumId w:val="12"/>
   </w:num>
-  <w:num w:numId="14">
+  <w:num w:numId="14" w16cid:durableId="1749421235">
     <w:abstractNumId w:val="43"/>
   </w:num>
-  <w:num w:numId="15">
+  <w:num w:numId="15" w16cid:durableId="1303266220">
     <w:abstractNumId w:val="34"/>
   </w:num>
-  <w:num w:numId="16">
+  <w:num w:numId="16" w16cid:durableId="1940092636">
     <w:abstractNumId w:val="36"/>
   </w:num>
-  <w:num w:numId="17">
+  <w:num w:numId="17" w16cid:durableId="1315186000">
     <w:abstractNumId w:val="45"/>
   </w:num>
-  <w:num w:numId="18">
+  <w:num w:numId="18" w16cid:durableId="2139911611">
     <w:abstractNumId w:val="20"/>
   </w:num>
-  <w:num w:numId="19">
+  <w:num w:numId="19" w16cid:durableId="1010137717">
     <w:abstractNumId w:val="42"/>
   </w:num>
-  <w:num w:numId="20">
+  <w:num w:numId="20" w16cid:durableId="878469338">
     <w:abstractNumId w:val="39"/>
   </w:num>
-  <w:num w:numId="21">
+  <w:num w:numId="21" w16cid:durableId="706226075">
     <w:abstractNumId w:val="31"/>
   </w:num>
-  <w:num w:numId="22">
+  <w:num w:numId="22" w16cid:durableId="699890915">
     <w:abstractNumId w:val="4"/>
   </w:num>
-  <w:num w:numId="23">
+  <w:num w:numId="23" w16cid:durableId="391268172">
     <w:abstractNumId w:val="15"/>
   </w:num>
-  <w:num w:numId="24">
+  <w:num w:numId="24" w16cid:durableId="472333147">
     <w:abstractNumId w:val="30"/>
   </w:num>
-  <w:num w:numId="25">
+  <w:num w:numId="25" w16cid:durableId="1583760347">
     <w:abstractNumId w:val="47"/>
   </w:num>
-  <w:num w:numId="26">
+  <w:num w:numId="26" w16cid:durableId="152647113">
     <w:abstractNumId w:val="5"/>
   </w:num>
-  <w:num w:numId="27">
+  <w:num w:numId="27" w16cid:durableId="149252255">
     <w:abstractNumId w:val="8"/>
   </w:num>
-  <w:num w:numId="28">
+  <w:num w:numId="28" w16cid:durableId="350886843">
     <w:abstractNumId w:val="27"/>
   </w:num>
-  <w:num w:numId="29">
+  <w:num w:numId="29" w16cid:durableId="1268544019">
     <w:abstractNumId w:val="40"/>
   </w:num>
-  <w:num w:numId="30">
+  <w:num w:numId="30" w16cid:durableId="861359946">
     <w:abstractNumId w:val="46"/>
   </w:num>
-  <w:num w:numId="31">
+  <w:num w:numId="31" w16cid:durableId="1607888650">
     <w:abstractNumId w:val="22"/>
   </w:num>
-  <w:num w:numId="32">
+  <w:num w:numId="32" w16cid:durableId="1194417950">
     <w:abstractNumId w:val="11"/>
   </w:num>
-  <w:num w:numId="33">
+  <w:num w:numId="33" w16cid:durableId="751002247">
     <w:abstractNumId w:val="19"/>
   </w:num>
-  <w:num w:numId="34">
+  <w:num w:numId="34" w16cid:durableId="876236501">
     <w:abstractNumId w:val="17"/>
   </w:num>
-  <w:num w:numId="35">
+  <w:num w:numId="35" w16cid:durableId="1265576380">
     <w:abstractNumId w:val="18"/>
   </w:num>
-  <w:num w:numId="36">
+  <w:num w:numId="36" w16cid:durableId="704673697">
     <w:abstractNumId w:val="33"/>
   </w:num>
-  <w:num w:numId="37">
+  <w:num w:numId="37" w16cid:durableId="1803570299">
     <w:abstractNumId w:val="7"/>
   </w:num>
-  <w:num w:numId="38">
+  <w:num w:numId="38" w16cid:durableId="1093430049">
     <w:abstractNumId w:val="3"/>
   </w:num>
-  <w:num w:numId="39">
+  <w:num w:numId="39" w16cid:durableId="1467431670">
     <w:abstractNumId w:val="28"/>
   </w:num>
-  <w:num w:numId="40">
+  <w:num w:numId="40" w16cid:durableId="2011370963">
     <w:abstractNumId w:val="25"/>
   </w:num>
-  <w:num w:numId="41">
+  <w:num w:numId="41" w16cid:durableId="849485119">
     <w:abstractNumId w:val="16"/>
   </w:num>
-  <w:num w:numId="42">
+  <w:num w:numId="42" w16cid:durableId="792404052">
     <w:abstractNumId w:val="0"/>
   </w:num>
-  <w:num w:numId="43">
+  <w:num w:numId="43" w16cid:durableId="1759132180">
     <w:abstractNumId w:val="37"/>
   </w:num>
-  <w:num w:numId="44">
+  <w:num w:numId="44" w16cid:durableId="1952929072">
     <w:abstractNumId w:val="29"/>
   </w:num>
-  <w:num w:numId="45">
+  <w:num w:numId="45" w16cid:durableId="616529734">
     <w:abstractNumId w:val="9"/>
   </w:num>
-  <w:num w:numId="46">
+  <w:num w:numId="46" w16cid:durableId="1941986111">
     <w:abstractNumId w:val="24"/>
   </w:num>
-  <w:num w:numId="47">
+  <w:num w:numId="47" w16cid:durableId="138688401">
     <w:abstractNumId w:val="26"/>
   </w:num>
-  <w:num w:numId="48">
+  <w:num w:numId="48" w16cid:durableId="573516217">
     <w:abstractNumId w:val="2"/>
   </w:num>
-  <w:num w:numId="49">
+  <w:num w:numId="49" w16cid:durableId="452747862">
     <w:abstractNumId w:val="10"/>
+  </w:num>
+  <w:num w:numId="50" w16cid:durableId="2031687351">
+    <w:abstractNumId w:val="24"/>
+    <w:lvlOverride w:ilvl="0">
+      <w:startOverride w:val="1"/>
+    </w:lvlOverride>
+    <w:lvlOverride w:ilvl="1">
+      <w:startOverride w:val="1"/>
+    </w:lvlOverride>
+    <w:lvlOverride w:ilvl="2">
+      <w:startOverride w:val="1"/>
+    </w:lvlOverride>
+    <w:lvlOverride w:ilvl="3">
+      <w:startOverride w:val="1"/>
+    </w:lvlOverride>
+    <w:lvlOverride w:ilvl="4">
+      <w:startOverride w:val="1"/>
+    </w:lvlOverride>
+    <w:lvlOverride w:ilvl="5">
+      <w:startOverride w:val="1"/>
+    </w:lvlOverride>
+    <w:lvlOverride w:ilvl="6">
+      <w:startOverride w:val="1"/>
+    </w:lvlOverride>
+    <w:lvlOverride w:ilvl="7">
+      <w:startOverride w:val="1"/>
+    </w:lvlOverride>
+    <w:lvlOverride w:ilvl="8">
+      <w:startOverride w:val="1"/>
+    </w:lvlOverride>
   </w:num>
 </w:numbering>
 </file>
 
 <file path=word/styles.xml><?xml version="1.0" encoding="utf-8"?>
-<w:styles xmlns:mc="http://schemas.openxmlformats.org/markup-compatibility/2006" xmlns:r="http://schemas.openxmlformats.org/officeDocument/2006/relationships" xmlns:w="http://schemas.openxmlformats.org/wordprocessingml/2006/main" xmlns:w14="http://schemas.microsoft.com/office/word/2010/wordml" xmlns:w15="http://schemas.microsoft.com/office/word/2012/wordml" xmlns:w16cex="http://schemas.microsoft.com/office/word/2018/wordml/cex" xmlns:w16cid="http://schemas.microsoft.com/office/word/2016/wordml/cid" xmlns:w16="http://schemas.microsoft.com/office/word/2018/wordml" xmlns:w16se="http://schemas.microsoft.com/office/word/2015/wordml/symex" mc:Ignorable="w14 w15 w16se w16cid w16 w16cex">
+<w:styles xmlns:mc="http://schemas.openxmlformats.org/markup-compatibility/2006" xmlns:r="http://schemas.openxmlformats.org/officeDocument/2006/relationships" xmlns:w="http://schemas.openxmlformats.org/wordprocessingml/2006/main" xmlns:w14="http://schemas.microsoft.com/office/word/2010/wordml" xmlns:w15="http://schemas.microsoft.com/office/word/2012/wordml" xmlns:w16cex="http://schemas.microsoft.com/office/word/2018/wordml/cex" xmlns:w16cid="http://schemas.microsoft.com/office/word/2016/wordml/cid" xmlns:w16="http://schemas.microsoft.com/office/word/2018/wordml" xmlns:w16sdtdh="http://schemas.microsoft.com/office/word/2020/wordml/sdtdatahash" xmlns:w16se="http://schemas.microsoft.com/office/word/2015/wordml/symex" mc:Ignorable="w14 w15 w16se w16cid w16 w16cex w16sdtdh">
   <w:docDefaults>
     <w:rPrDefault>
       <w:rPr>
@@ -31153,6 +31525,7 @@
   <w:style w:type="character" w:default="1" w:styleId="DefaultParagraphFont">
     <w:name w:val="Default Paragraph Font"/>
     <w:uiPriority w:val="1"/>
+    <w:semiHidden/>
     <w:unhideWhenUsed/>
   </w:style>
   <w:style w:type="table" w:default="1" w:styleId="TableNormal">

</xml_diff>

<commit_message>
modified information in github
</commit_message>
<xml_diff>
--- a/The Main Documentation File/Documentation.docx
+++ b/The Main Documentation File/Documentation.docx
@@ -1,6 +1,6 @@
 
 <file path=word/document.xml><?xml version="1.0" encoding="utf-8"?>
-<w:document xmlns:wpc="http://schemas.microsoft.com/office/word/2010/wordprocessingCanvas" xmlns:cx="http://schemas.microsoft.com/office/drawing/2014/chartex" xmlns:cx1="http://schemas.microsoft.com/office/drawing/2015/9/8/chartex" xmlns:cx2="http://schemas.microsoft.com/office/drawing/2015/10/21/chartex" xmlns:cx3="http://schemas.microsoft.com/office/drawing/2016/5/9/chartex" xmlns:cx4="http://schemas.microsoft.com/office/drawing/2016/5/10/chartex" xmlns:cx5="http://schemas.microsoft.com/office/drawing/2016/5/11/chartex" xmlns:cx6="http://schemas.microsoft.com/office/drawing/2016/5/12/chartex" xmlns:cx7="http://schemas.microsoft.com/office/drawing/2016/5/13/chartex" xmlns:cx8="http://schemas.microsoft.com/office/drawing/2016/5/14/chartex" xmlns:mc="http://schemas.openxmlformats.org/markup-compatibility/2006" xmlns:aink="http://schemas.microsoft.com/office/drawing/2016/ink" xmlns:am3d="http://schemas.microsoft.com/office/drawing/2017/model3d" xmlns:o="urn:schemas-microsoft-com:office:office" xmlns:r="http://schemas.openxmlformats.org/officeDocument/2006/relationships" xmlns:m="http://schemas.openxmlformats.org/officeDocument/2006/math" xmlns:v="urn:schemas-microsoft-com:vml" xmlns:wp14="http://schemas.microsoft.com/office/word/2010/wordprocessingDrawing" xmlns:wp="http://schemas.openxmlformats.org/drawingml/2006/wordprocessingDrawing" xmlns:w10="urn:schemas-microsoft-com:office:word" xmlns:w="http://schemas.openxmlformats.org/wordprocessingml/2006/main" xmlns:w14="http://schemas.microsoft.com/office/word/2010/wordml" xmlns:w15="http://schemas.microsoft.com/office/word/2012/wordml" xmlns:w16cex="http://schemas.microsoft.com/office/word/2018/wordml/cex" xmlns:w16cid="http://schemas.microsoft.com/office/word/2016/wordml/cid" xmlns:w16="http://schemas.microsoft.com/office/word/2018/wordml" xmlns:w16se="http://schemas.microsoft.com/office/word/2015/wordml/symex" xmlns:wpg="http://schemas.microsoft.com/office/word/2010/wordprocessingGroup" xmlns:wpi="http://schemas.microsoft.com/office/word/2010/wordprocessingInk" xmlns:wne="http://schemas.microsoft.com/office/word/2006/wordml" xmlns:wps="http://schemas.microsoft.com/office/word/2010/wordprocessingShape" mc:Ignorable="w14 w15 w16se w16cid w16 w16cex wp14">
+<w:document xmlns:wpc="http://schemas.microsoft.com/office/word/2010/wordprocessingCanvas" xmlns:cx="http://schemas.microsoft.com/office/drawing/2014/chartex" xmlns:cx1="http://schemas.microsoft.com/office/drawing/2015/9/8/chartex" xmlns:cx2="http://schemas.microsoft.com/office/drawing/2015/10/21/chartex" xmlns:cx3="http://schemas.microsoft.com/office/drawing/2016/5/9/chartex" xmlns:cx4="http://schemas.microsoft.com/office/drawing/2016/5/10/chartex" xmlns:cx5="http://schemas.microsoft.com/office/drawing/2016/5/11/chartex" xmlns:cx6="http://schemas.microsoft.com/office/drawing/2016/5/12/chartex" xmlns:cx7="http://schemas.microsoft.com/office/drawing/2016/5/13/chartex" xmlns:cx8="http://schemas.microsoft.com/office/drawing/2016/5/14/chartex" xmlns:mc="http://schemas.openxmlformats.org/markup-compatibility/2006" xmlns:aink="http://schemas.microsoft.com/office/drawing/2016/ink" xmlns:am3d="http://schemas.microsoft.com/office/drawing/2017/model3d" xmlns:o="urn:schemas-microsoft-com:office:office" xmlns:oel="http://schemas.microsoft.com/office/2019/extlst" xmlns:r="http://schemas.openxmlformats.org/officeDocument/2006/relationships" xmlns:m="http://schemas.openxmlformats.org/officeDocument/2006/math" xmlns:v="urn:schemas-microsoft-com:vml" xmlns:wp14="http://schemas.microsoft.com/office/word/2010/wordprocessingDrawing" xmlns:wp="http://schemas.openxmlformats.org/drawingml/2006/wordprocessingDrawing" xmlns:w10="urn:schemas-microsoft-com:office:word" xmlns:w="http://schemas.openxmlformats.org/wordprocessingml/2006/main" xmlns:w14="http://schemas.microsoft.com/office/word/2010/wordml" xmlns:w15="http://schemas.microsoft.com/office/word/2012/wordml" xmlns:w16cex="http://schemas.microsoft.com/office/word/2018/wordml/cex" xmlns:w16cid="http://schemas.microsoft.com/office/word/2016/wordml/cid" xmlns:w16="http://schemas.microsoft.com/office/word/2018/wordml" xmlns:w16sdtdh="http://schemas.microsoft.com/office/word/2020/wordml/sdtdatahash" xmlns:w16se="http://schemas.microsoft.com/office/word/2015/wordml/symex" xmlns:wpg="http://schemas.microsoft.com/office/word/2010/wordprocessingGroup" xmlns:wpi="http://schemas.microsoft.com/office/word/2010/wordprocessingInk" xmlns:wne="http://schemas.microsoft.com/office/word/2006/wordml" xmlns:wps="http://schemas.microsoft.com/office/word/2010/wordprocessingShape" mc:Ignorable="w14 w15 w16se w16cid w16 w16cex w16sdtdh wp14">
   <w:body>
     <w:p>
       <w:pPr>
@@ -259,7 +259,7 @@
                 <v:stroke joinstyle="miter"/>
                 <v:path gradientshapeok="t" o:connecttype="rect"/>
               </v:shapetype>
-              <v:shape id="Text Box 2" o:spid="_x0000_s1026" type="#_x0000_t202" style="position:absolute;margin-left:320.25pt;margin-top:-72.25pt;width:199.5pt;height:151.5pt;z-index:251661312;visibility:visible;mso-wrap-style:square;mso-width-percent:0;mso-height-percent:0;mso-wrap-distance-left:9pt;mso-wrap-distance-top:0;mso-wrap-distance-right:9pt;mso-wrap-distance-bottom:0;mso-position-horizontal:absolute;mso-position-horizontal-relative:text;mso-position-vertical:absolute;mso-position-vertical-relative:text;mso-width-percent:0;mso-height-percent:0;mso-width-relative:margin;mso-height-relative:margin;v-text-anchor:top" o:gfxdata="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" filled="f" stroked="f" strokeweight=".5pt">
+              <v:shape id="Text Box 2" o:spid="_x0000_s1026" type="#_x0000_t202" style="position:absolute;margin-left:320.25pt;margin-top:-72.25pt;width:199.5pt;height:151.5pt;z-index:251661312;visibility:visible;mso-wrap-style:square;mso-width-percent:0;mso-height-percent:0;mso-wrap-distance-left:9pt;mso-wrap-distance-top:0;mso-wrap-distance-right:9pt;mso-wrap-distance-bottom:0;mso-position-horizontal:absolute;mso-position-horizontal-relative:text;mso-position-vertical:absolute;mso-position-vertical-relative:text;mso-width-percent:0;mso-height-percent:0;mso-width-relative:margin;mso-height-relative:margin;v-text-anchor:top" o:gfxdata="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" filled="f" stroked="f" strokeweight=".5pt">
                 <v:textbox>
                   <w:txbxContent>
                     <w:p>
@@ -552,7 +552,7 @@
           </mc:Choice>
           <mc:Fallback>
             <w:pict>
-              <v:shape w14:anchorId="1437A40E" id="Text Box 1" o:spid="_x0000_s1027" type="#_x0000_t202" style="position:absolute;margin-left:0;margin-top:-1in;width:248.5pt;height:153pt;z-index:251660288;visibility:visible;mso-wrap-style:square;mso-width-percent:0;mso-height-percent:0;mso-wrap-distance-left:9pt;mso-wrap-distance-top:0;mso-wrap-distance-right:9pt;mso-wrap-distance-bottom:0;mso-position-horizontal:left;mso-position-horizontal-relative:page;mso-position-vertical:absolute;mso-position-vertical-relative:text;mso-width-percent:0;mso-height-percent:0;mso-width-relative:margin;mso-height-relative:margin;v-text-anchor:top" o:gfxdata="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" filled="f" stroked="f" strokeweight=".5pt">
+              <v:shape w14:anchorId="1437A40E" id="Text Box 1" o:spid="_x0000_s1027" type="#_x0000_t202" style="position:absolute;margin-left:0;margin-top:-1in;width:248.5pt;height:153pt;z-index:251660288;visibility:visible;mso-wrap-style:square;mso-width-percent:0;mso-height-percent:0;mso-wrap-distance-left:9pt;mso-wrap-distance-top:0;mso-wrap-distance-right:9pt;mso-wrap-distance-bottom:0;mso-position-horizontal:left;mso-position-horizontal-relative:page;mso-position-vertical:absolute;mso-position-vertical-relative:text;mso-width-percent:0;mso-height-percent:0;mso-width-relative:margin;mso-height-relative:margin;v-text-anchor:top" o:gfxdata="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" filled="f" stroked="f" strokeweight=".5pt">
                 <v:textbox>
                   <w:txbxContent>
                     <w:p>
@@ -1167,7 +1167,7 @@
           </mc:Choice>
           <mc:Fallback>
             <w:pict>
-              <v:shape w14:anchorId="1DFA01D0" id="_x0000_s1028" type="#_x0000_t202" style="position:absolute;margin-left:0;margin-top:37.5pt;width:416.5pt;height:553pt;z-index:251665408;visibility:visible;mso-wrap-style:square;mso-width-percent:0;mso-height-percent:0;mso-wrap-distance-left:9pt;mso-wrap-distance-top:3.6pt;mso-wrap-distance-right:9pt;mso-wrap-distance-bottom:3.6pt;mso-position-horizontal:center;mso-position-horizontal-relative:margin;mso-position-vertical:absolute;mso-position-vertical-relative:text;mso-width-percent:0;mso-height-percent:0;mso-width-relative:margin;mso-height-relative:margin;v-text-anchor:top" o:gfxdata="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" strokecolor="white [3212]">
+              <v:shape w14:anchorId="1DFA01D0" id="_x0000_s1028" type="#_x0000_t202" style="position:absolute;margin-left:0;margin-top:37.5pt;width:416.5pt;height:553pt;z-index:251665408;visibility:visible;mso-wrap-style:square;mso-width-percent:0;mso-height-percent:0;mso-wrap-distance-left:9pt;mso-wrap-distance-top:3.6pt;mso-wrap-distance-right:9pt;mso-wrap-distance-bottom:3.6pt;mso-position-horizontal:center;mso-position-horizontal-relative:margin;mso-position-vertical:absolute;mso-position-vertical-relative:text;mso-width-percent:0;mso-height-percent:0;mso-width-relative:margin;mso-height-relative:margin;v-text-anchor:top" o:gfxdata="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" strokecolor="white [3212]">
                 <v:textbox>
                   <w:txbxContent>
                     <w:p>
@@ -1642,7 +1642,7 @@
               </wp:anchor>
             </w:drawing>
           </mc:Choice>
-          <mc:Fallback xmlns:w16sdtdh="http://schemas.microsoft.com/office/word/2020/wordml/sdtdatahash" xmlns:oel="http://schemas.microsoft.com/office/2019/extlst">
+          <mc:Fallback>
             <w:pict>
               <v:line w14:anchorId="3A18117A" id="Straight Connector 8" o:spid="_x0000_s1026" style="position:absolute;left:0;text-align:left;flip:y;z-index:251662336;visibility:visible;mso-wrap-style:square;mso-width-percent:0;mso-height-percent:0;mso-wrap-distance-left:9pt;mso-wrap-distance-top:0;mso-wrap-distance-right:9pt;mso-wrap-distance-bottom:0;mso-position-horizontal:absolute;mso-position-horizontal-relative:text;mso-position-vertical:absolute;mso-position-vertical-relative:text;mso-width-percent:0;mso-height-percent:0;mso-width-relative:margin;mso-height-relative:margin" from="-59.25pt,20.5pt" to="491.25pt,20.5pt" o:gfxdata="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" strokecolor="black [3200]" strokeweight=".5pt">
                 <v:stroke joinstyle="miter"/>
@@ -1908,7 +1908,6 @@
           <w:docPartUnique/>
         </w:docPartObj>
       </w:sdtPr>
-      <w:sdtEndPr/>
       <w:sdtContent>
         <w:p>
           <w:pPr>
@@ -27374,6 +27373,160 @@
         <w:t>Integrating GitHub with CI/CD pipelines allows us to automate the testing, building, and deployment processes, ensuring the reliability and stability of our software. GitHub Actions, in particular, provides powerful workflow automation capabilities, seamlessly integrated within our repository.</w:t>
       </w:r>
     </w:p>
+    <w:p>
+      <w:pPr>
+        <w:rPr>
+          <w:rFonts w:asciiTheme="majorBidi" w:hAnsiTheme="majorBidi" w:cstheme="majorBidi"/>
+          <w:b/>
+          <w:bCs/>
+          <w:sz w:val="28"/>
+          <w:szCs w:val="28"/>
+        </w:rPr>
+      </w:pPr>
+      <w:r>
+        <w:rPr>
+          <w:rFonts w:asciiTheme="majorBidi" w:hAnsiTheme="majorBidi" w:cstheme="majorBidi"/>
+          <w:b/>
+          <w:bCs/>
+          <w:sz w:val="28"/>
+          <w:szCs w:val="28"/>
+        </w:rPr>
+        <w:t>6</w:t>
+      </w:r>
+      <w:r>
+        <w:rPr>
+          <w:rFonts w:asciiTheme="majorBidi" w:hAnsiTheme="majorBidi" w:cstheme="majorBidi"/>
+          <w:b/>
+          <w:bCs/>
+          <w:sz w:val="28"/>
+          <w:szCs w:val="28"/>
+        </w:rPr>
+        <w:t>.</w:t>
+      </w:r>
+      <w:r>
+        <w:rPr>
+          <w:rFonts w:asciiTheme="majorBidi" w:hAnsiTheme="majorBidi" w:cstheme="majorBidi"/>
+          <w:b/>
+          <w:bCs/>
+          <w:sz w:val="28"/>
+          <w:szCs w:val="28"/>
+        </w:rPr>
+        <w:t>Managing team access to an organization repository</w:t>
+      </w:r>
+    </w:p>
+    <w:p>
+      <w:pPr>
+        <w:rPr>
+          <w:rFonts w:asciiTheme="majorBidi" w:eastAsia="Times New Roman" w:hAnsiTheme="majorBidi" w:cstheme="majorBidi"/>
+          <w:color w:val="0D0D0D"/>
+          <w:sz w:val="24"/>
+          <w:szCs w:val="24"/>
+        </w:rPr>
+      </w:pPr>
+      <w:r>
+        <w:rPr>
+          <w:rFonts w:asciiTheme="majorBidi" w:eastAsia="Times New Roman" w:hAnsiTheme="majorBidi" w:cstheme="majorBidi"/>
+          <w:color w:val="0D0D0D"/>
+          <w:sz w:val="24"/>
+          <w:szCs w:val="24"/>
+        </w:rPr>
+        <w:t>You can give a team access to a repository, remove a team's access to a repository, or change a team's permission level for a repository.</w:t>
+      </w:r>
+    </w:p>
+    <w:p>
+      <w:pPr>
+        <w:rPr>
+          <w:rFonts w:asciiTheme="majorBidi" w:eastAsia="Times New Roman" w:hAnsiTheme="majorBidi" w:cstheme="majorBidi"/>
+          <w:b/>
+          <w:bCs/>
+          <w:color w:val="0D0D0D"/>
+          <w:sz w:val="24"/>
+          <w:szCs w:val="24"/>
+        </w:rPr>
+      </w:pPr>
+      <w:r>
+        <w:rPr>
+          <w:rFonts w:asciiTheme="majorBidi" w:hAnsiTheme="majorBidi" w:cstheme="majorBidi"/>
+          <w:b/>
+          <w:bCs/>
+          <w:sz w:val="28"/>
+          <w:szCs w:val="28"/>
+        </w:rPr>
+        <w:t>7</w:t>
+      </w:r>
+      <w:r>
+        <w:rPr>
+          <w:rFonts w:asciiTheme="majorBidi" w:hAnsiTheme="majorBidi" w:cstheme="majorBidi"/>
+          <w:b/>
+          <w:bCs/>
+          <w:sz w:val="28"/>
+          <w:szCs w:val="28"/>
+        </w:rPr>
+        <w:t xml:space="preserve">. </w:t>
+      </w:r>
+      <w:r>
+        <w:rPr>
+          <w:rFonts w:asciiTheme="majorBidi" w:hAnsiTheme="majorBidi" w:cstheme="majorBidi"/>
+          <w:b/>
+          <w:bCs/>
+          <w:sz w:val="28"/>
+          <w:szCs w:val="28"/>
+        </w:rPr>
+        <w:t>Showcase or share your work</w:t>
+      </w:r>
+    </w:p>
+    <w:p>
+      <w:pPr>
+        <w:rPr>
+          <w:rFonts w:asciiTheme="majorBidi" w:hAnsiTheme="majorBidi" w:cstheme="majorBidi"/>
+          <w:b/>
+          <w:bCs/>
+          <w:sz w:val="28"/>
+          <w:szCs w:val="28"/>
+        </w:rPr>
+      </w:pPr>
+      <w:r>
+        <w:rPr>
+          <w:rFonts w:asciiTheme="majorBidi" w:hAnsiTheme="majorBidi" w:cstheme="majorBidi"/>
+          <w:b/>
+          <w:bCs/>
+          <w:sz w:val="28"/>
+          <w:szCs w:val="28"/>
+        </w:rPr>
+        <w:t>8</w:t>
+      </w:r>
+      <w:r>
+        <w:rPr>
+          <w:rFonts w:asciiTheme="majorBidi" w:hAnsiTheme="majorBidi" w:cstheme="majorBidi"/>
+          <w:b/>
+          <w:bCs/>
+          <w:sz w:val="28"/>
+          <w:szCs w:val="28"/>
+        </w:rPr>
+        <w:t xml:space="preserve">. </w:t>
+      </w:r>
+      <w:r>
+        <w:rPr>
+          <w:rFonts w:asciiTheme="majorBidi" w:hAnsiTheme="majorBidi" w:cstheme="majorBidi"/>
+          <w:b/>
+          <w:bCs/>
+          <w:sz w:val="28"/>
+          <w:szCs w:val="28"/>
+        </w:rPr>
+        <w:t>Track and manage changes on code over time.</w:t>
+      </w:r>
+    </w:p>
+    <w:p/>
+    <w:p>
+      <w:pPr>
+        <w:rPr>
+          <w:rFonts w:asciiTheme="majorBidi" w:eastAsia="Times New Roman" w:hAnsiTheme="majorBidi" w:cstheme="majorBidi"/>
+          <w:color w:val="0D0D0D"/>
+          <w:sz w:val="24"/>
+          <w:szCs w:val="24"/>
+        </w:rPr>
+      </w:pPr>
+    </w:p>
     <w:p/>
     <w:p>
       <w:pPr>
@@ -27420,7 +27573,16 @@
           <w:sz w:val="28"/>
           <w:szCs w:val="28"/>
         </w:rPr>
-        <w:t>PostgreSQL is an open-source relational database management system (RDBMS) known for its robustness, extensibility, and adherence to SQL standards. Originally developed at the University of California, Berkeley, PostgreSQL has evolved into a mature and feature-rich database solution widely used in various industries and applications.</w:t>
+        <w:t xml:space="preserve">PostgreSQL is an open-source relational database management system (RDBMS) known for its robustness, extensibility, and adherence to SQL standards. Originally developed at the University of California, Berkeley, </w:t>
+      </w:r>
+      <w:r>
+        <w:rPr>
+          <w:rFonts w:asciiTheme="majorBidi" w:hAnsiTheme="majorBidi" w:cstheme="majorBidi"/>
+          <w:sz w:val="28"/>
+          <w:szCs w:val="28"/>
+        </w:rPr>
+        <w:lastRenderedPageBreak/>
+        <w:t>PostgreSQL has evolved into a mature and feature-rich database solution widely used in various industries and applications.</w:t>
       </w:r>
       <w:r>
         <w:rPr>
@@ -27547,7 +27709,6 @@
           <w:sz w:val="28"/>
           <w:szCs w:val="28"/>
         </w:rPr>
-        <w:lastRenderedPageBreak/>
         <w:t>“</w:t>
       </w:r>
       <w:r>
@@ -27831,6 +27992,7 @@
           <w:szCs w:val="28"/>
           <w:lang w:val="en-GB"/>
         </w:rPr>
+        <w:lastRenderedPageBreak/>
         <w:t>Data Integrity and Security</w:t>
       </w:r>
       <w:r>
@@ -27913,17 +28075,7 @@
           <w:szCs w:val="28"/>
           <w:lang w:val="en-GB"/>
         </w:rPr>
-        <w:t xml:space="preserve"> to </w:t>
-      </w:r>
-      <w:r>
-        <w:rPr>
-          <w:rFonts w:asciiTheme="majorBidi" w:hAnsiTheme="majorBidi" w:cstheme="majorBidi"/>
-          <w:sz w:val="28"/>
-          <w:szCs w:val="28"/>
-          <w:lang w:val="en-GB"/>
-        </w:rPr>
-        <w:lastRenderedPageBreak/>
-        <w:t xml:space="preserve">easily integrate PostgreSQL with other components of </w:t>
+        <w:t xml:space="preserve"> to easily integrate PostgreSQL with other components of </w:t>
       </w:r>
       <w:r>
         <w:rPr>
@@ -28335,16 +28487,7 @@
           <w:sz w:val="28"/>
           <w:szCs w:val="28"/>
         </w:rPr>
-        <w:t xml:space="preserve">Bitcoin blockchain has a standard block size of approximately 1 MB, and these contain around 1,500–1,900 transaction details being coordinated </w:t>
-      </w:r>
-      <w:r>
-        <w:rPr>
-          <w:rFonts w:asciiTheme="majorBidi" w:hAnsiTheme="majorBidi" w:cstheme="majorBidi"/>
-          <w:sz w:val="28"/>
-          <w:szCs w:val="28"/>
-        </w:rPr>
-        <w:lastRenderedPageBreak/>
-        <w:t>from one address to other. On the other hand, if we try to impose the same kind of architecture in healthcare, huge data sets envisaged in the healthcare domain would be a challenge to reckon. Huge data sets as being discussed in the domain of healthcare of the size in zettabytes would not be apt to be indexed in blocks. Even if we increase the block size to contain the healthcare data, it would have a snowball effect into the efficiency and transaction confirmation delays. Thus, there is a need such that the blocks contain the regular hashes of the transaction and data sets are stored in a decentralised manner. This decentralised storage can be coordinated with the aid of IPFS protocol.</w:t>
+        <w:t>Bitcoin blockchain has a standard block size of approximately 1 MB, and these contain around 1,500–1,900 transaction details being coordinated from one address to other. On the other hand, if we try to impose the same kind of architecture in healthcare, huge data sets envisaged in the healthcare domain would be a challenge to reckon. Huge data sets as being discussed in the domain of healthcare of the size in zettabytes would not be apt to be indexed in blocks. Even if we increase the block size to contain the healthcare data, it would have a snowball effect into the efficiency and transaction confirmation delays. Thus, there is a need such that the blocks contain the regular hashes of the transaction and data sets are stored in a decentralised manner. This decentralised storage can be coordinated with the aid of IPFS protocol.</w:t>
       </w:r>
       <w:r>
         <w:rPr>
@@ -28502,6 +28645,7 @@
           <w:szCs w:val="28"/>
           <w:lang w:val="en-GB"/>
         </w:rPr>
+        <w:lastRenderedPageBreak/>
         <w:t>Enhanced Data Privacy:</w:t>
       </w:r>
       <w:r>
@@ -28573,7 +28717,6 @@
           <w:szCs w:val="28"/>
           <w:lang w:val="en-GB" w:eastAsia="en-GB"/>
         </w:rPr>
-        <w:lastRenderedPageBreak/>
         <w:t>Immutable Off-Chain Data:</w:t>
       </w:r>
       <w:r>
@@ -28765,7 +28908,17 @@
           <w:szCs w:val="28"/>
           <w:lang w:val="en-GB" w:eastAsia="en-GB"/>
         </w:rPr>
-        <w:t>IPFS eliminates the problem of link rot by allowing data to be addressed by its content, rather than by its location. So, in other words, content in IPFS is still reachable regardless of its location, and does not depend on specific servers being available</w:t>
+        <w:t xml:space="preserve">IPFS eliminates the problem of link rot by allowing data to be addressed by its content, rather than by its location. So, in other </w:t>
+      </w:r>
+      <w:r>
+        <w:rPr>
+          <w:rFonts w:asciiTheme="majorBidi" w:eastAsia="Times New Roman" w:hAnsiTheme="majorBidi" w:cstheme="majorBidi"/>
+          <w:sz w:val="28"/>
+          <w:szCs w:val="28"/>
+          <w:lang w:val="en-GB" w:eastAsia="en-GB"/>
+        </w:rPr>
+        <w:lastRenderedPageBreak/>
+        <w:t>words, content in IPFS is still reachable regardless of its location, and does not depend on specific servers being available</w:t>
       </w:r>
       <w:r>
         <w:rPr>
@@ -28846,17 +28999,7 @@
           <w:szCs w:val="28"/>
           <w:lang w:val="en-GB" w:eastAsia="en-GB"/>
         </w:rPr>
-        <w:t xml:space="preserve"> IPFS benefits local-first software by providing a performant, decentralized, peer-to-peer data addressing, routing, and transfer protocol that prioritizes data storage and processing on individual devices. With IPFS, data can be stored, verified and </w:t>
-      </w:r>
-      <w:r>
-        <w:rPr>
-          <w:rFonts w:asciiTheme="majorBidi" w:eastAsia="Times New Roman" w:hAnsiTheme="majorBidi" w:cstheme="majorBidi"/>
-          <w:sz w:val="28"/>
-          <w:szCs w:val="28"/>
-          <w:lang w:val="en-GB" w:eastAsia="en-GB"/>
-        </w:rPr>
-        <w:lastRenderedPageBreak/>
-        <w:t>processed locally, and then synchronized and shared with other IPFS nodes when a network connection is available.</w:t>
+        <w:t xml:space="preserve"> IPFS benefits local-first software by providing a performant, decentralized, peer-to-peer data addressing, routing, and transfer protocol that prioritizes data storage and processing on individual devices. With IPFS, data can be stored, verified and processed locally, and then synchronized and shared with other IPFS nodes when a network connection is available.</w:t>
       </w:r>
     </w:p>
     <w:p>
@@ -29125,16 +29268,7 @@
           <w:sz w:val="28"/>
           <w:szCs w:val="28"/>
         </w:rPr>
-        <w:t xml:space="preserve"> plays a pivotal role in the development of our AI-Driven Blockchain Platform for Patients Records Management System. Its integration serves </w:t>
-      </w:r>
-      <w:r>
-        <w:rPr>
-          <w:rFonts w:asciiTheme="majorBidi" w:hAnsiTheme="majorBidi" w:cstheme="majorBidi"/>
-          <w:sz w:val="28"/>
-          <w:szCs w:val="28"/>
-        </w:rPr>
-        <w:lastRenderedPageBreak/>
-        <w:t>several fundamental purposes, enhancing the functionality, efficiency, and versatility of our system.</w:t>
+        <w:t xml:space="preserve"> plays a pivotal role in the development of our AI-Driven Blockchain Platform for Patients Records Management System. Its integration serves several fundamental purposes, enhancing the functionality, efficiency, and versatility of our system.</w:t>
       </w:r>
       <w:r>
         <w:rPr>
@@ -29278,7 +29412,17 @@
           <w:szCs w:val="28"/>
           <w:lang w:val="en-GB"/>
         </w:rPr>
-        <w:t xml:space="preserve"> Python offers robust support for interfacing with external systems and technologies, including blockchain platforms. Leveraging Python libraries such as web3.py, we can seamlessly interact with blockchain networks, enabling secure and transparent management of patients' medical records. This integration enhances data integrity, privacy, and traceability within our platform.</w:t>
+        <w:t xml:space="preserve"> Python offers robust support for interfacing with external systems and technologies, including blockchain platforms. Leveraging Python libraries such as web3.py, we can seamlessly interact with blockchain networks, enabling secure and transparent management of patients' medical </w:t>
+      </w:r>
+      <w:r>
+        <w:rPr>
+          <w:rFonts w:asciiTheme="majorBidi" w:hAnsiTheme="majorBidi" w:cstheme="majorBidi"/>
+          <w:sz w:val="28"/>
+          <w:szCs w:val="28"/>
+          <w:lang w:val="en-GB"/>
+        </w:rPr>
+        <w:lastRenderedPageBreak/>
+        <w:t>records. This integration enhances data integrity, privacy, and traceability within our platform.</w:t>
       </w:r>
     </w:p>
     <w:p>
@@ -29759,6 +29903,7 @@
           <w:sz w:val="32"/>
           <w:szCs w:val="32"/>
         </w:rPr>
+        <w:lastRenderedPageBreak/>
         <w:t>Conclusion</w:t>
       </w:r>
       <w:bookmarkEnd w:id="78"/>
@@ -29796,7 +29941,7 @@
 </file>
 
 <file path=word/endnotes.xml><?xml version="1.0" encoding="utf-8"?>
-<w:endnotes xmlns:wpc="http://schemas.microsoft.com/office/word/2010/wordprocessingCanvas" xmlns:cx="http://schemas.microsoft.com/office/drawing/2014/chartex" xmlns:cx1="http://schemas.microsoft.com/office/drawing/2015/9/8/chartex" xmlns:cx2="http://schemas.microsoft.com/office/drawing/2015/10/21/chartex" xmlns:cx3="http://schemas.microsoft.com/office/drawing/2016/5/9/chartex" xmlns:cx4="http://schemas.microsoft.com/office/drawing/2016/5/10/chartex" xmlns:cx5="http://schemas.microsoft.com/office/drawing/2016/5/11/chartex" xmlns:cx6="http://schemas.microsoft.com/office/drawing/2016/5/12/chartex" xmlns:cx7="http://schemas.microsoft.com/office/drawing/2016/5/13/chartex" xmlns:cx8="http://schemas.microsoft.com/office/drawing/2016/5/14/chartex" xmlns:mc="http://schemas.openxmlformats.org/markup-compatibility/2006" xmlns:aink="http://schemas.microsoft.com/office/drawing/2016/ink" xmlns:am3d="http://schemas.microsoft.com/office/drawing/2017/model3d" xmlns:o="urn:schemas-microsoft-com:office:office" xmlns:r="http://schemas.openxmlformats.org/officeDocument/2006/relationships" xmlns:m="http://schemas.openxmlformats.org/officeDocument/2006/math" xmlns:v="urn:schemas-microsoft-com:vml" xmlns:wp14="http://schemas.microsoft.com/office/word/2010/wordprocessingDrawing" xmlns:wp="http://schemas.openxmlformats.org/drawingml/2006/wordprocessingDrawing" xmlns:w10="urn:schemas-microsoft-com:office:word" xmlns:w="http://schemas.openxmlformats.org/wordprocessingml/2006/main" xmlns:w14="http://schemas.microsoft.com/office/word/2010/wordml" xmlns:w15="http://schemas.microsoft.com/office/word/2012/wordml" xmlns:w16cex="http://schemas.microsoft.com/office/word/2018/wordml/cex" xmlns:w16cid="http://schemas.microsoft.com/office/word/2016/wordml/cid" xmlns:w16="http://schemas.microsoft.com/office/word/2018/wordml" xmlns:w16se="http://schemas.microsoft.com/office/word/2015/wordml/symex" xmlns:wpg="http://schemas.microsoft.com/office/word/2010/wordprocessingGroup" xmlns:wpi="http://schemas.microsoft.com/office/word/2010/wordprocessingInk" xmlns:wne="http://schemas.microsoft.com/office/word/2006/wordml" xmlns:wps="http://schemas.microsoft.com/office/word/2010/wordprocessingShape" mc:Ignorable="w14 w15 w16se w16cid w16 w16cex wp14">
+<w:endnotes xmlns:wpc="http://schemas.microsoft.com/office/word/2010/wordprocessingCanvas" xmlns:cx="http://schemas.microsoft.com/office/drawing/2014/chartex" xmlns:cx1="http://schemas.microsoft.com/office/drawing/2015/9/8/chartex" xmlns:cx2="http://schemas.microsoft.com/office/drawing/2015/10/21/chartex" xmlns:cx3="http://schemas.microsoft.com/office/drawing/2016/5/9/chartex" xmlns:cx4="http://schemas.microsoft.com/office/drawing/2016/5/10/chartex" xmlns:cx5="http://schemas.microsoft.com/office/drawing/2016/5/11/chartex" xmlns:cx6="http://schemas.microsoft.com/office/drawing/2016/5/12/chartex" xmlns:cx7="http://schemas.microsoft.com/office/drawing/2016/5/13/chartex" xmlns:cx8="http://schemas.microsoft.com/office/drawing/2016/5/14/chartex" xmlns:mc="http://schemas.openxmlformats.org/markup-compatibility/2006" xmlns:aink="http://schemas.microsoft.com/office/drawing/2016/ink" xmlns:am3d="http://schemas.microsoft.com/office/drawing/2017/model3d" xmlns:o="urn:schemas-microsoft-com:office:office" xmlns:oel="http://schemas.microsoft.com/office/2019/extlst" xmlns:r="http://schemas.openxmlformats.org/officeDocument/2006/relationships" xmlns:m="http://schemas.openxmlformats.org/officeDocument/2006/math" xmlns:v="urn:schemas-microsoft-com:vml" xmlns:wp14="http://schemas.microsoft.com/office/word/2010/wordprocessingDrawing" xmlns:wp="http://schemas.openxmlformats.org/drawingml/2006/wordprocessingDrawing" xmlns:w10="urn:schemas-microsoft-com:office:word" xmlns:w="http://schemas.openxmlformats.org/wordprocessingml/2006/main" xmlns:w14="http://schemas.microsoft.com/office/word/2010/wordml" xmlns:w15="http://schemas.microsoft.com/office/word/2012/wordml" xmlns:w16cex="http://schemas.microsoft.com/office/word/2018/wordml/cex" xmlns:w16cid="http://schemas.microsoft.com/office/word/2016/wordml/cid" xmlns:w16="http://schemas.microsoft.com/office/word/2018/wordml" xmlns:w16sdtdh="http://schemas.microsoft.com/office/word/2020/wordml/sdtdatahash" xmlns:w16se="http://schemas.microsoft.com/office/word/2015/wordml/symex" xmlns:wpg="http://schemas.microsoft.com/office/word/2010/wordprocessingGroup" xmlns:wpi="http://schemas.microsoft.com/office/word/2010/wordprocessingInk" xmlns:wne="http://schemas.microsoft.com/office/word/2006/wordml" xmlns:wps="http://schemas.microsoft.com/office/word/2010/wordprocessingShape" mc:Ignorable="w14 w15 w16se w16cid w16 w16cex w16sdtdh wp14">
   <w:endnote w:type="separator" w:id="-1">
     <w:p>
       <w:pPr>
@@ -29821,7 +29966,7 @@
 </file>
 
 <file path=word/footer1.xml><?xml version="1.0" encoding="utf-8"?>
-<w:ftr xmlns:wpc="http://schemas.microsoft.com/office/word/2010/wordprocessingCanvas" xmlns:cx="http://schemas.microsoft.com/office/drawing/2014/chartex" xmlns:cx1="http://schemas.microsoft.com/office/drawing/2015/9/8/chartex" xmlns:cx2="http://schemas.microsoft.com/office/drawing/2015/10/21/chartex" xmlns:cx3="http://schemas.microsoft.com/office/drawing/2016/5/9/chartex" xmlns:cx4="http://schemas.microsoft.com/office/drawing/2016/5/10/chartex" xmlns:cx5="http://schemas.microsoft.com/office/drawing/2016/5/11/chartex" xmlns:cx6="http://schemas.microsoft.com/office/drawing/2016/5/12/chartex" xmlns:cx7="http://schemas.microsoft.com/office/drawing/2016/5/13/chartex" xmlns:cx8="http://schemas.microsoft.com/office/drawing/2016/5/14/chartex" xmlns:mc="http://schemas.openxmlformats.org/markup-compatibility/2006" xmlns:aink="http://schemas.microsoft.com/office/drawing/2016/ink" xmlns:am3d="http://schemas.microsoft.com/office/drawing/2017/model3d" xmlns:o="urn:schemas-microsoft-com:office:office" xmlns:r="http://schemas.openxmlformats.org/officeDocument/2006/relationships" xmlns:m="http://schemas.openxmlformats.org/officeDocument/2006/math" xmlns:v="urn:schemas-microsoft-com:vml" xmlns:wp14="http://schemas.microsoft.com/office/word/2010/wordprocessingDrawing" xmlns:wp="http://schemas.openxmlformats.org/drawingml/2006/wordprocessingDrawing" xmlns:w10="urn:schemas-microsoft-com:office:word" xmlns:w="http://schemas.openxmlformats.org/wordprocessingml/2006/main" xmlns:w14="http://schemas.microsoft.com/office/word/2010/wordml" xmlns:w15="http://schemas.microsoft.com/office/word/2012/wordml" xmlns:w16cex="http://schemas.microsoft.com/office/word/2018/wordml/cex" xmlns:w16cid="http://schemas.microsoft.com/office/word/2016/wordml/cid" xmlns:w16="http://schemas.microsoft.com/office/word/2018/wordml" xmlns:w16se="http://schemas.microsoft.com/office/word/2015/wordml/symex" xmlns:wpg="http://schemas.microsoft.com/office/word/2010/wordprocessingGroup" xmlns:wpi="http://schemas.microsoft.com/office/word/2010/wordprocessingInk" xmlns:wne="http://schemas.microsoft.com/office/word/2006/wordml" xmlns:wps="http://schemas.microsoft.com/office/word/2010/wordprocessingShape" mc:Ignorable="w14 w15 w16se w16cid w16 w16cex wp14">
+<w:ftr xmlns:wpc="http://schemas.microsoft.com/office/word/2010/wordprocessingCanvas" xmlns:cx="http://schemas.microsoft.com/office/drawing/2014/chartex" xmlns:cx1="http://schemas.microsoft.com/office/drawing/2015/9/8/chartex" xmlns:cx2="http://schemas.microsoft.com/office/drawing/2015/10/21/chartex" xmlns:cx3="http://schemas.microsoft.com/office/drawing/2016/5/9/chartex" xmlns:cx4="http://schemas.microsoft.com/office/drawing/2016/5/10/chartex" xmlns:cx5="http://schemas.microsoft.com/office/drawing/2016/5/11/chartex" xmlns:cx6="http://schemas.microsoft.com/office/drawing/2016/5/12/chartex" xmlns:cx7="http://schemas.microsoft.com/office/drawing/2016/5/13/chartex" xmlns:cx8="http://schemas.microsoft.com/office/drawing/2016/5/14/chartex" xmlns:mc="http://schemas.openxmlformats.org/markup-compatibility/2006" xmlns:aink="http://schemas.microsoft.com/office/drawing/2016/ink" xmlns:am3d="http://schemas.microsoft.com/office/drawing/2017/model3d" xmlns:o="urn:schemas-microsoft-com:office:office" xmlns:oel="http://schemas.microsoft.com/office/2019/extlst" xmlns:r="http://schemas.openxmlformats.org/officeDocument/2006/relationships" xmlns:m="http://schemas.openxmlformats.org/officeDocument/2006/math" xmlns:v="urn:schemas-microsoft-com:vml" xmlns:wp14="http://schemas.microsoft.com/office/word/2010/wordprocessingDrawing" xmlns:wp="http://schemas.openxmlformats.org/drawingml/2006/wordprocessingDrawing" xmlns:w10="urn:schemas-microsoft-com:office:word" xmlns:w="http://schemas.openxmlformats.org/wordprocessingml/2006/main" xmlns:w14="http://schemas.microsoft.com/office/word/2010/wordml" xmlns:w15="http://schemas.microsoft.com/office/word/2012/wordml" xmlns:w16cex="http://schemas.microsoft.com/office/word/2018/wordml/cex" xmlns:w16cid="http://schemas.microsoft.com/office/word/2016/wordml/cid" xmlns:w16="http://schemas.microsoft.com/office/word/2018/wordml" xmlns:w16sdtdh="http://schemas.microsoft.com/office/word/2020/wordml/sdtdatahash" xmlns:w16se="http://schemas.microsoft.com/office/word/2015/wordml/symex" xmlns:wpg="http://schemas.microsoft.com/office/word/2010/wordprocessingGroup" xmlns:wpi="http://schemas.microsoft.com/office/word/2010/wordprocessingInk" xmlns:wne="http://schemas.microsoft.com/office/word/2006/wordml" xmlns:wps="http://schemas.microsoft.com/office/word/2010/wordprocessingShape" mc:Ignorable="w14 w15 w16se w16cid w16 w16cex w16sdtdh wp14">
   <w:sdt>
     <w:sdtPr>
       <w:id w:val="-276958449"/>
@@ -29874,7 +30019,7 @@
 </file>
 
 <file path=word/footer2.xml><?xml version="1.0" encoding="utf-8"?>
-<w:ftr xmlns:wpc="http://schemas.microsoft.com/office/word/2010/wordprocessingCanvas" xmlns:cx="http://schemas.microsoft.com/office/drawing/2014/chartex" xmlns:cx1="http://schemas.microsoft.com/office/drawing/2015/9/8/chartex" xmlns:cx2="http://schemas.microsoft.com/office/drawing/2015/10/21/chartex" xmlns:cx3="http://schemas.microsoft.com/office/drawing/2016/5/9/chartex" xmlns:cx4="http://schemas.microsoft.com/office/drawing/2016/5/10/chartex" xmlns:cx5="http://schemas.microsoft.com/office/drawing/2016/5/11/chartex" xmlns:cx6="http://schemas.microsoft.com/office/drawing/2016/5/12/chartex" xmlns:cx7="http://schemas.microsoft.com/office/drawing/2016/5/13/chartex" xmlns:cx8="http://schemas.microsoft.com/office/drawing/2016/5/14/chartex" xmlns:mc="http://schemas.openxmlformats.org/markup-compatibility/2006" xmlns:aink="http://schemas.microsoft.com/office/drawing/2016/ink" xmlns:am3d="http://schemas.microsoft.com/office/drawing/2017/model3d" xmlns:o="urn:schemas-microsoft-com:office:office" xmlns:r="http://schemas.openxmlformats.org/officeDocument/2006/relationships" xmlns:m="http://schemas.openxmlformats.org/officeDocument/2006/math" xmlns:v="urn:schemas-microsoft-com:vml" xmlns:wp14="http://schemas.microsoft.com/office/word/2010/wordprocessingDrawing" xmlns:wp="http://schemas.openxmlformats.org/drawingml/2006/wordprocessingDrawing" xmlns:w10="urn:schemas-microsoft-com:office:word" xmlns:w="http://schemas.openxmlformats.org/wordprocessingml/2006/main" xmlns:w14="http://schemas.microsoft.com/office/word/2010/wordml" xmlns:w15="http://schemas.microsoft.com/office/word/2012/wordml" xmlns:w16cex="http://schemas.microsoft.com/office/word/2018/wordml/cex" xmlns:w16cid="http://schemas.microsoft.com/office/word/2016/wordml/cid" xmlns:w16="http://schemas.microsoft.com/office/word/2018/wordml" xmlns:w16se="http://schemas.microsoft.com/office/word/2015/wordml/symex" xmlns:wpg="http://schemas.microsoft.com/office/word/2010/wordprocessingGroup" xmlns:wpi="http://schemas.microsoft.com/office/word/2010/wordprocessingInk" xmlns:wne="http://schemas.microsoft.com/office/word/2006/wordml" xmlns:wps="http://schemas.microsoft.com/office/word/2010/wordprocessingShape" mc:Ignorable="w14 w15 w16se w16cid w16 w16cex wp14">
+<w:ftr xmlns:wpc="http://schemas.microsoft.com/office/word/2010/wordprocessingCanvas" xmlns:cx="http://schemas.microsoft.com/office/drawing/2014/chartex" xmlns:cx1="http://schemas.microsoft.com/office/drawing/2015/9/8/chartex" xmlns:cx2="http://schemas.microsoft.com/office/drawing/2015/10/21/chartex" xmlns:cx3="http://schemas.microsoft.com/office/drawing/2016/5/9/chartex" xmlns:cx4="http://schemas.microsoft.com/office/drawing/2016/5/10/chartex" xmlns:cx5="http://schemas.microsoft.com/office/drawing/2016/5/11/chartex" xmlns:cx6="http://schemas.microsoft.com/office/drawing/2016/5/12/chartex" xmlns:cx7="http://schemas.microsoft.com/office/drawing/2016/5/13/chartex" xmlns:cx8="http://schemas.microsoft.com/office/drawing/2016/5/14/chartex" xmlns:mc="http://schemas.openxmlformats.org/markup-compatibility/2006" xmlns:aink="http://schemas.microsoft.com/office/drawing/2016/ink" xmlns:am3d="http://schemas.microsoft.com/office/drawing/2017/model3d" xmlns:o="urn:schemas-microsoft-com:office:office" xmlns:oel="http://schemas.microsoft.com/office/2019/extlst" xmlns:r="http://schemas.openxmlformats.org/officeDocument/2006/relationships" xmlns:m="http://schemas.openxmlformats.org/officeDocument/2006/math" xmlns:v="urn:schemas-microsoft-com:vml" xmlns:wp14="http://schemas.microsoft.com/office/word/2010/wordprocessingDrawing" xmlns:wp="http://schemas.openxmlformats.org/drawingml/2006/wordprocessingDrawing" xmlns:w10="urn:schemas-microsoft-com:office:word" xmlns:w="http://schemas.openxmlformats.org/wordprocessingml/2006/main" xmlns:w14="http://schemas.microsoft.com/office/word/2010/wordml" xmlns:w15="http://schemas.microsoft.com/office/word/2012/wordml" xmlns:w16cex="http://schemas.microsoft.com/office/word/2018/wordml/cex" xmlns:w16cid="http://schemas.microsoft.com/office/word/2016/wordml/cid" xmlns:w16="http://schemas.microsoft.com/office/word/2018/wordml" xmlns:w16sdtdh="http://schemas.microsoft.com/office/word/2020/wordml/sdtdatahash" xmlns:w16se="http://schemas.microsoft.com/office/word/2015/wordml/symex" xmlns:wpg="http://schemas.microsoft.com/office/word/2010/wordprocessingGroup" xmlns:wpi="http://schemas.microsoft.com/office/word/2010/wordprocessingInk" xmlns:wne="http://schemas.microsoft.com/office/word/2006/wordml" xmlns:wps="http://schemas.microsoft.com/office/word/2010/wordprocessingShape" mc:Ignorable="w14 w15 w16se w16cid w16 w16cex w16sdtdh wp14">
   <w:sdt>
     <w:sdtPr>
       <w:id w:val="1496924279"/>
@@ -29883,7 +30028,6 @@
         <w:docPartUnique/>
       </w:docPartObj>
     </w:sdtPr>
-    <w:sdtEndPr/>
     <w:sdtContent>
       <w:p>
         <w:pPr>
@@ -29923,7 +30067,7 @@
 </file>
 
 <file path=word/footnotes.xml><?xml version="1.0" encoding="utf-8"?>
-<w:footnotes xmlns:wpc="http://schemas.microsoft.com/office/word/2010/wordprocessingCanvas" xmlns:cx="http://schemas.microsoft.com/office/drawing/2014/chartex" xmlns:cx1="http://schemas.microsoft.com/office/drawing/2015/9/8/chartex" xmlns:cx2="http://schemas.microsoft.com/office/drawing/2015/10/21/chartex" xmlns:cx3="http://schemas.microsoft.com/office/drawing/2016/5/9/chartex" xmlns:cx4="http://schemas.microsoft.com/office/drawing/2016/5/10/chartex" xmlns:cx5="http://schemas.microsoft.com/office/drawing/2016/5/11/chartex" xmlns:cx6="http://schemas.microsoft.com/office/drawing/2016/5/12/chartex" xmlns:cx7="http://schemas.microsoft.com/office/drawing/2016/5/13/chartex" xmlns:cx8="http://schemas.microsoft.com/office/drawing/2016/5/14/chartex" xmlns:mc="http://schemas.openxmlformats.org/markup-compatibility/2006" xmlns:aink="http://schemas.microsoft.com/office/drawing/2016/ink" xmlns:am3d="http://schemas.microsoft.com/office/drawing/2017/model3d" xmlns:o="urn:schemas-microsoft-com:office:office" xmlns:r="http://schemas.openxmlformats.org/officeDocument/2006/relationships" xmlns:m="http://schemas.openxmlformats.org/officeDocument/2006/math" xmlns:v="urn:schemas-microsoft-com:vml" xmlns:wp14="http://schemas.microsoft.com/office/word/2010/wordprocessingDrawing" xmlns:wp="http://schemas.openxmlformats.org/drawingml/2006/wordprocessingDrawing" xmlns:w10="urn:schemas-microsoft-com:office:word" xmlns:w="http://schemas.openxmlformats.org/wordprocessingml/2006/main" xmlns:w14="http://schemas.microsoft.com/office/word/2010/wordml" xmlns:w15="http://schemas.microsoft.com/office/word/2012/wordml" xmlns:w16cex="http://schemas.microsoft.com/office/word/2018/wordml/cex" xmlns:w16cid="http://schemas.microsoft.com/office/word/2016/wordml/cid" xmlns:w16="http://schemas.microsoft.com/office/word/2018/wordml" xmlns:w16se="http://schemas.microsoft.com/office/word/2015/wordml/symex" xmlns:wpg="http://schemas.microsoft.com/office/word/2010/wordprocessingGroup" xmlns:wpi="http://schemas.microsoft.com/office/word/2010/wordprocessingInk" xmlns:wne="http://schemas.microsoft.com/office/word/2006/wordml" xmlns:wps="http://schemas.microsoft.com/office/word/2010/wordprocessingShape" mc:Ignorable="w14 w15 w16se w16cid w16 w16cex wp14">
+<w:footnotes xmlns:wpc="http://schemas.microsoft.com/office/word/2010/wordprocessingCanvas" xmlns:cx="http://schemas.microsoft.com/office/drawing/2014/chartex" xmlns:cx1="http://schemas.microsoft.com/office/drawing/2015/9/8/chartex" xmlns:cx2="http://schemas.microsoft.com/office/drawing/2015/10/21/chartex" xmlns:cx3="http://schemas.microsoft.com/office/drawing/2016/5/9/chartex" xmlns:cx4="http://schemas.microsoft.com/office/drawing/2016/5/10/chartex" xmlns:cx5="http://schemas.microsoft.com/office/drawing/2016/5/11/chartex" xmlns:cx6="http://schemas.microsoft.com/office/drawing/2016/5/12/chartex" xmlns:cx7="http://schemas.microsoft.com/office/drawing/2016/5/13/chartex" xmlns:cx8="http://schemas.microsoft.com/office/drawing/2016/5/14/chartex" xmlns:mc="http://schemas.openxmlformats.org/markup-compatibility/2006" xmlns:aink="http://schemas.microsoft.com/office/drawing/2016/ink" xmlns:am3d="http://schemas.microsoft.com/office/drawing/2017/model3d" xmlns:o="urn:schemas-microsoft-com:office:office" xmlns:oel="http://schemas.microsoft.com/office/2019/extlst" xmlns:r="http://schemas.openxmlformats.org/officeDocument/2006/relationships" xmlns:m="http://schemas.openxmlformats.org/officeDocument/2006/math" xmlns:v="urn:schemas-microsoft-com:vml" xmlns:wp14="http://schemas.microsoft.com/office/word/2010/wordprocessingDrawing" xmlns:wp="http://schemas.openxmlformats.org/drawingml/2006/wordprocessingDrawing" xmlns:w10="urn:schemas-microsoft-com:office:word" xmlns:w="http://schemas.openxmlformats.org/wordprocessingml/2006/main" xmlns:w14="http://schemas.microsoft.com/office/word/2010/wordml" xmlns:w15="http://schemas.microsoft.com/office/word/2012/wordml" xmlns:w16cex="http://schemas.microsoft.com/office/word/2018/wordml/cex" xmlns:w16cid="http://schemas.microsoft.com/office/word/2016/wordml/cid" xmlns:w16="http://schemas.microsoft.com/office/word/2018/wordml" xmlns:w16sdtdh="http://schemas.microsoft.com/office/word/2020/wordml/sdtdatahash" xmlns:w16se="http://schemas.microsoft.com/office/word/2015/wordml/symex" xmlns:wpg="http://schemas.microsoft.com/office/word/2010/wordprocessingGroup" xmlns:wpi="http://schemas.microsoft.com/office/word/2010/wordprocessingInk" xmlns:wne="http://schemas.microsoft.com/office/word/2006/wordml" xmlns:wps="http://schemas.microsoft.com/office/word/2010/wordprocessingShape" mc:Ignorable="w14 w15 w16se w16cid w16 w16cex w16sdtdh wp14">
   <w:footnote w:type="separator" w:id="-1">
     <w:p>
       <w:pPr>
@@ -29948,7 +30092,7 @@
 </file>
 
 <file path=word/numbering.xml><?xml version="1.0" encoding="utf-8"?>
-<w:numbering xmlns:wpc="http://schemas.microsoft.com/office/word/2010/wordprocessingCanvas" xmlns:cx="http://schemas.microsoft.com/office/drawing/2014/chartex" xmlns:cx1="http://schemas.microsoft.com/office/drawing/2015/9/8/chartex" xmlns:cx2="http://schemas.microsoft.com/office/drawing/2015/10/21/chartex" xmlns:cx3="http://schemas.microsoft.com/office/drawing/2016/5/9/chartex" xmlns:cx4="http://schemas.microsoft.com/office/drawing/2016/5/10/chartex" xmlns:cx5="http://schemas.microsoft.com/office/drawing/2016/5/11/chartex" xmlns:cx6="http://schemas.microsoft.com/office/drawing/2016/5/12/chartex" xmlns:cx7="http://schemas.microsoft.com/office/drawing/2016/5/13/chartex" xmlns:cx8="http://schemas.microsoft.com/office/drawing/2016/5/14/chartex" xmlns:mc="http://schemas.openxmlformats.org/markup-compatibility/2006" xmlns:aink="http://schemas.microsoft.com/office/drawing/2016/ink" xmlns:am3d="http://schemas.microsoft.com/office/drawing/2017/model3d" xmlns:o="urn:schemas-microsoft-com:office:office" xmlns:r="http://schemas.openxmlformats.org/officeDocument/2006/relationships" xmlns:m="http://schemas.openxmlformats.org/officeDocument/2006/math" xmlns:v="urn:schemas-microsoft-com:vml" xmlns:wp14="http://schemas.microsoft.com/office/word/2010/wordprocessingDrawing" xmlns:wp="http://schemas.openxmlformats.org/drawingml/2006/wordprocessingDrawing" xmlns:w10="urn:schemas-microsoft-com:office:word" xmlns:w="http://schemas.openxmlformats.org/wordprocessingml/2006/main" xmlns:w14="http://schemas.microsoft.com/office/word/2010/wordml" xmlns:w15="http://schemas.microsoft.com/office/word/2012/wordml" xmlns:w16cex="http://schemas.microsoft.com/office/word/2018/wordml/cex" xmlns:w16cid="http://schemas.microsoft.com/office/word/2016/wordml/cid" xmlns:w16="http://schemas.microsoft.com/office/word/2018/wordml" xmlns:w16se="http://schemas.microsoft.com/office/word/2015/wordml/symex" xmlns:wpg="http://schemas.microsoft.com/office/word/2010/wordprocessingGroup" xmlns:wpi="http://schemas.microsoft.com/office/word/2010/wordprocessingInk" xmlns:wne="http://schemas.microsoft.com/office/word/2006/wordml" xmlns:wps="http://schemas.microsoft.com/office/word/2010/wordprocessingShape" mc:Ignorable="w14 w15 w16se w16cid w16 w16cex wp14">
+<w:numbering xmlns:wpc="http://schemas.microsoft.com/office/word/2010/wordprocessingCanvas" xmlns:cx="http://schemas.microsoft.com/office/drawing/2014/chartex" xmlns:cx1="http://schemas.microsoft.com/office/drawing/2015/9/8/chartex" xmlns:cx2="http://schemas.microsoft.com/office/drawing/2015/10/21/chartex" xmlns:cx3="http://schemas.microsoft.com/office/drawing/2016/5/9/chartex" xmlns:cx4="http://schemas.microsoft.com/office/drawing/2016/5/10/chartex" xmlns:cx5="http://schemas.microsoft.com/office/drawing/2016/5/11/chartex" xmlns:cx6="http://schemas.microsoft.com/office/drawing/2016/5/12/chartex" xmlns:cx7="http://schemas.microsoft.com/office/drawing/2016/5/13/chartex" xmlns:cx8="http://schemas.microsoft.com/office/drawing/2016/5/14/chartex" xmlns:mc="http://schemas.openxmlformats.org/markup-compatibility/2006" xmlns:aink="http://schemas.microsoft.com/office/drawing/2016/ink" xmlns:am3d="http://schemas.microsoft.com/office/drawing/2017/model3d" xmlns:o="urn:schemas-microsoft-com:office:office" xmlns:oel="http://schemas.microsoft.com/office/2019/extlst" xmlns:r="http://schemas.openxmlformats.org/officeDocument/2006/relationships" xmlns:m="http://schemas.openxmlformats.org/officeDocument/2006/math" xmlns:v="urn:schemas-microsoft-com:vml" xmlns:wp14="http://schemas.microsoft.com/office/word/2010/wordprocessingDrawing" xmlns:wp="http://schemas.openxmlformats.org/drawingml/2006/wordprocessingDrawing" xmlns:w10="urn:schemas-microsoft-com:office:word" xmlns:w="http://schemas.openxmlformats.org/wordprocessingml/2006/main" xmlns:w14="http://schemas.microsoft.com/office/word/2010/wordml" xmlns:w15="http://schemas.microsoft.com/office/word/2012/wordml" xmlns:w16cex="http://schemas.microsoft.com/office/word/2018/wordml/cex" xmlns:w16cid="http://schemas.microsoft.com/office/word/2016/wordml/cid" xmlns:w16="http://schemas.microsoft.com/office/word/2018/wordml" xmlns:w16sdtdh="http://schemas.microsoft.com/office/word/2020/wordml/sdtdatahash" xmlns:w16se="http://schemas.microsoft.com/office/word/2015/wordml/symex" xmlns:wpg="http://schemas.microsoft.com/office/word/2010/wordprocessingGroup" xmlns:wpi="http://schemas.microsoft.com/office/word/2010/wordprocessingInk" xmlns:wne="http://schemas.microsoft.com/office/word/2006/wordml" xmlns:wps="http://schemas.microsoft.com/office/word/2010/wordprocessingShape" mc:Ignorable="w14 w15 w16se w16cid w16 w16cex w16sdtdh wp14">
   <w:abstractNum w:abstractNumId="0" w15:restartNumberingAfterBreak="0">
     <w:nsid w:val="013928B1"/>
     <w:multiLevelType w:val="multilevel"/>
@@ -32962,85 +33106,85 @@
       </w:rPr>
     </w:lvl>
   </w:abstractNum>
-  <w:num w:numId="1">
+  <w:num w:numId="1" w16cid:durableId="14158920">
     <w:abstractNumId w:val="26"/>
   </w:num>
-  <w:num w:numId="2">
+  <w:num w:numId="2" w16cid:durableId="60835982">
     <w:abstractNumId w:val="6"/>
   </w:num>
-  <w:num w:numId="3">
+  <w:num w:numId="3" w16cid:durableId="1550847308">
     <w:abstractNumId w:val="18"/>
   </w:num>
-  <w:num w:numId="4">
+  <w:num w:numId="4" w16cid:durableId="795178534">
     <w:abstractNumId w:val="5"/>
   </w:num>
-  <w:num w:numId="5">
+  <w:num w:numId="5" w16cid:durableId="49765649">
     <w:abstractNumId w:val="22"/>
   </w:num>
-  <w:num w:numId="6">
+  <w:num w:numId="6" w16cid:durableId="814686359">
     <w:abstractNumId w:val="17"/>
   </w:num>
-  <w:num w:numId="7">
+  <w:num w:numId="7" w16cid:durableId="1919753094">
     <w:abstractNumId w:val="19"/>
   </w:num>
-  <w:num w:numId="8">
+  <w:num w:numId="8" w16cid:durableId="36245252">
     <w:abstractNumId w:val="23"/>
   </w:num>
-  <w:num w:numId="9">
+  <w:num w:numId="9" w16cid:durableId="754060133">
     <w:abstractNumId w:val="11"/>
   </w:num>
-  <w:num w:numId="10">
+  <w:num w:numId="10" w16cid:durableId="1764910418">
     <w:abstractNumId w:val="21"/>
   </w:num>
-  <w:num w:numId="11">
+  <w:num w:numId="11" w16cid:durableId="965816223">
     <w:abstractNumId w:val="15"/>
   </w:num>
-  <w:num w:numId="12">
+  <w:num w:numId="12" w16cid:durableId="891186869">
     <w:abstractNumId w:val="25"/>
   </w:num>
-  <w:num w:numId="13">
+  <w:num w:numId="13" w16cid:durableId="1304046682">
     <w:abstractNumId w:val="24"/>
   </w:num>
-  <w:num w:numId="14">
+  <w:num w:numId="14" w16cid:durableId="1395006951">
     <w:abstractNumId w:val="4"/>
   </w:num>
-  <w:num w:numId="15">
+  <w:num w:numId="15" w16cid:durableId="67002129">
     <w:abstractNumId w:val="10"/>
   </w:num>
-  <w:num w:numId="16">
+  <w:num w:numId="16" w16cid:durableId="778069257">
     <w:abstractNumId w:val="8"/>
   </w:num>
-  <w:num w:numId="17">
+  <w:num w:numId="17" w16cid:durableId="1668359422">
     <w:abstractNumId w:val="16"/>
   </w:num>
-  <w:num w:numId="18">
+  <w:num w:numId="18" w16cid:durableId="1956473351">
     <w:abstractNumId w:val="2"/>
   </w:num>
-  <w:num w:numId="19">
+  <w:num w:numId="19" w16cid:durableId="1812214365">
     <w:abstractNumId w:val="13"/>
   </w:num>
-  <w:num w:numId="20">
+  <w:num w:numId="20" w16cid:durableId="323360764">
     <w:abstractNumId w:val="7"/>
   </w:num>
-  <w:num w:numId="21">
+  <w:num w:numId="21" w16cid:durableId="1161041518">
     <w:abstractNumId w:val="0"/>
   </w:num>
-  <w:num w:numId="22">
+  <w:num w:numId="22" w16cid:durableId="540092127">
     <w:abstractNumId w:val="20"/>
   </w:num>
-  <w:num w:numId="23">
+  <w:num w:numId="23" w16cid:durableId="2128695267">
     <w:abstractNumId w:val="14"/>
   </w:num>
-  <w:num w:numId="24">
+  <w:num w:numId="24" w16cid:durableId="963003671">
     <w:abstractNumId w:val="3"/>
   </w:num>
-  <w:num w:numId="25">
+  <w:num w:numId="25" w16cid:durableId="2121367129">
     <w:abstractNumId w:val="12"/>
   </w:num>
-  <w:num w:numId="26">
+  <w:num w:numId="26" w16cid:durableId="1227762941">
     <w:abstractNumId w:val="1"/>
   </w:num>
-  <w:num w:numId="27">
+  <w:num w:numId="27" w16cid:durableId="1655838327">
     <w:abstractNumId w:val="9"/>
   </w:num>
   <w:numIdMacAtCleanup w:val="27"/>
@@ -33048,7 +33192,7 @@
 </file>
 
 <file path=word/styles.xml><?xml version="1.0" encoding="utf-8"?>
-<w:styles xmlns:mc="http://schemas.openxmlformats.org/markup-compatibility/2006" xmlns:r="http://schemas.openxmlformats.org/officeDocument/2006/relationships" xmlns:w="http://schemas.openxmlformats.org/wordprocessingml/2006/main" xmlns:w14="http://schemas.microsoft.com/office/word/2010/wordml" xmlns:w15="http://schemas.microsoft.com/office/word/2012/wordml" xmlns:w16cex="http://schemas.microsoft.com/office/word/2018/wordml/cex" xmlns:w16cid="http://schemas.microsoft.com/office/word/2016/wordml/cid" xmlns:w16="http://schemas.microsoft.com/office/word/2018/wordml" xmlns:w16se="http://schemas.microsoft.com/office/word/2015/wordml/symex" mc:Ignorable="w14 w15 w16se w16cid w16 w16cex">
+<w:styles xmlns:mc="http://schemas.openxmlformats.org/markup-compatibility/2006" xmlns:r="http://schemas.openxmlformats.org/officeDocument/2006/relationships" xmlns:w="http://schemas.openxmlformats.org/wordprocessingml/2006/main" xmlns:w14="http://schemas.microsoft.com/office/word/2010/wordml" xmlns:w15="http://schemas.microsoft.com/office/word/2012/wordml" xmlns:w16cex="http://schemas.microsoft.com/office/word/2018/wordml/cex" xmlns:w16cid="http://schemas.microsoft.com/office/word/2016/wordml/cid" xmlns:w16="http://schemas.microsoft.com/office/word/2018/wordml" xmlns:w16sdtdh="http://schemas.microsoft.com/office/word/2020/wordml/sdtdatahash" xmlns:w16se="http://schemas.microsoft.com/office/word/2015/wordml/symex" mc:Ignorable="w14 w15 w16se w16cid w16 w16cex w16sdtdh">
   <w:docDefaults>
     <w:rPrDefault>
       <w:rPr>
@@ -33515,6 +33659,7 @@
   <w:style w:type="character" w:default="1" w:styleId="DefaultParagraphFont">
     <w:name w:val="Default Paragraph Font"/>
     <w:uiPriority w:val="1"/>
+    <w:semiHidden/>
     <w:unhideWhenUsed/>
   </w:style>
   <w:style w:type="table" w:default="1" w:styleId="TableNormal">

</xml_diff>

<commit_message>
Add and modify some information about Python
</commit_message>
<xml_diff>
--- a/The Main Documentation File/Documentation.docx
+++ b/The Main Documentation File/Documentation.docx
@@ -8482,7 +8482,25 @@
           <w:sz w:val="28"/>
           <w:szCs w:val="28"/>
         </w:rPr>
-        <w:t xml:space="preserve">The existing patient records management system operates on traditional paper-based methods, involving manual recording and storage of patient information in physical files. Administrative staff are responsible for inputting, organizing, retrieving, and updating patient records, which are stored in filing cabinets within healthcare facilities. Patient information, including personal details, medical history, test results, diagnoses, and treatment plans, is collected and documented on paper forms during registration or appointments. Each patient visit or encounter results in the creation of a new paper record, with subsequent updates made manually. </w:t>
+        <w:t xml:space="preserve">The existing patient records management system operates on traditional paper-based methods, involving manual recording and storage of patient information in physical files. Administrative staff are responsible for inputting, organizing, retrieving, and updating patient records, which are stored in filing cabinets within healthcare facilities. Patient information, including personal details, medical history, test results, diagnoses, and treatment plans, is collected and documented on paper forms during registration or appointments. Each patient </w:t>
+      </w:r>
+      <w:proofErr w:type="gramStart"/>
+      <w:r>
+        <w:rPr>
+          <w:rFonts w:asciiTheme="majorBidi" w:hAnsiTheme="majorBidi" w:cstheme="majorBidi"/>
+          <w:sz w:val="28"/>
+          <w:szCs w:val="28"/>
+        </w:rPr>
+        <w:t>visit</w:t>
+      </w:r>
+      <w:proofErr w:type="gramEnd"/>
+      <w:r>
+        <w:rPr>
+          <w:rFonts w:asciiTheme="majorBidi" w:hAnsiTheme="majorBidi" w:cstheme="majorBidi"/>
+          <w:sz w:val="28"/>
+          <w:szCs w:val="28"/>
+        </w:rPr>
+        <w:t xml:space="preserve"> or encounter results in the creation of a new paper record, with subsequent updates made manually. </w:t>
       </w:r>
       <w:r>
         <w:rPr>
@@ -8781,7 +8799,27 @@
           <w:szCs w:val="26"/>
           <w:lang w:val="en-GB"/>
         </w:rPr>
-        <w:t>The proposed AI-Driven Blockchain Platform represents a revolutionary solution aimed at transforming the landscape of patient records management in healthcare. By leveraging the synergies of Artificial Intelligence (AI) and blockchain technology, the platform offers a comprehensive and secure ecosystem for storing, accessing, and analyzing patient data.</w:t>
+        <w:t xml:space="preserve">The proposed AI-Driven Blockchain Platform represents a revolutionary solution aimed at transforming the landscape of patient records management in healthcare. By leveraging the synergies of Artificial Intelligence (AI) and blockchain technology, the platform offers a comprehensive and secure ecosystem for storing, accessing, and </w:t>
+      </w:r>
+      <w:proofErr w:type="spellStart"/>
+      <w:r>
+        <w:rPr>
+          <w:rFonts w:ascii="Times New Roman" w:eastAsia="Calibri" w:hAnsi="Times New Roman" w:cs="Times New Roman"/>
+          <w:sz w:val="26"/>
+          <w:szCs w:val="26"/>
+          <w:lang w:val="en-GB"/>
+        </w:rPr>
+        <w:t>analyzing</w:t>
+      </w:r>
+      <w:proofErr w:type="spellEnd"/>
+      <w:r>
+        <w:rPr>
+          <w:rFonts w:ascii="Times New Roman" w:eastAsia="Calibri" w:hAnsi="Times New Roman" w:cs="Times New Roman"/>
+          <w:sz w:val="26"/>
+          <w:szCs w:val="26"/>
+          <w:lang w:val="en-GB"/>
+        </w:rPr>
+        <w:t xml:space="preserve"> patient data.</w:t>
       </w:r>
     </w:p>
     <w:p>
@@ -8961,7 +8999,27 @@
           <w:szCs w:val="26"/>
           <w:lang w:val="en-GB"/>
         </w:rPr>
-        <w:t xml:space="preserve"> The AI engine embedded within the platform enables advanced data analytics and decision support functionalities. Machine learning algorithms analyze patient records, extracting insights, predicting outcomes, and providing personalized recommendations for healthcare professionals.</w:t>
+        <w:t xml:space="preserve"> The AI engine embedded within the platform enables advanced data analytics and decision support functionalities. Machine learning algorithms </w:t>
+      </w:r>
+      <w:proofErr w:type="spellStart"/>
+      <w:r>
+        <w:rPr>
+          <w:rFonts w:ascii="Times New Roman" w:eastAsia="Calibri" w:hAnsi="Times New Roman" w:cs="Times New Roman"/>
+          <w:sz w:val="26"/>
+          <w:szCs w:val="26"/>
+          <w:lang w:val="en-GB"/>
+        </w:rPr>
+        <w:t>analyze</w:t>
+      </w:r>
+      <w:proofErr w:type="spellEnd"/>
+      <w:r>
+        <w:rPr>
+          <w:rFonts w:ascii="Times New Roman" w:eastAsia="Calibri" w:hAnsi="Times New Roman" w:cs="Times New Roman"/>
+          <w:sz w:val="26"/>
+          <w:szCs w:val="26"/>
+          <w:lang w:val="en-GB"/>
+        </w:rPr>
+        <w:t xml:space="preserve"> patient records, extracting insights, predicting outcomes, and providing personalized recommendations for healthcare professionals.</w:t>
       </w:r>
     </w:p>
     <w:p>
@@ -11787,7 +11845,25 @@
           <w:sz w:val="28"/>
           <w:szCs w:val="28"/>
         </w:rPr>
-        <w:t>Create a Hospital or clinic account on the platform securely and easily</w:t>
+        <w:t xml:space="preserve">Create a </w:t>
+      </w:r>
+      <w:proofErr w:type="gramStart"/>
+      <w:r>
+        <w:rPr>
+          <w:rFonts w:ascii="Times New Roman" w:hAnsi="Times New Roman" w:cs="Times New Roman"/>
+          <w:sz w:val="28"/>
+          <w:szCs w:val="28"/>
+        </w:rPr>
+        <w:t>Hospital</w:t>
+      </w:r>
+      <w:proofErr w:type="gramEnd"/>
+      <w:r>
+        <w:rPr>
+          <w:rFonts w:ascii="Times New Roman" w:hAnsi="Times New Roman" w:cs="Times New Roman"/>
+          <w:sz w:val="28"/>
+          <w:szCs w:val="28"/>
+        </w:rPr>
+        <w:t xml:space="preserve"> or clinic account on the platform securely and easily</w:t>
       </w:r>
     </w:p>
     <w:p>
@@ -11810,7 +11886,27 @@
           <w:sz w:val="28"/>
           <w:szCs w:val="28"/>
         </w:rPr>
-        <w:t xml:space="preserve">Manage their doctors appointments </w:t>
+        <w:t xml:space="preserve">Manage their </w:t>
+      </w:r>
+      <w:proofErr w:type="spellStart"/>
+      <w:proofErr w:type="gramStart"/>
+      <w:r>
+        <w:rPr>
+          <w:rFonts w:ascii="Times New Roman" w:hAnsi="Times New Roman" w:cs="Times New Roman"/>
+          <w:sz w:val="28"/>
+          <w:szCs w:val="28"/>
+        </w:rPr>
+        <w:t>doctors</w:t>
+      </w:r>
+      <w:proofErr w:type="spellEnd"/>
+      <w:proofErr w:type="gramEnd"/>
+      <w:r>
+        <w:rPr>
+          <w:rFonts w:ascii="Times New Roman" w:hAnsi="Times New Roman" w:cs="Times New Roman"/>
+          <w:sz w:val="28"/>
+          <w:szCs w:val="28"/>
+        </w:rPr>
+        <w:t xml:space="preserve"> appointments </w:t>
       </w:r>
     </w:p>
     <w:p>
@@ -17993,7 +18089,25 @@
           <w:sz w:val="26"/>
           <w:szCs w:val="26"/>
         </w:rPr>
-        <w:t>Web2 refers to the version of the internet most of us know today. An internet dominated by companies that provide services in exchange for your personal data. Web3 refers to decentralized apps that run on the blockchain. These are apps that allow anyone to participate without monetising their personal data.</w:t>
+        <w:t xml:space="preserve">Web2 refers to the version of the internet most of us know today. An internet dominated by companies that provide services in exchange for your personal data. Web3 refers to decentralized apps that run on the blockchain. These are apps that allow anyone to participate without </w:t>
+      </w:r>
+      <w:proofErr w:type="spellStart"/>
+      <w:r>
+        <w:rPr>
+          <w:rFonts w:asciiTheme="majorBidi" w:hAnsiTheme="majorBidi" w:cstheme="majorBidi"/>
+          <w:sz w:val="26"/>
+          <w:szCs w:val="26"/>
+        </w:rPr>
+        <w:t>monetising</w:t>
+      </w:r>
+      <w:proofErr w:type="spellEnd"/>
+      <w:r>
+        <w:rPr>
+          <w:rFonts w:asciiTheme="majorBidi" w:hAnsiTheme="majorBidi" w:cstheme="majorBidi"/>
+          <w:sz w:val="26"/>
+          <w:szCs w:val="26"/>
+        </w:rPr>
+        <w:t xml:space="preserve"> their personal data.</w:t>
       </w:r>
     </w:p>
     <w:p>
@@ -18189,7 +18303,27 @@
                 <w:szCs w:val="24"/>
                 <w:lang w:eastAsia="en-GB"/>
               </w:rPr>
-              <w:t>Web3 tweets would be uncensorable because control is decentralized</w:t>
+              <w:t xml:space="preserve">Web3 tweets would be </w:t>
+            </w:r>
+            <w:proofErr w:type="spellStart"/>
+            <w:r>
+              <w:rPr>
+                <w:rFonts w:asciiTheme="majorBidi" w:eastAsia="Times New Roman" w:hAnsiTheme="majorBidi" w:cstheme="majorBidi"/>
+                <w:sz w:val="24"/>
+                <w:szCs w:val="24"/>
+                <w:lang w:eastAsia="en-GB"/>
+              </w:rPr>
+              <w:t>uncensorable</w:t>
+            </w:r>
+            <w:proofErr w:type="spellEnd"/>
+            <w:r>
+              <w:rPr>
+                <w:rFonts w:asciiTheme="majorBidi" w:eastAsia="Times New Roman" w:hAnsiTheme="majorBidi" w:cstheme="majorBidi"/>
+                <w:sz w:val="24"/>
+                <w:szCs w:val="24"/>
+                <w:lang w:eastAsia="en-GB"/>
+              </w:rPr>
+              <w:t xml:space="preserve"> because control is decentralized</w:t>
             </w:r>
           </w:p>
         </w:tc>
@@ -18490,7 +18624,25 @@
           <w:sz w:val="26"/>
           <w:szCs w:val="26"/>
         </w:rPr>
-        <w:t>Cost – most successful dapps put very small portions of their code on the blockchain as it's expensive.</w:t>
+        <w:t xml:space="preserve">Cost – most successful </w:t>
+      </w:r>
+      <w:proofErr w:type="spellStart"/>
+      <w:r>
+        <w:rPr>
+          <w:rFonts w:asciiTheme="majorBidi" w:hAnsiTheme="majorBidi" w:cstheme="majorBidi"/>
+          <w:sz w:val="26"/>
+          <w:szCs w:val="26"/>
+        </w:rPr>
+        <w:t>dapps</w:t>
+      </w:r>
+      <w:proofErr w:type="spellEnd"/>
+      <w:r>
+        <w:rPr>
+          <w:rFonts w:asciiTheme="majorBidi" w:hAnsiTheme="majorBidi" w:cstheme="majorBidi"/>
+          <w:sz w:val="26"/>
+          <w:szCs w:val="26"/>
+        </w:rPr>
+        <w:t xml:space="preserve"> put very small portions of their code on the blockchain as it's expensive.</w:t>
       </w:r>
     </w:p>
     <w:p>
@@ -19320,7 +19472,25 @@
           <w:sz w:val="28"/>
           <w:szCs w:val="28"/>
         </w:rPr>
-        <w:t>Persistence: "The transactions are distributed over all nodes that are validated and checked by other nodes using a consensus algorithm before it is being added to the block. Hence it is highly difficult to delete or alter any data. The public blockchain is immutable. However, if the majority of the nodes are interested in modifying the consortium and private blockchain, it can be altered".[].</w:t>
+        <w:t>Persistence: "The transactions are distributed over all nodes that are validated and checked by other nodes using a consensus algorithm before it is being added to the block. Hence it is highly difficult to delete or alter any data. The public blockchain is immutable. However, if the majority of the nodes are interested in modifying the consortium and private blockchain, it can be altered</w:t>
+      </w:r>
+      <w:proofErr w:type="gramStart"/>
+      <w:r>
+        <w:rPr>
+          <w:rFonts w:asciiTheme="majorBidi" w:hAnsiTheme="majorBidi" w:cstheme="majorBidi"/>
+          <w:sz w:val="28"/>
+          <w:szCs w:val="28"/>
+        </w:rPr>
+        <w:t>".[</w:t>
+      </w:r>
+      <w:proofErr w:type="gramEnd"/>
+      <w:r>
+        <w:rPr>
+          <w:rFonts w:asciiTheme="majorBidi" w:hAnsiTheme="majorBidi" w:cstheme="majorBidi"/>
+          <w:sz w:val="28"/>
+          <w:szCs w:val="28"/>
+        </w:rPr>
+        <w:t>].</w:t>
       </w:r>
     </w:p>
     <w:p>
@@ -19588,8 +19758,18 @@
           <w:sz w:val="28"/>
           <w:szCs w:val="28"/>
         </w:rPr>
-        <w:t>Challenges and opportunities of blockchain technology :</w:t>
-      </w:r>
+        <w:t xml:space="preserve">Challenges and opportunities of blockchain </w:t>
+      </w:r>
+      <w:proofErr w:type="gramStart"/>
+      <w:r>
+        <w:rPr>
+          <w:rFonts w:asciiTheme="majorBidi" w:hAnsiTheme="majorBidi" w:cstheme="majorBidi"/>
+          <w:sz w:val="28"/>
+          <w:szCs w:val="28"/>
+        </w:rPr>
+        <w:t>technology :</w:t>
+      </w:r>
+      <w:proofErr w:type="gramEnd"/>
     </w:p>
     <w:p>
       <w:pPr>
@@ -21181,7 +21361,43 @@
           <w:sz w:val="28"/>
           <w:szCs w:val="28"/>
         </w:rPr>
-        <w:t>Ether can be exchanged between users, used for trading, and utilized by developers on the Ethereum blockchain. Ethereum offers advantages such as decentralization, rapid deployment, permissioned network options, network size, private transaction capabilities, scalability, performance, transaction finality, tokenization of assets, and interoperability. However, there are also disadvantages, including the complexity of learning Solidity, scaling issues, and the risks associated with investing in Ethereum due to volatility and fluctuating fees. Ethereum uses programming languages like Solidity, LLL, Serpent, Vyper, Bamboo, and others. It can be both public and private, with applications built on the Ethereum Mainnet or private blockchains based on Ethereum technology</w:t>
+        <w:t xml:space="preserve">Ether can be exchanged between users, used for trading, and utilized by developers on the Ethereum blockchain. Ethereum offers advantages such as decentralization, rapid deployment, permissioned network options, network size, private transaction capabilities, scalability, performance, transaction finality, tokenization of assets, and interoperability. However, there are also disadvantages, including the complexity of learning Solidity, scaling issues, and the risks associated with investing in Ethereum due to volatility and fluctuating fees. Ethereum uses programming languages like Solidity, LLL, Serpent, </w:t>
+      </w:r>
+      <w:proofErr w:type="spellStart"/>
+      <w:r>
+        <w:rPr>
+          <w:rFonts w:asciiTheme="majorBidi" w:hAnsiTheme="majorBidi" w:cstheme="majorBidi"/>
+          <w:sz w:val="28"/>
+          <w:szCs w:val="28"/>
+        </w:rPr>
+        <w:t>Vyper</w:t>
+      </w:r>
+      <w:proofErr w:type="spellEnd"/>
+      <w:r>
+        <w:rPr>
+          <w:rFonts w:asciiTheme="majorBidi" w:hAnsiTheme="majorBidi" w:cstheme="majorBidi"/>
+          <w:sz w:val="28"/>
+          <w:szCs w:val="28"/>
+        </w:rPr>
+        <w:t xml:space="preserve">, Bamboo, and others. It can be both public and private, with applications built on the Ethereum </w:t>
+      </w:r>
+      <w:proofErr w:type="spellStart"/>
+      <w:r>
+        <w:rPr>
+          <w:rFonts w:asciiTheme="majorBidi" w:hAnsiTheme="majorBidi" w:cstheme="majorBidi"/>
+          <w:sz w:val="28"/>
+          <w:szCs w:val="28"/>
+        </w:rPr>
+        <w:t>Mainnet</w:t>
+      </w:r>
+      <w:proofErr w:type="spellEnd"/>
+      <w:r>
+        <w:rPr>
+          <w:rFonts w:asciiTheme="majorBidi" w:hAnsiTheme="majorBidi" w:cstheme="majorBidi"/>
+          <w:sz w:val="28"/>
+          <w:szCs w:val="28"/>
+        </w:rPr>
+        <w:t xml:space="preserve"> or private blockchains based on Ethereum technology</w:t>
       </w:r>
       <w:r>
         <w:rPr>
@@ -21420,7 +21636,25 @@
           <w:sz w:val="28"/>
           <w:szCs w:val="28"/>
         </w:rPr>
-        <w:t>While IBM Blockchain provides tools and frameworks for developing decentralized applications (dApps), the need for data mining within these applications depends on their specific functionalities and requirements. Overall, IBM Blockchain offers a robust foundation for building secure and scalable blockchain solutions, but businesses should carefully consider their needs and challenges before adopting the platform.</w:t>
+        <w:t>While IBM Blockchain provides tools and frameworks for developing decentralized applications (</w:t>
+      </w:r>
+      <w:proofErr w:type="spellStart"/>
+      <w:r>
+        <w:rPr>
+          <w:rFonts w:asciiTheme="majorBidi" w:hAnsiTheme="majorBidi" w:cstheme="majorBidi"/>
+          <w:sz w:val="28"/>
+          <w:szCs w:val="28"/>
+        </w:rPr>
+        <w:t>dApps</w:t>
+      </w:r>
+      <w:proofErr w:type="spellEnd"/>
+      <w:r>
+        <w:rPr>
+          <w:rFonts w:asciiTheme="majorBidi" w:hAnsiTheme="majorBidi" w:cstheme="majorBidi"/>
+          <w:sz w:val="28"/>
+          <w:szCs w:val="28"/>
+        </w:rPr>
+        <w:t>), the need for data mining within these applications depends on their specific functionalities and requirements. Overall, IBM Blockchain offers a robust foundation for building secure and scalable blockchain solutions, but businesses should carefully consider their needs and challenges before adopting the platform.</w:t>
       </w:r>
       <w:r>
         <w:rPr>
@@ -21592,7 +21826,25 @@
           <w:sz w:val="28"/>
           <w:szCs w:val="28"/>
         </w:rPr>
-        <w:t>t's typically deployed as a private network, though certain data or services can be made public if needed. Transaction costs can vary based on network configuration, and dApps built on Fabric do not require data mining for consensus. Overall, Hyperledger Fabric provides a flexible and customizable solution for organizations looking to build secure and scalable blockchain applications.</w:t>
+        <w:t xml:space="preserve">t's typically deployed as a private network, though certain data or services can be made public if needed. Transaction costs can vary based on network configuration, and </w:t>
+      </w:r>
+      <w:proofErr w:type="spellStart"/>
+      <w:r>
+        <w:rPr>
+          <w:rFonts w:asciiTheme="majorBidi" w:hAnsiTheme="majorBidi" w:cstheme="majorBidi"/>
+          <w:sz w:val="28"/>
+          <w:szCs w:val="28"/>
+        </w:rPr>
+        <w:t>dApps</w:t>
+      </w:r>
+      <w:proofErr w:type="spellEnd"/>
+      <w:r>
+        <w:rPr>
+          <w:rFonts w:asciiTheme="majorBidi" w:hAnsiTheme="majorBidi" w:cstheme="majorBidi"/>
+          <w:sz w:val="28"/>
+          <w:szCs w:val="28"/>
+        </w:rPr>
+        <w:t xml:space="preserve"> built on Fabric do not require data mining for consensus. Overall, Hyperledger Fabric provides a flexible and customizable solution for organizations looking to build secure and scalable blockchain applications.</w:t>
       </w:r>
     </w:p>
     <w:p>
@@ -21625,6 +21877,7 @@
         <w:t xml:space="preserve"> </w:t>
       </w:r>
       <w:bookmarkStart w:id="44" w:name="_Toc158974870"/>
+      <w:proofErr w:type="spellStart"/>
       <w:r>
         <w:rPr>
           <w:rFonts w:asciiTheme="majorBidi" w:hAnsiTheme="majorBidi"/>
@@ -21634,7 +21887,19 @@
           <w:sz w:val="32"/>
           <w:szCs w:val="32"/>
         </w:rPr>
-        <w:t>Hydrachain Platform</w:t>
+        <w:t>Hydrachain</w:t>
+      </w:r>
+      <w:proofErr w:type="spellEnd"/>
+      <w:r>
+        <w:rPr>
+          <w:rFonts w:asciiTheme="majorBidi" w:hAnsiTheme="majorBidi"/>
+          <w:b/>
+          <w:bCs/>
+          <w:color w:val="auto"/>
+          <w:sz w:val="32"/>
+          <w:szCs w:val="32"/>
+        </w:rPr>
+        <w:t xml:space="preserve"> Platform</w:t>
       </w:r>
       <w:bookmarkEnd w:id="44"/>
     </w:p>
@@ -21661,7 +21926,43 @@
           <w:sz w:val="28"/>
           <w:szCs w:val="28"/>
         </w:rPr>
-        <w:t>In a joint venture of the Ethereum project and Brainbot technologies, Hydrachain is an open-source blockchain platform</w:t>
+        <w:t xml:space="preserve">In a joint venture of the Ethereum project and </w:t>
+      </w:r>
+      <w:proofErr w:type="spellStart"/>
+      <w:r>
+        <w:rPr>
+          <w:rFonts w:asciiTheme="majorBidi" w:hAnsiTheme="majorBidi" w:cstheme="majorBidi"/>
+          <w:sz w:val="28"/>
+          <w:szCs w:val="28"/>
+        </w:rPr>
+        <w:t>Brainbot</w:t>
+      </w:r>
+      <w:proofErr w:type="spellEnd"/>
+      <w:r>
+        <w:rPr>
+          <w:rFonts w:asciiTheme="majorBidi" w:hAnsiTheme="majorBidi" w:cstheme="majorBidi"/>
+          <w:sz w:val="28"/>
+          <w:szCs w:val="28"/>
+        </w:rPr>
+        <w:t xml:space="preserve"> technologies, </w:t>
+      </w:r>
+      <w:proofErr w:type="spellStart"/>
+      <w:r>
+        <w:rPr>
+          <w:rFonts w:asciiTheme="majorBidi" w:hAnsiTheme="majorBidi" w:cstheme="majorBidi"/>
+          <w:sz w:val="28"/>
+          <w:szCs w:val="28"/>
+        </w:rPr>
+        <w:t>Hydrachain</w:t>
+      </w:r>
+      <w:proofErr w:type="spellEnd"/>
+      <w:r>
+        <w:rPr>
+          <w:rFonts w:asciiTheme="majorBidi" w:hAnsiTheme="majorBidi" w:cstheme="majorBidi"/>
+          <w:sz w:val="28"/>
+          <w:szCs w:val="28"/>
+        </w:rPr>
+        <w:t xml:space="preserve"> is an open-source blockchain platform</w:t>
       </w:r>
       <w:r>
         <w:rPr>
@@ -21711,7 +22012,43 @@
           <w:sz w:val="28"/>
           <w:szCs w:val="28"/>
         </w:rPr>
-        <w:t xml:space="preserve">It serves as a flexible framework for building decentralized applications (dApps) and private blockchains. While specific details about HydraChain's </w:t>
+        <w:t>It serves as a flexible framework for building decentralized applications (</w:t>
+      </w:r>
+      <w:proofErr w:type="spellStart"/>
+      <w:r>
+        <w:rPr>
+          <w:rFonts w:asciiTheme="majorBidi" w:hAnsiTheme="majorBidi" w:cstheme="majorBidi"/>
+          <w:sz w:val="28"/>
+          <w:szCs w:val="28"/>
+        </w:rPr>
+        <w:t>dApps</w:t>
+      </w:r>
+      <w:proofErr w:type="spellEnd"/>
+      <w:r>
+        <w:rPr>
+          <w:rFonts w:asciiTheme="majorBidi" w:hAnsiTheme="majorBidi" w:cstheme="majorBidi"/>
+          <w:sz w:val="28"/>
+          <w:szCs w:val="28"/>
+        </w:rPr>
+        <w:t xml:space="preserve">) and private blockchains. While specific details about </w:t>
+      </w:r>
+      <w:proofErr w:type="spellStart"/>
+      <w:r>
+        <w:rPr>
+          <w:rFonts w:asciiTheme="majorBidi" w:hAnsiTheme="majorBidi" w:cstheme="majorBidi"/>
+          <w:sz w:val="28"/>
+          <w:szCs w:val="28"/>
+        </w:rPr>
+        <w:t>HydraChain's</w:t>
+      </w:r>
+      <w:proofErr w:type="spellEnd"/>
+      <w:r>
+        <w:rPr>
+          <w:rFonts w:asciiTheme="majorBidi" w:hAnsiTheme="majorBidi" w:cstheme="majorBidi"/>
+          <w:sz w:val="28"/>
+          <w:szCs w:val="28"/>
+        </w:rPr>
+        <w:t xml:space="preserve"> </w:t>
       </w:r>
       <w:r>
         <w:rPr>
@@ -21720,7 +22057,61 @@
           <w:szCs w:val="28"/>
         </w:rPr>
         <w:lastRenderedPageBreak/>
-        <w:t>features, advantages, and disadvantages may vary, it likely inherits some of the benefits associated with Ethereum, such as decentralization and support for smart contracts written in Solidity. Developers can deploy applications on both public and private networks, with transaction costs varying based on factors like network congestion and gas fees. Whether dApps built on HydraChain require data mining depends on their specific functionalities. Overall, HydraChain provides developers with a platform to create decentralized solutions while benefiting from the expertise of the Ethereum team.</w:t>
+        <w:t xml:space="preserve">features, advantages, and disadvantages may vary, it likely inherits some of the benefits associated with Ethereum, such as decentralization and support for smart contracts written in Solidity. Developers can deploy applications on both public and private networks, with transaction costs varying based on factors like network congestion and gas fees. Whether </w:t>
+      </w:r>
+      <w:proofErr w:type="spellStart"/>
+      <w:r>
+        <w:rPr>
+          <w:rFonts w:asciiTheme="majorBidi" w:hAnsiTheme="majorBidi" w:cstheme="majorBidi"/>
+          <w:sz w:val="28"/>
+          <w:szCs w:val="28"/>
+        </w:rPr>
+        <w:t>dApps</w:t>
+      </w:r>
+      <w:proofErr w:type="spellEnd"/>
+      <w:r>
+        <w:rPr>
+          <w:rFonts w:asciiTheme="majorBidi" w:hAnsiTheme="majorBidi" w:cstheme="majorBidi"/>
+          <w:sz w:val="28"/>
+          <w:szCs w:val="28"/>
+        </w:rPr>
+        <w:t xml:space="preserve"> built on </w:t>
+      </w:r>
+      <w:proofErr w:type="spellStart"/>
+      <w:r>
+        <w:rPr>
+          <w:rFonts w:asciiTheme="majorBidi" w:hAnsiTheme="majorBidi" w:cstheme="majorBidi"/>
+          <w:sz w:val="28"/>
+          <w:szCs w:val="28"/>
+        </w:rPr>
+        <w:t>HydraChain</w:t>
+      </w:r>
+      <w:proofErr w:type="spellEnd"/>
+      <w:r>
+        <w:rPr>
+          <w:rFonts w:asciiTheme="majorBidi" w:hAnsiTheme="majorBidi" w:cstheme="majorBidi"/>
+          <w:sz w:val="28"/>
+          <w:szCs w:val="28"/>
+        </w:rPr>
+        <w:t xml:space="preserve"> require data mining depends on their specific functionalities. Overall, </w:t>
+      </w:r>
+      <w:proofErr w:type="spellStart"/>
+      <w:r>
+        <w:rPr>
+          <w:rFonts w:asciiTheme="majorBidi" w:hAnsiTheme="majorBidi" w:cstheme="majorBidi"/>
+          <w:sz w:val="28"/>
+          <w:szCs w:val="28"/>
+        </w:rPr>
+        <w:t>HydraChain</w:t>
+      </w:r>
+      <w:proofErr w:type="spellEnd"/>
+      <w:r>
+        <w:rPr>
+          <w:rFonts w:asciiTheme="majorBidi" w:hAnsiTheme="majorBidi" w:cstheme="majorBidi"/>
+          <w:sz w:val="28"/>
+          <w:szCs w:val="28"/>
+        </w:rPr>
+        <w:t xml:space="preserve"> provides developers with a platform to create decentralized solutions while benefiting from the expertise of the Ethereum team.</w:t>
       </w:r>
     </w:p>
     <w:p>
@@ -21815,13 +22206,23 @@
         </w:rPr>
         <w:t xml:space="preserve"> </w:t>
       </w:r>
-      <w:r>
-        <w:rPr>
-          <w:rFonts w:asciiTheme="majorBidi" w:hAnsiTheme="majorBidi" w:cstheme="majorBidi"/>
-          <w:sz w:val="28"/>
-          <w:szCs w:val="28"/>
-        </w:rPr>
-        <w:t>consensus, validity consensus and uniqueness consensus, for a transaction to get indexed inside a block.</w:t>
+      <w:proofErr w:type="gramStart"/>
+      <w:r>
+        <w:rPr>
+          <w:rFonts w:asciiTheme="majorBidi" w:hAnsiTheme="majorBidi" w:cstheme="majorBidi"/>
+          <w:sz w:val="28"/>
+          <w:szCs w:val="28"/>
+        </w:rPr>
+        <w:t>consensus</w:t>
+      </w:r>
+      <w:proofErr w:type="gramEnd"/>
+      <w:r>
+        <w:rPr>
+          <w:rFonts w:asciiTheme="majorBidi" w:hAnsiTheme="majorBidi" w:cstheme="majorBidi"/>
+          <w:sz w:val="28"/>
+          <w:szCs w:val="28"/>
+        </w:rPr>
+        <w:t>, validity consensus and uniqueness consensus, for a transaction to get indexed inside a block.</w:t>
       </w:r>
       <w:r>
         <w:rPr>
@@ -21855,7 +22256,25 @@
           <w:sz w:val="28"/>
           <w:szCs w:val="28"/>
         </w:rPr>
-        <w:t xml:space="preserve">is an open-source blockchain platform designed specifically for the financial services industry. It was developed by R3, a company focused on creating interactive solutions for businesses using blockchain technology. Corda aims to address the specific needs and challenges faced by financial institutions by providing a secure and efficient platform for conducting transactions. Unlike traditional blockchain networks, Corda's architecture is designed to ensure privacy and confidentiality of transaction data, making it suitable for sensitive financial agreements. The platform utilizes a unique consensus mechanism called "Pluggable Consensus" that allows participants to select the consensus algorithm that best fits their needs. This flexibility enables Corda to be adaptable to various regulatory requirements and business preferences. Corda also offers "smart contract" functionality, known as "CorDapps," which are applications running on the network that can automate and enforce the terms of agreements without the need for intermediaries. This feature streamlines processes and increases efficiency in complex financial transactions. Furthermore, Corda emphasizes interoperability and connectivity, allowing different businesses or consortia to easily connect and transact with each other. This makes it easier for financial institutions to collaborate and share information securely within the platform. Overall, R3 Corda provides a robust, secure, and scalable blockchain solution tailored for </w:t>
+        <w:t>is an open-source blockchain platform designed specifically for the financial services industry. It was developed by R3, a company focused on creating interactive solutions for businesses using blockchain technology. Corda aims to address the specific needs and challenges faced by financial institutions by providing a secure and efficient platform for conducting transactions. Unlike traditional blockchain networks, Corda's architecture is designed to ensure privacy and confidentiality of transaction data, making it suitable for sensitive financial agreements. The platform utilizes a unique consensus mechanism called "Pluggable Consensus" that allows participants to select the consensus algorithm that best fits their needs. This flexibility enables Corda to be adaptable to various regulatory requirements and business preferences. Corda also offers "smart contract" functionality, known as "</w:t>
+      </w:r>
+      <w:proofErr w:type="spellStart"/>
+      <w:r>
+        <w:rPr>
+          <w:rFonts w:asciiTheme="majorBidi" w:hAnsiTheme="majorBidi" w:cstheme="majorBidi"/>
+          <w:sz w:val="28"/>
+          <w:szCs w:val="28"/>
+        </w:rPr>
+        <w:t>CorDapps</w:t>
+      </w:r>
+      <w:proofErr w:type="spellEnd"/>
+      <w:r>
+        <w:rPr>
+          <w:rFonts w:asciiTheme="majorBidi" w:hAnsiTheme="majorBidi" w:cstheme="majorBidi"/>
+          <w:sz w:val="28"/>
+          <w:szCs w:val="28"/>
+        </w:rPr>
+        <w:t xml:space="preserve">," which are applications running on the network that can automate and enforce the terms of agreements without the need for intermediaries. This feature streamlines processes and increases efficiency in complex financial transactions. Furthermore, Corda emphasizes interoperability and connectivity, allowing different businesses or consortia to easily connect and transact with each other. This makes it easier for financial institutions to collaborate and share information securely within the platform. Overall, R3 Corda provides a robust, secure, and scalable blockchain solution tailored for </w:t>
       </w:r>
       <w:r>
         <w:rPr>
@@ -22037,7 +22456,25 @@
           <w:sz w:val="28"/>
           <w:szCs w:val="28"/>
         </w:rPr>
-        <w:t xml:space="preserve"> a versatile blockchain platform that allows organizations to create and deploy their own customized blockchain networks. Its advantages include customization, privacy, scalability, interoperability, and cost-effectiveness. However, there are also concerns such as centralization, complexity, and limited decentralization. Smart contracts on Multichain can be written in various programming languages, and it supports the creation of both public and private blockchain networks. Transaction costs may vary, and data mining for dApps built on Multichain depends on the specific requirements of the application. Overall, Multichain offers a flexible solution for implementing blockchain technology tailored to the needs of businesses and organizations.</w:t>
+        <w:t xml:space="preserve"> a versatile blockchain platform that allows organizations to create and deploy their own customized blockchain networks. Its advantages include customization, privacy, scalability, interoperability, and cost-effectiveness. However, there are also concerns such as centralization, complexity, and limited decentralization. Smart contracts on Multichain can be written in various programming languages, and it supports the creation of both public and private blockchain networks. Transaction costs may vary, and data mining for </w:t>
+      </w:r>
+      <w:proofErr w:type="spellStart"/>
+      <w:r>
+        <w:rPr>
+          <w:rFonts w:asciiTheme="majorBidi" w:hAnsiTheme="majorBidi" w:cstheme="majorBidi"/>
+          <w:sz w:val="28"/>
+          <w:szCs w:val="28"/>
+        </w:rPr>
+        <w:t>dApps</w:t>
+      </w:r>
+      <w:proofErr w:type="spellEnd"/>
+      <w:r>
+        <w:rPr>
+          <w:rFonts w:asciiTheme="majorBidi" w:hAnsiTheme="majorBidi" w:cstheme="majorBidi"/>
+          <w:sz w:val="28"/>
+          <w:szCs w:val="28"/>
+        </w:rPr>
+        <w:t xml:space="preserve"> built on Multichain depends on the specific requirements of the application. Overall, Multichain offers a flexible solution for implementing blockchain technology tailored to the needs of businesses and organizations.</w:t>
       </w:r>
     </w:p>
     <w:p>
@@ -22070,6 +22507,7 @@
         <w:t xml:space="preserve"> </w:t>
       </w:r>
       <w:bookmarkStart w:id="47" w:name="_Toc158974873"/>
+      <w:proofErr w:type="spellStart"/>
       <w:r>
         <w:rPr>
           <w:rFonts w:asciiTheme="majorBidi" w:hAnsiTheme="majorBidi"/>
@@ -22079,7 +22517,19 @@
           <w:sz w:val="32"/>
           <w:szCs w:val="32"/>
         </w:rPr>
-        <w:t>BigchainDB Platform</w:t>
+        <w:t>BigchainDB</w:t>
+      </w:r>
+      <w:proofErr w:type="spellEnd"/>
+      <w:r>
+        <w:rPr>
+          <w:rFonts w:asciiTheme="majorBidi" w:hAnsiTheme="majorBidi"/>
+          <w:b/>
+          <w:bCs/>
+          <w:color w:val="auto"/>
+          <w:sz w:val="32"/>
+          <w:szCs w:val="32"/>
+        </w:rPr>
+        <w:t xml:space="preserve"> Platform</w:t>
       </w:r>
       <w:bookmarkEnd w:id="47"/>
     </w:p>
@@ -22132,7 +22582,97 @@
           <w:sz w:val="28"/>
           <w:szCs w:val="28"/>
         </w:rPr>
-        <w:t>At a high level, one can communicate with a BigchainDB network (set of nodes) using the BigchainDB HTTP API, or a wrapper for that API, such as the BigchainDB Python Driver. Each BigchainDB node runs BigchainDB Server and various other software.</w:t>
+        <w:t xml:space="preserve">At a high level, one can communicate with a </w:t>
+      </w:r>
+      <w:proofErr w:type="spellStart"/>
+      <w:r>
+        <w:rPr>
+          <w:rFonts w:asciiTheme="majorBidi" w:hAnsiTheme="majorBidi" w:cstheme="majorBidi"/>
+          <w:sz w:val="28"/>
+          <w:szCs w:val="28"/>
+        </w:rPr>
+        <w:t>BigchainDB</w:t>
+      </w:r>
+      <w:proofErr w:type="spellEnd"/>
+      <w:r>
+        <w:rPr>
+          <w:rFonts w:asciiTheme="majorBidi" w:hAnsiTheme="majorBidi" w:cstheme="majorBidi"/>
+          <w:sz w:val="28"/>
+          <w:szCs w:val="28"/>
+        </w:rPr>
+        <w:t xml:space="preserve"> network (set of nodes) using the </w:t>
+      </w:r>
+      <w:proofErr w:type="spellStart"/>
+      <w:r>
+        <w:rPr>
+          <w:rFonts w:asciiTheme="majorBidi" w:hAnsiTheme="majorBidi" w:cstheme="majorBidi"/>
+          <w:sz w:val="28"/>
+          <w:szCs w:val="28"/>
+        </w:rPr>
+        <w:t>BigchainDB</w:t>
+      </w:r>
+      <w:proofErr w:type="spellEnd"/>
+      <w:r>
+        <w:rPr>
+          <w:rFonts w:asciiTheme="majorBidi" w:hAnsiTheme="majorBidi" w:cstheme="majorBidi"/>
+          <w:sz w:val="28"/>
+          <w:szCs w:val="28"/>
+        </w:rPr>
+        <w:t xml:space="preserve"> HTTP API, or a wrapper for that API, such as the </w:t>
+      </w:r>
+      <w:proofErr w:type="spellStart"/>
+      <w:r>
+        <w:rPr>
+          <w:rFonts w:asciiTheme="majorBidi" w:hAnsiTheme="majorBidi" w:cstheme="majorBidi"/>
+          <w:sz w:val="28"/>
+          <w:szCs w:val="28"/>
+        </w:rPr>
+        <w:t>BigchainDB</w:t>
+      </w:r>
+      <w:proofErr w:type="spellEnd"/>
+      <w:r>
+        <w:rPr>
+          <w:rFonts w:asciiTheme="majorBidi" w:hAnsiTheme="majorBidi" w:cstheme="majorBidi"/>
+          <w:sz w:val="28"/>
+          <w:szCs w:val="28"/>
+        </w:rPr>
+        <w:t xml:space="preserve"> Python Driver. Each </w:t>
+      </w:r>
+      <w:proofErr w:type="spellStart"/>
+      <w:r>
+        <w:rPr>
+          <w:rFonts w:asciiTheme="majorBidi" w:hAnsiTheme="majorBidi" w:cstheme="majorBidi"/>
+          <w:sz w:val="28"/>
+          <w:szCs w:val="28"/>
+        </w:rPr>
+        <w:t>BigchainDB</w:t>
+      </w:r>
+      <w:proofErr w:type="spellEnd"/>
+      <w:r>
+        <w:rPr>
+          <w:rFonts w:asciiTheme="majorBidi" w:hAnsiTheme="majorBidi" w:cstheme="majorBidi"/>
+          <w:sz w:val="28"/>
+          <w:szCs w:val="28"/>
+        </w:rPr>
+        <w:t xml:space="preserve"> node runs </w:t>
+      </w:r>
+      <w:proofErr w:type="spellStart"/>
+      <w:r>
+        <w:rPr>
+          <w:rFonts w:asciiTheme="majorBidi" w:hAnsiTheme="majorBidi" w:cstheme="majorBidi"/>
+          <w:sz w:val="28"/>
+          <w:szCs w:val="28"/>
+        </w:rPr>
+        <w:t>BigchainDB</w:t>
+      </w:r>
+      <w:proofErr w:type="spellEnd"/>
+      <w:r>
+        <w:rPr>
+          <w:rFonts w:asciiTheme="majorBidi" w:hAnsiTheme="majorBidi" w:cstheme="majorBidi"/>
+          <w:sz w:val="28"/>
+          <w:szCs w:val="28"/>
+        </w:rPr>
+        <w:t xml:space="preserve"> Server and various other software.</w:t>
       </w:r>
       <w:r>
         <w:rPr>
@@ -22152,13 +22692,41 @@
           <w:szCs w:val="28"/>
         </w:rPr>
       </w:pPr>
-      <w:r>
-        <w:rPr>
-          <w:rFonts w:asciiTheme="majorBidi" w:hAnsiTheme="majorBidi" w:cstheme="majorBidi"/>
-          <w:sz w:val="28"/>
-          <w:szCs w:val="28"/>
-        </w:rPr>
-        <w:t xml:space="preserve">BigchainDB is an open-source, decentralized database system that combines the benefits of distributed databases and traditional blockchains. It provides decentralization, immutability, and scalability. While advantageous for various applications, it comes with complexities in implementation, potential storage costs, and a learning curve. BigchainDB supports multiple </w:t>
+      <w:proofErr w:type="spellStart"/>
+      <w:r>
+        <w:rPr>
+          <w:rFonts w:asciiTheme="majorBidi" w:hAnsiTheme="majorBidi" w:cstheme="majorBidi"/>
+          <w:sz w:val="28"/>
+          <w:szCs w:val="28"/>
+        </w:rPr>
+        <w:t>BigchainDB</w:t>
+      </w:r>
+      <w:proofErr w:type="spellEnd"/>
+      <w:r>
+        <w:rPr>
+          <w:rFonts w:asciiTheme="majorBidi" w:hAnsiTheme="majorBidi" w:cstheme="majorBidi"/>
+          <w:sz w:val="28"/>
+          <w:szCs w:val="28"/>
+        </w:rPr>
+        <w:t xml:space="preserve"> is an open-source, decentralized database system that combines the benefits of distributed databases and traditional blockchains. It provides decentralization, immutability, and scalability. While advantageous for various applications, it comes with complexities in implementation, potential storage costs, and a learning curve. </w:t>
+      </w:r>
+      <w:proofErr w:type="spellStart"/>
+      <w:r>
+        <w:rPr>
+          <w:rFonts w:asciiTheme="majorBidi" w:hAnsiTheme="majorBidi" w:cstheme="majorBidi"/>
+          <w:sz w:val="28"/>
+          <w:szCs w:val="28"/>
+        </w:rPr>
+        <w:t>BigchainDB</w:t>
+      </w:r>
+      <w:proofErr w:type="spellEnd"/>
+      <w:r>
+        <w:rPr>
+          <w:rFonts w:asciiTheme="majorBidi" w:hAnsiTheme="majorBidi" w:cstheme="majorBidi"/>
+          <w:sz w:val="28"/>
+          <w:szCs w:val="28"/>
+        </w:rPr>
+        <w:t xml:space="preserve"> supports multiple </w:t>
       </w:r>
       <w:r>
         <w:rPr>
@@ -22200,6 +22768,7 @@
         <w:t xml:space="preserve"> </w:t>
       </w:r>
       <w:bookmarkStart w:id="48" w:name="_Toc158974874"/>
+      <w:proofErr w:type="spellStart"/>
       <w:r>
         <w:rPr>
           <w:rFonts w:asciiTheme="majorBidi" w:hAnsiTheme="majorBidi"/>
@@ -22231,7 +22800,19 @@
           <w:sz w:val="32"/>
           <w:szCs w:val="32"/>
         </w:rPr>
-        <w:t>hain Platform</w:t>
+        <w:t>hain</w:t>
+      </w:r>
+      <w:proofErr w:type="spellEnd"/>
+      <w:r>
+        <w:rPr>
+          <w:rFonts w:asciiTheme="majorBidi" w:hAnsiTheme="majorBidi"/>
+          <w:b/>
+          <w:bCs/>
+          <w:color w:val="auto"/>
+          <w:sz w:val="32"/>
+          <w:szCs w:val="32"/>
+        </w:rPr>
+        <w:t xml:space="preserve"> Platform</w:t>
       </w:r>
       <w:bookmarkEnd w:id="48"/>
     </w:p>
@@ -22252,13 +22833,23 @@
         </w:rPr>
         <w:t>“</w:t>
       </w:r>
-      <w:r>
-        <w:rPr>
-          <w:rFonts w:asciiTheme="majorBidi" w:hAnsiTheme="majorBidi" w:cstheme="majorBidi"/>
-          <w:sz w:val="28"/>
-          <w:szCs w:val="28"/>
-        </w:rPr>
-        <w:t>Openchain is an open-source distributed ledger technology designed for secure and scalable management of digital assets</w:t>
+      <w:proofErr w:type="spellStart"/>
+      <w:r>
+        <w:rPr>
+          <w:rFonts w:asciiTheme="majorBidi" w:hAnsiTheme="majorBidi" w:cstheme="majorBidi"/>
+          <w:sz w:val="28"/>
+          <w:szCs w:val="28"/>
+        </w:rPr>
+        <w:t>Openchain</w:t>
+      </w:r>
+      <w:proofErr w:type="spellEnd"/>
+      <w:r>
+        <w:rPr>
+          <w:rFonts w:asciiTheme="majorBidi" w:hAnsiTheme="majorBidi" w:cstheme="majorBidi"/>
+          <w:sz w:val="28"/>
+          <w:szCs w:val="28"/>
+        </w:rPr>
+        <w:t xml:space="preserve"> is an open-source distributed ledger technology designed for secure and scalable management of digital assets</w:t>
       </w:r>
       <w:r>
         <w:rPr>
@@ -22328,13 +22919,23 @@
           <w:szCs w:val="28"/>
         </w:rPr>
       </w:pPr>
-      <w:r>
-        <w:rPr>
-          <w:rFonts w:asciiTheme="majorBidi" w:hAnsiTheme="majorBidi" w:cstheme="majorBidi"/>
-          <w:sz w:val="28"/>
-          <w:szCs w:val="28"/>
-        </w:rPr>
-        <w:t>Openchain is free and open source</w:t>
+      <w:proofErr w:type="spellStart"/>
+      <w:r>
+        <w:rPr>
+          <w:rFonts w:asciiTheme="majorBidi" w:hAnsiTheme="majorBidi" w:cstheme="majorBidi"/>
+          <w:sz w:val="28"/>
+          <w:szCs w:val="28"/>
+        </w:rPr>
+        <w:t>Openchain</w:t>
+      </w:r>
+      <w:proofErr w:type="spellEnd"/>
+      <w:r>
+        <w:rPr>
+          <w:rFonts w:asciiTheme="majorBidi" w:hAnsiTheme="majorBidi" w:cstheme="majorBidi"/>
+          <w:sz w:val="28"/>
+          <w:szCs w:val="28"/>
+        </w:rPr>
+        <w:t xml:space="preserve"> is free and open source</w:t>
       </w:r>
       <w:r>
         <w:rPr>
@@ -22366,7 +22967,25 @@
           <w:sz w:val="28"/>
           <w:szCs w:val="28"/>
         </w:rPr>
-        <w:t>he need for mining in Openchain depends on the organization's use case and goals, with potential applications in transaction analysis, smart contract monitoring, audit, security analysis, and business intelligence</w:t>
+        <w:t xml:space="preserve">he need for mining in </w:t>
+      </w:r>
+      <w:proofErr w:type="spellStart"/>
+      <w:r>
+        <w:rPr>
+          <w:rFonts w:asciiTheme="majorBidi" w:hAnsiTheme="majorBidi" w:cstheme="majorBidi"/>
+          <w:sz w:val="28"/>
+          <w:szCs w:val="28"/>
+        </w:rPr>
+        <w:t>Openchain</w:t>
+      </w:r>
+      <w:proofErr w:type="spellEnd"/>
+      <w:r>
+        <w:rPr>
+          <w:rFonts w:asciiTheme="majorBidi" w:hAnsiTheme="majorBidi" w:cstheme="majorBidi"/>
+          <w:sz w:val="28"/>
+          <w:szCs w:val="28"/>
+        </w:rPr>
+        <w:t xml:space="preserve"> depends on the organization's use case and goals, with potential applications in transaction analysis, smart contract monitoring, audit, security analysis, and business intelligence</w:t>
       </w:r>
     </w:p>
     <w:p>
@@ -22435,7 +23054,43 @@
           <w:sz w:val="28"/>
           <w:szCs w:val="28"/>
         </w:rPr>
-        <w:t>Quorum is a private/permissioned blockchain based on the official Go implementation of the Ethereum protocol2. Quorum uses a ‘raft-based’ consensus algorithm (a consensus model for faster blocktimes, transaction finality and on-demand block creation), and achieves Data Privacy through the introduction of a new “private” transaction type. One of the design goals of Quorum is to reuse as much existing technology as possible, minimizing the changes required to go-ethereum in order to reduce the effort required to keep in sync with future versions of the public Ethereum code base</w:t>
+        <w:t xml:space="preserve">Quorum is a private/permissioned blockchain based on the official Go implementation of the Ethereum protocol2. Quorum uses a ‘raft-based’ consensus algorithm (a consensus model for faster </w:t>
+      </w:r>
+      <w:proofErr w:type="spellStart"/>
+      <w:r>
+        <w:rPr>
+          <w:rFonts w:asciiTheme="majorBidi" w:hAnsiTheme="majorBidi" w:cstheme="majorBidi"/>
+          <w:sz w:val="28"/>
+          <w:szCs w:val="28"/>
+        </w:rPr>
+        <w:t>blocktimes</w:t>
+      </w:r>
+      <w:proofErr w:type="spellEnd"/>
+      <w:r>
+        <w:rPr>
+          <w:rFonts w:asciiTheme="majorBidi" w:hAnsiTheme="majorBidi" w:cstheme="majorBidi"/>
+          <w:sz w:val="28"/>
+          <w:szCs w:val="28"/>
+        </w:rPr>
+        <w:t>, transaction finality and on-demand block creation), and achieves Data Privacy through the introduction of a new “private” transaction type. One of the design goals of Quorum is to reuse as much existing technology as possible, minimizing the changes required to go-</w:t>
+      </w:r>
+      <w:proofErr w:type="spellStart"/>
+      <w:r>
+        <w:rPr>
+          <w:rFonts w:asciiTheme="majorBidi" w:hAnsiTheme="majorBidi" w:cstheme="majorBidi"/>
+          <w:sz w:val="28"/>
+          <w:szCs w:val="28"/>
+        </w:rPr>
+        <w:t>ethereum</w:t>
+      </w:r>
+      <w:proofErr w:type="spellEnd"/>
+      <w:r>
+        <w:rPr>
+          <w:rFonts w:asciiTheme="majorBidi" w:hAnsiTheme="majorBidi" w:cstheme="majorBidi"/>
+          <w:sz w:val="28"/>
+          <w:szCs w:val="28"/>
+        </w:rPr>
+        <w:t xml:space="preserve"> in order to reduce the effort required to keep in sync with future versions of the public Ethereum code base</w:t>
       </w:r>
       <w:r>
         <w:rPr>
@@ -22485,7 +23140,25 @@
           <w:sz w:val="28"/>
           <w:szCs w:val="28"/>
         </w:rPr>
-        <w:t>ompared to public blockchains. Smart contracts on Quorum are typically written in Solidity, and it can be deployed as either a private or consortium network. Transaction fees can vary, and dApps built on Quorum may not require traditional data mining but may still involve data analysis for various purposes. Overall, Quorum presents a viable option for enterprise blockchain solutions, balancing benefits and challenges based on specific use cases and requirements.</w:t>
+        <w:t xml:space="preserve">ompared to public blockchains. Smart contracts on Quorum are typically written in Solidity, and it can be deployed as either a private or consortium network. Transaction fees can vary, and </w:t>
+      </w:r>
+      <w:proofErr w:type="spellStart"/>
+      <w:r>
+        <w:rPr>
+          <w:rFonts w:asciiTheme="majorBidi" w:hAnsiTheme="majorBidi" w:cstheme="majorBidi"/>
+          <w:sz w:val="28"/>
+          <w:szCs w:val="28"/>
+        </w:rPr>
+        <w:t>dApps</w:t>
+      </w:r>
+      <w:proofErr w:type="spellEnd"/>
+      <w:r>
+        <w:rPr>
+          <w:rFonts w:asciiTheme="majorBidi" w:hAnsiTheme="majorBidi" w:cstheme="majorBidi"/>
+          <w:sz w:val="28"/>
+          <w:szCs w:val="28"/>
+        </w:rPr>
+        <w:t xml:space="preserve"> built on Quorum may not require traditional data mining but may still involve data analysis for various purposes. Overall, Quorum presents a viable option for enterprise blockchain solutions, balancing benefits and challenges based on specific use cases and requirements.</w:t>
       </w:r>
     </w:p>
     <w:p>
@@ -22570,7 +23243,43 @@
           <w:sz w:val="28"/>
           <w:szCs w:val="28"/>
         </w:rPr>
-        <w:t>EOS is a public blockchain platform known for its scalability, flexible governance model, and free transaction model for users. It allows for the development and deployment of decentralized applications (dApps) using smart contracts written in EOSIO C++ and other supported languages. While it offers advantages such as high throughput and easy upgrades, it also faces criticism for potential centralization concerns and complexity in development. Overall, EOS provides a platform for developers to build and deploy dApps with varying resource requirements, leveraging its unique features and governance structure.</w:t>
+        <w:t>EOS is a public blockchain platform known for its scalability, flexible governance model, and free transaction model for users. It allows for the development and deployment of decentralized applications (</w:t>
+      </w:r>
+      <w:proofErr w:type="spellStart"/>
+      <w:r>
+        <w:rPr>
+          <w:rFonts w:asciiTheme="majorBidi" w:hAnsiTheme="majorBidi" w:cstheme="majorBidi"/>
+          <w:sz w:val="28"/>
+          <w:szCs w:val="28"/>
+        </w:rPr>
+        <w:t>dApps</w:t>
+      </w:r>
+      <w:proofErr w:type="spellEnd"/>
+      <w:r>
+        <w:rPr>
+          <w:rFonts w:asciiTheme="majorBidi" w:hAnsiTheme="majorBidi" w:cstheme="majorBidi"/>
+          <w:sz w:val="28"/>
+          <w:szCs w:val="28"/>
+        </w:rPr>
+        <w:t xml:space="preserve">) using smart contracts written in EOSIO C++ and other supported languages. While it offers advantages such as high throughput and easy upgrades, it also faces criticism for potential centralization concerns and complexity in development. Overall, EOS provides a platform for developers to build and deploy </w:t>
+      </w:r>
+      <w:proofErr w:type="spellStart"/>
+      <w:r>
+        <w:rPr>
+          <w:rFonts w:asciiTheme="majorBidi" w:hAnsiTheme="majorBidi" w:cstheme="majorBidi"/>
+          <w:sz w:val="28"/>
+          <w:szCs w:val="28"/>
+        </w:rPr>
+        <w:t>dApps</w:t>
+      </w:r>
+      <w:proofErr w:type="spellEnd"/>
+      <w:r>
+        <w:rPr>
+          <w:rFonts w:asciiTheme="majorBidi" w:hAnsiTheme="majorBidi" w:cstheme="majorBidi"/>
+          <w:sz w:val="28"/>
+          <w:szCs w:val="28"/>
+        </w:rPr>
+        <w:t xml:space="preserve"> with varying resource requirements, leveraging its unique features and governance structure.</w:t>
       </w:r>
     </w:p>
     <w:p>
@@ -22662,13 +23371,23 @@
           <w:szCs w:val="28"/>
         </w:rPr>
       </w:pPr>
-      <w:r>
-        <w:rPr>
-          <w:rFonts w:asciiTheme="majorBidi" w:hAnsiTheme="majorBidi" w:cstheme="majorBidi"/>
-          <w:sz w:val="28"/>
-          <w:szCs w:val="28"/>
-        </w:rPr>
-        <w:t>Binance Smart Chain</w:t>
+      <w:proofErr w:type="spellStart"/>
+      <w:r>
+        <w:rPr>
+          <w:rFonts w:asciiTheme="majorBidi" w:hAnsiTheme="majorBidi" w:cstheme="majorBidi"/>
+          <w:sz w:val="28"/>
+          <w:szCs w:val="28"/>
+        </w:rPr>
+        <w:t>Binance</w:t>
+      </w:r>
+      <w:proofErr w:type="spellEnd"/>
+      <w:r>
+        <w:rPr>
+          <w:rFonts w:asciiTheme="majorBidi" w:hAnsiTheme="majorBidi" w:cstheme="majorBidi"/>
+          <w:sz w:val="28"/>
+          <w:szCs w:val="28"/>
+        </w:rPr>
+        <w:t xml:space="preserve"> Smart Chain</w:t>
       </w:r>
     </w:p>
     <w:p>
@@ -22734,6 +23453,7 @@
           <w:szCs w:val="28"/>
         </w:rPr>
       </w:pPr>
+      <w:proofErr w:type="spellStart"/>
       <w:r>
         <w:rPr>
           <w:rFonts w:asciiTheme="majorBidi" w:hAnsiTheme="majorBidi" w:cstheme="majorBidi"/>
@@ -22742,6 +23462,7 @@
         </w:rPr>
         <w:t>Polkadot</w:t>
       </w:r>
+      <w:proofErr w:type="spellEnd"/>
     </w:p>
     <w:p>
       <w:pPr>
@@ -22782,6 +23503,7 @@
           <w:szCs w:val="28"/>
         </w:rPr>
       </w:pPr>
+      <w:proofErr w:type="spellStart"/>
       <w:r>
         <w:rPr>
           <w:rFonts w:asciiTheme="majorBidi" w:hAnsiTheme="majorBidi" w:cstheme="majorBidi"/>
@@ -22790,6 +23512,7 @@
         </w:rPr>
         <w:t>Tezos</w:t>
       </w:r>
+      <w:proofErr w:type="spellEnd"/>
     </w:p>
     <w:p>
       <w:pPr>
@@ -22900,7 +23623,25 @@
           <w:szCs w:val="28"/>
         </w:rPr>
         <w:lastRenderedPageBreak/>
-        <w:t>data management, and patient privacy, blockchain offers transformative potential to revolutionize healthcare systems worldwide. Blockchain technology was able to solve several problems that existed I paper-based systems as Securing Health Data Privacy and security are paramount in healthcare, as patient data is sensitive and highly valuable. Blockchain employs cryptographic techniques and consensus mechanisms to ensure the integrity, confidentiality, and immutability of health data. Each transaction recorded on the blockchain is cryptographically linked to previous transactions, making it virtually impossible to alter or delete data retroactively. Moreover, access controls and permissioned blockchain networks enable granular control over who can view, edit, and share sensitive health information, reducing the risk of data breaches and unauthorized access .also Reducing Administrative Burden and Costs: Healthcare administration is often plagued by inefficiencies, paperwork, and administrative overheads, which contribute to high healthcare costs. Blockchain technology has the potential to streamline administrative processes, such as claims processing, billing, and revenue cycle management, by automating tasks, reducing intermediaries, and eliminating redundant paperwork. Smart contracts executed on the blockchain can automate payment settlements, enforce contractual agreements, and facilitate real-time transactions, resulting in cost savings, faster processing times, and improved accuracy in healthcare administration. These Solution contributed to use Blockchain in Electronic Health Records (EHRs)</w:t>
+        <w:t xml:space="preserve">data management, and patient privacy, blockchain offers transformative potential to revolutionize healthcare systems worldwide. Blockchain technology was able to solve several problems that existed I paper-based systems as Securing Health Data Privacy and security are paramount in healthcare, as patient data is sensitive and highly valuable. Blockchain employs cryptographic techniques and consensus mechanisms to ensure the integrity, confidentiality, and immutability of health data. Each transaction recorded on the blockchain is cryptographically linked to previous transactions, making it virtually impossible to alter or delete data retroactively. Moreover, access controls and permissioned blockchain networks enable granular control over who can view, edit, and share sensitive health information, reducing the risk of data breaches and unauthorized </w:t>
+      </w:r>
+      <w:proofErr w:type="gramStart"/>
+      <w:r>
+        <w:rPr>
+          <w:rFonts w:asciiTheme="majorBidi" w:hAnsiTheme="majorBidi" w:cstheme="majorBidi"/>
+          <w:sz w:val="28"/>
+          <w:szCs w:val="28"/>
+        </w:rPr>
+        <w:t>access .also</w:t>
+      </w:r>
+      <w:proofErr w:type="gramEnd"/>
+      <w:r>
+        <w:rPr>
+          <w:rFonts w:asciiTheme="majorBidi" w:hAnsiTheme="majorBidi" w:cstheme="majorBidi"/>
+          <w:sz w:val="28"/>
+          <w:szCs w:val="28"/>
+        </w:rPr>
+        <w:t xml:space="preserve"> Reducing Administrative Burden and Costs: Healthcare administration is often plagued by inefficiencies, paperwork, and administrative overheads, which contribute to high healthcare costs. Blockchain technology has the potential to streamline administrative processes, such as claims processing, billing, and revenue cycle management, by automating tasks, reducing intermediaries, and eliminating redundant paperwork. Smart contracts executed on the blockchain can automate payment settlements, enforce contractual agreements, and facilitate real-time transactions, resulting in cost savings, faster processing times, and improved accuracy in healthcare administration. These Solution contributed to use Blockchain in Electronic Health Records (EHRs)</w:t>
       </w:r>
     </w:p>
     <w:p>
@@ -23102,7 +23843,27 @@
           <w:szCs w:val="28"/>
           <w:lang w:val="en-GB"/>
         </w:rPr>
-        <w:t>AI, a use of man-made brainpower, centers around creating computer programs</w:t>
+        <w:t xml:space="preserve">AI, a use of man-made brainpower, </w:t>
+      </w:r>
+      <w:proofErr w:type="spellStart"/>
+      <w:r>
+        <w:rPr>
+          <w:rFonts w:ascii="Times New Roman" w:eastAsia="Calibri" w:hAnsi="Times New Roman" w:cs="Times New Roman"/>
+          <w:sz w:val="28"/>
+          <w:szCs w:val="28"/>
+          <w:lang w:val="en-GB"/>
+        </w:rPr>
+        <w:t>centers</w:t>
+      </w:r>
+      <w:proofErr w:type="spellEnd"/>
+      <w:r>
+        <w:rPr>
+          <w:rFonts w:ascii="Times New Roman" w:eastAsia="Calibri" w:hAnsi="Times New Roman" w:cs="Times New Roman"/>
+          <w:sz w:val="28"/>
+          <w:szCs w:val="28"/>
+          <w:lang w:val="en-GB"/>
+        </w:rPr>
+        <w:t xml:space="preserve"> around creating computer programs</w:t>
       </w:r>
       <w:r>
         <w:rPr>
@@ -23626,7 +24387,27 @@
           <w:lang w:val="en-GB"/>
         </w:rPr>
         <w:lastRenderedPageBreak/>
-        <w:t>AI has permeated various sectors, transforming industries and driving innovation in areas such as:</w:t>
+        <w:t xml:space="preserve">AI has permeated various sectors, </w:t>
+      </w:r>
+      <w:proofErr w:type="gramStart"/>
+      <w:r>
+        <w:rPr>
+          <w:rFonts w:ascii="Times New Roman" w:eastAsia="Calibri" w:hAnsi="Times New Roman" w:cs="Times New Roman"/>
+          <w:sz w:val="28"/>
+          <w:szCs w:val="32"/>
+          <w:lang w:val="en-GB"/>
+        </w:rPr>
+        <w:t>transforming</w:t>
+      </w:r>
+      <w:proofErr w:type="gramEnd"/>
+      <w:r>
+        <w:rPr>
+          <w:rFonts w:ascii="Times New Roman" w:eastAsia="Calibri" w:hAnsi="Times New Roman" w:cs="Times New Roman"/>
+          <w:sz w:val="28"/>
+          <w:szCs w:val="32"/>
+          <w:lang w:val="en-GB"/>
+        </w:rPr>
+        <w:t xml:space="preserve"> industries and driving innovation in areas such as:</w:t>
       </w:r>
     </w:p>
     <w:p>
@@ -23884,7 +24665,27 @@
           <w:szCs w:val="28"/>
           <w:lang w:val="en-GB" w:eastAsia="en-GB"/>
         </w:rPr>
-        <w:t xml:space="preserve"> AI algorithms analyze patient data, including medical records, genomic information, and lifestyle factors, to generate personalized insights and treatment recommendations. This personalized approach enhances patient engagement, improves treatment adherence, and ultimately leads to better health outcomes.</w:t>
+        <w:t xml:space="preserve"> AI algorithms </w:t>
+      </w:r>
+      <w:proofErr w:type="spellStart"/>
+      <w:r>
+        <w:rPr>
+          <w:rFonts w:ascii="Times New Roman" w:eastAsia="Times New Roman" w:hAnsi="Times New Roman" w:cs="Times New Roman"/>
+          <w:sz w:val="28"/>
+          <w:szCs w:val="28"/>
+          <w:lang w:val="en-GB" w:eastAsia="en-GB"/>
+        </w:rPr>
+        <w:t>analyze</w:t>
+      </w:r>
+      <w:proofErr w:type="spellEnd"/>
+      <w:r>
+        <w:rPr>
+          <w:rFonts w:ascii="Times New Roman" w:eastAsia="Times New Roman" w:hAnsi="Times New Roman" w:cs="Times New Roman"/>
+          <w:sz w:val="28"/>
+          <w:szCs w:val="28"/>
+          <w:lang w:val="en-GB" w:eastAsia="en-GB"/>
+        </w:rPr>
+        <w:t xml:space="preserve"> patient data, including medical records, genomic information, and lifestyle factors, to generate personalized insights and treatment recommendations. This personalized approach enhances patient engagement, improves treatment adherence, and ultimately leads to better health outcomes.</w:t>
       </w:r>
     </w:p>
     <w:p>
@@ -23932,7 +24733,27 @@
           <w:szCs w:val="28"/>
           <w:lang w:val="en-GB" w:eastAsia="en-GB"/>
         </w:rPr>
-        <w:t>AI-powered diagnostic tools can analyze medical images, pathology slides, and clinical data with remarkable accuracy and speed. Machine learning algorithms trained on vast datasets enable early detection of diseases, reducing diagnostic errors, and facilitating timely interventions.</w:t>
+        <w:t xml:space="preserve">AI-powered diagnostic tools can </w:t>
+      </w:r>
+      <w:proofErr w:type="spellStart"/>
+      <w:r>
+        <w:rPr>
+          <w:rFonts w:ascii="Times New Roman" w:eastAsia="Times New Roman" w:hAnsi="Times New Roman" w:cs="Times New Roman"/>
+          <w:sz w:val="28"/>
+          <w:szCs w:val="28"/>
+          <w:lang w:val="en-GB" w:eastAsia="en-GB"/>
+        </w:rPr>
+        <w:t>analyze</w:t>
+      </w:r>
+      <w:proofErr w:type="spellEnd"/>
+      <w:r>
+        <w:rPr>
+          <w:rFonts w:ascii="Times New Roman" w:eastAsia="Times New Roman" w:hAnsi="Times New Roman" w:cs="Times New Roman"/>
+          <w:sz w:val="28"/>
+          <w:szCs w:val="28"/>
+          <w:lang w:val="en-GB" w:eastAsia="en-GB"/>
+        </w:rPr>
+        <w:t xml:space="preserve"> medical images, pathology slides, and clinical data with remarkable accuracy and speed. Machine learning algorithms trained on vast datasets enable early detection of diseases, reducing diagnostic errors, and facilitating timely interventions.</w:t>
       </w:r>
     </w:p>
     <w:p>
@@ -24060,7 +24881,27 @@
           <w:szCs w:val="28"/>
           <w:lang w:val="en-GB" w:eastAsia="en-GB"/>
         </w:rPr>
-        <w:t>AI accelerates drug discovery and development processes by analyzing vast datasets, simulating biological processes, and identifying potential drug candidates. Machine learning algorithms predict drug-target interactions, optimize drug formulations, and expedite clinical trials, leading to the discovery of novel therapies for various diseases.</w:t>
+        <w:t xml:space="preserve">AI accelerates drug discovery and development processes by </w:t>
+      </w:r>
+      <w:proofErr w:type="spellStart"/>
+      <w:r>
+        <w:rPr>
+          <w:rFonts w:ascii="Times New Roman" w:eastAsia="Times New Roman" w:hAnsi="Times New Roman" w:cs="Times New Roman"/>
+          <w:sz w:val="28"/>
+          <w:szCs w:val="28"/>
+          <w:lang w:val="en-GB" w:eastAsia="en-GB"/>
+        </w:rPr>
+        <w:t>analyzing</w:t>
+      </w:r>
+      <w:proofErr w:type="spellEnd"/>
+      <w:r>
+        <w:rPr>
+          <w:rFonts w:ascii="Times New Roman" w:eastAsia="Times New Roman" w:hAnsi="Times New Roman" w:cs="Times New Roman"/>
+          <w:sz w:val="28"/>
+          <w:szCs w:val="28"/>
+          <w:lang w:val="en-GB" w:eastAsia="en-GB"/>
+        </w:rPr>
+        <w:t xml:space="preserve"> vast datasets, simulating biological processes, and identifying potential drug candidates. Machine learning algorithms predict drug-target interactions, optimize drug formulations, and expedite clinical trials, leading to the discovery of novel therapies for various diseases.</w:t>
       </w:r>
     </w:p>
     <w:p>
@@ -24090,7 +24931,27 @@
           <w:szCs w:val="28"/>
           <w:lang w:val="en-GB" w:eastAsia="en-GB"/>
         </w:rPr>
-        <w:t xml:space="preserve"> AI-powered clinical decision support systems provide healthcare practitioners with evidence-based recommendations, treatment guidelines, and real-time alerts. These systems analyze patient data, medical literature, and clinical guidelines to assist clinicians in making informed decisions, reducing medical errors, and enhancing patient safety.</w:t>
+        <w:t xml:space="preserve"> AI-powered clinical decision support systems provide healthcare practitioners with evidence-based recommendations, treatment guidelines, and real-time alerts. These systems </w:t>
+      </w:r>
+      <w:proofErr w:type="spellStart"/>
+      <w:r>
+        <w:rPr>
+          <w:rFonts w:ascii="Times New Roman" w:eastAsia="Times New Roman" w:hAnsi="Times New Roman" w:cs="Times New Roman"/>
+          <w:sz w:val="28"/>
+          <w:szCs w:val="28"/>
+          <w:lang w:val="en-GB" w:eastAsia="en-GB"/>
+        </w:rPr>
+        <w:t>analyze</w:t>
+      </w:r>
+      <w:proofErr w:type="spellEnd"/>
+      <w:r>
+        <w:rPr>
+          <w:rFonts w:ascii="Times New Roman" w:eastAsia="Times New Roman" w:hAnsi="Times New Roman" w:cs="Times New Roman"/>
+          <w:sz w:val="28"/>
+          <w:szCs w:val="28"/>
+          <w:lang w:val="en-GB" w:eastAsia="en-GB"/>
+        </w:rPr>
+        <w:t xml:space="preserve"> patient data, medical literature, and clinical guidelines to assist clinicians in making informed decisions, reducing medical errors, and enhancing patient safety.</w:t>
       </w:r>
     </w:p>
     <w:p>
@@ -24148,7 +25009,47 @@
           <w:lang w:val="en-GB" w:eastAsia="en-GB"/>
         </w:rPr>
         <w:lastRenderedPageBreak/>
-        <w:t>cases of fraud, waste, and abuse. Machine learning models analyze billing patterns, patient histories, and provider behavior to flag suspicious activities, mitigate financial losses, and protect the integrity of healthcare systems.</w:t>
+        <w:t xml:space="preserve">cases of fraud, waste, and abuse. Machine learning models </w:t>
+      </w:r>
+      <w:proofErr w:type="spellStart"/>
+      <w:r>
+        <w:rPr>
+          <w:rFonts w:ascii="Times New Roman" w:eastAsia="Times New Roman" w:hAnsi="Times New Roman" w:cs="Times New Roman"/>
+          <w:sz w:val="28"/>
+          <w:szCs w:val="28"/>
+          <w:lang w:val="en-GB" w:eastAsia="en-GB"/>
+        </w:rPr>
+        <w:t>analyze</w:t>
+      </w:r>
+      <w:proofErr w:type="spellEnd"/>
+      <w:r>
+        <w:rPr>
+          <w:rFonts w:ascii="Times New Roman" w:eastAsia="Times New Roman" w:hAnsi="Times New Roman" w:cs="Times New Roman"/>
+          <w:sz w:val="28"/>
+          <w:szCs w:val="28"/>
+          <w:lang w:val="en-GB" w:eastAsia="en-GB"/>
+        </w:rPr>
+        <w:t xml:space="preserve"> billing patterns, patient histories, and provider </w:t>
+      </w:r>
+      <w:proofErr w:type="spellStart"/>
+      <w:r>
+        <w:rPr>
+          <w:rFonts w:ascii="Times New Roman" w:eastAsia="Times New Roman" w:hAnsi="Times New Roman" w:cs="Times New Roman"/>
+          <w:sz w:val="28"/>
+          <w:szCs w:val="28"/>
+          <w:lang w:val="en-GB" w:eastAsia="en-GB"/>
+        </w:rPr>
+        <w:t>behavior</w:t>
+      </w:r>
+      <w:proofErr w:type="spellEnd"/>
+      <w:r>
+        <w:rPr>
+          <w:rFonts w:ascii="Times New Roman" w:eastAsia="Times New Roman" w:hAnsi="Times New Roman" w:cs="Times New Roman"/>
+          <w:sz w:val="28"/>
+          <w:szCs w:val="28"/>
+          <w:lang w:val="en-GB" w:eastAsia="en-GB"/>
+        </w:rPr>
+        <w:t xml:space="preserve"> to flag suspicious activities, mitigate financial losses, and protect the integrity of healthcare systems.</w:t>
       </w:r>
     </w:p>
     <w:p>
@@ -24321,7 +25222,27 @@
           <w:szCs w:val="28"/>
           <w:lang w:val="en-GB" w:eastAsia="en-GB"/>
         </w:rPr>
-        <w:t>AI algorithms can analyze vast amounts of patient data efficiently, extracting valuable insights to improve healthcare outcomes. By leveraging machine learning techniques, the platform can identify patterns, trends, and anomalies within patient records, aiding in diagnosis, treatment planning, and disease prevention.</w:t>
+        <w:t xml:space="preserve">AI algorithms can </w:t>
+      </w:r>
+      <w:proofErr w:type="spellStart"/>
+      <w:r>
+        <w:rPr>
+          <w:rFonts w:ascii="Times New Roman" w:eastAsia="Times New Roman" w:hAnsi="Times New Roman" w:cs="Times New Roman"/>
+          <w:sz w:val="28"/>
+          <w:szCs w:val="28"/>
+          <w:lang w:val="en-GB" w:eastAsia="en-GB"/>
+        </w:rPr>
+        <w:t>analyze</w:t>
+      </w:r>
+      <w:proofErr w:type="spellEnd"/>
+      <w:r>
+        <w:rPr>
+          <w:rFonts w:ascii="Times New Roman" w:eastAsia="Times New Roman" w:hAnsi="Times New Roman" w:cs="Times New Roman"/>
+          <w:sz w:val="28"/>
+          <w:szCs w:val="28"/>
+          <w:lang w:val="en-GB" w:eastAsia="en-GB"/>
+        </w:rPr>
+        <w:t xml:space="preserve"> vast amounts of patient data efficiently, extracting valuable insights to improve healthcare outcomes. By leveraging machine learning techniques, the platform can identify patterns, trends, and anomalies within patient records, aiding in diagnosis, treatment planning, and disease prevention.</w:t>
       </w:r>
     </w:p>
     <w:p>
@@ -24445,7 +25366,27 @@
           <w:szCs w:val="28"/>
           <w:lang w:val="en-GB" w:eastAsia="en-GB"/>
         </w:rPr>
-        <w:t>AI-driven insights derived from patient records empower healthcare providers to deliver personalized and precision medicine approaches tailored to individual patient needs. By analyzing historical data, genetic information, and clinical variables, the platform can recommend optimal treatment plans, predict disease progression, and identify personalized interventions for better patient outcomes.</w:t>
+        <w:t xml:space="preserve">AI-driven insights derived from patient records empower healthcare providers to deliver personalized and precision medicine approaches tailored to individual patient needs. By </w:t>
+      </w:r>
+      <w:proofErr w:type="spellStart"/>
+      <w:r>
+        <w:rPr>
+          <w:rFonts w:ascii="Times New Roman" w:eastAsia="Times New Roman" w:hAnsi="Times New Roman" w:cs="Times New Roman"/>
+          <w:sz w:val="28"/>
+          <w:szCs w:val="28"/>
+          <w:lang w:val="en-GB" w:eastAsia="en-GB"/>
+        </w:rPr>
+        <w:t>analyzing</w:t>
+      </w:r>
+      <w:proofErr w:type="spellEnd"/>
+      <w:r>
+        <w:rPr>
+          <w:rFonts w:ascii="Times New Roman" w:eastAsia="Times New Roman" w:hAnsi="Times New Roman" w:cs="Times New Roman"/>
+          <w:sz w:val="28"/>
+          <w:szCs w:val="28"/>
+          <w:lang w:val="en-GB" w:eastAsia="en-GB"/>
+        </w:rPr>
+        <w:t xml:space="preserve"> historical data, genetic information, and clinical variables, the platform can recommend optimal treatment plans, predict disease progression, and identify personalized interventions for better patient outcomes.</w:t>
       </w:r>
     </w:p>
     <w:p>
@@ -25214,7 +26155,21 @@
               <w:rPr>
                 <w:rFonts w:asciiTheme="majorBidi" w:hAnsiTheme="majorBidi" w:cstheme="majorBidi"/>
               </w:rPr>
-              <w:t>SPA does not directly support back and forth navigation and sharing links of a specific location to a site, for this developers need to use an API.</w:t>
+              <w:t xml:space="preserve">SPA does not directly support back and forth navigation and sharing links of a specific location to a site, for </w:t>
+            </w:r>
+            <w:proofErr w:type="gramStart"/>
+            <w:r>
+              <w:rPr>
+                <w:rFonts w:asciiTheme="majorBidi" w:hAnsiTheme="majorBidi" w:cstheme="majorBidi"/>
+              </w:rPr>
+              <w:t>this developers</w:t>
+            </w:r>
+            <w:proofErr w:type="gramEnd"/>
+            <w:r>
+              <w:rPr>
+                <w:rFonts w:asciiTheme="majorBidi" w:hAnsiTheme="majorBidi" w:cstheme="majorBidi"/>
+              </w:rPr>
+              <w:t xml:space="preserve"> need to use an API.</w:t>
             </w:r>
           </w:p>
         </w:tc>
@@ -26487,24 +27442,60 @@
           <w:sz w:val="28"/>
           <w:szCs w:val="28"/>
         </w:rPr>
-        <w:t>"Vue is a JavaScript framework for building user interfaces. It builds on top of standard HTML, CSS, and JavaScript and provides a declarative and component-based programming model that helps you efficiently develop user interfaces, be they simple or complex" [10]. "Vue is a progressive framework for building user interfaces and single-page web applications. Vue is designed to be an incrementally adaptable architecture that focuses on declarative rendering and component composition. VueJS is created and maintained by Evan You. Vue extends HTML with HTML attributes called "directives" [6]. "Vue.js is one of the most capable web front-end frameworks, to create collaborating user interfaces. It has been very straightforward to adapt and is lightweight in nature. It offers data-reactive components that have a simple and flexible API, two-way data binding, Virtual DOM, and component-based programming. It helps in the creation of dynamic web applications with ease and effectiveness" [8].</w:t>
-      </w:r>
-    </w:p>
-    <w:p>
-      <w:pPr>
-        <w:rPr>
-          <w:rFonts w:asciiTheme="majorBidi" w:hAnsiTheme="majorBidi" w:cstheme="majorBidi"/>
-          <w:sz w:val="28"/>
-          <w:szCs w:val="28"/>
-        </w:rPr>
-      </w:pPr>
-      <w:r>
-        <w:rPr>
-          <w:rFonts w:asciiTheme="majorBidi" w:hAnsiTheme="majorBidi" w:cstheme="majorBidi"/>
-          <w:sz w:val="28"/>
-          <w:szCs w:val="28"/>
-        </w:rPr>
-        <w:t>Key features in VueJS:</w:t>
+        <w:t xml:space="preserve">"Vue is a JavaScript framework for building user interfaces. It builds on top of standard HTML, CSS, and JavaScript and provides a declarative and component-based programming model that helps you efficiently develop user interfaces, be they simple or complex" [10]. "Vue is a progressive framework for building user interfaces and single-page web applications. Vue is designed to be an incrementally adaptable architecture that focuses on declarative rendering and component composition. </w:t>
+      </w:r>
+      <w:proofErr w:type="spellStart"/>
+      <w:r>
+        <w:rPr>
+          <w:rFonts w:asciiTheme="majorBidi" w:hAnsiTheme="majorBidi" w:cstheme="majorBidi"/>
+          <w:sz w:val="28"/>
+          <w:szCs w:val="28"/>
+        </w:rPr>
+        <w:t>VueJS</w:t>
+      </w:r>
+      <w:proofErr w:type="spellEnd"/>
+      <w:r>
+        <w:rPr>
+          <w:rFonts w:asciiTheme="majorBidi" w:hAnsiTheme="majorBidi" w:cstheme="majorBidi"/>
+          <w:sz w:val="28"/>
+          <w:szCs w:val="28"/>
+        </w:rPr>
+        <w:t xml:space="preserve"> is created and maintained by Evan You. Vue extends HTML with HTML attributes called "directives" [6]. "Vue.js is one of the most capable web front-end frameworks, to create collaborating user interfaces. It has been very straightforward to adapt and is lightweight in nature. It offers data-reactive components that have a simple and flexible API, two-way data binding, Virtual DOM, and component-based programming. It helps in the creation of dynamic web applications with ease and effectiveness" [8].</w:t>
+      </w:r>
+    </w:p>
+    <w:p>
+      <w:pPr>
+        <w:rPr>
+          <w:rFonts w:asciiTheme="majorBidi" w:hAnsiTheme="majorBidi" w:cstheme="majorBidi"/>
+          <w:sz w:val="28"/>
+          <w:szCs w:val="28"/>
+        </w:rPr>
+      </w:pPr>
+      <w:r>
+        <w:rPr>
+          <w:rFonts w:asciiTheme="majorBidi" w:hAnsiTheme="majorBidi" w:cstheme="majorBidi"/>
+          <w:sz w:val="28"/>
+          <w:szCs w:val="28"/>
+        </w:rPr>
+        <w:t xml:space="preserve">Key features in </w:t>
+      </w:r>
+      <w:proofErr w:type="spellStart"/>
+      <w:r>
+        <w:rPr>
+          <w:rFonts w:asciiTheme="majorBidi" w:hAnsiTheme="majorBidi" w:cstheme="majorBidi"/>
+          <w:sz w:val="28"/>
+          <w:szCs w:val="28"/>
+        </w:rPr>
+        <w:t>VueJS</w:t>
+      </w:r>
+      <w:proofErr w:type="spellEnd"/>
+      <w:r>
+        <w:rPr>
+          <w:rFonts w:asciiTheme="majorBidi" w:hAnsiTheme="majorBidi" w:cstheme="majorBidi"/>
+          <w:sz w:val="28"/>
+          <w:szCs w:val="28"/>
+        </w:rPr>
+        <w:t>:</w:t>
       </w:r>
     </w:p>
     <w:p>
@@ -26686,7 +27677,29 @@
           <w:szCs w:val="28"/>
           <w:shd w:val="clear" w:color="auto" w:fill="FFFFFF"/>
         </w:rPr>
-        <w:t>"Node.js is a cross-platform, open-source server environment that can run on Windows, Linux, Unix, macOS, and more. Node.js is a back-end JavaScript runtime environment, that runs on the V8 JavaScript Engine and executes JavaScript code outside a web browser " [12]. "Node.js is an asynchronous event-driven JavaScript runtime designed to build scalable network applications. It supports the handling of many connections concurrently. Call back is triggered for each connection and it sleeps if there is no work to be done. This behavior unlike too many other common concurrency models, in which operating system threads are used. Moreover, the users of Node.js need not worry about deadlocks, since there are no locks. Since almost no function performs an I/O in Node.js, the process never blocks. These properties make Node.js scalable. JavaScript language is used to write applications in Node.js and run with Node.js runtime environment. The package ecosystem of Node.js called npm (node package manager) has a large number of open-source libraries. Node.js uses Google Chrome</w:t>
+        <w:t xml:space="preserve">"Node.js is a cross-platform, open-source server environment that can run on Windows, Linux, Unix, macOS, and more. Node.js is a back-end JavaScript runtime environment, that runs on the V8 JavaScript Engine and executes JavaScript code outside a web browser " [12]. "Node.js is an asynchronous event-driven JavaScript runtime designed to build scalable network applications. It supports the handling of many connections concurrently. Call back is triggered for each connection and it sleeps if there is no work to be done. This behavior unlike too many other common concurrency models, in which operating system threads are used. Moreover, the users of Node.js need not worry about deadlocks, since there are no locks. Since almost no function performs an I/O in Node.js, the process never blocks. These properties make Node.js scalable. JavaScript language is used to write applications in Node.js and run with Node.js runtime environment. The package ecosystem of Node.js called </w:t>
+      </w:r>
+      <w:proofErr w:type="spellStart"/>
+      <w:r>
+        <w:rPr>
+          <w:rFonts w:asciiTheme="majorBidi" w:hAnsiTheme="majorBidi" w:cstheme="majorBidi"/>
+          <w:color w:val="0D0D0D"/>
+          <w:sz w:val="28"/>
+          <w:szCs w:val="28"/>
+          <w:shd w:val="clear" w:color="auto" w:fill="FFFFFF"/>
+        </w:rPr>
+        <w:t>npm</w:t>
+      </w:r>
+      <w:proofErr w:type="spellEnd"/>
+      <w:r>
+        <w:rPr>
+          <w:rFonts w:asciiTheme="majorBidi" w:hAnsiTheme="majorBidi" w:cstheme="majorBidi"/>
+          <w:color w:val="0D0D0D"/>
+          <w:sz w:val="28"/>
+          <w:szCs w:val="28"/>
+          <w:shd w:val="clear" w:color="auto" w:fill="FFFFFF"/>
+        </w:rPr>
+        <w:t xml:space="preserve"> (node package manager) has a large number of open-source libraries. Node.js uses Google Chrome</w:t>
       </w:r>
       <w:r>
         <w:rPr>
@@ -26908,7 +27921,29 @@
           <w:szCs w:val="28"/>
           <w:shd w:val="clear" w:color="auto" w:fill="FFFFFF"/>
         </w:rPr>
-        <w:t>"PHP Personal Home Page (PHP) is a general-purpose scripting language geared toward web development. It was originally created by Danish-Canadian programmer Rasmus Lerdorf in 1994. PHP originally stood for Personal Home Page, but it now stands for the recursive initialism PHP: Hypertext Preprocessor". It is an open source server-side scripting language and a powerful tool for creating dynamic and interactive Web sites. It does not concentrate on client-side or frontend duties. It manages data and server-side processes in the background with the aid of an interpreter. The most significant advantage of PHP is that it can be directly inserted in HTML. It's used to manage dynamic content, databases, and session monitoring. MySQL, PostgreSQL, Oracle, Sybase, Informix, and Microsoft SQL Server are just a few of the databases it supports. POP3, IMAP, and LDAP are just a few of the important protocols that PHP supports.</w:t>
+        <w:t xml:space="preserve">"PHP Personal Home Page (PHP) is a general-purpose scripting language geared toward web development. It was originally created by Danish-Canadian programmer Rasmus Lerdorf in 1994. PHP originally stood for Personal Home Page, but it now stands for the recursive initialism PHP: Hypertext Preprocessor". It is an </w:t>
+      </w:r>
+      <w:proofErr w:type="gramStart"/>
+      <w:r>
+        <w:rPr>
+          <w:rFonts w:asciiTheme="majorBidi" w:hAnsiTheme="majorBidi" w:cstheme="majorBidi"/>
+          <w:color w:val="0D0D0D"/>
+          <w:sz w:val="28"/>
+          <w:szCs w:val="28"/>
+          <w:shd w:val="clear" w:color="auto" w:fill="FFFFFF"/>
+        </w:rPr>
+        <w:t>open source</w:t>
+      </w:r>
+      <w:proofErr w:type="gramEnd"/>
+      <w:r>
+        <w:rPr>
+          <w:rFonts w:asciiTheme="majorBidi" w:hAnsiTheme="majorBidi" w:cstheme="majorBidi"/>
+          <w:color w:val="0D0D0D"/>
+          <w:sz w:val="28"/>
+          <w:szCs w:val="28"/>
+          <w:shd w:val="clear" w:color="auto" w:fill="FFFFFF"/>
+        </w:rPr>
+        <w:t xml:space="preserve"> server-side scripting language and a powerful tool for creating dynamic and interactive Web sites. It does not concentrate on client-side or frontend duties. It manages data and server-side processes in the background with the aid of an interpreter. The most significant advantage of PHP is that it can be directly inserted in HTML. It's used to manage dynamic content, databases, and session monitoring. MySQL, PostgreSQL, Oracle, Sybase, Informix, and Microsoft SQL Server are just a few of the databases it supports. POP3, IMAP, and LDAP are just a few of the important protocols that PHP supports.</w:t>
       </w:r>
     </w:p>
     <w:p/>
@@ -27717,8 +28752,72 @@
           <w:sz w:val="28"/>
           <w:szCs w:val="28"/>
         </w:rPr>
-        <w:t>PostgreSQL has earned a strong reputation for its proven architecture, reliability, data integrity, robust feature set, extensibility, and the dedication of the open source community behind the software to consistently deliver performant and innovative solutions. PostgreSQL runs on all major operating systems, has been ACID-compliant since 2001, and has powerful add-ons such as the popular PostGIS geospatial database extender. It is no surprise that PostgreSQL has become the open source relational database of choice for many people and organisations</w:t>
-      </w:r>
+        <w:t xml:space="preserve">PostgreSQL has earned a strong reputation for its proven architecture, reliability, data integrity, robust feature set, extensibility, and the dedication of the </w:t>
+      </w:r>
+      <w:proofErr w:type="gramStart"/>
+      <w:r>
+        <w:rPr>
+          <w:rFonts w:asciiTheme="majorBidi" w:hAnsiTheme="majorBidi" w:cstheme="majorBidi"/>
+          <w:sz w:val="28"/>
+          <w:szCs w:val="28"/>
+        </w:rPr>
+        <w:t>open source</w:t>
+      </w:r>
+      <w:proofErr w:type="gramEnd"/>
+      <w:r>
+        <w:rPr>
+          <w:rFonts w:asciiTheme="majorBidi" w:hAnsiTheme="majorBidi" w:cstheme="majorBidi"/>
+          <w:sz w:val="28"/>
+          <w:szCs w:val="28"/>
+        </w:rPr>
+        <w:t xml:space="preserve"> community behind the software to consistently deliver performant and innovative solutions. PostgreSQL runs on all major operating systems, has been ACID-compliant since 2001, and has powerful add-ons such as the popular </w:t>
+      </w:r>
+      <w:proofErr w:type="spellStart"/>
+      <w:r>
+        <w:rPr>
+          <w:rFonts w:asciiTheme="majorBidi" w:hAnsiTheme="majorBidi" w:cstheme="majorBidi"/>
+          <w:sz w:val="28"/>
+          <w:szCs w:val="28"/>
+        </w:rPr>
+        <w:t>PostGIS</w:t>
+      </w:r>
+      <w:proofErr w:type="spellEnd"/>
+      <w:r>
+        <w:rPr>
+          <w:rFonts w:asciiTheme="majorBidi" w:hAnsiTheme="majorBidi" w:cstheme="majorBidi"/>
+          <w:sz w:val="28"/>
+          <w:szCs w:val="28"/>
+        </w:rPr>
+        <w:t xml:space="preserve"> geospatial database extender. It is no surprise that PostgreSQL has become the </w:t>
+      </w:r>
+      <w:proofErr w:type="gramStart"/>
+      <w:r>
+        <w:rPr>
+          <w:rFonts w:asciiTheme="majorBidi" w:hAnsiTheme="majorBidi" w:cstheme="majorBidi"/>
+          <w:sz w:val="28"/>
+          <w:szCs w:val="28"/>
+        </w:rPr>
+        <w:t>open source</w:t>
+      </w:r>
+      <w:proofErr w:type="gramEnd"/>
+      <w:r>
+        <w:rPr>
+          <w:rFonts w:asciiTheme="majorBidi" w:hAnsiTheme="majorBidi" w:cstheme="majorBidi"/>
+          <w:sz w:val="28"/>
+          <w:szCs w:val="28"/>
+        </w:rPr>
+        <w:t xml:space="preserve"> relational database of choice for many people and </w:t>
+      </w:r>
+      <w:proofErr w:type="spellStart"/>
+      <w:r>
+        <w:rPr>
+          <w:rFonts w:asciiTheme="majorBidi" w:hAnsiTheme="majorBidi" w:cstheme="majorBidi"/>
+          <w:sz w:val="28"/>
+          <w:szCs w:val="28"/>
+        </w:rPr>
+        <w:t>organisations</w:t>
+      </w:r>
+      <w:proofErr w:type="spellEnd"/>
       <w:r>
         <w:rPr>
           <w:rFonts w:asciiTheme="majorBidi" w:hAnsiTheme="majorBidi" w:cstheme="majorBidi"/>
@@ -27855,7 +28954,27 @@
           <w:szCs w:val="28"/>
           <w:lang w:val="en-GB"/>
         </w:rPr>
-        <w:t xml:space="preserve"> need to analyze and extract insights from the data stored on </w:t>
+        <w:t xml:space="preserve"> need to </w:t>
+      </w:r>
+      <w:proofErr w:type="spellStart"/>
+      <w:r>
+        <w:rPr>
+          <w:rFonts w:asciiTheme="majorBidi" w:hAnsiTheme="majorBidi" w:cstheme="majorBidi"/>
+          <w:sz w:val="28"/>
+          <w:szCs w:val="28"/>
+          <w:lang w:val="en-GB"/>
+        </w:rPr>
+        <w:t>analyze</w:t>
+      </w:r>
+      <w:proofErr w:type="spellEnd"/>
+      <w:r>
+        <w:rPr>
+          <w:rFonts w:asciiTheme="majorBidi" w:hAnsiTheme="majorBidi" w:cstheme="majorBidi"/>
+          <w:sz w:val="28"/>
+          <w:szCs w:val="28"/>
+          <w:lang w:val="en-GB"/>
+        </w:rPr>
+        <w:t xml:space="preserve"> and extract insights from the data stored on </w:t>
       </w:r>
       <w:r>
         <w:rPr>
@@ -28286,7 +29405,25 @@
           <w:sz w:val="28"/>
           <w:szCs w:val="28"/>
         </w:rPr>
-        <w:t>IPFS is a peer-to-peer version controlled filesystem that synthesizes learnings from many previous successful systems. IPFS combines a distributed Hash table, an incentivized block exchange, and a self-certifying namespace. IPFS is a peer-to-peer hypermedia protocol to make the web faster, safer, and more open.</w:t>
+        <w:t xml:space="preserve">IPFS is a peer-to-peer </w:t>
+      </w:r>
+      <w:proofErr w:type="gramStart"/>
+      <w:r>
+        <w:rPr>
+          <w:rFonts w:asciiTheme="majorBidi" w:hAnsiTheme="majorBidi" w:cstheme="majorBidi"/>
+          <w:sz w:val="28"/>
+          <w:szCs w:val="28"/>
+        </w:rPr>
+        <w:t>version controlled</w:t>
+      </w:r>
+      <w:proofErr w:type="gramEnd"/>
+      <w:r>
+        <w:rPr>
+          <w:rFonts w:asciiTheme="majorBidi" w:hAnsiTheme="majorBidi" w:cstheme="majorBidi"/>
+          <w:sz w:val="28"/>
+          <w:szCs w:val="28"/>
+        </w:rPr>
+        <w:t xml:space="preserve"> filesystem that synthesizes learnings from many previous successful systems. IPFS combines a distributed Hash table, an incentivized block exchange, and a self-certifying namespace. IPFS is a peer-to-peer hypermedia protocol to make the web faster, safer, and more open.</w:t>
       </w:r>
     </w:p>
     <w:p>
@@ -28304,7 +29441,25 @@
           <w:sz w:val="28"/>
           <w:szCs w:val="28"/>
         </w:rPr>
-        <w:t>The InterPlanetary File System (IPFS)</w:t>
+        <w:t xml:space="preserve">The </w:t>
+      </w:r>
+      <w:proofErr w:type="spellStart"/>
+      <w:r>
+        <w:rPr>
+          <w:rFonts w:asciiTheme="majorBidi" w:hAnsiTheme="majorBidi" w:cstheme="majorBidi"/>
+          <w:sz w:val="28"/>
+          <w:szCs w:val="28"/>
+        </w:rPr>
+        <w:t>InterPlanetary</w:t>
+      </w:r>
+      <w:proofErr w:type="spellEnd"/>
+      <w:r>
+        <w:rPr>
+          <w:rFonts w:asciiTheme="majorBidi" w:hAnsiTheme="majorBidi" w:cstheme="majorBidi"/>
+          <w:sz w:val="28"/>
+          <w:szCs w:val="28"/>
+        </w:rPr>
+        <w:t xml:space="preserve"> File System (IPFS)</w:t>
       </w:r>
       <w:r>
         <w:rPr>
@@ -28487,7 +29642,43 @@
           <w:sz w:val="28"/>
           <w:szCs w:val="28"/>
         </w:rPr>
-        <w:t>Bitcoin blockchain has a standard block size of approximately 1 MB, and these contain around 1,500–1,900 transaction details being coordinated from one address to other. On the other hand, if we try to impose the same kind of architecture in healthcare, huge data sets envisaged in the healthcare domain would be a challenge to reckon. Huge data sets as being discussed in the domain of healthcare of the size in zettabytes would not be apt to be indexed in blocks. Even if we increase the block size to contain the healthcare data, it would have a snowball effect into the efficiency and transaction confirmation delays. Thus, there is a need such that the blocks contain the regular hashes of the transaction and data sets are stored in a decentralised manner. This decentralised storage can be coordinated with the aid of IPFS protocol.</w:t>
+        <w:t xml:space="preserve">Bitcoin blockchain has a standard block size of approximately 1 MB, and these contain around 1,500–1,900 transaction details being coordinated from one address to other. On the other hand, if we try to impose the same kind of architecture in healthcare, huge data sets envisaged in the healthcare domain would be a challenge to reckon. Huge data sets as being discussed in the domain of healthcare of the size in zettabytes would not be apt to be indexed in blocks. Even if we increase the block size to contain the healthcare data, it would have a snowball effect into the efficiency and transaction confirmation delays. Thus, there is a need such that the blocks contain the regular hashes of the transaction and data sets are stored in a </w:t>
+      </w:r>
+      <w:proofErr w:type="spellStart"/>
+      <w:r>
+        <w:rPr>
+          <w:rFonts w:asciiTheme="majorBidi" w:hAnsiTheme="majorBidi" w:cstheme="majorBidi"/>
+          <w:sz w:val="28"/>
+          <w:szCs w:val="28"/>
+        </w:rPr>
+        <w:t>decentralised</w:t>
+      </w:r>
+      <w:proofErr w:type="spellEnd"/>
+      <w:r>
+        <w:rPr>
+          <w:rFonts w:asciiTheme="majorBidi" w:hAnsiTheme="majorBidi" w:cstheme="majorBidi"/>
+          <w:sz w:val="28"/>
+          <w:szCs w:val="28"/>
+        </w:rPr>
+        <w:t xml:space="preserve"> manner. This </w:t>
+      </w:r>
+      <w:proofErr w:type="spellStart"/>
+      <w:r>
+        <w:rPr>
+          <w:rFonts w:asciiTheme="majorBidi" w:hAnsiTheme="majorBidi" w:cstheme="majorBidi"/>
+          <w:sz w:val="28"/>
+          <w:szCs w:val="28"/>
+        </w:rPr>
+        <w:t>decentralised</w:t>
+      </w:r>
+      <w:proofErr w:type="spellEnd"/>
+      <w:r>
+        <w:rPr>
+          <w:rFonts w:asciiTheme="majorBidi" w:hAnsiTheme="majorBidi" w:cstheme="majorBidi"/>
+          <w:sz w:val="28"/>
+          <w:szCs w:val="28"/>
+        </w:rPr>
+        <w:t xml:space="preserve"> storage can be coordinated with the aid of IPFS protocol.</w:t>
       </w:r>
       <w:r>
         <w:rPr>
@@ -28584,7 +29775,27 @@
           <w:szCs w:val="28"/>
           <w:lang w:val="en-GB"/>
         </w:rPr>
-        <w:t xml:space="preserve"> IPFS employs content-addressed storage, where files are identified by their content rather than their location. This ensures immutability, as any change to a file results in a new content identifier (CID). This property aligns well with the principles of blockchain, where immutability is crucial for maintaining the integrity of data.</w:t>
+        <w:t xml:space="preserve"> IPFS employs content-addressed storage, where files are identified by their content rather than their location. This ensures immutability, as any change to a </w:t>
+      </w:r>
+      <w:proofErr w:type="gramStart"/>
+      <w:r>
+        <w:rPr>
+          <w:rFonts w:asciiTheme="majorBidi" w:hAnsiTheme="majorBidi" w:cstheme="majorBidi"/>
+          <w:sz w:val="28"/>
+          <w:szCs w:val="28"/>
+          <w:lang w:val="en-GB"/>
+        </w:rPr>
+        <w:t>file results</w:t>
+      </w:r>
+      <w:proofErr w:type="gramEnd"/>
+      <w:r>
+        <w:rPr>
+          <w:rFonts w:asciiTheme="majorBidi" w:hAnsiTheme="majorBidi" w:cstheme="majorBidi"/>
+          <w:sz w:val="28"/>
+          <w:szCs w:val="28"/>
+          <w:lang w:val="en-GB"/>
+        </w:rPr>
+        <w:t xml:space="preserve"> in a new content identifier (CID). This property aligns well with the principles of blockchain, where immutability is crucial for maintaining the integrity of data.</w:t>
       </w:r>
     </w:p>
     <w:p>
@@ -29110,13 +30321,33 @@
           <w:szCs w:val="28"/>
         </w:rPr>
       </w:pPr>
-      <w:r>
-        <w:rPr>
-          <w:rFonts w:asciiTheme="majorBidi" w:hAnsiTheme="majorBidi" w:cstheme="majorBidi"/>
-          <w:sz w:val="28"/>
-          <w:szCs w:val="28"/>
-        </w:rPr>
-        <w:t>Python is a high-level programming language known for its simplicity and readability. It was created by Guido van Rossum and first released in 1991. Python is versatile and can be used for various purposes, including web development, data analysis, artificial intelligence, scientific computing, automation, and more. It emphasizes code readability and has a large standard library, making it easy to learn and use for both beginners and experienced programmers.</w:t>
+      <w:bookmarkStart w:id="76" w:name="_Hlk159005750"/>
+      <w:r>
+        <w:rPr>
+          <w:rFonts w:asciiTheme="majorBidi" w:hAnsiTheme="majorBidi" w:cstheme="majorBidi"/>
+          <w:sz w:val="28"/>
+          <w:szCs w:val="28"/>
+        </w:rPr>
+        <w:t>“Python is an interpreted, object-oriented, high-level programming language with dynamic semantics. Its high-level built in data structures, combined with dynamic typing and dynamic binding, make it very attractive for Rapid Application Development, as well as for use as a scripting or glue language to connect existing components together. Python's simple, easy to learn syntax emphasizes readability and therefore reduces the cost of program maintenance. Python supports modules and packages, which encourages program modularity and code reuse. The Python interpreter and the extensive standard library are available in source or binary form without charge for all major platforms, and can be freely distributed.”</w:t>
+      </w:r>
+    </w:p>
+    <w:bookmarkEnd w:id="76"/>
+    <w:p>
+      <w:pPr>
+        <w:rPr>
+          <w:rFonts w:asciiTheme="majorBidi" w:hAnsiTheme="majorBidi" w:cstheme="majorBidi"/>
+          <w:sz w:val="28"/>
+          <w:szCs w:val="28"/>
+        </w:rPr>
+      </w:pPr>
+      <w:r>
+        <w:rPr>
+          <w:rFonts w:asciiTheme="majorBidi" w:hAnsiTheme="majorBidi" w:cstheme="majorBidi"/>
+          <w:sz w:val="28"/>
+          <w:szCs w:val="28"/>
+        </w:rPr>
+        <w:lastRenderedPageBreak/>
+        <w:t>It was created by Guido van Rossum and first released in 1991. Python is versatile and can be used for various purposes, including web development, data analysis, artificial intelligence, scientific computing, automation, and more. It emphasizes code readability and has a large standard library, making it easy to learn and use for both beginners and experienced programmers.</w:t>
       </w:r>
     </w:p>
     <w:p>
@@ -29310,7 +30541,27 @@
           <w:szCs w:val="28"/>
           <w:lang w:val="en-GB"/>
         </w:rPr>
-        <w:t xml:space="preserve"> Python boasts a rich ecosystem of libraries and frameworks tailored for artificial intelligence and machine learning tasks. By leveraging Python, we tap into this extensive array of tools, such as TensorFlow, PyTorch, and scikit-learn, to facilitate the integration of AI functionalities into our platform seamlessly.</w:t>
+        <w:t xml:space="preserve"> Python boasts a rich ecosystem of libraries and frameworks tailored for artificial intelligence and machine learning tasks. By leveraging Python, we tap into this extensive array of tools, such as TensorFlow, </w:t>
+      </w:r>
+      <w:proofErr w:type="spellStart"/>
+      <w:r>
+        <w:rPr>
+          <w:rFonts w:asciiTheme="majorBidi" w:hAnsiTheme="majorBidi" w:cstheme="majorBidi"/>
+          <w:sz w:val="28"/>
+          <w:szCs w:val="28"/>
+          <w:lang w:val="en-GB"/>
+        </w:rPr>
+        <w:t>PyTorch</w:t>
+      </w:r>
+      <w:proofErr w:type="spellEnd"/>
+      <w:r>
+        <w:rPr>
+          <w:rFonts w:asciiTheme="majorBidi" w:hAnsiTheme="majorBidi" w:cstheme="majorBidi"/>
+          <w:sz w:val="28"/>
+          <w:szCs w:val="28"/>
+          <w:lang w:val="en-GB"/>
+        </w:rPr>
+        <w:t>, and scikit-learn, to facilitate the integration of AI functionalities into our platform seamlessly.</w:t>
       </w:r>
     </w:p>
     <w:p>
@@ -29378,7 +30629,17 @@
           <w:szCs w:val="28"/>
           <w:lang w:val="en-GB"/>
         </w:rPr>
-        <w:t xml:space="preserve"> Python's dynamic nature and high-level abstractions expedite the prototyping phase of our development process. With Python, we can rapidly iterate through different AI algorithms, experiment with various approaches, and swiftly adapt to evolving requirements. This agility is particularly advantageous in the dynamic landscape of healthcare systems and regulatory frameworks.</w:t>
+        <w:t xml:space="preserve"> Python's dynamic nature and high-level abstractions expedite the prototyping phase of our development process. With Python, we can rapidly </w:t>
+      </w:r>
+      <w:r>
+        <w:rPr>
+          <w:rFonts w:asciiTheme="majorBidi" w:hAnsiTheme="majorBidi" w:cstheme="majorBidi"/>
+          <w:sz w:val="28"/>
+          <w:szCs w:val="28"/>
+          <w:lang w:val="en-GB"/>
+        </w:rPr>
+        <w:lastRenderedPageBreak/>
+        <w:t>iterate through different AI algorithms, experiment with various approaches, and swiftly adapt to evolving requirements. This agility is particularly advantageous in the dynamic landscape of healthcare systems and regulatory frameworks.</w:t>
       </w:r>
     </w:p>
     <w:p>
@@ -29412,17 +30673,7 @@
           <w:szCs w:val="28"/>
           <w:lang w:val="en-GB"/>
         </w:rPr>
-        <w:t xml:space="preserve"> Python offers robust support for interfacing with external systems and technologies, including blockchain platforms. Leveraging Python libraries such as web3.py, we can seamlessly interact with blockchain networks, enabling secure and transparent management of patients' medical </w:t>
-      </w:r>
-      <w:r>
-        <w:rPr>
-          <w:rFonts w:asciiTheme="majorBidi" w:hAnsiTheme="majorBidi" w:cstheme="majorBidi"/>
-          <w:sz w:val="28"/>
-          <w:szCs w:val="28"/>
-          <w:lang w:val="en-GB"/>
-        </w:rPr>
-        <w:lastRenderedPageBreak/>
-        <w:t>records. This integration enhances data integrity, privacy, and traceability within our platform.</w:t>
+        <w:t xml:space="preserve"> Python offers robust support for interfacing with external systems and technologies, including blockchain platforms. Leveraging Python libraries such as web3.py, we can seamlessly interact with blockchain networks, enabling secure and transparent management of patients' medical records. This integration enhances data integrity, privacy, and traceability within our platform.</w:t>
       </w:r>
     </w:p>
     <w:p>
@@ -29497,7 +30748,7 @@
           <w:szCs w:val="32"/>
         </w:rPr>
       </w:pPr>
-      <w:bookmarkStart w:id="76" w:name="_Toc158974902"/>
+      <w:bookmarkStart w:id="77" w:name="_Toc158974902"/>
       <w:r>
         <w:rPr>
           <w:rFonts w:asciiTheme="majorBidi" w:hAnsiTheme="majorBidi"/>
@@ -29509,7 +30760,7 @@
         </w:rPr>
         <w:t>Visual Studio Code</w:t>
       </w:r>
-      <w:bookmarkEnd w:id="76"/>
+      <w:bookmarkEnd w:id="77"/>
     </w:p>
     <w:p>
       <w:pPr>
@@ -29537,7 +30788,35 @@
           <w:szCs w:val="28"/>
           <w:lang w:val="en-GB" w:eastAsia="en-US"/>
         </w:rPr>
-        <w:t>Visual studio code provides fast tools also have many package for many program language that needed to create this web</w:t>
+        <w:t xml:space="preserve">Visual studio code provides fast tools also have many </w:t>
+      </w:r>
+      <w:proofErr w:type="gramStart"/>
+      <w:r>
+        <w:rPr>
+          <w:rFonts w:asciiTheme="majorBidi" w:hAnsiTheme="majorBidi" w:cstheme="majorBidi"/>
+          <w:b w:val="0"/>
+          <w:bCs w:val="0"/>
+          <w:color w:val="auto"/>
+          <w:kern w:val="0"/>
+          <w:sz w:val="28"/>
+          <w:szCs w:val="28"/>
+          <w:lang w:val="en-GB" w:eastAsia="en-US"/>
+        </w:rPr>
+        <w:t>package</w:t>
+      </w:r>
+      <w:proofErr w:type="gramEnd"/>
+      <w:r>
+        <w:rPr>
+          <w:rFonts w:asciiTheme="majorBidi" w:hAnsiTheme="majorBidi" w:cstheme="majorBidi"/>
+          <w:b w:val="0"/>
+          <w:bCs w:val="0"/>
+          <w:color w:val="auto"/>
+          <w:kern w:val="0"/>
+          <w:sz w:val="28"/>
+          <w:szCs w:val="28"/>
+          <w:lang w:val="en-GB" w:eastAsia="en-US"/>
+        </w:rPr>
+        <w:t xml:space="preserve"> for many program language that needed to create this web</w:t>
       </w:r>
     </w:p>
     <w:p>
@@ -29598,6 +30877,7 @@
           <w:lang w:val="en-GB" w:eastAsia="en-US"/>
         </w:rPr>
       </w:pPr>
+      <w:proofErr w:type="gramStart"/>
       <w:r>
         <w:rPr>
           <w:rFonts w:asciiTheme="majorBidi" w:hAnsiTheme="majorBidi" w:cstheme="majorBidi"/>
@@ -29609,8 +30889,9 @@
           <w:szCs w:val="28"/>
           <w:lang w:val="en-GB" w:eastAsia="en-US"/>
         </w:rPr>
-        <w:t>Also it provides many advantages such as ease of use, and the presence of great content to learn to use the program</w:t>
-      </w:r>
+        <w:t>Also</w:t>
+      </w:r>
+      <w:proofErr w:type="gramEnd"/>
       <w:r>
         <w:rPr>
           <w:rFonts w:asciiTheme="majorBidi" w:hAnsiTheme="majorBidi" w:cstheme="majorBidi"/>
@@ -29622,13 +30903,9 @@
           <w:szCs w:val="28"/>
           <w:lang w:val="en-GB" w:eastAsia="en-US"/>
         </w:rPr>
-        <w:t>.</w:t>
-      </w:r>
-    </w:p>
-    <w:p>
-      <w:pPr>
-        <w:pStyle w:val="Signature"/>
-        <w:jc w:val="both"/>
+        <w:t xml:space="preserve"> it provides many advantages such as ease of use, and the presence of great content to learn to use the program</w:t>
+      </w:r>
+      <w:r>
         <w:rPr>
           <w:rFonts w:asciiTheme="majorBidi" w:hAnsiTheme="majorBidi" w:cstheme="majorBidi"/>
           <w:b w:val="0"/>
@@ -29639,7 +30916,8 @@
           <w:szCs w:val="28"/>
           <w:lang w:val="en-GB" w:eastAsia="en-US"/>
         </w:rPr>
-      </w:pPr>
+        <w:t>.</w:t>
+      </w:r>
     </w:p>
     <w:p>
       <w:pPr>
@@ -29656,6 +30934,22 @@
           <w:lang w:val="en-GB" w:eastAsia="en-US"/>
         </w:rPr>
       </w:pPr>
+    </w:p>
+    <w:p>
+      <w:pPr>
+        <w:pStyle w:val="Signature"/>
+        <w:jc w:val="both"/>
+        <w:rPr>
+          <w:rFonts w:asciiTheme="majorBidi" w:hAnsiTheme="majorBidi" w:cstheme="majorBidi"/>
+          <w:b w:val="0"/>
+          <w:bCs w:val="0"/>
+          <w:color w:val="auto"/>
+          <w:kern w:val="0"/>
+          <w:sz w:val="28"/>
+          <w:szCs w:val="28"/>
+          <w:lang w:val="en-GB" w:eastAsia="en-US"/>
+        </w:rPr>
+      </w:pPr>
       <w:r>
         <w:rPr>
           <w:rFonts w:asciiTheme="majorBidi" w:hAnsiTheme="majorBidi" w:cstheme="majorBidi"/>
@@ -29667,13 +30961,13 @@
           <w:lang w:val="en-GB"/>
         </w:rPr>
         <w:drawing>
-          <wp:anchor distT="0" distB="0" distL="114300" distR="114300" simplePos="0" relativeHeight="251669504" behindDoc="0" locked="0" layoutInCell="1" allowOverlap="1" wp14:anchorId="1B9A49F1" wp14:editId="1ED6C9D2">
+          <wp:anchor distT="0" distB="0" distL="114300" distR="114300" simplePos="0" relativeHeight="251669504" behindDoc="0" locked="0" layoutInCell="1" allowOverlap="1" wp14:anchorId="1B9A49F1" wp14:editId="6E056297">
             <wp:simplePos x="0" y="0"/>
             <wp:positionH relativeFrom="margin">
-              <wp:posOffset>647700</wp:posOffset>
+              <wp:posOffset>762000</wp:posOffset>
             </wp:positionH>
             <wp:positionV relativeFrom="margin">
-              <wp:posOffset>2286000</wp:posOffset>
+              <wp:posOffset>6353175</wp:posOffset>
             </wp:positionV>
             <wp:extent cx="3421380" cy="1416685"/>
             <wp:effectExtent l="0" t="0" r="7620" b="0"/>
@@ -29833,7 +31127,7 @@
           <w:szCs w:val="32"/>
         </w:rPr>
       </w:pPr>
-      <w:bookmarkStart w:id="77" w:name="_Toc158974903"/>
+      <w:bookmarkStart w:id="78" w:name="_Toc158974903"/>
       <w:r>
         <w:rPr>
           <w:rFonts w:asciiTheme="majorBidi" w:hAnsiTheme="majorBidi"/>
@@ -29843,9 +31137,10 @@
           <w:sz w:val="32"/>
           <w:szCs w:val="32"/>
         </w:rPr>
+        <w:lastRenderedPageBreak/>
         <w:t>Smart Contracts</w:t>
       </w:r>
-      <w:bookmarkEnd w:id="77"/>
+      <w:bookmarkEnd w:id="78"/>
     </w:p>
     <w:p>
       <w:pPr>
@@ -29864,7 +31159,47 @@
           <w:szCs w:val="28"/>
           <w:lang w:val="en-GB"/>
         </w:rPr>
-        <w:t>Smart contracts are self-executing contracts with the terms of the agreement directly written into code. In the context of Project , smart contracts facilitate automated and secure execution of predefined business logic on the blockchain. This ensures transparency, immutability, and trust in the execution of transactions. In the development of Our Project , the decision to use Java as the programming language for writing smart contracts on the Hyperledger Fabric</w:t>
+        <w:t xml:space="preserve">Smart contracts are self-executing contracts with the terms of the agreement directly written into code. In the context of </w:t>
+      </w:r>
+      <w:proofErr w:type="gramStart"/>
+      <w:r>
+        <w:rPr>
+          <w:rFonts w:asciiTheme="majorBidi" w:hAnsiTheme="majorBidi" w:cstheme="majorBidi"/>
+          <w:sz w:val="28"/>
+          <w:szCs w:val="28"/>
+          <w:lang w:val="en-GB"/>
+        </w:rPr>
+        <w:t>Project ,</w:t>
+      </w:r>
+      <w:proofErr w:type="gramEnd"/>
+      <w:r>
+        <w:rPr>
+          <w:rFonts w:asciiTheme="majorBidi" w:hAnsiTheme="majorBidi" w:cstheme="majorBidi"/>
+          <w:sz w:val="28"/>
+          <w:szCs w:val="28"/>
+          <w:lang w:val="en-GB"/>
+        </w:rPr>
+        <w:t xml:space="preserve"> smart contracts facilitate automated and secure execution of predefined business logic on the blockchain. This ensures transparency, immutability, and trust in the execution of transactions. In the development of Our </w:t>
+      </w:r>
+      <w:proofErr w:type="gramStart"/>
+      <w:r>
+        <w:rPr>
+          <w:rFonts w:asciiTheme="majorBidi" w:hAnsiTheme="majorBidi" w:cstheme="majorBidi"/>
+          <w:sz w:val="28"/>
+          <w:szCs w:val="28"/>
+          <w:lang w:val="en-GB"/>
+        </w:rPr>
+        <w:t>Project ,</w:t>
+      </w:r>
+      <w:proofErr w:type="gramEnd"/>
+      <w:r>
+        <w:rPr>
+          <w:rFonts w:asciiTheme="majorBidi" w:hAnsiTheme="majorBidi" w:cstheme="majorBidi"/>
+          <w:sz w:val="28"/>
+          <w:szCs w:val="28"/>
+          <w:lang w:val="en-GB"/>
+        </w:rPr>
+        <w:t xml:space="preserve"> the decision to use Java as the programming language for writing smart contracts on the Hyperledger Fabric</w:t>
       </w:r>
       <w:r>
         <w:rPr>
@@ -29893,7 +31228,7 @@
           <w:szCs w:val="32"/>
         </w:rPr>
       </w:pPr>
-      <w:bookmarkStart w:id="78" w:name="_Toc158974904"/>
+      <w:bookmarkStart w:id="79" w:name="_Toc158974904"/>
       <w:r>
         <w:rPr>
           <w:rFonts w:asciiTheme="majorBidi" w:hAnsiTheme="majorBidi"/>
@@ -29903,10 +31238,9 @@
           <w:sz w:val="32"/>
           <w:szCs w:val="32"/>
         </w:rPr>
-        <w:lastRenderedPageBreak/>
         <w:t>Conclusion</w:t>
       </w:r>
-      <w:bookmarkEnd w:id="78"/>
+      <w:bookmarkEnd w:id="79"/>
       <w:r>
         <w:rPr>
           <w:rFonts w:asciiTheme="majorBidi" w:hAnsiTheme="majorBidi"/>

</xml_diff>

<commit_message>
Modified Introduction in Chapter1
</commit_message>
<xml_diff>
--- a/The Main Documentation File/Documentation.docx
+++ b/The Main Documentation File/Documentation.docx
@@ -1642,7 +1642,7 @@
               </wp:anchor>
             </w:drawing>
           </mc:Choice>
-          <mc:Fallback xmlns:w16sdtdh="http://schemas.microsoft.com/office/word/2020/wordml/sdtdatahash" xmlns:oel="http://schemas.microsoft.com/office/2019/extlst">
+          <mc:Fallback xmlns:oel="http://schemas.microsoft.com/office/2019/extlst" xmlns:w16sdtdh="http://schemas.microsoft.com/office/word/2020/wordml/sdtdatahash">
             <w:pict>
               <v:line w14:anchorId="3A18117A" id="Straight Connector 8" o:spid="_x0000_s1026" style="position:absolute;left:0;text-align:left;flip:y;z-index:251662336;visibility:visible;mso-wrap-style:square;mso-width-percent:0;mso-height-percent:0;mso-wrap-distance-left:9pt;mso-wrap-distance-top:0;mso-wrap-distance-right:9pt;mso-wrap-distance-bottom:0;mso-position-horizontal:absolute;mso-position-horizontal-relative:text;mso-position-vertical:absolute;mso-position-vertical-relative:text;mso-width-percent:0;mso-height-percent:0;mso-width-relative:margin;mso-height-relative:margin" from="-59.25pt,20.5pt" to="491.25pt,20.5pt" o:gfxdata="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" strokecolor="black [3200]" strokeweight=".5pt">
                 <v:stroke joinstyle="miter"/>
@@ -8236,7 +8236,6 @@
           <w:sz w:val="28"/>
           <w:szCs w:val="28"/>
         </w:rPr>
-        <w:lastRenderedPageBreak/>
         <w:t>Chapter 1: Introduction</w:t>
       </w:r>
       <w:bookmarkEnd w:id="1"/>
@@ -8305,7 +8304,7 @@
           <w:sz w:val="28"/>
           <w:szCs w:val="28"/>
         </w:rPr>
-        <w:t>In the ever-evolving landscape of healthcare, the need for a robust and efficient system to manage patient records has never been more crucial. Recognizing the limitations and vulnerabilities of conventional approaches, our project embarks on a groundbreaking journey to revolutionize healthcare record management through the fusion of artificial intelligence and blockchain technology.</w:t>
+        <w:t>Healthcare is one of the most data-intensive sector. However, unlike other sectors it has yet not utilized information technology to its full extent.</w:t>
       </w:r>
     </w:p>
     <w:p>
@@ -8323,7 +8322,7 @@
           <w:sz w:val="28"/>
           <w:szCs w:val="28"/>
         </w:rPr>
-        <w:t>Imagine a future where patient records are not just securely stored but are intelligently managed, ensuring accessibility, security, and seamless interoperability. Our vision is to bring this future into reality by developing an innovative AI-driven blockchain platform that redefines the way healthcare records are handled</w:t>
+        <w:t>"To ensure quality patient care, the health care industry has been evolving a lot. While most of the developments may be in the discovery of various medicines and development of various tools for diagnosis and treatment, a swift transition to the digitization of patient information viz. complaint, test reports, diagnosis and prescriptions, etc. brought about a plethora of benefits to all stakeholders. Paper-based records had many disadvantages specifically their illegibility, storage and organization, information loss in case of disaster, lack of facilities to share data and many more. Electronic health records (EHR) brought about several changes to the system. Ease of access, interpretation, management, maintenance, sharing and compilation of patient health records, generation of research problems, are few of them. Most significantly, the use of historical data as a reference and for finding trends and correlation between data for diagnosis, detection of anomaly and treatment could garner impeccable improvement in health care quality." [].</w:t>
       </w:r>
     </w:p>
     <w:p>
@@ -8341,11 +8340,12 @@
           <w:sz w:val="28"/>
           <w:szCs w:val="28"/>
         </w:rPr>
-        <w:t>Traditional healthcare record systems have long struggled with issues such as data security breaches, lack of accessibility, and the inherent challenge of ensuring smooth communication and coordination between different entities in the healthcare ecosystem. Our project seeks to address these challenges head-on, presenting a paradigm shift in the way patient records are managed.</w:t>
-      </w:r>
-    </w:p>
-    <w:p>
-      <w:pPr>
+        <w:t>The transition from paper-based records to electronic health records is due to some reasons such as: most handwritten prescriptions are illegible, paper-based records are expensive to copy, share, store, and transport, paper-based records are difficult to maintain and store for years, and it is challenging to track access records of paper-based records, which may raise privacy concerns. Traditional healthcare practices have been influenced by the usage of paper-based medical records, and these have evolved into electronic patient records.</w:t>
+      </w:r>
+    </w:p>
+    <w:p>
+      <w:pPr>
+        <w:spacing w:before="240"/>
         <w:rPr>
           <w:rFonts w:ascii="Times New Roman" w:hAnsi="Times New Roman" w:cs="Times New Roman"/>
           <w:sz w:val="28"/>
@@ -8358,7 +8358,7 @@
           <w:sz w:val="28"/>
           <w:szCs w:val="28"/>
         </w:rPr>
-        <w:t>The integration of artificial intelligence and blockchain technology forms the backbone of our solution. Artificial intelligence will empower the platform to intelligently analyze and interpret vast amounts of patient data, offering valuable insights for personalized healthcare. Meanwhile, the inherent security features of blockchain will ensure the confidentiality and integrity of these records, mitigating the risks associated with unauthorized access or data tampering.</w:t>
+        <w:t>"Electronic health records (EHR) often contain highly sensitive healthcare data, which are periodically distributed among healthcare providers, pharmacies and patients for clinical diagnosis and treatment. Furthermore, critical medical information must be regularly updated and shared where proper consent is provided by the patient. Along with this we need strong availability, fast access and the appropriate encryption of these records." [].</w:t>
       </w:r>
     </w:p>
     <w:p>
@@ -8376,7 +8376,7 @@
           <w:sz w:val="28"/>
           <w:szCs w:val="28"/>
         </w:rPr>
-        <w:t>This platform not only promises enhanced security but also emphasizes accessibility, ensuring that authorized stakeholders have timely and convenient access to patient records when needed. Moreover, the interoperability aspect will facilitate seamless communication and data exchange between different healthcare providers, fostering a more connected and collaborative healthcare ecosystem.</w:t>
+        <w:t>Our project aims to address the longstanding challenges faced by healthcare providers in managing patient records securely, accurately, and efficiently. Traditional methods often involve paper-based systems or disparate electronic databases, leading to issues such as data silos, errors in record-keeping, and concerns regarding data security and privacy. By leveraging artificial intelligence (AI) and blockchain technology, we are pioneering a transformative solution that promises to revolutionize healthcare record management. AI algorithms will be employed to automate various aspects of record-keeping, including data entry, organization, and analysis. This not only streamlines administrative processes but also enhances the accuracy and comprehensiveness of patient records. Furthermore, blockchain technology will serve as the foundation for a decentralized and immutable ledger of patient health data. Each interaction with the patient record, whether it be a new entry, update, or access request, will be cryptographically secured and recorded on the blockchain. This ensures data integrity, transparency, and traceability, mitigating the risk of unauthorized tampering or data breaches.</w:t>
       </w:r>
     </w:p>
     <w:p>
@@ -8394,12 +8394,38 @@
           <w:sz w:val="28"/>
           <w:szCs w:val="28"/>
         </w:rPr>
-        <w:lastRenderedPageBreak/>
-        <w:t>As we embark on this ambitious venture, our mission is clear: to reshape the landscape of healthcare record management, placing the power of advanced technologies at the service of both healthcare professionals and patients. Join us on this journey as we pioneer a new era in healthcare, where data is not just secured but utilized intelligently to improve patient outcomes and transform the way we experience healthcare</w:t>
-      </w:r>
-      <w:r>
-        <w:t>.</w:t>
-      </w:r>
+        <w:t>To develop this project, we will use Hyperledger Fabric to build the Blockchain network, Node.js to build smart contracts and back-end, a single-page application library called ReactJS to build the front-end of our platform, Python for implementing AI features, and PostgreSQL and IPFS for managing the distributed database.</w:t>
+      </w:r>
+    </w:p>
+    <w:p>
+      <w:pPr>
+        <w:spacing w:before="240"/>
+        <w:rPr>
+          <w:rFonts w:ascii="Times New Roman" w:hAnsi="Times New Roman" w:cs="Times New Roman"/>
+          <w:sz w:val="28"/>
+          <w:szCs w:val="28"/>
+        </w:rPr>
+      </w:pPr>
+      <w:r>
+        <w:rPr>
+          <w:rFonts w:ascii="Times New Roman" w:hAnsi="Times New Roman" w:cs="Times New Roman"/>
+          <w:sz w:val="28"/>
+          <w:szCs w:val="28"/>
+        </w:rPr>
+        <w:t>In conclusion, the healthcare industry has undergone significant evolution to ensure quality patient care, including a shift towards digitization of patient information from paper-based records. Electronic health records (EHR) offer advantages such as improved access, management, and sharing of patient data, addressing challenges like illegibility and storage issues associated with paper records. However, ensuring security, privacy, and efficient data handling remain critical concerns. Our project integrates AI and blockchain to revolutionize healthcare record management, automating processes and ensuring data integrity and transparency, thus addressing longstanding challenges faced by healthcare providers.</w:t>
+      </w:r>
+    </w:p>
+    <w:p>
+      <w:pPr>
+        <w:spacing w:before="240"/>
+        <w:rPr>
+          <w:rFonts w:ascii="Times New Roman" w:hAnsi="Times New Roman" w:cs="Times New Roman"/>
+          <w:sz w:val="28"/>
+          <w:szCs w:val="28"/>
+        </w:rPr>
+      </w:pPr>
+      <w:bookmarkStart w:id="4" w:name="_GoBack"/>
+      <w:bookmarkEnd w:id="4"/>
     </w:p>
     <w:p>
       <w:pPr>
@@ -8429,7 +8455,7 @@
           <w:szCs w:val="32"/>
         </w:rPr>
       </w:pPr>
-      <w:bookmarkStart w:id="4" w:name="_Toc159052243"/>
+      <w:bookmarkStart w:id="5" w:name="_Toc159052243"/>
       <w:r>
         <w:rPr>
           <w:rFonts w:asciiTheme="majorBidi" w:hAnsiTheme="majorBidi"/>
@@ -8441,7 +8467,7 @@
         </w:rPr>
         <w:t>Problem Statement</w:t>
       </w:r>
-      <w:bookmarkEnd w:id="4"/>
+      <w:bookmarkEnd w:id="5"/>
     </w:p>
     <w:p>
       <w:pPr>
@@ -8525,7 +8551,7 @@
           <w:szCs w:val="32"/>
         </w:rPr>
       </w:pPr>
-      <w:bookmarkStart w:id="5" w:name="_Toc159052244"/>
+      <w:bookmarkStart w:id="6" w:name="_Toc159052244"/>
       <w:r>
         <w:rPr>
           <w:rFonts w:asciiTheme="majorBidi" w:hAnsiTheme="majorBidi"/>
@@ -8559,32 +8585,23 @@
         </w:rPr>
         <w:t>ts Problems</w:t>
       </w:r>
-      <w:bookmarkEnd w:id="5"/>
-    </w:p>
-    <w:p>
-      <w:pPr>
-        <w:rPr>
-          <w:rFonts w:asciiTheme="majorBidi" w:hAnsiTheme="majorBidi" w:cstheme="majorBidi"/>
-          <w:sz w:val="28"/>
-          <w:szCs w:val="28"/>
-        </w:rPr>
-      </w:pPr>
-      <w:r>
-        <w:rPr>
-          <w:rFonts w:asciiTheme="majorBidi" w:hAnsiTheme="majorBidi" w:cstheme="majorBidi"/>
-          <w:sz w:val="28"/>
-          <w:szCs w:val="28"/>
-        </w:rPr>
-        <w:t xml:space="preserve">The existing patient records management system operates on traditional paper-based methods, involving manual recording and storage of patient information in physical files. Administrative staff are responsible for inputting, organizing, retrieving, and updating patient records, which are stored in filing cabinets within healthcare facilities. Patient information, including personal details, medical history, test results, diagnoses, and treatment plans, is collected and documented on paper forms during registration or appointments. Each patient visit or encounter results in the creation of a new paper record, with subsequent updates made manually. </w:t>
-      </w:r>
-      <w:r>
-        <w:rPr>
-          <w:rFonts w:asciiTheme="majorBidi" w:hAnsiTheme="majorBidi" w:cstheme="majorBidi"/>
-          <w:sz w:val="28"/>
-          <w:szCs w:val="28"/>
-        </w:rPr>
-        <w:lastRenderedPageBreak/>
-        <w:t>However, this system functions independently of digital technologies and lacks integration with electronic health record (EHR) systems or other digital platforms, necessitating physical transfer of records between healthcare providers or departments. Performance is hindered by manual data entry and retrieval processes, leading to potential errors, longer wait times, and scalability limitations due to physical storage constraints. Moreover, security concerns arise from the vulnerability of paper records to loss, theft, or damage, with limited control over access and viewing privileges. Maintenance involves regular upkeep of filing systems and support for staff training on record-keeping procedures, but transitioning to a digital system could offer significant improvements in efficiency, accessibility, and security for patient record management.</w:t>
+      <w:bookmarkEnd w:id="6"/>
+    </w:p>
+    <w:p>
+      <w:pPr>
+        <w:rPr>
+          <w:rFonts w:asciiTheme="majorBidi" w:hAnsiTheme="majorBidi" w:cstheme="majorBidi"/>
+          <w:sz w:val="28"/>
+          <w:szCs w:val="28"/>
+        </w:rPr>
+      </w:pPr>
+      <w:r>
+        <w:rPr>
+          <w:rFonts w:asciiTheme="majorBidi" w:hAnsiTheme="majorBidi" w:cstheme="majorBidi"/>
+          <w:sz w:val="28"/>
+          <w:szCs w:val="28"/>
+        </w:rPr>
+        <w:t>The existing patient records management system operates on traditional paper-based methods, involving manual recording and storage of patient information in physical files. Administrative staff are responsible for inputting, organizing, retrieving, and updating patient records, which are stored in filing cabinets within healthcare facilities. Patient information, including personal details, medical history, test results, diagnoses, and treatment plans, is collected and documented on paper forms during registration or appointments. Each patient visit or encounter results in the creation of a new paper record, with subsequent updates made manually. However, this system functions independently of digital technologies and lacks integration with electronic health record (EHR) systems or other digital platforms, necessitating physical transfer of records between healthcare providers or departments. Performance is hindered by manual data entry and retrieval processes, leading to potential errors, longer wait times, and scalability limitations due to physical storage constraints. Moreover, security concerns arise from the vulnerability of paper records to loss, theft, or damage, with limited control over access and viewing privileges. Maintenance involves regular upkeep of filing systems and support for staff training on record-keeping procedures, but transitioning to a digital system could offer significant improvements in efficiency, accessibility, and security for patient record management.</w:t>
       </w:r>
     </w:p>
     <w:p>
@@ -8729,16 +8746,7 @@
           <w:sz w:val="26"/>
           <w:szCs w:val="26"/>
         </w:rPr>
-        <w:t xml:space="preserve"> The lack of standardized formats and protocols for sharing patient information across different healthcare settings complicates care coordination and continuity. In today's interconnected healthcare landscape, where patients may receive treatment from multiple </w:t>
-      </w:r>
-      <w:r>
-        <w:rPr>
-          <w:rFonts w:asciiTheme="majorBidi" w:hAnsiTheme="majorBidi" w:cstheme="majorBidi"/>
-          <w:sz w:val="26"/>
-          <w:szCs w:val="26"/>
-        </w:rPr>
-        <w:lastRenderedPageBreak/>
-        <w:t>providers and institutions, seamless data exchange is essential for delivering comprehensive and integrated care. The absence of interoperability hampers communication between healthcare professionals, leading to fragmented care and potential gaps in treatment.</w:t>
+        <w:t xml:space="preserve"> The lack of standardized formats and protocols for sharing patient information across different healthcare settings complicates care coordination and continuity. In today's interconnected healthcare landscape, where patients may receive treatment from multiple providers and institutions, seamless data exchange is essential for delivering comprehensive and integrated care. The absence of interoperability hampers communication between healthcare professionals, leading to fragmented care and potential gaps in treatment.</w:t>
       </w:r>
     </w:p>
     <w:p>
@@ -8844,7 +8852,7 @@
           <w:szCs w:val="32"/>
         </w:rPr>
       </w:pPr>
-      <w:bookmarkStart w:id="6" w:name="_Toc159052245"/>
+      <w:bookmarkStart w:id="7" w:name="_Toc159052245"/>
       <w:r>
         <w:rPr>
           <w:rFonts w:asciiTheme="majorBidi" w:hAnsiTheme="majorBidi"/>
@@ -8856,7 +8864,7 @@
         </w:rPr>
         <w:t>Proposed System</w:t>
       </w:r>
-      <w:bookmarkEnd w:id="6"/>
+      <w:bookmarkEnd w:id="7"/>
     </w:p>
     <w:p>
       <w:pPr>
@@ -8874,7 +8882,27 @@
           <w:szCs w:val="26"/>
           <w:lang w:val="en-GB"/>
         </w:rPr>
-        <w:t>The proposed AI-Driven Blockchain Platform represents a revolutionary solution aimed at transforming the landscape of patient records management in healthcare. By leveraging the synergies of Artificial Intelligence (AI) and blockchain technology, the platform offers a comprehensive and secure ecosystem for storing, accessing, and analyzing patient data.</w:t>
+        <w:t xml:space="preserve">The proposed AI-Driven Blockchain Platform represents a revolutionary solution aimed at transforming the landscape of patient records management in healthcare. By leveraging the synergies of Artificial Intelligence (AI) and blockchain technology, the platform offers a comprehensive and secure ecosystem for storing, accessing, and </w:t>
+      </w:r>
+      <w:proofErr w:type="spellStart"/>
+      <w:r>
+        <w:rPr>
+          <w:rFonts w:ascii="Times New Roman" w:eastAsia="Calibri" w:hAnsi="Times New Roman" w:cs="Times New Roman"/>
+          <w:sz w:val="26"/>
+          <w:szCs w:val="26"/>
+          <w:lang w:val="en-GB"/>
+        </w:rPr>
+        <w:t>analyzing</w:t>
+      </w:r>
+      <w:proofErr w:type="spellEnd"/>
+      <w:r>
+        <w:rPr>
+          <w:rFonts w:ascii="Times New Roman" w:eastAsia="Calibri" w:hAnsi="Times New Roman" w:cs="Times New Roman"/>
+          <w:sz w:val="26"/>
+          <w:szCs w:val="26"/>
+          <w:lang w:val="en-GB"/>
+        </w:rPr>
+        <w:t xml:space="preserve"> patient data.</w:t>
       </w:r>
     </w:p>
     <w:p>
@@ -8966,17 +8994,7 @@
           <w:szCs w:val="26"/>
           <w:lang w:val="en-GB"/>
         </w:rPr>
-        <w:t xml:space="preserve"> At its core, the platform utilizes a decentralized blockchain infrastructure to ensure data integrity, security, and immutability. </w:t>
-      </w:r>
-      <w:r>
-        <w:rPr>
-          <w:rFonts w:ascii="Times New Roman" w:eastAsia="Calibri" w:hAnsi="Times New Roman" w:cs="Times New Roman"/>
-          <w:sz w:val="26"/>
-          <w:szCs w:val="26"/>
-          <w:lang w:val="en-GB"/>
-        </w:rPr>
-        <w:lastRenderedPageBreak/>
-        <w:t>Transactions related to patient records are cryptographically linked and stored across a distributed network of nodes, eliminating the risk of tampering or unauthorized access.</w:t>
+        <w:t xml:space="preserve"> At its core, the platform utilizes a decentralized blockchain infrastructure to ensure data integrity, security, and immutability. Transactions related to patient records are cryptographically linked and stored across a distributed network of nodes, eliminating the risk of tampering or unauthorized access.</w:t>
       </w:r>
     </w:p>
     <w:p>
@@ -9054,7 +9072,27 @@
           <w:szCs w:val="26"/>
           <w:lang w:val="en-GB"/>
         </w:rPr>
-        <w:t xml:space="preserve"> The AI engine embedded within the platform enables advanced data analytics and decision support functionalities. Machine learning algorithms analyze patient records, extracting insights, predicting outcomes, and providing personalized recommendations for healthcare professionals.</w:t>
+        <w:t xml:space="preserve"> The AI engine embedded within the platform enables advanced data analytics and decision support functionalities. Machine learning algorithms </w:t>
+      </w:r>
+      <w:proofErr w:type="spellStart"/>
+      <w:r>
+        <w:rPr>
+          <w:rFonts w:ascii="Times New Roman" w:eastAsia="Calibri" w:hAnsi="Times New Roman" w:cs="Times New Roman"/>
+          <w:sz w:val="26"/>
+          <w:szCs w:val="26"/>
+          <w:lang w:val="en-GB"/>
+        </w:rPr>
+        <w:t>analyze</w:t>
+      </w:r>
+      <w:proofErr w:type="spellEnd"/>
+      <w:r>
+        <w:rPr>
+          <w:rFonts w:ascii="Times New Roman" w:eastAsia="Calibri" w:hAnsi="Times New Roman" w:cs="Times New Roman"/>
+          <w:sz w:val="26"/>
+          <w:szCs w:val="26"/>
+          <w:lang w:val="en-GB"/>
+        </w:rPr>
+        <w:t xml:space="preserve"> patient records, extracting insights, predicting outcomes, and providing personalized recommendations for healthcare professionals.</w:t>
       </w:r>
     </w:p>
     <w:p>
@@ -9320,17 +9358,7 @@
           <w:szCs w:val="26"/>
           <w:lang w:val="en-GB"/>
         </w:rPr>
-        <w:t xml:space="preserve"> Patients have greater control over their health data, with the ability to access, monitor, and contribute to their electronic health </w:t>
-      </w:r>
-      <w:r>
-        <w:rPr>
-          <w:rFonts w:ascii="Times New Roman" w:eastAsia="Calibri" w:hAnsi="Times New Roman" w:cs="Times New Roman"/>
-          <w:sz w:val="26"/>
-          <w:szCs w:val="26"/>
-          <w:lang w:val="en-GB"/>
-        </w:rPr>
-        <w:lastRenderedPageBreak/>
-        <w:t>records. Transparent consent mechanisms allow patients to manage access permissions and track data usage.</w:t>
+        <w:t xml:space="preserve"> Patients have greater control over their health data, with the ability to access, monitor, and contribute to their electronic health records. Transparent consent mechanisms allow patients to manage access permissions and track data usage.</w:t>
       </w:r>
     </w:p>
     <w:p>
@@ -9587,7 +9615,7 @@
           <w:szCs w:val="32"/>
         </w:rPr>
       </w:pPr>
-      <w:bookmarkStart w:id="7" w:name="_Toc159052246"/>
+      <w:bookmarkStart w:id="8" w:name="_Toc159052246"/>
       <w:r>
         <w:rPr>
           <w:rFonts w:asciiTheme="majorBidi" w:hAnsiTheme="majorBidi"/>
@@ -9599,7 +9627,7 @@
         </w:rPr>
         <w:t>Project Motivation</w:t>
       </w:r>
-      <w:bookmarkEnd w:id="7"/>
+      <w:bookmarkEnd w:id="8"/>
     </w:p>
     <w:p>
       <w:pPr>
@@ -9624,21 +9652,7 @@
           <w:szCs w:val="28"/>
           <w:lang w:eastAsia="en-US"/>
         </w:rPr>
-        <w:t xml:space="preserve">This project was created with the aim of addressing challenges commonly associated with traditional paper-based systems. The project seeks to tackle current gaps in these systems, which may include inefficiencies, delays, and difficulties in managing information. Additionally, ensuring the security of data is a key goal of the project. This involves protecting information from loss or damage and proposing the adoption of measures to preserve data integrity and provide it permanently. It also requires ensuring user privacy, which includes managing access control permissions and ensuring that users have appropriate and secure access to data while safeguarding sensitive information. In addition to the significant advancements in the field of artificial intelligence, this project aims to </w:t>
-      </w:r>
-      <w:r>
-        <w:rPr>
-          <w:rFonts w:ascii="Times New Roman" w:hAnsi="Times New Roman" w:cs="Times New Roman"/>
-          <w:b w:val="0"/>
-          <w:bCs w:val="0"/>
-          <w:color w:val="auto"/>
-          <w:kern w:val="0"/>
-          <w:sz w:val="28"/>
-          <w:szCs w:val="28"/>
-          <w:lang w:eastAsia="en-US"/>
-        </w:rPr>
-        <w:lastRenderedPageBreak/>
-        <w:t>integrate these capabilities to enhance healthcare efficiency. This is achieved by accelerating data analysis and improving the precision of decision-making.</w:t>
+        <w:t>This project was created with the aim of addressing challenges commonly associated with traditional paper-based systems. The project seeks to tackle current gaps in these systems, which may include inefficiencies, delays, and difficulties in managing information. Additionally, ensuring the security of data is a key goal of the project. This involves protecting information from loss or damage and proposing the adoption of measures to preserve data integrity and provide it permanently. It also requires ensuring user privacy, which includes managing access control permissions and ensuring that users have appropriate and secure access to data while safeguarding sensitive information. In addition to the significant advancements in the field of artificial intelligence, this project aims to integrate these capabilities to enhance healthcare efficiency. This is achieved by accelerating data analysis and improving the precision of decision-making.</w:t>
       </w:r>
     </w:p>
     <w:p/>
@@ -9659,7 +9673,7 @@
           <w:szCs w:val="32"/>
         </w:rPr>
       </w:pPr>
-      <w:bookmarkStart w:id="8" w:name="_Toc159052247"/>
+      <w:bookmarkStart w:id="9" w:name="_Toc159052247"/>
       <w:r>
         <w:rPr>
           <w:rFonts w:asciiTheme="majorBidi" w:hAnsiTheme="majorBidi"/>
@@ -9671,7 +9685,7 @@
         </w:rPr>
         <w:t>Project goals</w:t>
       </w:r>
-      <w:bookmarkEnd w:id="8"/>
+      <w:bookmarkEnd w:id="9"/>
     </w:p>
     <w:p>
       <w:pPr>
@@ -9746,7 +9760,7 @@
           <w:szCs w:val="32"/>
         </w:rPr>
       </w:pPr>
-      <w:bookmarkStart w:id="9" w:name="_Toc159052248"/>
+      <w:bookmarkStart w:id="10" w:name="_Toc159052248"/>
       <w:r>
         <w:rPr>
           <w:rFonts w:asciiTheme="majorBidi" w:hAnsiTheme="majorBidi"/>
@@ -9758,7 +9772,7 @@
         </w:rPr>
         <w:t>Project Objectives</w:t>
       </w:r>
-      <w:bookmarkEnd w:id="9"/>
+      <w:bookmarkEnd w:id="10"/>
     </w:p>
     <w:p>
       <w:pPr>
@@ -9789,7 +9803,7 @@
         </w:rPr>
         <w:t xml:space="preserve"> </w:t>
       </w:r>
-      <w:bookmarkStart w:id="10" w:name="_Toc159052249"/>
+      <w:bookmarkStart w:id="11" w:name="_Toc159052249"/>
       <w:r>
         <w:rPr>
           <w:rFonts w:asciiTheme="majorBidi" w:hAnsiTheme="majorBidi"/>
@@ -9801,7 +9815,7 @@
         </w:rPr>
         <w:t>General Objectives</w:t>
       </w:r>
-      <w:bookmarkEnd w:id="10"/>
+      <w:bookmarkEnd w:id="11"/>
     </w:p>
     <w:p>
       <w:pPr>
@@ -10004,7 +10018,6 @@
           <w:sz w:val="28"/>
           <w:szCs w:val="28"/>
         </w:rPr>
-        <w:lastRenderedPageBreak/>
         <w:t>Robust Access Control Mechanism:</w:t>
       </w:r>
     </w:p>
@@ -10158,7 +10171,7 @@
         </w:rPr>
         <w:t xml:space="preserve"> </w:t>
       </w:r>
-      <w:bookmarkStart w:id="11" w:name="_Toc159052250"/>
+      <w:bookmarkStart w:id="12" w:name="_Toc159052250"/>
       <w:r>
         <w:rPr>
           <w:rFonts w:asciiTheme="majorBidi" w:hAnsiTheme="majorBidi"/>
@@ -10170,7 +10183,7 @@
         </w:rPr>
         <w:t>Specific Objectives</w:t>
       </w:r>
-      <w:bookmarkEnd w:id="11"/>
+      <w:bookmarkEnd w:id="12"/>
     </w:p>
     <w:p>
       <w:pPr>
@@ -10487,7 +10500,6 @@
           <w:sz w:val="28"/>
           <w:szCs w:val="28"/>
         </w:rPr>
-        <w:lastRenderedPageBreak/>
         <w:t>By successfully achieving these specific objectives, the project aims to revolutionize patient record management, establishing a secure, AI-driven blockchain platform that ensures privacy, facilitates data sharing, and enhances overall healthcare coordination.</w:t>
       </w:r>
     </w:p>
@@ -10513,7 +10525,7 @@
           <w:szCs w:val="32"/>
         </w:rPr>
       </w:pPr>
-      <w:bookmarkStart w:id="12" w:name="_Toc159052251"/>
+      <w:bookmarkStart w:id="13" w:name="_Toc159052251"/>
       <w:r>
         <w:rPr>
           <w:rFonts w:asciiTheme="majorBidi" w:hAnsiTheme="majorBidi"/>
@@ -10525,7 +10537,7 @@
         </w:rPr>
         <w:t>Project Scope</w:t>
       </w:r>
-      <w:bookmarkEnd w:id="12"/>
+      <w:bookmarkEnd w:id="13"/>
     </w:p>
     <w:p>
       <w:pPr>
@@ -11038,7 +11050,6 @@
           <w:sz w:val="28"/>
           <w:szCs w:val="28"/>
         </w:rPr>
-        <w:lastRenderedPageBreak/>
         <w:t>Prescribe Medications</w:t>
       </w:r>
     </w:p>
@@ -11426,7 +11437,7 @@
         </w:rPr>
         <w:t>#</w:t>
       </w:r>
-      <w:bookmarkStart w:id="13" w:name="_Hlk157889112"/>
+      <w:bookmarkStart w:id="14" w:name="_Hlk157889112"/>
       <w:r>
         <w:rPr>
           <w:rFonts w:asciiTheme="majorBidi" w:eastAsia="Times New Roman" w:hAnsiTheme="majorBidi" w:cstheme="majorBidi"/>
@@ -11438,7 +11449,7 @@
         </w:rPr>
         <w:t xml:space="preserve">Laboratories </w:t>
       </w:r>
-      <w:bookmarkEnd w:id="13"/>
+      <w:bookmarkEnd w:id="14"/>
       <w:r>
         <w:rPr>
           <w:rFonts w:asciiTheme="majorBidi" w:eastAsia="Times New Roman" w:hAnsiTheme="majorBidi" w:cstheme="majorBidi"/>
@@ -11635,7 +11646,7 @@
         </w:rPr>
         <w:t>#</w:t>
       </w:r>
-      <w:bookmarkStart w:id="14" w:name="_Hlk157889156"/>
+      <w:bookmarkStart w:id="15" w:name="_Hlk157889156"/>
       <w:r>
         <w:rPr>
           <w:rFonts w:asciiTheme="majorBidi" w:eastAsia="Times New Roman" w:hAnsiTheme="majorBidi" w:cstheme="majorBidi"/>
@@ -11647,7 +11658,7 @@
         </w:rPr>
         <w:t>X-Ray Section</w:t>
       </w:r>
-      <w:bookmarkEnd w:id="14"/>
+      <w:bookmarkEnd w:id="15"/>
       <w:r>
         <w:rPr>
           <w:rFonts w:asciiTheme="majorBidi" w:eastAsia="Times New Roman" w:hAnsiTheme="majorBidi" w:cstheme="majorBidi"/>
@@ -11749,7 +11760,6 @@
           <w:sz w:val="28"/>
           <w:szCs w:val="28"/>
         </w:rPr>
-        <w:lastRenderedPageBreak/>
         <w:t>Securely share results with doctors and patients</w:t>
       </w:r>
     </w:p>
@@ -11903,7 +11913,25 @@
           <w:sz w:val="28"/>
           <w:szCs w:val="28"/>
         </w:rPr>
-        <w:t xml:space="preserve">Manage their doctors appointments </w:t>
+        <w:t xml:space="preserve">Manage their </w:t>
+      </w:r>
+      <w:proofErr w:type="spellStart"/>
+      <w:r>
+        <w:rPr>
+          <w:rFonts w:ascii="Times New Roman" w:hAnsi="Times New Roman" w:cs="Times New Roman"/>
+          <w:sz w:val="28"/>
+          <w:szCs w:val="28"/>
+        </w:rPr>
+        <w:t>doctors</w:t>
+      </w:r>
+      <w:proofErr w:type="spellEnd"/>
+      <w:r>
+        <w:rPr>
+          <w:rFonts w:ascii="Times New Roman" w:hAnsi="Times New Roman" w:cs="Times New Roman"/>
+          <w:sz w:val="28"/>
+          <w:szCs w:val="28"/>
+        </w:rPr>
+        <w:t xml:space="preserve"> appointments </w:t>
       </w:r>
     </w:p>
     <w:p>
@@ -11995,7 +12023,7 @@
         </w:rPr>
         <w:t>#</w:t>
       </w:r>
-      <w:bookmarkStart w:id="15" w:name="_Hlk157926804"/>
+      <w:bookmarkStart w:id="16" w:name="_Hlk157926804"/>
       <w:r>
         <w:rPr>
           <w:rFonts w:asciiTheme="majorBidi" w:eastAsia="Times New Roman" w:hAnsiTheme="majorBidi" w:cstheme="majorBidi"/>
@@ -12007,7 +12035,7 @@
         </w:rPr>
         <w:t>Researchers and Public health authorities</w:t>
       </w:r>
-      <w:bookmarkEnd w:id="15"/>
+      <w:bookmarkEnd w:id="16"/>
       <w:r>
         <w:rPr>
           <w:rFonts w:asciiTheme="majorBidi" w:eastAsia="Times New Roman" w:hAnsiTheme="majorBidi" w:cstheme="majorBidi"/>
@@ -12137,7 +12165,7 @@
           <w:szCs w:val="32"/>
         </w:rPr>
       </w:pPr>
-      <w:bookmarkStart w:id="16" w:name="_Toc159052252"/>
+      <w:bookmarkStart w:id="17" w:name="_Toc159052252"/>
       <w:r>
         <w:rPr>
           <w:rFonts w:asciiTheme="majorBidi" w:hAnsiTheme="majorBidi"/>
@@ -12149,7 +12177,7 @@
         </w:rPr>
         <w:t>Methodology</w:t>
       </w:r>
-      <w:bookmarkEnd w:id="16"/>
+      <w:bookmarkEnd w:id="17"/>
     </w:p>
     <w:p>
       <w:pPr>
@@ -12265,7 +12293,7 @@
           <w:szCs w:val="32"/>
         </w:rPr>
       </w:pPr>
-      <w:bookmarkStart w:id="17" w:name="_Toc159052253"/>
+      <w:bookmarkStart w:id="18" w:name="_Toc159052253"/>
       <w:r>
         <w:rPr>
           <w:rFonts w:asciiTheme="majorBidi" w:hAnsiTheme="majorBidi"/>
@@ -12277,7 +12305,7 @@
         </w:rPr>
         <w:t>Targeted Customers and Beneficiaries</w:t>
       </w:r>
-      <w:bookmarkEnd w:id="17"/>
+      <w:bookmarkEnd w:id="18"/>
     </w:p>
     <w:p>
       <w:pPr>
@@ -12379,7 +12407,6 @@
           <w:sz w:val="28"/>
           <w:szCs w:val="28"/>
         </w:rPr>
-        <w:lastRenderedPageBreak/>
         <w:t>3. Researchers and Public health authorities</w:t>
       </w:r>
       <w:r>
@@ -12429,7 +12456,7 @@
           <w:szCs w:val="32"/>
         </w:rPr>
       </w:pPr>
-      <w:bookmarkStart w:id="18" w:name="_Toc159052254"/>
+      <w:bookmarkStart w:id="19" w:name="_Toc159052254"/>
       <w:r>
         <w:rPr>
           <w:rFonts w:asciiTheme="majorBidi" w:hAnsiTheme="majorBidi"/>
@@ -12441,7 +12468,7 @@
         </w:rPr>
         <w:t>Project Structure</w:t>
       </w:r>
-      <w:bookmarkEnd w:id="18"/>
+      <w:bookmarkEnd w:id="19"/>
     </w:p>
     <w:p>
       <w:pPr>
@@ -12638,7 +12665,7 @@
           <w:szCs w:val="40"/>
         </w:rPr>
       </w:pPr>
-      <w:bookmarkStart w:id="19" w:name="_Toc159052255"/>
+      <w:bookmarkStart w:id="20" w:name="_Toc159052255"/>
       <w:r>
         <w:rPr>
           <w:b/>
@@ -12651,7 +12678,7 @@
         </w:rPr>
         <w:t xml:space="preserve">Chapter 2: </w:t>
       </w:r>
-      <w:bookmarkStart w:id="20" w:name="_Hlk158133182"/>
+      <w:bookmarkStart w:id="21" w:name="_Hlk158133182"/>
       <w:r>
         <w:rPr>
           <w:b/>
@@ -12676,8 +12703,8 @@
         </w:rPr>
         <w:t xml:space="preserve"> and Background</w:t>
       </w:r>
-      <w:bookmarkEnd w:id="19"/>
       <w:bookmarkEnd w:id="20"/>
+      <w:bookmarkEnd w:id="21"/>
     </w:p>
     <w:p/>
     <w:p/>
@@ -12716,7 +12743,6 @@
           <w:sz w:val="28"/>
           <w:szCs w:val="28"/>
         </w:rPr>
-        <w:lastRenderedPageBreak/>
         <w:t xml:space="preserve">Chapter </w:t>
       </w:r>
       <w:r>
@@ -12770,7 +12796,7 @@
           <w:szCs w:val="32"/>
         </w:rPr>
       </w:pPr>
-      <w:bookmarkStart w:id="21" w:name="_Toc159052256"/>
+      <w:bookmarkStart w:id="22" w:name="_Toc159052256"/>
       <w:r>
         <w:rPr>
           <w:rFonts w:asciiTheme="majorBidi" w:hAnsiTheme="majorBidi"/>
@@ -12782,7 +12808,7 @@
         </w:rPr>
         <w:t>Overview</w:t>
       </w:r>
-      <w:bookmarkEnd w:id="21"/>
+      <w:bookmarkEnd w:id="22"/>
       <w:r>
         <w:rPr>
           <w:rFonts w:asciiTheme="majorBidi" w:hAnsiTheme="majorBidi"/>
@@ -12831,7 +12857,7 @@
           <w:szCs w:val="32"/>
         </w:rPr>
       </w:pPr>
-      <w:bookmarkStart w:id="22" w:name="_Toc159052257"/>
+      <w:bookmarkStart w:id="23" w:name="_Toc159052257"/>
       <w:r>
         <w:rPr>
           <w:rFonts w:asciiTheme="majorBidi" w:hAnsiTheme="majorBidi"/>
@@ -12854,7 +12880,7 @@
         </w:rPr>
         <w:t>e</w:t>
       </w:r>
-      <w:bookmarkEnd w:id="22"/>
+      <w:bookmarkEnd w:id="23"/>
     </w:p>
     <w:p>
       <w:pPr>
@@ -12891,7 +12917,6 @@
           <w:sz w:val="28"/>
           <w:szCs w:val="28"/>
         </w:rPr>
-        <w:lastRenderedPageBreak/>
         <w:t xml:space="preserve">Key features of traditional healthcare include physical consultations where patients visit healthcare facilities for in-person discussions about medical history, symptoms, and treatment options, often involving physical examinations and diagnostic tests. Patient records, including medical history, test results, diagnoses, and treatment plans, are often maintained manually using paper-based systems, leading to challenges related to storage, retrieval, and organization of information. </w:t>
       </w:r>
     </w:p>
@@ -12987,7 +13012,6 @@
           <w:sz w:val="28"/>
           <w:szCs w:val="28"/>
         </w:rPr>
-        <w:lastRenderedPageBreak/>
         <w:t>Moreover, the traditional model of face-to-face interactions between patients and healthcare providers may not always align with the evolving needs and preferences of patients, particularly in an increasingly digital world. Integrating new technologies and approaches, such as telemedicine and electronic health records, into traditional healthcare settings presents both opportunities and challenges in maintaining personalized care while embracing innovation.</w:t>
       </w:r>
     </w:p>
@@ -13032,7 +13056,7 @@
           <w:szCs w:val="32"/>
         </w:rPr>
       </w:pPr>
-      <w:bookmarkStart w:id="23" w:name="_Toc159052258"/>
+      <w:bookmarkStart w:id="24" w:name="_Toc159052258"/>
       <w:r>
         <w:rPr>
           <w:rFonts w:asciiTheme="majorBidi" w:hAnsiTheme="majorBidi"/>
@@ -13044,7 +13068,7 @@
         </w:rPr>
         <w:t>Electronic Healthcare</w:t>
       </w:r>
-      <w:bookmarkEnd w:id="23"/>
+      <w:bookmarkEnd w:id="24"/>
     </w:p>
     <w:p>
       <w:pPr>
@@ -13227,7 +13251,6 @@
           <w:sz w:val="28"/>
           <w:szCs w:val="28"/>
         </w:rPr>
-        <w:lastRenderedPageBreak/>
         <w:t>Electronic Health Records (EHRs) replace traditional paper-based records, facilitating seamless data sharing among healthcare providers. Telemedicine and Telehealth leverage telecommunications technology for remote clinical services and health-related education, expanding healthcare access. Mobile Health (mHealth) integrates mobile devices and applications for health monitoring, while Remote Patient Monitoring (RPM) utilizes technology to track real-time health data, especially for managing chronic conditions. Health Information Exchange (HIE) ensures secure data sharing across healthcare entities, promoting better care coordination.</w:t>
       </w:r>
     </w:p>
@@ -13258,7 +13281,7 @@
           <w:szCs w:val="28"/>
         </w:rPr>
       </w:pPr>
-      <w:bookmarkStart w:id="24" w:name="_Hlk158849495"/>
+      <w:bookmarkStart w:id="25" w:name="_Hlk158849495"/>
       <w:r>
         <w:rPr>
           <w:rFonts w:asciiTheme="majorBidi" w:hAnsiTheme="majorBidi" w:cstheme="majorBidi"/>
@@ -13288,7 +13311,7 @@
         </w:rPr>
       </w:pPr>
     </w:p>
-    <w:bookmarkEnd w:id="24"/>
+    <w:bookmarkEnd w:id="25"/>
     <w:p>
       <w:pPr>
         <w:jc w:val="both"/>
@@ -13365,7 +13388,6 @@
           <w:sz w:val="28"/>
           <w:szCs w:val="28"/>
         </w:rPr>
-        <w:lastRenderedPageBreak/>
         <w:drawing>
           <wp:inline distT="0" distB="0" distL="0" distR="0" wp14:anchorId="21E60944" wp14:editId="10FE32EC">
             <wp:extent cx="5486400" cy="3576955"/>
@@ -13493,7 +13515,7 @@
           <w:szCs w:val="32"/>
         </w:rPr>
       </w:pPr>
-      <w:bookmarkStart w:id="25" w:name="_Toc159052259"/>
+      <w:bookmarkStart w:id="26" w:name="_Toc159052259"/>
       <w:r>
         <w:rPr>
           <w:rFonts w:asciiTheme="majorBidi" w:hAnsiTheme="majorBidi"/>
@@ -13505,7 +13527,7 @@
         </w:rPr>
         <w:t>Importance of Healthcare</w:t>
       </w:r>
-      <w:bookmarkEnd w:id="25"/>
+      <w:bookmarkEnd w:id="26"/>
     </w:p>
     <w:p>
       <w:pPr>
@@ -13592,7 +13614,6 @@
           <w:sz w:val="28"/>
           <w:szCs w:val="28"/>
         </w:rPr>
-        <w:lastRenderedPageBreak/>
         <w:t>Improved Access to Healthcare: E-Healthcare breaks down geographical barriers, providing access to healthcare services remotely. Telemedicine, online consultations, and mobile health applications enable individuals to receive medical advice and consultations from the comfort of their homes</w:t>
       </w:r>
       <w:r>
@@ -13806,16 +13827,7 @@
           <w:sz w:val="28"/>
           <w:szCs w:val="28"/>
         </w:rPr>
-        <w:t xml:space="preserve"> them to actively participate in their healthcare decisions. Patient </w:t>
-      </w:r>
-      <w:r>
-        <w:rPr>
-          <w:rFonts w:asciiTheme="majorBidi" w:hAnsiTheme="majorBidi" w:cstheme="majorBidi"/>
-          <w:sz w:val="28"/>
-          <w:szCs w:val="28"/>
-        </w:rPr>
-        <w:lastRenderedPageBreak/>
-        <w:t>portals, health apps, and online resources enhance health literacy and encourage proactive engagement in one's well-being.</w:t>
+        <w:t xml:space="preserve"> them to actively participate in their healthcare decisions. Patient portals, health apps, and online resources enhance health literacy and encourage proactive engagement in one's well-being.</w:t>
       </w:r>
     </w:p>
     <w:p>
@@ -14003,7 +14015,6 @@
           <w:sz w:val="28"/>
           <w:szCs w:val="28"/>
         </w:rPr>
-        <w:lastRenderedPageBreak/>
         <w:t>In summary, E-Healthcare is vital for creating a more accessible, efficient, and patient-centered healthcare ecosystem. By embracing digital technologies, healthcare providers can improve the overall quality of care, enhance patient outcomes, and contribute to the evolution of modern healthcare practices.</w:t>
       </w:r>
     </w:p>
@@ -14024,7 +14035,7 @@
           <w:szCs w:val="32"/>
         </w:rPr>
       </w:pPr>
-      <w:bookmarkStart w:id="26" w:name="_Toc159052260"/>
+      <w:bookmarkStart w:id="27" w:name="_Toc159052260"/>
       <w:r>
         <w:rPr>
           <w:rFonts w:asciiTheme="majorBidi" w:hAnsiTheme="majorBidi"/>
@@ -14036,7 +14047,7 @@
         </w:rPr>
         <w:t>Traditional Healthcare Records</w:t>
       </w:r>
-      <w:bookmarkEnd w:id="26"/>
+      <w:bookmarkEnd w:id="27"/>
       <w:r>
         <w:rPr>
           <w:rFonts w:asciiTheme="majorBidi" w:hAnsiTheme="majorBidi"/>
@@ -14176,7 +14187,6 @@
           <w:sz w:val="28"/>
           <w:szCs w:val="28"/>
         </w:rPr>
-        <w:lastRenderedPageBreak/>
         <w:t>Regularly updated progress notes document the patient's response to treatment, changes in their condition, and adjustments to the care plan. Consent forms, authorizations for medical information release, and other legal documents ensure patients' rights are upheld and that they have provided informed consent for treatments. Furthermore, billing and insurance information, essential for managing healthcare finances and reimbursement, are included in these records. Legal documents such as advance directives and guardianship papers may also find their place, ensuring compliance with legal and ethical standards in healthcare practice.</w:t>
       </w:r>
     </w:p>
@@ -14432,7 +14442,6 @@
           <w:rtl/>
           <w:lang w:val="ar-SA"/>
         </w:rPr>
-        <w:lastRenderedPageBreak/>
         <w:drawing>
           <wp:inline distT="0" distB="0" distL="0" distR="0" wp14:anchorId="23023B41" wp14:editId="27A7F0CD">
             <wp:extent cx="5486400" cy="3896995"/>
@@ -14651,7 +14660,7 @@
           <w:szCs w:val="32"/>
         </w:rPr>
       </w:pPr>
-      <w:bookmarkStart w:id="27" w:name="_Toc159052261"/>
+      <w:bookmarkStart w:id="28" w:name="_Toc159052261"/>
       <w:r>
         <w:rPr>
           <w:rFonts w:asciiTheme="majorBidi" w:hAnsiTheme="majorBidi"/>
@@ -14674,7 +14683,7 @@
         </w:rPr>
         <w:t xml:space="preserve"> Records</w:t>
       </w:r>
-      <w:bookmarkEnd w:id="27"/>
+      <w:bookmarkEnd w:id="28"/>
     </w:p>
     <w:p>
       <w:pPr>
@@ -14773,16 +14782,7 @@
           <w:sz w:val="28"/>
           <w:szCs w:val="28"/>
         </w:rPr>
-        <w:t xml:space="preserve">One of the significant benefits of EHR implementation is its role in reducing medical errors. By improving the accuracy and clarity of </w:t>
-      </w:r>
-      <w:r>
-        <w:rPr>
-          <w:rFonts w:asciiTheme="majorBidi" w:hAnsiTheme="majorBidi" w:cstheme="majorBidi"/>
-          <w:sz w:val="28"/>
-          <w:szCs w:val="28"/>
-        </w:rPr>
-        <w:lastRenderedPageBreak/>
-        <w:t>medical records, EHRs help mitigate potential errors stemming from illegible handwriting or incomplete documentation. This, in turn, enhances patient safety and reduces the risk of adverse events during treatment.</w:t>
+        <w:t>One of the significant benefits of EHR implementation is its role in reducing medical errors. By improving the accuracy and clarity of medical records, EHRs help mitigate potential errors stemming from illegible handwriting or incomplete documentation. This, in turn, enhances patient safety and reduces the risk of adverse events during treatment.</w:t>
       </w:r>
     </w:p>
     <w:p>
@@ -14881,7 +14881,7 @@
           <w:szCs w:val="32"/>
         </w:rPr>
       </w:pPr>
-      <w:bookmarkStart w:id="28" w:name="_Toc159052262"/>
+      <w:bookmarkStart w:id="29" w:name="_Toc159052262"/>
       <w:r>
         <w:rPr>
           <w:rFonts w:asciiTheme="majorBidi" w:hAnsiTheme="majorBidi"/>
@@ -14915,7 +14915,7 @@
         </w:rPr>
         <w:t xml:space="preserve"> Records</w:t>
       </w:r>
-      <w:bookmarkEnd w:id="28"/>
+      <w:bookmarkEnd w:id="29"/>
     </w:p>
     <w:p>
       <w:pPr>
@@ -14958,7 +14958,6 @@
           <w:szCs w:val="28"/>
           <w:shd w:val="clear" w:color="auto" w:fill="FFFFFF"/>
         </w:rPr>
-        <w:lastRenderedPageBreak/>
         <w:t>The following table</w:t>
       </w:r>
       <w:r>
@@ -16345,16 +16344,7 @@
           <w:sz w:val="28"/>
           <w:szCs w:val="28"/>
         </w:rPr>
-        <w:t xml:space="preserve">E-Healthcare Records: Electronic records eliminate the need for physical storage space. Data is stored digitally on servers or in the cloud, </w:t>
-      </w:r>
-      <w:r>
-        <w:rPr>
-          <w:rFonts w:asciiTheme="majorBidi" w:hAnsiTheme="majorBidi" w:cstheme="majorBidi"/>
-          <w:sz w:val="28"/>
-          <w:szCs w:val="28"/>
-        </w:rPr>
-        <w:lastRenderedPageBreak/>
-        <w:t>which can be easily scaled to accommodate growing volumes of information. This not only saves physical space but also reduces the administrative burden associated with managing paper records.</w:t>
+        <w:t>E-Healthcare Records: Electronic records eliminate the need for physical storage space. Data is stored digitally on servers or in the cloud, which can be easily scaled to accommodate growing volumes of information. This not only saves physical space but also reduces the administrative burden associated with managing paper records.</w:t>
       </w:r>
     </w:p>
     <w:p>
@@ -16558,16 +16548,7 @@
           <w:sz w:val="28"/>
           <w:szCs w:val="28"/>
         </w:rPr>
-        <w:t xml:space="preserve">E-Healthcare Records: Electronic records can be integrated with other healthcare systems, such as pharmacy systems, laboratory databases, and imaging systems, through standardized protocols and interfaces. </w:t>
-      </w:r>
-      <w:r>
-        <w:rPr>
-          <w:rFonts w:asciiTheme="majorBidi" w:hAnsiTheme="majorBidi" w:cstheme="majorBidi"/>
-          <w:sz w:val="28"/>
-          <w:szCs w:val="28"/>
-        </w:rPr>
-        <w:lastRenderedPageBreak/>
-        <w:t>This interoperability enables seamless exchange of information between healthcare providers, resulting in more coordinated and comprehensive care for patients.</w:t>
+        <w:t>E-Healthcare Records: Electronic records can be integrated with other healthcare systems, such as pharmacy systems, laboratory databases, and imaging systems, through standardized protocols and interfaces. This interoperability enables seamless exchange of information between healthcare providers, resulting in more coordinated and comprehensive care for patients.</w:t>
       </w:r>
     </w:p>
     <w:p>
@@ -17210,7 +17191,6 @@
                 <w:sz w:val="28"/>
                 <w:szCs w:val="28"/>
               </w:rPr>
-              <w:lastRenderedPageBreak/>
               <w:t>Efficiency and Workflow</w:t>
             </w:r>
           </w:p>
@@ -17516,7 +17496,7 @@
           <w:szCs w:val="32"/>
         </w:rPr>
       </w:pPr>
-      <w:bookmarkStart w:id="29" w:name="_Toc159052263"/>
+      <w:bookmarkStart w:id="30" w:name="_Toc159052263"/>
       <w:r>
         <w:rPr>
           <w:rFonts w:asciiTheme="majorBidi" w:hAnsiTheme="majorBidi"/>
@@ -17561,7 +17541,7 @@
         </w:rPr>
         <w:t xml:space="preserve"> Records</w:t>
       </w:r>
-      <w:bookmarkEnd w:id="29"/>
+      <w:bookmarkEnd w:id="30"/>
     </w:p>
     <w:p>
       <w:pPr>
@@ -17680,7 +17660,6 @@
           <w:sz w:val="28"/>
           <w:szCs w:val="28"/>
         </w:rPr>
-        <w:lastRenderedPageBreak/>
         <w:t>Enhanced Patient Care and Safety: EHRs provide a comprehensive and up-to-date overview of a patient's medical history, medications, allergies, and test results. This information is vital for healthcare providers to make well-informed decisions, leading to better patient care and reduced medical errors.</w:t>
       </w:r>
       <w:r>
@@ -17765,7 +17744,7 @@
         </w:rPr>
         <w:t xml:space="preserve">Enabling the </w:t>
       </w:r>
-      <w:bookmarkStart w:id="30" w:name="_Hlk158929357"/>
+      <w:bookmarkStart w:id="31" w:name="_Hlk158929357"/>
       <w:r>
         <w:rPr>
           <w:rFonts w:asciiTheme="majorBidi" w:hAnsiTheme="majorBidi" w:cstheme="majorBidi"/>
@@ -17774,7 +17753,7 @@
         </w:rPr>
         <w:t>security and privacy</w:t>
       </w:r>
-      <w:bookmarkEnd w:id="30"/>
+      <w:bookmarkEnd w:id="31"/>
       <w:r>
         <w:rPr>
           <w:rFonts w:asciiTheme="majorBidi" w:hAnsiTheme="majorBidi" w:cstheme="majorBidi"/>
@@ -18027,7 +18006,6 @@
           <w:sz w:val="28"/>
           <w:szCs w:val="28"/>
         </w:rPr>
-        <w:lastRenderedPageBreak/>
         <w:t>Compliance with Regulations: Many healthcare systems around the world have implemented regulations and standards that encourage or mandate the use of electronic health records. Meeting these regulatory requirements ensures that healthcare providers maintain high standards of care and data security.</w:t>
       </w:r>
     </w:p>
@@ -18068,7 +18046,7 @@
           <w:szCs w:val="32"/>
         </w:rPr>
       </w:pPr>
-      <w:bookmarkStart w:id="31" w:name="_Toc159052264"/>
+      <w:bookmarkStart w:id="32" w:name="_Toc159052264"/>
       <w:r>
         <w:rPr>
           <w:rFonts w:asciiTheme="majorBidi" w:hAnsiTheme="majorBidi"/>
@@ -18080,7 +18058,7 @@
         </w:rPr>
         <w:t>WEB2 VS WEB3</w:t>
       </w:r>
-      <w:bookmarkEnd w:id="31"/>
+      <w:bookmarkEnd w:id="32"/>
     </w:p>
     <w:p>
       <w:pPr>
@@ -18097,7 +18075,25 @@
           <w:sz w:val="26"/>
           <w:szCs w:val="26"/>
         </w:rPr>
-        <w:t>Web2 refers to the version of the internet most of us know today. An internet dominated by companies that provide services in exchange for your personal data. Web3 refers to decentralized apps that run on the blockchain. These are apps that allow anyone to participate without monetising their personal data.</w:t>
+        <w:t xml:space="preserve">Web2 refers to the version of the internet most of us know today. An internet dominated by companies that provide services in exchange for your personal data. Web3 refers to decentralized apps that run on the blockchain. These are apps that allow anyone to participate without </w:t>
+      </w:r>
+      <w:proofErr w:type="spellStart"/>
+      <w:r>
+        <w:rPr>
+          <w:rFonts w:asciiTheme="majorBidi" w:hAnsiTheme="majorBidi" w:cstheme="majorBidi"/>
+          <w:sz w:val="26"/>
+          <w:szCs w:val="26"/>
+        </w:rPr>
+        <w:t>monetising</w:t>
+      </w:r>
+      <w:proofErr w:type="spellEnd"/>
+      <w:r>
+        <w:rPr>
+          <w:rFonts w:asciiTheme="majorBidi" w:hAnsiTheme="majorBidi" w:cstheme="majorBidi"/>
+          <w:sz w:val="26"/>
+          <w:szCs w:val="26"/>
+        </w:rPr>
+        <w:t xml:space="preserve"> their personal data.</w:t>
       </w:r>
     </w:p>
     <w:p>
@@ -18117,7 +18113,7 @@
           <w:szCs w:val="32"/>
         </w:rPr>
       </w:pPr>
-      <w:bookmarkStart w:id="32" w:name="_Toc159052265"/>
+      <w:bookmarkStart w:id="33" w:name="_Toc159052265"/>
       <w:r>
         <w:rPr>
           <w:rFonts w:asciiTheme="majorBidi" w:hAnsiTheme="majorBidi"/>
@@ -18129,7 +18125,7 @@
         </w:rPr>
         <w:t>WEB3 BENEFITS</w:t>
       </w:r>
-      <w:bookmarkEnd w:id="32"/>
+      <w:bookmarkEnd w:id="33"/>
     </w:p>
     <w:p>
       <w:pPr>
@@ -18293,7 +18289,27 @@
                 <w:szCs w:val="24"/>
                 <w:lang w:eastAsia="en-GB"/>
               </w:rPr>
-              <w:t>Web3 tweets would be uncensorable because control is decentralized</w:t>
+              <w:t xml:space="preserve">Web3 tweets would be </w:t>
+            </w:r>
+            <w:proofErr w:type="spellStart"/>
+            <w:r>
+              <w:rPr>
+                <w:rFonts w:asciiTheme="majorBidi" w:eastAsia="Times New Roman" w:hAnsiTheme="majorBidi" w:cstheme="majorBidi"/>
+                <w:sz w:val="24"/>
+                <w:szCs w:val="24"/>
+                <w:lang w:eastAsia="en-GB"/>
+              </w:rPr>
+              <w:t>uncensorable</w:t>
+            </w:r>
+            <w:proofErr w:type="spellEnd"/>
+            <w:r>
+              <w:rPr>
+                <w:rFonts w:asciiTheme="majorBidi" w:eastAsia="Times New Roman" w:hAnsiTheme="majorBidi" w:cstheme="majorBidi"/>
+                <w:sz w:val="24"/>
+                <w:szCs w:val="24"/>
+                <w:lang w:eastAsia="en-GB"/>
+              </w:rPr>
+              <w:t xml:space="preserve"> because control is decentralized</w:t>
             </w:r>
           </w:p>
         </w:tc>
@@ -18476,7 +18492,7 @@
           <w:szCs w:val="32"/>
         </w:rPr>
       </w:pPr>
-      <w:bookmarkStart w:id="33" w:name="_Toc159052266"/>
+      <w:bookmarkStart w:id="34" w:name="_Toc159052266"/>
       <w:r>
         <w:rPr>
           <w:rFonts w:asciiTheme="majorBidi" w:hAnsiTheme="majorBidi"/>
@@ -18488,7 +18504,7 @@
         </w:rPr>
         <w:t>WEB3 LIMITATIONS</w:t>
       </w:r>
-      <w:bookmarkEnd w:id="33"/>
+      <w:bookmarkEnd w:id="34"/>
     </w:p>
     <w:p>
       <w:pPr>
@@ -18571,7 +18587,6 @@
           <w:sz w:val="26"/>
           <w:szCs w:val="26"/>
         </w:rPr>
-        <w:lastRenderedPageBreak/>
         <w:t>Accessibility – the lack of integration in modern web browsers makes web3 less accessible to most users.</w:t>
       </w:r>
     </w:p>
@@ -18594,7 +18609,25 @@
           <w:sz w:val="26"/>
           <w:szCs w:val="26"/>
         </w:rPr>
-        <w:t>Cost – most successful dapps put very small portions of their code on the blockchain as it's expensive.</w:t>
+        <w:t xml:space="preserve">Cost – most successful </w:t>
+      </w:r>
+      <w:proofErr w:type="spellStart"/>
+      <w:r>
+        <w:rPr>
+          <w:rFonts w:asciiTheme="majorBidi" w:hAnsiTheme="majorBidi" w:cstheme="majorBidi"/>
+          <w:sz w:val="26"/>
+          <w:szCs w:val="26"/>
+        </w:rPr>
+        <w:t>dapps</w:t>
+      </w:r>
+      <w:proofErr w:type="spellEnd"/>
+      <w:r>
+        <w:rPr>
+          <w:rFonts w:asciiTheme="majorBidi" w:hAnsiTheme="majorBidi" w:cstheme="majorBidi"/>
+          <w:sz w:val="26"/>
+          <w:szCs w:val="26"/>
+        </w:rPr>
+        <w:t xml:space="preserve"> put very small portions of their code on the blockchain as it's expensive.</w:t>
       </w:r>
     </w:p>
     <w:p>
@@ -18620,7 +18653,7 @@
           <w:lang w:val="en-GB"/>
         </w:rPr>
       </w:pPr>
-      <w:bookmarkStart w:id="34" w:name="_Toc159052267"/>
+      <w:bookmarkStart w:id="35" w:name="_Toc159052267"/>
       <w:r>
         <w:rPr>
           <w:rFonts w:asciiTheme="majorBidi" w:hAnsiTheme="majorBidi"/>
@@ -18633,7 +18666,7 @@
         </w:rPr>
         <w:t>CENTRALIZATION VS DECENTRALIZATION</w:t>
       </w:r>
-      <w:bookmarkEnd w:id="34"/>
+      <w:bookmarkEnd w:id="35"/>
     </w:p>
     <w:tbl>
       <w:tblPr>
@@ -19176,7 +19209,7 @@
           <w:szCs w:val="32"/>
         </w:rPr>
       </w:pPr>
-      <w:bookmarkStart w:id="35" w:name="_Toc159052268"/>
+      <w:bookmarkStart w:id="36" w:name="_Toc159052268"/>
       <w:r>
         <w:rPr>
           <w:rFonts w:asciiTheme="majorBidi" w:hAnsiTheme="majorBidi"/>
@@ -19186,10 +19219,9 @@
           <w:sz w:val="32"/>
           <w:szCs w:val="32"/>
         </w:rPr>
-        <w:lastRenderedPageBreak/>
         <w:t>Blockchain</w:t>
       </w:r>
-      <w:bookmarkEnd w:id="35"/>
+      <w:bookmarkEnd w:id="36"/>
     </w:p>
     <w:p>
       <w:pPr>
@@ -19209,7 +19241,7 @@
         </w:rPr>
         <w:t xml:space="preserve">Blockchain is a collection of computers connected together in a peer-to-peer (P2P) network. It is a decentralized, distributed ledger system that records transactions across multiple computers in a way that ensures transparency, security, and immutability. It is the combination of existing technologies such as cryptography, shared ledger and distributed network. </w:t>
       </w:r>
-      <w:bookmarkStart w:id="36" w:name="_Hlk158629613"/>
+      <w:bookmarkStart w:id="37" w:name="_Hlk158629613"/>
       <w:r>
         <w:rPr>
           <w:rFonts w:asciiTheme="majorBidi" w:hAnsiTheme="majorBidi" w:cstheme="majorBidi"/>
@@ -19218,7 +19250,7 @@
         </w:rPr>
         <w:t>"Blockchain technology can be defined as a distributed system in which transactional or historical data can be recorded, stored and maintained across a network. It is a non-changeable, public digital ledger similar to a database. Blockchain technology is a horizontal innovation that can be adopted by any industry."[].</w:t>
       </w:r>
-      <w:bookmarkStart w:id="37" w:name="_Hlk158629691"/>
+      <w:bookmarkStart w:id="38" w:name="_Hlk158629691"/>
       <w:r>
         <w:rPr>
           <w:rFonts w:asciiTheme="majorBidi" w:hAnsiTheme="majorBidi" w:cstheme="majorBidi"/>
@@ -19227,8 +19259,8 @@
         </w:rPr>
         <w:t xml:space="preserve"> Blockchain 1.0 was announced as a bitcoin emergence in 2008; the chains of blocks which contain several units of information and transaction are which leverages the capabilities of digital ledger in an electronic P2P system. In 2013, Blockchain 2.0 introduced a public blockchain named Ethereum blockchain that facilitates a user to record the assets as smart contracts. It acts as a platform for developing many decentralized applications. In 2015, Hyperledger was introduced as an open-source blockchain that promotes global industry collaboration by improving the reliability and performance of current systems. Later, the blockchain networks involving private, public and federated (consortium) </w:t>
       </w:r>
-      <w:bookmarkStart w:id="38" w:name="_Hlk158629712"/>
-      <w:bookmarkEnd w:id="37"/>
+      <w:bookmarkStart w:id="39" w:name="_Hlk158629712"/>
+      <w:bookmarkEnd w:id="38"/>
       <w:r>
         <w:rPr>
           <w:rFonts w:asciiTheme="majorBidi" w:hAnsiTheme="majorBidi" w:cstheme="majorBidi"/>
@@ -19237,8 +19269,8 @@
         </w:rPr>
         <w:t>blockchains have started evolving in the recent years, which improves operational efficiency in blockchain technology applications.</w:t>
       </w:r>
-      <w:bookmarkStart w:id="39" w:name="_Hlk158629751"/>
-      <w:bookmarkEnd w:id="38"/>
+      <w:bookmarkStart w:id="40" w:name="_Hlk158629751"/>
+      <w:bookmarkEnd w:id="39"/>
       <w:r>
         <w:rPr>
           <w:rFonts w:asciiTheme="majorBidi" w:hAnsiTheme="majorBidi" w:cstheme="majorBidi"/>
@@ -19269,7 +19301,6 @@
           <w:sz w:val="26"/>
           <w:szCs w:val="26"/>
         </w:rPr>
-        <w:lastRenderedPageBreak/>
         <w:drawing>
           <wp:inline distT="0" distB="0" distL="0" distR="0" wp14:anchorId="5C41EC3D" wp14:editId="068F0319">
             <wp:extent cx="5438775" cy="3258229"/>
@@ -19313,7 +19344,7 @@
         </w:drawing>
       </w:r>
     </w:p>
-    <w:bookmarkEnd w:id="39"/>
+    <w:bookmarkEnd w:id="40"/>
     <w:p>
       <w:pPr>
         <w:spacing w:after="0"/>
@@ -19454,7 +19485,6 @@
           <w:sz w:val="28"/>
           <w:szCs w:val="28"/>
         </w:rPr>
-        <w:lastRenderedPageBreak/>
         <w:t>Distributed control: The data stored in the blockchain is maintained in a distributed manner, which guarantees no single-point failure.</w:t>
       </w:r>
     </w:p>
@@ -19752,16 +19782,7 @@
           <w:sz w:val="28"/>
           <w:szCs w:val="28"/>
         </w:rPr>
-        <w:t xml:space="preserve">Scalability: "Blockchain technology should be capable of handling a large number of users and medical devices such as sensors, smart devices or Internet of Things (IoT) that are more prevalent in the health industry. In bitcoin, the </w:t>
-      </w:r>
-      <w:r>
-        <w:rPr>
-          <w:rFonts w:asciiTheme="majorBidi" w:hAnsiTheme="majorBidi" w:cstheme="majorBidi"/>
-          <w:sz w:val="28"/>
-          <w:szCs w:val="28"/>
-        </w:rPr>
-        <w:lastRenderedPageBreak/>
-        <w:t xml:space="preserve">rate of growth of the chain for every 10 min is 1 MB per block along with copies of data stored in the nodes". []. </w:t>
+        <w:t xml:space="preserve">Scalability: "Blockchain technology should be capable of handling a large number of users and medical devices such as sensors, smart devices or Internet of Things (IoT) that are more prevalent in the health industry. In bitcoin, the rate of growth of the chain for every 10 min is 1 MB per block along with copies of data stored in the nodes". []. </w:t>
       </w:r>
     </w:p>
     <w:p>
@@ -19936,12 +19957,30 @@
           <w:sz w:val="28"/>
           <w:szCs w:val="28"/>
         </w:rPr>
-        <w:t>Public Blockchain: Public blockchains are transparent and open, so any participant can avail the blocks at any time. For instance, bitcoin, a cryptocurrency and P2P payment system introduced by Satoshi Nakamoto, is based on public blockchain." In public blockchain, every member in the network can access the block and can make transactions, and every participant can involve in the process of creating the consensus. In this case, there is neither an intermediatory register nor a trusted third party."[].</w:t>
+        <w:t xml:space="preserve">Public Blockchain: Public blockchains are transparent and open, so any participant can avail the blocks at any time. For instance, bitcoin, a cryptocurrency and P2P payment system introduced by Satoshi Nakamoto, is based on public blockchain." In public blockchain, every member in the network can access the block and can make transactions, and every participant can involve in the process of creating the consensus. In this case, there is neither an </w:t>
+      </w:r>
+      <w:proofErr w:type="spellStart"/>
+      <w:r>
+        <w:rPr>
+          <w:rFonts w:asciiTheme="majorBidi" w:hAnsiTheme="majorBidi" w:cstheme="majorBidi"/>
+          <w:sz w:val="28"/>
+          <w:szCs w:val="28"/>
+        </w:rPr>
+        <w:t>intermediatory</w:t>
+      </w:r>
+      <w:proofErr w:type="spellEnd"/>
+      <w:r>
+        <w:rPr>
+          <w:rFonts w:asciiTheme="majorBidi" w:hAnsiTheme="majorBidi" w:cstheme="majorBidi"/>
+          <w:sz w:val="28"/>
+          <w:szCs w:val="28"/>
+        </w:rPr>
+        <w:t xml:space="preserve"> register nor a trusted third party."[].</w:t>
       </w:r>
       <w:r>
         <w:t xml:space="preserve"> </w:t>
       </w:r>
-      <w:bookmarkStart w:id="40" w:name="_Hlk158841763"/>
+      <w:bookmarkStart w:id="41" w:name="_Hlk158841763"/>
       <w:r>
         <w:rPr>
           <w:rFonts w:asciiTheme="majorBidi" w:hAnsiTheme="majorBidi" w:cstheme="majorBidi"/>
@@ -19975,7 +20014,7 @@
         <w:t>.</w:t>
       </w:r>
     </w:p>
-    <w:bookmarkEnd w:id="40"/>
+    <w:bookmarkEnd w:id="41"/>
     <w:p>
       <w:pPr>
         <w:spacing w:after="0"/>
@@ -19993,7 +20032,6 @@
           <w:sz w:val="28"/>
           <w:szCs w:val="28"/>
         </w:rPr>
-        <w:lastRenderedPageBreak/>
         <w:drawing>
           <wp:inline distT="0" distB="0" distL="0" distR="0" wp14:anchorId="4DC8CC7E" wp14:editId="7BAD0A46">
             <wp:extent cx="5486400" cy="2794635"/>
@@ -20132,7 +20170,6 @@
           <w:sz w:val="28"/>
           <w:szCs w:val="28"/>
         </w:rPr>
-        <w:lastRenderedPageBreak/>
         <w:drawing>
           <wp:inline distT="0" distB="0" distL="0" distR="0" wp14:anchorId="5C6F692D" wp14:editId="5CAE670C">
             <wp:extent cx="5344271" cy="3372321"/>
@@ -20235,7 +20272,6 @@
           <w:sz w:val="28"/>
           <w:szCs w:val="28"/>
         </w:rPr>
-        <w:lastRenderedPageBreak/>
         <w:drawing>
           <wp:inline distT="0" distB="0" distL="0" distR="0" wp14:anchorId="42E652C7" wp14:editId="1516FBE0">
             <wp:extent cx="5363323" cy="3905795"/>
@@ -20696,7 +20732,6 @@
                 <w:sz w:val="28"/>
                 <w:szCs w:val="28"/>
               </w:rPr>
-              <w:lastRenderedPageBreak/>
               <w:t>Data Privacy</w:t>
             </w:r>
           </w:p>
@@ -21062,7 +21097,7 @@
         </w:rPr>
       </w:pPr>
     </w:p>
-    <w:bookmarkEnd w:id="36"/>
+    <w:bookmarkEnd w:id="37"/>
     <w:p>
       <w:pPr>
         <w:spacing w:before="40" w:after="0" w:line="240" w:lineRule="auto"/>
@@ -21091,7 +21126,7 @@
           <w:szCs w:val="32"/>
         </w:rPr>
       </w:pPr>
-      <w:bookmarkStart w:id="41" w:name="_Toc159052269"/>
+      <w:bookmarkStart w:id="42" w:name="_Toc159052269"/>
       <w:r>
         <w:rPr>
           <w:rFonts w:asciiTheme="majorBidi" w:hAnsiTheme="majorBidi"/>
@@ -21103,7 +21138,7 @@
         </w:rPr>
         <w:t>Blockchain Platforms</w:t>
       </w:r>
-      <w:bookmarkEnd w:id="41"/>
+      <w:bookmarkEnd w:id="42"/>
     </w:p>
     <w:p>
       <w:pPr>
@@ -21133,7 +21168,7 @@
         </w:rPr>
         <w:t xml:space="preserve"> </w:t>
       </w:r>
-      <w:bookmarkStart w:id="42" w:name="_Toc159052270"/>
+      <w:bookmarkStart w:id="43" w:name="_Toc159052270"/>
       <w:r>
         <w:rPr>
           <w:rFonts w:asciiTheme="majorBidi" w:hAnsiTheme="majorBidi"/>
@@ -21156,7 +21191,7 @@
         </w:rPr>
         <w:t xml:space="preserve"> Platform</w:t>
       </w:r>
-      <w:bookmarkEnd w:id="42"/>
+      <w:bookmarkEnd w:id="43"/>
     </w:p>
     <w:p>
       <w:pPr>
@@ -21181,7 +21216,25 @@
           <w:sz w:val="28"/>
           <w:szCs w:val="28"/>
         </w:rPr>
-        <w:t>Ethereum is a blockchain with a computer embedded in it. It is the foundation for building apps and organizations in a decentralized, permissionless, censorship-resistant way.</w:t>
+        <w:t xml:space="preserve">Ethereum is a blockchain with a computer embedded in it. It is the foundation for building apps and organizations in a decentralized, </w:t>
+      </w:r>
+      <w:proofErr w:type="spellStart"/>
+      <w:r>
+        <w:rPr>
+          <w:rFonts w:asciiTheme="majorBidi" w:hAnsiTheme="majorBidi" w:cstheme="majorBidi"/>
+          <w:sz w:val="28"/>
+          <w:szCs w:val="28"/>
+        </w:rPr>
+        <w:t>permissionless</w:t>
+      </w:r>
+      <w:proofErr w:type="spellEnd"/>
+      <w:r>
+        <w:rPr>
+          <w:rFonts w:asciiTheme="majorBidi" w:hAnsiTheme="majorBidi" w:cstheme="majorBidi"/>
+          <w:sz w:val="28"/>
+          <w:szCs w:val="28"/>
+        </w:rPr>
+        <w:t>, censorship-resistant way.</w:t>
       </w:r>
       <w:r>
         <w:rPr>
@@ -21249,16 +21302,7 @@
           <w:sz w:val="28"/>
           <w:szCs w:val="28"/>
         </w:rPr>
-        <w:t xml:space="preserve">Ether (ETH) is the native cryptocurrency of Ethereum. The purpose of ETH is to allow for a market for computation. Such a market provides an economic </w:t>
-      </w:r>
-      <w:r>
-        <w:rPr>
-          <w:rFonts w:asciiTheme="majorBidi" w:hAnsiTheme="majorBidi" w:cstheme="majorBidi"/>
-          <w:sz w:val="28"/>
-          <w:szCs w:val="28"/>
-        </w:rPr>
-        <w:lastRenderedPageBreak/>
-        <w:t>incentive for participants to verify and execute transaction requests and provide computational resources to the network.</w:t>
+        <w:t>Ether (ETH) is the native cryptocurrency of Ethereum. The purpose of ETH is to allow for a market for computation. Such a market provides an economic incentive for participants to verify and execute transaction requests and provide computational resources to the network.</w:t>
       </w:r>
       <w:r>
         <w:rPr>
@@ -21284,7 +21328,43 @@
           <w:sz w:val="28"/>
           <w:szCs w:val="28"/>
         </w:rPr>
-        <w:t>Ether can be exchanged between users, used for trading, and utilized by developers on the Ethereum blockchain. Ethereum offers advantages such as decentralization, rapid deployment, permissioned network options, network size, private transaction capabilities, scalability, performance, transaction finality, tokenization of assets, and interoperability. However, there are also disadvantages, including the complexity of learning Solidity, scaling issues, and the risks associated with investing in Ethereum due to volatility and fluctuating fees. Ethereum uses programming languages like Solidity, LLL, Serpent, Vyper, Bamboo, and others. It can be both public and private, with applications built on the Ethereum Mainnet or private blockchains based on Ethereum technology</w:t>
+        <w:t xml:space="preserve">Ether can be exchanged between users, used for trading, and utilized by developers on the Ethereum blockchain. Ethereum offers advantages such as decentralization, rapid deployment, permissioned network options, network size, private transaction capabilities, scalability, performance, transaction finality, tokenization of assets, and interoperability. However, there are also disadvantages, including the complexity of learning Solidity, scaling issues, and the risks associated with investing in Ethereum due to volatility and fluctuating fees. Ethereum uses programming languages like Solidity, LLL, Serpent, </w:t>
+      </w:r>
+      <w:proofErr w:type="spellStart"/>
+      <w:r>
+        <w:rPr>
+          <w:rFonts w:asciiTheme="majorBidi" w:hAnsiTheme="majorBidi" w:cstheme="majorBidi"/>
+          <w:sz w:val="28"/>
+          <w:szCs w:val="28"/>
+        </w:rPr>
+        <w:t>Vyper</w:t>
+      </w:r>
+      <w:proofErr w:type="spellEnd"/>
+      <w:r>
+        <w:rPr>
+          <w:rFonts w:asciiTheme="majorBidi" w:hAnsiTheme="majorBidi" w:cstheme="majorBidi"/>
+          <w:sz w:val="28"/>
+          <w:szCs w:val="28"/>
+        </w:rPr>
+        <w:t xml:space="preserve">, Bamboo, and others. It can be both public and private, with applications built on the Ethereum </w:t>
+      </w:r>
+      <w:proofErr w:type="spellStart"/>
+      <w:r>
+        <w:rPr>
+          <w:rFonts w:asciiTheme="majorBidi" w:hAnsiTheme="majorBidi" w:cstheme="majorBidi"/>
+          <w:sz w:val="28"/>
+          <w:szCs w:val="28"/>
+        </w:rPr>
+        <w:t>Mainnet</w:t>
+      </w:r>
+      <w:proofErr w:type="spellEnd"/>
+      <w:r>
+        <w:rPr>
+          <w:rFonts w:asciiTheme="majorBidi" w:hAnsiTheme="majorBidi" w:cstheme="majorBidi"/>
+          <w:sz w:val="28"/>
+          <w:szCs w:val="28"/>
+        </w:rPr>
+        <w:t xml:space="preserve"> or private blockchains based on Ethereum technology</w:t>
       </w:r>
       <w:r>
         <w:rPr>
@@ -21331,7 +21411,7 @@
         </w:rPr>
         <w:t xml:space="preserve"> </w:t>
       </w:r>
-      <w:bookmarkStart w:id="43" w:name="_Toc159052271"/>
+      <w:bookmarkStart w:id="44" w:name="_Toc159052271"/>
       <w:r>
         <w:rPr>
           <w:rFonts w:asciiTheme="majorBidi" w:hAnsiTheme="majorBidi"/>
@@ -21376,7 +21456,7 @@
         </w:rPr>
         <w:t xml:space="preserve"> Platform</w:t>
       </w:r>
-      <w:bookmarkEnd w:id="43"/>
+      <w:bookmarkEnd w:id="44"/>
     </w:p>
     <w:p>
       <w:pPr>
@@ -21503,7 +21583,6 @@
           <w:sz w:val="28"/>
           <w:szCs w:val="28"/>
         </w:rPr>
-        <w:lastRenderedPageBreak/>
         <w:t>The platform supports both public and private network configurations, with transaction costs varying depending on factors like network congestion and configuration.</w:t>
       </w:r>
     </w:p>
@@ -21522,7 +21601,25 @@
           <w:sz w:val="28"/>
           <w:szCs w:val="28"/>
         </w:rPr>
-        <w:t>While IBM Blockchain provides tools and frameworks for developing decentralized applications (dApps), the need for data mining within these applications depends on their specific functionalities and requirements. Overall, IBM Blockchain offers a robust foundation for building secure and scalable blockchain solutions, but businesses should carefully consider their needs and challenges before adopting the platform.</w:t>
+        <w:t>While IBM Blockchain provides tools and frameworks for developing decentralized applications (</w:t>
+      </w:r>
+      <w:proofErr w:type="spellStart"/>
+      <w:r>
+        <w:rPr>
+          <w:rFonts w:asciiTheme="majorBidi" w:hAnsiTheme="majorBidi" w:cstheme="majorBidi"/>
+          <w:sz w:val="28"/>
+          <w:szCs w:val="28"/>
+        </w:rPr>
+        <w:t>dApps</w:t>
+      </w:r>
+      <w:proofErr w:type="spellEnd"/>
+      <w:r>
+        <w:rPr>
+          <w:rFonts w:asciiTheme="majorBidi" w:hAnsiTheme="majorBidi" w:cstheme="majorBidi"/>
+          <w:sz w:val="28"/>
+          <w:szCs w:val="28"/>
+        </w:rPr>
+        <w:t>), the need for data mining within these applications depends on their specific functionalities and requirements. Overall, IBM Blockchain offers a robust foundation for building secure and scalable blockchain solutions, but businesses should carefully consider their needs and challenges before adopting the platform.</w:t>
       </w:r>
       <w:r>
         <w:rPr>
@@ -21561,7 +21658,7 @@
         </w:rPr>
         <w:t xml:space="preserve"> </w:t>
       </w:r>
-      <w:bookmarkStart w:id="44" w:name="_Toc159052272"/>
+      <w:bookmarkStart w:id="45" w:name="_Toc159052272"/>
       <w:r>
         <w:rPr>
           <w:rFonts w:asciiTheme="majorBidi" w:hAnsiTheme="majorBidi"/>
@@ -21584,7 +21681,7 @@
         </w:rPr>
         <w:t xml:space="preserve"> Platform</w:t>
       </w:r>
-      <w:bookmarkEnd w:id="44"/>
+      <w:bookmarkEnd w:id="45"/>
     </w:p>
     <w:p>
       <w:pPr>
@@ -21693,7 +21790,25 @@
           <w:sz w:val="28"/>
           <w:szCs w:val="28"/>
         </w:rPr>
-        <w:t>t's typically deployed as a private network, though certain data or services can be made public if needed. Transaction costs can vary based on network configuration, and dApps built on Fabric do not require data mining for consensus. Overall, Hyperledger Fabric provides a flexible and customizable solution for organizations looking to build secure and scalable blockchain applications.</w:t>
+        <w:t xml:space="preserve">t's typically deployed as a private network, though certain data or services can be made public if needed. Transaction costs can vary based on network configuration, and </w:t>
+      </w:r>
+      <w:proofErr w:type="spellStart"/>
+      <w:r>
+        <w:rPr>
+          <w:rFonts w:asciiTheme="majorBidi" w:hAnsiTheme="majorBidi" w:cstheme="majorBidi"/>
+          <w:sz w:val="28"/>
+          <w:szCs w:val="28"/>
+        </w:rPr>
+        <w:t>dApps</w:t>
+      </w:r>
+      <w:proofErr w:type="spellEnd"/>
+      <w:r>
+        <w:rPr>
+          <w:rFonts w:asciiTheme="majorBidi" w:hAnsiTheme="majorBidi" w:cstheme="majorBidi"/>
+          <w:sz w:val="28"/>
+          <w:szCs w:val="28"/>
+        </w:rPr>
+        <w:t xml:space="preserve"> built on Fabric do not require data mining for consensus. Overall, Hyperledger Fabric provides a flexible and customizable solution for organizations looking to build secure and scalable blockchain applications.</w:t>
       </w:r>
     </w:p>
     <w:p>
@@ -21724,7 +21839,8 @@
         </w:rPr>
         <w:t xml:space="preserve"> </w:t>
       </w:r>
-      <w:bookmarkStart w:id="45" w:name="_Toc159052273"/>
+      <w:bookmarkStart w:id="46" w:name="_Toc159052273"/>
+      <w:proofErr w:type="spellStart"/>
       <w:r>
         <w:rPr>
           <w:rFonts w:asciiTheme="majorBidi" w:hAnsiTheme="majorBidi"/>
@@ -21734,9 +21850,21 @@
           <w:sz w:val="32"/>
           <w:szCs w:val="32"/>
         </w:rPr>
-        <w:t>Hydrachain Platform</w:t>
-      </w:r>
-      <w:bookmarkEnd w:id="45"/>
+        <w:t>Hydrachain</w:t>
+      </w:r>
+      <w:proofErr w:type="spellEnd"/>
+      <w:r>
+        <w:rPr>
+          <w:rFonts w:asciiTheme="majorBidi" w:hAnsiTheme="majorBidi"/>
+          <w:b/>
+          <w:bCs/>
+          <w:color w:val="auto"/>
+          <w:sz w:val="32"/>
+          <w:szCs w:val="32"/>
+        </w:rPr>
+        <w:t xml:space="preserve"> Platform</w:t>
+      </w:r>
+      <w:bookmarkEnd w:id="46"/>
     </w:p>
     <w:p>
       <w:pPr>
@@ -21761,7 +21889,43 @@
           <w:sz w:val="28"/>
           <w:szCs w:val="28"/>
         </w:rPr>
-        <w:t>In a joint venture of the Ethereum project and Brainbot technologies, Hydrachain is an open-source blockchain platform</w:t>
+        <w:t xml:space="preserve">In a joint venture of the Ethereum project and </w:t>
+      </w:r>
+      <w:proofErr w:type="spellStart"/>
+      <w:r>
+        <w:rPr>
+          <w:rFonts w:asciiTheme="majorBidi" w:hAnsiTheme="majorBidi" w:cstheme="majorBidi"/>
+          <w:sz w:val="28"/>
+          <w:szCs w:val="28"/>
+        </w:rPr>
+        <w:t>Brainbot</w:t>
+      </w:r>
+      <w:proofErr w:type="spellEnd"/>
+      <w:r>
+        <w:rPr>
+          <w:rFonts w:asciiTheme="majorBidi" w:hAnsiTheme="majorBidi" w:cstheme="majorBidi"/>
+          <w:sz w:val="28"/>
+          <w:szCs w:val="28"/>
+        </w:rPr>
+        <w:t xml:space="preserve"> technologies, </w:t>
+      </w:r>
+      <w:proofErr w:type="spellStart"/>
+      <w:r>
+        <w:rPr>
+          <w:rFonts w:asciiTheme="majorBidi" w:hAnsiTheme="majorBidi" w:cstheme="majorBidi"/>
+          <w:sz w:val="28"/>
+          <w:szCs w:val="28"/>
+        </w:rPr>
+        <w:t>Hydrachain</w:t>
+      </w:r>
+      <w:proofErr w:type="spellEnd"/>
+      <w:r>
+        <w:rPr>
+          <w:rFonts w:asciiTheme="majorBidi" w:hAnsiTheme="majorBidi" w:cstheme="majorBidi"/>
+          <w:sz w:val="28"/>
+          <w:szCs w:val="28"/>
+        </w:rPr>
+        <w:t xml:space="preserve"> is an open-source blockchain platform</w:t>
       </w:r>
       <w:r>
         <w:rPr>
@@ -21811,16 +21975,97 @@
           <w:sz w:val="28"/>
           <w:szCs w:val="28"/>
         </w:rPr>
-        <w:t xml:space="preserve">It serves as a flexible framework for building decentralized applications (dApps) and private blockchains. While specific details about HydraChain's </w:t>
-      </w:r>
-      <w:r>
-        <w:rPr>
-          <w:rFonts w:asciiTheme="majorBidi" w:hAnsiTheme="majorBidi" w:cstheme="majorBidi"/>
-          <w:sz w:val="28"/>
-          <w:szCs w:val="28"/>
-        </w:rPr>
-        <w:lastRenderedPageBreak/>
-        <w:t>features, advantages, and disadvantages may vary, it likely inherits some of the benefits associated with Ethereum, such as decentralization and support for smart contracts written in Solidity. Developers can deploy applications on both public and private networks, with transaction costs varying based on factors like network congestion and gas fees. Whether dApps built on HydraChain require data mining depends on their specific functionalities. Overall, HydraChain provides developers with a platform to create decentralized solutions while benefiting from the expertise of the Ethereum team.</w:t>
+        <w:t>It serves as a flexible framework for building decentralized applications (</w:t>
+      </w:r>
+      <w:proofErr w:type="spellStart"/>
+      <w:r>
+        <w:rPr>
+          <w:rFonts w:asciiTheme="majorBidi" w:hAnsiTheme="majorBidi" w:cstheme="majorBidi"/>
+          <w:sz w:val="28"/>
+          <w:szCs w:val="28"/>
+        </w:rPr>
+        <w:t>dApps</w:t>
+      </w:r>
+      <w:proofErr w:type="spellEnd"/>
+      <w:r>
+        <w:rPr>
+          <w:rFonts w:asciiTheme="majorBidi" w:hAnsiTheme="majorBidi" w:cstheme="majorBidi"/>
+          <w:sz w:val="28"/>
+          <w:szCs w:val="28"/>
+        </w:rPr>
+        <w:t xml:space="preserve">) and private blockchains. While specific details about </w:t>
+      </w:r>
+      <w:proofErr w:type="spellStart"/>
+      <w:r>
+        <w:rPr>
+          <w:rFonts w:asciiTheme="majorBidi" w:hAnsiTheme="majorBidi" w:cstheme="majorBidi"/>
+          <w:sz w:val="28"/>
+          <w:szCs w:val="28"/>
+        </w:rPr>
+        <w:t>HydraChain's</w:t>
+      </w:r>
+      <w:proofErr w:type="spellEnd"/>
+      <w:r>
+        <w:rPr>
+          <w:rFonts w:asciiTheme="majorBidi" w:hAnsiTheme="majorBidi" w:cstheme="majorBidi"/>
+          <w:sz w:val="28"/>
+          <w:szCs w:val="28"/>
+        </w:rPr>
+        <w:t xml:space="preserve"> features, advantages, and disadvantages may vary, it likely inherits some of the benefits associated with Ethereum, such as decentralization and support for smart contracts written in Solidity. Developers can deploy applications on both public and private networks, with transaction costs varying based on factors like network congestion and gas fees. Whether </w:t>
+      </w:r>
+      <w:proofErr w:type="spellStart"/>
+      <w:r>
+        <w:rPr>
+          <w:rFonts w:asciiTheme="majorBidi" w:hAnsiTheme="majorBidi" w:cstheme="majorBidi"/>
+          <w:sz w:val="28"/>
+          <w:szCs w:val="28"/>
+        </w:rPr>
+        <w:t>dApps</w:t>
+      </w:r>
+      <w:proofErr w:type="spellEnd"/>
+      <w:r>
+        <w:rPr>
+          <w:rFonts w:asciiTheme="majorBidi" w:hAnsiTheme="majorBidi" w:cstheme="majorBidi"/>
+          <w:sz w:val="28"/>
+          <w:szCs w:val="28"/>
+        </w:rPr>
+        <w:t xml:space="preserve"> built on </w:t>
+      </w:r>
+      <w:proofErr w:type="spellStart"/>
+      <w:r>
+        <w:rPr>
+          <w:rFonts w:asciiTheme="majorBidi" w:hAnsiTheme="majorBidi" w:cstheme="majorBidi"/>
+          <w:sz w:val="28"/>
+          <w:szCs w:val="28"/>
+        </w:rPr>
+        <w:t>HydraChain</w:t>
+      </w:r>
+      <w:proofErr w:type="spellEnd"/>
+      <w:r>
+        <w:rPr>
+          <w:rFonts w:asciiTheme="majorBidi" w:hAnsiTheme="majorBidi" w:cstheme="majorBidi"/>
+          <w:sz w:val="28"/>
+          <w:szCs w:val="28"/>
+        </w:rPr>
+        <w:t xml:space="preserve"> require data mining depends on their specific functionalities. Overall, </w:t>
+      </w:r>
+      <w:proofErr w:type="spellStart"/>
+      <w:r>
+        <w:rPr>
+          <w:rFonts w:asciiTheme="majorBidi" w:hAnsiTheme="majorBidi" w:cstheme="majorBidi"/>
+          <w:sz w:val="28"/>
+          <w:szCs w:val="28"/>
+        </w:rPr>
+        <w:t>HydraChain</w:t>
+      </w:r>
+      <w:proofErr w:type="spellEnd"/>
+      <w:r>
+        <w:rPr>
+          <w:rFonts w:asciiTheme="majorBidi" w:hAnsiTheme="majorBidi" w:cstheme="majorBidi"/>
+          <w:sz w:val="28"/>
+          <w:szCs w:val="28"/>
+        </w:rPr>
+        <w:t xml:space="preserve"> provides developers with a platform to create decentralized solutions while benefiting from the expertise of the Ethereum team.</w:t>
       </w:r>
     </w:p>
     <w:p>
@@ -21851,7 +22096,7 @@
         </w:rPr>
         <w:t xml:space="preserve"> </w:t>
       </w:r>
-      <w:bookmarkStart w:id="46" w:name="_Toc159052274"/>
+      <w:bookmarkStart w:id="47" w:name="_Toc159052274"/>
       <w:r>
         <w:rPr>
           <w:rFonts w:asciiTheme="majorBidi" w:hAnsiTheme="majorBidi"/>
@@ -21863,7 +22108,7 @@
         </w:rPr>
         <w:t>R3 Corda Platform</w:t>
       </w:r>
-      <w:bookmarkEnd w:id="46"/>
+      <w:bookmarkEnd w:id="47"/>
     </w:p>
     <w:p>
       <w:pPr>
@@ -21954,16 +22199,43 @@
           <w:sz w:val="28"/>
           <w:szCs w:val="28"/>
         </w:rPr>
-        <w:t xml:space="preserve">is an open-source blockchain platform designed specifically for the financial services industry. It was developed by R3, a company focused on creating interactive solutions for businesses using blockchain technology. Corda aims to address the specific needs and challenges faced by financial institutions by providing a secure and efficient platform for conducting transactions. Unlike traditional blockchain networks, Corda's architecture is designed to ensure privacy and confidentiality of transaction data, making it suitable for sensitive financial agreements. The platform utilizes a unique consensus mechanism called "Pluggable Consensus" that allows participants to select the consensus algorithm that best fits their needs. This flexibility enables Corda to be adaptable to various regulatory requirements and business preferences. Corda also offers "smart contract" functionality, known as "CorDapps," which are applications running on the network that can automate and enforce the terms of agreements without the need for intermediaries. This feature streamlines processes and increases efficiency in complex financial transactions. Furthermore, Corda emphasizes interoperability and connectivity, allowing different businesses or consortia to easily connect and transact with each other. This makes it easier for financial institutions to collaborate and share information securely within the platform. Overall, R3 Corda provides a robust, secure, and scalable blockchain solution tailored for </w:t>
-      </w:r>
-      <w:r>
-        <w:rPr>
-          <w:rFonts w:asciiTheme="majorBidi" w:hAnsiTheme="majorBidi" w:cstheme="majorBidi"/>
-          <w:sz w:val="28"/>
-          <w:szCs w:val="28"/>
-        </w:rPr>
-        <w:lastRenderedPageBreak/>
-        <w:t>the unique requirements of the financial services industry. Its focus on privacy, flexibility, and interoperability makes it an attractive choice for organizations seeking to leverage blockchain technology in their operations.</w:t>
+        <w:t xml:space="preserve">is an open-source blockchain platform designed specifically for the financial services industry. It was developed by R3, a company focused on creating interactive solutions for businesses using blockchain technology. Corda aims to address the specific needs and challenges faced by financial institutions by providing a secure and efficient platform for conducting transactions. Unlike traditional blockchain networks, </w:t>
+      </w:r>
+      <w:proofErr w:type="spellStart"/>
+      <w:r>
+        <w:rPr>
+          <w:rFonts w:asciiTheme="majorBidi" w:hAnsiTheme="majorBidi" w:cstheme="majorBidi"/>
+          <w:sz w:val="28"/>
+          <w:szCs w:val="28"/>
+        </w:rPr>
+        <w:t>Corda's</w:t>
+      </w:r>
+      <w:proofErr w:type="spellEnd"/>
+      <w:r>
+        <w:rPr>
+          <w:rFonts w:asciiTheme="majorBidi" w:hAnsiTheme="majorBidi" w:cstheme="majorBidi"/>
+          <w:sz w:val="28"/>
+          <w:szCs w:val="28"/>
+        </w:rPr>
+        <w:t xml:space="preserve"> architecture is designed to ensure privacy and confidentiality of transaction data, making it suitable for sensitive financial agreements. The platform utilizes a unique consensus mechanism called "Pluggable Consensus" that allows participants to select the consensus algorithm that best fits their needs. This flexibility enables Corda to be adaptable to various regulatory requirements and business preferences. Corda also offers "smart contract" functionality, known as "</w:t>
+      </w:r>
+      <w:proofErr w:type="spellStart"/>
+      <w:r>
+        <w:rPr>
+          <w:rFonts w:asciiTheme="majorBidi" w:hAnsiTheme="majorBidi" w:cstheme="majorBidi"/>
+          <w:sz w:val="28"/>
+          <w:szCs w:val="28"/>
+        </w:rPr>
+        <w:t>CorDapps</w:t>
+      </w:r>
+      <w:proofErr w:type="spellEnd"/>
+      <w:r>
+        <w:rPr>
+          <w:rFonts w:asciiTheme="majorBidi" w:hAnsiTheme="majorBidi" w:cstheme="majorBidi"/>
+          <w:sz w:val="28"/>
+          <w:szCs w:val="28"/>
+        </w:rPr>
+        <w:t>," which are applications running on the network that can automate and enforce the terms of agreements without the need for intermediaries. This feature streamlines processes and increases efficiency in complex financial transactions. Furthermore, Corda emphasizes interoperability and connectivity, allowing different businesses or consortia to easily connect and transact with each other. This makes it easier for financial institutions to collaborate and share information securely within the platform. Overall, R3 Corda provides a robust, secure, and scalable blockchain solution tailored for the unique requirements of the financial services industry. Its focus on privacy, flexibility, and interoperability makes it an attractive choice for organizations seeking to leverage blockchain technology in their operations.</w:t>
       </w:r>
     </w:p>
     <w:p>
@@ -21994,7 +22266,7 @@
         </w:rPr>
         <w:t xml:space="preserve"> </w:t>
       </w:r>
-      <w:bookmarkStart w:id="47" w:name="_Toc159052275"/>
+      <w:bookmarkStart w:id="48" w:name="_Toc159052275"/>
       <w:r>
         <w:rPr>
           <w:rFonts w:asciiTheme="majorBidi" w:hAnsiTheme="majorBidi"/>
@@ -22028,7 +22300,7 @@
         </w:rPr>
         <w:t>hain Platform</w:t>
       </w:r>
-      <w:bookmarkEnd w:id="47"/>
+      <w:bookmarkEnd w:id="48"/>
     </w:p>
     <w:p>
       <w:pPr>
@@ -22135,7 +22407,25 @@
           <w:sz w:val="28"/>
           <w:szCs w:val="28"/>
         </w:rPr>
-        <w:t xml:space="preserve"> a versatile blockchain platform that allows organizations to create and deploy their own customized blockchain networks. Its advantages include customization, privacy, scalability, interoperability, and cost-effectiveness. However, there are also concerns such as centralization, complexity, and limited decentralization. Smart contracts on Multichain can be written in various programming languages, and it supports the creation of both public and private blockchain networks. Transaction costs may vary, and data mining for dApps built on Multichain depends on the specific requirements of the application. Overall, Multichain offers a flexible solution for implementing blockchain technology tailored to the needs of businesses and organizations.</w:t>
+        <w:t xml:space="preserve"> a versatile blockchain platform that allows organizations to create and deploy their own customized blockchain networks. Its advantages include customization, privacy, scalability, interoperability, and cost-effectiveness. However, there are also concerns such as centralization, complexity, and limited decentralization. Smart contracts on Multichain can be written in various programming languages, and it supports the creation of both public and private blockchain networks. Transaction costs may vary, and data mining for </w:t>
+      </w:r>
+      <w:proofErr w:type="spellStart"/>
+      <w:r>
+        <w:rPr>
+          <w:rFonts w:asciiTheme="majorBidi" w:hAnsiTheme="majorBidi" w:cstheme="majorBidi"/>
+          <w:sz w:val="28"/>
+          <w:szCs w:val="28"/>
+        </w:rPr>
+        <w:t>dApps</w:t>
+      </w:r>
+      <w:proofErr w:type="spellEnd"/>
+      <w:r>
+        <w:rPr>
+          <w:rFonts w:asciiTheme="majorBidi" w:hAnsiTheme="majorBidi" w:cstheme="majorBidi"/>
+          <w:sz w:val="28"/>
+          <w:szCs w:val="28"/>
+        </w:rPr>
+        <w:t xml:space="preserve"> built on Multichain depends on the specific requirements of the application. Overall, Multichain offers a flexible solution for implementing blockchain technology tailored to the needs of businesses and organizations.</w:t>
       </w:r>
     </w:p>
     <w:p>
@@ -22166,7 +22456,7 @@
         </w:rPr>
         <w:t xml:space="preserve"> </w:t>
       </w:r>
-      <w:bookmarkStart w:id="48" w:name="_Toc159052276"/>
+      <w:bookmarkStart w:id="49" w:name="_Toc159052276"/>
       <w:r>
         <w:rPr>
           <w:rFonts w:asciiTheme="majorBidi" w:hAnsiTheme="majorBidi"/>
@@ -22178,7 +22468,7 @@
         </w:rPr>
         <w:t>BigchainDB Platform</w:t>
       </w:r>
-      <w:bookmarkEnd w:id="48"/>
+      <w:bookmarkEnd w:id="49"/>
     </w:p>
     <w:p>
       <w:pPr>
@@ -22255,16 +22545,7 @@
           <w:sz w:val="28"/>
           <w:szCs w:val="28"/>
         </w:rPr>
-        <w:t xml:space="preserve">BigchainDB is an open-source, decentralized database system that combines the benefits of distributed databases and traditional blockchains. It provides decentralization, immutability, and scalability. While advantageous for various applications, it comes with complexities in implementation, potential storage costs, and a learning curve. BigchainDB supports multiple </w:t>
-      </w:r>
-      <w:r>
-        <w:rPr>
-          <w:rFonts w:asciiTheme="majorBidi" w:hAnsiTheme="majorBidi" w:cstheme="majorBidi"/>
-          <w:sz w:val="28"/>
-          <w:szCs w:val="28"/>
-        </w:rPr>
-        <w:lastRenderedPageBreak/>
-        <w:t>programming languages, and can be operated publicly or privately. Overall, it offers a flexible and versatile platform with considerations for both advantages and challenges.</w:t>
+        <w:t>BigchainDB is an open-source, decentralized database system that combines the benefits of distributed databases and traditional blockchains. It provides decentralization, immutability, and scalability. While advantageous for various applications, it comes with complexities in implementation, potential storage costs, and a learning curve. BigchainDB supports multiple programming languages, and can be operated publicly or privately. Overall, it offers a flexible and versatile platform with considerations for both advantages and challenges.</w:t>
       </w:r>
     </w:p>
     <w:p>
@@ -22295,7 +22576,7 @@
         </w:rPr>
         <w:t xml:space="preserve"> </w:t>
       </w:r>
-      <w:bookmarkStart w:id="49" w:name="_Toc159052277"/>
+      <w:bookmarkStart w:id="50" w:name="_Toc159052277"/>
       <w:r>
         <w:rPr>
           <w:rFonts w:asciiTheme="majorBidi" w:hAnsiTheme="majorBidi"/>
@@ -22329,7 +22610,7 @@
         </w:rPr>
         <w:t>hain Platform</w:t>
       </w:r>
-      <w:bookmarkEnd w:id="49"/>
+      <w:bookmarkEnd w:id="50"/>
     </w:p>
     <w:p>
       <w:pPr>
@@ -22493,7 +22774,7 @@
         </w:rPr>
         <w:t xml:space="preserve"> </w:t>
       </w:r>
-      <w:bookmarkStart w:id="50" w:name="_Toc159052278"/>
+      <w:bookmarkStart w:id="51" w:name="_Toc159052278"/>
       <w:r>
         <w:rPr>
           <w:rFonts w:asciiTheme="majorBidi" w:hAnsiTheme="majorBidi"/>
@@ -22505,7 +22786,7 @@
         </w:rPr>
         <w:t>Quorum Blockchain Platform</w:t>
       </w:r>
-      <w:bookmarkEnd w:id="50"/>
+      <w:bookmarkEnd w:id="51"/>
     </w:p>
     <w:p>
       <w:pPr>
@@ -22530,7 +22811,43 @@
           <w:sz w:val="28"/>
           <w:szCs w:val="28"/>
         </w:rPr>
-        <w:t>Quorum is a private/permissioned blockchain based on the official Go implementation of the Ethereum protocol2. Quorum uses a ‘raft-based’ consensus algorithm (a consensus model for faster blocktimes, transaction finality and on-demand block creation), and achieves Data Privacy through the introduction of a new “private” transaction type. One of the design goals of Quorum is to reuse as much existing technology as possible, minimizing the changes required to go-ethereum in order to reduce the effort required to keep in sync with future versions of the public Ethereum code base</w:t>
+        <w:t xml:space="preserve">Quorum is a private/permissioned blockchain based on the official Go implementation of the Ethereum protocol2. Quorum uses a ‘raft-based’ consensus algorithm (a consensus model for faster </w:t>
+      </w:r>
+      <w:proofErr w:type="spellStart"/>
+      <w:r>
+        <w:rPr>
+          <w:rFonts w:asciiTheme="majorBidi" w:hAnsiTheme="majorBidi" w:cstheme="majorBidi"/>
+          <w:sz w:val="28"/>
+          <w:szCs w:val="28"/>
+        </w:rPr>
+        <w:t>blocktimes</w:t>
+      </w:r>
+      <w:proofErr w:type="spellEnd"/>
+      <w:r>
+        <w:rPr>
+          <w:rFonts w:asciiTheme="majorBidi" w:hAnsiTheme="majorBidi" w:cstheme="majorBidi"/>
+          <w:sz w:val="28"/>
+          <w:szCs w:val="28"/>
+        </w:rPr>
+        <w:t>, transaction finality and on-demand block creation), and achieves Data Privacy through the introduction of a new “private” transaction type. One of the design goals of Quorum is to reuse as much existing technology as possible, minimizing the changes required to go-</w:t>
+      </w:r>
+      <w:proofErr w:type="spellStart"/>
+      <w:r>
+        <w:rPr>
+          <w:rFonts w:asciiTheme="majorBidi" w:hAnsiTheme="majorBidi" w:cstheme="majorBidi"/>
+          <w:sz w:val="28"/>
+          <w:szCs w:val="28"/>
+        </w:rPr>
+        <w:t>ethereum</w:t>
+      </w:r>
+      <w:proofErr w:type="spellEnd"/>
+      <w:r>
+        <w:rPr>
+          <w:rFonts w:asciiTheme="majorBidi" w:hAnsiTheme="majorBidi" w:cstheme="majorBidi"/>
+          <w:sz w:val="28"/>
+          <w:szCs w:val="28"/>
+        </w:rPr>
+        <w:t xml:space="preserve"> in order to reduce the effort required to keep in sync with future versions of the public Ethereum code base</w:t>
       </w:r>
       <w:r>
         <w:rPr>
@@ -22580,7 +22897,25 @@
           <w:sz w:val="28"/>
           <w:szCs w:val="28"/>
         </w:rPr>
-        <w:t>ompared to public blockchains. Smart contracts on Quorum are typically written in Solidity, and it can be deployed as either a private or consortium network. Transaction fees can vary, and dApps built on Quorum may not require traditional data mining but may still involve data analysis for various purposes. Overall, Quorum presents a viable option for enterprise blockchain solutions, balancing benefits and challenges based on specific use cases and requirements.</w:t>
+        <w:t xml:space="preserve">ompared to public blockchains. Smart contracts on Quorum are typically written in Solidity, and it can be deployed as either a private or consortium network. Transaction fees can vary, and </w:t>
+      </w:r>
+      <w:proofErr w:type="spellStart"/>
+      <w:r>
+        <w:rPr>
+          <w:rFonts w:asciiTheme="majorBidi" w:hAnsiTheme="majorBidi" w:cstheme="majorBidi"/>
+          <w:sz w:val="28"/>
+          <w:szCs w:val="28"/>
+        </w:rPr>
+        <w:t>dApps</w:t>
+      </w:r>
+      <w:proofErr w:type="spellEnd"/>
+      <w:r>
+        <w:rPr>
+          <w:rFonts w:asciiTheme="majorBidi" w:hAnsiTheme="majorBidi" w:cstheme="majorBidi"/>
+          <w:sz w:val="28"/>
+          <w:szCs w:val="28"/>
+        </w:rPr>
+        <w:t xml:space="preserve"> built on Quorum may not require traditional data mining but may still involve data analysis for various purposes. Overall, Quorum presents a viable option for enterprise blockchain solutions, balancing benefits and challenges based on specific use cases and requirements.</w:t>
       </w:r>
     </w:p>
     <w:p>
@@ -22600,7 +22935,7 @@
           <w:szCs w:val="32"/>
         </w:rPr>
       </w:pPr>
-      <w:bookmarkStart w:id="51" w:name="_Toc159052279"/>
+      <w:bookmarkStart w:id="52" w:name="_Toc159052279"/>
       <w:r>
         <w:rPr>
           <w:rFonts w:asciiTheme="majorBidi" w:hAnsiTheme="majorBidi"/>
@@ -22610,10 +22945,9 @@
           <w:sz w:val="32"/>
           <w:szCs w:val="32"/>
         </w:rPr>
-        <w:lastRenderedPageBreak/>
         <w:t>EOS Blockchain Platform</w:t>
       </w:r>
-      <w:bookmarkEnd w:id="51"/>
+      <w:bookmarkEnd w:id="52"/>
     </w:p>
     <w:p>
       <w:pPr>
@@ -22664,7 +22998,43 @@
           <w:sz w:val="28"/>
           <w:szCs w:val="28"/>
         </w:rPr>
-        <w:t>EOS is a public blockchain platform known for its scalability, flexible governance model, and free transaction model for users. It allows for the development and deployment of decentralized applications (dApps) using smart contracts written in EOSIO C++ and other supported languages. While it offers advantages such as high throughput and easy upgrades, it also faces criticism for potential centralization concerns and complexity in development. Overall, EOS provides a platform for developers to build and deploy dApps with varying resource requirements, leveraging its unique features and governance structure.</w:t>
+        <w:t>EOS is a public blockchain platform known for its scalability, flexible governance model, and free transaction model for users. It allows for the development and deployment of decentralized applications (</w:t>
+      </w:r>
+      <w:proofErr w:type="spellStart"/>
+      <w:r>
+        <w:rPr>
+          <w:rFonts w:asciiTheme="majorBidi" w:hAnsiTheme="majorBidi" w:cstheme="majorBidi"/>
+          <w:sz w:val="28"/>
+          <w:szCs w:val="28"/>
+        </w:rPr>
+        <w:t>dApps</w:t>
+      </w:r>
+      <w:proofErr w:type="spellEnd"/>
+      <w:r>
+        <w:rPr>
+          <w:rFonts w:asciiTheme="majorBidi" w:hAnsiTheme="majorBidi" w:cstheme="majorBidi"/>
+          <w:sz w:val="28"/>
+          <w:szCs w:val="28"/>
+        </w:rPr>
+        <w:t xml:space="preserve">) using smart contracts written in EOSIO C++ and other supported languages. While it offers advantages such as high throughput and easy upgrades, it also faces criticism for potential centralization concerns and complexity in development. Overall, EOS provides a platform for developers to build and deploy </w:t>
+      </w:r>
+      <w:proofErr w:type="spellStart"/>
+      <w:r>
+        <w:rPr>
+          <w:rFonts w:asciiTheme="majorBidi" w:hAnsiTheme="majorBidi" w:cstheme="majorBidi"/>
+          <w:sz w:val="28"/>
+          <w:szCs w:val="28"/>
+        </w:rPr>
+        <w:t>dApps</w:t>
+      </w:r>
+      <w:proofErr w:type="spellEnd"/>
+      <w:r>
+        <w:rPr>
+          <w:rFonts w:asciiTheme="majorBidi" w:hAnsiTheme="majorBidi" w:cstheme="majorBidi"/>
+          <w:sz w:val="28"/>
+          <w:szCs w:val="28"/>
+        </w:rPr>
+        <w:t xml:space="preserve"> with varying resource requirements, leveraging its unique features and governance structure.</w:t>
       </w:r>
     </w:p>
     <w:p>
@@ -22684,7 +23054,7 @@
           <w:szCs w:val="32"/>
         </w:rPr>
       </w:pPr>
-      <w:bookmarkStart w:id="52" w:name="_Toc159052280"/>
+      <w:bookmarkStart w:id="53" w:name="_Toc159052280"/>
       <w:r>
         <w:rPr>
           <w:rFonts w:asciiTheme="majorBidi" w:hAnsiTheme="majorBidi"/>
@@ -22696,7 +23066,7 @@
         </w:rPr>
         <w:t>Other Blockchain Platforms</w:t>
       </w:r>
-      <w:bookmarkEnd w:id="52"/>
+      <w:bookmarkEnd w:id="53"/>
     </w:p>
     <w:p>
       <w:pPr>
@@ -22755,13 +23125,23 @@
           <w:szCs w:val="28"/>
         </w:rPr>
       </w:pPr>
-      <w:r>
-        <w:rPr>
-          <w:rFonts w:asciiTheme="majorBidi" w:hAnsiTheme="majorBidi" w:cstheme="majorBidi"/>
-          <w:sz w:val="28"/>
-          <w:szCs w:val="28"/>
-        </w:rPr>
-        <w:t>Binance Smart Chain</w:t>
+      <w:proofErr w:type="spellStart"/>
+      <w:r>
+        <w:rPr>
+          <w:rFonts w:asciiTheme="majorBidi" w:hAnsiTheme="majorBidi" w:cstheme="majorBidi"/>
+          <w:sz w:val="28"/>
+          <w:szCs w:val="28"/>
+        </w:rPr>
+        <w:t>Binance</w:t>
+      </w:r>
+      <w:proofErr w:type="spellEnd"/>
+      <w:r>
+        <w:rPr>
+          <w:rFonts w:asciiTheme="majorBidi" w:hAnsiTheme="majorBidi" w:cstheme="majorBidi"/>
+          <w:sz w:val="28"/>
+          <w:szCs w:val="28"/>
+        </w:rPr>
+        <w:t xml:space="preserve"> Smart Chain</w:t>
       </w:r>
     </w:p>
     <w:p>
@@ -22779,6 +23159,7 @@
           <w:szCs w:val="28"/>
         </w:rPr>
       </w:pPr>
+      <w:proofErr w:type="spellStart"/>
       <w:r>
         <w:rPr>
           <w:rFonts w:asciiTheme="majorBidi" w:hAnsiTheme="majorBidi" w:cstheme="majorBidi"/>
@@ -22787,6 +23168,7 @@
         </w:rPr>
         <w:t>Cardano</w:t>
       </w:r>
+      <w:proofErr w:type="spellEnd"/>
     </w:p>
     <w:p>
       <w:pPr>
@@ -22827,6 +23209,7 @@
           <w:szCs w:val="28"/>
         </w:rPr>
       </w:pPr>
+      <w:proofErr w:type="spellStart"/>
       <w:r>
         <w:rPr>
           <w:rFonts w:asciiTheme="majorBidi" w:hAnsiTheme="majorBidi" w:cstheme="majorBidi"/>
@@ -22835,6 +23218,7 @@
         </w:rPr>
         <w:t>Polkadot</w:t>
       </w:r>
+      <w:proofErr w:type="spellEnd"/>
     </w:p>
     <w:p>
       <w:pPr>
@@ -22875,6 +23259,7 @@
           <w:szCs w:val="28"/>
         </w:rPr>
       </w:pPr>
+      <w:proofErr w:type="spellStart"/>
       <w:r>
         <w:rPr>
           <w:rFonts w:asciiTheme="majorBidi" w:hAnsiTheme="majorBidi" w:cstheme="majorBidi"/>
@@ -22883,6 +23268,7 @@
         </w:rPr>
         <w:t>Tezos</w:t>
       </w:r>
+      <w:proofErr w:type="spellEnd"/>
     </w:p>
     <w:p>
       <w:pPr>
@@ -22926,7 +23312,7 @@
           <w:szCs w:val="32"/>
         </w:rPr>
       </w:pPr>
-      <w:bookmarkStart w:id="53" w:name="_Toc159052281"/>
+      <w:bookmarkStart w:id="54" w:name="_Toc159052281"/>
       <w:r>
         <w:rPr>
           <w:rFonts w:asciiTheme="majorBidi" w:hAnsiTheme="majorBidi"/>
@@ -22949,7 +23335,7 @@
         </w:rPr>
         <w:t xml:space="preserve"> Healthcare</w:t>
       </w:r>
-      <w:bookmarkEnd w:id="53"/>
+      <w:bookmarkEnd w:id="54"/>
     </w:p>
     <w:p>
       <w:pPr>
@@ -22984,16 +23370,7 @@
           <w:sz w:val="28"/>
           <w:szCs w:val="28"/>
         </w:rPr>
-        <w:t xml:space="preserve">unique features such as enhanced security, improved interoperability, efficient </w:t>
-      </w:r>
-      <w:r>
-        <w:rPr>
-          <w:rFonts w:asciiTheme="majorBidi" w:hAnsiTheme="majorBidi" w:cstheme="majorBidi"/>
-          <w:sz w:val="28"/>
-          <w:szCs w:val="28"/>
-        </w:rPr>
-        <w:lastRenderedPageBreak/>
-        <w:t>data management, and patient privacy, blockchain offers transformative potential to revolutionize healthcare systems worldwide. Blockchain technology was able to solve several problems that existed I paper-based systems as Securing Health Data Privacy and security are paramount in healthcare, as patient data is sensitive and highly valuable. Blockchain employs cryptographic techniques and consensus mechanisms to ensure the integrity, confidentiality, and immutability of health data. Each transaction recorded on the blockchain is cryptographically linked to previous transactions, making it virtually impossible to alter or delete data retroactively. Moreover, access controls and permissioned blockchain networks enable granular control over who can view, edit, and share sensitive health information, reducing the risk of data breaches and unauthorized access .also Reducing Administrative Burden and Costs: Healthcare administration is often plagued by inefficiencies, paperwork, and administrative overheads, which contribute to high healthcare costs. Blockchain technology has the potential to streamline administrative processes, such as claims processing, billing, and revenue cycle management, by automating tasks, reducing intermediaries, and eliminating redundant paperwork. Smart contracts executed on the blockchain can automate payment settlements, enforce contractual agreements, and facilitate real-time transactions, resulting in cost savings, faster processing times, and improved accuracy in healthcare administration. These Solution contributed to use Blockchain in Electronic Health Records (EHRs)</w:t>
+        <w:t>unique features such as enhanced security, improved interoperability, efficient data management, and patient privacy, blockchain offers transformative potential to revolutionize healthcare systems worldwide. Blockchain technology was able to solve several problems that existed I paper-based systems as Securing Health Data Privacy and security are paramount in healthcare, as patient data is sensitive and highly valuable. Blockchain employs cryptographic techniques and consensus mechanisms to ensure the integrity, confidentiality, and immutability of health data. Each transaction recorded on the blockchain is cryptographically linked to previous transactions, making it virtually impossible to alter or delete data retroactively. Moreover, access controls and permissioned blockchain networks enable granular control over who can view, edit, and share sensitive health information, reducing the risk of data breaches and unauthorized access .also Reducing Administrative Burden and Costs: Healthcare administration is often plagued by inefficiencies, paperwork, and administrative overheads, which contribute to high healthcare costs. Blockchain technology has the potential to streamline administrative processes, such as claims processing, billing, and revenue cycle management, by automating tasks, reducing intermediaries, and eliminating redundant paperwork. Smart contracts executed on the blockchain can automate payment settlements, enforce contractual agreements, and facilitate real-time transactions, resulting in cost savings, faster processing times, and improved accuracy in healthcare administration. These Solution contributed to use Blockchain in Electronic Health Records (EHRs)</w:t>
       </w:r>
     </w:p>
     <w:p>
@@ -23090,7 +23467,6 @@
           <w:sz w:val="26"/>
           <w:szCs w:val="26"/>
         </w:rPr>
-        <w:lastRenderedPageBreak/>
         <w:t>Combating Medical Fraud:</w:t>
       </w:r>
       <w:r>
@@ -23156,7 +23532,7 @@
           <w:szCs w:val="32"/>
         </w:rPr>
       </w:pPr>
-      <w:bookmarkStart w:id="54" w:name="_Toc159052282"/>
+      <w:bookmarkStart w:id="55" w:name="_Toc159052282"/>
       <w:r>
         <w:rPr>
           <w:rFonts w:asciiTheme="majorBidi" w:hAnsiTheme="majorBidi"/>
@@ -23168,7 +23544,7 @@
         </w:rPr>
         <w:t>AI</w:t>
       </w:r>
-      <w:bookmarkEnd w:id="54"/>
+      <w:bookmarkEnd w:id="55"/>
     </w:p>
     <w:p>
       <w:pPr>
@@ -23195,7 +23571,27 @@
           <w:szCs w:val="28"/>
           <w:lang w:val="en-GB"/>
         </w:rPr>
-        <w:t>AI, a use of man-made brainpower, centers around creating computer programs</w:t>
+        <w:t xml:space="preserve">AI, a use of man-made brainpower, </w:t>
+      </w:r>
+      <w:proofErr w:type="spellStart"/>
+      <w:r>
+        <w:rPr>
+          <w:rFonts w:ascii="Times New Roman" w:eastAsia="Calibri" w:hAnsi="Times New Roman" w:cs="Times New Roman"/>
+          <w:sz w:val="28"/>
+          <w:szCs w:val="28"/>
+          <w:lang w:val="en-GB"/>
+        </w:rPr>
+        <w:t>centers</w:t>
+      </w:r>
+      <w:proofErr w:type="spellEnd"/>
+      <w:r>
+        <w:rPr>
+          <w:rFonts w:ascii="Times New Roman" w:eastAsia="Calibri" w:hAnsi="Times New Roman" w:cs="Times New Roman"/>
+          <w:sz w:val="28"/>
+          <w:szCs w:val="28"/>
+          <w:lang w:val="en-GB"/>
+        </w:rPr>
+        <w:t xml:space="preserve"> around creating computer programs</w:t>
       </w:r>
       <w:r>
         <w:rPr>
@@ -23355,7 +23751,6 @@
           <w:szCs w:val="32"/>
           <w:lang w:val="en-GB"/>
         </w:rPr>
-        <w:lastRenderedPageBreak/>
         <w:t>At its core, AI revolves around several fundamental concepts:</w:t>
       </w:r>
     </w:p>
@@ -23718,7 +24113,6 @@
           <w:szCs w:val="32"/>
           <w:lang w:val="en-GB"/>
         </w:rPr>
-        <w:lastRenderedPageBreak/>
         <w:t>AI has permeated various sectors, transforming industries and driving innovation in areas such as:</w:t>
       </w:r>
     </w:p>
@@ -23867,7 +24261,7 @@
           <w:szCs w:val="32"/>
         </w:rPr>
       </w:pPr>
-      <w:bookmarkStart w:id="55" w:name="_Toc159052283"/>
+      <w:bookmarkStart w:id="56" w:name="_Toc159052283"/>
       <w:r>
         <w:rPr>
           <w:rFonts w:asciiTheme="majorBidi" w:hAnsiTheme="majorBidi"/>
@@ -23890,7 +24284,7 @@
         </w:rPr>
         <w:t>of AI in Healthcare</w:t>
       </w:r>
-      <w:bookmarkEnd w:id="55"/>
+      <w:bookmarkEnd w:id="56"/>
     </w:p>
     <w:p>
       <w:pPr>
@@ -23967,7 +24361,6 @@
           <w:szCs w:val="28"/>
           <w:lang w:val="en-GB"/>
         </w:rPr>
-        <w:lastRenderedPageBreak/>
         <w:t>In personalized Patient Care</w:t>
       </w:r>
       <w:r>
@@ -23977,7 +24370,27 @@
           <w:szCs w:val="28"/>
           <w:lang w:val="en-GB" w:eastAsia="en-GB"/>
         </w:rPr>
-        <w:t xml:space="preserve"> AI algorithms analyze patient data, including medical records, genomic information, and lifestyle factors, to generate personalized insights and treatment recommendations. This personalized approach enhances patient engagement, improves treatment adherence, and ultimately leads to better health outcomes.</w:t>
+        <w:t xml:space="preserve"> AI algorithms </w:t>
+      </w:r>
+      <w:proofErr w:type="spellStart"/>
+      <w:r>
+        <w:rPr>
+          <w:rFonts w:ascii="Times New Roman" w:eastAsia="Times New Roman" w:hAnsi="Times New Roman" w:cs="Times New Roman"/>
+          <w:sz w:val="28"/>
+          <w:szCs w:val="28"/>
+          <w:lang w:val="en-GB" w:eastAsia="en-GB"/>
+        </w:rPr>
+        <w:t>analyze</w:t>
+      </w:r>
+      <w:proofErr w:type="spellEnd"/>
+      <w:r>
+        <w:rPr>
+          <w:rFonts w:ascii="Times New Roman" w:eastAsia="Times New Roman" w:hAnsi="Times New Roman" w:cs="Times New Roman"/>
+          <w:sz w:val="28"/>
+          <w:szCs w:val="28"/>
+          <w:lang w:val="en-GB" w:eastAsia="en-GB"/>
+        </w:rPr>
+        <w:t xml:space="preserve"> patient data, including medical records, genomic information, and lifestyle factors, to generate personalized insights and treatment recommendations. This personalized approach enhances patient engagement, improves treatment adherence, and ultimately leads to better health outcomes.</w:t>
       </w:r>
     </w:p>
     <w:p>
@@ -24025,7 +24438,27 @@
           <w:szCs w:val="28"/>
           <w:lang w:val="en-GB" w:eastAsia="en-GB"/>
         </w:rPr>
-        <w:t>AI-powered diagnostic tools can analyze medical images, pathology slides, and clinical data with remarkable accuracy and speed. Machine learning algorithms trained on vast datasets enable early detection of diseases, reducing diagnostic errors, and facilitating timely interventions.</w:t>
+        <w:t xml:space="preserve">AI-powered diagnostic tools can </w:t>
+      </w:r>
+      <w:proofErr w:type="spellStart"/>
+      <w:r>
+        <w:rPr>
+          <w:rFonts w:ascii="Times New Roman" w:eastAsia="Times New Roman" w:hAnsi="Times New Roman" w:cs="Times New Roman"/>
+          <w:sz w:val="28"/>
+          <w:szCs w:val="28"/>
+          <w:lang w:val="en-GB" w:eastAsia="en-GB"/>
+        </w:rPr>
+        <w:t>analyze</w:t>
+      </w:r>
+      <w:proofErr w:type="spellEnd"/>
+      <w:r>
+        <w:rPr>
+          <w:rFonts w:ascii="Times New Roman" w:eastAsia="Times New Roman" w:hAnsi="Times New Roman" w:cs="Times New Roman"/>
+          <w:sz w:val="28"/>
+          <w:szCs w:val="28"/>
+          <w:lang w:val="en-GB" w:eastAsia="en-GB"/>
+        </w:rPr>
+        <w:t xml:space="preserve"> medical images, pathology slides, and clinical data with remarkable accuracy and speed. Machine learning algorithms trained on vast datasets enable early detection of diseases, reducing diagnostic errors, and facilitating timely interventions.</w:t>
       </w:r>
     </w:p>
     <w:p>
@@ -24153,7 +24586,27 @@
           <w:szCs w:val="28"/>
           <w:lang w:val="en-GB" w:eastAsia="en-GB"/>
         </w:rPr>
-        <w:t>AI accelerates drug discovery and development processes by analyzing vast datasets, simulating biological processes, and identifying potential drug candidates. Machine learning algorithms predict drug-target interactions, optimize drug formulations, and expedite clinical trials, leading to the discovery of novel therapies for various diseases.</w:t>
+        <w:t xml:space="preserve">AI accelerates drug discovery and development processes by </w:t>
+      </w:r>
+      <w:proofErr w:type="spellStart"/>
+      <w:r>
+        <w:rPr>
+          <w:rFonts w:ascii="Times New Roman" w:eastAsia="Times New Roman" w:hAnsi="Times New Roman" w:cs="Times New Roman"/>
+          <w:sz w:val="28"/>
+          <w:szCs w:val="28"/>
+          <w:lang w:val="en-GB" w:eastAsia="en-GB"/>
+        </w:rPr>
+        <w:t>analyzing</w:t>
+      </w:r>
+      <w:proofErr w:type="spellEnd"/>
+      <w:r>
+        <w:rPr>
+          <w:rFonts w:ascii="Times New Roman" w:eastAsia="Times New Roman" w:hAnsi="Times New Roman" w:cs="Times New Roman"/>
+          <w:sz w:val="28"/>
+          <w:szCs w:val="28"/>
+          <w:lang w:val="en-GB" w:eastAsia="en-GB"/>
+        </w:rPr>
+        <w:t xml:space="preserve"> vast datasets, simulating biological processes, and identifying potential drug candidates. Machine learning algorithms predict drug-target interactions, optimize drug formulations, and expedite clinical trials, leading to the discovery of novel therapies for various diseases.</w:t>
       </w:r>
     </w:p>
     <w:p>
@@ -24183,7 +24636,27 @@
           <w:szCs w:val="28"/>
           <w:lang w:val="en-GB" w:eastAsia="en-GB"/>
         </w:rPr>
-        <w:t xml:space="preserve"> AI-powered clinical decision support systems provide healthcare practitioners with evidence-based recommendations, treatment guidelines, and real-time alerts. These systems analyze patient data, medical literature, and clinical guidelines to assist clinicians in making informed decisions, reducing medical errors, and enhancing patient safety.</w:t>
+        <w:t xml:space="preserve"> AI-powered clinical decision support systems provide healthcare practitioners with evidence-based recommendations, treatment guidelines, and real-time alerts. These systems </w:t>
+      </w:r>
+      <w:proofErr w:type="spellStart"/>
+      <w:r>
+        <w:rPr>
+          <w:rFonts w:ascii="Times New Roman" w:eastAsia="Times New Roman" w:hAnsi="Times New Roman" w:cs="Times New Roman"/>
+          <w:sz w:val="28"/>
+          <w:szCs w:val="28"/>
+          <w:lang w:val="en-GB" w:eastAsia="en-GB"/>
+        </w:rPr>
+        <w:t>analyze</w:t>
+      </w:r>
+      <w:proofErr w:type="spellEnd"/>
+      <w:r>
+        <w:rPr>
+          <w:rFonts w:ascii="Times New Roman" w:eastAsia="Times New Roman" w:hAnsi="Times New Roman" w:cs="Times New Roman"/>
+          <w:sz w:val="28"/>
+          <w:szCs w:val="28"/>
+          <w:lang w:val="en-GB" w:eastAsia="en-GB"/>
+        </w:rPr>
+        <w:t xml:space="preserve"> patient data, medical literature, and clinical guidelines to assist clinicians in making informed decisions, reducing medical errors, and enhancing patient safety.</w:t>
       </w:r>
     </w:p>
     <w:p>
@@ -24231,8 +24704,9 @@
           <w:szCs w:val="28"/>
           <w:lang w:val="en-GB" w:eastAsia="en-GB"/>
         </w:rPr>
-        <w:t xml:space="preserve">AI algorithms detect anomalies, patterns, and inconsistencies in healthcare claims data to identify potential </w:t>
-      </w:r>
+        <w:t xml:space="preserve">AI algorithms detect anomalies, patterns, and inconsistencies in healthcare claims data to identify potential cases of fraud, waste, and abuse. Machine learning models </w:t>
+      </w:r>
+      <w:proofErr w:type="spellStart"/>
       <w:r>
         <w:rPr>
           <w:rFonts w:ascii="Times New Roman" w:eastAsia="Times New Roman" w:hAnsi="Times New Roman" w:cs="Times New Roman"/>
@@ -24240,8 +24714,37 @@
           <w:szCs w:val="28"/>
           <w:lang w:val="en-GB" w:eastAsia="en-GB"/>
         </w:rPr>
-        <w:lastRenderedPageBreak/>
-        <w:t>cases of fraud, waste, and abuse. Machine learning models analyze billing patterns, patient histories, and provider behavior to flag suspicious activities, mitigate financial losses, and protect the integrity of healthcare systems.</w:t>
+        <w:t>analyze</w:t>
+      </w:r>
+      <w:proofErr w:type="spellEnd"/>
+      <w:r>
+        <w:rPr>
+          <w:rFonts w:ascii="Times New Roman" w:eastAsia="Times New Roman" w:hAnsi="Times New Roman" w:cs="Times New Roman"/>
+          <w:sz w:val="28"/>
+          <w:szCs w:val="28"/>
+          <w:lang w:val="en-GB" w:eastAsia="en-GB"/>
+        </w:rPr>
+        <w:t xml:space="preserve"> billing patterns, patient histories, and provider </w:t>
+      </w:r>
+      <w:proofErr w:type="spellStart"/>
+      <w:r>
+        <w:rPr>
+          <w:rFonts w:ascii="Times New Roman" w:eastAsia="Times New Roman" w:hAnsi="Times New Roman" w:cs="Times New Roman"/>
+          <w:sz w:val="28"/>
+          <w:szCs w:val="28"/>
+          <w:lang w:val="en-GB" w:eastAsia="en-GB"/>
+        </w:rPr>
+        <w:t>behavior</w:t>
+      </w:r>
+      <w:proofErr w:type="spellEnd"/>
+      <w:r>
+        <w:rPr>
+          <w:rFonts w:ascii="Times New Roman" w:eastAsia="Times New Roman" w:hAnsi="Times New Roman" w:cs="Times New Roman"/>
+          <w:sz w:val="28"/>
+          <w:szCs w:val="28"/>
+          <w:lang w:val="en-GB" w:eastAsia="en-GB"/>
+        </w:rPr>
+        <w:t xml:space="preserve"> to flag suspicious activities, mitigate financial losses, and protect the integrity of healthcare systems.</w:t>
       </w:r>
     </w:p>
     <w:p>
@@ -24307,7 +24810,7 @@
           <w:szCs w:val="32"/>
         </w:rPr>
       </w:pPr>
-      <w:bookmarkStart w:id="56" w:name="_Toc159052284"/>
+      <w:bookmarkStart w:id="57" w:name="_Toc159052284"/>
       <w:r>
         <w:rPr>
           <w:rFonts w:asciiTheme="majorBidi" w:hAnsiTheme="majorBidi"/>
@@ -24330,7 +24833,7 @@
         </w:rPr>
         <w:t>of AI in Patients Record Management System</w:t>
       </w:r>
-      <w:bookmarkEnd w:id="56"/>
+      <w:bookmarkEnd w:id="57"/>
     </w:p>
     <w:p>
       <w:pPr>
@@ -24358,8 +24861,9 @@
           <w:szCs w:val="28"/>
           <w:lang w:val="en-GB" w:eastAsia="en-GB"/>
         </w:rPr>
-        <w:t>The integration of Artificial Intelligence (AI) in a Blockchain-based platform for patient records management represents a groundbreaking approach that addresses critical challenges in the healthcare industry. This convergence of technologies offers unique advantages, revolutionizing how patient data is managed, secured, and utilize</w:t>
-      </w:r>
+        <w:t xml:space="preserve">The integration of Artificial Intelligence (AI) in a Blockchain-based platform for patient records management represents a </w:t>
+      </w:r>
+      <w:proofErr w:type="spellStart"/>
       <w:r>
         <w:rPr>
           <w:rFonts w:ascii="Times New Roman" w:eastAsia="Times New Roman" w:hAnsi="Times New Roman" w:cs="Times New Roman"/>
@@ -24367,6 +24871,25 @@
           <w:szCs w:val="28"/>
           <w:lang w:val="en-GB" w:eastAsia="en-GB"/>
         </w:rPr>
+        <w:t>groundbreaking</w:t>
+      </w:r>
+      <w:proofErr w:type="spellEnd"/>
+      <w:r>
+        <w:rPr>
+          <w:rFonts w:ascii="Times New Roman" w:eastAsia="Times New Roman" w:hAnsi="Times New Roman" w:cs="Times New Roman"/>
+          <w:sz w:val="28"/>
+          <w:szCs w:val="28"/>
+          <w:lang w:val="en-GB" w:eastAsia="en-GB"/>
+        </w:rPr>
+        <w:t xml:space="preserve"> approach that addresses critical challenges in the healthcare industry. This convergence of technologies offers unique advantages, revolutionizing how patient data is managed, secured, and utilize</w:t>
+      </w:r>
+      <w:r>
+        <w:rPr>
+          <w:rFonts w:ascii="Times New Roman" w:eastAsia="Times New Roman" w:hAnsi="Times New Roman" w:cs="Times New Roman"/>
+          <w:sz w:val="28"/>
+          <w:szCs w:val="28"/>
+          <w:lang w:val="en-GB" w:eastAsia="en-GB"/>
+        </w:rPr>
         <w:t>d.</w:t>
       </w:r>
       <w:r>
@@ -24414,7 +24937,27 @@
           <w:szCs w:val="28"/>
           <w:lang w:val="en-GB" w:eastAsia="en-GB"/>
         </w:rPr>
-        <w:t>AI algorithms can analyze vast amounts of patient data efficiently, extracting valuable insights to improve healthcare outcomes. By leveraging machine learning techniques, the platform can identify patterns, trends, and anomalies within patient records, aiding in diagnosis, treatment planning, and disease prevention.</w:t>
+        <w:t xml:space="preserve">AI algorithms can </w:t>
+      </w:r>
+      <w:proofErr w:type="spellStart"/>
+      <w:r>
+        <w:rPr>
+          <w:rFonts w:ascii="Times New Roman" w:eastAsia="Times New Roman" w:hAnsi="Times New Roman" w:cs="Times New Roman"/>
+          <w:sz w:val="28"/>
+          <w:szCs w:val="28"/>
+          <w:lang w:val="en-GB" w:eastAsia="en-GB"/>
+        </w:rPr>
+        <w:t>analyze</w:t>
+      </w:r>
+      <w:proofErr w:type="spellEnd"/>
+      <w:r>
+        <w:rPr>
+          <w:rFonts w:ascii="Times New Roman" w:eastAsia="Times New Roman" w:hAnsi="Times New Roman" w:cs="Times New Roman"/>
+          <w:sz w:val="28"/>
+          <w:szCs w:val="28"/>
+          <w:lang w:val="en-GB" w:eastAsia="en-GB"/>
+        </w:rPr>
+        <w:t xml:space="preserve"> vast amounts of patient data efficiently, extracting valuable insights to improve healthcare outcomes. By leveraging machine learning techniques, the platform can identify patterns, trends, and anomalies within patient records, aiding in diagnosis, treatment planning, and disease prevention.</w:t>
       </w:r>
     </w:p>
     <w:p>
@@ -24519,7 +25062,6 @@
           <w:szCs w:val="28"/>
           <w:lang w:val="en-GB" w:eastAsia="en-GB"/>
         </w:rPr>
-        <w:lastRenderedPageBreak/>
         <w:t>Furthermore</w:t>
       </w:r>
       <w:r>
@@ -24538,7 +25080,27 @@
           <w:szCs w:val="28"/>
           <w:lang w:val="en-GB" w:eastAsia="en-GB"/>
         </w:rPr>
-        <w:t>AI-driven insights derived from patient records empower healthcare providers to deliver personalized and precision medicine approaches tailored to individual patient needs. By analyzing historical data, genetic information, and clinical variables, the platform can recommend optimal treatment plans, predict disease progression, and identify personalized interventions for better patient outcomes.</w:t>
+        <w:t xml:space="preserve">AI-driven insights derived from patient records empower healthcare providers to deliver personalized and precision medicine approaches tailored to individual patient needs. By </w:t>
+      </w:r>
+      <w:proofErr w:type="spellStart"/>
+      <w:r>
+        <w:rPr>
+          <w:rFonts w:ascii="Times New Roman" w:eastAsia="Times New Roman" w:hAnsi="Times New Roman" w:cs="Times New Roman"/>
+          <w:sz w:val="28"/>
+          <w:szCs w:val="28"/>
+          <w:lang w:val="en-GB" w:eastAsia="en-GB"/>
+        </w:rPr>
+        <w:t>analyzing</w:t>
+      </w:r>
+      <w:proofErr w:type="spellEnd"/>
+      <w:r>
+        <w:rPr>
+          <w:rFonts w:ascii="Times New Roman" w:eastAsia="Times New Roman" w:hAnsi="Times New Roman" w:cs="Times New Roman"/>
+          <w:sz w:val="28"/>
+          <w:szCs w:val="28"/>
+          <w:lang w:val="en-GB" w:eastAsia="en-GB"/>
+        </w:rPr>
+        <w:t xml:space="preserve"> historical data, genetic information, and clinical variables, the platform can recommend optimal treatment plans, predict disease progression, and identify personalized interventions for better patient outcomes.</w:t>
       </w:r>
     </w:p>
     <w:p>
@@ -24668,7 +25230,7 @@
           <w:szCs w:val="32"/>
         </w:rPr>
       </w:pPr>
-      <w:bookmarkStart w:id="57" w:name="_Toc159052285"/>
+      <w:bookmarkStart w:id="58" w:name="_Toc159052285"/>
       <w:r>
         <w:rPr>
           <w:rFonts w:asciiTheme="majorBidi" w:hAnsiTheme="majorBidi"/>
@@ -24680,7 +25242,7 @@
         </w:rPr>
         <w:t>Internet Technology</w:t>
       </w:r>
-      <w:bookmarkEnd w:id="57"/>
+      <w:bookmarkEnd w:id="58"/>
       <w:r>
         <w:rPr>
           <w:rFonts w:asciiTheme="majorBidi" w:hAnsiTheme="majorBidi"/>
@@ -24707,16 +25269,7 @@
           <w:sz w:val="28"/>
           <w:szCs w:val="28"/>
         </w:rPr>
-        <w:t xml:space="preserve">The Internet is defined as an electronic communications network that connects the computer network, public network connecting millions of computers around the world. It consists of millions of governments, academic, commercial and small government networks. The Internet is at the same time a global broadcasting capability, an information dissemination mechanism and a medium for cooperation and interaction between </w:t>
-      </w:r>
-      <w:r>
-        <w:rPr>
-          <w:rFonts w:ascii="Times New Roman" w:hAnsi="Times New Roman" w:cs="Times New Roman"/>
-          <w:sz w:val="28"/>
-          <w:szCs w:val="28"/>
-        </w:rPr>
-        <w:lastRenderedPageBreak/>
-        <w:t>individuals and their computers without regard to their geographical location, Today, the Internet has a great deal of data and services, and perhaps the most commonly used today is web pages and phone applications</w:t>
+        <w:t>The Internet is defined as an electronic communications network that connects the computer network, public network connecting millions of computers around the world. It consists of millions of governments, academic, commercial and small government networks. The Internet is at the same time a global broadcasting capability, an information dissemination mechanism and a medium for cooperation and interaction between individuals and their computers without regard to their geographical location, Today, the Internet has a great deal of data and services, and perhaps the most commonly used today is web pages and phone applications</w:t>
       </w:r>
     </w:p>
     <w:p>
@@ -24736,7 +25289,7 @@
           <w:szCs w:val="32"/>
         </w:rPr>
       </w:pPr>
-      <w:bookmarkStart w:id="58" w:name="_Toc159052286"/>
+      <w:bookmarkStart w:id="59" w:name="_Toc159052286"/>
       <w:r>
         <w:rPr>
           <w:rFonts w:asciiTheme="majorBidi" w:hAnsiTheme="majorBidi"/>
@@ -24748,7 +25301,7 @@
         </w:rPr>
         <w:t>Web Programing Languages</w:t>
       </w:r>
-      <w:bookmarkEnd w:id="58"/>
+      <w:bookmarkEnd w:id="59"/>
     </w:p>
     <w:p>
       <w:pPr>
@@ -24784,7 +25337,7 @@
           <w:szCs w:val="32"/>
         </w:rPr>
       </w:pPr>
-      <w:bookmarkStart w:id="59" w:name="_Toc159052287"/>
+      <w:bookmarkStart w:id="60" w:name="_Toc159052287"/>
       <w:r>
         <w:rPr>
           <w:rFonts w:asciiTheme="majorBidi" w:hAnsiTheme="majorBidi"/>
@@ -24796,7 +25349,7 @@
         </w:rPr>
         <w:t>Single Page compared to Multi-Page Application</w:t>
       </w:r>
-      <w:bookmarkEnd w:id="59"/>
+      <w:bookmarkEnd w:id="60"/>
     </w:p>
     <w:p>
       <w:pPr>
@@ -25013,7 +25566,6 @@
           <w:sz w:val="28"/>
           <w:szCs w:val="28"/>
         </w:rPr>
-        <w:lastRenderedPageBreak/>
         <w:t>Here are some of the key differences between SPA and MP</w:t>
       </w:r>
       <w:r>
@@ -25409,7 +25961,7 @@
           <w:szCs w:val="32"/>
         </w:rPr>
       </w:pPr>
-      <w:bookmarkStart w:id="60" w:name="_Toc159052288"/>
+      <w:bookmarkStart w:id="61" w:name="_Toc159052288"/>
       <w:r>
         <w:rPr>
           <w:rFonts w:asciiTheme="majorBidi" w:hAnsiTheme="majorBidi"/>
@@ -25421,7 +25973,7 @@
         </w:rPr>
         <w:t>Front-End Programing Languages</w:t>
       </w:r>
-      <w:bookmarkEnd w:id="60"/>
+      <w:bookmarkEnd w:id="61"/>
     </w:p>
     <w:p>
       <w:pPr>
@@ -25483,7 +26035,7 @@
           <w:szCs w:val="32"/>
         </w:rPr>
       </w:pPr>
-      <w:bookmarkStart w:id="61" w:name="_Toc159052289"/>
+      <w:bookmarkStart w:id="62" w:name="_Toc159052289"/>
       <w:r>
         <w:rPr>
           <w:rFonts w:asciiTheme="majorBidi" w:hAnsiTheme="majorBidi"/>
@@ -25493,10 +26045,9 @@
           <w:sz w:val="32"/>
           <w:szCs w:val="32"/>
         </w:rPr>
-        <w:lastRenderedPageBreak/>
         <w:t>Hypertext Markup Language HTML</w:t>
       </w:r>
-      <w:bookmarkEnd w:id="61"/>
+      <w:bookmarkEnd w:id="62"/>
     </w:p>
     <w:p>
       <w:pPr>
@@ -25662,7 +26213,7 @@
           <w:szCs w:val="32"/>
         </w:rPr>
       </w:pPr>
-      <w:bookmarkStart w:id="62" w:name="_Toc159052290"/>
+      <w:bookmarkStart w:id="63" w:name="_Toc159052290"/>
       <w:r>
         <w:rPr>
           <w:rFonts w:asciiTheme="majorBidi" w:hAnsiTheme="majorBidi"/>
@@ -25674,7 +26225,7 @@
         </w:rPr>
         <w:t>Cascade Style Sheeting CSS</w:t>
       </w:r>
-      <w:bookmarkEnd w:id="62"/>
+      <w:bookmarkEnd w:id="63"/>
     </w:p>
     <w:p>
       <w:pPr>
@@ -25821,7 +26372,7 @@
           <w:szCs w:val="32"/>
         </w:rPr>
       </w:pPr>
-      <w:bookmarkStart w:id="63" w:name="_Toc159052291"/>
+      <w:bookmarkStart w:id="64" w:name="_Toc159052291"/>
       <w:r>
         <w:rPr>
           <w:rFonts w:asciiTheme="majorBidi" w:hAnsiTheme="majorBidi"/>
@@ -25831,10 +26382,9 @@
           <w:sz w:val="32"/>
           <w:szCs w:val="32"/>
         </w:rPr>
-        <w:lastRenderedPageBreak/>
         <w:t>JavaScript</w:t>
       </w:r>
-      <w:bookmarkEnd w:id="63"/>
+      <w:bookmarkEnd w:id="64"/>
     </w:p>
     <w:p>
       <w:pPr>
@@ -26023,7 +26573,7 @@
           <w:szCs w:val="32"/>
         </w:rPr>
       </w:pPr>
-      <w:bookmarkStart w:id="64" w:name="_Toc159052292"/>
+      <w:bookmarkStart w:id="65" w:name="_Toc159052292"/>
       <w:r>
         <w:rPr>
           <w:rFonts w:asciiTheme="majorBidi" w:hAnsiTheme="majorBidi"/>
@@ -26035,7 +26585,7 @@
         </w:rPr>
         <w:t>Frontend Frameworks and Libraries</w:t>
       </w:r>
-      <w:bookmarkEnd w:id="64"/>
+      <w:bookmarkEnd w:id="65"/>
     </w:p>
     <w:p>
       <w:pPr>
@@ -26054,7 +26604,7 @@
           <w:szCs w:val="32"/>
         </w:rPr>
       </w:pPr>
-      <w:bookmarkStart w:id="65" w:name="_Toc159052293"/>
+      <w:bookmarkStart w:id="66" w:name="_Toc159052293"/>
       <w:r>
         <w:rPr>
           <w:rFonts w:asciiTheme="majorBidi" w:hAnsiTheme="majorBidi"/>
@@ -26066,32 +26616,23 @@
         </w:rPr>
         <w:t>ReactJS</w:t>
       </w:r>
-      <w:bookmarkEnd w:id="65"/>
-    </w:p>
-    <w:p>
-      <w:pPr>
-        <w:rPr>
-          <w:rFonts w:asciiTheme="majorBidi" w:hAnsiTheme="majorBidi" w:cstheme="majorBidi"/>
-          <w:sz w:val="28"/>
-          <w:szCs w:val="28"/>
-        </w:rPr>
-      </w:pPr>
-      <w:r>
-        <w:rPr>
-          <w:rFonts w:asciiTheme="majorBidi" w:hAnsiTheme="majorBidi" w:cstheme="majorBidi"/>
-          <w:sz w:val="28"/>
-          <w:szCs w:val="28"/>
-        </w:rPr>
-        <w:t xml:space="preserve">ReactJS is a free and open-source front-end JavaScript library for building user interfaces based on UI components. It is developed by Meta. It can build web applications quickly and efficiently with significantly less code than you would with vanilla JavaScript. In React, you develop your </w:t>
-      </w:r>
-      <w:r>
-        <w:rPr>
-          <w:rFonts w:asciiTheme="majorBidi" w:hAnsiTheme="majorBidi" w:cstheme="majorBidi"/>
-          <w:sz w:val="28"/>
-          <w:szCs w:val="28"/>
-        </w:rPr>
-        <w:lastRenderedPageBreak/>
-        <w:t>applications by creating reusable components that you can think of as independent blocks. These components are individual pieces of a final interface, which, when assembled to form the application’s entire user interface.</w:t>
+      <w:bookmarkEnd w:id="66"/>
+    </w:p>
+    <w:p>
+      <w:pPr>
+        <w:rPr>
+          <w:rFonts w:asciiTheme="majorBidi" w:hAnsiTheme="majorBidi" w:cstheme="majorBidi"/>
+          <w:sz w:val="28"/>
+          <w:szCs w:val="28"/>
+        </w:rPr>
+      </w:pPr>
+      <w:r>
+        <w:rPr>
+          <w:rFonts w:asciiTheme="majorBidi" w:hAnsiTheme="majorBidi" w:cstheme="majorBidi"/>
+          <w:sz w:val="28"/>
+          <w:szCs w:val="28"/>
+        </w:rPr>
+        <w:t>ReactJS is a free and open-source front-end JavaScript library for building user interfaces based on UI components. It is developed by Meta. It can build web applications quickly and efficiently with significantly less code than you would with vanilla JavaScript. In React, you develop your applications by creating reusable components that you can think of as independent blocks. These components are individual pieces of a final interface, which, when assembled to form the application’s entire user interface.</w:t>
       </w:r>
     </w:p>
     <w:p>
@@ -26280,7 +26821,7 @@
           <w:szCs w:val="32"/>
         </w:rPr>
       </w:pPr>
-      <w:bookmarkStart w:id="66" w:name="_Toc159052294"/>
+      <w:bookmarkStart w:id="67" w:name="_Toc159052294"/>
       <w:r>
         <w:rPr>
           <w:rFonts w:asciiTheme="majorBidi" w:hAnsiTheme="majorBidi"/>
@@ -26292,32 +26833,23 @@
         </w:rPr>
         <w:t>Angular</w:t>
       </w:r>
-      <w:bookmarkEnd w:id="66"/>
-    </w:p>
-    <w:p>
-      <w:pPr>
-        <w:rPr>
-          <w:rFonts w:asciiTheme="majorBidi" w:hAnsiTheme="majorBidi" w:cstheme="majorBidi"/>
-          <w:sz w:val="28"/>
-          <w:szCs w:val="28"/>
-        </w:rPr>
-      </w:pPr>
-      <w:r>
-        <w:rPr>
-          <w:rFonts w:asciiTheme="majorBidi" w:hAnsiTheme="majorBidi" w:cstheme="majorBidi"/>
-          <w:sz w:val="28"/>
-          <w:szCs w:val="28"/>
-        </w:rPr>
-        <w:t xml:space="preserve">"Angular is an application-design framework and development platform for creating efficient and sophisticated single-page apps" [9]. "AngularJS is a JavaScript framework for developing dynamic single page web applications. It is developed and maintained by Google. It uses HTML as a template language and extends HTML's syntax to express the application's components clearly and concisely. AngularJS's dependency injection and data binding eliminate much of the code which might otherwise be needed to be written and it all happens within the browser, making it apt with any server technology " [6]. "AngularJS is one of the best front-end frameworks that is popular and simplistic and is based on TypeScript. It showcases a </w:t>
-      </w:r>
-      <w:r>
-        <w:rPr>
-          <w:rFonts w:asciiTheme="majorBidi" w:hAnsiTheme="majorBidi" w:cstheme="majorBidi"/>
-          <w:sz w:val="28"/>
-          <w:szCs w:val="28"/>
-        </w:rPr>
-        <w:lastRenderedPageBreak/>
-        <w:t>two-way data binding feature with real-time synchronization between view and model. As an open-source web and mobile application framework operated by Google, AngularJS has been contributory in accelerating the development and testing of apps with MVC and MVVM architectures" [8].</w:t>
+      <w:bookmarkEnd w:id="67"/>
+    </w:p>
+    <w:p>
+      <w:pPr>
+        <w:rPr>
+          <w:rFonts w:asciiTheme="majorBidi" w:hAnsiTheme="majorBidi" w:cstheme="majorBidi"/>
+          <w:sz w:val="28"/>
+          <w:szCs w:val="28"/>
+        </w:rPr>
+      </w:pPr>
+      <w:r>
+        <w:rPr>
+          <w:rFonts w:asciiTheme="majorBidi" w:hAnsiTheme="majorBidi" w:cstheme="majorBidi"/>
+          <w:sz w:val="28"/>
+          <w:szCs w:val="28"/>
+        </w:rPr>
+        <w:t>"Angular is an application-design framework and development platform for creating efficient and sophisticated single-page apps" [9]. "AngularJS is a JavaScript framework for developing dynamic single page web applications. It is developed and maintained by Google. It uses HTML as a template language and extends HTML's syntax to express the application's components clearly and concisely. AngularJS's dependency injection and data binding eliminate much of the code which might otherwise be needed to be written and it all happens within the browser, making it apt with any server technology " [6]. "AngularJS is one of the best front-end frameworks that is popular and simplistic and is based on TypeScript. It showcases a two-way data binding feature with real-time synchronization between view and model. As an open-source web and mobile application framework operated by Google, AngularJS has been contributory in accelerating the development and testing of apps with MVC and MVVM architectures" [8].</w:t>
       </w:r>
     </w:p>
     <w:p>
@@ -26489,7 +27021,7 @@
           <w:szCs w:val="32"/>
         </w:rPr>
       </w:pPr>
-      <w:bookmarkStart w:id="67" w:name="_Toc159052295"/>
+      <w:bookmarkStart w:id="68" w:name="_Toc159052295"/>
       <w:r>
         <w:rPr>
           <w:rFonts w:asciiTheme="majorBidi" w:hAnsiTheme="majorBidi"/>
@@ -26501,7 +27033,7 @@
         </w:rPr>
         <w:t>Vue.JS</w:t>
       </w:r>
-      <w:bookmarkEnd w:id="67"/>
+      <w:bookmarkEnd w:id="68"/>
     </w:p>
     <w:p>
       <w:pPr>
@@ -26574,24 +27106,60 @@
           <w:sz w:val="28"/>
           <w:szCs w:val="28"/>
         </w:rPr>
-        <w:t>"Vue is a JavaScript framework for building user interfaces. It builds on top of standard HTML, CSS, and JavaScript and provides a declarative and component-based programming model that helps you efficiently develop user interfaces, be they simple or complex" [10]. "Vue is a progressive framework for building user interfaces and single-page web applications. Vue is designed to be an incrementally adaptable architecture that focuses on declarative rendering and component composition. VueJS is created and maintained by Evan You. Vue extends HTML with HTML attributes called "directives" [6]. "Vue.js is one of the most capable web front-end frameworks, to create collaborating user interfaces. It has been very straightforward to adapt and is lightweight in nature. It offers data-reactive components that have a simple and flexible API, two-way data binding, Virtual DOM, and component-based programming. It helps in the creation of dynamic web applications with ease and effectiveness" [8].</w:t>
-      </w:r>
-    </w:p>
-    <w:p>
-      <w:pPr>
-        <w:rPr>
-          <w:rFonts w:asciiTheme="majorBidi" w:hAnsiTheme="majorBidi" w:cstheme="majorBidi"/>
-          <w:sz w:val="28"/>
-          <w:szCs w:val="28"/>
-        </w:rPr>
-      </w:pPr>
-      <w:r>
-        <w:rPr>
-          <w:rFonts w:asciiTheme="majorBidi" w:hAnsiTheme="majorBidi" w:cstheme="majorBidi"/>
-          <w:sz w:val="28"/>
-          <w:szCs w:val="28"/>
-        </w:rPr>
-        <w:t>Key features in VueJS:</w:t>
+        <w:t xml:space="preserve">"Vue is a JavaScript framework for building user interfaces. It builds on top of standard HTML, CSS, and JavaScript and provides a declarative and component-based programming model that helps you efficiently develop user interfaces, be they simple or complex" [10]. "Vue is a progressive framework for building user interfaces and single-page web applications. Vue is designed to be an incrementally adaptable architecture that focuses on declarative rendering and component composition. </w:t>
+      </w:r>
+      <w:proofErr w:type="spellStart"/>
+      <w:r>
+        <w:rPr>
+          <w:rFonts w:asciiTheme="majorBidi" w:hAnsiTheme="majorBidi" w:cstheme="majorBidi"/>
+          <w:sz w:val="28"/>
+          <w:szCs w:val="28"/>
+        </w:rPr>
+        <w:t>VueJS</w:t>
+      </w:r>
+      <w:proofErr w:type="spellEnd"/>
+      <w:r>
+        <w:rPr>
+          <w:rFonts w:asciiTheme="majorBidi" w:hAnsiTheme="majorBidi" w:cstheme="majorBidi"/>
+          <w:sz w:val="28"/>
+          <w:szCs w:val="28"/>
+        </w:rPr>
+        <w:t xml:space="preserve"> is created and maintained by Evan You. Vue extends HTML with HTML attributes called "directives" [6]. "Vue.js is one of the most capable web front-end frameworks, to create collaborating user interfaces. It has been very straightforward to adapt and is lightweight in nature. It offers data-reactive components that have a simple and flexible API, two-way data binding, Virtual DOM, and component-based programming. It helps in the creation of dynamic web applications with ease and effectiveness" [8].</w:t>
+      </w:r>
+    </w:p>
+    <w:p>
+      <w:pPr>
+        <w:rPr>
+          <w:rFonts w:asciiTheme="majorBidi" w:hAnsiTheme="majorBidi" w:cstheme="majorBidi"/>
+          <w:sz w:val="28"/>
+          <w:szCs w:val="28"/>
+        </w:rPr>
+      </w:pPr>
+      <w:r>
+        <w:rPr>
+          <w:rFonts w:asciiTheme="majorBidi" w:hAnsiTheme="majorBidi" w:cstheme="majorBidi"/>
+          <w:sz w:val="28"/>
+          <w:szCs w:val="28"/>
+        </w:rPr>
+        <w:t xml:space="preserve">Key features in </w:t>
+      </w:r>
+      <w:proofErr w:type="spellStart"/>
+      <w:r>
+        <w:rPr>
+          <w:rFonts w:asciiTheme="majorBidi" w:hAnsiTheme="majorBidi" w:cstheme="majorBidi"/>
+          <w:sz w:val="28"/>
+          <w:szCs w:val="28"/>
+        </w:rPr>
+        <w:t>VueJS</w:t>
+      </w:r>
+      <w:proofErr w:type="spellEnd"/>
+      <w:r>
+        <w:rPr>
+          <w:rFonts w:asciiTheme="majorBidi" w:hAnsiTheme="majorBidi" w:cstheme="majorBidi"/>
+          <w:sz w:val="28"/>
+          <w:szCs w:val="28"/>
+        </w:rPr>
+        <w:t>:</w:t>
       </w:r>
     </w:p>
     <w:p>
@@ -26659,7 +27227,6 @@
           <w:sz w:val="28"/>
           <w:szCs w:val="28"/>
         </w:rPr>
-        <w:lastRenderedPageBreak/>
         <w:t>• Declarative rendering.</w:t>
       </w:r>
     </w:p>
@@ -26690,7 +27257,7 @@
           <w:szCs w:val="32"/>
         </w:rPr>
       </w:pPr>
-      <w:bookmarkStart w:id="68" w:name="_Toc159052296"/>
+      <w:bookmarkStart w:id="69" w:name="_Toc159052296"/>
       <w:r>
         <w:rPr>
           <w:rFonts w:asciiTheme="majorBidi" w:hAnsiTheme="majorBidi"/>
@@ -26702,7 +27269,7 @@
         </w:rPr>
         <w:t>Back-End Frameworks and Languages</w:t>
       </w:r>
-      <w:bookmarkEnd w:id="68"/>
+      <w:bookmarkEnd w:id="69"/>
     </w:p>
     <w:p>
       <w:pPr>
@@ -26740,7 +27307,7 @@
           <w:szCs w:val="32"/>
         </w:rPr>
       </w:pPr>
-      <w:bookmarkStart w:id="69" w:name="_Toc159052297"/>
+      <w:bookmarkStart w:id="70" w:name="_Toc159052297"/>
       <w:r>
         <w:rPr>
           <w:rFonts w:asciiTheme="majorBidi" w:hAnsiTheme="majorBidi"/>
@@ -26752,7 +27319,7 @@
         </w:rPr>
         <w:t>NodeJS</w:t>
       </w:r>
-      <w:bookmarkEnd w:id="69"/>
+      <w:bookmarkEnd w:id="70"/>
     </w:p>
     <w:p>
       <w:pPr>
@@ -26772,7 +27339,29 @@
           <w:szCs w:val="28"/>
           <w:shd w:val="clear" w:color="auto" w:fill="FFFFFF"/>
         </w:rPr>
-        <w:t>"Node.js is a cross-platform, open-source server environment that can run on Windows, Linux, Unix, macOS, and more. Node.js is a back-end JavaScript runtime environment, that runs on the V8 JavaScript Engine and executes JavaScript code outside a web browser " [12]. "Node.js is an asynchronous event-driven JavaScript runtime designed to build scalable network applications. It supports the handling of many connections concurrently. Call back is triggered for each connection and it sleeps if there is no work to be done. This behavior unlike too many other common concurrency models, in which operating system threads are used. Moreover, the users of Node.js need not worry about deadlocks, since there are no locks. Since almost no function performs an I/O in Node.js, the process never blocks. These properties make Node.js scalable. JavaScript language is used to write applications in Node.js and run with Node.js runtime environment. The package ecosystem of Node.js called npm (node package manager) has a large number of open-source libraries. Node.js uses Google Chrome</w:t>
+        <w:t xml:space="preserve">"Node.js is a cross-platform, open-source server environment that can run on Windows, Linux, Unix, macOS, and more. Node.js is a back-end JavaScript runtime environment, that runs on the V8 JavaScript Engine and executes JavaScript code outside a web browser " [12]. "Node.js is an asynchronous event-driven JavaScript runtime designed to build scalable network applications. It supports the handling of many connections concurrently. Call back is triggered for each connection and it sleeps if there is no work to be done. This behavior unlike too many other common concurrency models, in which operating system threads are used. Moreover, the users of Node.js need not worry about deadlocks, since there are no locks. Since almost no function performs an I/O in Node.js, the process never blocks. These properties make Node.js scalable. JavaScript language is used to write applications in Node.js and run with Node.js runtime environment. The package ecosystem of Node.js called </w:t>
+      </w:r>
+      <w:proofErr w:type="spellStart"/>
+      <w:r>
+        <w:rPr>
+          <w:rFonts w:asciiTheme="majorBidi" w:hAnsiTheme="majorBidi" w:cstheme="majorBidi"/>
+          <w:color w:val="0D0D0D"/>
+          <w:sz w:val="28"/>
+          <w:szCs w:val="28"/>
+          <w:shd w:val="clear" w:color="auto" w:fill="FFFFFF"/>
+        </w:rPr>
+        <w:t>npm</w:t>
+      </w:r>
+      <w:proofErr w:type="spellEnd"/>
+      <w:r>
+        <w:rPr>
+          <w:rFonts w:asciiTheme="majorBidi" w:hAnsiTheme="majorBidi" w:cstheme="majorBidi"/>
+          <w:color w:val="0D0D0D"/>
+          <w:sz w:val="28"/>
+          <w:szCs w:val="28"/>
+          <w:shd w:val="clear" w:color="auto" w:fill="FFFFFF"/>
+        </w:rPr>
+        <w:t xml:space="preserve"> (node package manager) has a large number of open-source libraries. Node.js uses Google Chrome</w:t>
       </w:r>
       <w:r>
         <w:rPr>
@@ -26813,7 +27402,7 @@
           <w:szCs w:val="32"/>
         </w:rPr>
       </w:pPr>
-      <w:bookmarkStart w:id="70" w:name="_Toc159052298"/>
+      <w:bookmarkStart w:id="71" w:name="_Toc159052298"/>
       <w:r>
         <w:rPr>
           <w:rFonts w:asciiTheme="majorBidi" w:hAnsiTheme="majorBidi"/>
@@ -26823,10 +27412,9 @@
           <w:sz w:val="32"/>
           <w:szCs w:val="32"/>
         </w:rPr>
-        <w:lastRenderedPageBreak/>
         <w:t>Laravel</w:t>
       </w:r>
-      <w:bookmarkEnd w:id="70"/>
+      <w:bookmarkEnd w:id="71"/>
     </w:p>
     <w:p>
       <w:pPr>
@@ -26846,7 +27434,29 @@
           <w:szCs w:val="28"/>
           <w:shd w:val="clear" w:color="auto" w:fill="FFFFFF"/>
         </w:rPr>
-        <w:t>Laravel is a free and open-source PHP web framework, created by Taylor Otwell in 2012 and intended for the development of web applications following the model</w:t>
+        <w:t xml:space="preserve">Laravel is a free and open-source PHP web framework, created by Taylor </w:t>
+      </w:r>
+      <w:proofErr w:type="spellStart"/>
+      <w:r>
+        <w:rPr>
+          <w:rFonts w:asciiTheme="majorBidi" w:hAnsiTheme="majorBidi" w:cstheme="majorBidi"/>
+          <w:color w:val="0D0D0D"/>
+          <w:sz w:val="28"/>
+          <w:szCs w:val="28"/>
+          <w:shd w:val="clear" w:color="auto" w:fill="FFFFFF"/>
+        </w:rPr>
+        <w:t>Otwell</w:t>
+      </w:r>
+      <w:proofErr w:type="spellEnd"/>
+      <w:r>
+        <w:rPr>
+          <w:rFonts w:asciiTheme="majorBidi" w:hAnsiTheme="majorBidi" w:cstheme="majorBidi"/>
+          <w:color w:val="0D0D0D"/>
+          <w:sz w:val="28"/>
+          <w:szCs w:val="28"/>
+          <w:shd w:val="clear" w:color="auto" w:fill="FFFFFF"/>
+        </w:rPr>
+        <w:t xml:space="preserve"> in 2012 and intended for the development of web applications following the model</w:t>
       </w:r>
       <w:r>
         <w:rPr>
@@ -26906,7 +27516,7 @@
           <w:szCs w:val="32"/>
         </w:rPr>
       </w:pPr>
-      <w:bookmarkStart w:id="71" w:name="_Toc159052299"/>
+      <w:bookmarkStart w:id="72" w:name="_Toc159052299"/>
       <w:r>
         <w:rPr>
           <w:rFonts w:asciiTheme="majorBidi" w:hAnsiTheme="majorBidi"/>
@@ -26918,7 +27528,7 @@
         </w:rPr>
         <w:t>Django</w:t>
       </w:r>
-      <w:bookmarkEnd w:id="71"/>
+      <w:bookmarkEnd w:id="72"/>
     </w:p>
     <w:p>
       <w:pPr>
@@ -26958,7 +27568,7 @@
           <w:szCs w:val="32"/>
         </w:rPr>
       </w:pPr>
-      <w:bookmarkStart w:id="72" w:name="_Toc159052300"/>
+      <w:bookmarkStart w:id="73" w:name="_Toc159052300"/>
       <w:r>
         <w:rPr>
           <w:rFonts w:asciiTheme="majorBidi" w:hAnsiTheme="majorBidi"/>
@@ -26968,10 +27578,9 @@
           <w:sz w:val="32"/>
           <w:szCs w:val="32"/>
         </w:rPr>
-        <w:lastRenderedPageBreak/>
         <w:t>Personal Home Page PHP</w:t>
       </w:r>
-      <w:bookmarkEnd w:id="72"/>
+      <w:bookmarkEnd w:id="73"/>
     </w:p>
     <w:p>
       <w:pPr>
@@ -26991,7 +27600,29 @@
           <w:szCs w:val="28"/>
           <w:shd w:val="clear" w:color="auto" w:fill="FFFFFF"/>
         </w:rPr>
-        <w:t>"PHP Personal Home Page (PHP) is a general-purpose scripting language geared toward web development. It was originally created by Danish-Canadian programmer Rasmus Lerdorf in 1994. PHP originally stood for Personal Home Page, but it now stands for the recursive initialism PHP: Hypertext Preprocessor". It is an open source server-side scripting language and a powerful tool for creating dynamic and interactive Web sites. It does not concentrate on client-side or frontend duties. It manages data and server-side processes in the background with the aid of an interpreter. The most significant advantage of PHP is that it can be directly inserted in HTML. It's used to manage dynamic content, databases, and session monitoring. MySQL, PostgreSQL, Oracle, Sybase, Informix, and Microsoft SQL Server are just a few of the databases it supports. POP3, IMAP, and LDAP are just a few of the important protocols that PHP supports.</w:t>
+        <w:t xml:space="preserve">"PHP Personal Home Page (PHP) is a general-purpose scripting language geared toward web development. It was originally created by Danish-Canadian programmer Rasmus </w:t>
+      </w:r>
+      <w:proofErr w:type="spellStart"/>
+      <w:r>
+        <w:rPr>
+          <w:rFonts w:asciiTheme="majorBidi" w:hAnsiTheme="majorBidi" w:cstheme="majorBidi"/>
+          <w:color w:val="0D0D0D"/>
+          <w:sz w:val="28"/>
+          <w:szCs w:val="28"/>
+          <w:shd w:val="clear" w:color="auto" w:fill="FFFFFF"/>
+        </w:rPr>
+        <w:t>Lerdorf</w:t>
+      </w:r>
+      <w:proofErr w:type="spellEnd"/>
+      <w:r>
+        <w:rPr>
+          <w:rFonts w:asciiTheme="majorBidi" w:hAnsiTheme="majorBidi" w:cstheme="majorBidi"/>
+          <w:color w:val="0D0D0D"/>
+          <w:sz w:val="28"/>
+          <w:szCs w:val="28"/>
+          <w:shd w:val="clear" w:color="auto" w:fill="FFFFFF"/>
+        </w:rPr>
+        <w:t xml:space="preserve"> in 1994. PHP originally stood for Personal Home Page, but it now stands for the recursive initialism PHP: Hypertext Preprocessor". It is an open source server-side scripting language and a powerful tool for creating dynamic and interactive Web sites. It does not concentrate on client-side or frontend duties. It manages data and server-side processes in the background with the aid of an interpreter. The most significant advantage of PHP is that it can be directly inserted in HTML. It's used to manage dynamic content, databases, and session monitoring. MySQL, PostgreSQL, Oracle, Sybase, Informix, and Microsoft SQL Server are just a few of the databases it supports. POP3, IMAP, and LDAP are just a few of the important protocols that PHP supports.</w:t>
       </w:r>
     </w:p>
     <w:p/>
@@ -27012,7 +27643,7 @@
           <w:szCs w:val="32"/>
         </w:rPr>
       </w:pPr>
-      <w:bookmarkStart w:id="73" w:name="_Toc159052301"/>
+      <w:bookmarkStart w:id="74" w:name="_Toc159052301"/>
       <w:r>
         <w:rPr>
           <w:rFonts w:asciiTheme="majorBidi" w:hAnsiTheme="majorBidi"/>
@@ -27024,7 +27655,7 @@
         </w:rPr>
         <w:t>GitHub</w:t>
       </w:r>
-      <w:bookmarkEnd w:id="73"/>
+      <w:bookmarkEnd w:id="74"/>
     </w:p>
     <w:p>
       <w:pPr>
@@ -27328,7 +27959,6 @@
           <w:sz w:val="24"/>
           <w:szCs w:val="24"/>
         </w:rPr>
-        <w:lastRenderedPageBreak/>
         <w:t>GitHub provides a robust platform for collaboration among team members and external contributors. Its features such as pull requests, issues, and project boards facilitate communication, code review, and task management, thereby enhancing team productivity and fostering a collaborative environment.</w:t>
       </w:r>
     </w:p>
@@ -27628,7 +28258,7 @@
           <w:szCs w:val="32"/>
         </w:rPr>
       </w:pPr>
-      <w:bookmarkStart w:id="74" w:name="_Toc159052302"/>
+      <w:bookmarkStart w:id="75" w:name="_Toc159052302"/>
       <w:r>
         <w:rPr>
           <w:rFonts w:asciiTheme="majorBidi" w:hAnsiTheme="majorBidi"/>
@@ -27640,32 +28270,23 @@
         </w:rPr>
         <w:t>PostgreSQL</w:t>
       </w:r>
-      <w:bookmarkEnd w:id="74"/>
-    </w:p>
-    <w:p>
-      <w:pPr>
-        <w:rPr>
-          <w:rFonts w:asciiTheme="majorBidi" w:hAnsiTheme="majorBidi" w:cstheme="majorBidi"/>
-          <w:sz w:val="28"/>
-          <w:szCs w:val="28"/>
-        </w:rPr>
-      </w:pPr>
-      <w:r>
-        <w:rPr>
-          <w:rFonts w:asciiTheme="majorBidi" w:hAnsiTheme="majorBidi" w:cstheme="majorBidi"/>
-          <w:sz w:val="28"/>
-          <w:szCs w:val="28"/>
-        </w:rPr>
-        <w:t xml:space="preserve">PostgreSQL is an open-source relational database management system (RDBMS) known for its robustness, extensibility, and adherence to SQL standards. Originally developed at the University of California, Berkeley, </w:t>
-      </w:r>
-      <w:r>
-        <w:rPr>
-          <w:rFonts w:asciiTheme="majorBidi" w:hAnsiTheme="majorBidi" w:cstheme="majorBidi"/>
-          <w:sz w:val="28"/>
-          <w:szCs w:val="28"/>
-        </w:rPr>
-        <w:lastRenderedPageBreak/>
-        <w:t>PostgreSQL has evolved into a mature and feature-rich database solution widely used in various industries and applications.</w:t>
+      <w:bookmarkEnd w:id="75"/>
+    </w:p>
+    <w:p>
+      <w:pPr>
+        <w:rPr>
+          <w:rFonts w:asciiTheme="majorBidi" w:hAnsiTheme="majorBidi" w:cstheme="majorBidi"/>
+          <w:sz w:val="28"/>
+          <w:szCs w:val="28"/>
+        </w:rPr>
+      </w:pPr>
+      <w:r>
+        <w:rPr>
+          <w:rFonts w:asciiTheme="majorBidi" w:hAnsiTheme="majorBidi" w:cstheme="majorBidi"/>
+          <w:sz w:val="28"/>
+          <w:szCs w:val="28"/>
+        </w:rPr>
+        <w:t>PostgreSQL is an open-source relational database management system (RDBMS) known for its robustness, extensibility, and adherence to SQL standards. Originally developed at the University of California, Berkeley, PostgreSQL has evolved into a mature and feature-rich database solution widely used in various industries and applications.</w:t>
       </w:r>
       <w:r>
         <w:rPr>
@@ -27800,8 +28421,36 @@
           <w:sz w:val="28"/>
           <w:szCs w:val="28"/>
         </w:rPr>
-        <w:t>PostgreSQL has earned a strong reputation for its proven architecture, reliability, data integrity, robust feature set, extensibility, and the dedication of the open source community behind the software to consistently deliver performant and innovative solutions. PostgreSQL runs on all major operating systems, has been ACID-compliant since 2001, and has powerful add-ons such as the popular PostGIS geospatial database extender. It is no surprise that PostgreSQL has become the open source relational database of choice for many people and organisations</w:t>
-      </w:r>
+        <w:t xml:space="preserve">PostgreSQL has earned a strong reputation for its proven architecture, reliability, data integrity, robust feature set, extensibility, and the dedication of the open source community behind the software to consistently deliver performant and innovative solutions. PostgreSQL runs on all major operating systems, has been ACID-compliant since 2001, and has powerful add-ons such as the popular </w:t>
+      </w:r>
+      <w:proofErr w:type="spellStart"/>
+      <w:r>
+        <w:rPr>
+          <w:rFonts w:asciiTheme="majorBidi" w:hAnsiTheme="majorBidi" w:cstheme="majorBidi"/>
+          <w:sz w:val="28"/>
+          <w:szCs w:val="28"/>
+        </w:rPr>
+        <w:t>PostGIS</w:t>
+      </w:r>
+      <w:proofErr w:type="spellEnd"/>
+      <w:r>
+        <w:rPr>
+          <w:rFonts w:asciiTheme="majorBidi" w:hAnsiTheme="majorBidi" w:cstheme="majorBidi"/>
+          <w:sz w:val="28"/>
+          <w:szCs w:val="28"/>
+        </w:rPr>
+        <w:t xml:space="preserve"> geospatial database extender. It is no surprise that PostgreSQL has become the open source relational database of choice for many people and </w:t>
+      </w:r>
+      <w:proofErr w:type="spellStart"/>
+      <w:r>
+        <w:rPr>
+          <w:rFonts w:asciiTheme="majorBidi" w:hAnsiTheme="majorBidi" w:cstheme="majorBidi"/>
+          <w:sz w:val="28"/>
+          <w:szCs w:val="28"/>
+        </w:rPr>
+        <w:t>organisations</w:t>
+      </w:r>
+      <w:proofErr w:type="spellEnd"/>
       <w:r>
         <w:rPr>
           <w:rFonts w:asciiTheme="majorBidi" w:hAnsiTheme="majorBidi" w:cstheme="majorBidi"/>
@@ -27938,7 +28587,27 @@
           <w:szCs w:val="28"/>
           <w:lang w:val="en-GB"/>
         </w:rPr>
-        <w:t xml:space="preserve"> need to analyze and extract insights from the data stored on </w:t>
+        <w:t xml:space="preserve"> need to </w:t>
+      </w:r>
+      <w:proofErr w:type="spellStart"/>
+      <w:r>
+        <w:rPr>
+          <w:rFonts w:asciiTheme="majorBidi" w:hAnsiTheme="majorBidi" w:cstheme="majorBidi"/>
+          <w:sz w:val="28"/>
+          <w:szCs w:val="28"/>
+          <w:lang w:val="en-GB"/>
+        </w:rPr>
+        <w:t>analyze</w:t>
+      </w:r>
+      <w:proofErr w:type="spellEnd"/>
+      <w:r>
+        <w:rPr>
+          <w:rFonts w:asciiTheme="majorBidi" w:hAnsiTheme="majorBidi" w:cstheme="majorBidi"/>
+          <w:sz w:val="28"/>
+          <w:szCs w:val="28"/>
+          <w:lang w:val="en-GB"/>
+        </w:rPr>
+        <w:t xml:space="preserve"> and extract insights from the data stored on </w:t>
       </w:r>
       <w:r>
         <w:rPr>
@@ -28075,7 +28744,6 @@
           <w:szCs w:val="28"/>
           <w:lang w:val="en-GB"/>
         </w:rPr>
-        <w:lastRenderedPageBreak/>
         <w:t>Data Integrity and Security</w:t>
       </w:r>
       <w:r>
@@ -28332,7 +29000,7 @@
           <w:szCs w:val="32"/>
         </w:rPr>
       </w:pPr>
-      <w:bookmarkStart w:id="75" w:name="_Toc159052303"/>
+      <w:bookmarkStart w:id="76" w:name="_Toc159052303"/>
       <w:r>
         <w:rPr>
           <w:rFonts w:asciiTheme="majorBidi" w:hAnsiTheme="majorBidi"/>
@@ -28344,7 +29012,7 @@
         </w:rPr>
         <w:t>IPFS</w:t>
       </w:r>
-      <w:bookmarkEnd w:id="75"/>
+      <w:bookmarkEnd w:id="76"/>
     </w:p>
     <w:p>
       <w:pPr>
@@ -28387,7 +29055,25 @@
           <w:sz w:val="28"/>
           <w:szCs w:val="28"/>
         </w:rPr>
-        <w:t>The InterPlanetary File System (IPFS)</w:t>
+        <w:t xml:space="preserve">The </w:t>
+      </w:r>
+      <w:proofErr w:type="spellStart"/>
+      <w:r>
+        <w:rPr>
+          <w:rFonts w:asciiTheme="majorBidi" w:hAnsiTheme="majorBidi" w:cstheme="majorBidi"/>
+          <w:sz w:val="28"/>
+          <w:szCs w:val="28"/>
+        </w:rPr>
+        <w:t>InterPlanetary</w:t>
+      </w:r>
+      <w:proofErr w:type="spellEnd"/>
+      <w:r>
+        <w:rPr>
+          <w:rFonts w:asciiTheme="majorBidi" w:hAnsiTheme="majorBidi" w:cstheme="majorBidi"/>
+          <w:sz w:val="28"/>
+          <w:szCs w:val="28"/>
+        </w:rPr>
+        <w:t xml:space="preserve"> File System (IPFS)</w:t>
       </w:r>
       <w:r>
         <w:rPr>
@@ -28570,7 +29256,43 @@
           <w:sz w:val="28"/>
           <w:szCs w:val="28"/>
         </w:rPr>
-        <w:t>Bitcoin blockchain has a standard block size of approximately 1 MB, and these contain around 1,500–1,900 transaction details being coordinated from one address to other. On the other hand, if we try to impose the same kind of architecture in healthcare, huge data sets envisaged in the healthcare domain would be a challenge to reckon. Huge data sets as being discussed in the domain of healthcare of the size in zettabytes would not be apt to be indexed in blocks. Even if we increase the block size to contain the healthcare data, it would have a snowball effect into the efficiency and transaction confirmation delays. Thus, there is a need such that the blocks contain the regular hashes of the transaction and data sets are stored in a decentralised manner. This decentralised storage can be coordinated with the aid of IPFS protocol.</w:t>
+        <w:t xml:space="preserve">Bitcoin blockchain has a standard block size of approximately 1 MB, and these contain around 1,500–1,900 transaction details being coordinated from one address to other. On the other hand, if we try to impose the same kind of architecture in healthcare, huge data sets envisaged in the healthcare domain would be a challenge to reckon. Huge data sets as being discussed in the domain of healthcare of the size in zettabytes would not be apt to be indexed in blocks. Even if we increase the block size to contain the healthcare data, it would have a snowball effect into the efficiency and transaction confirmation delays. Thus, there is a need such that the blocks contain the regular hashes of the transaction and data sets are stored in a </w:t>
+      </w:r>
+      <w:proofErr w:type="spellStart"/>
+      <w:r>
+        <w:rPr>
+          <w:rFonts w:asciiTheme="majorBidi" w:hAnsiTheme="majorBidi" w:cstheme="majorBidi"/>
+          <w:sz w:val="28"/>
+          <w:szCs w:val="28"/>
+        </w:rPr>
+        <w:t>decentralised</w:t>
+      </w:r>
+      <w:proofErr w:type="spellEnd"/>
+      <w:r>
+        <w:rPr>
+          <w:rFonts w:asciiTheme="majorBidi" w:hAnsiTheme="majorBidi" w:cstheme="majorBidi"/>
+          <w:sz w:val="28"/>
+          <w:szCs w:val="28"/>
+        </w:rPr>
+        <w:t xml:space="preserve"> manner. This </w:t>
+      </w:r>
+      <w:proofErr w:type="spellStart"/>
+      <w:r>
+        <w:rPr>
+          <w:rFonts w:asciiTheme="majorBidi" w:hAnsiTheme="majorBidi" w:cstheme="majorBidi"/>
+          <w:sz w:val="28"/>
+          <w:szCs w:val="28"/>
+        </w:rPr>
+        <w:t>decentralised</w:t>
+      </w:r>
+      <w:proofErr w:type="spellEnd"/>
+      <w:r>
+        <w:rPr>
+          <w:rFonts w:asciiTheme="majorBidi" w:hAnsiTheme="majorBidi" w:cstheme="majorBidi"/>
+          <w:sz w:val="28"/>
+          <w:szCs w:val="28"/>
+        </w:rPr>
+        <w:t xml:space="preserve"> storage can be coordinated with the aid of IPFS protocol.</w:t>
       </w:r>
       <w:r>
         <w:rPr>
@@ -28728,7 +29450,6 @@
           <w:szCs w:val="28"/>
           <w:lang w:val="en-GB"/>
         </w:rPr>
-        <w:lastRenderedPageBreak/>
         <w:t>Enhanced Data Privacy:</w:t>
       </w:r>
       <w:r>
@@ -28991,17 +29712,7 @@
           <w:szCs w:val="28"/>
           <w:lang w:val="en-GB" w:eastAsia="en-GB"/>
         </w:rPr>
-        <w:t xml:space="preserve">IPFS eliminates the problem of link rot by allowing data to be addressed by its content, rather than by its location. So, in other </w:t>
-      </w:r>
-      <w:r>
-        <w:rPr>
-          <w:rFonts w:asciiTheme="majorBidi" w:eastAsia="Times New Roman" w:hAnsiTheme="majorBidi" w:cstheme="majorBidi"/>
-          <w:sz w:val="28"/>
-          <w:szCs w:val="28"/>
-          <w:lang w:val="en-GB" w:eastAsia="en-GB"/>
-        </w:rPr>
-        <w:lastRenderedPageBreak/>
-        <w:t>words, content in IPFS is still reachable regardless of its location, and does not depend on specific servers being available</w:t>
+        <w:t>IPFS eliminates the problem of link rot by allowing data to be addressed by its content, rather than by its location. So, in other words, content in IPFS is still reachable regardless of its location, and does not depend on specific servers being available</w:t>
       </w:r>
       <w:r>
         <w:rPr>
@@ -29171,7 +29882,7 @@
           <w:szCs w:val="32"/>
         </w:rPr>
       </w:pPr>
-      <w:bookmarkStart w:id="76" w:name="_Toc159052304"/>
+      <w:bookmarkStart w:id="77" w:name="_Toc159052304"/>
       <w:r>
         <w:rPr>
           <w:rFonts w:asciiTheme="majorBidi" w:hAnsiTheme="majorBidi"/>
@@ -29183,17 +29894,17 @@
         </w:rPr>
         <w:t>Python</w:t>
       </w:r>
-      <w:bookmarkEnd w:id="76"/>
-    </w:p>
-    <w:p>
-      <w:pPr>
-        <w:rPr>
-          <w:rFonts w:asciiTheme="majorBidi" w:hAnsiTheme="majorBidi" w:cstheme="majorBidi"/>
-          <w:sz w:val="28"/>
-          <w:szCs w:val="28"/>
-        </w:rPr>
-      </w:pPr>
-      <w:bookmarkStart w:id="77" w:name="_Hlk159005750"/>
+      <w:bookmarkEnd w:id="77"/>
+    </w:p>
+    <w:p>
+      <w:pPr>
+        <w:rPr>
+          <w:rFonts w:asciiTheme="majorBidi" w:hAnsiTheme="majorBidi" w:cstheme="majorBidi"/>
+          <w:sz w:val="28"/>
+          <w:szCs w:val="28"/>
+        </w:rPr>
+      </w:pPr>
+      <w:bookmarkStart w:id="78" w:name="_Hlk159005750"/>
       <w:r>
         <w:rPr>
           <w:rFonts w:asciiTheme="majorBidi" w:hAnsiTheme="majorBidi" w:cstheme="majorBidi"/>
@@ -29203,22 +29914,21 @@
         <w:t>“Python is an interpreted, object-oriented, high-level programming language with dynamic semantics. Its high-level built in data structures, combined with dynamic typing and dynamic binding, make it very attractive for Rapid Application Development, as well as for use as a scripting or glue language to connect existing components together. Python's simple, easy to learn syntax emphasizes readability and therefore reduces the cost of program maintenance. Python supports modules and packages, which encourages program modularity and code reuse. The Python interpreter and the extensive standard library are available in source or binary form without charge for all major platforms, and can be freely distributed.”</w:t>
       </w:r>
     </w:p>
-    <w:bookmarkEnd w:id="77"/>
-    <w:p>
-      <w:pPr>
-        <w:rPr>
-          <w:rFonts w:asciiTheme="majorBidi" w:hAnsiTheme="majorBidi" w:cstheme="majorBidi"/>
-          <w:sz w:val="28"/>
-          <w:szCs w:val="28"/>
-        </w:rPr>
-      </w:pPr>
-      <w:r>
-        <w:rPr>
-          <w:rFonts w:asciiTheme="majorBidi" w:hAnsiTheme="majorBidi" w:cstheme="majorBidi"/>
-          <w:sz w:val="28"/>
-          <w:szCs w:val="28"/>
-        </w:rPr>
-        <w:lastRenderedPageBreak/>
+    <w:bookmarkEnd w:id="78"/>
+    <w:p>
+      <w:pPr>
+        <w:rPr>
+          <w:rFonts w:asciiTheme="majorBidi" w:hAnsiTheme="majorBidi" w:cstheme="majorBidi"/>
+          <w:sz w:val="28"/>
+          <w:szCs w:val="28"/>
+        </w:rPr>
+      </w:pPr>
+      <w:r>
+        <w:rPr>
+          <w:rFonts w:asciiTheme="majorBidi" w:hAnsiTheme="majorBidi" w:cstheme="majorBidi"/>
+          <w:sz w:val="28"/>
+          <w:szCs w:val="28"/>
+        </w:rPr>
         <w:t>It was created by Guido van Rossum and first released in 1991. Python is versatile and can be used for various purposes, including web development, data analysis, artificial intelligence, scientific computing, automation, and more. It emphasizes code readability and has a large standard library, making it easy to learn and use for both beginners and experienced programmers.</w:t>
       </w:r>
     </w:p>
@@ -29413,7 +30123,47 @@
           <w:szCs w:val="28"/>
           <w:lang w:val="en-GB"/>
         </w:rPr>
-        <w:t xml:space="preserve"> Python boasts a rich ecosystem of libraries and frameworks tailored for artificial intelligence and machine learning tasks. By leveraging Python, we tap into this extensive array of tools, such as TensorFlow, PyTorch, and scikit-learn, to facilitate the integration of AI functionalities into our platform seamlessly.</w:t>
+        <w:t xml:space="preserve"> Python boasts a rich ecosystem of libraries and frameworks tailored for artificial intelligence and machine learning tasks. By leveraging Python, we tap into this extensive array of tools, such as TensorFlow, </w:t>
+      </w:r>
+      <w:proofErr w:type="spellStart"/>
+      <w:r>
+        <w:rPr>
+          <w:rFonts w:asciiTheme="majorBidi" w:hAnsiTheme="majorBidi" w:cstheme="majorBidi"/>
+          <w:sz w:val="28"/>
+          <w:szCs w:val="28"/>
+          <w:lang w:val="en-GB"/>
+        </w:rPr>
+        <w:t>PyTorch</w:t>
+      </w:r>
+      <w:proofErr w:type="spellEnd"/>
+      <w:r>
+        <w:rPr>
+          <w:rFonts w:asciiTheme="majorBidi" w:hAnsiTheme="majorBidi" w:cstheme="majorBidi"/>
+          <w:sz w:val="28"/>
+          <w:szCs w:val="28"/>
+          <w:lang w:val="en-GB"/>
+        </w:rPr>
+        <w:t xml:space="preserve">, and </w:t>
+      </w:r>
+      <w:proofErr w:type="spellStart"/>
+      <w:r>
+        <w:rPr>
+          <w:rFonts w:asciiTheme="majorBidi" w:hAnsiTheme="majorBidi" w:cstheme="majorBidi"/>
+          <w:sz w:val="28"/>
+          <w:szCs w:val="28"/>
+          <w:lang w:val="en-GB"/>
+        </w:rPr>
+        <w:t>scikit</w:t>
+      </w:r>
+      <w:proofErr w:type="spellEnd"/>
+      <w:r>
+        <w:rPr>
+          <w:rFonts w:asciiTheme="majorBidi" w:hAnsiTheme="majorBidi" w:cstheme="majorBidi"/>
+          <w:sz w:val="28"/>
+          <w:szCs w:val="28"/>
+          <w:lang w:val="en-GB"/>
+        </w:rPr>
+        <w:t>-learn, to facilitate the integration of AI functionalities into our platform seamlessly.</w:t>
       </w:r>
     </w:p>
     <w:p>
@@ -29481,17 +30231,7 @@
           <w:szCs w:val="28"/>
           <w:lang w:val="en-GB"/>
         </w:rPr>
-        <w:t xml:space="preserve"> Python's dynamic nature and high-level abstractions expedite the prototyping phase of our development process. With Python, we can rapidly </w:t>
-      </w:r>
-      <w:r>
-        <w:rPr>
-          <w:rFonts w:asciiTheme="majorBidi" w:hAnsiTheme="majorBidi" w:cstheme="majorBidi"/>
-          <w:sz w:val="28"/>
-          <w:szCs w:val="28"/>
-          <w:lang w:val="en-GB"/>
-        </w:rPr>
-        <w:lastRenderedPageBreak/>
-        <w:t>iterate through different AI algorithms, experiment with various approaches, and swiftly adapt to evolving requirements. This agility is particularly advantageous in the dynamic landscape of healthcare systems and regulatory frameworks.</w:t>
+        <w:t xml:space="preserve"> Python's dynamic nature and high-level abstractions expedite the prototyping phase of our development process. With Python, we can rapidly iterate through different AI algorithms, experiment with various approaches, and swiftly adapt to evolving requirements. This agility is particularly advantageous in the dynamic landscape of healthcare systems and regulatory frameworks.</w:t>
       </w:r>
     </w:p>
     <w:p>
@@ -29600,7 +30340,7 @@
           <w:szCs w:val="32"/>
         </w:rPr>
       </w:pPr>
-      <w:bookmarkStart w:id="78" w:name="_Toc159052305"/>
+      <w:bookmarkStart w:id="79" w:name="_Toc159052305"/>
       <w:r>
         <w:rPr>
           <w:rFonts w:asciiTheme="majorBidi" w:hAnsiTheme="majorBidi"/>
@@ -29612,7 +30352,7 @@
         </w:rPr>
         <w:t>Visual Studio Code</w:t>
       </w:r>
-      <w:bookmarkEnd w:id="78"/>
+      <w:bookmarkEnd w:id="79"/>
     </w:p>
     <w:p>
       <w:pPr>
@@ -29936,7 +30676,7 @@
           <w:szCs w:val="32"/>
         </w:rPr>
       </w:pPr>
-      <w:bookmarkStart w:id="79" w:name="_Toc159052306"/>
+      <w:bookmarkStart w:id="80" w:name="_Toc159052306"/>
       <w:r>
         <w:rPr>
           <w:rFonts w:asciiTheme="majorBidi" w:hAnsiTheme="majorBidi"/>
@@ -29946,10 +30686,9 @@
           <w:sz w:val="32"/>
           <w:szCs w:val="32"/>
         </w:rPr>
-        <w:lastRenderedPageBreak/>
         <w:t>Smart Contracts</w:t>
       </w:r>
-      <w:bookmarkEnd w:id="79"/>
+      <w:bookmarkEnd w:id="80"/>
     </w:p>
     <w:p>
       <w:pPr>
@@ -29997,7 +30736,7 @@
           <w:szCs w:val="32"/>
         </w:rPr>
       </w:pPr>
-      <w:bookmarkStart w:id="80" w:name="_Toc159052307"/>
+      <w:bookmarkStart w:id="81" w:name="_Toc159052307"/>
       <w:r>
         <w:rPr>
           <w:rFonts w:asciiTheme="majorBidi" w:hAnsiTheme="majorBidi"/>
@@ -30009,7 +30748,7 @@
         </w:rPr>
         <w:t>Conclusion</w:t>
       </w:r>
-      <w:bookmarkEnd w:id="80"/>
+      <w:bookmarkEnd w:id="81"/>
       <w:r>
         <w:rPr>
           <w:rFonts w:asciiTheme="majorBidi" w:hAnsiTheme="majorBidi"/>
@@ -34633,7 +35372,7 @@
 </file>
 
 <file path=customXml/itemProps1.xml><?xml version="1.0" encoding="utf-8"?>
-<ds:datastoreItem xmlns:ds="http://schemas.openxmlformats.org/officeDocument/2006/customXml" ds:itemID="{C6DAE97C-B3F2-4F90-9437-502F72D4A3CF}">
+<ds:datastoreItem xmlns:ds="http://schemas.openxmlformats.org/officeDocument/2006/customXml" ds:itemID="{E13EE046-3941-4116-9FDC-7E2A4A7C72ED}">
   <ds:schemaRefs>
     <ds:schemaRef ds:uri="http://schemas.openxmlformats.org/officeDocument/2006/bibliography"/>
   </ds:schemaRefs>

</xml_diff>

<commit_message>
Added an Overview about Wallets, Importance, Types and Structure
</commit_message>
<xml_diff>
--- a/The Main Documentation File/Documentation.docx
+++ b/The Main Documentation File/Documentation.docx
@@ -1642,7 +1642,7 @@
               </wp:anchor>
             </w:drawing>
           </mc:Choice>
-          <mc:Fallback xmlns:oel="http://schemas.microsoft.com/office/2019/extlst" xmlns:w16sdtdh="http://schemas.microsoft.com/office/word/2020/wordml/sdtdatahash">
+          <mc:Fallback xmlns:w16sdtdh="http://schemas.microsoft.com/office/word/2020/wordml/sdtdatahash" xmlns:oel="http://schemas.microsoft.com/office/2019/extlst">
             <w:pict>
               <v:line w14:anchorId="3A18117A" id="Straight Connector 8" o:spid="_x0000_s1026" style="position:absolute;left:0;text-align:left;flip:y;z-index:251662336;visibility:visible;mso-wrap-style:square;mso-width-percent:0;mso-height-percent:0;mso-wrap-distance-left:9pt;mso-wrap-distance-top:0;mso-wrap-distance-right:9pt;mso-wrap-distance-bottom:0;mso-position-horizontal:absolute;mso-position-horizontal-relative:text;mso-position-vertical:absolute;mso-position-vertical-relative:text;mso-width-percent:0;mso-height-percent:0;mso-width-relative:margin;mso-height-relative:margin" from="-59.25pt,20.5pt" to="491.25pt,20.5pt" o:gfxdata="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" strokecolor="black [3200]" strokeweight=".5pt">
                 <v:stroke joinstyle="miter"/>
@@ -8236,6 +8236,7 @@
           <w:sz w:val="28"/>
           <w:szCs w:val="28"/>
         </w:rPr>
+        <w:lastRenderedPageBreak/>
         <w:t>Chapter 1: Introduction</w:t>
       </w:r>
       <w:bookmarkEnd w:id="1"/>
@@ -8304,7 +8305,25 @@
           <w:sz w:val="28"/>
           <w:szCs w:val="28"/>
         </w:rPr>
-        <w:t>Healthcare is one of the most data-intensive sector. However, unlike other sectors it has yet not utilized information technology to its full extent.</w:t>
+        <w:t xml:space="preserve">Healthcare is one of the most data-intensive </w:t>
+      </w:r>
+      <w:proofErr w:type="gramStart"/>
+      <w:r>
+        <w:rPr>
+          <w:rFonts w:ascii="Times New Roman" w:hAnsi="Times New Roman" w:cs="Times New Roman"/>
+          <w:sz w:val="28"/>
+          <w:szCs w:val="28"/>
+        </w:rPr>
+        <w:t>sector</w:t>
+      </w:r>
+      <w:proofErr w:type="gramEnd"/>
+      <w:r>
+        <w:rPr>
+          <w:rFonts w:ascii="Times New Roman" w:hAnsi="Times New Roman" w:cs="Times New Roman"/>
+          <w:sz w:val="28"/>
+          <w:szCs w:val="28"/>
+        </w:rPr>
+        <w:t>. However, unlike other sectors it has yet not utilized information technology to its full extent.</w:t>
       </w:r>
     </w:p>
     <w:p>
@@ -8376,6 +8395,7 @@
           <w:sz w:val="28"/>
           <w:szCs w:val="28"/>
         </w:rPr>
+        <w:lastRenderedPageBreak/>
         <w:t>Our project aims to address the longstanding challenges faced by healthcare providers in managing patient records securely, accurately, and efficiently. Traditional methods often involve paper-based systems or disparate electronic databases, leading to issues such as data silos, errors in record-keeping, and concerns regarding data security and privacy. By leveraging artificial intelligence (AI) and blockchain technology, we are pioneering a transformative solution that promises to revolutionize healthcare record management. AI algorithms will be employed to automate various aspects of record-keeping, including data entry, organization, and analysis. This not only streamlines administrative processes but also enhances the accuracy and comprehensiveness of patient records. Furthermore, blockchain technology will serve as the foundation for a decentralized and immutable ledger of patient health data. Each interaction with the patient record, whether it be a new entry, update, or access request, will be cryptographically secured and recorded on the blockchain. This ensures data integrity, transparency, and traceability, mitigating the risk of unauthorized tampering or data breaches.</w:t>
       </w:r>
     </w:p>
@@ -8424,8 +8444,6 @@
           <w:szCs w:val="28"/>
         </w:rPr>
       </w:pPr>
-      <w:bookmarkStart w:id="4" w:name="_GoBack"/>
-      <w:bookmarkEnd w:id="4"/>
     </w:p>
     <w:p>
       <w:pPr>
@@ -8455,7 +8473,7 @@
           <w:szCs w:val="32"/>
         </w:rPr>
       </w:pPr>
-      <w:bookmarkStart w:id="5" w:name="_Toc159052243"/>
+      <w:bookmarkStart w:id="4" w:name="_Toc159052243"/>
       <w:r>
         <w:rPr>
           <w:rFonts w:asciiTheme="majorBidi" w:hAnsiTheme="majorBidi"/>
@@ -8465,9 +8483,10 @@
           <w:sz w:val="32"/>
           <w:szCs w:val="32"/>
         </w:rPr>
+        <w:lastRenderedPageBreak/>
         <w:t>Problem Statement</w:t>
       </w:r>
-      <w:bookmarkEnd w:id="5"/>
+      <w:bookmarkEnd w:id="4"/>
     </w:p>
     <w:p>
       <w:pPr>
@@ -8551,7 +8570,7 @@
           <w:szCs w:val="32"/>
         </w:rPr>
       </w:pPr>
-      <w:bookmarkStart w:id="6" w:name="_Toc159052244"/>
+      <w:bookmarkStart w:id="5" w:name="_Toc159052244"/>
       <w:r>
         <w:rPr>
           <w:rFonts w:asciiTheme="majorBidi" w:hAnsiTheme="majorBidi"/>
@@ -8585,23 +8604,50 @@
         </w:rPr>
         <w:t>ts Problems</w:t>
       </w:r>
-      <w:bookmarkEnd w:id="6"/>
-    </w:p>
-    <w:p>
-      <w:pPr>
-        <w:rPr>
-          <w:rFonts w:asciiTheme="majorBidi" w:hAnsiTheme="majorBidi" w:cstheme="majorBidi"/>
-          <w:sz w:val="28"/>
-          <w:szCs w:val="28"/>
-        </w:rPr>
-      </w:pPr>
-      <w:r>
-        <w:rPr>
-          <w:rFonts w:asciiTheme="majorBidi" w:hAnsiTheme="majorBidi" w:cstheme="majorBidi"/>
-          <w:sz w:val="28"/>
-          <w:szCs w:val="28"/>
-        </w:rPr>
-        <w:t>The existing patient records management system operates on traditional paper-based methods, involving manual recording and storage of patient information in physical files. Administrative staff are responsible for inputting, organizing, retrieving, and updating patient records, which are stored in filing cabinets within healthcare facilities. Patient information, including personal details, medical history, test results, diagnoses, and treatment plans, is collected and documented on paper forms during registration or appointments. Each patient visit or encounter results in the creation of a new paper record, with subsequent updates made manually. However, this system functions independently of digital technologies and lacks integration with electronic health record (EHR) systems or other digital platforms, necessitating physical transfer of records between healthcare providers or departments. Performance is hindered by manual data entry and retrieval processes, leading to potential errors, longer wait times, and scalability limitations due to physical storage constraints. Moreover, security concerns arise from the vulnerability of paper records to loss, theft, or damage, with limited control over access and viewing privileges. Maintenance involves regular upkeep of filing systems and support for staff training on record-keeping procedures, but transitioning to a digital system could offer significant improvements in efficiency, accessibility, and security for patient record management.</w:t>
+      <w:bookmarkEnd w:id="5"/>
+    </w:p>
+    <w:p>
+      <w:pPr>
+        <w:rPr>
+          <w:rFonts w:asciiTheme="majorBidi" w:hAnsiTheme="majorBidi" w:cstheme="majorBidi"/>
+          <w:sz w:val="28"/>
+          <w:szCs w:val="28"/>
+        </w:rPr>
+      </w:pPr>
+      <w:r>
+        <w:rPr>
+          <w:rFonts w:asciiTheme="majorBidi" w:hAnsiTheme="majorBidi" w:cstheme="majorBidi"/>
+          <w:sz w:val="28"/>
+          <w:szCs w:val="28"/>
+        </w:rPr>
+        <w:t xml:space="preserve">The existing patient records management system operates on traditional paper-based methods, involving manual recording and storage of patient information in physical files. Administrative staff are responsible for inputting, organizing, retrieving, and updating patient records, which are stored in filing cabinets within healthcare facilities. Patient information, including personal details, medical history, test results, diagnoses, and treatment plans, is collected and documented on paper forms during registration or appointments. Each patient </w:t>
+      </w:r>
+      <w:proofErr w:type="gramStart"/>
+      <w:r>
+        <w:rPr>
+          <w:rFonts w:asciiTheme="majorBidi" w:hAnsiTheme="majorBidi" w:cstheme="majorBidi"/>
+          <w:sz w:val="28"/>
+          <w:szCs w:val="28"/>
+        </w:rPr>
+        <w:t>visit</w:t>
+      </w:r>
+      <w:proofErr w:type="gramEnd"/>
+      <w:r>
+        <w:rPr>
+          <w:rFonts w:asciiTheme="majorBidi" w:hAnsiTheme="majorBidi" w:cstheme="majorBidi"/>
+          <w:sz w:val="28"/>
+          <w:szCs w:val="28"/>
+        </w:rPr>
+        <w:t xml:space="preserve"> or encounter results in the creation of a new paper record, with subsequent updates made manually. However, this system functions independently of digital technologies and lacks integration with electronic health record (EHR) systems or other digital platforms, necessitating physical transfer of records between healthcare providers or departments. Performance is hindered by manual data entry and retrieval processes, leading to potential errors, longer wait times, and scalability limitations due to physical storage constraints. Moreover, security concerns arise from the vulnerability of paper records to loss, theft, or damage, with limited control over access and viewing </w:t>
+      </w:r>
+      <w:r>
+        <w:rPr>
+          <w:rFonts w:asciiTheme="majorBidi" w:hAnsiTheme="majorBidi" w:cstheme="majorBidi"/>
+          <w:sz w:val="28"/>
+          <w:szCs w:val="28"/>
+        </w:rPr>
+        <w:lastRenderedPageBreak/>
+        <w:t>privileges. Maintenance involves regular upkeep of filing systems and support for staff training on record-keeping procedures, but transitioning to a digital system could offer significant improvements in efficiency, accessibility, and security for patient record management.</w:t>
       </w:r>
     </w:p>
     <w:p>
@@ -8810,7 +8856,16 @@
           <w:sz w:val="26"/>
           <w:szCs w:val="26"/>
         </w:rPr>
-        <w:t xml:space="preserve"> Maintaining paper-based records incurs substantial costs associated with storage, maintenance, and administrative overhead. Healthcare organizations must allocate resources to physical storage facilities, as well as personnel responsible for organizing and managing paper files. Over time, these expenses can accumulate, diverting funds away from frontline healthcare services and technological advancements that could enhance patient care.</w:t>
+        <w:t xml:space="preserve"> Maintaining paper-based records incurs substantial costs associated with storage, maintenance, and administrative overhead. </w:t>
+      </w:r>
+      <w:r>
+        <w:rPr>
+          <w:rFonts w:asciiTheme="majorBidi" w:hAnsiTheme="majorBidi" w:cstheme="majorBidi"/>
+          <w:sz w:val="26"/>
+          <w:szCs w:val="26"/>
+        </w:rPr>
+        <w:lastRenderedPageBreak/>
+        <w:t>Healthcare organizations must allocate resources to physical storage facilities, as well as personnel responsible for organizing and managing paper files. Over time, these expenses can accumulate, diverting funds away from frontline healthcare services and technological advancements that could enhance patient care.</w:t>
       </w:r>
     </w:p>
     <w:p>
@@ -8852,7 +8907,7 @@
           <w:szCs w:val="32"/>
         </w:rPr>
       </w:pPr>
-      <w:bookmarkStart w:id="7" w:name="_Toc159052245"/>
+      <w:bookmarkStart w:id="6" w:name="_Toc159052245"/>
       <w:r>
         <w:rPr>
           <w:rFonts w:asciiTheme="majorBidi" w:hAnsiTheme="majorBidi"/>
@@ -8864,7 +8919,7 @@
         </w:rPr>
         <w:t>Proposed System</w:t>
       </w:r>
-      <w:bookmarkEnd w:id="7"/>
+      <w:bookmarkEnd w:id="6"/>
     </w:p>
     <w:p>
       <w:pPr>
@@ -8882,27 +8937,7 @@
           <w:szCs w:val="26"/>
           <w:lang w:val="en-GB"/>
         </w:rPr>
-        <w:t xml:space="preserve">The proposed AI-Driven Blockchain Platform represents a revolutionary solution aimed at transforming the landscape of patient records management in healthcare. By leveraging the synergies of Artificial Intelligence (AI) and blockchain technology, the platform offers a comprehensive and secure ecosystem for storing, accessing, and </w:t>
-      </w:r>
-      <w:proofErr w:type="spellStart"/>
-      <w:r>
-        <w:rPr>
-          <w:rFonts w:ascii="Times New Roman" w:eastAsia="Calibri" w:hAnsi="Times New Roman" w:cs="Times New Roman"/>
-          <w:sz w:val="26"/>
-          <w:szCs w:val="26"/>
-          <w:lang w:val="en-GB"/>
-        </w:rPr>
-        <w:t>analyzing</w:t>
-      </w:r>
-      <w:proofErr w:type="spellEnd"/>
-      <w:r>
-        <w:rPr>
-          <w:rFonts w:ascii="Times New Roman" w:eastAsia="Calibri" w:hAnsi="Times New Roman" w:cs="Times New Roman"/>
-          <w:sz w:val="26"/>
-          <w:szCs w:val="26"/>
-          <w:lang w:val="en-GB"/>
-        </w:rPr>
-        <w:t xml:space="preserve"> patient data.</w:t>
+        <w:t>The proposed AI-Driven Blockchain Platform represents a revolutionary solution aimed at transforming the landscape of patient records management in healthcare. By leveraging the synergies of Artificial Intelligence (AI) and blockchain technology, the platform offers a comprehensive and secure ecosystem for storing, accessing, and analyzing patient data.</w:t>
       </w:r>
     </w:p>
     <w:p>
@@ -9063,6 +9098,7 @@
           <w:szCs w:val="26"/>
           <w:lang w:val="en-GB"/>
         </w:rPr>
+        <w:lastRenderedPageBreak/>
         <w:t>Artificial Intelligence (AI) Engine:</w:t>
       </w:r>
       <w:r>
@@ -9072,27 +9108,7 @@
           <w:szCs w:val="26"/>
           <w:lang w:val="en-GB"/>
         </w:rPr>
-        <w:t xml:space="preserve"> The AI engine embedded within the platform enables advanced data analytics and decision support functionalities. Machine learning algorithms </w:t>
-      </w:r>
-      <w:proofErr w:type="spellStart"/>
-      <w:r>
-        <w:rPr>
-          <w:rFonts w:ascii="Times New Roman" w:eastAsia="Calibri" w:hAnsi="Times New Roman" w:cs="Times New Roman"/>
-          <w:sz w:val="26"/>
-          <w:szCs w:val="26"/>
-          <w:lang w:val="en-GB"/>
-        </w:rPr>
-        <w:t>analyze</w:t>
-      </w:r>
-      <w:proofErr w:type="spellEnd"/>
-      <w:r>
-        <w:rPr>
-          <w:rFonts w:ascii="Times New Roman" w:eastAsia="Calibri" w:hAnsi="Times New Roman" w:cs="Times New Roman"/>
-          <w:sz w:val="26"/>
-          <w:szCs w:val="26"/>
-          <w:lang w:val="en-GB"/>
-        </w:rPr>
-        <w:t xml:space="preserve"> patient records, extracting insights, predicting outcomes, and providing personalized recommendations for healthcare professionals.</w:t>
+        <w:t xml:space="preserve"> The AI engine embedded within the platform enables advanced data analytics and decision support functionalities. Machine learning algorithms analyze patient records, extracting insights, predicting outcomes, and providing personalized recommendations for healthcare professionals.</w:t>
       </w:r>
     </w:p>
     <w:p>
@@ -9439,6 +9455,7 @@
           <w:szCs w:val="26"/>
           <w:lang w:val="en-GB"/>
         </w:rPr>
+        <w:lastRenderedPageBreak/>
         <w:t>The proposed AI-Driven Blockchain Platform offers several benefits and advantages over traditional patient records management systems and even existing Electronic Health Care Systems (EHCS):</w:t>
       </w:r>
     </w:p>
@@ -9615,7 +9632,7 @@
           <w:szCs w:val="32"/>
         </w:rPr>
       </w:pPr>
-      <w:bookmarkStart w:id="8" w:name="_Toc159052246"/>
+      <w:bookmarkStart w:id="7" w:name="_Toc159052246"/>
       <w:r>
         <w:rPr>
           <w:rFonts w:asciiTheme="majorBidi" w:hAnsiTheme="majorBidi"/>
@@ -9627,7 +9644,7 @@
         </w:rPr>
         <w:t>Project Motivation</w:t>
       </w:r>
-      <w:bookmarkEnd w:id="8"/>
+      <w:bookmarkEnd w:id="7"/>
     </w:p>
     <w:p>
       <w:pPr>
@@ -9673,7 +9690,7 @@
           <w:szCs w:val="32"/>
         </w:rPr>
       </w:pPr>
-      <w:bookmarkStart w:id="9" w:name="_Toc159052247"/>
+      <w:bookmarkStart w:id="8" w:name="_Toc159052247"/>
       <w:r>
         <w:rPr>
           <w:rFonts w:asciiTheme="majorBidi" w:hAnsiTheme="majorBidi"/>
@@ -9683,9 +9700,10 @@
           <w:sz w:val="32"/>
           <w:szCs w:val="32"/>
         </w:rPr>
+        <w:lastRenderedPageBreak/>
         <w:t>Project goals</w:t>
       </w:r>
-      <w:bookmarkEnd w:id="9"/>
+      <w:bookmarkEnd w:id="8"/>
     </w:p>
     <w:p>
       <w:pPr>
@@ -9760,7 +9778,7 @@
           <w:szCs w:val="32"/>
         </w:rPr>
       </w:pPr>
-      <w:bookmarkStart w:id="10" w:name="_Toc159052248"/>
+      <w:bookmarkStart w:id="9" w:name="_Toc159052248"/>
       <w:r>
         <w:rPr>
           <w:rFonts w:asciiTheme="majorBidi" w:hAnsiTheme="majorBidi"/>
@@ -9772,7 +9790,7 @@
         </w:rPr>
         <w:t>Project Objectives</w:t>
       </w:r>
-      <w:bookmarkEnd w:id="10"/>
+      <w:bookmarkEnd w:id="9"/>
     </w:p>
     <w:p>
       <w:pPr>
@@ -9803,7 +9821,7 @@
         </w:rPr>
         <w:t xml:space="preserve"> </w:t>
       </w:r>
-      <w:bookmarkStart w:id="11" w:name="_Toc159052249"/>
+      <w:bookmarkStart w:id="10" w:name="_Toc159052249"/>
       <w:r>
         <w:rPr>
           <w:rFonts w:asciiTheme="majorBidi" w:hAnsiTheme="majorBidi"/>
@@ -9815,7 +9833,7 @@
         </w:rPr>
         <w:t>General Objectives</w:t>
       </w:r>
-      <w:bookmarkEnd w:id="11"/>
+      <w:bookmarkEnd w:id="10"/>
     </w:p>
     <w:p>
       <w:pPr>
@@ -10088,6 +10106,7 @@
           <w:sz w:val="28"/>
           <w:szCs w:val="28"/>
         </w:rPr>
+        <w:lastRenderedPageBreak/>
         <w:t>Facilitate Seamless Data Sharing:</w:t>
       </w:r>
     </w:p>
@@ -10171,7 +10190,7 @@
         </w:rPr>
         <w:t xml:space="preserve"> </w:t>
       </w:r>
-      <w:bookmarkStart w:id="12" w:name="_Toc159052250"/>
+      <w:bookmarkStart w:id="11" w:name="_Toc159052250"/>
       <w:r>
         <w:rPr>
           <w:rFonts w:asciiTheme="majorBidi" w:hAnsiTheme="majorBidi"/>
@@ -10183,7 +10202,7 @@
         </w:rPr>
         <w:t>Specific Objectives</w:t>
       </w:r>
-      <w:bookmarkEnd w:id="12"/>
+      <w:bookmarkEnd w:id="11"/>
     </w:p>
     <w:p>
       <w:pPr>
@@ -10525,7 +10544,7 @@
           <w:szCs w:val="32"/>
         </w:rPr>
       </w:pPr>
-      <w:bookmarkStart w:id="13" w:name="_Toc159052251"/>
+      <w:bookmarkStart w:id="12" w:name="_Toc159052251"/>
       <w:r>
         <w:rPr>
           <w:rFonts w:asciiTheme="majorBidi" w:hAnsiTheme="majorBidi"/>
@@ -10535,9 +10554,10 @@
           <w:sz w:val="32"/>
           <w:szCs w:val="32"/>
         </w:rPr>
+        <w:lastRenderedPageBreak/>
         <w:t>Project Scope</w:t>
       </w:r>
-      <w:bookmarkEnd w:id="13"/>
+      <w:bookmarkEnd w:id="12"/>
     </w:p>
     <w:p>
       <w:pPr>
@@ -11165,6 +11185,7 @@
           <w:sz w:val="28"/>
           <w:szCs w:val="28"/>
         </w:rPr>
+        <w:lastRenderedPageBreak/>
         <w:t>Collaborate with other healthcare providers</w:t>
       </w:r>
     </w:p>
@@ -11437,7 +11458,7 @@
         </w:rPr>
         <w:t>#</w:t>
       </w:r>
-      <w:bookmarkStart w:id="14" w:name="_Hlk157889112"/>
+      <w:bookmarkStart w:id="13" w:name="_Hlk157889112"/>
       <w:r>
         <w:rPr>
           <w:rFonts w:asciiTheme="majorBidi" w:eastAsia="Times New Roman" w:hAnsiTheme="majorBidi" w:cstheme="majorBidi"/>
@@ -11449,7 +11470,7 @@
         </w:rPr>
         <w:t xml:space="preserve">Laboratories </w:t>
       </w:r>
-      <w:bookmarkEnd w:id="14"/>
+      <w:bookmarkEnd w:id="13"/>
       <w:r>
         <w:rPr>
           <w:rFonts w:asciiTheme="majorBidi" w:eastAsia="Times New Roman" w:hAnsiTheme="majorBidi" w:cstheme="majorBidi"/>
@@ -11646,7 +11667,7 @@
         </w:rPr>
         <w:t>#</w:t>
       </w:r>
-      <w:bookmarkStart w:id="15" w:name="_Hlk157889156"/>
+      <w:bookmarkStart w:id="14" w:name="_Hlk157889156"/>
       <w:r>
         <w:rPr>
           <w:rFonts w:asciiTheme="majorBidi" w:eastAsia="Times New Roman" w:hAnsiTheme="majorBidi" w:cstheme="majorBidi"/>
@@ -11658,7 +11679,7 @@
         </w:rPr>
         <w:t>X-Ray Section</w:t>
       </w:r>
-      <w:bookmarkEnd w:id="15"/>
+      <w:bookmarkEnd w:id="14"/>
       <w:r>
         <w:rPr>
           <w:rFonts w:asciiTheme="majorBidi" w:eastAsia="Times New Roman" w:hAnsiTheme="majorBidi" w:cstheme="majorBidi"/>
@@ -11867,6 +11888,7 @@
           <w:sz w:val="26"/>
           <w:szCs w:val="26"/>
         </w:rPr>
+        <w:lastRenderedPageBreak/>
         <w:t>#Hospitals and Clinics will be able to:</w:t>
       </w:r>
     </w:p>
@@ -11890,7 +11912,25 @@
           <w:sz w:val="28"/>
           <w:szCs w:val="28"/>
         </w:rPr>
-        <w:t>Create a Hospital or clinic account on the platform securely and easily</w:t>
+        <w:t xml:space="preserve">Create a </w:t>
+      </w:r>
+      <w:proofErr w:type="gramStart"/>
+      <w:r>
+        <w:rPr>
+          <w:rFonts w:ascii="Times New Roman" w:hAnsi="Times New Roman" w:cs="Times New Roman"/>
+          <w:sz w:val="28"/>
+          <w:szCs w:val="28"/>
+        </w:rPr>
+        <w:t>Hospital</w:t>
+      </w:r>
+      <w:proofErr w:type="gramEnd"/>
+      <w:r>
+        <w:rPr>
+          <w:rFonts w:ascii="Times New Roman" w:hAnsi="Times New Roman" w:cs="Times New Roman"/>
+          <w:sz w:val="28"/>
+          <w:szCs w:val="28"/>
+        </w:rPr>
+        <w:t xml:space="preserve"> or clinic account on the platform securely and easily</w:t>
       </w:r>
     </w:p>
     <w:p>
@@ -11916,6 +11956,7 @@
         <w:t xml:space="preserve">Manage their </w:t>
       </w:r>
       <w:proofErr w:type="spellStart"/>
+      <w:proofErr w:type="gramStart"/>
       <w:r>
         <w:rPr>
           <w:rFonts w:ascii="Times New Roman" w:hAnsi="Times New Roman" w:cs="Times New Roman"/>
@@ -11925,6 +11966,7 @@
         <w:t>doctors</w:t>
       </w:r>
       <w:proofErr w:type="spellEnd"/>
+      <w:proofErr w:type="gramEnd"/>
       <w:r>
         <w:rPr>
           <w:rFonts w:ascii="Times New Roman" w:hAnsi="Times New Roman" w:cs="Times New Roman"/>
@@ -12023,7 +12065,7 @@
         </w:rPr>
         <w:t>#</w:t>
       </w:r>
-      <w:bookmarkStart w:id="16" w:name="_Hlk157926804"/>
+      <w:bookmarkStart w:id="15" w:name="_Hlk157926804"/>
       <w:r>
         <w:rPr>
           <w:rFonts w:asciiTheme="majorBidi" w:eastAsia="Times New Roman" w:hAnsiTheme="majorBidi" w:cstheme="majorBidi"/>
@@ -12035,7 +12077,7 @@
         </w:rPr>
         <w:t>Researchers and Public health authorities</w:t>
       </w:r>
-      <w:bookmarkEnd w:id="16"/>
+      <w:bookmarkEnd w:id="15"/>
       <w:r>
         <w:rPr>
           <w:rFonts w:asciiTheme="majorBidi" w:eastAsia="Times New Roman" w:hAnsiTheme="majorBidi" w:cstheme="majorBidi"/>
@@ -12165,7 +12207,7 @@
           <w:szCs w:val="32"/>
         </w:rPr>
       </w:pPr>
-      <w:bookmarkStart w:id="17" w:name="_Toc159052252"/>
+      <w:bookmarkStart w:id="16" w:name="_Toc159052252"/>
       <w:r>
         <w:rPr>
           <w:rFonts w:asciiTheme="majorBidi" w:hAnsiTheme="majorBidi"/>
@@ -12177,7 +12219,7 @@
         </w:rPr>
         <w:t>Methodology</w:t>
       </w:r>
-      <w:bookmarkEnd w:id="17"/>
+      <w:bookmarkEnd w:id="16"/>
     </w:p>
     <w:p>
       <w:pPr>
@@ -12293,7 +12335,7 @@
           <w:szCs w:val="32"/>
         </w:rPr>
       </w:pPr>
-      <w:bookmarkStart w:id="18" w:name="_Toc159052253"/>
+      <w:bookmarkStart w:id="17" w:name="_Toc159052253"/>
       <w:r>
         <w:rPr>
           <w:rFonts w:asciiTheme="majorBidi" w:hAnsiTheme="majorBidi"/>
@@ -12305,7 +12347,7 @@
         </w:rPr>
         <w:t>Targeted Customers and Beneficiaries</w:t>
       </w:r>
-      <w:bookmarkEnd w:id="18"/>
+      <w:bookmarkEnd w:id="17"/>
     </w:p>
     <w:p>
       <w:pPr>
@@ -12456,7 +12498,7 @@
           <w:szCs w:val="32"/>
         </w:rPr>
       </w:pPr>
-      <w:bookmarkStart w:id="19" w:name="_Toc159052254"/>
+      <w:bookmarkStart w:id="18" w:name="_Toc159052254"/>
       <w:r>
         <w:rPr>
           <w:rFonts w:asciiTheme="majorBidi" w:hAnsiTheme="majorBidi"/>
@@ -12466,9 +12508,10 @@
           <w:sz w:val="32"/>
           <w:szCs w:val="32"/>
         </w:rPr>
+        <w:lastRenderedPageBreak/>
         <w:t>Project Structure</w:t>
       </w:r>
-      <w:bookmarkEnd w:id="19"/>
+      <w:bookmarkEnd w:id="18"/>
     </w:p>
     <w:p>
       <w:pPr>
@@ -12665,7 +12708,7 @@
           <w:szCs w:val="40"/>
         </w:rPr>
       </w:pPr>
-      <w:bookmarkStart w:id="20" w:name="_Toc159052255"/>
+      <w:bookmarkStart w:id="19" w:name="_Toc159052255"/>
       <w:r>
         <w:rPr>
           <w:b/>
@@ -12678,7 +12721,7 @@
         </w:rPr>
         <w:t xml:space="preserve">Chapter 2: </w:t>
       </w:r>
-      <w:bookmarkStart w:id="21" w:name="_Hlk158133182"/>
+      <w:bookmarkStart w:id="20" w:name="_Hlk158133182"/>
       <w:r>
         <w:rPr>
           <w:b/>
@@ -12703,8 +12746,8 @@
         </w:rPr>
         <w:t xml:space="preserve"> and Background</w:t>
       </w:r>
+      <w:bookmarkEnd w:id="19"/>
       <w:bookmarkEnd w:id="20"/>
-      <w:bookmarkEnd w:id="21"/>
     </w:p>
     <w:p/>
     <w:p/>
@@ -12743,6 +12786,7 @@
           <w:sz w:val="28"/>
           <w:szCs w:val="28"/>
         </w:rPr>
+        <w:lastRenderedPageBreak/>
         <w:t xml:space="preserve">Chapter </w:t>
       </w:r>
       <w:r>
@@ -12796,7 +12840,7 @@
           <w:szCs w:val="32"/>
         </w:rPr>
       </w:pPr>
-      <w:bookmarkStart w:id="22" w:name="_Toc159052256"/>
+      <w:bookmarkStart w:id="21" w:name="_Toc159052256"/>
       <w:r>
         <w:rPr>
           <w:rFonts w:asciiTheme="majorBidi" w:hAnsiTheme="majorBidi"/>
@@ -12808,7 +12852,7 @@
         </w:rPr>
         <w:t>Overview</w:t>
       </w:r>
-      <w:bookmarkEnd w:id="22"/>
+      <w:bookmarkEnd w:id="21"/>
       <w:r>
         <w:rPr>
           <w:rFonts w:asciiTheme="majorBidi" w:hAnsiTheme="majorBidi"/>
@@ -12857,7 +12901,7 @@
           <w:szCs w:val="32"/>
         </w:rPr>
       </w:pPr>
-      <w:bookmarkStart w:id="23" w:name="_Toc159052257"/>
+      <w:bookmarkStart w:id="22" w:name="_Toc159052257"/>
       <w:r>
         <w:rPr>
           <w:rFonts w:asciiTheme="majorBidi" w:hAnsiTheme="majorBidi"/>
@@ -12880,7 +12924,7 @@
         </w:rPr>
         <w:t>e</w:t>
       </w:r>
-      <w:bookmarkEnd w:id="23"/>
+      <w:bookmarkEnd w:id="22"/>
     </w:p>
     <w:p>
       <w:pPr>
@@ -12917,6 +12961,7 @@
           <w:sz w:val="28"/>
           <w:szCs w:val="28"/>
         </w:rPr>
+        <w:lastRenderedPageBreak/>
         <w:t xml:space="preserve">Key features of traditional healthcare include physical consultations where patients visit healthcare facilities for in-person discussions about medical history, symptoms, and treatment options, often involving physical examinations and diagnostic tests. Patient records, including medical history, test results, diagnoses, and treatment plans, are often maintained manually using paper-based systems, leading to challenges related to storage, retrieval, and organization of information. </w:t>
       </w:r>
     </w:p>
@@ -13012,6 +13057,7 @@
           <w:sz w:val="28"/>
           <w:szCs w:val="28"/>
         </w:rPr>
+        <w:lastRenderedPageBreak/>
         <w:t>Moreover, the traditional model of face-to-face interactions between patients and healthcare providers may not always align with the evolving needs and preferences of patients, particularly in an increasingly digital world. Integrating new technologies and approaches, such as telemedicine and electronic health records, into traditional healthcare settings presents both opportunities and challenges in maintaining personalized care while embracing innovation.</w:t>
       </w:r>
     </w:p>
@@ -13056,7 +13102,7 @@
           <w:szCs w:val="32"/>
         </w:rPr>
       </w:pPr>
-      <w:bookmarkStart w:id="24" w:name="_Toc159052258"/>
+      <w:bookmarkStart w:id="23" w:name="_Toc159052258"/>
       <w:r>
         <w:rPr>
           <w:rFonts w:asciiTheme="majorBidi" w:hAnsiTheme="majorBidi"/>
@@ -13068,7 +13114,7 @@
         </w:rPr>
         <w:t>Electronic Healthcare</w:t>
       </w:r>
-      <w:bookmarkEnd w:id="24"/>
+      <w:bookmarkEnd w:id="23"/>
     </w:p>
     <w:p>
       <w:pPr>
@@ -13251,6 +13297,7 @@
           <w:sz w:val="28"/>
           <w:szCs w:val="28"/>
         </w:rPr>
+        <w:lastRenderedPageBreak/>
         <w:t>Electronic Health Records (EHRs) replace traditional paper-based records, facilitating seamless data sharing among healthcare providers. Telemedicine and Telehealth leverage telecommunications technology for remote clinical services and health-related education, expanding healthcare access. Mobile Health (mHealth) integrates mobile devices and applications for health monitoring, while Remote Patient Monitoring (RPM) utilizes technology to track real-time health data, especially for managing chronic conditions. Health Information Exchange (HIE) ensures secure data sharing across healthcare entities, promoting better care coordination.</w:t>
       </w:r>
     </w:p>
@@ -13281,7 +13328,7 @@
           <w:szCs w:val="28"/>
         </w:rPr>
       </w:pPr>
-      <w:bookmarkStart w:id="25" w:name="_Hlk158849495"/>
+      <w:bookmarkStart w:id="24" w:name="_Hlk158849495"/>
       <w:r>
         <w:rPr>
           <w:rFonts w:asciiTheme="majorBidi" w:hAnsiTheme="majorBidi" w:cstheme="majorBidi"/>
@@ -13311,7 +13358,7 @@
         </w:rPr>
       </w:pPr>
     </w:p>
-    <w:bookmarkEnd w:id="25"/>
+    <w:bookmarkEnd w:id="24"/>
     <w:p>
       <w:pPr>
         <w:jc w:val="both"/>
@@ -13388,6 +13435,7 @@
           <w:sz w:val="28"/>
           <w:szCs w:val="28"/>
         </w:rPr>
+        <w:lastRenderedPageBreak/>
         <w:drawing>
           <wp:inline distT="0" distB="0" distL="0" distR="0" wp14:anchorId="21E60944" wp14:editId="10FE32EC">
             <wp:extent cx="5486400" cy="3576955"/>
@@ -13515,7 +13563,7 @@
           <w:szCs w:val="32"/>
         </w:rPr>
       </w:pPr>
-      <w:bookmarkStart w:id="26" w:name="_Toc159052259"/>
+      <w:bookmarkStart w:id="25" w:name="_Toc159052259"/>
       <w:r>
         <w:rPr>
           <w:rFonts w:asciiTheme="majorBidi" w:hAnsiTheme="majorBidi"/>
@@ -13527,7 +13575,7 @@
         </w:rPr>
         <w:t>Importance of Healthcare</w:t>
       </w:r>
-      <w:bookmarkEnd w:id="26"/>
+      <w:bookmarkEnd w:id="25"/>
     </w:p>
     <w:p>
       <w:pPr>
@@ -13614,6 +13662,7 @@
           <w:sz w:val="28"/>
           <w:szCs w:val="28"/>
         </w:rPr>
+        <w:lastRenderedPageBreak/>
         <w:t>Improved Access to Healthcare: E-Healthcare breaks down geographical barriers, providing access to healthcare services remotely. Telemedicine, online consultations, and mobile health applications enable individuals to receive medical advice and consultations from the comfort of their homes</w:t>
       </w:r>
       <w:r>
@@ -13827,7 +13876,16 @@
           <w:sz w:val="28"/>
           <w:szCs w:val="28"/>
         </w:rPr>
-        <w:t xml:space="preserve"> them to actively participate in their healthcare decisions. Patient portals, health apps, and online resources enhance health literacy and encourage proactive engagement in one's well-being.</w:t>
+        <w:t xml:space="preserve"> them to actively participate in their healthcare decisions. Patient </w:t>
+      </w:r>
+      <w:r>
+        <w:rPr>
+          <w:rFonts w:asciiTheme="majorBidi" w:hAnsiTheme="majorBidi" w:cstheme="majorBidi"/>
+          <w:sz w:val="28"/>
+          <w:szCs w:val="28"/>
+        </w:rPr>
+        <w:lastRenderedPageBreak/>
+        <w:t>portals, health apps, and online resources enhance health literacy and encourage proactive engagement in one's well-being.</w:t>
       </w:r>
     </w:p>
     <w:p>
@@ -14015,6 +14073,7 @@
           <w:sz w:val="28"/>
           <w:szCs w:val="28"/>
         </w:rPr>
+        <w:lastRenderedPageBreak/>
         <w:t>In summary, E-Healthcare is vital for creating a more accessible, efficient, and patient-centered healthcare ecosystem. By embracing digital technologies, healthcare providers can improve the overall quality of care, enhance patient outcomes, and contribute to the evolution of modern healthcare practices.</w:t>
       </w:r>
     </w:p>
@@ -14035,7 +14094,7 @@
           <w:szCs w:val="32"/>
         </w:rPr>
       </w:pPr>
-      <w:bookmarkStart w:id="27" w:name="_Toc159052260"/>
+      <w:bookmarkStart w:id="26" w:name="_Toc159052260"/>
       <w:r>
         <w:rPr>
           <w:rFonts w:asciiTheme="majorBidi" w:hAnsiTheme="majorBidi"/>
@@ -14047,7 +14106,7 @@
         </w:rPr>
         <w:t>Traditional Healthcare Records</w:t>
       </w:r>
-      <w:bookmarkEnd w:id="27"/>
+      <w:bookmarkEnd w:id="26"/>
       <w:r>
         <w:rPr>
           <w:rFonts w:asciiTheme="majorBidi" w:hAnsiTheme="majorBidi"/>
@@ -14187,6 +14246,7 @@
           <w:sz w:val="28"/>
           <w:szCs w:val="28"/>
         </w:rPr>
+        <w:lastRenderedPageBreak/>
         <w:t>Regularly updated progress notes document the patient's response to treatment, changes in their condition, and adjustments to the care plan. Consent forms, authorizations for medical information release, and other legal documents ensure patients' rights are upheld and that they have provided informed consent for treatments. Furthermore, billing and insurance information, essential for managing healthcare finances and reimbursement, are included in these records. Legal documents such as advance directives and guardianship papers may also find their place, ensuring compliance with legal and ethical standards in healthcare practice.</w:t>
       </w:r>
     </w:p>
@@ -14442,6 +14502,7 @@
           <w:rtl/>
           <w:lang w:val="ar-SA"/>
         </w:rPr>
+        <w:lastRenderedPageBreak/>
         <w:drawing>
           <wp:inline distT="0" distB="0" distL="0" distR="0" wp14:anchorId="23023B41" wp14:editId="27A7F0CD">
             <wp:extent cx="5486400" cy="3896995"/>
@@ -14660,7 +14721,7 @@
           <w:szCs w:val="32"/>
         </w:rPr>
       </w:pPr>
-      <w:bookmarkStart w:id="28" w:name="_Toc159052261"/>
+      <w:bookmarkStart w:id="27" w:name="_Toc159052261"/>
       <w:r>
         <w:rPr>
           <w:rFonts w:asciiTheme="majorBidi" w:hAnsiTheme="majorBidi"/>
@@ -14683,7 +14744,7 @@
         </w:rPr>
         <w:t xml:space="preserve"> Records</w:t>
       </w:r>
-      <w:bookmarkEnd w:id="28"/>
+      <w:bookmarkEnd w:id="27"/>
     </w:p>
     <w:p>
       <w:pPr>
@@ -14782,7 +14843,16 @@
           <w:sz w:val="28"/>
           <w:szCs w:val="28"/>
         </w:rPr>
-        <w:t>One of the significant benefits of EHR implementation is its role in reducing medical errors. By improving the accuracy and clarity of medical records, EHRs help mitigate potential errors stemming from illegible handwriting or incomplete documentation. This, in turn, enhances patient safety and reduces the risk of adverse events during treatment.</w:t>
+        <w:t xml:space="preserve">One of the significant benefits of EHR implementation is its role in reducing medical errors. By improving the accuracy and clarity of </w:t>
+      </w:r>
+      <w:r>
+        <w:rPr>
+          <w:rFonts w:asciiTheme="majorBidi" w:hAnsiTheme="majorBidi" w:cstheme="majorBidi"/>
+          <w:sz w:val="28"/>
+          <w:szCs w:val="28"/>
+        </w:rPr>
+        <w:lastRenderedPageBreak/>
+        <w:t>medical records, EHRs help mitigate potential errors stemming from illegible handwriting or incomplete documentation. This, in turn, enhances patient safety and reduces the risk of adverse events during treatment.</w:t>
       </w:r>
     </w:p>
     <w:p>
@@ -14881,7 +14951,7 @@
           <w:szCs w:val="32"/>
         </w:rPr>
       </w:pPr>
-      <w:bookmarkStart w:id="29" w:name="_Toc159052262"/>
+      <w:bookmarkStart w:id="28" w:name="_Toc159052262"/>
       <w:r>
         <w:rPr>
           <w:rFonts w:asciiTheme="majorBidi" w:hAnsiTheme="majorBidi"/>
@@ -14915,7 +14985,7 @@
         </w:rPr>
         <w:t xml:space="preserve"> Records</w:t>
       </w:r>
-      <w:bookmarkEnd w:id="29"/>
+      <w:bookmarkEnd w:id="28"/>
     </w:p>
     <w:p>
       <w:pPr>
@@ -14958,6 +15028,7 @@
           <w:szCs w:val="28"/>
           <w:shd w:val="clear" w:color="auto" w:fill="FFFFFF"/>
         </w:rPr>
+        <w:lastRenderedPageBreak/>
         <w:t>The following table</w:t>
       </w:r>
       <w:r>
@@ -16344,7 +16415,16 @@
           <w:sz w:val="28"/>
           <w:szCs w:val="28"/>
         </w:rPr>
-        <w:t>E-Healthcare Records: Electronic records eliminate the need for physical storage space. Data is stored digitally on servers or in the cloud, which can be easily scaled to accommodate growing volumes of information. This not only saves physical space but also reduces the administrative burden associated with managing paper records.</w:t>
+        <w:t xml:space="preserve">E-Healthcare Records: Electronic records eliminate the need for physical storage space. Data is stored digitally on servers or in the cloud, </w:t>
+      </w:r>
+      <w:r>
+        <w:rPr>
+          <w:rFonts w:asciiTheme="majorBidi" w:hAnsiTheme="majorBidi" w:cstheme="majorBidi"/>
+          <w:sz w:val="28"/>
+          <w:szCs w:val="28"/>
+        </w:rPr>
+        <w:lastRenderedPageBreak/>
+        <w:t>which can be easily scaled to accommodate growing volumes of information. This not only saves physical space but also reduces the administrative burden associated with managing paper records.</w:t>
       </w:r>
     </w:p>
     <w:p>
@@ -16548,7 +16628,16 @@
           <w:sz w:val="28"/>
           <w:szCs w:val="28"/>
         </w:rPr>
-        <w:t>E-Healthcare Records: Electronic records can be integrated with other healthcare systems, such as pharmacy systems, laboratory databases, and imaging systems, through standardized protocols and interfaces. This interoperability enables seamless exchange of information between healthcare providers, resulting in more coordinated and comprehensive care for patients.</w:t>
+        <w:t xml:space="preserve">E-Healthcare Records: Electronic records can be integrated with other healthcare systems, such as pharmacy systems, laboratory databases, and imaging systems, through standardized protocols and interfaces. </w:t>
+      </w:r>
+      <w:r>
+        <w:rPr>
+          <w:rFonts w:asciiTheme="majorBidi" w:hAnsiTheme="majorBidi" w:cstheme="majorBidi"/>
+          <w:sz w:val="28"/>
+          <w:szCs w:val="28"/>
+        </w:rPr>
+        <w:lastRenderedPageBreak/>
+        <w:t>This interoperability enables seamless exchange of information between healthcare providers, resulting in more coordinated and comprehensive care for patients.</w:t>
       </w:r>
     </w:p>
     <w:p>
@@ -17191,6 +17280,7 @@
                 <w:sz w:val="28"/>
                 <w:szCs w:val="28"/>
               </w:rPr>
+              <w:lastRenderedPageBreak/>
               <w:t>Efficiency and Workflow</w:t>
             </w:r>
           </w:p>
@@ -17496,7 +17586,7 @@
           <w:szCs w:val="32"/>
         </w:rPr>
       </w:pPr>
-      <w:bookmarkStart w:id="30" w:name="_Toc159052263"/>
+      <w:bookmarkStart w:id="29" w:name="_Toc159052263"/>
       <w:r>
         <w:rPr>
           <w:rFonts w:asciiTheme="majorBidi" w:hAnsiTheme="majorBidi"/>
@@ -17541,7 +17631,7 @@
         </w:rPr>
         <w:t xml:space="preserve"> Records</w:t>
       </w:r>
-      <w:bookmarkEnd w:id="30"/>
+      <w:bookmarkEnd w:id="29"/>
     </w:p>
     <w:p>
       <w:pPr>
@@ -17660,6 +17750,7 @@
           <w:sz w:val="28"/>
           <w:szCs w:val="28"/>
         </w:rPr>
+        <w:lastRenderedPageBreak/>
         <w:t>Enhanced Patient Care and Safety: EHRs provide a comprehensive and up-to-date overview of a patient's medical history, medications, allergies, and test results. This information is vital for healthcare providers to make well-informed decisions, leading to better patient care and reduced medical errors.</w:t>
       </w:r>
       <w:r>
@@ -17744,7 +17835,7 @@
         </w:rPr>
         <w:t xml:space="preserve">Enabling the </w:t>
       </w:r>
-      <w:bookmarkStart w:id="31" w:name="_Hlk158929357"/>
+      <w:bookmarkStart w:id="30" w:name="_Hlk158929357"/>
       <w:r>
         <w:rPr>
           <w:rFonts w:asciiTheme="majorBidi" w:hAnsiTheme="majorBidi" w:cstheme="majorBidi"/>
@@ -17753,7 +17844,7 @@
         </w:rPr>
         <w:t>security and privacy</w:t>
       </w:r>
-      <w:bookmarkEnd w:id="31"/>
+      <w:bookmarkEnd w:id="30"/>
       <w:r>
         <w:rPr>
           <w:rFonts w:asciiTheme="majorBidi" w:hAnsiTheme="majorBidi" w:cstheme="majorBidi"/>
@@ -18006,6 +18097,7 @@
           <w:sz w:val="28"/>
           <w:szCs w:val="28"/>
         </w:rPr>
+        <w:lastRenderedPageBreak/>
         <w:t>Compliance with Regulations: Many healthcare systems around the world have implemented regulations and standards that encourage or mandate the use of electronic health records. Meeting these regulatory requirements ensures that healthcare providers maintain high standards of care and data security.</w:t>
       </w:r>
     </w:p>
@@ -18046,7 +18138,7 @@
           <w:szCs w:val="32"/>
         </w:rPr>
       </w:pPr>
-      <w:bookmarkStart w:id="32" w:name="_Toc159052264"/>
+      <w:bookmarkStart w:id="31" w:name="_Toc159052264"/>
       <w:r>
         <w:rPr>
           <w:rFonts w:asciiTheme="majorBidi" w:hAnsiTheme="majorBidi"/>
@@ -18056,9 +18148,1239 @@
           <w:sz w:val="32"/>
           <w:szCs w:val="32"/>
         </w:rPr>
+        <w:t>Wallet</w:t>
+      </w:r>
+    </w:p>
+    <w:p>
+      <w:pPr>
+        <w:jc w:val="both"/>
+        <w:rPr>
+          <w:rFonts w:asciiTheme="majorBidi" w:hAnsiTheme="majorBidi" w:cstheme="majorBidi"/>
+          <w:color w:val="010101"/>
+          <w:spacing w:val="5"/>
+          <w:sz w:val="24"/>
+          <w:szCs w:val="24"/>
+          <w:shd w:val="clear" w:color="auto" w:fill="FCFCFC"/>
+        </w:rPr>
+      </w:pPr>
+      <w:r>
+        <w:rPr>
+          <w:rFonts w:asciiTheme="majorBidi" w:hAnsiTheme="majorBidi" w:cstheme="majorBidi"/>
+          <w:color w:val="010101"/>
+          <w:spacing w:val="5"/>
+          <w:sz w:val="24"/>
+          <w:szCs w:val="24"/>
+          <w:shd w:val="clear" w:color="auto" w:fill="FCFCFC"/>
+        </w:rPr>
+        <w:t>A wallet contains a set of user identities. An application run by a user selects one of these identities when it connects to a channel. Access rights to channel resources, such as the ledger, are determined using this identity in combination with an MSP.</w:t>
+      </w:r>
+    </w:p>
+    <w:p/>
+    <w:p>
+      <w:pPr>
+        <w:pStyle w:val="Heading2"/>
+        <w:numPr>
+          <w:ilvl w:val="1"/>
+          <w:numId w:val="1"/>
+        </w:numPr>
+        <w:spacing w:after="240"/>
+        <w:rPr>
+          <w:rFonts w:asciiTheme="majorBidi" w:hAnsiTheme="majorBidi"/>
+          <w:b/>
+          <w:bCs/>
+          <w:color w:val="auto"/>
+          <w:sz w:val="32"/>
+          <w:szCs w:val="32"/>
+        </w:rPr>
+      </w:pPr>
+      <w:r>
+        <w:rPr>
+          <w:rFonts w:asciiTheme="majorBidi" w:hAnsiTheme="majorBidi"/>
+          <w:b/>
+          <w:bCs/>
+          <w:color w:val="auto"/>
+          <w:sz w:val="32"/>
+          <w:szCs w:val="32"/>
+        </w:rPr>
+        <w:t>Importance of Wallet</w:t>
+      </w:r>
+    </w:p>
+    <w:p>
+      <w:pPr>
+        <w:jc w:val="both"/>
+        <w:rPr>
+          <w:rFonts w:asciiTheme="majorBidi" w:hAnsiTheme="majorBidi" w:cstheme="majorBidi"/>
+          <w:color w:val="010101"/>
+          <w:spacing w:val="5"/>
+          <w:sz w:val="24"/>
+          <w:szCs w:val="24"/>
+          <w:shd w:val="clear" w:color="auto" w:fill="FCFCFC"/>
+        </w:rPr>
+      </w:pPr>
+      <w:r>
+        <w:rPr>
+          <w:rFonts w:asciiTheme="majorBidi" w:hAnsiTheme="majorBidi" w:cstheme="majorBidi" w:hint="cs"/>
+          <w:color w:val="010101"/>
+          <w:spacing w:val="5"/>
+          <w:sz w:val="24"/>
+          <w:szCs w:val="24"/>
+          <w:shd w:val="clear" w:color="auto" w:fill="FCFCFC"/>
+          <w:rtl/>
+          <w:lang w:bidi="ar-YE"/>
+        </w:rPr>
+        <w:t>"</w:t>
+      </w:r>
+      <w:r>
+        <w:rPr>
+          <w:rFonts w:asciiTheme="majorBidi" w:hAnsiTheme="majorBidi" w:cstheme="majorBidi"/>
+          <w:color w:val="010101"/>
+          <w:spacing w:val="5"/>
+          <w:sz w:val="24"/>
+          <w:szCs w:val="24"/>
+          <w:shd w:val="clear" w:color="auto" w:fill="FCFCFC"/>
+        </w:rPr>
+        <w:t xml:space="preserve">When an application connects to a network channel such as </w:t>
+      </w:r>
+      <w:proofErr w:type="spellStart"/>
+      <w:r>
+        <w:rPr>
+          <w:rFonts w:asciiTheme="majorBidi" w:hAnsiTheme="majorBidi" w:cstheme="majorBidi"/>
+          <w:color w:val="010101"/>
+          <w:spacing w:val="5"/>
+          <w:sz w:val="24"/>
+          <w:szCs w:val="24"/>
+          <w:shd w:val="clear" w:color="auto" w:fill="FCFCFC"/>
+        </w:rPr>
+        <w:t>PaperNet</w:t>
+      </w:r>
+      <w:proofErr w:type="spellEnd"/>
+      <w:r>
+        <w:rPr>
+          <w:rFonts w:asciiTheme="majorBidi" w:hAnsiTheme="majorBidi" w:cstheme="majorBidi"/>
+          <w:color w:val="010101"/>
+          <w:spacing w:val="5"/>
+          <w:sz w:val="24"/>
+          <w:szCs w:val="24"/>
+          <w:shd w:val="clear" w:color="auto" w:fill="FCFCFC"/>
+        </w:rPr>
+        <w:t>, it selects a user identity to do so, for example </w:t>
+      </w:r>
+      <w:r>
+        <w:rPr>
+          <w:rStyle w:val="pre"/>
+          <w:rFonts w:asciiTheme="majorBidi" w:hAnsiTheme="majorBidi" w:cstheme="majorBidi"/>
+          <w:color w:val="E74C3C"/>
+          <w:spacing w:val="5"/>
+          <w:sz w:val="20"/>
+          <w:szCs w:val="20"/>
+          <w:bdr w:val="single" w:sz="6" w:space="2" w:color="E1E4E5" w:frame="1"/>
+          <w:shd w:val="clear" w:color="auto" w:fill="FFFFFF"/>
+        </w:rPr>
+        <w:t>ID1</w:t>
+      </w:r>
+      <w:r>
+        <w:rPr>
+          <w:rFonts w:asciiTheme="majorBidi" w:hAnsiTheme="majorBidi" w:cstheme="majorBidi"/>
+          <w:color w:val="010101"/>
+          <w:spacing w:val="5"/>
+          <w:sz w:val="24"/>
+          <w:szCs w:val="24"/>
+          <w:shd w:val="clear" w:color="auto" w:fill="FCFCFC"/>
+        </w:rPr>
+        <w:t>. The channel MSPs associate </w:t>
+      </w:r>
+      <w:r>
+        <w:rPr>
+          <w:rStyle w:val="pre"/>
+          <w:rFonts w:asciiTheme="majorBidi" w:hAnsiTheme="majorBidi" w:cstheme="majorBidi"/>
+          <w:color w:val="E74C3C"/>
+          <w:spacing w:val="5"/>
+          <w:sz w:val="20"/>
+          <w:szCs w:val="20"/>
+          <w:bdr w:val="single" w:sz="6" w:space="2" w:color="E1E4E5" w:frame="1"/>
+          <w:shd w:val="clear" w:color="auto" w:fill="FFFFFF"/>
+        </w:rPr>
+        <w:t>ID1</w:t>
+      </w:r>
+      <w:r>
+        <w:rPr>
+          <w:rFonts w:asciiTheme="majorBidi" w:hAnsiTheme="majorBidi" w:cstheme="majorBidi"/>
+          <w:color w:val="010101"/>
+          <w:spacing w:val="5"/>
+          <w:sz w:val="24"/>
+          <w:szCs w:val="24"/>
+          <w:shd w:val="clear" w:color="auto" w:fill="FCFCFC"/>
+        </w:rPr>
+        <w:t> with a role within a particular organization, and this role will ultimately determine the application’s rights over channel resources. For example, </w:t>
+      </w:r>
+      <w:r>
+        <w:rPr>
+          <w:rStyle w:val="pre"/>
+          <w:rFonts w:asciiTheme="majorBidi" w:hAnsiTheme="majorBidi" w:cstheme="majorBidi"/>
+          <w:color w:val="E74C3C"/>
+          <w:spacing w:val="5"/>
+          <w:sz w:val="20"/>
+          <w:szCs w:val="20"/>
+          <w:bdr w:val="single" w:sz="6" w:space="2" w:color="E1E4E5" w:frame="1"/>
+          <w:shd w:val="clear" w:color="auto" w:fill="FFFFFF"/>
+        </w:rPr>
+        <w:t>ID1</w:t>
+      </w:r>
+      <w:r>
+        <w:rPr>
+          <w:rFonts w:asciiTheme="majorBidi" w:hAnsiTheme="majorBidi" w:cstheme="majorBidi"/>
+          <w:color w:val="010101"/>
+          <w:spacing w:val="5"/>
+          <w:sz w:val="24"/>
+          <w:szCs w:val="24"/>
+          <w:shd w:val="clear" w:color="auto" w:fill="FCFCFC"/>
+        </w:rPr>
+        <w:t xml:space="preserve"> might identify a user as a member of the </w:t>
+      </w:r>
+      <w:proofErr w:type="spellStart"/>
+      <w:r>
+        <w:rPr>
+          <w:rFonts w:asciiTheme="majorBidi" w:hAnsiTheme="majorBidi" w:cstheme="majorBidi"/>
+          <w:color w:val="010101"/>
+          <w:spacing w:val="5"/>
+          <w:sz w:val="24"/>
+          <w:szCs w:val="24"/>
+          <w:shd w:val="clear" w:color="auto" w:fill="FCFCFC"/>
+        </w:rPr>
+        <w:t>MagnetoCorp</w:t>
+      </w:r>
+      <w:proofErr w:type="spellEnd"/>
+      <w:r>
+        <w:rPr>
+          <w:rFonts w:asciiTheme="majorBidi" w:hAnsiTheme="majorBidi" w:cstheme="majorBidi"/>
+          <w:color w:val="010101"/>
+          <w:spacing w:val="5"/>
+          <w:sz w:val="24"/>
+          <w:szCs w:val="24"/>
+          <w:shd w:val="clear" w:color="auto" w:fill="FCFCFC"/>
+        </w:rPr>
+        <w:t xml:space="preserve"> organization who can read and write to the ledger, whereas </w:t>
+      </w:r>
+      <w:r>
+        <w:rPr>
+          <w:rStyle w:val="pre"/>
+          <w:rFonts w:asciiTheme="majorBidi" w:hAnsiTheme="majorBidi" w:cstheme="majorBidi"/>
+          <w:color w:val="E74C3C"/>
+          <w:spacing w:val="5"/>
+          <w:sz w:val="20"/>
+          <w:szCs w:val="20"/>
+          <w:bdr w:val="single" w:sz="6" w:space="2" w:color="E1E4E5" w:frame="1"/>
+          <w:shd w:val="clear" w:color="auto" w:fill="FFFFFF"/>
+        </w:rPr>
+        <w:t>ID2</w:t>
+      </w:r>
+      <w:r>
+        <w:rPr>
+          <w:rFonts w:asciiTheme="majorBidi" w:hAnsiTheme="majorBidi" w:cstheme="majorBidi"/>
+          <w:color w:val="010101"/>
+          <w:spacing w:val="5"/>
+          <w:sz w:val="24"/>
+          <w:szCs w:val="24"/>
+          <w:shd w:val="clear" w:color="auto" w:fill="FCFCFC"/>
+        </w:rPr>
+        <w:t xml:space="preserve"> might identify an administrator in </w:t>
+      </w:r>
+      <w:proofErr w:type="spellStart"/>
+      <w:r>
+        <w:rPr>
+          <w:rFonts w:asciiTheme="majorBidi" w:hAnsiTheme="majorBidi" w:cstheme="majorBidi"/>
+          <w:color w:val="010101"/>
+          <w:spacing w:val="5"/>
+          <w:sz w:val="24"/>
+          <w:szCs w:val="24"/>
+          <w:shd w:val="clear" w:color="auto" w:fill="FCFCFC"/>
+        </w:rPr>
+        <w:t>MagnetoCorp</w:t>
+      </w:r>
+      <w:proofErr w:type="spellEnd"/>
+      <w:r>
+        <w:rPr>
+          <w:rFonts w:asciiTheme="majorBidi" w:hAnsiTheme="majorBidi" w:cstheme="majorBidi"/>
+          <w:color w:val="010101"/>
+          <w:spacing w:val="5"/>
+          <w:sz w:val="24"/>
+          <w:szCs w:val="24"/>
+          <w:shd w:val="clear" w:color="auto" w:fill="FCFCFC"/>
+        </w:rPr>
+        <w:t xml:space="preserve"> who can add a new organization to a consortium.</w:t>
+      </w:r>
+      <w:r>
+        <w:rPr>
+          <w:rFonts w:asciiTheme="majorBidi" w:hAnsiTheme="majorBidi" w:cstheme="majorBidi" w:hint="cs"/>
+          <w:color w:val="010101"/>
+          <w:spacing w:val="5"/>
+          <w:sz w:val="24"/>
+          <w:szCs w:val="24"/>
+          <w:shd w:val="clear" w:color="auto" w:fill="FCFCFC"/>
+          <w:rtl/>
+        </w:rPr>
+        <w:t>"</w:t>
+      </w:r>
+      <w:r>
+        <w:rPr>
+          <w:rFonts w:asciiTheme="majorBidi" w:hAnsiTheme="majorBidi" w:cstheme="majorBidi"/>
+          <w:color w:val="010101"/>
+          <w:spacing w:val="5"/>
+          <w:sz w:val="24"/>
+          <w:szCs w:val="24"/>
+          <w:shd w:val="clear" w:color="auto" w:fill="FCFCFC"/>
+        </w:rPr>
+        <w:t xml:space="preserve"> []</w:t>
+      </w:r>
+    </w:p>
+    <w:p>
+      <w:pPr>
+        <w:jc w:val="both"/>
+        <w:rPr>
+          <w:rFonts w:asciiTheme="majorBidi" w:hAnsiTheme="majorBidi" w:cstheme="majorBidi"/>
+          <w:color w:val="010101"/>
+          <w:spacing w:val="5"/>
+          <w:sz w:val="24"/>
+          <w:szCs w:val="24"/>
+          <w:shd w:val="clear" w:color="auto" w:fill="FCFCFC"/>
+        </w:rPr>
+      </w:pPr>
+      <w:r>
+        <w:rPr>
+          <w:rFonts w:asciiTheme="majorBidi" w:hAnsiTheme="majorBidi" w:cstheme="majorBidi"/>
+          <w:noProof/>
+          <w:color w:val="010101"/>
+          <w:spacing w:val="5"/>
+          <w:shd w:val="clear" w:color="auto" w:fill="FCFCFC"/>
+        </w:rPr>
+        <w:drawing>
+          <wp:anchor distT="0" distB="0" distL="114300" distR="114300" simplePos="0" relativeHeight="251678720" behindDoc="0" locked="0" layoutInCell="1" allowOverlap="1" wp14:anchorId="76720C62" wp14:editId="778EB7DA">
+            <wp:simplePos x="0" y="0"/>
+            <wp:positionH relativeFrom="margin">
+              <wp:align>center</wp:align>
+            </wp:positionH>
+            <wp:positionV relativeFrom="paragraph">
+              <wp:posOffset>13854</wp:posOffset>
+            </wp:positionV>
+            <wp:extent cx="3629891" cy="1898015"/>
+            <wp:effectExtent l="0" t="0" r="8890" b="6985"/>
+            <wp:wrapNone/>
+            <wp:docPr id="7" name="Picture 7"/>
+            <wp:cNvGraphicFramePr>
+              <a:graphicFrameLocks xmlns:a="http://schemas.openxmlformats.org/drawingml/2006/main" noChangeAspect="1"/>
+            </wp:cNvGraphicFramePr>
+            <a:graphic xmlns:a="http://schemas.openxmlformats.org/drawingml/2006/main">
+              <a:graphicData uri="http://schemas.openxmlformats.org/drawingml/2006/picture">
+                <pic:pic xmlns:pic="http://schemas.openxmlformats.org/drawingml/2006/picture">
+                  <pic:nvPicPr>
+                    <pic:cNvPr id="0" name="Picture 1"/>
+                    <pic:cNvPicPr>
+                      <a:picLocks noChangeAspect="1" noChangeArrowheads="1"/>
+                    </pic:cNvPicPr>
+                  </pic:nvPicPr>
+                  <pic:blipFill>
+                    <a:blip r:embed="rId12" cstate="print">
+                      <a:extLst>
+                        <a:ext uri="{28A0092B-C50C-407E-A947-70E740481C1C}">
+                          <a14:useLocalDpi xmlns:a14="http://schemas.microsoft.com/office/drawing/2010/main" val="0"/>
+                        </a:ext>
+                      </a:extLst>
+                    </a:blip>
+                    <a:srcRect/>
+                    <a:stretch>
+                      <a:fillRect/>
+                    </a:stretch>
+                  </pic:blipFill>
+                  <pic:spPr bwMode="auto">
+                    <a:xfrm>
+                      <a:off x="0" y="0"/>
+                      <a:ext cx="3629891" cy="1898015"/>
+                    </a:xfrm>
+                    <a:prstGeom prst="rect">
+                      <a:avLst/>
+                    </a:prstGeom>
+                    <a:noFill/>
+                    <a:ln>
+                      <a:noFill/>
+                    </a:ln>
+                  </pic:spPr>
+                </pic:pic>
+              </a:graphicData>
+            </a:graphic>
+            <wp14:sizeRelH relativeFrom="page">
+              <wp14:pctWidth>0</wp14:pctWidth>
+            </wp14:sizeRelH>
+            <wp14:sizeRelV relativeFrom="page">
+              <wp14:pctHeight>0</wp14:pctHeight>
+            </wp14:sizeRelV>
+          </wp:anchor>
+        </w:drawing>
+      </w:r>
+    </w:p>
+    <w:p>
+      <w:pPr>
+        <w:jc w:val="both"/>
+        <w:rPr>
+          <w:rFonts w:asciiTheme="majorBidi" w:hAnsiTheme="majorBidi" w:cstheme="majorBidi"/>
+          <w:color w:val="010101"/>
+          <w:spacing w:val="5"/>
+          <w:sz w:val="24"/>
+          <w:szCs w:val="24"/>
+          <w:shd w:val="clear" w:color="auto" w:fill="FCFCFC"/>
+        </w:rPr>
+      </w:pPr>
+    </w:p>
+    <w:p/>
+    <w:p/>
+    <w:p/>
+    <w:p/>
+    <w:p/>
+    <w:p>
+      <w:pPr>
+        <w:jc w:val="center"/>
+        <w:rPr>
+          <w:rStyle w:val="Emphasis"/>
+          <w:rFonts w:asciiTheme="majorBidi" w:hAnsiTheme="majorBidi" w:cstheme="majorBidi"/>
+          <w:color w:val="010101"/>
+          <w:spacing w:val="5"/>
+          <w:shd w:val="clear" w:color="auto" w:fill="FCFCFC"/>
+        </w:rPr>
+      </w:pPr>
+      <w:bookmarkStart w:id="32" w:name="_Hlk159057772"/>
+      <w:r>
+        <w:rPr>
+          <w:rStyle w:val="Emphasis"/>
+          <w:rFonts w:asciiTheme="majorBidi" w:hAnsiTheme="majorBidi" w:cstheme="majorBidi"/>
+          <w:color w:val="010101"/>
+          <w:spacing w:val="5"/>
+          <w:shd w:val="clear" w:color="auto" w:fill="FCFCFC"/>
+        </w:rPr>
+        <w:t xml:space="preserve">Figure 2- </w:t>
+      </w:r>
+      <w:r>
+        <w:rPr>
+          <w:rStyle w:val="Emphasis"/>
+          <w:rFonts w:asciiTheme="majorBidi" w:hAnsiTheme="majorBidi" w:cstheme="majorBidi"/>
+          <w:color w:val="010101"/>
+          <w:spacing w:val="5"/>
+          <w:shd w:val="clear" w:color="auto" w:fill="FCFCFC"/>
+        </w:rPr>
+        <w:t xml:space="preserve">Two users, Isabella and Balaji have wallets containing different identities they can use to connect to different network channels, </w:t>
+      </w:r>
+      <w:proofErr w:type="spellStart"/>
+      <w:r>
+        <w:rPr>
+          <w:rStyle w:val="Emphasis"/>
+          <w:rFonts w:asciiTheme="majorBidi" w:hAnsiTheme="majorBidi" w:cstheme="majorBidi"/>
+          <w:color w:val="010101"/>
+          <w:spacing w:val="5"/>
+          <w:shd w:val="clear" w:color="auto" w:fill="FCFCFC"/>
+        </w:rPr>
+        <w:t>PaperNet</w:t>
+      </w:r>
+      <w:proofErr w:type="spellEnd"/>
+      <w:r>
+        <w:rPr>
+          <w:rStyle w:val="Emphasis"/>
+          <w:rFonts w:asciiTheme="majorBidi" w:hAnsiTheme="majorBidi" w:cstheme="majorBidi"/>
+          <w:color w:val="010101"/>
+          <w:spacing w:val="5"/>
+          <w:shd w:val="clear" w:color="auto" w:fill="FCFCFC"/>
+        </w:rPr>
+        <w:t xml:space="preserve"> and </w:t>
+      </w:r>
+      <w:proofErr w:type="spellStart"/>
+      <w:r>
+        <w:rPr>
+          <w:rStyle w:val="Emphasis"/>
+          <w:rFonts w:asciiTheme="majorBidi" w:hAnsiTheme="majorBidi" w:cstheme="majorBidi"/>
+          <w:color w:val="010101"/>
+          <w:spacing w:val="5"/>
+          <w:shd w:val="clear" w:color="auto" w:fill="FCFCFC"/>
+        </w:rPr>
+        <w:t>BondNet</w:t>
+      </w:r>
+      <w:proofErr w:type="spellEnd"/>
+      <w:r>
+        <w:rPr>
+          <w:rStyle w:val="Emphasis"/>
+          <w:rFonts w:asciiTheme="majorBidi" w:hAnsiTheme="majorBidi" w:cstheme="majorBidi"/>
+          <w:color w:val="010101"/>
+          <w:spacing w:val="5"/>
+     